<commit_message>
Circle Language Spec Plan: Use 1 document for Legend of Colors and Markings. Simplify the color markings all over the planning docs.
</commit_message>
<xml_diff>
--- a/Circle Language Spec Plan/1. Current/2019-08 Circle Language Spec Revamp Notes.docx
+++ b/Circle Language Spec Plan/1. Current/2019-08 Circle Language Spec Revamp Notes.docx
@@ -5871,13 +5871,11 @@
           <w:numId w:val="25"/>
         </w:numPr>
         <w:rPr>
-          <w:color w:val="FFC000"/>
-          <w:lang w:val="en-US"/>
-        </w:rPr>
-      </w:pPr>
-      <w:r>
-        <w:rPr>
-          <w:color w:val="FFC000"/>
+          <w:lang w:val="en-US"/>
+        </w:rPr>
+      </w:pPr>
+      <w:r>
+        <w:rPr>
           <w:lang w:val="en-US"/>
         </w:rPr>
         <w:t>Legend:</w:t>
@@ -5890,13 +5888,32 @@
           <w:numId w:val="25"/>
         </w:numPr>
         <w:rPr>
-          <w:color w:val="FFC000"/>
-          <w:lang w:val="en-US"/>
-        </w:rPr>
-      </w:pPr>
-      <w:r>
-        <w:rPr>
-          <w:color w:val="FFC000"/>
+          <w:color w:val="BFBFBF" w:themeColor="background1" w:themeShade="BF"/>
+          <w:lang w:val="en-US"/>
+        </w:rPr>
+      </w:pPr>
+      <w:r>
+        <w:rPr>
+          <w:color w:val="BFBFBF" w:themeColor="background1" w:themeShade="BF"/>
+          <w:lang w:val="en-US"/>
+        </w:rPr>
+        <w:t>Brainstorm: I might keep the legend as it is. It may be more work to check which colors are used where and to change it? Maybe not, maybe that would be the right way to go.</w:t>
+      </w:r>
+    </w:p>
+    <w:p>
+      <w:pPr>
+        <w:numPr>
+          <w:ilvl w:val="3"/>
+          <w:numId w:val="25"/>
+        </w:numPr>
+        <w:rPr>
+          <w:color w:val="BFBFBF" w:themeColor="background1" w:themeShade="BF"/>
+          <w:lang w:val="en-US"/>
+        </w:rPr>
+      </w:pPr>
+      <w:r>
+        <w:rPr>
+          <w:color w:val="BFBFBF" w:themeColor="background1" w:themeShade="BF"/>
           <w:lang w:val="en-US"/>
         </w:rPr>
         <w:t>'Legend' =&gt; 'Legend of Symbols and Markings'?</w:t>
@@ -5909,16 +5926,20 @@
           <w:numId w:val="25"/>
         </w:numPr>
         <w:rPr>
-          <w:color w:val="FFC000"/>
-          <w:lang w:val="en-US"/>
-        </w:rPr>
-      </w:pPr>
-      <w:r>
-        <w:rPr>
-          <w:color w:val="FFC000"/>
-          <w:lang w:val="en-US"/>
-        </w:rPr>
-        <w:t>Make it 1 central document?</w:t>
+          <w:lang w:val="en-US"/>
+        </w:rPr>
+      </w:pPr>
+      <w:r>
+        <w:rPr>
+          <w:lang w:val="en-US"/>
+        </w:rPr>
+        <w:t>Use simpler color coding</w:t>
+      </w:r>
+      <w:r>
+        <w:rPr>
+          <w:lang w:val="en-US"/>
+        </w:rPr>
+        <w:t>.</w:t>
       </w:r>
     </w:p>
     <w:p>
@@ -5928,19 +5949,138 @@
           <w:numId w:val="25"/>
         </w:numPr>
         <w:rPr>
-          <w:color w:val="FFC000"/>
-          <w:lang w:val="en-US"/>
-        </w:rPr>
-      </w:pPr>
-      <w:r>
-        <w:rPr>
-          <w:color w:val="FFC000"/>
-          <w:lang w:val="en-US"/>
-        </w:rPr>
-        <w:t>Use simpler color coding?</w:t>
+          <w:lang w:val="en-US"/>
+        </w:rPr>
+      </w:pPr>
+      <w:r>
+        <w:rPr>
+          <w:lang w:val="en-US"/>
+        </w:rPr>
+        <w:t>There is ambiguity between coloring of back then and now.</w:t>
+      </w:r>
+    </w:p>
+    <w:p>
+      <w:pPr>
+        <w:numPr>
+          <w:ilvl w:val="4"/>
+          <w:numId w:val="25"/>
+        </w:numPr>
+        <w:rPr>
+          <w:lang w:val="en-US"/>
+        </w:rPr>
+      </w:pPr>
+      <w:r>
+        <w:rPr>
+          <w:lang w:val="en-US"/>
+        </w:rPr>
+        <w:t>Brown meant I think postponed (indefinitely). Some share of brown even meant 'part done, part postponed'. Now brown means do not do. (And part done, part postponed is orange.)</w:t>
+      </w:r>
+    </w:p>
+    <w:p>
+      <w:pPr>
+        <w:numPr>
+          <w:ilvl w:val="4"/>
+          <w:numId w:val="25"/>
+        </w:numPr>
+        <w:rPr>
+          <w:lang w:val="en-US"/>
+        </w:rPr>
+      </w:pPr>
+      <w:r>
+        <w:rPr>
+          <w:lang w:val="en-US"/>
+        </w:rPr>
+        <w:t xml:space="preserve">Light grey used to mean do </w:t>
       </w:r>
       <w:bookmarkStart w:id="11" w:name="_GoBack"/>
       <w:bookmarkEnd w:id="11"/>
+      <w:r>
+        <w:rPr>
+          <w:lang w:val="en-US"/>
+        </w:rPr>
+        <w:t>not do. Now it means done.</w:t>
+      </w:r>
+    </w:p>
+    <w:p>
+      <w:pPr>
+        <w:numPr>
+          <w:ilvl w:val="3"/>
+          <w:numId w:val="25"/>
+        </w:numPr>
+        <w:rPr>
+          <w:lang w:val="en-US"/>
+        </w:rPr>
+      </w:pPr>
+      <w:r>
+        <w:rPr>
+          <w:lang w:val="en-US"/>
+        </w:rPr>
+        <w:t>Normalize the legends.</w:t>
+      </w:r>
+    </w:p>
+    <w:p>
+      <w:pPr>
+        <w:numPr>
+          <w:ilvl w:val="3"/>
+          <w:numId w:val="25"/>
+        </w:numPr>
+        <w:rPr>
+          <w:lang w:val="en-US"/>
+        </w:rPr>
+      </w:pPr>
+      <w:r>
+        <w:rPr>
+          <w:lang w:val="en-US"/>
+        </w:rPr>
+        <w:t>Make it 1 central document</w:t>
+      </w:r>
+    </w:p>
+    <w:p>
+      <w:pPr>
+        <w:numPr>
+          <w:ilvl w:val="3"/>
+          <w:numId w:val="25"/>
+        </w:numPr>
+        <w:rPr>
+          <w:lang w:val="en-US"/>
+        </w:rPr>
+      </w:pPr>
+      <w:r>
+        <w:rPr>
+          <w:lang w:val="en-US"/>
+        </w:rPr>
+        <w:t xml:space="preserve">This </w:t>
+      </w:r>
+      <w:r>
+        <w:rPr>
+          <w:lang w:val="en-US"/>
+        </w:rPr>
+        <w:t xml:space="preserve">document </w:t>
+      </w:r>
+      <w:r>
+        <w:rPr>
+          <w:lang w:val="en-US"/>
+        </w:rPr>
+        <w:t xml:space="preserve">has </w:t>
+      </w:r>
+      <w:r>
+        <w:rPr>
+          <w:lang w:val="en-US"/>
+        </w:rPr>
+        <w:t xml:space="preserve">a legend right inside </w:t>
+      </w:r>
+      <w:r>
+        <w:rPr>
+          <w:lang w:val="en-US"/>
+        </w:rPr>
+        <w:t xml:space="preserve">it: </w:t>
+      </w:r>
+      <w:r>
+        <w:rPr>
+          <w:lang w:val="en-US"/>
+        </w:rPr>
+        <w:t>Concepts as External Modules Spec Goal (2008-05) (postponed).docx</w:t>
+      </w:r>
     </w:p>
     <w:p>
       <w:pPr>
@@ -13675,7 +13815,7 @@
         <w:rFonts w:ascii="Symbol" w:hAnsi="Symbol" w:hint="default"/>
       </w:rPr>
     </w:lvl>
-    <w:lvl w:ilvl="4" w:tplc="04130003" w:tentative="1">
+    <w:lvl w:ilvl="4" w:tplc="04130003">
       <w:start w:val="1"/>
       <w:numFmt w:val="bullet"/>
       <w:lvlText w:val="o"/>

</xml_diff>

<commit_message>
Planning Docs: Moved 'Internet as a Single Computer' planning docs from Circle Language Spec Plan to the big pile 'Other', because it is out of scope. Also some trivials in the Command as a Concept planning docs.
</commit_message>
<xml_diff>
--- a/Circle Language Spec Plan/1. Current/2019-08 Circle Language Spec Revamp Notes.docx
+++ b/Circle Language Spec Plan/1. Current/2019-08 Circle Language Spec Revamp Notes.docx
@@ -4553,11 +4553,13 @@
           <w:numId w:val="25"/>
         </w:numPr>
         <w:rPr>
-          <w:lang w:val="en-US"/>
-        </w:rPr>
-      </w:pPr>
-      <w:r>
-        <w:rPr>
+          <w:color w:val="BFBFBF" w:themeColor="background1" w:themeShade="BF"/>
+          <w:lang w:val="en-US"/>
+        </w:rPr>
+      </w:pPr>
+      <w:r>
+        <w:rPr>
+          <w:color w:val="BFBFBF" w:themeColor="background1" w:themeShade="BF"/>
           <w:lang w:val="en-US"/>
         </w:rPr>
         <w:t>Get rid of content about 'studying'?</w:t>
@@ -4570,14 +4572,42 @@
           <w:numId w:val="25"/>
         </w:numPr>
         <w:rPr>
-          <w:lang w:val="en-US"/>
-        </w:rPr>
-      </w:pPr>
-      <w:r>
-        <w:rPr>
-          <w:lang w:val="en-US"/>
-        </w:rPr>
-        <w:t>Command as a Concept Spec Plan seems a super project but later turns out not to be…</w:t>
+          <w:color w:val="BFBFBF" w:themeColor="background1" w:themeShade="BF"/>
+          <w:lang w:val="en-US"/>
+        </w:rPr>
+      </w:pPr>
+      <w:r>
+        <w:rPr>
+          <w:color w:val="BFBFBF" w:themeColor="background1" w:themeShade="BF"/>
+          <w:lang w:val="en-US"/>
+        </w:rPr>
+        <w:t>Command as a Concept Spec Plan seems a super project but later turns out not to be</w:t>
+      </w:r>
+      <w:r>
+        <w:rPr>
+          <w:color w:val="BFBFBF" w:themeColor="background1" w:themeShade="BF"/>
+          <w:lang w:val="en-US"/>
+        </w:rPr>
+        <w:t>.</w:t>
+      </w:r>
+    </w:p>
+    <w:p>
+      <w:pPr>
+        <w:numPr>
+          <w:ilvl w:val="3"/>
+          <w:numId w:val="25"/>
+        </w:numPr>
+        <w:rPr>
+          <w:color w:val="BFBFBF" w:themeColor="background1" w:themeShade="BF"/>
+          <w:lang w:val="en-US"/>
+        </w:rPr>
+      </w:pPr>
+      <w:r>
+        <w:rPr>
+          <w:color w:val="BFBFBF" w:themeColor="background1" w:themeShade="BF"/>
+          <w:lang w:val="en-US"/>
+        </w:rPr>
+        <w:t>Actually, it is a parent project.</w:t>
       </w:r>
     </w:p>
     <w:p>
@@ -4600,72 +4630,117 @@
     <w:p>
       <w:pPr>
         <w:numPr>
-          <w:ilvl w:val="1"/>
-          <w:numId w:val="25"/>
-        </w:numPr>
-        <w:rPr>
-          <w:lang w:val="en-US"/>
-        </w:rPr>
-      </w:pPr>
-      <w:r>
-        <w:rPr>
-          <w:lang w:val="en-US"/>
-        </w:rPr>
-        <w:t>I would want to read over those Done projects content before publishing. I should know what I publish exactly and have evaluated it and made some adaptations possibly. Probably nothing in it is a secret, so you don't need to remove it from source control history, but slight changes might be good.</w:t>
-      </w:r>
-    </w:p>
-    <w:p>
-      <w:pPr>
-        <w:numPr>
-          <w:ilvl w:val="1"/>
-          <w:numId w:val="25"/>
-        </w:numPr>
-        <w:rPr>
-          <w:lang w:val="en-US"/>
-        </w:rPr>
-      </w:pPr>
-      <w:r>
-        <w:rPr>
-          <w:lang w:val="en-US"/>
-        </w:rPr>
-        <w:t>Some things especially in evaluations may seem cocky when I call my own successes very</w:t>
-      </w:r>
-      <w:r>
-        <w:rPr>
-          <w:lang w:val="en-US"/>
-        </w:rPr>
-        <w:t>,</w:t>
-      </w:r>
-      <w:r>
-        <w:rPr>
-          <w:lang w:val="en-US"/>
-        </w:rPr>
-        <w:t xml:space="preserve"> very good. I don't know if I need to change that. I also use I and you interchangedly when I talk about myself. Not sure if I have to change that. The plans sometimes talk in definites. Maybe openness is better language. Not sure if that's a problem.</w:t>
-      </w:r>
-    </w:p>
-    <w:p>
-      <w:pPr>
-        <w:numPr>
-          <w:ilvl w:val="1"/>
-          <w:numId w:val="25"/>
-        </w:numPr>
-        <w:rPr>
-          <w:lang w:val="en-US"/>
-        </w:rPr>
-      </w:pPr>
-      <w:r>
-        <w:rPr>
-          <w:lang w:val="en-US"/>
-        </w:rPr>
-        <w:t>I worry what people wou</w:t>
+          <w:ilvl w:val="3"/>
+          <w:numId w:val="25"/>
+        </w:numPr>
+        <w:rPr>
+          <w:lang w:val="en-US"/>
+        </w:rPr>
+      </w:pPr>
+      <w:r>
+        <w:rPr>
+          <w:lang w:val="en-US"/>
+        </w:rPr>
+        <w:t>Lots of fundamental principles may become out-of-scope of the Circle Language Specs Project and might become part of a separate piece of documentation Circle Language Broader View or something.</w:t>
+      </w:r>
+    </w:p>
+    <w:p>
+      <w:pPr>
+        <w:numPr>
+          <w:ilvl w:val="3"/>
+          <w:numId w:val="25"/>
+        </w:numPr>
+        <w:rPr>
+          <w:lang w:val="en-US"/>
+        </w:rPr>
+      </w:pPr>
+      <w:r>
+        <w:rPr>
+          <w:lang w:val="en-US"/>
+        </w:rPr>
+        <w:t>Not sure if right now I want to dump it in a Done folder with all these many projects in it.</w:t>
+      </w:r>
+    </w:p>
+    <w:p>
+      <w:pPr>
+        <w:numPr>
+          <w:ilvl w:val="3"/>
+          <w:numId w:val="25"/>
+        </w:numPr>
+        <w:rPr>
+          <w:lang w:val="en-US"/>
+        </w:rPr>
+      </w:pPr>
+      <w:r>
+        <w:rPr>
+          <w:lang w:val="en-US"/>
+        </w:rPr>
+        <w:t>Does it matter? I am trying to isolate just Circle Language Spec from Other / anything else.</w:t>
       </w:r>
       <w:bookmarkStart w:id="10" w:name="_GoBack"/>
       <w:bookmarkEnd w:id="10"/>
-      <w:r>
-        <w:rPr>
-          <w:lang w:val="en-US"/>
-        </w:rPr>
-        <w:t>ld think of me. If they'd think I'm arrogant… maybe I should not worry about that.</w:t>
+    </w:p>
+    <w:p>
+      <w:pPr>
+        <w:numPr>
+          <w:ilvl w:val="1"/>
+          <w:numId w:val="25"/>
+        </w:numPr>
+        <w:rPr>
+          <w:lang w:val="en-US"/>
+        </w:rPr>
+      </w:pPr>
+      <w:r>
+        <w:rPr>
+          <w:lang w:val="en-US"/>
+        </w:rPr>
+        <w:t>I would want to read over those Done projects content before publishing. I should know what I publish exactly and have evaluated it and made some adaptations possibly. Probably nothing in it is a secret, so you don't need to remove it from source control history, but slight changes might be good.</w:t>
+      </w:r>
+    </w:p>
+    <w:p>
+      <w:pPr>
+        <w:numPr>
+          <w:ilvl w:val="1"/>
+          <w:numId w:val="25"/>
+        </w:numPr>
+        <w:rPr>
+          <w:lang w:val="en-US"/>
+        </w:rPr>
+      </w:pPr>
+      <w:r>
+        <w:rPr>
+          <w:lang w:val="en-US"/>
+        </w:rPr>
+        <w:t>Some things especially in evaluations may seem cocky when I call my own successes very</w:t>
+      </w:r>
+      <w:r>
+        <w:rPr>
+          <w:lang w:val="en-US"/>
+        </w:rPr>
+        <w:t>,</w:t>
+      </w:r>
+      <w:r>
+        <w:rPr>
+          <w:lang w:val="en-US"/>
+        </w:rPr>
+        <w:t xml:space="preserve"> very good. I don't know if I need to change that. I also use I and you interchangedly when I talk about myself. Not sure if I have to change that. The plans sometimes talk in definites. Maybe openness is better language. Not sure if that's a problem.</w:t>
+      </w:r>
+    </w:p>
+    <w:p>
+      <w:pPr>
+        <w:numPr>
+          <w:ilvl w:val="1"/>
+          <w:numId w:val="25"/>
+        </w:numPr>
+        <w:rPr>
+          <w:lang w:val="en-US"/>
+        </w:rPr>
+      </w:pPr>
+      <w:r>
+        <w:rPr>
+          <w:lang w:val="en-US"/>
+        </w:rPr>
+        <w:t>I worry what people would think of me. If they'd think I'm arrogant… maybe I should not worry about that.</w:t>
       </w:r>
     </w:p>
     <w:p>
@@ -5166,21 +5241,7 @@
         <w:rPr>
           <w:lang w:val="en-US"/>
         </w:rPr>
-        <w:t xml:space="preserve">How do I take interesting parts from the general Software System documentation and drop </w:t>
-      </w:r>
-      <w:proofErr w:type="spellStart"/>
-      <w:r>
-        <w:rPr>
-          <w:lang w:val="en-US"/>
-        </w:rPr>
-        <w:t>em</w:t>
-      </w:r>
-      <w:proofErr w:type="spellEnd"/>
-      <w:r>
-        <w:rPr>
-          <w:lang w:val="en-US"/>
-        </w:rPr>
-        <w:t xml:space="preserve"> somewhere in the Computer Language documentation.</w:t>
+        <w:t>How do I take interesting parts from the general Software System documentation and drop em somewhere in the Computer Language documentation.</w:t>
       </w:r>
     </w:p>
     <w:p>
@@ -5449,21 +5510,7 @@
         <w:rPr>
           <w:lang w:val="en-US"/>
         </w:rPr>
-        <w:t xml:space="preserve">. A method contained by a </w:t>
-      </w:r>
-      <w:proofErr w:type="spellStart"/>
-      <w:r>
-        <w:rPr>
-          <w:lang w:val="en-US"/>
-        </w:rPr>
-        <w:t>a</w:t>
-      </w:r>
-      <w:proofErr w:type="spellEnd"/>
-      <w:r>
-        <w:rPr>
-          <w:lang w:val="en-US"/>
-        </w:rPr>
-        <w:t xml:space="preserve"> class can access all the other private members of that class. In my efforts to generalize and make things interchangeable, this 'had to be</w:t>
+        <w:t>. A method contained by a a class can access all the other private members of that class. In my efforts to generalize and make things interchangeable, this 'had to be</w:t>
       </w:r>
       <w:r>
         <w:rPr>
@@ -5562,21 +5609,7 @@
         <w:rPr>
           <w:lang w:val="en-US"/>
         </w:rPr>
-        <w:t xml:space="preserve">Proposals seems more community-based, not single </w:t>
-      </w:r>
-      <w:proofErr w:type="spellStart"/>
-      <w:r>
-        <w:rPr>
-          <w:lang w:val="en-US"/>
-        </w:rPr>
-        <w:t>authorish</w:t>
-      </w:r>
-      <w:proofErr w:type="spellEnd"/>
-      <w:r>
-        <w:rPr>
-          <w:lang w:val="en-US"/>
-        </w:rPr>
-        <w:t>.</w:t>
+        <w:t>Proposals seems more community-based, not single authorish.</w:t>
       </w:r>
     </w:p>
     <w:p>
@@ -5756,21 +5789,7 @@
         <w:rPr>
           <w:lang w:val="en-US"/>
         </w:rPr>
-        <w:t xml:space="preserve">The work might be modularized. I am not </w:t>
-      </w:r>
-      <w:proofErr w:type="spellStart"/>
-      <w:r>
-        <w:rPr>
-          <w:lang w:val="en-US"/>
-        </w:rPr>
-        <w:t>attacted</w:t>
-      </w:r>
-      <w:proofErr w:type="spellEnd"/>
-      <w:r>
-        <w:rPr>
-          <w:lang w:val="en-US"/>
-        </w:rPr>
-        <w:t xml:space="preserve"> to how CSS3 is modularized, each piece of specs with a different state of being finished up. It seems messy. But I can employ the same organization to accept certain concepts are just more crystalized out than others, making it easier to share, even in an unfinished state, and stimulating keeping things separated and separately usable even when other parts are just really still messy.</w:t>
+        <w:t>The work might be modularized. I am not attacted to how CSS3 is modularized, each piece of specs with a different state of being finished up. It seems messy. But I can employ the same organization to accept certain concepts are just more crystalized out than others, making it easier to share, even in an unfinished state, and stimulating keeping things separated and separately usable even when other parts are just really still messy.</w:t>
       </w:r>
     </w:p>
     <w:p>
@@ -5787,21 +5806,7 @@
         <w:rPr>
           <w:lang w:val="en-US"/>
         </w:rPr>
-        <w:t xml:space="preserve">I seem to have had several goals fighting over </w:t>
-      </w:r>
-      <w:proofErr w:type="spellStart"/>
-      <w:r>
-        <w:rPr>
-          <w:lang w:val="en-US"/>
-        </w:rPr>
-        <w:t>eachother</w:t>
-      </w:r>
-      <w:proofErr w:type="spellEnd"/>
-      <w:r>
-        <w:rPr>
-          <w:lang w:val="en-US"/>
-        </w:rPr>
-        <w:t>, in projects done long ago about this documentation:</w:t>
+        <w:t>I seem to have had several goals fighting over eachother, in projects done long ago about this documentation:</w:t>
       </w:r>
     </w:p>
     <w:p>
@@ -5961,35 +5966,7 @@
         <w:rPr>
           <w:lang w:val="en-US"/>
         </w:rPr>
-        <w:t xml:space="preserve">I notice I talk a lot about implementation rather than notation. For instance: Does a dashed circle mean it is used as a class, enforced to be a class, static inside its container, how does it work in the system interfaces? What if it is just the notation that is a good idea, what if the implementation isn't. That might even make system interfaces' precise definition not important or maybe just subjected to diagrams drawn out to represent things from another language, like C#. C# getters and setters might be in a system interface notation. But setting an object reference's interface dynamically in runtime… may be too much of an implementation detail. I think it is a language definition / runtime implementation separation. In think the engineers at Microsoft might be right about developing language spec / runtime / framework / compiler quasi-independently. Maybe I can be inspired by that and make my language definition a </w:t>
-      </w:r>
-      <w:proofErr w:type="spellStart"/>
-      <w:r>
-        <w:rPr>
-          <w:lang w:val="en-US"/>
-        </w:rPr>
-        <w:t>litte</w:t>
-      </w:r>
-      <w:proofErr w:type="spellEnd"/>
-      <w:r>
-        <w:rPr>
-          <w:lang w:val="en-US"/>
-        </w:rPr>
-        <w:t xml:space="preserve"> simpler. I am subjected to the pitfall of </w:t>
-      </w:r>
-      <w:proofErr w:type="spellStart"/>
-      <w:r>
-        <w:rPr>
-          <w:lang w:val="en-US"/>
-        </w:rPr>
-        <w:t>wating</w:t>
-      </w:r>
-      <w:proofErr w:type="spellEnd"/>
-      <w:r>
-        <w:rPr>
-          <w:lang w:val="en-US"/>
-        </w:rPr>
-        <w:t xml:space="preserve"> to cover every little minor edge-case, of which I have a fear that it may make the whole system fall to pieces. I already warned myself about that in the Circle Language Spec Strategy document. But now I think other people might actually read this, I start to think: maybe limit the scope. Somehow define the diagram notation and what it represents and not want to work out how things would work in a runtime. Runtime would be a system where the diagrams and actually the data that internally describes the diagram, to be loaded and run as computer programs. I think I wanted to check the usability of the notation by shining light on any little aspect of it, I could find. But I think some details are not that important. Maybe those are to be demoted to possible implementation details, to keep the main part of the story clean.</w:t>
+        <w:t>I notice I talk a lot about implementation rather than notation. For instance: Does a dashed circle mean it is used as a class, enforced to be a class, static inside its container, how does it work in the system interfaces? What if it is just the notation that is a good idea, what if the implementation isn't. That might even make system interfaces' precise definition not important or maybe just subjected to diagrams drawn out to represent things from another language, like C#. C# getters and setters might be in a system interface notation. But setting an object reference's interface dynamically in runtime… may be too much of an implementation detail. I think it is a language definition / runtime implementation separation. In think the engineers at Microsoft might be right about developing language spec / runtime / framework / compiler quasi-independently. Maybe I can be inspired by that and make my language definition a litte simpler. I am subjected to the pitfall of wating to cover every little minor edge-case, of which I have a fear that it may make the whole system fall to pieces. I already warned myself about that in the Circle Language Spec Strategy document. But now I think other people might actually read this, I start to think: maybe limit the scope. Somehow define the diagram notation and what it represents and not want to work out how things would work in a runtime. Runtime would be a system where the diagrams and actually the data that internally describes the diagram, to be loaded and run as computer programs. I think I wanted to check the usability of the notation by shining light on any little aspect of it, I could find. But I think some details are not that important. Maybe those are to be demoted to possible implementation details, to keep the main part of the story clean.</w:t>
       </w:r>
       <w:r>
         <w:rPr>
@@ -6691,23 +6668,26 @@
           <w:color w:val="BFBFBF" w:themeColor="background1" w:themeShade="BF"/>
           <w:lang w:val="en-US"/>
         </w:rPr>
-        <w:t>Exp: Windows 7 File Explorer. "D:\Source\JJs Software\Project Docs\Circle Language Spec Plan". Search "</w:t>
-      </w:r>
-      <w:proofErr w:type="spellStart"/>
-      <w:r>
+        <w:t>Exp: Windows 7 File Explorer. "D:\Source\JJs Software\Project Docs\Circle Language Spec Plan". Search "content:Joost".</w:t>
+      </w:r>
+    </w:p>
+    <w:p>
+      <w:pPr>
+        <w:numPr>
+          <w:ilvl w:val="0"/>
+          <w:numId w:val="25"/>
+        </w:numPr>
         <w:rPr>
           <w:color w:val="BFBFBF" w:themeColor="background1" w:themeShade="BF"/>
           <w:lang w:val="en-US"/>
         </w:rPr>
-        <w:t>content:Joost</w:t>
-      </w:r>
-      <w:proofErr w:type="spellEnd"/>
+      </w:pPr>
       <w:r>
         <w:rPr>
           <w:color w:val="BFBFBF" w:themeColor="background1" w:themeShade="BF"/>
           <w:lang w:val="en-US"/>
         </w:rPr>
-        <w:t>".</w:t>
+        <w:t>Obs~ It shows 2 files, if I open them (docx's) and search for Joost in Microsoft Word, I get no result. Odd.</w:t>
       </w:r>
     </w:p>
     <w:p>
@@ -6726,8 +6706,39 @@
           <w:color w:val="BFBFBF" w:themeColor="background1" w:themeShade="BF"/>
           <w:lang w:val="en-US"/>
         </w:rPr>
-        <w:t>Obs~ It shows 2 files, if I open them (docx's) and search for Joost in Microsoft Word, I get no result. Odd.</w:t>
-      </w:r>
+        <w:t>Hyp: File properties?</w:t>
+      </w:r>
+    </w:p>
+    <w:p>
+      <w:pPr>
+        <w:pStyle w:val="Heading3"/>
+        <w:rPr>
+          <w:color w:val="B4C6E7"/>
+          <w:lang w:val="en-US"/>
+        </w:rPr>
+      </w:pPr>
+      <w:r>
+        <w:rPr>
+          <w:color w:val="B4C6E7"/>
+          <w:lang w:val="en-US"/>
+        </w:rPr>
+        <w:t xml:space="preserve">2020-04-01 </w:t>
+      </w:r>
+      <w:r>
+        <w:rPr>
+          <w:color w:val="B4C6E7"/>
+          <w:lang w:val="en-US"/>
+        </w:rPr>
+        <w:t xml:space="preserve">Done </w:t>
+      </w:r>
+      <w:r>
+        <w:rPr>
+          <w:color w:val="B4C6E7"/>
+          <w:lang w:val="en-US"/>
+        </w:rPr>
+        <w:t>Circle Language Spec Planning Docs</w:t>
+      </w:r>
+      <w:bookmarkEnd w:id="21"/>
     </w:p>
     <w:p>
       <w:pPr>
@@ -6736,56 +6747,6 @@
           <w:numId w:val="25"/>
         </w:numPr>
         <w:rPr>
-          <w:color w:val="BFBFBF" w:themeColor="background1" w:themeShade="BF"/>
-          <w:lang w:val="en-US"/>
-        </w:rPr>
-      </w:pPr>
-      <w:r>
-        <w:rPr>
-          <w:color w:val="BFBFBF" w:themeColor="background1" w:themeShade="BF"/>
-          <w:lang w:val="en-US"/>
-        </w:rPr>
-        <w:t>Hyp: File properties?</w:t>
-      </w:r>
-    </w:p>
-    <w:p>
-      <w:pPr>
-        <w:pStyle w:val="Heading3"/>
-        <w:rPr>
-          <w:color w:val="B4C6E7"/>
-          <w:lang w:val="en-US"/>
-        </w:rPr>
-      </w:pPr>
-      <w:r>
-        <w:rPr>
-          <w:color w:val="B4C6E7"/>
-          <w:lang w:val="en-US"/>
-        </w:rPr>
-        <w:t xml:space="preserve">2020-04-01 </w:t>
-      </w:r>
-      <w:r>
-        <w:rPr>
-          <w:color w:val="B4C6E7"/>
-          <w:lang w:val="en-US"/>
-        </w:rPr>
-        <w:t xml:space="preserve">Done </w:t>
-      </w:r>
-      <w:r>
-        <w:rPr>
-          <w:color w:val="B4C6E7"/>
-          <w:lang w:val="en-US"/>
-        </w:rPr>
-        <w:t>Circle Language Spec Planning Docs</w:t>
-      </w:r>
-      <w:bookmarkEnd w:id="21"/>
-    </w:p>
-    <w:p>
-      <w:pPr>
-        <w:numPr>
-          <w:ilvl w:val="0"/>
-          <w:numId w:val="25"/>
-        </w:numPr>
-        <w:rPr>
           <w:color w:val="BFBFBF"/>
           <w:lang w:val="en-US"/>
         </w:rPr>
@@ -6871,39 +6832,7 @@
           <w:color w:val="BFBFBF"/>
           <w:lang w:val="en-US"/>
         </w:rPr>
-        <w:t xml:space="preserve">The 'Out-of-Scope' document </w:t>
-      </w:r>
-      <w:proofErr w:type="spellStart"/>
-      <w:r>
-        <w:rPr>
-          <w:color w:val="BFBFBF"/>
-          <w:lang w:val="en-US"/>
-        </w:rPr>
-        <w:t>os</w:t>
-      </w:r>
-      <w:proofErr w:type="spellEnd"/>
-      <w:r>
-        <w:rPr>
-          <w:color w:val="BFBFBF"/>
-          <w:lang w:val="en-US"/>
-        </w:rPr>
-        <w:t xml:space="preserve"> currently not just postponed items of the Circle Language Spec, but more than that: not even considered part of the Circle Language Spec </w:t>
-      </w:r>
-      <w:proofErr w:type="spellStart"/>
-      <w:r>
-        <w:rPr>
-          <w:color w:val="BFBFBF"/>
-          <w:lang w:val="en-US"/>
-        </w:rPr>
-        <w:t>proect</w:t>
-      </w:r>
-      <w:proofErr w:type="spellEnd"/>
-      <w:r>
-        <w:rPr>
-          <w:color w:val="BFBFBF"/>
-          <w:lang w:val="en-US"/>
-        </w:rPr>
-        <w:t xml:space="preserve"> at all anymore.</w:t>
+        <w:t>The 'Out-of-Scope' document os currently not just postponed items of the Circle Language Spec, but more than that: not even considered part of the Circle Language Spec proect at all anymore.</w:t>
       </w:r>
     </w:p>
     <w:p>
@@ -8675,23 +8604,7 @@
           <w:color w:val="BFBFBF"/>
           <w:lang w:val="en-US"/>
         </w:rPr>
-        <w:t xml:space="preserve">The reason for calling it that, is to make it clearer what the project </w:t>
-      </w:r>
-      <w:proofErr w:type="spellStart"/>
-      <w:r>
-        <w:rPr>
-          <w:color w:val="BFBFBF"/>
-          <w:lang w:val="en-US"/>
-        </w:rPr>
-        <w:t>entains</w:t>
-      </w:r>
-      <w:proofErr w:type="spellEnd"/>
-      <w:r>
-        <w:rPr>
-          <w:color w:val="BFBFBF"/>
-          <w:lang w:val="en-US"/>
-        </w:rPr>
-        <w:t>, separating it better from the super-project with the name 'Circle Docs', so that there is a clear distinction that one is about programming and the other is about documentation.</w:t>
+        <w:t>The reason for calling it that, is to make it clearer what the project entains, separating it better from the super-project with the name 'Circle Docs', so that there is a clear distinction that one is about programming and the other is about documentation.</w:t>
       </w:r>
     </w:p>
     <w:p>
@@ -8918,23 +8831,7 @@
           <w:color w:val="BFBFBF"/>
           <w:lang w:val="en-US"/>
         </w:rPr>
-        <w:t xml:space="preserve">Circle Language Design is also an option. 'Specification' may raise expectations about </w:t>
-      </w:r>
-      <w:proofErr w:type="spellStart"/>
-      <w:r>
-        <w:rPr>
-          <w:color w:val="BFBFBF"/>
-          <w:lang w:val="en-US"/>
-        </w:rPr>
-        <w:t>finishedness</w:t>
-      </w:r>
-      <w:proofErr w:type="spellEnd"/>
-      <w:r>
-        <w:rPr>
-          <w:color w:val="BFBFBF"/>
-          <w:lang w:val="en-US"/>
-        </w:rPr>
-        <w:t>.</w:t>
+        <w:t>Circle Language Design is also an option. 'Specification' may raise expectations about finishedness.</w:t>
       </w:r>
     </w:p>
     <w:p>
@@ -8991,23 +8888,7 @@
           <w:color w:val="BFBFBF"/>
           <w:lang w:val="en-US"/>
         </w:rPr>
-        <w:t xml:space="preserve">'Specification': suggests </w:t>
-      </w:r>
-      <w:proofErr w:type="spellStart"/>
-      <w:r>
-        <w:rPr>
-          <w:color w:val="BFBFBF"/>
-          <w:lang w:val="en-US"/>
-        </w:rPr>
-        <w:t>finishedness</w:t>
-      </w:r>
-      <w:proofErr w:type="spellEnd"/>
-      <w:r>
-        <w:rPr>
-          <w:color w:val="BFBFBF"/>
-          <w:lang w:val="en-US"/>
-        </w:rPr>
-        <w:t>, but does it? CSS is all sorts unfinished modules.</w:t>
+        <w:t>'Specification': suggests finishedness, but does it? CSS is all sorts unfinished modules.</w:t>
       </w:r>
     </w:p>
     <w:p>
@@ -9425,23 +9306,7 @@
           <w:color w:val="BFBFBF"/>
           <w:lang w:val="en-US"/>
         </w:rPr>
-        <w:t xml:space="preserve">Then it is basically just loose ideas, that might have been given a too prominent place. Maybe put it elsewhere, if it is just unhelpful for visual overview, perhaps. &gt; Some are more than that. I keep </w:t>
-      </w:r>
-      <w:proofErr w:type="spellStart"/>
-      <w:r>
-        <w:rPr>
-          <w:color w:val="BFBFBF"/>
-          <w:lang w:val="en-US"/>
-        </w:rPr>
-        <w:t>em</w:t>
-      </w:r>
-      <w:proofErr w:type="spellEnd"/>
-      <w:r>
-        <w:rPr>
-          <w:color w:val="BFBFBF"/>
-          <w:lang w:val="en-US"/>
-        </w:rPr>
-        <w:t xml:space="preserve"> this way.</w:t>
+        <w:t>Then it is basically just loose ideas, that might have been given a too prominent place. Maybe put it elsewhere, if it is just unhelpful for visual overview, perhaps. &gt; Some are more than that. I keep em this way.</w:t>
       </w:r>
     </w:p>
     <w:p>
@@ -9860,23 +9725,7 @@
           <w:color w:val="BFBFBF"/>
           <w:lang w:val="en-US"/>
         </w:rPr>
-        <w:t xml:space="preserve">That does not take away I want to split topics in these planning docs between language design one </w:t>
-      </w:r>
-      <w:proofErr w:type="spellStart"/>
-      <w:r>
-        <w:rPr>
-          <w:color w:val="BFBFBF"/>
-          <w:lang w:val="en-US"/>
-        </w:rPr>
-        <w:t>one</w:t>
-      </w:r>
-      <w:proofErr w:type="spellEnd"/>
-      <w:r>
-        <w:rPr>
-          <w:color w:val="BFBFBF"/>
-          <w:lang w:val="en-US"/>
-        </w:rPr>
-        <w:t xml:space="preserve"> end and programming at the other.</w:t>
+        <w:t>That does not take away I want to split topics in these planning docs between language design one one end and programming at the other.</w:t>
       </w:r>
     </w:p>
     <w:p>
@@ -9970,23 +9819,7 @@
           <w:color w:val="BFBFBF"/>
           <w:lang w:val="en-US"/>
         </w:rPr>
-        <w:t xml:space="preserve">Maybe I should just make 2 project folders eventually in the Project Docs repository: one for the new computer language and one for the rest, that are much like </w:t>
-      </w:r>
-      <w:proofErr w:type="spellStart"/>
-      <w:r>
-        <w:rPr>
-          <w:color w:val="BFBFBF"/>
-          <w:lang w:val="en-US"/>
-        </w:rPr>
-        <w:t>eachother</w:t>
-      </w:r>
-      <w:proofErr w:type="spellEnd"/>
-      <w:r>
-        <w:rPr>
-          <w:color w:val="BFBFBF"/>
-          <w:lang w:val="en-US"/>
-        </w:rPr>
-        <w:t>, but one stripped down to computer language functional design topics, and the other in which to dump the rest: anything deemed out-of-scope of the entire new computer language topic. Those are different than topics out-of-scope because postponed, but still much to do with the new computer language. Maybe at first, even 'worse', I make 2 documents in each folder: One with topics that belong to the new computer language, and another document much like it, in which the rest is put, that I would want to leave out of it.</w:t>
+        <w:t>Maybe I should just make 2 project folders eventually in the Project Docs repository: one for the new computer language and one for the rest, that are much like eachother, but one stripped down to computer language functional design topics, and the other in which to dump the rest: anything deemed out-of-scope of the entire new computer language topic. Those are different than topics out-of-scope because postponed, but still much to do with the new computer language. Maybe at first, even 'worse', I make 2 documents in each folder: One with topics that belong to the new computer language, and another document much like it, in which the rest is put, that I would want to leave out of it.</w:t>
       </w:r>
     </w:p>
     <w:p>
@@ -10049,23 +9882,7 @@
           <w:color w:val="BFBFBF"/>
           <w:lang w:val="en-US"/>
         </w:rPr>
-        <w:t xml:space="preserve">And lose the 'programming it out' part. And loose 'it is also a framework and an OS and any commonly used application'. It is actually quite hard for me to let go of that idea. I liked my playground back then. I wanted proof, that this could be used to realize software quicker, so one man can do what would have taken an army of programmers to do before. But I don't have that ambition anymore. Right now I just want to </w:t>
-      </w:r>
-      <w:proofErr w:type="spellStart"/>
-      <w:r>
-        <w:rPr>
-          <w:color w:val="BFBFBF"/>
-          <w:lang w:val="en-US"/>
-        </w:rPr>
-        <w:t>publically</w:t>
-      </w:r>
-      <w:proofErr w:type="spellEnd"/>
-      <w:r>
-        <w:rPr>
-          <w:color w:val="BFBFBF"/>
-          <w:lang w:val="en-US"/>
-        </w:rPr>
-        <w:t xml:space="preserve"> give away the programming language idea. I think I notice a lot of insecurities about people thinking it is a good idea or not. Maybe because I was trying to sell the idea, rather than just give it away? I get that I wanted a framework into which all of my ideas fit. I like some of the modularization of the concepts. But I do want to just cut away a few things. I think I am still trying to sell an idea, but then in a different way. I do not have the intention to sell it for cash, but I do want to not make it too ambitious, cover too much, so large in scope, that no one would pick it up anymore.</w:t>
+        <w:t>And lose the 'programming it out' part. And loose 'it is also a framework and an OS and any commonly used application'. It is actually quite hard for me to let go of that idea. I liked my playground back then. I wanted proof, that this could be used to realize software quicker, so one man can do what would have taken an army of programmers to do before. But I don't have that ambition anymore. Right now I just want to publically give away the programming language idea. I think I notice a lot of insecurities about people thinking it is a good idea or not. Maybe because I was trying to sell the idea, rather than just give it away? I get that I wanted a framework into which all of my ideas fit. I like some of the modularization of the concepts. But I do want to just cut away a few things. I think I am still trying to sell an idea, but then in a different way. I do not have the intention to sell it for cash, but I do want to not make it too ambitious, cover too much, so large in scope, that no one would pick it up anymore.</w:t>
       </w:r>
       <w:r>
         <w:rPr>
@@ -10551,23 +10368,7 @@
           <w:color w:val="BFBFBF"/>
           <w:lang w:val="en-US"/>
         </w:rPr>
-        <w:t xml:space="preserve"> the product. I have a </w:t>
-      </w:r>
-      <w:proofErr w:type="spellStart"/>
-      <w:r>
-        <w:rPr>
-          <w:color w:val="BFBFBF"/>
-          <w:lang w:val="en-US"/>
-        </w:rPr>
-        <w:t>canundrum</w:t>
-      </w:r>
-      <w:proofErr w:type="spellEnd"/>
-      <w:r>
-        <w:rPr>
-          <w:color w:val="BFBFBF"/>
-          <w:lang w:val="en-US"/>
-        </w:rPr>
-        <w:t>. I cannot describe the product without making the product, because the description is the product.</w:t>
+        <w:t xml:space="preserve"> the product. I have a canundrum. I cannot describe the product without making the product, because the description is the product.</w:t>
       </w:r>
     </w:p>
     <w:p>
@@ -11011,23 +10812,7 @@
           <w:color w:val="BFBFBF"/>
           <w:lang w:val="en-US"/>
         </w:rPr>
-        <w:t xml:space="preserve">* </w:t>
-      </w:r>
-      <w:proofErr w:type="spellStart"/>
-      <w:r>
-        <w:rPr>
-          <w:color w:val="BFBFBF"/>
-          <w:lang w:val="en-US"/>
-        </w:rPr>
-        <w:t>JMath</w:t>
-      </w:r>
-      <w:proofErr w:type="spellEnd"/>
-      <w:r>
-        <w:rPr>
-          <w:color w:val="BFBFBF"/>
-          <w:lang w:val="en-US"/>
-        </w:rPr>
-        <w:t xml:space="preserve"> 0.9 docs in Dutch</w:t>
+        <w:t>* JMath 0.9 docs in Dutch</w:t>
       </w:r>
     </w:p>
     <w:p>
@@ -11221,39 +11006,7 @@
           <w:color w:val="BFBFBF"/>
           <w:lang w:val="en-US"/>
         </w:rPr>
-        <w:t xml:space="preserve">The math as objects does have a link to how math can be made not intrinsic to the language, but an extension library, which can still be compiled to good old CPU instructions. That concept is interesting for the idea of the new computer </w:t>
-      </w:r>
-      <w:proofErr w:type="spellStart"/>
-      <w:r>
-        <w:rPr>
-          <w:color w:val="BFBFBF"/>
-          <w:lang w:val="en-US"/>
-        </w:rPr>
-        <w:t>langauge</w:t>
-      </w:r>
-      <w:proofErr w:type="spellEnd"/>
-      <w:r>
-        <w:rPr>
-          <w:color w:val="BFBFBF"/>
-          <w:lang w:val="en-US"/>
-        </w:rPr>
-        <w:t xml:space="preserve">. But... none of this documentation is well worded to </w:t>
-      </w:r>
-      <w:proofErr w:type="spellStart"/>
-      <w:r>
-        <w:rPr>
-          <w:color w:val="BFBFBF"/>
-          <w:lang w:val="en-US"/>
-        </w:rPr>
-        <w:t>suppord</w:t>
-      </w:r>
-      <w:proofErr w:type="spellEnd"/>
-      <w:r>
-        <w:rPr>
-          <w:color w:val="BFBFBF"/>
-          <w:lang w:val="en-US"/>
-        </w:rPr>
-        <w:t xml:space="preserve"> that concept...</w:t>
+        <w:t>The math as objects does have a link to how math can be made not intrinsic to the language, but an extension library, which can still be compiled to good old CPU instructions. That concept is interesting for the idea of the new computer langauge. But... none of this documentation is well worded to suppord that concept...</w:t>
       </w:r>
     </w:p>
     <w:p>

</xml_diff>

<commit_message>
Circle Language Spec Plan: Move some higher goals to out-of-scope.
</commit_message>
<xml_diff>
--- a/Circle Language Spec Plan/1. Current/2019-08 Circle Language Spec Revamp Notes.docx
+++ b/Circle Language Spec Plan/1. Current/2019-08 Circle Language Spec Revamp Notes.docx
@@ -4410,7 +4410,19 @@
         <w:rPr>
           <w:lang w:val="en-US"/>
         </w:rPr>
-        <w:t>For converting to MD:</w:t>
+        <w:t>For converting to</w:t>
+      </w:r>
+      <w:r>
+        <w:rPr>
+          <w:lang w:val="en-US"/>
+        </w:rPr>
+        <w:t xml:space="preserve"> Markdown</w:t>
+      </w:r>
+      <w:r>
+        <w:rPr>
+          <w:lang w:val="en-US"/>
+        </w:rPr>
+        <w:t>:</w:t>
       </w:r>
     </w:p>
     <w:p>
@@ -4490,11 +4502,39 @@
           <w:color w:val="B4C6E7"/>
           <w:lang w:val="en-US"/>
         </w:rPr>
-        <w:t>2020-04-01 Notes Circle Language Spec Planning Docs</w:t>
-      </w:r>
-    </w:p>
-    <w:p>
-      <w:pPr>
+        <w:t>2020-04-1</w:t>
+      </w:r>
+      <w:r>
+        <w:rPr>
+          <w:color w:val="B4C6E7"/>
+          <w:lang w:val="en-US"/>
+        </w:rPr>
+        <w:t>3</w:t>
+      </w:r>
+      <w:r>
+        <w:rPr>
+          <w:color w:val="B4C6E7"/>
+          <w:lang w:val="en-US"/>
+        </w:rPr>
+        <w:t xml:space="preserve"> Notes Circle Language Spec Planning Docs</w:t>
+      </w:r>
+    </w:p>
+    <w:p>
+      <w:pPr>
+        <w:rPr>
+          <w:lang w:val="en-US"/>
+        </w:rPr>
+      </w:pPr>
+      <w:r>
+        <w:rPr>
+          <w:lang w:val="en-US"/>
+        </w:rPr>
+        <w:t xml:space="preserve">I made a slight beginning with a next phase of scoping the project. But I want to turn back. </w:t>
+      </w:r>
+    </w:p>
+    <w:p>
+      <w:pPr>
+        <w:pStyle w:val="ListParagraph"/>
         <w:numPr>
           <w:ilvl w:val="0"/>
           <w:numId w:val="25"/>
@@ -4507,181 +4547,78 @@
         <w:rPr>
           <w:lang w:val="en-US"/>
         </w:rPr>
-        <w:t>Circle Language Specs Done projects:</w:t>
-      </w:r>
-    </w:p>
-    <w:p>
-      <w:pPr>
-        <w:numPr>
-          <w:ilvl w:val="1"/>
-          <w:numId w:val="25"/>
-        </w:numPr>
-        <w:rPr>
-          <w:color w:val="BFBFBF"/>
-          <w:lang w:val="en-US"/>
-        </w:rPr>
-      </w:pPr>
-      <w:r>
-        <w:rPr>
-          <w:color w:val="BFBFBF"/>
-          <w:lang w:val="en-US"/>
-        </w:rPr>
-        <w:t>It is a lot of content. It is not practical for me to go into detail about it now. It is only the past plans, not the future, so less important.</w:t>
-      </w:r>
-    </w:p>
-    <w:p>
-      <w:pPr>
-        <w:numPr>
-          <w:ilvl w:val="1"/>
-          <w:numId w:val="25"/>
-        </w:numPr>
-        <w:rPr>
-          <w:lang w:val="en-US"/>
-        </w:rPr>
-      </w:pPr>
-      <w:r>
-        <w:rPr>
-          <w:lang w:val="en-US"/>
-        </w:rPr>
-        <w:t>Details:</w:t>
-      </w:r>
-    </w:p>
-    <w:p>
-      <w:pPr>
-        <w:numPr>
-          <w:ilvl w:val="2"/>
-          <w:numId w:val="25"/>
-        </w:numPr>
-        <w:rPr>
-          <w:color w:val="BFBFBF" w:themeColor="background1" w:themeShade="BF"/>
-          <w:lang w:val="en-US"/>
-        </w:rPr>
-      </w:pPr>
-      <w:r>
-        <w:rPr>
-          <w:color w:val="BFBFBF" w:themeColor="background1" w:themeShade="BF"/>
-          <w:lang w:val="en-US"/>
-        </w:rPr>
-        <w:t>Get rid of content about 'studying'?</w:t>
-      </w:r>
-    </w:p>
-    <w:p>
-      <w:pPr>
-        <w:numPr>
-          <w:ilvl w:val="2"/>
-          <w:numId w:val="25"/>
-        </w:numPr>
-        <w:rPr>
-          <w:color w:val="BFBFBF" w:themeColor="background1" w:themeShade="BF"/>
-          <w:lang w:val="en-US"/>
-        </w:rPr>
-      </w:pPr>
-      <w:r>
-        <w:rPr>
-          <w:color w:val="BFBFBF" w:themeColor="background1" w:themeShade="BF"/>
-          <w:lang w:val="en-US"/>
-        </w:rPr>
-        <w:t>Command as a Concept Spec Plan seems a super project but later turns out not to be</w:t>
-      </w:r>
-      <w:r>
-        <w:rPr>
-          <w:color w:val="BFBFBF" w:themeColor="background1" w:themeShade="BF"/>
-          <w:lang w:val="en-US"/>
-        </w:rPr>
-        <w:t>.</w:t>
-      </w:r>
-    </w:p>
-    <w:p>
-      <w:pPr>
-        <w:numPr>
-          <w:ilvl w:val="3"/>
-          <w:numId w:val="25"/>
-        </w:numPr>
-        <w:rPr>
-          <w:color w:val="BFBFBF" w:themeColor="background1" w:themeShade="BF"/>
-          <w:lang w:val="en-US"/>
-        </w:rPr>
-      </w:pPr>
-      <w:r>
-        <w:rPr>
-          <w:color w:val="BFBFBF" w:themeColor="background1" w:themeShade="BF"/>
-          <w:lang w:val="en-US"/>
-        </w:rPr>
-        <w:t>Actually, it is a parent project.</w:t>
-      </w:r>
-    </w:p>
-    <w:p>
-      <w:pPr>
-        <w:numPr>
-          <w:ilvl w:val="2"/>
-          <w:numId w:val="25"/>
-        </w:numPr>
-        <w:rPr>
-          <w:lang w:val="en-US"/>
-        </w:rPr>
-      </w:pPr>
-      <w:r>
-        <w:rPr>
-          <w:lang w:val="en-US"/>
-        </w:rPr>
-        <w:t>Done project "Document Internet as a Single Computer" is out-of-scope…</w:t>
-      </w:r>
-    </w:p>
-    <w:p>
-      <w:pPr>
-        <w:numPr>
-          <w:ilvl w:val="3"/>
-          <w:numId w:val="25"/>
-        </w:numPr>
-        <w:rPr>
-          <w:lang w:val="en-US"/>
-        </w:rPr>
-      </w:pPr>
-      <w:r>
-        <w:rPr>
-          <w:lang w:val="en-US"/>
-        </w:rPr>
-        <w:t>Lots of fundamental principles may become out-of-scope of the Circle Language Specs Project and might become part of a separate piece of documentation Circle Language Broader View or something.</w:t>
-      </w:r>
-    </w:p>
-    <w:p>
-      <w:pPr>
-        <w:numPr>
-          <w:ilvl w:val="3"/>
-          <w:numId w:val="25"/>
-        </w:numPr>
-        <w:rPr>
-          <w:lang w:val="en-US"/>
-        </w:rPr>
-      </w:pPr>
-      <w:r>
-        <w:rPr>
-          <w:lang w:val="en-US"/>
-        </w:rPr>
-        <w:t>Not sure if right now I want to dump it in a Done folder with all these many projects in it.</w:t>
-      </w:r>
-    </w:p>
-    <w:p>
-      <w:pPr>
-        <w:numPr>
-          <w:ilvl w:val="3"/>
-          <w:numId w:val="25"/>
-        </w:numPr>
-        <w:rPr>
-          <w:lang w:val="en-US"/>
-        </w:rPr>
-      </w:pPr>
-      <w:r>
-        <w:rPr>
-          <w:lang w:val="en-US"/>
-        </w:rPr>
-        <w:t>Does it matter? I am trying to isolate just Circle Language Spec from Other / anything else.</w:t>
+        <w:t>Check if I can check this in.</w:t>
+      </w:r>
+    </w:p>
+    <w:p>
+      <w:pPr>
+        <w:pStyle w:val="ListParagraph"/>
+        <w:numPr>
+          <w:ilvl w:val="0"/>
+          <w:numId w:val="25"/>
+        </w:numPr>
+        <w:rPr>
+          <w:lang w:val="en-US"/>
+        </w:rPr>
+      </w:pPr>
+      <w:r>
+        <w:rPr>
+          <w:lang w:val="en-US"/>
+        </w:rPr>
+        <w:t>Do reformulations of the current scoping.</w:t>
       </w:r>
       <w:bookmarkStart w:id="10" w:name="_GoBack"/>
       <w:bookmarkEnd w:id="10"/>
     </w:p>
     <w:p>
       <w:pPr>
+        <w:pStyle w:val="Heading3"/>
+        <w:rPr>
+          <w:color w:val="B4C6E7"/>
+          <w:lang w:val="en-US"/>
+        </w:rPr>
+      </w:pPr>
+      <w:r>
+        <w:rPr>
+          <w:color w:val="B4C6E7"/>
+          <w:lang w:val="en-US"/>
+        </w:rPr>
+        <w:t>2020-04-1</w:t>
+      </w:r>
+      <w:r>
+        <w:rPr>
+          <w:color w:val="B4C6E7"/>
+          <w:lang w:val="en-US"/>
+        </w:rPr>
+        <w:t>3</w:t>
+      </w:r>
+      <w:r>
+        <w:rPr>
+          <w:color w:val="B4C6E7"/>
+          <w:lang w:val="en-US"/>
+        </w:rPr>
+        <w:t xml:space="preserve"> Notes Circle Language Spec Planning Docs</w:t>
+      </w:r>
+    </w:p>
+    <w:p>
+      <w:pPr>
+        <w:numPr>
+          <w:ilvl w:val="0"/>
+          <w:numId w:val="25"/>
+        </w:numPr>
+        <w:rPr>
+          <w:lang w:val="en-US"/>
+        </w:rPr>
+      </w:pPr>
+      <w:r>
+        <w:rPr>
+          <w:lang w:val="en-US"/>
+        </w:rPr>
+        <w:t>Reformulate:</w:t>
+      </w:r>
+    </w:p>
+    <w:p>
+      <w:pPr>
         <w:numPr>
           <w:ilvl w:val="1"/>
           <w:numId w:val="25"/>
@@ -4711,6 +4648,57 @@
         <w:rPr>
           <w:lang w:val="en-US"/>
         </w:rPr>
+        <w:t>I did not read the content of the sub-projects or the idea box.</w:t>
+      </w:r>
+    </w:p>
+    <w:p>
+      <w:pPr>
+        <w:numPr>
+          <w:ilvl w:val="1"/>
+          <w:numId w:val="25"/>
+        </w:numPr>
+        <w:rPr>
+          <w:lang w:val="en-US"/>
+        </w:rPr>
+      </w:pPr>
+      <w:r>
+        <w:rPr>
+          <w:lang w:val="en-US"/>
+        </w:rPr>
+        <w:t>I think, I guess, I would want to go through content top-down for reformulations?</w:t>
+      </w:r>
+    </w:p>
+    <w:p>
+      <w:pPr>
+        <w:numPr>
+          <w:ilvl w:val="0"/>
+          <w:numId w:val="25"/>
+        </w:numPr>
+        <w:rPr>
+          <w:lang w:val="en-US"/>
+        </w:rPr>
+      </w:pPr>
+      <w:r>
+        <w:rPr>
+          <w:lang w:val="en-US"/>
+        </w:rPr>
+        <w:t>Tone:</w:t>
+      </w:r>
+    </w:p>
+    <w:p>
+      <w:pPr>
+        <w:numPr>
+          <w:ilvl w:val="1"/>
+          <w:numId w:val="25"/>
+        </w:numPr>
+        <w:rPr>
+          <w:lang w:val="en-US"/>
+        </w:rPr>
+      </w:pPr>
+      <w:r>
+        <w:rPr>
+          <w:lang w:val="en-US"/>
+        </w:rPr>
         <w:t>Some things especially in evaluations may seem cocky when I call my own successes very</w:t>
       </w:r>
       <w:r>
@@ -4745,33 +4733,305 @@
     </w:p>
     <w:p>
       <w:pPr>
+        <w:numPr>
+          <w:ilvl w:val="1"/>
+          <w:numId w:val="25"/>
+        </w:numPr>
+        <w:rPr>
+          <w:lang w:val="en-US"/>
+        </w:rPr>
+      </w:pPr>
+      <w:r>
+        <w:rPr>
+          <w:lang w:val="en-US"/>
+        </w:rPr>
+        <w:t>Cockiness/speaking in definites, and scope/out-of-scope are 2 different things. My intermediate goal now was to change the tone, not to change the scope covered by the documents? There are still gray areas of scope. I think I should deal with that later?</w:t>
+      </w:r>
+    </w:p>
+    <w:p>
+      <w:pPr>
         <w:pStyle w:val="Heading3"/>
         <w:rPr>
           <w:color w:val="B4C6E7"/>
           <w:lang w:val="en-US"/>
         </w:rPr>
       </w:pPr>
-      <w:bookmarkStart w:id="11" w:name="_Toc37540057"/>
       <w:r>
         <w:rPr>
           <w:color w:val="B4C6E7"/>
           <w:lang w:val="en-US"/>
         </w:rPr>
-        <w:t xml:space="preserve">2020-03-22 </w:t>
+        <w:t>20</w:t>
       </w:r>
       <w:r>
         <w:rPr>
           <w:color w:val="B4C6E7"/>
           <w:lang w:val="en-US"/>
         </w:rPr>
-        <w:t xml:space="preserve">Notes </w:t>
+        <w:t>20</w:t>
       </w:r>
       <w:r>
         <w:rPr>
           <w:color w:val="B4C6E7"/>
           <w:lang w:val="en-US"/>
         </w:rPr>
-        <w:t>Circle 3 Programming Planning Docs</w:t>
+        <w:t>-</w:t>
+      </w:r>
+      <w:r>
+        <w:rPr>
+          <w:color w:val="B4C6E7"/>
+          <w:lang w:val="en-US"/>
+        </w:rPr>
+        <w:t>04</w:t>
+      </w:r>
+      <w:r>
+        <w:rPr>
+          <w:color w:val="B4C6E7"/>
+          <w:lang w:val="en-US"/>
+        </w:rPr>
+        <w:t>-</w:t>
+      </w:r>
+      <w:r>
+        <w:rPr>
+          <w:color w:val="B4C6E7"/>
+          <w:lang w:val="en-US"/>
+        </w:rPr>
+        <w:t>13</w:t>
+      </w:r>
+      <w:r>
+        <w:rPr>
+          <w:color w:val="B4C6E7"/>
+          <w:lang w:val="en-US"/>
+        </w:rPr>
+        <w:t xml:space="preserve"> Brainstorm Scope</w:t>
+      </w:r>
+    </w:p>
+    <w:p>
+      <w:pPr>
+        <w:numPr>
+          <w:ilvl w:val="0"/>
+          <w:numId w:val="25"/>
+        </w:numPr>
+        <w:rPr>
+          <w:lang w:val="en-US"/>
+        </w:rPr>
+      </w:pPr>
+      <w:r>
+        <w:rPr>
+          <w:lang w:val="en-US"/>
+        </w:rPr>
+        <w:t>Scope:</w:t>
+      </w:r>
+    </w:p>
+    <w:p>
+      <w:pPr>
+        <w:numPr>
+          <w:ilvl w:val="1"/>
+          <w:numId w:val="25"/>
+        </w:numPr>
+        <w:rPr>
+          <w:lang w:val="en-US"/>
+        </w:rPr>
+      </w:pPr>
+      <w:r>
+        <w:rPr>
+          <w:lang w:val="en-US"/>
+        </w:rPr>
+        <w:t>Some content in the idea box is also out-of-scope.</w:t>
+      </w:r>
+    </w:p>
+    <w:p>
+      <w:pPr>
+        <w:numPr>
+          <w:ilvl w:val="1"/>
+          <w:numId w:val="25"/>
+        </w:numPr>
+        <w:rPr>
+          <w:lang w:val="en-US"/>
+        </w:rPr>
+      </w:pPr>
+      <w:r>
+        <w:rPr>
+          <w:lang w:val="en-US"/>
+        </w:rPr>
+        <w:t>Strategy: Goal of the Language: It mentions fundamental principles, that may become out-of-scope. Higher Goal does too. Will I separate these things? So say: it’s a (diagrammatic) programming language. I had thoughts about saving the higher goals for later.</w:t>
+      </w:r>
+    </w:p>
+    <w:p>
+      <w:pPr>
+        <w:rPr>
+          <w:lang w:val="en-US"/>
+        </w:rPr>
+      </w:pPr>
+    </w:p>
+    <w:p>
+      <w:pPr>
+        <w:rPr>
+          <w:lang w:val="en-US"/>
+        </w:rPr>
+      </w:pPr>
+      <w:r>
+        <w:rPr>
+          <w:lang w:val="en-US"/>
+        </w:rPr>
+        <w:t>The scope used to be split in two: Language Spec and the rest.</w:t>
+      </w:r>
+    </w:p>
+    <w:p>
+      <w:pPr>
+        <w:rPr>
+          <w:lang w:val="en-US"/>
+        </w:rPr>
+      </w:pPr>
+      <w:r>
+        <w:rPr>
+          <w:lang w:val="en-US"/>
+        </w:rPr>
+        <w:t>Now I lean to a split up in 3 of 4 actually: Language Spec / Broader Perspective / Construct Proposals / Other.</w:t>
+      </w:r>
+    </w:p>
+    <w:p>
+      <w:pPr>
+        <w:rPr>
+          <w:lang w:val="en-US"/>
+        </w:rPr>
+      </w:pPr>
+    </w:p>
+    <w:p>
+      <w:pPr>
+        <w:rPr>
+          <w:lang w:val="en-US"/>
+        </w:rPr>
+      </w:pPr>
+      <w:r>
+        <w:rPr>
+          <w:lang w:val="en-US"/>
+        </w:rPr>
+        <w:t xml:space="preserve">This changes things. This puts even more out of scope of Language Spec. </w:t>
+      </w:r>
+      <w:r>
+        <w:rPr>
+          <w:color w:val="BFBFBF" w:themeColor="background1" w:themeShade="BF"/>
+          <w:lang w:val="en-US"/>
+        </w:rPr>
+        <w:t>Earlier on I thought anything that has to do with language spec could be in scope of this project, but part of its postponed parts. Yeah this seems arbitrary terminology, that seems to mean the same, but I am going with it.</w:t>
+      </w:r>
+      <w:r>
+        <w:rPr>
+          <w:lang w:val="en-US"/>
+        </w:rPr>
+        <w:t xml:space="preserve"> Earlier anything language speccy would be still in the project definition, but deemed optional. This split up is by feeling it is part of the language or not part of the language. Now I actually have in mind 3 categories of things that kind of fall under that umbrella 'part of the language': Language Spec / Broader Perspective / Construct Proposals.</w:t>
+      </w:r>
+    </w:p>
+    <w:p>
+      <w:pPr>
+        <w:rPr>
+          <w:lang w:val="en-US"/>
+        </w:rPr>
+      </w:pPr>
+    </w:p>
+    <w:p>
+      <w:pPr>
+        <w:rPr>
+          <w:lang w:val="en-US"/>
+        </w:rPr>
+      </w:pPr>
+      <w:r>
+        <w:rPr>
+          <w:lang w:val="en-US"/>
+        </w:rPr>
+        <w:t>I feel maybe I am not finished making the first split up and now already starting with the next?</w:t>
+      </w:r>
+    </w:p>
+    <w:p>
+      <w:pPr>
+        <w:rPr>
+          <w:lang w:val="en-US"/>
+        </w:rPr>
+      </w:pPr>
+      <w:r>
+        <w:rPr>
+          <w:lang w:val="en-US"/>
+        </w:rPr>
+        <w:t>&gt;&gt; I want to check that.</w:t>
+      </w:r>
+    </w:p>
+    <w:p>
+      <w:pPr>
+        <w:rPr>
+          <w:lang w:val="en-US"/>
+        </w:rPr>
+      </w:pPr>
+    </w:p>
+    <w:p>
+      <w:pPr>
+        <w:rPr>
+          <w:lang w:val="en-US"/>
+        </w:rPr>
+      </w:pPr>
+      <w:r>
+        <w:rPr>
+          <w:lang w:val="en-US"/>
+        </w:rPr>
+        <w:t>Also the new split up would give the wilder ideas a place, not on the big pile 'other', like internet as a single computer would be 'broader perspective'. Actually… you could interpret it differently. Everything not part of Language Spec will at first be put on the pile 'Other'.</w:t>
+      </w:r>
+    </w:p>
+    <w:p>
+      <w:pPr>
+        <w:rPr>
+          <w:lang w:val="en-US"/>
+        </w:rPr>
+      </w:pPr>
+    </w:p>
+    <w:p>
+      <w:pPr>
+        <w:rPr>
+          <w:lang w:val="en-US"/>
+        </w:rPr>
+      </w:pPr>
+      <w:r>
+        <w:rPr>
+          <w:lang w:val="en-US"/>
+        </w:rPr>
+        <w:t>Maybe it is better to put off fine-tuning the scope for now. First make it neat the way it is. I was making such nice progress with that, wasn't I?</w:t>
+      </w:r>
+    </w:p>
+    <w:p>
+      <w:pPr>
+        <w:pStyle w:val="Heading3"/>
+        <w:rPr>
+          <w:color w:val="B4C6E7"/>
+          <w:lang w:val="en-US"/>
+        </w:rPr>
+      </w:pPr>
+      <w:bookmarkStart w:id="11" w:name="_Toc37540059"/>
+      <w:r>
+        <w:rPr>
+          <w:color w:val="B4C6E7"/>
+          <w:lang w:val="en-US"/>
+        </w:rPr>
+        <w:t xml:space="preserve">2019-12-29 </w:t>
+      </w:r>
+      <w:r>
+        <w:rPr>
+          <w:color w:val="B4C6E7"/>
+          <w:lang w:val="en-US"/>
+        </w:rPr>
+        <w:t>Brainstorm</w:t>
+      </w:r>
+      <w:r>
+        <w:rPr>
+          <w:color w:val="B4C6E7"/>
+          <w:lang w:val="en-US"/>
+        </w:rPr>
+        <w:t xml:space="preserve"> Scop</w:t>
+      </w:r>
+      <w:r>
+        <w:rPr>
+          <w:color w:val="B4C6E7"/>
+          <w:lang w:val="en-US"/>
+        </w:rPr>
+        <w:t>e</w:t>
       </w:r>
       <w:bookmarkEnd w:id="11"/>
     </w:p>
@@ -4789,7 +5049,24 @@
         <w:rPr>
           <w:lang w:val="en-US"/>
         </w:rPr>
-        <w:t>I could change titles of projects inside the doc content too.</w:t>
+        <w:t>Basically I want to scope the project.</w:t>
+      </w:r>
+    </w:p>
+    <w:p>
+      <w:pPr>
+        <w:numPr>
+          <w:ilvl w:val="0"/>
+          <w:numId w:val="25"/>
+        </w:numPr>
+        <w:rPr>
+          <w:lang w:val="en-US"/>
+        </w:rPr>
+      </w:pPr>
+      <w:r>
+        <w:rPr>
+          <w:lang w:val="en-US"/>
+        </w:rPr>
+        <w:t>Out of scope:</w:t>
       </w:r>
     </w:p>
     <w:p>
@@ -4806,306 +5083,7 @@
         <w:rPr>
           <w:lang w:val="en-US"/>
         </w:rPr>
-        <w:t>Also for Circle 3 Programming, though less importantly.</w:t>
-      </w:r>
-    </w:p>
-    <w:p>
-      <w:pPr>
-        <w:numPr>
-          <w:ilvl w:val="0"/>
-          <w:numId w:val="25"/>
-        </w:numPr>
-        <w:rPr>
-          <w:lang w:val="en-US"/>
-        </w:rPr>
-      </w:pPr>
-      <w:r>
-        <w:rPr>
-          <w:lang w:val="en-US"/>
-        </w:rPr>
-        <w:t>Could I just go with it, call it 'Circle 3 Programming'? And if I want to mention in the planning docs that to documentation was of little concern, just do it with a more open formulation, like 'documentation was of little concern' or 'very little documentation turned out to be written in these projects. The focus turned out to be on programming the code.'?</w:t>
-      </w:r>
-    </w:p>
-    <w:p>
-      <w:pPr>
-        <w:numPr>
-          <w:ilvl w:val="0"/>
-          <w:numId w:val="25"/>
-        </w:numPr>
-        <w:rPr>
-          <w:lang w:val="en-US"/>
-        </w:rPr>
-      </w:pPr>
-      <w:r>
-        <w:rPr>
-          <w:lang w:val="en-US"/>
-        </w:rPr>
-        <w:t>I could put a remark or something in the Circle 3 Programming docs that I did not do any documentation, even though it was the initial plan to do that.</w:t>
-      </w:r>
-    </w:p>
-    <w:p>
-      <w:pPr>
-        <w:numPr>
-          <w:ilvl w:val="0"/>
-          <w:numId w:val="25"/>
-        </w:numPr>
-        <w:rPr>
-          <w:lang w:val="en-US"/>
-        </w:rPr>
-      </w:pPr>
-      <w:r>
-        <w:rPr>
-          <w:lang w:val="en-US"/>
-        </w:rPr>
-        <w:t>I was going over some sub-project docs to check if any documentation was written during those projects.</w:t>
-      </w:r>
-    </w:p>
-    <w:p>
-      <w:pPr>
-        <w:numPr>
-          <w:ilvl w:val="0"/>
-          <w:numId w:val="25"/>
-        </w:numPr>
-        <w:rPr>
-          <w:lang w:val="en-US"/>
-        </w:rPr>
-      </w:pPr>
-      <w:r>
-        <w:rPr>
-          <w:lang w:val="en-US"/>
-        </w:rPr>
-        <w:t xml:space="preserve">Other sub-projects I scanned were not clearly any doc issues in them. </w:t>
-      </w:r>
-    </w:p>
-    <w:p>
-      <w:pPr>
-        <w:pStyle w:val="Heading3"/>
-        <w:rPr>
-          <w:color w:val="B4C6E7"/>
-          <w:lang w:val="en-US"/>
-        </w:rPr>
-      </w:pPr>
-      <w:bookmarkStart w:id="12" w:name="_Toc37540058"/>
-      <w:r>
-        <w:rPr>
-          <w:color w:val="B4C6E7"/>
-          <w:lang w:val="en-US"/>
-        </w:rPr>
-        <w:t xml:space="preserve">2020-03-07 </w:t>
-      </w:r>
-      <w:r>
-        <w:rPr>
-          <w:color w:val="B4C6E7"/>
-          <w:lang w:val="en-US"/>
-        </w:rPr>
-        <w:t>Brainstorm Circle 3 Programming Planning Docs</w:t>
-      </w:r>
-      <w:bookmarkEnd w:id="12"/>
-    </w:p>
-    <w:p>
-      <w:pPr>
-        <w:rPr>
-          <w:lang w:val="en-US"/>
-        </w:rPr>
-      </w:pPr>
-      <w:r>
-        <w:rPr>
-          <w:lang w:val="en-US"/>
-        </w:rPr>
-        <w:t>(Circle 3 projects are software development projects, unlike Circle Docs projects, which are language design projects.)</w:t>
-      </w:r>
-    </w:p>
-    <w:p>
-      <w:pPr>
-        <w:rPr>
-          <w:lang w:val="en-US"/>
-        </w:rPr>
-      </w:pPr>
-    </w:p>
-    <w:p>
-      <w:pPr>
-        <w:rPr>
-          <w:lang w:val="en-US"/>
-        </w:rPr>
-      </w:pPr>
-      <w:r>
-        <w:rPr>
-          <w:lang w:val="en-US"/>
-        </w:rPr>
-        <w:t xml:space="preserve">It appears around 2010 I started off with programming Circle 3 with the intention of rigorous planning methodology and high quality technical documentation. Around the same time I switched employers. The new employer did not value my doing planning or documentation, just coding. In projects at home it seems I adopted that way of working. So planning docs and tech docs were no concern anymore. I focused on coding. I think I also </w:t>
-      </w:r>
-      <w:r>
-        <w:rPr>
-          <w:lang w:val="en-US"/>
-        </w:rPr>
-        <w:t xml:space="preserve">stopped </w:t>
-      </w:r>
-      <w:r>
-        <w:rPr>
-          <w:lang w:val="en-US"/>
-        </w:rPr>
-        <w:t>keeping an hour sheet at home. It was freeing. It felt too much like work logging the hours I spent at hobby projects. But the real motivation for the shift in way of working</w:t>
-      </w:r>
-      <w:r>
-        <w:rPr>
-          <w:lang w:val="en-US"/>
-        </w:rPr>
-        <w:t>,</w:t>
-      </w:r>
-      <w:r>
-        <w:rPr>
-          <w:lang w:val="en-US"/>
-        </w:rPr>
-        <w:t xml:space="preserve"> seems to be that I cannot have 2 methodologies at the same time: one at home and another one at the office. That seems intrinsic to how my mind works.</w:t>
-      </w:r>
-    </w:p>
-    <w:p>
-      <w:pPr>
-        <w:rPr>
-          <w:lang w:val="en-US"/>
-        </w:rPr>
-      </w:pPr>
-    </w:p>
-    <w:p>
-      <w:pPr>
-        <w:rPr>
-          <w:lang w:val="en-US"/>
-        </w:rPr>
-      </w:pPr>
-      <w:r>
-        <w:rPr>
-          <w:lang w:val="en-US"/>
-        </w:rPr>
-        <w:t>So I have these near-perfect planning docs for Circle 3, while the execution of the projects was almost only coding</w:t>
-      </w:r>
-      <w:r>
-        <w:rPr>
-          <w:lang w:val="en-US"/>
-        </w:rPr>
-        <w:t>, no planning, no documentation</w:t>
-      </w:r>
-      <w:r>
-        <w:rPr>
-          <w:lang w:val="en-US"/>
-        </w:rPr>
-        <w:t>.</w:t>
-      </w:r>
-    </w:p>
-    <w:p>
-      <w:pPr>
-        <w:rPr>
-          <w:lang w:val="en-US"/>
-        </w:rPr>
-      </w:pPr>
-    </w:p>
-    <w:p>
-      <w:pPr>
-        <w:rPr>
-          <w:lang w:val="en-US"/>
-        </w:rPr>
-      </w:pPr>
-      <w:r>
-        <w:rPr>
-          <w:lang w:val="en-US"/>
-        </w:rPr>
-        <w:t>I don't think I want to refor</w:t>
-      </w:r>
-      <w:r>
-        <w:rPr>
-          <w:lang w:val="en-US"/>
-        </w:rPr>
-        <w:t>m</w:t>
-      </w:r>
-      <w:r>
-        <w:rPr>
-          <w:lang w:val="en-US"/>
-        </w:rPr>
-        <w:t>u</w:t>
-      </w:r>
-      <w:r>
-        <w:rPr>
-          <w:lang w:val="en-US"/>
-        </w:rPr>
-        <w:t>l</w:t>
-      </w:r>
-      <w:r>
-        <w:rPr>
-          <w:lang w:val="en-US"/>
-        </w:rPr>
-        <w:t>ate the goals of Circle 3 programming projects, to exclude software design. It is not about making those planning docs good.</w:t>
-      </w:r>
-    </w:p>
-    <w:p>
-      <w:pPr>
-        <w:pStyle w:val="Heading3"/>
-        <w:rPr>
-          <w:color w:val="B4C6E7"/>
-          <w:lang w:val="en-US"/>
-        </w:rPr>
-      </w:pPr>
-      <w:bookmarkStart w:id="13" w:name="_Toc37540059"/>
-      <w:r>
-        <w:rPr>
-          <w:color w:val="B4C6E7"/>
-          <w:lang w:val="en-US"/>
-        </w:rPr>
-        <w:t xml:space="preserve">2019-12-29 </w:t>
-      </w:r>
-      <w:r>
-        <w:rPr>
-          <w:color w:val="B4C6E7"/>
-          <w:lang w:val="en-US"/>
-        </w:rPr>
-        <w:t>Brainstorm</w:t>
-      </w:r>
-      <w:r>
-        <w:rPr>
-          <w:color w:val="B4C6E7"/>
-          <w:lang w:val="en-US"/>
-        </w:rPr>
-        <w:t xml:space="preserve"> Scop</w:t>
-      </w:r>
-      <w:r>
-        <w:rPr>
-          <w:color w:val="B4C6E7"/>
-          <w:lang w:val="en-US"/>
-        </w:rPr>
-        <w:t>e</w:t>
-      </w:r>
-      <w:bookmarkEnd w:id="13"/>
-    </w:p>
-    <w:p>
-      <w:pPr>
-        <w:numPr>
-          <w:ilvl w:val="0"/>
-          <w:numId w:val="25"/>
-        </w:numPr>
-        <w:rPr>
-          <w:lang w:val="en-US"/>
-        </w:rPr>
-      </w:pPr>
-      <w:r>
-        <w:rPr>
-          <w:lang w:val="en-US"/>
-        </w:rPr>
-        <w:t>Basically I want to scope the project.</w:t>
-      </w:r>
-    </w:p>
-    <w:p>
-      <w:pPr>
-        <w:numPr>
-          <w:ilvl w:val="0"/>
-          <w:numId w:val="25"/>
-        </w:numPr>
-        <w:rPr>
-          <w:lang w:val="en-US"/>
-        </w:rPr>
-      </w:pPr>
-      <w:r>
-        <w:rPr>
-          <w:lang w:val="en-US"/>
-        </w:rPr>
-        <w:t>Out of scope:</w:t>
+        <w:t>Operating system components</w:t>
       </w:r>
     </w:p>
     <w:p>
@@ -5115,28 +5093,13 @@
           <w:numId w:val="25"/>
         </w:numPr>
         <w:rPr>
-          <w:lang w:val="en-US"/>
-        </w:rPr>
-      </w:pPr>
-      <w:r>
-        <w:rPr>
-          <w:lang w:val="en-US"/>
-        </w:rPr>
-        <w:t>Operating system components</w:t>
-      </w:r>
-    </w:p>
-    <w:p>
-      <w:pPr>
-        <w:numPr>
-          <w:ilvl w:val="1"/>
-          <w:numId w:val="25"/>
-        </w:numPr>
-        <w:rPr>
-          <w:lang w:val="en-US"/>
-        </w:rPr>
-      </w:pPr>
-      <w:r>
-        <w:rPr>
+          <w:color w:val="BFBFBF" w:themeColor="background1" w:themeShade="BF"/>
+          <w:lang w:val="en-US"/>
+        </w:rPr>
+      </w:pPr>
+      <w:r>
+        <w:rPr>
+          <w:color w:val="BFBFBF" w:themeColor="background1" w:themeShade="BF"/>
           <w:lang w:val="en-US"/>
         </w:rPr>
         <w:t>Studying</w:t>
@@ -5620,7 +5583,7 @@
           <w:lang w:val="en-US"/>
         </w:rPr>
       </w:pPr>
-      <w:bookmarkStart w:id="14" w:name="_Toc37540060"/>
+      <w:bookmarkStart w:id="12" w:name="_Toc37540060"/>
       <w:r>
         <w:rPr>
           <w:color w:val="B4C6E7"/>
@@ -5642,6 +5605,433 @@
         </w:rPr>
         <w:t xml:space="preserve"> Design</w:t>
       </w:r>
+      <w:bookmarkEnd w:id="12"/>
+    </w:p>
+    <w:p>
+      <w:pPr>
+        <w:numPr>
+          <w:ilvl w:val="0"/>
+          <w:numId w:val="25"/>
+        </w:numPr>
+        <w:rPr>
+          <w:lang w:val="en-US"/>
+        </w:rPr>
+      </w:pPr>
+      <w:r>
+        <w:rPr>
+          <w:lang w:val="en-US"/>
+        </w:rPr>
+        <w:t>Rename the term 'Code Base' to something like 'Base Code' or 'Base of the Code'.</w:t>
+      </w:r>
+    </w:p>
+    <w:p>
+      <w:pPr>
+        <w:numPr>
+          <w:ilvl w:val="0"/>
+          <w:numId w:val="25"/>
+        </w:numPr>
+        <w:rPr>
+          <w:lang w:val="en-US"/>
+        </w:rPr>
+      </w:pPr>
+      <w:r>
+        <w:rPr>
+          <w:lang w:val="en-US"/>
+        </w:rPr>
+        <w:t>I think that somewhere along the way, the language lost its purity. Hypothetically, I may have gotten carried away a few times. For instance, using the dashed line as a conceptual expression of the idea of 'classes' or 'types': I think I tend to introduce ideas about notations that might simplify things visually, but possibly introducing ambiguity. At first, the language, was to be the purest form that I could find, in which you could draw out an object oriented system in a diagram. What happened to that as I started to make drawing something with dashed lines something ambiguous. I am not sure: this might be a non-issue. But maybe I want to be wary of where I got carried away and not think in definites about the final form of the language.</w:t>
+      </w:r>
+    </w:p>
+    <w:p>
+      <w:pPr>
+        <w:numPr>
+          <w:ilvl w:val="0"/>
+          <w:numId w:val="25"/>
+        </w:numPr>
+        <w:rPr>
+          <w:lang w:val="en-US"/>
+        </w:rPr>
+      </w:pPr>
+      <w:r>
+        <w:rPr>
+          <w:lang w:val="en-US"/>
+        </w:rPr>
+        <w:t>Even the large 'introduction' document to 'Software System': you might put part of it in one for 'language' and just refer to it from the main document.</w:t>
+      </w:r>
+    </w:p>
+    <w:p>
+      <w:pPr>
+        <w:pStyle w:val="Heading3"/>
+        <w:rPr>
+          <w:color w:val="B4C6E7"/>
+          <w:lang w:val="en-US"/>
+        </w:rPr>
+      </w:pPr>
+      <w:bookmarkStart w:id="13" w:name="_Toc37540061"/>
+      <w:r>
+        <w:rPr>
+          <w:color w:val="B4C6E7"/>
+          <w:lang w:val="en-US"/>
+        </w:rPr>
+        <w:t xml:space="preserve">2019-08-05 Brainstorm Circle </w:t>
+      </w:r>
+      <w:r>
+        <w:rPr>
+          <w:color w:val="B4C6E7"/>
+          <w:lang w:val="en-US"/>
+        </w:rPr>
+        <w:t>Language Spec</w:t>
+      </w:r>
+      <w:r>
+        <w:rPr>
+          <w:color w:val="B4C6E7"/>
+          <w:lang w:val="en-US"/>
+        </w:rPr>
+        <w:t>:</w:t>
+      </w:r>
+      <w:r>
+        <w:rPr>
+          <w:color w:val="B4C6E7"/>
+          <w:lang w:val="en-US"/>
+        </w:rPr>
+        <w:t xml:space="preserve"> </w:t>
+      </w:r>
+      <w:r>
+        <w:rPr>
+          <w:color w:val="B4C6E7"/>
+          <w:lang w:val="en-US"/>
+        </w:rPr>
+        <w:t>Writing Style</w:t>
+      </w:r>
+      <w:bookmarkEnd w:id="13"/>
+    </w:p>
+    <w:p>
+      <w:pPr>
+        <w:numPr>
+          <w:ilvl w:val="0"/>
+          <w:numId w:val="25"/>
+        </w:numPr>
+        <w:rPr>
+          <w:lang w:val="en-US"/>
+        </w:rPr>
+      </w:pPr>
+      <w:r>
+        <w:rPr>
+          <w:lang w:val="en-US"/>
+        </w:rPr>
+        <w:t>The read uses terminology in a very specific way, that is not shared with my peers, therefor not easing readers into the material. Maybe an introduction would do. The 'older' versions actually seemed to give that more gradual intro, that takes the reader by the hand, leading them to how and why this is actually useful, rather than just plainly stating the shapes that the diagrams can contain.</w:t>
+      </w:r>
+    </w:p>
+    <w:p>
+      <w:pPr>
+        <w:numPr>
+          <w:ilvl w:val="0"/>
+          <w:numId w:val="25"/>
+        </w:numPr>
+        <w:rPr>
+          <w:lang w:val="en-US"/>
+        </w:rPr>
+      </w:pPr>
+      <w:r>
+        <w:rPr>
+          <w:lang w:val="en-US"/>
+        </w:rPr>
+        <w:t>That said, I do want to quickly come to the raw definition of how the diagrams are built-up. To introduce the raw basic specs quickly.</w:t>
+      </w:r>
+    </w:p>
+    <w:p>
+      <w:pPr>
+        <w:numPr>
+          <w:ilvl w:val="0"/>
+          <w:numId w:val="25"/>
+        </w:numPr>
+        <w:rPr>
+          <w:lang w:val="en-US"/>
+        </w:rPr>
+      </w:pPr>
+      <w:r>
+        <w:rPr>
+          <w:lang w:val="en-US"/>
+        </w:rPr>
+        <w:t>The work might be modularized. I am not attacted to how CSS3 is modularized, each piece of specs with a different state of being finished up. It seems messy. But I can employ the same organization to accept certain concepts are just more crystalized out than others, making it easier to share, even in an unfinished state, and stimulating keeping things separated and separately usable even when other parts are just really still messy.</w:t>
+      </w:r>
+    </w:p>
+    <w:p>
+      <w:pPr>
+        <w:numPr>
+          <w:ilvl w:val="0"/>
+          <w:numId w:val="25"/>
+        </w:numPr>
+        <w:rPr>
+          <w:lang w:val="en-US"/>
+        </w:rPr>
+      </w:pPr>
+      <w:r>
+        <w:rPr>
+          <w:lang w:val="en-US"/>
+        </w:rPr>
+        <w:t>I seem to have had several goals fighting over eachother, in projects done long ago about this documentation:</w:t>
+      </w:r>
+    </w:p>
+    <w:p>
+      <w:pPr>
+        <w:numPr>
+          <w:ilvl w:val="1"/>
+          <w:numId w:val="25"/>
+        </w:numPr>
+        <w:rPr>
+          <w:lang w:val="en-US"/>
+        </w:rPr>
+      </w:pPr>
+      <w:r>
+        <w:rPr>
+          <w:lang w:val="en-US"/>
+        </w:rPr>
+        <w:t>Explaining it to myself.</w:t>
+      </w:r>
+    </w:p>
+    <w:p>
+      <w:pPr>
+        <w:numPr>
+          <w:ilvl w:val="1"/>
+          <w:numId w:val="25"/>
+        </w:numPr>
+        <w:rPr>
+          <w:lang w:val="en-US"/>
+        </w:rPr>
+      </w:pPr>
+      <w:r>
+        <w:rPr>
+          <w:lang w:val="en-US"/>
+        </w:rPr>
+        <w:t>Designing the concepts, separately from the notation.</w:t>
+      </w:r>
+    </w:p>
+    <w:p>
+      <w:pPr>
+        <w:numPr>
+          <w:ilvl w:val="1"/>
+          <w:numId w:val="25"/>
+        </w:numPr>
+        <w:rPr>
+          <w:lang w:val="en-US"/>
+        </w:rPr>
+      </w:pPr>
+      <w:r>
+        <w:rPr>
+          <w:lang w:val="en-US"/>
+        </w:rPr>
+        <w:t>Tying together loose ends.</w:t>
+      </w:r>
+    </w:p>
+    <w:p>
+      <w:pPr>
+        <w:numPr>
+          <w:ilvl w:val="1"/>
+          <w:numId w:val="25"/>
+        </w:numPr>
+        <w:rPr>
+          <w:lang w:val="en-US"/>
+        </w:rPr>
+      </w:pPr>
+      <w:r>
+        <w:rPr>
+          <w:lang w:val="en-US"/>
+        </w:rPr>
+        <w:t>Making it easy to read for someone else.</w:t>
+      </w:r>
+    </w:p>
+    <w:p>
+      <w:pPr>
+        <w:numPr>
+          <w:ilvl w:val="0"/>
+          <w:numId w:val="25"/>
+        </w:numPr>
+        <w:rPr>
+          <w:lang w:val="en-US"/>
+        </w:rPr>
+      </w:pPr>
+      <w:r>
+        <w:rPr>
+          <w:lang w:val="en-US"/>
+        </w:rPr>
+        <w:t>The design of the programming language should lose some ambition and express that only as dreams.</w:t>
+      </w:r>
+    </w:p>
+    <w:p>
+      <w:pPr>
+        <w:numPr>
+          <w:ilvl w:val="0"/>
+          <w:numId w:val="25"/>
+        </w:numPr>
+        <w:rPr>
+          <w:lang w:val="en-US"/>
+        </w:rPr>
+      </w:pPr>
+      <w:r>
+        <w:rPr>
+          <w:lang w:val="en-US"/>
+        </w:rPr>
+        <w:t>I took a look at some of the postponed work. I worry about the messiness of the content. And if the loose ends will make the idea fall apart. And whether this makes it even fit for publishing. I just don't know at all. But I think I should come back to it later. Because I had strategies for this. And I might be too hard on myself. A clear 'flag' [Preliminary documentation] in red somewhere at the top usually does the trick. Might tells people clearly not to not too much from the text that follows. Just being clear about that might be enough.</w:t>
+      </w:r>
+    </w:p>
+    <w:p>
+      <w:pPr>
+        <w:numPr>
+          <w:ilvl w:val="0"/>
+          <w:numId w:val="25"/>
+        </w:numPr>
+        <w:rPr>
+          <w:lang w:val="en-US"/>
+        </w:rPr>
+      </w:pPr>
+      <w:r>
+        <w:rPr>
+          <w:lang w:val="en-US"/>
+        </w:rPr>
+        <w:t xml:space="preserve">Reading over the Interfaces planning docs I noticed I said </w:t>
+      </w:r>
+      <w:r>
+        <w:rPr>
+          <w:lang w:val="en-US"/>
+        </w:rPr>
+        <w:t xml:space="preserve">there </w:t>
+      </w:r>
+      <w:r>
+        <w:rPr>
+          <w:lang w:val="en-US"/>
+        </w:rPr>
+        <w:t xml:space="preserve">I like how the Interfaces chapter reads. I started reading it over. I notice, I only like how it reads </w:t>
+      </w:r>
+      <w:r>
+        <w:rPr>
+          <w:lang w:val="en-US"/>
+        </w:rPr>
+        <w:t xml:space="preserve">where </w:t>
+      </w:r>
+      <w:r>
+        <w:rPr>
+          <w:lang w:val="en-US"/>
+        </w:rPr>
+        <w:t>lots of little diagrams are shown. I like it not so much when I just see walls of texts. I think it is my 'brain type' so to say. But I think having both text and pictures would help a lot of brain types. So: more pictures. I like pictures.</w:t>
+      </w:r>
+    </w:p>
+    <w:p>
+      <w:pPr>
+        <w:numPr>
+          <w:ilvl w:val="0"/>
+          <w:numId w:val="25"/>
+        </w:numPr>
+        <w:rPr>
+          <w:lang w:val="en-US"/>
+        </w:rPr>
+      </w:pPr>
+      <w:r>
+        <w:rPr>
+          <w:lang w:val="en-US"/>
+        </w:rPr>
+        <w:t>I notice I talk a lot about implementation rather than notation. For instance: Does a dashed circle mean it is used as a class, enforced to be a class, static inside its container, how does it work in the system interfaces? What if it is just the notation that is a good idea, what if the implementation isn't. That might even make system interfaces' precise definition not important or maybe just subjected to diagrams drawn out to represent things from another language, like C#. C# getters and setters might be in a system interface notation. But setting an object reference's interface dynamically in runtime… may be too much of an implementation detail. I think it is a language definition / runtime implementation separation. In think the engineers at Microsoft might be right about developing language spec / runtime / framework / compiler quasi-independently. Maybe I can be inspired by that and make my language definition a litte simpler. I am subjected to the pitfall of wating to cover every little minor edge-case, of which I have a fear that it may make the whole system fall to pieces. I already warned myself about that in the Circle Language Spec Strategy document. But now I think other people might actually read this, I start to think: maybe limit the scope. Somehow define the diagram notation and what it represents and not want to work out how things would work in a runtime. Runtime would be a system where the diagrams and actually the data that internally describes the diagram, to be loaded and run as computer programs. I think I wanted to check the usability of the notation by shining light on any little aspect of it, I could find. But I think some details are not that important. Maybe those are to be demoted to possible implementation details, to keep the main part of the story clean.</w:t>
+      </w:r>
+      <w:r>
+        <w:rPr>
+          <w:lang w:val="en-US"/>
+        </w:rPr>
+        <w:t xml:space="preserve"> I am OK with apologizing in the documentation, that this might not be usable or something.</w:t>
+      </w:r>
+      <w:r>
+        <w:rPr>
+          <w:lang w:val="en-US"/>
+        </w:rPr>
+        <w:t xml:space="preserve"> The description in the Strategy document is pretty much spot on</w:t>
+      </w:r>
+      <w:r>
+        <w:rPr>
+          <w:lang w:val="en-US"/>
+        </w:rPr>
+        <w:t>, I think.</w:t>
+      </w:r>
+    </w:p>
+    <w:p>
+      <w:pPr>
+        <w:numPr>
+          <w:ilvl w:val="0"/>
+          <w:numId w:val="25"/>
+        </w:numPr>
+        <w:rPr>
+          <w:lang w:val="en-US"/>
+        </w:rPr>
+      </w:pPr>
+      <w:r>
+        <w:rPr>
+          <w:lang w:val="en-US"/>
+        </w:rPr>
+        <w:t>I get the problem that next to introducing new notation, I also wanted to introduce new concepts. A new conceptual take on things. I think it all became a little much. Maybe I can improve that during this project</w:t>
+      </w:r>
+      <w:r>
+        <w:rPr>
+          <w:lang w:val="en-US"/>
+        </w:rPr>
+        <w:t xml:space="preserve"> 'Circle Language Spec Revamp'</w:t>
+      </w:r>
+      <w:r>
+        <w:rPr>
+          <w:lang w:val="en-US"/>
+        </w:rPr>
+        <w:t>.</w:t>
+      </w:r>
+    </w:p>
+    <w:p>
+      <w:pPr>
+        <w:numPr>
+          <w:ilvl w:val="0"/>
+          <w:numId w:val="25"/>
+        </w:numPr>
+        <w:rPr>
+          <w:lang w:val="en-US"/>
+        </w:rPr>
+      </w:pPr>
+      <w:r>
+        <w:rPr>
+          <w:lang w:val="en-US"/>
+        </w:rPr>
+        <w:t>I think the 'being blunt' might help. It is not blunt unfriendly, because the explanations might become so much simpler if you say: this is that, this is that, instead of and this far-fetched edge case is solved in this difficult, abstract, theoretical, but precisely determined way, that I'm not sure I even understand anymore</w:t>
+      </w:r>
+      <w:r>
+        <w:rPr>
+          <w:lang w:val="en-US"/>
+        </w:rPr>
+        <w:t>… : )</w:t>
+      </w:r>
+    </w:p>
+    <w:p>
+      <w:pPr>
+        <w:pStyle w:val="Heading3"/>
+        <w:rPr>
+          <w:color w:val="B4C6E7"/>
+          <w:lang w:val="en-US"/>
+        </w:rPr>
+      </w:pPr>
+      <w:bookmarkStart w:id="14" w:name="_Toc37540062"/>
+      <w:r>
+        <w:rPr>
+          <w:color w:val="B4C6E7"/>
+          <w:lang w:val="en-US"/>
+        </w:rPr>
+        <w:t>2019-08-05</w:t>
+      </w:r>
+      <w:r>
+        <w:rPr>
+          <w:color w:val="B4C6E7"/>
+          <w:lang w:val="en-US"/>
+        </w:rPr>
+        <w:t xml:space="preserve"> Brainstorm Circle Language </w:t>
+      </w:r>
+      <w:r>
+        <w:rPr>
+          <w:color w:val="B4C6E7"/>
+          <w:lang w:val="en-US"/>
+        </w:rPr>
+        <w:t>Spec: Large Lists Problem</w:t>
+      </w:r>
       <w:bookmarkEnd w:id="14"/>
     </w:p>
     <w:p>
@@ -5658,8 +6048,345 @@
         <w:rPr>
           <w:lang w:val="en-US"/>
         </w:rPr>
-        <w:t>Rename the term 'Code Base' to something like 'Base Code' or 'Base of the Code'.</w:t>
-      </w:r>
+        <w:t>One point of failure I see in this computer language, is that it works well when there are a limited number of symbols, but as lists get big, the language seems to lose its effectivity. One way to still make it useful, is perhaps to filter, or only partially display lists in the diagrams, just like a normal grid or list would. There was a prototype app that would generate diagrams out of vast sources of symbols. The problem became apparent there and it has been in the back of my head since then.</w:t>
+      </w:r>
+    </w:p>
+    <w:p>
+      <w:pPr>
+        <w:rPr>
+          <w:lang w:val="en-US"/>
+        </w:rPr>
+      </w:pPr>
+    </w:p>
+    <w:p>
+      <w:pPr>
+        <w:rPr>
+          <w:lang w:val="en-US"/>
+        </w:rPr>
+      </w:pPr>
+      <w:r>
+        <w:rPr>
+          <w:lang w:val="en-US"/>
+        </w:rPr>
+        <w:t xml:space="preserve">The </w:t>
+      </w:r>
+      <w:r>
+        <w:rPr>
+          <w:lang w:val="en-US"/>
+        </w:rPr>
+        <w:t>'</w:t>
+      </w:r>
+      <w:r>
+        <w:rPr>
+          <w:lang w:val="en-US"/>
+        </w:rPr>
+        <w:t>large list</w:t>
+      </w:r>
+      <w:r>
+        <w:rPr>
+          <w:lang w:val="en-US"/>
+        </w:rPr>
+        <w:t>s'</w:t>
+      </w:r>
+      <w:r>
+        <w:rPr>
+          <w:lang w:val="en-US"/>
+        </w:rPr>
+        <w:t xml:space="preserve"> problem in Circle also applies to large lists of commands, that might apply to an object.</w:t>
+      </w:r>
+    </w:p>
+    <w:p>
+      <w:pPr>
+        <w:rPr>
+          <w:lang w:val="en-US"/>
+        </w:rPr>
+      </w:pPr>
+      <w:r>
+        <w:rPr>
+          <w:lang w:val="en-US"/>
+        </w:rPr>
+        <w:t xml:space="preserve">Also that UI's are often optimized to show the most relevant options and then I </w:t>
+      </w:r>
+      <w:r>
+        <w:rPr>
+          <w:lang w:val="en-US"/>
+        </w:rPr>
+        <w:t xml:space="preserve">(with poor judgement?) </w:t>
+      </w:r>
+      <w:r>
+        <w:rPr>
+          <w:lang w:val="en-US"/>
+        </w:rPr>
+        <w:t>just say: no none of that, everything only.</w:t>
+      </w:r>
+    </w:p>
+    <w:p>
+      <w:pPr>
+        <w:rPr>
+          <w:lang w:val="en-US"/>
+        </w:rPr>
+      </w:pPr>
+      <w:r>
+        <w:rPr>
+          <w:lang w:val="en-US"/>
+        </w:rPr>
+        <w:t>Maybe it's just that this UI will have its place along side other techniques.</w:t>
+      </w:r>
+    </w:p>
+    <w:p>
+      <w:pPr>
+        <w:rPr>
+          <w:lang w:val="en-US"/>
+        </w:rPr>
+      </w:pPr>
+      <w:r>
+        <w:rPr>
+          <w:lang w:val="en-US"/>
+        </w:rPr>
+        <w:t>It's just that the large lists problem should be solved in my view.</w:t>
+      </w:r>
+    </w:p>
+    <w:p>
+      <w:pPr>
+        <w:rPr>
+          <w:lang w:val="en-US"/>
+        </w:rPr>
+      </w:pPr>
+      <w:r>
+        <w:rPr>
+          <w:lang w:val="en-US"/>
+        </w:rPr>
+        <w:t>Maybe permanent filtering and reordering, which is often hard to customize in windows programs. Like a menu customizer.</w:t>
+      </w:r>
+    </w:p>
+    <w:p>
+      <w:pPr>
+        <w:rPr>
+          <w:lang w:val="en-US"/>
+        </w:rPr>
+      </w:pPr>
+      <w:r>
+        <w:rPr>
+          <w:lang w:val="en-US"/>
+        </w:rPr>
+        <w:t>Try to make it easier to do that. Construct your own limited view.</w:t>
+      </w:r>
+    </w:p>
+    <w:p>
+      <w:pPr>
+        <w:pStyle w:val="Heading3"/>
+        <w:rPr>
+          <w:color w:val="B4C6E7"/>
+          <w:lang w:val="en-US"/>
+        </w:rPr>
+      </w:pPr>
+      <w:bookmarkStart w:id="15" w:name="_Toc37540063"/>
+      <w:r>
+        <w:rPr>
+          <w:color w:val="B4C6E7"/>
+          <w:lang w:val="en-US"/>
+        </w:rPr>
+        <w:t>2020-01-13 Brainstorm Aspects / Concepts</w:t>
+      </w:r>
+      <w:bookmarkEnd w:id="15"/>
+    </w:p>
+    <w:p>
+      <w:pPr>
+        <w:rPr>
+          <w:lang w:val="en-US"/>
+        </w:rPr>
+      </w:pPr>
+      <w:r>
+        <w:rPr>
+          <w:lang w:val="en-US"/>
+        </w:rPr>
+        <w:t>'Concepts' are almost exactly like 'aspects' from 'aspect oriented programming', except maybe the idea of whether just about everything can be elevated to become an 'aspect' even things that aren't the aspect oriented programming construct. Even hand-written, coded out aspects, such as those System Aspects in the New Computer Language. Cross-cutting concerns that you couldn't isolate out of the system using an aspect, but are still clearly an aspect from a conceptual point of view. Can new programming constructs be found, that can do that, isolate concerns like that? It is hard to express my ideas about it and explain them well. I don't even have it all clearly in my mind myself yet. Also the comparison requires I know all the details about aspect oriented programming, which I don't.</w:t>
+      </w:r>
+    </w:p>
+    <w:p>
+      <w:pPr>
+        <w:pStyle w:val="Heading3"/>
+        <w:rPr>
+          <w:color w:val="B4C6E7"/>
+          <w:lang w:val="en-US"/>
+        </w:rPr>
+      </w:pPr>
+      <w:bookmarkStart w:id="16" w:name="_Toc37540064"/>
+      <w:r>
+        <w:rPr>
+          <w:color w:val="B4C6E7"/>
+          <w:lang w:val="en-US"/>
+        </w:rPr>
+        <w:t xml:space="preserve">2019-08-05 Brainstorm </w:t>
+      </w:r>
+      <w:r>
+        <w:rPr>
+          <w:color w:val="B4C6E7"/>
+          <w:lang w:val="en-US"/>
+        </w:rPr>
+        <w:t>V</w:t>
+      </w:r>
+      <w:r>
+        <w:rPr>
+          <w:color w:val="B4C6E7"/>
+          <w:lang w:val="en-US"/>
+        </w:rPr>
+        <w:t xml:space="preserve">ersion </w:t>
+      </w:r>
+      <w:r>
+        <w:rPr>
+          <w:color w:val="B4C6E7"/>
+          <w:lang w:val="en-US"/>
+        </w:rPr>
+        <w:t>C</w:t>
+      </w:r>
+      <w:r>
+        <w:rPr>
+          <w:color w:val="B4C6E7"/>
+          <w:lang w:val="en-US"/>
+        </w:rPr>
+        <w:t xml:space="preserve">ontrol and </w:t>
+      </w:r>
+      <w:r>
+        <w:rPr>
+          <w:color w:val="B4C6E7"/>
+          <w:lang w:val="en-US"/>
+        </w:rPr>
+        <w:t>O</w:t>
+      </w:r>
+      <w:r>
+        <w:rPr>
+          <w:color w:val="B4C6E7"/>
+          <w:lang w:val="en-US"/>
+        </w:rPr>
+        <w:t xml:space="preserve">pen </w:t>
+      </w:r>
+      <w:r>
+        <w:rPr>
+          <w:color w:val="B4C6E7"/>
+          <w:lang w:val="en-US"/>
+        </w:rPr>
+        <w:t>S</w:t>
+      </w:r>
+      <w:r>
+        <w:rPr>
+          <w:color w:val="B4C6E7"/>
+          <w:lang w:val="en-US"/>
+        </w:rPr>
+        <w:t>ource</w:t>
+      </w:r>
+      <w:bookmarkEnd w:id="16"/>
+    </w:p>
+    <w:p>
+      <w:pPr>
+        <w:rPr>
+          <w:lang w:val="en-US"/>
+        </w:rPr>
+      </w:pPr>
+      <w:r>
+        <w:rPr>
+          <w:lang w:val="en-US"/>
+        </w:rPr>
+        <w:t>Is it really such a good plan to open source it? Am I really not just throwing away money? Maybe it is better to wait with that decision, after I know where things are heading with work and income?</w:t>
+      </w:r>
+    </w:p>
+    <w:p>
+      <w:pPr>
+        <w:rPr>
+          <w:lang w:val="en-US"/>
+        </w:rPr>
+      </w:pPr>
+    </w:p>
+    <w:p>
+      <w:pPr>
+        <w:rPr>
+          <w:lang w:val="en-US"/>
+        </w:rPr>
+      </w:pPr>
+      <w:r>
+        <w:rPr>
+          <w:lang w:val="en-US"/>
+        </w:rPr>
+        <w:t>There is an '</w:t>
+      </w:r>
+      <w:r>
+        <w:rPr>
+          <w:lang w:val="en-US"/>
+        </w:rPr>
+        <w:t xml:space="preserve">… </w:t>
+      </w:r>
+      <w:r>
+        <w:rPr>
+          <w:lang w:val="en-US"/>
+        </w:rPr>
+        <w:t>IPC Parse.doc' text in the source control history. It should be deleted. I guess I have to search for intellectual property problems. This in docs that are so intellectual property sensitive.</w:t>
+      </w:r>
+      <w:r>
+        <w:rPr>
+          <w:lang w:val="en-US"/>
+        </w:rPr>
+        <w:t xml:space="preserve"> Before open sourcing it, you need to do this intellectual property check.</w:t>
+      </w:r>
+    </w:p>
+    <w:p>
+      <w:pPr>
+        <w:rPr>
+          <w:lang w:val="en-US"/>
+        </w:rPr>
+      </w:pPr>
+    </w:p>
+    <w:p>
+      <w:pPr>
+        <w:rPr>
+          <w:lang w:val="en-US"/>
+        </w:rPr>
+      </w:pPr>
+      <w:r>
+        <w:rPr>
+          <w:lang w:val="en-US"/>
+        </w:rPr>
+        <w:t>There is a folder 'Previous Versions' that would make you think you forgot to put those at the beginning of the conversion from version folders source control history. But they are not necessarily previous versions of documentation, but more like previous versions of systems.</w:t>
+      </w:r>
+    </w:p>
+    <w:p>
+      <w:pPr>
+        <w:rPr>
+          <w:lang w:val="en-US"/>
+        </w:rPr>
+      </w:pPr>
+    </w:p>
+    <w:p>
+      <w:pPr>
+        <w:rPr>
+          <w:lang w:val="en-US"/>
+        </w:rPr>
+      </w:pPr>
+      <w:r>
+        <w:rPr>
+          <w:lang w:val="en-US"/>
+        </w:rPr>
+        <w:t>2004-00-00 XX  Symbol Language\Symbol Pictures (Keep Packed, Paths Too Long).zip has intellectual property problems in Pictures\Diagram Examples.</w:t>
+      </w:r>
+    </w:p>
+    <w:p>
+      <w:pPr>
+        <w:pStyle w:val="Heading3"/>
+        <w:rPr>
+          <w:color w:val="B4C6E7"/>
+          <w:lang w:val="en-US"/>
+        </w:rPr>
+      </w:pPr>
+      <w:bookmarkStart w:id="17" w:name="_Toc37540057"/>
+      <w:bookmarkStart w:id="18" w:name="_Toc37540058"/>
+      <w:bookmarkStart w:id="19" w:name="_Toc37540065"/>
+      <w:r>
+        <w:rPr>
+          <w:color w:val="B4C6E7"/>
+          <w:lang w:val="en-US"/>
+        </w:rPr>
+        <w:t>2020-03-22 Notes Circle 3 Programming Planning Docs</w:t>
+      </w:r>
+      <w:bookmarkEnd w:id="17"/>
     </w:p>
     <w:p>
       <w:pPr>
@@ -5675,7 +6402,24 @@
         <w:rPr>
           <w:lang w:val="en-US"/>
         </w:rPr>
-        <w:t>I think that somewhere along the way, the language lost its purity. Hypothetically, I may have gotten carried away a few times. For instance, using the dashed line as a conceptual expression of the idea of 'classes' or 'types': I think I tend to introduce ideas about notations that might simplify things visually, but possibly introducing ambiguity. At first, the language, was to be the purest form that I could find, in which you could draw out an object oriented system in a diagram. What happened to that as I started to make drawing something with dashed lines something ambiguous. I am not sure: this might be a non-issue. But maybe I want to be wary of where I got carried away and not think in definites about the final form of the language.</w:t>
+        <w:t>I could change titles of projects inside the doc content too.</w:t>
+      </w:r>
+    </w:p>
+    <w:p>
+      <w:pPr>
+        <w:numPr>
+          <w:ilvl w:val="1"/>
+          <w:numId w:val="25"/>
+        </w:numPr>
+        <w:rPr>
+          <w:lang w:val="en-US"/>
+        </w:rPr>
+      </w:pPr>
+      <w:r>
+        <w:rPr>
+          <w:lang w:val="en-US"/>
+        </w:rPr>
+        <w:t>Also for Circle 3 Programming, though less importantly.</w:t>
       </w:r>
     </w:p>
     <w:p>
@@ -5692,7 +6436,58 @@
         <w:rPr>
           <w:lang w:val="en-US"/>
         </w:rPr>
-        <w:t>Even the large 'introduction' document to 'Software System': you might put part of it in one for 'language' and just refer to it from the main document.</w:t>
+        <w:t>Could I just go with it, call it 'Circle 3 Programming'? And if I want to mention in the planning docs that to documentation was of little concern, just do it with a more open formulation, like 'documentation was of little concern' or 'very little documentation turned out to be written in these projects. The focus turned out to be on programming the code.'?</w:t>
+      </w:r>
+    </w:p>
+    <w:p>
+      <w:pPr>
+        <w:numPr>
+          <w:ilvl w:val="0"/>
+          <w:numId w:val="25"/>
+        </w:numPr>
+        <w:rPr>
+          <w:lang w:val="en-US"/>
+        </w:rPr>
+      </w:pPr>
+      <w:r>
+        <w:rPr>
+          <w:lang w:val="en-US"/>
+        </w:rPr>
+        <w:t>I could put a remark or something in the Circle 3 Programming docs that I did not do any documentation, even though it was the initial plan to do that.</w:t>
+      </w:r>
+    </w:p>
+    <w:p>
+      <w:pPr>
+        <w:numPr>
+          <w:ilvl w:val="0"/>
+          <w:numId w:val="25"/>
+        </w:numPr>
+        <w:rPr>
+          <w:lang w:val="en-US"/>
+        </w:rPr>
+      </w:pPr>
+      <w:r>
+        <w:rPr>
+          <w:lang w:val="en-US"/>
+        </w:rPr>
+        <w:t>I was going over some sub-project docs to check if any documentation was written during those projects.</w:t>
+      </w:r>
+    </w:p>
+    <w:p>
+      <w:pPr>
+        <w:numPr>
+          <w:ilvl w:val="0"/>
+          <w:numId w:val="25"/>
+        </w:numPr>
+        <w:rPr>
+          <w:lang w:val="en-US"/>
+        </w:rPr>
+      </w:pPr>
+      <w:r>
+        <w:rPr>
+          <w:lang w:val="en-US"/>
+        </w:rPr>
+        <w:t xml:space="preserve">Other sub-projects I scanned were not clearly any doc issues in them. </w:t>
       </w:r>
     </w:p>
     <w:p>
@@ -5703,43 +6498,124 @@
           <w:lang w:val="en-US"/>
         </w:rPr>
       </w:pPr>
-      <w:bookmarkStart w:id="15" w:name="_Toc37540061"/>
       <w:r>
         <w:rPr>
           <w:color w:val="B4C6E7"/>
           <w:lang w:val="en-US"/>
         </w:rPr>
-        <w:t xml:space="preserve">2019-08-05 Brainstorm Circle </w:t>
-      </w:r>
-      <w:r>
-        <w:rPr>
-          <w:color w:val="B4C6E7"/>
-          <w:lang w:val="en-US"/>
-        </w:rPr>
-        <w:t>Language Spec</w:t>
-      </w:r>
-      <w:r>
-        <w:rPr>
-          <w:color w:val="B4C6E7"/>
-          <w:lang w:val="en-US"/>
-        </w:rPr>
-        <w:t>:</w:t>
-      </w:r>
-      <w:r>
-        <w:rPr>
-          <w:color w:val="B4C6E7"/>
-          <w:lang w:val="en-US"/>
-        </w:rPr>
-        <w:t xml:space="preserve"> </w:t>
-      </w:r>
-      <w:r>
-        <w:rPr>
-          <w:color w:val="B4C6E7"/>
-          <w:lang w:val="en-US"/>
-        </w:rPr>
-        <w:t>Writing Style</w:t>
-      </w:r>
-      <w:bookmarkEnd w:id="15"/>
+        <w:t>2020-03-07 Brainstorm Circle 3 Programming Planning Docs</w:t>
+      </w:r>
+      <w:bookmarkEnd w:id="18"/>
+    </w:p>
+    <w:p>
+      <w:pPr>
+        <w:rPr>
+          <w:lang w:val="en-US"/>
+        </w:rPr>
+      </w:pPr>
+      <w:r>
+        <w:rPr>
+          <w:lang w:val="en-US"/>
+        </w:rPr>
+        <w:t>(Circle 3 projects are software development projects, unlike Circle Docs projects, which are language design projects.)</w:t>
+      </w:r>
+    </w:p>
+    <w:p>
+      <w:pPr>
+        <w:rPr>
+          <w:lang w:val="en-US"/>
+        </w:rPr>
+      </w:pPr>
+    </w:p>
+    <w:p>
+      <w:pPr>
+        <w:rPr>
+          <w:lang w:val="en-US"/>
+        </w:rPr>
+      </w:pPr>
+      <w:r>
+        <w:rPr>
+          <w:lang w:val="en-US"/>
+        </w:rPr>
+        <w:t>It appears around 2010 I started off with programming Circle 3 with the intention of rigorous planning methodology and high quality technical documentation. Around the same time I switched employers. The new employer did not value my doing planning or documentation, just coding. In projects at home it seems I adopted that way of working. So planning docs and tech docs were no concern anymore. I focused on coding. I think I also stopped keeping an hour sheet at home. It was freeing. It felt too much like work logging the hours I spent at hobby projects. But the real motivation for the shift in way of working, seems to be that I cannot have 2 methodologies at the same time: one at home and another one at the office. That seems intrinsic to how my mind works.</w:t>
+      </w:r>
+    </w:p>
+    <w:p>
+      <w:pPr>
+        <w:rPr>
+          <w:lang w:val="en-US"/>
+        </w:rPr>
+      </w:pPr>
+    </w:p>
+    <w:p>
+      <w:pPr>
+        <w:rPr>
+          <w:lang w:val="en-US"/>
+        </w:rPr>
+      </w:pPr>
+      <w:r>
+        <w:rPr>
+          <w:lang w:val="en-US"/>
+        </w:rPr>
+        <w:t>So I have these near-perfect planning docs for Circle 3, while the execution of the projects was almost only coding, no planning, no documentation.</w:t>
+      </w:r>
+    </w:p>
+    <w:p>
+      <w:pPr>
+        <w:rPr>
+          <w:lang w:val="en-US"/>
+        </w:rPr>
+      </w:pPr>
+    </w:p>
+    <w:p>
+      <w:pPr>
+        <w:rPr>
+          <w:lang w:val="en-US"/>
+        </w:rPr>
+      </w:pPr>
+      <w:r>
+        <w:rPr>
+          <w:lang w:val="en-US"/>
+        </w:rPr>
+        <w:t>I don't think I want to reformulate the goals of Circle 3 programming projects, to exclude software design. It is not about making those planning docs good.</w:t>
+      </w:r>
+    </w:p>
+    <w:p>
+      <w:pPr>
+        <w:pStyle w:val="Heading2"/>
+        <w:rPr>
+          <w:color w:val="BFBFBF"/>
+          <w:lang w:val="en-US"/>
+        </w:rPr>
+      </w:pPr>
+      <w:r>
+        <w:rPr>
+          <w:color w:val="BFBFBF"/>
+          <w:lang w:val="en-US"/>
+        </w:rPr>
+        <w:t>Done</w:t>
+      </w:r>
+      <w:bookmarkEnd w:id="19"/>
+    </w:p>
+    <w:p>
+      <w:pPr>
+        <w:pStyle w:val="Heading3"/>
+        <w:rPr>
+          <w:color w:val="BFBFBF" w:themeColor="background1" w:themeShade="BF"/>
+          <w:lang w:val="en-US"/>
+        </w:rPr>
+      </w:pPr>
+      <w:bookmarkStart w:id="20" w:name="_Toc37540056"/>
+      <w:bookmarkStart w:id="21" w:name="_Toc37540055"/>
+      <w:bookmarkStart w:id="22" w:name="_Toc37540066"/>
+      <w:r>
+        <w:rPr>
+          <w:color w:val="BFBFBF" w:themeColor="background1" w:themeShade="BF"/>
+          <w:lang w:val="en-US"/>
+        </w:rPr>
+        <w:t>2020-04-09 Done Explore (Content) Search Options</w:t>
+      </w:r>
+      <w:bookmarkEnd w:id="20"/>
     </w:p>
     <w:p>
       <w:pPr>
@@ -5748,14 +6624,16 @@
           <w:numId w:val="25"/>
         </w:numPr>
         <w:rPr>
-          <w:lang w:val="en-US"/>
-        </w:rPr>
-      </w:pPr>
-      <w:r>
-        <w:rPr>
-          <w:lang w:val="en-US"/>
-        </w:rPr>
-        <w:t>The read uses terminology in a very specific way, that is not shared with my peers, therefor not easing readers into the material. Maybe an introduction would do. The 'older' versions actually seemed to give that more gradual intro, that takes the reader by the hand, leading them to how and why this is actually useful, rather than just plainly stating the shapes that the diagrams can contain.</w:t>
+          <w:color w:val="BFBFBF" w:themeColor="background1" w:themeShade="BF"/>
+          <w:lang w:val="en-US"/>
+        </w:rPr>
+      </w:pPr>
+      <w:r>
+        <w:rPr>
+          <w:color w:val="BFBFBF" w:themeColor="background1" w:themeShade="BF"/>
+          <w:lang w:val="en-US"/>
+        </w:rPr>
+        <w:t>Exp: Visual Studio Find in Files</w:t>
       </w:r>
     </w:p>
     <w:p>
@@ -5765,14 +6643,16 @@
           <w:numId w:val="25"/>
         </w:numPr>
         <w:rPr>
-          <w:lang w:val="en-US"/>
-        </w:rPr>
-      </w:pPr>
-      <w:r>
-        <w:rPr>
-          <w:lang w:val="en-US"/>
-        </w:rPr>
-        <w:t>That said, I do want to quickly come to the raw definition of how the diagrams are built-up. To introduce the raw basic specs quickly.</w:t>
+          <w:color w:val="BFBFBF" w:themeColor="background1" w:themeShade="BF"/>
+          <w:lang w:val="en-US"/>
+        </w:rPr>
+      </w:pPr>
+      <w:r>
+        <w:rPr>
+          <w:color w:val="BFBFBF" w:themeColor="background1" w:themeShade="BF"/>
+          <w:lang w:val="en-US"/>
+        </w:rPr>
+        <w:t>Obs~ Some paths are too long…</w:t>
       </w:r>
     </w:p>
     <w:p>
@@ -5782,14 +6662,16 @@
           <w:numId w:val="25"/>
         </w:numPr>
         <w:rPr>
-          <w:lang w:val="en-US"/>
-        </w:rPr>
-      </w:pPr>
-      <w:r>
-        <w:rPr>
-          <w:lang w:val="en-US"/>
-        </w:rPr>
-        <w:t>The work might be modularized. I am not attacted to how CSS3 is modularized, each piece of specs with a different state of being finished up. It seems messy. But I can employ the same organization to accept certain concepts are just more crystalized out than others, making it easier to share, even in an unfinished state, and stimulating keeping things separated and separately usable even when other parts are just really still messy.</w:t>
+          <w:color w:val="BFBFBF" w:themeColor="background1" w:themeShade="BF"/>
+          <w:lang w:val="en-US"/>
+        </w:rPr>
+      </w:pPr>
+      <w:r>
+        <w:rPr>
+          <w:color w:val="BFBFBF" w:themeColor="background1" w:themeShade="BF"/>
+          <w:lang w:val="en-US"/>
+        </w:rPr>
+        <w:t>The file had a path of 260, which I think is the max for Windows 7, but some API's use 255 as a max.</w:t>
       </w:r>
     </w:p>
     <w:p>
@@ -5799,14 +6681,241 @@
           <w:numId w:val="25"/>
         </w:numPr>
         <w:rPr>
-          <w:lang w:val="en-US"/>
-        </w:rPr>
-      </w:pPr>
-      <w:r>
-        <w:rPr>
-          <w:lang w:val="en-US"/>
-        </w:rPr>
-        <w:t>I seem to have had several goals fighting over eachother, in projects done long ago about this documentation:</w:t>
+          <w:color w:val="BFBFBF" w:themeColor="background1" w:themeShade="BF"/>
+          <w:lang w:val="en-US"/>
+        </w:rPr>
+      </w:pPr>
+      <w:r>
+        <w:rPr>
+          <w:color w:val="BFBFBF" w:themeColor="background1" w:themeShade="BF"/>
+          <w:lang w:val="en-US"/>
+        </w:rPr>
+        <w:t>Exp: Shorten to 255. Find in Files again</w:t>
+      </w:r>
+    </w:p>
+    <w:p>
+      <w:pPr>
+        <w:numPr>
+          <w:ilvl w:val="0"/>
+          <w:numId w:val="25"/>
+        </w:numPr>
+        <w:rPr>
+          <w:color w:val="BFBFBF" w:themeColor="background1" w:themeShade="BF"/>
+          <w:lang w:val="en-US"/>
+        </w:rPr>
+      </w:pPr>
+      <w:r>
+        <w:rPr>
+          <w:color w:val="BFBFBF" w:themeColor="background1" w:themeShade="BF"/>
+          <w:lang w:val="en-US"/>
+        </w:rPr>
+        <w:t>Obs~ Error is gone.</w:t>
+      </w:r>
+    </w:p>
+    <w:p>
+      <w:pPr>
+        <w:numPr>
+          <w:ilvl w:val="0"/>
+          <w:numId w:val="25"/>
+        </w:numPr>
+        <w:rPr>
+          <w:color w:val="BFBFBF" w:themeColor="background1" w:themeShade="BF"/>
+          <w:lang w:val="en-US"/>
+        </w:rPr>
+      </w:pPr>
+      <w:r>
+        <w:rPr>
+          <w:color w:val="BFBFBF" w:themeColor="background1" w:themeShade="BF"/>
+          <w:lang w:val="en-US"/>
+        </w:rPr>
+        <w:t>Exp: Get rid of an intermediate folder to shorten the path and still keep descriptive names.</w:t>
+      </w:r>
+    </w:p>
+    <w:p>
+      <w:pPr>
+        <w:numPr>
+          <w:ilvl w:val="0"/>
+          <w:numId w:val="25"/>
+        </w:numPr>
+        <w:rPr>
+          <w:color w:val="BFBFBF" w:themeColor="background1" w:themeShade="BF"/>
+          <w:lang w:val="en-US"/>
+        </w:rPr>
+      </w:pPr>
+      <w:r>
+        <w:rPr>
+          <w:color w:val="BFBFBF" w:themeColor="background1" w:themeShade="BF"/>
+          <w:lang w:val="en-US"/>
+        </w:rPr>
+        <w:t>Obs~ Visual Studio Find in Files will not search doc contents.</w:t>
+      </w:r>
+    </w:p>
+    <w:p>
+      <w:pPr>
+        <w:numPr>
+          <w:ilvl w:val="0"/>
+          <w:numId w:val="25"/>
+        </w:numPr>
+        <w:rPr>
+          <w:color w:val="BFBFBF" w:themeColor="background1" w:themeShade="BF"/>
+          <w:lang w:val="en-US"/>
+        </w:rPr>
+      </w:pPr>
+      <w:r>
+        <w:rPr>
+          <w:color w:val="BFBFBF" w:themeColor="background1" w:themeShade="BF"/>
+          <w:lang w:val="en-US"/>
+        </w:rPr>
+        <w:t>Hyp:  Windows 7 File Explorer will not find whole words. For some things that's relevant for other things it is not. (I thought I saw it).</w:t>
+      </w:r>
+    </w:p>
+    <w:p>
+      <w:pPr>
+        <w:numPr>
+          <w:ilvl w:val="0"/>
+          <w:numId w:val="25"/>
+        </w:numPr>
+        <w:rPr>
+          <w:color w:val="BFBFBF" w:themeColor="background1" w:themeShade="BF"/>
+          <w:lang w:val="en-US"/>
+        </w:rPr>
+      </w:pPr>
+      <w:r>
+        <w:rPr>
+          <w:color w:val="BFBFBF" w:themeColor="background1" w:themeShade="BF"/>
+          <w:lang w:val="en-US"/>
+        </w:rPr>
+        <w:t>Exp: search "*.doc"</w:t>
+      </w:r>
+    </w:p>
+    <w:p>
+      <w:pPr>
+        <w:numPr>
+          <w:ilvl w:val="0"/>
+          <w:numId w:val="25"/>
+        </w:numPr>
+        <w:rPr>
+          <w:color w:val="BFBFBF" w:themeColor="background1" w:themeShade="BF"/>
+          <w:lang w:val="en-US"/>
+        </w:rPr>
+      </w:pPr>
+      <w:r>
+        <w:rPr>
+          <w:color w:val="BFBFBF" w:themeColor="background1" w:themeShade="BF"/>
+          <w:lang w:val="en-US"/>
+        </w:rPr>
+        <w:t>Obs: Now it does not match "*.docx".</w:t>
+      </w:r>
+    </w:p>
+    <w:p>
+      <w:pPr>
+        <w:numPr>
+          <w:ilvl w:val="0"/>
+          <w:numId w:val="25"/>
+        </w:numPr>
+        <w:rPr>
+          <w:color w:val="BFBFBF" w:themeColor="background1" w:themeShade="BF"/>
+          <w:lang w:val="en-US"/>
+        </w:rPr>
+      </w:pPr>
+      <w:r>
+        <w:rPr>
+          <w:color w:val="BFBFBF" w:themeColor="background1" w:themeShade="BF"/>
+          <w:lang w:val="en-US"/>
+        </w:rPr>
+        <w:t>Hyp: I thought I saw that some times.</w:t>
+      </w:r>
+    </w:p>
+    <w:p>
+      <w:pPr>
+        <w:numPr>
+          <w:ilvl w:val="0"/>
+          <w:numId w:val="25"/>
+        </w:numPr>
+        <w:rPr>
+          <w:color w:val="BFBFBF" w:themeColor="background1" w:themeShade="BF"/>
+          <w:lang w:val="en-US"/>
+        </w:rPr>
+      </w:pPr>
+      <w:r>
+        <w:rPr>
+          <w:color w:val="BFBFBF" w:themeColor="background1" w:themeShade="BF"/>
+          <w:lang w:val="en-US"/>
+        </w:rPr>
+        <w:t>Exp: Windows 7 File Explorer. "D:\Source\JJs Software\Project Docs\Circle Language Spec Plan". Search "content:Joost".</w:t>
+      </w:r>
+    </w:p>
+    <w:p>
+      <w:pPr>
+        <w:numPr>
+          <w:ilvl w:val="0"/>
+          <w:numId w:val="25"/>
+        </w:numPr>
+        <w:rPr>
+          <w:color w:val="BFBFBF" w:themeColor="background1" w:themeShade="BF"/>
+          <w:lang w:val="en-US"/>
+        </w:rPr>
+      </w:pPr>
+      <w:r>
+        <w:rPr>
+          <w:color w:val="BFBFBF" w:themeColor="background1" w:themeShade="BF"/>
+          <w:lang w:val="en-US"/>
+        </w:rPr>
+        <w:t>Obs~ It shows 2 files, if I open them (docx's) and search for Joost in Microsoft Word, I get no result. Odd.</w:t>
+      </w:r>
+    </w:p>
+    <w:p>
+      <w:pPr>
+        <w:numPr>
+          <w:ilvl w:val="0"/>
+          <w:numId w:val="25"/>
+        </w:numPr>
+        <w:rPr>
+          <w:color w:val="BFBFBF" w:themeColor="background1" w:themeShade="BF"/>
+          <w:lang w:val="en-US"/>
+        </w:rPr>
+      </w:pPr>
+      <w:r>
+        <w:rPr>
+          <w:color w:val="BFBFBF" w:themeColor="background1" w:themeShade="BF"/>
+          <w:lang w:val="en-US"/>
+        </w:rPr>
+        <w:t>Hyp: File properties?</w:t>
+      </w:r>
+    </w:p>
+    <w:p>
+      <w:pPr>
+        <w:pStyle w:val="Heading3"/>
+        <w:rPr>
+          <w:color w:val="BFBFBF" w:themeColor="background1" w:themeShade="BF"/>
+          <w:lang w:val="en-US"/>
+        </w:rPr>
+      </w:pPr>
+      <w:r>
+        <w:rPr>
+          <w:color w:val="BFBFBF" w:themeColor="background1" w:themeShade="BF"/>
+          <w:lang w:val="en-US"/>
+        </w:rPr>
+        <w:t>2020-04-01 Done Circle Language Spec Planning Docs</w:t>
+      </w:r>
+    </w:p>
+    <w:p>
+      <w:pPr>
+        <w:numPr>
+          <w:ilvl w:val="0"/>
+          <w:numId w:val="25"/>
+        </w:numPr>
+        <w:rPr>
+          <w:color w:val="BFBFBF" w:themeColor="background1" w:themeShade="BF"/>
+          <w:lang w:val="en-US"/>
+        </w:rPr>
+      </w:pPr>
+      <w:r>
+        <w:rPr>
+          <w:color w:val="BFBFBF" w:themeColor="background1" w:themeShade="BF"/>
+          <w:lang w:val="en-US"/>
+        </w:rPr>
+        <w:t>Circle Language Specs Done projects:</w:t>
       </w:r>
     </w:p>
     <w:p>
@@ -5816,14 +6925,42 @@
           <w:numId w:val="25"/>
         </w:numPr>
         <w:rPr>
-          <w:lang w:val="en-US"/>
-        </w:rPr>
-      </w:pPr>
-      <w:r>
-        <w:rPr>
-          <w:lang w:val="en-US"/>
-        </w:rPr>
-        <w:t>Explaining it to myself.</w:t>
+          <w:color w:val="BFBFBF"/>
+          <w:lang w:val="en-US"/>
+        </w:rPr>
+      </w:pPr>
+      <w:r>
+        <w:rPr>
+          <w:color w:val="BFBFBF" w:themeColor="background1" w:themeShade="BF"/>
+          <w:lang w:val="en-US"/>
+        </w:rPr>
+        <w:t>It is a lot of</w:t>
+      </w:r>
+      <w:r>
+        <w:rPr>
+          <w:color w:val="BFBFBF"/>
+          <w:lang w:val="en-US"/>
+        </w:rPr>
+        <w:t xml:space="preserve"> content. It is not practical for me to go into detail about it now. It is only the past plans, not the future, so less important.</w:t>
+      </w:r>
+    </w:p>
+    <w:p>
+      <w:pPr>
+        <w:numPr>
+          <w:ilvl w:val="0"/>
+          <w:numId w:val="25"/>
+        </w:numPr>
+        <w:rPr>
+          <w:color w:val="BFBFBF" w:themeColor="background1" w:themeShade="BF"/>
+          <w:lang w:val="en-US"/>
+        </w:rPr>
+      </w:pPr>
+      <w:r>
+        <w:rPr>
+          <w:color w:val="BFBFBF" w:themeColor="background1" w:themeShade="BF"/>
+          <w:lang w:val="en-US"/>
+        </w:rPr>
+        <w:t>Details:</w:t>
       </w:r>
     </w:p>
     <w:p>
@@ -5833,14 +6970,16 @@
           <w:numId w:val="25"/>
         </w:numPr>
         <w:rPr>
-          <w:lang w:val="en-US"/>
-        </w:rPr>
-      </w:pPr>
-      <w:r>
-        <w:rPr>
-          <w:lang w:val="en-US"/>
-        </w:rPr>
-        <w:t>Designing the concepts, separately from the notation.</w:t>
+          <w:color w:val="BFBFBF" w:themeColor="background1" w:themeShade="BF"/>
+          <w:lang w:val="en-US"/>
+        </w:rPr>
+      </w:pPr>
+      <w:r>
+        <w:rPr>
+          <w:color w:val="BFBFBF" w:themeColor="background1" w:themeShade="BF"/>
+          <w:lang w:val="en-US"/>
+        </w:rPr>
+        <w:t>Get rid of content about 'studying'?</w:t>
       </w:r>
     </w:p>
     <w:p>
@@ -5850,14 +6989,35 @@
           <w:numId w:val="25"/>
         </w:numPr>
         <w:rPr>
-          <w:lang w:val="en-US"/>
-        </w:rPr>
-      </w:pPr>
-      <w:r>
-        <w:rPr>
-          <w:lang w:val="en-US"/>
-        </w:rPr>
-        <w:t>Tying together loose ends.</w:t>
+          <w:color w:val="BFBFBF" w:themeColor="background1" w:themeShade="BF"/>
+          <w:lang w:val="en-US"/>
+        </w:rPr>
+      </w:pPr>
+      <w:r>
+        <w:rPr>
+          <w:color w:val="BFBFBF" w:themeColor="background1" w:themeShade="BF"/>
+          <w:lang w:val="en-US"/>
+        </w:rPr>
+        <w:t>Command as a Concept Spec Plan seems a super project but later turns out not to be.</w:t>
+      </w:r>
+    </w:p>
+    <w:p>
+      <w:pPr>
+        <w:numPr>
+          <w:ilvl w:val="2"/>
+          <w:numId w:val="25"/>
+        </w:numPr>
+        <w:rPr>
+          <w:color w:val="BFBFBF" w:themeColor="background1" w:themeShade="BF"/>
+          <w:lang w:val="en-US"/>
+        </w:rPr>
+      </w:pPr>
+      <w:r>
+        <w:rPr>
+          <w:color w:val="BFBFBF" w:themeColor="background1" w:themeShade="BF"/>
+          <w:lang w:val="en-US"/>
+        </w:rPr>
+        <w:t>Actually, it is a parent project.</w:t>
       </w:r>
     </w:p>
     <w:p>
@@ -5867,846 +7027,73 @@
           <w:numId w:val="25"/>
         </w:numPr>
         <w:rPr>
-          <w:lang w:val="en-US"/>
-        </w:rPr>
-      </w:pPr>
-      <w:r>
-        <w:rPr>
-          <w:lang w:val="en-US"/>
-        </w:rPr>
-        <w:t>Making it easy to read for someone else.</w:t>
-      </w:r>
-    </w:p>
-    <w:p>
-      <w:pPr>
-        <w:numPr>
-          <w:ilvl w:val="0"/>
-          <w:numId w:val="25"/>
-        </w:numPr>
-        <w:rPr>
-          <w:lang w:val="en-US"/>
-        </w:rPr>
-      </w:pPr>
-      <w:r>
-        <w:rPr>
-          <w:lang w:val="en-US"/>
-        </w:rPr>
-        <w:t>The design of the programming language should lose some ambition and express that only as dreams.</w:t>
-      </w:r>
-    </w:p>
-    <w:p>
-      <w:pPr>
-        <w:numPr>
-          <w:ilvl w:val="0"/>
-          <w:numId w:val="25"/>
-        </w:numPr>
-        <w:rPr>
-          <w:lang w:val="en-US"/>
-        </w:rPr>
-      </w:pPr>
-      <w:r>
-        <w:rPr>
-          <w:lang w:val="en-US"/>
-        </w:rPr>
-        <w:t>I took a look at some of the postponed work. I worry about the messiness of the content. And if the loose ends will make the idea fall apart. And whether this makes it even fit for publishing. I just don't know at all. But I think I should come back to it later. Because I had strategies for this. And I might be too hard on myself. A clear 'flag' [Preliminary documentation] in red somewhere at the top usually does the trick. Might tells people clearly not to not too much from the text that follows. Just being clear about that might be enough.</w:t>
-      </w:r>
-    </w:p>
-    <w:p>
-      <w:pPr>
-        <w:numPr>
-          <w:ilvl w:val="0"/>
-          <w:numId w:val="25"/>
-        </w:numPr>
-        <w:rPr>
-          <w:lang w:val="en-US"/>
-        </w:rPr>
-      </w:pPr>
-      <w:r>
-        <w:rPr>
-          <w:lang w:val="en-US"/>
-        </w:rPr>
-        <w:t xml:space="preserve">Reading over the Interfaces planning docs I noticed I said </w:t>
-      </w:r>
-      <w:r>
-        <w:rPr>
-          <w:lang w:val="en-US"/>
-        </w:rPr>
-        <w:t xml:space="preserve">there </w:t>
-      </w:r>
-      <w:r>
-        <w:rPr>
-          <w:lang w:val="en-US"/>
-        </w:rPr>
-        <w:t xml:space="preserve">I like how the Interfaces chapter reads. I started reading it over. I notice, I only like how it reads </w:t>
-      </w:r>
-      <w:r>
-        <w:rPr>
-          <w:lang w:val="en-US"/>
-        </w:rPr>
-        <w:t xml:space="preserve">where </w:t>
-      </w:r>
-      <w:r>
-        <w:rPr>
-          <w:lang w:val="en-US"/>
-        </w:rPr>
-        <w:t>lots of little diagrams are shown. I like it not so much when I just see walls of texts. I think it is my 'brain type' so to say. But I think having both text and pictures would help a lot of brain types. So: more pictures. I like pictures.</w:t>
-      </w:r>
-    </w:p>
-    <w:p>
-      <w:pPr>
-        <w:numPr>
-          <w:ilvl w:val="0"/>
-          <w:numId w:val="25"/>
-        </w:numPr>
-        <w:rPr>
-          <w:lang w:val="en-US"/>
-        </w:rPr>
-      </w:pPr>
-      <w:r>
-        <w:rPr>
-          <w:lang w:val="en-US"/>
-        </w:rPr>
-        <w:t>I notice I talk a lot about implementation rather than notation. For instance: Does a dashed circle mean it is used as a class, enforced to be a class, static inside its container, how does it work in the system interfaces? What if it is just the notation that is a good idea, what if the implementation isn't. That might even make system interfaces' precise definition not important or maybe just subjected to diagrams drawn out to represent things from another language, like C#. C# getters and setters might be in a system interface notation. But setting an object reference's interface dynamically in runtime… may be too much of an implementation detail. I think it is a language definition / runtime implementation separation. In think the engineers at Microsoft might be right about developing language spec / runtime / framework / compiler quasi-independently. Maybe I can be inspired by that and make my language definition a litte simpler. I am subjected to the pitfall of wating to cover every little minor edge-case, of which I have a fear that it may make the whole system fall to pieces. I already warned myself about that in the Circle Language Spec Strategy document. But now I think other people might actually read this, I start to think: maybe limit the scope. Somehow define the diagram notation and what it represents and not want to work out how things would work in a runtime. Runtime would be a system where the diagrams and actually the data that internally describes the diagram, to be loaded and run as computer programs. I think I wanted to check the usability of the notation by shining light on any little aspect of it, I could find. But I think some details are not that important. Maybe those are to be demoted to possible implementation details, to keep the main part of the story clean.</w:t>
-      </w:r>
-      <w:r>
-        <w:rPr>
-          <w:lang w:val="en-US"/>
-        </w:rPr>
-        <w:t xml:space="preserve"> I am OK with apologizing in the documentation, that this might not be usable or something.</w:t>
-      </w:r>
-      <w:r>
-        <w:rPr>
-          <w:lang w:val="en-US"/>
-        </w:rPr>
-        <w:t xml:space="preserve"> The description in the Strategy document is pretty much spot on</w:t>
-      </w:r>
-      <w:r>
-        <w:rPr>
-          <w:lang w:val="en-US"/>
-        </w:rPr>
-        <w:t>, I think.</w:t>
-      </w:r>
-    </w:p>
-    <w:p>
-      <w:pPr>
-        <w:numPr>
-          <w:ilvl w:val="0"/>
-          <w:numId w:val="25"/>
-        </w:numPr>
-        <w:rPr>
-          <w:lang w:val="en-US"/>
-        </w:rPr>
-      </w:pPr>
-      <w:r>
-        <w:rPr>
-          <w:lang w:val="en-US"/>
-        </w:rPr>
-        <w:t>I get the problem that next to introducing new notation, I also wanted to introduce new concepts. A new conceptual take on things. I think it all became a little much. Maybe I can improve that during this project</w:t>
-      </w:r>
-      <w:r>
-        <w:rPr>
-          <w:lang w:val="en-US"/>
-        </w:rPr>
-        <w:t xml:space="preserve"> 'Circle Language Spec Revamp'</w:t>
-      </w:r>
-      <w:r>
-        <w:rPr>
-          <w:lang w:val="en-US"/>
-        </w:rPr>
-        <w:t>.</w:t>
-      </w:r>
-    </w:p>
-    <w:p>
-      <w:pPr>
-        <w:numPr>
-          <w:ilvl w:val="0"/>
-          <w:numId w:val="25"/>
-        </w:numPr>
-        <w:rPr>
-          <w:lang w:val="en-US"/>
-        </w:rPr>
-      </w:pPr>
-      <w:r>
-        <w:rPr>
-          <w:lang w:val="en-US"/>
-        </w:rPr>
-        <w:t>I think the 'being blunt' might help. It is not blunt unfriendly, because the explanations might become so much simpler if you say: this is that, this is that, instead of and this far-fetched edge case is solved in this difficult, abstract, theoretical, but precisely determined way, that I'm not sure I even understand anymore</w:t>
-      </w:r>
-      <w:r>
-        <w:rPr>
-          <w:lang w:val="en-US"/>
-        </w:rPr>
-        <w:t>… : )</w:t>
-      </w:r>
-    </w:p>
-    <w:p>
-      <w:pPr>
-        <w:pStyle w:val="Heading3"/>
-        <w:rPr>
-          <w:color w:val="B4C6E7"/>
-          <w:lang w:val="en-US"/>
-        </w:rPr>
-      </w:pPr>
-      <w:bookmarkStart w:id="16" w:name="_Toc37540062"/>
-      <w:r>
-        <w:rPr>
-          <w:color w:val="B4C6E7"/>
-          <w:lang w:val="en-US"/>
-        </w:rPr>
-        <w:t>2019-08-05</w:t>
-      </w:r>
-      <w:r>
-        <w:rPr>
-          <w:color w:val="B4C6E7"/>
-          <w:lang w:val="en-US"/>
-        </w:rPr>
-        <w:t xml:space="preserve"> Brainstorm Circle Language </w:t>
-      </w:r>
-      <w:r>
-        <w:rPr>
-          <w:color w:val="B4C6E7"/>
-          <w:lang w:val="en-US"/>
-        </w:rPr>
-        <w:t>Spec: Large Lists Problem</w:t>
-      </w:r>
-      <w:bookmarkEnd w:id="16"/>
-    </w:p>
-    <w:p>
-      <w:pPr>
-        <w:numPr>
-          <w:ilvl w:val="0"/>
-          <w:numId w:val="25"/>
-        </w:numPr>
-        <w:rPr>
-          <w:lang w:val="en-US"/>
-        </w:rPr>
-      </w:pPr>
-      <w:r>
-        <w:rPr>
-          <w:lang w:val="en-US"/>
-        </w:rPr>
-        <w:t>One point of failure I see in this computer language, is that it works well when there are a limited number of symbols, but as lists get big, the language seems to lose its effectivity. One way to still make it useful, is perhaps to filter, or only partially display lists in the diagrams, just like a normal grid or list would. There was a prototype app that would generate diagrams out of vast sources of symbols. The problem became apparent there and it has been in the back of my head since then.</w:t>
-      </w:r>
-    </w:p>
-    <w:p>
-      <w:pPr>
-        <w:rPr>
-          <w:lang w:val="en-US"/>
-        </w:rPr>
-      </w:pPr>
-    </w:p>
-    <w:p>
-      <w:pPr>
-        <w:rPr>
-          <w:lang w:val="en-US"/>
-        </w:rPr>
-      </w:pPr>
-      <w:r>
-        <w:rPr>
-          <w:lang w:val="en-US"/>
-        </w:rPr>
-        <w:t xml:space="preserve">The </w:t>
-      </w:r>
-      <w:r>
-        <w:rPr>
-          <w:lang w:val="en-US"/>
-        </w:rPr>
-        <w:t>'</w:t>
-      </w:r>
-      <w:r>
-        <w:rPr>
-          <w:lang w:val="en-US"/>
-        </w:rPr>
-        <w:t>large list</w:t>
-      </w:r>
-      <w:r>
-        <w:rPr>
-          <w:lang w:val="en-US"/>
-        </w:rPr>
-        <w:t>s'</w:t>
-      </w:r>
-      <w:r>
-        <w:rPr>
-          <w:lang w:val="en-US"/>
-        </w:rPr>
-        <w:t xml:space="preserve"> problem in Circle also applies to large lists of commands, that might apply to an object.</w:t>
-      </w:r>
-    </w:p>
-    <w:p>
-      <w:pPr>
-        <w:rPr>
-          <w:lang w:val="en-US"/>
-        </w:rPr>
-      </w:pPr>
-      <w:r>
-        <w:rPr>
-          <w:lang w:val="en-US"/>
-        </w:rPr>
-        <w:t xml:space="preserve">Also that UI's are often optimized to show the most relevant options and then I </w:t>
-      </w:r>
-      <w:r>
-        <w:rPr>
-          <w:lang w:val="en-US"/>
-        </w:rPr>
-        <w:t xml:space="preserve">(with poor judgement?) </w:t>
-      </w:r>
-      <w:r>
-        <w:rPr>
-          <w:lang w:val="en-US"/>
-        </w:rPr>
-        <w:t>just say: no none of that, everything only.</w:t>
-      </w:r>
-    </w:p>
-    <w:p>
-      <w:pPr>
-        <w:rPr>
-          <w:lang w:val="en-US"/>
-        </w:rPr>
-      </w:pPr>
-      <w:r>
-        <w:rPr>
-          <w:lang w:val="en-US"/>
-        </w:rPr>
-        <w:t>Maybe it's just that this UI will have its place along side other techniques.</w:t>
-      </w:r>
-    </w:p>
-    <w:p>
-      <w:pPr>
-        <w:rPr>
-          <w:lang w:val="en-US"/>
-        </w:rPr>
-      </w:pPr>
-      <w:r>
-        <w:rPr>
-          <w:lang w:val="en-US"/>
-        </w:rPr>
-        <w:t>It's just that the large lists problem should be solved in my view.</w:t>
-      </w:r>
-    </w:p>
-    <w:p>
-      <w:pPr>
-        <w:rPr>
-          <w:lang w:val="en-US"/>
-        </w:rPr>
-      </w:pPr>
-      <w:r>
-        <w:rPr>
-          <w:lang w:val="en-US"/>
-        </w:rPr>
-        <w:t>Maybe permanent filtering and reordering, which is often hard to customize in windows programs. Like a menu customizer.</w:t>
-      </w:r>
-    </w:p>
-    <w:p>
-      <w:pPr>
-        <w:rPr>
-          <w:lang w:val="en-US"/>
-        </w:rPr>
-      </w:pPr>
-      <w:r>
-        <w:rPr>
-          <w:lang w:val="en-US"/>
-        </w:rPr>
-        <w:t>Try to make it easier to do that. Construct your own limited view.</w:t>
-      </w:r>
-    </w:p>
-    <w:p>
-      <w:pPr>
-        <w:pStyle w:val="Heading3"/>
-        <w:rPr>
-          <w:color w:val="B4C6E7"/>
-          <w:lang w:val="en-US"/>
-        </w:rPr>
-      </w:pPr>
-      <w:bookmarkStart w:id="17" w:name="_Toc37540063"/>
-      <w:r>
-        <w:rPr>
-          <w:color w:val="B4C6E7"/>
-          <w:lang w:val="en-US"/>
-        </w:rPr>
-        <w:t>2020-01-13 Brainstorm Aspects / Concepts</w:t>
-      </w:r>
-      <w:bookmarkEnd w:id="17"/>
-    </w:p>
-    <w:p>
-      <w:pPr>
-        <w:rPr>
-          <w:lang w:val="en-US"/>
-        </w:rPr>
-      </w:pPr>
-      <w:r>
-        <w:rPr>
-          <w:lang w:val="en-US"/>
-        </w:rPr>
-        <w:t>'Concepts' are almost exactly like 'aspects' from 'aspect oriented programming', except maybe the idea of whether just about everything can be elevated to become an 'aspect' even things that aren't the aspect oriented programming construct. Even hand-written, coded out aspects, such as those System Aspects in the New Computer Language. Cross-cutting concerns that you couldn't isolate out of the system using an aspect, but are still clearly an aspect from a conceptual point of view. Can new programming constructs be found, that can do that, isolate concerns like that? It is hard to express my ideas about it and explain them well. I don't even have it all clearly in my mind myself yet. Also the comparison requires I know all the details about aspect oriented programming, which I don't.</w:t>
-      </w:r>
-    </w:p>
-    <w:p>
-      <w:pPr>
-        <w:pStyle w:val="Heading3"/>
-        <w:rPr>
-          <w:color w:val="B4C6E7"/>
-          <w:lang w:val="en-US"/>
-        </w:rPr>
-      </w:pPr>
-      <w:bookmarkStart w:id="18" w:name="_Toc37540064"/>
-      <w:r>
-        <w:rPr>
-          <w:color w:val="B4C6E7"/>
-          <w:lang w:val="en-US"/>
-        </w:rPr>
-        <w:t xml:space="preserve">2019-08-05 Brainstorm </w:t>
-      </w:r>
-      <w:r>
-        <w:rPr>
-          <w:color w:val="B4C6E7"/>
-          <w:lang w:val="en-US"/>
-        </w:rPr>
-        <w:t>V</w:t>
-      </w:r>
-      <w:r>
-        <w:rPr>
-          <w:color w:val="B4C6E7"/>
-          <w:lang w:val="en-US"/>
-        </w:rPr>
-        <w:t xml:space="preserve">ersion </w:t>
-      </w:r>
-      <w:r>
-        <w:rPr>
-          <w:color w:val="B4C6E7"/>
-          <w:lang w:val="en-US"/>
-        </w:rPr>
-        <w:t>C</w:t>
-      </w:r>
-      <w:r>
-        <w:rPr>
-          <w:color w:val="B4C6E7"/>
-          <w:lang w:val="en-US"/>
-        </w:rPr>
-        <w:t xml:space="preserve">ontrol and </w:t>
-      </w:r>
-      <w:r>
-        <w:rPr>
-          <w:color w:val="B4C6E7"/>
-          <w:lang w:val="en-US"/>
-        </w:rPr>
-        <w:t>O</w:t>
-      </w:r>
-      <w:r>
-        <w:rPr>
-          <w:color w:val="B4C6E7"/>
-          <w:lang w:val="en-US"/>
-        </w:rPr>
-        <w:t xml:space="preserve">pen </w:t>
-      </w:r>
-      <w:r>
-        <w:rPr>
-          <w:color w:val="B4C6E7"/>
-          <w:lang w:val="en-US"/>
-        </w:rPr>
-        <w:t>S</w:t>
-      </w:r>
-      <w:r>
-        <w:rPr>
-          <w:color w:val="B4C6E7"/>
-          <w:lang w:val="en-US"/>
-        </w:rPr>
-        <w:t>ource</w:t>
-      </w:r>
-      <w:bookmarkEnd w:id="18"/>
-    </w:p>
-    <w:p>
-      <w:pPr>
-        <w:rPr>
-          <w:lang w:val="en-US"/>
-        </w:rPr>
-      </w:pPr>
-      <w:r>
-        <w:rPr>
-          <w:lang w:val="en-US"/>
-        </w:rPr>
-        <w:t>Is it really such a good plan to open source it? Am I really not just throwing away money? Maybe it is better to wait with that decision, after I know where things are heading with work and income?</w:t>
-      </w:r>
-    </w:p>
-    <w:p>
-      <w:pPr>
-        <w:rPr>
-          <w:lang w:val="en-US"/>
-        </w:rPr>
-      </w:pPr>
-    </w:p>
-    <w:p>
-      <w:pPr>
-        <w:rPr>
-          <w:lang w:val="en-US"/>
-        </w:rPr>
-      </w:pPr>
-      <w:r>
-        <w:rPr>
-          <w:lang w:val="en-US"/>
-        </w:rPr>
-        <w:t>There is an '</w:t>
-      </w:r>
-      <w:r>
-        <w:rPr>
-          <w:lang w:val="en-US"/>
-        </w:rPr>
-        <w:t xml:space="preserve">… </w:t>
-      </w:r>
-      <w:r>
-        <w:rPr>
-          <w:lang w:val="en-US"/>
-        </w:rPr>
-        <w:t>IPC Parse.doc' text in the source control history. It should be deleted. I guess I have to search for intellectual property problems. This in docs that are so intellectual property sensitive.</w:t>
-      </w:r>
-      <w:r>
-        <w:rPr>
-          <w:lang w:val="en-US"/>
-        </w:rPr>
-        <w:t xml:space="preserve"> Before open sourcing it, you need to do this intellectual property check.</w:t>
-      </w:r>
-    </w:p>
-    <w:p>
-      <w:pPr>
-        <w:rPr>
-          <w:lang w:val="en-US"/>
-        </w:rPr>
-      </w:pPr>
-    </w:p>
-    <w:p>
-      <w:pPr>
-        <w:rPr>
-          <w:lang w:val="en-US"/>
-        </w:rPr>
-      </w:pPr>
-      <w:r>
-        <w:rPr>
-          <w:lang w:val="en-US"/>
-        </w:rPr>
-        <w:t>There is a folder 'Previous Versions' that would make you think you forgot to put those at the beginning of the conversion from version folders source control history. But they are not necessarily previous versions of documentation, but more like previous versions of systems.</w:t>
-      </w:r>
-    </w:p>
-    <w:p>
-      <w:pPr>
-        <w:rPr>
-          <w:lang w:val="en-US"/>
-        </w:rPr>
-      </w:pPr>
-    </w:p>
-    <w:p>
-      <w:pPr>
-        <w:rPr>
-          <w:lang w:val="en-US"/>
-        </w:rPr>
-      </w:pPr>
-      <w:r>
-        <w:rPr>
-          <w:lang w:val="en-US"/>
-        </w:rPr>
-        <w:t>2004-00-00 XX  Symbol Language\Symbol Pictures (Keep Packed, Paths Too Long).zip has intellectual property problems in Pictures\Diagram Examples.</w:t>
-      </w:r>
-    </w:p>
-    <w:p>
-      <w:pPr>
-        <w:pStyle w:val="Heading2"/>
-        <w:rPr>
-          <w:color w:val="BFBFBF"/>
-          <w:lang w:val="en-US"/>
-        </w:rPr>
-      </w:pPr>
-      <w:bookmarkStart w:id="19" w:name="_Toc37540065"/>
-      <w:r>
-        <w:rPr>
-          <w:color w:val="BFBFBF"/>
-          <w:lang w:val="en-US"/>
-        </w:rPr>
-        <w:t>Done</w:t>
-      </w:r>
-      <w:bookmarkEnd w:id="19"/>
-    </w:p>
-    <w:p>
-      <w:pPr>
-        <w:pStyle w:val="Heading3"/>
-        <w:rPr>
-          <w:color w:val="BFBFBF" w:themeColor="background1" w:themeShade="BF"/>
-          <w:lang w:val="en-US"/>
-        </w:rPr>
-      </w:pPr>
-      <w:bookmarkStart w:id="20" w:name="_Toc37540066"/>
-      <w:bookmarkStart w:id="21" w:name="_Toc37540055"/>
-      <w:bookmarkStart w:id="22" w:name="_Toc37540056"/>
-      <w:r>
-        <w:rPr>
-          <w:color w:val="BFBFBF" w:themeColor="background1" w:themeShade="BF"/>
-          <w:lang w:val="en-US"/>
-        </w:rPr>
-        <w:t>2020-04-09 Done Explore (Content) Search Options</w:t>
-      </w:r>
-      <w:bookmarkEnd w:id="22"/>
-    </w:p>
-    <w:p>
-      <w:pPr>
-        <w:numPr>
-          <w:ilvl w:val="0"/>
-          <w:numId w:val="25"/>
-        </w:numPr>
-        <w:rPr>
-          <w:color w:val="BFBFBF" w:themeColor="background1" w:themeShade="BF"/>
-          <w:lang w:val="en-US"/>
-        </w:rPr>
-      </w:pPr>
-      <w:r>
-        <w:rPr>
-          <w:color w:val="BFBFBF" w:themeColor="background1" w:themeShade="BF"/>
-          <w:lang w:val="en-US"/>
-        </w:rPr>
-        <w:t>Exp: Visual Studio Find in Files</w:t>
-      </w:r>
-    </w:p>
-    <w:p>
-      <w:pPr>
-        <w:numPr>
-          <w:ilvl w:val="0"/>
-          <w:numId w:val="25"/>
-        </w:numPr>
-        <w:rPr>
-          <w:color w:val="BFBFBF" w:themeColor="background1" w:themeShade="BF"/>
-          <w:lang w:val="en-US"/>
-        </w:rPr>
-      </w:pPr>
-      <w:r>
-        <w:rPr>
-          <w:color w:val="BFBFBF" w:themeColor="background1" w:themeShade="BF"/>
-          <w:lang w:val="en-US"/>
-        </w:rPr>
-        <w:t>Obs~ Some paths are too long…</w:t>
-      </w:r>
-    </w:p>
-    <w:p>
-      <w:pPr>
-        <w:numPr>
-          <w:ilvl w:val="0"/>
-          <w:numId w:val="25"/>
-        </w:numPr>
-        <w:rPr>
-          <w:color w:val="BFBFBF" w:themeColor="background1" w:themeShade="BF"/>
-          <w:lang w:val="en-US"/>
-        </w:rPr>
-      </w:pPr>
-      <w:r>
-        <w:rPr>
-          <w:color w:val="BFBFBF" w:themeColor="background1" w:themeShade="BF"/>
-          <w:lang w:val="en-US"/>
-        </w:rPr>
-        <w:t>The file had a path of 260, which I think is the max for Windows 7, but some API's use 255 as a max.</w:t>
-      </w:r>
-    </w:p>
-    <w:p>
-      <w:pPr>
-        <w:numPr>
-          <w:ilvl w:val="0"/>
-          <w:numId w:val="25"/>
-        </w:numPr>
-        <w:rPr>
-          <w:color w:val="BFBFBF" w:themeColor="background1" w:themeShade="BF"/>
-          <w:lang w:val="en-US"/>
-        </w:rPr>
-      </w:pPr>
-      <w:r>
-        <w:rPr>
-          <w:color w:val="BFBFBF" w:themeColor="background1" w:themeShade="BF"/>
-          <w:lang w:val="en-US"/>
-        </w:rPr>
-        <w:t>Exp: Shorten to 255. Find in Files again</w:t>
-      </w:r>
-    </w:p>
-    <w:p>
-      <w:pPr>
-        <w:numPr>
-          <w:ilvl w:val="0"/>
-          <w:numId w:val="25"/>
-        </w:numPr>
-        <w:rPr>
-          <w:color w:val="BFBFBF" w:themeColor="background1" w:themeShade="BF"/>
-          <w:lang w:val="en-US"/>
-        </w:rPr>
-      </w:pPr>
-      <w:r>
-        <w:rPr>
-          <w:color w:val="BFBFBF" w:themeColor="background1" w:themeShade="BF"/>
-          <w:lang w:val="en-US"/>
-        </w:rPr>
-        <w:t>Obs~ Error is gone.</w:t>
-      </w:r>
-    </w:p>
-    <w:p>
-      <w:pPr>
-        <w:numPr>
-          <w:ilvl w:val="0"/>
-          <w:numId w:val="25"/>
-        </w:numPr>
-        <w:rPr>
-          <w:color w:val="BFBFBF" w:themeColor="background1" w:themeShade="BF"/>
-          <w:lang w:val="en-US"/>
-        </w:rPr>
-      </w:pPr>
-      <w:r>
-        <w:rPr>
-          <w:color w:val="BFBFBF" w:themeColor="background1" w:themeShade="BF"/>
-          <w:lang w:val="en-US"/>
-        </w:rPr>
-        <w:t>Exp: Get rid of an intermediate folder to shorten the path and still keep descriptive names.</w:t>
-      </w:r>
-    </w:p>
-    <w:p>
-      <w:pPr>
-        <w:numPr>
-          <w:ilvl w:val="0"/>
-          <w:numId w:val="25"/>
-        </w:numPr>
-        <w:rPr>
-          <w:color w:val="BFBFBF" w:themeColor="background1" w:themeShade="BF"/>
-          <w:lang w:val="en-US"/>
-        </w:rPr>
-      </w:pPr>
-      <w:r>
-        <w:rPr>
-          <w:color w:val="BFBFBF" w:themeColor="background1" w:themeShade="BF"/>
-          <w:lang w:val="en-US"/>
-        </w:rPr>
-        <w:t>Obs~ Visual Studio Find in Files will not search doc contents.</w:t>
-      </w:r>
-    </w:p>
-    <w:p>
-      <w:pPr>
-        <w:numPr>
-          <w:ilvl w:val="0"/>
-          <w:numId w:val="25"/>
-        </w:numPr>
-        <w:rPr>
-          <w:color w:val="BFBFBF" w:themeColor="background1" w:themeShade="BF"/>
-          <w:lang w:val="en-US"/>
-        </w:rPr>
-      </w:pPr>
-      <w:r>
-        <w:rPr>
-          <w:color w:val="BFBFBF" w:themeColor="background1" w:themeShade="BF"/>
-          <w:lang w:val="en-US"/>
-        </w:rPr>
-        <w:t>Hyp:  Windows 7 File Explorer will not find whole words. For some things that's relevant for other things it is not. (I thought I saw it).</w:t>
-      </w:r>
-    </w:p>
-    <w:p>
-      <w:pPr>
-        <w:numPr>
-          <w:ilvl w:val="0"/>
-          <w:numId w:val="25"/>
-        </w:numPr>
-        <w:rPr>
-          <w:color w:val="BFBFBF" w:themeColor="background1" w:themeShade="BF"/>
-          <w:lang w:val="en-US"/>
-        </w:rPr>
-      </w:pPr>
-      <w:r>
-        <w:rPr>
-          <w:color w:val="BFBFBF" w:themeColor="background1" w:themeShade="BF"/>
-          <w:lang w:val="en-US"/>
-        </w:rPr>
-        <w:t>Exp: search "*.doc"</w:t>
-      </w:r>
-    </w:p>
-    <w:p>
-      <w:pPr>
-        <w:numPr>
-          <w:ilvl w:val="0"/>
-          <w:numId w:val="25"/>
-        </w:numPr>
-        <w:rPr>
-          <w:color w:val="BFBFBF" w:themeColor="background1" w:themeShade="BF"/>
-          <w:lang w:val="en-US"/>
-        </w:rPr>
-      </w:pPr>
-      <w:r>
-        <w:rPr>
-          <w:color w:val="BFBFBF" w:themeColor="background1" w:themeShade="BF"/>
-          <w:lang w:val="en-US"/>
-        </w:rPr>
-        <w:t>Obs: Now it does not match "*.docx".</w:t>
-      </w:r>
-    </w:p>
-    <w:p>
-      <w:pPr>
-        <w:numPr>
-          <w:ilvl w:val="0"/>
-          <w:numId w:val="25"/>
-        </w:numPr>
-        <w:rPr>
-          <w:color w:val="BFBFBF" w:themeColor="background1" w:themeShade="BF"/>
-          <w:lang w:val="en-US"/>
-        </w:rPr>
-      </w:pPr>
-      <w:r>
-        <w:rPr>
-          <w:color w:val="BFBFBF" w:themeColor="background1" w:themeShade="BF"/>
-          <w:lang w:val="en-US"/>
-        </w:rPr>
-        <w:t>Hyp: I thought I saw that some times.</w:t>
-      </w:r>
-    </w:p>
-    <w:p>
-      <w:pPr>
-        <w:numPr>
-          <w:ilvl w:val="0"/>
-          <w:numId w:val="25"/>
-        </w:numPr>
-        <w:rPr>
-          <w:color w:val="BFBFBF" w:themeColor="background1" w:themeShade="BF"/>
-          <w:lang w:val="en-US"/>
-        </w:rPr>
-      </w:pPr>
-      <w:r>
-        <w:rPr>
-          <w:color w:val="BFBFBF" w:themeColor="background1" w:themeShade="BF"/>
-          <w:lang w:val="en-US"/>
-        </w:rPr>
-        <w:t>Exp: Windows 7 File Explorer. "D:\Source\JJs Software\Project Docs\Circle Language Spec Plan". Search "content:Joost".</w:t>
-      </w:r>
-    </w:p>
-    <w:p>
-      <w:pPr>
-        <w:numPr>
-          <w:ilvl w:val="0"/>
-          <w:numId w:val="25"/>
-        </w:numPr>
-        <w:rPr>
-          <w:color w:val="BFBFBF" w:themeColor="background1" w:themeShade="BF"/>
-          <w:lang w:val="en-US"/>
-        </w:rPr>
-      </w:pPr>
-      <w:r>
-        <w:rPr>
-          <w:color w:val="BFBFBF" w:themeColor="background1" w:themeShade="BF"/>
-          <w:lang w:val="en-US"/>
-        </w:rPr>
-        <w:t>Obs~ It shows 2 files, if I open them (docx's) and search for Joost in Microsoft Word, I get no result. Odd.</w:t>
-      </w:r>
-    </w:p>
-    <w:p>
-      <w:pPr>
-        <w:numPr>
-          <w:ilvl w:val="0"/>
-          <w:numId w:val="25"/>
-        </w:numPr>
-        <w:rPr>
-          <w:color w:val="BFBFBF" w:themeColor="background1" w:themeShade="BF"/>
-          <w:lang w:val="en-US"/>
-        </w:rPr>
-      </w:pPr>
-      <w:r>
-        <w:rPr>
-          <w:color w:val="BFBFBF" w:themeColor="background1" w:themeShade="BF"/>
-          <w:lang w:val="en-US"/>
-        </w:rPr>
-        <w:t>Hyp: File properties?</w:t>
+          <w:color w:val="BFBFBF" w:themeColor="background1" w:themeShade="BF"/>
+          <w:lang w:val="en-US"/>
+        </w:rPr>
+      </w:pPr>
+      <w:r>
+        <w:rPr>
+          <w:color w:val="BFBFBF" w:themeColor="background1" w:themeShade="BF"/>
+          <w:lang w:val="en-US"/>
+        </w:rPr>
+        <w:t>Done project "Document Internet as a Single Computer" is out-of-scope…</w:t>
+      </w:r>
+    </w:p>
+    <w:p>
+      <w:pPr>
+        <w:numPr>
+          <w:ilvl w:val="2"/>
+          <w:numId w:val="25"/>
+        </w:numPr>
+        <w:rPr>
+          <w:color w:val="BFBFBF" w:themeColor="background1" w:themeShade="BF"/>
+          <w:lang w:val="en-US"/>
+        </w:rPr>
+      </w:pPr>
+      <w:r>
+        <w:rPr>
+          <w:color w:val="BFBFBF" w:themeColor="background1" w:themeShade="BF"/>
+          <w:lang w:val="en-US"/>
+        </w:rPr>
+        <w:t>Lots of fundamental principles may become out-of-scope of the Circle Language Specs Project and might become part of a separate piece of documentation Circle Language Broader View or something.</w:t>
+      </w:r>
+    </w:p>
+    <w:p>
+      <w:pPr>
+        <w:numPr>
+          <w:ilvl w:val="2"/>
+          <w:numId w:val="25"/>
+        </w:numPr>
+        <w:rPr>
+          <w:color w:val="BFBFBF" w:themeColor="background1" w:themeShade="BF"/>
+          <w:lang w:val="en-US"/>
+        </w:rPr>
+      </w:pPr>
+      <w:r>
+        <w:rPr>
+          <w:color w:val="BFBFBF" w:themeColor="background1" w:themeShade="BF"/>
+          <w:lang w:val="en-US"/>
+        </w:rPr>
+        <w:t>Not sure if right now I want to dump it in a Done folder with all these many projects in it.</w:t>
+      </w:r>
+    </w:p>
+    <w:p>
+      <w:pPr>
+        <w:numPr>
+          <w:ilvl w:val="2"/>
+          <w:numId w:val="25"/>
+        </w:numPr>
+        <w:rPr>
+          <w:color w:val="BFBFBF" w:themeColor="background1" w:themeShade="BF"/>
+          <w:lang w:val="en-US"/>
+        </w:rPr>
+      </w:pPr>
+      <w:r>
+        <w:rPr>
+          <w:color w:val="BFBFBF" w:themeColor="background1" w:themeShade="BF"/>
+          <w:lang w:val="en-US"/>
+        </w:rPr>
+        <w:t>Does it matter? I am trying to isolate just Circle Language Spec from Other / anything else.</w:t>
       </w:r>
     </w:p>
     <w:p>
@@ -8112,7 +8499,7 @@
         </w:rPr>
         <w:t>2020-04-01 Done Circle Language Spec Planning Docs</w:t>
       </w:r>
-      <w:bookmarkEnd w:id="20"/>
+      <w:bookmarkEnd w:id="22"/>
     </w:p>
     <w:p>
       <w:pPr>

</xml_diff>

<commit_message>
Circle Language Spec Plan: Reformulate Strategy document in more open and less definite language, and also impersonal, taking out the 'I' form.
</commit_message>
<xml_diff>
--- a/Circle Language Spec Plan/1. Current/2019-08 Circle Language Spec Revamp Notes.docx
+++ b/Circle Language Spec Plan/1. Current/2019-08 Circle Language Spec Revamp Notes.docx
@@ -4540,11 +4540,13 @@
           <w:numId w:val="25"/>
         </w:numPr>
         <w:rPr>
-          <w:lang w:val="en-US"/>
-        </w:rPr>
-      </w:pPr>
-      <w:r>
-        <w:rPr>
+          <w:color w:val="BFBFBF" w:themeColor="background1" w:themeShade="BF"/>
+          <w:lang w:val="en-US"/>
+        </w:rPr>
+      </w:pPr>
+      <w:r>
+        <w:rPr>
+          <w:color w:val="BFBFBF" w:themeColor="background1" w:themeShade="BF"/>
           <w:lang w:val="en-US"/>
         </w:rPr>
         <w:t>Check if I can check this in.</w:t>
@@ -4565,13 +4567,181 @@
         <w:rPr>
           <w:lang w:val="en-US"/>
         </w:rPr>
-        <w:t>Do reformulations of the current scoping.</w:t>
+        <w:t xml:space="preserve">Do reformulations </w:t>
+      </w:r>
+      <w:r>
+        <w:rPr>
+          <w:lang w:val="en-US"/>
+        </w:rPr>
+        <w:t xml:space="preserve">while maintaining </w:t>
+      </w:r>
+      <w:r>
+        <w:rPr>
+          <w:lang w:val="en-US"/>
+        </w:rPr>
+        <w:t>the current scoping.</w:t>
+      </w:r>
+    </w:p>
+    <w:p>
+      <w:pPr>
+        <w:pStyle w:val="ListParagraph"/>
+        <w:numPr>
+          <w:ilvl w:val="0"/>
+          <w:numId w:val="25"/>
+        </w:numPr>
+        <w:rPr>
+          <w:lang w:val="en-US"/>
+        </w:rPr>
+      </w:pPr>
+      <w:r>
+        <w:rPr>
+          <w:lang w:val="en-US"/>
+        </w:rPr>
+        <w:t>I think I finished</w:t>
+      </w:r>
+      <w:r>
+        <w:rPr>
+          <w:lang w:val="en-US"/>
+        </w:rPr>
+        <w:t xml:space="preserve"> '</w:t>
+      </w:r>
+      <w:r>
+        <w:rPr>
+          <w:lang w:val="en-US"/>
+        </w:rPr>
+        <w:t xml:space="preserve">Circle Language Spec </w:t>
+      </w:r>
+      <w:r>
+        <w:rPr>
+          <w:lang w:val="en-US"/>
+        </w:rPr>
+        <w:t>Strategy'</w:t>
+      </w:r>
+      <w:r>
+        <w:rPr>
+          <w:lang w:val="en-US"/>
+        </w:rPr>
+        <w:t>.</w:t>
       </w:r>
       <w:bookmarkStart w:id="10" w:name="_GoBack"/>
       <w:bookmarkEnd w:id="10"/>
     </w:p>
     <w:p>
       <w:pPr>
+        <w:pStyle w:val="ListParagraph"/>
+        <w:numPr>
+          <w:ilvl w:val="0"/>
+          <w:numId w:val="25"/>
+        </w:numPr>
+        <w:rPr>
+          <w:lang w:val="en-US"/>
+        </w:rPr>
+      </w:pPr>
+      <w:r>
+        <w:rPr>
+          <w:lang w:val="en-US"/>
+        </w:rPr>
+        <w:t>This is a lot of work. I am not even sure if I can do it.</w:t>
+      </w:r>
+    </w:p>
+    <w:p>
+      <w:pPr>
+        <w:pStyle w:val="ListParagraph"/>
+        <w:numPr>
+          <w:ilvl w:val="0"/>
+          <w:numId w:val="25"/>
+        </w:numPr>
+        <w:rPr>
+          <w:lang w:val="en-US"/>
+        </w:rPr>
+      </w:pPr>
+      <w:r>
+        <w:rPr>
+          <w:lang w:val="en-US"/>
+        </w:rPr>
+        <w:t>It being forbidden to use the word 'I' and to be afraid to come off cocky… those are very strict rules to set for myself. Maybe too strict. I have trouble with this. Time may be better spent on something else.</w:t>
+      </w:r>
+    </w:p>
+    <w:p>
+      <w:pPr>
+        <w:pStyle w:val="ListParagraph"/>
+        <w:numPr>
+          <w:ilvl w:val="0"/>
+          <w:numId w:val="25"/>
+        </w:numPr>
+        <w:rPr>
+          <w:lang w:val="en-US"/>
+        </w:rPr>
+      </w:pPr>
+      <w:r>
+        <w:rPr>
+          <w:lang w:val="en-US"/>
+        </w:rPr>
+        <w:t>It's weird that if you want to make a project public property, it is strange to have the word 'I' in a project definition.</w:t>
+      </w:r>
+      <w:r>
+        <w:rPr>
+          <w:lang w:val="en-US"/>
+        </w:rPr>
+        <w:t xml:space="preserve"> In notes, maybe, but in central project definition</w:t>
+      </w:r>
+      <w:r>
+        <w:rPr>
+          <w:lang w:val="en-US"/>
+        </w:rPr>
+        <w:t xml:space="preserve"> it may be weird</w:t>
+      </w:r>
+      <w:r>
+        <w:rPr>
+          <w:lang w:val="en-US"/>
+        </w:rPr>
+        <w:t xml:space="preserve">… </w:t>
+      </w:r>
+      <w:r>
+        <w:rPr>
+          <w:lang w:val="en-US"/>
+        </w:rPr>
+        <w:t xml:space="preserve">But changing this </w:t>
+      </w:r>
+      <w:r>
+        <w:rPr>
+          <w:lang w:val="en-US"/>
+        </w:rPr>
+        <w:t>just conflicts with my lack of energy.</w:t>
+      </w:r>
+    </w:p>
+    <w:p>
+      <w:pPr>
+        <w:pStyle w:val="ListParagraph"/>
+        <w:numPr>
+          <w:ilvl w:val="0"/>
+          <w:numId w:val="25"/>
+        </w:numPr>
+        <w:rPr>
+          <w:lang w:val="en-US"/>
+        </w:rPr>
+      </w:pPr>
+      <w:r>
+        <w:rPr>
+          <w:lang w:val="en-US"/>
+        </w:rPr>
+        <w:t>In my efforts to speak in a non-personal tense, I sometimes switch to the 'you' form and then it just sounds like I can't even keep the terms 'I' and 'you' apart</w:t>
+      </w:r>
+      <w:r>
+        <w:rPr>
+          <w:lang w:val="en-US"/>
+        </w:rPr>
+        <w:t>…</w:t>
+      </w:r>
+      <w:r>
+        <w:rPr>
+          <w:lang w:val="en-US"/>
+        </w:rPr>
+        <w:t xml:space="preserve"> maybe I am over-conscientious and insecure here. 'You' is fine if you explain how one might experience something.</w:t>
+      </w:r>
+    </w:p>
+    <w:p>
+      <w:pPr>
         <w:pStyle w:val="Heading3"/>
         <w:rPr>
           <w:color w:val="B4C6E7"/>
@@ -4746,254 +4916,6 @@
           <w:lang w:val="en-US"/>
         </w:rPr>
         <w:t>Cockiness/speaking in definites, and scope/out-of-scope are 2 different things. My intermediate goal now was to change the tone, not to change the scope covered by the documents? There are still gray areas of scope. I think I should deal with that later?</w:t>
-      </w:r>
-    </w:p>
-    <w:p>
-      <w:pPr>
-        <w:pStyle w:val="Heading3"/>
-        <w:rPr>
-          <w:color w:val="B4C6E7"/>
-          <w:lang w:val="en-US"/>
-        </w:rPr>
-      </w:pPr>
-      <w:r>
-        <w:rPr>
-          <w:color w:val="B4C6E7"/>
-          <w:lang w:val="en-US"/>
-        </w:rPr>
-        <w:t>20</w:t>
-      </w:r>
-      <w:r>
-        <w:rPr>
-          <w:color w:val="B4C6E7"/>
-          <w:lang w:val="en-US"/>
-        </w:rPr>
-        <w:t>20</w:t>
-      </w:r>
-      <w:r>
-        <w:rPr>
-          <w:color w:val="B4C6E7"/>
-          <w:lang w:val="en-US"/>
-        </w:rPr>
-        <w:t>-</w:t>
-      </w:r>
-      <w:r>
-        <w:rPr>
-          <w:color w:val="B4C6E7"/>
-          <w:lang w:val="en-US"/>
-        </w:rPr>
-        <w:t>04</w:t>
-      </w:r>
-      <w:r>
-        <w:rPr>
-          <w:color w:val="B4C6E7"/>
-          <w:lang w:val="en-US"/>
-        </w:rPr>
-        <w:t>-</w:t>
-      </w:r>
-      <w:r>
-        <w:rPr>
-          <w:color w:val="B4C6E7"/>
-          <w:lang w:val="en-US"/>
-        </w:rPr>
-        <w:t>13</w:t>
-      </w:r>
-      <w:r>
-        <w:rPr>
-          <w:color w:val="B4C6E7"/>
-          <w:lang w:val="en-US"/>
-        </w:rPr>
-        <w:t xml:space="preserve"> Brainstorm Scope</w:t>
-      </w:r>
-    </w:p>
-    <w:p>
-      <w:pPr>
-        <w:numPr>
-          <w:ilvl w:val="0"/>
-          <w:numId w:val="25"/>
-        </w:numPr>
-        <w:rPr>
-          <w:lang w:val="en-US"/>
-        </w:rPr>
-      </w:pPr>
-      <w:r>
-        <w:rPr>
-          <w:lang w:val="en-US"/>
-        </w:rPr>
-        <w:t>Scope:</w:t>
-      </w:r>
-    </w:p>
-    <w:p>
-      <w:pPr>
-        <w:numPr>
-          <w:ilvl w:val="1"/>
-          <w:numId w:val="25"/>
-        </w:numPr>
-        <w:rPr>
-          <w:lang w:val="en-US"/>
-        </w:rPr>
-      </w:pPr>
-      <w:r>
-        <w:rPr>
-          <w:lang w:val="en-US"/>
-        </w:rPr>
-        <w:t>Some content in the idea box is also out-of-scope.</w:t>
-      </w:r>
-    </w:p>
-    <w:p>
-      <w:pPr>
-        <w:numPr>
-          <w:ilvl w:val="1"/>
-          <w:numId w:val="25"/>
-        </w:numPr>
-        <w:rPr>
-          <w:lang w:val="en-US"/>
-        </w:rPr>
-      </w:pPr>
-      <w:r>
-        <w:rPr>
-          <w:lang w:val="en-US"/>
-        </w:rPr>
-        <w:t>Strategy: Goal of the Language: It mentions fundamental principles, that may become out-of-scope. Higher Goal does too. Will I separate these things? So say: it’s a (diagrammatic) programming language. I had thoughts about saving the higher goals for later.</w:t>
-      </w:r>
-    </w:p>
-    <w:p>
-      <w:pPr>
-        <w:rPr>
-          <w:lang w:val="en-US"/>
-        </w:rPr>
-      </w:pPr>
-    </w:p>
-    <w:p>
-      <w:pPr>
-        <w:rPr>
-          <w:lang w:val="en-US"/>
-        </w:rPr>
-      </w:pPr>
-      <w:r>
-        <w:rPr>
-          <w:lang w:val="en-US"/>
-        </w:rPr>
-        <w:t>The scope used to be split in two: Language Spec and the rest.</w:t>
-      </w:r>
-    </w:p>
-    <w:p>
-      <w:pPr>
-        <w:rPr>
-          <w:lang w:val="en-US"/>
-        </w:rPr>
-      </w:pPr>
-      <w:r>
-        <w:rPr>
-          <w:lang w:val="en-US"/>
-        </w:rPr>
-        <w:t>Now I lean to a split up in 3 of 4 actually: Language Spec / Broader Perspective / Construct Proposals / Other.</w:t>
-      </w:r>
-    </w:p>
-    <w:p>
-      <w:pPr>
-        <w:rPr>
-          <w:lang w:val="en-US"/>
-        </w:rPr>
-      </w:pPr>
-    </w:p>
-    <w:p>
-      <w:pPr>
-        <w:rPr>
-          <w:lang w:val="en-US"/>
-        </w:rPr>
-      </w:pPr>
-      <w:r>
-        <w:rPr>
-          <w:lang w:val="en-US"/>
-        </w:rPr>
-        <w:t xml:space="preserve">This changes things. This puts even more out of scope of Language Spec. </w:t>
-      </w:r>
-      <w:r>
-        <w:rPr>
-          <w:color w:val="BFBFBF" w:themeColor="background1" w:themeShade="BF"/>
-          <w:lang w:val="en-US"/>
-        </w:rPr>
-        <w:t>Earlier on I thought anything that has to do with language spec could be in scope of this project, but part of its postponed parts. Yeah this seems arbitrary terminology, that seems to mean the same, but I am going with it.</w:t>
-      </w:r>
-      <w:r>
-        <w:rPr>
-          <w:lang w:val="en-US"/>
-        </w:rPr>
-        <w:t xml:space="preserve"> Earlier anything language speccy would be still in the project definition, but deemed optional. This split up is by feeling it is part of the language or not part of the language. Now I actually have in mind 3 categories of things that kind of fall under that umbrella 'part of the language': Language Spec / Broader Perspective / Construct Proposals.</w:t>
-      </w:r>
-    </w:p>
-    <w:p>
-      <w:pPr>
-        <w:rPr>
-          <w:lang w:val="en-US"/>
-        </w:rPr>
-      </w:pPr>
-    </w:p>
-    <w:p>
-      <w:pPr>
-        <w:rPr>
-          <w:lang w:val="en-US"/>
-        </w:rPr>
-      </w:pPr>
-      <w:r>
-        <w:rPr>
-          <w:lang w:val="en-US"/>
-        </w:rPr>
-        <w:t>I feel maybe I am not finished making the first split up and now already starting with the next?</w:t>
-      </w:r>
-    </w:p>
-    <w:p>
-      <w:pPr>
-        <w:rPr>
-          <w:lang w:val="en-US"/>
-        </w:rPr>
-      </w:pPr>
-      <w:r>
-        <w:rPr>
-          <w:lang w:val="en-US"/>
-        </w:rPr>
-        <w:t>&gt;&gt; I want to check that.</w:t>
-      </w:r>
-    </w:p>
-    <w:p>
-      <w:pPr>
-        <w:rPr>
-          <w:lang w:val="en-US"/>
-        </w:rPr>
-      </w:pPr>
-    </w:p>
-    <w:p>
-      <w:pPr>
-        <w:rPr>
-          <w:lang w:val="en-US"/>
-        </w:rPr>
-      </w:pPr>
-      <w:r>
-        <w:rPr>
-          <w:lang w:val="en-US"/>
-        </w:rPr>
-        <w:t>Also the new split up would give the wilder ideas a place, not on the big pile 'other', like internet as a single computer would be 'broader perspective'. Actually… you could interpret it differently. Everything not part of Language Spec will at first be put on the pile 'Other'.</w:t>
-      </w:r>
-    </w:p>
-    <w:p>
-      <w:pPr>
-        <w:rPr>
-          <w:lang w:val="en-US"/>
-        </w:rPr>
-      </w:pPr>
-    </w:p>
-    <w:p>
-      <w:pPr>
-        <w:rPr>
-          <w:lang w:val="en-US"/>
-        </w:rPr>
-      </w:pPr>
-      <w:r>
-        <w:rPr>
-          <w:lang w:val="en-US"/>
-        </w:rPr>
-        <w:t>Maybe it is better to put off fine-tuning the scope for now. First make it neat the way it is. I was making such nice progress with that, wasn't I?</w:t>
       </w:r>
     </w:p>
     <w:p>
@@ -5589,6 +5511,254 @@
           <w:color w:val="B4C6E7"/>
           <w:lang w:val="en-US"/>
         </w:rPr>
+        <w:t>20</w:t>
+      </w:r>
+      <w:r>
+        <w:rPr>
+          <w:color w:val="B4C6E7"/>
+          <w:lang w:val="en-US"/>
+        </w:rPr>
+        <w:t>20</w:t>
+      </w:r>
+      <w:r>
+        <w:rPr>
+          <w:color w:val="B4C6E7"/>
+          <w:lang w:val="en-US"/>
+        </w:rPr>
+        <w:t>-</w:t>
+      </w:r>
+      <w:r>
+        <w:rPr>
+          <w:color w:val="B4C6E7"/>
+          <w:lang w:val="en-US"/>
+        </w:rPr>
+        <w:t>04</w:t>
+      </w:r>
+      <w:r>
+        <w:rPr>
+          <w:color w:val="B4C6E7"/>
+          <w:lang w:val="en-US"/>
+        </w:rPr>
+        <w:t>-</w:t>
+      </w:r>
+      <w:r>
+        <w:rPr>
+          <w:color w:val="B4C6E7"/>
+          <w:lang w:val="en-US"/>
+        </w:rPr>
+        <w:t>13</w:t>
+      </w:r>
+      <w:r>
+        <w:rPr>
+          <w:color w:val="B4C6E7"/>
+          <w:lang w:val="en-US"/>
+        </w:rPr>
+        <w:t xml:space="preserve"> Brainstorm Scope</w:t>
+      </w:r>
+    </w:p>
+    <w:p>
+      <w:pPr>
+        <w:numPr>
+          <w:ilvl w:val="0"/>
+          <w:numId w:val="25"/>
+        </w:numPr>
+        <w:rPr>
+          <w:lang w:val="en-US"/>
+        </w:rPr>
+      </w:pPr>
+      <w:r>
+        <w:rPr>
+          <w:lang w:val="en-US"/>
+        </w:rPr>
+        <w:t>Scope:</w:t>
+      </w:r>
+    </w:p>
+    <w:p>
+      <w:pPr>
+        <w:numPr>
+          <w:ilvl w:val="1"/>
+          <w:numId w:val="25"/>
+        </w:numPr>
+        <w:rPr>
+          <w:lang w:val="en-US"/>
+        </w:rPr>
+      </w:pPr>
+      <w:r>
+        <w:rPr>
+          <w:lang w:val="en-US"/>
+        </w:rPr>
+        <w:t>Some content in the idea box is also out-of-scope.</w:t>
+      </w:r>
+    </w:p>
+    <w:p>
+      <w:pPr>
+        <w:numPr>
+          <w:ilvl w:val="1"/>
+          <w:numId w:val="25"/>
+        </w:numPr>
+        <w:rPr>
+          <w:lang w:val="en-US"/>
+        </w:rPr>
+      </w:pPr>
+      <w:r>
+        <w:rPr>
+          <w:lang w:val="en-US"/>
+        </w:rPr>
+        <w:t>Strategy: Goal of the Language: It mentions fundamental principles, that may become out-of-scope. Higher Goal does too. Will I separate these things? So say: it’s a (diagrammatic) programming language. I had thoughts about saving the higher goals for later.</w:t>
+      </w:r>
+    </w:p>
+    <w:p>
+      <w:pPr>
+        <w:rPr>
+          <w:lang w:val="en-US"/>
+        </w:rPr>
+      </w:pPr>
+    </w:p>
+    <w:p>
+      <w:pPr>
+        <w:rPr>
+          <w:lang w:val="en-US"/>
+        </w:rPr>
+      </w:pPr>
+      <w:r>
+        <w:rPr>
+          <w:lang w:val="en-US"/>
+        </w:rPr>
+        <w:t>The scope used to be split in two: Language Spec and the rest.</w:t>
+      </w:r>
+    </w:p>
+    <w:p>
+      <w:pPr>
+        <w:rPr>
+          <w:lang w:val="en-US"/>
+        </w:rPr>
+      </w:pPr>
+      <w:r>
+        <w:rPr>
+          <w:lang w:val="en-US"/>
+        </w:rPr>
+        <w:t>Now I lean to a split up in 3 of 4 actually: Language Spec / Broader Perspective / Construct Proposals / Other.</w:t>
+      </w:r>
+    </w:p>
+    <w:p>
+      <w:pPr>
+        <w:rPr>
+          <w:lang w:val="en-US"/>
+        </w:rPr>
+      </w:pPr>
+    </w:p>
+    <w:p>
+      <w:pPr>
+        <w:rPr>
+          <w:lang w:val="en-US"/>
+        </w:rPr>
+      </w:pPr>
+      <w:r>
+        <w:rPr>
+          <w:lang w:val="en-US"/>
+        </w:rPr>
+        <w:t xml:space="preserve">This changes things. This puts even more out of scope of Language Spec. </w:t>
+      </w:r>
+      <w:r>
+        <w:rPr>
+          <w:color w:val="BFBFBF" w:themeColor="background1" w:themeShade="BF"/>
+          <w:lang w:val="en-US"/>
+        </w:rPr>
+        <w:t>Earlier on I thought anything that has to do with language spec could be in scope of this project, but part of its postponed parts. Yeah this seems arbitrary terminology, that seems to mean the same, but I am going with it.</w:t>
+      </w:r>
+      <w:r>
+        <w:rPr>
+          <w:lang w:val="en-US"/>
+        </w:rPr>
+        <w:t xml:space="preserve"> Earlier anything language speccy would be still in the project definition, but deemed optional. This split up is by feeling it is part of the language or not part of the language. Now I actually have in mind 3 categories of things that kind of fall under that umbrella 'part of the language': Language Spec / Broader Perspective / Construct Proposals.</w:t>
+      </w:r>
+    </w:p>
+    <w:p>
+      <w:pPr>
+        <w:rPr>
+          <w:lang w:val="en-US"/>
+        </w:rPr>
+      </w:pPr>
+    </w:p>
+    <w:p>
+      <w:pPr>
+        <w:rPr>
+          <w:lang w:val="en-US"/>
+        </w:rPr>
+      </w:pPr>
+      <w:r>
+        <w:rPr>
+          <w:lang w:val="en-US"/>
+        </w:rPr>
+        <w:t>I feel maybe I am not finished making the first split up and now already starting with the next?</w:t>
+      </w:r>
+    </w:p>
+    <w:p>
+      <w:pPr>
+        <w:rPr>
+          <w:lang w:val="en-US"/>
+        </w:rPr>
+      </w:pPr>
+      <w:r>
+        <w:rPr>
+          <w:lang w:val="en-US"/>
+        </w:rPr>
+        <w:t>&gt;&gt; I want to check that.</w:t>
+      </w:r>
+    </w:p>
+    <w:p>
+      <w:pPr>
+        <w:rPr>
+          <w:lang w:val="en-US"/>
+        </w:rPr>
+      </w:pPr>
+    </w:p>
+    <w:p>
+      <w:pPr>
+        <w:rPr>
+          <w:lang w:val="en-US"/>
+        </w:rPr>
+      </w:pPr>
+      <w:r>
+        <w:rPr>
+          <w:lang w:val="en-US"/>
+        </w:rPr>
+        <w:t>Also the new split up would give the wilder ideas a place, not on the big pile 'other', like internet as a single computer would be 'broader perspective'. Actually… you could interpret it differently. Everything not part of Language Spec will at first be put on the pile 'Other'.</w:t>
+      </w:r>
+    </w:p>
+    <w:p>
+      <w:pPr>
+        <w:rPr>
+          <w:lang w:val="en-US"/>
+        </w:rPr>
+      </w:pPr>
+    </w:p>
+    <w:p>
+      <w:pPr>
+        <w:rPr>
+          <w:lang w:val="en-US"/>
+        </w:rPr>
+      </w:pPr>
+      <w:r>
+        <w:rPr>
+          <w:lang w:val="en-US"/>
+        </w:rPr>
+        <w:t>Maybe it is better to put off fine-tuning the scope for now. First make it neat the way it is. I was making such nice progress with that, wasn't I?</w:t>
+      </w:r>
+    </w:p>
+    <w:p>
+      <w:pPr>
+        <w:pStyle w:val="Heading3"/>
+        <w:rPr>
+          <w:color w:val="B4C6E7"/>
+          <w:lang w:val="en-US"/>
+        </w:rPr>
+      </w:pPr>
+      <w:r>
+        <w:rPr>
+          <w:color w:val="B4C6E7"/>
+          <w:lang w:val="en-US"/>
+        </w:rPr>
         <w:t>2019-12-29 Brainstorm Circle Language Spec</w:t>
       </w:r>
       <w:r>
@@ -5929,7 +6099,19 @@
         <w:rPr>
           <w:lang w:val="en-US"/>
         </w:rPr>
-        <w:t>I notice I talk a lot about implementation rather than notation. For instance: Does a dashed circle mean it is used as a class, enforced to be a class, static inside its container, how does it work in the system interfaces? What if it is just the notation that is a good idea, what if the implementation isn't. That might even make system interfaces' precise definition not important or maybe just subjected to diagrams drawn out to represent things from another language, like C#. C# getters and setters might be in a system interface notation. But setting an object reference's interface dynamically in runtime… may be too much of an implementation detail. I think it is a language definition / runtime implementation separation. In think the engineers at Microsoft might be right about developing language spec / runtime / framework / compiler quasi-independently. Maybe I can be inspired by that and make my language definition a litte simpler. I am subjected to the pitfall of wating to cover every little minor edge-case, of which I have a fear that it may make the whole system fall to pieces. I already warned myself about that in the Circle Language Spec Strategy document. But now I think other people might actually read this, I start to think: maybe limit the scope. Somehow define the diagram notation and what it represents and not want to work out how things would work in a runtime. Runtime would be a system where the diagrams and actually the data that internally describes the diagram, to be loaded and run as computer programs. I think I wanted to check the usability of the notation by shining light on any little aspect of it, I could find. But I think some details are not that important. Maybe those are to be demoted to possible implementation details, to keep the main part of the story clean.</w:t>
+        <w:t>I notice I talk a lot about implementation rather than notation. For instance: Does a dashed circle mean it is used as a class, enforced to be a class, static inside its container, how does it work in the system interfaces? What if it is just the notation that is a good idea, what if the implementation isn't. That might even make system interfaces' precise definition not important or maybe just subjected to diagrams drawn out to represent things from another language, like C#. C# getters and setters might be in a system interface notation. But setting an object reference's interface dynamically in runtime… may be too much of an implementation detail. I think it is a language definition / runtime implementation separation. In think the engineers at Microsoft might be right about developing language spec / runtime / framework / compiler quasi-independently. Maybe I can be inspired by that and make my language definition a litte simpler. I am subjected to the pitfall of wa</w:t>
+      </w:r>
+      <w:r>
+        <w:rPr>
+          <w:lang w:val="en-US"/>
+        </w:rPr>
+        <w:t>n</w:t>
+      </w:r>
+      <w:r>
+        <w:rPr>
+          <w:lang w:val="en-US"/>
+        </w:rPr>
+        <w:t>ting to cover every little minor edge-case, of which I have a fear that it may make the whole system fall to pieces. I already warned myself about that in the Circle Language Spec Strategy document. But now I think other people might actually read this, I start to think: maybe limit the scope. Somehow define the diagram notation and what it represents and not want to work out how things would work in a runtime. Runtime would be a system where the diagrams and actually the data that internally describes the diagram, to be loaded and run as computer programs. I think I wanted to check the usability of the notation by shining light on any little aspect of it, I could find. But I think some details are not that important. Maybe those are to be demoted to possible implementation details, to keep the main part of the story clean.</w:t>
       </w:r>
       <w:r>
         <w:rPr>

</xml_diff>

<commit_message>
Circle Language Spec Plan: Reformulate 'Circle Language Spec Products List' in language that is more open.
</commit_message>
<xml_diff>
--- a/Circle Language Spec Plan/1. Current/2019-08 Circle Language Spec Revamp Notes.docx
+++ b/Circle Language Spec Plan/1. Current/2019-08 Circle Language Spec Revamp Notes.docx
@@ -4509,7 +4509,7 @@
           <w:color w:val="B4C6E7"/>
           <w:lang w:val="en-US"/>
         </w:rPr>
-        <w:t>3</w:t>
+        <w:t>5</w:t>
       </w:r>
       <w:r>
         <w:rPr>
@@ -4521,35 +4521,20 @@
     </w:p>
     <w:p>
       <w:pPr>
-        <w:rPr>
-          <w:lang w:val="en-US"/>
-        </w:rPr>
-      </w:pPr>
-      <w:r>
-        <w:rPr>
-          <w:lang w:val="en-US"/>
-        </w:rPr>
-        <w:t xml:space="preserve">I made a slight beginning with a next phase of scoping the project. But I want to turn back. </w:t>
-      </w:r>
-    </w:p>
-    <w:p>
-      <w:pPr>
         <w:pStyle w:val="ListParagraph"/>
         <w:numPr>
           <w:ilvl w:val="0"/>
           <w:numId w:val="25"/>
         </w:numPr>
         <w:rPr>
-          <w:color w:val="BFBFBF" w:themeColor="background1" w:themeShade="BF"/>
-          <w:lang w:val="en-US"/>
-        </w:rPr>
-      </w:pPr>
-      <w:r>
-        <w:rPr>
-          <w:color w:val="BFBFBF" w:themeColor="background1" w:themeShade="BF"/>
-          <w:lang w:val="en-US"/>
-        </w:rPr>
-        <w:t>Check if I can check this in.</w:t>
+          <w:lang w:val="en-US"/>
+        </w:rPr>
+      </w:pPr>
+      <w:r>
+        <w:rPr>
+          <w:lang w:val="en-US"/>
+        </w:rPr>
+        <w:t>The aim is to use less definite, more open, language and to take out the personal 'I' form.</w:t>
       </w:r>
     </w:p>
     <w:p>
@@ -4560,26 +4545,16 @@
           <w:numId w:val="25"/>
         </w:numPr>
         <w:rPr>
-          <w:lang w:val="en-US"/>
-        </w:rPr>
-      </w:pPr>
-      <w:r>
-        <w:rPr>
-          <w:lang w:val="en-US"/>
-        </w:rPr>
-        <w:t xml:space="preserve">Do reformulations </w:t>
-      </w:r>
-      <w:r>
-        <w:rPr>
-          <w:lang w:val="en-US"/>
-        </w:rPr>
-        <w:t xml:space="preserve">while maintaining </w:t>
-      </w:r>
-      <w:r>
-        <w:rPr>
-          <w:lang w:val="en-US"/>
-        </w:rPr>
-        <w:t>the current scoping.</w:t>
+          <w:color w:val="BFBFBF" w:themeColor="background1" w:themeShade="BF"/>
+          <w:lang w:val="en-US"/>
+        </w:rPr>
+      </w:pPr>
+      <w:r>
+        <w:rPr>
+          <w:color w:val="BFBFBF" w:themeColor="background1" w:themeShade="BF"/>
+          <w:lang w:val="en-US"/>
+        </w:rPr>
+        <w:t>I finished 'Circle Language Spec Strategy'.</w:t>
       </w:r>
     </w:p>
     <w:p>
@@ -4590,35 +4565,198 @@
           <w:numId w:val="25"/>
         </w:numPr>
         <w:rPr>
-          <w:lang w:val="en-US"/>
-        </w:rPr>
-      </w:pPr>
-      <w:r>
-        <w:rPr>
-          <w:lang w:val="en-US"/>
-        </w:rPr>
-        <w:t>I think I finished</w:t>
-      </w:r>
-      <w:r>
-        <w:rPr>
-          <w:lang w:val="en-US"/>
-        </w:rPr>
-        <w:t xml:space="preserve"> '</w:t>
-      </w:r>
-      <w:r>
-        <w:rPr>
-          <w:lang w:val="en-US"/>
-        </w:rPr>
-        <w:t xml:space="preserve">Circle Language Spec </w:t>
-      </w:r>
-      <w:r>
-        <w:rPr>
-          <w:lang w:val="en-US"/>
-        </w:rPr>
-        <w:t>Strategy'</w:t>
-      </w:r>
-      <w:r>
-        <w:rPr>
+          <w:color w:val="BFBFBF" w:themeColor="background1" w:themeShade="BF"/>
+          <w:lang w:val="en-US"/>
+        </w:rPr>
+      </w:pPr>
+      <w:r>
+        <w:rPr>
+          <w:color w:val="BFBFBF" w:themeColor="background1" w:themeShade="BF"/>
+          <w:lang w:val="en-US"/>
+        </w:rPr>
+        <w:t>'Circle Language Spec Product</w:t>
+      </w:r>
+      <w:r>
+        <w:rPr>
+          <w:color w:val="BFBFBF" w:themeColor="background1" w:themeShade="BF"/>
+          <w:lang w:val="en-US"/>
+        </w:rPr>
+        <w:t xml:space="preserve"> List</w:t>
+      </w:r>
+      <w:r>
+        <w:rPr>
+          <w:color w:val="BFBFBF" w:themeColor="background1" w:themeShade="BF"/>
+          <w:lang w:val="en-US"/>
+        </w:rPr>
+        <w:t xml:space="preserve">' </w:t>
+      </w:r>
+      <w:r>
+        <w:rPr>
+          <w:color w:val="BFBFBF" w:themeColor="background1" w:themeShade="BF"/>
+          <w:lang w:val="en-US"/>
+        </w:rPr>
+        <w:t>seems finished.</w:t>
+      </w:r>
+    </w:p>
+    <w:p>
+      <w:pPr>
+        <w:pStyle w:val="ListParagraph"/>
+        <w:numPr>
+          <w:ilvl w:val="0"/>
+          <w:numId w:val="25"/>
+        </w:numPr>
+        <w:rPr>
+          <w:lang w:val="en-US"/>
+        </w:rPr>
+      </w:pPr>
+      <w:r>
+        <w:rPr>
+          <w:lang w:val="en-US"/>
+        </w:rPr>
+        <w:t>'</w:t>
+      </w:r>
+      <w:r>
+        <w:rPr>
+          <w:lang w:val="en-US"/>
+        </w:rPr>
+        <w:t>Circle Language Spec Steps &amp; Time Planning</w:t>
+      </w:r>
+      <w:r>
+        <w:rPr>
+          <w:lang w:val="en-US"/>
+        </w:rPr>
+        <w:t>' should be next.</w:t>
+      </w:r>
+    </w:p>
+    <w:p>
+      <w:pPr>
+        <w:pStyle w:val="ListParagraph"/>
+        <w:numPr>
+          <w:ilvl w:val="0"/>
+          <w:numId w:val="25"/>
+        </w:numPr>
+        <w:rPr>
+          <w:color w:val="BFBFBF" w:themeColor="background1" w:themeShade="BF"/>
+          <w:lang w:val="en-US"/>
+        </w:rPr>
+      </w:pPr>
+      <w:r>
+        <w:rPr>
+          <w:color w:val="BFBFBF" w:themeColor="background1" w:themeShade="BF"/>
+          <w:lang w:val="en-US"/>
+        </w:rPr>
+        <w:t>The word 'Legacy' is in there, which I tried to avoid.</w:t>
+      </w:r>
+    </w:p>
+    <w:p>
+      <w:pPr>
+        <w:pStyle w:val="ListParagraph"/>
+        <w:numPr>
+          <w:ilvl w:val="1"/>
+          <w:numId w:val="25"/>
+        </w:numPr>
+        <w:rPr>
+          <w:color w:val="BFBFBF" w:themeColor="background1" w:themeShade="BF"/>
+          <w:lang w:val="en-US"/>
+        </w:rPr>
+      </w:pPr>
+      <w:r>
+        <w:rPr>
+          <w:color w:val="BFBFBF" w:themeColor="background1" w:themeShade="BF"/>
+          <w:lang w:val="en-US"/>
+        </w:rPr>
+        <w:t>Integration was not the best word, it seemed.</w:t>
+      </w:r>
+    </w:p>
+    <w:p>
+      <w:pPr>
+        <w:pStyle w:val="ListParagraph"/>
+        <w:numPr>
+          <w:ilvl w:val="1"/>
+          <w:numId w:val="25"/>
+        </w:numPr>
+        <w:rPr>
+          <w:color w:val="BFBFBF" w:themeColor="background1" w:themeShade="BF"/>
+          <w:lang w:val="en-US"/>
+        </w:rPr>
+      </w:pPr>
+      <w:r>
+        <w:rPr>
+          <w:color w:val="BFBFBF" w:themeColor="background1" w:themeShade="BF"/>
+          <w:lang w:val="en-US"/>
+        </w:rPr>
+        <w:t>'Inherited' is too ambiguous a term.</w:t>
+      </w:r>
+    </w:p>
+    <w:p>
+      <w:pPr>
+        <w:pStyle w:val="ListParagraph"/>
+        <w:numPr>
+          <w:ilvl w:val="1"/>
+          <w:numId w:val="25"/>
+        </w:numPr>
+        <w:rPr>
+          <w:color w:val="BFBFBF" w:themeColor="background1" w:themeShade="BF"/>
+          <w:lang w:val="en-US"/>
+        </w:rPr>
+      </w:pPr>
+      <w:r>
+        <w:rPr>
+          <w:color w:val="BFBFBF" w:themeColor="background1" w:themeShade="BF"/>
+          <w:lang w:val="en-US"/>
+        </w:rPr>
+        <w:t>It is because other languages have those concepts?</w:t>
+      </w:r>
+    </w:p>
+    <w:p>
+      <w:pPr>
+        <w:pStyle w:val="ListParagraph"/>
+        <w:numPr>
+          <w:ilvl w:val="1"/>
+          <w:numId w:val="25"/>
+        </w:numPr>
+        <w:rPr>
+          <w:color w:val="BFBFBF" w:themeColor="background1" w:themeShade="BF"/>
+          <w:lang w:val="en-US"/>
+        </w:rPr>
+      </w:pPr>
+      <w:r>
+        <w:rPr>
+          <w:color w:val="BFBFBF" w:themeColor="background1" w:themeShade="BF"/>
+          <w:lang w:val="en-US"/>
+        </w:rPr>
+        <w:t>Oh, wait, it is my own subdivision.</w:t>
+      </w:r>
+    </w:p>
+    <w:p>
+      <w:pPr>
+        <w:pStyle w:val="ListParagraph"/>
+        <w:numPr>
+          <w:ilvl w:val="1"/>
+          <w:numId w:val="25"/>
+        </w:numPr>
+        <w:rPr>
+          <w:color w:val="BFBFBF" w:themeColor="background1" w:themeShade="BF"/>
+          <w:lang w:val="en-US"/>
+        </w:rPr>
+      </w:pPr>
+      <w:r>
+        <w:rPr>
+          <w:color w:val="BFBFBF" w:themeColor="background1" w:themeShade="BF"/>
+          <w:lang w:val="en-US"/>
+        </w:rPr>
+        <w:t>Maybe the word Legacy is ok there, because there is only the danger of putting down my own work, not others</w:t>
+      </w:r>
+      <w:r>
+        <w:rPr>
+          <w:color w:val="BFBFBF" w:themeColor="background1" w:themeShade="BF"/>
+          <w:lang w:val="en-US"/>
+        </w:rPr>
+        <w:t>'</w:t>
+      </w:r>
+      <w:r>
+        <w:rPr>
+          <w:color w:val="BFBFBF" w:themeColor="background1" w:themeShade="BF"/>
           <w:lang w:val="en-US"/>
         </w:rPr>
         <w:t>.</w:t>
@@ -4630,6 +4768,127 @@
       <w:pPr>
         <w:pStyle w:val="ListParagraph"/>
         <w:numPr>
+          <w:ilvl w:val="1"/>
+          <w:numId w:val="25"/>
+        </w:numPr>
+        <w:rPr>
+          <w:color w:val="BFBFBF" w:themeColor="background1" w:themeShade="BF"/>
+          <w:lang w:val="en-US"/>
+        </w:rPr>
+      </w:pPr>
+      <w:r>
+        <w:rPr>
+          <w:color w:val="BFBFBF" w:themeColor="background1" w:themeShade="BF"/>
+          <w:lang w:val="en-US"/>
+        </w:rPr>
+        <w:t>It seems like it could be both.</w:t>
+      </w:r>
+    </w:p>
+    <w:p>
+      <w:pPr>
+        <w:pStyle w:val="ListParagraph"/>
+        <w:numPr>
+          <w:ilvl w:val="1"/>
+          <w:numId w:val="25"/>
+        </w:numPr>
+        <w:rPr>
+          <w:color w:val="BFBFBF" w:themeColor="background1" w:themeShade="BF"/>
+          <w:lang w:val="en-US"/>
+        </w:rPr>
+      </w:pPr>
+      <w:r>
+        <w:rPr>
+          <w:color w:val="BFBFBF" w:themeColor="background1" w:themeShade="BF"/>
+          <w:lang w:val="en-US"/>
+        </w:rPr>
+        <w:t>'Existing' is a little ambiguous too.</w:t>
+      </w:r>
+    </w:p>
+    <w:p>
+      <w:pPr>
+        <w:pStyle w:val="ListParagraph"/>
+        <w:numPr>
+          <w:ilvl w:val="1"/>
+          <w:numId w:val="25"/>
+        </w:numPr>
+        <w:rPr>
+          <w:color w:val="BFBFBF" w:themeColor="background1" w:themeShade="BF"/>
+          <w:lang w:val="en-US"/>
+        </w:rPr>
+      </w:pPr>
+      <w:r>
+        <w:rPr>
+          <w:color w:val="BFBFBF" w:themeColor="background1" w:themeShade="BF"/>
+          <w:lang w:val="en-US"/>
+        </w:rPr>
+        <w:t>Why was integrat</w:t>
+      </w:r>
+      <w:r>
+        <w:rPr>
+          <w:color w:val="BFBFBF" w:themeColor="background1" w:themeShade="BF"/>
+          <w:lang w:val="en-US"/>
+        </w:rPr>
+        <w:t>e</w:t>
+      </w:r>
+      <w:r>
+        <w:rPr>
+          <w:color w:val="BFBFBF" w:themeColor="background1" w:themeShade="BF"/>
+          <w:lang w:val="en-US"/>
+        </w:rPr>
+        <w:t xml:space="preserve"> such a bad word according to my brother?</w:t>
+      </w:r>
+    </w:p>
+    <w:p>
+      <w:pPr>
+        <w:pStyle w:val="ListParagraph"/>
+        <w:numPr>
+          <w:ilvl w:val="1"/>
+          <w:numId w:val="25"/>
+        </w:numPr>
+        <w:rPr>
+          <w:color w:val="BFBFBF" w:themeColor="background1" w:themeShade="BF"/>
+          <w:lang w:val="en-US"/>
+        </w:rPr>
+      </w:pPr>
+      <w:r>
+        <w:rPr>
+          <w:color w:val="BFBFBF" w:themeColor="background1" w:themeShade="BF"/>
+          <w:lang w:val="en-US"/>
+        </w:rPr>
+        <w:t>Synonyms</w:t>
+      </w:r>
+      <w:r>
+        <w:rPr>
+          <w:color w:val="BFBFBF" w:themeColor="background1" w:themeShade="BF"/>
+          <w:lang w:val="en-US"/>
+        </w:rPr>
+        <w:t>?</w:t>
+      </w:r>
+    </w:p>
+    <w:p>
+      <w:pPr>
+        <w:pStyle w:val="ListParagraph"/>
+        <w:numPr>
+          <w:ilvl w:val="1"/>
+          <w:numId w:val="25"/>
+        </w:numPr>
+        <w:rPr>
+          <w:color w:val="BFBFBF" w:themeColor="background1" w:themeShade="BF"/>
+          <w:lang w:val="en-US"/>
+        </w:rPr>
+      </w:pPr>
+      <w:r>
+        <w:rPr>
+          <w:color w:val="BFBFBF" w:themeColor="background1" w:themeShade="BF"/>
+          <w:lang w:val="en-US"/>
+        </w:rPr>
+        <w:t>I am going for 'integrate'.</w:t>
+      </w:r>
+    </w:p>
+    <w:p>
+      <w:pPr>
+        <w:pStyle w:val="ListParagraph"/>
+        <w:numPr>
           <w:ilvl w:val="0"/>
           <w:numId w:val="25"/>
         </w:numPr>
@@ -4641,12 +4900,41 @@
         <w:rPr>
           <w:lang w:val="en-US"/>
         </w:rPr>
-        <w:t>This is a lot of work. I am not even sure if I can do it.</w:t>
-      </w:r>
-    </w:p>
-    <w:p>
-      <w:pPr>
-        <w:pStyle w:val="ListParagraph"/>
+        <w:t>I think a lot of documents do not contain as much prose as Circle Language Spec Strategy, so maybe things are doable after all. Also it does not drain my energy much. It is relaxing work to me. So I am not sure how much it matters, how long it takes.</w:t>
+      </w:r>
+    </w:p>
+    <w:p>
+      <w:pPr>
+        <w:pStyle w:val="Heading3"/>
+        <w:rPr>
+          <w:color w:val="B4C6E7"/>
+          <w:lang w:val="en-US"/>
+        </w:rPr>
+      </w:pPr>
+      <w:r>
+        <w:rPr>
+          <w:color w:val="B4C6E7"/>
+          <w:lang w:val="en-US"/>
+        </w:rPr>
+        <w:t>2020-04-1</w:t>
+      </w:r>
+      <w:r>
+        <w:rPr>
+          <w:color w:val="B4C6E7"/>
+          <w:lang w:val="en-US"/>
+        </w:rPr>
+        <w:t>3</w:t>
+      </w:r>
+      <w:r>
+        <w:rPr>
+          <w:color w:val="B4C6E7"/>
+          <w:lang w:val="en-US"/>
+        </w:rPr>
+        <w:t xml:space="preserve"> Notes Circle Language Spec Planning Docs</w:t>
+      </w:r>
+    </w:p>
+    <w:p>
+      <w:pPr>
         <w:numPr>
           <w:ilvl w:val="0"/>
           <w:numId w:val="25"/>
@@ -4659,12 +4947,62 @@
         <w:rPr>
           <w:lang w:val="en-US"/>
         </w:rPr>
-        <w:t>It being forbidden to use the word 'I' and to be afraid to come off cocky… those are very strict rules to set for myself. Maybe too strict. I have trouble with this. Time may be better spent on something else.</w:t>
-      </w:r>
-    </w:p>
-    <w:p>
-      <w:pPr>
-        <w:pStyle w:val="ListParagraph"/>
+        <w:t>Reformulate:</w:t>
+      </w:r>
+    </w:p>
+    <w:p>
+      <w:pPr>
+        <w:numPr>
+          <w:ilvl w:val="1"/>
+          <w:numId w:val="25"/>
+        </w:numPr>
+        <w:rPr>
+          <w:lang w:val="en-US"/>
+        </w:rPr>
+      </w:pPr>
+      <w:r>
+        <w:rPr>
+          <w:lang w:val="en-US"/>
+        </w:rPr>
+        <w:t>I would want to read over those Done projects content before publishing. I should know what I publish exactly and have evaluated it and made some adaptations possibly. Probably nothing in it is a secret, so you don't need to remove it from source control history, but slight changes might be good.</w:t>
+      </w:r>
+    </w:p>
+    <w:p>
+      <w:pPr>
+        <w:numPr>
+          <w:ilvl w:val="1"/>
+          <w:numId w:val="25"/>
+        </w:numPr>
+        <w:rPr>
+          <w:lang w:val="en-US"/>
+        </w:rPr>
+      </w:pPr>
+      <w:r>
+        <w:rPr>
+          <w:lang w:val="en-US"/>
+        </w:rPr>
+        <w:t>I did not read the content of the sub-projects or the idea box.</w:t>
+      </w:r>
+    </w:p>
+    <w:p>
+      <w:pPr>
+        <w:numPr>
+          <w:ilvl w:val="1"/>
+          <w:numId w:val="25"/>
+        </w:numPr>
+        <w:rPr>
+          <w:lang w:val="en-US"/>
+        </w:rPr>
+      </w:pPr>
+      <w:r>
+        <w:rPr>
+          <w:lang w:val="en-US"/>
+        </w:rPr>
+        <w:t>I think, I guess, I would want to go through content top-down for reformulations?</w:t>
+      </w:r>
+    </w:p>
+    <w:p>
+      <w:pPr>
         <w:numPr>
           <w:ilvl w:val="0"/>
           <w:numId w:val="25"/>
@@ -4677,42 +5015,113 @@
         <w:rPr>
           <w:lang w:val="en-US"/>
         </w:rPr>
-        <w:t>It's weird that if you want to make a project public property, it is strange to have the word 'I' in a project definition.</w:t>
-      </w:r>
-      <w:r>
-        <w:rPr>
-          <w:lang w:val="en-US"/>
-        </w:rPr>
-        <w:t xml:space="preserve"> In notes, maybe, but in central project definition</w:t>
-      </w:r>
-      <w:r>
-        <w:rPr>
-          <w:lang w:val="en-US"/>
-        </w:rPr>
-        <w:t xml:space="preserve"> it may be weird</w:t>
-      </w:r>
-      <w:r>
-        <w:rPr>
-          <w:lang w:val="en-US"/>
-        </w:rPr>
-        <w:t xml:space="preserve">… </w:t>
-      </w:r>
-      <w:r>
-        <w:rPr>
-          <w:lang w:val="en-US"/>
-        </w:rPr>
-        <w:t xml:space="preserve">But changing this </w:t>
-      </w:r>
-      <w:r>
-        <w:rPr>
-          <w:lang w:val="en-US"/>
-        </w:rPr>
-        <w:t>just conflicts with my lack of energy.</w:t>
-      </w:r>
-    </w:p>
-    <w:p>
-      <w:pPr>
-        <w:pStyle w:val="ListParagraph"/>
+        <w:t>Tone:</w:t>
+      </w:r>
+    </w:p>
+    <w:p>
+      <w:pPr>
+        <w:numPr>
+          <w:ilvl w:val="1"/>
+          <w:numId w:val="25"/>
+        </w:numPr>
+        <w:rPr>
+          <w:lang w:val="en-US"/>
+        </w:rPr>
+      </w:pPr>
+      <w:r>
+        <w:rPr>
+          <w:lang w:val="en-US"/>
+        </w:rPr>
+        <w:t>Some things especially in evaluations may seem cocky when I call my own successes very</w:t>
+      </w:r>
+      <w:r>
+        <w:rPr>
+          <w:lang w:val="en-US"/>
+        </w:rPr>
+        <w:t>,</w:t>
+      </w:r>
+      <w:r>
+        <w:rPr>
+          <w:lang w:val="en-US"/>
+        </w:rPr>
+        <w:t xml:space="preserve"> very good. I don't know if I need to change that. I also use I and you interchangedly when I talk about myself. Not sure if I have to change that. The plans sometimes talk in definites. Maybe openness is better language. Not sure if that's a problem.</w:t>
+      </w:r>
+    </w:p>
+    <w:p>
+      <w:pPr>
+        <w:numPr>
+          <w:ilvl w:val="1"/>
+          <w:numId w:val="25"/>
+        </w:numPr>
+        <w:rPr>
+          <w:lang w:val="en-US"/>
+        </w:rPr>
+      </w:pPr>
+      <w:r>
+        <w:rPr>
+          <w:lang w:val="en-US"/>
+        </w:rPr>
+        <w:t>I worry what people would think of me. If they'd think I'm arrogant… maybe I should not worry about that.</w:t>
+      </w:r>
+    </w:p>
+    <w:p>
+      <w:pPr>
+        <w:numPr>
+          <w:ilvl w:val="1"/>
+          <w:numId w:val="25"/>
+        </w:numPr>
+        <w:rPr>
+          <w:lang w:val="en-US"/>
+        </w:rPr>
+      </w:pPr>
+      <w:r>
+        <w:rPr>
+          <w:lang w:val="en-US"/>
+        </w:rPr>
+        <w:t>Cockiness/speaking in definites, and scope/out-of-scope are 2 different things. My intermediate goal now was to change the tone, not to change the scope covered by the documents? There are still gray areas of scope. I think I should deal with that later?</w:t>
+      </w:r>
+    </w:p>
+    <w:p>
+      <w:pPr>
+        <w:pStyle w:val="Heading3"/>
+        <w:rPr>
+          <w:color w:val="B4C6E7"/>
+          <w:lang w:val="en-US"/>
+        </w:rPr>
+      </w:pPr>
+      <w:bookmarkStart w:id="11" w:name="_Toc37540059"/>
+      <w:r>
+        <w:rPr>
+          <w:color w:val="B4C6E7"/>
+          <w:lang w:val="en-US"/>
+        </w:rPr>
+        <w:t xml:space="preserve">2019-12-29 </w:t>
+      </w:r>
+      <w:r>
+        <w:rPr>
+          <w:color w:val="B4C6E7"/>
+          <w:lang w:val="en-US"/>
+        </w:rPr>
+        <w:t>Brainstorm</w:t>
+      </w:r>
+      <w:r>
+        <w:rPr>
+          <w:color w:val="B4C6E7"/>
+          <w:lang w:val="en-US"/>
+        </w:rPr>
+        <w:t xml:space="preserve"> Scop</w:t>
+      </w:r>
+      <w:r>
+        <w:rPr>
+          <w:color w:val="B4C6E7"/>
+          <w:lang w:val="en-US"/>
+        </w:rPr>
+        <w:t>e</w:t>
+      </w:r>
+      <w:bookmarkEnd w:id="11"/>
+    </w:p>
+    <w:p>
+      <w:pPr>
         <w:numPr>
           <w:ilvl w:val="0"/>
           <w:numId w:val="25"/>
@@ -4725,49 +5134,7 @@
         <w:rPr>
           <w:lang w:val="en-US"/>
         </w:rPr>
-        <w:t>In my efforts to speak in a non-personal tense, I sometimes switch to the 'you' form and then it just sounds like I can't even keep the terms 'I' and 'you' apart</w:t>
-      </w:r>
-      <w:r>
-        <w:rPr>
-          <w:lang w:val="en-US"/>
-        </w:rPr>
-        <w:t>…</w:t>
-      </w:r>
-      <w:r>
-        <w:rPr>
-          <w:lang w:val="en-US"/>
-        </w:rPr>
-        <w:t xml:space="preserve"> maybe I am over-conscientious and insecure here. 'You' is fine if you explain how one might experience something.</w:t>
-      </w:r>
-    </w:p>
-    <w:p>
-      <w:pPr>
-        <w:pStyle w:val="Heading3"/>
-        <w:rPr>
-          <w:color w:val="B4C6E7"/>
-          <w:lang w:val="en-US"/>
-        </w:rPr>
-      </w:pPr>
-      <w:r>
-        <w:rPr>
-          <w:color w:val="B4C6E7"/>
-          <w:lang w:val="en-US"/>
-        </w:rPr>
-        <w:t>2020-04-1</w:t>
-      </w:r>
-      <w:r>
-        <w:rPr>
-          <w:color w:val="B4C6E7"/>
-          <w:lang w:val="en-US"/>
-        </w:rPr>
-        <w:t>3</w:t>
-      </w:r>
-      <w:r>
-        <w:rPr>
-          <w:color w:val="B4C6E7"/>
-          <w:lang w:val="en-US"/>
-        </w:rPr>
-        <w:t xml:space="preserve"> Notes Circle Language Spec Planning Docs</w:t>
+        <w:t>Basically I want to scope the project.</w:t>
       </w:r>
     </w:p>
     <w:p>
@@ -4784,7 +5151,7 @@
         <w:rPr>
           <w:lang w:val="en-US"/>
         </w:rPr>
-        <w:t>Reformulate:</w:t>
+        <w:t>Out of scope:</w:t>
       </w:r>
     </w:p>
     <w:p>
@@ -4801,7 +5168,7 @@
         <w:rPr>
           <w:lang w:val="en-US"/>
         </w:rPr>
-        <w:t>I would want to read over those Done projects content before publishing. I should know what I publish exactly and have evaluated it and made some adaptations possibly. Probably nothing in it is a secret, so you don't need to remove it from source control history, but slight changes might be good.</w:t>
+        <w:t>Operating system components</w:t>
       </w:r>
     </w:p>
     <w:p>
@@ -4811,14 +5178,16 @@
           <w:numId w:val="25"/>
         </w:numPr>
         <w:rPr>
-          <w:lang w:val="en-US"/>
-        </w:rPr>
-      </w:pPr>
-      <w:r>
-        <w:rPr>
-          <w:lang w:val="en-US"/>
-        </w:rPr>
-        <w:t>I did not read the content of the sub-projects or the idea box.</w:t>
+          <w:color w:val="BFBFBF" w:themeColor="background1" w:themeShade="BF"/>
+          <w:lang w:val="en-US"/>
+        </w:rPr>
+      </w:pPr>
+      <w:r>
+        <w:rPr>
+          <w:color w:val="BFBFBF" w:themeColor="background1" w:themeShade="BF"/>
+          <w:lang w:val="en-US"/>
+        </w:rPr>
+        <w:t>Studying</w:t>
       </w:r>
     </w:p>
     <w:p>
@@ -4835,24 +5204,58 @@
         <w:rPr>
           <w:lang w:val="en-US"/>
         </w:rPr>
-        <w:t>I think, I guess, I would want to go through content top-down for reformulations?</w:t>
-      </w:r>
-    </w:p>
-    <w:p>
-      <w:pPr>
-        <w:numPr>
-          <w:ilvl w:val="0"/>
-          <w:numId w:val="25"/>
-        </w:numPr>
-        <w:rPr>
-          <w:lang w:val="en-US"/>
-        </w:rPr>
-      </w:pPr>
-      <w:r>
-        <w:rPr>
-          <w:lang w:val="en-US"/>
-        </w:rPr>
-        <w:t>Tone:</w:t>
+        <w:t>Fundamental principles?</w:t>
+      </w:r>
+    </w:p>
+    <w:p>
+      <w:pPr>
+        <w:numPr>
+          <w:ilvl w:val="2"/>
+          <w:numId w:val="25"/>
+        </w:numPr>
+        <w:rPr>
+          <w:lang w:val="en-US"/>
+        </w:rPr>
+      </w:pPr>
+      <w:r>
+        <w:rPr>
+          <w:lang w:val="en-US"/>
+        </w:rPr>
+        <w:t>Are some of them out-of-scope?</w:t>
+      </w:r>
+    </w:p>
+    <w:p>
+      <w:pPr>
+        <w:numPr>
+          <w:ilvl w:val="2"/>
+          <w:numId w:val="25"/>
+        </w:numPr>
+        <w:rPr>
+          <w:lang w:val="en-US"/>
+        </w:rPr>
+      </w:pPr>
+      <w:r>
+        <w:rPr>
+          <w:lang w:val="en-US"/>
+        </w:rPr>
+        <w:t>Do I limit the ambitions with the project?</w:t>
+      </w:r>
+    </w:p>
+    <w:p>
+      <w:pPr>
+        <w:numPr>
+          <w:ilvl w:val="2"/>
+          <w:numId w:val="25"/>
+        </w:numPr>
+        <w:rPr>
+          <w:lang w:val="en-US"/>
+        </w:rPr>
+      </w:pPr>
+      <w:r>
+        <w:rPr>
+          <w:lang w:val="en-US"/>
+        </w:rPr>
+        <w:t>Do I remove fundamental principles that are questionable or irrelevant, like that the code base is written in C++, or things that may speed up development, things others could figure out, making how I feel about it not add much? Maybe ease up on things, talk less strict about things?</w:t>
       </w:r>
     </w:p>
     <w:p>
@@ -4869,179 +5272,7 @@
         <w:rPr>
           <w:lang w:val="en-US"/>
         </w:rPr>
-        <w:t>Some things especially in evaluations may seem cocky when I call my own successes very</w:t>
-      </w:r>
-      <w:r>
-        <w:rPr>
-          <w:lang w:val="en-US"/>
-        </w:rPr>
-        <w:t>,</w:t>
-      </w:r>
-      <w:r>
-        <w:rPr>
-          <w:lang w:val="en-US"/>
-        </w:rPr>
-        <w:t xml:space="preserve"> very good. I don't know if I need to change that. I also use I and you interchangedly when I talk about myself. Not sure if I have to change that. The plans sometimes talk in definites. Maybe openness is better language. Not sure if that's a problem.</w:t>
-      </w:r>
-    </w:p>
-    <w:p>
-      <w:pPr>
-        <w:numPr>
-          <w:ilvl w:val="1"/>
-          <w:numId w:val="25"/>
-        </w:numPr>
-        <w:rPr>
-          <w:lang w:val="en-US"/>
-        </w:rPr>
-      </w:pPr>
-      <w:r>
-        <w:rPr>
-          <w:lang w:val="en-US"/>
-        </w:rPr>
-        <w:t>I worry what people would think of me. If they'd think I'm arrogant… maybe I should not worry about that.</w:t>
-      </w:r>
-    </w:p>
-    <w:p>
-      <w:pPr>
-        <w:numPr>
-          <w:ilvl w:val="1"/>
-          <w:numId w:val="25"/>
-        </w:numPr>
-        <w:rPr>
-          <w:lang w:val="en-US"/>
-        </w:rPr>
-      </w:pPr>
-      <w:r>
-        <w:rPr>
-          <w:lang w:val="en-US"/>
-        </w:rPr>
-        <w:t>Cockiness/speaking in definites, and scope/out-of-scope are 2 different things. My intermediate goal now was to change the tone, not to change the scope covered by the documents? There are still gray areas of scope. I think I should deal with that later?</w:t>
-      </w:r>
-    </w:p>
-    <w:p>
-      <w:pPr>
-        <w:pStyle w:val="Heading3"/>
-        <w:rPr>
-          <w:color w:val="B4C6E7"/>
-          <w:lang w:val="en-US"/>
-        </w:rPr>
-      </w:pPr>
-      <w:bookmarkStart w:id="11" w:name="_Toc37540059"/>
-      <w:r>
-        <w:rPr>
-          <w:color w:val="B4C6E7"/>
-          <w:lang w:val="en-US"/>
-        </w:rPr>
-        <w:t xml:space="preserve">2019-12-29 </w:t>
-      </w:r>
-      <w:r>
-        <w:rPr>
-          <w:color w:val="B4C6E7"/>
-          <w:lang w:val="en-US"/>
-        </w:rPr>
-        <w:t>Brainstorm</w:t>
-      </w:r>
-      <w:r>
-        <w:rPr>
-          <w:color w:val="B4C6E7"/>
-          <w:lang w:val="en-US"/>
-        </w:rPr>
-        <w:t xml:space="preserve"> Scop</w:t>
-      </w:r>
-      <w:r>
-        <w:rPr>
-          <w:color w:val="B4C6E7"/>
-          <w:lang w:val="en-US"/>
-        </w:rPr>
-        <w:t>e</w:t>
-      </w:r>
-      <w:bookmarkEnd w:id="11"/>
-    </w:p>
-    <w:p>
-      <w:pPr>
-        <w:numPr>
-          <w:ilvl w:val="0"/>
-          <w:numId w:val="25"/>
-        </w:numPr>
-        <w:rPr>
-          <w:lang w:val="en-US"/>
-        </w:rPr>
-      </w:pPr>
-      <w:r>
-        <w:rPr>
-          <w:lang w:val="en-US"/>
-        </w:rPr>
-        <w:t>Basically I want to scope the project.</w:t>
-      </w:r>
-    </w:p>
-    <w:p>
-      <w:pPr>
-        <w:numPr>
-          <w:ilvl w:val="0"/>
-          <w:numId w:val="25"/>
-        </w:numPr>
-        <w:rPr>
-          <w:lang w:val="en-US"/>
-        </w:rPr>
-      </w:pPr>
-      <w:r>
-        <w:rPr>
-          <w:lang w:val="en-US"/>
-        </w:rPr>
-        <w:t>Out of scope:</w:t>
-      </w:r>
-    </w:p>
-    <w:p>
-      <w:pPr>
-        <w:numPr>
-          <w:ilvl w:val="1"/>
-          <w:numId w:val="25"/>
-        </w:numPr>
-        <w:rPr>
-          <w:lang w:val="en-US"/>
-        </w:rPr>
-      </w:pPr>
-      <w:r>
-        <w:rPr>
-          <w:lang w:val="en-US"/>
-        </w:rPr>
-        <w:t>Operating system components</w:t>
-      </w:r>
-    </w:p>
-    <w:p>
-      <w:pPr>
-        <w:numPr>
-          <w:ilvl w:val="1"/>
-          <w:numId w:val="25"/>
-        </w:numPr>
-        <w:rPr>
-          <w:color w:val="BFBFBF" w:themeColor="background1" w:themeShade="BF"/>
-          <w:lang w:val="en-US"/>
-        </w:rPr>
-      </w:pPr>
-      <w:r>
-        <w:rPr>
-          <w:color w:val="BFBFBF" w:themeColor="background1" w:themeShade="BF"/>
-          <w:lang w:val="en-US"/>
-        </w:rPr>
-        <w:t>Studying</w:t>
-      </w:r>
-    </w:p>
-    <w:p>
-      <w:pPr>
-        <w:numPr>
-          <w:ilvl w:val="1"/>
-          <w:numId w:val="25"/>
-        </w:numPr>
-        <w:rPr>
-          <w:lang w:val="en-US"/>
-        </w:rPr>
-      </w:pPr>
-      <w:r>
-        <w:rPr>
-          <w:lang w:val="en-US"/>
-        </w:rPr>
-        <w:t>Fundamental principles?</w:t>
+        <w:t>'Software System': an abstraction layer above the new computer language.</w:t>
       </w:r>
     </w:p>
     <w:p>
@@ -5058,75 +5289,21 @@
         <w:rPr>
           <w:lang w:val="en-US"/>
         </w:rPr>
-        <w:t>Are some of them out-of-scope?</w:t>
-      </w:r>
-    </w:p>
-    <w:p>
-      <w:pPr>
-        <w:numPr>
-          <w:ilvl w:val="2"/>
-          <w:numId w:val="25"/>
-        </w:numPr>
-        <w:rPr>
-          <w:lang w:val="en-US"/>
-        </w:rPr>
-      </w:pPr>
-      <w:r>
-        <w:rPr>
-          <w:lang w:val="en-US"/>
-        </w:rPr>
-        <w:t>Do I limit the ambitions with the project?</w:t>
-      </w:r>
-    </w:p>
-    <w:p>
-      <w:pPr>
-        <w:numPr>
-          <w:ilvl w:val="2"/>
-          <w:numId w:val="25"/>
-        </w:numPr>
-        <w:rPr>
-          <w:lang w:val="en-US"/>
-        </w:rPr>
-      </w:pPr>
-      <w:r>
-        <w:rPr>
-          <w:lang w:val="en-US"/>
-        </w:rPr>
-        <w:t>Do I remove fundamental principles that are questionable or irrelevant, like that the code base is written in C++, or things that may speed up development, things others could figure out, making how I feel about it not add much? Maybe ease up on things, talk less strict about things?</w:t>
-      </w:r>
-    </w:p>
-    <w:p>
-      <w:pPr>
-        <w:numPr>
-          <w:ilvl w:val="1"/>
-          <w:numId w:val="25"/>
-        </w:numPr>
-        <w:rPr>
-          <w:lang w:val="en-US"/>
-        </w:rPr>
-      </w:pPr>
-      <w:r>
-        <w:rPr>
-          <w:lang w:val="en-US"/>
-        </w:rPr>
-        <w:t>'Software System': an abstraction layer above the new computer language.</w:t>
-      </w:r>
-    </w:p>
-    <w:p>
-      <w:pPr>
-        <w:numPr>
-          <w:ilvl w:val="2"/>
-          <w:numId w:val="25"/>
-        </w:numPr>
-        <w:rPr>
-          <w:lang w:val="en-US"/>
-        </w:rPr>
-      </w:pPr>
-      <w:r>
-        <w:rPr>
-          <w:lang w:val="en-US"/>
-        </w:rPr>
-        <w:t>How do I take interesting parts from the general Software System documentation and drop em somewhere in the Computer Language documentation.</w:t>
+        <w:t xml:space="preserve">How do I take interesting parts from the general Software System documentation and drop </w:t>
+      </w:r>
+      <w:proofErr w:type="spellStart"/>
+      <w:r>
+        <w:rPr>
+          <w:lang w:val="en-US"/>
+        </w:rPr>
+        <w:t>em</w:t>
+      </w:r>
+      <w:proofErr w:type="spellEnd"/>
+      <w:r>
+        <w:rPr>
+          <w:lang w:val="en-US"/>
+        </w:rPr>
+        <w:t xml:space="preserve"> somewhere in the Computer Language documentation.</w:t>
       </w:r>
     </w:p>
     <w:p>
@@ -5395,7 +5572,21 @@
         <w:rPr>
           <w:lang w:val="en-US"/>
         </w:rPr>
-        <w:t>. A method contained by a a class can access all the other private members of that class. In my efforts to generalize and make things interchangeable, this 'had to be</w:t>
+        <w:t xml:space="preserve">. A method contained by a </w:t>
+      </w:r>
+      <w:proofErr w:type="spellStart"/>
+      <w:r>
+        <w:rPr>
+          <w:lang w:val="en-US"/>
+        </w:rPr>
+        <w:t>a</w:t>
+      </w:r>
+      <w:proofErr w:type="spellEnd"/>
+      <w:r>
+        <w:rPr>
+          <w:lang w:val="en-US"/>
+        </w:rPr>
+        <w:t xml:space="preserve"> class can access all the other private members of that class. In my efforts to generalize and make things interchangeable, this 'had to be</w:t>
       </w:r>
       <w:r>
         <w:rPr>
@@ -5499,6 +5690,56 @@
     </w:p>
     <w:p>
       <w:pPr>
+        <w:pStyle w:val="ListParagraph"/>
+        <w:numPr>
+          <w:ilvl w:val="0"/>
+          <w:numId w:val="25"/>
+        </w:numPr>
+        <w:rPr>
+          <w:lang w:val="en-US"/>
+        </w:rPr>
+      </w:pPr>
+      <w:r>
+        <w:rPr>
+          <w:lang w:val="en-US"/>
+        </w:rPr>
+        <w:t>Language Spec vs Broader View:</w:t>
+      </w:r>
+    </w:p>
+    <w:p>
+      <w:pPr>
+        <w:pStyle w:val="ListParagraph"/>
+        <w:numPr>
+          <w:ilvl w:val="1"/>
+          <w:numId w:val="25"/>
+        </w:numPr>
+        <w:rPr>
+          <w:lang w:val="en-US"/>
+        </w:rPr>
+      </w:pPr>
+      <w:r>
+        <w:rPr>
+          <w:lang w:val="en-US"/>
+        </w:rPr>
+        <w:t xml:space="preserve">The idea that the diagram expression should be canonical and unambiguously express anything from any computer language, might not be a rule I want to uphold in the Circle Language Spec doc. For instance if C# has certain rules for scoping of implied accessibility rules of members, you might not want to express that in a diagram. It sort of would make no sense if the diagrams are applied like a helper tool in Visual Studio to visualize certain aspects of C# code, to have symbols that disambiguate something, that is not unambiguous according to C#. The concept of canonicalizing things, may have a better place in Circle Language Broader View docs, I mean to isolate from the Circle Language Spec. A reason for unambiguous expression may only become clear, if you look at those ideas about possible broader applications of this notation: specifically where in a diagram you just switch from one source language to the next, by navigating the symbols. (E.g.: Now the diagram expresses something with C# as the source, navigate onward and you may see some diagram expressing something that came from JavaScript… the rules change, maybe the diagram expression should be unambiguous.) I think it is good and keeps it simpler and ideas less stuck on </w:t>
+      </w:r>
+      <w:proofErr w:type="spellStart"/>
+      <w:r>
+        <w:rPr>
+          <w:lang w:val="en-US"/>
+        </w:rPr>
+        <w:t>eachother</w:t>
+      </w:r>
+      <w:proofErr w:type="spellEnd"/>
+      <w:r>
+        <w:rPr>
+          <w:lang w:val="en-US"/>
+        </w:rPr>
+        <w:t>, to speak in options for diagram expression. There is a general theme in the expression. It is not all wishy washy, but there is wiggle room for how to use it. Lots. I just want to share the idea, not impose how it should be used.</w:t>
+      </w:r>
+    </w:p>
+    <w:p>
+      <w:pPr>
         <w:pStyle w:val="Heading3"/>
         <w:rPr>
           <w:color w:val="B4C6E7"/>
@@ -5670,7 +5911,21 @@
         <w:rPr>
           <w:lang w:val="en-US"/>
         </w:rPr>
-        <w:t xml:space="preserve"> Earlier anything language speccy would be still in the project definition, but deemed optional. This split up is by feeling it is part of the language or not part of the language. Now I actually have in mind 3 categories of things that kind of fall under that umbrella 'part of the language': Language Spec / Broader Perspective / Construct Proposals.</w:t>
+        <w:t xml:space="preserve"> Earlier anything language </w:t>
+      </w:r>
+      <w:proofErr w:type="spellStart"/>
+      <w:r>
+        <w:rPr>
+          <w:lang w:val="en-US"/>
+        </w:rPr>
+        <w:t>speccy</w:t>
+      </w:r>
+      <w:proofErr w:type="spellEnd"/>
+      <w:r>
+        <w:rPr>
+          <w:lang w:val="en-US"/>
+        </w:rPr>
+        <w:t xml:space="preserve"> would be still in the project definition, but deemed optional. This split up is by feeling it is part of the language or not part of the language. Now I actually have in mind 3 categories of things that kind of fall under that umbrella 'part of the language': Language Spec / Broader Perspective / Construct Proposals.</w:t>
       </w:r>
     </w:p>
     <w:p>
@@ -5922,7 +6177,21 @@
         <w:rPr>
           <w:lang w:val="en-US"/>
         </w:rPr>
-        <w:t>The work might be modularized. I am not attacted to how CSS3 is modularized, each piece of specs with a different state of being finished up. It seems messy. But I can employ the same organization to accept certain concepts are just more crystalized out than others, making it easier to share, even in an unfinished state, and stimulating keeping things separated and separately usable even when other parts are just really still messy.</w:t>
+        <w:t xml:space="preserve">The work might be modularized. I am not </w:t>
+      </w:r>
+      <w:proofErr w:type="spellStart"/>
+      <w:r>
+        <w:rPr>
+          <w:lang w:val="en-US"/>
+        </w:rPr>
+        <w:t>attacted</w:t>
+      </w:r>
+      <w:proofErr w:type="spellEnd"/>
+      <w:r>
+        <w:rPr>
+          <w:lang w:val="en-US"/>
+        </w:rPr>
+        <w:t xml:space="preserve"> to how CSS3 is modularized, each piece of specs with a different state of being finished up. It seems messy. But I can employ the same organization to accept certain concepts are just more crystalized out than others, making it easier to share, even in an unfinished state, and stimulating keeping things separated and separately usable even when other parts are just really still messy.</w:t>
       </w:r>
     </w:p>
     <w:p>
@@ -5939,7 +6208,21 @@
         <w:rPr>
           <w:lang w:val="en-US"/>
         </w:rPr>
-        <w:t>I seem to have had several goals fighting over eachother, in projects done long ago about this documentation:</w:t>
+        <w:t xml:space="preserve">I seem to have had several goals fighting over </w:t>
+      </w:r>
+      <w:proofErr w:type="spellStart"/>
+      <w:r>
+        <w:rPr>
+          <w:lang w:val="en-US"/>
+        </w:rPr>
+        <w:t>eachother</w:t>
+      </w:r>
+      <w:proofErr w:type="spellEnd"/>
+      <w:r>
+        <w:rPr>
+          <w:lang w:val="en-US"/>
+        </w:rPr>
+        <w:t>, in projects done long ago about this documentation:</w:t>
       </w:r>
     </w:p>
     <w:p>
@@ -6099,7 +6382,21 @@
         <w:rPr>
           <w:lang w:val="en-US"/>
         </w:rPr>
-        <w:t>I notice I talk a lot about implementation rather than notation. For instance: Does a dashed circle mean it is used as a class, enforced to be a class, static inside its container, how does it work in the system interfaces? What if it is just the notation that is a good idea, what if the implementation isn't. That might even make system interfaces' precise definition not important or maybe just subjected to diagrams drawn out to represent things from another language, like C#. C# getters and setters might be in a system interface notation. But setting an object reference's interface dynamically in runtime… may be too much of an implementation detail. I think it is a language definition / runtime implementation separation. In think the engineers at Microsoft might be right about developing language spec / runtime / framework / compiler quasi-independently. Maybe I can be inspired by that and make my language definition a litte simpler. I am subjected to the pitfall of wa</w:t>
+        <w:t xml:space="preserve">I notice I talk a lot about implementation rather than notation. For instance: Does a dashed circle mean it is used as a class, enforced to be a class, static inside its container, how does it work in the system interfaces? What if it is just the notation that is a good idea, what if the implementation isn't. That might even make system interfaces' precise definition not important or maybe just subjected to diagrams drawn out to represent things from another language, like C#. C# getters and setters might be in a system interface notation. But setting an object reference's interface dynamically in runtime… may be too much of an implementation detail. I think it is a language definition / runtime implementation separation. In think the engineers at Microsoft might be right about developing language spec / runtime / framework / compiler quasi-independently. Maybe I can be inspired by that and make my language definition a </w:t>
+      </w:r>
+      <w:proofErr w:type="spellStart"/>
+      <w:r>
+        <w:rPr>
+          <w:lang w:val="en-US"/>
+        </w:rPr>
+        <w:t>litte</w:t>
+      </w:r>
+      <w:proofErr w:type="spellEnd"/>
+      <w:r>
+        <w:rPr>
+          <w:lang w:val="en-US"/>
+        </w:rPr>
+        <w:t xml:space="preserve"> simpler. I am subjected to the pitfall of wa</w:t>
       </w:r>
       <w:r>
         <w:rPr>
@@ -6795,6 +7092,196 @@
           <w:color w:val="BFBFBF" w:themeColor="background1" w:themeShade="BF"/>
           <w:lang w:val="en-US"/>
         </w:rPr>
+        <w:t xml:space="preserve">2020-04-13 </w:t>
+      </w:r>
+      <w:r>
+        <w:rPr>
+          <w:color w:val="BFBFBF" w:themeColor="background1" w:themeShade="BF"/>
+          <w:lang w:val="en-US"/>
+        </w:rPr>
+        <w:t xml:space="preserve">Done </w:t>
+      </w:r>
+      <w:r>
+        <w:rPr>
+          <w:color w:val="BFBFBF" w:themeColor="background1" w:themeShade="BF"/>
+          <w:lang w:val="en-US"/>
+        </w:rPr>
+        <w:t>Circle Language Spec Planning Docs</w:t>
+      </w:r>
+    </w:p>
+    <w:p>
+      <w:pPr>
+        <w:pStyle w:val="ListParagraph"/>
+        <w:numPr>
+          <w:ilvl w:val="0"/>
+          <w:numId w:val="25"/>
+        </w:numPr>
+        <w:rPr>
+          <w:color w:val="BFBFBF" w:themeColor="background1" w:themeShade="BF"/>
+          <w:lang w:val="en-US"/>
+        </w:rPr>
+      </w:pPr>
+      <w:r>
+        <w:rPr>
+          <w:color w:val="BFBFBF" w:themeColor="background1" w:themeShade="BF"/>
+          <w:lang w:val="en-US"/>
+        </w:rPr>
+        <w:t xml:space="preserve">I made a slight beginning with a next phase of scoping the project. But I want to turn back. </w:t>
+      </w:r>
+    </w:p>
+    <w:p>
+      <w:pPr>
+        <w:pStyle w:val="ListParagraph"/>
+        <w:numPr>
+          <w:ilvl w:val="0"/>
+          <w:numId w:val="25"/>
+        </w:numPr>
+        <w:rPr>
+          <w:color w:val="BFBFBF" w:themeColor="background1" w:themeShade="BF"/>
+          <w:lang w:val="en-US"/>
+        </w:rPr>
+      </w:pPr>
+      <w:r>
+        <w:rPr>
+          <w:color w:val="BFBFBF" w:themeColor="background1" w:themeShade="BF"/>
+          <w:lang w:val="en-US"/>
+        </w:rPr>
+        <w:t>Check if I can check this in.</w:t>
+      </w:r>
+    </w:p>
+    <w:p>
+      <w:pPr>
+        <w:pStyle w:val="ListParagraph"/>
+        <w:numPr>
+          <w:ilvl w:val="0"/>
+          <w:numId w:val="25"/>
+        </w:numPr>
+        <w:rPr>
+          <w:color w:val="BFBFBF" w:themeColor="background1" w:themeShade="BF"/>
+          <w:lang w:val="en-US"/>
+        </w:rPr>
+      </w:pPr>
+      <w:r>
+        <w:rPr>
+          <w:color w:val="BFBFBF" w:themeColor="background1" w:themeShade="BF"/>
+          <w:lang w:val="en-US"/>
+        </w:rPr>
+        <w:t>Do reformulations while maintaining the current scoping.</w:t>
+      </w:r>
+    </w:p>
+    <w:p>
+      <w:pPr>
+        <w:pStyle w:val="ListParagraph"/>
+        <w:numPr>
+          <w:ilvl w:val="0"/>
+          <w:numId w:val="25"/>
+        </w:numPr>
+        <w:rPr>
+          <w:color w:val="BFBFBF" w:themeColor="background1" w:themeShade="BF"/>
+          <w:lang w:val="en-US"/>
+        </w:rPr>
+      </w:pPr>
+      <w:r>
+        <w:rPr>
+          <w:color w:val="BFBFBF" w:themeColor="background1" w:themeShade="BF"/>
+          <w:lang w:val="en-US"/>
+        </w:rPr>
+        <w:t>This is a lot of work. I am not even sure if I can do it.</w:t>
+      </w:r>
+    </w:p>
+    <w:p>
+      <w:pPr>
+        <w:pStyle w:val="ListParagraph"/>
+        <w:numPr>
+          <w:ilvl w:val="0"/>
+          <w:numId w:val="25"/>
+        </w:numPr>
+        <w:rPr>
+          <w:color w:val="BFBFBF" w:themeColor="background1" w:themeShade="BF"/>
+          <w:lang w:val="en-US"/>
+        </w:rPr>
+      </w:pPr>
+      <w:r>
+        <w:rPr>
+          <w:color w:val="BFBFBF" w:themeColor="background1" w:themeShade="BF"/>
+          <w:lang w:val="en-US"/>
+        </w:rPr>
+        <w:t>It being forbidden to use the word 'I' and to be afraid to come off cocky… those are very strict rules to set for myself. Maybe too strict. I have trouble with this. Time may be better spent on something else.</w:t>
+      </w:r>
+    </w:p>
+    <w:p>
+      <w:pPr>
+        <w:pStyle w:val="ListParagraph"/>
+        <w:numPr>
+          <w:ilvl w:val="0"/>
+          <w:numId w:val="25"/>
+        </w:numPr>
+        <w:rPr>
+          <w:color w:val="BFBFBF" w:themeColor="background1" w:themeShade="BF"/>
+          <w:lang w:val="en-US"/>
+        </w:rPr>
+      </w:pPr>
+      <w:r>
+        <w:rPr>
+          <w:color w:val="BFBFBF" w:themeColor="background1" w:themeShade="BF"/>
+          <w:lang w:val="en-US"/>
+        </w:rPr>
+        <w:t>It's weird that if you want to make a project public property, it is strange to have the word 'I' in a project definition. In notes, maybe, but in central project definition it may be weird… But changing this just conflicts with my lack of energy.</w:t>
+      </w:r>
+    </w:p>
+    <w:p>
+      <w:pPr>
+        <w:pStyle w:val="ListParagraph"/>
+        <w:numPr>
+          <w:ilvl w:val="0"/>
+          <w:numId w:val="25"/>
+        </w:numPr>
+        <w:rPr>
+          <w:color w:val="BFBFBF" w:themeColor="background1" w:themeShade="BF"/>
+          <w:lang w:val="en-US"/>
+        </w:rPr>
+      </w:pPr>
+      <w:r>
+        <w:rPr>
+          <w:color w:val="BFBFBF" w:themeColor="background1" w:themeShade="BF"/>
+          <w:lang w:val="en-US"/>
+        </w:rPr>
+        <w:t>In my efforts to speak in a non-personal tense, I sometimes switch to the 'you' form and then it just sounds like I can't even keep the terms 'I' and 'you' apart… maybe I am over-conscientious and insecure here. 'You' is fine if you explain how one might experience something.</w:t>
+      </w:r>
+    </w:p>
+    <w:p>
+      <w:pPr>
+        <w:pStyle w:val="ListParagraph"/>
+        <w:numPr>
+          <w:ilvl w:val="0"/>
+          <w:numId w:val="25"/>
+        </w:numPr>
+        <w:rPr>
+          <w:color w:val="BFBFBF" w:themeColor="background1" w:themeShade="BF"/>
+          <w:lang w:val="en-US"/>
+        </w:rPr>
+      </w:pPr>
+      <w:r>
+        <w:rPr>
+          <w:color w:val="BFBFBF" w:themeColor="background1" w:themeShade="BF"/>
+          <w:lang w:val="en-US"/>
+        </w:rPr>
+        <w:t>I read some articles over personal and impersonal forms of language like that.</w:t>
+      </w:r>
+    </w:p>
+    <w:p>
+      <w:pPr>
+        <w:pStyle w:val="Heading3"/>
+        <w:rPr>
+          <w:color w:val="BFBFBF" w:themeColor="background1" w:themeShade="BF"/>
+          <w:lang w:val="en-US"/>
+        </w:rPr>
+      </w:pPr>
+      <w:r>
+        <w:rPr>
+          <w:color w:val="BFBFBF" w:themeColor="background1" w:themeShade="BF"/>
+          <w:lang w:val="en-US"/>
+        </w:rPr>
         <w:t>2020-04-09 Done Explore (Content) Search Options</w:t>
       </w:r>
       <w:bookmarkEnd w:id="20"/>
@@ -7024,7 +7511,23 @@
           <w:color w:val="BFBFBF" w:themeColor="background1" w:themeShade="BF"/>
           <w:lang w:val="en-US"/>
         </w:rPr>
-        <w:t>Exp: Windows 7 File Explorer. "D:\Source\JJs Software\Project Docs\Circle Language Spec Plan". Search "content:Joost".</w:t>
+        <w:t>Exp: Windows 7 File Explorer. "D:\Source\JJs Software\Project Docs\Circle Language Spec Plan". Search "</w:t>
+      </w:r>
+      <w:proofErr w:type="spellStart"/>
+      <w:r>
+        <w:rPr>
+          <w:color w:val="BFBFBF" w:themeColor="background1" w:themeShade="BF"/>
+          <w:lang w:val="en-US"/>
+        </w:rPr>
+        <w:t>content:Joost</w:t>
+      </w:r>
+      <w:proofErr w:type="spellEnd"/>
+      <w:r>
+        <w:rPr>
+          <w:color w:val="BFBFBF" w:themeColor="background1" w:themeShade="BF"/>
+          <w:lang w:val="en-US"/>
+        </w:rPr>
+        <w:t>".</w:t>
       </w:r>
     </w:p>
     <w:p>
@@ -7401,7 +7904,39 @@
           <w:color w:val="BFBFBF"/>
           <w:lang w:val="en-US"/>
         </w:rPr>
-        <w:t>The 'Out-of-Scope' document os currently not just postponed items of the Circle Language Spec, but more than that: not even considered part of the Circle Language Spec proect at all anymore.</w:t>
+        <w:t xml:space="preserve">The 'Out-of-Scope' document </w:t>
+      </w:r>
+      <w:proofErr w:type="spellStart"/>
+      <w:r>
+        <w:rPr>
+          <w:color w:val="BFBFBF"/>
+          <w:lang w:val="en-US"/>
+        </w:rPr>
+        <w:t>os</w:t>
+      </w:r>
+      <w:proofErr w:type="spellEnd"/>
+      <w:r>
+        <w:rPr>
+          <w:color w:val="BFBFBF"/>
+          <w:lang w:val="en-US"/>
+        </w:rPr>
+        <w:t xml:space="preserve"> currently not just postponed items of the Circle Language Spec, but more than that: not even considered part of the Circle Language Spec </w:t>
+      </w:r>
+      <w:proofErr w:type="spellStart"/>
+      <w:r>
+        <w:rPr>
+          <w:color w:val="BFBFBF"/>
+          <w:lang w:val="en-US"/>
+        </w:rPr>
+        <w:t>proect</w:t>
+      </w:r>
+      <w:proofErr w:type="spellEnd"/>
+      <w:r>
+        <w:rPr>
+          <w:color w:val="BFBFBF"/>
+          <w:lang w:val="en-US"/>
+        </w:rPr>
+        <w:t xml:space="preserve"> at all anymore.</w:t>
       </w:r>
     </w:p>
     <w:p>
@@ -9173,7 +9708,23 @@
           <w:color w:val="BFBFBF"/>
           <w:lang w:val="en-US"/>
         </w:rPr>
-        <w:t>The reason for calling it that, is to make it clearer what the project entains, separating it better from the super-project with the name 'Circle Docs', so that there is a clear distinction that one is about programming and the other is about documentation.</w:t>
+        <w:t xml:space="preserve">The reason for calling it that, is to make it clearer what the project </w:t>
+      </w:r>
+      <w:proofErr w:type="spellStart"/>
+      <w:r>
+        <w:rPr>
+          <w:color w:val="BFBFBF"/>
+          <w:lang w:val="en-US"/>
+        </w:rPr>
+        <w:t>entains</w:t>
+      </w:r>
+      <w:proofErr w:type="spellEnd"/>
+      <w:r>
+        <w:rPr>
+          <w:color w:val="BFBFBF"/>
+          <w:lang w:val="en-US"/>
+        </w:rPr>
+        <w:t>, separating it better from the super-project with the name 'Circle Docs', so that there is a clear distinction that one is about programming and the other is about documentation.</w:t>
       </w:r>
     </w:p>
     <w:p>
@@ -9400,7 +9951,23 @@
           <w:color w:val="BFBFBF"/>
           <w:lang w:val="en-US"/>
         </w:rPr>
-        <w:t>Circle Language Design is also an option. 'Specification' may raise expectations about finishedness.</w:t>
+        <w:t xml:space="preserve">Circle Language Design is also an option. 'Specification' may raise expectations about </w:t>
+      </w:r>
+      <w:proofErr w:type="spellStart"/>
+      <w:r>
+        <w:rPr>
+          <w:color w:val="BFBFBF"/>
+          <w:lang w:val="en-US"/>
+        </w:rPr>
+        <w:t>finishedness</w:t>
+      </w:r>
+      <w:proofErr w:type="spellEnd"/>
+      <w:r>
+        <w:rPr>
+          <w:color w:val="BFBFBF"/>
+          <w:lang w:val="en-US"/>
+        </w:rPr>
+        <w:t>.</w:t>
       </w:r>
     </w:p>
     <w:p>
@@ -9457,7 +10024,23 @@
           <w:color w:val="BFBFBF"/>
           <w:lang w:val="en-US"/>
         </w:rPr>
-        <w:t>'Specification': suggests finishedness, but does it? CSS is all sorts unfinished modules.</w:t>
+        <w:t xml:space="preserve">'Specification': suggests </w:t>
+      </w:r>
+      <w:proofErr w:type="spellStart"/>
+      <w:r>
+        <w:rPr>
+          <w:color w:val="BFBFBF"/>
+          <w:lang w:val="en-US"/>
+        </w:rPr>
+        <w:t>finishedness</w:t>
+      </w:r>
+      <w:proofErr w:type="spellEnd"/>
+      <w:r>
+        <w:rPr>
+          <w:color w:val="BFBFBF"/>
+          <w:lang w:val="en-US"/>
+        </w:rPr>
+        <w:t>, but does it? CSS is all sorts unfinished modules.</w:t>
       </w:r>
     </w:p>
     <w:p>
@@ -9875,7 +10458,23 @@
           <w:color w:val="BFBFBF"/>
           <w:lang w:val="en-US"/>
         </w:rPr>
-        <w:t>Then it is basically just loose ideas, that might have been given a too prominent place. Maybe put it elsewhere, if it is just unhelpful for visual overview, perhaps. &gt; Some are more than that. I keep em this way.</w:t>
+        <w:t xml:space="preserve">Then it is basically just loose ideas, that might have been given a too prominent place. Maybe put it elsewhere, if it is just unhelpful for visual overview, perhaps. &gt; Some are more than that. I keep </w:t>
+      </w:r>
+      <w:proofErr w:type="spellStart"/>
+      <w:r>
+        <w:rPr>
+          <w:color w:val="BFBFBF"/>
+          <w:lang w:val="en-US"/>
+        </w:rPr>
+        <w:t>em</w:t>
+      </w:r>
+      <w:proofErr w:type="spellEnd"/>
+      <w:r>
+        <w:rPr>
+          <w:color w:val="BFBFBF"/>
+          <w:lang w:val="en-US"/>
+        </w:rPr>
+        <w:t xml:space="preserve"> this way.</w:t>
       </w:r>
     </w:p>
     <w:p>
@@ -10294,7 +10893,23 @@
           <w:color w:val="BFBFBF"/>
           <w:lang w:val="en-US"/>
         </w:rPr>
-        <w:t>That does not take away I want to split topics in these planning docs between language design one one end and programming at the other.</w:t>
+        <w:t xml:space="preserve">That does not take away I want to split topics in these planning docs between language design one </w:t>
+      </w:r>
+      <w:proofErr w:type="spellStart"/>
+      <w:r>
+        <w:rPr>
+          <w:color w:val="BFBFBF"/>
+          <w:lang w:val="en-US"/>
+        </w:rPr>
+        <w:t>one</w:t>
+      </w:r>
+      <w:proofErr w:type="spellEnd"/>
+      <w:r>
+        <w:rPr>
+          <w:color w:val="BFBFBF"/>
+          <w:lang w:val="en-US"/>
+        </w:rPr>
+        <w:t xml:space="preserve"> end and programming at the other.</w:t>
       </w:r>
     </w:p>
     <w:p>
@@ -10388,7 +11003,23 @@
           <w:color w:val="BFBFBF"/>
           <w:lang w:val="en-US"/>
         </w:rPr>
-        <w:t>Maybe I should just make 2 project folders eventually in the Project Docs repository: one for the new computer language and one for the rest, that are much like eachother, but one stripped down to computer language functional design topics, and the other in which to dump the rest: anything deemed out-of-scope of the entire new computer language topic. Those are different than topics out-of-scope because postponed, but still much to do with the new computer language. Maybe at first, even 'worse', I make 2 documents in each folder: One with topics that belong to the new computer language, and another document much like it, in which the rest is put, that I would want to leave out of it.</w:t>
+        <w:t xml:space="preserve">Maybe I should just make 2 project folders eventually in the Project Docs repository: one for the new computer language and one for the rest, that are much like </w:t>
+      </w:r>
+      <w:proofErr w:type="spellStart"/>
+      <w:r>
+        <w:rPr>
+          <w:color w:val="BFBFBF"/>
+          <w:lang w:val="en-US"/>
+        </w:rPr>
+        <w:t>eachother</w:t>
+      </w:r>
+      <w:proofErr w:type="spellEnd"/>
+      <w:r>
+        <w:rPr>
+          <w:color w:val="BFBFBF"/>
+          <w:lang w:val="en-US"/>
+        </w:rPr>
+        <w:t>, but one stripped down to computer language functional design topics, and the other in which to dump the rest: anything deemed out-of-scope of the entire new computer language topic. Those are different than topics out-of-scope because postponed, but still much to do with the new computer language. Maybe at first, even 'worse', I make 2 documents in each folder: One with topics that belong to the new computer language, and another document much like it, in which the rest is put, that I would want to leave out of it.</w:t>
       </w:r>
     </w:p>
     <w:p>
@@ -10451,7 +11082,23 @@
           <w:color w:val="BFBFBF"/>
           <w:lang w:val="en-US"/>
         </w:rPr>
-        <w:t>And lose the 'programming it out' part. And loose 'it is also a framework and an OS and any commonly used application'. It is actually quite hard for me to let go of that idea. I liked my playground back then. I wanted proof, that this could be used to realize software quicker, so one man can do what would have taken an army of programmers to do before. But I don't have that ambition anymore. Right now I just want to publically give away the programming language idea. I think I notice a lot of insecurities about people thinking it is a good idea or not. Maybe because I was trying to sell the idea, rather than just give it away? I get that I wanted a framework into which all of my ideas fit. I like some of the modularization of the concepts. But I do want to just cut away a few things. I think I am still trying to sell an idea, but then in a different way. I do not have the intention to sell it for cash, but I do want to not make it too ambitious, cover too much, so large in scope, that no one would pick it up anymore.</w:t>
+        <w:t xml:space="preserve">And lose the 'programming it out' part. And loose 'it is also a framework and an OS and any commonly used application'. It is actually quite hard for me to let go of that idea. I liked my playground back then. I wanted proof, that this could be used to realize software quicker, so one man can do what would have taken an army of programmers to do before. But I don't have that ambition anymore. Right now I just want to </w:t>
+      </w:r>
+      <w:proofErr w:type="spellStart"/>
+      <w:r>
+        <w:rPr>
+          <w:color w:val="BFBFBF"/>
+          <w:lang w:val="en-US"/>
+        </w:rPr>
+        <w:t>publically</w:t>
+      </w:r>
+      <w:proofErr w:type="spellEnd"/>
+      <w:r>
+        <w:rPr>
+          <w:color w:val="BFBFBF"/>
+          <w:lang w:val="en-US"/>
+        </w:rPr>
+        <w:t xml:space="preserve"> give away the programming language idea. I think I notice a lot of insecurities about people thinking it is a good idea or not. Maybe because I was trying to sell the idea, rather than just give it away? I get that I wanted a framework into which all of my ideas fit. I like some of the modularization of the concepts. But I do want to just cut away a few things. I think I am still trying to sell an idea, but then in a different way. I do not have the intention to sell it for cash, but I do want to not make it too ambitious, cover too much, so large in scope, that no one would pick it up anymore.</w:t>
       </w:r>
       <w:r>
         <w:rPr>
@@ -10937,7 +11584,23 @@
           <w:color w:val="BFBFBF"/>
           <w:lang w:val="en-US"/>
         </w:rPr>
-        <w:t xml:space="preserve"> the product. I have a canundrum. I cannot describe the product without making the product, because the description is the product.</w:t>
+        <w:t xml:space="preserve"> the product. I have a </w:t>
+      </w:r>
+      <w:proofErr w:type="spellStart"/>
+      <w:r>
+        <w:rPr>
+          <w:color w:val="BFBFBF"/>
+          <w:lang w:val="en-US"/>
+        </w:rPr>
+        <w:t>canundrum</w:t>
+      </w:r>
+      <w:proofErr w:type="spellEnd"/>
+      <w:r>
+        <w:rPr>
+          <w:color w:val="BFBFBF"/>
+          <w:lang w:val="en-US"/>
+        </w:rPr>
+        <w:t>. I cannot describe the product without making the product, because the description is the product.</w:t>
       </w:r>
     </w:p>
     <w:p>
@@ -11381,7 +12044,23 @@
           <w:color w:val="BFBFBF"/>
           <w:lang w:val="en-US"/>
         </w:rPr>
-        <w:t>* JMath 0.9 docs in Dutch</w:t>
+        <w:t xml:space="preserve">* </w:t>
+      </w:r>
+      <w:proofErr w:type="spellStart"/>
+      <w:r>
+        <w:rPr>
+          <w:color w:val="BFBFBF"/>
+          <w:lang w:val="en-US"/>
+        </w:rPr>
+        <w:t>JMath</w:t>
+      </w:r>
+      <w:proofErr w:type="spellEnd"/>
+      <w:r>
+        <w:rPr>
+          <w:color w:val="BFBFBF"/>
+          <w:lang w:val="en-US"/>
+        </w:rPr>
+        <w:t xml:space="preserve"> 0.9 docs in Dutch</w:t>
       </w:r>
     </w:p>
     <w:p>
@@ -11575,7 +12254,39 @@
           <w:color w:val="BFBFBF"/>
           <w:lang w:val="en-US"/>
         </w:rPr>
-        <w:t>The math as objects does have a link to how math can be made not intrinsic to the language, but an extension library, which can still be compiled to good old CPU instructions. That concept is interesting for the idea of the new computer langauge. But... none of this documentation is well worded to suppord that concept...</w:t>
+        <w:t xml:space="preserve">The math as objects does have a link to how math can be made not intrinsic to the language, but an extension library, which can still be compiled to good old CPU instructions. That concept is interesting for the idea of the new computer </w:t>
+      </w:r>
+      <w:proofErr w:type="spellStart"/>
+      <w:r>
+        <w:rPr>
+          <w:color w:val="BFBFBF"/>
+          <w:lang w:val="en-US"/>
+        </w:rPr>
+        <w:t>langauge</w:t>
+      </w:r>
+      <w:proofErr w:type="spellEnd"/>
+      <w:r>
+        <w:rPr>
+          <w:color w:val="BFBFBF"/>
+          <w:lang w:val="en-US"/>
+        </w:rPr>
+        <w:t xml:space="preserve">. But... none of this documentation is well worded to </w:t>
+      </w:r>
+      <w:proofErr w:type="spellStart"/>
+      <w:r>
+        <w:rPr>
+          <w:color w:val="BFBFBF"/>
+          <w:lang w:val="en-US"/>
+        </w:rPr>
+        <w:t>suppord</w:t>
+      </w:r>
+      <w:proofErr w:type="spellEnd"/>
+      <w:r>
+        <w:rPr>
+          <w:color w:val="BFBFBF"/>
+          <w:lang w:val="en-US"/>
+        </w:rPr>
+        <w:t xml:space="preserve"> that concept...</w:t>
       </w:r>
     </w:p>
     <w:p>

</xml_diff>

<commit_message>
Circle Language Spec Plan: Reformulate Steps & Time Planning document to have less resolute language and be simpler and more up-to-date.
</commit_message>
<xml_diff>
--- a/Circle Language Spec Plan/1. Current/2019-08 Circle Language Spec Revamp Notes.docx
+++ b/Circle Language Spec Plan/1. Current/2019-08 Circle Language Spec Revamp Notes.docx
@@ -4527,6 +4527,554 @@
           <w:numId w:val="25"/>
         </w:numPr>
         <w:rPr>
+          <w:color w:val="BFBFBF" w:themeColor="background1" w:themeShade="BF"/>
+          <w:lang w:val="en-US"/>
+        </w:rPr>
+      </w:pPr>
+      <w:r>
+        <w:rPr>
+          <w:color w:val="BFBFBF" w:themeColor="background1" w:themeShade="BF"/>
+          <w:lang w:val="en-US"/>
+        </w:rPr>
+        <w:t>I finished 'Circle Language Spec Strategy'.</w:t>
+      </w:r>
+    </w:p>
+    <w:p>
+      <w:pPr>
+        <w:pStyle w:val="ListParagraph"/>
+        <w:numPr>
+          <w:ilvl w:val="0"/>
+          <w:numId w:val="25"/>
+        </w:numPr>
+        <w:rPr>
+          <w:color w:val="BFBFBF" w:themeColor="background1" w:themeShade="BF"/>
+          <w:lang w:val="en-US"/>
+        </w:rPr>
+      </w:pPr>
+      <w:r>
+        <w:rPr>
+          <w:color w:val="BFBFBF" w:themeColor="background1" w:themeShade="BF"/>
+          <w:lang w:val="en-US"/>
+        </w:rPr>
+        <w:t>'Circle Language Spec Product</w:t>
+      </w:r>
+      <w:r>
+        <w:rPr>
+          <w:color w:val="BFBFBF" w:themeColor="background1" w:themeShade="BF"/>
+          <w:lang w:val="en-US"/>
+        </w:rPr>
+        <w:t xml:space="preserve"> List</w:t>
+      </w:r>
+      <w:r>
+        <w:rPr>
+          <w:color w:val="BFBFBF" w:themeColor="background1" w:themeShade="BF"/>
+          <w:lang w:val="en-US"/>
+        </w:rPr>
+        <w:t xml:space="preserve">' </w:t>
+      </w:r>
+      <w:r>
+        <w:rPr>
+          <w:color w:val="BFBFBF" w:themeColor="background1" w:themeShade="BF"/>
+          <w:lang w:val="en-US"/>
+        </w:rPr>
+        <w:t>seems finished.</w:t>
+      </w:r>
+    </w:p>
+    <w:p>
+      <w:pPr>
+        <w:pStyle w:val="ListParagraph"/>
+        <w:numPr>
+          <w:ilvl w:val="0"/>
+          <w:numId w:val="25"/>
+        </w:numPr>
+        <w:rPr>
+          <w:color w:val="BFBFBF" w:themeColor="background1" w:themeShade="BF"/>
+          <w:lang w:val="en-US"/>
+        </w:rPr>
+      </w:pPr>
+      <w:r>
+        <w:rPr>
+          <w:color w:val="BFBFBF" w:themeColor="background1" w:themeShade="BF"/>
+          <w:lang w:val="en-US"/>
+        </w:rPr>
+        <w:t>The word 'Legacy' is in there, which I tried to avoid.</w:t>
+      </w:r>
+    </w:p>
+    <w:p>
+      <w:pPr>
+        <w:pStyle w:val="ListParagraph"/>
+        <w:numPr>
+          <w:ilvl w:val="1"/>
+          <w:numId w:val="25"/>
+        </w:numPr>
+        <w:rPr>
+          <w:color w:val="BFBFBF" w:themeColor="background1" w:themeShade="BF"/>
+          <w:lang w:val="en-US"/>
+        </w:rPr>
+      </w:pPr>
+      <w:r>
+        <w:rPr>
+          <w:color w:val="BFBFBF" w:themeColor="background1" w:themeShade="BF"/>
+          <w:lang w:val="en-US"/>
+        </w:rPr>
+        <w:t>Integration was not the best word, it seemed.</w:t>
+      </w:r>
+    </w:p>
+    <w:p>
+      <w:pPr>
+        <w:pStyle w:val="ListParagraph"/>
+        <w:numPr>
+          <w:ilvl w:val="1"/>
+          <w:numId w:val="25"/>
+        </w:numPr>
+        <w:rPr>
+          <w:color w:val="BFBFBF" w:themeColor="background1" w:themeShade="BF"/>
+          <w:lang w:val="en-US"/>
+        </w:rPr>
+      </w:pPr>
+      <w:r>
+        <w:rPr>
+          <w:color w:val="BFBFBF" w:themeColor="background1" w:themeShade="BF"/>
+          <w:lang w:val="en-US"/>
+        </w:rPr>
+        <w:t>'Inherited' is too ambiguous a term.</w:t>
+      </w:r>
+    </w:p>
+    <w:p>
+      <w:pPr>
+        <w:pStyle w:val="ListParagraph"/>
+        <w:numPr>
+          <w:ilvl w:val="1"/>
+          <w:numId w:val="25"/>
+        </w:numPr>
+        <w:rPr>
+          <w:color w:val="BFBFBF" w:themeColor="background1" w:themeShade="BF"/>
+          <w:lang w:val="en-US"/>
+        </w:rPr>
+      </w:pPr>
+      <w:r>
+        <w:rPr>
+          <w:color w:val="BFBFBF" w:themeColor="background1" w:themeShade="BF"/>
+          <w:lang w:val="en-US"/>
+        </w:rPr>
+        <w:t>It is because other languages have those concepts?</w:t>
+      </w:r>
+    </w:p>
+    <w:p>
+      <w:pPr>
+        <w:pStyle w:val="ListParagraph"/>
+        <w:numPr>
+          <w:ilvl w:val="1"/>
+          <w:numId w:val="25"/>
+        </w:numPr>
+        <w:rPr>
+          <w:color w:val="BFBFBF" w:themeColor="background1" w:themeShade="BF"/>
+          <w:lang w:val="en-US"/>
+        </w:rPr>
+      </w:pPr>
+      <w:r>
+        <w:rPr>
+          <w:color w:val="BFBFBF" w:themeColor="background1" w:themeShade="BF"/>
+          <w:lang w:val="en-US"/>
+        </w:rPr>
+        <w:t>Oh, wait, it is my own subdivision.</w:t>
+      </w:r>
+    </w:p>
+    <w:p>
+      <w:pPr>
+        <w:pStyle w:val="ListParagraph"/>
+        <w:numPr>
+          <w:ilvl w:val="1"/>
+          <w:numId w:val="25"/>
+        </w:numPr>
+        <w:rPr>
+          <w:color w:val="BFBFBF" w:themeColor="background1" w:themeShade="BF"/>
+          <w:lang w:val="en-US"/>
+        </w:rPr>
+      </w:pPr>
+      <w:r>
+        <w:rPr>
+          <w:color w:val="BFBFBF" w:themeColor="background1" w:themeShade="BF"/>
+          <w:lang w:val="en-US"/>
+        </w:rPr>
+        <w:t>Maybe the word Legacy is ok there, because there is only the danger of putting down my own work, not others</w:t>
+      </w:r>
+      <w:r>
+        <w:rPr>
+          <w:color w:val="BFBFBF" w:themeColor="background1" w:themeShade="BF"/>
+          <w:lang w:val="en-US"/>
+        </w:rPr>
+        <w:t>'</w:t>
+      </w:r>
+      <w:r>
+        <w:rPr>
+          <w:color w:val="BFBFBF" w:themeColor="background1" w:themeShade="BF"/>
+          <w:lang w:val="en-US"/>
+        </w:rPr>
+        <w:t>.</w:t>
+      </w:r>
+    </w:p>
+    <w:p>
+      <w:pPr>
+        <w:pStyle w:val="ListParagraph"/>
+        <w:numPr>
+          <w:ilvl w:val="1"/>
+          <w:numId w:val="25"/>
+        </w:numPr>
+        <w:rPr>
+          <w:color w:val="BFBFBF" w:themeColor="background1" w:themeShade="BF"/>
+          <w:lang w:val="en-US"/>
+        </w:rPr>
+      </w:pPr>
+      <w:r>
+        <w:rPr>
+          <w:color w:val="BFBFBF" w:themeColor="background1" w:themeShade="BF"/>
+          <w:lang w:val="en-US"/>
+        </w:rPr>
+        <w:t>It seems like it could be both.</w:t>
+      </w:r>
+    </w:p>
+    <w:p>
+      <w:pPr>
+        <w:pStyle w:val="ListParagraph"/>
+        <w:numPr>
+          <w:ilvl w:val="1"/>
+          <w:numId w:val="25"/>
+        </w:numPr>
+        <w:rPr>
+          <w:color w:val="BFBFBF" w:themeColor="background1" w:themeShade="BF"/>
+          <w:lang w:val="en-US"/>
+        </w:rPr>
+      </w:pPr>
+      <w:r>
+        <w:rPr>
+          <w:color w:val="BFBFBF" w:themeColor="background1" w:themeShade="BF"/>
+          <w:lang w:val="en-US"/>
+        </w:rPr>
+        <w:t>'Existing' is a little ambiguous too.</w:t>
+      </w:r>
+    </w:p>
+    <w:p>
+      <w:pPr>
+        <w:pStyle w:val="ListParagraph"/>
+        <w:numPr>
+          <w:ilvl w:val="1"/>
+          <w:numId w:val="25"/>
+        </w:numPr>
+        <w:rPr>
+          <w:color w:val="BFBFBF" w:themeColor="background1" w:themeShade="BF"/>
+          <w:lang w:val="en-US"/>
+        </w:rPr>
+      </w:pPr>
+      <w:r>
+        <w:rPr>
+          <w:color w:val="BFBFBF" w:themeColor="background1" w:themeShade="BF"/>
+          <w:lang w:val="en-US"/>
+        </w:rPr>
+        <w:t>Why was integrat</w:t>
+      </w:r>
+      <w:r>
+        <w:rPr>
+          <w:color w:val="BFBFBF" w:themeColor="background1" w:themeShade="BF"/>
+          <w:lang w:val="en-US"/>
+        </w:rPr>
+        <w:t>e</w:t>
+      </w:r>
+      <w:r>
+        <w:rPr>
+          <w:color w:val="BFBFBF" w:themeColor="background1" w:themeShade="BF"/>
+          <w:lang w:val="en-US"/>
+        </w:rPr>
+        <w:t xml:space="preserve"> such a bad word according to my brother?</w:t>
+      </w:r>
+    </w:p>
+    <w:p>
+      <w:pPr>
+        <w:pStyle w:val="ListParagraph"/>
+        <w:numPr>
+          <w:ilvl w:val="1"/>
+          <w:numId w:val="25"/>
+        </w:numPr>
+        <w:rPr>
+          <w:color w:val="BFBFBF" w:themeColor="background1" w:themeShade="BF"/>
+          <w:lang w:val="en-US"/>
+        </w:rPr>
+      </w:pPr>
+      <w:r>
+        <w:rPr>
+          <w:color w:val="BFBFBF" w:themeColor="background1" w:themeShade="BF"/>
+          <w:lang w:val="en-US"/>
+        </w:rPr>
+        <w:t>Synonyms</w:t>
+      </w:r>
+      <w:r>
+        <w:rPr>
+          <w:color w:val="BFBFBF" w:themeColor="background1" w:themeShade="BF"/>
+          <w:lang w:val="en-US"/>
+        </w:rPr>
+        <w:t>?</w:t>
+      </w:r>
+    </w:p>
+    <w:p>
+      <w:pPr>
+        <w:pStyle w:val="ListParagraph"/>
+        <w:numPr>
+          <w:ilvl w:val="1"/>
+          <w:numId w:val="25"/>
+        </w:numPr>
+        <w:rPr>
+          <w:color w:val="BFBFBF" w:themeColor="background1" w:themeShade="BF"/>
+          <w:lang w:val="en-US"/>
+        </w:rPr>
+      </w:pPr>
+      <w:r>
+        <w:rPr>
+          <w:color w:val="BFBFBF" w:themeColor="background1" w:themeShade="BF"/>
+          <w:lang w:val="en-US"/>
+        </w:rPr>
+        <w:t>I am going for 'integrate'.</w:t>
+      </w:r>
+    </w:p>
+    <w:p>
+      <w:pPr>
+        <w:pStyle w:val="ListParagraph"/>
+        <w:numPr>
+          <w:ilvl w:val="0"/>
+          <w:numId w:val="25"/>
+        </w:numPr>
+        <w:rPr>
+          <w:color w:val="BFBFBF" w:themeColor="background1" w:themeShade="BF"/>
+          <w:lang w:val="en-US"/>
+        </w:rPr>
+      </w:pPr>
+      <w:r>
+        <w:rPr>
+          <w:color w:val="BFBFBF" w:themeColor="background1" w:themeShade="BF"/>
+          <w:lang w:val="en-US"/>
+        </w:rPr>
+        <w:t>'Circle Language Spec Steps &amp; Time Planning' should be next.</w:t>
+      </w:r>
+    </w:p>
+    <w:p>
+      <w:pPr>
+        <w:pStyle w:val="ListParagraph"/>
+        <w:numPr>
+          <w:ilvl w:val="1"/>
+          <w:numId w:val="25"/>
+        </w:numPr>
+        <w:rPr>
+          <w:color w:val="BFBFBF" w:themeColor="background1" w:themeShade="BF"/>
+          <w:lang w:val="en-US"/>
+        </w:rPr>
+      </w:pPr>
+      <w:r>
+        <w:rPr>
+          <w:color w:val="BFBFBF" w:themeColor="background1" w:themeShade="BF"/>
+          <w:lang w:val="en-US"/>
+        </w:rPr>
+        <w:t>Yeah, has definite language, that might need more wiggle room.</w:t>
+      </w:r>
+    </w:p>
+    <w:p>
+      <w:pPr>
+        <w:pStyle w:val="ListParagraph"/>
+        <w:numPr>
+          <w:ilvl w:val="1"/>
+          <w:numId w:val="25"/>
+        </w:numPr>
+        <w:rPr>
+          <w:color w:val="BFBFBF" w:themeColor="background1" w:themeShade="BF"/>
+          <w:lang w:val="en-US"/>
+        </w:rPr>
+      </w:pPr>
+      <w:r>
+        <w:rPr>
+          <w:color w:val="BFBFBF" w:themeColor="background1" w:themeShade="BF"/>
+          <w:lang w:val="en-US"/>
+        </w:rPr>
+        <w:t xml:space="preserve">Sometimes I don't even notice it, because I am so used to </w:t>
+      </w:r>
+      <w:r>
+        <w:rPr>
+          <w:color w:val="BFBFBF" w:themeColor="background1" w:themeShade="BF"/>
+          <w:lang w:val="en-US"/>
+        </w:rPr>
+        <w:t xml:space="preserve">try and gain </w:t>
+      </w:r>
+      <w:r>
+        <w:rPr>
+          <w:color w:val="BFBFBF" w:themeColor="background1" w:themeShade="BF"/>
+          <w:lang w:val="en-US"/>
+        </w:rPr>
+        <w:t>a sense of control over the situation, that I just speak in definites.</w:t>
+      </w:r>
+    </w:p>
+    <w:p>
+      <w:pPr>
+        <w:pStyle w:val="ListParagraph"/>
+        <w:numPr>
+          <w:ilvl w:val="1"/>
+          <w:numId w:val="25"/>
+        </w:numPr>
+        <w:rPr>
+          <w:color w:val="BFBFBF" w:themeColor="background1" w:themeShade="BF"/>
+          <w:lang w:val="en-US"/>
+        </w:rPr>
+      </w:pPr>
+      <w:r>
+        <w:rPr>
+          <w:color w:val="BFBFBF" w:themeColor="background1" w:themeShade="BF"/>
+          <w:lang w:val="en-US"/>
+        </w:rPr>
+        <w:t>Resolute language is solved.</w:t>
+      </w:r>
+    </w:p>
+    <w:p>
+      <w:pPr>
+        <w:pStyle w:val="ListParagraph"/>
+        <w:numPr>
+          <w:ilvl w:val="1"/>
+          <w:numId w:val="25"/>
+        </w:numPr>
+        <w:rPr>
+          <w:color w:val="BFBFBF" w:themeColor="background1" w:themeShade="BF"/>
+          <w:lang w:val="en-US"/>
+        </w:rPr>
+      </w:pPr>
+      <w:r>
+        <w:rPr>
+          <w:color w:val="BFBFBF" w:themeColor="background1" w:themeShade="BF"/>
+          <w:lang w:val="en-US"/>
+        </w:rPr>
+        <w:t>'Overview for Progress Monitoring' is not the same list as the scored and prioritized work items above it.</w:t>
+      </w:r>
+    </w:p>
+    <w:p>
+      <w:pPr>
+        <w:pStyle w:val="ListParagraph"/>
+        <w:numPr>
+          <w:ilvl w:val="1"/>
+          <w:numId w:val="25"/>
+        </w:numPr>
+        <w:rPr>
+          <w:color w:val="BFBFBF" w:themeColor="background1" w:themeShade="BF"/>
+          <w:lang w:val="en-US"/>
+        </w:rPr>
+      </w:pPr>
+      <w:r>
+        <w:rPr>
+          <w:color w:val="BFBFBF" w:themeColor="background1" w:themeShade="BF"/>
+          <w:lang w:val="en-US"/>
+        </w:rPr>
+        <w:t>Why is there even a separate list for 'Progress Monitoring'</w:t>
+      </w:r>
+      <w:r>
+        <w:rPr>
+          <w:color w:val="BFBFBF" w:themeColor="background1" w:themeShade="BF"/>
+          <w:lang w:val="en-US"/>
+        </w:rPr>
+        <w:t>?</w:t>
+      </w:r>
+      <w:r>
+        <w:rPr>
+          <w:color w:val="BFBFBF" w:themeColor="background1" w:themeShade="BF"/>
+          <w:lang w:val="en-US"/>
+        </w:rPr>
+        <w:t xml:space="preserve"> It seems handy for quick overview, but why is t</w:t>
+      </w:r>
+      <w:r>
+        <w:rPr>
+          <w:color w:val="BFBFBF" w:themeColor="background1" w:themeShade="BF"/>
+          <w:lang w:val="en-US"/>
+        </w:rPr>
+        <w:t>h</w:t>
+      </w:r>
+      <w:r>
+        <w:rPr>
+          <w:color w:val="BFBFBF" w:themeColor="background1" w:themeShade="BF"/>
+          <w:lang w:val="en-US"/>
+        </w:rPr>
+        <w:t>e main list not quickly giving that overview then? Improve the main list instead</w:t>
+      </w:r>
+      <w:r>
+        <w:rPr>
+          <w:color w:val="BFBFBF" w:themeColor="background1" w:themeShade="BF"/>
+          <w:lang w:val="en-US"/>
+        </w:rPr>
+        <w:t xml:space="preserve"> and remove the 'Overview for Progress Monitoring'</w:t>
+      </w:r>
+      <w:r>
+        <w:rPr>
+          <w:color w:val="BFBFBF" w:themeColor="background1" w:themeShade="BF"/>
+          <w:lang w:val="en-US"/>
+        </w:rPr>
+        <w:t>? Because it might just not be handy to have two things.</w:t>
+      </w:r>
+    </w:p>
+    <w:p>
+      <w:pPr>
+        <w:pStyle w:val="ListParagraph"/>
+        <w:numPr>
+          <w:ilvl w:val="1"/>
+          <w:numId w:val="25"/>
+        </w:numPr>
+        <w:rPr>
+          <w:color w:val="BFBFBF" w:themeColor="background1" w:themeShade="BF"/>
+          <w:lang w:val="en-US"/>
+        </w:rPr>
+      </w:pPr>
+      <w:r>
+        <w:rPr>
+          <w:color w:val="BFBFBF" w:themeColor="background1" w:themeShade="BF"/>
+          <w:lang w:val="en-US"/>
+        </w:rPr>
+        <w:t>Inheritance is already finished.</w:t>
+      </w:r>
+    </w:p>
+    <w:p>
+      <w:pPr>
+        <w:pStyle w:val="ListParagraph"/>
+        <w:numPr>
+          <w:ilvl w:val="2"/>
+          <w:numId w:val="25"/>
+        </w:numPr>
+        <w:rPr>
+          <w:color w:val="BFBFBF" w:themeColor="background1" w:themeShade="BF"/>
+          <w:lang w:val="en-US"/>
+        </w:rPr>
+      </w:pPr>
+      <w:r>
+        <w:rPr>
+          <w:color w:val="BFBFBF" w:themeColor="background1" w:themeShade="BF"/>
+          <w:lang w:val="en-US"/>
+        </w:rPr>
+        <w:t xml:space="preserve">Do I update that now? Or do I see that as </w:t>
+      </w:r>
+      <w:proofErr w:type="spellStart"/>
+      <w:r>
+        <w:rPr>
+          <w:color w:val="BFBFBF" w:themeColor="background1" w:themeShade="BF"/>
+          <w:lang w:val="en-US"/>
+        </w:rPr>
+        <w:t>replanning</w:t>
+      </w:r>
+      <w:proofErr w:type="spellEnd"/>
+      <w:r>
+        <w:rPr>
+          <w:color w:val="BFBFBF" w:themeColor="background1" w:themeShade="BF"/>
+          <w:lang w:val="en-US"/>
+        </w:rPr>
+        <w:t xml:space="preserve"> that should be done later? Don't know. It just looks inconsistent this way.</w:t>
+      </w:r>
+    </w:p>
+    <w:p>
+      <w:pPr>
+        <w:pStyle w:val="ListParagraph"/>
+        <w:numPr>
+          <w:ilvl w:val="0"/>
+          <w:numId w:val="25"/>
+        </w:numPr>
+        <w:rPr>
           <w:lang w:val="en-US"/>
         </w:rPr>
       </w:pPr>
@@ -4545,357 +5093,11 @@
           <w:numId w:val="25"/>
         </w:numPr>
         <w:rPr>
-          <w:color w:val="BFBFBF" w:themeColor="background1" w:themeShade="BF"/>
-          <w:lang w:val="en-US"/>
-        </w:rPr>
-      </w:pPr>
-      <w:r>
-        <w:rPr>
-          <w:color w:val="BFBFBF" w:themeColor="background1" w:themeShade="BF"/>
-          <w:lang w:val="en-US"/>
-        </w:rPr>
-        <w:t>I finished 'Circle Language Spec Strategy'.</w:t>
-      </w:r>
-    </w:p>
-    <w:p>
-      <w:pPr>
-        <w:pStyle w:val="ListParagraph"/>
-        <w:numPr>
-          <w:ilvl w:val="0"/>
-          <w:numId w:val="25"/>
-        </w:numPr>
-        <w:rPr>
-          <w:color w:val="BFBFBF" w:themeColor="background1" w:themeShade="BF"/>
-          <w:lang w:val="en-US"/>
-        </w:rPr>
-      </w:pPr>
-      <w:r>
-        <w:rPr>
-          <w:color w:val="BFBFBF" w:themeColor="background1" w:themeShade="BF"/>
-          <w:lang w:val="en-US"/>
-        </w:rPr>
-        <w:t>'Circle Language Spec Product</w:t>
-      </w:r>
-      <w:r>
-        <w:rPr>
-          <w:color w:val="BFBFBF" w:themeColor="background1" w:themeShade="BF"/>
-          <w:lang w:val="en-US"/>
-        </w:rPr>
-        <w:t xml:space="preserve"> List</w:t>
-      </w:r>
-      <w:r>
-        <w:rPr>
-          <w:color w:val="BFBFBF" w:themeColor="background1" w:themeShade="BF"/>
-          <w:lang w:val="en-US"/>
-        </w:rPr>
-        <w:t xml:space="preserve">' </w:t>
-      </w:r>
-      <w:r>
-        <w:rPr>
-          <w:color w:val="BFBFBF" w:themeColor="background1" w:themeShade="BF"/>
-          <w:lang w:val="en-US"/>
-        </w:rPr>
-        <w:t>seems finished.</w:t>
-      </w:r>
-    </w:p>
-    <w:p>
-      <w:pPr>
-        <w:pStyle w:val="ListParagraph"/>
-        <w:numPr>
-          <w:ilvl w:val="0"/>
-          <w:numId w:val="25"/>
-        </w:numPr>
-        <w:rPr>
-          <w:lang w:val="en-US"/>
-        </w:rPr>
-      </w:pPr>
-      <w:r>
-        <w:rPr>
-          <w:lang w:val="en-US"/>
-        </w:rPr>
-        <w:t>'</w:t>
-      </w:r>
-      <w:r>
-        <w:rPr>
-          <w:lang w:val="en-US"/>
-        </w:rPr>
-        <w:t>Circle Language Spec Steps &amp; Time Planning</w:t>
-      </w:r>
-      <w:r>
-        <w:rPr>
-          <w:lang w:val="en-US"/>
-        </w:rPr>
-        <w:t>' should be next.</w:t>
-      </w:r>
-    </w:p>
-    <w:p>
-      <w:pPr>
-        <w:pStyle w:val="ListParagraph"/>
-        <w:numPr>
-          <w:ilvl w:val="0"/>
-          <w:numId w:val="25"/>
-        </w:numPr>
-        <w:rPr>
-          <w:color w:val="BFBFBF" w:themeColor="background1" w:themeShade="BF"/>
-          <w:lang w:val="en-US"/>
-        </w:rPr>
-      </w:pPr>
-      <w:r>
-        <w:rPr>
-          <w:color w:val="BFBFBF" w:themeColor="background1" w:themeShade="BF"/>
-          <w:lang w:val="en-US"/>
-        </w:rPr>
-        <w:t>The word 'Legacy' is in there, which I tried to avoid.</w:t>
-      </w:r>
-    </w:p>
-    <w:p>
-      <w:pPr>
-        <w:pStyle w:val="ListParagraph"/>
-        <w:numPr>
-          <w:ilvl w:val="1"/>
-          <w:numId w:val="25"/>
-        </w:numPr>
-        <w:rPr>
-          <w:color w:val="BFBFBF" w:themeColor="background1" w:themeShade="BF"/>
-          <w:lang w:val="en-US"/>
-        </w:rPr>
-      </w:pPr>
-      <w:r>
-        <w:rPr>
-          <w:color w:val="BFBFBF" w:themeColor="background1" w:themeShade="BF"/>
-          <w:lang w:val="en-US"/>
-        </w:rPr>
-        <w:t>Integration was not the best word, it seemed.</w:t>
-      </w:r>
-    </w:p>
-    <w:p>
-      <w:pPr>
-        <w:pStyle w:val="ListParagraph"/>
-        <w:numPr>
-          <w:ilvl w:val="1"/>
-          <w:numId w:val="25"/>
-        </w:numPr>
-        <w:rPr>
-          <w:color w:val="BFBFBF" w:themeColor="background1" w:themeShade="BF"/>
-          <w:lang w:val="en-US"/>
-        </w:rPr>
-      </w:pPr>
-      <w:r>
-        <w:rPr>
-          <w:color w:val="BFBFBF" w:themeColor="background1" w:themeShade="BF"/>
-          <w:lang w:val="en-US"/>
-        </w:rPr>
-        <w:t>'Inherited' is too ambiguous a term.</w:t>
-      </w:r>
-    </w:p>
-    <w:p>
-      <w:pPr>
-        <w:pStyle w:val="ListParagraph"/>
-        <w:numPr>
-          <w:ilvl w:val="1"/>
-          <w:numId w:val="25"/>
-        </w:numPr>
-        <w:rPr>
-          <w:color w:val="BFBFBF" w:themeColor="background1" w:themeShade="BF"/>
-          <w:lang w:val="en-US"/>
-        </w:rPr>
-      </w:pPr>
-      <w:r>
-        <w:rPr>
-          <w:color w:val="BFBFBF" w:themeColor="background1" w:themeShade="BF"/>
-          <w:lang w:val="en-US"/>
-        </w:rPr>
-        <w:t>It is because other languages have those concepts?</w:t>
-      </w:r>
-    </w:p>
-    <w:p>
-      <w:pPr>
-        <w:pStyle w:val="ListParagraph"/>
-        <w:numPr>
-          <w:ilvl w:val="1"/>
-          <w:numId w:val="25"/>
-        </w:numPr>
-        <w:rPr>
-          <w:color w:val="BFBFBF" w:themeColor="background1" w:themeShade="BF"/>
-          <w:lang w:val="en-US"/>
-        </w:rPr>
-      </w:pPr>
-      <w:r>
-        <w:rPr>
-          <w:color w:val="BFBFBF" w:themeColor="background1" w:themeShade="BF"/>
-          <w:lang w:val="en-US"/>
-        </w:rPr>
-        <w:t>Oh, wait, it is my own subdivision.</w:t>
-      </w:r>
-    </w:p>
-    <w:p>
-      <w:pPr>
-        <w:pStyle w:val="ListParagraph"/>
-        <w:numPr>
-          <w:ilvl w:val="1"/>
-          <w:numId w:val="25"/>
-        </w:numPr>
-        <w:rPr>
-          <w:color w:val="BFBFBF" w:themeColor="background1" w:themeShade="BF"/>
-          <w:lang w:val="en-US"/>
-        </w:rPr>
-      </w:pPr>
-      <w:r>
-        <w:rPr>
-          <w:color w:val="BFBFBF" w:themeColor="background1" w:themeShade="BF"/>
-          <w:lang w:val="en-US"/>
-        </w:rPr>
-        <w:t>Maybe the word Legacy is ok there, because there is only the danger of putting down my own work, not others</w:t>
-      </w:r>
-      <w:r>
-        <w:rPr>
-          <w:color w:val="BFBFBF" w:themeColor="background1" w:themeShade="BF"/>
-          <w:lang w:val="en-US"/>
-        </w:rPr>
-        <w:t>'</w:t>
-      </w:r>
-      <w:r>
-        <w:rPr>
-          <w:color w:val="BFBFBF" w:themeColor="background1" w:themeShade="BF"/>
-          <w:lang w:val="en-US"/>
-        </w:rPr>
-        <w:t>.</w:t>
-      </w:r>
+          <w:lang w:val="en-US"/>
+        </w:rPr>
+      </w:pPr>
       <w:bookmarkStart w:id="10" w:name="_GoBack"/>
       <w:bookmarkEnd w:id="10"/>
-    </w:p>
-    <w:p>
-      <w:pPr>
-        <w:pStyle w:val="ListParagraph"/>
-        <w:numPr>
-          <w:ilvl w:val="1"/>
-          <w:numId w:val="25"/>
-        </w:numPr>
-        <w:rPr>
-          <w:color w:val="BFBFBF" w:themeColor="background1" w:themeShade="BF"/>
-          <w:lang w:val="en-US"/>
-        </w:rPr>
-      </w:pPr>
-      <w:r>
-        <w:rPr>
-          <w:color w:val="BFBFBF" w:themeColor="background1" w:themeShade="BF"/>
-          <w:lang w:val="en-US"/>
-        </w:rPr>
-        <w:t>It seems like it could be both.</w:t>
-      </w:r>
-    </w:p>
-    <w:p>
-      <w:pPr>
-        <w:pStyle w:val="ListParagraph"/>
-        <w:numPr>
-          <w:ilvl w:val="1"/>
-          <w:numId w:val="25"/>
-        </w:numPr>
-        <w:rPr>
-          <w:color w:val="BFBFBF" w:themeColor="background1" w:themeShade="BF"/>
-          <w:lang w:val="en-US"/>
-        </w:rPr>
-      </w:pPr>
-      <w:r>
-        <w:rPr>
-          <w:color w:val="BFBFBF" w:themeColor="background1" w:themeShade="BF"/>
-          <w:lang w:val="en-US"/>
-        </w:rPr>
-        <w:t>'Existing' is a little ambiguous too.</w:t>
-      </w:r>
-    </w:p>
-    <w:p>
-      <w:pPr>
-        <w:pStyle w:val="ListParagraph"/>
-        <w:numPr>
-          <w:ilvl w:val="1"/>
-          <w:numId w:val="25"/>
-        </w:numPr>
-        <w:rPr>
-          <w:color w:val="BFBFBF" w:themeColor="background1" w:themeShade="BF"/>
-          <w:lang w:val="en-US"/>
-        </w:rPr>
-      </w:pPr>
-      <w:r>
-        <w:rPr>
-          <w:color w:val="BFBFBF" w:themeColor="background1" w:themeShade="BF"/>
-          <w:lang w:val="en-US"/>
-        </w:rPr>
-        <w:t>Why was integrat</w:t>
-      </w:r>
-      <w:r>
-        <w:rPr>
-          <w:color w:val="BFBFBF" w:themeColor="background1" w:themeShade="BF"/>
-          <w:lang w:val="en-US"/>
-        </w:rPr>
-        <w:t>e</w:t>
-      </w:r>
-      <w:r>
-        <w:rPr>
-          <w:color w:val="BFBFBF" w:themeColor="background1" w:themeShade="BF"/>
-          <w:lang w:val="en-US"/>
-        </w:rPr>
-        <w:t xml:space="preserve"> such a bad word according to my brother?</w:t>
-      </w:r>
-    </w:p>
-    <w:p>
-      <w:pPr>
-        <w:pStyle w:val="ListParagraph"/>
-        <w:numPr>
-          <w:ilvl w:val="1"/>
-          <w:numId w:val="25"/>
-        </w:numPr>
-        <w:rPr>
-          <w:color w:val="BFBFBF" w:themeColor="background1" w:themeShade="BF"/>
-          <w:lang w:val="en-US"/>
-        </w:rPr>
-      </w:pPr>
-      <w:r>
-        <w:rPr>
-          <w:color w:val="BFBFBF" w:themeColor="background1" w:themeShade="BF"/>
-          <w:lang w:val="en-US"/>
-        </w:rPr>
-        <w:t>Synonyms</w:t>
-      </w:r>
-      <w:r>
-        <w:rPr>
-          <w:color w:val="BFBFBF" w:themeColor="background1" w:themeShade="BF"/>
-          <w:lang w:val="en-US"/>
-        </w:rPr>
-        <w:t>?</w:t>
-      </w:r>
-    </w:p>
-    <w:p>
-      <w:pPr>
-        <w:pStyle w:val="ListParagraph"/>
-        <w:numPr>
-          <w:ilvl w:val="1"/>
-          <w:numId w:val="25"/>
-        </w:numPr>
-        <w:rPr>
-          <w:color w:val="BFBFBF" w:themeColor="background1" w:themeShade="BF"/>
-          <w:lang w:val="en-US"/>
-        </w:rPr>
-      </w:pPr>
-      <w:r>
-        <w:rPr>
-          <w:color w:val="BFBFBF" w:themeColor="background1" w:themeShade="BF"/>
-          <w:lang w:val="en-US"/>
-        </w:rPr>
-        <w:t>I am going for 'integrate'.</w:t>
-      </w:r>
-    </w:p>
-    <w:p>
-      <w:pPr>
-        <w:pStyle w:val="ListParagraph"/>
-        <w:numPr>
-          <w:ilvl w:val="0"/>
-          <w:numId w:val="25"/>
-        </w:numPr>
-        <w:rPr>
-          <w:lang w:val="en-US"/>
-        </w:rPr>
-      </w:pPr>
       <w:r>
         <w:rPr>
           <w:lang w:val="en-US"/>

</xml_diff>

<commit_message>
Circle Language Spec Plan: Ideas document: * Move out of scope ideas to other document. * Reformulate texts to be less resolute. * Move an idea about Static to "Static Spec Idea.md". * Rename "Circle Language Spec Products (Out of Scope).docx".
</commit_message>
<xml_diff>
--- a/Circle Language Spec Plan/1. Current/2019-08 Circle Language Spec Revamp Notes.docx
+++ b/Circle Language Spec Plan/1. Current/2019-08 Circle Language Spec Revamp Notes.docx
@@ -4966,49 +4966,7 @@
           <w:color w:val="BFBFBF" w:themeColor="background1" w:themeShade="BF"/>
           <w:lang w:val="en-US"/>
         </w:rPr>
-        <w:t>Why is there even a separate list for 'Progress Monitoring'</w:t>
-      </w:r>
-      <w:r>
-        <w:rPr>
-          <w:color w:val="BFBFBF" w:themeColor="background1" w:themeShade="BF"/>
-          <w:lang w:val="en-US"/>
-        </w:rPr>
-        <w:t>?</w:t>
-      </w:r>
-      <w:r>
-        <w:rPr>
-          <w:color w:val="BFBFBF" w:themeColor="background1" w:themeShade="BF"/>
-          <w:lang w:val="en-US"/>
-        </w:rPr>
-        <w:t xml:space="preserve"> It seems handy for quick overview, but why is t</w:t>
-      </w:r>
-      <w:r>
-        <w:rPr>
-          <w:color w:val="BFBFBF" w:themeColor="background1" w:themeShade="BF"/>
-          <w:lang w:val="en-US"/>
-        </w:rPr>
-        <w:t>h</w:t>
-      </w:r>
-      <w:r>
-        <w:rPr>
-          <w:color w:val="BFBFBF" w:themeColor="background1" w:themeShade="BF"/>
-          <w:lang w:val="en-US"/>
-        </w:rPr>
-        <w:t>e main list not quickly giving that overview then? Improve the main list instead</w:t>
-      </w:r>
-      <w:r>
-        <w:rPr>
-          <w:color w:val="BFBFBF" w:themeColor="background1" w:themeShade="BF"/>
-          <w:lang w:val="en-US"/>
-        </w:rPr>
-        <w:t xml:space="preserve"> and remove the 'Overview for Progress Monitoring'</w:t>
-      </w:r>
-      <w:r>
-        <w:rPr>
-          <w:color w:val="BFBFBF" w:themeColor="background1" w:themeShade="BF"/>
-          <w:lang w:val="en-US"/>
-        </w:rPr>
-        <w:t>? Because it might just not be handy to have two things.</w:t>
+        <w:t>Why is there even a separate list for 'Progress Monitoring'? It seems handy for quick overview, but why is the main list not quickly giving that overview then? Improve the main list instead and remove the 'Overview for Progress Monitoring'? Because it might just not be handy to have two things.</w:t>
       </w:r>
     </w:p>
     <w:p>
@@ -5048,23 +5006,7 @@
           <w:color w:val="BFBFBF" w:themeColor="background1" w:themeShade="BF"/>
           <w:lang w:val="en-US"/>
         </w:rPr>
-        <w:t xml:space="preserve">Do I update that now? Or do I see that as </w:t>
-      </w:r>
-      <w:proofErr w:type="spellStart"/>
-      <w:r>
-        <w:rPr>
-          <w:color w:val="BFBFBF" w:themeColor="background1" w:themeShade="BF"/>
-          <w:lang w:val="en-US"/>
-        </w:rPr>
-        <w:t>replanning</w:t>
-      </w:r>
-      <w:proofErr w:type="spellEnd"/>
-      <w:r>
-        <w:rPr>
-          <w:color w:val="BFBFBF" w:themeColor="background1" w:themeShade="BF"/>
-          <w:lang w:val="en-US"/>
-        </w:rPr>
-        <w:t xml:space="preserve"> that should be done later? Don't know. It just looks inconsistent this way.</w:t>
+        <w:t>Do I update that now? Or do I see that as replanning that should be done later? Don't know. It just looks inconsistent this way.</w:t>
       </w:r>
     </w:p>
     <w:p>
@@ -5075,31 +5017,152 @@
           <w:numId w:val="25"/>
         </w:numPr>
         <w:rPr>
-          <w:lang w:val="en-US"/>
-        </w:rPr>
-      </w:pPr>
-      <w:r>
-        <w:rPr>
-          <w:lang w:val="en-US"/>
-        </w:rPr>
-        <w:t>The aim is to use less definite, more open, language and to take out the personal 'I' form.</w:t>
+          <w:color w:val="BFBFBF" w:themeColor="background1" w:themeShade="BF"/>
+          <w:lang w:val="en-US"/>
+        </w:rPr>
+      </w:pPr>
+      <w:r>
+        <w:rPr>
+          <w:color w:val="BFBFBF" w:themeColor="background1" w:themeShade="BF"/>
+          <w:lang w:val="en-US"/>
+        </w:rPr>
+        <w:t xml:space="preserve">Done </w:t>
+      </w:r>
+      <w:r>
+        <w:rPr>
+          <w:color w:val="BFBFBF" w:themeColor="background1" w:themeShade="BF"/>
+          <w:lang w:val="en-US"/>
+        </w:rPr>
+        <w:t>Circle Language Spec Ideas.</w:t>
       </w:r>
     </w:p>
     <w:p>
       <w:pPr>
         <w:pStyle w:val="ListParagraph"/>
         <w:numPr>
-          <w:ilvl w:val="0"/>
-          <w:numId w:val="25"/>
-        </w:numPr>
-        <w:rPr>
-          <w:lang w:val="en-US"/>
-        </w:rPr>
-      </w:pPr>
+          <w:ilvl w:val="1"/>
+          <w:numId w:val="25"/>
+        </w:numPr>
+        <w:rPr>
+          <w:color w:val="BFBFBF" w:themeColor="background1" w:themeShade="BF"/>
+          <w:lang w:val="en-US"/>
+        </w:rPr>
+      </w:pPr>
+      <w:r>
+        <w:rPr>
+          <w:color w:val="BFBFBF" w:themeColor="background1" w:themeShade="BF"/>
+          <w:lang w:val="en-US"/>
+        </w:rPr>
+        <w:t xml:space="preserve">The </w:t>
+      </w:r>
+      <w:r>
+        <w:rPr>
+          <w:color w:val="BFBFBF" w:themeColor="background1" w:themeShade="BF"/>
+          <w:lang w:val="en-US"/>
+        </w:rPr>
+        <w:t xml:space="preserve">wording </w:t>
+      </w:r>
       <w:bookmarkStart w:id="10" w:name="_GoBack"/>
       <w:bookmarkEnd w:id="10"/>
       <w:r>
         <w:rPr>
+          <w:color w:val="BFBFBF" w:themeColor="background1" w:themeShade="BF"/>
+          <w:lang w:val="en-US"/>
+        </w:rPr>
+        <w:t>is in rougher format, but it is not very long, so should be doable.</w:t>
+      </w:r>
+    </w:p>
+    <w:p>
+      <w:pPr>
+        <w:pStyle w:val="ListParagraph"/>
+        <w:numPr>
+          <w:ilvl w:val="1"/>
+          <w:numId w:val="25"/>
+        </w:numPr>
+        <w:rPr>
+          <w:color w:val="BFBFBF" w:themeColor="background1" w:themeShade="BF"/>
+          <w:lang w:val="en-US"/>
+        </w:rPr>
+      </w:pPr>
+      <w:r>
+        <w:rPr>
+          <w:color w:val="BFBFBF" w:themeColor="background1" w:themeShade="BF"/>
+          <w:lang w:val="en-US"/>
+        </w:rPr>
+        <w:t>It may have out-of-scope content.</w:t>
+      </w:r>
+    </w:p>
+    <w:p>
+      <w:pPr>
+        <w:pStyle w:val="ListParagraph"/>
+        <w:numPr>
+          <w:ilvl w:val="1"/>
+          <w:numId w:val="25"/>
+        </w:numPr>
+        <w:rPr>
+          <w:color w:val="BFBFBF" w:themeColor="background1" w:themeShade="BF"/>
+          <w:lang w:val="en-US"/>
+        </w:rPr>
+      </w:pPr>
+      <w:r>
+        <w:rPr>
+          <w:color w:val="BFBFBF" w:themeColor="background1" w:themeShade="BF"/>
+          <w:lang w:val="en-US"/>
+        </w:rPr>
+        <w:t>Maybe read over again. Second time around it still seems kind of resolute.</w:t>
+      </w:r>
+    </w:p>
+    <w:p>
+      <w:pPr>
+        <w:pStyle w:val="ListParagraph"/>
+        <w:numPr>
+          <w:ilvl w:val="1"/>
+          <w:numId w:val="25"/>
+        </w:numPr>
+        <w:rPr>
+          <w:color w:val="FFC000"/>
+          <w:lang w:val="en-US"/>
+        </w:rPr>
+      </w:pPr>
+      <w:r>
+        <w:rPr>
+          <w:color w:val="FFC000"/>
+          <w:lang w:val="en-US"/>
+        </w:rPr>
+        <w:t>ISNSE = Internet as a Single Computer &gt; But why?</w:t>
+      </w:r>
+    </w:p>
+    <w:p>
+      <w:pPr>
+        <w:pStyle w:val="ListParagraph"/>
+        <w:numPr>
+          <w:ilvl w:val="0"/>
+          <w:numId w:val="25"/>
+        </w:numPr>
+        <w:rPr>
+          <w:lang w:val="en-US"/>
+        </w:rPr>
+      </w:pPr>
+      <w:r>
+        <w:rPr>
+          <w:lang w:val="en-US"/>
+        </w:rPr>
+        <w:t>The aim is to use less definite, more open, language and to take out the personal 'I' form.</w:t>
+      </w:r>
+    </w:p>
+    <w:p>
+      <w:pPr>
+        <w:pStyle w:val="ListParagraph"/>
+        <w:numPr>
+          <w:ilvl w:val="0"/>
+          <w:numId w:val="25"/>
+        </w:numPr>
+        <w:rPr>
+          <w:lang w:val="en-US"/>
+        </w:rPr>
+      </w:pPr>
+      <w:r>
+        <w:rPr>
           <w:lang w:val="en-US"/>
         </w:rPr>
         <w:t>I think a lot of documents do not contain as much prose as Circle Language Spec Strategy, so maybe things are doable after all. Also it does not drain my energy much. It is relaxing work to me. So I am not sure how much it matters, how long it takes.</w:t>
@@ -5491,21 +5554,7 @@
         <w:rPr>
           <w:lang w:val="en-US"/>
         </w:rPr>
-        <w:t xml:space="preserve">How do I take interesting parts from the general Software System documentation and drop </w:t>
-      </w:r>
-      <w:proofErr w:type="spellStart"/>
-      <w:r>
-        <w:rPr>
-          <w:lang w:val="en-US"/>
-        </w:rPr>
-        <w:t>em</w:t>
-      </w:r>
-      <w:proofErr w:type="spellEnd"/>
-      <w:r>
-        <w:rPr>
-          <w:lang w:val="en-US"/>
-        </w:rPr>
-        <w:t xml:space="preserve"> somewhere in the Computer Language documentation.</w:t>
+        <w:t>How do I take interesting parts from the general Software System documentation and drop em somewhere in the Computer Language documentation.</w:t>
       </w:r>
     </w:p>
     <w:p>
@@ -5774,21 +5823,7 @@
         <w:rPr>
           <w:lang w:val="en-US"/>
         </w:rPr>
-        <w:t xml:space="preserve">. A method contained by a </w:t>
-      </w:r>
-      <w:proofErr w:type="spellStart"/>
-      <w:r>
-        <w:rPr>
-          <w:lang w:val="en-US"/>
-        </w:rPr>
-        <w:t>a</w:t>
-      </w:r>
-      <w:proofErr w:type="spellEnd"/>
-      <w:r>
-        <w:rPr>
-          <w:lang w:val="en-US"/>
-        </w:rPr>
-        <w:t xml:space="preserve"> class can access all the other private members of that class. In my efforts to generalize and make things interchangeable, this 'had to be</w:t>
+        <w:t>. A method contained by a a class can access all the other private members of that class. In my efforts to generalize and make things interchangeable, this 'had to be</w:t>
       </w:r>
       <w:r>
         <w:rPr>
@@ -5923,21 +5958,7 @@
         <w:rPr>
           <w:lang w:val="en-US"/>
         </w:rPr>
-        <w:t xml:space="preserve">The idea that the diagram expression should be canonical and unambiguously express anything from any computer language, might not be a rule I want to uphold in the Circle Language Spec doc. For instance if C# has certain rules for scoping of implied accessibility rules of members, you might not want to express that in a diagram. It sort of would make no sense if the diagrams are applied like a helper tool in Visual Studio to visualize certain aspects of C# code, to have symbols that disambiguate something, that is not unambiguous according to C#. The concept of canonicalizing things, may have a better place in Circle Language Broader View docs, I mean to isolate from the Circle Language Spec. A reason for unambiguous expression may only become clear, if you look at those ideas about possible broader applications of this notation: specifically where in a diagram you just switch from one source language to the next, by navigating the symbols. (E.g.: Now the diagram expresses something with C# as the source, navigate onward and you may see some diagram expressing something that came from JavaScript… the rules change, maybe the diagram expression should be unambiguous.) I think it is good and keeps it simpler and ideas less stuck on </w:t>
-      </w:r>
-      <w:proofErr w:type="spellStart"/>
-      <w:r>
-        <w:rPr>
-          <w:lang w:val="en-US"/>
-        </w:rPr>
-        <w:t>eachother</w:t>
-      </w:r>
-      <w:proofErr w:type="spellEnd"/>
-      <w:r>
-        <w:rPr>
-          <w:lang w:val="en-US"/>
-        </w:rPr>
-        <w:t>, to speak in options for diagram expression. There is a general theme in the expression. It is not all wishy washy, but there is wiggle room for how to use it. Lots. I just want to share the idea, not impose how it should be used.</w:t>
+        <w:t>The idea that the diagram expression should be canonical and unambiguously express anything from any computer language, might not be a rule I want to uphold in the Circle Language Spec doc. For instance if C# has certain rules for scoping of implied accessibility rules of members, you might not want to express that in a diagram. It sort of would make no sense if the diagrams are applied like a helper tool in Visual Studio to visualize certain aspects of C# code, to have symbols that disambiguate something, that is not unambiguous according to C#. The concept of canonicalizing things, may have a better place in Circle Language Broader View docs, I mean to isolate from the Circle Language Spec. A reason for unambiguous expression may only become clear, if you look at those ideas about possible broader applications of this notation: specifically where in a diagram you just switch from one source language to the next, by navigating the symbols. (E.g.: Now the diagram expresses something with C# as the source, navigate onward and you may see some diagram expressing something that came from JavaScript… the rules change, maybe the diagram expression should be unambiguous.) I think it is good and keeps it simpler and ideas less stuck on eachother, to speak in options for diagram expression. There is a general theme in the expression. It is not all wishy washy, but there is wiggle room for how to use it. Lots. I just want to share the idea, not impose how it should be used.</w:t>
       </w:r>
     </w:p>
     <w:p>
@@ -6113,21 +6134,7 @@
         <w:rPr>
           <w:lang w:val="en-US"/>
         </w:rPr>
-        <w:t xml:space="preserve"> Earlier anything language </w:t>
-      </w:r>
-      <w:proofErr w:type="spellStart"/>
-      <w:r>
-        <w:rPr>
-          <w:lang w:val="en-US"/>
-        </w:rPr>
-        <w:t>speccy</w:t>
-      </w:r>
-      <w:proofErr w:type="spellEnd"/>
-      <w:r>
-        <w:rPr>
-          <w:lang w:val="en-US"/>
-        </w:rPr>
-        <w:t xml:space="preserve"> would be still in the project definition, but deemed optional. This split up is by feeling it is part of the language or not part of the language. Now I actually have in mind 3 categories of things that kind of fall under that umbrella 'part of the language': Language Spec / Broader Perspective / Construct Proposals.</w:t>
+        <w:t xml:space="preserve"> Earlier anything language speccy would be still in the project definition, but deemed optional. This split up is by feeling it is part of the language or not part of the language. Now I actually have in mind 3 categories of things that kind of fall under that umbrella 'part of the language': Language Spec / Broader Perspective / Construct Proposals.</w:t>
       </w:r>
     </w:p>
     <w:p>
@@ -6379,21 +6386,7 @@
         <w:rPr>
           <w:lang w:val="en-US"/>
         </w:rPr>
-        <w:t xml:space="preserve">The work might be modularized. I am not </w:t>
-      </w:r>
-      <w:proofErr w:type="spellStart"/>
-      <w:r>
-        <w:rPr>
-          <w:lang w:val="en-US"/>
-        </w:rPr>
-        <w:t>attacted</w:t>
-      </w:r>
-      <w:proofErr w:type="spellEnd"/>
-      <w:r>
-        <w:rPr>
-          <w:lang w:val="en-US"/>
-        </w:rPr>
-        <w:t xml:space="preserve"> to how CSS3 is modularized, each piece of specs with a different state of being finished up. It seems messy. But I can employ the same organization to accept certain concepts are just more crystalized out than others, making it easier to share, even in an unfinished state, and stimulating keeping things separated and separately usable even when other parts are just really still messy.</w:t>
+        <w:t>The work might be modularized. I am not attacted to how CSS3 is modularized, each piece of specs with a different state of being finished up. It seems messy. But I can employ the same organization to accept certain concepts are just more crystalized out than others, making it easier to share, even in an unfinished state, and stimulating keeping things separated and separately usable even when other parts are just really still messy.</w:t>
       </w:r>
     </w:p>
     <w:p>
@@ -6410,21 +6403,7 @@
         <w:rPr>
           <w:lang w:val="en-US"/>
         </w:rPr>
-        <w:t xml:space="preserve">I seem to have had several goals fighting over </w:t>
-      </w:r>
-      <w:proofErr w:type="spellStart"/>
-      <w:r>
-        <w:rPr>
-          <w:lang w:val="en-US"/>
-        </w:rPr>
-        <w:t>eachother</w:t>
-      </w:r>
-      <w:proofErr w:type="spellEnd"/>
-      <w:r>
-        <w:rPr>
-          <w:lang w:val="en-US"/>
-        </w:rPr>
-        <w:t>, in projects done long ago about this documentation:</w:t>
+        <w:t>I seem to have had several goals fighting over eachother, in projects done long ago about this documentation:</w:t>
       </w:r>
     </w:p>
     <w:p>
@@ -6584,21 +6563,7 @@
         <w:rPr>
           <w:lang w:val="en-US"/>
         </w:rPr>
-        <w:t xml:space="preserve">I notice I talk a lot about implementation rather than notation. For instance: Does a dashed circle mean it is used as a class, enforced to be a class, static inside its container, how does it work in the system interfaces? What if it is just the notation that is a good idea, what if the implementation isn't. That might even make system interfaces' precise definition not important or maybe just subjected to diagrams drawn out to represent things from another language, like C#. C# getters and setters might be in a system interface notation. But setting an object reference's interface dynamically in runtime… may be too much of an implementation detail. I think it is a language definition / runtime implementation separation. In think the engineers at Microsoft might be right about developing language spec / runtime / framework / compiler quasi-independently. Maybe I can be inspired by that and make my language definition a </w:t>
-      </w:r>
-      <w:proofErr w:type="spellStart"/>
-      <w:r>
-        <w:rPr>
-          <w:lang w:val="en-US"/>
-        </w:rPr>
-        <w:t>litte</w:t>
-      </w:r>
-      <w:proofErr w:type="spellEnd"/>
-      <w:r>
-        <w:rPr>
-          <w:lang w:val="en-US"/>
-        </w:rPr>
-        <w:t xml:space="preserve"> simpler. I am subjected to the pitfall of wa</w:t>
+        <w:t>I notice I talk a lot about implementation rather than notation. For instance: Does a dashed circle mean it is used as a class, enforced to be a class, static inside its container, how does it work in the system interfaces? What if it is just the notation that is a good idea, what if the implementation isn't. That might even make system interfaces' precise definition not important or maybe just subjected to diagrams drawn out to represent things from another language, like C#. C# getters and setters might be in a system interface notation. But setting an object reference's interface dynamically in runtime… may be too much of an implementation detail. I think it is a language definition / runtime implementation separation. In think the engineers at Microsoft might be right about developing language spec / runtime / framework / compiler quasi-independently. Maybe I can be inspired by that and make my language definition a litte simpler. I am subjected to the pitfall of wa</w:t>
       </w:r>
       <w:r>
         <w:rPr>
@@ -7713,23 +7678,7 @@
           <w:color w:val="BFBFBF" w:themeColor="background1" w:themeShade="BF"/>
           <w:lang w:val="en-US"/>
         </w:rPr>
-        <w:t>Exp: Windows 7 File Explorer. "D:\Source\JJs Software\Project Docs\Circle Language Spec Plan". Search "</w:t>
-      </w:r>
-      <w:proofErr w:type="spellStart"/>
-      <w:r>
-        <w:rPr>
-          <w:color w:val="BFBFBF" w:themeColor="background1" w:themeShade="BF"/>
-          <w:lang w:val="en-US"/>
-        </w:rPr>
-        <w:t>content:Joost</w:t>
-      </w:r>
-      <w:proofErr w:type="spellEnd"/>
-      <w:r>
-        <w:rPr>
-          <w:color w:val="BFBFBF" w:themeColor="background1" w:themeShade="BF"/>
-          <w:lang w:val="en-US"/>
-        </w:rPr>
-        <w:t>".</w:t>
+        <w:t>Exp: Windows 7 File Explorer. "D:\Source\JJs Software\Project Docs\Circle Language Spec Plan". Search "content:Joost".</w:t>
       </w:r>
     </w:p>
     <w:p>
@@ -8106,39 +8055,7 @@
           <w:color w:val="BFBFBF"/>
           <w:lang w:val="en-US"/>
         </w:rPr>
-        <w:t xml:space="preserve">The 'Out-of-Scope' document </w:t>
-      </w:r>
-      <w:proofErr w:type="spellStart"/>
-      <w:r>
-        <w:rPr>
-          <w:color w:val="BFBFBF"/>
-          <w:lang w:val="en-US"/>
-        </w:rPr>
-        <w:t>os</w:t>
-      </w:r>
-      <w:proofErr w:type="spellEnd"/>
-      <w:r>
-        <w:rPr>
-          <w:color w:val="BFBFBF"/>
-          <w:lang w:val="en-US"/>
-        </w:rPr>
-        <w:t xml:space="preserve"> currently not just postponed items of the Circle Language Spec, but more than that: not even considered part of the Circle Language Spec </w:t>
-      </w:r>
-      <w:proofErr w:type="spellStart"/>
-      <w:r>
-        <w:rPr>
-          <w:color w:val="BFBFBF"/>
-          <w:lang w:val="en-US"/>
-        </w:rPr>
-        <w:t>proect</w:t>
-      </w:r>
-      <w:proofErr w:type="spellEnd"/>
-      <w:r>
-        <w:rPr>
-          <w:color w:val="BFBFBF"/>
-          <w:lang w:val="en-US"/>
-        </w:rPr>
-        <w:t xml:space="preserve"> at all anymore.</w:t>
+        <w:t>The 'Out-of-Scope' document os currently not just postponed items of the Circle Language Spec, but more than that: not even considered part of the Circle Language Spec proect at all anymore.</w:t>
       </w:r>
     </w:p>
     <w:p>
@@ -9910,23 +9827,7 @@
           <w:color w:val="BFBFBF"/>
           <w:lang w:val="en-US"/>
         </w:rPr>
-        <w:t xml:space="preserve">The reason for calling it that, is to make it clearer what the project </w:t>
-      </w:r>
-      <w:proofErr w:type="spellStart"/>
-      <w:r>
-        <w:rPr>
-          <w:color w:val="BFBFBF"/>
-          <w:lang w:val="en-US"/>
-        </w:rPr>
-        <w:t>entains</w:t>
-      </w:r>
-      <w:proofErr w:type="spellEnd"/>
-      <w:r>
-        <w:rPr>
-          <w:color w:val="BFBFBF"/>
-          <w:lang w:val="en-US"/>
-        </w:rPr>
-        <w:t>, separating it better from the super-project with the name 'Circle Docs', so that there is a clear distinction that one is about programming and the other is about documentation.</w:t>
+        <w:t>The reason for calling it that, is to make it clearer what the project entains, separating it better from the super-project with the name 'Circle Docs', so that there is a clear distinction that one is about programming and the other is about documentation.</w:t>
       </w:r>
     </w:p>
     <w:p>
@@ -10153,23 +10054,7 @@
           <w:color w:val="BFBFBF"/>
           <w:lang w:val="en-US"/>
         </w:rPr>
-        <w:t xml:space="preserve">Circle Language Design is also an option. 'Specification' may raise expectations about </w:t>
-      </w:r>
-      <w:proofErr w:type="spellStart"/>
-      <w:r>
-        <w:rPr>
-          <w:color w:val="BFBFBF"/>
-          <w:lang w:val="en-US"/>
-        </w:rPr>
-        <w:t>finishedness</w:t>
-      </w:r>
-      <w:proofErr w:type="spellEnd"/>
-      <w:r>
-        <w:rPr>
-          <w:color w:val="BFBFBF"/>
-          <w:lang w:val="en-US"/>
-        </w:rPr>
-        <w:t>.</w:t>
+        <w:t>Circle Language Design is also an option. 'Specification' may raise expectations about finishedness.</w:t>
       </w:r>
     </w:p>
     <w:p>
@@ -10226,23 +10111,7 @@
           <w:color w:val="BFBFBF"/>
           <w:lang w:val="en-US"/>
         </w:rPr>
-        <w:t xml:space="preserve">'Specification': suggests </w:t>
-      </w:r>
-      <w:proofErr w:type="spellStart"/>
-      <w:r>
-        <w:rPr>
-          <w:color w:val="BFBFBF"/>
-          <w:lang w:val="en-US"/>
-        </w:rPr>
-        <w:t>finishedness</w:t>
-      </w:r>
-      <w:proofErr w:type="spellEnd"/>
-      <w:r>
-        <w:rPr>
-          <w:color w:val="BFBFBF"/>
-          <w:lang w:val="en-US"/>
-        </w:rPr>
-        <w:t>, but does it? CSS is all sorts unfinished modules.</w:t>
+        <w:t>'Specification': suggests finishedness, but does it? CSS is all sorts unfinished modules.</w:t>
       </w:r>
     </w:p>
     <w:p>
@@ -10660,23 +10529,7 @@
           <w:color w:val="BFBFBF"/>
           <w:lang w:val="en-US"/>
         </w:rPr>
-        <w:t xml:space="preserve">Then it is basically just loose ideas, that might have been given a too prominent place. Maybe put it elsewhere, if it is just unhelpful for visual overview, perhaps. &gt; Some are more than that. I keep </w:t>
-      </w:r>
-      <w:proofErr w:type="spellStart"/>
-      <w:r>
-        <w:rPr>
-          <w:color w:val="BFBFBF"/>
-          <w:lang w:val="en-US"/>
-        </w:rPr>
-        <w:t>em</w:t>
-      </w:r>
-      <w:proofErr w:type="spellEnd"/>
-      <w:r>
-        <w:rPr>
-          <w:color w:val="BFBFBF"/>
-          <w:lang w:val="en-US"/>
-        </w:rPr>
-        <w:t xml:space="preserve"> this way.</w:t>
+        <w:t>Then it is basically just loose ideas, that might have been given a too prominent place. Maybe put it elsewhere, if it is just unhelpful for visual overview, perhaps. &gt; Some are more than that. I keep em this way.</w:t>
       </w:r>
     </w:p>
     <w:p>
@@ -11095,23 +10948,7 @@
           <w:color w:val="BFBFBF"/>
           <w:lang w:val="en-US"/>
         </w:rPr>
-        <w:t xml:space="preserve">That does not take away I want to split topics in these planning docs between language design one </w:t>
-      </w:r>
-      <w:proofErr w:type="spellStart"/>
-      <w:r>
-        <w:rPr>
-          <w:color w:val="BFBFBF"/>
-          <w:lang w:val="en-US"/>
-        </w:rPr>
-        <w:t>one</w:t>
-      </w:r>
-      <w:proofErr w:type="spellEnd"/>
-      <w:r>
-        <w:rPr>
-          <w:color w:val="BFBFBF"/>
-          <w:lang w:val="en-US"/>
-        </w:rPr>
-        <w:t xml:space="preserve"> end and programming at the other.</w:t>
+        <w:t>That does not take away I want to split topics in these planning docs between language design one one end and programming at the other.</w:t>
       </w:r>
     </w:p>
     <w:p>
@@ -11205,23 +11042,7 @@
           <w:color w:val="BFBFBF"/>
           <w:lang w:val="en-US"/>
         </w:rPr>
-        <w:t xml:space="preserve">Maybe I should just make 2 project folders eventually in the Project Docs repository: one for the new computer language and one for the rest, that are much like </w:t>
-      </w:r>
-      <w:proofErr w:type="spellStart"/>
-      <w:r>
-        <w:rPr>
-          <w:color w:val="BFBFBF"/>
-          <w:lang w:val="en-US"/>
-        </w:rPr>
-        <w:t>eachother</w:t>
-      </w:r>
-      <w:proofErr w:type="spellEnd"/>
-      <w:r>
-        <w:rPr>
-          <w:color w:val="BFBFBF"/>
-          <w:lang w:val="en-US"/>
-        </w:rPr>
-        <w:t>, but one stripped down to computer language functional design topics, and the other in which to dump the rest: anything deemed out-of-scope of the entire new computer language topic. Those are different than topics out-of-scope because postponed, but still much to do with the new computer language. Maybe at first, even 'worse', I make 2 documents in each folder: One with topics that belong to the new computer language, and another document much like it, in which the rest is put, that I would want to leave out of it.</w:t>
+        <w:t>Maybe I should just make 2 project folders eventually in the Project Docs repository: one for the new computer language and one for the rest, that are much like eachother, but one stripped down to computer language functional design topics, and the other in which to dump the rest: anything deemed out-of-scope of the entire new computer language topic. Those are different than topics out-of-scope because postponed, but still much to do with the new computer language. Maybe at first, even 'worse', I make 2 documents in each folder: One with topics that belong to the new computer language, and another document much like it, in which the rest is put, that I would want to leave out of it.</w:t>
       </w:r>
     </w:p>
     <w:p>
@@ -11284,23 +11105,7 @@
           <w:color w:val="BFBFBF"/>
           <w:lang w:val="en-US"/>
         </w:rPr>
-        <w:t xml:space="preserve">And lose the 'programming it out' part. And loose 'it is also a framework and an OS and any commonly used application'. It is actually quite hard for me to let go of that idea. I liked my playground back then. I wanted proof, that this could be used to realize software quicker, so one man can do what would have taken an army of programmers to do before. But I don't have that ambition anymore. Right now I just want to </w:t>
-      </w:r>
-      <w:proofErr w:type="spellStart"/>
-      <w:r>
-        <w:rPr>
-          <w:color w:val="BFBFBF"/>
-          <w:lang w:val="en-US"/>
-        </w:rPr>
-        <w:t>publically</w:t>
-      </w:r>
-      <w:proofErr w:type="spellEnd"/>
-      <w:r>
-        <w:rPr>
-          <w:color w:val="BFBFBF"/>
-          <w:lang w:val="en-US"/>
-        </w:rPr>
-        <w:t xml:space="preserve"> give away the programming language idea. I think I notice a lot of insecurities about people thinking it is a good idea or not. Maybe because I was trying to sell the idea, rather than just give it away? I get that I wanted a framework into which all of my ideas fit. I like some of the modularization of the concepts. But I do want to just cut away a few things. I think I am still trying to sell an idea, but then in a different way. I do not have the intention to sell it for cash, but I do want to not make it too ambitious, cover too much, so large in scope, that no one would pick it up anymore.</w:t>
+        <w:t>And lose the 'programming it out' part. And loose 'it is also a framework and an OS and any commonly used application'. It is actually quite hard for me to let go of that idea. I liked my playground back then. I wanted proof, that this could be used to realize software quicker, so one man can do what would have taken an army of programmers to do before. But I don't have that ambition anymore. Right now I just want to publically give away the programming language idea. I think I notice a lot of insecurities about people thinking it is a good idea or not. Maybe because I was trying to sell the idea, rather than just give it away? I get that I wanted a framework into which all of my ideas fit. I like some of the modularization of the concepts. But I do want to just cut away a few things. I think I am still trying to sell an idea, but then in a different way. I do not have the intention to sell it for cash, but I do want to not make it too ambitious, cover too much, so large in scope, that no one would pick it up anymore.</w:t>
       </w:r>
       <w:r>
         <w:rPr>
@@ -11786,23 +11591,7 @@
           <w:color w:val="BFBFBF"/>
           <w:lang w:val="en-US"/>
         </w:rPr>
-        <w:t xml:space="preserve"> the product. I have a </w:t>
-      </w:r>
-      <w:proofErr w:type="spellStart"/>
-      <w:r>
-        <w:rPr>
-          <w:color w:val="BFBFBF"/>
-          <w:lang w:val="en-US"/>
-        </w:rPr>
-        <w:t>canundrum</w:t>
-      </w:r>
-      <w:proofErr w:type="spellEnd"/>
-      <w:r>
-        <w:rPr>
-          <w:color w:val="BFBFBF"/>
-          <w:lang w:val="en-US"/>
-        </w:rPr>
-        <w:t>. I cannot describe the product without making the product, because the description is the product.</w:t>
+        <w:t xml:space="preserve"> the product. I have a canundrum. I cannot describe the product without making the product, because the description is the product.</w:t>
       </w:r>
     </w:p>
     <w:p>
@@ -12246,23 +12035,7 @@
           <w:color w:val="BFBFBF"/>
           <w:lang w:val="en-US"/>
         </w:rPr>
-        <w:t xml:space="preserve">* </w:t>
-      </w:r>
-      <w:proofErr w:type="spellStart"/>
-      <w:r>
-        <w:rPr>
-          <w:color w:val="BFBFBF"/>
-          <w:lang w:val="en-US"/>
-        </w:rPr>
-        <w:t>JMath</w:t>
-      </w:r>
-      <w:proofErr w:type="spellEnd"/>
-      <w:r>
-        <w:rPr>
-          <w:color w:val="BFBFBF"/>
-          <w:lang w:val="en-US"/>
-        </w:rPr>
-        <w:t xml:space="preserve"> 0.9 docs in Dutch</w:t>
+        <w:t>* JMath 0.9 docs in Dutch</w:t>
       </w:r>
     </w:p>
     <w:p>
@@ -12456,39 +12229,7 @@
           <w:color w:val="BFBFBF"/>
           <w:lang w:val="en-US"/>
         </w:rPr>
-        <w:t xml:space="preserve">The math as objects does have a link to how math can be made not intrinsic to the language, but an extension library, which can still be compiled to good old CPU instructions. That concept is interesting for the idea of the new computer </w:t>
-      </w:r>
-      <w:proofErr w:type="spellStart"/>
-      <w:r>
-        <w:rPr>
-          <w:color w:val="BFBFBF"/>
-          <w:lang w:val="en-US"/>
-        </w:rPr>
-        <w:t>langauge</w:t>
-      </w:r>
-      <w:proofErr w:type="spellEnd"/>
-      <w:r>
-        <w:rPr>
-          <w:color w:val="BFBFBF"/>
-          <w:lang w:val="en-US"/>
-        </w:rPr>
-        <w:t xml:space="preserve">. But... none of this documentation is well worded to </w:t>
-      </w:r>
-      <w:proofErr w:type="spellStart"/>
-      <w:r>
-        <w:rPr>
-          <w:color w:val="BFBFBF"/>
-          <w:lang w:val="en-US"/>
-        </w:rPr>
-        <w:t>suppord</w:t>
-      </w:r>
-      <w:proofErr w:type="spellEnd"/>
-      <w:r>
-        <w:rPr>
-          <w:color w:val="BFBFBF"/>
-          <w:lang w:val="en-US"/>
-        </w:rPr>
-        <w:t xml:space="preserve"> that concept...</w:t>
+        <w:t>The math as objects does have a link to how math can be made not intrinsic to the language, but an extension library, which can still be compiled to good old CPU instructions. That concept is interesting for the idea of the new computer langauge. But... none of this documentation is well worded to suppord that concept...</w:t>
       </w:r>
     </w:p>
     <w:p>

</xml_diff>

<commit_message>
Circle Language Spec Plan: * Small reformulations of the Strategy doc. * Reformulated and reformatted 3 of the Done projects, to have less resolute, more open language and more consistent formatting.
</commit_message>
<xml_diff>
--- a/Circle Language Spec Plan/1. Current/2019-08 Circle Language Spec Revamp Notes.docx
+++ b/Circle Language Spec Plan/1. Current/2019-08 Circle Language Spec Revamp Notes.docx
@@ -248,7 +248,29 @@
           <w:szCs w:val="20"/>
           <w:lang w:val="en-US"/>
         </w:rPr>
-        <w:t xml:space="preserve"> – March 2020</w:t>
+        <w:t xml:space="preserve"> – </w:t>
+      </w:r>
+      <w:r>
+        <w:rPr>
+          <w:rFonts w:ascii="Tahoma" w:hAnsi="Tahoma" w:cs="Tahoma"/>
+          <w:i/>
+          <w:iCs/>
+          <w:sz w:val="20"/>
+          <w:szCs w:val="20"/>
+          <w:lang w:val="en-US"/>
+        </w:rPr>
+        <w:t>April</w:t>
+      </w:r>
+      <w:r>
+        <w:rPr>
+          <w:rFonts w:ascii="Tahoma" w:hAnsi="Tahoma" w:cs="Tahoma"/>
+          <w:i/>
+          <w:iCs/>
+          <w:sz w:val="20"/>
+          <w:szCs w:val="20"/>
+          <w:lang w:val="en-US"/>
+        </w:rPr>
+        <w:t xml:space="preserve"> 2020</w:t>
       </w:r>
     </w:p>
     <w:p>
@@ -5006,7 +5028,23 @@
           <w:color w:val="BFBFBF" w:themeColor="background1" w:themeShade="BF"/>
           <w:lang w:val="en-US"/>
         </w:rPr>
-        <w:t>Do I update that now? Or do I see that as replanning that should be done later? Don't know. It just looks inconsistent this way.</w:t>
+        <w:t xml:space="preserve">Do I update that now? Or do I see that as </w:t>
+      </w:r>
+      <w:proofErr w:type="spellStart"/>
+      <w:r>
+        <w:rPr>
+          <w:color w:val="BFBFBF" w:themeColor="background1" w:themeShade="BF"/>
+          <w:lang w:val="en-US"/>
+        </w:rPr>
+        <w:t>replanning</w:t>
+      </w:r>
+      <w:proofErr w:type="spellEnd"/>
+      <w:r>
+        <w:rPr>
+          <w:color w:val="BFBFBF" w:themeColor="background1" w:themeShade="BF"/>
+          <w:lang w:val="en-US"/>
+        </w:rPr>
+        <w:t xml:space="preserve"> that should be done later? Don't know. It just looks inconsistent this way.</w:t>
       </w:r>
     </w:p>
     <w:p>
@@ -5061,80 +5099,333 @@
           <w:lang w:val="en-US"/>
         </w:rPr>
         <w:t xml:space="preserve">wording </w:t>
+      </w:r>
+      <w:r>
+        <w:rPr>
+          <w:color w:val="BFBFBF" w:themeColor="background1" w:themeShade="BF"/>
+          <w:lang w:val="en-US"/>
+        </w:rPr>
+        <w:t>is in rougher format, but it is not very long, so should be doable.</w:t>
+      </w:r>
+    </w:p>
+    <w:p>
+      <w:pPr>
+        <w:pStyle w:val="ListParagraph"/>
+        <w:numPr>
+          <w:ilvl w:val="1"/>
+          <w:numId w:val="25"/>
+        </w:numPr>
+        <w:rPr>
+          <w:color w:val="BFBFBF" w:themeColor="background1" w:themeShade="BF"/>
+          <w:lang w:val="en-US"/>
+        </w:rPr>
+      </w:pPr>
+      <w:r>
+        <w:rPr>
+          <w:color w:val="BFBFBF" w:themeColor="background1" w:themeShade="BF"/>
+          <w:lang w:val="en-US"/>
+        </w:rPr>
+        <w:t>It may have out-of-scope content.</w:t>
+      </w:r>
+    </w:p>
+    <w:p>
+      <w:pPr>
+        <w:pStyle w:val="ListParagraph"/>
+        <w:numPr>
+          <w:ilvl w:val="1"/>
+          <w:numId w:val="25"/>
+        </w:numPr>
+        <w:rPr>
+          <w:color w:val="BFBFBF" w:themeColor="background1" w:themeShade="BF"/>
+          <w:lang w:val="en-US"/>
+        </w:rPr>
+      </w:pPr>
+      <w:r>
+        <w:rPr>
+          <w:color w:val="BFBFBF" w:themeColor="background1" w:themeShade="BF"/>
+          <w:lang w:val="en-US"/>
+        </w:rPr>
+        <w:t>Maybe read over again. Second time around it still seems kind of resolute.</w:t>
+      </w:r>
+    </w:p>
+    <w:p>
+      <w:pPr>
+        <w:pStyle w:val="ListParagraph"/>
+        <w:numPr>
+          <w:ilvl w:val="1"/>
+          <w:numId w:val="25"/>
+        </w:numPr>
+        <w:rPr>
+          <w:color w:val="FFC000"/>
+          <w:lang w:val="en-US"/>
+        </w:rPr>
+      </w:pPr>
+      <w:r>
+        <w:rPr>
+          <w:color w:val="FFC000"/>
+          <w:lang w:val="en-US"/>
+        </w:rPr>
+        <w:t>ISNSE = Internet as a Single Computer &gt; But why?</w:t>
+      </w:r>
+    </w:p>
+    <w:p>
+      <w:pPr>
+        <w:pStyle w:val="ListParagraph"/>
+        <w:numPr>
+          <w:ilvl w:val="0"/>
+          <w:numId w:val="25"/>
+        </w:numPr>
+        <w:rPr>
+          <w:lang w:val="en-US"/>
+        </w:rPr>
+      </w:pPr>
+      <w:r>
+        <w:rPr>
+          <w:lang w:val="en-US"/>
+        </w:rPr>
+        <w:t>The aim is to use less definite, more open, language and to take out the personal 'I' form.</w:t>
+      </w:r>
+    </w:p>
+    <w:p>
+      <w:pPr>
+        <w:pStyle w:val="ListParagraph"/>
+        <w:numPr>
+          <w:ilvl w:val="0"/>
+          <w:numId w:val="25"/>
+        </w:numPr>
+        <w:rPr>
+          <w:lang w:val="en-US"/>
+        </w:rPr>
+      </w:pPr>
+      <w:r>
+        <w:rPr>
+          <w:lang w:val="en-US"/>
+        </w:rPr>
+        <w:t>I think a lot of documents do not contain as much prose as Circle Language Spec Strategy, so maybe things are doable after all. Also it does not drain my energy much. It is relaxing work to me. So I am not sure how much it matters, how long it takes.</w:t>
+      </w:r>
+    </w:p>
+    <w:p>
+      <w:pPr>
+        <w:pStyle w:val="ListParagraph"/>
+        <w:numPr>
+          <w:ilvl w:val="0"/>
+          <w:numId w:val="25"/>
+        </w:numPr>
+        <w:rPr>
+          <w:lang w:val="en-US"/>
+        </w:rPr>
+      </w:pPr>
+      <w:r>
+        <w:rPr>
+          <w:lang w:val="en-US"/>
+        </w:rPr>
+        <w:t>Was doing the Done projects, but did I forget the Future Sub-Projects?</w:t>
+      </w:r>
+    </w:p>
+    <w:p>
+      <w:pPr>
+        <w:pStyle w:val="ListParagraph"/>
+        <w:numPr>
+          <w:ilvl w:val="1"/>
+          <w:numId w:val="25"/>
+        </w:numPr>
+        <w:rPr>
+          <w:color w:val="BFBFBF" w:themeColor="background1" w:themeShade="BF"/>
+          <w:lang w:val="en-US"/>
+        </w:rPr>
+      </w:pPr>
+      <w:r>
+        <w:rPr>
+          <w:color w:val="BFBFBF" w:themeColor="background1" w:themeShade="BF"/>
+          <w:lang w:val="en-US"/>
+        </w:rPr>
+        <w:t>2008-03 02    Fundamental Principles Spec Part A Project Summary.docx</w:t>
+      </w:r>
+    </w:p>
+    <w:p>
+      <w:pPr>
+        <w:pStyle w:val="ListParagraph"/>
+        <w:numPr>
+          <w:ilvl w:val="1"/>
+          <w:numId w:val="25"/>
+        </w:numPr>
+        <w:rPr>
+          <w:color w:val="BFBFBF" w:themeColor="background1" w:themeShade="BF"/>
+          <w:lang w:val="en-US"/>
+        </w:rPr>
+      </w:pPr>
+      <w:r>
+        <w:rPr>
+          <w:color w:val="BFBFBF" w:themeColor="background1" w:themeShade="BF"/>
+          <w:lang w:val="en-US"/>
+        </w:rPr>
+        <w:t>2008-03 03       Orient in First Four Fundamental Principles Project Summary.docx</w:t>
+      </w:r>
+    </w:p>
+    <w:p>
+      <w:pPr>
+        <w:pStyle w:val="ListParagraph"/>
+        <w:numPr>
+          <w:ilvl w:val="1"/>
+          <w:numId w:val="25"/>
+        </w:numPr>
+        <w:rPr>
+          <w:color w:val="BFBFBF" w:themeColor="background1" w:themeShade="BF"/>
+          <w:lang w:val="en-US"/>
+        </w:rPr>
+      </w:pPr>
+      <w:r>
+        <w:rPr>
+          <w:color w:val="BFBFBF" w:themeColor="background1" w:themeShade="BF"/>
+          <w:lang w:val="en-US"/>
+        </w:rPr>
+        <w:t>2008-03 04       Computer Language Programmed Within Itself Spec Project Summary.docx</w:t>
+      </w:r>
+    </w:p>
+    <w:p>
+      <w:pPr>
+        <w:pStyle w:val="ListParagraph"/>
+        <w:numPr>
+          <w:ilvl w:val="1"/>
+          <w:numId w:val="25"/>
+        </w:numPr>
+        <w:rPr>
+          <w:lang w:val="en-US"/>
+        </w:rPr>
+      </w:pPr>
+      <w:r>
+        <w:rPr>
+          <w:lang w:val="en-US"/>
+        </w:rPr>
+        <w:t>2008-03 05       Generic, No Generators Spec, Project Summary.docx</w:t>
+      </w:r>
+    </w:p>
+    <w:p>
+      <w:pPr>
+        <w:pStyle w:val="ListParagraph"/>
+        <w:numPr>
+          <w:ilvl w:val="1"/>
+          <w:numId w:val="25"/>
+        </w:numPr>
+        <w:rPr>
+          <w:lang w:val="en-US"/>
+        </w:rPr>
+      </w:pPr>
+      <w:r>
+        <w:rPr>
+          <w:lang w:val="en-US"/>
+        </w:rPr>
+        <w:t>Change fonts and layout in b</w:t>
       </w:r>
       <w:bookmarkStart w:id="10" w:name="_GoBack"/>
       <w:bookmarkEnd w:id="10"/>
       <w:r>
         <w:rPr>
-          <w:color w:val="BFBFBF" w:themeColor="background1" w:themeShade="BF"/>
-          <w:lang w:val="en-US"/>
-        </w:rPr>
-        <w:t>is in rougher format, but it is not very long, so should be doable.</w:t>
-      </w:r>
-    </w:p>
-    <w:p>
-      <w:pPr>
-        <w:pStyle w:val="ListParagraph"/>
+          <w:lang w:val="en-US"/>
+        </w:rPr>
+        <w:t>ulk first.</w:t>
+      </w:r>
+    </w:p>
+    <w:p>
+      <w:pPr>
+        <w:pStyle w:val="Heading3"/>
+        <w:rPr>
+          <w:color w:val="B4C6E7"/>
+          <w:lang w:val="en-US"/>
+        </w:rPr>
+      </w:pPr>
+      <w:r>
+        <w:rPr>
+          <w:color w:val="B4C6E7"/>
+          <w:lang w:val="en-US"/>
+        </w:rPr>
+        <w:t>2020-04-1</w:t>
+      </w:r>
+      <w:r>
+        <w:rPr>
+          <w:color w:val="B4C6E7"/>
+          <w:lang w:val="en-US"/>
+        </w:rPr>
+        <w:t>3</w:t>
+      </w:r>
+      <w:r>
+        <w:rPr>
+          <w:color w:val="B4C6E7"/>
+          <w:lang w:val="en-US"/>
+        </w:rPr>
+        <w:t xml:space="preserve"> Notes Circle Language Spec Planning Docs</w:t>
+      </w:r>
+    </w:p>
+    <w:p>
+      <w:pPr>
+        <w:numPr>
+          <w:ilvl w:val="0"/>
+          <w:numId w:val="25"/>
+        </w:numPr>
+        <w:rPr>
+          <w:lang w:val="en-US"/>
+        </w:rPr>
+      </w:pPr>
+      <w:r>
+        <w:rPr>
+          <w:lang w:val="en-US"/>
+        </w:rPr>
+        <w:t>Reformulate:</w:t>
+      </w:r>
+    </w:p>
+    <w:p>
+      <w:pPr>
         <w:numPr>
           <w:ilvl w:val="1"/>
           <w:numId w:val="25"/>
         </w:numPr>
         <w:rPr>
-          <w:color w:val="BFBFBF" w:themeColor="background1" w:themeShade="BF"/>
-          <w:lang w:val="en-US"/>
-        </w:rPr>
-      </w:pPr>
-      <w:r>
-        <w:rPr>
-          <w:color w:val="BFBFBF" w:themeColor="background1" w:themeShade="BF"/>
-          <w:lang w:val="en-US"/>
-        </w:rPr>
-        <w:t>It may have out-of-scope content.</w:t>
-      </w:r>
-    </w:p>
-    <w:p>
-      <w:pPr>
-        <w:pStyle w:val="ListParagraph"/>
+          <w:lang w:val="en-US"/>
+        </w:rPr>
+      </w:pPr>
+      <w:r>
+        <w:rPr>
+          <w:lang w:val="en-US"/>
+        </w:rPr>
+        <w:t>I would want to read over those Done projects content before publishing. I should know what I publish exactly and have evaluated it and made some adaptations possibly. Probably nothing in it is a secret, so you don't need to remove it from source control history, but slight changes might be good.</w:t>
+      </w:r>
+    </w:p>
+    <w:p>
+      <w:pPr>
         <w:numPr>
           <w:ilvl w:val="1"/>
           <w:numId w:val="25"/>
         </w:numPr>
         <w:rPr>
-          <w:color w:val="BFBFBF" w:themeColor="background1" w:themeShade="BF"/>
-          <w:lang w:val="en-US"/>
-        </w:rPr>
-      </w:pPr>
-      <w:r>
-        <w:rPr>
-          <w:color w:val="BFBFBF" w:themeColor="background1" w:themeShade="BF"/>
-          <w:lang w:val="en-US"/>
-        </w:rPr>
-        <w:t>Maybe read over again. Second time around it still seems kind of resolute.</w:t>
-      </w:r>
-    </w:p>
-    <w:p>
-      <w:pPr>
-        <w:pStyle w:val="ListParagraph"/>
+          <w:lang w:val="en-US"/>
+        </w:rPr>
+      </w:pPr>
+      <w:r>
+        <w:rPr>
+          <w:lang w:val="en-US"/>
+        </w:rPr>
+        <w:t>I did not read the content of the sub-projects or the idea box.</w:t>
+      </w:r>
+    </w:p>
+    <w:p>
+      <w:pPr>
         <w:numPr>
           <w:ilvl w:val="1"/>
           <w:numId w:val="25"/>
         </w:numPr>
         <w:rPr>
-          <w:color w:val="FFC000"/>
-          <w:lang w:val="en-US"/>
-        </w:rPr>
-      </w:pPr>
-      <w:r>
-        <w:rPr>
-          <w:color w:val="FFC000"/>
-          <w:lang w:val="en-US"/>
-        </w:rPr>
-        <w:t>ISNSE = Internet as a Single Computer &gt; But why?</w:t>
-      </w:r>
-    </w:p>
-    <w:p>
-      <w:pPr>
-        <w:pStyle w:val="ListParagraph"/>
+          <w:lang w:val="en-US"/>
+        </w:rPr>
+      </w:pPr>
+      <w:r>
+        <w:rPr>
+          <w:lang w:val="en-US"/>
+        </w:rPr>
+        <w:t>I think, I guess, I would want to go through content top-down for reformulations?</w:t>
+      </w:r>
+    </w:p>
+    <w:p>
+      <w:pPr>
         <w:numPr>
           <w:ilvl w:val="0"/>
           <w:numId w:val="25"/>
@@ -5147,12 +5438,113 @@
         <w:rPr>
           <w:lang w:val="en-US"/>
         </w:rPr>
-        <w:t>The aim is to use less definite, more open, language and to take out the personal 'I' form.</w:t>
-      </w:r>
-    </w:p>
-    <w:p>
-      <w:pPr>
-        <w:pStyle w:val="ListParagraph"/>
+        <w:t>Tone:</w:t>
+      </w:r>
+    </w:p>
+    <w:p>
+      <w:pPr>
+        <w:numPr>
+          <w:ilvl w:val="1"/>
+          <w:numId w:val="25"/>
+        </w:numPr>
+        <w:rPr>
+          <w:lang w:val="en-US"/>
+        </w:rPr>
+      </w:pPr>
+      <w:r>
+        <w:rPr>
+          <w:lang w:val="en-US"/>
+        </w:rPr>
+        <w:t>Some things especially in evaluations may seem cocky when I call my own successes very</w:t>
+      </w:r>
+      <w:r>
+        <w:rPr>
+          <w:lang w:val="en-US"/>
+        </w:rPr>
+        <w:t>,</w:t>
+      </w:r>
+      <w:r>
+        <w:rPr>
+          <w:lang w:val="en-US"/>
+        </w:rPr>
+        <w:t xml:space="preserve"> very good. I don't know if I need to change that. I also use I and you interchangedly when I talk about myself. Not sure if I have to change that. The plans sometimes talk in definites. Maybe openness is better language. Not sure if that's a problem.</w:t>
+      </w:r>
+    </w:p>
+    <w:p>
+      <w:pPr>
+        <w:numPr>
+          <w:ilvl w:val="1"/>
+          <w:numId w:val="25"/>
+        </w:numPr>
+        <w:rPr>
+          <w:lang w:val="en-US"/>
+        </w:rPr>
+      </w:pPr>
+      <w:r>
+        <w:rPr>
+          <w:lang w:val="en-US"/>
+        </w:rPr>
+        <w:t>I worry what people would think of me. If they'd think I'm arrogant… maybe I should not worry about that.</w:t>
+      </w:r>
+    </w:p>
+    <w:p>
+      <w:pPr>
+        <w:numPr>
+          <w:ilvl w:val="1"/>
+          <w:numId w:val="25"/>
+        </w:numPr>
+        <w:rPr>
+          <w:lang w:val="en-US"/>
+        </w:rPr>
+      </w:pPr>
+      <w:r>
+        <w:rPr>
+          <w:lang w:val="en-US"/>
+        </w:rPr>
+        <w:t>Cockiness/speaking in definites, and scope/out-of-scope are 2 different things. My intermediate goal now was to change the tone, not to change the scope covered by the documents? There are still gray areas of scope. I think I should deal with that later?</w:t>
+      </w:r>
+    </w:p>
+    <w:p>
+      <w:pPr>
+        <w:pStyle w:val="Heading3"/>
+        <w:rPr>
+          <w:color w:val="B4C6E7"/>
+          <w:lang w:val="en-US"/>
+        </w:rPr>
+      </w:pPr>
+      <w:bookmarkStart w:id="11" w:name="_Toc37540059"/>
+      <w:r>
+        <w:rPr>
+          <w:color w:val="B4C6E7"/>
+          <w:lang w:val="en-US"/>
+        </w:rPr>
+        <w:t xml:space="preserve">2019-12-29 </w:t>
+      </w:r>
+      <w:r>
+        <w:rPr>
+          <w:color w:val="B4C6E7"/>
+          <w:lang w:val="en-US"/>
+        </w:rPr>
+        <w:t>Brainstorm</w:t>
+      </w:r>
+      <w:r>
+        <w:rPr>
+          <w:color w:val="B4C6E7"/>
+          <w:lang w:val="en-US"/>
+        </w:rPr>
+        <w:t xml:space="preserve"> Scop</w:t>
+      </w:r>
+      <w:r>
+        <w:rPr>
+          <w:color w:val="B4C6E7"/>
+          <w:lang w:val="en-US"/>
+        </w:rPr>
+        <w:t>e</w:t>
+      </w:r>
+      <w:bookmarkEnd w:id="11"/>
+    </w:p>
+    <w:p>
+      <w:pPr>
         <w:numPr>
           <w:ilvl w:val="0"/>
           <w:numId w:val="25"/>
@@ -5165,37 +5557,7 @@
         <w:rPr>
           <w:lang w:val="en-US"/>
         </w:rPr>
-        <w:t>I think a lot of documents do not contain as much prose as Circle Language Spec Strategy, so maybe things are doable after all. Also it does not drain my energy much. It is relaxing work to me. So I am not sure how much it matters, how long it takes.</w:t>
-      </w:r>
-    </w:p>
-    <w:p>
-      <w:pPr>
-        <w:pStyle w:val="Heading3"/>
-        <w:rPr>
-          <w:color w:val="B4C6E7"/>
-          <w:lang w:val="en-US"/>
-        </w:rPr>
-      </w:pPr>
-      <w:r>
-        <w:rPr>
-          <w:color w:val="B4C6E7"/>
-          <w:lang w:val="en-US"/>
-        </w:rPr>
-        <w:t>2020-04-1</w:t>
-      </w:r>
-      <w:r>
-        <w:rPr>
-          <w:color w:val="B4C6E7"/>
-          <w:lang w:val="en-US"/>
-        </w:rPr>
-        <w:t>3</w:t>
-      </w:r>
-      <w:r>
-        <w:rPr>
-          <w:color w:val="B4C6E7"/>
-          <w:lang w:val="en-US"/>
-        </w:rPr>
-        <w:t xml:space="preserve"> Notes Circle Language Spec Planning Docs</w:t>
+        <w:t>Basically I want to scope the project.</w:t>
       </w:r>
     </w:p>
     <w:p>
@@ -5212,7 +5574,7 @@
         <w:rPr>
           <w:lang w:val="en-US"/>
         </w:rPr>
-        <w:t>Reformulate:</w:t>
+        <w:t>Out of scope:</w:t>
       </w:r>
     </w:p>
     <w:p>
@@ -5229,7 +5591,7 @@
         <w:rPr>
           <w:lang w:val="en-US"/>
         </w:rPr>
-        <w:t>I would want to read over those Done projects content before publishing. I should know what I publish exactly and have evaluated it and made some adaptations possibly. Probably nothing in it is a secret, so you don't need to remove it from source control history, but slight changes might be good.</w:t>
+        <w:t>Operating system components</w:t>
       </w:r>
     </w:p>
     <w:p>
@@ -5239,14 +5601,16 @@
           <w:numId w:val="25"/>
         </w:numPr>
         <w:rPr>
-          <w:lang w:val="en-US"/>
-        </w:rPr>
-      </w:pPr>
-      <w:r>
-        <w:rPr>
-          <w:lang w:val="en-US"/>
-        </w:rPr>
-        <w:t>I did not read the content of the sub-projects or the idea box.</w:t>
+          <w:color w:val="BFBFBF" w:themeColor="background1" w:themeShade="BF"/>
+          <w:lang w:val="en-US"/>
+        </w:rPr>
+      </w:pPr>
+      <w:r>
+        <w:rPr>
+          <w:color w:val="BFBFBF" w:themeColor="background1" w:themeShade="BF"/>
+          <w:lang w:val="en-US"/>
+        </w:rPr>
+        <w:t>Studying</w:t>
       </w:r>
     </w:p>
     <w:p>
@@ -5263,24 +5627,58 @@
         <w:rPr>
           <w:lang w:val="en-US"/>
         </w:rPr>
-        <w:t>I think, I guess, I would want to go through content top-down for reformulations?</w:t>
-      </w:r>
-    </w:p>
-    <w:p>
-      <w:pPr>
-        <w:numPr>
-          <w:ilvl w:val="0"/>
-          <w:numId w:val="25"/>
-        </w:numPr>
-        <w:rPr>
-          <w:lang w:val="en-US"/>
-        </w:rPr>
-      </w:pPr>
-      <w:r>
-        <w:rPr>
-          <w:lang w:val="en-US"/>
-        </w:rPr>
-        <w:t>Tone:</w:t>
+        <w:t>Fundamental principles?</w:t>
+      </w:r>
+    </w:p>
+    <w:p>
+      <w:pPr>
+        <w:numPr>
+          <w:ilvl w:val="2"/>
+          <w:numId w:val="25"/>
+        </w:numPr>
+        <w:rPr>
+          <w:lang w:val="en-US"/>
+        </w:rPr>
+      </w:pPr>
+      <w:r>
+        <w:rPr>
+          <w:lang w:val="en-US"/>
+        </w:rPr>
+        <w:t>Are some of them out-of-scope?</w:t>
+      </w:r>
+    </w:p>
+    <w:p>
+      <w:pPr>
+        <w:numPr>
+          <w:ilvl w:val="2"/>
+          <w:numId w:val="25"/>
+        </w:numPr>
+        <w:rPr>
+          <w:lang w:val="en-US"/>
+        </w:rPr>
+      </w:pPr>
+      <w:r>
+        <w:rPr>
+          <w:lang w:val="en-US"/>
+        </w:rPr>
+        <w:t>Do I limit the ambitions with the project?</w:t>
+      </w:r>
+    </w:p>
+    <w:p>
+      <w:pPr>
+        <w:numPr>
+          <w:ilvl w:val="2"/>
+          <w:numId w:val="25"/>
+        </w:numPr>
+        <w:rPr>
+          <w:lang w:val="en-US"/>
+        </w:rPr>
+      </w:pPr>
+      <w:r>
+        <w:rPr>
+          <w:lang w:val="en-US"/>
+        </w:rPr>
+        <w:t>Do I remove fundamental principles that are questionable or irrelevant, like that the code base is written in C++, or things that may speed up development, things others could figure out, making how I feel about it not add much? Maybe ease up on things, talk less strict about things?</w:t>
       </w:r>
     </w:p>
     <w:p>
@@ -5297,179 +5695,7 @@
         <w:rPr>
           <w:lang w:val="en-US"/>
         </w:rPr>
-        <w:t>Some things especially in evaluations may seem cocky when I call my own successes very</w:t>
-      </w:r>
-      <w:r>
-        <w:rPr>
-          <w:lang w:val="en-US"/>
-        </w:rPr>
-        <w:t>,</w:t>
-      </w:r>
-      <w:r>
-        <w:rPr>
-          <w:lang w:val="en-US"/>
-        </w:rPr>
-        <w:t xml:space="preserve"> very good. I don't know if I need to change that. I also use I and you interchangedly when I talk about myself. Not sure if I have to change that. The plans sometimes talk in definites. Maybe openness is better language. Not sure if that's a problem.</w:t>
-      </w:r>
-    </w:p>
-    <w:p>
-      <w:pPr>
-        <w:numPr>
-          <w:ilvl w:val="1"/>
-          <w:numId w:val="25"/>
-        </w:numPr>
-        <w:rPr>
-          <w:lang w:val="en-US"/>
-        </w:rPr>
-      </w:pPr>
-      <w:r>
-        <w:rPr>
-          <w:lang w:val="en-US"/>
-        </w:rPr>
-        <w:t>I worry what people would think of me. If they'd think I'm arrogant… maybe I should not worry about that.</w:t>
-      </w:r>
-    </w:p>
-    <w:p>
-      <w:pPr>
-        <w:numPr>
-          <w:ilvl w:val="1"/>
-          <w:numId w:val="25"/>
-        </w:numPr>
-        <w:rPr>
-          <w:lang w:val="en-US"/>
-        </w:rPr>
-      </w:pPr>
-      <w:r>
-        <w:rPr>
-          <w:lang w:val="en-US"/>
-        </w:rPr>
-        <w:t>Cockiness/speaking in definites, and scope/out-of-scope are 2 different things. My intermediate goal now was to change the tone, not to change the scope covered by the documents? There are still gray areas of scope. I think I should deal with that later?</w:t>
-      </w:r>
-    </w:p>
-    <w:p>
-      <w:pPr>
-        <w:pStyle w:val="Heading3"/>
-        <w:rPr>
-          <w:color w:val="B4C6E7"/>
-          <w:lang w:val="en-US"/>
-        </w:rPr>
-      </w:pPr>
-      <w:bookmarkStart w:id="11" w:name="_Toc37540059"/>
-      <w:r>
-        <w:rPr>
-          <w:color w:val="B4C6E7"/>
-          <w:lang w:val="en-US"/>
-        </w:rPr>
-        <w:t xml:space="preserve">2019-12-29 </w:t>
-      </w:r>
-      <w:r>
-        <w:rPr>
-          <w:color w:val="B4C6E7"/>
-          <w:lang w:val="en-US"/>
-        </w:rPr>
-        <w:t>Brainstorm</w:t>
-      </w:r>
-      <w:r>
-        <w:rPr>
-          <w:color w:val="B4C6E7"/>
-          <w:lang w:val="en-US"/>
-        </w:rPr>
-        <w:t xml:space="preserve"> Scop</w:t>
-      </w:r>
-      <w:r>
-        <w:rPr>
-          <w:color w:val="B4C6E7"/>
-          <w:lang w:val="en-US"/>
-        </w:rPr>
-        <w:t>e</w:t>
-      </w:r>
-      <w:bookmarkEnd w:id="11"/>
-    </w:p>
-    <w:p>
-      <w:pPr>
-        <w:numPr>
-          <w:ilvl w:val="0"/>
-          <w:numId w:val="25"/>
-        </w:numPr>
-        <w:rPr>
-          <w:lang w:val="en-US"/>
-        </w:rPr>
-      </w:pPr>
-      <w:r>
-        <w:rPr>
-          <w:lang w:val="en-US"/>
-        </w:rPr>
-        <w:t>Basically I want to scope the project.</w:t>
-      </w:r>
-    </w:p>
-    <w:p>
-      <w:pPr>
-        <w:numPr>
-          <w:ilvl w:val="0"/>
-          <w:numId w:val="25"/>
-        </w:numPr>
-        <w:rPr>
-          <w:lang w:val="en-US"/>
-        </w:rPr>
-      </w:pPr>
-      <w:r>
-        <w:rPr>
-          <w:lang w:val="en-US"/>
-        </w:rPr>
-        <w:t>Out of scope:</w:t>
-      </w:r>
-    </w:p>
-    <w:p>
-      <w:pPr>
-        <w:numPr>
-          <w:ilvl w:val="1"/>
-          <w:numId w:val="25"/>
-        </w:numPr>
-        <w:rPr>
-          <w:lang w:val="en-US"/>
-        </w:rPr>
-      </w:pPr>
-      <w:r>
-        <w:rPr>
-          <w:lang w:val="en-US"/>
-        </w:rPr>
-        <w:t>Operating system components</w:t>
-      </w:r>
-    </w:p>
-    <w:p>
-      <w:pPr>
-        <w:numPr>
-          <w:ilvl w:val="1"/>
-          <w:numId w:val="25"/>
-        </w:numPr>
-        <w:rPr>
-          <w:color w:val="BFBFBF" w:themeColor="background1" w:themeShade="BF"/>
-          <w:lang w:val="en-US"/>
-        </w:rPr>
-      </w:pPr>
-      <w:r>
-        <w:rPr>
-          <w:color w:val="BFBFBF" w:themeColor="background1" w:themeShade="BF"/>
-          <w:lang w:val="en-US"/>
-        </w:rPr>
-        <w:t>Studying</w:t>
-      </w:r>
-    </w:p>
-    <w:p>
-      <w:pPr>
-        <w:numPr>
-          <w:ilvl w:val="1"/>
-          <w:numId w:val="25"/>
-        </w:numPr>
-        <w:rPr>
-          <w:lang w:val="en-US"/>
-        </w:rPr>
-      </w:pPr>
-      <w:r>
-        <w:rPr>
-          <w:lang w:val="en-US"/>
-        </w:rPr>
-        <w:t>Fundamental principles?</w:t>
+        <w:t>'Software System': an abstraction layer above the new computer language.</w:t>
       </w:r>
     </w:p>
     <w:p>
@@ -5486,75 +5712,21 @@
         <w:rPr>
           <w:lang w:val="en-US"/>
         </w:rPr>
-        <w:t>Are some of them out-of-scope?</w:t>
-      </w:r>
-    </w:p>
-    <w:p>
-      <w:pPr>
-        <w:numPr>
-          <w:ilvl w:val="2"/>
-          <w:numId w:val="25"/>
-        </w:numPr>
-        <w:rPr>
-          <w:lang w:val="en-US"/>
-        </w:rPr>
-      </w:pPr>
-      <w:r>
-        <w:rPr>
-          <w:lang w:val="en-US"/>
-        </w:rPr>
-        <w:t>Do I limit the ambitions with the project?</w:t>
-      </w:r>
-    </w:p>
-    <w:p>
-      <w:pPr>
-        <w:numPr>
-          <w:ilvl w:val="2"/>
-          <w:numId w:val="25"/>
-        </w:numPr>
-        <w:rPr>
-          <w:lang w:val="en-US"/>
-        </w:rPr>
-      </w:pPr>
-      <w:r>
-        <w:rPr>
-          <w:lang w:val="en-US"/>
-        </w:rPr>
-        <w:t>Do I remove fundamental principles that are questionable or irrelevant, like that the code base is written in C++, or things that may speed up development, things others could figure out, making how I feel about it not add much? Maybe ease up on things, talk less strict about things?</w:t>
-      </w:r>
-    </w:p>
-    <w:p>
-      <w:pPr>
-        <w:numPr>
-          <w:ilvl w:val="1"/>
-          <w:numId w:val="25"/>
-        </w:numPr>
-        <w:rPr>
-          <w:lang w:val="en-US"/>
-        </w:rPr>
-      </w:pPr>
-      <w:r>
-        <w:rPr>
-          <w:lang w:val="en-US"/>
-        </w:rPr>
-        <w:t>'Software System': an abstraction layer above the new computer language.</w:t>
-      </w:r>
-    </w:p>
-    <w:p>
-      <w:pPr>
-        <w:numPr>
-          <w:ilvl w:val="2"/>
-          <w:numId w:val="25"/>
-        </w:numPr>
-        <w:rPr>
-          <w:lang w:val="en-US"/>
-        </w:rPr>
-      </w:pPr>
-      <w:r>
-        <w:rPr>
-          <w:lang w:val="en-US"/>
-        </w:rPr>
-        <w:t>How do I take interesting parts from the general Software System documentation and drop em somewhere in the Computer Language documentation.</w:t>
+        <w:t xml:space="preserve">How do I take interesting parts from the general Software System documentation and drop </w:t>
+      </w:r>
+      <w:proofErr w:type="spellStart"/>
+      <w:r>
+        <w:rPr>
+          <w:lang w:val="en-US"/>
+        </w:rPr>
+        <w:t>em</w:t>
+      </w:r>
+      <w:proofErr w:type="spellEnd"/>
+      <w:r>
+        <w:rPr>
+          <w:lang w:val="en-US"/>
+        </w:rPr>
+        <w:t xml:space="preserve"> somewhere in the Computer Language documentation.</w:t>
       </w:r>
     </w:p>
     <w:p>
@@ -5823,7 +5995,21 @@
         <w:rPr>
           <w:lang w:val="en-US"/>
         </w:rPr>
-        <w:t>. A method contained by a a class can access all the other private members of that class. In my efforts to generalize and make things interchangeable, this 'had to be</w:t>
+        <w:t xml:space="preserve">. A method contained by a </w:t>
+      </w:r>
+      <w:proofErr w:type="spellStart"/>
+      <w:r>
+        <w:rPr>
+          <w:lang w:val="en-US"/>
+        </w:rPr>
+        <w:t>a</w:t>
+      </w:r>
+      <w:proofErr w:type="spellEnd"/>
+      <w:r>
+        <w:rPr>
+          <w:lang w:val="en-US"/>
+        </w:rPr>
+        <w:t xml:space="preserve"> class can access all the other private members of that class. In my efforts to generalize and make things interchangeable, this 'had to be</w:t>
       </w:r>
       <w:r>
         <w:rPr>
@@ -5958,7 +6144,21 @@
         <w:rPr>
           <w:lang w:val="en-US"/>
         </w:rPr>
-        <w:t>The idea that the diagram expression should be canonical and unambiguously express anything from any computer language, might not be a rule I want to uphold in the Circle Language Spec doc. For instance if C# has certain rules for scoping of implied accessibility rules of members, you might not want to express that in a diagram. It sort of would make no sense if the diagrams are applied like a helper tool in Visual Studio to visualize certain aspects of C# code, to have symbols that disambiguate something, that is not unambiguous according to C#. The concept of canonicalizing things, may have a better place in Circle Language Broader View docs, I mean to isolate from the Circle Language Spec. A reason for unambiguous expression may only become clear, if you look at those ideas about possible broader applications of this notation: specifically where in a diagram you just switch from one source language to the next, by navigating the symbols. (E.g.: Now the diagram expresses something with C# as the source, navigate onward and you may see some diagram expressing something that came from JavaScript… the rules change, maybe the diagram expression should be unambiguous.) I think it is good and keeps it simpler and ideas less stuck on eachother, to speak in options for diagram expression. There is a general theme in the expression. It is not all wishy washy, but there is wiggle room for how to use it. Lots. I just want to share the idea, not impose how it should be used.</w:t>
+        <w:t xml:space="preserve">The idea that the diagram expression should be canonical and unambiguously express anything from any computer language, might not be a rule I want to uphold in the Circle Language Spec doc. For instance if C# has certain rules for scoping of implied accessibility rules of members, you might not want to express that in a diagram. It sort of would make no sense if the diagrams are applied like a helper tool in Visual Studio to visualize certain aspects of C# code, to have symbols that disambiguate something, that is not unambiguous according to C#. The concept of canonicalizing things, may have a better place in Circle Language Broader View docs, I mean to isolate from the Circle Language Spec. A reason for unambiguous expression may only become clear, if you look at those ideas about possible broader applications of this notation: specifically where in a diagram you just switch from one source language to the next, by navigating the symbols. (E.g.: Now the diagram expresses something with C# as the source, navigate onward and you may see some diagram expressing something that came from JavaScript… the rules change, maybe the diagram expression should be unambiguous.) I think it is good and keeps it simpler and ideas less stuck on </w:t>
+      </w:r>
+      <w:proofErr w:type="spellStart"/>
+      <w:r>
+        <w:rPr>
+          <w:lang w:val="en-US"/>
+        </w:rPr>
+        <w:t>eachother</w:t>
+      </w:r>
+      <w:proofErr w:type="spellEnd"/>
+      <w:r>
+        <w:rPr>
+          <w:lang w:val="en-US"/>
+        </w:rPr>
+        <w:t>, to speak in options for diagram expression. There is a general theme in the expression. It is not all wishy washy, but there is wiggle room for how to use it. Lots. I just want to share the idea, not impose how it should be used.</w:t>
       </w:r>
     </w:p>
     <w:p>
@@ -6134,7 +6334,21 @@
         <w:rPr>
           <w:lang w:val="en-US"/>
         </w:rPr>
-        <w:t xml:space="preserve"> Earlier anything language speccy would be still in the project definition, but deemed optional. This split up is by feeling it is part of the language or not part of the language. Now I actually have in mind 3 categories of things that kind of fall under that umbrella 'part of the language': Language Spec / Broader Perspective / Construct Proposals.</w:t>
+        <w:t xml:space="preserve"> Earlier anything language </w:t>
+      </w:r>
+      <w:proofErr w:type="spellStart"/>
+      <w:r>
+        <w:rPr>
+          <w:lang w:val="en-US"/>
+        </w:rPr>
+        <w:t>speccy</w:t>
+      </w:r>
+      <w:proofErr w:type="spellEnd"/>
+      <w:r>
+        <w:rPr>
+          <w:lang w:val="en-US"/>
+        </w:rPr>
+        <w:t xml:space="preserve"> would be still in the project definition, but deemed optional. This split up is by feeling it is part of the language or not part of the language. Now I actually have in mind 3 categories of things that kind of fall under that umbrella 'part of the language': Language Spec / Broader Perspective / Construct Proposals.</w:t>
       </w:r>
     </w:p>
     <w:p>
@@ -6386,7 +6600,21 @@
         <w:rPr>
           <w:lang w:val="en-US"/>
         </w:rPr>
-        <w:t>The work might be modularized. I am not attacted to how CSS3 is modularized, each piece of specs with a different state of being finished up. It seems messy. But I can employ the same organization to accept certain concepts are just more crystalized out than others, making it easier to share, even in an unfinished state, and stimulating keeping things separated and separately usable even when other parts are just really still messy.</w:t>
+        <w:t xml:space="preserve">The work might be modularized. I am not </w:t>
+      </w:r>
+      <w:proofErr w:type="spellStart"/>
+      <w:r>
+        <w:rPr>
+          <w:lang w:val="en-US"/>
+        </w:rPr>
+        <w:t>attacted</w:t>
+      </w:r>
+      <w:proofErr w:type="spellEnd"/>
+      <w:r>
+        <w:rPr>
+          <w:lang w:val="en-US"/>
+        </w:rPr>
+        <w:t xml:space="preserve"> to how CSS3 is modularized, each piece of specs with a different state of being finished up. It seems messy. But I can employ the same organization to accept certain concepts are just more crystalized out than others, making it easier to share, even in an unfinished state, and stimulating keeping things separated and separately usable even when other parts are just really still messy.</w:t>
       </w:r>
     </w:p>
     <w:p>
@@ -6403,7 +6631,21 @@
         <w:rPr>
           <w:lang w:val="en-US"/>
         </w:rPr>
-        <w:t>I seem to have had several goals fighting over eachother, in projects done long ago about this documentation:</w:t>
+        <w:t xml:space="preserve">I seem to have had several goals fighting over </w:t>
+      </w:r>
+      <w:proofErr w:type="spellStart"/>
+      <w:r>
+        <w:rPr>
+          <w:lang w:val="en-US"/>
+        </w:rPr>
+        <w:t>eachother</w:t>
+      </w:r>
+      <w:proofErr w:type="spellEnd"/>
+      <w:r>
+        <w:rPr>
+          <w:lang w:val="en-US"/>
+        </w:rPr>
+        <w:t>, in projects done long ago about this documentation:</w:t>
       </w:r>
     </w:p>
     <w:p>
@@ -6563,7 +6805,21 @@
         <w:rPr>
           <w:lang w:val="en-US"/>
         </w:rPr>
-        <w:t>I notice I talk a lot about implementation rather than notation. For instance: Does a dashed circle mean it is used as a class, enforced to be a class, static inside its container, how does it work in the system interfaces? What if it is just the notation that is a good idea, what if the implementation isn't. That might even make system interfaces' precise definition not important or maybe just subjected to diagrams drawn out to represent things from another language, like C#. C# getters and setters might be in a system interface notation. But setting an object reference's interface dynamically in runtime… may be too much of an implementation detail. I think it is a language definition / runtime implementation separation. In think the engineers at Microsoft might be right about developing language spec / runtime / framework / compiler quasi-independently. Maybe I can be inspired by that and make my language definition a litte simpler. I am subjected to the pitfall of wa</w:t>
+        <w:t xml:space="preserve">I notice I talk a lot about implementation rather than notation. For instance: Does a dashed circle mean it is used as a class, enforced to be a class, static inside its container, how does it work in the system interfaces? What if it is just the notation that is a good idea, what if the implementation isn't. That might even make system interfaces' precise definition not important or maybe just subjected to diagrams drawn out to represent things from another language, like C#. C# getters and setters might be in a system interface notation. But setting an object reference's interface dynamically in runtime… may be too much of an implementation detail. I think it is a language definition / runtime implementation separation. In think the engineers at Microsoft might be right about developing language spec / runtime / framework / compiler quasi-independently. Maybe I can be inspired by that and make my language definition a </w:t>
+      </w:r>
+      <w:proofErr w:type="spellStart"/>
+      <w:r>
+        <w:rPr>
+          <w:lang w:val="en-US"/>
+        </w:rPr>
+        <w:t>litte</w:t>
+      </w:r>
+      <w:proofErr w:type="spellEnd"/>
+      <w:r>
+        <w:rPr>
+          <w:lang w:val="en-US"/>
+        </w:rPr>
+        <w:t xml:space="preserve"> simpler. I am subjected to the pitfall of wa</w:t>
       </w:r>
       <w:r>
         <w:rPr>
@@ -7678,7 +7934,23 @@
           <w:color w:val="BFBFBF" w:themeColor="background1" w:themeShade="BF"/>
           <w:lang w:val="en-US"/>
         </w:rPr>
-        <w:t>Exp: Windows 7 File Explorer. "D:\Source\JJs Software\Project Docs\Circle Language Spec Plan". Search "content:Joost".</w:t>
+        <w:t>Exp: Windows 7 File Explorer. "D:\Source\JJs Software\Project Docs\Circle Language Spec Plan". Search "</w:t>
+      </w:r>
+      <w:proofErr w:type="spellStart"/>
+      <w:r>
+        <w:rPr>
+          <w:color w:val="BFBFBF" w:themeColor="background1" w:themeShade="BF"/>
+          <w:lang w:val="en-US"/>
+        </w:rPr>
+        <w:t>content:Joost</w:t>
+      </w:r>
+      <w:proofErr w:type="spellEnd"/>
+      <w:r>
+        <w:rPr>
+          <w:color w:val="BFBFBF" w:themeColor="background1" w:themeShade="BF"/>
+          <w:lang w:val="en-US"/>
+        </w:rPr>
+        <w:t>".</w:t>
       </w:r>
     </w:p>
     <w:p>
@@ -8055,7 +8327,39 @@
           <w:color w:val="BFBFBF"/>
           <w:lang w:val="en-US"/>
         </w:rPr>
-        <w:t>The 'Out-of-Scope' document os currently not just postponed items of the Circle Language Spec, but more than that: not even considered part of the Circle Language Spec proect at all anymore.</w:t>
+        <w:t xml:space="preserve">The 'Out-of-Scope' document </w:t>
+      </w:r>
+      <w:proofErr w:type="spellStart"/>
+      <w:r>
+        <w:rPr>
+          <w:color w:val="BFBFBF"/>
+          <w:lang w:val="en-US"/>
+        </w:rPr>
+        <w:t>os</w:t>
+      </w:r>
+      <w:proofErr w:type="spellEnd"/>
+      <w:r>
+        <w:rPr>
+          <w:color w:val="BFBFBF"/>
+          <w:lang w:val="en-US"/>
+        </w:rPr>
+        <w:t xml:space="preserve"> currently not just postponed items of the Circle Language Spec, but more than that: not even considered part of the Circle Language Spec </w:t>
+      </w:r>
+      <w:proofErr w:type="spellStart"/>
+      <w:r>
+        <w:rPr>
+          <w:color w:val="BFBFBF"/>
+          <w:lang w:val="en-US"/>
+        </w:rPr>
+        <w:t>proect</w:t>
+      </w:r>
+      <w:proofErr w:type="spellEnd"/>
+      <w:r>
+        <w:rPr>
+          <w:color w:val="BFBFBF"/>
+          <w:lang w:val="en-US"/>
+        </w:rPr>
+        <w:t xml:space="preserve"> at all anymore.</w:t>
       </w:r>
     </w:p>
     <w:p>
@@ -9827,7 +10131,23 @@
           <w:color w:val="BFBFBF"/>
           <w:lang w:val="en-US"/>
         </w:rPr>
-        <w:t>The reason for calling it that, is to make it clearer what the project entains, separating it better from the super-project with the name 'Circle Docs', so that there is a clear distinction that one is about programming and the other is about documentation.</w:t>
+        <w:t xml:space="preserve">The reason for calling it that, is to make it clearer what the project </w:t>
+      </w:r>
+      <w:proofErr w:type="spellStart"/>
+      <w:r>
+        <w:rPr>
+          <w:color w:val="BFBFBF"/>
+          <w:lang w:val="en-US"/>
+        </w:rPr>
+        <w:t>entains</w:t>
+      </w:r>
+      <w:proofErr w:type="spellEnd"/>
+      <w:r>
+        <w:rPr>
+          <w:color w:val="BFBFBF"/>
+          <w:lang w:val="en-US"/>
+        </w:rPr>
+        <w:t>, separating it better from the super-project with the name 'Circle Docs', so that there is a clear distinction that one is about programming and the other is about documentation.</w:t>
       </w:r>
     </w:p>
     <w:p>
@@ -10054,7 +10374,23 @@
           <w:color w:val="BFBFBF"/>
           <w:lang w:val="en-US"/>
         </w:rPr>
-        <w:t>Circle Language Design is also an option. 'Specification' may raise expectations about finishedness.</w:t>
+        <w:t xml:space="preserve">Circle Language Design is also an option. 'Specification' may raise expectations about </w:t>
+      </w:r>
+      <w:proofErr w:type="spellStart"/>
+      <w:r>
+        <w:rPr>
+          <w:color w:val="BFBFBF"/>
+          <w:lang w:val="en-US"/>
+        </w:rPr>
+        <w:t>finishedness</w:t>
+      </w:r>
+      <w:proofErr w:type="spellEnd"/>
+      <w:r>
+        <w:rPr>
+          <w:color w:val="BFBFBF"/>
+          <w:lang w:val="en-US"/>
+        </w:rPr>
+        <w:t>.</w:t>
       </w:r>
     </w:p>
     <w:p>
@@ -10111,7 +10447,23 @@
           <w:color w:val="BFBFBF"/>
           <w:lang w:val="en-US"/>
         </w:rPr>
-        <w:t>'Specification': suggests finishedness, but does it? CSS is all sorts unfinished modules.</w:t>
+        <w:t xml:space="preserve">'Specification': suggests </w:t>
+      </w:r>
+      <w:proofErr w:type="spellStart"/>
+      <w:r>
+        <w:rPr>
+          <w:color w:val="BFBFBF"/>
+          <w:lang w:val="en-US"/>
+        </w:rPr>
+        <w:t>finishedness</w:t>
+      </w:r>
+      <w:proofErr w:type="spellEnd"/>
+      <w:r>
+        <w:rPr>
+          <w:color w:val="BFBFBF"/>
+          <w:lang w:val="en-US"/>
+        </w:rPr>
+        <w:t>, but does it? CSS is all sorts unfinished modules.</w:t>
       </w:r>
     </w:p>
     <w:p>
@@ -10529,7 +10881,23 @@
           <w:color w:val="BFBFBF"/>
           <w:lang w:val="en-US"/>
         </w:rPr>
-        <w:t>Then it is basically just loose ideas, that might have been given a too prominent place. Maybe put it elsewhere, if it is just unhelpful for visual overview, perhaps. &gt; Some are more than that. I keep em this way.</w:t>
+        <w:t xml:space="preserve">Then it is basically just loose ideas, that might have been given a too prominent place. Maybe put it elsewhere, if it is just unhelpful for visual overview, perhaps. &gt; Some are more than that. I keep </w:t>
+      </w:r>
+      <w:proofErr w:type="spellStart"/>
+      <w:r>
+        <w:rPr>
+          <w:color w:val="BFBFBF"/>
+          <w:lang w:val="en-US"/>
+        </w:rPr>
+        <w:t>em</w:t>
+      </w:r>
+      <w:proofErr w:type="spellEnd"/>
+      <w:r>
+        <w:rPr>
+          <w:color w:val="BFBFBF"/>
+          <w:lang w:val="en-US"/>
+        </w:rPr>
+        <w:t xml:space="preserve"> this way.</w:t>
       </w:r>
     </w:p>
     <w:p>
@@ -10948,7 +11316,23 @@
           <w:color w:val="BFBFBF"/>
           <w:lang w:val="en-US"/>
         </w:rPr>
-        <w:t>That does not take away I want to split topics in these planning docs between language design one one end and programming at the other.</w:t>
+        <w:t xml:space="preserve">That does not take away I want to split topics in these planning docs between language design one </w:t>
+      </w:r>
+      <w:proofErr w:type="spellStart"/>
+      <w:r>
+        <w:rPr>
+          <w:color w:val="BFBFBF"/>
+          <w:lang w:val="en-US"/>
+        </w:rPr>
+        <w:t>one</w:t>
+      </w:r>
+      <w:proofErr w:type="spellEnd"/>
+      <w:r>
+        <w:rPr>
+          <w:color w:val="BFBFBF"/>
+          <w:lang w:val="en-US"/>
+        </w:rPr>
+        <w:t xml:space="preserve"> end and programming at the other.</w:t>
       </w:r>
     </w:p>
     <w:p>
@@ -11042,7 +11426,23 @@
           <w:color w:val="BFBFBF"/>
           <w:lang w:val="en-US"/>
         </w:rPr>
-        <w:t>Maybe I should just make 2 project folders eventually in the Project Docs repository: one for the new computer language and one for the rest, that are much like eachother, but one stripped down to computer language functional design topics, and the other in which to dump the rest: anything deemed out-of-scope of the entire new computer language topic. Those are different than topics out-of-scope because postponed, but still much to do with the new computer language. Maybe at first, even 'worse', I make 2 documents in each folder: One with topics that belong to the new computer language, and another document much like it, in which the rest is put, that I would want to leave out of it.</w:t>
+        <w:t xml:space="preserve">Maybe I should just make 2 project folders eventually in the Project Docs repository: one for the new computer language and one for the rest, that are much like </w:t>
+      </w:r>
+      <w:proofErr w:type="spellStart"/>
+      <w:r>
+        <w:rPr>
+          <w:color w:val="BFBFBF"/>
+          <w:lang w:val="en-US"/>
+        </w:rPr>
+        <w:t>eachother</w:t>
+      </w:r>
+      <w:proofErr w:type="spellEnd"/>
+      <w:r>
+        <w:rPr>
+          <w:color w:val="BFBFBF"/>
+          <w:lang w:val="en-US"/>
+        </w:rPr>
+        <w:t>, but one stripped down to computer language functional design topics, and the other in which to dump the rest: anything deemed out-of-scope of the entire new computer language topic. Those are different than topics out-of-scope because postponed, but still much to do with the new computer language. Maybe at first, even 'worse', I make 2 documents in each folder: One with topics that belong to the new computer language, and another document much like it, in which the rest is put, that I would want to leave out of it.</w:t>
       </w:r>
     </w:p>
     <w:p>
@@ -11105,7 +11505,23 @@
           <w:color w:val="BFBFBF"/>
           <w:lang w:val="en-US"/>
         </w:rPr>
-        <w:t>And lose the 'programming it out' part. And loose 'it is also a framework and an OS and any commonly used application'. It is actually quite hard for me to let go of that idea. I liked my playground back then. I wanted proof, that this could be used to realize software quicker, so one man can do what would have taken an army of programmers to do before. But I don't have that ambition anymore. Right now I just want to publically give away the programming language idea. I think I notice a lot of insecurities about people thinking it is a good idea or not. Maybe because I was trying to sell the idea, rather than just give it away? I get that I wanted a framework into which all of my ideas fit. I like some of the modularization of the concepts. But I do want to just cut away a few things. I think I am still trying to sell an idea, but then in a different way. I do not have the intention to sell it for cash, but I do want to not make it too ambitious, cover too much, so large in scope, that no one would pick it up anymore.</w:t>
+        <w:t xml:space="preserve">And lose the 'programming it out' part. And loose 'it is also a framework and an OS and any commonly used application'. It is actually quite hard for me to let go of that idea. I liked my playground back then. I wanted proof, that this could be used to realize software quicker, so one man can do what would have taken an army of programmers to do before. But I don't have that ambition anymore. Right now I just want to </w:t>
+      </w:r>
+      <w:proofErr w:type="spellStart"/>
+      <w:r>
+        <w:rPr>
+          <w:color w:val="BFBFBF"/>
+          <w:lang w:val="en-US"/>
+        </w:rPr>
+        <w:t>publically</w:t>
+      </w:r>
+      <w:proofErr w:type="spellEnd"/>
+      <w:r>
+        <w:rPr>
+          <w:color w:val="BFBFBF"/>
+          <w:lang w:val="en-US"/>
+        </w:rPr>
+        <w:t xml:space="preserve"> give away the programming language idea. I think I notice a lot of insecurities about people thinking it is a good idea or not. Maybe because I was trying to sell the idea, rather than just give it away? I get that I wanted a framework into which all of my ideas fit. I like some of the modularization of the concepts. But I do want to just cut away a few things. I think I am still trying to sell an idea, but then in a different way. I do not have the intention to sell it for cash, but I do want to not make it too ambitious, cover too much, so large in scope, that no one would pick it up anymore.</w:t>
       </w:r>
       <w:r>
         <w:rPr>
@@ -11591,7 +12007,23 @@
           <w:color w:val="BFBFBF"/>
           <w:lang w:val="en-US"/>
         </w:rPr>
-        <w:t xml:space="preserve"> the product. I have a canundrum. I cannot describe the product without making the product, because the description is the product.</w:t>
+        <w:t xml:space="preserve"> the product. I have a </w:t>
+      </w:r>
+      <w:proofErr w:type="spellStart"/>
+      <w:r>
+        <w:rPr>
+          <w:color w:val="BFBFBF"/>
+          <w:lang w:val="en-US"/>
+        </w:rPr>
+        <w:t>canundrum</w:t>
+      </w:r>
+      <w:proofErr w:type="spellEnd"/>
+      <w:r>
+        <w:rPr>
+          <w:color w:val="BFBFBF"/>
+          <w:lang w:val="en-US"/>
+        </w:rPr>
+        <w:t>. I cannot describe the product without making the product, because the description is the product.</w:t>
       </w:r>
     </w:p>
     <w:p>
@@ -12035,7 +12467,23 @@
           <w:color w:val="BFBFBF"/>
           <w:lang w:val="en-US"/>
         </w:rPr>
-        <w:t>* JMath 0.9 docs in Dutch</w:t>
+        <w:t xml:space="preserve">* </w:t>
+      </w:r>
+      <w:proofErr w:type="spellStart"/>
+      <w:r>
+        <w:rPr>
+          <w:color w:val="BFBFBF"/>
+          <w:lang w:val="en-US"/>
+        </w:rPr>
+        <w:t>JMath</w:t>
+      </w:r>
+      <w:proofErr w:type="spellEnd"/>
+      <w:r>
+        <w:rPr>
+          <w:color w:val="BFBFBF"/>
+          <w:lang w:val="en-US"/>
+        </w:rPr>
+        <w:t xml:space="preserve"> 0.9 docs in Dutch</w:t>
       </w:r>
     </w:p>
     <w:p>
@@ -12229,7 +12677,39 @@
           <w:color w:val="BFBFBF"/>
           <w:lang w:val="en-US"/>
         </w:rPr>
-        <w:t>The math as objects does have a link to how math can be made not intrinsic to the language, but an extension library, which can still be compiled to good old CPU instructions. That concept is interesting for the idea of the new computer langauge. But... none of this documentation is well worded to suppord that concept...</w:t>
+        <w:t xml:space="preserve">The math as objects does have a link to how math can be made not intrinsic to the language, but an extension library, which can still be compiled to good old CPU instructions. That concept is interesting for the idea of the new computer </w:t>
+      </w:r>
+      <w:proofErr w:type="spellStart"/>
+      <w:r>
+        <w:rPr>
+          <w:color w:val="BFBFBF"/>
+          <w:lang w:val="en-US"/>
+        </w:rPr>
+        <w:t>langauge</w:t>
+      </w:r>
+      <w:proofErr w:type="spellEnd"/>
+      <w:r>
+        <w:rPr>
+          <w:color w:val="BFBFBF"/>
+          <w:lang w:val="en-US"/>
+        </w:rPr>
+        <w:t xml:space="preserve">. But... none of this documentation is well worded to </w:t>
+      </w:r>
+      <w:proofErr w:type="spellStart"/>
+      <w:r>
+        <w:rPr>
+          <w:color w:val="BFBFBF"/>
+          <w:lang w:val="en-US"/>
+        </w:rPr>
+        <w:t>suppord</w:t>
+      </w:r>
+      <w:proofErr w:type="spellEnd"/>
+      <w:r>
+        <w:rPr>
+          <w:color w:val="BFBFBF"/>
+          <w:lang w:val="en-US"/>
+        </w:rPr>
+        <w:t xml:space="preserve"> that concept...</w:t>
       </w:r>
     </w:p>
     <w:p>

</xml_diff>

<commit_message>
Circle Language Spec Plan: * Format "2008-03 05       Generic, No Generators Spec, Project Summary.docx" * Give all Done Circle Language Spec Plan projects a normal font of Calibri 11.
</commit_message>
<xml_diff>
--- a/Circle Language Spec Plan/1. Current/2019-08 Circle Language Spec Revamp Notes.docx
+++ b/Circle Language Spec Plan/1. Current/2019-08 Circle Language Spec Revamp Notes.docx
@@ -4531,7 +4531,7 @@
           <w:color w:val="B4C6E7"/>
           <w:lang w:val="en-US"/>
         </w:rPr>
-        <w:t>5</w:t>
+        <w:t>8</w:t>
       </w:r>
       <w:r>
         <w:rPr>
@@ -4549,16 +4549,30 @@
           <w:numId w:val="25"/>
         </w:numPr>
         <w:rPr>
-          <w:color w:val="BFBFBF" w:themeColor="background1" w:themeShade="BF"/>
-          <w:lang w:val="en-US"/>
-        </w:rPr>
-      </w:pPr>
-      <w:r>
-        <w:rPr>
-          <w:color w:val="BFBFBF" w:themeColor="background1" w:themeShade="BF"/>
-          <w:lang w:val="en-US"/>
-        </w:rPr>
-        <w:t>I finished 'Circle Language Spec Strategy'.</w:t>
+          <w:color w:val="FFC000"/>
+          <w:lang w:val="en-US"/>
+        </w:rPr>
+      </w:pPr>
+      <w:r>
+        <w:rPr>
+          <w:color w:val="FFC000"/>
+          <w:lang w:val="en-US"/>
+        </w:rPr>
+        <w:t>Circle Language Spec Ideas</w:t>
+      </w:r>
+      <w:r>
+        <w:rPr>
+          <w:color w:val="FFC000"/>
+          <w:lang w:val="en-US"/>
+        </w:rPr>
+        <w:t xml:space="preserve">: </w:t>
+      </w:r>
+      <w:r>
+        <w:rPr>
+          <w:color w:val="FFC000"/>
+          <w:lang w:val="en-US"/>
+        </w:rPr>
+        <w:t>ISNSE = Internet as a Single Computer &gt; But why?</w:t>
       </w:r>
     </w:p>
     <w:p>
@@ -4569,37 +4583,14 @@
           <w:numId w:val="25"/>
         </w:numPr>
         <w:rPr>
-          <w:color w:val="BFBFBF" w:themeColor="background1" w:themeShade="BF"/>
-          <w:lang w:val="en-US"/>
-        </w:rPr>
-      </w:pPr>
-      <w:r>
-        <w:rPr>
-          <w:color w:val="BFBFBF" w:themeColor="background1" w:themeShade="BF"/>
-          <w:lang w:val="en-US"/>
-        </w:rPr>
-        <w:t>'Circle Language Spec Product</w:t>
-      </w:r>
-      <w:r>
-        <w:rPr>
-          <w:color w:val="BFBFBF" w:themeColor="background1" w:themeShade="BF"/>
-          <w:lang w:val="en-US"/>
-        </w:rPr>
-        <w:t xml:space="preserve"> List</w:t>
-      </w:r>
-      <w:r>
-        <w:rPr>
-          <w:color w:val="BFBFBF" w:themeColor="background1" w:themeShade="BF"/>
-          <w:lang w:val="en-US"/>
-        </w:rPr>
-        <w:t xml:space="preserve">' </w:t>
-      </w:r>
-      <w:r>
-        <w:rPr>
-          <w:color w:val="BFBFBF" w:themeColor="background1" w:themeShade="BF"/>
-          <w:lang w:val="en-US"/>
-        </w:rPr>
-        <w:t>seems finished.</w:t>
+          <w:lang w:val="en-US"/>
+        </w:rPr>
+      </w:pPr>
+      <w:r>
+        <w:rPr>
+          <w:lang w:val="en-US"/>
+        </w:rPr>
+        <w:t>The aim is to use less definite, more open, language and to take out the personal 'I' form.</w:t>
       </w:r>
     </w:p>
     <w:p>
@@ -4610,22 +4601,38 @@
           <w:numId w:val="25"/>
         </w:numPr>
         <w:rPr>
-          <w:color w:val="BFBFBF" w:themeColor="background1" w:themeShade="BF"/>
-          <w:lang w:val="en-US"/>
-        </w:rPr>
-      </w:pPr>
-      <w:r>
-        <w:rPr>
-          <w:color w:val="BFBFBF" w:themeColor="background1" w:themeShade="BF"/>
-          <w:lang w:val="en-US"/>
-        </w:rPr>
-        <w:t>The word 'Legacy' is in there, which I tried to avoid.</w:t>
+          <w:lang w:val="en-US"/>
+        </w:rPr>
+      </w:pPr>
+      <w:r>
+        <w:rPr>
+          <w:lang w:val="en-US"/>
+        </w:rPr>
+        <w:t>I think a lot of documents do not contain as much prose as Circle Language Spec Strategy, so maybe things are doable after all. Also it does not drain my energy much. It is relaxing work to me. So I am not sure how much it matters, how long it takes.</w:t>
       </w:r>
     </w:p>
     <w:p>
       <w:pPr>
         <w:pStyle w:val="ListParagraph"/>
         <w:numPr>
+          <w:ilvl w:val="0"/>
+          <w:numId w:val="25"/>
+        </w:numPr>
+        <w:rPr>
+          <w:lang w:val="en-US"/>
+        </w:rPr>
+      </w:pPr>
+      <w:r>
+        <w:rPr>
+          <w:lang w:val="en-US"/>
+        </w:rPr>
+        <w:t>Was doing the Done projects, but did I forget the Future Sub-Projects?</w:t>
+      </w:r>
+    </w:p>
+    <w:p>
+      <w:pPr>
+        <w:pStyle w:val="ListParagraph"/>
+        <w:numPr>
           <w:ilvl w:val="1"/>
           <w:numId w:val="25"/>
         </w:numPr>
@@ -4639,7 +4646,7 @@
           <w:color w:val="BFBFBF" w:themeColor="background1" w:themeShade="BF"/>
           <w:lang w:val="en-US"/>
         </w:rPr>
-        <w:t>Integration was not the best word, it seemed.</w:t>
+        <w:t>2008-03 02    Fundamental Principles Spec Part A Project Summary.docx</w:t>
       </w:r>
     </w:p>
     <w:p>
@@ -4659,7 +4666,7 @@
           <w:color w:val="BFBFBF" w:themeColor="background1" w:themeShade="BF"/>
           <w:lang w:val="en-US"/>
         </w:rPr>
-        <w:t>'Inherited' is too ambiguous a term.</w:t>
+        <w:t>2008-03 03       Orient in First Four Fundamental Principles Project Summary.docx</w:t>
       </w:r>
     </w:p>
     <w:p>
@@ -4679,7 +4686,7 @@
           <w:color w:val="BFBFBF" w:themeColor="background1" w:themeShade="BF"/>
           <w:lang w:val="en-US"/>
         </w:rPr>
-        <w:t>It is because other languages have those concepts?</w:t>
+        <w:t>2008-03 04       Computer Language Programmed Within Itself Spec Project Summary.docx</w:t>
       </w:r>
     </w:p>
     <w:p>
@@ -4690,16 +4697,14 @@
           <w:numId w:val="25"/>
         </w:numPr>
         <w:rPr>
-          <w:color w:val="BFBFBF" w:themeColor="background1" w:themeShade="BF"/>
-          <w:lang w:val="en-US"/>
-        </w:rPr>
-      </w:pPr>
-      <w:r>
-        <w:rPr>
-          <w:color w:val="BFBFBF" w:themeColor="background1" w:themeShade="BF"/>
-          <w:lang w:val="en-US"/>
-        </w:rPr>
-        <w:t>Oh, wait, it is my own subdivision.</w:t>
+          <w:lang w:val="en-US"/>
+        </w:rPr>
+      </w:pPr>
+      <w:r>
+        <w:rPr>
+          <w:lang w:val="en-US"/>
+        </w:rPr>
+        <w:t>2008-03 05       Generic, No Generators Spec, Project Summary.docx</w:t>
       </w:r>
     </w:p>
     <w:p>
@@ -4710,612 +4715,52 @@
           <w:numId w:val="25"/>
         </w:numPr>
         <w:rPr>
-          <w:color w:val="BFBFBF" w:themeColor="background1" w:themeShade="BF"/>
-          <w:lang w:val="en-US"/>
-        </w:rPr>
-      </w:pPr>
-      <w:r>
-        <w:rPr>
-          <w:color w:val="BFBFBF" w:themeColor="background1" w:themeShade="BF"/>
-          <w:lang w:val="en-US"/>
-        </w:rPr>
-        <w:t>Maybe the word Legacy is ok there, because there is only the danger of putting down my own work, not others</w:t>
-      </w:r>
-      <w:r>
-        <w:rPr>
-          <w:color w:val="BFBFBF" w:themeColor="background1" w:themeShade="BF"/>
-          <w:lang w:val="en-US"/>
-        </w:rPr>
-        <w:t>'</w:t>
-      </w:r>
-      <w:r>
-        <w:rPr>
-          <w:color w:val="BFBFBF" w:themeColor="background1" w:themeShade="BF"/>
-          <w:lang w:val="en-US"/>
-        </w:rPr>
-        <w:t>.</w:t>
+          <w:lang w:val="en-US"/>
+        </w:rPr>
+      </w:pPr>
+      <w:r>
+        <w:rPr>
+          <w:lang w:val="en-US"/>
+        </w:rPr>
+        <w:t>Change fonts and layout in bulk first.</w:t>
       </w:r>
     </w:p>
     <w:p>
       <w:pPr>
         <w:pStyle w:val="ListParagraph"/>
         <w:numPr>
-          <w:ilvl w:val="1"/>
-          <w:numId w:val="25"/>
-        </w:numPr>
-        <w:rPr>
-          <w:color w:val="BFBFBF" w:themeColor="background1" w:themeShade="BF"/>
-          <w:lang w:val="en-US"/>
-        </w:rPr>
-      </w:pPr>
-      <w:r>
-        <w:rPr>
-          <w:color w:val="BFBFBF" w:themeColor="background1" w:themeShade="BF"/>
-          <w:lang w:val="en-US"/>
-        </w:rPr>
-        <w:t>It seems like it could be both.</w:t>
+          <w:ilvl w:val="2"/>
+          <w:numId w:val="25"/>
+        </w:numPr>
+        <w:rPr>
+          <w:color w:val="BFBFBF" w:themeColor="background1" w:themeShade="BF"/>
+          <w:lang w:val="en-US"/>
+        </w:rPr>
+      </w:pPr>
+      <w:r>
+        <w:rPr>
+          <w:color w:val="BFBFBF" w:themeColor="background1" w:themeShade="BF"/>
+          <w:lang w:val="en-US"/>
+        </w:rPr>
+        <w:t>All normal text Calibri 11.</w:t>
       </w:r>
     </w:p>
     <w:p>
       <w:pPr>
         <w:pStyle w:val="ListParagraph"/>
         <w:numPr>
-          <w:ilvl w:val="1"/>
-          <w:numId w:val="25"/>
-        </w:numPr>
-        <w:rPr>
-          <w:color w:val="BFBFBF" w:themeColor="background1" w:themeShade="BF"/>
-          <w:lang w:val="en-US"/>
-        </w:rPr>
-      </w:pPr>
-      <w:r>
-        <w:rPr>
-          <w:color w:val="BFBFBF" w:themeColor="background1" w:themeShade="BF"/>
-          <w:lang w:val="en-US"/>
-        </w:rPr>
-        <w:t>'Existing' is a little ambiguous too.</w:t>
-      </w:r>
-    </w:p>
-    <w:p>
-      <w:pPr>
-        <w:pStyle w:val="ListParagraph"/>
-        <w:numPr>
-          <w:ilvl w:val="1"/>
-          <w:numId w:val="25"/>
-        </w:numPr>
-        <w:rPr>
-          <w:color w:val="BFBFBF" w:themeColor="background1" w:themeShade="BF"/>
-          <w:lang w:val="en-US"/>
-        </w:rPr>
-      </w:pPr>
-      <w:r>
-        <w:rPr>
-          <w:color w:val="BFBFBF" w:themeColor="background1" w:themeShade="BF"/>
-          <w:lang w:val="en-US"/>
-        </w:rPr>
-        <w:t>Why was integrat</w:t>
-      </w:r>
-      <w:r>
-        <w:rPr>
-          <w:color w:val="BFBFBF" w:themeColor="background1" w:themeShade="BF"/>
-          <w:lang w:val="en-US"/>
-        </w:rPr>
-        <w:t>e</w:t>
-      </w:r>
-      <w:r>
-        <w:rPr>
-          <w:color w:val="BFBFBF" w:themeColor="background1" w:themeShade="BF"/>
-          <w:lang w:val="en-US"/>
-        </w:rPr>
-        <w:t xml:space="preserve"> such a bad word according to my brother?</w:t>
-      </w:r>
-    </w:p>
-    <w:p>
-      <w:pPr>
-        <w:pStyle w:val="ListParagraph"/>
-        <w:numPr>
-          <w:ilvl w:val="1"/>
-          <w:numId w:val="25"/>
-        </w:numPr>
-        <w:rPr>
-          <w:color w:val="BFBFBF" w:themeColor="background1" w:themeShade="BF"/>
-          <w:lang w:val="en-US"/>
-        </w:rPr>
-      </w:pPr>
-      <w:r>
-        <w:rPr>
-          <w:color w:val="BFBFBF" w:themeColor="background1" w:themeShade="BF"/>
-          <w:lang w:val="en-US"/>
-        </w:rPr>
-        <w:t>Synonyms</w:t>
-      </w:r>
-      <w:r>
-        <w:rPr>
-          <w:color w:val="BFBFBF" w:themeColor="background1" w:themeShade="BF"/>
-          <w:lang w:val="en-US"/>
-        </w:rPr>
-        <w:t>?</w:t>
-      </w:r>
-    </w:p>
-    <w:p>
-      <w:pPr>
-        <w:pStyle w:val="ListParagraph"/>
-        <w:numPr>
-          <w:ilvl w:val="1"/>
-          <w:numId w:val="25"/>
-        </w:numPr>
-        <w:rPr>
-          <w:color w:val="BFBFBF" w:themeColor="background1" w:themeShade="BF"/>
-          <w:lang w:val="en-US"/>
-        </w:rPr>
-      </w:pPr>
-      <w:r>
-        <w:rPr>
-          <w:color w:val="BFBFBF" w:themeColor="background1" w:themeShade="BF"/>
-          <w:lang w:val="en-US"/>
-        </w:rPr>
-        <w:t>I am going for 'integrate'.</w:t>
-      </w:r>
-    </w:p>
-    <w:p>
-      <w:pPr>
-        <w:pStyle w:val="ListParagraph"/>
-        <w:numPr>
-          <w:ilvl w:val="0"/>
-          <w:numId w:val="25"/>
-        </w:numPr>
-        <w:rPr>
-          <w:color w:val="BFBFBF" w:themeColor="background1" w:themeShade="BF"/>
-          <w:lang w:val="en-US"/>
-        </w:rPr>
-      </w:pPr>
-      <w:r>
-        <w:rPr>
-          <w:color w:val="BFBFBF" w:themeColor="background1" w:themeShade="BF"/>
-          <w:lang w:val="en-US"/>
-        </w:rPr>
-        <w:t>'Circle Language Spec Steps &amp; Time Planning' should be next.</w:t>
-      </w:r>
-    </w:p>
-    <w:p>
-      <w:pPr>
-        <w:pStyle w:val="ListParagraph"/>
-        <w:numPr>
-          <w:ilvl w:val="1"/>
-          <w:numId w:val="25"/>
-        </w:numPr>
-        <w:rPr>
-          <w:color w:val="BFBFBF" w:themeColor="background1" w:themeShade="BF"/>
-          <w:lang w:val="en-US"/>
-        </w:rPr>
-      </w:pPr>
-      <w:r>
-        <w:rPr>
-          <w:color w:val="BFBFBF" w:themeColor="background1" w:themeShade="BF"/>
-          <w:lang w:val="en-US"/>
-        </w:rPr>
-        <w:t>Yeah, has definite language, that might need more wiggle room.</w:t>
-      </w:r>
-    </w:p>
-    <w:p>
-      <w:pPr>
-        <w:pStyle w:val="ListParagraph"/>
-        <w:numPr>
-          <w:ilvl w:val="1"/>
-          <w:numId w:val="25"/>
-        </w:numPr>
-        <w:rPr>
-          <w:color w:val="BFBFBF" w:themeColor="background1" w:themeShade="BF"/>
-          <w:lang w:val="en-US"/>
-        </w:rPr>
-      </w:pPr>
-      <w:r>
-        <w:rPr>
-          <w:color w:val="BFBFBF" w:themeColor="background1" w:themeShade="BF"/>
-          <w:lang w:val="en-US"/>
-        </w:rPr>
-        <w:t xml:space="preserve">Sometimes I don't even notice it, because I am so used to </w:t>
-      </w:r>
-      <w:r>
-        <w:rPr>
-          <w:color w:val="BFBFBF" w:themeColor="background1" w:themeShade="BF"/>
-          <w:lang w:val="en-US"/>
-        </w:rPr>
-        <w:t xml:space="preserve">try and gain </w:t>
-      </w:r>
-      <w:r>
-        <w:rPr>
-          <w:color w:val="BFBFBF" w:themeColor="background1" w:themeShade="BF"/>
-          <w:lang w:val="en-US"/>
-        </w:rPr>
-        <w:t>a sense of control over the situation, that I just speak in definites.</w:t>
-      </w:r>
-    </w:p>
-    <w:p>
-      <w:pPr>
-        <w:pStyle w:val="ListParagraph"/>
-        <w:numPr>
-          <w:ilvl w:val="1"/>
-          <w:numId w:val="25"/>
-        </w:numPr>
-        <w:rPr>
-          <w:color w:val="BFBFBF" w:themeColor="background1" w:themeShade="BF"/>
-          <w:lang w:val="en-US"/>
-        </w:rPr>
-      </w:pPr>
-      <w:r>
-        <w:rPr>
-          <w:color w:val="BFBFBF" w:themeColor="background1" w:themeShade="BF"/>
-          <w:lang w:val="en-US"/>
-        </w:rPr>
-        <w:t>Resolute language is solved.</w:t>
-      </w:r>
-    </w:p>
-    <w:p>
-      <w:pPr>
-        <w:pStyle w:val="ListParagraph"/>
-        <w:numPr>
-          <w:ilvl w:val="1"/>
-          <w:numId w:val="25"/>
-        </w:numPr>
-        <w:rPr>
-          <w:color w:val="BFBFBF" w:themeColor="background1" w:themeShade="BF"/>
-          <w:lang w:val="en-US"/>
-        </w:rPr>
-      </w:pPr>
-      <w:r>
-        <w:rPr>
-          <w:color w:val="BFBFBF" w:themeColor="background1" w:themeShade="BF"/>
-          <w:lang w:val="en-US"/>
-        </w:rPr>
-        <w:t>'Overview for Progress Monitoring' is not the same list as the scored and prioritized work items above it.</w:t>
-      </w:r>
-    </w:p>
-    <w:p>
-      <w:pPr>
-        <w:pStyle w:val="ListParagraph"/>
-        <w:numPr>
-          <w:ilvl w:val="1"/>
-          <w:numId w:val="25"/>
-        </w:numPr>
-        <w:rPr>
-          <w:color w:val="BFBFBF" w:themeColor="background1" w:themeShade="BF"/>
-          <w:lang w:val="en-US"/>
-        </w:rPr>
-      </w:pPr>
-      <w:r>
-        <w:rPr>
-          <w:color w:val="BFBFBF" w:themeColor="background1" w:themeShade="BF"/>
-          <w:lang w:val="en-US"/>
-        </w:rPr>
-        <w:t>Why is there even a separate list for 'Progress Monitoring'? It seems handy for quick overview, but why is the main list not quickly giving that overview then? Improve the main list instead and remove the 'Overview for Progress Monitoring'? Because it might just not be handy to have two things.</w:t>
-      </w:r>
-    </w:p>
-    <w:p>
-      <w:pPr>
-        <w:pStyle w:val="ListParagraph"/>
-        <w:numPr>
-          <w:ilvl w:val="1"/>
-          <w:numId w:val="25"/>
-        </w:numPr>
-        <w:rPr>
-          <w:color w:val="BFBFBF" w:themeColor="background1" w:themeShade="BF"/>
-          <w:lang w:val="en-US"/>
-        </w:rPr>
-      </w:pPr>
-      <w:r>
-        <w:rPr>
-          <w:color w:val="BFBFBF" w:themeColor="background1" w:themeShade="BF"/>
-          <w:lang w:val="en-US"/>
-        </w:rPr>
-        <w:t>Inheritance is already finished.</w:t>
-      </w:r>
-    </w:p>
-    <w:p>
-      <w:pPr>
-        <w:pStyle w:val="ListParagraph"/>
-        <w:numPr>
           <w:ilvl w:val="2"/>
           <w:numId w:val="25"/>
         </w:numPr>
         <w:rPr>
-          <w:color w:val="BFBFBF" w:themeColor="background1" w:themeShade="BF"/>
-          <w:lang w:val="en-US"/>
-        </w:rPr>
-      </w:pPr>
-      <w:r>
-        <w:rPr>
-          <w:color w:val="BFBFBF" w:themeColor="background1" w:themeShade="BF"/>
-          <w:lang w:val="en-US"/>
-        </w:rPr>
-        <w:t xml:space="preserve">Do I update that now? Or do I see that as </w:t>
-      </w:r>
-      <w:proofErr w:type="spellStart"/>
-      <w:r>
-        <w:rPr>
-          <w:color w:val="BFBFBF" w:themeColor="background1" w:themeShade="BF"/>
-          <w:lang w:val="en-US"/>
-        </w:rPr>
-        <w:t>replanning</w:t>
-      </w:r>
-      <w:proofErr w:type="spellEnd"/>
-      <w:r>
-        <w:rPr>
-          <w:color w:val="BFBFBF" w:themeColor="background1" w:themeShade="BF"/>
-          <w:lang w:val="en-US"/>
-        </w:rPr>
-        <w:t xml:space="preserve"> that should be done later? Don't know. It just looks inconsistent this way.</w:t>
-      </w:r>
-    </w:p>
-    <w:p>
-      <w:pPr>
-        <w:pStyle w:val="ListParagraph"/>
-        <w:numPr>
-          <w:ilvl w:val="0"/>
-          <w:numId w:val="25"/>
-        </w:numPr>
-        <w:rPr>
-          <w:color w:val="BFBFBF" w:themeColor="background1" w:themeShade="BF"/>
-          <w:lang w:val="en-US"/>
-        </w:rPr>
-      </w:pPr>
-      <w:r>
-        <w:rPr>
-          <w:color w:val="BFBFBF" w:themeColor="background1" w:themeShade="BF"/>
-          <w:lang w:val="en-US"/>
-        </w:rPr>
-        <w:t xml:space="preserve">Done </w:t>
-      </w:r>
-      <w:r>
-        <w:rPr>
-          <w:color w:val="BFBFBF" w:themeColor="background1" w:themeShade="BF"/>
-          <w:lang w:val="en-US"/>
-        </w:rPr>
-        <w:t>Circle Language Spec Ideas.</w:t>
-      </w:r>
-    </w:p>
-    <w:p>
-      <w:pPr>
-        <w:pStyle w:val="ListParagraph"/>
-        <w:numPr>
-          <w:ilvl w:val="1"/>
-          <w:numId w:val="25"/>
-        </w:numPr>
-        <w:rPr>
-          <w:color w:val="BFBFBF" w:themeColor="background1" w:themeShade="BF"/>
-          <w:lang w:val="en-US"/>
-        </w:rPr>
-      </w:pPr>
-      <w:r>
-        <w:rPr>
-          <w:color w:val="BFBFBF" w:themeColor="background1" w:themeShade="BF"/>
-          <w:lang w:val="en-US"/>
-        </w:rPr>
-        <w:t xml:space="preserve">The </w:t>
-      </w:r>
-      <w:r>
-        <w:rPr>
-          <w:color w:val="BFBFBF" w:themeColor="background1" w:themeShade="BF"/>
-          <w:lang w:val="en-US"/>
-        </w:rPr>
-        <w:t xml:space="preserve">wording </w:t>
-      </w:r>
-      <w:r>
-        <w:rPr>
-          <w:color w:val="BFBFBF" w:themeColor="background1" w:themeShade="BF"/>
-          <w:lang w:val="en-US"/>
-        </w:rPr>
-        <w:t>is in rougher format, but it is not very long, so should be doable.</w:t>
-      </w:r>
-    </w:p>
-    <w:p>
-      <w:pPr>
-        <w:pStyle w:val="ListParagraph"/>
-        <w:numPr>
-          <w:ilvl w:val="1"/>
-          <w:numId w:val="25"/>
-        </w:numPr>
-        <w:rPr>
-          <w:color w:val="BFBFBF" w:themeColor="background1" w:themeShade="BF"/>
-          <w:lang w:val="en-US"/>
-        </w:rPr>
-      </w:pPr>
-      <w:r>
-        <w:rPr>
-          <w:color w:val="BFBFBF" w:themeColor="background1" w:themeShade="BF"/>
-          <w:lang w:val="en-US"/>
-        </w:rPr>
-        <w:t>It may have out-of-scope content.</w:t>
-      </w:r>
-    </w:p>
-    <w:p>
-      <w:pPr>
-        <w:pStyle w:val="ListParagraph"/>
-        <w:numPr>
-          <w:ilvl w:val="1"/>
-          <w:numId w:val="25"/>
-        </w:numPr>
-        <w:rPr>
-          <w:color w:val="BFBFBF" w:themeColor="background1" w:themeShade="BF"/>
-          <w:lang w:val="en-US"/>
-        </w:rPr>
-      </w:pPr>
-      <w:r>
-        <w:rPr>
-          <w:color w:val="BFBFBF" w:themeColor="background1" w:themeShade="BF"/>
-          <w:lang w:val="en-US"/>
-        </w:rPr>
-        <w:t>Maybe read over again. Second time around it still seems kind of resolute.</w:t>
-      </w:r>
-    </w:p>
-    <w:p>
-      <w:pPr>
-        <w:pStyle w:val="ListParagraph"/>
-        <w:numPr>
-          <w:ilvl w:val="1"/>
-          <w:numId w:val="25"/>
-        </w:numPr>
-        <w:rPr>
-          <w:color w:val="FFC000"/>
-          <w:lang w:val="en-US"/>
-        </w:rPr>
-      </w:pPr>
-      <w:r>
-        <w:rPr>
-          <w:color w:val="FFC000"/>
-          <w:lang w:val="en-US"/>
-        </w:rPr>
-        <w:t>ISNSE = Internet as a Single Computer &gt; But why?</w:t>
-      </w:r>
-    </w:p>
-    <w:p>
-      <w:pPr>
-        <w:pStyle w:val="ListParagraph"/>
-        <w:numPr>
-          <w:ilvl w:val="0"/>
-          <w:numId w:val="25"/>
-        </w:numPr>
-        <w:rPr>
-          <w:lang w:val="en-US"/>
-        </w:rPr>
-      </w:pPr>
-      <w:r>
-        <w:rPr>
-          <w:lang w:val="en-US"/>
-        </w:rPr>
-        <w:t>The aim is to use less definite, more open, language and to take out the personal 'I' form.</w:t>
-      </w:r>
-    </w:p>
-    <w:p>
-      <w:pPr>
-        <w:pStyle w:val="ListParagraph"/>
-        <w:numPr>
-          <w:ilvl w:val="0"/>
-          <w:numId w:val="25"/>
-        </w:numPr>
-        <w:rPr>
-          <w:lang w:val="en-US"/>
-        </w:rPr>
-      </w:pPr>
-      <w:r>
-        <w:rPr>
-          <w:lang w:val="en-US"/>
-        </w:rPr>
-        <w:t>I think a lot of documents do not contain as much prose as Circle Language Spec Strategy, so maybe things are doable after all. Also it does not drain my energy much. It is relaxing work to me. So I am not sure how much it matters, how long it takes.</w:t>
-      </w:r>
-    </w:p>
-    <w:p>
-      <w:pPr>
-        <w:pStyle w:val="ListParagraph"/>
-        <w:numPr>
-          <w:ilvl w:val="0"/>
-          <w:numId w:val="25"/>
-        </w:numPr>
-        <w:rPr>
-          <w:lang w:val="en-US"/>
-        </w:rPr>
-      </w:pPr>
-      <w:r>
-        <w:rPr>
-          <w:lang w:val="en-US"/>
-        </w:rPr>
-        <w:t>Was doing the Done projects, but did I forget the Future Sub-Projects?</w:t>
-      </w:r>
-    </w:p>
-    <w:p>
-      <w:pPr>
-        <w:pStyle w:val="ListParagraph"/>
-        <w:numPr>
-          <w:ilvl w:val="1"/>
-          <w:numId w:val="25"/>
-        </w:numPr>
-        <w:rPr>
-          <w:color w:val="BFBFBF" w:themeColor="background1" w:themeShade="BF"/>
-          <w:lang w:val="en-US"/>
-        </w:rPr>
-      </w:pPr>
-      <w:r>
-        <w:rPr>
-          <w:color w:val="BFBFBF" w:themeColor="background1" w:themeShade="BF"/>
-          <w:lang w:val="en-US"/>
-        </w:rPr>
-        <w:t>2008-03 02    Fundamental Principles Spec Part A Project Summary.docx</w:t>
-      </w:r>
-    </w:p>
-    <w:p>
-      <w:pPr>
-        <w:pStyle w:val="ListParagraph"/>
-        <w:numPr>
-          <w:ilvl w:val="1"/>
-          <w:numId w:val="25"/>
-        </w:numPr>
-        <w:rPr>
-          <w:color w:val="BFBFBF" w:themeColor="background1" w:themeShade="BF"/>
-          <w:lang w:val="en-US"/>
-        </w:rPr>
-      </w:pPr>
-      <w:r>
-        <w:rPr>
-          <w:color w:val="BFBFBF" w:themeColor="background1" w:themeShade="BF"/>
-          <w:lang w:val="en-US"/>
-        </w:rPr>
-        <w:t>2008-03 03       Orient in First Four Fundamental Principles Project Summary.docx</w:t>
-      </w:r>
-    </w:p>
-    <w:p>
-      <w:pPr>
-        <w:pStyle w:val="ListParagraph"/>
-        <w:numPr>
-          <w:ilvl w:val="1"/>
-          <w:numId w:val="25"/>
-        </w:numPr>
-        <w:rPr>
-          <w:color w:val="BFBFBF" w:themeColor="background1" w:themeShade="BF"/>
-          <w:lang w:val="en-US"/>
-        </w:rPr>
-      </w:pPr>
-      <w:r>
-        <w:rPr>
-          <w:color w:val="BFBFBF" w:themeColor="background1" w:themeShade="BF"/>
-          <w:lang w:val="en-US"/>
-        </w:rPr>
-        <w:t>2008-03 04       Computer Language Programmed Within Itself Spec Project Summary.docx</w:t>
-      </w:r>
-    </w:p>
-    <w:p>
-      <w:pPr>
-        <w:pStyle w:val="ListParagraph"/>
-        <w:numPr>
-          <w:ilvl w:val="1"/>
-          <w:numId w:val="25"/>
-        </w:numPr>
-        <w:rPr>
-          <w:lang w:val="en-US"/>
-        </w:rPr>
-      </w:pPr>
-      <w:r>
-        <w:rPr>
-          <w:lang w:val="en-US"/>
-        </w:rPr>
-        <w:t>2008-03 05       Generic, No Generators Spec, Project Summary.docx</w:t>
-      </w:r>
-    </w:p>
-    <w:p>
-      <w:pPr>
-        <w:pStyle w:val="ListParagraph"/>
-        <w:numPr>
-          <w:ilvl w:val="1"/>
-          <w:numId w:val="25"/>
-        </w:numPr>
-        <w:rPr>
-          <w:lang w:val="en-US"/>
-        </w:rPr>
-      </w:pPr>
-      <w:r>
-        <w:rPr>
-          <w:lang w:val="en-US"/>
-        </w:rPr>
-        <w:t>Change fonts and layout in b</w:t>
+          <w:lang w:val="en-US"/>
+        </w:rPr>
+      </w:pPr>
+      <w:r>
+        <w:rPr>
+          <w:lang w:val="en-US"/>
+        </w:rPr>
+        <w:t>Use heading 2 for e.g. 'Goal' and 'Date and Tim</w:t>
       </w:r>
       <w:bookmarkStart w:id="10" w:name="_GoBack"/>
       <w:bookmarkEnd w:id="10"/>
@@ -5323,7 +4768,151 @@
         <w:rPr>
           <w:lang w:val="en-US"/>
         </w:rPr>
-        <w:t>ulk first.</w:t>
+        <w:t>e'.</w:t>
+      </w:r>
+    </w:p>
+    <w:p>
+      <w:pPr>
+        <w:pStyle w:val="ListParagraph"/>
+        <w:numPr>
+          <w:ilvl w:val="2"/>
+          <w:numId w:val="25"/>
+        </w:numPr>
+        <w:rPr>
+          <w:lang w:val="en-US"/>
+        </w:rPr>
+      </w:pPr>
+      <w:r>
+        <w:rPr>
+          <w:lang w:val="en-US"/>
+        </w:rPr>
+        <w:t>Heading 2 Calibri 10 bold, 9pt before, 9pt after</w:t>
+      </w:r>
+    </w:p>
+    <w:p>
+      <w:pPr>
+        <w:pStyle w:val="ListParagraph"/>
+        <w:numPr>
+          <w:ilvl w:val="2"/>
+          <w:numId w:val="25"/>
+        </w:numPr>
+        <w:rPr>
+          <w:lang w:val="en-US"/>
+        </w:rPr>
+      </w:pPr>
+      <w:r>
+        <w:rPr>
+          <w:lang w:val="en-US"/>
+        </w:rPr>
+        <w:t>Author and location Calibri 10, italic, 0.5 cm indented</w:t>
+      </w:r>
+    </w:p>
+    <w:p>
+      <w:pPr>
+        <w:pStyle w:val="ListParagraph"/>
+        <w:numPr>
+          <w:ilvl w:val="2"/>
+          <w:numId w:val="25"/>
+        </w:numPr>
+        <w:rPr>
+          <w:lang w:val="en-US"/>
+        </w:rPr>
+      </w:pPr>
+      <w:r>
+        <w:rPr>
+          <w:lang w:val="en-US"/>
+        </w:rPr>
+        <w:t>No 'date' subtitle, since it is implied by the content of heading 1</w:t>
+      </w:r>
+    </w:p>
+    <w:p>
+      <w:pPr>
+        <w:pStyle w:val="ListParagraph"/>
+        <w:numPr>
+          <w:ilvl w:val="2"/>
+          <w:numId w:val="25"/>
+        </w:numPr>
+        <w:rPr>
+          <w:lang w:val="en-US"/>
+        </w:rPr>
+      </w:pPr>
+      <w:r>
+        <w:rPr>
+          <w:lang w:val="en-US"/>
+        </w:rPr>
+        <w:t>Heading 1 month in separate line</w:t>
+      </w:r>
+    </w:p>
+    <w:p>
+      <w:pPr>
+        <w:pStyle w:val="ListParagraph"/>
+        <w:numPr>
+          <w:ilvl w:val="2"/>
+          <w:numId w:val="25"/>
+        </w:numPr>
+        <w:rPr>
+          <w:lang w:val="en-US"/>
+        </w:rPr>
+      </w:pPr>
+      <w:r>
+        <w:rPr>
+          <w:lang w:val="en-US"/>
+        </w:rPr>
+        <w:t>Heading 1 no comma's at the end of the lines</w:t>
+      </w:r>
+    </w:p>
+    <w:p>
+      <w:pPr>
+        <w:pStyle w:val="ListParagraph"/>
+        <w:numPr>
+          <w:ilvl w:val="2"/>
+          <w:numId w:val="25"/>
+        </w:numPr>
+        <w:rPr>
+          <w:lang w:val="en-US"/>
+        </w:rPr>
+      </w:pPr>
+      <w:r>
+        <w:rPr>
+          <w:lang w:val="en-US"/>
+        </w:rPr>
+        <w:t>Shorter heading 1</w:t>
+      </w:r>
+    </w:p>
+    <w:p>
+      <w:pPr>
+        <w:pStyle w:val="ListParagraph"/>
+        <w:numPr>
+          <w:ilvl w:val="2"/>
+          <w:numId w:val="25"/>
+        </w:numPr>
+        <w:rPr>
+          <w:lang w:val="en-US"/>
+        </w:rPr>
+      </w:pPr>
+      <w:r>
+        <w:rPr>
+          <w:lang w:val="en-US"/>
+        </w:rPr>
+        <w:t>Heading 1 Calibri</w:t>
+      </w:r>
+    </w:p>
+    <w:p>
+      <w:pPr>
+        <w:pStyle w:val="ListParagraph"/>
+        <w:numPr>
+          <w:ilvl w:val="2"/>
+          <w:numId w:val="25"/>
+        </w:numPr>
+        <w:rPr>
+          <w:lang w:val="en-US"/>
+        </w:rPr>
+      </w:pPr>
+      <w:r>
+        <w:rPr>
+          <w:lang w:val="en-US"/>
+        </w:rPr>
+        <w:t>Remove links, since they break so easily.</w:t>
       </w:r>
     </w:p>
     <w:p>
@@ -7510,6 +7099,552 @@
       <w:bookmarkStart w:id="20" w:name="_Toc37540056"/>
       <w:bookmarkStart w:id="21" w:name="_Toc37540055"/>
       <w:bookmarkStart w:id="22" w:name="_Toc37540066"/>
+      <w:r>
+        <w:rPr>
+          <w:color w:val="BFBFBF" w:themeColor="background1" w:themeShade="BF"/>
+          <w:lang w:val="en-US"/>
+        </w:rPr>
+        <w:t>2020-04-15 Done Circle Language Spec Planning Docs</w:t>
+      </w:r>
+    </w:p>
+    <w:p>
+      <w:pPr>
+        <w:pStyle w:val="ListParagraph"/>
+        <w:numPr>
+          <w:ilvl w:val="0"/>
+          <w:numId w:val="25"/>
+        </w:numPr>
+        <w:rPr>
+          <w:color w:val="BFBFBF" w:themeColor="background1" w:themeShade="BF"/>
+          <w:lang w:val="en-US"/>
+        </w:rPr>
+      </w:pPr>
+      <w:r>
+        <w:rPr>
+          <w:color w:val="BFBFBF" w:themeColor="background1" w:themeShade="BF"/>
+          <w:lang w:val="en-US"/>
+        </w:rPr>
+        <w:t>I finished 'Circle Language Spec Strategy'.</w:t>
+      </w:r>
+    </w:p>
+    <w:p>
+      <w:pPr>
+        <w:pStyle w:val="ListParagraph"/>
+        <w:numPr>
+          <w:ilvl w:val="0"/>
+          <w:numId w:val="25"/>
+        </w:numPr>
+        <w:rPr>
+          <w:color w:val="BFBFBF" w:themeColor="background1" w:themeShade="BF"/>
+          <w:lang w:val="en-US"/>
+        </w:rPr>
+      </w:pPr>
+      <w:r>
+        <w:rPr>
+          <w:color w:val="BFBFBF" w:themeColor="background1" w:themeShade="BF"/>
+          <w:lang w:val="en-US"/>
+        </w:rPr>
+        <w:t>'Circle Language Spec Product List' seems finished.</w:t>
+      </w:r>
+    </w:p>
+    <w:p>
+      <w:pPr>
+        <w:pStyle w:val="ListParagraph"/>
+        <w:numPr>
+          <w:ilvl w:val="0"/>
+          <w:numId w:val="25"/>
+        </w:numPr>
+        <w:rPr>
+          <w:color w:val="BFBFBF" w:themeColor="background1" w:themeShade="BF"/>
+          <w:lang w:val="en-US"/>
+        </w:rPr>
+      </w:pPr>
+      <w:r>
+        <w:rPr>
+          <w:color w:val="BFBFBF" w:themeColor="background1" w:themeShade="BF"/>
+          <w:lang w:val="en-US"/>
+        </w:rPr>
+        <w:t>The word 'Legacy' is in there, which I tried to avoid.</w:t>
+      </w:r>
+    </w:p>
+    <w:p>
+      <w:pPr>
+        <w:pStyle w:val="ListParagraph"/>
+        <w:numPr>
+          <w:ilvl w:val="1"/>
+          <w:numId w:val="25"/>
+        </w:numPr>
+        <w:rPr>
+          <w:color w:val="BFBFBF" w:themeColor="background1" w:themeShade="BF"/>
+          <w:lang w:val="en-US"/>
+        </w:rPr>
+      </w:pPr>
+      <w:r>
+        <w:rPr>
+          <w:color w:val="BFBFBF" w:themeColor="background1" w:themeShade="BF"/>
+          <w:lang w:val="en-US"/>
+        </w:rPr>
+        <w:t>Integration was not the best word, it seemed.</w:t>
+      </w:r>
+    </w:p>
+    <w:p>
+      <w:pPr>
+        <w:pStyle w:val="ListParagraph"/>
+        <w:numPr>
+          <w:ilvl w:val="1"/>
+          <w:numId w:val="25"/>
+        </w:numPr>
+        <w:rPr>
+          <w:color w:val="BFBFBF" w:themeColor="background1" w:themeShade="BF"/>
+          <w:lang w:val="en-US"/>
+        </w:rPr>
+      </w:pPr>
+      <w:r>
+        <w:rPr>
+          <w:color w:val="BFBFBF" w:themeColor="background1" w:themeShade="BF"/>
+          <w:lang w:val="en-US"/>
+        </w:rPr>
+        <w:t>'Inherited' is too ambiguous a term.</w:t>
+      </w:r>
+    </w:p>
+    <w:p>
+      <w:pPr>
+        <w:pStyle w:val="ListParagraph"/>
+        <w:numPr>
+          <w:ilvl w:val="1"/>
+          <w:numId w:val="25"/>
+        </w:numPr>
+        <w:rPr>
+          <w:color w:val="BFBFBF" w:themeColor="background1" w:themeShade="BF"/>
+          <w:lang w:val="en-US"/>
+        </w:rPr>
+      </w:pPr>
+      <w:r>
+        <w:rPr>
+          <w:color w:val="BFBFBF" w:themeColor="background1" w:themeShade="BF"/>
+          <w:lang w:val="en-US"/>
+        </w:rPr>
+        <w:t>It is because other languages have those concepts?</w:t>
+      </w:r>
+    </w:p>
+    <w:p>
+      <w:pPr>
+        <w:pStyle w:val="ListParagraph"/>
+        <w:numPr>
+          <w:ilvl w:val="1"/>
+          <w:numId w:val="25"/>
+        </w:numPr>
+        <w:rPr>
+          <w:color w:val="BFBFBF" w:themeColor="background1" w:themeShade="BF"/>
+          <w:lang w:val="en-US"/>
+        </w:rPr>
+      </w:pPr>
+      <w:r>
+        <w:rPr>
+          <w:color w:val="BFBFBF" w:themeColor="background1" w:themeShade="BF"/>
+          <w:lang w:val="en-US"/>
+        </w:rPr>
+        <w:t>Oh, wait, it is my own subdivision.</w:t>
+      </w:r>
+    </w:p>
+    <w:p>
+      <w:pPr>
+        <w:pStyle w:val="ListParagraph"/>
+        <w:numPr>
+          <w:ilvl w:val="1"/>
+          <w:numId w:val="25"/>
+        </w:numPr>
+        <w:rPr>
+          <w:color w:val="BFBFBF" w:themeColor="background1" w:themeShade="BF"/>
+          <w:lang w:val="en-US"/>
+        </w:rPr>
+      </w:pPr>
+      <w:r>
+        <w:rPr>
+          <w:color w:val="BFBFBF" w:themeColor="background1" w:themeShade="BF"/>
+          <w:lang w:val="en-US"/>
+        </w:rPr>
+        <w:t>Maybe the word Legacy is ok there, because there is only the danger of putting down my own work, not others'.</w:t>
+      </w:r>
+    </w:p>
+    <w:p>
+      <w:pPr>
+        <w:pStyle w:val="ListParagraph"/>
+        <w:numPr>
+          <w:ilvl w:val="1"/>
+          <w:numId w:val="25"/>
+        </w:numPr>
+        <w:rPr>
+          <w:color w:val="BFBFBF" w:themeColor="background1" w:themeShade="BF"/>
+          <w:lang w:val="en-US"/>
+        </w:rPr>
+      </w:pPr>
+      <w:r>
+        <w:rPr>
+          <w:color w:val="BFBFBF" w:themeColor="background1" w:themeShade="BF"/>
+          <w:lang w:val="en-US"/>
+        </w:rPr>
+        <w:t>It seems like it could be both.</w:t>
+      </w:r>
+    </w:p>
+    <w:p>
+      <w:pPr>
+        <w:pStyle w:val="ListParagraph"/>
+        <w:numPr>
+          <w:ilvl w:val="1"/>
+          <w:numId w:val="25"/>
+        </w:numPr>
+        <w:rPr>
+          <w:color w:val="BFBFBF" w:themeColor="background1" w:themeShade="BF"/>
+          <w:lang w:val="en-US"/>
+        </w:rPr>
+      </w:pPr>
+      <w:r>
+        <w:rPr>
+          <w:color w:val="BFBFBF" w:themeColor="background1" w:themeShade="BF"/>
+          <w:lang w:val="en-US"/>
+        </w:rPr>
+        <w:t>'Existing' is a little ambiguous too.</w:t>
+      </w:r>
+    </w:p>
+    <w:p>
+      <w:pPr>
+        <w:pStyle w:val="ListParagraph"/>
+        <w:numPr>
+          <w:ilvl w:val="1"/>
+          <w:numId w:val="25"/>
+        </w:numPr>
+        <w:rPr>
+          <w:color w:val="BFBFBF" w:themeColor="background1" w:themeShade="BF"/>
+          <w:lang w:val="en-US"/>
+        </w:rPr>
+      </w:pPr>
+      <w:r>
+        <w:rPr>
+          <w:color w:val="BFBFBF" w:themeColor="background1" w:themeShade="BF"/>
+          <w:lang w:val="en-US"/>
+        </w:rPr>
+        <w:t>Why was integrate such a bad word according to my brother?</w:t>
+      </w:r>
+    </w:p>
+    <w:p>
+      <w:pPr>
+        <w:pStyle w:val="ListParagraph"/>
+        <w:numPr>
+          <w:ilvl w:val="1"/>
+          <w:numId w:val="25"/>
+        </w:numPr>
+        <w:rPr>
+          <w:color w:val="BFBFBF" w:themeColor="background1" w:themeShade="BF"/>
+          <w:lang w:val="en-US"/>
+        </w:rPr>
+      </w:pPr>
+      <w:r>
+        <w:rPr>
+          <w:color w:val="BFBFBF" w:themeColor="background1" w:themeShade="BF"/>
+          <w:lang w:val="en-US"/>
+        </w:rPr>
+        <w:t>Synonyms?</w:t>
+      </w:r>
+    </w:p>
+    <w:p>
+      <w:pPr>
+        <w:pStyle w:val="ListParagraph"/>
+        <w:numPr>
+          <w:ilvl w:val="1"/>
+          <w:numId w:val="25"/>
+        </w:numPr>
+        <w:rPr>
+          <w:color w:val="BFBFBF" w:themeColor="background1" w:themeShade="BF"/>
+          <w:lang w:val="en-US"/>
+        </w:rPr>
+      </w:pPr>
+      <w:r>
+        <w:rPr>
+          <w:color w:val="BFBFBF" w:themeColor="background1" w:themeShade="BF"/>
+          <w:lang w:val="en-US"/>
+        </w:rPr>
+        <w:t>I am going for 'integrate'.</w:t>
+      </w:r>
+    </w:p>
+    <w:p>
+      <w:pPr>
+        <w:pStyle w:val="ListParagraph"/>
+        <w:numPr>
+          <w:ilvl w:val="0"/>
+          <w:numId w:val="25"/>
+        </w:numPr>
+        <w:rPr>
+          <w:color w:val="BFBFBF" w:themeColor="background1" w:themeShade="BF"/>
+          <w:lang w:val="en-US"/>
+        </w:rPr>
+      </w:pPr>
+      <w:r>
+        <w:rPr>
+          <w:color w:val="BFBFBF" w:themeColor="background1" w:themeShade="BF"/>
+          <w:lang w:val="en-US"/>
+        </w:rPr>
+        <w:t>'Circle Language Spec Steps &amp; Time Planning' should be next.</w:t>
+      </w:r>
+    </w:p>
+    <w:p>
+      <w:pPr>
+        <w:pStyle w:val="ListParagraph"/>
+        <w:numPr>
+          <w:ilvl w:val="1"/>
+          <w:numId w:val="25"/>
+        </w:numPr>
+        <w:rPr>
+          <w:color w:val="BFBFBF" w:themeColor="background1" w:themeShade="BF"/>
+          <w:lang w:val="en-US"/>
+        </w:rPr>
+      </w:pPr>
+      <w:r>
+        <w:rPr>
+          <w:color w:val="BFBFBF" w:themeColor="background1" w:themeShade="BF"/>
+          <w:lang w:val="en-US"/>
+        </w:rPr>
+        <w:t>Yeah, has definite language, that might need more wiggle room.</w:t>
+      </w:r>
+    </w:p>
+    <w:p>
+      <w:pPr>
+        <w:pStyle w:val="ListParagraph"/>
+        <w:numPr>
+          <w:ilvl w:val="1"/>
+          <w:numId w:val="25"/>
+        </w:numPr>
+        <w:rPr>
+          <w:color w:val="BFBFBF" w:themeColor="background1" w:themeShade="BF"/>
+          <w:lang w:val="en-US"/>
+        </w:rPr>
+      </w:pPr>
+      <w:r>
+        <w:rPr>
+          <w:color w:val="BFBFBF" w:themeColor="background1" w:themeShade="BF"/>
+          <w:lang w:val="en-US"/>
+        </w:rPr>
+        <w:t>Sometimes I don't even notice it, because I am so used to try and gain a sense of control over the situation, that I just speak in definites.</w:t>
+      </w:r>
+    </w:p>
+    <w:p>
+      <w:pPr>
+        <w:pStyle w:val="ListParagraph"/>
+        <w:numPr>
+          <w:ilvl w:val="1"/>
+          <w:numId w:val="25"/>
+        </w:numPr>
+        <w:rPr>
+          <w:color w:val="BFBFBF" w:themeColor="background1" w:themeShade="BF"/>
+          <w:lang w:val="en-US"/>
+        </w:rPr>
+      </w:pPr>
+      <w:r>
+        <w:rPr>
+          <w:color w:val="BFBFBF" w:themeColor="background1" w:themeShade="BF"/>
+          <w:lang w:val="en-US"/>
+        </w:rPr>
+        <w:t>Resolute language is solved.</w:t>
+      </w:r>
+    </w:p>
+    <w:p>
+      <w:pPr>
+        <w:pStyle w:val="ListParagraph"/>
+        <w:numPr>
+          <w:ilvl w:val="1"/>
+          <w:numId w:val="25"/>
+        </w:numPr>
+        <w:rPr>
+          <w:color w:val="BFBFBF" w:themeColor="background1" w:themeShade="BF"/>
+          <w:lang w:val="en-US"/>
+        </w:rPr>
+      </w:pPr>
+      <w:r>
+        <w:rPr>
+          <w:color w:val="BFBFBF" w:themeColor="background1" w:themeShade="BF"/>
+          <w:lang w:val="en-US"/>
+        </w:rPr>
+        <w:t>'Overview for Progress Monitoring' is not the same list as the scored and prioritized work items above it.</w:t>
+      </w:r>
+    </w:p>
+    <w:p>
+      <w:pPr>
+        <w:pStyle w:val="ListParagraph"/>
+        <w:numPr>
+          <w:ilvl w:val="1"/>
+          <w:numId w:val="25"/>
+        </w:numPr>
+        <w:rPr>
+          <w:color w:val="BFBFBF" w:themeColor="background1" w:themeShade="BF"/>
+          <w:lang w:val="en-US"/>
+        </w:rPr>
+      </w:pPr>
+      <w:r>
+        <w:rPr>
+          <w:color w:val="BFBFBF" w:themeColor="background1" w:themeShade="BF"/>
+          <w:lang w:val="en-US"/>
+        </w:rPr>
+        <w:t>Why is there even a separate list for 'Progress Monitoring'? It seems handy for quick overview, but why is the main list not quickly giving that overview then? Improve the main list instead and remove the 'Overview for Progress Monitoring'? Because it might just not be handy to have two things.</w:t>
+      </w:r>
+    </w:p>
+    <w:p>
+      <w:pPr>
+        <w:pStyle w:val="ListParagraph"/>
+        <w:numPr>
+          <w:ilvl w:val="1"/>
+          <w:numId w:val="25"/>
+        </w:numPr>
+        <w:rPr>
+          <w:color w:val="BFBFBF" w:themeColor="background1" w:themeShade="BF"/>
+          <w:lang w:val="en-US"/>
+        </w:rPr>
+      </w:pPr>
+      <w:r>
+        <w:rPr>
+          <w:color w:val="BFBFBF" w:themeColor="background1" w:themeShade="BF"/>
+          <w:lang w:val="en-US"/>
+        </w:rPr>
+        <w:t>Inheritance is already finished.</w:t>
+      </w:r>
+    </w:p>
+    <w:p>
+      <w:pPr>
+        <w:pStyle w:val="ListParagraph"/>
+        <w:numPr>
+          <w:ilvl w:val="2"/>
+          <w:numId w:val="25"/>
+        </w:numPr>
+        <w:rPr>
+          <w:color w:val="BFBFBF" w:themeColor="background1" w:themeShade="BF"/>
+          <w:lang w:val="en-US"/>
+        </w:rPr>
+      </w:pPr>
+      <w:r>
+        <w:rPr>
+          <w:color w:val="BFBFBF" w:themeColor="background1" w:themeShade="BF"/>
+          <w:lang w:val="en-US"/>
+        </w:rPr>
+        <w:t xml:space="preserve">Do I update that now? Or do I see that as </w:t>
+      </w:r>
+      <w:proofErr w:type="spellStart"/>
+      <w:r>
+        <w:rPr>
+          <w:color w:val="BFBFBF" w:themeColor="background1" w:themeShade="BF"/>
+          <w:lang w:val="en-US"/>
+        </w:rPr>
+        <w:t>replanning</w:t>
+      </w:r>
+      <w:proofErr w:type="spellEnd"/>
+      <w:r>
+        <w:rPr>
+          <w:color w:val="BFBFBF" w:themeColor="background1" w:themeShade="BF"/>
+          <w:lang w:val="en-US"/>
+        </w:rPr>
+        <w:t xml:space="preserve"> that should be done later? Don't know. It just looks inconsistent this way.</w:t>
+      </w:r>
+    </w:p>
+    <w:p>
+      <w:pPr>
+        <w:pStyle w:val="ListParagraph"/>
+        <w:numPr>
+          <w:ilvl w:val="0"/>
+          <w:numId w:val="25"/>
+        </w:numPr>
+        <w:rPr>
+          <w:color w:val="BFBFBF" w:themeColor="background1" w:themeShade="BF"/>
+          <w:lang w:val="en-US"/>
+        </w:rPr>
+      </w:pPr>
+      <w:r>
+        <w:rPr>
+          <w:color w:val="BFBFBF" w:themeColor="background1" w:themeShade="BF"/>
+          <w:lang w:val="en-US"/>
+        </w:rPr>
+        <w:t>Done Circle Language Spec Ideas.</w:t>
+      </w:r>
+    </w:p>
+    <w:p>
+      <w:pPr>
+        <w:pStyle w:val="ListParagraph"/>
+        <w:numPr>
+          <w:ilvl w:val="1"/>
+          <w:numId w:val="25"/>
+        </w:numPr>
+        <w:rPr>
+          <w:color w:val="BFBFBF" w:themeColor="background1" w:themeShade="BF"/>
+          <w:lang w:val="en-US"/>
+        </w:rPr>
+      </w:pPr>
+      <w:r>
+        <w:rPr>
+          <w:color w:val="BFBFBF" w:themeColor="background1" w:themeShade="BF"/>
+          <w:lang w:val="en-US"/>
+        </w:rPr>
+        <w:t xml:space="preserve">The </w:t>
+      </w:r>
+      <w:r>
+        <w:rPr>
+          <w:color w:val="BFBFBF" w:themeColor="background1" w:themeShade="BF"/>
+          <w:lang w:val="en-US"/>
+        </w:rPr>
+        <w:t xml:space="preserve">wording </w:t>
+      </w:r>
+      <w:r>
+        <w:rPr>
+          <w:color w:val="BFBFBF" w:themeColor="background1" w:themeShade="BF"/>
+          <w:lang w:val="en-US"/>
+        </w:rPr>
+        <w:t>is in rougher format, but it is not very long, so should be doable.</w:t>
+      </w:r>
+    </w:p>
+    <w:p>
+      <w:pPr>
+        <w:pStyle w:val="ListParagraph"/>
+        <w:numPr>
+          <w:ilvl w:val="1"/>
+          <w:numId w:val="25"/>
+        </w:numPr>
+        <w:rPr>
+          <w:color w:val="BFBFBF" w:themeColor="background1" w:themeShade="BF"/>
+          <w:lang w:val="en-US"/>
+        </w:rPr>
+      </w:pPr>
+      <w:r>
+        <w:rPr>
+          <w:color w:val="BFBFBF" w:themeColor="background1" w:themeShade="BF"/>
+          <w:lang w:val="en-US"/>
+        </w:rPr>
+        <w:t>It may have out-of-scope content.</w:t>
+      </w:r>
+    </w:p>
+    <w:p>
+      <w:pPr>
+        <w:pStyle w:val="ListParagraph"/>
+        <w:numPr>
+          <w:ilvl w:val="1"/>
+          <w:numId w:val="25"/>
+        </w:numPr>
+        <w:rPr>
+          <w:color w:val="BFBFBF" w:themeColor="background1" w:themeShade="BF"/>
+          <w:lang w:val="en-US"/>
+        </w:rPr>
+      </w:pPr>
+      <w:r>
+        <w:rPr>
+          <w:color w:val="BFBFBF" w:themeColor="background1" w:themeShade="BF"/>
+          <w:lang w:val="en-US"/>
+        </w:rPr>
+        <w:t>Maybe read over again. Second time around it still seems kind of resolute.</w:t>
+      </w:r>
+    </w:p>
+    <w:p>
+      <w:pPr>
+        <w:pStyle w:val="Heading3"/>
+        <w:rPr>
+          <w:color w:val="BFBFBF" w:themeColor="background1" w:themeShade="BF"/>
+          <w:lang w:val="en-US"/>
+        </w:rPr>
+      </w:pPr>
       <w:r>
         <w:rPr>
           <w:color w:val="BFBFBF" w:themeColor="background1" w:themeShade="BF"/>

</xml_diff>

<commit_message>
Format heading 2 and sometimes heading 3 of Circle Language Spec Done project's planning docs.
</commit_message>
<xml_diff>
--- a/Circle Language Spec Plan/1. Current/2019-08 Circle Language Spec Revamp Notes.docx
+++ b/Circle Language Spec Plan/1. Current/2019-08 Circle Language Spec Revamp Notes.docx
@@ -4753,40 +4753,119 @@
           <w:numId w:val="25"/>
         </w:numPr>
         <w:rPr>
-          <w:lang w:val="en-US"/>
-        </w:rPr>
-      </w:pPr>
-      <w:r>
-        <w:rPr>
-          <w:lang w:val="en-US"/>
-        </w:rPr>
-        <w:t>Use heading 2 for e.g. 'Goal' and 'Date and Tim</w:t>
+          <w:color w:val="BFBFBF" w:themeColor="background1" w:themeShade="BF"/>
+          <w:lang w:val="en-US"/>
+        </w:rPr>
+      </w:pPr>
+      <w:r>
+        <w:rPr>
+          <w:color w:val="BFBFBF" w:themeColor="background1" w:themeShade="BF"/>
+          <w:lang w:val="en-US"/>
+        </w:rPr>
+        <w:t>Heading 2:</w:t>
+      </w:r>
+    </w:p>
+    <w:p>
+      <w:pPr>
+        <w:pStyle w:val="ListParagraph"/>
+        <w:numPr>
+          <w:ilvl w:val="3"/>
+          <w:numId w:val="25"/>
+        </w:numPr>
+        <w:rPr>
+          <w:color w:val="BFBFBF" w:themeColor="background1" w:themeShade="BF"/>
+          <w:lang w:val="en-US"/>
+        </w:rPr>
+      </w:pPr>
+      <w:r>
+        <w:rPr>
+          <w:color w:val="BFBFBF" w:themeColor="background1" w:themeShade="BF"/>
+          <w:lang w:val="en-US"/>
+        </w:rPr>
+        <w:t>U</w:t>
       </w:r>
       <w:bookmarkStart w:id="10" w:name="_GoBack"/>
       <w:bookmarkEnd w:id="10"/>
       <w:r>
         <w:rPr>
-          <w:lang w:val="en-US"/>
-        </w:rPr>
-        <w:t>e'.</w:t>
+          <w:color w:val="BFBFBF" w:themeColor="background1" w:themeShade="BF"/>
+          <w:lang w:val="en-US"/>
+        </w:rPr>
+        <w:t xml:space="preserve">se heading 2 for e.g. 'Goal' and 'Date </w:t>
+      </w:r>
+      <w:r>
+        <w:rPr>
+          <w:color w:val="BFBFBF" w:themeColor="background1" w:themeShade="BF"/>
+          <w:lang w:val="en-US"/>
+        </w:rPr>
+        <w:t>&amp;</w:t>
+      </w:r>
+      <w:r>
+        <w:rPr>
+          <w:color w:val="BFBFBF" w:themeColor="background1" w:themeShade="BF"/>
+          <w:lang w:val="en-US"/>
+        </w:rPr>
+        <w:t xml:space="preserve"> Time'.</w:t>
       </w:r>
     </w:p>
     <w:p>
       <w:pPr>
         <w:pStyle w:val="ListParagraph"/>
         <w:numPr>
-          <w:ilvl w:val="2"/>
-          <w:numId w:val="25"/>
-        </w:numPr>
-        <w:rPr>
-          <w:lang w:val="en-US"/>
-        </w:rPr>
-      </w:pPr>
-      <w:r>
-        <w:rPr>
+          <w:ilvl w:val="3"/>
+          <w:numId w:val="25"/>
+        </w:numPr>
+        <w:rPr>
+          <w:color w:val="BFBFBF" w:themeColor="background1" w:themeShade="BF"/>
+          <w:lang w:val="en-US"/>
+        </w:rPr>
+      </w:pPr>
+      <w:r>
+        <w:rPr>
+          <w:color w:val="BFBFBF" w:themeColor="background1" w:themeShade="BF"/>
           <w:lang w:val="en-US"/>
         </w:rPr>
         <w:t>Heading 2 Calibri 10 bold, 9pt before, 9pt after</w:t>
+      </w:r>
+    </w:p>
+    <w:p>
+      <w:pPr>
+        <w:pStyle w:val="ListParagraph"/>
+        <w:numPr>
+          <w:ilvl w:val="3"/>
+          <w:numId w:val="25"/>
+        </w:numPr>
+        <w:rPr>
+          <w:color w:val="BFBFBF" w:themeColor="background1" w:themeShade="BF"/>
+          <w:lang w:val="en-US"/>
+        </w:rPr>
+      </w:pPr>
+      <w:r>
+        <w:rPr>
+          <w:color w:val="BFBFBF" w:themeColor="background1" w:themeShade="BF"/>
+          <w:lang w:val="en-US"/>
+        </w:rPr>
+        <w:t>Instead of 'Dates' say 'Date &amp; Time'</w:t>
+      </w:r>
+    </w:p>
+    <w:p>
+      <w:pPr>
+        <w:pStyle w:val="ListParagraph"/>
+        <w:numPr>
+          <w:ilvl w:val="3"/>
+          <w:numId w:val="25"/>
+        </w:numPr>
+        <w:rPr>
+          <w:color w:val="BFBFBF" w:themeColor="background1" w:themeShade="BF"/>
+          <w:lang w:val="en-US"/>
+        </w:rPr>
+      </w:pPr>
+      <w:r>
+        <w:rPr>
+          <w:color w:val="BFBFBF" w:themeColor="background1" w:themeShade="BF"/>
+          <w:lang w:val="en-US"/>
+        </w:rPr>
+        <w:t>Americanish heading case usage</w:t>
       </w:r>
     </w:p>
     <w:p>

</xml_diff>

<commit_message>
Circle Language Spec Plan: Format the Project Summary docs.
</commit_message>
<xml_diff>
--- a/Circle Language Spec Plan/1. Current/2019-08 Circle Language Spec Revamp Notes.docx
+++ b/Circle Language Spec Plan/1. Current/2019-08 Circle Language Spec Revamp Notes.docx
@@ -4519,353 +4519,91 @@
           <w:lang w:val="en-US"/>
         </w:rPr>
       </w:pPr>
-      <w:r>
-        <w:rPr>
-          <w:color w:val="B4C6E7"/>
-          <w:lang w:val="en-US"/>
-        </w:rPr>
-        <w:t>2020-04-1</w:t>
-      </w:r>
-      <w:r>
-        <w:rPr>
-          <w:color w:val="B4C6E7"/>
-          <w:lang w:val="en-US"/>
-        </w:rPr>
-        <w:t>8</w:t>
-      </w:r>
-      <w:r>
-        <w:rPr>
-          <w:color w:val="B4C6E7"/>
-          <w:lang w:val="en-US"/>
-        </w:rPr>
-        <w:t xml:space="preserve"> Notes Circle Language Spec Planning Docs</w:t>
-      </w:r>
-    </w:p>
-    <w:p>
-      <w:pPr>
-        <w:pStyle w:val="ListParagraph"/>
-        <w:numPr>
-          <w:ilvl w:val="0"/>
-          <w:numId w:val="25"/>
-        </w:numPr>
-        <w:rPr>
-          <w:color w:val="FFC000"/>
-          <w:lang w:val="en-US"/>
-        </w:rPr>
-      </w:pPr>
-      <w:r>
-        <w:rPr>
-          <w:color w:val="FFC000"/>
-          <w:lang w:val="en-US"/>
-        </w:rPr>
-        <w:t>Circle Language Spec Ideas</w:t>
-      </w:r>
-      <w:r>
-        <w:rPr>
-          <w:color w:val="FFC000"/>
-          <w:lang w:val="en-US"/>
-        </w:rPr>
-        <w:t xml:space="preserve">: </w:t>
-      </w:r>
-      <w:r>
-        <w:rPr>
-          <w:color w:val="FFC000"/>
-          <w:lang w:val="en-US"/>
-        </w:rPr>
-        <w:t>ISNSE = Internet as a Single Computer &gt; But why?</w:t>
-      </w:r>
-    </w:p>
-    <w:p>
-      <w:pPr>
-        <w:pStyle w:val="ListParagraph"/>
-        <w:numPr>
-          <w:ilvl w:val="0"/>
-          <w:numId w:val="25"/>
-        </w:numPr>
-        <w:rPr>
-          <w:lang w:val="en-US"/>
-        </w:rPr>
-      </w:pPr>
-      <w:r>
-        <w:rPr>
-          <w:lang w:val="en-US"/>
-        </w:rPr>
-        <w:t>The aim is to use less definite, more open, language and to take out the personal 'I' form.</w:t>
-      </w:r>
-    </w:p>
-    <w:p>
-      <w:pPr>
-        <w:pStyle w:val="ListParagraph"/>
-        <w:numPr>
-          <w:ilvl w:val="0"/>
-          <w:numId w:val="25"/>
-        </w:numPr>
-        <w:rPr>
-          <w:lang w:val="en-US"/>
-        </w:rPr>
-      </w:pPr>
-      <w:r>
-        <w:rPr>
-          <w:lang w:val="en-US"/>
-        </w:rPr>
-        <w:t>I think a lot of documents do not contain as much prose as Circle Language Spec Strategy, so maybe things are doable after all. Also it does not drain my energy much. It is relaxing work to me. So I am not sure how much it matters, how long it takes.</w:t>
-      </w:r>
-    </w:p>
-    <w:p>
-      <w:pPr>
-        <w:pStyle w:val="ListParagraph"/>
-        <w:numPr>
-          <w:ilvl w:val="0"/>
-          <w:numId w:val="25"/>
-        </w:numPr>
-        <w:rPr>
-          <w:lang w:val="en-US"/>
-        </w:rPr>
-      </w:pPr>
-      <w:r>
-        <w:rPr>
-          <w:lang w:val="en-US"/>
-        </w:rPr>
-        <w:t>Was doing the Done projects, but did I forget the Future Sub-Projects?</w:t>
-      </w:r>
-    </w:p>
-    <w:p>
-      <w:pPr>
-        <w:pStyle w:val="ListParagraph"/>
-        <w:numPr>
-          <w:ilvl w:val="1"/>
-          <w:numId w:val="25"/>
-        </w:numPr>
-        <w:rPr>
-          <w:color w:val="BFBFBF" w:themeColor="background1" w:themeShade="BF"/>
-          <w:lang w:val="en-US"/>
-        </w:rPr>
-      </w:pPr>
-      <w:r>
-        <w:rPr>
-          <w:color w:val="BFBFBF" w:themeColor="background1" w:themeShade="BF"/>
-          <w:lang w:val="en-US"/>
-        </w:rPr>
-        <w:t>2008-03 02    Fundamental Principles Spec Part A Project Summary.docx</w:t>
-      </w:r>
-    </w:p>
-    <w:p>
-      <w:pPr>
-        <w:pStyle w:val="ListParagraph"/>
-        <w:numPr>
-          <w:ilvl w:val="1"/>
-          <w:numId w:val="25"/>
-        </w:numPr>
-        <w:rPr>
-          <w:color w:val="BFBFBF" w:themeColor="background1" w:themeShade="BF"/>
-          <w:lang w:val="en-US"/>
-        </w:rPr>
-      </w:pPr>
-      <w:r>
-        <w:rPr>
-          <w:color w:val="BFBFBF" w:themeColor="background1" w:themeShade="BF"/>
-          <w:lang w:val="en-US"/>
-        </w:rPr>
-        <w:t>2008-03 03       Orient in First Four Fundamental Principles Project Summary.docx</w:t>
-      </w:r>
-    </w:p>
-    <w:p>
-      <w:pPr>
-        <w:pStyle w:val="ListParagraph"/>
-        <w:numPr>
-          <w:ilvl w:val="1"/>
-          <w:numId w:val="25"/>
-        </w:numPr>
-        <w:rPr>
-          <w:color w:val="BFBFBF" w:themeColor="background1" w:themeShade="BF"/>
-          <w:lang w:val="en-US"/>
-        </w:rPr>
-      </w:pPr>
-      <w:r>
-        <w:rPr>
-          <w:color w:val="BFBFBF" w:themeColor="background1" w:themeShade="BF"/>
-          <w:lang w:val="en-US"/>
-        </w:rPr>
-        <w:t>2008-03 04       Computer Language Programmed Within Itself Spec Project Summary.docx</w:t>
-      </w:r>
-    </w:p>
-    <w:p>
-      <w:pPr>
-        <w:pStyle w:val="ListParagraph"/>
-        <w:numPr>
-          <w:ilvl w:val="1"/>
-          <w:numId w:val="25"/>
-        </w:numPr>
-        <w:rPr>
-          <w:lang w:val="en-US"/>
-        </w:rPr>
-      </w:pPr>
-      <w:r>
-        <w:rPr>
-          <w:lang w:val="en-US"/>
-        </w:rPr>
-        <w:t>2008-03 05       Generic, No Generators Spec, Project Summary.docx</w:t>
-      </w:r>
-    </w:p>
-    <w:p>
-      <w:pPr>
-        <w:pStyle w:val="ListParagraph"/>
-        <w:numPr>
-          <w:ilvl w:val="1"/>
-          <w:numId w:val="25"/>
-        </w:numPr>
-        <w:rPr>
-          <w:lang w:val="en-US"/>
-        </w:rPr>
-      </w:pPr>
-      <w:r>
-        <w:rPr>
-          <w:lang w:val="en-US"/>
-        </w:rPr>
-        <w:t>Change fonts and layout in bulk first.</w:t>
-      </w:r>
-    </w:p>
-    <w:p>
-      <w:pPr>
-        <w:pStyle w:val="ListParagraph"/>
-        <w:numPr>
-          <w:ilvl w:val="2"/>
-          <w:numId w:val="25"/>
-        </w:numPr>
-        <w:rPr>
-          <w:color w:val="BFBFBF" w:themeColor="background1" w:themeShade="BF"/>
-          <w:lang w:val="en-US"/>
-        </w:rPr>
-      </w:pPr>
-      <w:r>
-        <w:rPr>
-          <w:color w:val="BFBFBF" w:themeColor="background1" w:themeShade="BF"/>
-          <w:lang w:val="en-US"/>
-        </w:rPr>
-        <w:t>All normal text Calibri 11.</w:t>
-      </w:r>
-    </w:p>
-    <w:p>
-      <w:pPr>
-        <w:pStyle w:val="ListParagraph"/>
-        <w:numPr>
-          <w:ilvl w:val="2"/>
-          <w:numId w:val="25"/>
-        </w:numPr>
-        <w:rPr>
-          <w:color w:val="BFBFBF" w:themeColor="background1" w:themeShade="BF"/>
-          <w:lang w:val="en-US"/>
-        </w:rPr>
-      </w:pPr>
-      <w:r>
-        <w:rPr>
-          <w:color w:val="BFBFBF" w:themeColor="background1" w:themeShade="BF"/>
-          <w:lang w:val="en-US"/>
-        </w:rPr>
-        <w:t>Heading 2:</w:t>
-      </w:r>
-    </w:p>
-    <w:p>
-      <w:pPr>
-        <w:pStyle w:val="ListParagraph"/>
-        <w:numPr>
-          <w:ilvl w:val="3"/>
-          <w:numId w:val="25"/>
-        </w:numPr>
-        <w:rPr>
-          <w:color w:val="BFBFBF" w:themeColor="background1" w:themeShade="BF"/>
-          <w:lang w:val="en-US"/>
-        </w:rPr>
-      </w:pPr>
-      <w:r>
-        <w:rPr>
-          <w:color w:val="BFBFBF" w:themeColor="background1" w:themeShade="BF"/>
-          <w:lang w:val="en-US"/>
-        </w:rPr>
-        <w:t>U</w:t>
-      </w:r>
       <w:bookmarkStart w:id="10" w:name="_GoBack"/>
       <w:bookmarkEnd w:id="10"/>
       <w:r>
         <w:rPr>
-          <w:color w:val="BFBFBF" w:themeColor="background1" w:themeShade="BF"/>
-          <w:lang w:val="en-US"/>
-        </w:rPr>
-        <w:t xml:space="preserve">se heading 2 for e.g. 'Goal' and 'Date </w:t>
-      </w:r>
-      <w:r>
-        <w:rPr>
-          <w:color w:val="BFBFBF" w:themeColor="background1" w:themeShade="BF"/>
-          <w:lang w:val="en-US"/>
-        </w:rPr>
-        <w:t>&amp;</w:t>
-      </w:r>
-      <w:r>
-        <w:rPr>
-          <w:color w:val="BFBFBF" w:themeColor="background1" w:themeShade="BF"/>
-          <w:lang w:val="en-US"/>
-        </w:rPr>
-        <w:t xml:space="preserve"> Time'.</w:t>
+          <w:color w:val="B4C6E7"/>
+          <w:lang w:val="en-US"/>
+        </w:rPr>
+        <w:t>2020-04-1</w:t>
+      </w:r>
+      <w:r>
+        <w:rPr>
+          <w:color w:val="B4C6E7"/>
+          <w:lang w:val="en-US"/>
+        </w:rPr>
+        <w:t>8</w:t>
+      </w:r>
+      <w:r>
+        <w:rPr>
+          <w:color w:val="B4C6E7"/>
+          <w:lang w:val="en-US"/>
+        </w:rPr>
+        <w:t xml:space="preserve"> Notes Circle Language Spec Planning Docs</w:t>
       </w:r>
     </w:p>
     <w:p>
       <w:pPr>
         <w:pStyle w:val="ListParagraph"/>
         <w:numPr>
-          <w:ilvl w:val="3"/>
-          <w:numId w:val="25"/>
-        </w:numPr>
-        <w:rPr>
-          <w:color w:val="BFBFBF" w:themeColor="background1" w:themeShade="BF"/>
-          <w:lang w:val="en-US"/>
-        </w:rPr>
-      </w:pPr>
-      <w:r>
-        <w:rPr>
-          <w:color w:val="BFBFBF" w:themeColor="background1" w:themeShade="BF"/>
-          <w:lang w:val="en-US"/>
-        </w:rPr>
-        <w:t>Heading 2 Calibri 10 bold, 9pt before, 9pt after</w:t>
+          <w:ilvl w:val="0"/>
+          <w:numId w:val="25"/>
+        </w:numPr>
+        <w:rPr>
+          <w:color w:val="FFC000"/>
+          <w:lang w:val="en-US"/>
+        </w:rPr>
+      </w:pPr>
+      <w:r>
+        <w:rPr>
+          <w:color w:val="FFC000"/>
+          <w:lang w:val="en-US"/>
+        </w:rPr>
+        <w:t xml:space="preserve">Circle Language Spec Ideas: </w:t>
+      </w:r>
+      <w:r>
+        <w:rPr>
+          <w:color w:val="FFC000"/>
+          <w:lang w:val="en-US"/>
+        </w:rPr>
+        <w:t>ISNSE = Internet as a Single Computer &gt; But why?</w:t>
       </w:r>
     </w:p>
     <w:p>
       <w:pPr>
         <w:pStyle w:val="ListParagraph"/>
         <w:numPr>
-          <w:ilvl w:val="3"/>
-          <w:numId w:val="25"/>
-        </w:numPr>
-        <w:rPr>
-          <w:color w:val="BFBFBF" w:themeColor="background1" w:themeShade="BF"/>
-          <w:lang w:val="en-US"/>
-        </w:rPr>
-      </w:pPr>
-      <w:r>
-        <w:rPr>
-          <w:color w:val="BFBFBF" w:themeColor="background1" w:themeShade="BF"/>
-          <w:lang w:val="en-US"/>
-        </w:rPr>
-        <w:t>Instead of 'Dates' say 'Date &amp; Time'</w:t>
+          <w:ilvl w:val="0"/>
+          <w:numId w:val="25"/>
+        </w:numPr>
+        <w:rPr>
+          <w:lang w:val="en-US"/>
+        </w:rPr>
+      </w:pPr>
+      <w:r>
+        <w:rPr>
+          <w:lang w:val="en-US"/>
+        </w:rPr>
+        <w:t>The aim is to use less definite, more open, language and to take out the personal 'I' form.</w:t>
       </w:r>
     </w:p>
     <w:p>
       <w:pPr>
         <w:pStyle w:val="ListParagraph"/>
         <w:numPr>
-          <w:ilvl w:val="3"/>
-          <w:numId w:val="25"/>
-        </w:numPr>
-        <w:rPr>
-          <w:color w:val="BFBFBF" w:themeColor="background1" w:themeShade="BF"/>
-          <w:lang w:val="en-US"/>
-        </w:rPr>
-      </w:pPr>
-      <w:r>
-        <w:rPr>
-          <w:color w:val="BFBFBF" w:themeColor="background1" w:themeShade="BF"/>
-          <w:lang w:val="en-US"/>
-        </w:rPr>
-        <w:t>Americanish heading case usage</w:t>
+          <w:ilvl w:val="0"/>
+          <w:numId w:val="25"/>
+        </w:numPr>
+        <w:rPr>
+          <w:lang w:val="en-US"/>
+        </w:rPr>
+      </w:pPr>
+      <w:r>
+        <w:rPr>
+          <w:lang w:val="en-US"/>
+        </w:rPr>
+        <w:t>I think a lot of documents do not contain as much prose as Circle Language Spec Strategy, so maybe things are doable after all. Also it does not drain my energy much. It is relaxing work to me. So I am not sure how much it matters, how long it takes.</w:t>
       </w:r>
     </w:p>
     <w:p>
@@ -4883,115 +4621,373 @@
         <w:rPr>
           <w:lang w:val="en-US"/>
         </w:rPr>
-        <w:t>Author and location Calibri 10, italic, 0.5 cm indented</w:t>
+        <w:t>Remove links, since they break so easily.</w:t>
       </w:r>
     </w:p>
     <w:p>
       <w:pPr>
         <w:pStyle w:val="ListParagraph"/>
         <w:numPr>
-          <w:ilvl w:val="2"/>
-          <w:numId w:val="25"/>
-        </w:numPr>
-        <w:rPr>
-          <w:lang w:val="en-US"/>
-        </w:rPr>
-      </w:pPr>
-      <w:r>
-        <w:rPr>
-          <w:lang w:val="en-US"/>
-        </w:rPr>
-        <w:t>No 'date' subtitle, since it is implied by the content of heading 1</w:t>
-      </w:r>
-    </w:p>
+          <w:ilvl w:val="0"/>
+          <w:numId w:val="25"/>
+        </w:numPr>
+        <w:rPr>
+          <w:lang w:val="en-US"/>
+        </w:rPr>
+      </w:pPr>
+      <w:bookmarkStart w:id="11" w:name="_Hlk38207089"/>
+      <w:r>
+        <w:rPr>
+          <w:lang w:val="en-US"/>
+        </w:rPr>
+        <w:t>Was doing the Done projects, but did I forget the Future Sub-Projects?</w:t>
+      </w:r>
+    </w:p>
+    <w:bookmarkEnd w:id="11"/>
     <w:p>
       <w:pPr>
         <w:pStyle w:val="ListParagraph"/>
         <w:numPr>
-          <w:ilvl w:val="2"/>
-          <w:numId w:val="25"/>
-        </w:numPr>
-        <w:rPr>
-          <w:lang w:val="en-US"/>
-        </w:rPr>
-      </w:pPr>
-      <w:r>
-        <w:rPr>
-          <w:lang w:val="en-US"/>
-        </w:rPr>
-        <w:t>Heading 1 month in separate line</w:t>
+          <w:ilvl w:val="1"/>
+          <w:numId w:val="25"/>
+        </w:numPr>
+        <w:rPr>
+          <w:color w:val="BFBFBF" w:themeColor="background1" w:themeShade="BF"/>
+          <w:lang w:val="en-US"/>
+        </w:rPr>
+      </w:pPr>
+      <w:r>
+        <w:rPr>
+          <w:color w:val="BFBFBF" w:themeColor="background1" w:themeShade="BF"/>
+          <w:lang w:val="en-US"/>
+        </w:rPr>
+        <w:t>2008-03 02    Fundamental Principles Spec Part A Project Summary.docx</w:t>
       </w:r>
     </w:p>
     <w:p>
       <w:pPr>
         <w:pStyle w:val="ListParagraph"/>
         <w:numPr>
-          <w:ilvl w:val="2"/>
-          <w:numId w:val="25"/>
-        </w:numPr>
-        <w:rPr>
-          <w:lang w:val="en-US"/>
-        </w:rPr>
-      </w:pPr>
-      <w:r>
-        <w:rPr>
-          <w:lang w:val="en-US"/>
-        </w:rPr>
-        <w:t>Heading 1 no comma's at the end of the lines</w:t>
+          <w:ilvl w:val="1"/>
+          <w:numId w:val="25"/>
+        </w:numPr>
+        <w:rPr>
+          <w:color w:val="BFBFBF" w:themeColor="background1" w:themeShade="BF"/>
+          <w:lang w:val="en-US"/>
+        </w:rPr>
+      </w:pPr>
+      <w:r>
+        <w:rPr>
+          <w:color w:val="BFBFBF" w:themeColor="background1" w:themeShade="BF"/>
+          <w:lang w:val="en-US"/>
+        </w:rPr>
+        <w:t>2008-03 03       Orient in First Four Fundamental Principles Project Summary.docx</w:t>
       </w:r>
     </w:p>
     <w:p>
       <w:pPr>
         <w:pStyle w:val="ListParagraph"/>
         <w:numPr>
-          <w:ilvl w:val="2"/>
-          <w:numId w:val="25"/>
-        </w:numPr>
-        <w:rPr>
-          <w:lang w:val="en-US"/>
-        </w:rPr>
-      </w:pPr>
-      <w:r>
-        <w:rPr>
-          <w:lang w:val="en-US"/>
-        </w:rPr>
-        <w:t>Shorter heading 1</w:t>
+          <w:ilvl w:val="1"/>
+          <w:numId w:val="25"/>
+        </w:numPr>
+        <w:rPr>
+          <w:color w:val="BFBFBF" w:themeColor="background1" w:themeShade="BF"/>
+          <w:lang w:val="en-US"/>
+        </w:rPr>
+      </w:pPr>
+      <w:r>
+        <w:rPr>
+          <w:color w:val="BFBFBF" w:themeColor="background1" w:themeShade="BF"/>
+          <w:lang w:val="en-US"/>
+        </w:rPr>
+        <w:t>2008-03 04       Computer Language Programmed Within Itself Spec Project Summary.docx</w:t>
       </w:r>
     </w:p>
     <w:p>
       <w:pPr>
         <w:pStyle w:val="ListParagraph"/>
         <w:numPr>
-          <w:ilvl w:val="2"/>
-          <w:numId w:val="25"/>
-        </w:numPr>
-        <w:rPr>
-          <w:lang w:val="en-US"/>
-        </w:rPr>
-      </w:pPr>
-      <w:r>
-        <w:rPr>
-          <w:lang w:val="en-US"/>
-        </w:rPr>
-        <w:t>Heading 1 Calibri</w:t>
+          <w:ilvl w:val="1"/>
+          <w:numId w:val="25"/>
+        </w:numPr>
+        <w:rPr>
+          <w:color w:val="BFBFBF" w:themeColor="background1" w:themeShade="BF"/>
+          <w:lang w:val="en-US"/>
+        </w:rPr>
+      </w:pPr>
+      <w:r>
+        <w:rPr>
+          <w:color w:val="BFBFBF" w:themeColor="background1" w:themeShade="BF"/>
+          <w:lang w:val="en-US"/>
+        </w:rPr>
+        <w:t>2008-03 05       Generic, No Generators Spec, Project Summary.docx</w:t>
+      </w:r>
+    </w:p>
+    <w:p>
+      <w:pPr>
+        <w:pStyle w:val="Heading3"/>
+        <w:rPr>
+          <w:lang w:val="en-US"/>
+        </w:rPr>
+      </w:pPr>
+      <w:r>
+        <w:rPr>
+          <w:lang w:val="en-US"/>
+        </w:rPr>
+        <w:t>2020-04-19 Brainstorm Conversion to MD</w:t>
       </w:r>
     </w:p>
     <w:p>
       <w:pPr>
         <w:pStyle w:val="ListParagraph"/>
         <w:numPr>
-          <w:ilvl w:val="2"/>
-          <w:numId w:val="25"/>
-        </w:numPr>
-        <w:rPr>
-          <w:lang w:val="en-US"/>
-        </w:rPr>
-      </w:pPr>
-      <w:r>
-        <w:rPr>
-          <w:lang w:val="en-US"/>
-        </w:rPr>
-        <w:t>Remove links, since they break so easily.</w:t>
+          <w:ilvl w:val="0"/>
+          <w:numId w:val="25"/>
+        </w:numPr>
+        <w:rPr>
+          <w:color w:val="FFC000"/>
+          <w:lang w:val="en-US"/>
+        </w:rPr>
+      </w:pPr>
+      <w:r>
+        <w:rPr>
+          <w:color w:val="FFC000"/>
+          <w:lang w:val="en-US"/>
+        </w:rPr>
+        <w:t xml:space="preserve">Alternative: Convert </w:t>
+      </w:r>
+      <w:r>
+        <w:rPr>
+          <w:color w:val="FFC000"/>
+          <w:lang w:val="en-US"/>
+        </w:rPr>
+        <w:t xml:space="preserve">the Future Sub-Project Summaries </w:t>
+      </w:r>
+      <w:r>
+        <w:rPr>
+          <w:color w:val="FFC000"/>
+          <w:lang w:val="en-US"/>
+        </w:rPr>
+        <w:t>to MD.</w:t>
+      </w:r>
+    </w:p>
+    <w:p>
+      <w:pPr>
+        <w:pStyle w:val="ListParagraph"/>
+        <w:numPr>
+          <w:ilvl w:val="1"/>
+          <w:numId w:val="25"/>
+        </w:numPr>
+        <w:rPr>
+          <w:color w:val="FFC000"/>
+          <w:lang w:val="en-US"/>
+        </w:rPr>
+      </w:pPr>
+      <w:r>
+        <w:rPr>
+          <w:color w:val="FFC000"/>
+          <w:lang w:val="en-US"/>
+        </w:rPr>
+        <w:t>Pro: Those future docs are short and don't need much formatting.</w:t>
+      </w:r>
+    </w:p>
+    <w:p>
+      <w:pPr>
+        <w:pStyle w:val="ListParagraph"/>
+        <w:numPr>
+          <w:ilvl w:val="1"/>
+          <w:numId w:val="25"/>
+        </w:numPr>
+        <w:rPr>
+          <w:color w:val="FFC000"/>
+          <w:lang w:val="en-US"/>
+        </w:rPr>
+      </w:pPr>
+      <w:r>
+        <w:rPr>
+          <w:color w:val="FFC000"/>
+          <w:lang w:val="en-US"/>
+        </w:rPr>
+        <w:t>Con: MD is harder to edit (?) &gt; Needs research.</w:t>
+      </w:r>
+    </w:p>
+    <w:p>
+      <w:pPr>
+        <w:pStyle w:val="ListParagraph"/>
+        <w:numPr>
+          <w:ilvl w:val="1"/>
+          <w:numId w:val="25"/>
+        </w:numPr>
+        <w:rPr>
+          <w:color w:val="FFC000"/>
+          <w:lang w:val="en-US"/>
+        </w:rPr>
+      </w:pPr>
+      <w:r>
+        <w:rPr>
+          <w:color w:val="FFC000"/>
+          <w:lang w:val="en-US"/>
+        </w:rPr>
+        <w:t>Pro: MD is more accessible on the internet (?) &gt; Needs tes</w:t>
+      </w:r>
+      <w:r>
+        <w:rPr>
+          <w:color w:val="FFC000"/>
+          <w:lang w:val="en-US"/>
+        </w:rPr>
+        <w:t>t</w:t>
+      </w:r>
+      <w:r>
+        <w:rPr>
+          <w:color w:val="FFC000"/>
+          <w:lang w:val="en-US"/>
+        </w:rPr>
+        <w:t>.</w:t>
+      </w:r>
+    </w:p>
+    <w:p>
+      <w:pPr>
+        <w:pStyle w:val="ListParagraph"/>
+        <w:numPr>
+          <w:ilvl w:val="1"/>
+          <w:numId w:val="25"/>
+        </w:numPr>
+        <w:rPr>
+          <w:color w:val="FFC000"/>
+          <w:lang w:val="en-US"/>
+        </w:rPr>
+      </w:pPr>
+      <w:r>
+        <w:rPr>
+          <w:color w:val="FFC000"/>
+          <w:lang w:val="en-US"/>
+        </w:rPr>
+        <w:t>I would like to have the arguments for and against better proven.</w:t>
+      </w:r>
+    </w:p>
+    <w:p>
+      <w:pPr>
+        <w:pStyle w:val="ListParagraph"/>
+        <w:numPr>
+          <w:ilvl w:val="1"/>
+          <w:numId w:val="25"/>
+        </w:numPr>
+        <w:rPr>
+          <w:color w:val="FFC000"/>
+          <w:lang w:val="en-US"/>
+        </w:rPr>
+      </w:pPr>
+      <w:r>
+        <w:rPr>
+          <w:color w:val="FFC000"/>
+          <w:lang w:val="en-US"/>
+        </w:rPr>
+        <w:t>But it is also not directly my goal right now.</w:t>
+      </w:r>
+    </w:p>
+    <w:p>
+      <w:pPr>
+        <w:pStyle w:val="ListParagraph"/>
+        <w:numPr>
+          <w:ilvl w:val="1"/>
+          <w:numId w:val="25"/>
+        </w:numPr>
+        <w:rPr>
+          <w:color w:val="FFC000"/>
+          <w:lang w:val="en-US"/>
+        </w:rPr>
+      </w:pPr>
+      <w:r>
+        <w:rPr>
+          <w:color w:val="FFC000"/>
+          <w:lang w:val="en-US"/>
+        </w:rPr>
+        <w:t xml:space="preserve">It would help me to know if MD really has those </w:t>
+      </w:r>
+      <w:proofErr w:type="spellStart"/>
+      <w:r>
+        <w:rPr>
+          <w:color w:val="FFC000"/>
+          <w:lang w:val="en-US"/>
+        </w:rPr>
+        <w:t>advantanges</w:t>
+      </w:r>
+      <w:proofErr w:type="spellEnd"/>
+      <w:r>
+        <w:rPr>
+          <w:color w:val="FFC000"/>
+          <w:lang w:val="en-US"/>
+        </w:rPr>
+        <w:t>. Otherwise I would keep being confused about whether or not I should convert to MD.</w:t>
+      </w:r>
+    </w:p>
+    <w:p>
+      <w:pPr>
+        <w:pStyle w:val="ListParagraph"/>
+        <w:numPr>
+          <w:ilvl w:val="1"/>
+          <w:numId w:val="25"/>
+        </w:numPr>
+        <w:rPr>
+          <w:color w:val="FFC000"/>
+          <w:lang w:val="en-US"/>
+        </w:rPr>
+      </w:pPr>
+      <w:r>
+        <w:rPr>
+          <w:color w:val="FFC000"/>
+          <w:lang w:val="en-US"/>
+        </w:rPr>
+        <w:t xml:space="preserve">But pragmatically: </w:t>
+      </w:r>
+      <w:r>
+        <w:rPr>
+          <w:color w:val="FFC000"/>
+          <w:lang w:val="en-US"/>
+        </w:rPr>
+        <w:t>T</w:t>
+      </w:r>
+      <w:r>
+        <w:rPr>
+          <w:color w:val="FFC000"/>
+          <w:lang w:val="en-US"/>
+        </w:rPr>
+        <w:t xml:space="preserve">hat was not what I was doing. </w:t>
+      </w:r>
+      <w:r>
+        <w:rPr>
+          <w:color w:val="FFC000"/>
+          <w:lang w:val="en-US"/>
+        </w:rPr>
+        <w:t xml:space="preserve">It was formatting the docx's, what I was doing. </w:t>
+      </w:r>
+      <w:r>
+        <w:rPr>
+          <w:color w:val="FFC000"/>
+          <w:lang w:val="en-US"/>
+        </w:rPr>
+        <w:t>But pragmatism is sometimes something I feel others have determined for me. Maybe knowing something for sure is more pragmatic for me, because the doubt causes me so much stress.</w:t>
+      </w:r>
+    </w:p>
+    <w:p>
+      <w:pPr>
+        <w:pStyle w:val="ListParagraph"/>
+        <w:numPr>
+          <w:ilvl w:val="0"/>
+          <w:numId w:val="25"/>
+        </w:numPr>
+        <w:rPr>
+          <w:color w:val="FFC000"/>
+          <w:lang w:val="en-US"/>
+        </w:rPr>
+      </w:pPr>
+      <w:r>
+        <w:rPr>
+          <w:color w:val="FFC000"/>
+          <w:lang w:val="en-US"/>
+        </w:rPr>
+        <w:t>Concession: Do both. First format the 4 remaining Summary's. Then research MD more.</w:t>
       </w:r>
     </w:p>
     <w:p>
@@ -5180,7 +5176,7 @@
           <w:lang w:val="en-US"/>
         </w:rPr>
       </w:pPr>
-      <w:bookmarkStart w:id="11" w:name="_Toc37540059"/>
+      <w:bookmarkStart w:id="12" w:name="_Toc37540059"/>
       <w:r>
         <w:rPr>
           <w:color w:val="B4C6E7"/>
@@ -5209,7 +5205,7 @@
         </w:rPr>
         <w:t>e</w:t>
       </w:r>
-      <w:bookmarkEnd w:id="11"/>
+      <w:bookmarkEnd w:id="12"/>
     </w:p>
     <w:p>
       <w:pPr>
@@ -5837,7 +5833,7 @@
           <w:lang w:val="en-US"/>
         </w:rPr>
       </w:pPr>
-      <w:bookmarkStart w:id="12" w:name="_Toc37540060"/>
+      <w:bookmarkStart w:id="13" w:name="_Toc37540060"/>
       <w:r>
         <w:rPr>
           <w:color w:val="B4C6E7"/>
@@ -6121,7 +6117,7 @@
         </w:rPr>
         <w:t xml:space="preserve"> Design</w:t>
       </w:r>
-      <w:bookmarkEnd w:id="12"/>
+      <w:bookmarkEnd w:id="13"/>
     </w:p>
     <w:p>
       <w:pPr>
@@ -6182,7 +6178,7 @@
           <w:lang w:val="en-US"/>
         </w:rPr>
       </w:pPr>
-      <w:bookmarkStart w:id="13" w:name="_Toc37540061"/>
+      <w:bookmarkStart w:id="14" w:name="_Toc37540061"/>
       <w:r>
         <w:rPr>
           <w:color w:val="B4C6E7"/>
@@ -6218,7 +6214,7 @@
         </w:rPr>
         <w:t>Writing Style</w:t>
       </w:r>
-      <w:bookmarkEnd w:id="13"/>
+      <w:bookmarkEnd w:id="14"/>
     </w:p>
     <w:p>
       <w:pPr>
@@ -6580,7 +6576,7 @@
           <w:lang w:val="en-US"/>
         </w:rPr>
       </w:pPr>
-      <w:bookmarkStart w:id="14" w:name="_Toc37540062"/>
+      <w:bookmarkStart w:id="15" w:name="_Toc37540062"/>
       <w:r>
         <w:rPr>
           <w:color w:val="B4C6E7"/>
@@ -6602,7 +6598,7 @@
         </w:rPr>
         <w:t>Spec: Large Lists Problem</w:t>
       </w:r>
-      <w:bookmarkEnd w:id="14"/>
+      <w:bookmarkEnd w:id="15"/>
     </w:p>
     <w:p>
       <w:pPr>
@@ -6750,7 +6746,7 @@
           <w:lang w:val="en-US"/>
         </w:rPr>
       </w:pPr>
-      <w:bookmarkStart w:id="15" w:name="_Toc37540063"/>
+      <w:bookmarkStart w:id="16" w:name="_Toc37540063"/>
       <w:r>
         <w:rPr>
           <w:color w:val="B4C6E7"/>
@@ -6758,7 +6754,7 @@
         </w:rPr>
         <w:t>2020-01-13 Brainstorm Aspects / Concepts</w:t>
       </w:r>
-      <w:bookmarkEnd w:id="15"/>
+      <w:bookmarkEnd w:id="16"/>
     </w:p>
     <w:p>
       <w:pPr>
@@ -6781,7 +6777,7 @@
           <w:lang w:val="en-US"/>
         </w:rPr>
       </w:pPr>
-      <w:bookmarkStart w:id="16" w:name="_Toc37540064"/>
+      <w:bookmarkStart w:id="17" w:name="_Toc37540064"/>
       <w:r>
         <w:rPr>
           <w:color w:val="B4C6E7"/>
@@ -6845,7 +6841,7 @@
         </w:rPr>
         <w:t>ource</w:t>
       </w:r>
-      <w:bookmarkEnd w:id="16"/>
+      <w:bookmarkEnd w:id="17"/>
     </w:p>
     <w:p>
       <w:pPr>
@@ -6946,9 +6942,9 @@
           <w:lang w:val="en-US"/>
         </w:rPr>
       </w:pPr>
-      <w:bookmarkStart w:id="17" w:name="_Toc37540057"/>
-      <w:bookmarkStart w:id="18" w:name="_Toc37540058"/>
-      <w:bookmarkStart w:id="19" w:name="_Toc37540065"/>
+      <w:bookmarkStart w:id="18" w:name="_Toc37540057"/>
+      <w:bookmarkStart w:id="19" w:name="_Toc37540058"/>
+      <w:bookmarkStart w:id="20" w:name="_Toc37540065"/>
       <w:r>
         <w:rPr>
           <w:color w:val="B4C6E7"/>
@@ -6956,7 +6952,7 @@
         </w:rPr>
         <w:t>2020-03-22 Notes Circle 3 Programming Planning Docs</w:t>
       </w:r>
-      <w:bookmarkEnd w:id="17"/>
+      <w:bookmarkEnd w:id="18"/>
     </w:p>
     <w:p>
       <w:pPr>
@@ -7075,7 +7071,7 @@
         </w:rPr>
         <w:t>2020-03-07 Brainstorm Circle 3 Programming Planning Docs</w:t>
       </w:r>
-      <w:bookmarkEnd w:id="18"/>
+      <w:bookmarkEnd w:id="19"/>
     </w:p>
     <w:p>
       <w:pPr>
@@ -7165,7 +7161,7 @@
         </w:rPr>
         <w:t>Done</w:t>
       </w:r>
-      <w:bookmarkEnd w:id="19"/>
+      <w:bookmarkEnd w:id="20"/>
     </w:p>
     <w:p>
       <w:pPr>
@@ -7175,9 +7171,555 @@
           <w:lang w:val="en-US"/>
         </w:rPr>
       </w:pPr>
-      <w:bookmarkStart w:id="20" w:name="_Toc37540056"/>
-      <w:bookmarkStart w:id="21" w:name="_Toc37540055"/>
-      <w:bookmarkStart w:id="22" w:name="_Toc37540066"/>
+      <w:bookmarkStart w:id="21" w:name="_Toc37540056"/>
+      <w:bookmarkStart w:id="22" w:name="_Toc37540055"/>
+      <w:bookmarkStart w:id="23" w:name="_Toc37540066"/>
+      <w:r>
+        <w:rPr>
+          <w:color w:val="BFBFBF" w:themeColor="background1" w:themeShade="BF"/>
+          <w:lang w:val="en-US"/>
+        </w:rPr>
+        <w:t>2020-04-18 Done Circle Language Spec Plan</w:t>
+      </w:r>
+      <w:r>
+        <w:rPr>
+          <w:color w:val="BFBFBF" w:themeColor="background1" w:themeShade="BF"/>
+          <w:lang w:val="en-US"/>
+        </w:rPr>
+        <w:t>ning Docs</w:t>
+      </w:r>
+      <w:r>
+        <w:rPr>
+          <w:color w:val="BFBFBF" w:themeColor="background1" w:themeShade="BF"/>
+          <w:lang w:val="en-US"/>
+        </w:rPr>
+        <w:t>: Format the Project Summaries</w:t>
+      </w:r>
+    </w:p>
+    <w:p>
+      <w:pPr>
+        <w:pStyle w:val="ListParagraph"/>
+        <w:numPr>
+          <w:ilvl w:val="0"/>
+          <w:numId w:val="25"/>
+        </w:numPr>
+        <w:rPr>
+          <w:color w:val="BFBFBF" w:themeColor="background1" w:themeShade="BF"/>
+          <w:lang w:val="en-US"/>
+        </w:rPr>
+      </w:pPr>
+      <w:r>
+        <w:rPr>
+          <w:color w:val="BFBFBF" w:themeColor="background1" w:themeShade="BF"/>
+          <w:lang w:val="en-US"/>
+        </w:rPr>
+        <w:t>Change formatting in bulk (of Done Projects / Project Summaries)</w:t>
+      </w:r>
+    </w:p>
+    <w:p>
+      <w:pPr>
+        <w:pStyle w:val="ListParagraph"/>
+        <w:numPr>
+          <w:ilvl w:val="1"/>
+          <w:numId w:val="25"/>
+        </w:numPr>
+        <w:rPr>
+          <w:color w:val="BFBFBF" w:themeColor="background1" w:themeShade="BF"/>
+          <w:lang w:val="en-US"/>
+        </w:rPr>
+      </w:pPr>
+      <w:r>
+        <w:rPr>
+          <w:color w:val="BFBFBF" w:themeColor="background1" w:themeShade="BF"/>
+          <w:lang w:val="en-US"/>
+        </w:rPr>
+        <w:t>Change fonts and layout in bulk first.</w:t>
+      </w:r>
+    </w:p>
+    <w:p>
+      <w:pPr>
+        <w:pStyle w:val="ListParagraph"/>
+        <w:numPr>
+          <w:ilvl w:val="2"/>
+          <w:numId w:val="25"/>
+        </w:numPr>
+        <w:rPr>
+          <w:color w:val="BFBFBF" w:themeColor="background1" w:themeShade="BF"/>
+          <w:lang w:val="en-US"/>
+        </w:rPr>
+      </w:pPr>
+      <w:r>
+        <w:rPr>
+          <w:color w:val="BFBFBF" w:themeColor="background1" w:themeShade="BF"/>
+          <w:lang w:val="en-US"/>
+        </w:rPr>
+        <w:t>All normal text Calibri 11.</w:t>
+      </w:r>
+    </w:p>
+    <w:p>
+      <w:pPr>
+        <w:pStyle w:val="ListParagraph"/>
+        <w:numPr>
+          <w:ilvl w:val="2"/>
+          <w:numId w:val="25"/>
+        </w:numPr>
+        <w:rPr>
+          <w:color w:val="BFBFBF" w:themeColor="background1" w:themeShade="BF"/>
+          <w:lang w:val="en-US"/>
+        </w:rPr>
+      </w:pPr>
+      <w:r>
+        <w:rPr>
+          <w:color w:val="BFBFBF" w:themeColor="background1" w:themeShade="BF"/>
+          <w:lang w:val="en-US"/>
+        </w:rPr>
+        <w:t>Heading 2:</w:t>
+      </w:r>
+    </w:p>
+    <w:p>
+      <w:pPr>
+        <w:pStyle w:val="ListParagraph"/>
+        <w:numPr>
+          <w:ilvl w:val="3"/>
+          <w:numId w:val="25"/>
+        </w:numPr>
+        <w:rPr>
+          <w:color w:val="BFBFBF" w:themeColor="background1" w:themeShade="BF"/>
+          <w:lang w:val="en-US"/>
+        </w:rPr>
+      </w:pPr>
+      <w:r>
+        <w:rPr>
+          <w:color w:val="BFBFBF" w:themeColor="background1" w:themeShade="BF"/>
+          <w:lang w:val="en-US"/>
+        </w:rPr>
+        <w:t>Use heading 2 for e.g. 'Goal' and 'Date &amp; Time'.</w:t>
+      </w:r>
+    </w:p>
+    <w:p>
+      <w:pPr>
+        <w:pStyle w:val="ListParagraph"/>
+        <w:numPr>
+          <w:ilvl w:val="3"/>
+          <w:numId w:val="25"/>
+        </w:numPr>
+        <w:rPr>
+          <w:color w:val="BFBFBF" w:themeColor="background1" w:themeShade="BF"/>
+          <w:lang w:val="en-US"/>
+        </w:rPr>
+      </w:pPr>
+      <w:r>
+        <w:rPr>
+          <w:color w:val="BFBFBF" w:themeColor="background1" w:themeShade="BF"/>
+          <w:lang w:val="en-US"/>
+        </w:rPr>
+        <w:t>Heading 2 Calibri 10 bold, 9pt before, 9pt after</w:t>
+      </w:r>
+    </w:p>
+    <w:p>
+      <w:pPr>
+        <w:pStyle w:val="ListParagraph"/>
+        <w:numPr>
+          <w:ilvl w:val="3"/>
+          <w:numId w:val="25"/>
+        </w:numPr>
+        <w:rPr>
+          <w:color w:val="BFBFBF" w:themeColor="background1" w:themeShade="BF"/>
+          <w:lang w:val="en-US"/>
+        </w:rPr>
+      </w:pPr>
+      <w:r>
+        <w:rPr>
+          <w:color w:val="BFBFBF" w:themeColor="background1" w:themeShade="BF"/>
+          <w:lang w:val="en-US"/>
+        </w:rPr>
+        <w:t>Instead of 'Dates' say 'Date &amp; Time'</w:t>
+      </w:r>
+    </w:p>
+    <w:p>
+      <w:pPr>
+        <w:pStyle w:val="ListParagraph"/>
+        <w:numPr>
+          <w:ilvl w:val="3"/>
+          <w:numId w:val="25"/>
+        </w:numPr>
+        <w:rPr>
+          <w:color w:val="BFBFBF" w:themeColor="background1" w:themeShade="BF"/>
+          <w:lang w:val="en-US"/>
+        </w:rPr>
+      </w:pPr>
+      <w:r>
+        <w:rPr>
+          <w:color w:val="BFBFBF" w:themeColor="background1" w:themeShade="BF"/>
+          <w:lang w:val="en-US"/>
+        </w:rPr>
+        <w:t>Americanish heading case usage</w:t>
+      </w:r>
+    </w:p>
+    <w:p>
+      <w:pPr>
+        <w:pStyle w:val="ListParagraph"/>
+        <w:numPr>
+          <w:ilvl w:val="2"/>
+          <w:numId w:val="25"/>
+        </w:numPr>
+        <w:rPr>
+          <w:color w:val="BFBFBF" w:themeColor="background1" w:themeShade="BF"/>
+          <w:lang w:val="en-US"/>
+        </w:rPr>
+      </w:pPr>
+      <w:r>
+        <w:rPr>
+          <w:color w:val="BFBFBF" w:themeColor="background1" w:themeShade="BF"/>
+          <w:lang w:val="en-US"/>
+        </w:rPr>
+        <w:t>Sub-title:</w:t>
+      </w:r>
+    </w:p>
+    <w:p>
+      <w:pPr>
+        <w:pStyle w:val="ListParagraph"/>
+        <w:numPr>
+          <w:ilvl w:val="3"/>
+          <w:numId w:val="25"/>
+        </w:numPr>
+        <w:rPr>
+          <w:color w:val="BFBFBF" w:themeColor="background1" w:themeShade="BF"/>
+          <w:lang w:val="en-US"/>
+        </w:rPr>
+      </w:pPr>
+      <w:r>
+        <w:rPr>
+          <w:color w:val="BFBFBF" w:themeColor="background1" w:themeShade="BF"/>
+          <w:lang w:val="en-US"/>
+        </w:rPr>
+        <w:t>Author and location Calibri 10, italic, 0.5 cm indented</w:t>
+      </w:r>
+    </w:p>
+    <w:p>
+      <w:pPr>
+        <w:pStyle w:val="ListParagraph"/>
+        <w:numPr>
+          <w:ilvl w:val="3"/>
+          <w:numId w:val="25"/>
+        </w:numPr>
+        <w:rPr>
+          <w:color w:val="BFBFBF" w:themeColor="background1" w:themeShade="BF"/>
+          <w:lang w:val="en-US"/>
+        </w:rPr>
+      </w:pPr>
+      <w:r>
+        <w:rPr>
+          <w:color w:val="BFBFBF" w:themeColor="background1" w:themeShade="BF"/>
+          <w:lang w:val="en-US"/>
+        </w:rPr>
+        <w:t>No 'date' subtitle, since it is implied by the content of heading 1</w:t>
+      </w:r>
+    </w:p>
+    <w:p>
+      <w:pPr>
+        <w:pStyle w:val="ListParagraph"/>
+        <w:numPr>
+          <w:ilvl w:val="3"/>
+          <w:numId w:val="25"/>
+        </w:numPr>
+        <w:rPr>
+          <w:color w:val="BFBFBF" w:themeColor="background1" w:themeShade="BF"/>
+          <w:lang w:val="en-US"/>
+        </w:rPr>
+      </w:pPr>
+      <w:r>
+        <w:rPr>
+          <w:color w:val="BFBFBF" w:themeColor="background1" w:themeShade="BF"/>
+          <w:lang w:val="en-US"/>
+        </w:rPr>
+        <w:t>Make spacing uniform.</w:t>
+      </w:r>
+    </w:p>
+    <w:p>
+      <w:pPr>
+        <w:pStyle w:val="ListParagraph"/>
+        <w:numPr>
+          <w:ilvl w:val="2"/>
+          <w:numId w:val="25"/>
+        </w:numPr>
+        <w:rPr>
+          <w:color w:val="BFBFBF" w:themeColor="background1" w:themeShade="BF"/>
+          <w:lang w:val="en-US"/>
+        </w:rPr>
+      </w:pPr>
+      <w:r>
+        <w:rPr>
+          <w:color w:val="BFBFBF" w:themeColor="background1" w:themeShade="BF"/>
+          <w:lang w:val="en-US"/>
+        </w:rPr>
+        <w:t>Indent of normal text is not consistent among documents.</w:t>
+      </w:r>
+    </w:p>
+    <w:p>
+      <w:pPr>
+        <w:pStyle w:val="ListParagraph"/>
+        <w:numPr>
+          <w:ilvl w:val="2"/>
+          <w:numId w:val="25"/>
+        </w:numPr>
+        <w:rPr>
+          <w:color w:val="BFBFBF" w:themeColor="background1" w:themeShade="BF"/>
+          <w:lang w:val="en-US"/>
+        </w:rPr>
+      </w:pPr>
+      <w:r>
+        <w:rPr>
+          <w:color w:val="BFBFBF" w:themeColor="background1" w:themeShade="BF"/>
+          <w:lang w:val="en-US"/>
+        </w:rPr>
+        <w:t>Heading 1:</w:t>
+      </w:r>
+    </w:p>
+    <w:p>
+      <w:pPr>
+        <w:pStyle w:val="ListParagraph"/>
+        <w:numPr>
+          <w:ilvl w:val="3"/>
+          <w:numId w:val="25"/>
+        </w:numPr>
+        <w:rPr>
+          <w:color w:val="BFBFBF" w:themeColor="background1" w:themeShade="BF"/>
+          <w:lang w:val="en-US"/>
+        </w:rPr>
+      </w:pPr>
+      <w:r>
+        <w:rPr>
+          <w:color w:val="BFBFBF" w:themeColor="background1" w:themeShade="BF"/>
+          <w:lang w:val="en-US"/>
+        </w:rPr>
+        <w:t>Heading 1 month in separate line</w:t>
+      </w:r>
+    </w:p>
+    <w:p>
+      <w:pPr>
+        <w:pStyle w:val="ListParagraph"/>
+        <w:numPr>
+          <w:ilvl w:val="3"/>
+          <w:numId w:val="25"/>
+        </w:numPr>
+        <w:rPr>
+          <w:color w:val="BFBFBF" w:themeColor="background1" w:themeShade="BF"/>
+          <w:lang w:val="en-US"/>
+        </w:rPr>
+      </w:pPr>
+      <w:r>
+        <w:rPr>
+          <w:color w:val="BFBFBF" w:themeColor="background1" w:themeShade="BF"/>
+          <w:lang w:val="en-US"/>
+        </w:rPr>
+        <w:t>Heading 1 no comma's at the end of the lines</w:t>
+      </w:r>
+    </w:p>
+    <w:p>
+      <w:pPr>
+        <w:pStyle w:val="ListParagraph"/>
+        <w:numPr>
+          <w:ilvl w:val="3"/>
+          <w:numId w:val="25"/>
+        </w:numPr>
+        <w:rPr>
+          <w:color w:val="BFBFBF" w:themeColor="background1" w:themeShade="BF"/>
+          <w:lang w:val="en-US"/>
+        </w:rPr>
+      </w:pPr>
+      <w:r>
+        <w:rPr>
+          <w:color w:val="BFBFBF" w:themeColor="background1" w:themeShade="BF"/>
+          <w:lang w:val="en-US"/>
+        </w:rPr>
+        <w:t>Shorter heading 1</w:t>
+      </w:r>
+    </w:p>
+    <w:p>
+      <w:pPr>
+        <w:pStyle w:val="ListParagraph"/>
+        <w:numPr>
+          <w:ilvl w:val="3"/>
+          <w:numId w:val="25"/>
+        </w:numPr>
+        <w:rPr>
+          <w:color w:val="BFBFBF" w:themeColor="background1" w:themeShade="BF"/>
+          <w:lang w:val="en-US"/>
+        </w:rPr>
+      </w:pPr>
+      <w:r>
+        <w:rPr>
+          <w:color w:val="BFBFBF" w:themeColor="background1" w:themeShade="BF"/>
+          <w:lang w:val="en-US"/>
+        </w:rPr>
+        <w:t>Heading 1 Calibri</w:t>
+      </w:r>
+    </w:p>
+    <w:p>
+      <w:pPr>
+        <w:pStyle w:val="ListParagraph"/>
+        <w:numPr>
+          <w:ilvl w:val="2"/>
+          <w:numId w:val="25"/>
+        </w:numPr>
+        <w:rPr>
+          <w:color w:val="BFBFBF" w:themeColor="background1" w:themeShade="BF"/>
+          <w:lang w:val="en-US"/>
+        </w:rPr>
+      </w:pPr>
+      <w:r>
+        <w:rPr>
+          <w:color w:val="BFBFBF" w:themeColor="background1" w:themeShade="BF"/>
+          <w:lang w:val="en-US"/>
+        </w:rPr>
+        <w:t>Maybe double-check the formatting afterwards by opening all documents on top of each other, closing them one by one, to see if all is uniform.</w:t>
+      </w:r>
+    </w:p>
+    <w:p>
+      <w:pPr>
+        <w:pStyle w:val="ListParagraph"/>
+        <w:numPr>
+          <w:ilvl w:val="2"/>
+          <w:numId w:val="25"/>
+        </w:numPr>
+        <w:rPr>
+          <w:color w:val="BFBFBF" w:themeColor="background1" w:themeShade="BF"/>
+          <w:lang w:val="en-US"/>
+        </w:rPr>
+      </w:pPr>
+      <w:r>
+        <w:rPr>
+          <w:color w:val="BFBFBF" w:themeColor="background1" w:themeShade="BF"/>
+          <w:lang w:val="en-US"/>
+        </w:rPr>
+        <w:t>Forgot the Done projects that have their own folder.</w:t>
+      </w:r>
+    </w:p>
+    <w:p>
+      <w:pPr>
+        <w:pStyle w:val="ListParagraph"/>
+        <w:numPr>
+          <w:ilvl w:val="3"/>
+          <w:numId w:val="25"/>
+        </w:numPr>
+        <w:rPr>
+          <w:color w:val="BFBFBF" w:themeColor="background1" w:themeShade="BF"/>
+          <w:lang w:val="en-US"/>
+        </w:rPr>
+      </w:pPr>
+      <w:r>
+        <w:rPr>
+          <w:color w:val="BFBFBF" w:themeColor="background1" w:themeShade="BF"/>
+          <w:lang w:val="en-US"/>
+        </w:rPr>
+        <w:t xml:space="preserve">&gt; They use different templates, so this formatting and making </w:t>
+      </w:r>
+      <w:proofErr w:type="spellStart"/>
+      <w:r>
+        <w:rPr>
+          <w:color w:val="BFBFBF" w:themeColor="background1" w:themeShade="BF"/>
+          <w:lang w:val="en-US"/>
+        </w:rPr>
+        <w:t>consisntent</w:t>
+      </w:r>
+      <w:proofErr w:type="spellEnd"/>
+      <w:r>
+        <w:rPr>
+          <w:color w:val="BFBFBF" w:themeColor="background1" w:themeShade="BF"/>
+          <w:lang w:val="en-US"/>
+        </w:rPr>
+        <w:t>, probably does not apply to those.</w:t>
+      </w:r>
+    </w:p>
+    <w:p>
+      <w:pPr>
+        <w:pStyle w:val="ListParagraph"/>
+        <w:numPr>
+          <w:ilvl w:val="2"/>
+          <w:numId w:val="25"/>
+        </w:numPr>
+        <w:rPr>
+          <w:color w:val="BFBFBF" w:themeColor="background1" w:themeShade="BF"/>
+          <w:lang w:val="en-US"/>
+        </w:rPr>
+      </w:pPr>
+      <w:r>
+        <w:rPr>
+          <w:color w:val="BFBFBF" w:themeColor="background1" w:themeShade="BF"/>
+          <w:lang w:val="en-US"/>
+        </w:rPr>
+        <w:t>Don't Future Sub-Projects also have documents in that 'project summary' format?</w:t>
+      </w:r>
+    </w:p>
+    <w:p>
+      <w:pPr>
+        <w:pStyle w:val="ListParagraph"/>
+        <w:numPr>
+          <w:ilvl w:val="3"/>
+          <w:numId w:val="25"/>
+        </w:numPr>
+        <w:rPr>
+          <w:color w:val="BFBFBF" w:themeColor="background1" w:themeShade="BF"/>
+          <w:lang w:val="en-US"/>
+        </w:rPr>
+      </w:pPr>
+      <w:r>
+        <w:rPr>
+          <w:color w:val="BFBFBF" w:themeColor="background1" w:themeShade="BF"/>
+          <w:lang w:val="en-US"/>
+        </w:rPr>
+        <w:t>Alternative: format those too.</w:t>
+      </w:r>
+    </w:p>
+    <w:p>
+      <w:pPr>
+        <w:pStyle w:val="ListParagraph"/>
+        <w:numPr>
+          <w:ilvl w:val="3"/>
+          <w:numId w:val="25"/>
+        </w:numPr>
+        <w:rPr>
+          <w:color w:val="BFBFBF" w:themeColor="background1" w:themeShade="BF"/>
+          <w:lang w:val="en-US"/>
+        </w:rPr>
+      </w:pPr>
+      <w:r>
+        <w:rPr>
+          <w:color w:val="BFBFBF" w:themeColor="background1" w:themeShade="BF"/>
+          <w:lang w:val="en-US"/>
+        </w:rPr>
+        <w:t>Alternative: Go look for more project summaries in the Circle Language Spec Plan folders.</w:t>
+      </w:r>
+    </w:p>
+    <w:p>
+      <w:pPr>
+        <w:pStyle w:val="ListParagraph"/>
+        <w:numPr>
+          <w:ilvl w:val="3"/>
+          <w:numId w:val="25"/>
+        </w:numPr>
+        <w:rPr>
+          <w:color w:val="996633"/>
+          <w:lang w:val="en-US"/>
+        </w:rPr>
+      </w:pPr>
+      <w:r>
+        <w:rPr>
+          <w:color w:val="996633"/>
+          <w:lang w:val="en-US"/>
+        </w:rPr>
+        <w:t>Alternative: Don't do it.</w:t>
+      </w:r>
+    </w:p>
+    <w:p>
+      <w:pPr>
+        <w:pStyle w:val="Heading3"/>
+        <w:rPr>
+          <w:color w:val="BFBFBF" w:themeColor="background1" w:themeShade="BF"/>
+          <w:lang w:val="en-US"/>
+        </w:rPr>
+      </w:pPr>
       <w:r>
         <w:rPr>
           <w:color w:val="BFBFBF" w:themeColor="background1" w:themeShade="BF"/>
@@ -7921,7 +8463,7 @@
         </w:rPr>
         <w:t>2020-04-09 Done Explore (Content) Search Options</w:t>
       </w:r>
-      <w:bookmarkEnd w:id="20"/>
+      <w:bookmarkEnd w:id="21"/>
     </w:p>
     <w:p>
       <w:pPr>
@@ -8447,7 +8989,7 @@
         </w:rPr>
         <w:t>Circle Language Spec Planning Docs</w:t>
       </w:r>
-      <w:bookmarkEnd w:id="21"/>
+      <w:bookmarkEnd w:id="22"/>
     </w:p>
     <w:p>
       <w:pPr>
@@ -9853,7 +10395,7 @@
         </w:rPr>
         <w:t>2020-04-01 Done Circle Language Spec Planning Docs</w:t>
       </w:r>
-      <w:bookmarkEnd w:id="22"/>
+      <w:bookmarkEnd w:id="23"/>
     </w:p>
     <w:p>
       <w:pPr>
@@ -10281,7 +10823,7 @@
           <w:lang w:val="en-US"/>
         </w:rPr>
       </w:pPr>
-      <w:bookmarkStart w:id="23" w:name="_Toc37540067"/>
+      <w:bookmarkStart w:id="24" w:name="_Toc37540067"/>
       <w:r>
         <w:rPr>
           <w:color w:val="BFBFBF"/>
@@ -10289,7 +10831,7 @@
         </w:rPr>
         <w:t>2020-03-22 Done Project Names</w:t>
       </w:r>
-      <w:bookmarkEnd w:id="23"/>
+      <w:bookmarkEnd w:id="24"/>
     </w:p>
     <w:p>
       <w:pPr>
@@ -10410,7 +10952,7 @@
           <w:lang w:val="en-US"/>
         </w:rPr>
       </w:pPr>
-      <w:bookmarkStart w:id="24" w:name="_Toc37540068"/>
+      <w:bookmarkStart w:id="25" w:name="_Toc37540068"/>
       <w:r>
         <w:rPr>
           <w:color w:val="BFBFBF"/>
@@ -10418,7 +10960,7 @@
         </w:rPr>
         <w:t>2020-03-22 Done Organize Planning Docs</w:t>
       </w:r>
-      <w:bookmarkEnd w:id="24"/>
+      <w:bookmarkEnd w:id="25"/>
     </w:p>
     <w:p>
       <w:pPr>
@@ -11141,7 +11683,7 @@
           <w:lang w:val="en-US"/>
         </w:rPr>
       </w:pPr>
-      <w:bookmarkStart w:id="25" w:name="_Toc37540069"/>
+      <w:bookmarkStart w:id="26" w:name="_Toc37540069"/>
       <w:r>
         <w:rPr>
           <w:color w:val="BFBFBF"/>
@@ -11149,7 +11691,7 @@
         </w:rPr>
         <w:t>2020-03-16 Done Circle 3 Requirements Docs</w:t>
       </w:r>
-      <w:bookmarkEnd w:id="25"/>
+      <w:bookmarkEnd w:id="26"/>
     </w:p>
     <w:p>
       <w:pPr>
@@ -11252,7 +11794,7 @@
           <w:lang w:val="en-US"/>
         </w:rPr>
       </w:pPr>
-      <w:bookmarkStart w:id="26" w:name="_Toc37540070"/>
+      <w:bookmarkStart w:id="27" w:name="_Toc37540070"/>
       <w:r>
         <w:rPr>
           <w:color w:val="BFBFBF"/>
@@ -11260,7 +11802,7 @@
         </w:rPr>
         <w:t>2020-03-15 Done</w:t>
       </w:r>
-      <w:bookmarkEnd w:id="26"/>
+      <w:bookmarkEnd w:id="27"/>
     </w:p>
     <w:p>
       <w:pPr>
@@ -11300,7 +11842,7 @@
           <w:lang w:val="en-US"/>
         </w:rPr>
       </w:pPr>
-      <w:bookmarkStart w:id="27" w:name="_Toc37540071"/>
+      <w:bookmarkStart w:id="28" w:name="_Toc37540071"/>
       <w:r>
         <w:rPr>
           <w:color w:val="BFBFBF"/>
@@ -11308,7 +11850,7 @@
         </w:rPr>
         <w:t>2020-03-08 Done Reading Circle 3 Requirements Docs</w:t>
       </w:r>
-      <w:bookmarkEnd w:id="27"/>
+      <w:bookmarkEnd w:id="28"/>
     </w:p>
     <w:p>
       <w:pPr>
@@ -11470,7 +12012,7 @@
           <w:lang w:val="en-US"/>
         </w:rPr>
       </w:pPr>
-      <w:bookmarkStart w:id="28" w:name="_Toc37540072"/>
+      <w:bookmarkStart w:id="29" w:name="_Toc37540072"/>
       <w:r>
         <w:rPr>
           <w:color w:val="BFBFBF"/>
@@ -11478,7 +12020,7 @@
         </w:rPr>
         <w:t>2020-03-07 Done No Planning or Docs Back Then</w:t>
       </w:r>
-      <w:bookmarkEnd w:id="28"/>
+      <w:bookmarkEnd w:id="29"/>
     </w:p>
     <w:p>
       <w:pPr>
@@ -11557,7 +12099,7 @@
           <w:lang w:val="en-US"/>
         </w:rPr>
       </w:pPr>
-      <w:bookmarkStart w:id="29" w:name="_Toc37540073"/>
+      <w:bookmarkStart w:id="30" w:name="_Toc37540073"/>
       <w:r>
         <w:rPr>
           <w:color w:val="BFBFBF"/>
@@ -11565,7 +12107,7 @@
         </w:rPr>
         <w:t>2019-12-29 Done Brainstorm Scoping</w:t>
       </w:r>
-      <w:bookmarkEnd w:id="29"/>
+      <w:bookmarkEnd w:id="30"/>
     </w:p>
     <w:p>
       <w:pPr>
@@ -11790,7 +12332,7 @@
           <w:lang w:val="en-US"/>
         </w:rPr>
       </w:pPr>
-      <w:bookmarkStart w:id="30" w:name="_Toc37540074"/>
+      <w:bookmarkStart w:id="31" w:name="_Toc37540074"/>
       <w:r>
         <w:rPr>
           <w:color w:val="BFBFBF"/>
@@ -11798,7 +12340,7 @@
         </w:rPr>
         <w:t>2020-02-23 Done Reading Circle 3 Strategy</w:t>
       </w:r>
-      <w:bookmarkEnd w:id="30"/>
+      <w:bookmarkEnd w:id="31"/>
     </w:p>
     <w:p>
       <w:pPr>
@@ -11876,7 +12418,7 @@
           <w:lang w:val="en-US"/>
         </w:rPr>
       </w:pPr>
-      <w:bookmarkStart w:id="31" w:name="_Toc37540075"/>
+      <w:bookmarkStart w:id="32" w:name="_Toc37540075"/>
       <w:r>
         <w:rPr>
           <w:color w:val="BFBFBF"/>
@@ -11884,7 +12426,7 @@
         </w:rPr>
         <w:t>2020-02-20 Done</w:t>
       </w:r>
-      <w:bookmarkEnd w:id="31"/>
+      <w:bookmarkEnd w:id="32"/>
     </w:p>
     <w:p>
       <w:pPr>
@@ -11909,7 +12451,7 @@
           <w:lang w:val="en-US"/>
         </w:rPr>
       </w:pPr>
-      <w:bookmarkStart w:id="32" w:name="_Toc37540076"/>
+      <w:bookmarkStart w:id="33" w:name="_Toc37540076"/>
       <w:r>
         <w:rPr>
           <w:color w:val="BFBFBF"/>
@@ -11917,7 +12459,7 @@
         </w:rPr>
         <w:t>2020-02-16 Done Notes</w:t>
       </w:r>
-      <w:bookmarkEnd w:id="32"/>
+      <w:bookmarkEnd w:id="33"/>
     </w:p>
     <w:p>
       <w:pPr>
@@ -11942,7 +12484,7 @@
           <w:lang w:val="en-US"/>
         </w:rPr>
       </w:pPr>
-      <w:bookmarkStart w:id="33" w:name="_Toc37540077"/>
+      <w:bookmarkStart w:id="34" w:name="_Toc37540077"/>
       <w:r>
         <w:rPr>
           <w:color w:val="BFBFBF"/>
@@ -11950,7 +12492,7 @@
         </w:rPr>
         <w:t>2020-02-13 Done Notes</w:t>
       </w:r>
-      <w:bookmarkEnd w:id="33"/>
+      <w:bookmarkEnd w:id="34"/>
     </w:p>
     <w:p>
       <w:pPr>
@@ -12120,7 +12662,7 @@
           <w:lang w:val="en-US"/>
         </w:rPr>
       </w:pPr>
-      <w:bookmarkStart w:id="34" w:name="_Toc37540078"/>
+      <w:bookmarkStart w:id="35" w:name="_Toc37540078"/>
       <w:r>
         <w:rPr>
           <w:color w:val="BFBFBF"/>
@@ -12128,7 +12670,7 @@
         </w:rPr>
         <w:t>2020-01-13 Done Notes</w:t>
       </w:r>
-      <w:bookmarkEnd w:id="34"/>
+      <w:bookmarkEnd w:id="35"/>
     </w:p>
     <w:p>
       <w:pPr>
@@ -12168,7 +12710,7 @@
           <w:lang w:val="en-US"/>
         </w:rPr>
       </w:pPr>
-      <w:bookmarkStart w:id="35" w:name="_Toc37540079"/>
+      <w:bookmarkStart w:id="36" w:name="_Toc37540079"/>
       <w:r>
         <w:rPr>
           <w:color w:val="BFBFBF"/>
@@ -12176,7 +12718,7 @@
         </w:rPr>
         <w:t>2020-01-30 Done Notes</w:t>
       </w:r>
-      <w:bookmarkEnd w:id="35"/>
+      <w:bookmarkEnd w:id="36"/>
     </w:p>
     <w:p>
       <w:pPr>
@@ -12248,7 +12790,7 @@
           <w:lang w:val="en-US"/>
         </w:rPr>
       </w:pPr>
-      <w:bookmarkStart w:id="36" w:name="_Toc37540080"/>
+      <w:bookmarkStart w:id="37" w:name="_Toc37540080"/>
       <w:r>
         <w:rPr>
           <w:color w:val="BFBFBF"/>
@@ -12256,7 +12798,7 @@
         </w:rPr>
         <w:t>2020-01-04 Done Rough Plan</w:t>
       </w:r>
-      <w:bookmarkEnd w:id="36"/>
+      <w:bookmarkEnd w:id="37"/>
     </w:p>
     <w:p>
       <w:pPr>
@@ -12369,7 +12911,7 @@
           <w:lang w:val="en-US"/>
         </w:rPr>
       </w:pPr>
-      <w:bookmarkStart w:id="37" w:name="_Toc37540081"/>
+      <w:bookmarkStart w:id="38" w:name="_Toc37540081"/>
       <w:r>
         <w:rPr>
           <w:color w:val="BFBFBF"/>
@@ -12377,7 +12919,7 @@
         </w:rPr>
         <w:t>2019-12-15 Done</w:t>
       </w:r>
-      <w:bookmarkEnd w:id="37"/>
+      <w:bookmarkEnd w:id="38"/>
     </w:p>
     <w:p>
       <w:pPr>
@@ -12406,7 +12948,7 @@
           <w:lang w:val="en-US"/>
         </w:rPr>
       </w:pPr>
-      <w:bookmarkStart w:id="38" w:name="_Toc37540082"/>
+      <w:bookmarkStart w:id="39" w:name="_Toc37540082"/>
       <w:r>
         <w:rPr>
           <w:color w:val="BFBFBF"/>
@@ -12428,7 +12970,7 @@
         </w:rPr>
         <w:t>Brainstorm complexity in preserving rename history</w:t>
       </w:r>
-      <w:bookmarkEnd w:id="38"/>
+      <w:bookmarkEnd w:id="39"/>
     </w:p>
     <w:p>
       <w:pPr>
@@ -12568,7 +13110,7 @@
           <w:lang w:val="en-US"/>
         </w:rPr>
       </w:pPr>
-      <w:bookmarkStart w:id="39" w:name="_Toc37540083"/>
+      <w:bookmarkStart w:id="40" w:name="_Toc37540083"/>
       <w:r>
         <w:rPr>
           <w:color w:val="BFBFBF"/>
@@ -12604,7 +13146,7 @@
         </w:rPr>
         <w:t>to Source Control History?</w:t>
       </w:r>
-      <w:bookmarkEnd w:id="39"/>
+      <w:bookmarkEnd w:id="40"/>
     </w:p>
     <w:p>
       <w:pPr>
@@ -12934,7 +13476,7 @@
           <w:lang w:val="en-US"/>
         </w:rPr>
       </w:pPr>
-      <w:bookmarkStart w:id="40" w:name="_Toc37540084"/>
+      <w:bookmarkStart w:id="41" w:name="_Toc37540084"/>
       <w:r>
         <w:rPr>
           <w:color w:val="BFBFBF"/>
@@ -12956,7 +13498,7 @@
         </w:rPr>
         <w:t>Controls Concepts Conversion to Source Control History</w:t>
       </w:r>
-      <w:bookmarkEnd w:id="40"/>
+      <w:bookmarkEnd w:id="41"/>
     </w:p>
     <w:p>
       <w:pPr>
@@ -13023,7 +13565,7 @@
           <w:lang w:val="en-US"/>
         </w:rPr>
       </w:pPr>
-      <w:bookmarkStart w:id="41" w:name="_Toc37540085"/>
+      <w:bookmarkStart w:id="42" w:name="_Toc37540085"/>
       <w:r>
         <w:rPr>
           <w:color w:val="BFBFBF"/>
@@ -13031,7 +13573,7 @@
         </w:rPr>
         <w:t>2019-08-05 Done Brainstorm Restructuring Docs</w:t>
       </w:r>
-      <w:bookmarkEnd w:id="41"/>
+      <w:bookmarkEnd w:id="42"/>
     </w:p>
     <w:p>
       <w:pPr>
@@ -13166,7 +13708,7 @@
           <w:lang w:val="en-US"/>
         </w:rPr>
       </w:pPr>
-      <w:bookmarkStart w:id="42" w:name="_Toc37540086"/>
+      <w:bookmarkStart w:id="43" w:name="_Toc37540086"/>
       <w:r>
         <w:rPr>
           <w:color w:val="BFBFBF"/>
@@ -13174,7 +13716,7 @@
         </w:rPr>
         <w:t>2019-08-04 Done Notes converting version folders to source control history</w:t>
       </w:r>
-      <w:bookmarkEnd w:id="42"/>
+      <w:bookmarkEnd w:id="43"/>
     </w:p>
     <w:p>
       <w:pPr>

</xml_diff>

<commit_message>
Circle Language Spec Plan: * Brainstorm Conversion to MD * Update Legend of Symbols and Colors used in the planning docs. * Reformulate some of the Future Sub-Project "Automatic Containment for Relations Spec Plan.docx" to use more open, less resolute wording.
</commit_message>
<xml_diff>
--- a/Circle Language Spec Plan/1. Current/2019-08 Circle Language Spec Revamp Notes.docx
+++ b/Circle Language Spec Plan/1. Current/2019-08 Circle Language Spec Revamp Notes.docx
@@ -4519,13 +4519,335 @@
           <w:lang w:val="en-US"/>
         </w:rPr>
       </w:pPr>
+      <w:r>
+        <w:rPr>
+          <w:color w:val="B4C6E7"/>
+          <w:lang w:val="en-US"/>
+        </w:rPr>
+        <w:t>2020-04-1</w:t>
+      </w:r>
+      <w:r>
+        <w:rPr>
+          <w:color w:val="B4C6E7"/>
+          <w:lang w:val="en-US"/>
+        </w:rPr>
+        <w:t>8</w:t>
+      </w:r>
+      <w:r>
+        <w:rPr>
+          <w:color w:val="B4C6E7"/>
+          <w:lang w:val="en-US"/>
+        </w:rPr>
+        <w:t xml:space="preserve"> Notes Circle Language Spec Planning Docs</w:t>
+      </w:r>
+    </w:p>
+    <w:p>
+      <w:pPr>
+        <w:pStyle w:val="ListParagraph"/>
+        <w:numPr>
+          <w:ilvl w:val="0"/>
+          <w:numId w:val="25"/>
+        </w:numPr>
+        <w:rPr>
+          <w:lang w:val="en-US"/>
+        </w:rPr>
+      </w:pPr>
+      <w:r>
+        <w:rPr>
+          <w:lang w:val="en-US"/>
+        </w:rPr>
+        <w:t>The aim is to use less definite, more open, language and to take out the personal 'I' form.</w:t>
+      </w:r>
+    </w:p>
+    <w:p>
+      <w:pPr>
+        <w:pStyle w:val="ListParagraph"/>
+        <w:numPr>
+          <w:ilvl w:val="0"/>
+          <w:numId w:val="25"/>
+        </w:numPr>
+        <w:rPr>
+          <w:color w:val="BFBFBF" w:themeColor="background1" w:themeShade="BF"/>
+          <w:lang w:val="en-US"/>
+        </w:rPr>
+      </w:pPr>
+      <w:r>
+        <w:rPr>
+          <w:color w:val="BFBFBF" w:themeColor="background1" w:themeShade="BF"/>
+          <w:lang w:val="en-US"/>
+        </w:rPr>
+        <w:t>I think a lot of documents do not contain as much prose as Circle Language Spec Strategy, so maybe things are doable after all. Also it does not drain my energy much. It is relaxing work to me. So I am not sure how much it matters, how long it takes.</w:t>
+      </w:r>
+    </w:p>
+    <w:p>
+      <w:pPr>
+        <w:pStyle w:val="ListParagraph"/>
+        <w:numPr>
+          <w:ilvl w:val="0"/>
+          <w:numId w:val="25"/>
+        </w:numPr>
+        <w:rPr>
+          <w:lang w:val="en-US"/>
+        </w:rPr>
+      </w:pPr>
+      <w:r>
+        <w:rPr>
+          <w:lang w:val="en-US"/>
+        </w:rPr>
+        <w:t>Remove links, since they break so easily.</w:t>
+      </w:r>
+    </w:p>
+    <w:p>
+      <w:pPr>
+        <w:pStyle w:val="ListParagraph"/>
+        <w:numPr>
+          <w:ilvl w:val="0"/>
+          <w:numId w:val="25"/>
+        </w:numPr>
+        <w:rPr>
+          <w:lang w:val="en-US"/>
+        </w:rPr>
+      </w:pPr>
+      <w:r>
+        <w:rPr>
+          <w:lang w:val="en-US"/>
+        </w:rPr>
+        <w:t xml:space="preserve">Limitation: I choose to not reorganize/resubdivide the sub projects. I choose to just change </w:t>
+      </w:r>
       <w:bookmarkStart w:id="10" w:name="_GoBack"/>
       <w:bookmarkEnd w:id="10"/>
       <w:r>
         <w:rPr>
+          <w:lang w:val="en-US"/>
+        </w:rPr>
+        <w:t>the wording.</w:t>
+      </w:r>
+    </w:p>
+    <w:p>
+      <w:pPr>
+        <w:pStyle w:val="ListParagraph"/>
+        <w:numPr>
+          <w:ilvl w:val="0"/>
+          <w:numId w:val="25"/>
+        </w:numPr>
+        <w:rPr>
+          <w:color w:val="BFBFBF" w:themeColor="background1" w:themeShade="BF"/>
+          <w:lang w:val="en-US"/>
+        </w:rPr>
+      </w:pPr>
+      <w:bookmarkStart w:id="11" w:name="_Hlk38207089"/>
+      <w:r>
+        <w:rPr>
+          <w:color w:val="BFBFBF" w:themeColor="background1" w:themeShade="BF"/>
+          <w:lang w:val="en-US"/>
+        </w:rPr>
+        <w:t>Main Project</w:t>
+      </w:r>
+    </w:p>
+    <w:p>
+      <w:pPr>
+        <w:pStyle w:val="ListParagraph"/>
+        <w:numPr>
+          <w:ilvl w:val="1"/>
+          <w:numId w:val="25"/>
+        </w:numPr>
+        <w:rPr>
+          <w:color w:val="BFBFBF" w:themeColor="background1" w:themeShade="BF"/>
+          <w:lang w:val="en-US"/>
+        </w:rPr>
+      </w:pPr>
+      <w:r>
+        <w:rPr>
+          <w:color w:val="BFBFBF" w:themeColor="background1" w:themeShade="BF"/>
+          <w:lang w:val="en-US"/>
+        </w:rPr>
+        <w:t>Mostly f</w:t>
+      </w:r>
+      <w:r>
+        <w:rPr>
+          <w:color w:val="BFBFBF" w:themeColor="background1" w:themeShade="BF"/>
+          <w:lang w:val="en-US"/>
+        </w:rPr>
+        <w:t>inished rewriting the content</w:t>
+      </w:r>
+      <w:r>
+        <w:rPr>
+          <w:color w:val="BFBFBF" w:themeColor="background1" w:themeShade="BF"/>
+          <w:lang w:val="en-US"/>
+        </w:rPr>
+        <w:t>.</w:t>
+      </w:r>
+    </w:p>
+    <w:p>
+      <w:pPr>
+        <w:pStyle w:val="ListParagraph"/>
+        <w:numPr>
+          <w:ilvl w:val="1"/>
+          <w:numId w:val="25"/>
+        </w:numPr>
+        <w:rPr>
+          <w:color w:val="FFC000"/>
+          <w:lang w:val="en-US"/>
+        </w:rPr>
+      </w:pPr>
+      <w:r>
+        <w:rPr>
+          <w:color w:val="FFC000"/>
+          <w:lang w:val="en-US"/>
+        </w:rPr>
+        <w:t>Circle Language Spec Ideas: ISNSE = Internet as a Single Computer &gt; But why?</w:t>
+      </w:r>
+    </w:p>
+    <w:p>
+      <w:pPr>
+        <w:pStyle w:val="ListParagraph"/>
+        <w:numPr>
+          <w:ilvl w:val="0"/>
+          <w:numId w:val="25"/>
+        </w:numPr>
+        <w:rPr>
+          <w:lang w:val="en-US"/>
+        </w:rPr>
+      </w:pPr>
+      <w:r>
+        <w:rPr>
+          <w:lang w:val="en-US"/>
+        </w:rPr>
+        <w:t>Future Sub-Projects</w:t>
+      </w:r>
+    </w:p>
+    <w:p>
+      <w:pPr>
+        <w:pStyle w:val="ListParagraph"/>
+        <w:numPr>
+          <w:ilvl w:val="1"/>
+          <w:numId w:val="25"/>
+        </w:numPr>
+        <w:rPr>
+          <w:color w:val="BFBFBF" w:themeColor="background1" w:themeShade="BF"/>
+          <w:lang w:val="en-US"/>
+        </w:rPr>
+      </w:pPr>
+      <w:r>
+        <w:rPr>
+          <w:color w:val="BFBFBF" w:themeColor="background1" w:themeShade="BF"/>
+          <w:lang w:val="en-US"/>
+        </w:rPr>
+        <w:t>Assignment Spec Update Ideas.md</w:t>
+      </w:r>
+    </w:p>
+    <w:p>
+      <w:pPr>
+        <w:pStyle w:val="ListParagraph"/>
+        <w:numPr>
+          <w:ilvl w:val="0"/>
+          <w:numId w:val="25"/>
+        </w:numPr>
+        <w:rPr>
+          <w:lang w:val="en-US"/>
+        </w:rPr>
+      </w:pPr>
+      <w:r>
+        <w:rPr>
+          <w:lang w:val="en-US"/>
+        </w:rPr>
+        <w:t>Done projects</w:t>
+      </w:r>
+    </w:p>
+    <w:bookmarkEnd w:id="11"/>
+    <w:p>
+      <w:pPr>
+        <w:pStyle w:val="ListParagraph"/>
+        <w:numPr>
+          <w:ilvl w:val="1"/>
+          <w:numId w:val="25"/>
+        </w:numPr>
+        <w:rPr>
+          <w:color w:val="BFBFBF" w:themeColor="background1" w:themeShade="BF"/>
+          <w:lang w:val="en-US"/>
+        </w:rPr>
+      </w:pPr>
+      <w:r>
+        <w:rPr>
+          <w:color w:val="BFBFBF" w:themeColor="background1" w:themeShade="BF"/>
+          <w:lang w:val="en-US"/>
+        </w:rPr>
+        <w:t>2008-03 02    Fundamental Principles Spec Part A Project Summary.docx</w:t>
+      </w:r>
+    </w:p>
+    <w:p>
+      <w:pPr>
+        <w:pStyle w:val="ListParagraph"/>
+        <w:numPr>
+          <w:ilvl w:val="1"/>
+          <w:numId w:val="25"/>
+        </w:numPr>
+        <w:rPr>
+          <w:color w:val="BFBFBF" w:themeColor="background1" w:themeShade="BF"/>
+          <w:lang w:val="en-US"/>
+        </w:rPr>
+      </w:pPr>
+      <w:r>
+        <w:rPr>
+          <w:color w:val="BFBFBF" w:themeColor="background1" w:themeShade="BF"/>
+          <w:lang w:val="en-US"/>
+        </w:rPr>
+        <w:t>2008-03 03       Orient in First Four Fundamental Principles Project Summary.docx</w:t>
+      </w:r>
+    </w:p>
+    <w:p>
+      <w:pPr>
+        <w:pStyle w:val="ListParagraph"/>
+        <w:numPr>
+          <w:ilvl w:val="1"/>
+          <w:numId w:val="25"/>
+        </w:numPr>
+        <w:rPr>
+          <w:color w:val="BFBFBF" w:themeColor="background1" w:themeShade="BF"/>
+          <w:lang w:val="en-US"/>
+        </w:rPr>
+      </w:pPr>
+      <w:r>
+        <w:rPr>
+          <w:color w:val="BFBFBF" w:themeColor="background1" w:themeShade="BF"/>
+          <w:lang w:val="en-US"/>
+        </w:rPr>
+        <w:t>2008-03 04       Computer Language Programmed Within Itself Spec Project Summary.docx</w:t>
+      </w:r>
+    </w:p>
+    <w:p>
+      <w:pPr>
+        <w:pStyle w:val="ListParagraph"/>
+        <w:numPr>
+          <w:ilvl w:val="1"/>
+          <w:numId w:val="25"/>
+        </w:numPr>
+        <w:rPr>
+          <w:color w:val="BFBFBF" w:themeColor="background1" w:themeShade="BF"/>
+          <w:lang w:val="en-US"/>
+        </w:rPr>
+      </w:pPr>
+      <w:r>
+        <w:rPr>
+          <w:color w:val="BFBFBF" w:themeColor="background1" w:themeShade="BF"/>
+          <w:lang w:val="en-US"/>
+        </w:rPr>
+        <w:t>2008-03 05       Generic, No Generators Spec, Project Summary.docx</w:t>
+      </w:r>
+    </w:p>
+    <w:p>
+      <w:pPr>
+        <w:pStyle w:val="Heading3"/>
+        <w:rPr>
           <w:color w:val="B4C6E7"/>
           <w:lang w:val="en-US"/>
         </w:rPr>
+      </w:pPr>
+      <w:r>
+        <w:rPr>
+          <w:color w:val="B4C6E7"/>
+          <w:lang w:val="en-US"/>
+        </w:rPr>
         <w:t>2020-04-1</w:t>
       </w:r>
       <w:r>
@@ -4533,7 +4855,7 @@
           <w:color w:val="B4C6E7"/>
           <w:lang w:val="en-US"/>
         </w:rPr>
-        <w:t>8</w:t>
+        <w:t>3</w:t>
       </w:r>
       <w:r>
         <w:rPr>
@@ -4545,34 +4867,74 @@
     </w:p>
     <w:p>
       <w:pPr>
-        <w:pStyle w:val="ListParagraph"/>
         <w:numPr>
           <w:ilvl w:val="0"/>
           <w:numId w:val="25"/>
         </w:numPr>
         <w:rPr>
-          <w:color w:val="FFC000"/>
-          <w:lang w:val="en-US"/>
-        </w:rPr>
-      </w:pPr>
-      <w:r>
-        <w:rPr>
-          <w:color w:val="FFC000"/>
-          <w:lang w:val="en-US"/>
-        </w:rPr>
-        <w:t xml:space="preserve">Circle Language Spec Ideas: </w:t>
-      </w:r>
-      <w:r>
-        <w:rPr>
-          <w:color w:val="FFC000"/>
-          <w:lang w:val="en-US"/>
-        </w:rPr>
-        <w:t>ISNSE = Internet as a Single Computer &gt; But why?</w:t>
-      </w:r>
-    </w:p>
-    <w:p>
-      <w:pPr>
-        <w:pStyle w:val="ListParagraph"/>
+          <w:lang w:val="en-US"/>
+        </w:rPr>
+      </w:pPr>
+      <w:r>
+        <w:rPr>
+          <w:lang w:val="en-US"/>
+        </w:rPr>
+        <w:t>Reformulate:</w:t>
+      </w:r>
+    </w:p>
+    <w:p>
+      <w:pPr>
+        <w:numPr>
+          <w:ilvl w:val="1"/>
+          <w:numId w:val="25"/>
+        </w:numPr>
+        <w:rPr>
+          <w:lang w:val="en-US"/>
+        </w:rPr>
+      </w:pPr>
+      <w:r>
+        <w:rPr>
+          <w:lang w:val="en-US"/>
+        </w:rPr>
+        <w:t>I would want to read over those Done projects content before publishing. I should know what I publish exactly and have evaluated it and made some adaptations possibly. Probably nothing in it is a secret, so you don't need to remove it from source control history, but slight changes might be good.</w:t>
+      </w:r>
+    </w:p>
+    <w:p>
+      <w:pPr>
+        <w:numPr>
+          <w:ilvl w:val="1"/>
+          <w:numId w:val="25"/>
+        </w:numPr>
+        <w:rPr>
+          <w:lang w:val="en-US"/>
+        </w:rPr>
+      </w:pPr>
+      <w:r>
+        <w:rPr>
+          <w:lang w:val="en-US"/>
+        </w:rPr>
+        <w:t>I did not read the content of the sub-projects or the idea box.</w:t>
+      </w:r>
+    </w:p>
+    <w:p>
+      <w:pPr>
+        <w:numPr>
+          <w:ilvl w:val="1"/>
+          <w:numId w:val="25"/>
+        </w:numPr>
+        <w:rPr>
+          <w:lang w:val="en-US"/>
+        </w:rPr>
+      </w:pPr>
+      <w:r>
+        <w:rPr>
+          <w:lang w:val="en-US"/>
+        </w:rPr>
+        <w:t>I think, I guess, I would want to go through content top-down for reformulations?</w:t>
+      </w:r>
+    </w:p>
+    <w:p>
+      <w:pPr>
         <w:numPr>
           <w:ilvl w:val="0"/>
           <w:numId w:val="25"/>
@@ -4585,12 +4947,113 @@
         <w:rPr>
           <w:lang w:val="en-US"/>
         </w:rPr>
-        <w:t>The aim is to use less definite, more open, language and to take out the personal 'I' form.</w:t>
-      </w:r>
-    </w:p>
-    <w:p>
-      <w:pPr>
-        <w:pStyle w:val="ListParagraph"/>
+        <w:t>Tone:</w:t>
+      </w:r>
+    </w:p>
+    <w:p>
+      <w:pPr>
+        <w:numPr>
+          <w:ilvl w:val="1"/>
+          <w:numId w:val="25"/>
+        </w:numPr>
+        <w:rPr>
+          <w:lang w:val="en-US"/>
+        </w:rPr>
+      </w:pPr>
+      <w:r>
+        <w:rPr>
+          <w:lang w:val="en-US"/>
+        </w:rPr>
+        <w:t>Some things especially in evaluations may seem cocky when I call my own successes very</w:t>
+      </w:r>
+      <w:r>
+        <w:rPr>
+          <w:lang w:val="en-US"/>
+        </w:rPr>
+        <w:t>,</w:t>
+      </w:r>
+      <w:r>
+        <w:rPr>
+          <w:lang w:val="en-US"/>
+        </w:rPr>
+        <w:t xml:space="preserve"> very good. I don't know if I need to change that. I also use I and you interchangedly when I talk about myself. Not sure if I have to change that. The plans sometimes talk in definites. Maybe openness is better language. Not sure if that's a problem.</w:t>
+      </w:r>
+    </w:p>
+    <w:p>
+      <w:pPr>
+        <w:numPr>
+          <w:ilvl w:val="1"/>
+          <w:numId w:val="25"/>
+        </w:numPr>
+        <w:rPr>
+          <w:lang w:val="en-US"/>
+        </w:rPr>
+      </w:pPr>
+      <w:r>
+        <w:rPr>
+          <w:lang w:val="en-US"/>
+        </w:rPr>
+        <w:t>I worry what people would think of me. If they'd think I'm arrogant… maybe I should not worry about that.</w:t>
+      </w:r>
+    </w:p>
+    <w:p>
+      <w:pPr>
+        <w:numPr>
+          <w:ilvl w:val="1"/>
+          <w:numId w:val="25"/>
+        </w:numPr>
+        <w:rPr>
+          <w:lang w:val="en-US"/>
+        </w:rPr>
+      </w:pPr>
+      <w:r>
+        <w:rPr>
+          <w:lang w:val="en-US"/>
+        </w:rPr>
+        <w:t>Cockiness/speaking in definites, and scope/out-of-scope are 2 different things. My intermediate goal now was to change the tone, not to change the scope covered by the documents? There are still gray areas of scope. I think I should deal with that later?</w:t>
+      </w:r>
+    </w:p>
+    <w:p>
+      <w:pPr>
+        <w:pStyle w:val="Heading3"/>
+        <w:rPr>
+          <w:color w:val="B4C6E7"/>
+          <w:lang w:val="en-US"/>
+        </w:rPr>
+      </w:pPr>
+      <w:bookmarkStart w:id="12" w:name="_Toc37540059"/>
+      <w:r>
+        <w:rPr>
+          <w:color w:val="B4C6E7"/>
+          <w:lang w:val="en-US"/>
+        </w:rPr>
+        <w:t xml:space="preserve">2019-12-29 </w:t>
+      </w:r>
+      <w:r>
+        <w:rPr>
+          <w:color w:val="B4C6E7"/>
+          <w:lang w:val="en-US"/>
+        </w:rPr>
+        <w:t>Brainstorm</w:t>
+      </w:r>
+      <w:r>
+        <w:rPr>
+          <w:color w:val="B4C6E7"/>
+          <w:lang w:val="en-US"/>
+        </w:rPr>
+        <w:t xml:space="preserve"> Scop</w:t>
+      </w:r>
+      <w:r>
+        <w:rPr>
+          <w:color w:val="B4C6E7"/>
+          <w:lang w:val="en-US"/>
+        </w:rPr>
+        <w:t>e</w:t>
+      </w:r>
+      <w:bookmarkEnd w:id="12"/>
+    </w:p>
+    <w:p>
+      <w:pPr>
         <w:numPr>
           <w:ilvl w:val="0"/>
           <w:numId w:val="25"/>
@@ -4603,12 +5066,81 @@
         <w:rPr>
           <w:lang w:val="en-US"/>
         </w:rPr>
-        <w:t>I think a lot of documents do not contain as much prose as Circle Language Spec Strategy, so maybe things are doable after all. Also it does not drain my energy much. It is relaxing work to me. So I am not sure how much it matters, how long it takes.</w:t>
-      </w:r>
-    </w:p>
-    <w:p>
-      <w:pPr>
-        <w:pStyle w:val="ListParagraph"/>
+        <w:t>Basically I want to scope the project.</w:t>
+      </w:r>
+    </w:p>
+    <w:p>
+      <w:pPr>
+        <w:numPr>
+          <w:ilvl w:val="0"/>
+          <w:numId w:val="25"/>
+        </w:numPr>
+        <w:rPr>
+          <w:lang w:val="en-US"/>
+        </w:rPr>
+      </w:pPr>
+      <w:r>
+        <w:rPr>
+          <w:lang w:val="en-US"/>
+        </w:rPr>
+        <w:t>Out of scope:</w:t>
+      </w:r>
+    </w:p>
+    <w:p>
+      <w:pPr>
+        <w:numPr>
+          <w:ilvl w:val="1"/>
+          <w:numId w:val="25"/>
+        </w:numPr>
+        <w:rPr>
+          <w:lang w:val="en-US"/>
+        </w:rPr>
+      </w:pPr>
+      <w:r>
+        <w:rPr>
+          <w:lang w:val="en-US"/>
+        </w:rPr>
+        <w:t>Operating system components</w:t>
+      </w:r>
+    </w:p>
+    <w:p>
+      <w:pPr>
+        <w:numPr>
+          <w:ilvl w:val="1"/>
+          <w:numId w:val="25"/>
+        </w:numPr>
+        <w:rPr>
+          <w:color w:val="BFBFBF" w:themeColor="background1" w:themeShade="BF"/>
+          <w:lang w:val="en-US"/>
+        </w:rPr>
+      </w:pPr>
+      <w:r>
+        <w:rPr>
+          <w:color w:val="BFBFBF" w:themeColor="background1" w:themeShade="BF"/>
+          <w:lang w:val="en-US"/>
+        </w:rPr>
+        <w:t>Studying</w:t>
+      </w:r>
+    </w:p>
+    <w:p>
+      <w:pPr>
+        <w:numPr>
+          <w:ilvl w:val="1"/>
+          <w:numId w:val="25"/>
+        </w:numPr>
+        <w:rPr>
+          <w:lang w:val="en-US"/>
+        </w:rPr>
+      </w:pPr>
+      <w:r>
+        <w:rPr>
+          <w:lang w:val="en-US"/>
+        </w:rPr>
+        <w:t>Fundamental principles?</w:t>
+      </w:r>
+    </w:p>
+    <w:p>
+      <w:pPr>
         <w:numPr>
           <w:ilvl w:val="2"/>
           <w:numId w:val="25"/>
@@ -4621,677 +5153,58 @@
         <w:rPr>
           <w:lang w:val="en-US"/>
         </w:rPr>
-        <w:t>Remove links, since they break so easily.</w:t>
-      </w:r>
-    </w:p>
-    <w:p>
-      <w:pPr>
-        <w:pStyle w:val="ListParagraph"/>
-        <w:numPr>
-          <w:ilvl w:val="0"/>
-          <w:numId w:val="25"/>
-        </w:numPr>
-        <w:rPr>
-          <w:lang w:val="en-US"/>
-        </w:rPr>
-      </w:pPr>
-      <w:bookmarkStart w:id="11" w:name="_Hlk38207089"/>
-      <w:r>
-        <w:rPr>
-          <w:lang w:val="en-US"/>
-        </w:rPr>
-        <w:t>Was doing the Done projects, but did I forget the Future Sub-Projects?</w:t>
-      </w:r>
-    </w:p>
-    <w:bookmarkEnd w:id="11"/>
-    <w:p>
-      <w:pPr>
-        <w:pStyle w:val="ListParagraph"/>
+        <w:t>Are some of them out-of-scope?</w:t>
+      </w:r>
+    </w:p>
+    <w:p>
+      <w:pPr>
+        <w:numPr>
+          <w:ilvl w:val="2"/>
+          <w:numId w:val="25"/>
+        </w:numPr>
+        <w:rPr>
+          <w:lang w:val="en-US"/>
+        </w:rPr>
+      </w:pPr>
+      <w:r>
+        <w:rPr>
+          <w:lang w:val="en-US"/>
+        </w:rPr>
+        <w:t>Do I limit the ambitions with the project?</w:t>
+      </w:r>
+    </w:p>
+    <w:p>
+      <w:pPr>
+        <w:numPr>
+          <w:ilvl w:val="2"/>
+          <w:numId w:val="25"/>
+        </w:numPr>
+        <w:rPr>
+          <w:lang w:val="en-US"/>
+        </w:rPr>
+      </w:pPr>
+      <w:r>
+        <w:rPr>
+          <w:lang w:val="en-US"/>
+        </w:rPr>
+        <w:t>Do I remove fundamental principles that are questionable or irrelevant, like that the code base is written in C++, or things that may speed up development, things others could figure out, making how I feel about it not add much? Maybe ease up on things, talk less strict about things?</w:t>
+      </w:r>
+    </w:p>
+    <w:p>
+      <w:pPr>
         <w:numPr>
           <w:ilvl w:val="1"/>
           <w:numId w:val="25"/>
         </w:numPr>
         <w:rPr>
-          <w:color w:val="BFBFBF" w:themeColor="background1" w:themeShade="BF"/>
-          <w:lang w:val="en-US"/>
-        </w:rPr>
-      </w:pPr>
-      <w:r>
-        <w:rPr>
-          <w:color w:val="BFBFBF" w:themeColor="background1" w:themeShade="BF"/>
-          <w:lang w:val="en-US"/>
-        </w:rPr>
-        <w:t>2008-03 02    Fundamental Principles Spec Part A Project Summary.docx</w:t>
-      </w:r>
-    </w:p>
-    <w:p>
-      <w:pPr>
-        <w:pStyle w:val="ListParagraph"/>
-        <w:numPr>
-          <w:ilvl w:val="1"/>
-          <w:numId w:val="25"/>
-        </w:numPr>
-        <w:rPr>
-          <w:color w:val="BFBFBF" w:themeColor="background1" w:themeShade="BF"/>
-          <w:lang w:val="en-US"/>
-        </w:rPr>
-      </w:pPr>
-      <w:r>
-        <w:rPr>
-          <w:color w:val="BFBFBF" w:themeColor="background1" w:themeShade="BF"/>
-          <w:lang w:val="en-US"/>
-        </w:rPr>
-        <w:t>2008-03 03       Orient in First Four Fundamental Principles Project Summary.docx</w:t>
-      </w:r>
-    </w:p>
-    <w:p>
-      <w:pPr>
-        <w:pStyle w:val="ListParagraph"/>
-        <w:numPr>
-          <w:ilvl w:val="1"/>
-          <w:numId w:val="25"/>
-        </w:numPr>
-        <w:rPr>
-          <w:color w:val="BFBFBF" w:themeColor="background1" w:themeShade="BF"/>
-          <w:lang w:val="en-US"/>
-        </w:rPr>
-      </w:pPr>
-      <w:r>
-        <w:rPr>
-          <w:color w:val="BFBFBF" w:themeColor="background1" w:themeShade="BF"/>
-          <w:lang w:val="en-US"/>
-        </w:rPr>
-        <w:t>2008-03 04       Computer Language Programmed Within Itself Spec Project Summary.docx</w:t>
-      </w:r>
-    </w:p>
-    <w:p>
-      <w:pPr>
-        <w:pStyle w:val="ListParagraph"/>
-        <w:numPr>
-          <w:ilvl w:val="1"/>
-          <w:numId w:val="25"/>
-        </w:numPr>
-        <w:rPr>
-          <w:color w:val="BFBFBF" w:themeColor="background1" w:themeShade="BF"/>
-          <w:lang w:val="en-US"/>
-        </w:rPr>
-      </w:pPr>
-      <w:r>
-        <w:rPr>
-          <w:color w:val="BFBFBF" w:themeColor="background1" w:themeShade="BF"/>
-          <w:lang w:val="en-US"/>
-        </w:rPr>
-        <w:t>2008-03 05       Generic, No Generators Spec, Project Summary.docx</w:t>
-      </w:r>
-    </w:p>
-    <w:p>
-      <w:pPr>
-        <w:pStyle w:val="Heading3"/>
-        <w:rPr>
-          <w:lang w:val="en-US"/>
-        </w:rPr>
-      </w:pPr>
-      <w:r>
-        <w:rPr>
-          <w:lang w:val="en-US"/>
-        </w:rPr>
-        <w:t>2020-04-19 Brainstorm Conversion to MD</w:t>
-      </w:r>
-    </w:p>
-    <w:p>
-      <w:pPr>
-        <w:pStyle w:val="ListParagraph"/>
-        <w:numPr>
-          <w:ilvl w:val="0"/>
-          <w:numId w:val="25"/>
-        </w:numPr>
-        <w:rPr>
-          <w:color w:val="FFC000"/>
-          <w:lang w:val="en-US"/>
-        </w:rPr>
-      </w:pPr>
-      <w:r>
-        <w:rPr>
-          <w:color w:val="FFC000"/>
-          <w:lang w:val="en-US"/>
-        </w:rPr>
-        <w:t xml:space="preserve">Alternative: Convert </w:t>
-      </w:r>
-      <w:r>
-        <w:rPr>
-          <w:color w:val="FFC000"/>
-          <w:lang w:val="en-US"/>
-        </w:rPr>
-        <w:t xml:space="preserve">the Future Sub-Project Summaries </w:t>
-      </w:r>
-      <w:r>
-        <w:rPr>
-          <w:color w:val="FFC000"/>
-          <w:lang w:val="en-US"/>
-        </w:rPr>
-        <w:t>to MD.</w:t>
-      </w:r>
-    </w:p>
-    <w:p>
-      <w:pPr>
-        <w:pStyle w:val="ListParagraph"/>
-        <w:numPr>
-          <w:ilvl w:val="1"/>
-          <w:numId w:val="25"/>
-        </w:numPr>
-        <w:rPr>
-          <w:color w:val="FFC000"/>
-          <w:lang w:val="en-US"/>
-        </w:rPr>
-      </w:pPr>
-      <w:r>
-        <w:rPr>
-          <w:color w:val="FFC000"/>
-          <w:lang w:val="en-US"/>
-        </w:rPr>
-        <w:t>Pro: Those future docs are short and don't need much formatting.</w:t>
-      </w:r>
-    </w:p>
-    <w:p>
-      <w:pPr>
-        <w:pStyle w:val="ListParagraph"/>
-        <w:numPr>
-          <w:ilvl w:val="1"/>
-          <w:numId w:val="25"/>
-        </w:numPr>
-        <w:rPr>
-          <w:color w:val="FFC000"/>
-          <w:lang w:val="en-US"/>
-        </w:rPr>
-      </w:pPr>
-      <w:r>
-        <w:rPr>
-          <w:color w:val="FFC000"/>
-          <w:lang w:val="en-US"/>
-        </w:rPr>
-        <w:t>Con: MD is harder to edit (?) &gt; Needs research.</w:t>
-      </w:r>
-    </w:p>
-    <w:p>
-      <w:pPr>
-        <w:pStyle w:val="ListParagraph"/>
-        <w:numPr>
-          <w:ilvl w:val="1"/>
-          <w:numId w:val="25"/>
-        </w:numPr>
-        <w:rPr>
-          <w:color w:val="FFC000"/>
-          <w:lang w:val="en-US"/>
-        </w:rPr>
-      </w:pPr>
-      <w:r>
-        <w:rPr>
-          <w:color w:val="FFC000"/>
-          <w:lang w:val="en-US"/>
-        </w:rPr>
-        <w:t>Pro: MD is more accessible on the internet (?) &gt; Needs tes</w:t>
-      </w:r>
-      <w:r>
-        <w:rPr>
-          <w:color w:val="FFC000"/>
-          <w:lang w:val="en-US"/>
-        </w:rPr>
-        <w:t>t</w:t>
-      </w:r>
-      <w:r>
-        <w:rPr>
-          <w:color w:val="FFC000"/>
-          <w:lang w:val="en-US"/>
-        </w:rPr>
-        <w:t>.</w:t>
-      </w:r>
-    </w:p>
-    <w:p>
-      <w:pPr>
-        <w:pStyle w:val="ListParagraph"/>
-        <w:numPr>
-          <w:ilvl w:val="1"/>
-          <w:numId w:val="25"/>
-        </w:numPr>
-        <w:rPr>
-          <w:color w:val="FFC000"/>
-          <w:lang w:val="en-US"/>
-        </w:rPr>
-      </w:pPr>
-      <w:r>
-        <w:rPr>
-          <w:color w:val="FFC000"/>
-          <w:lang w:val="en-US"/>
-        </w:rPr>
-        <w:t>I would like to have the arguments for and against better proven.</w:t>
-      </w:r>
-    </w:p>
-    <w:p>
-      <w:pPr>
-        <w:pStyle w:val="ListParagraph"/>
-        <w:numPr>
-          <w:ilvl w:val="1"/>
-          <w:numId w:val="25"/>
-        </w:numPr>
-        <w:rPr>
-          <w:color w:val="FFC000"/>
-          <w:lang w:val="en-US"/>
-        </w:rPr>
-      </w:pPr>
-      <w:r>
-        <w:rPr>
-          <w:color w:val="FFC000"/>
-          <w:lang w:val="en-US"/>
-        </w:rPr>
-        <w:t>But it is also not directly my goal right now.</w:t>
-      </w:r>
-    </w:p>
-    <w:p>
-      <w:pPr>
-        <w:pStyle w:val="ListParagraph"/>
-        <w:numPr>
-          <w:ilvl w:val="1"/>
-          <w:numId w:val="25"/>
-        </w:numPr>
-        <w:rPr>
-          <w:color w:val="FFC000"/>
-          <w:lang w:val="en-US"/>
-        </w:rPr>
-      </w:pPr>
-      <w:r>
-        <w:rPr>
-          <w:color w:val="FFC000"/>
-          <w:lang w:val="en-US"/>
-        </w:rPr>
-        <w:t xml:space="preserve">It would help me to know if MD really has those </w:t>
-      </w:r>
-      <w:proofErr w:type="spellStart"/>
-      <w:r>
-        <w:rPr>
-          <w:color w:val="FFC000"/>
-          <w:lang w:val="en-US"/>
-        </w:rPr>
-        <w:t>advantanges</w:t>
-      </w:r>
-      <w:proofErr w:type="spellEnd"/>
-      <w:r>
-        <w:rPr>
-          <w:color w:val="FFC000"/>
-          <w:lang w:val="en-US"/>
-        </w:rPr>
-        <w:t>. Otherwise I would keep being confused about whether or not I should convert to MD.</w:t>
-      </w:r>
-    </w:p>
-    <w:p>
-      <w:pPr>
-        <w:pStyle w:val="ListParagraph"/>
-        <w:numPr>
-          <w:ilvl w:val="1"/>
-          <w:numId w:val="25"/>
-        </w:numPr>
-        <w:rPr>
-          <w:color w:val="FFC000"/>
-          <w:lang w:val="en-US"/>
-        </w:rPr>
-      </w:pPr>
-      <w:r>
-        <w:rPr>
-          <w:color w:val="FFC000"/>
-          <w:lang w:val="en-US"/>
-        </w:rPr>
-        <w:t xml:space="preserve">But pragmatically: </w:t>
-      </w:r>
-      <w:r>
-        <w:rPr>
-          <w:color w:val="FFC000"/>
-          <w:lang w:val="en-US"/>
-        </w:rPr>
-        <w:t>T</w:t>
-      </w:r>
-      <w:r>
-        <w:rPr>
-          <w:color w:val="FFC000"/>
-          <w:lang w:val="en-US"/>
-        </w:rPr>
-        <w:t xml:space="preserve">hat was not what I was doing. </w:t>
-      </w:r>
-      <w:r>
-        <w:rPr>
-          <w:color w:val="FFC000"/>
-          <w:lang w:val="en-US"/>
-        </w:rPr>
-        <w:t xml:space="preserve">It was formatting the docx's, what I was doing. </w:t>
-      </w:r>
-      <w:r>
-        <w:rPr>
-          <w:color w:val="FFC000"/>
-          <w:lang w:val="en-US"/>
-        </w:rPr>
-        <w:t>But pragmatism is sometimes something I feel others have determined for me. Maybe knowing something for sure is more pragmatic for me, because the doubt causes me so much stress.</w:t>
-      </w:r>
-    </w:p>
-    <w:p>
-      <w:pPr>
-        <w:pStyle w:val="ListParagraph"/>
-        <w:numPr>
-          <w:ilvl w:val="0"/>
-          <w:numId w:val="25"/>
-        </w:numPr>
-        <w:rPr>
-          <w:color w:val="FFC000"/>
-          <w:lang w:val="en-US"/>
-        </w:rPr>
-      </w:pPr>
-      <w:r>
-        <w:rPr>
-          <w:color w:val="FFC000"/>
-          <w:lang w:val="en-US"/>
-        </w:rPr>
-        <w:t>Concession: Do both. First format the 4 remaining Summary's. Then research MD more.</w:t>
-      </w:r>
-    </w:p>
-    <w:p>
-      <w:pPr>
-        <w:pStyle w:val="Heading3"/>
-        <w:rPr>
-          <w:color w:val="B4C6E7"/>
-          <w:lang w:val="en-US"/>
-        </w:rPr>
-      </w:pPr>
-      <w:r>
-        <w:rPr>
-          <w:color w:val="B4C6E7"/>
-          <w:lang w:val="en-US"/>
-        </w:rPr>
-        <w:t>2020-04-1</w:t>
-      </w:r>
-      <w:r>
-        <w:rPr>
-          <w:color w:val="B4C6E7"/>
-          <w:lang w:val="en-US"/>
-        </w:rPr>
-        <w:t>3</w:t>
-      </w:r>
-      <w:r>
-        <w:rPr>
-          <w:color w:val="B4C6E7"/>
-          <w:lang w:val="en-US"/>
-        </w:rPr>
-        <w:t xml:space="preserve"> Notes Circle Language Spec Planning Docs</w:t>
-      </w:r>
-    </w:p>
-    <w:p>
-      <w:pPr>
-        <w:numPr>
-          <w:ilvl w:val="0"/>
-          <w:numId w:val="25"/>
-        </w:numPr>
-        <w:rPr>
-          <w:lang w:val="en-US"/>
-        </w:rPr>
-      </w:pPr>
-      <w:r>
-        <w:rPr>
-          <w:lang w:val="en-US"/>
-        </w:rPr>
-        <w:t>Reformulate:</w:t>
-      </w:r>
-    </w:p>
-    <w:p>
-      <w:pPr>
-        <w:numPr>
-          <w:ilvl w:val="1"/>
-          <w:numId w:val="25"/>
-        </w:numPr>
-        <w:rPr>
-          <w:lang w:val="en-US"/>
-        </w:rPr>
-      </w:pPr>
-      <w:r>
-        <w:rPr>
-          <w:lang w:val="en-US"/>
-        </w:rPr>
-        <w:t>I would want to read over those Done projects content before publishing. I should know what I publish exactly and have evaluated it and made some adaptations possibly. Probably nothing in it is a secret, so you don't need to remove it from source control history, but slight changes might be good.</w:t>
-      </w:r>
-    </w:p>
-    <w:p>
-      <w:pPr>
-        <w:numPr>
-          <w:ilvl w:val="1"/>
-          <w:numId w:val="25"/>
-        </w:numPr>
-        <w:rPr>
-          <w:lang w:val="en-US"/>
-        </w:rPr>
-      </w:pPr>
-      <w:r>
-        <w:rPr>
-          <w:lang w:val="en-US"/>
-        </w:rPr>
-        <w:t>I did not read the content of the sub-projects or the idea box.</w:t>
-      </w:r>
-    </w:p>
-    <w:p>
-      <w:pPr>
-        <w:numPr>
-          <w:ilvl w:val="1"/>
-          <w:numId w:val="25"/>
-        </w:numPr>
-        <w:rPr>
-          <w:lang w:val="en-US"/>
-        </w:rPr>
-      </w:pPr>
-      <w:r>
-        <w:rPr>
-          <w:lang w:val="en-US"/>
-        </w:rPr>
-        <w:t>I think, I guess, I would want to go through content top-down for reformulations?</w:t>
-      </w:r>
-    </w:p>
-    <w:p>
-      <w:pPr>
-        <w:numPr>
-          <w:ilvl w:val="0"/>
-          <w:numId w:val="25"/>
-        </w:numPr>
-        <w:rPr>
-          <w:lang w:val="en-US"/>
-        </w:rPr>
-      </w:pPr>
-      <w:r>
-        <w:rPr>
-          <w:lang w:val="en-US"/>
-        </w:rPr>
-        <w:t>Tone:</w:t>
-      </w:r>
-    </w:p>
-    <w:p>
-      <w:pPr>
-        <w:numPr>
-          <w:ilvl w:val="1"/>
-          <w:numId w:val="25"/>
-        </w:numPr>
-        <w:rPr>
-          <w:lang w:val="en-US"/>
-        </w:rPr>
-      </w:pPr>
-      <w:r>
-        <w:rPr>
-          <w:lang w:val="en-US"/>
-        </w:rPr>
-        <w:t>Some things especially in evaluations may seem cocky when I call my own successes very</w:t>
-      </w:r>
-      <w:r>
-        <w:rPr>
-          <w:lang w:val="en-US"/>
-        </w:rPr>
-        <w:t>,</w:t>
-      </w:r>
-      <w:r>
-        <w:rPr>
-          <w:lang w:val="en-US"/>
-        </w:rPr>
-        <w:t xml:space="preserve"> very good. I don't know if I need to change that. I also use I and you interchangedly when I talk about myself. Not sure if I have to change that. The plans sometimes talk in definites. Maybe openness is better language. Not sure if that's a problem.</w:t>
-      </w:r>
-    </w:p>
-    <w:p>
-      <w:pPr>
-        <w:numPr>
-          <w:ilvl w:val="1"/>
-          <w:numId w:val="25"/>
-        </w:numPr>
-        <w:rPr>
-          <w:lang w:val="en-US"/>
-        </w:rPr>
-      </w:pPr>
-      <w:r>
-        <w:rPr>
-          <w:lang w:val="en-US"/>
-        </w:rPr>
-        <w:t>I worry what people would think of me. If they'd think I'm arrogant… maybe I should not worry about that.</w:t>
-      </w:r>
-    </w:p>
-    <w:p>
-      <w:pPr>
-        <w:numPr>
-          <w:ilvl w:val="1"/>
-          <w:numId w:val="25"/>
-        </w:numPr>
-        <w:rPr>
-          <w:lang w:val="en-US"/>
-        </w:rPr>
-      </w:pPr>
-      <w:r>
-        <w:rPr>
-          <w:lang w:val="en-US"/>
-        </w:rPr>
-        <w:t>Cockiness/speaking in definites, and scope/out-of-scope are 2 different things. My intermediate goal now was to change the tone, not to change the scope covered by the documents? There are still gray areas of scope. I think I should deal with that later?</w:t>
-      </w:r>
-    </w:p>
-    <w:p>
-      <w:pPr>
-        <w:pStyle w:val="Heading3"/>
-        <w:rPr>
-          <w:color w:val="B4C6E7"/>
-          <w:lang w:val="en-US"/>
-        </w:rPr>
-      </w:pPr>
-      <w:bookmarkStart w:id="12" w:name="_Toc37540059"/>
-      <w:r>
-        <w:rPr>
-          <w:color w:val="B4C6E7"/>
-          <w:lang w:val="en-US"/>
-        </w:rPr>
-        <w:t xml:space="preserve">2019-12-29 </w:t>
-      </w:r>
-      <w:r>
-        <w:rPr>
-          <w:color w:val="B4C6E7"/>
-          <w:lang w:val="en-US"/>
-        </w:rPr>
-        <w:t>Brainstorm</w:t>
-      </w:r>
-      <w:r>
-        <w:rPr>
-          <w:color w:val="B4C6E7"/>
-          <w:lang w:val="en-US"/>
-        </w:rPr>
-        <w:t xml:space="preserve"> Scop</w:t>
-      </w:r>
-      <w:r>
-        <w:rPr>
-          <w:color w:val="B4C6E7"/>
-          <w:lang w:val="en-US"/>
-        </w:rPr>
-        <w:t>e</w:t>
-      </w:r>
-      <w:bookmarkEnd w:id="12"/>
-    </w:p>
-    <w:p>
-      <w:pPr>
-        <w:numPr>
-          <w:ilvl w:val="0"/>
-          <w:numId w:val="25"/>
-        </w:numPr>
-        <w:rPr>
-          <w:lang w:val="en-US"/>
-        </w:rPr>
-      </w:pPr>
-      <w:r>
-        <w:rPr>
-          <w:lang w:val="en-US"/>
-        </w:rPr>
-        <w:t>Basically I want to scope the project.</w:t>
-      </w:r>
-    </w:p>
-    <w:p>
-      <w:pPr>
-        <w:numPr>
-          <w:ilvl w:val="0"/>
-          <w:numId w:val="25"/>
-        </w:numPr>
-        <w:rPr>
-          <w:lang w:val="en-US"/>
-        </w:rPr>
-      </w:pPr>
-      <w:r>
-        <w:rPr>
-          <w:lang w:val="en-US"/>
-        </w:rPr>
-        <w:t>Out of scope:</w:t>
-      </w:r>
-    </w:p>
-    <w:p>
-      <w:pPr>
-        <w:numPr>
-          <w:ilvl w:val="1"/>
-          <w:numId w:val="25"/>
-        </w:numPr>
-        <w:rPr>
-          <w:lang w:val="en-US"/>
-        </w:rPr>
-      </w:pPr>
-      <w:r>
-        <w:rPr>
-          <w:lang w:val="en-US"/>
-        </w:rPr>
-        <w:t>Operating system components</w:t>
-      </w:r>
-    </w:p>
-    <w:p>
-      <w:pPr>
-        <w:numPr>
-          <w:ilvl w:val="1"/>
-          <w:numId w:val="25"/>
-        </w:numPr>
-        <w:rPr>
-          <w:color w:val="BFBFBF" w:themeColor="background1" w:themeShade="BF"/>
-          <w:lang w:val="en-US"/>
-        </w:rPr>
-      </w:pPr>
-      <w:r>
-        <w:rPr>
-          <w:color w:val="BFBFBF" w:themeColor="background1" w:themeShade="BF"/>
-          <w:lang w:val="en-US"/>
-        </w:rPr>
-        <w:t>Studying</w:t>
-      </w:r>
-    </w:p>
-    <w:p>
-      <w:pPr>
-        <w:numPr>
-          <w:ilvl w:val="1"/>
-          <w:numId w:val="25"/>
-        </w:numPr>
-        <w:rPr>
-          <w:lang w:val="en-US"/>
-        </w:rPr>
-      </w:pPr>
-      <w:r>
-        <w:rPr>
-          <w:lang w:val="en-US"/>
-        </w:rPr>
-        <w:t>Fundamental principles?</w:t>
+          <w:lang w:val="en-US"/>
+        </w:rPr>
+      </w:pPr>
+      <w:r>
+        <w:rPr>
+          <w:lang w:val="en-US"/>
+        </w:rPr>
+        <w:t>'Software System': an abstraction layer above the new computer language.</w:t>
       </w:r>
     </w:p>
     <w:p>
@@ -5308,89 +5221,7 @@
         <w:rPr>
           <w:lang w:val="en-US"/>
         </w:rPr>
-        <w:t>Are some of them out-of-scope?</w:t>
-      </w:r>
-    </w:p>
-    <w:p>
-      <w:pPr>
-        <w:numPr>
-          <w:ilvl w:val="2"/>
-          <w:numId w:val="25"/>
-        </w:numPr>
-        <w:rPr>
-          <w:lang w:val="en-US"/>
-        </w:rPr>
-      </w:pPr>
-      <w:r>
-        <w:rPr>
-          <w:lang w:val="en-US"/>
-        </w:rPr>
-        <w:t>Do I limit the ambitions with the project?</w:t>
-      </w:r>
-    </w:p>
-    <w:p>
-      <w:pPr>
-        <w:numPr>
-          <w:ilvl w:val="2"/>
-          <w:numId w:val="25"/>
-        </w:numPr>
-        <w:rPr>
-          <w:lang w:val="en-US"/>
-        </w:rPr>
-      </w:pPr>
-      <w:r>
-        <w:rPr>
-          <w:lang w:val="en-US"/>
-        </w:rPr>
-        <w:t>Do I remove fundamental principles that are questionable or irrelevant, like that the code base is written in C++, or things that may speed up development, things others could figure out, making how I feel about it not add much? Maybe ease up on things, talk less strict about things?</w:t>
-      </w:r>
-    </w:p>
-    <w:p>
-      <w:pPr>
-        <w:numPr>
-          <w:ilvl w:val="1"/>
-          <w:numId w:val="25"/>
-        </w:numPr>
-        <w:rPr>
-          <w:lang w:val="en-US"/>
-        </w:rPr>
-      </w:pPr>
-      <w:r>
-        <w:rPr>
-          <w:lang w:val="en-US"/>
-        </w:rPr>
-        <w:t>'Software System': an abstraction layer above the new computer language.</w:t>
-      </w:r>
-    </w:p>
-    <w:p>
-      <w:pPr>
-        <w:numPr>
-          <w:ilvl w:val="2"/>
-          <w:numId w:val="25"/>
-        </w:numPr>
-        <w:rPr>
-          <w:lang w:val="en-US"/>
-        </w:rPr>
-      </w:pPr>
-      <w:r>
-        <w:rPr>
-          <w:lang w:val="en-US"/>
-        </w:rPr>
-        <w:t xml:space="preserve">How do I take interesting parts from the general Software System documentation and drop </w:t>
-      </w:r>
-      <w:proofErr w:type="spellStart"/>
-      <w:r>
-        <w:rPr>
-          <w:lang w:val="en-US"/>
-        </w:rPr>
-        <w:t>em</w:t>
-      </w:r>
-      <w:proofErr w:type="spellEnd"/>
-      <w:r>
-        <w:rPr>
-          <w:lang w:val="en-US"/>
-        </w:rPr>
-        <w:t xml:space="preserve"> somewhere in the Computer Language documentation.</w:t>
+        <w:t>How do I take interesting parts from the general Software System documentation and drop em somewhere in the Computer Language documentation.</w:t>
       </w:r>
     </w:p>
     <w:p>
@@ -5659,21 +5490,7 @@
         <w:rPr>
           <w:lang w:val="en-US"/>
         </w:rPr>
-        <w:t xml:space="preserve">. A method contained by a </w:t>
-      </w:r>
-      <w:proofErr w:type="spellStart"/>
-      <w:r>
-        <w:rPr>
-          <w:lang w:val="en-US"/>
-        </w:rPr>
-        <w:t>a</w:t>
-      </w:r>
-      <w:proofErr w:type="spellEnd"/>
-      <w:r>
-        <w:rPr>
-          <w:lang w:val="en-US"/>
-        </w:rPr>
-        <w:t xml:space="preserve"> class can access all the other private members of that class. In my efforts to generalize and make things interchangeable, this 'had to be</w:t>
+        <w:t>. A method contained by a a class can access all the other private members of that class. In my efforts to generalize and make things interchangeable, this 'had to be</w:t>
       </w:r>
       <w:r>
         <w:rPr>
@@ -5808,21 +5625,7 @@
         <w:rPr>
           <w:lang w:val="en-US"/>
         </w:rPr>
-        <w:t xml:space="preserve">The idea that the diagram expression should be canonical and unambiguously express anything from any computer language, might not be a rule I want to uphold in the Circle Language Spec doc. For instance if C# has certain rules for scoping of implied accessibility rules of members, you might not want to express that in a diagram. It sort of would make no sense if the diagrams are applied like a helper tool in Visual Studio to visualize certain aspects of C# code, to have symbols that disambiguate something, that is not unambiguous according to C#. The concept of canonicalizing things, may have a better place in Circle Language Broader View docs, I mean to isolate from the Circle Language Spec. A reason for unambiguous expression may only become clear, if you look at those ideas about possible broader applications of this notation: specifically where in a diagram you just switch from one source language to the next, by navigating the symbols. (E.g.: Now the diagram expresses something with C# as the source, navigate onward and you may see some diagram expressing something that came from JavaScript… the rules change, maybe the diagram expression should be unambiguous.) I think it is good and keeps it simpler and ideas less stuck on </w:t>
-      </w:r>
-      <w:proofErr w:type="spellStart"/>
-      <w:r>
-        <w:rPr>
-          <w:lang w:val="en-US"/>
-        </w:rPr>
-        <w:t>eachother</w:t>
-      </w:r>
-      <w:proofErr w:type="spellEnd"/>
-      <w:r>
-        <w:rPr>
-          <w:lang w:val="en-US"/>
-        </w:rPr>
-        <w:t>, to speak in options for diagram expression. There is a general theme in the expression. It is not all wishy washy, but there is wiggle room for how to use it. Lots. I just want to share the idea, not impose how it should be used.</w:t>
+        <w:t>The idea that the diagram expression should be canonical and unambiguously express anything from any computer language, might not be a rule I want to uphold in the Circle Language Spec doc. For instance if C# has certain rules for scoping of implied accessibility rules of members, you might not want to express that in a diagram. It sort of would make no sense if the diagrams are applied like a helper tool in Visual Studio to visualize certain aspects of C# code, to have symbols that disambiguate something, that is not unambiguous according to C#. The concept of canonicalizing things, may have a better place in Circle Language Broader View docs, I mean to isolate from the Circle Language Spec. A reason for unambiguous expression may only become clear, if you look at those ideas about possible broader applications of this notation: specifically where in a diagram you just switch from one source language to the next, by navigating the symbols. (E.g.: Now the diagram expresses something with C# as the source, navigate onward and you may see some diagram expressing something that came from JavaScript… the rules change, maybe the diagram expression should be unambiguous.) I think it is good and keeps it simpler and ideas less stuck on eachother, to speak in options for diagram expression. There is a general theme in the expression. It is not all wishy washy, but there is wiggle room for how to use it. Lots. I just want to share the idea, not impose how it should be used.</w:t>
       </w:r>
     </w:p>
     <w:p>
@@ -5998,21 +5801,7 @@
         <w:rPr>
           <w:lang w:val="en-US"/>
         </w:rPr>
-        <w:t xml:space="preserve"> Earlier anything language </w:t>
-      </w:r>
-      <w:proofErr w:type="spellStart"/>
-      <w:r>
-        <w:rPr>
-          <w:lang w:val="en-US"/>
-        </w:rPr>
-        <w:t>speccy</w:t>
-      </w:r>
-      <w:proofErr w:type="spellEnd"/>
-      <w:r>
-        <w:rPr>
-          <w:lang w:val="en-US"/>
-        </w:rPr>
-        <w:t xml:space="preserve"> would be still in the project definition, but deemed optional. This split up is by feeling it is part of the language or not part of the language. Now I actually have in mind 3 categories of things that kind of fall under that umbrella 'part of the language': Language Spec / Broader Perspective / Construct Proposals.</w:t>
+        <w:t xml:space="preserve"> Earlier anything language speccy would be still in the project definition, but deemed optional. This split up is by feeling it is part of the language or not part of the language. Now I actually have in mind 3 categories of things that kind of fall under that umbrella 'part of the language': Language Spec / Broader Perspective / Construct Proposals.</w:t>
       </w:r>
     </w:p>
     <w:p>
@@ -6092,6 +5881,542 @@
       <w:pPr>
         <w:pStyle w:val="Heading3"/>
         <w:rPr>
+          <w:color w:val="FFC000"/>
+          <w:lang w:val="en-US"/>
+        </w:rPr>
+      </w:pPr>
+      <w:r>
+        <w:rPr>
+          <w:color w:val="FFC000"/>
+          <w:lang w:val="en-US"/>
+        </w:rPr>
+        <w:t>2020-04-19 Brainstorm Conversion to MD</w:t>
+      </w:r>
+    </w:p>
+    <w:p>
+      <w:pPr>
+        <w:pStyle w:val="ListParagraph"/>
+        <w:numPr>
+          <w:ilvl w:val="0"/>
+          <w:numId w:val="25"/>
+        </w:numPr>
+        <w:rPr>
+          <w:color w:val="FFC000"/>
+          <w:lang w:val="en-US"/>
+        </w:rPr>
+      </w:pPr>
+      <w:r>
+        <w:rPr>
+          <w:color w:val="FFC000"/>
+          <w:lang w:val="en-US"/>
+        </w:rPr>
+        <w:t>I thought MD would be the way to go with this project compared to docx. But I have doubts if MD is the better way to go. I keep getting stressed out about those doubts. It makes my decisions on what to do with the documents (formatting) harder, because I just am so unsure about this. What I would like is to have a good MD editor. I just hope some of the difficulties editing MD compared to docx can be taken away by a good tool. Also: I think MD will be vieweable and better indexeable on the internet, but I have not really thoroughly seen that confirmed. The main problems with MD editing I have is navigating headings and sections around and viewing the outcome of my formattings better as I type the MD in. The doubts about indexing: I know GitHub can show the MD in nice formatting, but will a lot of MD's actually be nicely navigatable? Will those MD's actually be indexed, or does that only count for e.g. the REAME.MD in the root dir of a git repository? another doubt about MD is: can I be satisfied with some of the tools that convert docx to MD? Will that all be doable? It's so many articles. Can I do it in bulk? Will I merge more articles into one making converting one by one by hand better. How does it work with links but especially with images? All those doubts made me postpone decisions about converting things to MD, but that makes me burdened with formatting docx's making them look nice, which is not that useful if I am going to convert all of that to MD anyway. That last argument does not seem very strong to me. If I know that MD indexes well, that might already make some decisions to go for MD easier, when I decide e.g. about small documents.</w:t>
+      </w:r>
+    </w:p>
+    <w:p>
+      <w:pPr>
+        <w:pStyle w:val="ListParagraph"/>
+        <w:numPr>
+          <w:ilvl w:val="0"/>
+          <w:numId w:val="25"/>
+        </w:numPr>
+        <w:rPr>
+          <w:color w:val="FFC000"/>
+          <w:lang w:val="en-US"/>
+        </w:rPr>
+      </w:pPr>
+      <w:r>
+        <w:rPr>
+          <w:color w:val="FFC000"/>
+          <w:lang w:val="en-US"/>
+        </w:rPr>
+        <w:t>So with all those doubts, I want to explore MD options a little.</w:t>
+      </w:r>
+    </w:p>
+    <w:p>
+      <w:pPr>
+        <w:pStyle w:val="ListParagraph"/>
+        <w:numPr>
+          <w:ilvl w:val="0"/>
+          <w:numId w:val="25"/>
+        </w:numPr>
+        <w:rPr>
+          <w:color w:val="FFC000"/>
+          <w:lang w:val="en-US"/>
+        </w:rPr>
+      </w:pPr>
+      <w:r>
+        <w:rPr>
+          <w:color w:val="FFC000"/>
+          <w:lang w:val="en-US"/>
+        </w:rPr>
+        <w:t>Main points:</w:t>
+      </w:r>
+    </w:p>
+    <w:p>
+      <w:pPr>
+        <w:pStyle w:val="ListParagraph"/>
+        <w:numPr>
+          <w:ilvl w:val="1"/>
+          <w:numId w:val="25"/>
+        </w:numPr>
+        <w:rPr>
+          <w:color w:val="FFC000"/>
+          <w:lang w:val="en-US"/>
+        </w:rPr>
+      </w:pPr>
+      <w:r>
+        <w:rPr>
+          <w:color w:val="FFC000"/>
+          <w:lang w:val="en-US"/>
+        </w:rPr>
+        <w:t>MD editor</w:t>
+      </w:r>
+    </w:p>
+    <w:p>
+      <w:pPr>
+        <w:pStyle w:val="ListParagraph"/>
+        <w:numPr>
+          <w:ilvl w:val="1"/>
+          <w:numId w:val="25"/>
+        </w:numPr>
+        <w:rPr>
+          <w:color w:val="FFC000"/>
+          <w:lang w:val="en-US"/>
+        </w:rPr>
+      </w:pPr>
+      <w:r>
+        <w:rPr>
+          <w:color w:val="FFC000"/>
+          <w:lang w:val="en-US"/>
+        </w:rPr>
+        <w:t>Will MD show and index better on the internet?</w:t>
+      </w:r>
+    </w:p>
+    <w:p>
+      <w:pPr>
+        <w:pStyle w:val="ListParagraph"/>
+        <w:numPr>
+          <w:ilvl w:val="0"/>
+          <w:numId w:val="25"/>
+        </w:numPr>
+        <w:rPr>
+          <w:color w:val="FFC000"/>
+          <w:lang w:val="en-US"/>
+        </w:rPr>
+      </w:pPr>
+      <w:r>
+        <w:rPr>
+          <w:color w:val="FFC000"/>
+          <w:lang w:val="en-US"/>
+        </w:rPr>
+        <w:t>Notes:</w:t>
+      </w:r>
+    </w:p>
+    <w:p>
+      <w:pPr>
+        <w:pStyle w:val="ListParagraph"/>
+        <w:numPr>
+          <w:ilvl w:val="1"/>
+          <w:numId w:val="25"/>
+        </w:numPr>
+        <w:rPr>
+          <w:color w:val="FFC000"/>
+          <w:lang w:val="en-US"/>
+        </w:rPr>
+      </w:pPr>
+      <w:r>
+        <w:rPr>
+          <w:color w:val="FFC000"/>
+          <w:lang w:val="en-US"/>
+        </w:rPr>
+        <w:t>Trying to research this puts a strain on me.</w:t>
+      </w:r>
+    </w:p>
+    <w:p>
+      <w:pPr>
+        <w:pStyle w:val="ListParagraph"/>
+        <w:numPr>
+          <w:ilvl w:val="1"/>
+          <w:numId w:val="25"/>
+        </w:numPr>
+        <w:rPr>
+          <w:color w:val="FFC000"/>
+          <w:lang w:val="en-US"/>
+        </w:rPr>
+      </w:pPr>
+      <w:r>
+        <w:rPr>
+          <w:color w:val="FFC000"/>
+          <w:lang w:val="en-US"/>
+        </w:rPr>
+        <w:t>I found out relative links to images work nicely in MD on github.</w:t>
+      </w:r>
+    </w:p>
+    <w:p>
+      <w:pPr>
+        <w:pStyle w:val="ListParagraph"/>
+        <w:numPr>
+          <w:ilvl w:val="1"/>
+          <w:numId w:val="25"/>
+        </w:numPr>
+        <w:rPr>
+          <w:color w:val="FFC000"/>
+          <w:lang w:val="en-US"/>
+        </w:rPr>
+      </w:pPr>
+      <w:r>
+        <w:rPr>
+          <w:color w:val="FFC000"/>
+          <w:lang w:val="en-US"/>
+        </w:rPr>
+        <w:t>I cannot find if google will index the content well.</w:t>
+      </w:r>
+    </w:p>
+    <w:p>
+      <w:pPr>
+        <w:pStyle w:val="ListParagraph"/>
+        <w:numPr>
+          <w:ilvl w:val="1"/>
+          <w:numId w:val="25"/>
+        </w:numPr>
+        <w:rPr>
+          <w:color w:val="FFC000"/>
+          <w:lang w:val="en-US"/>
+        </w:rPr>
+      </w:pPr>
+      <w:r>
+        <w:rPr>
+          <w:color w:val="FFC000"/>
+          <w:lang w:val="en-US"/>
+        </w:rPr>
+        <w:t>I do know that clicking an MD in GitHub leads to nicely readable page. That's something you cannot say about docx's.</w:t>
+      </w:r>
+    </w:p>
+    <w:p>
+      <w:pPr>
+        <w:pStyle w:val="ListParagraph"/>
+        <w:numPr>
+          <w:ilvl w:val="1"/>
+          <w:numId w:val="25"/>
+        </w:numPr>
+        <w:rPr>
+          <w:color w:val="FFC000"/>
+          <w:lang w:val="en-US"/>
+        </w:rPr>
+      </w:pPr>
+      <w:r>
+        <w:rPr>
+          <w:color w:val="FFC000"/>
+          <w:lang w:val="en-US"/>
+        </w:rPr>
+        <w:t>That last point may actually convince me already to make MD's more often.</w:t>
+      </w:r>
+    </w:p>
+    <w:p>
+      <w:pPr>
+        <w:pStyle w:val="ListParagraph"/>
+        <w:numPr>
+          <w:ilvl w:val="0"/>
+          <w:numId w:val="25"/>
+        </w:numPr>
+        <w:rPr>
+          <w:color w:val="FFC000"/>
+          <w:lang w:val="en-US"/>
+        </w:rPr>
+      </w:pPr>
+      <w:r>
+        <w:rPr>
+          <w:color w:val="FFC000"/>
+          <w:lang w:val="en-US"/>
+        </w:rPr>
+        <w:t>MD editors:</w:t>
+      </w:r>
+    </w:p>
+    <w:p>
+      <w:pPr>
+        <w:pStyle w:val="ListParagraph"/>
+        <w:numPr>
+          <w:ilvl w:val="1"/>
+          <w:numId w:val="25"/>
+        </w:numPr>
+        <w:rPr>
+          <w:color w:val="FFC000"/>
+          <w:lang w:val="en-US"/>
+        </w:rPr>
+      </w:pPr>
+      <w:r>
+        <w:rPr>
+          <w:color w:val="FFC000"/>
+          <w:lang w:val="en-US"/>
+        </w:rPr>
+        <w:t xml:space="preserve">Visual Studio code has a preview view and outline view: </w:t>
+      </w:r>
+      <w:hyperlink r:id="rId9" w:history="1">
+        <w:r>
+          <w:rPr>
+            <w:rStyle w:val="Hyperlink"/>
+            <w:lang w:val="en-US"/>
+          </w:rPr>
+          <w:t>https://code.visualstudio.com/Docs/languages/markdown</w:t>
+        </w:r>
+      </w:hyperlink>
+      <w:r>
+        <w:rPr>
+          <w:color w:val="FFC000"/>
+          <w:lang w:val="en-US"/>
+        </w:rPr>
+        <w:t xml:space="preserve"> </w:t>
+      </w:r>
+    </w:p>
+    <w:p>
+      <w:pPr>
+        <w:pStyle w:val="ListParagraph"/>
+        <w:numPr>
+          <w:ilvl w:val="1"/>
+          <w:numId w:val="25"/>
+        </w:numPr>
+        <w:rPr>
+          <w:color w:val="FFC000"/>
+          <w:lang w:val="en-US"/>
+        </w:rPr>
+      </w:pPr>
+      <w:hyperlink r:id="rId10" w:history="1">
+        <w:r>
+          <w:rPr>
+            <w:rStyle w:val="Hyperlink"/>
+            <w:lang w:val="en-US"/>
+          </w:rPr>
+          <w:t>https://duckduckgo.com/?q=MD+editor&amp;t=opera&amp;ia=web</w:t>
+        </w:r>
+      </w:hyperlink>
+    </w:p>
+    <w:p>
+      <w:pPr>
+        <w:pStyle w:val="ListParagraph"/>
+        <w:numPr>
+          <w:ilvl w:val="1"/>
+          <w:numId w:val="25"/>
+        </w:numPr>
+        <w:rPr>
+          <w:color w:val="FFC000"/>
+          <w:lang w:val="en-US"/>
+        </w:rPr>
+      </w:pPr>
+      <w:hyperlink r:id="rId11" w:history="1">
+        <w:r>
+          <w:rPr>
+            <w:rStyle w:val="Hyperlink"/>
+            <w:lang w:val="en-US"/>
+          </w:rPr>
+          <w:t>https://marketplace.visualstudio.com/items?itemName=MadsKristensen.MarkdownEditor</w:t>
+        </w:r>
+      </w:hyperlink>
+    </w:p>
+    <w:p>
+      <w:pPr>
+        <w:pStyle w:val="ListParagraph"/>
+        <w:numPr>
+          <w:ilvl w:val="1"/>
+          <w:numId w:val="25"/>
+        </w:numPr>
+        <w:rPr>
+          <w:color w:val="FFC000"/>
+          <w:lang w:val="en-US"/>
+        </w:rPr>
+      </w:pPr>
+      <w:r>
+        <w:rPr>
+          <w:color w:val="FFC000"/>
+          <w:lang w:val="en-US"/>
+        </w:rPr>
+        <w:t>There seem to be options.</w:t>
+      </w:r>
+    </w:p>
+    <w:p>
+      <w:pPr>
+        <w:pStyle w:val="ListParagraph"/>
+        <w:numPr>
+          <w:ilvl w:val="0"/>
+          <w:numId w:val="25"/>
+        </w:numPr>
+        <w:rPr>
+          <w:color w:val="FFC000"/>
+          <w:lang w:val="en-US"/>
+        </w:rPr>
+      </w:pPr>
+      <w:r>
+        <w:rPr>
+          <w:color w:val="FFC000"/>
+          <w:lang w:val="en-US"/>
+        </w:rPr>
+        <w:t>Alternative: Convert the Future Sub-Project Summaries to MD.</w:t>
+      </w:r>
+    </w:p>
+    <w:p>
+      <w:pPr>
+        <w:pStyle w:val="ListParagraph"/>
+        <w:numPr>
+          <w:ilvl w:val="1"/>
+          <w:numId w:val="25"/>
+        </w:numPr>
+        <w:rPr>
+          <w:color w:val="FFC000"/>
+          <w:lang w:val="en-US"/>
+        </w:rPr>
+      </w:pPr>
+      <w:r>
+        <w:rPr>
+          <w:color w:val="FFC000"/>
+          <w:lang w:val="en-US"/>
+        </w:rPr>
+        <w:t>Pro: Those future docs are short and don't need much formatting.</w:t>
+      </w:r>
+    </w:p>
+    <w:p>
+      <w:pPr>
+        <w:pStyle w:val="ListParagraph"/>
+        <w:numPr>
+          <w:ilvl w:val="1"/>
+          <w:numId w:val="25"/>
+        </w:numPr>
+        <w:rPr>
+          <w:color w:val="FFC000"/>
+          <w:lang w:val="en-US"/>
+        </w:rPr>
+      </w:pPr>
+      <w:r>
+        <w:rPr>
+          <w:color w:val="FFC000"/>
+          <w:lang w:val="en-US"/>
+        </w:rPr>
+        <w:t>Con: MD is harder to edit (?) &gt; Needs research.</w:t>
+      </w:r>
+    </w:p>
+    <w:p>
+      <w:pPr>
+        <w:pStyle w:val="ListParagraph"/>
+        <w:numPr>
+          <w:ilvl w:val="1"/>
+          <w:numId w:val="25"/>
+        </w:numPr>
+        <w:rPr>
+          <w:color w:val="FFC000"/>
+          <w:lang w:val="en-US"/>
+        </w:rPr>
+      </w:pPr>
+      <w:r>
+        <w:rPr>
+          <w:color w:val="FFC000"/>
+          <w:lang w:val="en-US"/>
+        </w:rPr>
+        <w:t>Pro: MD is more accessible on the internet (?) &gt; Needs test.</w:t>
+      </w:r>
+    </w:p>
+    <w:p>
+      <w:pPr>
+        <w:pStyle w:val="ListParagraph"/>
+        <w:numPr>
+          <w:ilvl w:val="1"/>
+          <w:numId w:val="25"/>
+        </w:numPr>
+        <w:rPr>
+          <w:color w:val="FFC000"/>
+          <w:lang w:val="en-US"/>
+        </w:rPr>
+      </w:pPr>
+      <w:r>
+        <w:rPr>
+          <w:color w:val="FFC000"/>
+          <w:lang w:val="en-US"/>
+        </w:rPr>
+        <w:t>I would like to have the arguments for and against better proven.</w:t>
+      </w:r>
+    </w:p>
+    <w:p>
+      <w:pPr>
+        <w:pStyle w:val="ListParagraph"/>
+        <w:numPr>
+          <w:ilvl w:val="1"/>
+          <w:numId w:val="25"/>
+        </w:numPr>
+        <w:rPr>
+          <w:color w:val="FFC000"/>
+          <w:lang w:val="en-US"/>
+        </w:rPr>
+      </w:pPr>
+      <w:r>
+        <w:rPr>
+          <w:color w:val="FFC000"/>
+          <w:lang w:val="en-US"/>
+        </w:rPr>
+        <w:t>But it is also not directly my goal right now.</w:t>
+      </w:r>
+    </w:p>
+    <w:p>
+      <w:pPr>
+        <w:pStyle w:val="ListParagraph"/>
+        <w:numPr>
+          <w:ilvl w:val="1"/>
+          <w:numId w:val="25"/>
+        </w:numPr>
+        <w:rPr>
+          <w:color w:val="FFC000"/>
+          <w:lang w:val="en-US"/>
+        </w:rPr>
+      </w:pPr>
+      <w:r>
+        <w:rPr>
+          <w:color w:val="FFC000"/>
+          <w:lang w:val="en-US"/>
+        </w:rPr>
+        <w:t>It would help me to know if MD really has those advantanges. Otherwise I would keep being confused about whether or not I should convert to MD.</w:t>
+      </w:r>
+    </w:p>
+    <w:p>
+      <w:pPr>
+        <w:pStyle w:val="ListParagraph"/>
+        <w:numPr>
+          <w:ilvl w:val="1"/>
+          <w:numId w:val="25"/>
+        </w:numPr>
+        <w:rPr>
+          <w:color w:val="FFC000"/>
+          <w:lang w:val="en-US"/>
+        </w:rPr>
+      </w:pPr>
+      <w:r>
+        <w:rPr>
+          <w:color w:val="FFC000"/>
+          <w:lang w:val="en-US"/>
+        </w:rPr>
+        <w:t>But pragmatically: That was not what I was doing. It was formatting the docx's, what I was doing. But pragmatism is sometimes something I feel others have determined for me. Maybe knowing something for sure is more pragmatic for me, because the doubt causes me so much stress.</w:t>
+      </w:r>
+    </w:p>
+    <w:p>
+      <w:pPr>
+        <w:pStyle w:val="ListParagraph"/>
+        <w:numPr>
+          <w:ilvl w:val="0"/>
+          <w:numId w:val="25"/>
+        </w:numPr>
+        <w:rPr>
+          <w:color w:val="FFC000"/>
+          <w:lang w:val="en-US"/>
+        </w:rPr>
+      </w:pPr>
+      <w:r>
+        <w:rPr>
+          <w:color w:val="FFC000"/>
+          <w:lang w:val="en-US"/>
+        </w:rPr>
+        <w:t>Concession: Do both. First format the 4 remaining Summary's. Then research MD more.</w:t>
+      </w:r>
+    </w:p>
+    <w:p>
+      <w:pPr>
+        <w:pStyle w:val="Heading3"/>
+        <w:rPr>
           <w:color w:val="B4C6E7"/>
           <w:lang w:val="en-US"/>
         </w:rPr>
@@ -6264,21 +6589,7 @@
         <w:rPr>
           <w:lang w:val="en-US"/>
         </w:rPr>
-        <w:t xml:space="preserve">The work might be modularized. I am not </w:t>
-      </w:r>
-      <w:proofErr w:type="spellStart"/>
-      <w:r>
-        <w:rPr>
-          <w:lang w:val="en-US"/>
-        </w:rPr>
-        <w:t>attacted</w:t>
-      </w:r>
-      <w:proofErr w:type="spellEnd"/>
-      <w:r>
-        <w:rPr>
-          <w:lang w:val="en-US"/>
-        </w:rPr>
-        <w:t xml:space="preserve"> to how CSS3 is modularized, each piece of specs with a different state of being finished up. It seems messy. But I can employ the same organization to accept certain concepts are just more crystalized out than others, making it easier to share, even in an unfinished state, and stimulating keeping things separated and separately usable even when other parts are just really still messy.</w:t>
+        <w:t>The work might be modularized. I am not attacted to how CSS3 is modularized, each piece of specs with a different state of being finished up. It seems messy. But I can employ the same organization to accept certain concepts are just more crystalized out than others, making it easier to share, even in an unfinished state, and stimulating keeping things separated and separately usable even when other parts are just really still messy.</w:t>
       </w:r>
     </w:p>
     <w:p>
@@ -6295,21 +6606,7 @@
         <w:rPr>
           <w:lang w:val="en-US"/>
         </w:rPr>
-        <w:t xml:space="preserve">I seem to have had several goals fighting over </w:t>
-      </w:r>
-      <w:proofErr w:type="spellStart"/>
-      <w:r>
-        <w:rPr>
-          <w:lang w:val="en-US"/>
-        </w:rPr>
-        <w:t>eachother</w:t>
-      </w:r>
-      <w:proofErr w:type="spellEnd"/>
-      <w:r>
-        <w:rPr>
-          <w:lang w:val="en-US"/>
-        </w:rPr>
-        <w:t>, in projects done long ago about this documentation:</w:t>
+        <w:t>I seem to have had several goals fighting over eachother, in projects done long ago about this documentation:</w:t>
       </w:r>
     </w:p>
     <w:p>
@@ -6469,21 +6766,7 @@
         <w:rPr>
           <w:lang w:val="en-US"/>
         </w:rPr>
-        <w:t xml:space="preserve">I notice I talk a lot about implementation rather than notation. For instance: Does a dashed circle mean it is used as a class, enforced to be a class, static inside its container, how does it work in the system interfaces? What if it is just the notation that is a good idea, what if the implementation isn't. That might even make system interfaces' precise definition not important or maybe just subjected to diagrams drawn out to represent things from another language, like C#. C# getters and setters might be in a system interface notation. But setting an object reference's interface dynamically in runtime… may be too much of an implementation detail. I think it is a language definition / runtime implementation separation. In think the engineers at Microsoft might be right about developing language spec / runtime / framework / compiler quasi-independently. Maybe I can be inspired by that and make my language definition a </w:t>
-      </w:r>
-      <w:proofErr w:type="spellStart"/>
-      <w:r>
-        <w:rPr>
-          <w:lang w:val="en-US"/>
-        </w:rPr>
-        <w:t>litte</w:t>
-      </w:r>
-      <w:proofErr w:type="spellEnd"/>
-      <w:r>
-        <w:rPr>
-          <w:lang w:val="en-US"/>
-        </w:rPr>
-        <w:t xml:space="preserve"> simpler. I am subjected to the pitfall of wa</w:t>
+        <w:t>I notice I talk a lot about implementation rather than notation. For instance: Does a dashed circle mean it is used as a class, enforced to be a class, static inside its container, how does it work in the system interfaces? What if it is just the notation that is a good idea, what if the implementation isn't. That might even make system interfaces' precise definition not important or maybe just subjected to diagrams drawn out to represent things from another language, like C#. C# getters and setters might be in a system interface notation. But setting an object reference's interface dynamically in runtime… may be too much of an implementation detail. I think it is a language definition / runtime implementation separation. In think the engineers at Microsoft might be right about developing language spec / runtime / framework / compiler quasi-independently. Maybe I can be inspired by that and make my language definition a litte simpler. I am subjected to the pitfall of wa</w:t>
       </w:r>
       <w:r>
         <w:rPr>
@@ -6932,6 +7215,55 @@
           <w:lang w:val="en-US"/>
         </w:rPr>
         <w:t>2004-00-00 XX  Symbol Language\Symbol Pictures (Keep Packed, Paths Too Long).zip has intellectual property problems in Pictures\Diagram Examples.</w:t>
+      </w:r>
+    </w:p>
+    <w:p>
+      <w:pPr>
+        <w:rPr>
+          <w:lang w:val="en-US"/>
+        </w:rPr>
+      </w:pPr>
+    </w:p>
+    <w:p>
+      <w:pPr>
+        <w:rPr>
+          <w:lang w:val="en-US"/>
+        </w:rPr>
+      </w:pPr>
+    </w:p>
+    <w:p>
+      <w:pPr>
+        <w:rPr>
+          <w:lang w:val="en-US"/>
+        </w:rPr>
+      </w:pPr>
+      <w:r>
+        <w:rPr>
+          <w:lang w:val="en-US"/>
+        </w:rPr>
+        <w:t>How do you even license documentation? I wanted to throw an MIT license against it, but that is for code… hmm…</w:t>
+      </w:r>
+    </w:p>
+    <w:p>
+      <w:pPr>
+        <w:rPr>
+          <w:lang w:val="en-US"/>
+        </w:rPr>
+      </w:pPr>
+      <w:hyperlink r:id="rId12" w:history="1">
+        <w:r>
+          <w:rPr>
+            <w:rStyle w:val="Hyperlink"/>
+            <w:lang w:val="en-US"/>
+          </w:rPr>
+          <w:t>https://dreamsongs.com/IHE/IHE-50.html</w:t>
+        </w:r>
+      </w:hyperlink>
+      <w:r>
+        <w:rPr>
+          <w:lang w:val="en-US"/>
+        </w:rPr>
+        <w:t xml:space="preserve"> </w:t>
       </w:r>
     </w:p>
     <w:p>
@@ -7613,23 +7945,7 @@
           <w:color w:val="BFBFBF" w:themeColor="background1" w:themeShade="BF"/>
           <w:lang w:val="en-US"/>
         </w:rPr>
-        <w:t xml:space="preserve">&gt; They use different templates, so this formatting and making </w:t>
-      </w:r>
-      <w:proofErr w:type="spellStart"/>
-      <w:r>
-        <w:rPr>
-          <w:color w:val="BFBFBF" w:themeColor="background1" w:themeShade="BF"/>
-          <w:lang w:val="en-US"/>
-        </w:rPr>
-        <w:t>consisntent</w:t>
-      </w:r>
-      <w:proofErr w:type="spellEnd"/>
-      <w:r>
-        <w:rPr>
-          <w:color w:val="BFBFBF" w:themeColor="background1" w:themeShade="BF"/>
-          <w:lang w:val="en-US"/>
-        </w:rPr>
-        <w:t>, probably does not apply to those.</w:t>
+        <w:t>&gt; They use different templates, so this formatting and making consisntent, probably does not apply to those.</w:t>
       </w:r>
     </w:p>
     <w:p>
@@ -8145,23 +8461,7 @@
           <w:color w:val="BFBFBF" w:themeColor="background1" w:themeShade="BF"/>
           <w:lang w:val="en-US"/>
         </w:rPr>
-        <w:t xml:space="preserve">Do I update that now? Or do I see that as </w:t>
-      </w:r>
-      <w:proofErr w:type="spellStart"/>
-      <w:r>
-        <w:rPr>
-          <w:color w:val="BFBFBF" w:themeColor="background1" w:themeShade="BF"/>
-          <w:lang w:val="en-US"/>
-        </w:rPr>
-        <w:t>replanning</w:t>
-      </w:r>
-      <w:proofErr w:type="spellEnd"/>
-      <w:r>
-        <w:rPr>
-          <w:color w:val="BFBFBF" w:themeColor="background1" w:themeShade="BF"/>
-          <w:lang w:val="en-US"/>
-        </w:rPr>
-        <w:t xml:space="preserve"> that should be done later? Don't know. It just looks inconsistent this way.</w:t>
+        <w:t>Do I update that now? Or do I see that as replanning that should be done later? Don't know. It just looks inconsistent this way.</w:t>
       </w:r>
     </w:p>
     <w:p>
@@ -8690,23 +8990,7 @@
           <w:color w:val="BFBFBF" w:themeColor="background1" w:themeShade="BF"/>
           <w:lang w:val="en-US"/>
         </w:rPr>
-        <w:t>Exp: Windows 7 File Explorer. "D:\Source\JJs Software\Project Docs\Circle Language Spec Plan". Search "</w:t>
-      </w:r>
-      <w:proofErr w:type="spellStart"/>
-      <w:r>
-        <w:rPr>
-          <w:color w:val="BFBFBF" w:themeColor="background1" w:themeShade="BF"/>
-          <w:lang w:val="en-US"/>
-        </w:rPr>
-        <w:t>content:Joost</w:t>
-      </w:r>
-      <w:proofErr w:type="spellEnd"/>
-      <w:r>
-        <w:rPr>
-          <w:color w:val="BFBFBF" w:themeColor="background1" w:themeShade="BF"/>
-          <w:lang w:val="en-US"/>
-        </w:rPr>
-        <w:t>".</w:t>
+        <w:t>Exp: Windows 7 File Explorer. "D:\Source\JJs Software\Project Docs\Circle Language Spec Plan". Search "content:Joost".</w:t>
       </w:r>
     </w:p>
     <w:p>
@@ -9083,39 +9367,7 @@
           <w:color w:val="BFBFBF"/>
           <w:lang w:val="en-US"/>
         </w:rPr>
-        <w:t xml:space="preserve">The 'Out-of-Scope' document </w:t>
-      </w:r>
-      <w:proofErr w:type="spellStart"/>
-      <w:r>
-        <w:rPr>
-          <w:color w:val="BFBFBF"/>
-          <w:lang w:val="en-US"/>
-        </w:rPr>
-        <w:t>os</w:t>
-      </w:r>
-      <w:proofErr w:type="spellEnd"/>
-      <w:r>
-        <w:rPr>
-          <w:color w:val="BFBFBF"/>
-          <w:lang w:val="en-US"/>
-        </w:rPr>
-        <w:t xml:space="preserve"> currently not just postponed items of the Circle Language Spec, but more than that: not even considered part of the Circle Language Spec </w:t>
-      </w:r>
-      <w:proofErr w:type="spellStart"/>
-      <w:r>
-        <w:rPr>
-          <w:color w:val="BFBFBF"/>
-          <w:lang w:val="en-US"/>
-        </w:rPr>
-        <w:t>proect</w:t>
-      </w:r>
-      <w:proofErr w:type="spellEnd"/>
-      <w:r>
-        <w:rPr>
-          <w:color w:val="BFBFBF"/>
-          <w:lang w:val="en-US"/>
-        </w:rPr>
-        <w:t xml:space="preserve"> at all anymore.</w:t>
+        <w:t>The 'Out-of-Scope' document os currently not just postponed items of the Circle Language Spec, but more than that: not even considered part of the Circle Language Spec proect at all anymore.</w:t>
       </w:r>
     </w:p>
     <w:p>
@@ -10887,23 +11139,7 @@
           <w:color w:val="BFBFBF"/>
           <w:lang w:val="en-US"/>
         </w:rPr>
-        <w:t xml:space="preserve">The reason for calling it that, is to make it clearer what the project </w:t>
-      </w:r>
-      <w:proofErr w:type="spellStart"/>
-      <w:r>
-        <w:rPr>
-          <w:color w:val="BFBFBF"/>
-          <w:lang w:val="en-US"/>
-        </w:rPr>
-        <w:t>entains</w:t>
-      </w:r>
-      <w:proofErr w:type="spellEnd"/>
-      <w:r>
-        <w:rPr>
-          <w:color w:val="BFBFBF"/>
-          <w:lang w:val="en-US"/>
-        </w:rPr>
-        <w:t>, separating it better from the super-project with the name 'Circle Docs', so that there is a clear distinction that one is about programming and the other is about documentation.</w:t>
+        <w:t>The reason for calling it that, is to make it clearer what the project entains, separating it better from the super-project with the name 'Circle Docs', so that there is a clear distinction that one is about programming and the other is about documentation.</w:t>
       </w:r>
     </w:p>
     <w:p>
@@ -11130,23 +11366,7 @@
           <w:color w:val="BFBFBF"/>
           <w:lang w:val="en-US"/>
         </w:rPr>
-        <w:t xml:space="preserve">Circle Language Design is also an option. 'Specification' may raise expectations about </w:t>
-      </w:r>
-      <w:proofErr w:type="spellStart"/>
-      <w:r>
-        <w:rPr>
-          <w:color w:val="BFBFBF"/>
-          <w:lang w:val="en-US"/>
-        </w:rPr>
-        <w:t>finishedness</w:t>
-      </w:r>
-      <w:proofErr w:type="spellEnd"/>
-      <w:r>
-        <w:rPr>
-          <w:color w:val="BFBFBF"/>
-          <w:lang w:val="en-US"/>
-        </w:rPr>
-        <w:t>.</w:t>
+        <w:t>Circle Language Design is also an option. 'Specification' may raise expectations about finishedness.</w:t>
       </w:r>
     </w:p>
     <w:p>
@@ -11203,23 +11423,7 @@
           <w:color w:val="BFBFBF"/>
           <w:lang w:val="en-US"/>
         </w:rPr>
-        <w:t xml:space="preserve">'Specification': suggests </w:t>
-      </w:r>
-      <w:proofErr w:type="spellStart"/>
-      <w:r>
-        <w:rPr>
-          <w:color w:val="BFBFBF"/>
-          <w:lang w:val="en-US"/>
-        </w:rPr>
-        <w:t>finishedness</w:t>
-      </w:r>
-      <w:proofErr w:type="spellEnd"/>
-      <w:r>
-        <w:rPr>
-          <w:color w:val="BFBFBF"/>
-          <w:lang w:val="en-US"/>
-        </w:rPr>
-        <w:t>, but does it? CSS is all sorts unfinished modules.</w:t>
+        <w:t>'Specification': suggests finishedness, but does it? CSS is all sorts unfinished modules.</w:t>
       </w:r>
     </w:p>
     <w:p>
@@ -11637,23 +11841,7 @@
           <w:color w:val="BFBFBF"/>
           <w:lang w:val="en-US"/>
         </w:rPr>
-        <w:t xml:space="preserve">Then it is basically just loose ideas, that might have been given a too prominent place. Maybe put it elsewhere, if it is just unhelpful for visual overview, perhaps. &gt; Some are more than that. I keep </w:t>
-      </w:r>
-      <w:proofErr w:type="spellStart"/>
-      <w:r>
-        <w:rPr>
-          <w:color w:val="BFBFBF"/>
-          <w:lang w:val="en-US"/>
-        </w:rPr>
-        <w:t>em</w:t>
-      </w:r>
-      <w:proofErr w:type="spellEnd"/>
-      <w:r>
-        <w:rPr>
-          <w:color w:val="BFBFBF"/>
-          <w:lang w:val="en-US"/>
-        </w:rPr>
-        <w:t xml:space="preserve"> this way.</w:t>
+        <w:t>Then it is basically just loose ideas, that might have been given a too prominent place. Maybe put it elsewhere, if it is just unhelpful for visual overview, perhaps. &gt; Some are more than that. I keep em this way.</w:t>
       </w:r>
     </w:p>
     <w:p>
@@ -12072,23 +12260,7 @@
           <w:color w:val="BFBFBF"/>
           <w:lang w:val="en-US"/>
         </w:rPr>
-        <w:t xml:space="preserve">That does not take away I want to split topics in these planning docs between language design one </w:t>
-      </w:r>
-      <w:proofErr w:type="spellStart"/>
-      <w:r>
-        <w:rPr>
-          <w:color w:val="BFBFBF"/>
-          <w:lang w:val="en-US"/>
-        </w:rPr>
-        <w:t>one</w:t>
-      </w:r>
-      <w:proofErr w:type="spellEnd"/>
-      <w:r>
-        <w:rPr>
-          <w:color w:val="BFBFBF"/>
-          <w:lang w:val="en-US"/>
-        </w:rPr>
-        <w:t xml:space="preserve"> end and programming at the other.</w:t>
+        <w:t>That does not take away I want to split topics in these planning docs between language design one one end and programming at the other.</w:t>
       </w:r>
     </w:p>
     <w:p>
@@ -12182,23 +12354,7 @@
           <w:color w:val="BFBFBF"/>
           <w:lang w:val="en-US"/>
         </w:rPr>
-        <w:t xml:space="preserve">Maybe I should just make 2 project folders eventually in the Project Docs repository: one for the new computer language and one for the rest, that are much like </w:t>
-      </w:r>
-      <w:proofErr w:type="spellStart"/>
-      <w:r>
-        <w:rPr>
-          <w:color w:val="BFBFBF"/>
-          <w:lang w:val="en-US"/>
-        </w:rPr>
-        <w:t>eachother</w:t>
-      </w:r>
-      <w:proofErr w:type="spellEnd"/>
-      <w:r>
-        <w:rPr>
-          <w:color w:val="BFBFBF"/>
-          <w:lang w:val="en-US"/>
-        </w:rPr>
-        <w:t>, but one stripped down to computer language functional design topics, and the other in which to dump the rest: anything deemed out-of-scope of the entire new computer language topic. Those are different than topics out-of-scope because postponed, but still much to do with the new computer language. Maybe at first, even 'worse', I make 2 documents in each folder: One with topics that belong to the new computer language, and another document much like it, in which the rest is put, that I would want to leave out of it.</w:t>
+        <w:t>Maybe I should just make 2 project folders eventually in the Project Docs repository: one for the new computer language and one for the rest, that are much like eachother, but one stripped down to computer language functional design topics, and the other in which to dump the rest: anything deemed out-of-scope of the entire new computer language topic. Those are different than topics out-of-scope because postponed, but still much to do with the new computer language. Maybe at first, even 'worse', I make 2 documents in each folder: One with topics that belong to the new computer language, and another document much like it, in which the rest is put, that I would want to leave out of it.</w:t>
       </w:r>
     </w:p>
     <w:p>
@@ -12261,23 +12417,7 @@
           <w:color w:val="BFBFBF"/>
           <w:lang w:val="en-US"/>
         </w:rPr>
-        <w:t xml:space="preserve">And lose the 'programming it out' part. And loose 'it is also a framework and an OS and any commonly used application'. It is actually quite hard for me to let go of that idea. I liked my playground back then. I wanted proof, that this could be used to realize software quicker, so one man can do what would have taken an army of programmers to do before. But I don't have that ambition anymore. Right now I just want to </w:t>
-      </w:r>
-      <w:proofErr w:type="spellStart"/>
-      <w:r>
-        <w:rPr>
-          <w:color w:val="BFBFBF"/>
-          <w:lang w:val="en-US"/>
-        </w:rPr>
-        <w:t>publically</w:t>
-      </w:r>
-      <w:proofErr w:type="spellEnd"/>
-      <w:r>
-        <w:rPr>
-          <w:color w:val="BFBFBF"/>
-          <w:lang w:val="en-US"/>
-        </w:rPr>
-        <w:t xml:space="preserve"> give away the programming language idea. I think I notice a lot of insecurities about people thinking it is a good idea or not. Maybe because I was trying to sell the idea, rather than just give it away? I get that I wanted a framework into which all of my ideas fit. I like some of the modularization of the concepts. But I do want to just cut away a few things. I think I am still trying to sell an idea, but then in a different way. I do not have the intention to sell it for cash, but I do want to not make it too ambitious, cover too much, so large in scope, that no one would pick it up anymore.</w:t>
+        <w:t>And lose the 'programming it out' part. And loose 'it is also a framework and an OS and any commonly used application'. It is actually quite hard for me to let go of that idea. I liked my playground back then. I wanted proof, that this could be used to realize software quicker, so one man can do what would have taken an army of programmers to do before. But I don't have that ambition anymore. Right now I just want to publically give away the programming language idea. I think I notice a lot of insecurities about people thinking it is a good idea or not. Maybe because I was trying to sell the idea, rather than just give it away? I get that I wanted a framework into which all of my ideas fit. I like some of the modularization of the concepts. But I do want to just cut away a few things. I think I am still trying to sell an idea, but then in a different way. I do not have the intention to sell it for cash, but I do want to not make it too ambitious, cover too much, so large in scope, that no one would pick it up anymore.</w:t>
       </w:r>
       <w:r>
         <w:rPr>
@@ -12763,23 +12903,7 @@
           <w:color w:val="BFBFBF"/>
           <w:lang w:val="en-US"/>
         </w:rPr>
-        <w:t xml:space="preserve"> the product. I have a </w:t>
-      </w:r>
-      <w:proofErr w:type="spellStart"/>
-      <w:r>
-        <w:rPr>
-          <w:color w:val="BFBFBF"/>
-          <w:lang w:val="en-US"/>
-        </w:rPr>
-        <w:t>canundrum</w:t>
-      </w:r>
-      <w:proofErr w:type="spellEnd"/>
-      <w:r>
-        <w:rPr>
-          <w:color w:val="BFBFBF"/>
-          <w:lang w:val="en-US"/>
-        </w:rPr>
-        <w:t>. I cannot describe the product without making the product, because the description is the product.</w:t>
+        <w:t xml:space="preserve"> the product. I have a canundrum. I cannot describe the product without making the product, because the description is the product.</w:t>
       </w:r>
     </w:p>
     <w:p>
@@ -13223,23 +13347,7 @@
           <w:color w:val="BFBFBF"/>
           <w:lang w:val="en-US"/>
         </w:rPr>
-        <w:t xml:space="preserve">* </w:t>
-      </w:r>
-      <w:proofErr w:type="spellStart"/>
-      <w:r>
-        <w:rPr>
-          <w:color w:val="BFBFBF"/>
-          <w:lang w:val="en-US"/>
-        </w:rPr>
-        <w:t>JMath</w:t>
-      </w:r>
-      <w:proofErr w:type="spellEnd"/>
-      <w:r>
-        <w:rPr>
-          <w:color w:val="BFBFBF"/>
-          <w:lang w:val="en-US"/>
-        </w:rPr>
-        <w:t xml:space="preserve"> 0.9 docs in Dutch</w:t>
+        <w:t>* JMath 0.9 docs in Dutch</w:t>
       </w:r>
     </w:p>
     <w:p>
@@ -13433,39 +13541,7 @@
           <w:color w:val="BFBFBF"/>
           <w:lang w:val="en-US"/>
         </w:rPr>
-        <w:t xml:space="preserve">The math as objects does have a link to how math can be made not intrinsic to the language, but an extension library, which can still be compiled to good old CPU instructions. That concept is interesting for the idea of the new computer </w:t>
-      </w:r>
-      <w:proofErr w:type="spellStart"/>
-      <w:r>
-        <w:rPr>
-          <w:color w:val="BFBFBF"/>
-          <w:lang w:val="en-US"/>
-        </w:rPr>
-        <w:t>langauge</w:t>
-      </w:r>
-      <w:proofErr w:type="spellEnd"/>
-      <w:r>
-        <w:rPr>
-          <w:color w:val="BFBFBF"/>
-          <w:lang w:val="en-US"/>
-        </w:rPr>
-        <w:t xml:space="preserve">. But... none of this documentation is well worded to </w:t>
-      </w:r>
-      <w:proofErr w:type="spellStart"/>
-      <w:r>
-        <w:rPr>
-          <w:color w:val="BFBFBF"/>
-          <w:lang w:val="en-US"/>
-        </w:rPr>
-        <w:t>suppord</w:t>
-      </w:r>
-      <w:proofErr w:type="spellEnd"/>
-      <w:r>
-        <w:rPr>
-          <w:color w:val="BFBFBF"/>
-          <w:lang w:val="en-US"/>
-        </w:rPr>
-        <w:t xml:space="preserve"> that concept...</w:t>
+        <w:t>The math as objects does have a link to how math can be made not intrinsic to the language, but an extension library, which can still be compiled to good old CPU instructions. That concept is interesting for the idea of the new computer langauge. But... none of this documentation is well worded to suppord that concept...</w:t>
       </w:r>
     </w:p>
     <w:p>
@@ -13840,8 +13916,8 @@
       </w:pPr>
     </w:p>
     <w:sectPr>
-      <w:headerReference w:type="default" r:id="rId9"/>
-      <w:footerReference w:type="default" r:id="rId10"/>
+      <w:headerReference w:type="default" r:id="rId13"/>
+      <w:footerReference w:type="default" r:id="rId14"/>
       <w:pgSz w:w="11906" w:h="16838"/>
       <w:pgMar w:top="1977" w:right="1417" w:bottom="1417" w:left="1417" w:header="708" w:footer="708" w:gutter="0"/>
       <w:cols w:space="708"/>

</xml_diff>

<commit_message>
Circle Language Spec Plan: * Rename "Automatic Diagram Organization Ideas.md" to "Diagram Metrics Ideas.md" * Consider using Pandoc for conversion from docx to MD.
</commit_message>
<xml_diff>
--- a/Circle Language Spec Plan/1. Current/2019-08 Circle Language Spec Revamp Notes.docx
+++ b/Circle Language Spec Plan/1. Current/2019-08 Circle Language Spec Revamp Notes.docx
@@ -4612,15 +4612,7 @@
         <w:rPr>
           <w:lang w:val="en-US"/>
         </w:rPr>
-        <w:t xml:space="preserve">Limitation: I choose to not reorganize/resubdivide the sub projects. I choose to just change </w:t>
-      </w:r>
-      <w:bookmarkStart w:id="10" w:name="_GoBack"/>
-      <w:bookmarkEnd w:id="10"/>
-      <w:r>
-        <w:rPr>
-          <w:lang w:val="en-US"/>
-        </w:rPr>
-        <w:t>the wording.</w:t>
+        <w:t>Limitation: I choose to not reorganize/resubdivide the sub projects. I choose to just change the wording.</w:t>
       </w:r>
     </w:p>
     <w:p>
@@ -4635,7 +4627,7 @@
           <w:lang w:val="en-US"/>
         </w:rPr>
       </w:pPr>
-      <w:bookmarkStart w:id="11" w:name="_Hlk38207089"/>
+      <w:bookmarkStart w:id="10" w:name="_Hlk38207089"/>
       <w:r>
         <w:rPr>
           <w:color w:val="BFBFBF" w:themeColor="background1" w:themeShade="BF"/>
@@ -4740,6 +4732,60 @@
       <w:pPr>
         <w:pStyle w:val="ListParagraph"/>
         <w:numPr>
+          <w:ilvl w:val="1"/>
+          <w:numId w:val="25"/>
+        </w:numPr>
+        <w:rPr>
+          <w:lang w:val="en-US"/>
+        </w:rPr>
+      </w:pPr>
+      <w:r>
+        <w:rPr>
+          <w:lang w:val="en-US"/>
+        </w:rPr>
+        <w:t>Automatic Containment Spec Plan.docx</w:t>
+      </w:r>
+    </w:p>
+    <w:p>
+      <w:pPr>
+        <w:pStyle w:val="ListParagraph"/>
+        <w:numPr>
+          <w:ilvl w:val="1"/>
+          <w:numId w:val="25"/>
+        </w:numPr>
+        <w:rPr>
+          <w:lang w:val="en-US"/>
+        </w:rPr>
+      </w:pPr>
+      <w:r>
+        <w:rPr>
+          <w:lang w:val="en-US"/>
+        </w:rPr>
+        <w:t>Automatic Diagram Organization Ideas.md</w:t>
+      </w:r>
+    </w:p>
+    <w:p>
+      <w:pPr>
+        <w:pStyle w:val="ListParagraph"/>
+        <w:numPr>
+          <w:ilvl w:val="1"/>
+          <w:numId w:val="25"/>
+        </w:numPr>
+        <w:rPr>
+          <w:lang w:val="en-US"/>
+        </w:rPr>
+      </w:pPr>
+      <w:r>
+        <w:rPr>
+          <w:lang w:val="en-US"/>
+        </w:rPr>
+        <w:t>&gt; Merge those two, but then split topics about Diagram Metrics from Automatic Containment: two topics. Those intertwine in those two documents.</w:t>
+      </w:r>
+    </w:p>
+    <w:p>
+      <w:pPr>
+        <w:pStyle w:val="ListParagraph"/>
+        <w:numPr>
           <w:ilvl w:val="0"/>
           <w:numId w:val="25"/>
         </w:numPr>
@@ -4754,7 +4800,7 @@
         <w:t>Done projects</w:t>
       </w:r>
     </w:p>
-    <w:bookmarkEnd w:id="11"/>
+    <w:bookmarkEnd w:id="10"/>
     <w:p>
       <w:pPr>
         <w:pStyle w:val="ListParagraph"/>
@@ -5021,7 +5067,7 @@
           <w:lang w:val="en-US"/>
         </w:rPr>
       </w:pPr>
-      <w:bookmarkStart w:id="12" w:name="_Toc37540059"/>
+      <w:bookmarkStart w:id="11" w:name="_Toc37540059"/>
       <w:r>
         <w:rPr>
           <w:color w:val="B4C6E7"/>
@@ -5050,7 +5096,7 @@
         </w:rPr>
         <w:t>e</w:t>
       </w:r>
-      <w:bookmarkEnd w:id="12"/>
+      <w:bookmarkEnd w:id="11"/>
     </w:p>
     <w:p>
       <w:pPr>
@@ -5636,7 +5682,7 @@
           <w:lang w:val="en-US"/>
         </w:rPr>
       </w:pPr>
-      <w:bookmarkStart w:id="13" w:name="_Toc37540060"/>
+      <w:bookmarkStart w:id="12" w:name="_Toc37540060"/>
       <w:r>
         <w:rPr>
           <w:color w:val="B4C6E7"/>
@@ -6415,6 +6461,151 @@
     </w:p>
     <w:p>
       <w:pPr>
+        <w:pStyle w:val="ListParagraph"/>
+        <w:numPr>
+          <w:ilvl w:val="0"/>
+          <w:numId w:val="25"/>
+        </w:numPr>
+        <w:rPr>
+          <w:color w:val="FFC000"/>
+          <w:lang w:val="en-US"/>
+        </w:rPr>
+      </w:pPr>
+      <w:r>
+        <w:rPr>
+          <w:color w:val="FFC000"/>
+          <w:lang w:val="en-US"/>
+        </w:rPr>
+        <w:t>Conversion programs:</w:t>
+      </w:r>
+    </w:p>
+    <w:p>
+      <w:pPr>
+        <w:pStyle w:val="ListParagraph"/>
+        <w:numPr>
+          <w:ilvl w:val="1"/>
+          <w:numId w:val="25"/>
+        </w:numPr>
+        <w:rPr>
+          <w:color w:val="FFC000"/>
+          <w:lang w:val="en-US"/>
+        </w:rPr>
+      </w:pPr>
+      <w:r>
+        <w:rPr>
+          <w:color w:val="FFC000"/>
+          <w:lang w:val="en-US"/>
+        </w:rPr>
+        <w:t xml:space="preserve">Pandoc: I did not like it. It was expecting a user interface, but I got a command line interface. Also, the output from docx to MD is not </w:t>
+      </w:r>
+      <w:r>
+        <w:rPr>
+          <w:color w:val="FFC000"/>
+          <w:lang w:val="en-US"/>
+        </w:rPr>
+        <w:t>what I expected</w:t>
+      </w:r>
+      <w:r>
+        <w:rPr>
+          <w:color w:val="FFC000"/>
+          <w:lang w:val="en-US"/>
+        </w:rPr>
+        <w:t>. I got quote markup &gt; for just indentation and a dashed bulleted list got the dashes escaped or something \-. The check list style for GitHub that's kind a sorta already MD format, got escaped it seemed.</w:t>
+      </w:r>
+      <w:r>
+        <w:rPr>
+          <w:color w:val="FFC000"/>
+          <w:lang w:val="en-US"/>
+        </w:rPr>
+        <w:t xml:space="preserve"> </w:t>
+      </w:r>
+      <w:r>
+        <w:rPr>
+          <w:color w:val="FFC000"/>
+          <w:lang w:val="en-US"/>
+        </w:rPr>
+        <w:t xml:space="preserve">I get not everything is unambiguously translatable, but this was too far removed of what I would type in myself. </w:t>
+      </w:r>
+      <w:bookmarkStart w:id="13" w:name="_GoBack"/>
+      <w:bookmarkEnd w:id="13"/>
+      <w:r>
+        <w:rPr>
+          <w:color w:val="FFC000"/>
+          <w:lang w:val="en-US"/>
+        </w:rPr>
+        <w:t>So sorry, pandoc</w:t>
+      </w:r>
+      <w:r>
+        <w:rPr>
+          <w:color w:val="FFC000"/>
+          <w:lang w:val="en-US"/>
+        </w:rPr>
+        <w:t>.</w:t>
+      </w:r>
+      <w:r>
+        <w:rPr>
+          <w:color w:val="FFC000"/>
+          <w:lang w:val="en-US"/>
+        </w:rPr>
+        <w:t xml:space="preserve"> </w:t>
+      </w:r>
+      <w:r>
+        <w:rPr>
+          <w:color w:val="FFC000"/>
+          <w:lang w:val="en-US"/>
+        </w:rPr>
+        <w:t>M</w:t>
+      </w:r>
+      <w:r>
+        <w:rPr>
+          <w:color w:val="FFC000"/>
+          <w:lang w:val="en-US"/>
+        </w:rPr>
+        <w:t>oving on.</w:t>
+      </w:r>
+    </w:p>
+    <w:p>
+      <w:pPr>
+        <w:pStyle w:val="ListParagraph"/>
+        <w:numPr>
+          <w:ilvl w:val="1"/>
+          <w:numId w:val="25"/>
+        </w:numPr>
+        <w:rPr>
+          <w:color w:val="FFC000"/>
+          <w:lang w:val="en-US"/>
+        </w:rPr>
+      </w:pPr>
+      <w:r>
+        <w:rPr>
+          <w:color w:val="FFC000"/>
+          <w:lang w:val="en-US"/>
+        </w:rPr>
+        <w:t>I might as well just copy paste to a text document and then do it myself.</w:t>
+      </w:r>
+    </w:p>
+    <w:p>
+      <w:pPr>
+        <w:pStyle w:val="ListParagraph"/>
+        <w:numPr>
+          <w:ilvl w:val="1"/>
+          <w:numId w:val="25"/>
+        </w:numPr>
+        <w:rPr>
+          <w:color w:val="FFC000"/>
+          <w:lang w:val="en-US"/>
+        </w:rPr>
+      </w:pPr>
+      <w:r>
+        <w:rPr>
+          <w:color w:val="FFC000"/>
+          <w:lang w:val="en-US"/>
+        </w:rPr>
+        <w:t>But I am going into reseach again, and that is not what I want to deeply into. I do not have the energy.</w:t>
+      </w:r>
+    </w:p>
+    <w:p>
+      <w:pPr>
         <w:pStyle w:val="Heading3"/>
         <w:rPr>
           <w:color w:val="B4C6E7"/>
@@ -6442,7 +6633,7 @@
         </w:rPr>
         <w:t xml:space="preserve"> Design</w:t>
       </w:r>
-      <w:bookmarkEnd w:id="13"/>
+      <w:bookmarkEnd w:id="12"/>
     </w:p>
     <w:p>
       <w:pPr>

</xml_diff>

<commit_message>
Circle Language Spec Plan: Moving Automatic Containment out-of-scope.
</commit_message>
<xml_diff>
--- a/Circle Language Spec Plan/1. Current/2019-08 Circle Language Spec Revamp Notes.docx
+++ b/Circle Language Spec Plan/1. Current/2019-08 Circle Language Spec Revamp Notes.docx
@@ -4772,20 +4772,141 @@
           <w:numId w:val="25"/>
         </w:numPr>
         <w:rPr>
-          <w:lang w:val="en-US"/>
-        </w:rPr>
-      </w:pPr>
-      <w:r>
-        <w:rPr>
-          <w:lang w:val="en-US"/>
-        </w:rPr>
-        <w:t>&gt; Merge those two, but then split topics about Diagram Metrics from Automatic Containment: two topics. Those intertwine in those two documents.</w:t>
+          <w:color w:val="BFBFBF" w:themeColor="background1" w:themeShade="BF"/>
+          <w:lang w:val="en-US"/>
+        </w:rPr>
+      </w:pPr>
+      <w:r>
+        <w:rPr>
+          <w:color w:val="BFBFBF" w:themeColor="background1" w:themeShade="BF"/>
+          <w:lang w:val="en-US"/>
+        </w:rPr>
+        <w:t>S</w:t>
+      </w:r>
+      <w:r>
+        <w:rPr>
+          <w:color w:val="BFBFBF" w:themeColor="background1" w:themeShade="BF"/>
+          <w:lang w:val="en-US"/>
+        </w:rPr>
+        <w:t xml:space="preserve">plit </w:t>
+      </w:r>
+      <w:r>
+        <w:rPr>
+          <w:color w:val="BFBFBF" w:themeColor="background1" w:themeShade="BF"/>
+          <w:lang w:val="en-US"/>
+        </w:rPr>
+        <w:t xml:space="preserve">up </w:t>
+      </w:r>
+      <w:r>
+        <w:rPr>
+          <w:color w:val="BFBFBF" w:themeColor="background1" w:themeShade="BF"/>
+          <w:lang w:val="en-US"/>
+        </w:rPr>
+        <w:t>topics about Diagram Metrics from Automatic Containment: two topics. Those intertwine in those two documents.</w:t>
       </w:r>
     </w:p>
     <w:p>
       <w:pPr>
         <w:pStyle w:val="ListParagraph"/>
         <w:numPr>
+          <w:ilvl w:val="1"/>
+          <w:numId w:val="25"/>
+        </w:numPr>
+        <w:rPr>
+          <w:lang w:val="en-US"/>
+        </w:rPr>
+      </w:pPr>
+      <w:r>
+        <w:rPr>
+          <w:lang w:val="en-US"/>
+        </w:rPr>
+        <w:t>Automatic Containment was going to be put out of scope, because it is so difficult and really in the way of explaining how to use these diagrams normally.</w:t>
+      </w:r>
+    </w:p>
+    <w:p>
+      <w:pPr>
+        <w:pStyle w:val="ListParagraph"/>
+        <w:numPr>
+          <w:ilvl w:val="1"/>
+          <w:numId w:val="25"/>
+        </w:numPr>
+        <w:rPr>
+          <w:lang w:val="en-US"/>
+        </w:rPr>
+      </w:pPr>
+      <w:r>
+        <w:rPr>
+          <w:lang w:val="en-US"/>
+        </w:rPr>
+        <w:t>I said I would focus on reformulating, not on scoping, but I just don't want to reformulate this content, it is so unclear</w:t>
+      </w:r>
+      <w:r>
+        <w:rPr>
+          <w:lang w:val="en-US"/>
+        </w:rPr>
+        <w:t>.</w:t>
+      </w:r>
+    </w:p>
+    <w:p>
+      <w:pPr>
+        <w:pStyle w:val="ListParagraph"/>
+        <w:numPr>
+          <w:ilvl w:val="1"/>
+          <w:numId w:val="25"/>
+        </w:numPr>
+        <w:rPr>
+          <w:lang w:val="en-US"/>
+        </w:rPr>
+      </w:pPr>
+      <w:r>
+        <w:rPr>
+          <w:lang w:val="en-US"/>
+        </w:rPr>
+        <w:t>Would I simply move more to the 'out-of-scope' document</w:t>
+      </w:r>
+      <w:r>
+        <w:rPr>
+          <w:lang w:val="en-US"/>
+        </w:rPr>
+        <w:t>?</w:t>
+      </w:r>
+      <w:r>
+        <w:rPr>
+          <w:lang w:val="en-US"/>
+        </w:rPr>
+        <w:t xml:space="preserve"> I doubt, because I moved 'Errors' and the 'Concept Construct' from out-of-scope to in-scope but postponed, because they 'felt' part of the language. Now the scoping rules change and I am wondering about how to organize things for a moment.</w:t>
+      </w:r>
+    </w:p>
+    <w:p>
+      <w:pPr>
+        <w:pStyle w:val="ListParagraph"/>
+        <w:numPr>
+          <w:ilvl w:val="1"/>
+          <w:numId w:val="25"/>
+        </w:numPr>
+        <w:rPr>
+          <w:lang w:val="en-US"/>
+        </w:rPr>
+      </w:pPr>
+      <w:r>
+        <w:rPr>
+          <w:lang w:val="en-US"/>
+        </w:rPr>
+        <w:t>Looking at the folder subdivision of the planning docs, it does seem like it should be moved there.</w:t>
+      </w:r>
+      <w:r>
+        <w:rPr>
+          <w:lang w:val="en-US"/>
+        </w:rPr>
+        <w:t xml:space="preserve"> And so does the concept construct. Moved back again.</w:t>
+      </w:r>
+      <w:bookmarkStart w:id="11" w:name="_GoBack"/>
+      <w:bookmarkEnd w:id="11"/>
+    </w:p>
+    <w:p>
+      <w:pPr>
+        <w:pStyle w:val="ListParagraph"/>
+        <w:numPr>
           <w:ilvl w:val="0"/>
           <w:numId w:val="25"/>
         </w:numPr>
@@ -5067,7 +5188,7 @@
           <w:lang w:val="en-US"/>
         </w:rPr>
       </w:pPr>
-      <w:bookmarkStart w:id="11" w:name="_Toc37540059"/>
+      <w:bookmarkStart w:id="12" w:name="_Toc37540059"/>
       <w:r>
         <w:rPr>
           <w:color w:val="B4C6E7"/>
@@ -5096,7 +5217,7 @@
         </w:rPr>
         <w:t>e</w:t>
       </w:r>
-      <w:bookmarkEnd w:id="11"/>
+      <w:bookmarkEnd w:id="12"/>
     </w:p>
     <w:p>
       <w:pPr>
@@ -5682,7 +5803,7 @@
           <w:lang w:val="en-US"/>
         </w:rPr>
       </w:pPr>
-      <w:bookmarkStart w:id="12" w:name="_Toc37540060"/>
+      <w:bookmarkStart w:id="13" w:name="_Toc37540060"/>
       <w:r>
         <w:rPr>
           <w:color w:val="B4C6E7"/>
@@ -6526,114 +6647,112 @@
         </w:rPr>
         <w:t xml:space="preserve">I get not everything is unambiguously translatable, but this was too far removed of what I would type in myself. </w:t>
       </w:r>
-      <w:bookmarkStart w:id="13" w:name="_GoBack"/>
+      <w:r>
+        <w:rPr>
+          <w:color w:val="FFC000"/>
+          <w:lang w:val="en-US"/>
+        </w:rPr>
+        <w:t>So sorry, pandoc</w:t>
+      </w:r>
+      <w:r>
+        <w:rPr>
+          <w:color w:val="FFC000"/>
+          <w:lang w:val="en-US"/>
+        </w:rPr>
+        <w:t>.</w:t>
+      </w:r>
+      <w:r>
+        <w:rPr>
+          <w:color w:val="FFC000"/>
+          <w:lang w:val="en-US"/>
+        </w:rPr>
+        <w:t xml:space="preserve"> </w:t>
+      </w:r>
+      <w:r>
+        <w:rPr>
+          <w:color w:val="FFC000"/>
+          <w:lang w:val="en-US"/>
+        </w:rPr>
+        <w:t>M</w:t>
+      </w:r>
+      <w:r>
+        <w:rPr>
+          <w:color w:val="FFC000"/>
+          <w:lang w:val="en-US"/>
+        </w:rPr>
+        <w:t>oving on.</w:t>
+      </w:r>
+    </w:p>
+    <w:p>
+      <w:pPr>
+        <w:pStyle w:val="ListParagraph"/>
+        <w:numPr>
+          <w:ilvl w:val="1"/>
+          <w:numId w:val="25"/>
+        </w:numPr>
+        <w:rPr>
+          <w:color w:val="FFC000"/>
+          <w:lang w:val="en-US"/>
+        </w:rPr>
+      </w:pPr>
+      <w:r>
+        <w:rPr>
+          <w:color w:val="FFC000"/>
+          <w:lang w:val="en-US"/>
+        </w:rPr>
+        <w:t>I might as well just copy paste to a text document and then do it myself.</w:t>
+      </w:r>
+    </w:p>
+    <w:p>
+      <w:pPr>
+        <w:pStyle w:val="ListParagraph"/>
+        <w:numPr>
+          <w:ilvl w:val="1"/>
+          <w:numId w:val="25"/>
+        </w:numPr>
+        <w:rPr>
+          <w:color w:val="FFC000"/>
+          <w:lang w:val="en-US"/>
+        </w:rPr>
+      </w:pPr>
+      <w:r>
+        <w:rPr>
+          <w:color w:val="FFC000"/>
+          <w:lang w:val="en-US"/>
+        </w:rPr>
+        <w:t>But I am going into reseach again, and that is not what I want to deeply into. I do not have the energy.</w:t>
+      </w:r>
+    </w:p>
+    <w:p>
+      <w:pPr>
+        <w:pStyle w:val="Heading3"/>
+        <w:rPr>
+          <w:color w:val="B4C6E7"/>
+          <w:lang w:val="en-US"/>
+        </w:rPr>
+      </w:pPr>
+      <w:r>
+        <w:rPr>
+          <w:color w:val="B4C6E7"/>
+          <w:lang w:val="en-US"/>
+        </w:rPr>
+        <w:t>2019-12-29 Brainstorm Circle Language Spec</w:t>
+      </w:r>
+      <w:r>
+        <w:rPr>
+          <w:color w:val="B4C6E7"/>
+          <w:lang w:val="en-US"/>
+        </w:rPr>
+        <w:t>:</w:t>
+      </w:r>
+      <w:r>
+        <w:rPr>
+          <w:color w:val="B4C6E7"/>
+          <w:lang w:val="en-US"/>
+        </w:rPr>
+        <w:t xml:space="preserve"> Design</w:t>
+      </w:r>
       <w:bookmarkEnd w:id="13"/>
-      <w:r>
-        <w:rPr>
-          <w:color w:val="FFC000"/>
-          <w:lang w:val="en-US"/>
-        </w:rPr>
-        <w:t>So sorry, pandoc</w:t>
-      </w:r>
-      <w:r>
-        <w:rPr>
-          <w:color w:val="FFC000"/>
-          <w:lang w:val="en-US"/>
-        </w:rPr>
-        <w:t>.</w:t>
-      </w:r>
-      <w:r>
-        <w:rPr>
-          <w:color w:val="FFC000"/>
-          <w:lang w:val="en-US"/>
-        </w:rPr>
-        <w:t xml:space="preserve"> </w:t>
-      </w:r>
-      <w:r>
-        <w:rPr>
-          <w:color w:val="FFC000"/>
-          <w:lang w:val="en-US"/>
-        </w:rPr>
-        <w:t>M</w:t>
-      </w:r>
-      <w:r>
-        <w:rPr>
-          <w:color w:val="FFC000"/>
-          <w:lang w:val="en-US"/>
-        </w:rPr>
-        <w:t>oving on.</w:t>
-      </w:r>
-    </w:p>
-    <w:p>
-      <w:pPr>
-        <w:pStyle w:val="ListParagraph"/>
-        <w:numPr>
-          <w:ilvl w:val="1"/>
-          <w:numId w:val="25"/>
-        </w:numPr>
-        <w:rPr>
-          <w:color w:val="FFC000"/>
-          <w:lang w:val="en-US"/>
-        </w:rPr>
-      </w:pPr>
-      <w:r>
-        <w:rPr>
-          <w:color w:val="FFC000"/>
-          <w:lang w:val="en-US"/>
-        </w:rPr>
-        <w:t>I might as well just copy paste to a text document and then do it myself.</w:t>
-      </w:r>
-    </w:p>
-    <w:p>
-      <w:pPr>
-        <w:pStyle w:val="ListParagraph"/>
-        <w:numPr>
-          <w:ilvl w:val="1"/>
-          <w:numId w:val="25"/>
-        </w:numPr>
-        <w:rPr>
-          <w:color w:val="FFC000"/>
-          <w:lang w:val="en-US"/>
-        </w:rPr>
-      </w:pPr>
-      <w:r>
-        <w:rPr>
-          <w:color w:val="FFC000"/>
-          <w:lang w:val="en-US"/>
-        </w:rPr>
-        <w:t>But I am going into reseach again, and that is not what I want to deeply into. I do not have the energy.</w:t>
-      </w:r>
-    </w:p>
-    <w:p>
-      <w:pPr>
-        <w:pStyle w:val="Heading3"/>
-        <w:rPr>
-          <w:color w:val="B4C6E7"/>
-          <w:lang w:val="en-US"/>
-        </w:rPr>
-      </w:pPr>
-      <w:r>
-        <w:rPr>
-          <w:color w:val="B4C6E7"/>
-          <w:lang w:val="en-US"/>
-        </w:rPr>
-        <w:t>2019-12-29 Brainstorm Circle Language Spec</w:t>
-      </w:r>
-      <w:r>
-        <w:rPr>
-          <w:color w:val="B4C6E7"/>
-          <w:lang w:val="en-US"/>
-        </w:rPr>
-        <w:t>:</w:t>
-      </w:r>
-      <w:r>
-        <w:rPr>
-          <w:color w:val="B4C6E7"/>
-          <w:lang w:val="en-US"/>
-        </w:rPr>
-        <w:t xml:space="preserve"> Design</w:t>
-      </w:r>
-      <w:bookmarkEnd w:id="12"/>
     </w:p>
     <w:p>
       <w:pPr>

</xml_diff>

<commit_message>
Circle Language Spec Plan: * Use more open wording in "Classes Spec Update Ideas.md" * Rename to "Diagram Metriics Ideas.md". * Move the Concept Construct out of scope again.
</commit_message>
<xml_diff>
--- a/Circle Language Spec Plan/1. Current/2019-08 Circle Language Spec Revamp Notes.docx
+++ b/Circle Language Spec Plan/1. Current/2019-08 Circle Language Spec Revamp Notes.docx
@@ -3767,6 +3767,47 @@
     </w:p>
     <w:p>
       <w:pPr>
+        <w:numPr>
+          <w:ilvl w:val="0"/>
+          <w:numId w:val="25"/>
+        </w:numPr>
+        <w:rPr>
+          <w:lang w:val="en-US"/>
+        </w:rPr>
+      </w:pPr>
+      <w:r>
+        <w:rPr>
+          <w:lang w:val="en-US"/>
+        </w:rPr>
+        <w:t xml:space="preserve">Maybe not write to clarify new concepts, but rather </w:t>
+      </w:r>
+      <w:r>
+        <w:rPr>
+          <w:lang w:val="en-US"/>
+        </w:rPr>
+        <w:t xml:space="preserve">limit it organizing </w:t>
+      </w:r>
+      <w:r>
+        <w:rPr>
+          <w:lang w:val="en-US"/>
+        </w:rPr>
+        <w:t>already worked out</w:t>
+      </w:r>
+      <w:r>
+        <w:rPr>
+          <w:lang w:val="en-US"/>
+        </w:rPr>
+        <w:t xml:space="preserve"> </w:t>
+      </w:r>
+      <w:r>
+        <w:rPr>
+          <w:lang w:val="en-US"/>
+        </w:rPr>
+        <w:t>concepts.</w:t>
+      </w:r>
+    </w:p>
+    <w:p>
+      <w:pPr>
         <w:pStyle w:val="Heading3"/>
         <w:rPr>
           <w:color w:val="B4C6E7"/>
@@ -3991,11 +4032,13 @@
           <w:numId w:val="25"/>
         </w:numPr>
         <w:rPr>
-          <w:lang w:val="en-US"/>
-        </w:rPr>
-      </w:pPr>
-      <w:r>
-        <w:rPr>
+          <w:color w:val="BFBFBF" w:themeColor="background1" w:themeShade="BF"/>
+          <w:lang w:val="en-US"/>
+        </w:rPr>
+      </w:pPr>
+      <w:r>
+        <w:rPr>
+          <w:color w:val="BFBFBF" w:themeColor="background1" w:themeShade="BF"/>
           <w:lang w:val="en-US"/>
         </w:rPr>
         <w:t>Remove studying goals.</w:t>
@@ -4097,11 +4140,13 @@
           <w:numId w:val="25"/>
         </w:numPr>
         <w:rPr>
-          <w:lang w:val="en-US"/>
-        </w:rPr>
-      </w:pPr>
-      <w:r>
-        <w:rPr>
+          <w:color w:val="BFBFBF" w:themeColor="background1" w:themeShade="BF"/>
+          <w:lang w:val="en-US"/>
+        </w:rPr>
+      </w:pPr>
+      <w:r>
+        <w:rPr>
+          <w:color w:val="BFBFBF" w:themeColor="background1" w:themeShade="BF"/>
           <w:lang w:val="en-US"/>
         </w:rPr>
         <w:t>(The 'Productive Writing' part of the Strategy doc is quite resolute in the language.)</w:t>
@@ -4275,7 +4320,19 @@
         <w:rPr>
           <w:lang w:val="en-US"/>
         </w:rPr>
-        <w:t>Convert from Word to markdown, so it may get indexed by Google once published.</w:t>
+        <w:t xml:space="preserve">Convert from Word to markdown, so it may get indexed by Google </w:t>
+      </w:r>
+      <w:r>
+        <w:rPr>
+          <w:lang w:val="en-US"/>
+        </w:rPr>
+        <w:t xml:space="preserve">and easier to navigate and read </w:t>
+      </w:r>
+      <w:r>
+        <w:rPr>
+          <w:lang w:val="en-US"/>
+        </w:rPr>
+        <w:t>once published.</w:t>
       </w:r>
     </w:p>
     <w:p>
@@ -4689,6 +4746,27 @@
         </w:rPr>
         <w:t>Circle Language Spec Ideas: ISNSE = Internet as a Single Computer &gt; But why?</w:t>
       </w:r>
+      <w:r>
+        <w:rPr>
+          <w:color w:val="FFC000"/>
+          <w:lang w:val="en-US"/>
+        </w:rPr>
+        <w:t xml:space="preserve"> Internet aS a</w:t>
+      </w:r>
+      <w:r>
+        <w:rPr>
+          <w:color w:val="FFC000"/>
+          <w:lang w:val="en-US"/>
+        </w:rPr>
+        <w:t>[N]</w:t>
+      </w:r>
+      <w:r>
+        <w:rPr>
+          <w:color w:val="FFC000"/>
+          <w:lang w:val="en-US"/>
+        </w:rPr>
+        <w:t xml:space="preserve"> Single Entity?</w:t>
+      </w:r>
     </w:p>
     <w:p>
       <w:pPr>
@@ -4736,32 +4814,193 @@
           <w:numId w:val="25"/>
         </w:numPr>
         <w:rPr>
-          <w:lang w:val="en-US"/>
-        </w:rPr>
-      </w:pPr>
-      <w:r>
-        <w:rPr>
-          <w:lang w:val="en-US"/>
-        </w:rPr>
-        <w:t>Automatic Containment Spec Plan.docx</w:t>
+          <w:color w:val="BFBFBF" w:themeColor="background1" w:themeShade="BF"/>
+          <w:lang w:val="en-US"/>
+        </w:rPr>
+      </w:pPr>
+      <w:r>
+        <w:rPr>
+          <w:color w:val="BFBFBF" w:themeColor="background1" w:themeShade="BF"/>
+          <w:lang w:val="en-US"/>
+        </w:rPr>
+        <w:t>/ Automatic Containment Spec Plan.docx</w:t>
       </w:r>
     </w:p>
     <w:p>
       <w:pPr>
         <w:pStyle w:val="ListParagraph"/>
         <w:numPr>
+          <w:ilvl w:val="2"/>
+          <w:numId w:val="25"/>
+        </w:numPr>
+        <w:rPr>
+          <w:color w:val="BFBFBF" w:themeColor="background1" w:themeShade="BF"/>
+          <w:lang w:val="en-US"/>
+        </w:rPr>
+      </w:pPr>
+      <w:r>
+        <w:rPr>
+          <w:color w:val="BFBFBF" w:themeColor="background1" w:themeShade="BF"/>
+          <w:lang w:val="en-US"/>
+        </w:rPr>
+        <w:t>S</w:t>
+      </w:r>
+      <w:r>
+        <w:rPr>
+          <w:color w:val="BFBFBF" w:themeColor="background1" w:themeShade="BF"/>
+          <w:lang w:val="en-US"/>
+        </w:rPr>
+        <w:t xml:space="preserve">plit </w:t>
+      </w:r>
+      <w:r>
+        <w:rPr>
+          <w:color w:val="BFBFBF" w:themeColor="background1" w:themeShade="BF"/>
+          <w:lang w:val="en-US"/>
+        </w:rPr>
+        <w:t xml:space="preserve">up </w:t>
+      </w:r>
+      <w:r>
+        <w:rPr>
+          <w:color w:val="BFBFBF" w:themeColor="background1" w:themeShade="BF"/>
+          <w:lang w:val="en-US"/>
+        </w:rPr>
+        <w:t>topics about Diagram Metrics from Automatic Containment: two topics. Those intertwine in those two documents.</w:t>
+      </w:r>
+    </w:p>
+    <w:p>
+      <w:pPr>
+        <w:pStyle w:val="ListParagraph"/>
+        <w:numPr>
+          <w:ilvl w:val="2"/>
+          <w:numId w:val="25"/>
+        </w:numPr>
+        <w:rPr>
+          <w:color w:val="BFBFBF" w:themeColor="background1" w:themeShade="BF"/>
+          <w:lang w:val="en-US"/>
+        </w:rPr>
+      </w:pPr>
+      <w:r>
+        <w:rPr>
+          <w:color w:val="BFBFBF" w:themeColor="background1" w:themeShade="BF"/>
+          <w:lang w:val="en-US"/>
+        </w:rPr>
+        <w:t>Automatic Containment was going to be put out of scope, because it is so difficult and really in the way of explaining how to use these diagrams normally.</w:t>
+      </w:r>
+    </w:p>
+    <w:p>
+      <w:pPr>
+        <w:pStyle w:val="ListParagraph"/>
+        <w:numPr>
+          <w:ilvl w:val="2"/>
+          <w:numId w:val="25"/>
+        </w:numPr>
+        <w:rPr>
+          <w:color w:val="BFBFBF" w:themeColor="background1" w:themeShade="BF"/>
+          <w:lang w:val="en-US"/>
+        </w:rPr>
+      </w:pPr>
+      <w:r>
+        <w:rPr>
+          <w:color w:val="BFBFBF" w:themeColor="background1" w:themeShade="BF"/>
+          <w:lang w:val="en-US"/>
+        </w:rPr>
+        <w:t>I said I would focus on reformulating, not on scoping, but I just don't want to reformulate this content, it is so unclear</w:t>
+      </w:r>
+      <w:r>
+        <w:rPr>
+          <w:color w:val="BFBFBF" w:themeColor="background1" w:themeShade="BF"/>
+          <w:lang w:val="en-US"/>
+        </w:rPr>
+        <w:t>.</w:t>
+      </w:r>
+    </w:p>
+    <w:p>
+      <w:pPr>
+        <w:pStyle w:val="ListParagraph"/>
+        <w:numPr>
+          <w:ilvl w:val="2"/>
+          <w:numId w:val="25"/>
+        </w:numPr>
+        <w:rPr>
+          <w:color w:val="BFBFBF" w:themeColor="background1" w:themeShade="BF"/>
+          <w:lang w:val="en-US"/>
+        </w:rPr>
+      </w:pPr>
+      <w:r>
+        <w:rPr>
+          <w:color w:val="BFBFBF" w:themeColor="background1" w:themeShade="BF"/>
+          <w:lang w:val="en-US"/>
+        </w:rPr>
+        <w:t>Would I simply move more to the 'out-of-scope' document</w:t>
+      </w:r>
+      <w:r>
+        <w:rPr>
+          <w:color w:val="BFBFBF" w:themeColor="background1" w:themeShade="BF"/>
+          <w:lang w:val="en-US"/>
+        </w:rPr>
+        <w:t>?</w:t>
+      </w:r>
+      <w:r>
+        <w:rPr>
+          <w:color w:val="BFBFBF" w:themeColor="background1" w:themeShade="BF"/>
+          <w:lang w:val="en-US"/>
+        </w:rPr>
+        <w:t xml:space="preserve"> I doubt, because I moved 'Errors' and the 'Concept Construct' from out-of-scope to in-scope but postponed, because they 'felt' part of the language. Now the scoping rules change and I am wondering about how to organize things for a moment.</w:t>
+      </w:r>
+    </w:p>
+    <w:p>
+      <w:pPr>
+        <w:pStyle w:val="ListParagraph"/>
+        <w:numPr>
+          <w:ilvl w:val="2"/>
+          <w:numId w:val="25"/>
+        </w:numPr>
+        <w:rPr>
+          <w:color w:val="BFBFBF" w:themeColor="background1" w:themeShade="BF"/>
+          <w:lang w:val="en-US"/>
+        </w:rPr>
+      </w:pPr>
+      <w:r>
+        <w:rPr>
+          <w:color w:val="BFBFBF" w:themeColor="background1" w:themeShade="BF"/>
+          <w:lang w:val="en-US"/>
+        </w:rPr>
+        <w:t>Looking at the folder subdivision of the planning docs, it does seem like it should be moved there.</w:t>
+      </w:r>
+      <w:r>
+        <w:rPr>
+          <w:color w:val="BFBFBF" w:themeColor="background1" w:themeShade="BF"/>
+          <w:lang w:val="en-US"/>
+        </w:rPr>
+        <w:t xml:space="preserve"> </w:t>
+      </w:r>
+      <w:r>
+        <w:rPr>
+          <w:strike/>
+          <w:color w:val="BFBFBF" w:themeColor="background1" w:themeShade="BF"/>
+          <w:lang w:val="en-US"/>
+        </w:rPr>
+        <w:t>And so does the concept construct. Moved back again.</w:t>
+      </w:r>
+    </w:p>
+    <w:p>
+      <w:pPr>
+        <w:pStyle w:val="ListParagraph"/>
+        <w:numPr>
           <w:ilvl w:val="1"/>
           <w:numId w:val="25"/>
         </w:numPr>
         <w:rPr>
-          <w:lang w:val="en-US"/>
-        </w:rPr>
-      </w:pPr>
-      <w:r>
-        <w:rPr>
-          <w:lang w:val="en-US"/>
-        </w:rPr>
-        <w:t>Automatic Diagram Organization Ideas.md</w:t>
+          <w:color w:val="BFBFBF" w:themeColor="background1" w:themeShade="BF"/>
+          <w:lang w:val="en-US"/>
+        </w:rPr>
+      </w:pPr>
+      <w:r>
+        <w:rPr>
+          <w:color w:val="BFBFBF" w:themeColor="background1" w:themeShade="BF"/>
+          <w:lang w:val="en-US"/>
+        </w:rPr>
+        <w:t>Classes Spec Update Ideas.md</w:t>
       </w:r>
     </w:p>
     <w:p>
@@ -4781,28 +5020,7 @@
           <w:color w:val="BFBFBF" w:themeColor="background1" w:themeShade="BF"/>
           <w:lang w:val="en-US"/>
         </w:rPr>
-        <w:t>S</w:t>
-      </w:r>
-      <w:r>
-        <w:rPr>
-          <w:color w:val="BFBFBF" w:themeColor="background1" w:themeShade="BF"/>
-          <w:lang w:val="en-US"/>
-        </w:rPr>
-        <w:t xml:space="preserve">plit </w:t>
-      </w:r>
-      <w:r>
-        <w:rPr>
-          <w:color w:val="BFBFBF" w:themeColor="background1" w:themeShade="BF"/>
-          <w:lang w:val="en-US"/>
-        </w:rPr>
-        <w:t xml:space="preserve">up </w:t>
-      </w:r>
-      <w:r>
-        <w:rPr>
-          <w:color w:val="BFBFBF" w:themeColor="background1" w:themeShade="BF"/>
-          <w:lang w:val="en-US"/>
-        </w:rPr>
-        <w:t>topics about Diagram Metrics from Automatic Containment: two topics. Those intertwine in those two documents.</w:t>
+        <w:t>Commands Spec Update Ideas.md</w:t>
       </w:r>
     </w:p>
     <w:p>
@@ -4820,13 +5038,31 @@
         <w:rPr>
           <w:lang w:val="en-US"/>
         </w:rPr>
-        <w:t>Automatic Containment was going to be put out of scope, because it is so difficult and really in the way of explaining how to use these diagrams normally.</w:t>
+        <w:t>Concept Construct Spec Project Summary.docx</w:t>
       </w:r>
     </w:p>
     <w:p>
       <w:pPr>
         <w:pStyle w:val="ListParagraph"/>
         <w:numPr>
+          <w:ilvl w:val="2"/>
+          <w:numId w:val="25"/>
+        </w:numPr>
+        <w:rPr>
+          <w:lang w:val="en-US"/>
+        </w:rPr>
+      </w:pPr>
+      <w:r>
+        <w:rPr>
+          <w:lang w:val="en-US"/>
+        </w:rPr>
+        <w:t>Move out-of-scope.</w:t>
+      </w:r>
+    </w:p>
+    <w:p>
+      <w:pPr>
+        <w:pStyle w:val="ListParagraph"/>
+        <w:numPr>
           <w:ilvl w:val="1"/>
           <w:numId w:val="25"/>
         </w:numPr>
@@ -4834,74 +5070,56 @@
           <w:lang w:val="en-US"/>
         </w:rPr>
       </w:pPr>
-      <w:r>
-        <w:rPr>
-          <w:lang w:val="en-US"/>
-        </w:rPr>
-        <w:t>I said I would focus on reformulating, not on scoping, but I just don't want to reformulate this content, it is so unclear</w:t>
-      </w:r>
-      <w:r>
-        <w:rPr>
-          <w:lang w:val="en-US"/>
-        </w:rPr>
-        <w:t>.</w:t>
-      </w:r>
-    </w:p>
-    <w:p>
-      <w:pPr>
-        <w:pStyle w:val="ListParagraph"/>
-        <w:numPr>
-          <w:ilvl w:val="1"/>
-          <w:numId w:val="25"/>
-        </w:numPr>
-        <w:rPr>
-          <w:lang w:val="en-US"/>
-        </w:rPr>
-      </w:pPr>
-      <w:r>
-        <w:rPr>
-          <w:lang w:val="en-US"/>
-        </w:rPr>
-        <w:t>Would I simply move more to the 'out-of-scope' document</w:t>
-      </w:r>
-      <w:r>
-        <w:rPr>
-          <w:lang w:val="en-US"/>
-        </w:rPr>
-        <w:t>?</w:t>
-      </w:r>
-      <w:r>
-        <w:rPr>
-          <w:lang w:val="en-US"/>
-        </w:rPr>
-        <w:t xml:space="preserve"> I doubt, because I moved 'Errors' and the 'Concept Construct' from out-of-scope to in-scope but postponed, because they 'felt' part of the language. Now the scoping rules change and I am wondering about how to organize things for a moment.</w:t>
-      </w:r>
-    </w:p>
-    <w:p>
-      <w:pPr>
-        <w:pStyle w:val="ListParagraph"/>
-        <w:numPr>
-          <w:ilvl w:val="1"/>
-          <w:numId w:val="25"/>
-        </w:numPr>
-        <w:rPr>
-          <w:lang w:val="en-US"/>
-        </w:rPr>
-      </w:pPr>
-      <w:r>
-        <w:rPr>
-          <w:lang w:val="en-US"/>
-        </w:rPr>
-        <w:t>Looking at the folder subdivision of the planning docs, it does seem like it should be moved there.</w:t>
-      </w:r>
-      <w:r>
-        <w:rPr>
-          <w:lang w:val="en-US"/>
-        </w:rPr>
-        <w:t xml:space="preserve"> And so does the concept construct. Moved back again.</w:t>
-      </w:r>
       <w:bookmarkStart w:id="11" w:name="_GoBack"/>
       <w:bookmarkEnd w:id="11"/>
+      <w:r>
+        <w:rPr>
+          <w:lang w:val="en-US"/>
+        </w:rPr>
+        <w:t>Concepts as External Modules Spec Goal (2008-05) (postponed).docx</w:t>
+      </w:r>
+    </w:p>
+    <w:p>
+      <w:pPr>
+        <w:pStyle w:val="ListParagraph"/>
+        <w:numPr>
+          <w:ilvl w:val="2"/>
+          <w:numId w:val="25"/>
+        </w:numPr>
+        <w:rPr>
+          <w:lang w:val="en-US"/>
+        </w:rPr>
+      </w:pPr>
+      <w:r>
+        <w:rPr>
+          <w:lang w:val="en-US"/>
+        </w:rPr>
+        <w:t xml:space="preserve">Move </w:t>
+      </w:r>
+      <w:r>
+        <w:rPr>
+          <w:lang w:val="en-US"/>
+        </w:rPr>
+        <w:t>out-of-scope.</w:t>
+      </w:r>
+    </w:p>
+    <w:p>
+      <w:pPr>
+        <w:pStyle w:val="ListParagraph"/>
+        <w:numPr>
+          <w:ilvl w:val="1"/>
+          <w:numId w:val="25"/>
+        </w:numPr>
+        <w:rPr>
+          <w:lang w:val="en-US"/>
+        </w:rPr>
+      </w:pPr>
+      <w:r>
+        <w:rPr>
+          <w:lang w:val="en-US"/>
+        </w:rPr>
+        <w:t>Diagram Metrics Ideas.md</w:t>
+      </w:r>
     </w:p>
     <w:p>
       <w:pPr>

</xml_diff>

<commit_message>
Circle Language Spec Plan: Put topics out of scope: Concurrency Resolution, Input/Output and Automatic Execution Order.
</commit_message>
<xml_diff>
--- a/Circle Language Spec Plan/1. Current/2019-08 Circle Language Spec Revamp Notes.docx
+++ b/Circle Language Spec Plan/1. Current/2019-08 Circle Language Spec Revamp Notes.docx
@@ -5031,11 +5031,13 @@
           <w:numId w:val="25"/>
         </w:numPr>
         <w:rPr>
-          <w:lang w:val="en-US"/>
-        </w:rPr>
-      </w:pPr>
-      <w:r>
-        <w:rPr>
+          <w:color w:val="BFBFBF" w:themeColor="background1" w:themeShade="BF"/>
+          <w:lang w:val="en-US"/>
+        </w:rPr>
+      </w:pPr>
+      <w:r>
+        <w:rPr>
+          <w:color w:val="BFBFBF" w:themeColor="background1" w:themeShade="BF"/>
           <w:lang w:val="en-US"/>
         </w:rPr>
         <w:t>Concept Construct Spec Project Summary.docx</w:t>
@@ -5049,11 +5051,13 @@
           <w:numId w:val="25"/>
         </w:numPr>
         <w:rPr>
-          <w:lang w:val="en-US"/>
-        </w:rPr>
-      </w:pPr>
-      <w:r>
-        <w:rPr>
+          <w:color w:val="BFBFBF" w:themeColor="background1" w:themeShade="BF"/>
+          <w:lang w:val="en-US"/>
+        </w:rPr>
+      </w:pPr>
+      <w:r>
+        <w:rPr>
+          <w:color w:val="BFBFBF" w:themeColor="background1" w:themeShade="BF"/>
           <w:lang w:val="en-US"/>
         </w:rPr>
         <w:t>Move out-of-scope.</w:t>
@@ -5067,41 +5071,588 @@
           <w:numId w:val="25"/>
         </w:numPr>
         <w:rPr>
-          <w:lang w:val="en-US"/>
-        </w:rPr>
-      </w:pPr>
+          <w:color w:val="BFBFBF" w:themeColor="background1" w:themeShade="BF"/>
+          <w:lang w:val="en-US"/>
+        </w:rPr>
+      </w:pPr>
+      <w:r>
+        <w:rPr>
+          <w:color w:val="BFBFBF" w:themeColor="background1" w:themeShade="BF"/>
+          <w:lang w:val="en-US"/>
+        </w:rPr>
+        <w:t>Concepts as External Modules Spec Goal (2008-05) (postponed).docx</w:t>
+      </w:r>
+    </w:p>
+    <w:p>
+      <w:pPr>
+        <w:pStyle w:val="ListParagraph"/>
+        <w:numPr>
+          <w:ilvl w:val="2"/>
+          <w:numId w:val="25"/>
+        </w:numPr>
+        <w:rPr>
+          <w:color w:val="BFBFBF" w:themeColor="background1" w:themeShade="BF"/>
+          <w:lang w:val="en-US"/>
+        </w:rPr>
+      </w:pPr>
+      <w:r>
+        <w:rPr>
+          <w:color w:val="BFBFBF" w:themeColor="background1" w:themeShade="BF"/>
+          <w:lang w:val="en-US"/>
+        </w:rPr>
+        <w:t xml:space="preserve">Move </w:t>
+      </w:r>
+      <w:r>
+        <w:rPr>
+          <w:color w:val="BFBFBF" w:themeColor="background1" w:themeShade="BF"/>
+          <w:lang w:val="en-US"/>
+        </w:rPr>
+        <w:t>out-of-scope.</w:t>
+      </w:r>
+    </w:p>
+    <w:p>
+      <w:pPr>
+        <w:pStyle w:val="ListParagraph"/>
+        <w:numPr>
+          <w:ilvl w:val="1"/>
+          <w:numId w:val="25"/>
+        </w:numPr>
+        <w:rPr>
+          <w:lang w:val="en-US"/>
+        </w:rPr>
+      </w:pPr>
+      <w:r>
+        <w:rPr>
+          <w:lang w:val="en-US"/>
+        </w:rPr>
+        <w:t>Concurrency Resolution Spec Project Summary.docx</w:t>
+      </w:r>
+    </w:p>
+    <w:p>
+      <w:pPr>
+        <w:pStyle w:val="ListParagraph"/>
+        <w:numPr>
+          <w:ilvl w:val="2"/>
+          <w:numId w:val="25"/>
+        </w:numPr>
+        <w:rPr>
+          <w:lang w:val="en-US"/>
+        </w:rPr>
+      </w:pPr>
+      <w:r>
+        <w:rPr>
+          <w:lang w:val="en-US"/>
+        </w:rPr>
+        <w:t>Move out-of-scope.</w:t>
+      </w:r>
+    </w:p>
+    <w:p>
+      <w:pPr>
+        <w:pStyle w:val="ListParagraph"/>
+        <w:numPr>
+          <w:ilvl w:val="2"/>
+          <w:numId w:val="25"/>
+        </w:numPr>
+        <w:rPr>
+          <w:lang w:val="en-US"/>
+        </w:rPr>
+      </w:pPr>
+      <w:r>
+        <w:rPr>
+          <w:lang w:val="en-US"/>
+        </w:rPr>
+        <w:t>'Advanced Input/Output' is Concurrency Resolution</w:t>
+      </w:r>
+      <w:r>
+        <w:rPr>
+          <w:lang w:val="en-US"/>
+        </w:rPr>
+        <w:t>?</w:t>
+      </w:r>
+    </w:p>
+    <w:p>
+      <w:pPr>
+        <w:pStyle w:val="ListParagraph"/>
+        <w:numPr>
+          <w:ilvl w:val="2"/>
+          <w:numId w:val="25"/>
+        </w:numPr>
+        <w:rPr>
+          <w:lang w:val="en-US"/>
+        </w:rPr>
+      </w:pPr>
+      <w:r>
+        <w:rPr>
+          <w:lang w:val="en-US"/>
+        </w:rPr>
+        <w:t xml:space="preserve">There is overlap, but I'm not sure. If I read over the product list, I think I'd have to look into it deeper to determine if all of that Input/Output stuff is up for postponement. </w:t>
+      </w:r>
+    </w:p>
+    <w:p>
+      <w:pPr>
+        <w:pStyle w:val="ListParagraph"/>
+        <w:numPr>
+          <w:ilvl w:val="2"/>
+          <w:numId w:val="25"/>
+        </w:numPr>
+        <w:rPr>
+          <w:lang w:val="en-US"/>
+        </w:rPr>
+      </w:pPr>
+      <w:r>
+        <w:rPr>
+          <w:lang w:val="en-US"/>
+        </w:rPr>
+        <w:t>I have looked at multiple sources of information, but cannot determine yet if the topics mentioned under the Input Output section of the Products List are in scope or out of scope, due to the concurrency resolution's being in-scope and out-of-scope.</w:t>
+      </w:r>
+    </w:p>
+    <w:p>
+      <w:pPr>
+        <w:pStyle w:val="ListParagraph"/>
+        <w:numPr>
+          <w:ilvl w:val="2"/>
+          <w:numId w:val="25"/>
+        </w:numPr>
+        <w:rPr>
+          <w:lang w:val="en-US"/>
+        </w:rPr>
+      </w:pPr>
+      <w:r>
+        <w:rPr>
+          <w:lang w:val="en-US"/>
+        </w:rPr>
+        <w:t>I feel part of the TODO products are already done.</w:t>
+      </w:r>
+    </w:p>
+    <w:p>
+      <w:pPr>
+        <w:pStyle w:val="ListParagraph"/>
+        <w:numPr>
+          <w:ilvl w:val="2"/>
+          <w:numId w:val="25"/>
+        </w:numPr>
+        <w:rPr>
+          <w:lang w:val="en-US"/>
+        </w:rPr>
+      </w:pPr>
+      <w:r>
+        <w:rPr>
+          <w:lang w:val="en-US"/>
+        </w:rPr>
+        <w:t>I feel 'normal' parameter topic are intermixed with concurrency resolution / automatic execution order too much?</w:t>
+      </w:r>
+    </w:p>
+    <w:p>
+      <w:pPr>
+        <w:pStyle w:val="ListParagraph"/>
+        <w:numPr>
+          <w:ilvl w:val="2"/>
+          <w:numId w:val="25"/>
+        </w:numPr>
+        <w:rPr>
+          <w:lang w:val="en-US"/>
+        </w:rPr>
+      </w:pPr>
+      <w:r>
+        <w:rPr>
+          <w:lang w:val="en-US"/>
+        </w:rPr>
+        <w:t>Or is it to shed new light on these topics in the area of automatic execution order</w:t>
+      </w:r>
+      <w:r>
+        <w:rPr>
+          <w:lang w:val="en-US"/>
+        </w:rPr>
+        <w:t>?</w:t>
+      </w:r>
+    </w:p>
+    <w:p>
+      <w:pPr>
+        <w:pStyle w:val="ListParagraph"/>
+        <w:numPr>
+          <w:ilvl w:val="2"/>
+          <w:numId w:val="25"/>
+        </w:numPr>
+        <w:rPr>
+          <w:lang w:val="en-US"/>
+        </w:rPr>
+      </w:pPr>
+      <w:r>
+        <w:rPr>
+          <w:lang w:val="en-US"/>
+        </w:rPr>
+        <w:t xml:space="preserve">Concession: </w:t>
+      </w:r>
+      <w:r>
+        <w:rPr>
+          <w:lang w:val="en-US"/>
+        </w:rPr>
+        <w:t>Split apart in two: The parts / product list items, that I know are about concurrency resolution / automatic execution order would be put out of scope and then parts I am not sure about, would stay in in-scope with some comment shedding light on that doubt.</w:t>
+      </w:r>
+    </w:p>
+    <w:p>
+      <w:pPr>
+        <w:pStyle w:val="ListParagraph"/>
+        <w:numPr>
+          <w:ilvl w:val="2"/>
+          <w:numId w:val="25"/>
+        </w:numPr>
+        <w:rPr>
+          <w:lang w:val="en-US"/>
+        </w:rPr>
+      </w:pPr>
+      <w:r>
+        <w:rPr>
+          <w:lang w:val="en-US"/>
+        </w:rPr>
+        <w:t>Exp: Read over a product list in the Future Sub-Project document "</w:t>
+      </w:r>
+      <w:r>
+        <w:rPr>
+          <w:lang w:val="en-US"/>
+        </w:rPr>
+        <w:t>Input Output Spec Project Summary.docx</w:t>
+      </w:r>
+      <w:r>
+        <w:rPr>
+          <w:lang w:val="en-US"/>
+        </w:rPr>
+        <w:t>".</w:t>
+      </w:r>
+    </w:p>
+    <w:p>
+      <w:pPr>
+        <w:pStyle w:val="ListParagraph"/>
+        <w:numPr>
+          <w:ilvl w:val="2"/>
+          <w:numId w:val="25"/>
+        </w:numPr>
+        <w:rPr>
+          <w:lang w:val="en-US"/>
+        </w:rPr>
+      </w:pPr>
+      <w:r>
+        <w:rPr>
+          <w:lang w:val="en-US"/>
+        </w:rPr>
+        <w:t>Hyp: All the topics under Input / Output inside the main "Circle Language Spec Product List.docx" are not trivial parameter topics, but more a small ramp of parameter topics leading towards the automatic execution order concept.</w:t>
+      </w:r>
+    </w:p>
+    <w:p>
+      <w:pPr>
+        <w:pStyle w:val="ListParagraph"/>
+        <w:numPr>
+          <w:ilvl w:val="2"/>
+          <w:numId w:val="25"/>
+        </w:numPr>
+        <w:rPr>
+          <w:lang w:val="en-US"/>
+        </w:rPr>
+      </w:pPr>
+      <w:r>
+        <w:rPr>
+          <w:lang w:val="en-US"/>
+        </w:rPr>
+        <w:t xml:space="preserve">Hyp: But the </w:t>
+      </w:r>
+      <w:r>
+        <w:rPr>
+          <w:lang w:val="en-US"/>
+        </w:rPr>
+        <w:t>Integration of Parameter Input/Output Concepts</w:t>
+      </w:r>
+      <w:r>
+        <w:rPr>
+          <w:lang w:val="en-US"/>
+        </w:rPr>
+        <w:t xml:space="preserve"> do seem already done topics</w:t>
+      </w:r>
+    </w:p>
+    <w:p>
+      <w:pPr>
+        <w:pStyle w:val="ListParagraph"/>
+        <w:numPr>
+          <w:ilvl w:val="2"/>
+          <w:numId w:val="25"/>
+        </w:numPr>
+        <w:rPr>
+          <w:lang w:val="en-US"/>
+        </w:rPr>
+      </w:pPr>
+      <w:r>
+        <w:rPr>
+          <w:lang w:val="en-US"/>
+        </w:rPr>
+        <w:t>Hyp: But may fall under the same umbrella</w:t>
+      </w:r>
+      <w:r>
+        <w:rPr>
+          <w:lang w:val="en-US"/>
+        </w:rPr>
+        <w:t>: now put into the light of automatic execution order</w:t>
+      </w:r>
+      <w:r>
+        <w:rPr>
+          <w:lang w:val="en-US"/>
+        </w:rPr>
+        <w:t>.</w:t>
+      </w:r>
+    </w:p>
+    <w:p>
+      <w:pPr>
+        <w:pStyle w:val="ListParagraph"/>
+        <w:numPr>
+          <w:ilvl w:val="2"/>
+          <w:numId w:val="25"/>
+        </w:numPr>
+        <w:rPr>
+          <w:lang w:val="en-US"/>
+        </w:rPr>
+      </w:pPr>
+      <w:r>
+        <w:rPr>
+          <w:lang w:val="en-US"/>
+        </w:rPr>
+        <w:t>But I then realized that Parameters (that may be either in/out or thry) are n</w:t>
+      </w:r>
+      <w:r>
+        <w:rPr>
+          <w:lang w:val="en-US"/>
+        </w:rPr>
+        <w:t>o</w:t>
+      </w:r>
+      <w:r>
+        <w:rPr>
+          <w:lang w:val="en-US"/>
+        </w:rPr>
+        <w:t>t what determines input output.</w:t>
+      </w:r>
+      <w:r>
+        <w:rPr>
+          <w:lang w:val="en-US"/>
+        </w:rPr>
+        <w:t xml:space="preserve"> </w:t>
+      </w:r>
+      <w:r>
+        <w:rPr>
+          <w:lang w:val="en-US"/>
+        </w:rPr>
+        <w:t>Rather input/output just would m</w:t>
+      </w:r>
+      <w:r>
+        <w:rPr>
+          <w:lang w:val="en-US"/>
+        </w:rPr>
+        <w:t>e</w:t>
+      </w:r>
+      <w:r>
+        <w:rPr>
+          <w:lang w:val="en-US"/>
+        </w:rPr>
+        <w:t>an anything read vs anything written. Parameters can be part of that, b</w:t>
+      </w:r>
+      <w:r>
+        <w:rPr>
+          <w:lang w:val="en-US"/>
+        </w:rPr>
+        <w:t>ut</w:t>
+      </w:r>
+      <w:r>
+        <w:rPr>
+          <w:lang w:val="en-US"/>
+        </w:rPr>
+        <w:t xml:space="preserve"> internally a procedure may as well write ot</w:t>
+      </w:r>
+      <w:r>
+        <w:rPr>
+          <w:lang w:val="en-US"/>
+        </w:rPr>
+        <w:t>h</w:t>
+      </w:r>
+      <w:r>
+        <w:rPr>
+          <w:lang w:val="en-US"/>
+        </w:rPr>
+        <w:t>er stuff (e.g. to a data source). But that does not mean it would not be useful if the con</w:t>
+      </w:r>
+      <w:r>
+        <w:rPr>
+          <w:lang w:val="en-US"/>
+        </w:rPr>
+        <w:t>c</w:t>
+      </w:r>
+      <w:r>
+        <w:rPr>
+          <w:lang w:val="en-US"/>
+        </w:rPr>
+        <w:t>ept of input/o</w:t>
+      </w:r>
+      <w:r>
+        <w:rPr>
+          <w:lang w:val="en-US"/>
+        </w:rPr>
+        <w:t>u</w:t>
+      </w:r>
+      <w:r>
+        <w:rPr>
+          <w:lang w:val="en-US"/>
+        </w:rPr>
+        <w:t>tput is also reflected onto parameters, because they often do have a lot to do with it. Also, functions that only read and write parameters, not read anything else, I think those are called pure func</w:t>
+      </w:r>
+      <w:r>
+        <w:rPr>
+          <w:lang w:val="en-US"/>
+        </w:rPr>
+        <w:t>t</w:t>
+      </w:r>
+      <w:r>
+        <w:rPr>
+          <w:lang w:val="en-US"/>
+        </w:rPr>
+        <w:t xml:space="preserve">ions or sometimes functions with no side-effects/ It's an existing concept. But were I to explain (to myself) how that compares to my ideas about Input/Output, I expose it in a theoretical framework how everything compares to eachother, might help me. For instance, some parameters can be called input or output parameters. To realize that the parameters are potentially not the only input/output that a procedure has, would disentangle those concepts. Also: if you pass a reference to an object to a procedure, is it input or output? That question used to confuse me. But now I realize it can be both. Just look at the elements written and then elements read: those are the input and the output. So from the viewpoint of a command, the reference is </w:t>
+      </w:r>
+      <w:r>
+        <w:rPr>
+          <w:i/>
+          <w:iCs/>
+          <w:lang w:val="en-US"/>
+        </w:rPr>
+        <w:t>input</w:t>
+      </w:r>
+      <w:r>
+        <w:rPr>
+          <w:lang w:val="en-US"/>
+        </w:rPr>
+        <w:t xml:space="preserve">. If it uses that object refrerece to e.g. write properties, that is </w:t>
+      </w:r>
+      <w:r>
+        <w:rPr>
+          <w:lang w:val="en-US"/>
+        </w:rPr>
+        <w:t>its out</w:t>
+      </w:r>
+      <w:r>
+        <w:rPr>
+          <w:lang w:val="en-US"/>
+        </w:rPr>
+        <w:t>put. What is also interesting, is something written by one procedure can be read by another</w:t>
+      </w:r>
+      <w:r>
+        <w:rPr>
+          <w:lang w:val="en-US"/>
+        </w:rPr>
+        <w:t>, so whether something is input or output is also deperent on context. E.g. the object refer</w:t>
+      </w:r>
+      <w:r>
+        <w:rPr>
+          <w:lang w:val="en-US"/>
+        </w:rPr>
+        <w:t>e</w:t>
+      </w:r>
+      <w:r>
+        <w:rPr>
+          <w:lang w:val="en-US"/>
+        </w:rPr>
+        <w:t xml:space="preserve">nce parameters: it is sort of output when a procedure caller writes the reference, I mean </w:t>
+      </w:r>
+      <w:r>
+        <w:rPr>
+          <w:lang w:val="en-US"/>
+        </w:rPr>
+        <w:t xml:space="preserve">if you uphold </w:t>
+      </w:r>
+      <w:r>
+        <w:rPr>
+          <w:lang w:val="en-US"/>
+        </w:rPr>
+        <w:t xml:space="preserve">the definition of output = writing, then it must be. But to the called procedure it is input, so the same piece of information switches role there, just because in that context it is only read, not written. The whole thing can be so confusing and intermixed in my view, that I think I found it </w:t>
+      </w:r>
+      <w:r>
+        <w:rPr>
+          <w:lang w:val="en-US"/>
+        </w:rPr>
+        <w:t xml:space="preserve">a </w:t>
+      </w:r>
+      <w:r>
+        <w:rPr>
+          <w:lang w:val="en-US"/>
+        </w:rPr>
+        <w:t xml:space="preserve">useful </w:t>
+      </w:r>
+      <w:r>
+        <w:rPr>
+          <w:lang w:val="en-US"/>
+        </w:rPr>
+        <w:t xml:space="preserve">idea </w:t>
+      </w:r>
+      <w:r>
+        <w:rPr>
+          <w:lang w:val="en-US"/>
+        </w:rPr>
+        <w:t xml:space="preserve">to </w:t>
+      </w:r>
+      <w:r>
+        <w:rPr>
+          <w:lang w:val="en-US"/>
+        </w:rPr>
+        <w:t xml:space="preserve">maybe </w:t>
+      </w:r>
+      <w:r>
+        <w:rPr>
+          <w:lang w:val="en-US"/>
+        </w:rPr>
+        <w:t xml:space="preserve">write about how all the concepts </w:t>
+      </w:r>
+      <w:r>
+        <w:rPr>
+          <w:lang w:val="en-US"/>
+        </w:rPr>
+        <w:t xml:space="preserve">would </w:t>
+      </w:r>
+      <w:r>
+        <w:rPr>
+          <w:lang w:val="en-US"/>
+        </w:rPr>
+        <w:t>work together precisely. To explain it to myself, maybe eventually useful for others</w:t>
+      </w:r>
+      <w:r>
+        <w:rPr>
+          <w:lang w:val="en-US"/>
+        </w:rPr>
+        <w:t xml:space="preserve"> too.</w:t>
+      </w:r>
+    </w:p>
+    <w:p>
+      <w:pPr>
+        <w:pStyle w:val="ListParagraph"/>
+        <w:numPr>
+          <w:ilvl w:val="2"/>
+          <w:numId w:val="25"/>
+        </w:numPr>
+        <w:rPr>
+          <w:lang w:val="en-US"/>
+        </w:rPr>
+      </w:pPr>
+      <w:r>
+        <w:rPr>
+          <w:lang w:val="en-US"/>
+        </w:rPr>
+        <w:t>This</w:t>
+      </w:r>
+      <w:r>
+        <w:rPr>
+          <w:lang w:val="en-US"/>
+        </w:rPr>
+        <w:t xml:space="preserve"> brainstorm can also be put out of scope.</w:t>
+      </w:r>
+      <w:r>
+        <w:rPr>
+          <w:lang w:val="en-US"/>
+        </w:rPr>
+        <w:t xml:space="preserve"> But I think I have a clearer view on things now.</w:t>
+      </w:r>
       <w:bookmarkStart w:id="11" w:name="_GoBack"/>
       <w:bookmarkEnd w:id="11"/>
-      <w:r>
-        <w:rPr>
-          <w:lang w:val="en-US"/>
-        </w:rPr>
-        <w:t>Concepts as External Modules Spec Goal (2008-05) (postponed).docx</w:t>
-      </w:r>
-    </w:p>
-    <w:p>
-      <w:pPr>
-        <w:pStyle w:val="ListParagraph"/>
-        <w:numPr>
-          <w:ilvl w:val="2"/>
-          <w:numId w:val="25"/>
-        </w:numPr>
-        <w:rPr>
-          <w:lang w:val="en-US"/>
-        </w:rPr>
-      </w:pPr>
-      <w:r>
-        <w:rPr>
-          <w:lang w:val="en-US"/>
-        </w:rPr>
-        <w:t xml:space="preserve">Move </w:t>
-      </w:r>
-      <w:r>
-        <w:rPr>
-          <w:lang w:val="en-US"/>
-        </w:rPr>
-        <w:t>out-of-scope.</w:t>
-      </w:r>
     </w:p>
     <w:p>
       <w:pPr>
@@ -7557,102 +8108,71 @@
           <w:lang w:val="en-US"/>
         </w:rPr>
       </w:pPr>
-      <w:bookmarkStart w:id="16" w:name="_Toc37540063"/>
+      <w:bookmarkStart w:id="16" w:name="_Toc37540064"/>
       <w:r>
         <w:rPr>
           <w:color w:val="B4C6E7"/>
           <w:lang w:val="en-US"/>
         </w:rPr>
-        <w:t>2020-01-13 Brainstorm Aspects / Concepts</w:t>
+        <w:t xml:space="preserve">2019-08-05 Brainstorm </w:t>
+      </w:r>
+      <w:r>
+        <w:rPr>
+          <w:color w:val="B4C6E7"/>
+          <w:lang w:val="en-US"/>
+        </w:rPr>
+        <w:t>V</w:t>
+      </w:r>
+      <w:r>
+        <w:rPr>
+          <w:color w:val="B4C6E7"/>
+          <w:lang w:val="en-US"/>
+        </w:rPr>
+        <w:t xml:space="preserve">ersion </w:t>
+      </w:r>
+      <w:r>
+        <w:rPr>
+          <w:color w:val="B4C6E7"/>
+          <w:lang w:val="en-US"/>
+        </w:rPr>
+        <w:t>C</w:t>
+      </w:r>
+      <w:r>
+        <w:rPr>
+          <w:color w:val="B4C6E7"/>
+          <w:lang w:val="en-US"/>
+        </w:rPr>
+        <w:t xml:space="preserve">ontrol and </w:t>
+      </w:r>
+      <w:r>
+        <w:rPr>
+          <w:color w:val="B4C6E7"/>
+          <w:lang w:val="en-US"/>
+        </w:rPr>
+        <w:t>O</w:t>
+      </w:r>
+      <w:r>
+        <w:rPr>
+          <w:color w:val="B4C6E7"/>
+          <w:lang w:val="en-US"/>
+        </w:rPr>
+        <w:t xml:space="preserve">pen </w:t>
+      </w:r>
+      <w:r>
+        <w:rPr>
+          <w:color w:val="B4C6E7"/>
+          <w:lang w:val="en-US"/>
+        </w:rPr>
+        <w:t>S</w:t>
+      </w:r>
+      <w:r>
+        <w:rPr>
+          <w:color w:val="B4C6E7"/>
+          <w:lang w:val="en-US"/>
+        </w:rPr>
+        <w:t>ource</w:t>
       </w:r>
       <w:bookmarkEnd w:id="16"/>
-    </w:p>
-    <w:p>
-      <w:pPr>
-        <w:rPr>
-          <w:lang w:val="en-US"/>
-        </w:rPr>
-      </w:pPr>
-      <w:r>
-        <w:rPr>
-          <w:lang w:val="en-US"/>
-        </w:rPr>
-        <w:t>'Concepts' are almost exactly like 'aspects' from 'aspect oriented programming', except maybe the idea of whether just about everything can be elevated to become an 'aspect' even things that aren't the aspect oriented programming construct. Even hand-written, coded out aspects, such as those System Aspects in the New Computer Language. Cross-cutting concerns that you couldn't isolate out of the system using an aspect, but are still clearly an aspect from a conceptual point of view. Can new programming constructs be found, that can do that, isolate concerns like that? It is hard to express my ideas about it and explain them well. I don't even have it all clearly in my mind myself yet. Also the comparison requires I know all the details about aspect oriented programming, which I don't.</w:t>
-      </w:r>
-    </w:p>
-    <w:p>
-      <w:pPr>
-        <w:pStyle w:val="Heading3"/>
-        <w:rPr>
-          <w:color w:val="B4C6E7"/>
-          <w:lang w:val="en-US"/>
-        </w:rPr>
-      </w:pPr>
-      <w:bookmarkStart w:id="17" w:name="_Toc37540064"/>
-      <w:r>
-        <w:rPr>
-          <w:color w:val="B4C6E7"/>
-          <w:lang w:val="en-US"/>
-        </w:rPr>
-        <w:t xml:space="preserve">2019-08-05 Brainstorm </w:t>
-      </w:r>
-      <w:r>
-        <w:rPr>
-          <w:color w:val="B4C6E7"/>
-          <w:lang w:val="en-US"/>
-        </w:rPr>
-        <w:t>V</w:t>
-      </w:r>
-      <w:r>
-        <w:rPr>
-          <w:color w:val="B4C6E7"/>
-          <w:lang w:val="en-US"/>
-        </w:rPr>
-        <w:t xml:space="preserve">ersion </w:t>
-      </w:r>
-      <w:r>
-        <w:rPr>
-          <w:color w:val="B4C6E7"/>
-          <w:lang w:val="en-US"/>
-        </w:rPr>
-        <w:t>C</w:t>
-      </w:r>
-      <w:r>
-        <w:rPr>
-          <w:color w:val="B4C6E7"/>
-          <w:lang w:val="en-US"/>
-        </w:rPr>
-        <w:t xml:space="preserve">ontrol and </w:t>
-      </w:r>
-      <w:r>
-        <w:rPr>
-          <w:color w:val="B4C6E7"/>
-          <w:lang w:val="en-US"/>
-        </w:rPr>
-        <w:t>O</w:t>
-      </w:r>
-      <w:r>
-        <w:rPr>
-          <w:color w:val="B4C6E7"/>
-          <w:lang w:val="en-US"/>
-        </w:rPr>
-        <w:t xml:space="preserve">pen </w:t>
-      </w:r>
-      <w:r>
-        <w:rPr>
-          <w:color w:val="B4C6E7"/>
-          <w:lang w:val="en-US"/>
-        </w:rPr>
-        <w:t>S</w:t>
-      </w:r>
-      <w:r>
-        <w:rPr>
-          <w:color w:val="B4C6E7"/>
-          <w:lang w:val="en-US"/>
-        </w:rPr>
-        <w:t>ource</w:t>
-      </w:r>
-      <w:bookmarkEnd w:id="17"/>
     </w:p>
     <w:p>
       <w:pPr>
@@ -7796,23 +8316,72 @@
     </w:p>
     <w:p>
       <w:pPr>
+        <w:pStyle w:val="Heading2"/>
+        <w:rPr>
+          <w:color w:val="FFC000"/>
+          <w:lang w:val="en-US"/>
+        </w:rPr>
+      </w:pPr>
+      <w:bookmarkStart w:id="17" w:name="_Toc37540065"/>
+      <w:r>
+        <w:rPr>
+          <w:color w:val="FFC000"/>
+          <w:lang w:val="en-US"/>
+        </w:rPr>
+        <w:t>Postponed</w:t>
+      </w:r>
+    </w:p>
+    <w:p>
+      <w:pPr>
         <w:pStyle w:val="Heading3"/>
         <w:rPr>
-          <w:color w:val="B4C6E7"/>
-          <w:lang w:val="en-US"/>
-        </w:rPr>
-      </w:pPr>
-      <w:bookmarkStart w:id="18" w:name="_Toc37540057"/>
-      <w:bookmarkStart w:id="19" w:name="_Toc37540058"/>
-      <w:bookmarkStart w:id="20" w:name="_Toc37540065"/>
-      <w:r>
-        <w:rPr>
-          <w:color w:val="B4C6E7"/>
+          <w:color w:val="FFC000"/>
+          <w:lang w:val="en-US"/>
+        </w:rPr>
+      </w:pPr>
+      <w:bookmarkStart w:id="18" w:name="_Toc37540063"/>
+      <w:r>
+        <w:rPr>
+          <w:color w:val="FFC000"/>
+          <w:lang w:val="en-US"/>
+        </w:rPr>
+        <w:t>2020-01-13 Brainstorm Aspects / Concepts</w:t>
+      </w:r>
+      <w:bookmarkEnd w:id="18"/>
+    </w:p>
+    <w:p>
+      <w:pPr>
+        <w:rPr>
+          <w:color w:val="FFC000"/>
+          <w:lang w:val="en-US"/>
+        </w:rPr>
+      </w:pPr>
+      <w:r>
+        <w:rPr>
+          <w:color w:val="FFC000"/>
+          <w:lang w:val="en-US"/>
+        </w:rPr>
+        <w:t>'Concepts' are almost exactly like 'aspects' from 'aspect oriented programming', except maybe the idea of whether just about everything can be elevated to become an 'aspect' even things that aren't the aspect oriented programming construct. Even hand-written, coded out aspects, such as those System Aspects in the New Computer Language. Cross-cutting concerns that you couldn't isolate out of the system using an aspect, but are still clearly an aspect from a conceptual point of view. Can new programming constructs be found, that can do that, isolate concerns like that? It is hard to express my ideas about it and explain them well. I don't even have it all clearly in my mind myself yet. Also the comparison requires I know all the details about aspect oriented programming, which I don't.</w:t>
+      </w:r>
+    </w:p>
+    <w:p>
+      <w:pPr>
+        <w:pStyle w:val="Heading3"/>
+        <w:rPr>
+          <w:color w:val="FFC000"/>
+          <w:lang w:val="en-US"/>
+        </w:rPr>
+      </w:pPr>
+      <w:bookmarkStart w:id="19" w:name="_Toc37540057"/>
+      <w:bookmarkStart w:id="20" w:name="_Toc37540058"/>
+      <w:r>
+        <w:rPr>
+          <w:color w:val="FFC000"/>
           <w:lang w:val="en-US"/>
         </w:rPr>
         <w:t>2020-03-22 Notes Circle 3 Programming Planning Docs</w:t>
       </w:r>
-      <w:bookmarkEnd w:id="18"/>
+      <w:bookmarkEnd w:id="19"/>
     </w:p>
     <w:p>
       <w:pPr>
@@ -7821,11 +8390,13 @@
           <w:numId w:val="25"/>
         </w:numPr>
         <w:rPr>
-          <w:lang w:val="en-US"/>
-        </w:rPr>
-      </w:pPr>
-      <w:r>
-        <w:rPr>
+          <w:color w:val="FFC000"/>
+          <w:lang w:val="en-US"/>
+        </w:rPr>
+      </w:pPr>
+      <w:r>
+        <w:rPr>
+          <w:color w:val="FFC000"/>
           <w:lang w:val="en-US"/>
         </w:rPr>
         <w:t>I could change titles of projects inside the doc content too.</w:t>
@@ -7838,11 +8409,13 @@
           <w:numId w:val="25"/>
         </w:numPr>
         <w:rPr>
-          <w:lang w:val="en-US"/>
-        </w:rPr>
-      </w:pPr>
-      <w:r>
-        <w:rPr>
+          <w:color w:val="FFC000"/>
+          <w:lang w:val="en-US"/>
+        </w:rPr>
+      </w:pPr>
+      <w:r>
+        <w:rPr>
+          <w:color w:val="FFC000"/>
           <w:lang w:val="en-US"/>
         </w:rPr>
         <w:t>Also for Circle 3 Programming, though less importantly.</w:t>
@@ -7855,11 +8428,13 @@
           <w:numId w:val="25"/>
         </w:numPr>
         <w:rPr>
-          <w:lang w:val="en-US"/>
-        </w:rPr>
-      </w:pPr>
-      <w:r>
-        <w:rPr>
+          <w:color w:val="FFC000"/>
+          <w:lang w:val="en-US"/>
+        </w:rPr>
+      </w:pPr>
+      <w:r>
+        <w:rPr>
+          <w:color w:val="FFC000"/>
           <w:lang w:val="en-US"/>
         </w:rPr>
         <w:t>Could I just go with it, call it 'Circle 3 Programming'? And if I want to mention in the planning docs that to documentation was of little concern, just do it with a more open formulation, like 'documentation was of little concern' or 'very little documentation turned out to be written in these projects. The focus turned out to be on programming the code.'?</w:t>
@@ -7872,11 +8447,13 @@
           <w:numId w:val="25"/>
         </w:numPr>
         <w:rPr>
-          <w:lang w:val="en-US"/>
-        </w:rPr>
-      </w:pPr>
-      <w:r>
-        <w:rPr>
+          <w:color w:val="FFC000"/>
+          <w:lang w:val="en-US"/>
+        </w:rPr>
+      </w:pPr>
+      <w:r>
+        <w:rPr>
+          <w:color w:val="FFC000"/>
           <w:lang w:val="en-US"/>
         </w:rPr>
         <w:t>I could put a remark or something in the Circle 3 Programming docs that I did not do any documentation, even though it was the initial plan to do that.</w:t>
@@ -7889,11 +8466,13 @@
           <w:numId w:val="25"/>
         </w:numPr>
         <w:rPr>
-          <w:lang w:val="en-US"/>
-        </w:rPr>
-      </w:pPr>
-      <w:r>
-        <w:rPr>
+          <w:color w:val="FFC000"/>
+          <w:lang w:val="en-US"/>
+        </w:rPr>
+      </w:pPr>
+      <w:r>
+        <w:rPr>
+          <w:color w:val="FFC000"/>
           <w:lang w:val="en-US"/>
         </w:rPr>
         <w:t>I was going over some sub-project docs to check if any documentation was written during those projects.</w:t>
@@ -7906,41 +8485,45 @@
           <w:numId w:val="25"/>
         </w:numPr>
         <w:rPr>
-          <w:lang w:val="en-US"/>
-        </w:rPr>
-      </w:pPr>
-      <w:r>
-        <w:rPr>
+          <w:color w:val="FFC000"/>
+          <w:lang w:val="en-US"/>
+        </w:rPr>
+      </w:pPr>
+      <w:r>
+        <w:rPr>
+          <w:color w:val="FFC000"/>
           <w:lang w:val="en-US"/>
         </w:rPr>
         <w:t xml:space="preserve">Other sub-projects I scanned were not clearly any doc issues in them. </w:t>
       </w:r>
     </w:p>
+    <w:bookmarkEnd w:id="20"/>
     <w:p>
       <w:pPr>
         <w:pStyle w:val="Heading3"/>
         <w:rPr>
-          <w:color w:val="B4C6E7"/>
-          <w:lang w:val="en-US"/>
-        </w:rPr>
-      </w:pPr>
-      <w:r>
-        <w:rPr>
-          <w:color w:val="B4C6E7"/>
+          <w:color w:val="FFC000"/>
+          <w:lang w:val="en-US"/>
+        </w:rPr>
+      </w:pPr>
+      <w:r>
+        <w:rPr>
+          <w:color w:val="FFC000"/>
           <w:lang w:val="en-US"/>
         </w:rPr>
         <w:t>2020-03-07 Brainstorm Circle 3 Programming Planning Docs</w:t>
       </w:r>
-      <w:bookmarkEnd w:id="19"/>
-    </w:p>
-    <w:p>
-      <w:pPr>
-        <w:rPr>
-          <w:lang w:val="en-US"/>
-        </w:rPr>
-      </w:pPr>
-      <w:r>
-        <w:rPr>
+    </w:p>
+    <w:p>
+      <w:pPr>
+        <w:rPr>
+          <w:color w:val="FFC000"/>
+          <w:lang w:val="en-US"/>
+        </w:rPr>
+      </w:pPr>
+      <w:r>
+        <w:rPr>
+          <w:color w:val="FFC000"/>
           <w:lang w:val="en-US"/>
         </w:rPr>
         <w:t>(Circle 3 projects are software development projects, unlike Circle Docs projects, which are language design projects.)</w:t>
@@ -7949,18 +8532,21 @@
     <w:p>
       <w:pPr>
         <w:rPr>
-          <w:lang w:val="en-US"/>
-        </w:rPr>
-      </w:pPr>
-    </w:p>
-    <w:p>
-      <w:pPr>
-        <w:rPr>
-          <w:lang w:val="en-US"/>
-        </w:rPr>
-      </w:pPr>
-      <w:r>
-        <w:rPr>
+          <w:color w:val="FFC000"/>
+          <w:lang w:val="en-US"/>
+        </w:rPr>
+      </w:pPr>
+    </w:p>
+    <w:p>
+      <w:pPr>
+        <w:rPr>
+          <w:color w:val="FFC000"/>
+          <w:lang w:val="en-US"/>
+        </w:rPr>
+      </w:pPr>
+      <w:r>
+        <w:rPr>
+          <w:color w:val="FFC000"/>
           <w:lang w:val="en-US"/>
         </w:rPr>
         <w:t>It appears around 2010 I started off with programming Circle 3 with the intention of rigorous planning methodology and high quality technical documentation. Around the same time I switched employers. The new employer did not value my doing planning or documentation, just coding. In projects at home it seems I adopted that way of working. So planning docs and tech docs were no concern anymore. I focused on coding. I think I also stopped keeping an hour sheet at home. It was freeing. It felt too much like work logging the hours I spent at hobby projects. But the real motivation for the shift in way of working, seems to be that I cannot have 2 methodologies at the same time: one at home and another one at the office. That seems intrinsic to how my mind works.</w:t>
@@ -7969,18 +8555,21 @@
     <w:p>
       <w:pPr>
         <w:rPr>
-          <w:lang w:val="en-US"/>
-        </w:rPr>
-      </w:pPr>
-    </w:p>
-    <w:p>
-      <w:pPr>
-        <w:rPr>
-          <w:lang w:val="en-US"/>
-        </w:rPr>
-      </w:pPr>
-      <w:r>
-        <w:rPr>
+          <w:color w:val="FFC000"/>
+          <w:lang w:val="en-US"/>
+        </w:rPr>
+      </w:pPr>
+    </w:p>
+    <w:p>
+      <w:pPr>
+        <w:rPr>
+          <w:color w:val="FFC000"/>
+          <w:lang w:val="en-US"/>
+        </w:rPr>
+      </w:pPr>
+      <w:r>
+        <w:rPr>
+          <w:color w:val="FFC000"/>
           <w:lang w:val="en-US"/>
         </w:rPr>
         <w:t>So I have these near-perfect planning docs for Circle 3, while the execution of the projects was almost only coding, no planning, no documentation.</w:t>
@@ -7989,18 +8578,21 @@
     <w:p>
       <w:pPr>
         <w:rPr>
-          <w:lang w:val="en-US"/>
-        </w:rPr>
-      </w:pPr>
-    </w:p>
-    <w:p>
-      <w:pPr>
-        <w:rPr>
-          <w:lang w:val="en-US"/>
-        </w:rPr>
-      </w:pPr>
-      <w:r>
-        <w:rPr>
+          <w:color w:val="FFC000"/>
+          <w:lang w:val="en-US"/>
+        </w:rPr>
+      </w:pPr>
+    </w:p>
+    <w:p>
+      <w:pPr>
+        <w:rPr>
+          <w:color w:val="FFC000"/>
+          <w:lang w:val="en-US"/>
+        </w:rPr>
+      </w:pPr>
+      <w:r>
+        <w:rPr>
+          <w:color w:val="FFC000"/>
           <w:lang w:val="en-US"/>
         </w:rPr>
         <w:t>I don't think I want to reformulate the goals of Circle 3 programming projects, to exclude software design. It is not about making those planning docs good.</w:t>
@@ -8021,7 +8613,7 @@
         </w:rPr>
         <w:t>Done</w:t>
       </w:r>
-      <w:bookmarkEnd w:id="20"/>
+      <w:bookmarkEnd w:id="17"/>
     </w:p>
     <w:p>
       <w:pPr>

</xml_diff>

<commit_message>
Circle Language Spec Plan: Move brainstorm about input/output and automatic execution order and concurrency resolution to the appropriate out-of-scope future sub-project doc. Remove a redundant doc too.
</commit_message>
<xml_diff>
--- a/Circle Language Spec Plan/1. Current/2019-08 Circle Language Spec Revamp Notes.docx
+++ b/Circle Language Spec Plan/1. Current/2019-08 Circle Language Spec Revamp Notes.docx
@@ -4669,7 +4669,21 @@
         <w:rPr>
           <w:lang w:val="en-US"/>
         </w:rPr>
-        <w:t>Limitation: I choose to not reorganize/resubdivide the sub projects. I choose to just change the wording.</w:t>
+        <w:t>Limitation: I choose to not reorganize/</w:t>
+      </w:r>
+      <w:proofErr w:type="spellStart"/>
+      <w:r>
+        <w:rPr>
+          <w:lang w:val="en-US"/>
+        </w:rPr>
+        <w:t>resubdivide</w:t>
+      </w:r>
+      <w:proofErr w:type="spellEnd"/>
+      <w:r>
+        <w:rPr>
+          <w:lang w:val="en-US"/>
+        </w:rPr>
+        <w:t xml:space="preserve"> the sub projects. I choose to just change the wording.</w:t>
       </w:r>
     </w:p>
     <w:p>
@@ -4751,13 +4765,29 @@
           <w:color w:val="FFC000"/>
           <w:lang w:val="en-US"/>
         </w:rPr>
-        <w:t xml:space="preserve"> Internet aS a</w:t>
-      </w:r>
+        <w:t xml:space="preserve"> Internet </w:t>
+      </w:r>
+      <w:proofErr w:type="spellStart"/>
       <w:r>
         <w:rPr>
           <w:color w:val="FFC000"/>
           <w:lang w:val="en-US"/>
         </w:rPr>
+        <w:t>aS</w:t>
+      </w:r>
+      <w:proofErr w:type="spellEnd"/>
+      <w:r>
+        <w:rPr>
+          <w:color w:val="FFC000"/>
+          <w:lang w:val="en-US"/>
+        </w:rPr>
+        <w:t xml:space="preserve"> a</w:t>
+      </w:r>
+      <w:r>
+        <w:rPr>
+          <w:color w:val="FFC000"/>
+          <w:lang w:val="en-US"/>
+        </w:rPr>
         <w:t>[N]</w:t>
       </w:r>
       <w:r>
@@ -5118,11 +5148,13 @@
           <w:numId w:val="25"/>
         </w:numPr>
         <w:rPr>
-          <w:lang w:val="en-US"/>
-        </w:rPr>
-      </w:pPr>
-      <w:r>
-        <w:rPr>
+          <w:color w:val="BFBFBF" w:themeColor="background1" w:themeShade="BF"/>
+          <w:lang w:val="en-US"/>
+        </w:rPr>
+      </w:pPr>
+      <w:r>
+        <w:rPr>
+          <w:color w:val="BFBFBF" w:themeColor="background1" w:themeShade="BF"/>
           <w:lang w:val="en-US"/>
         </w:rPr>
         <w:t>Concurrency Resolution Spec Project Summary.docx</w:t>
@@ -5136,14 +5168,25 @@
           <w:numId w:val="25"/>
         </w:numPr>
         <w:rPr>
-          <w:lang w:val="en-US"/>
-        </w:rPr>
-      </w:pPr>
-      <w:r>
-        <w:rPr>
-          <w:lang w:val="en-US"/>
-        </w:rPr>
-        <w:t>Move out-of-scope.</w:t>
+          <w:color w:val="BFBFBF" w:themeColor="background1" w:themeShade="BF"/>
+          <w:lang w:val="en-US"/>
+        </w:rPr>
+      </w:pPr>
+      <w:r>
+        <w:rPr>
+          <w:color w:val="BFBFBF" w:themeColor="background1" w:themeShade="BF"/>
+          <w:lang w:val="en-US"/>
+        </w:rPr>
+        <w:t>Move o</w:t>
+      </w:r>
+      <w:bookmarkStart w:id="11" w:name="_GoBack"/>
+      <w:bookmarkEnd w:id="11"/>
+      <w:r>
+        <w:rPr>
+          <w:color w:val="BFBFBF" w:themeColor="background1" w:themeShade="BF"/>
+          <w:lang w:val="en-US"/>
+        </w:rPr>
+        <w:t>ut-of-scope.</w:t>
       </w:r>
     </w:p>
     <w:p>
@@ -5154,17 +5197,20 @@
           <w:numId w:val="25"/>
         </w:numPr>
         <w:rPr>
-          <w:lang w:val="en-US"/>
-        </w:rPr>
-      </w:pPr>
-      <w:r>
-        <w:rPr>
+          <w:color w:val="BFBFBF" w:themeColor="background1" w:themeShade="BF"/>
+          <w:lang w:val="en-US"/>
+        </w:rPr>
+      </w:pPr>
+      <w:r>
+        <w:rPr>
+          <w:color w:val="BFBFBF" w:themeColor="background1" w:themeShade="BF"/>
           <w:lang w:val="en-US"/>
         </w:rPr>
         <w:t>'Advanced Input/Output' is Concurrency Resolution</w:t>
       </w:r>
       <w:r>
         <w:rPr>
+          <w:color w:val="BFBFBF" w:themeColor="background1" w:themeShade="BF"/>
           <w:lang w:val="en-US"/>
         </w:rPr>
         <w:t>?</w:t>
@@ -5178,11 +5224,13 @@
           <w:numId w:val="25"/>
         </w:numPr>
         <w:rPr>
-          <w:lang w:val="en-US"/>
-        </w:rPr>
-      </w:pPr>
-      <w:r>
-        <w:rPr>
+          <w:color w:val="BFBFBF" w:themeColor="background1" w:themeShade="BF"/>
+          <w:lang w:val="en-US"/>
+        </w:rPr>
+      </w:pPr>
+      <w:r>
+        <w:rPr>
+          <w:color w:val="BFBFBF" w:themeColor="background1" w:themeShade="BF"/>
           <w:lang w:val="en-US"/>
         </w:rPr>
         <w:t xml:space="preserve">There is overlap, but I'm not sure. If I read over the product list, I think I'd have to look into it deeper to determine if all of that Input/Output stuff is up for postponement. </w:t>
@@ -5196,11 +5244,13 @@
           <w:numId w:val="25"/>
         </w:numPr>
         <w:rPr>
-          <w:lang w:val="en-US"/>
-        </w:rPr>
-      </w:pPr>
-      <w:r>
-        <w:rPr>
+          <w:color w:val="BFBFBF" w:themeColor="background1" w:themeShade="BF"/>
+          <w:lang w:val="en-US"/>
+        </w:rPr>
+      </w:pPr>
+      <w:r>
+        <w:rPr>
+          <w:color w:val="BFBFBF" w:themeColor="background1" w:themeShade="BF"/>
           <w:lang w:val="en-US"/>
         </w:rPr>
         <w:t>I have looked at multiple sources of information, but cannot determine yet if the topics mentioned under the Input Output section of the Products List are in scope or out of scope, due to the concurrency resolution's being in-scope and out-of-scope.</w:t>
@@ -5214,11 +5264,20 @@
           <w:numId w:val="25"/>
         </w:numPr>
         <w:rPr>
-          <w:lang w:val="en-US"/>
-        </w:rPr>
-      </w:pPr>
-      <w:r>
-        <w:rPr>
+          <w:color w:val="BFBFBF" w:themeColor="background1" w:themeShade="BF"/>
+          <w:lang w:val="en-US"/>
+        </w:rPr>
+      </w:pPr>
+      <w:r>
+        <w:rPr>
+          <w:color w:val="BFBFBF" w:themeColor="background1" w:themeShade="BF"/>
+          <w:lang w:val="en-US"/>
+        </w:rPr>
+        <w:t xml:space="preserve">/ </w:t>
+      </w:r>
+      <w:r>
+        <w:rPr>
+          <w:color w:val="BFBFBF" w:themeColor="background1" w:themeShade="BF"/>
           <w:lang w:val="en-US"/>
         </w:rPr>
         <w:t>I feel part of the TODO products are already done.</w:t>
@@ -5232,11 +5291,20 @@
           <w:numId w:val="25"/>
         </w:numPr>
         <w:rPr>
-          <w:lang w:val="en-US"/>
-        </w:rPr>
-      </w:pPr>
-      <w:r>
-        <w:rPr>
+          <w:color w:val="BFBFBF" w:themeColor="background1" w:themeShade="BF"/>
+          <w:lang w:val="en-US"/>
+        </w:rPr>
+      </w:pPr>
+      <w:r>
+        <w:rPr>
+          <w:color w:val="BFBFBF" w:themeColor="background1" w:themeShade="BF"/>
+          <w:lang w:val="en-US"/>
+        </w:rPr>
+        <w:t xml:space="preserve">/ </w:t>
+      </w:r>
+      <w:r>
+        <w:rPr>
+          <w:color w:val="BFBFBF" w:themeColor="background1" w:themeShade="BF"/>
           <w:lang w:val="en-US"/>
         </w:rPr>
         <w:t>I feel 'normal' parameter topic are intermixed with concurrency resolution / automatic execution order too much?</w:t>
@@ -5250,17 +5318,20 @@
           <w:numId w:val="25"/>
         </w:numPr>
         <w:rPr>
-          <w:lang w:val="en-US"/>
-        </w:rPr>
-      </w:pPr>
-      <w:r>
-        <w:rPr>
+          <w:color w:val="BFBFBF" w:themeColor="background1" w:themeShade="BF"/>
+          <w:lang w:val="en-US"/>
+        </w:rPr>
+      </w:pPr>
+      <w:r>
+        <w:rPr>
+          <w:color w:val="BFBFBF" w:themeColor="background1" w:themeShade="BF"/>
           <w:lang w:val="en-US"/>
         </w:rPr>
         <w:t>Or is it to shed new light on these topics in the area of automatic execution order</w:t>
       </w:r>
       <w:r>
         <w:rPr>
+          <w:color w:val="BFBFBF" w:themeColor="background1" w:themeShade="BF"/>
           <w:lang w:val="en-US"/>
         </w:rPr>
         <w:t>?</w:t>
@@ -5274,17 +5345,34 @@
           <w:numId w:val="25"/>
         </w:numPr>
         <w:rPr>
-          <w:lang w:val="en-US"/>
-        </w:rPr>
-      </w:pPr>
-      <w:r>
-        <w:rPr>
-          <w:lang w:val="en-US"/>
-        </w:rPr>
-        <w:t xml:space="preserve">Concession: </w:t>
-      </w:r>
-      <w:r>
-        <w:rPr>
+          <w:color w:val="BFBFBF" w:themeColor="background1" w:themeShade="BF"/>
+          <w:lang w:val="en-US"/>
+        </w:rPr>
+      </w:pPr>
+      <w:r>
+        <w:rPr>
+          <w:color w:val="BFBFBF" w:themeColor="background1" w:themeShade="BF"/>
+          <w:lang w:val="en-US"/>
+        </w:rPr>
+        <w:t xml:space="preserve">/ </w:t>
+      </w:r>
+      <w:r>
+        <w:rPr>
+          <w:color w:val="BFBFBF" w:themeColor="background1" w:themeShade="BF"/>
+          <w:lang w:val="en-US"/>
+        </w:rPr>
+        <w:t>Alternative</w:t>
+      </w:r>
+      <w:r>
+        <w:rPr>
+          <w:color w:val="BFBFBF" w:themeColor="background1" w:themeShade="BF"/>
+          <w:lang w:val="en-US"/>
+        </w:rPr>
+        <w:t xml:space="preserve">: </w:t>
+      </w:r>
+      <w:r>
+        <w:rPr>
+          <w:color w:val="BFBFBF" w:themeColor="background1" w:themeShade="BF"/>
           <w:lang w:val="en-US"/>
         </w:rPr>
         <w:t>Split apart in two: The parts / product list items, that I know are about concurrency resolution / automatic execution order would be put out of scope and then parts I am not sure about, would stay in in-scope with some comment shedding light on that doubt.</w:t>
@@ -5298,26 +5386,23 @@
           <w:numId w:val="25"/>
         </w:numPr>
         <w:rPr>
-          <w:lang w:val="en-US"/>
-        </w:rPr>
-      </w:pPr>
-      <w:r>
-        <w:rPr>
-          <w:lang w:val="en-US"/>
-        </w:rPr>
-        <w:t>Exp: Read over a product list in the Future Sub-Project document "</w:t>
-      </w:r>
-      <w:r>
-        <w:rPr>
-          <w:lang w:val="en-US"/>
-        </w:rPr>
-        <w:t>Input Output Spec Project Summary.docx</w:t>
-      </w:r>
-      <w:r>
-        <w:rPr>
-          <w:lang w:val="en-US"/>
-        </w:rPr>
-        <w:t>".</w:t>
+          <w:color w:val="BFBFBF" w:themeColor="background1" w:themeShade="BF"/>
+          <w:lang w:val="en-US"/>
+        </w:rPr>
+      </w:pPr>
+      <w:r>
+        <w:rPr>
+          <w:color w:val="BFBFBF" w:themeColor="background1" w:themeShade="BF"/>
+          <w:lang w:val="en-US"/>
+        </w:rPr>
+        <w:t>Exp: Read over a product list in the Future Sub-Project docu</w:t>
+      </w:r>
+      <w:r>
+        <w:rPr>
+          <w:color w:val="BFBFBF" w:themeColor="background1" w:themeShade="BF"/>
+          <w:lang w:val="en-US"/>
+        </w:rPr>
+        <w:t>ment "Input Output Spec Project Summary.docx".</w:t>
       </w:r>
     </w:p>
     <w:p>
@@ -5328,11 +5413,13 @@
           <w:numId w:val="25"/>
         </w:numPr>
         <w:rPr>
-          <w:lang w:val="en-US"/>
-        </w:rPr>
-      </w:pPr>
-      <w:r>
-        <w:rPr>
+          <w:color w:val="BFBFBF" w:themeColor="background1" w:themeShade="BF"/>
+          <w:lang w:val="en-US"/>
+        </w:rPr>
+      </w:pPr>
+      <w:r>
+        <w:rPr>
+          <w:color w:val="BFBFBF" w:themeColor="background1" w:themeShade="BF"/>
           <w:lang w:val="en-US"/>
         </w:rPr>
         <w:t>Hyp: All the topics under Input / Output inside the main "Circle Language Spec Product List.docx" are not trivial parameter topics, but more a small ramp of parameter topics leading towards the automatic execution order concept.</w:t>
@@ -5346,26 +5433,37 @@
           <w:numId w:val="25"/>
         </w:numPr>
         <w:rPr>
-          <w:lang w:val="en-US"/>
-        </w:rPr>
-      </w:pPr>
-      <w:r>
-        <w:rPr>
-          <w:lang w:val="en-US"/>
-        </w:rPr>
-        <w:t xml:space="preserve">Hyp: But the </w:t>
-      </w:r>
-      <w:r>
-        <w:rPr>
-          <w:lang w:val="en-US"/>
-        </w:rPr>
-        <w:t>Integration of Parameter Input/Output Concepts</w:t>
-      </w:r>
-      <w:r>
-        <w:rPr>
-          <w:lang w:val="en-US"/>
-        </w:rPr>
-        <w:t xml:space="preserve"> do seem already done topics</w:t>
+          <w:color w:val="BFBFBF" w:themeColor="background1" w:themeShade="BF"/>
+          <w:lang w:val="en-US"/>
+        </w:rPr>
+      </w:pPr>
+      <w:r>
+        <w:rPr>
+          <w:color w:val="BFBFBF" w:themeColor="background1" w:themeShade="BF"/>
+          <w:lang w:val="en-US"/>
+        </w:rPr>
+        <w:t xml:space="preserve">/ </w:t>
+      </w:r>
+      <w:r>
+        <w:rPr>
+          <w:color w:val="BFBFBF" w:themeColor="background1" w:themeShade="BF"/>
+          <w:lang w:val="en-US"/>
+        </w:rPr>
+        <w:t xml:space="preserve">Hyp: But the Integration of </w:t>
+      </w:r>
+      <w:r>
+        <w:rPr>
+          <w:color w:val="BFBFBF" w:themeColor="background1" w:themeShade="BF"/>
+          <w:lang w:val="en-US"/>
+        </w:rPr>
+        <w:t>Parameter Input/Output Concepts do seem already done topics</w:t>
+      </w:r>
+      <w:r>
+        <w:rPr>
+          <w:color w:val="BFBFBF" w:themeColor="background1" w:themeShade="BF"/>
+          <w:lang w:val="en-US"/>
+        </w:rPr>
+        <w:t>.</w:t>
       </w:r>
     </w:p>
     <w:p>
@@ -5376,23 +5474,27 @@
           <w:numId w:val="25"/>
         </w:numPr>
         <w:rPr>
-          <w:lang w:val="en-US"/>
-        </w:rPr>
-      </w:pPr>
-      <w:r>
-        <w:rPr>
+          <w:color w:val="BFBFBF" w:themeColor="background1" w:themeShade="BF"/>
+          <w:lang w:val="en-US"/>
+        </w:rPr>
+      </w:pPr>
+      <w:r>
+        <w:rPr>
+          <w:color w:val="BFBFBF" w:themeColor="background1" w:themeShade="BF"/>
           <w:lang w:val="en-US"/>
         </w:rPr>
         <w:t>Hyp: But may fall under the same umbrella</w:t>
       </w:r>
       <w:r>
         <w:rPr>
+          <w:color w:val="BFBFBF" w:themeColor="background1" w:themeShade="BF"/>
           <w:lang w:val="en-US"/>
         </w:rPr>
         <w:t>: now put into the light of automatic execution order</w:t>
       </w:r>
       <w:r>
         <w:rPr>
+          <w:color w:val="BFBFBF" w:themeColor="background1" w:themeShade="BF"/>
           <w:lang w:val="en-US"/>
         </w:rPr>
         <w:t>.</w:t>
@@ -5406,961 +5508,780 @@
           <w:numId w:val="25"/>
         </w:numPr>
         <w:rPr>
-          <w:lang w:val="en-US"/>
-        </w:rPr>
-      </w:pPr>
-      <w:r>
-        <w:rPr>
-          <w:lang w:val="en-US"/>
-        </w:rPr>
-        <w:t>But I then realized that Parameters (that may be either in/out or thry) are n</w:t>
-      </w:r>
-      <w:r>
-        <w:rPr>
-          <w:lang w:val="en-US"/>
-        </w:rPr>
-        <w:t>o</w:t>
-      </w:r>
-      <w:r>
-        <w:rPr>
-          <w:lang w:val="en-US"/>
-        </w:rPr>
-        <w:t>t what determines input output.</w:t>
-      </w:r>
-      <w:r>
-        <w:rPr>
-          <w:lang w:val="en-US"/>
-        </w:rPr>
-        <w:t xml:space="preserve"> </w:t>
-      </w:r>
-      <w:r>
-        <w:rPr>
-          <w:lang w:val="en-US"/>
-        </w:rPr>
-        <w:t>Rather input/output just would m</w:t>
-      </w:r>
-      <w:r>
-        <w:rPr>
+          <w:color w:val="BFBFBF" w:themeColor="background1" w:themeShade="BF"/>
+          <w:lang w:val="en-US"/>
+        </w:rPr>
+      </w:pPr>
+      <w:r>
+        <w:rPr>
+          <w:color w:val="BFBFBF" w:themeColor="background1" w:themeShade="BF"/>
+          <w:lang w:val="en-US"/>
+        </w:rPr>
+        <w:t>Parameters and input/output concepts entangle. The proposed product list would aim to disentangle those topics and explain their precise relationship.</w:t>
+      </w:r>
+    </w:p>
+    <w:p>
+      <w:pPr>
+        <w:pStyle w:val="ListParagraph"/>
+        <w:numPr>
+          <w:ilvl w:val="2"/>
+          <w:numId w:val="25"/>
+        </w:numPr>
+        <w:rPr>
+          <w:color w:val="BFBFBF" w:themeColor="background1" w:themeShade="BF"/>
+          <w:lang w:val="en-US"/>
+        </w:rPr>
+      </w:pPr>
+      <w:r>
+        <w:rPr>
+          <w:color w:val="BFBFBF" w:themeColor="background1" w:themeShade="BF"/>
+          <w:lang w:val="en-US"/>
+        </w:rPr>
+        <w:t>I had a brainstorm. I put that in the Future Sub-Project doc in the out of scope folder</w:t>
+      </w:r>
+      <w:r>
+        <w:rPr>
+          <w:color w:val="BFBFBF" w:themeColor="background1" w:themeShade="BF"/>
+          <w:lang w:val="en-US"/>
+        </w:rPr>
+        <w:t>.</w:t>
+      </w:r>
+    </w:p>
+    <w:p>
+      <w:pPr>
+        <w:pStyle w:val="ListParagraph"/>
+        <w:numPr>
+          <w:ilvl w:val="1"/>
+          <w:numId w:val="25"/>
+        </w:numPr>
+        <w:rPr>
+          <w:lang w:val="en-US"/>
+        </w:rPr>
+      </w:pPr>
+      <w:r>
+        <w:rPr>
+          <w:lang w:val="en-US"/>
+        </w:rPr>
+        <w:t>Diagram Metrics Ideas.md</w:t>
+      </w:r>
+    </w:p>
+    <w:p>
+      <w:pPr>
+        <w:pStyle w:val="ListParagraph"/>
+        <w:numPr>
+          <w:ilvl w:val="0"/>
+          <w:numId w:val="25"/>
+        </w:numPr>
+        <w:rPr>
+          <w:lang w:val="en-US"/>
+        </w:rPr>
+      </w:pPr>
+      <w:r>
+        <w:rPr>
+          <w:lang w:val="en-US"/>
+        </w:rPr>
+        <w:t>Done projects</w:t>
+      </w:r>
+    </w:p>
+    <w:bookmarkEnd w:id="10"/>
+    <w:p>
+      <w:pPr>
+        <w:pStyle w:val="ListParagraph"/>
+        <w:numPr>
+          <w:ilvl w:val="1"/>
+          <w:numId w:val="25"/>
+        </w:numPr>
+        <w:rPr>
+          <w:color w:val="BFBFBF" w:themeColor="background1" w:themeShade="BF"/>
+          <w:lang w:val="en-US"/>
+        </w:rPr>
+      </w:pPr>
+      <w:r>
+        <w:rPr>
+          <w:color w:val="BFBFBF" w:themeColor="background1" w:themeShade="BF"/>
+          <w:lang w:val="en-US"/>
+        </w:rPr>
+        <w:t>2008-03 02    Fundamental Principles Spec Part A Project Summary.docx</w:t>
+      </w:r>
+    </w:p>
+    <w:p>
+      <w:pPr>
+        <w:pStyle w:val="ListParagraph"/>
+        <w:numPr>
+          <w:ilvl w:val="1"/>
+          <w:numId w:val="25"/>
+        </w:numPr>
+        <w:rPr>
+          <w:color w:val="BFBFBF" w:themeColor="background1" w:themeShade="BF"/>
+          <w:lang w:val="en-US"/>
+        </w:rPr>
+      </w:pPr>
+      <w:r>
+        <w:rPr>
+          <w:color w:val="BFBFBF" w:themeColor="background1" w:themeShade="BF"/>
+          <w:lang w:val="en-US"/>
+        </w:rPr>
+        <w:t>2008-03 03       Orient in First Four Fundamental Principles Project Summary.docx</w:t>
+      </w:r>
+    </w:p>
+    <w:p>
+      <w:pPr>
+        <w:pStyle w:val="ListParagraph"/>
+        <w:numPr>
+          <w:ilvl w:val="1"/>
+          <w:numId w:val="25"/>
+        </w:numPr>
+        <w:rPr>
+          <w:color w:val="BFBFBF" w:themeColor="background1" w:themeShade="BF"/>
+          <w:lang w:val="en-US"/>
+        </w:rPr>
+      </w:pPr>
+      <w:r>
+        <w:rPr>
+          <w:color w:val="BFBFBF" w:themeColor="background1" w:themeShade="BF"/>
+          <w:lang w:val="en-US"/>
+        </w:rPr>
+        <w:t>2008-03 04       Computer Language Programmed Within Itself Spec Project Summary.docx</w:t>
+      </w:r>
+    </w:p>
+    <w:p>
+      <w:pPr>
+        <w:pStyle w:val="ListParagraph"/>
+        <w:numPr>
+          <w:ilvl w:val="1"/>
+          <w:numId w:val="25"/>
+        </w:numPr>
+        <w:rPr>
+          <w:color w:val="BFBFBF" w:themeColor="background1" w:themeShade="BF"/>
+          <w:lang w:val="en-US"/>
+        </w:rPr>
+      </w:pPr>
+      <w:r>
+        <w:rPr>
+          <w:color w:val="BFBFBF" w:themeColor="background1" w:themeShade="BF"/>
+          <w:lang w:val="en-US"/>
+        </w:rPr>
+        <w:t>2008-03 05       Generic, No Generators Spec, Project Summary.docx</w:t>
+      </w:r>
+    </w:p>
+    <w:p>
+      <w:pPr>
+        <w:pStyle w:val="Heading3"/>
+        <w:rPr>
+          <w:color w:val="B4C6E7"/>
+          <w:lang w:val="en-US"/>
+        </w:rPr>
+      </w:pPr>
+      <w:r>
+        <w:rPr>
+          <w:color w:val="B4C6E7"/>
+          <w:lang w:val="en-US"/>
+        </w:rPr>
+        <w:t>2020-04-1</w:t>
+      </w:r>
+      <w:r>
+        <w:rPr>
+          <w:color w:val="B4C6E7"/>
+          <w:lang w:val="en-US"/>
+        </w:rPr>
+        <w:t>3</w:t>
+      </w:r>
+      <w:r>
+        <w:rPr>
+          <w:color w:val="B4C6E7"/>
+          <w:lang w:val="en-US"/>
+        </w:rPr>
+        <w:t xml:space="preserve"> Notes Circle Language Spec Planning Docs</w:t>
+      </w:r>
+    </w:p>
+    <w:p>
+      <w:pPr>
+        <w:numPr>
+          <w:ilvl w:val="0"/>
+          <w:numId w:val="25"/>
+        </w:numPr>
+        <w:rPr>
+          <w:lang w:val="en-US"/>
+        </w:rPr>
+      </w:pPr>
+      <w:r>
+        <w:rPr>
+          <w:lang w:val="en-US"/>
+        </w:rPr>
+        <w:t>Reformulate:</w:t>
+      </w:r>
+    </w:p>
+    <w:p>
+      <w:pPr>
+        <w:numPr>
+          <w:ilvl w:val="1"/>
+          <w:numId w:val="25"/>
+        </w:numPr>
+        <w:rPr>
+          <w:lang w:val="en-US"/>
+        </w:rPr>
+      </w:pPr>
+      <w:r>
+        <w:rPr>
+          <w:lang w:val="en-US"/>
+        </w:rPr>
+        <w:t>I would want to read over those Done projects content before publishing. I should know what I publish exactly and have evaluated it and made some adaptations possibly. Probably nothing in it is a secret, so you don't need to remove it from source control history, but slight changes might be good.</w:t>
+      </w:r>
+    </w:p>
+    <w:p>
+      <w:pPr>
+        <w:numPr>
+          <w:ilvl w:val="1"/>
+          <w:numId w:val="25"/>
+        </w:numPr>
+        <w:rPr>
+          <w:lang w:val="en-US"/>
+        </w:rPr>
+      </w:pPr>
+      <w:r>
+        <w:rPr>
+          <w:lang w:val="en-US"/>
+        </w:rPr>
+        <w:t>I did not read the content of the sub-projects or the idea box.</w:t>
+      </w:r>
+    </w:p>
+    <w:p>
+      <w:pPr>
+        <w:numPr>
+          <w:ilvl w:val="1"/>
+          <w:numId w:val="25"/>
+        </w:numPr>
+        <w:rPr>
+          <w:lang w:val="en-US"/>
+        </w:rPr>
+      </w:pPr>
+      <w:r>
+        <w:rPr>
+          <w:lang w:val="en-US"/>
+        </w:rPr>
+        <w:t>I think, I guess, I would want to go through content top-down for reformulations?</w:t>
+      </w:r>
+    </w:p>
+    <w:p>
+      <w:pPr>
+        <w:numPr>
+          <w:ilvl w:val="0"/>
+          <w:numId w:val="25"/>
+        </w:numPr>
+        <w:rPr>
+          <w:lang w:val="en-US"/>
+        </w:rPr>
+      </w:pPr>
+      <w:r>
+        <w:rPr>
+          <w:lang w:val="en-US"/>
+        </w:rPr>
+        <w:t>Tone:</w:t>
+      </w:r>
+    </w:p>
+    <w:p>
+      <w:pPr>
+        <w:numPr>
+          <w:ilvl w:val="1"/>
+          <w:numId w:val="25"/>
+        </w:numPr>
+        <w:rPr>
+          <w:lang w:val="en-US"/>
+        </w:rPr>
+      </w:pPr>
+      <w:r>
+        <w:rPr>
+          <w:lang w:val="en-US"/>
+        </w:rPr>
+        <w:t>Some things especially in evaluations may seem cocky when I call my own successes very</w:t>
+      </w:r>
+      <w:r>
+        <w:rPr>
+          <w:lang w:val="en-US"/>
+        </w:rPr>
+        <w:t>,</w:t>
+      </w:r>
+      <w:r>
+        <w:rPr>
+          <w:lang w:val="en-US"/>
+        </w:rPr>
+        <w:t xml:space="preserve"> very good. I don't know if I need to change that. I also use I and you interchangedly when I talk about myself. Not sure if I have to change that. The plans sometimes talk in definites. Maybe openness is better language. Not sure if that's a problem.</w:t>
+      </w:r>
+    </w:p>
+    <w:p>
+      <w:pPr>
+        <w:numPr>
+          <w:ilvl w:val="1"/>
+          <w:numId w:val="25"/>
+        </w:numPr>
+        <w:rPr>
+          <w:lang w:val="en-US"/>
+        </w:rPr>
+      </w:pPr>
+      <w:r>
+        <w:rPr>
+          <w:lang w:val="en-US"/>
+        </w:rPr>
+        <w:t>I worry what people would think of me. If they'd think I'm arrogant… maybe I should not worry about that.</w:t>
+      </w:r>
+    </w:p>
+    <w:p>
+      <w:pPr>
+        <w:numPr>
+          <w:ilvl w:val="1"/>
+          <w:numId w:val="25"/>
+        </w:numPr>
+        <w:rPr>
+          <w:lang w:val="en-US"/>
+        </w:rPr>
+      </w:pPr>
+      <w:r>
+        <w:rPr>
+          <w:lang w:val="en-US"/>
+        </w:rPr>
+        <w:t>Cockiness/speaking in definites, and scope/out-of-scope are 2 different things. My intermediate goal now was to change the tone, not to change the scope covered by the documents? There are still gray areas of scope. I think I should deal with that later?</w:t>
+      </w:r>
+    </w:p>
+    <w:p>
+      <w:pPr>
+        <w:pStyle w:val="Heading3"/>
+        <w:rPr>
+          <w:color w:val="B4C6E7"/>
+          <w:lang w:val="en-US"/>
+        </w:rPr>
+      </w:pPr>
+      <w:bookmarkStart w:id="12" w:name="_Toc37540059"/>
+      <w:r>
+        <w:rPr>
+          <w:color w:val="B4C6E7"/>
+          <w:lang w:val="en-US"/>
+        </w:rPr>
+        <w:t xml:space="preserve">2019-12-29 </w:t>
+      </w:r>
+      <w:r>
+        <w:rPr>
+          <w:color w:val="B4C6E7"/>
+          <w:lang w:val="en-US"/>
+        </w:rPr>
+        <w:t>Brainstorm</w:t>
+      </w:r>
+      <w:r>
+        <w:rPr>
+          <w:color w:val="B4C6E7"/>
+          <w:lang w:val="en-US"/>
+        </w:rPr>
+        <w:t xml:space="preserve"> Scop</w:t>
+      </w:r>
+      <w:r>
+        <w:rPr>
+          <w:color w:val="B4C6E7"/>
           <w:lang w:val="en-US"/>
         </w:rPr>
         <w:t>e</w:t>
       </w:r>
-      <w:r>
-        <w:rPr>
-          <w:lang w:val="en-US"/>
-        </w:rPr>
-        <w:t>an anything read vs anything written. Parameters can be part of that, b</w:t>
-      </w:r>
-      <w:r>
-        <w:rPr>
-          <w:lang w:val="en-US"/>
-        </w:rPr>
-        <w:t>ut</w:t>
-      </w:r>
-      <w:r>
-        <w:rPr>
-          <w:lang w:val="en-US"/>
-        </w:rPr>
-        <w:t xml:space="preserve"> internally a procedure may as well write ot</w:t>
-      </w:r>
-      <w:r>
-        <w:rPr>
-          <w:lang w:val="en-US"/>
-        </w:rPr>
-        <w:t>h</w:t>
-      </w:r>
-      <w:r>
-        <w:rPr>
-          <w:lang w:val="en-US"/>
-        </w:rPr>
-        <w:t>er stuff (e.g. to a data source). But that does not mean it would not be useful if the con</w:t>
-      </w:r>
-      <w:r>
-        <w:rPr>
-          <w:lang w:val="en-US"/>
-        </w:rPr>
-        <w:t>c</w:t>
-      </w:r>
-      <w:r>
-        <w:rPr>
-          <w:lang w:val="en-US"/>
-        </w:rPr>
-        <w:t>ept of input/o</w:t>
-      </w:r>
-      <w:r>
-        <w:rPr>
-          <w:lang w:val="en-US"/>
-        </w:rPr>
-        <w:t>u</w:t>
-      </w:r>
-      <w:r>
-        <w:rPr>
-          <w:lang w:val="en-US"/>
-        </w:rPr>
-        <w:t>tput is also reflected onto parameters, because they often do have a lot to do with it. Also, functions that only read and write parameters, not read anything else, I think those are called pure func</w:t>
-      </w:r>
-      <w:r>
-        <w:rPr>
-          <w:lang w:val="en-US"/>
-        </w:rPr>
-        <w:t>t</w:t>
-      </w:r>
-      <w:r>
-        <w:rPr>
-          <w:lang w:val="en-US"/>
-        </w:rPr>
-        <w:t xml:space="preserve">ions or sometimes functions with no side-effects/ It's an existing concept. But were I to explain (to myself) how that compares to my ideas about Input/Output, I expose it in a theoretical framework how everything compares to eachother, might help me. For instance, some parameters can be called input or output parameters. To realize that the parameters are potentially not the only input/output that a procedure has, would disentangle those concepts. Also: if you pass a reference to an object to a procedure, is it input or output? That question used to confuse me. But now I realize it can be both. Just look at the elements written and then elements read: those are the input and the output. So from the viewpoint of a command, the reference is </w:t>
-      </w:r>
+      <w:bookmarkEnd w:id="12"/>
+    </w:p>
+    <w:p>
+      <w:pPr>
+        <w:numPr>
+          <w:ilvl w:val="0"/>
+          <w:numId w:val="25"/>
+        </w:numPr>
+        <w:rPr>
+          <w:lang w:val="en-US"/>
+        </w:rPr>
+      </w:pPr>
+      <w:r>
+        <w:rPr>
+          <w:lang w:val="en-US"/>
+        </w:rPr>
+        <w:t>Basically I want to scope the project.</w:t>
+      </w:r>
+    </w:p>
+    <w:p>
+      <w:pPr>
+        <w:numPr>
+          <w:ilvl w:val="0"/>
+          <w:numId w:val="25"/>
+        </w:numPr>
+        <w:rPr>
+          <w:lang w:val="en-US"/>
+        </w:rPr>
+      </w:pPr>
+      <w:r>
+        <w:rPr>
+          <w:lang w:val="en-US"/>
+        </w:rPr>
+        <w:t>Out of scope:</w:t>
+      </w:r>
+    </w:p>
+    <w:p>
+      <w:pPr>
+        <w:numPr>
+          <w:ilvl w:val="1"/>
+          <w:numId w:val="25"/>
+        </w:numPr>
+        <w:rPr>
+          <w:lang w:val="en-US"/>
+        </w:rPr>
+      </w:pPr>
+      <w:r>
+        <w:rPr>
+          <w:lang w:val="en-US"/>
+        </w:rPr>
+        <w:t>Operating system components</w:t>
+      </w:r>
+    </w:p>
+    <w:p>
+      <w:pPr>
+        <w:numPr>
+          <w:ilvl w:val="1"/>
+          <w:numId w:val="25"/>
+        </w:numPr>
+        <w:rPr>
+          <w:color w:val="BFBFBF" w:themeColor="background1" w:themeShade="BF"/>
+          <w:lang w:val="en-US"/>
+        </w:rPr>
+      </w:pPr>
+      <w:r>
+        <w:rPr>
+          <w:color w:val="BFBFBF" w:themeColor="background1" w:themeShade="BF"/>
+          <w:lang w:val="en-US"/>
+        </w:rPr>
+        <w:t>Studying</w:t>
+      </w:r>
+    </w:p>
+    <w:p>
+      <w:pPr>
+        <w:numPr>
+          <w:ilvl w:val="1"/>
+          <w:numId w:val="25"/>
+        </w:numPr>
+        <w:rPr>
+          <w:lang w:val="en-US"/>
+        </w:rPr>
+      </w:pPr>
+      <w:r>
+        <w:rPr>
+          <w:lang w:val="en-US"/>
+        </w:rPr>
+        <w:t>Fundamental principles?</w:t>
+      </w:r>
+    </w:p>
+    <w:p>
+      <w:pPr>
+        <w:numPr>
+          <w:ilvl w:val="2"/>
+          <w:numId w:val="25"/>
+        </w:numPr>
+        <w:rPr>
+          <w:lang w:val="en-US"/>
+        </w:rPr>
+      </w:pPr>
+      <w:r>
+        <w:rPr>
+          <w:lang w:val="en-US"/>
+        </w:rPr>
+        <w:t>Are some of them out-of-scope?</w:t>
+      </w:r>
+    </w:p>
+    <w:p>
+      <w:pPr>
+        <w:numPr>
+          <w:ilvl w:val="2"/>
+          <w:numId w:val="25"/>
+        </w:numPr>
+        <w:rPr>
+          <w:lang w:val="en-US"/>
+        </w:rPr>
+      </w:pPr>
+      <w:r>
+        <w:rPr>
+          <w:lang w:val="en-US"/>
+        </w:rPr>
+        <w:t>Do I limit the ambitions with the project?</w:t>
+      </w:r>
+    </w:p>
+    <w:p>
+      <w:pPr>
+        <w:numPr>
+          <w:ilvl w:val="2"/>
+          <w:numId w:val="25"/>
+        </w:numPr>
+        <w:rPr>
+          <w:lang w:val="en-US"/>
+        </w:rPr>
+      </w:pPr>
+      <w:r>
+        <w:rPr>
+          <w:lang w:val="en-US"/>
+        </w:rPr>
+        <w:t>Do I remove fundamental principles that are questionable or irrelevant, like that the code base is written in C++, or things that may speed up development, things others could figure out, making how I feel about it not add much? Maybe ease up on things, talk less strict about things?</w:t>
+      </w:r>
+    </w:p>
+    <w:p>
+      <w:pPr>
+        <w:numPr>
+          <w:ilvl w:val="1"/>
+          <w:numId w:val="25"/>
+        </w:numPr>
+        <w:rPr>
+          <w:lang w:val="en-US"/>
+        </w:rPr>
+      </w:pPr>
+      <w:r>
+        <w:rPr>
+          <w:lang w:val="en-US"/>
+        </w:rPr>
+        <w:t>'Software System': an abstraction layer above the new computer language.</w:t>
+      </w:r>
+    </w:p>
+    <w:p>
+      <w:pPr>
+        <w:numPr>
+          <w:ilvl w:val="2"/>
+          <w:numId w:val="25"/>
+        </w:numPr>
+        <w:rPr>
+          <w:lang w:val="en-US"/>
+        </w:rPr>
+      </w:pPr>
+      <w:r>
+        <w:rPr>
+          <w:lang w:val="en-US"/>
+        </w:rPr>
+        <w:t xml:space="preserve">How do I take interesting parts from the general Software System documentation and drop </w:t>
+      </w:r>
+      <w:proofErr w:type="spellStart"/>
+      <w:r>
+        <w:rPr>
+          <w:lang w:val="en-US"/>
+        </w:rPr>
+        <w:t>em</w:t>
+      </w:r>
+      <w:proofErr w:type="spellEnd"/>
+      <w:r>
+        <w:rPr>
+          <w:lang w:val="en-US"/>
+        </w:rPr>
+        <w:t xml:space="preserve"> somewhere in the Computer Language documentation.</w:t>
+      </w:r>
+    </w:p>
+    <w:p>
+      <w:pPr>
+        <w:numPr>
+          <w:ilvl w:val="1"/>
+          <w:numId w:val="25"/>
+        </w:numPr>
+        <w:rPr>
+          <w:lang w:val="en-US"/>
+        </w:rPr>
+      </w:pPr>
+      <w:r>
+        <w:rPr>
+          <w:lang w:val="en-US"/>
+        </w:rPr>
+        <w:t>Computer language topics out-of-scope:</w:t>
+      </w:r>
+    </w:p>
+    <w:p>
+      <w:pPr>
+        <w:numPr>
+          <w:ilvl w:val="2"/>
+          <w:numId w:val="25"/>
+        </w:numPr>
+        <w:rPr>
+          <w:lang w:val="en-US"/>
+        </w:rPr>
+      </w:pPr>
+      <w:r>
+        <w:rPr>
+          <w:lang w:val="en-US"/>
+        </w:rPr>
+        <w:t>Concepts / aspect oriented programming</w:t>
+      </w:r>
+    </w:p>
+    <w:p>
+      <w:pPr>
+        <w:numPr>
+          <w:ilvl w:val="2"/>
+          <w:numId w:val="25"/>
+        </w:numPr>
+        <w:rPr>
+          <w:lang w:val="en-US"/>
+        </w:rPr>
+      </w:pPr>
+      <w:r>
+        <w:rPr>
+          <w:lang w:val="en-US"/>
+        </w:rPr>
+        <w:t>Database principles</w:t>
+      </w:r>
+    </w:p>
+    <w:p>
+      <w:pPr>
+        <w:numPr>
+          <w:ilvl w:val="2"/>
+          <w:numId w:val="25"/>
+        </w:numPr>
+        <w:rPr>
+          <w:lang w:val="en-US"/>
+        </w:rPr>
+      </w:pPr>
+      <w:r>
+        <w:rPr>
+          <w:lang w:val="en-US"/>
+        </w:rPr>
+        <w:t>Concept libraries</w:t>
+      </w:r>
+    </w:p>
+    <w:p>
+      <w:pPr>
+        <w:numPr>
+          <w:ilvl w:val="2"/>
+          <w:numId w:val="25"/>
+        </w:numPr>
+        <w:rPr>
+          <w:lang w:val="en-US"/>
+        </w:rPr>
+      </w:pPr>
+      <w:r>
+        <w:rPr>
+          <w:lang w:val="en-US"/>
+        </w:rPr>
+        <w:t>Machine language</w:t>
+      </w:r>
+    </w:p>
+    <w:p>
+      <w:pPr>
+        <w:numPr>
+          <w:ilvl w:val="2"/>
+          <w:numId w:val="25"/>
+        </w:numPr>
+        <w:rPr>
+          <w:lang w:val="en-US"/>
+        </w:rPr>
+      </w:pPr>
+      <w:r>
+        <w:rPr>
+          <w:lang w:val="en-US"/>
+        </w:rPr>
+        <w:t>Internet as a single computer</w:t>
+      </w:r>
+    </w:p>
+    <w:p>
+      <w:pPr>
+        <w:numPr>
+          <w:ilvl w:val="2"/>
+          <w:numId w:val="25"/>
+        </w:numPr>
+        <w:rPr>
+          <w:lang w:val="en-US"/>
+        </w:rPr>
+      </w:pPr>
+      <w:r>
+        <w:rPr>
+          <w:lang w:val="en-US"/>
+        </w:rPr>
+        <w:t>So many things, but I want to leave them out.</w:t>
+      </w:r>
+    </w:p>
+    <w:p>
+      <w:pPr>
+        <w:numPr>
+          <w:ilvl w:val="0"/>
+          <w:numId w:val="25"/>
+        </w:numPr>
+        <w:rPr>
+          <w:lang w:val="en-US"/>
+        </w:rPr>
+      </w:pPr>
+      <w:r>
+        <w:rPr>
+          <w:lang w:val="en-US"/>
+        </w:rPr>
+        <w:t>The data concepts and coding concepts thing, and the aspect oriented-like thing, I may want to put that out of scope. I might want to accept that the idea I present has limited potential, and might not apply to what you can do with a database, or ambitious aspect oriented programming ideas… just object oriented programming expressed in diagrams is good enough. I had no idea back then how to merge the two or three concepts into that diagram language and maybe I should just give up there. That seems more achievable. I am sick, and not sure I am capable of doing anything large anymore ever.</w:t>
+      </w:r>
+    </w:p>
+    <w:p>
+      <w:pPr>
+        <w:numPr>
+          <w:ilvl w:val="0"/>
+          <w:numId w:val="25"/>
+        </w:numPr>
+        <w:rPr>
+          <w:lang w:val="en-US"/>
+        </w:rPr>
+      </w:pPr>
       <w:r>
         <w:rPr>
           <w:i/>
           <w:iCs/>
           <w:lang w:val="en-US"/>
         </w:rPr>
-        <w:t>input</w:t>
-      </w:r>
-      <w:r>
-        <w:rPr>
-          <w:lang w:val="en-US"/>
-        </w:rPr>
-        <w:t xml:space="preserve">. If it uses that object refrerece to e.g. write properties, that is </w:t>
-      </w:r>
-      <w:r>
-        <w:rPr>
-          <w:lang w:val="en-US"/>
-        </w:rPr>
-        <w:t>its out</w:t>
-      </w:r>
-      <w:r>
-        <w:rPr>
-          <w:lang w:val="en-US"/>
-        </w:rPr>
-        <w:t>put. What is also interesting, is something written by one procedure can be read by another</w:t>
-      </w:r>
-      <w:r>
-        <w:rPr>
-          <w:lang w:val="en-US"/>
-        </w:rPr>
-        <w:t>, so whether something is input or output is also deperent on context. E.g. the object refer</w:t>
-      </w:r>
-      <w:r>
-        <w:rPr>
-          <w:lang w:val="en-US"/>
-        </w:rPr>
-        <w:t>e</w:t>
-      </w:r>
-      <w:r>
-        <w:rPr>
-          <w:lang w:val="en-US"/>
-        </w:rPr>
-        <w:t xml:space="preserve">nce parameters: it is sort of output when a procedure caller writes the reference, I mean </w:t>
-      </w:r>
-      <w:r>
-        <w:rPr>
-          <w:lang w:val="en-US"/>
-        </w:rPr>
-        <w:t xml:space="preserve">if you uphold </w:t>
-      </w:r>
-      <w:r>
-        <w:rPr>
-          <w:lang w:val="en-US"/>
-        </w:rPr>
-        <w:t xml:space="preserve">the definition of output = writing, then it must be. But to the called procedure it is input, so the same piece of information switches role there, just because in that context it is only read, not written. The whole thing can be so confusing and intermixed in my view, that I think I found it </w:t>
-      </w:r>
-      <w:r>
-        <w:rPr>
-          <w:lang w:val="en-US"/>
-        </w:rPr>
-        <w:t xml:space="preserve">a </w:t>
-      </w:r>
-      <w:r>
-        <w:rPr>
-          <w:lang w:val="en-US"/>
-        </w:rPr>
-        <w:t xml:space="preserve">useful </w:t>
-      </w:r>
-      <w:r>
-        <w:rPr>
-          <w:lang w:val="en-US"/>
-        </w:rPr>
-        <w:t xml:space="preserve">idea </w:t>
-      </w:r>
-      <w:r>
-        <w:rPr>
-          <w:lang w:val="en-US"/>
-        </w:rPr>
-        <w:t xml:space="preserve">to </w:t>
-      </w:r>
-      <w:r>
-        <w:rPr>
-          <w:lang w:val="en-US"/>
-        </w:rPr>
-        <w:t xml:space="preserve">maybe </w:t>
-      </w:r>
-      <w:r>
-        <w:rPr>
-          <w:lang w:val="en-US"/>
-        </w:rPr>
-        <w:t xml:space="preserve">write about how all the concepts </w:t>
-      </w:r>
-      <w:r>
-        <w:rPr>
-          <w:lang w:val="en-US"/>
-        </w:rPr>
-        <w:t xml:space="preserve">would </w:t>
-      </w:r>
-      <w:r>
-        <w:rPr>
-          <w:lang w:val="en-US"/>
-        </w:rPr>
-        <w:t>work together precisely. To explain it to myself, maybe eventually useful for others</w:t>
-      </w:r>
-      <w:r>
-        <w:rPr>
-          <w:lang w:val="en-US"/>
-        </w:rPr>
-        <w:t xml:space="preserve"> too.</w:t>
-      </w:r>
-    </w:p>
-    <w:p>
-      <w:pPr>
-        <w:pStyle w:val="ListParagraph"/>
-        <w:numPr>
-          <w:ilvl w:val="2"/>
-          <w:numId w:val="25"/>
-        </w:numPr>
-        <w:rPr>
-          <w:lang w:val="en-US"/>
-        </w:rPr>
-      </w:pPr>
-      <w:r>
-        <w:rPr>
-          <w:lang w:val="en-US"/>
-        </w:rPr>
-        <w:t>This</w:t>
-      </w:r>
-      <w:r>
-        <w:rPr>
-          <w:lang w:val="en-US"/>
-        </w:rPr>
-        <w:t xml:space="preserve"> brainstorm can also be put out of scope.</w:t>
-      </w:r>
-      <w:r>
-        <w:rPr>
-          <w:lang w:val="en-US"/>
-        </w:rPr>
-        <w:t xml:space="preserve"> But I think I have a clearer view on things now.</w:t>
-      </w:r>
-      <w:bookmarkStart w:id="11" w:name="_GoBack"/>
-      <w:bookmarkEnd w:id="11"/>
-    </w:p>
-    <w:p>
-      <w:pPr>
-        <w:pStyle w:val="ListParagraph"/>
-        <w:numPr>
-          <w:ilvl w:val="1"/>
-          <w:numId w:val="25"/>
-        </w:numPr>
-        <w:rPr>
-          <w:lang w:val="en-US"/>
-        </w:rPr>
-      </w:pPr>
-      <w:r>
-        <w:rPr>
-          <w:lang w:val="en-US"/>
-        </w:rPr>
-        <w:t>Diagram Metrics Ideas.md</w:t>
-      </w:r>
-    </w:p>
-    <w:p>
-      <w:pPr>
-        <w:pStyle w:val="ListParagraph"/>
-        <w:numPr>
-          <w:ilvl w:val="0"/>
-          <w:numId w:val="25"/>
-        </w:numPr>
-        <w:rPr>
-          <w:lang w:val="en-US"/>
-        </w:rPr>
-      </w:pPr>
-      <w:r>
-        <w:rPr>
-          <w:lang w:val="en-US"/>
-        </w:rPr>
-        <w:t>Done projects</w:t>
-      </w:r>
-    </w:p>
-    <w:bookmarkEnd w:id="10"/>
-    <w:p>
-      <w:pPr>
-        <w:pStyle w:val="ListParagraph"/>
-        <w:numPr>
-          <w:ilvl w:val="1"/>
-          <w:numId w:val="25"/>
-        </w:numPr>
-        <w:rPr>
-          <w:color w:val="BFBFBF" w:themeColor="background1" w:themeShade="BF"/>
-          <w:lang w:val="en-US"/>
-        </w:rPr>
-      </w:pPr>
-      <w:r>
-        <w:rPr>
-          <w:color w:val="BFBFBF" w:themeColor="background1" w:themeShade="BF"/>
-          <w:lang w:val="en-US"/>
-        </w:rPr>
-        <w:t>2008-03 02    Fundamental Principles Spec Part A Project Summary.docx</w:t>
-      </w:r>
-    </w:p>
-    <w:p>
-      <w:pPr>
-        <w:pStyle w:val="ListParagraph"/>
-        <w:numPr>
-          <w:ilvl w:val="1"/>
-          <w:numId w:val="25"/>
-        </w:numPr>
-        <w:rPr>
-          <w:color w:val="BFBFBF" w:themeColor="background1" w:themeShade="BF"/>
-          <w:lang w:val="en-US"/>
-        </w:rPr>
-      </w:pPr>
-      <w:r>
-        <w:rPr>
-          <w:color w:val="BFBFBF" w:themeColor="background1" w:themeShade="BF"/>
-          <w:lang w:val="en-US"/>
-        </w:rPr>
-        <w:t>2008-03 03       Orient in First Four Fundamental Principles Project Summary.docx</w:t>
-      </w:r>
-    </w:p>
-    <w:p>
-      <w:pPr>
-        <w:pStyle w:val="ListParagraph"/>
-        <w:numPr>
-          <w:ilvl w:val="1"/>
-          <w:numId w:val="25"/>
-        </w:numPr>
-        <w:rPr>
-          <w:color w:val="BFBFBF" w:themeColor="background1" w:themeShade="BF"/>
-          <w:lang w:val="en-US"/>
-        </w:rPr>
-      </w:pPr>
-      <w:r>
-        <w:rPr>
-          <w:color w:val="BFBFBF" w:themeColor="background1" w:themeShade="BF"/>
-          <w:lang w:val="en-US"/>
-        </w:rPr>
-        <w:t>2008-03 04       Computer Language Programmed Within Itself Spec Project Summary.docx</w:t>
-      </w:r>
-    </w:p>
-    <w:p>
-      <w:pPr>
-        <w:pStyle w:val="ListParagraph"/>
-        <w:numPr>
-          <w:ilvl w:val="1"/>
-          <w:numId w:val="25"/>
-        </w:numPr>
-        <w:rPr>
-          <w:color w:val="BFBFBF" w:themeColor="background1" w:themeShade="BF"/>
-          <w:lang w:val="en-US"/>
-        </w:rPr>
-      </w:pPr>
-      <w:r>
-        <w:rPr>
-          <w:color w:val="BFBFBF" w:themeColor="background1" w:themeShade="BF"/>
-          <w:lang w:val="en-US"/>
-        </w:rPr>
-        <w:t>2008-03 05       Generic, No Generators Spec, Project Summary.docx</w:t>
-      </w:r>
-    </w:p>
-    <w:p>
-      <w:pPr>
-        <w:pStyle w:val="Heading3"/>
-        <w:rPr>
-          <w:color w:val="B4C6E7"/>
-          <w:lang w:val="en-US"/>
-        </w:rPr>
-      </w:pPr>
-      <w:r>
-        <w:rPr>
-          <w:color w:val="B4C6E7"/>
-          <w:lang w:val="en-US"/>
-        </w:rPr>
-        <w:t>2020-04-1</w:t>
-      </w:r>
-      <w:r>
-        <w:rPr>
-          <w:color w:val="B4C6E7"/>
-          <w:lang w:val="en-US"/>
-        </w:rPr>
-        <w:t>3</w:t>
-      </w:r>
-      <w:r>
-        <w:rPr>
-          <w:color w:val="B4C6E7"/>
-          <w:lang w:val="en-US"/>
-        </w:rPr>
-        <w:t xml:space="preserve"> Notes Circle Language Spec Planning Docs</w:t>
-      </w:r>
-    </w:p>
-    <w:p>
-      <w:pPr>
-        <w:numPr>
-          <w:ilvl w:val="0"/>
-          <w:numId w:val="25"/>
-        </w:numPr>
-        <w:rPr>
-          <w:lang w:val="en-US"/>
-        </w:rPr>
-      </w:pPr>
-      <w:r>
-        <w:rPr>
-          <w:lang w:val="en-US"/>
-        </w:rPr>
-        <w:t>Reformulate:</w:t>
-      </w:r>
-    </w:p>
-    <w:p>
-      <w:pPr>
-        <w:numPr>
-          <w:ilvl w:val="1"/>
-          <w:numId w:val="25"/>
-        </w:numPr>
-        <w:rPr>
-          <w:lang w:val="en-US"/>
-        </w:rPr>
-      </w:pPr>
-      <w:r>
-        <w:rPr>
-          <w:lang w:val="en-US"/>
-        </w:rPr>
-        <w:t>I would want to read over those Done projects content before publishing. I should know what I publish exactly and have evaluated it and made some adaptations possibly. Probably nothing in it is a secret, so you don't need to remove it from source control history, but slight changes might be good.</w:t>
-      </w:r>
-    </w:p>
-    <w:p>
-      <w:pPr>
-        <w:numPr>
-          <w:ilvl w:val="1"/>
-          <w:numId w:val="25"/>
-        </w:numPr>
-        <w:rPr>
-          <w:lang w:val="en-US"/>
-        </w:rPr>
-      </w:pPr>
-      <w:r>
-        <w:rPr>
-          <w:lang w:val="en-US"/>
-        </w:rPr>
-        <w:t>I did not read the content of the sub-projects or the idea box.</w:t>
-      </w:r>
-    </w:p>
-    <w:p>
-      <w:pPr>
-        <w:numPr>
-          <w:ilvl w:val="1"/>
-          <w:numId w:val="25"/>
-        </w:numPr>
-        <w:rPr>
-          <w:lang w:val="en-US"/>
-        </w:rPr>
-      </w:pPr>
-      <w:r>
-        <w:rPr>
-          <w:lang w:val="en-US"/>
-        </w:rPr>
-        <w:t>I think, I guess, I would want to go through content top-down for reformulations?</w:t>
-      </w:r>
-    </w:p>
-    <w:p>
-      <w:pPr>
-        <w:numPr>
-          <w:ilvl w:val="0"/>
-          <w:numId w:val="25"/>
-        </w:numPr>
-        <w:rPr>
-          <w:lang w:val="en-US"/>
-        </w:rPr>
-      </w:pPr>
-      <w:r>
-        <w:rPr>
-          <w:lang w:val="en-US"/>
-        </w:rPr>
-        <w:t>Tone:</w:t>
-      </w:r>
-    </w:p>
-    <w:p>
-      <w:pPr>
-        <w:numPr>
-          <w:ilvl w:val="1"/>
-          <w:numId w:val="25"/>
-        </w:numPr>
-        <w:rPr>
-          <w:lang w:val="en-US"/>
-        </w:rPr>
-      </w:pPr>
-      <w:r>
-        <w:rPr>
-          <w:lang w:val="en-US"/>
-        </w:rPr>
-        <w:t>Some things especially in evaluations may seem cocky when I call my own successes very</w:t>
-      </w:r>
-      <w:r>
-        <w:rPr>
-          <w:lang w:val="en-US"/>
-        </w:rPr>
-        <w:t>,</w:t>
-      </w:r>
-      <w:r>
-        <w:rPr>
-          <w:lang w:val="en-US"/>
-        </w:rPr>
-        <w:t xml:space="preserve"> very good. I don't know if I need to change that. I also use I and you interchangedly when I talk about myself. Not sure if I have to change that. The plans sometimes talk in definites. Maybe openness is better language. Not sure if that's a problem.</w:t>
-      </w:r>
-    </w:p>
-    <w:p>
-      <w:pPr>
-        <w:numPr>
-          <w:ilvl w:val="1"/>
-          <w:numId w:val="25"/>
-        </w:numPr>
-        <w:rPr>
-          <w:lang w:val="en-US"/>
-        </w:rPr>
-      </w:pPr>
-      <w:r>
-        <w:rPr>
-          <w:lang w:val="en-US"/>
-        </w:rPr>
-        <w:t>I worry what people would think of me. If they'd think I'm arrogant… maybe I should not worry about that.</w:t>
-      </w:r>
-    </w:p>
-    <w:p>
-      <w:pPr>
-        <w:numPr>
-          <w:ilvl w:val="1"/>
-          <w:numId w:val="25"/>
-        </w:numPr>
-        <w:rPr>
-          <w:lang w:val="en-US"/>
-        </w:rPr>
-      </w:pPr>
-      <w:r>
-        <w:rPr>
-          <w:lang w:val="en-US"/>
-        </w:rPr>
-        <w:t>Cockiness/speaking in definites, and scope/out-of-scope are 2 different things. My intermediate goal now was to change the tone, not to change the scope covered by the documents? There are still gray areas of scope. I think I should deal with that later?</w:t>
-      </w:r>
-    </w:p>
-    <w:p>
-      <w:pPr>
-        <w:pStyle w:val="Heading3"/>
-        <w:rPr>
-          <w:color w:val="B4C6E7"/>
-          <w:lang w:val="en-US"/>
-        </w:rPr>
-      </w:pPr>
-      <w:bookmarkStart w:id="12" w:name="_Toc37540059"/>
-      <w:r>
-        <w:rPr>
-          <w:color w:val="B4C6E7"/>
-          <w:lang w:val="en-US"/>
-        </w:rPr>
-        <w:t xml:space="preserve">2019-12-29 </w:t>
-      </w:r>
-      <w:r>
-        <w:rPr>
-          <w:color w:val="B4C6E7"/>
-          <w:lang w:val="en-US"/>
-        </w:rPr>
-        <w:t>Brainstorm</w:t>
-      </w:r>
-      <w:r>
-        <w:rPr>
-          <w:color w:val="B4C6E7"/>
-          <w:lang w:val="en-US"/>
-        </w:rPr>
-        <w:t xml:space="preserve"> Scop</w:t>
-      </w:r>
-      <w:r>
-        <w:rPr>
-          <w:color w:val="B4C6E7"/>
-          <w:lang w:val="en-US"/>
-        </w:rPr>
-        <w:t>e</w:t>
-      </w:r>
-      <w:bookmarkEnd w:id="12"/>
-    </w:p>
-    <w:p>
-      <w:pPr>
-        <w:numPr>
-          <w:ilvl w:val="0"/>
-          <w:numId w:val="25"/>
-        </w:numPr>
-        <w:rPr>
-          <w:lang w:val="en-US"/>
-        </w:rPr>
-      </w:pPr>
-      <w:r>
-        <w:rPr>
-          <w:lang w:val="en-US"/>
-        </w:rPr>
-        <w:t>Basically I want to scope the project.</w:t>
-      </w:r>
-    </w:p>
-    <w:p>
-      <w:pPr>
-        <w:numPr>
-          <w:ilvl w:val="0"/>
-          <w:numId w:val="25"/>
-        </w:numPr>
-        <w:rPr>
-          <w:lang w:val="en-US"/>
-        </w:rPr>
-      </w:pPr>
-      <w:r>
-        <w:rPr>
-          <w:lang w:val="en-US"/>
-        </w:rPr>
-        <w:t>Out of scope:</w:t>
-      </w:r>
-    </w:p>
-    <w:p>
-      <w:pPr>
-        <w:numPr>
-          <w:ilvl w:val="1"/>
-          <w:numId w:val="25"/>
-        </w:numPr>
-        <w:rPr>
-          <w:lang w:val="en-US"/>
-        </w:rPr>
-      </w:pPr>
-      <w:r>
-        <w:rPr>
-          <w:lang w:val="en-US"/>
-        </w:rPr>
-        <w:t>Operating system components</w:t>
-      </w:r>
-    </w:p>
-    <w:p>
-      <w:pPr>
-        <w:numPr>
-          <w:ilvl w:val="1"/>
-          <w:numId w:val="25"/>
-        </w:numPr>
-        <w:rPr>
-          <w:color w:val="BFBFBF" w:themeColor="background1" w:themeShade="BF"/>
-          <w:lang w:val="en-US"/>
-        </w:rPr>
-      </w:pPr>
-      <w:r>
-        <w:rPr>
-          <w:color w:val="BFBFBF" w:themeColor="background1" w:themeShade="BF"/>
-          <w:lang w:val="en-US"/>
-        </w:rPr>
-        <w:t>Studying</w:t>
-      </w:r>
-    </w:p>
-    <w:p>
-      <w:pPr>
-        <w:numPr>
-          <w:ilvl w:val="1"/>
-          <w:numId w:val="25"/>
-        </w:numPr>
-        <w:rPr>
-          <w:lang w:val="en-US"/>
-        </w:rPr>
-      </w:pPr>
-      <w:r>
-        <w:rPr>
-          <w:lang w:val="en-US"/>
-        </w:rPr>
-        <w:t>Fundamental principles?</w:t>
-      </w:r>
-    </w:p>
-    <w:p>
-      <w:pPr>
-        <w:numPr>
-          <w:ilvl w:val="2"/>
-          <w:numId w:val="25"/>
-        </w:numPr>
-        <w:rPr>
-          <w:lang w:val="en-US"/>
-        </w:rPr>
-      </w:pPr>
-      <w:r>
-        <w:rPr>
-          <w:lang w:val="en-US"/>
-        </w:rPr>
-        <w:t>Are some of them out-of-scope?</w:t>
-      </w:r>
-    </w:p>
-    <w:p>
-      <w:pPr>
-        <w:numPr>
-          <w:ilvl w:val="2"/>
-          <w:numId w:val="25"/>
-        </w:numPr>
-        <w:rPr>
-          <w:lang w:val="en-US"/>
-        </w:rPr>
-      </w:pPr>
-      <w:r>
-        <w:rPr>
-          <w:lang w:val="en-US"/>
-        </w:rPr>
-        <w:t>Do I limit the ambitions with the project?</w:t>
-      </w:r>
-    </w:p>
-    <w:p>
-      <w:pPr>
-        <w:numPr>
-          <w:ilvl w:val="2"/>
-          <w:numId w:val="25"/>
-        </w:numPr>
-        <w:rPr>
-          <w:lang w:val="en-US"/>
-        </w:rPr>
-      </w:pPr>
-      <w:r>
-        <w:rPr>
-          <w:lang w:val="en-US"/>
-        </w:rPr>
-        <w:t>Do I remove fundamental principles that are questionable or irrelevant, like that the code base is written in C++, or things that may speed up development, things others could figure out, making how I feel about it not add much? Maybe ease up on things, talk less strict about things?</w:t>
-      </w:r>
-    </w:p>
-    <w:p>
-      <w:pPr>
-        <w:numPr>
-          <w:ilvl w:val="1"/>
-          <w:numId w:val="25"/>
-        </w:numPr>
-        <w:rPr>
-          <w:lang w:val="en-US"/>
-        </w:rPr>
-      </w:pPr>
-      <w:r>
-        <w:rPr>
-          <w:lang w:val="en-US"/>
-        </w:rPr>
-        <w:t>'Software System': an abstraction layer above the new computer language.</w:t>
-      </w:r>
-    </w:p>
-    <w:p>
-      <w:pPr>
-        <w:numPr>
-          <w:ilvl w:val="2"/>
-          <w:numId w:val="25"/>
-        </w:numPr>
-        <w:rPr>
-          <w:lang w:val="en-US"/>
-        </w:rPr>
-      </w:pPr>
-      <w:r>
-        <w:rPr>
-          <w:lang w:val="en-US"/>
-        </w:rPr>
-        <w:t>How do I take interesting parts from the general Software System documentation and drop em somewhere in the Computer Language documentation.</w:t>
-      </w:r>
-    </w:p>
-    <w:p>
-      <w:pPr>
-        <w:numPr>
-          <w:ilvl w:val="1"/>
-          <w:numId w:val="25"/>
-        </w:numPr>
-        <w:rPr>
-          <w:lang w:val="en-US"/>
-        </w:rPr>
-      </w:pPr>
-      <w:r>
-        <w:rPr>
-          <w:lang w:val="en-US"/>
-        </w:rPr>
-        <w:t>Computer language topics out-of-scope:</w:t>
-      </w:r>
-    </w:p>
-    <w:p>
-      <w:pPr>
-        <w:numPr>
-          <w:ilvl w:val="2"/>
-          <w:numId w:val="25"/>
-        </w:numPr>
-        <w:rPr>
-          <w:lang w:val="en-US"/>
-        </w:rPr>
-      </w:pPr>
-      <w:r>
-        <w:rPr>
-          <w:lang w:val="en-US"/>
-        </w:rPr>
-        <w:t>Concepts / aspect oriented programming</w:t>
-      </w:r>
-    </w:p>
-    <w:p>
-      <w:pPr>
-        <w:numPr>
-          <w:ilvl w:val="2"/>
-          <w:numId w:val="25"/>
-        </w:numPr>
-        <w:rPr>
-          <w:lang w:val="en-US"/>
-        </w:rPr>
-      </w:pPr>
-      <w:r>
-        <w:rPr>
-          <w:lang w:val="en-US"/>
-        </w:rPr>
-        <w:t>Database principles</w:t>
-      </w:r>
-    </w:p>
-    <w:p>
-      <w:pPr>
-        <w:numPr>
-          <w:ilvl w:val="2"/>
-          <w:numId w:val="25"/>
-        </w:numPr>
-        <w:rPr>
-          <w:lang w:val="en-US"/>
-        </w:rPr>
-      </w:pPr>
-      <w:r>
-        <w:rPr>
-          <w:lang w:val="en-US"/>
-        </w:rPr>
-        <w:t>Concept libraries</w:t>
-      </w:r>
-    </w:p>
-    <w:p>
-      <w:pPr>
-        <w:numPr>
-          <w:ilvl w:val="2"/>
-          <w:numId w:val="25"/>
-        </w:numPr>
-        <w:rPr>
-          <w:lang w:val="en-US"/>
-        </w:rPr>
-      </w:pPr>
-      <w:r>
-        <w:rPr>
-          <w:lang w:val="en-US"/>
-        </w:rPr>
-        <w:t>Machine language</w:t>
-      </w:r>
-    </w:p>
-    <w:p>
-      <w:pPr>
-        <w:numPr>
-          <w:ilvl w:val="2"/>
-          <w:numId w:val="25"/>
-        </w:numPr>
-        <w:rPr>
-          <w:lang w:val="en-US"/>
-        </w:rPr>
-      </w:pPr>
-      <w:r>
-        <w:rPr>
-          <w:lang w:val="en-US"/>
-        </w:rPr>
-        <w:t>Internet as a single computer</w:t>
-      </w:r>
-    </w:p>
-    <w:p>
-      <w:pPr>
-        <w:numPr>
-          <w:ilvl w:val="2"/>
-          <w:numId w:val="25"/>
-        </w:numPr>
-        <w:rPr>
-          <w:lang w:val="en-US"/>
-        </w:rPr>
-      </w:pPr>
-      <w:r>
-        <w:rPr>
-          <w:lang w:val="en-US"/>
-        </w:rPr>
-        <w:t>So many things, but I want to leave them out.</w:t>
-      </w:r>
-    </w:p>
-    <w:p>
-      <w:pPr>
-        <w:numPr>
-          <w:ilvl w:val="0"/>
-          <w:numId w:val="25"/>
-        </w:numPr>
-        <w:rPr>
-          <w:lang w:val="en-US"/>
-        </w:rPr>
-      </w:pPr>
-      <w:r>
-        <w:rPr>
-          <w:lang w:val="en-US"/>
-        </w:rPr>
-        <w:t>The data concepts and coding concepts thing, and the aspect oriented-like thing, I may want to put that out of scope. I might want to accept that the idea I present has limited potential, and might not apply to what you can do with a database, or ambitious aspect oriented programming ideas… just object oriented programming expressed in diagrams is good enough. I had no idea back then how to merge the two or three concepts into that diagram language and maybe I should just give up there. That seems more achievable. I am sick, and not sure I am capable of doing anything large anymore ever.</w:t>
-      </w:r>
-    </w:p>
-    <w:p>
-      <w:pPr>
-        <w:numPr>
-          <w:ilvl w:val="0"/>
-          <w:numId w:val="25"/>
-        </w:numPr>
-        <w:rPr>
-          <w:lang w:val="en-US"/>
-        </w:rPr>
-      </w:pPr>
+        <w:t>Diagram notation / redesigned constructs / gap lifting</w:t>
+      </w:r>
+      <w:r>
+        <w:rPr>
+          <w:lang w:val="en-US"/>
+        </w:rPr>
+        <w:t xml:space="preserve">: </w:t>
+      </w:r>
+      <w:r>
+        <w:rPr>
+          <w:lang w:val="en-US"/>
+        </w:rPr>
+        <w:t>Eventually, you might split the in-scope topics apart in pieces that are in-scope and others that are out-of-scope. Some ideas just aren't the original ones, not the hot idea, and not prone to be adopted. For instance: The spaces in identifiers, text code ideas…</w:t>
+      </w:r>
+      <w:r>
+        <w:rPr>
+          <w:lang w:val="en-US"/>
+        </w:rPr>
+        <w:t xml:space="preserve"> I might have done good by keeping conceptual thoughts apart from diagram thoughts. I tend to want to merge those two aspects for the benefit of the reader. But I also tend to want a diagram notation that can be applied to other programming languages as a source for the diagrams. In that case, not all wild conceptual ideas are relevant. I did have thoughts: how would I implement this if I did it from the ground up, how would I implement that if I did it from the ground up, like interfaces, inheritance, ref-ness etc. Also I had ideas on the other end of the spectrum, more macroscopically: how far can I take the application of this diagram notation</w:t>
+      </w:r>
+      <w:r>
+        <w:rPr>
+          <w:lang w:val="en-US"/>
+        </w:rPr>
+        <w:t>?</w:t>
+      </w:r>
+      <w:r>
+        <w:rPr>
+          <w:lang w:val="en-US"/>
+        </w:rPr>
+        <w:t xml:space="preserve"> Could they even substitute user-interfaces</w:t>
+      </w:r>
+      <w:r>
+        <w:rPr>
+          <w:lang w:val="en-US"/>
+        </w:rPr>
+        <w:t>?</w:t>
+      </w:r>
+      <w:r>
+        <w:rPr>
+          <w:lang w:val="en-US"/>
+        </w:rPr>
+        <w:t xml:space="preserve"> Could boundaries be lifted, for instance, between things running on different computers and the boundary between users and programmers. The language gaps between things like files and folders, databases, </w:t>
+      </w:r>
+      <w:r>
+        <w:rPr>
+          <w:lang w:val="en-US"/>
+        </w:rPr>
+        <w:t xml:space="preserve">programming languages, user interfaces… gaps between the physical and the logical. All that. Interesting stuff. The application of them are different (of </w:t>
+      </w:r>
       <w:r>
         <w:rPr>
           <w:i/>
           <w:iCs/>
           <w:lang w:val="en-US"/>
         </w:rPr>
-        <w:t>Diagram notation / redesigned constructs / gap lifting</w:t>
-      </w:r>
-      <w:r>
-        <w:rPr>
-          <w:lang w:val="en-US"/>
-        </w:rPr>
-        <w:t xml:space="preserve">: </w:t>
-      </w:r>
-      <w:r>
-        <w:rPr>
-          <w:lang w:val="en-US"/>
-        </w:rPr>
-        <w:t>Eventually, you might split the in-scope topics apart in pieces that are in-scope and others that are out-of-scope. Some ideas just aren't the original ones, not the hot idea, and not prone to be adopted. For instance: The spaces in identifiers, text code ideas…</w:t>
-      </w:r>
-      <w:r>
-        <w:rPr>
-          <w:lang w:val="en-US"/>
-        </w:rPr>
-        <w:t xml:space="preserve"> I might have done good by keeping conceptual thoughts apart from diagram thoughts. I tend to want to merge those two aspects for the benefit of the reader. But I also tend to want a diagram notation that can be applied to other programming languages as a source for the diagrams. In that case, not all wild conceptual ideas are relevant. I did have thoughts: how would I implement this if I did it from the ground up, how would I implement that if I did it from the ground up, like interfaces, inheritance, ref-ness etc. Also I had ideas on the other end of the spectrum, more macroscopically: how far can I take the application of this diagram notation</w:t>
-      </w:r>
-      <w:r>
-        <w:rPr>
-          <w:lang w:val="en-US"/>
-        </w:rPr>
-        <w:t>?</w:t>
-      </w:r>
-      <w:r>
-        <w:rPr>
-          <w:lang w:val="en-US"/>
-        </w:rPr>
-        <w:t xml:space="preserve"> Could they even substitute user-interfaces</w:t>
-      </w:r>
-      <w:r>
-        <w:rPr>
-          <w:lang w:val="en-US"/>
-        </w:rPr>
-        <w:t>?</w:t>
-      </w:r>
-      <w:r>
-        <w:rPr>
-          <w:lang w:val="en-US"/>
-        </w:rPr>
-        <w:t xml:space="preserve"> Could boundaries be lifted, for instance, between things running on different computers and the boundary between users and programmers. The language gaps between things like files and folders, databases, </w:t>
-      </w:r>
-      <w:r>
-        <w:rPr>
-          <w:lang w:val="en-US"/>
-        </w:rPr>
-        <w:t xml:space="preserve">programming languages, user interfaces… gaps between the physical and the logical. All that. Interesting stuff. The application of them are different (of </w:t>
+        <w:t xml:space="preserve">diagrams, conceptual constructs </w:t>
+      </w:r>
+      <w:r>
+        <w:rPr>
+          <w:lang w:val="en-US"/>
+        </w:rPr>
+        <w:t>and</w:t>
       </w:r>
       <w:r>
         <w:rPr>
@@ -6368,13 +6289,13 @@
           <w:iCs/>
           <w:lang w:val="en-US"/>
         </w:rPr>
-        <w:t xml:space="preserve">diagrams, conceptual constructs </w:t>
-      </w:r>
-      <w:r>
-        <w:rPr>
-          <w:lang w:val="en-US"/>
-        </w:rPr>
-        <w:t>and</w:t>
+        <w:t xml:space="preserve"> boundaries lifting</w:t>
+      </w:r>
+      <w:r>
+        <w:rPr>
+          <w:lang w:val="en-US"/>
+        </w:rPr>
+        <w:t xml:space="preserve">). Another example is the automatic diagram organization topics. The diagram notation idea can live totally without some of the wild ideas in that. For instance, interchangeability between containment and referential structure or inversibility of containment in case of bidirectional relationships. Also the striving to want almost all relationships between objects to be bidirectional, does not apply if you want to use the diagrams to express systems in which you have a choice if relationships are bidirectional or unidirectional. Also giving things a different name (aspects are all of a sudden called concepts) is not a priority, and perhaps even alienating. Those are just some ideas I have about how to pull things apart. I think maybe those differences in application call for a rigorous split up: </w:t>
       </w:r>
       <w:r>
         <w:rPr>
@@ -6382,20 +6303,6 @@
           <w:iCs/>
           <w:lang w:val="en-US"/>
         </w:rPr>
-        <w:t xml:space="preserve"> boundaries lifting</w:t>
-      </w:r>
-      <w:r>
-        <w:rPr>
-          <w:lang w:val="en-US"/>
-        </w:rPr>
-        <w:t xml:space="preserve">). Another example is the automatic diagram organization topics. The diagram notation idea can live totally without some of the wild ideas in that. For instance, interchangeability between containment and referential structure or inversibility of containment in case of bidirectional relationships. Also the striving to want almost all relationships between objects to be bidirectional, does not apply if you want to use the diagrams to express systems in which you have a choice if relationships are bidirectional or unidirectional. Also giving things a different name (aspects are all of a sudden called concepts) is not a priority, and perhaps even alienating. Those are just some ideas I have about how to pull things apart. I think maybe those differences in application call for a rigorous split up: </w:t>
-      </w:r>
-      <w:r>
-        <w:rPr>
-          <w:i/>
-          <w:iCs/>
-          <w:lang w:val="en-US"/>
-        </w:rPr>
         <w:t>diagram notation / redesigned constructs / gap lifting</w:t>
       </w:r>
       <w:r>
@@ -6426,7 +6333,21 @@
         <w:rPr>
           <w:lang w:val="en-US"/>
         </w:rPr>
-        <w:t>. A method contained by a a class can access all the other private members of that class. In my efforts to generalize and make things interchangeable, this 'had to be</w:t>
+        <w:t xml:space="preserve">. A method contained by a </w:t>
+      </w:r>
+      <w:proofErr w:type="spellStart"/>
+      <w:r>
+        <w:rPr>
+          <w:lang w:val="en-US"/>
+        </w:rPr>
+        <w:t>a</w:t>
+      </w:r>
+      <w:proofErr w:type="spellEnd"/>
+      <w:r>
+        <w:rPr>
+          <w:lang w:val="en-US"/>
+        </w:rPr>
+        <w:t xml:space="preserve"> class can access all the other private members of that class. In my efforts to generalize and make things interchangeable, this 'had to be</w:t>
       </w:r>
       <w:r>
         <w:rPr>
@@ -6561,7 +6482,21 @@
         <w:rPr>
           <w:lang w:val="en-US"/>
         </w:rPr>
-        <w:t>The idea that the diagram expression should be canonical and unambiguously express anything from any computer language, might not be a rule I want to uphold in the Circle Language Spec doc. For instance if C# has certain rules for scoping of implied accessibility rules of members, you might not want to express that in a diagram. It sort of would make no sense if the diagrams are applied like a helper tool in Visual Studio to visualize certain aspects of C# code, to have symbols that disambiguate something, that is not unambiguous according to C#. The concept of canonicalizing things, may have a better place in Circle Language Broader View docs, I mean to isolate from the Circle Language Spec. A reason for unambiguous expression may only become clear, if you look at those ideas about possible broader applications of this notation: specifically where in a diagram you just switch from one source language to the next, by navigating the symbols. (E.g.: Now the diagram expresses something with C# as the source, navigate onward and you may see some diagram expressing something that came from JavaScript… the rules change, maybe the diagram expression should be unambiguous.) I think it is good and keeps it simpler and ideas less stuck on eachother, to speak in options for diagram expression. There is a general theme in the expression. It is not all wishy washy, but there is wiggle room for how to use it. Lots. I just want to share the idea, not impose how it should be used.</w:t>
+        <w:t xml:space="preserve">The idea that the diagram expression should be canonical and unambiguously express anything from any computer language, might not be a rule I want to uphold in the Circle Language Spec doc. For instance if C# has certain rules for scoping of implied accessibility rules of members, you might not want to express that in a diagram. It sort of would make no sense if the diagrams are applied like a helper tool in Visual Studio to visualize certain aspects of C# code, to have symbols that disambiguate something, that is not unambiguous according to C#. The concept of canonicalizing things, may have a better place in Circle Language Broader View docs, I mean to isolate from the Circle Language Spec. A reason for unambiguous expression may only become clear, if you look at those ideas about possible broader applications of this notation: specifically where in a diagram you just switch from one source language to the next, by navigating the symbols. (E.g.: Now the diagram expresses something with C# as the source, navigate onward and you may see some diagram expressing something that came from JavaScript… the rules change, maybe the diagram expression should be unambiguous.) I think it is good and keeps it simpler and ideas less stuck on </w:t>
+      </w:r>
+      <w:proofErr w:type="spellStart"/>
+      <w:r>
+        <w:rPr>
+          <w:lang w:val="en-US"/>
+        </w:rPr>
+        <w:t>eachother</w:t>
+      </w:r>
+      <w:proofErr w:type="spellEnd"/>
+      <w:r>
+        <w:rPr>
+          <w:lang w:val="en-US"/>
+        </w:rPr>
+        <w:t>, to speak in options for diagram expression. There is a general theme in the expression. It is not all wishy washy, but there is wiggle room for how to use it. Lots. I just want to share the idea, not impose how it should be used.</w:t>
       </w:r>
     </w:p>
     <w:p>
@@ -6737,7 +6672,21 @@
         <w:rPr>
           <w:lang w:val="en-US"/>
         </w:rPr>
-        <w:t xml:space="preserve"> Earlier anything language speccy would be still in the project definition, but deemed optional. This split up is by feeling it is part of the language or not part of the language. Now I actually have in mind 3 categories of things that kind of fall under that umbrella 'part of the language': Language Spec / Broader Perspective / Construct Proposals.</w:t>
+        <w:t xml:space="preserve"> Earlier anything language </w:t>
+      </w:r>
+      <w:proofErr w:type="spellStart"/>
+      <w:r>
+        <w:rPr>
+          <w:lang w:val="en-US"/>
+        </w:rPr>
+        <w:t>speccy</w:t>
+      </w:r>
+      <w:proofErr w:type="spellEnd"/>
+      <w:r>
+        <w:rPr>
+          <w:lang w:val="en-US"/>
+        </w:rPr>
+        <w:t xml:space="preserve"> would be still in the project definition, but deemed optional. This split up is by feeling it is part of the language or not part of the language. Now I actually have in mind 3 categories of things that kind of fall under that umbrella 'part of the language': Language Spec / Broader Perspective / Construct Proposals.</w:t>
       </w:r>
     </w:p>
     <w:p>
@@ -6846,7 +6795,87 @@
           <w:color w:val="FFC000"/>
           <w:lang w:val="en-US"/>
         </w:rPr>
-        <w:t>I thought MD would be the way to go with this project compared to docx. But I have doubts if MD is the better way to go. I keep getting stressed out about those doubts. It makes my decisions on what to do with the documents (formatting) harder, because I just am so unsure about this. What I would like is to have a good MD editor. I just hope some of the difficulties editing MD compared to docx can be taken away by a good tool. Also: I think MD will be vieweable and better indexeable on the internet, but I have not really thoroughly seen that confirmed. The main problems with MD editing I have is navigating headings and sections around and viewing the outcome of my formattings better as I type the MD in. The doubts about indexing: I know GitHub can show the MD in nice formatting, but will a lot of MD's actually be nicely navigatable? Will those MD's actually be indexed, or does that only count for e.g. the REAME.MD in the root dir of a git repository? another doubt about MD is: can I be satisfied with some of the tools that convert docx to MD? Will that all be doable? It's so many articles. Can I do it in bulk? Will I merge more articles into one making converting one by one by hand better. How does it work with links but especially with images? All those doubts made me postpone decisions about converting things to MD, but that makes me burdened with formatting docx's making them look nice, which is not that useful if I am going to convert all of that to MD anyway. That last argument does not seem very strong to me. If I know that MD indexes well, that might already make some decisions to go for MD easier, when I decide e.g. about small documents.</w:t>
+        <w:t xml:space="preserve">I thought MD would be the way to go with this project compared to docx. But I have doubts if MD is the better way to go. I keep getting stressed out about those doubts. It makes my decisions on what to do with the documents (formatting) harder, because I just am so unsure about this. What I would like is to have a good MD editor. I just hope some of the difficulties editing MD compared to docx can be taken away by a good tool. Also: I think MD will be </w:t>
+      </w:r>
+      <w:proofErr w:type="spellStart"/>
+      <w:r>
+        <w:rPr>
+          <w:color w:val="FFC000"/>
+          <w:lang w:val="en-US"/>
+        </w:rPr>
+        <w:t>vieweable</w:t>
+      </w:r>
+      <w:proofErr w:type="spellEnd"/>
+      <w:r>
+        <w:rPr>
+          <w:color w:val="FFC000"/>
+          <w:lang w:val="en-US"/>
+        </w:rPr>
+        <w:t xml:space="preserve"> and better </w:t>
+      </w:r>
+      <w:proofErr w:type="spellStart"/>
+      <w:r>
+        <w:rPr>
+          <w:color w:val="FFC000"/>
+          <w:lang w:val="en-US"/>
+        </w:rPr>
+        <w:t>indexeable</w:t>
+      </w:r>
+      <w:proofErr w:type="spellEnd"/>
+      <w:r>
+        <w:rPr>
+          <w:color w:val="FFC000"/>
+          <w:lang w:val="en-US"/>
+        </w:rPr>
+        <w:t xml:space="preserve"> on the internet, but I have not really thoroughly seen that confirmed. The main problems with MD editing I have is navigating headings and sections around and viewing the outcome of my </w:t>
+      </w:r>
+      <w:proofErr w:type="spellStart"/>
+      <w:r>
+        <w:rPr>
+          <w:color w:val="FFC000"/>
+          <w:lang w:val="en-US"/>
+        </w:rPr>
+        <w:t>formattings</w:t>
+      </w:r>
+      <w:proofErr w:type="spellEnd"/>
+      <w:r>
+        <w:rPr>
+          <w:color w:val="FFC000"/>
+          <w:lang w:val="en-US"/>
+        </w:rPr>
+        <w:t xml:space="preserve"> better as I type the MD in. The doubts about indexing: I know GitHub can show the MD in nice formatting, but will a lot of MD's actually be nicely </w:t>
+      </w:r>
+      <w:proofErr w:type="spellStart"/>
+      <w:r>
+        <w:rPr>
+          <w:color w:val="FFC000"/>
+          <w:lang w:val="en-US"/>
+        </w:rPr>
+        <w:t>navigatable</w:t>
+      </w:r>
+      <w:proofErr w:type="spellEnd"/>
+      <w:r>
+        <w:rPr>
+          <w:color w:val="FFC000"/>
+          <w:lang w:val="en-US"/>
+        </w:rPr>
+        <w:t xml:space="preserve">? Will those MD's actually be indexed, or does that only count for e.g. the REAME.MD in the root </w:t>
+      </w:r>
+      <w:proofErr w:type="spellStart"/>
+      <w:r>
+        <w:rPr>
+          <w:color w:val="FFC000"/>
+          <w:lang w:val="en-US"/>
+        </w:rPr>
+        <w:t>dir</w:t>
+      </w:r>
+      <w:proofErr w:type="spellEnd"/>
+      <w:r>
+        <w:rPr>
+          <w:color w:val="FFC000"/>
+          <w:lang w:val="en-US"/>
+        </w:rPr>
+        <w:t xml:space="preserve"> of a git repository? another doubt about MD is: can I be satisfied with some of the tools that convert docx to MD? Will that all be doable? It's so many articles. Can I do it in bulk? Will I merge more articles into one making converting one by one by hand better. How does it work with links but especially with images? All those doubts made me postpone decisions about converting things to MD, but that makes me burdened with formatting docx's making them look nice, which is not that useful if I am going to convert all of that to MD anyway. That last argument does not seem very strong to me. If I know that MD indexes well, that might already make some decisions to go for MD easier, when I decide e.g. about small documents.</w:t>
       </w:r>
     </w:p>
     <w:p>
@@ -6986,7 +7015,23 @@
           <w:color w:val="FFC000"/>
           <w:lang w:val="en-US"/>
         </w:rPr>
-        <w:t>I found out relative links to images work nicely in MD on github.</w:t>
+        <w:t xml:space="preserve">I found out relative links to images work nicely in MD on </w:t>
+      </w:r>
+      <w:proofErr w:type="spellStart"/>
+      <w:r>
+        <w:rPr>
+          <w:color w:val="FFC000"/>
+          <w:lang w:val="en-US"/>
+        </w:rPr>
+        <w:t>github</w:t>
+      </w:r>
+      <w:proofErr w:type="spellEnd"/>
+      <w:r>
+        <w:rPr>
+          <w:color w:val="FFC000"/>
+          <w:lang w:val="en-US"/>
+        </w:rPr>
+        <w:t>.</w:t>
       </w:r>
     </w:p>
     <w:p>
@@ -7306,7 +7351,23 @@
           <w:color w:val="FFC000"/>
           <w:lang w:val="en-US"/>
         </w:rPr>
-        <w:t>It would help me to know if MD really has those advantanges. Otherwise I would keep being confused about whether or not I should convert to MD.</w:t>
+        <w:t xml:space="preserve">It would help me to know if MD really has those </w:t>
+      </w:r>
+      <w:proofErr w:type="spellStart"/>
+      <w:r>
+        <w:rPr>
+          <w:color w:val="FFC000"/>
+          <w:lang w:val="en-US"/>
+        </w:rPr>
+        <w:t>advantanges</w:t>
+      </w:r>
+      <w:proofErr w:type="spellEnd"/>
+      <w:r>
+        <w:rPr>
+          <w:color w:val="FFC000"/>
+          <w:lang w:val="en-US"/>
+        </w:rPr>
+        <w:t>. Otherwise I would keep being confused about whether or not I should convert to MD.</w:t>
       </w:r>
     </w:p>
     <w:p>
@@ -7381,18 +7442,27 @@
           <w:lang w:val="en-US"/>
         </w:rPr>
       </w:pPr>
+      <w:proofErr w:type="spellStart"/>
       <w:r>
         <w:rPr>
           <w:color w:val="FFC000"/>
           <w:lang w:val="en-US"/>
         </w:rPr>
-        <w:t xml:space="preserve">Pandoc: I did not like it. It was expecting a user interface, but I got a command line interface. Also, the output from docx to MD is not </w:t>
-      </w:r>
+        <w:t>Pandoc</w:t>
+      </w:r>
+      <w:proofErr w:type="spellEnd"/>
       <w:r>
         <w:rPr>
           <w:color w:val="FFC000"/>
           <w:lang w:val="en-US"/>
         </w:rPr>
+        <w:t xml:space="preserve">: I did not like it. It was expecting a user interface, but I got a command line interface. Also, the output from docx to MD is not </w:t>
+      </w:r>
+      <w:r>
+        <w:rPr>
+          <w:color w:val="FFC000"/>
+          <w:lang w:val="en-US"/>
+        </w:rPr>
         <w:t>what I expected</w:t>
       </w:r>
       <w:r>
@@ -7400,13 +7470,29 @@
           <w:color w:val="FFC000"/>
           <w:lang w:val="en-US"/>
         </w:rPr>
-        <w:t>. I got quote markup &gt; for just indentation and a dashed bulleted list got the dashes escaped or something \-. The check list style for GitHub that's kind a sorta already MD format, got escaped it seemed.</w:t>
-      </w:r>
+        <w:t xml:space="preserve">. I got quote markup &gt; for just indentation and a dashed bulleted list got the dashes escaped or something \-. The check list style for GitHub that's kind a </w:t>
+      </w:r>
+      <w:proofErr w:type="spellStart"/>
       <w:r>
         <w:rPr>
           <w:color w:val="FFC000"/>
           <w:lang w:val="en-US"/>
         </w:rPr>
+        <w:t>sorta</w:t>
+      </w:r>
+      <w:proofErr w:type="spellEnd"/>
+      <w:r>
+        <w:rPr>
+          <w:color w:val="FFC000"/>
+          <w:lang w:val="en-US"/>
+        </w:rPr>
+        <w:t xml:space="preserve"> already MD format, got escaped it seemed.</w:t>
+      </w:r>
+      <w:r>
+        <w:rPr>
+          <w:color w:val="FFC000"/>
+          <w:lang w:val="en-US"/>
+        </w:rPr>
         <w:t xml:space="preserve"> </w:t>
       </w:r>
       <w:r>
@@ -7421,13 +7507,22 @@
           <w:color w:val="FFC000"/>
           <w:lang w:val="en-US"/>
         </w:rPr>
-        <w:t>So sorry, pandoc</w:t>
-      </w:r>
+        <w:t xml:space="preserve">So sorry, </w:t>
+      </w:r>
+      <w:proofErr w:type="spellStart"/>
       <w:r>
         <w:rPr>
           <w:color w:val="FFC000"/>
           <w:lang w:val="en-US"/>
         </w:rPr>
+        <w:t>pandoc</w:t>
+      </w:r>
+      <w:proofErr w:type="spellEnd"/>
+      <w:r>
+        <w:rPr>
+          <w:color w:val="FFC000"/>
+          <w:lang w:val="en-US"/>
+        </w:rPr>
         <w:t>.</w:t>
       </w:r>
       <w:r>
@@ -7489,7 +7584,23 @@
           <w:color w:val="FFC000"/>
           <w:lang w:val="en-US"/>
         </w:rPr>
-        <w:t>But I am going into reseach again, and that is not what I want to deeply into. I do not have the energy.</w:t>
+        <w:t xml:space="preserve">But I am going into </w:t>
+      </w:r>
+      <w:proofErr w:type="spellStart"/>
+      <w:r>
+        <w:rPr>
+          <w:color w:val="FFC000"/>
+          <w:lang w:val="en-US"/>
+        </w:rPr>
+        <w:t>reseach</w:t>
+      </w:r>
+      <w:proofErr w:type="spellEnd"/>
+      <w:r>
+        <w:rPr>
+          <w:color w:val="FFC000"/>
+          <w:lang w:val="en-US"/>
+        </w:rPr>
+        <w:t xml:space="preserve"> again, and that is not what I want to deeply into. I do not have the energy.</w:t>
       </w:r>
     </w:p>
     <w:p>
@@ -7668,7 +7779,21 @@
         <w:rPr>
           <w:lang w:val="en-US"/>
         </w:rPr>
-        <w:t>The work might be modularized. I am not attacted to how CSS3 is modularized, each piece of specs with a different state of being finished up. It seems messy. But I can employ the same organization to accept certain concepts are just more crystalized out than others, making it easier to share, even in an unfinished state, and stimulating keeping things separated and separately usable even when other parts are just really still messy.</w:t>
+        <w:t xml:space="preserve">The work might be modularized. I am not </w:t>
+      </w:r>
+      <w:proofErr w:type="spellStart"/>
+      <w:r>
+        <w:rPr>
+          <w:lang w:val="en-US"/>
+        </w:rPr>
+        <w:t>attacted</w:t>
+      </w:r>
+      <w:proofErr w:type="spellEnd"/>
+      <w:r>
+        <w:rPr>
+          <w:lang w:val="en-US"/>
+        </w:rPr>
+        <w:t xml:space="preserve"> to how CSS3 is modularized, each piece of specs with a different state of being finished up. It seems messy. But I can employ the same organization to accept certain concepts are just more crystalized out than others, making it easier to share, even in an unfinished state, and stimulating keeping things separated and separately usable even when other parts are just really still messy.</w:t>
       </w:r>
     </w:p>
     <w:p>
@@ -7685,7 +7810,21 @@
         <w:rPr>
           <w:lang w:val="en-US"/>
         </w:rPr>
-        <w:t>I seem to have had several goals fighting over eachother, in projects done long ago about this documentation:</w:t>
+        <w:t xml:space="preserve">I seem to have had several goals fighting over </w:t>
+      </w:r>
+      <w:proofErr w:type="spellStart"/>
+      <w:r>
+        <w:rPr>
+          <w:lang w:val="en-US"/>
+        </w:rPr>
+        <w:t>eachother</w:t>
+      </w:r>
+      <w:proofErr w:type="spellEnd"/>
+      <w:r>
+        <w:rPr>
+          <w:lang w:val="en-US"/>
+        </w:rPr>
+        <w:t>, in projects done long ago about this documentation:</w:t>
       </w:r>
     </w:p>
     <w:p>
@@ -7845,7 +7984,21 @@
         <w:rPr>
           <w:lang w:val="en-US"/>
         </w:rPr>
-        <w:t>I notice I talk a lot about implementation rather than notation. For instance: Does a dashed circle mean it is used as a class, enforced to be a class, static inside its container, how does it work in the system interfaces? What if it is just the notation that is a good idea, what if the implementation isn't. That might even make system interfaces' precise definition not important or maybe just subjected to diagrams drawn out to represent things from another language, like C#. C# getters and setters might be in a system interface notation. But setting an object reference's interface dynamically in runtime… may be too much of an implementation detail. I think it is a language definition / runtime implementation separation. In think the engineers at Microsoft might be right about developing language spec / runtime / framework / compiler quasi-independently. Maybe I can be inspired by that and make my language definition a litte simpler. I am subjected to the pitfall of wa</w:t>
+        <w:t xml:space="preserve">I notice I talk a lot about implementation rather than notation. For instance: Does a dashed circle mean it is used as a class, enforced to be a class, static inside its container, how does it work in the system interfaces? What if it is just the notation that is a good idea, what if the implementation isn't. That might even make system interfaces' precise definition not important or maybe just subjected to diagrams drawn out to represent things from another language, like C#. C# getters and setters might be in a system interface notation. But setting an object reference's interface dynamically in runtime… may be too much of an implementation detail. I think it is a language definition / runtime implementation separation. In think the engineers at Microsoft might be right about developing language spec / runtime / framework / compiler quasi-independently. Maybe I can be inspired by that and make my language definition a </w:t>
+      </w:r>
+      <w:proofErr w:type="spellStart"/>
+      <w:r>
+        <w:rPr>
+          <w:lang w:val="en-US"/>
+        </w:rPr>
+        <w:t>litte</w:t>
+      </w:r>
+      <w:proofErr w:type="spellEnd"/>
+      <w:r>
+        <w:rPr>
+          <w:lang w:val="en-US"/>
+        </w:rPr>
+        <w:t xml:space="preserve"> simpler. I am subjected to the pitfall of wa</w:t>
       </w:r>
       <w:r>
         <w:rPr>
@@ -9065,7 +9218,23 @@
           <w:color w:val="BFBFBF" w:themeColor="background1" w:themeShade="BF"/>
           <w:lang w:val="en-US"/>
         </w:rPr>
-        <w:t>&gt; They use different templates, so this formatting and making consisntent, probably does not apply to those.</w:t>
+        <w:t xml:space="preserve">&gt; They use different templates, so this formatting and making </w:t>
+      </w:r>
+      <w:proofErr w:type="spellStart"/>
+      <w:r>
+        <w:rPr>
+          <w:color w:val="BFBFBF" w:themeColor="background1" w:themeShade="BF"/>
+          <w:lang w:val="en-US"/>
+        </w:rPr>
+        <w:t>consisntent</w:t>
+      </w:r>
+      <w:proofErr w:type="spellEnd"/>
+      <w:r>
+        <w:rPr>
+          <w:color w:val="BFBFBF" w:themeColor="background1" w:themeShade="BF"/>
+          <w:lang w:val="en-US"/>
+        </w:rPr>
+        <w:t>, probably does not apply to those.</w:t>
       </w:r>
     </w:p>
     <w:p>
@@ -9581,7 +9750,23 @@
           <w:color w:val="BFBFBF" w:themeColor="background1" w:themeShade="BF"/>
           <w:lang w:val="en-US"/>
         </w:rPr>
-        <w:t>Do I update that now? Or do I see that as replanning that should be done later? Don't know. It just looks inconsistent this way.</w:t>
+        <w:t xml:space="preserve">Do I update that now? Or do I see that as </w:t>
+      </w:r>
+      <w:proofErr w:type="spellStart"/>
+      <w:r>
+        <w:rPr>
+          <w:color w:val="BFBFBF" w:themeColor="background1" w:themeShade="BF"/>
+          <w:lang w:val="en-US"/>
+        </w:rPr>
+        <w:t>replanning</w:t>
+      </w:r>
+      <w:proofErr w:type="spellEnd"/>
+      <w:r>
+        <w:rPr>
+          <w:color w:val="BFBFBF" w:themeColor="background1" w:themeShade="BF"/>
+          <w:lang w:val="en-US"/>
+        </w:rPr>
+        <w:t xml:space="preserve"> that should be done later? Don't know. It just looks inconsistent this way.</w:t>
       </w:r>
     </w:p>
     <w:p>
@@ -10110,7 +10295,23 @@
           <w:color w:val="BFBFBF" w:themeColor="background1" w:themeShade="BF"/>
           <w:lang w:val="en-US"/>
         </w:rPr>
-        <w:t>Exp: Windows 7 File Explorer. "D:\Source\JJs Software\Project Docs\Circle Language Spec Plan". Search "content:Joost".</w:t>
+        <w:t>Exp: Windows 7 File Explorer. "D:\Source\JJs Software\Project Docs\Circle Language Spec Plan". Search "</w:t>
+      </w:r>
+      <w:proofErr w:type="spellStart"/>
+      <w:r>
+        <w:rPr>
+          <w:color w:val="BFBFBF" w:themeColor="background1" w:themeShade="BF"/>
+          <w:lang w:val="en-US"/>
+        </w:rPr>
+        <w:t>content:Joost</w:t>
+      </w:r>
+      <w:proofErr w:type="spellEnd"/>
+      <w:r>
+        <w:rPr>
+          <w:color w:val="BFBFBF" w:themeColor="background1" w:themeShade="BF"/>
+          <w:lang w:val="en-US"/>
+        </w:rPr>
+        <w:t>".</w:t>
       </w:r>
     </w:p>
     <w:p>
@@ -10487,7 +10688,39 @@
           <w:color w:val="BFBFBF"/>
           <w:lang w:val="en-US"/>
         </w:rPr>
-        <w:t>The 'Out-of-Scope' document os currently not just postponed items of the Circle Language Spec, but more than that: not even considered part of the Circle Language Spec proect at all anymore.</w:t>
+        <w:t xml:space="preserve">The 'Out-of-Scope' document </w:t>
+      </w:r>
+      <w:proofErr w:type="spellStart"/>
+      <w:r>
+        <w:rPr>
+          <w:color w:val="BFBFBF"/>
+          <w:lang w:val="en-US"/>
+        </w:rPr>
+        <w:t>os</w:t>
+      </w:r>
+      <w:proofErr w:type="spellEnd"/>
+      <w:r>
+        <w:rPr>
+          <w:color w:val="BFBFBF"/>
+          <w:lang w:val="en-US"/>
+        </w:rPr>
+        <w:t xml:space="preserve"> currently not just postponed items of the Circle Language Spec, but more than that: not even considered part of the Circle Language Spec </w:t>
+      </w:r>
+      <w:proofErr w:type="spellStart"/>
+      <w:r>
+        <w:rPr>
+          <w:color w:val="BFBFBF"/>
+          <w:lang w:val="en-US"/>
+        </w:rPr>
+        <w:t>proect</w:t>
+      </w:r>
+      <w:proofErr w:type="spellEnd"/>
+      <w:r>
+        <w:rPr>
+          <w:color w:val="BFBFBF"/>
+          <w:lang w:val="en-US"/>
+        </w:rPr>
+        <w:t xml:space="preserve"> at all anymore.</w:t>
       </w:r>
     </w:p>
     <w:p>
@@ -12259,7 +12492,23 @@
           <w:color w:val="BFBFBF"/>
           <w:lang w:val="en-US"/>
         </w:rPr>
-        <w:t>The reason for calling it that, is to make it clearer what the project entains, separating it better from the super-project with the name 'Circle Docs', so that there is a clear distinction that one is about programming and the other is about documentation.</w:t>
+        <w:t xml:space="preserve">The reason for calling it that, is to make it clearer what the project </w:t>
+      </w:r>
+      <w:proofErr w:type="spellStart"/>
+      <w:r>
+        <w:rPr>
+          <w:color w:val="BFBFBF"/>
+          <w:lang w:val="en-US"/>
+        </w:rPr>
+        <w:t>entains</w:t>
+      </w:r>
+      <w:proofErr w:type="spellEnd"/>
+      <w:r>
+        <w:rPr>
+          <w:color w:val="BFBFBF"/>
+          <w:lang w:val="en-US"/>
+        </w:rPr>
+        <w:t>, separating it better from the super-project with the name 'Circle Docs', so that there is a clear distinction that one is about programming and the other is about documentation.</w:t>
       </w:r>
     </w:p>
     <w:p>
@@ -12486,7 +12735,23 @@
           <w:color w:val="BFBFBF"/>
           <w:lang w:val="en-US"/>
         </w:rPr>
-        <w:t>Circle Language Design is also an option. 'Specification' may raise expectations about finishedness.</w:t>
+        <w:t xml:space="preserve">Circle Language Design is also an option. 'Specification' may raise expectations about </w:t>
+      </w:r>
+      <w:proofErr w:type="spellStart"/>
+      <w:r>
+        <w:rPr>
+          <w:color w:val="BFBFBF"/>
+          <w:lang w:val="en-US"/>
+        </w:rPr>
+        <w:t>finishedness</w:t>
+      </w:r>
+      <w:proofErr w:type="spellEnd"/>
+      <w:r>
+        <w:rPr>
+          <w:color w:val="BFBFBF"/>
+          <w:lang w:val="en-US"/>
+        </w:rPr>
+        <w:t>.</w:t>
       </w:r>
     </w:p>
     <w:p>
@@ -12543,7 +12808,23 @@
           <w:color w:val="BFBFBF"/>
           <w:lang w:val="en-US"/>
         </w:rPr>
-        <w:t>'Specification': suggests finishedness, but does it? CSS is all sorts unfinished modules.</w:t>
+        <w:t xml:space="preserve">'Specification': suggests </w:t>
+      </w:r>
+      <w:proofErr w:type="spellStart"/>
+      <w:r>
+        <w:rPr>
+          <w:color w:val="BFBFBF"/>
+          <w:lang w:val="en-US"/>
+        </w:rPr>
+        <w:t>finishedness</w:t>
+      </w:r>
+      <w:proofErr w:type="spellEnd"/>
+      <w:r>
+        <w:rPr>
+          <w:color w:val="BFBFBF"/>
+          <w:lang w:val="en-US"/>
+        </w:rPr>
+        <w:t>, but does it? CSS is all sorts unfinished modules.</w:t>
       </w:r>
     </w:p>
     <w:p>
@@ -12961,7 +13242,23 @@
           <w:color w:val="BFBFBF"/>
           <w:lang w:val="en-US"/>
         </w:rPr>
-        <w:t>Then it is basically just loose ideas, that might have been given a too prominent place. Maybe put it elsewhere, if it is just unhelpful for visual overview, perhaps. &gt; Some are more than that. I keep em this way.</w:t>
+        <w:t xml:space="preserve">Then it is basically just loose ideas, that might have been given a too prominent place. Maybe put it elsewhere, if it is just unhelpful for visual overview, perhaps. &gt; Some are more than that. I keep </w:t>
+      </w:r>
+      <w:proofErr w:type="spellStart"/>
+      <w:r>
+        <w:rPr>
+          <w:color w:val="BFBFBF"/>
+          <w:lang w:val="en-US"/>
+        </w:rPr>
+        <w:t>em</w:t>
+      </w:r>
+      <w:proofErr w:type="spellEnd"/>
+      <w:r>
+        <w:rPr>
+          <w:color w:val="BFBFBF"/>
+          <w:lang w:val="en-US"/>
+        </w:rPr>
+        <w:t xml:space="preserve"> this way.</w:t>
       </w:r>
     </w:p>
     <w:p>
@@ -13380,7 +13677,23 @@
           <w:color w:val="BFBFBF"/>
           <w:lang w:val="en-US"/>
         </w:rPr>
-        <w:t>That does not take away I want to split topics in these planning docs between language design one one end and programming at the other.</w:t>
+        <w:t xml:space="preserve">That does not take away I want to split topics in these planning docs between language design one </w:t>
+      </w:r>
+      <w:proofErr w:type="spellStart"/>
+      <w:r>
+        <w:rPr>
+          <w:color w:val="BFBFBF"/>
+          <w:lang w:val="en-US"/>
+        </w:rPr>
+        <w:t>one</w:t>
+      </w:r>
+      <w:proofErr w:type="spellEnd"/>
+      <w:r>
+        <w:rPr>
+          <w:color w:val="BFBFBF"/>
+          <w:lang w:val="en-US"/>
+        </w:rPr>
+        <w:t xml:space="preserve"> end and programming at the other.</w:t>
       </w:r>
     </w:p>
     <w:p>
@@ -13474,7 +13787,23 @@
           <w:color w:val="BFBFBF"/>
           <w:lang w:val="en-US"/>
         </w:rPr>
-        <w:t>Maybe I should just make 2 project folders eventually in the Project Docs repository: one for the new computer language and one for the rest, that are much like eachother, but one stripped down to computer language functional design topics, and the other in which to dump the rest: anything deemed out-of-scope of the entire new computer language topic. Those are different than topics out-of-scope because postponed, but still much to do with the new computer language. Maybe at first, even 'worse', I make 2 documents in each folder: One with topics that belong to the new computer language, and another document much like it, in which the rest is put, that I would want to leave out of it.</w:t>
+        <w:t xml:space="preserve">Maybe I should just make 2 project folders eventually in the Project Docs repository: one for the new computer language and one for the rest, that are much like </w:t>
+      </w:r>
+      <w:proofErr w:type="spellStart"/>
+      <w:r>
+        <w:rPr>
+          <w:color w:val="BFBFBF"/>
+          <w:lang w:val="en-US"/>
+        </w:rPr>
+        <w:t>eachother</w:t>
+      </w:r>
+      <w:proofErr w:type="spellEnd"/>
+      <w:r>
+        <w:rPr>
+          <w:color w:val="BFBFBF"/>
+          <w:lang w:val="en-US"/>
+        </w:rPr>
+        <w:t>, but one stripped down to computer language functional design topics, and the other in which to dump the rest: anything deemed out-of-scope of the entire new computer language topic. Those are different than topics out-of-scope because postponed, but still much to do with the new computer language. Maybe at first, even 'worse', I make 2 documents in each folder: One with topics that belong to the new computer language, and another document much like it, in which the rest is put, that I would want to leave out of it.</w:t>
       </w:r>
     </w:p>
     <w:p>
@@ -13537,7 +13866,23 @@
           <w:color w:val="BFBFBF"/>
           <w:lang w:val="en-US"/>
         </w:rPr>
-        <w:t>And lose the 'programming it out' part. And loose 'it is also a framework and an OS and any commonly used application'. It is actually quite hard for me to let go of that idea. I liked my playground back then. I wanted proof, that this could be used to realize software quicker, so one man can do what would have taken an army of programmers to do before. But I don't have that ambition anymore. Right now I just want to publically give away the programming language idea. I think I notice a lot of insecurities about people thinking it is a good idea or not. Maybe because I was trying to sell the idea, rather than just give it away? I get that I wanted a framework into which all of my ideas fit. I like some of the modularization of the concepts. But I do want to just cut away a few things. I think I am still trying to sell an idea, but then in a different way. I do not have the intention to sell it for cash, but I do want to not make it too ambitious, cover too much, so large in scope, that no one would pick it up anymore.</w:t>
+        <w:t xml:space="preserve">And lose the 'programming it out' part. And loose 'it is also a framework and an OS and any commonly used application'. It is actually quite hard for me to let go of that idea. I liked my playground back then. I wanted proof, that this could be used to realize software quicker, so one man can do what would have taken an army of programmers to do before. But I don't have that ambition anymore. Right now I just want to </w:t>
+      </w:r>
+      <w:proofErr w:type="spellStart"/>
+      <w:r>
+        <w:rPr>
+          <w:color w:val="BFBFBF"/>
+          <w:lang w:val="en-US"/>
+        </w:rPr>
+        <w:t>publically</w:t>
+      </w:r>
+      <w:proofErr w:type="spellEnd"/>
+      <w:r>
+        <w:rPr>
+          <w:color w:val="BFBFBF"/>
+          <w:lang w:val="en-US"/>
+        </w:rPr>
+        <w:t xml:space="preserve"> give away the programming language idea. I think I notice a lot of insecurities about people thinking it is a good idea or not. Maybe because I was trying to sell the idea, rather than just give it away? I get that I wanted a framework into which all of my ideas fit. I like some of the modularization of the concepts. But I do want to just cut away a few things. I think I am still trying to sell an idea, but then in a different way. I do not have the intention to sell it for cash, but I do want to not make it too ambitious, cover too much, so large in scope, that no one would pick it up anymore.</w:t>
       </w:r>
       <w:r>
         <w:rPr>
@@ -14023,7 +14368,23 @@
           <w:color w:val="BFBFBF"/>
           <w:lang w:val="en-US"/>
         </w:rPr>
-        <w:t xml:space="preserve"> the product. I have a canundrum. I cannot describe the product without making the product, because the description is the product.</w:t>
+        <w:t xml:space="preserve"> the product. I have a </w:t>
+      </w:r>
+      <w:proofErr w:type="spellStart"/>
+      <w:r>
+        <w:rPr>
+          <w:color w:val="BFBFBF"/>
+          <w:lang w:val="en-US"/>
+        </w:rPr>
+        <w:t>canundrum</w:t>
+      </w:r>
+      <w:proofErr w:type="spellEnd"/>
+      <w:r>
+        <w:rPr>
+          <w:color w:val="BFBFBF"/>
+          <w:lang w:val="en-US"/>
+        </w:rPr>
+        <w:t>. I cannot describe the product without making the product, because the description is the product.</w:t>
       </w:r>
     </w:p>
     <w:p>
@@ -14467,7 +14828,23 @@
           <w:color w:val="BFBFBF"/>
           <w:lang w:val="en-US"/>
         </w:rPr>
-        <w:t>* JMath 0.9 docs in Dutch</w:t>
+        <w:t xml:space="preserve">* </w:t>
+      </w:r>
+      <w:proofErr w:type="spellStart"/>
+      <w:r>
+        <w:rPr>
+          <w:color w:val="BFBFBF"/>
+          <w:lang w:val="en-US"/>
+        </w:rPr>
+        <w:t>JMath</w:t>
+      </w:r>
+      <w:proofErr w:type="spellEnd"/>
+      <w:r>
+        <w:rPr>
+          <w:color w:val="BFBFBF"/>
+          <w:lang w:val="en-US"/>
+        </w:rPr>
+        <w:t xml:space="preserve"> 0.9 docs in Dutch</w:t>
       </w:r>
     </w:p>
     <w:p>
@@ -14661,7 +15038,39 @@
           <w:color w:val="BFBFBF"/>
           <w:lang w:val="en-US"/>
         </w:rPr>
-        <w:t>The math as objects does have a link to how math can be made not intrinsic to the language, but an extension library, which can still be compiled to good old CPU instructions. That concept is interesting for the idea of the new computer langauge. But... none of this documentation is well worded to suppord that concept...</w:t>
+        <w:t xml:space="preserve">The math as objects does have a link to how math can be made not intrinsic to the language, but an extension library, which can still be compiled to good old CPU instructions. That concept is interesting for the idea of the new computer </w:t>
+      </w:r>
+      <w:proofErr w:type="spellStart"/>
+      <w:r>
+        <w:rPr>
+          <w:color w:val="BFBFBF"/>
+          <w:lang w:val="en-US"/>
+        </w:rPr>
+        <w:t>langauge</w:t>
+      </w:r>
+      <w:proofErr w:type="spellEnd"/>
+      <w:r>
+        <w:rPr>
+          <w:color w:val="BFBFBF"/>
+          <w:lang w:val="en-US"/>
+        </w:rPr>
+        <w:t xml:space="preserve">. But... none of this documentation is well worded to </w:t>
+      </w:r>
+      <w:proofErr w:type="spellStart"/>
+      <w:r>
+        <w:rPr>
+          <w:color w:val="BFBFBF"/>
+          <w:lang w:val="en-US"/>
+        </w:rPr>
+        <w:t>suppord</w:t>
+      </w:r>
+      <w:proofErr w:type="spellEnd"/>
+      <w:r>
+        <w:rPr>
+          <w:color w:val="BFBFBF"/>
+          <w:lang w:val="en-US"/>
+        </w:rPr>
+        <w:t xml:space="preserve"> that concept...</w:t>
       </w:r>
     </w:p>
     <w:p>

</xml_diff>

<commit_message>
Circle Language Spec Plan: Reformulate "Diagram Metrics Ideas.md". Archive "Diagrams, Coding Principles & Coding Concepts Plan (obsolete).docx".
</commit_message>
<xml_diff>
--- a/Circle Language Spec Plan/1. Current/2019-08 Circle Language Spec Revamp Notes.docx
+++ b/Circle Language Spec Plan/1. Current/2019-08 Circle Language Spec Revamp Notes.docx
@@ -4669,21 +4669,7 @@
         <w:rPr>
           <w:lang w:val="en-US"/>
         </w:rPr>
-        <w:t>Limitation: I choose to not reorganize/</w:t>
-      </w:r>
-      <w:proofErr w:type="spellStart"/>
-      <w:r>
-        <w:rPr>
-          <w:lang w:val="en-US"/>
-        </w:rPr>
-        <w:t>resubdivide</w:t>
-      </w:r>
-      <w:proofErr w:type="spellEnd"/>
-      <w:r>
-        <w:rPr>
-          <w:lang w:val="en-US"/>
-        </w:rPr>
-        <w:t xml:space="preserve"> the sub projects. I choose to just change the wording.</w:t>
+        <w:t>Limitation: I choose to not reorganize/resubdivide the sub projects. I choose to just change the wording.</w:t>
       </w:r>
     </w:p>
     <w:p>
@@ -4765,36 +4751,20 @@
           <w:color w:val="FFC000"/>
           <w:lang w:val="en-US"/>
         </w:rPr>
-        <w:t xml:space="preserve"> Internet </w:t>
-      </w:r>
-      <w:proofErr w:type="spellStart"/>
+        <w:t xml:space="preserve"> Internet aS a</w:t>
+      </w:r>
       <w:r>
         <w:rPr>
           <w:color w:val="FFC000"/>
           <w:lang w:val="en-US"/>
         </w:rPr>
-        <w:t>aS</w:t>
-      </w:r>
-      <w:proofErr w:type="spellEnd"/>
+        <w:t>[N]</w:t>
+      </w:r>
       <w:r>
         <w:rPr>
           <w:color w:val="FFC000"/>
           <w:lang w:val="en-US"/>
         </w:rPr>
-        <w:t xml:space="preserve"> a</w:t>
-      </w:r>
-      <w:r>
-        <w:rPr>
-          <w:color w:val="FFC000"/>
-          <w:lang w:val="en-US"/>
-        </w:rPr>
-        <w:t>[N]</w:t>
-      </w:r>
-      <w:r>
-        <w:rPr>
-          <w:color w:val="FFC000"/>
-          <w:lang w:val="en-US"/>
-        </w:rPr>
         <w:t xml:space="preserve"> Single Entity?</w:t>
       </w:r>
     </w:p>
@@ -5177,894 +5147,929 @@
           <w:color w:val="BFBFBF" w:themeColor="background1" w:themeShade="BF"/>
           <w:lang w:val="en-US"/>
         </w:rPr>
-        <w:t>Move o</w:t>
-      </w:r>
+        <w:t>Move out-of-scope.</w:t>
+      </w:r>
+    </w:p>
+    <w:p>
+      <w:pPr>
+        <w:pStyle w:val="ListParagraph"/>
+        <w:numPr>
+          <w:ilvl w:val="2"/>
+          <w:numId w:val="25"/>
+        </w:numPr>
+        <w:rPr>
+          <w:color w:val="BFBFBF" w:themeColor="background1" w:themeShade="BF"/>
+          <w:lang w:val="en-US"/>
+        </w:rPr>
+      </w:pPr>
+      <w:r>
+        <w:rPr>
+          <w:color w:val="BFBFBF" w:themeColor="background1" w:themeShade="BF"/>
+          <w:lang w:val="en-US"/>
+        </w:rPr>
+        <w:t>'Advanced Input/Output' is Concurrency Resolution</w:t>
+      </w:r>
+      <w:r>
+        <w:rPr>
+          <w:color w:val="BFBFBF" w:themeColor="background1" w:themeShade="BF"/>
+          <w:lang w:val="en-US"/>
+        </w:rPr>
+        <w:t>?</w:t>
+      </w:r>
+    </w:p>
+    <w:p>
+      <w:pPr>
+        <w:pStyle w:val="ListParagraph"/>
+        <w:numPr>
+          <w:ilvl w:val="2"/>
+          <w:numId w:val="25"/>
+        </w:numPr>
+        <w:rPr>
+          <w:color w:val="BFBFBF" w:themeColor="background1" w:themeShade="BF"/>
+          <w:lang w:val="en-US"/>
+        </w:rPr>
+      </w:pPr>
+      <w:r>
+        <w:rPr>
+          <w:color w:val="BFBFBF" w:themeColor="background1" w:themeShade="BF"/>
+          <w:lang w:val="en-US"/>
+        </w:rPr>
+        <w:t xml:space="preserve">There is overlap, but I'm not sure. If I read over the product list, I think I'd have to look into it deeper to determine if all of that Input/Output stuff is up for postponement. </w:t>
+      </w:r>
+    </w:p>
+    <w:p>
+      <w:pPr>
+        <w:pStyle w:val="ListParagraph"/>
+        <w:numPr>
+          <w:ilvl w:val="2"/>
+          <w:numId w:val="25"/>
+        </w:numPr>
+        <w:rPr>
+          <w:color w:val="BFBFBF" w:themeColor="background1" w:themeShade="BF"/>
+          <w:lang w:val="en-US"/>
+        </w:rPr>
+      </w:pPr>
+      <w:r>
+        <w:rPr>
+          <w:color w:val="BFBFBF" w:themeColor="background1" w:themeShade="BF"/>
+          <w:lang w:val="en-US"/>
+        </w:rPr>
+        <w:t>I have looked at multiple sources of information, but cannot determine yet if the topics mentioned under the Input Output section of the Products List are in scope or out of scope, due to the concurrency resolution's being in-scope and out-of-scope.</w:t>
+      </w:r>
+    </w:p>
+    <w:p>
+      <w:pPr>
+        <w:pStyle w:val="ListParagraph"/>
+        <w:numPr>
+          <w:ilvl w:val="2"/>
+          <w:numId w:val="25"/>
+        </w:numPr>
+        <w:rPr>
+          <w:color w:val="BFBFBF" w:themeColor="background1" w:themeShade="BF"/>
+          <w:lang w:val="en-US"/>
+        </w:rPr>
+      </w:pPr>
+      <w:r>
+        <w:rPr>
+          <w:color w:val="BFBFBF" w:themeColor="background1" w:themeShade="BF"/>
+          <w:lang w:val="en-US"/>
+        </w:rPr>
+        <w:t xml:space="preserve">/ </w:t>
+      </w:r>
+      <w:r>
+        <w:rPr>
+          <w:color w:val="BFBFBF" w:themeColor="background1" w:themeShade="BF"/>
+          <w:lang w:val="en-US"/>
+        </w:rPr>
+        <w:t>I feel part of the TODO products are already done.</w:t>
+      </w:r>
+    </w:p>
+    <w:p>
+      <w:pPr>
+        <w:pStyle w:val="ListParagraph"/>
+        <w:numPr>
+          <w:ilvl w:val="2"/>
+          <w:numId w:val="25"/>
+        </w:numPr>
+        <w:rPr>
+          <w:color w:val="BFBFBF" w:themeColor="background1" w:themeShade="BF"/>
+          <w:lang w:val="en-US"/>
+        </w:rPr>
+      </w:pPr>
+      <w:r>
+        <w:rPr>
+          <w:color w:val="BFBFBF" w:themeColor="background1" w:themeShade="BF"/>
+          <w:lang w:val="en-US"/>
+        </w:rPr>
+        <w:t xml:space="preserve">/ </w:t>
+      </w:r>
+      <w:r>
+        <w:rPr>
+          <w:color w:val="BFBFBF" w:themeColor="background1" w:themeShade="BF"/>
+          <w:lang w:val="en-US"/>
+        </w:rPr>
+        <w:t>I feel 'normal' parameter topic are intermixed with concurrency resolution / automatic execution order too much?</w:t>
+      </w:r>
+    </w:p>
+    <w:p>
+      <w:pPr>
+        <w:pStyle w:val="ListParagraph"/>
+        <w:numPr>
+          <w:ilvl w:val="2"/>
+          <w:numId w:val="25"/>
+        </w:numPr>
+        <w:rPr>
+          <w:color w:val="BFBFBF" w:themeColor="background1" w:themeShade="BF"/>
+          <w:lang w:val="en-US"/>
+        </w:rPr>
+      </w:pPr>
+      <w:r>
+        <w:rPr>
+          <w:color w:val="BFBFBF" w:themeColor="background1" w:themeShade="BF"/>
+          <w:lang w:val="en-US"/>
+        </w:rPr>
+        <w:t>Or is it to shed new light on these topics in the area of automatic execution order</w:t>
+      </w:r>
+      <w:r>
+        <w:rPr>
+          <w:color w:val="BFBFBF" w:themeColor="background1" w:themeShade="BF"/>
+          <w:lang w:val="en-US"/>
+        </w:rPr>
+        <w:t>?</w:t>
+      </w:r>
+    </w:p>
+    <w:p>
+      <w:pPr>
+        <w:pStyle w:val="ListParagraph"/>
+        <w:numPr>
+          <w:ilvl w:val="2"/>
+          <w:numId w:val="25"/>
+        </w:numPr>
+        <w:rPr>
+          <w:color w:val="BFBFBF" w:themeColor="background1" w:themeShade="BF"/>
+          <w:lang w:val="en-US"/>
+        </w:rPr>
+      </w:pPr>
+      <w:r>
+        <w:rPr>
+          <w:color w:val="BFBFBF" w:themeColor="background1" w:themeShade="BF"/>
+          <w:lang w:val="en-US"/>
+        </w:rPr>
+        <w:t xml:space="preserve">/ </w:t>
+      </w:r>
+      <w:r>
+        <w:rPr>
+          <w:color w:val="BFBFBF" w:themeColor="background1" w:themeShade="BF"/>
+          <w:lang w:val="en-US"/>
+        </w:rPr>
+        <w:t>Alternative</w:t>
+      </w:r>
+      <w:r>
+        <w:rPr>
+          <w:color w:val="BFBFBF" w:themeColor="background1" w:themeShade="BF"/>
+          <w:lang w:val="en-US"/>
+        </w:rPr>
+        <w:t xml:space="preserve">: </w:t>
+      </w:r>
+      <w:r>
+        <w:rPr>
+          <w:color w:val="BFBFBF" w:themeColor="background1" w:themeShade="BF"/>
+          <w:lang w:val="en-US"/>
+        </w:rPr>
+        <w:t>Split apart in two: The parts / product list items, that I know are about concurrency resolution / automatic execution order would be put out of scope and then parts I am not sure about, would stay in in-scope with some comment shedding light on that doubt.</w:t>
+      </w:r>
+    </w:p>
+    <w:p>
+      <w:pPr>
+        <w:pStyle w:val="ListParagraph"/>
+        <w:numPr>
+          <w:ilvl w:val="2"/>
+          <w:numId w:val="25"/>
+        </w:numPr>
+        <w:rPr>
+          <w:color w:val="BFBFBF" w:themeColor="background1" w:themeShade="BF"/>
+          <w:lang w:val="en-US"/>
+        </w:rPr>
+      </w:pPr>
+      <w:r>
+        <w:rPr>
+          <w:color w:val="BFBFBF" w:themeColor="background1" w:themeShade="BF"/>
+          <w:lang w:val="en-US"/>
+        </w:rPr>
+        <w:t>Exp: Read over a product list in the Future Sub-Project docu</w:t>
+      </w:r>
+      <w:r>
+        <w:rPr>
+          <w:color w:val="BFBFBF" w:themeColor="background1" w:themeShade="BF"/>
+          <w:lang w:val="en-US"/>
+        </w:rPr>
+        <w:t>ment "Input Output Spec Project Summary.docx".</w:t>
+      </w:r>
+    </w:p>
+    <w:p>
+      <w:pPr>
+        <w:pStyle w:val="ListParagraph"/>
+        <w:numPr>
+          <w:ilvl w:val="2"/>
+          <w:numId w:val="25"/>
+        </w:numPr>
+        <w:rPr>
+          <w:color w:val="BFBFBF" w:themeColor="background1" w:themeShade="BF"/>
+          <w:lang w:val="en-US"/>
+        </w:rPr>
+      </w:pPr>
+      <w:r>
+        <w:rPr>
+          <w:color w:val="BFBFBF" w:themeColor="background1" w:themeShade="BF"/>
+          <w:lang w:val="en-US"/>
+        </w:rPr>
+        <w:t>Hyp: All the topics under Input / Output inside the main "Circle Language Spec Product List.docx" are not trivial parameter topics, but more a small ramp of parameter topics leading towards the automatic execution order concept.</w:t>
+      </w:r>
+    </w:p>
+    <w:p>
+      <w:pPr>
+        <w:pStyle w:val="ListParagraph"/>
+        <w:numPr>
+          <w:ilvl w:val="2"/>
+          <w:numId w:val="25"/>
+        </w:numPr>
+        <w:rPr>
+          <w:color w:val="BFBFBF" w:themeColor="background1" w:themeShade="BF"/>
+          <w:lang w:val="en-US"/>
+        </w:rPr>
+      </w:pPr>
+      <w:r>
+        <w:rPr>
+          <w:color w:val="BFBFBF" w:themeColor="background1" w:themeShade="BF"/>
+          <w:lang w:val="en-US"/>
+        </w:rPr>
+        <w:t xml:space="preserve">/ </w:t>
+      </w:r>
+      <w:r>
+        <w:rPr>
+          <w:color w:val="BFBFBF" w:themeColor="background1" w:themeShade="BF"/>
+          <w:lang w:val="en-US"/>
+        </w:rPr>
+        <w:t xml:space="preserve">Hyp: But the Integration of </w:t>
+      </w:r>
+      <w:r>
+        <w:rPr>
+          <w:color w:val="BFBFBF" w:themeColor="background1" w:themeShade="BF"/>
+          <w:lang w:val="en-US"/>
+        </w:rPr>
+        <w:t>Parameter Input/Output Concepts do seem already done topics</w:t>
+      </w:r>
+      <w:r>
+        <w:rPr>
+          <w:color w:val="BFBFBF" w:themeColor="background1" w:themeShade="BF"/>
+          <w:lang w:val="en-US"/>
+        </w:rPr>
+        <w:t>.</w:t>
+      </w:r>
+    </w:p>
+    <w:p>
+      <w:pPr>
+        <w:pStyle w:val="ListParagraph"/>
+        <w:numPr>
+          <w:ilvl w:val="2"/>
+          <w:numId w:val="25"/>
+        </w:numPr>
+        <w:rPr>
+          <w:color w:val="BFBFBF" w:themeColor="background1" w:themeShade="BF"/>
+          <w:lang w:val="en-US"/>
+        </w:rPr>
+      </w:pPr>
+      <w:r>
+        <w:rPr>
+          <w:color w:val="BFBFBF" w:themeColor="background1" w:themeShade="BF"/>
+          <w:lang w:val="en-US"/>
+        </w:rPr>
+        <w:t>Hyp: But may fall under the same umbrella</w:t>
+      </w:r>
+      <w:r>
+        <w:rPr>
+          <w:color w:val="BFBFBF" w:themeColor="background1" w:themeShade="BF"/>
+          <w:lang w:val="en-US"/>
+        </w:rPr>
+        <w:t>: now put into the light of automatic execution order</w:t>
+      </w:r>
+      <w:r>
+        <w:rPr>
+          <w:color w:val="BFBFBF" w:themeColor="background1" w:themeShade="BF"/>
+          <w:lang w:val="en-US"/>
+        </w:rPr>
+        <w:t>.</w:t>
+      </w:r>
+    </w:p>
+    <w:p>
+      <w:pPr>
+        <w:pStyle w:val="ListParagraph"/>
+        <w:numPr>
+          <w:ilvl w:val="2"/>
+          <w:numId w:val="25"/>
+        </w:numPr>
+        <w:rPr>
+          <w:color w:val="BFBFBF" w:themeColor="background1" w:themeShade="BF"/>
+          <w:lang w:val="en-US"/>
+        </w:rPr>
+      </w:pPr>
+      <w:r>
+        <w:rPr>
+          <w:color w:val="BFBFBF" w:themeColor="background1" w:themeShade="BF"/>
+          <w:lang w:val="en-US"/>
+        </w:rPr>
+        <w:t>Parameters and input/output concepts entangle. The proposed product list would aim to disentangle those topics and explain their precise relationship.</w:t>
+      </w:r>
+    </w:p>
+    <w:p>
+      <w:pPr>
+        <w:pStyle w:val="ListParagraph"/>
+        <w:numPr>
+          <w:ilvl w:val="2"/>
+          <w:numId w:val="25"/>
+        </w:numPr>
+        <w:rPr>
+          <w:color w:val="BFBFBF" w:themeColor="background1" w:themeShade="BF"/>
+          <w:lang w:val="en-US"/>
+        </w:rPr>
+      </w:pPr>
+      <w:r>
+        <w:rPr>
+          <w:color w:val="BFBFBF" w:themeColor="background1" w:themeShade="BF"/>
+          <w:lang w:val="en-US"/>
+        </w:rPr>
+        <w:t>I had a brainstorm. I put that in the Future Sub-Project doc in the out of scope folder</w:t>
+      </w:r>
+      <w:r>
+        <w:rPr>
+          <w:color w:val="BFBFBF" w:themeColor="background1" w:themeShade="BF"/>
+          <w:lang w:val="en-US"/>
+        </w:rPr>
+        <w:t>.</w:t>
+      </w:r>
+    </w:p>
+    <w:p>
+      <w:pPr>
+        <w:pStyle w:val="ListParagraph"/>
+        <w:numPr>
+          <w:ilvl w:val="1"/>
+          <w:numId w:val="25"/>
+        </w:numPr>
+        <w:rPr>
+          <w:color w:val="BFBFBF" w:themeColor="background1" w:themeShade="BF"/>
+          <w:lang w:val="en-US"/>
+        </w:rPr>
+      </w:pPr>
+      <w:r>
+        <w:rPr>
+          <w:color w:val="BFBFBF" w:themeColor="background1" w:themeShade="BF"/>
+          <w:lang w:val="en-US"/>
+        </w:rPr>
+        <w:t>Diagram Metrics Ideas.md</w:t>
+      </w:r>
+    </w:p>
+    <w:p>
+      <w:pPr>
+        <w:pStyle w:val="ListParagraph"/>
+        <w:numPr>
+          <w:ilvl w:val="1"/>
+          <w:numId w:val="25"/>
+        </w:numPr>
+        <w:rPr>
+          <w:lang w:val="en-US"/>
+        </w:rPr>
+      </w:pPr>
+      <w:r>
+        <w:rPr>
+          <w:lang w:val="en-US"/>
+        </w:rPr>
+        <w:t>Diagrams, Coding Principles &amp; Coding Concepts Plan (old).docx</w:t>
+      </w:r>
+    </w:p>
+    <w:p>
+      <w:pPr>
+        <w:pStyle w:val="ListParagraph"/>
+        <w:numPr>
+          <w:ilvl w:val="2"/>
+          <w:numId w:val="25"/>
+        </w:numPr>
+        <w:rPr>
+          <w:lang w:val="en-US"/>
+        </w:rPr>
+      </w:pPr>
+      <w:r>
+        <w:rPr>
+          <w:lang w:val="en-US"/>
+        </w:rPr>
+        <w:t>At first glance, this seems to have the same scope as the whole project Circle Language Spec.</w:t>
+      </w:r>
+    </w:p>
+    <w:p>
+      <w:pPr>
+        <w:pStyle w:val="ListParagraph"/>
+        <w:numPr>
+          <w:ilvl w:val="2"/>
+          <w:numId w:val="25"/>
+        </w:numPr>
+        <w:rPr>
+          <w:lang w:val="en-US"/>
+        </w:rPr>
+      </w:pPr>
+      <w:r>
+        <w:rPr>
+          <w:lang w:val="en-US"/>
+        </w:rPr>
+        <w:t>Maybe it can be thrown away (or archived), because it's already described by newer documents.</w:t>
+      </w:r>
+    </w:p>
+    <w:p>
+      <w:pPr>
+        <w:pStyle w:val="ListParagraph"/>
+        <w:numPr>
+          <w:ilvl w:val="0"/>
+          <w:numId w:val="25"/>
+        </w:numPr>
+        <w:rPr>
+          <w:lang w:val="en-US"/>
+        </w:rPr>
+      </w:pPr>
       <w:bookmarkStart w:id="11" w:name="_GoBack"/>
       <w:bookmarkEnd w:id="11"/>
       <w:r>
         <w:rPr>
-          <w:color w:val="BFBFBF" w:themeColor="background1" w:themeShade="BF"/>
-          <w:lang w:val="en-US"/>
-        </w:rPr>
-        <w:t>ut-of-scope.</w:t>
-      </w:r>
-    </w:p>
+          <w:lang w:val="en-US"/>
+        </w:rPr>
+        <w:t>Done projects</w:t>
+      </w:r>
+    </w:p>
+    <w:bookmarkEnd w:id="10"/>
     <w:p>
       <w:pPr>
         <w:pStyle w:val="ListParagraph"/>
         <w:numPr>
+          <w:ilvl w:val="1"/>
+          <w:numId w:val="25"/>
+        </w:numPr>
+        <w:rPr>
+          <w:color w:val="BFBFBF" w:themeColor="background1" w:themeShade="BF"/>
+          <w:lang w:val="en-US"/>
+        </w:rPr>
+      </w:pPr>
+      <w:r>
+        <w:rPr>
+          <w:color w:val="BFBFBF" w:themeColor="background1" w:themeShade="BF"/>
+          <w:lang w:val="en-US"/>
+        </w:rPr>
+        <w:t>2008-03 02    Fundamental Principles Spec Part A Project Summary.docx</w:t>
+      </w:r>
+    </w:p>
+    <w:p>
+      <w:pPr>
+        <w:pStyle w:val="ListParagraph"/>
+        <w:numPr>
+          <w:ilvl w:val="1"/>
+          <w:numId w:val="25"/>
+        </w:numPr>
+        <w:rPr>
+          <w:color w:val="BFBFBF" w:themeColor="background1" w:themeShade="BF"/>
+          <w:lang w:val="en-US"/>
+        </w:rPr>
+      </w:pPr>
+      <w:r>
+        <w:rPr>
+          <w:color w:val="BFBFBF" w:themeColor="background1" w:themeShade="BF"/>
+          <w:lang w:val="en-US"/>
+        </w:rPr>
+        <w:t>2008-03 03       Orient in First Four Fundamental Principles Project Summary.docx</w:t>
+      </w:r>
+    </w:p>
+    <w:p>
+      <w:pPr>
+        <w:pStyle w:val="ListParagraph"/>
+        <w:numPr>
+          <w:ilvl w:val="1"/>
+          <w:numId w:val="25"/>
+        </w:numPr>
+        <w:rPr>
+          <w:color w:val="BFBFBF" w:themeColor="background1" w:themeShade="BF"/>
+          <w:lang w:val="en-US"/>
+        </w:rPr>
+      </w:pPr>
+      <w:r>
+        <w:rPr>
+          <w:color w:val="BFBFBF" w:themeColor="background1" w:themeShade="BF"/>
+          <w:lang w:val="en-US"/>
+        </w:rPr>
+        <w:t>2008-03 04       Computer Language Programmed Within Itself Spec Project Summary.docx</w:t>
+      </w:r>
+    </w:p>
+    <w:p>
+      <w:pPr>
+        <w:pStyle w:val="ListParagraph"/>
+        <w:numPr>
+          <w:ilvl w:val="1"/>
+          <w:numId w:val="25"/>
+        </w:numPr>
+        <w:rPr>
+          <w:color w:val="BFBFBF" w:themeColor="background1" w:themeShade="BF"/>
+          <w:lang w:val="en-US"/>
+        </w:rPr>
+      </w:pPr>
+      <w:r>
+        <w:rPr>
+          <w:color w:val="BFBFBF" w:themeColor="background1" w:themeShade="BF"/>
+          <w:lang w:val="en-US"/>
+        </w:rPr>
+        <w:t>2008-03 05       Generic, No Generators Spec, Project Summary.docx</w:t>
+      </w:r>
+    </w:p>
+    <w:p>
+      <w:pPr>
+        <w:pStyle w:val="Heading3"/>
+        <w:rPr>
+          <w:color w:val="B4C6E7"/>
+          <w:lang w:val="en-US"/>
+        </w:rPr>
+      </w:pPr>
+      <w:r>
+        <w:rPr>
+          <w:color w:val="B4C6E7"/>
+          <w:lang w:val="en-US"/>
+        </w:rPr>
+        <w:t>2020-04-1</w:t>
+      </w:r>
+      <w:r>
+        <w:rPr>
+          <w:color w:val="B4C6E7"/>
+          <w:lang w:val="en-US"/>
+        </w:rPr>
+        <w:t>3</w:t>
+      </w:r>
+      <w:r>
+        <w:rPr>
+          <w:color w:val="B4C6E7"/>
+          <w:lang w:val="en-US"/>
+        </w:rPr>
+        <w:t xml:space="preserve"> Notes Circle Language Spec Planning Docs</w:t>
+      </w:r>
+    </w:p>
+    <w:p>
+      <w:pPr>
+        <w:numPr>
+          <w:ilvl w:val="0"/>
+          <w:numId w:val="25"/>
+        </w:numPr>
+        <w:rPr>
+          <w:lang w:val="en-US"/>
+        </w:rPr>
+      </w:pPr>
+      <w:r>
+        <w:rPr>
+          <w:lang w:val="en-US"/>
+        </w:rPr>
+        <w:t>Reformulate:</w:t>
+      </w:r>
+    </w:p>
+    <w:p>
+      <w:pPr>
+        <w:numPr>
+          <w:ilvl w:val="1"/>
+          <w:numId w:val="25"/>
+        </w:numPr>
+        <w:rPr>
+          <w:lang w:val="en-US"/>
+        </w:rPr>
+      </w:pPr>
+      <w:r>
+        <w:rPr>
+          <w:lang w:val="en-US"/>
+        </w:rPr>
+        <w:t>I would want to read over those Done projects content before publishing. I should know what I publish exactly and have evaluated it and made some adaptations possibly. Probably nothing in it is a secret, so you don't need to remove it from source control history, but slight changes might be good.</w:t>
+      </w:r>
+    </w:p>
+    <w:p>
+      <w:pPr>
+        <w:numPr>
+          <w:ilvl w:val="1"/>
+          <w:numId w:val="25"/>
+        </w:numPr>
+        <w:rPr>
+          <w:lang w:val="en-US"/>
+        </w:rPr>
+      </w:pPr>
+      <w:r>
+        <w:rPr>
+          <w:lang w:val="en-US"/>
+        </w:rPr>
+        <w:t>I did not read the content of the sub-projects or the idea box.</w:t>
+      </w:r>
+    </w:p>
+    <w:p>
+      <w:pPr>
+        <w:numPr>
+          <w:ilvl w:val="1"/>
+          <w:numId w:val="25"/>
+        </w:numPr>
+        <w:rPr>
+          <w:lang w:val="en-US"/>
+        </w:rPr>
+      </w:pPr>
+      <w:r>
+        <w:rPr>
+          <w:lang w:val="en-US"/>
+        </w:rPr>
+        <w:t>I think, I guess, I would want to go through content top-down for reformulations?</w:t>
+      </w:r>
+    </w:p>
+    <w:p>
+      <w:pPr>
+        <w:numPr>
+          <w:ilvl w:val="0"/>
+          <w:numId w:val="25"/>
+        </w:numPr>
+        <w:rPr>
+          <w:lang w:val="en-US"/>
+        </w:rPr>
+      </w:pPr>
+      <w:r>
+        <w:rPr>
+          <w:lang w:val="en-US"/>
+        </w:rPr>
+        <w:t>Tone:</w:t>
+      </w:r>
+    </w:p>
+    <w:p>
+      <w:pPr>
+        <w:numPr>
+          <w:ilvl w:val="1"/>
+          <w:numId w:val="25"/>
+        </w:numPr>
+        <w:rPr>
+          <w:lang w:val="en-US"/>
+        </w:rPr>
+      </w:pPr>
+      <w:r>
+        <w:rPr>
+          <w:lang w:val="en-US"/>
+        </w:rPr>
+        <w:t>Some things especially in evaluations may seem cocky when I call my own successes very</w:t>
+      </w:r>
+      <w:r>
+        <w:rPr>
+          <w:lang w:val="en-US"/>
+        </w:rPr>
+        <w:t>,</w:t>
+      </w:r>
+      <w:r>
+        <w:rPr>
+          <w:lang w:val="en-US"/>
+        </w:rPr>
+        <w:t xml:space="preserve"> very good. I don't know if I need to change that. I also use I and you interchangedly when I talk about myself. Not sure if I have to change that. The plans sometimes talk in definites. Maybe openness is better language. Not sure if that's a problem.</w:t>
+      </w:r>
+    </w:p>
+    <w:p>
+      <w:pPr>
+        <w:numPr>
+          <w:ilvl w:val="1"/>
+          <w:numId w:val="25"/>
+        </w:numPr>
+        <w:rPr>
+          <w:lang w:val="en-US"/>
+        </w:rPr>
+      </w:pPr>
+      <w:r>
+        <w:rPr>
+          <w:lang w:val="en-US"/>
+        </w:rPr>
+        <w:t>I worry what people would think of me. If they'd think I'm arrogant… maybe I should not worry about that.</w:t>
+      </w:r>
+    </w:p>
+    <w:p>
+      <w:pPr>
+        <w:numPr>
+          <w:ilvl w:val="1"/>
+          <w:numId w:val="25"/>
+        </w:numPr>
+        <w:rPr>
+          <w:lang w:val="en-US"/>
+        </w:rPr>
+      </w:pPr>
+      <w:r>
+        <w:rPr>
+          <w:lang w:val="en-US"/>
+        </w:rPr>
+        <w:t>Cockiness/speaking in definites, and scope/out-of-scope are 2 different things. My intermediate goal now was to change the tone, not to change the scope covered by the documents? There are still gray areas of scope. I think I should deal with that later?</w:t>
+      </w:r>
+    </w:p>
+    <w:p>
+      <w:pPr>
+        <w:pStyle w:val="Heading3"/>
+        <w:rPr>
+          <w:color w:val="B4C6E7"/>
+          <w:lang w:val="en-US"/>
+        </w:rPr>
+      </w:pPr>
+      <w:bookmarkStart w:id="12" w:name="_Toc37540059"/>
+      <w:r>
+        <w:rPr>
+          <w:color w:val="B4C6E7"/>
+          <w:lang w:val="en-US"/>
+        </w:rPr>
+        <w:t xml:space="preserve">2019-12-29 </w:t>
+      </w:r>
+      <w:r>
+        <w:rPr>
+          <w:color w:val="B4C6E7"/>
+          <w:lang w:val="en-US"/>
+        </w:rPr>
+        <w:t>Brainstorm</w:t>
+      </w:r>
+      <w:r>
+        <w:rPr>
+          <w:color w:val="B4C6E7"/>
+          <w:lang w:val="en-US"/>
+        </w:rPr>
+        <w:t xml:space="preserve"> Scop</w:t>
+      </w:r>
+      <w:r>
+        <w:rPr>
+          <w:color w:val="B4C6E7"/>
+          <w:lang w:val="en-US"/>
+        </w:rPr>
+        <w:t>e</w:t>
+      </w:r>
+      <w:bookmarkEnd w:id="12"/>
+    </w:p>
+    <w:p>
+      <w:pPr>
+        <w:numPr>
+          <w:ilvl w:val="0"/>
+          <w:numId w:val="25"/>
+        </w:numPr>
+        <w:rPr>
+          <w:lang w:val="en-US"/>
+        </w:rPr>
+      </w:pPr>
+      <w:r>
+        <w:rPr>
+          <w:lang w:val="en-US"/>
+        </w:rPr>
+        <w:t>Basically I want to scope the project.</w:t>
+      </w:r>
+    </w:p>
+    <w:p>
+      <w:pPr>
+        <w:numPr>
+          <w:ilvl w:val="0"/>
+          <w:numId w:val="25"/>
+        </w:numPr>
+        <w:rPr>
+          <w:lang w:val="en-US"/>
+        </w:rPr>
+      </w:pPr>
+      <w:r>
+        <w:rPr>
+          <w:lang w:val="en-US"/>
+        </w:rPr>
+        <w:t>Out of scope:</w:t>
+      </w:r>
+    </w:p>
+    <w:p>
+      <w:pPr>
+        <w:numPr>
+          <w:ilvl w:val="1"/>
+          <w:numId w:val="25"/>
+        </w:numPr>
+        <w:rPr>
+          <w:lang w:val="en-US"/>
+        </w:rPr>
+      </w:pPr>
+      <w:r>
+        <w:rPr>
+          <w:lang w:val="en-US"/>
+        </w:rPr>
+        <w:t>Operating system components</w:t>
+      </w:r>
+    </w:p>
+    <w:p>
+      <w:pPr>
+        <w:numPr>
+          <w:ilvl w:val="1"/>
+          <w:numId w:val="25"/>
+        </w:numPr>
+        <w:rPr>
+          <w:color w:val="BFBFBF" w:themeColor="background1" w:themeShade="BF"/>
+          <w:lang w:val="en-US"/>
+        </w:rPr>
+      </w:pPr>
+      <w:r>
+        <w:rPr>
+          <w:color w:val="BFBFBF" w:themeColor="background1" w:themeShade="BF"/>
+          <w:lang w:val="en-US"/>
+        </w:rPr>
+        <w:t>Studying</w:t>
+      </w:r>
+    </w:p>
+    <w:p>
+      <w:pPr>
+        <w:numPr>
+          <w:ilvl w:val="1"/>
+          <w:numId w:val="25"/>
+        </w:numPr>
+        <w:rPr>
+          <w:lang w:val="en-US"/>
+        </w:rPr>
+      </w:pPr>
+      <w:r>
+        <w:rPr>
+          <w:lang w:val="en-US"/>
+        </w:rPr>
+        <w:t>Fundamental principles?</w:t>
+      </w:r>
+    </w:p>
+    <w:p>
+      <w:pPr>
+        <w:numPr>
           <w:ilvl w:val="2"/>
           <w:numId w:val="25"/>
         </w:numPr>
         <w:rPr>
-          <w:color w:val="BFBFBF" w:themeColor="background1" w:themeShade="BF"/>
-          <w:lang w:val="en-US"/>
-        </w:rPr>
-      </w:pPr>
-      <w:r>
-        <w:rPr>
-          <w:color w:val="BFBFBF" w:themeColor="background1" w:themeShade="BF"/>
-          <w:lang w:val="en-US"/>
-        </w:rPr>
-        <w:t>'Advanced Input/Output' is Concurrency Resolution</w:t>
-      </w:r>
-      <w:r>
-        <w:rPr>
-          <w:color w:val="BFBFBF" w:themeColor="background1" w:themeShade="BF"/>
-          <w:lang w:val="en-US"/>
-        </w:rPr>
-        <w:t>?</w:t>
-      </w:r>
-    </w:p>
-    <w:p>
-      <w:pPr>
-        <w:pStyle w:val="ListParagraph"/>
+          <w:lang w:val="en-US"/>
+        </w:rPr>
+      </w:pPr>
+      <w:r>
+        <w:rPr>
+          <w:lang w:val="en-US"/>
+        </w:rPr>
+        <w:t>Are some of them out-of-scope?</w:t>
+      </w:r>
+    </w:p>
+    <w:p>
+      <w:pPr>
         <w:numPr>
           <w:ilvl w:val="2"/>
           <w:numId w:val="25"/>
         </w:numPr>
         <w:rPr>
-          <w:color w:val="BFBFBF" w:themeColor="background1" w:themeShade="BF"/>
-          <w:lang w:val="en-US"/>
-        </w:rPr>
-      </w:pPr>
-      <w:r>
-        <w:rPr>
-          <w:color w:val="BFBFBF" w:themeColor="background1" w:themeShade="BF"/>
-          <w:lang w:val="en-US"/>
-        </w:rPr>
-        <w:t xml:space="preserve">There is overlap, but I'm not sure. If I read over the product list, I think I'd have to look into it deeper to determine if all of that Input/Output stuff is up for postponement. </w:t>
-      </w:r>
-    </w:p>
-    <w:p>
-      <w:pPr>
-        <w:pStyle w:val="ListParagraph"/>
+          <w:lang w:val="en-US"/>
+        </w:rPr>
+      </w:pPr>
+      <w:r>
+        <w:rPr>
+          <w:lang w:val="en-US"/>
+        </w:rPr>
+        <w:t>Do I limit the ambitions with the project?</w:t>
+      </w:r>
+    </w:p>
+    <w:p>
+      <w:pPr>
         <w:numPr>
           <w:ilvl w:val="2"/>
           <w:numId w:val="25"/>
         </w:numPr>
         <w:rPr>
-          <w:color w:val="BFBFBF" w:themeColor="background1" w:themeShade="BF"/>
-          <w:lang w:val="en-US"/>
-        </w:rPr>
-      </w:pPr>
-      <w:r>
-        <w:rPr>
-          <w:color w:val="BFBFBF" w:themeColor="background1" w:themeShade="BF"/>
-          <w:lang w:val="en-US"/>
-        </w:rPr>
-        <w:t>I have looked at multiple sources of information, but cannot determine yet if the topics mentioned under the Input Output section of the Products List are in scope or out of scope, due to the concurrency resolution's being in-scope and out-of-scope.</w:t>
-      </w:r>
-    </w:p>
-    <w:p>
-      <w:pPr>
-        <w:pStyle w:val="ListParagraph"/>
+          <w:lang w:val="en-US"/>
+        </w:rPr>
+      </w:pPr>
+      <w:r>
+        <w:rPr>
+          <w:lang w:val="en-US"/>
+        </w:rPr>
+        <w:t>Do I remove fundamental principles that are questionable or irrelevant, like that the code base is written in C++, or things that may speed up development, things others could figure out, making how I feel about it not add much? Maybe ease up on things, talk less strict about things?</w:t>
+      </w:r>
+    </w:p>
+    <w:p>
+      <w:pPr>
+        <w:numPr>
+          <w:ilvl w:val="1"/>
+          <w:numId w:val="25"/>
+        </w:numPr>
+        <w:rPr>
+          <w:lang w:val="en-US"/>
+        </w:rPr>
+      </w:pPr>
+      <w:r>
+        <w:rPr>
+          <w:lang w:val="en-US"/>
+        </w:rPr>
+        <w:t>'Software System': an abstraction layer above the new computer language.</w:t>
+      </w:r>
+    </w:p>
+    <w:p>
+      <w:pPr>
         <w:numPr>
           <w:ilvl w:val="2"/>
           <w:numId w:val="25"/>
         </w:numPr>
         <w:rPr>
-          <w:color w:val="BFBFBF" w:themeColor="background1" w:themeShade="BF"/>
-          <w:lang w:val="en-US"/>
-        </w:rPr>
-      </w:pPr>
-      <w:r>
-        <w:rPr>
-          <w:color w:val="BFBFBF" w:themeColor="background1" w:themeShade="BF"/>
-          <w:lang w:val="en-US"/>
-        </w:rPr>
-        <w:t xml:space="preserve">/ </w:t>
-      </w:r>
-      <w:r>
-        <w:rPr>
-          <w:color w:val="BFBFBF" w:themeColor="background1" w:themeShade="BF"/>
-          <w:lang w:val="en-US"/>
-        </w:rPr>
-        <w:t>I feel part of the TODO products are already done.</w:t>
-      </w:r>
-    </w:p>
-    <w:p>
-      <w:pPr>
-        <w:pStyle w:val="ListParagraph"/>
-        <w:numPr>
-          <w:ilvl w:val="2"/>
-          <w:numId w:val="25"/>
-        </w:numPr>
-        <w:rPr>
-          <w:color w:val="BFBFBF" w:themeColor="background1" w:themeShade="BF"/>
-          <w:lang w:val="en-US"/>
-        </w:rPr>
-      </w:pPr>
-      <w:r>
-        <w:rPr>
-          <w:color w:val="BFBFBF" w:themeColor="background1" w:themeShade="BF"/>
-          <w:lang w:val="en-US"/>
-        </w:rPr>
-        <w:t xml:space="preserve">/ </w:t>
-      </w:r>
-      <w:r>
-        <w:rPr>
-          <w:color w:val="BFBFBF" w:themeColor="background1" w:themeShade="BF"/>
-          <w:lang w:val="en-US"/>
-        </w:rPr>
-        <w:t>I feel 'normal' parameter topic are intermixed with concurrency resolution / automatic execution order too much?</w:t>
-      </w:r>
-    </w:p>
-    <w:p>
-      <w:pPr>
-        <w:pStyle w:val="ListParagraph"/>
-        <w:numPr>
-          <w:ilvl w:val="2"/>
-          <w:numId w:val="25"/>
-        </w:numPr>
-        <w:rPr>
-          <w:color w:val="BFBFBF" w:themeColor="background1" w:themeShade="BF"/>
-          <w:lang w:val="en-US"/>
-        </w:rPr>
-      </w:pPr>
-      <w:r>
-        <w:rPr>
-          <w:color w:val="BFBFBF" w:themeColor="background1" w:themeShade="BF"/>
-          <w:lang w:val="en-US"/>
-        </w:rPr>
-        <w:t>Or is it to shed new light on these topics in the area of automatic execution order</w:t>
-      </w:r>
-      <w:r>
-        <w:rPr>
-          <w:color w:val="BFBFBF" w:themeColor="background1" w:themeShade="BF"/>
-          <w:lang w:val="en-US"/>
-        </w:rPr>
-        <w:t>?</w:t>
-      </w:r>
-    </w:p>
-    <w:p>
-      <w:pPr>
-        <w:pStyle w:val="ListParagraph"/>
-        <w:numPr>
-          <w:ilvl w:val="2"/>
-          <w:numId w:val="25"/>
-        </w:numPr>
-        <w:rPr>
-          <w:color w:val="BFBFBF" w:themeColor="background1" w:themeShade="BF"/>
-          <w:lang w:val="en-US"/>
-        </w:rPr>
-      </w:pPr>
-      <w:r>
-        <w:rPr>
-          <w:color w:val="BFBFBF" w:themeColor="background1" w:themeShade="BF"/>
-          <w:lang w:val="en-US"/>
-        </w:rPr>
-        <w:t xml:space="preserve">/ </w:t>
-      </w:r>
-      <w:r>
-        <w:rPr>
-          <w:color w:val="BFBFBF" w:themeColor="background1" w:themeShade="BF"/>
-          <w:lang w:val="en-US"/>
-        </w:rPr>
-        <w:t>Alternative</w:t>
-      </w:r>
-      <w:r>
-        <w:rPr>
-          <w:color w:val="BFBFBF" w:themeColor="background1" w:themeShade="BF"/>
-          <w:lang w:val="en-US"/>
-        </w:rPr>
-        <w:t xml:space="preserve">: </w:t>
-      </w:r>
-      <w:r>
-        <w:rPr>
-          <w:color w:val="BFBFBF" w:themeColor="background1" w:themeShade="BF"/>
-          <w:lang w:val="en-US"/>
-        </w:rPr>
-        <w:t>Split apart in two: The parts / product list items, that I know are about concurrency resolution / automatic execution order would be put out of scope and then parts I am not sure about, would stay in in-scope with some comment shedding light on that doubt.</w:t>
-      </w:r>
-    </w:p>
-    <w:p>
-      <w:pPr>
-        <w:pStyle w:val="ListParagraph"/>
-        <w:numPr>
-          <w:ilvl w:val="2"/>
-          <w:numId w:val="25"/>
-        </w:numPr>
-        <w:rPr>
-          <w:color w:val="BFBFBF" w:themeColor="background1" w:themeShade="BF"/>
-          <w:lang w:val="en-US"/>
-        </w:rPr>
-      </w:pPr>
-      <w:r>
-        <w:rPr>
-          <w:color w:val="BFBFBF" w:themeColor="background1" w:themeShade="BF"/>
-          <w:lang w:val="en-US"/>
-        </w:rPr>
-        <w:t>Exp: Read over a product list in the Future Sub-Project docu</w:t>
-      </w:r>
-      <w:r>
-        <w:rPr>
-          <w:color w:val="BFBFBF" w:themeColor="background1" w:themeShade="BF"/>
-          <w:lang w:val="en-US"/>
-        </w:rPr>
-        <w:t>ment "Input Output Spec Project Summary.docx".</w:t>
-      </w:r>
-    </w:p>
-    <w:p>
-      <w:pPr>
-        <w:pStyle w:val="ListParagraph"/>
-        <w:numPr>
-          <w:ilvl w:val="2"/>
-          <w:numId w:val="25"/>
-        </w:numPr>
-        <w:rPr>
-          <w:color w:val="BFBFBF" w:themeColor="background1" w:themeShade="BF"/>
-          <w:lang w:val="en-US"/>
-        </w:rPr>
-      </w:pPr>
-      <w:r>
-        <w:rPr>
-          <w:color w:val="BFBFBF" w:themeColor="background1" w:themeShade="BF"/>
-          <w:lang w:val="en-US"/>
-        </w:rPr>
-        <w:t>Hyp: All the topics under Input / Output inside the main "Circle Language Spec Product List.docx" are not trivial parameter topics, but more a small ramp of parameter topics leading towards the automatic execution order concept.</w:t>
-      </w:r>
-    </w:p>
-    <w:p>
-      <w:pPr>
-        <w:pStyle w:val="ListParagraph"/>
-        <w:numPr>
-          <w:ilvl w:val="2"/>
-          <w:numId w:val="25"/>
-        </w:numPr>
-        <w:rPr>
-          <w:color w:val="BFBFBF" w:themeColor="background1" w:themeShade="BF"/>
-          <w:lang w:val="en-US"/>
-        </w:rPr>
-      </w:pPr>
-      <w:r>
-        <w:rPr>
-          <w:color w:val="BFBFBF" w:themeColor="background1" w:themeShade="BF"/>
-          <w:lang w:val="en-US"/>
-        </w:rPr>
-        <w:t xml:space="preserve">/ </w:t>
-      </w:r>
-      <w:r>
-        <w:rPr>
-          <w:color w:val="BFBFBF" w:themeColor="background1" w:themeShade="BF"/>
-          <w:lang w:val="en-US"/>
-        </w:rPr>
-        <w:t xml:space="preserve">Hyp: But the Integration of </w:t>
-      </w:r>
-      <w:r>
-        <w:rPr>
-          <w:color w:val="BFBFBF" w:themeColor="background1" w:themeShade="BF"/>
-          <w:lang w:val="en-US"/>
-        </w:rPr>
-        <w:t>Parameter Input/Output Concepts do seem already done topics</w:t>
-      </w:r>
-      <w:r>
-        <w:rPr>
-          <w:color w:val="BFBFBF" w:themeColor="background1" w:themeShade="BF"/>
-          <w:lang w:val="en-US"/>
-        </w:rPr>
-        <w:t>.</w:t>
-      </w:r>
-    </w:p>
-    <w:p>
-      <w:pPr>
-        <w:pStyle w:val="ListParagraph"/>
-        <w:numPr>
-          <w:ilvl w:val="2"/>
-          <w:numId w:val="25"/>
-        </w:numPr>
-        <w:rPr>
-          <w:color w:val="BFBFBF" w:themeColor="background1" w:themeShade="BF"/>
-          <w:lang w:val="en-US"/>
-        </w:rPr>
-      </w:pPr>
-      <w:r>
-        <w:rPr>
-          <w:color w:val="BFBFBF" w:themeColor="background1" w:themeShade="BF"/>
-          <w:lang w:val="en-US"/>
-        </w:rPr>
-        <w:t>Hyp: But may fall under the same umbrella</w:t>
-      </w:r>
-      <w:r>
-        <w:rPr>
-          <w:color w:val="BFBFBF" w:themeColor="background1" w:themeShade="BF"/>
-          <w:lang w:val="en-US"/>
-        </w:rPr>
-        <w:t>: now put into the light of automatic execution order</w:t>
-      </w:r>
-      <w:r>
-        <w:rPr>
-          <w:color w:val="BFBFBF" w:themeColor="background1" w:themeShade="BF"/>
-          <w:lang w:val="en-US"/>
-        </w:rPr>
-        <w:t>.</w:t>
-      </w:r>
-    </w:p>
-    <w:p>
-      <w:pPr>
-        <w:pStyle w:val="ListParagraph"/>
-        <w:numPr>
-          <w:ilvl w:val="2"/>
-          <w:numId w:val="25"/>
-        </w:numPr>
-        <w:rPr>
-          <w:color w:val="BFBFBF" w:themeColor="background1" w:themeShade="BF"/>
-          <w:lang w:val="en-US"/>
-        </w:rPr>
-      </w:pPr>
-      <w:r>
-        <w:rPr>
-          <w:color w:val="BFBFBF" w:themeColor="background1" w:themeShade="BF"/>
-          <w:lang w:val="en-US"/>
-        </w:rPr>
-        <w:t>Parameters and input/output concepts entangle. The proposed product list would aim to disentangle those topics and explain their precise relationship.</w:t>
-      </w:r>
-    </w:p>
-    <w:p>
-      <w:pPr>
-        <w:pStyle w:val="ListParagraph"/>
-        <w:numPr>
-          <w:ilvl w:val="2"/>
-          <w:numId w:val="25"/>
-        </w:numPr>
-        <w:rPr>
-          <w:color w:val="BFBFBF" w:themeColor="background1" w:themeShade="BF"/>
-          <w:lang w:val="en-US"/>
-        </w:rPr>
-      </w:pPr>
-      <w:r>
-        <w:rPr>
-          <w:color w:val="BFBFBF" w:themeColor="background1" w:themeShade="BF"/>
-          <w:lang w:val="en-US"/>
-        </w:rPr>
-        <w:t>I had a brainstorm. I put that in the Future Sub-Project doc in the out of scope folder</w:t>
-      </w:r>
-      <w:r>
-        <w:rPr>
-          <w:color w:val="BFBFBF" w:themeColor="background1" w:themeShade="BF"/>
-          <w:lang w:val="en-US"/>
-        </w:rPr>
-        <w:t>.</w:t>
-      </w:r>
-    </w:p>
-    <w:p>
-      <w:pPr>
-        <w:pStyle w:val="ListParagraph"/>
-        <w:numPr>
-          <w:ilvl w:val="1"/>
-          <w:numId w:val="25"/>
-        </w:numPr>
-        <w:rPr>
-          <w:lang w:val="en-US"/>
-        </w:rPr>
-      </w:pPr>
-      <w:r>
-        <w:rPr>
-          <w:lang w:val="en-US"/>
-        </w:rPr>
-        <w:t>Diagram Metrics Ideas.md</w:t>
-      </w:r>
-    </w:p>
-    <w:p>
-      <w:pPr>
-        <w:pStyle w:val="ListParagraph"/>
-        <w:numPr>
-          <w:ilvl w:val="0"/>
-          <w:numId w:val="25"/>
-        </w:numPr>
-        <w:rPr>
-          <w:lang w:val="en-US"/>
-        </w:rPr>
-      </w:pPr>
-      <w:r>
-        <w:rPr>
-          <w:lang w:val="en-US"/>
-        </w:rPr>
-        <w:t>Done projects</w:t>
-      </w:r>
-    </w:p>
-    <w:bookmarkEnd w:id="10"/>
-    <w:p>
-      <w:pPr>
-        <w:pStyle w:val="ListParagraph"/>
-        <w:numPr>
-          <w:ilvl w:val="1"/>
-          <w:numId w:val="25"/>
-        </w:numPr>
-        <w:rPr>
-          <w:color w:val="BFBFBF" w:themeColor="background1" w:themeShade="BF"/>
-          <w:lang w:val="en-US"/>
-        </w:rPr>
-      </w:pPr>
-      <w:r>
-        <w:rPr>
-          <w:color w:val="BFBFBF" w:themeColor="background1" w:themeShade="BF"/>
-          <w:lang w:val="en-US"/>
-        </w:rPr>
-        <w:t>2008-03 02    Fundamental Principles Spec Part A Project Summary.docx</w:t>
-      </w:r>
-    </w:p>
-    <w:p>
-      <w:pPr>
-        <w:pStyle w:val="ListParagraph"/>
-        <w:numPr>
-          <w:ilvl w:val="1"/>
-          <w:numId w:val="25"/>
-        </w:numPr>
-        <w:rPr>
-          <w:color w:val="BFBFBF" w:themeColor="background1" w:themeShade="BF"/>
-          <w:lang w:val="en-US"/>
-        </w:rPr>
-      </w:pPr>
-      <w:r>
-        <w:rPr>
-          <w:color w:val="BFBFBF" w:themeColor="background1" w:themeShade="BF"/>
-          <w:lang w:val="en-US"/>
-        </w:rPr>
-        <w:t>2008-03 03       Orient in First Four Fundamental Principles Project Summary.docx</w:t>
-      </w:r>
-    </w:p>
-    <w:p>
-      <w:pPr>
-        <w:pStyle w:val="ListParagraph"/>
-        <w:numPr>
-          <w:ilvl w:val="1"/>
-          <w:numId w:val="25"/>
-        </w:numPr>
-        <w:rPr>
-          <w:color w:val="BFBFBF" w:themeColor="background1" w:themeShade="BF"/>
-          <w:lang w:val="en-US"/>
-        </w:rPr>
-      </w:pPr>
-      <w:r>
-        <w:rPr>
-          <w:color w:val="BFBFBF" w:themeColor="background1" w:themeShade="BF"/>
-          <w:lang w:val="en-US"/>
-        </w:rPr>
-        <w:t>2008-03 04       Computer Language Programmed Within Itself Spec Project Summary.docx</w:t>
-      </w:r>
-    </w:p>
-    <w:p>
-      <w:pPr>
-        <w:pStyle w:val="ListParagraph"/>
-        <w:numPr>
-          <w:ilvl w:val="1"/>
-          <w:numId w:val="25"/>
-        </w:numPr>
-        <w:rPr>
-          <w:color w:val="BFBFBF" w:themeColor="background1" w:themeShade="BF"/>
-          <w:lang w:val="en-US"/>
-        </w:rPr>
-      </w:pPr>
-      <w:r>
-        <w:rPr>
-          <w:color w:val="BFBFBF" w:themeColor="background1" w:themeShade="BF"/>
-          <w:lang w:val="en-US"/>
-        </w:rPr>
-        <w:t>2008-03 05       Generic, No Generators Spec, Project Summary.docx</w:t>
-      </w:r>
-    </w:p>
-    <w:p>
-      <w:pPr>
-        <w:pStyle w:val="Heading3"/>
-        <w:rPr>
-          <w:color w:val="B4C6E7"/>
-          <w:lang w:val="en-US"/>
-        </w:rPr>
-      </w:pPr>
-      <w:r>
-        <w:rPr>
-          <w:color w:val="B4C6E7"/>
-          <w:lang w:val="en-US"/>
-        </w:rPr>
-        <w:t>2020-04-1</w:t>
-      </w:r>
-      <w:r>
-        <w:rPr>
-          <w:color w:val="B4C6E7"/>
-          <w:lang w:val="en-US"/>
-        </w:rPr>
-        <w:t>3</w:t>
-      </w:r>
-      <w:r>
-        <w:rPr>
-          <w:color w:val="B4C6E7"/>
-          <w:lang w:val="en-US"/>
-        </w:rPr>
-        <w:t xml:space="preserve"> Notes Circle Language Spec Planning Docs</w:t>
-      </w:r>
-    </w:p>
-    <w:p>
-      <w:pPr>
-        <w:numPr>
-          <w:ilvl w:val="0"/>
-          <w:numId w:val="25"/>
-        </w:numPr>
-        <w:rPr>
-          <w:lang w:val="en-US"/>
-        </w:rPr>
-      </w:pPr>
-      <w:r>
-        <w:rPr>
-          <w:lang w:val="en-US"/>
-        </w:rPr>
-        <w:t>Reformulate:</w:t>
-      </w:r>
-    </w:p>
-    <w:p>
-      <w:pPr>
-        <w:numPr>
-          <w:ilvl w:val="1"/>
-          <w:numId w:val="25"/>
-        </w:numPr>
-        <w:rPr>
-          <w:lang w:val="en-US"/>
-        </w:rPr>
-      </w:pPr>
-      <w:r>
-        <w:rPr>
-          <w:lang w:val="en-US"/>
-        </w:rPr>
-        <w:t>I would want to read over those Done projects content before publishing. I should know what I publish exactly and have evaluated it and made some adaptations possibly. Probably nothing in it is a secret, so you don't need to remove it from source control history, but slight changes might be good.</w:t>
-      </w:r>
-    </w:p>
-    <w:p>
-      <w:pPr>
-        <w:numPr>
-          <w:ilvl w:val="1"/>
-          <w:numId w:val="25"/>
-        </w:numPr>
-        <w:rPr>
-          <w:lang w:val="en-US"/>
-        </w:rPr>
-      </w:pPr>
-      <w:r>
-        <w:rPr>
-          <w:lang w:val="en-US"/>
-        </w:rPr>
-        <w:t>I did not read the content of the sub-projects or the idea box.</w:t>
-      </w:r>
-    </w:p>
-    <w:p>
-      <w:pPr>
-        <w:numPr>
-          <w:ilvl w:val="1"/>
-          <w:numId w:val="25"/>
-        </w:numPr>
-        <w:rPr>
-          <w:lang w:val="en-US"/>
-        </w:rPr>
-      </w:pPr>
-      <w:r>
-        <w:rPr>
-          <w:lang w:val="en-US"/>
-        </w:rPr>
-        <w:t>I think, I guess, I would want to go through content top-down for reformulations?</w:t>
-      </w:r>
-    </w:p>
-    <w:p>
-      <w:pPr>
-        <w:numPr>
-          <w:ilvl w:val="0"/>
-          <w:numId w:val="25"/>
-        </w:numPr>
-        <w:rPr>
-          <w:lang w:val="en-US"/>
-        </w:rPr>
-      </w:pPr>
-      <w:r>
-        <w:rPr>
-          <w:lang w:val="en-US"/>
-        </w:rPr>
-        <w:t>Tone:</w:t>
-      </w:r>
-    </w:p>
-    <w:p>
-      <w:pPr>
-        <w:numPr>
-          <w:ilvl w:val="1"/>
-          <w:numId w:val="25"/>
-        </w:numPr>
-        <w:rPr>
-          <w:lang w:val="en-US"/>
-        </w:rPr>
-      </w:pPr>
-      <w:r>
-        <w:rPr>
-          <w:lang w:val="en-US"/>
-        </w:rPr>
-        <w:t>Some things especially in evaluations may seem cocky when I call my own successes very</w:t>
-      </w:r>
-      <w:r>
-        <w:rPr>
-          <w:lang w:val="en-US"/>
-        </w:rPr>
-        <w:t>,</w:t>
-      </w:r>
-      <w:r>
-        <w:rPr>
-          <w:lang w:val="en-US"/>
-        </w:rPr>
-        <w:t xml:space="preserve"> very good. I don't know if I need to change that. I also use I and you interchangedly when I talk about myself. Not sure if I have to change that. The plans sometimes talk in definites. Maybe openness is better language. Not sure if that's a problem.</w:t>
-      </w:r>
-    </w:p>
-    <w:p>
-      <w:pPr>
-        <w:numPr>
-          <w:ilvl w:val="1"/>
-          <w:numId w:val="25"/>
-        </w:numPr>
-        <w:rPr>
-          <w:lang w:val="en-US"/>
-        </w:rPr>
-      </w:pPr>
-      <w:r>
-        <w:rPr>
-          <w:lang w:val="en-US"/>
-        </w:rPr>
-        <w:t>I worry what people would think of me. If they'd think I'm arrogant… maybe I should not worry about that.</w:t>
-      </w:r>
-    </w:p>
-    <w:p>
-      <w:pPr>
-        <w:numPr>
-          <w:ilvl w:val="1"/>
-          <w:numId w:val="25"/>
-        </w:numPr>
-        <w:rPr>
-          <w:lang w:val="en-US"/>
-        </w:rPr>
-      </w:pPr>
-      <w:r>
-        <w:rPr>
-          <w:lang w:val="en-US"/>
-        </w:rPr>
-        <w:t>Cockiness/speaking in definites, and scope/out-of-scope are 2 different things. My intermediate goal now was to change the tone, not to change the scope covered by the documents? There are still gray areas of scope. I think I should deal with that later?</w:t>
-      </w:r>
-    </w:p>
-    <w:p>
-      <w:pPr>
-        <w:pStyle w:val="Heading3"/>
-        <w:rPr>
-          <w:color w:val="B4C6E7"/>
-          <w:lang w:val="en-US"/>
-        </w:rPr>
-      </w:pPr>
-      <w:bookmarkStart w:id="12" w:name="_Toc37540059"/>
-      <w:r>
-        <w:rPr>
-          <w:color w:val="B4C6E7"/>
-          <w:lang w:val="en-US"/>
-        </w:rPr>
-        <w:t xml:space="preserve">2019-12-29 </w:t>
-      </w:r>
-      <w:r>
-        <w:rPr>
-          <w:color w:val="B4C6E7"/>
-          <w:lang w:val="en-US"/>
-        </w:rPr>
-        <w:t>Brainstorm</w:t>
-      </w:r>
-      <w:r>
-        <w:rPr>
-          <w:color w:val="B4C6E7"/>
-          <w:lang w:val="en-US"/>
-        </w:rPr>
-        <w:t xml:space="preserve"> Scop</w:t>
-      </w:r>
-      <w:r>
-        <w:rPr>
-          <w:color w:val="B4C6E7"/>
-          <w:lang w:val="en-US"/>
-        </w:rPr>
-        <w:t>e</w:t>
-      </w:r>
-      <w:bookmarkEnd w:id="12"/>
-    </w:p>
-    <w:p>
-      <w:pPr>
-        <w:numPr>
-          <w:ilvl w:val="0"/>
-          <w:numId w:val="25"/>
-        </w:numPr>
-        <w:rPr>
-          <w:lang w:val="en-US"/>
-        </w:rPr>
-      </w:pPr>
-      <w:r>
-        <w:rPr>
-          <w:lang w:val="en-US"/>
-        </w:rPr>
-        <w:t>Basically I want to scope the project.</w:t>
-      </w:r>
-    </w:p>
-    <w:p>
-      <w:pPr>
-        <w:numPr>
-          <w:ilvl w:val="0"/>
-          <w:numId w:val="25"/>
-        </w:numPr>
-        <w:rPr>
-          <w:lang w:val="en-US"/>
-        </w:rPr>
-      </w:pPr>
-      <w:r>
-        <w:rPr>
-          <w:lang w:val="en-US"/>
-        </w:rPr>
-        <w:t>Out of scope:</w:t>
-      </w:r>
-    </w:p>
-    <w:p>
-      <w:pPr>
-        <w:numPr>
-          <w:ilvl w:val="1"/>
-          <w:numId w:val="25"/>
-        </w:numPr>
-        <w:rPr>
-          <w:lang w:val="en-US"/>
-        </w:rPr>
-      </w:pPr>
-      <w:r>
-        <w:rPr>
-          <w:lang w:val="en-US"/>
-        </w:rPr>
-        <w:t>Operating system components</w:t>
-      </w:r>
-    </w:p>
-    <w:p>
-      <w:pPr>
-        <w:numPr>
-          <w:ilvl w:val="1"/>
-          <w:numId w:val="25"/>
-        </w:numPr>
-        <w:rPr>
-          <w:color w:val="BFBFBF" w:themeColor="background1" w:themeShade="BF"/>
-          <w:lang w:val="en-US"/>
-        </w:rPr>
-      </w:pPr>
-      <w:r>
-        <w:rPr>
-          <w:color w:val="BFBFBF" w:themeColor="background1" w:themeShade="BF"/>
-          <w:lang w:val="en-US"/>
-        </w:rPr>
-        <w:t>Studying</w:t>
-      </w:r>
-    </w:p>
-    <w:p>
-      <w:pPr>
-        <w:numPr>
-          <w:ilvl w:val="1"/>
-          <w:numId w:val="25"/>
-        </w:numPr>
-        <w:rPr>
-          <w:lang w:val="en-US"/>
-        </w:rPr>
-      </w:pPr>
-      <w:r>
-        <w:rPr>
-          <w:lang w:val="en-US"/>
-        </w:rPr>
-        <w:t>Fundamental principles?</w:t>
-      </w:r>
-    </w:p>
-    <w:p>
-      <w:pPr>
-        <w:numPr>
-          <w:ilvl w:val="2"/>
-          <w:numId w:val="25"/>
-        </w:numPr>
-        <w:rPr>
-          <w:lang w:val="en-US"/>
-        </w:rPr>
-      </w:pPr>
-      <w:r>
-        <w:rPr>
-          <w:lang w:val="en-US"/>
-        </w:rPr>
-        <w:t>Are some of them out-of-scope?</w:t>
-      </w:r>
-    </w:p>
-    <w:p>
-      <w:pPr>
-        <w:numPr>
-          <w:ilvl w:val="2"/>
-          <w:numId w:val="25"/>
-        </w:numPr>
-        <w:rPr>
-          <w:lang w:val="en-US"/>
-        </w:rPr>
-      </w:pPr>
-      <w:r>
-        <w:rPr>
-          <w:lang w:val="en-US"/>
-        </w:rPr>
-        <w:t>Do I limit the ambitions with the project?</w:t>
-      </w:r>
-    </w:p>
-    <w:p>
-      <w:pPr>
-        <w:numPr>
-          <w:ilvl w:val="2"/>
-          <w:numId w:val="25"/>
-        </w:numPr>
-        <w:rPr>
-          <w:lang w:val="en-US"/>
-        </w:rPr>
-      </w:pPr>
-      <w:r>
-        <w:rPr>
-          <w:lang w:val="en-US"/>
-        </w:rPr>
-        <w:t>Do I remove fundamental principles that are questionable or irrelevant, like that the code base is written in C++, or things that may speed up development, things others could figure out, making how I feel about it not add much? Maybe ease up on things, talk less strict about things?</w:t>
-      </w:r>
-    </w:p>
-    <w:p>
-      <w:pPr>
-        <w:numPr>
-          <w:ilvl w:val="1"/>
-          <w:numId w:val="25"/>
-        </w:numPr>
-        <w:rPr>
-          <w:lang w:val="en-US"/>
-        </w:rPr>
-      </w:pPr>
-      <w:r>
-        <w:rPr>
-          <w:lang w:val="en-US"/>
-        </w:rPr>
-        <w:t>'Software System': an abstraction layer above the new computer language.</w:t>
-      </w:r>
-    </w:p>
-    <w:p>
-      <w:pPr>
-        <w:numPr>
-          <w:ilvl w:val="2"/>
-          <w:numId w:val="25"/>
-        </w:numPr>
-        <w:rPr>
-          <w:lang w:val="en-US"/>
-        </w:rPr>
-      </w:pPr>
-      <w:r>
-        <w:rPr>
-          <w:lang w:val="en-US"/>
-        </w:rPr>
-        <w:t xml:space="preserve">How do I take interesting parts from the general Software System documentation and drop </w:t>
-      </w:r>
-      <w:proofErr w:type="spellStart"/>
-      <w:r>
-        <w:rPr>
-          <w:lang w:val="en-US"/>
-        </w:rPr>
-        <w:t>em</w:t>
-      </w:r>
-      <w:proofErr w:type="spellEnd"/>
-      <w:r>
-        <w:rPr>
-          <w:lang w:val="en-US"/>
-        </w:rPr>
-        <w:t xml:space="preserve"> somewhere in the Computer Language documentation.</w:t>
+          <w:lang w:val="en-US"/>
+        </w:rPr>
+      </w:pPr>
+      <w:r>
+        <w:rPr>
+          <w:lang w:val="en-US"/>
+        </w:rPr>
+        <w:t>How do I take interesting parts from the general Software System documentation and drop em somewhere in the Computer Language documentation.</w:t>
       </w:r>
     </w:p>
     <w:p>
@@ -6333,21 +6338,7 @@
         <w:rPr>
           <w:lang w:val="en-US"/>
         </w:rPr>
-        <w:t xml:space="preserve">. A method contained by a </w:t>
-      </w:r>
-      <w:proofErr w:type="spellStart"/>
-      <w:r>
-        <w:rPr>
-          <w:lang w:val="en-US"/>
-        </w:rPr>
-        <w:t>a</w:t>
-      </w:r>
-      <w:proofErr w:type="spellEnd"/>
-      <w:r>
-        <w:rPr>
-          <w:lang w:val="en-US"/>
-        </w:rPr>
-        <w:t xml:space="preserve"> class can access all the other private members of that class. In my efforts to generalize and make things interchangeable, this 'had to be</w:t>
+        <w:t>. A method contained by a a class can access all the other private members of that class. In my efforts to generalize and make things interchangeable, this 'had to be</w:t>
       </w:r>
       <w:r>
         <w:rPr>
@@ -6482,21 +6473,7 @@
         <w:rPr>
           <w:lang w:val="en-US"/>
         </w:rPr>
-        <w:t xml:space="preserve">The idea that the diagram expression should be canonical and unambiguously express anything from any computer language, might not be a rule I want to uphold in the Circle Language Spec doc. For instance if C# has certain rules for scoping of implied accessibility rules of members, you might not want to express that in a diagram. It sort of would make no sense if the diagrams are applied like a helper tool in Visual Studio to visualize certain aspects of C# code, to have symbols that disambiguate something, that is not unambiguous according to C#. The concept of canonicalizing things, may have a better place in Circle Language Broader View docs, I mean to isolate from the Circle Language Spec. A reason for unambiguous expression may only become clear, if you look at those ideas about possible broader applications of this notation: specifically where in a diagram you just switch from one source language to the next, by navigating the symbols. (E.g.: Now the diagram expresses something with C# as the source, navigate onward and you may see some diagram expressing something that came from JavaScript… the rules change, maybe the diagram expression should be unambiguous.) I think it is good and keeps it simpler and ideas less stuck on </w:t>
-      </w:r>
-      <w:proofErr w:type="spellStart"/>
-      <w:r>
-        <w:rPr>
-          <w:lang w:val="en-US"/>
-        </w:rPr>
-        <w:t>eachother</w:t>
-      </w:r>
-      <w:proofErr w:type="spellEnd"/>
-      <w:r>
-        <w:rPr>
-          <w:lang w:val="en-US"/>
-        </w:rPr>
-        <w:t>, to speak in options for diagram expression. There is a general theme in the expression. It is not all wishy washy, but there is wiggle room for how to use it. Lots. I just want to share the idea, not impose how it should be used.</w:t>
+        <w:t>The idea that the diagram expression should be canonical and unambiguously express anything from any computer language, might not be a rule I want to uphold in the Circle Language Spec doc. For instance if C# has certain rules for scoping of implied accessibility rules of members, you might not want to express that in a diagram. It sort of would make no sense if the diagrams are applied like a helper tool in Visual Studio to visualize certain aspects of C# code, to have symbols that disambiguate something, that is not unambiguous according to C#. The concept of canonicalizing things, may have a better place in Circle Language Broader View docs, I mean to isolate from the Circle Language Spec. A reason for unambiguous expression may only become clear, if you look at those ideas about possible broader applications of this notation: specifically where in a diagram you just switch from one source language to the next, by navigating the symbols. (E.g.: Now the diagram expresses something with C# as the source, navigate onward and you may see some diagram expressing something that came from JavaScript… the rules change, maybe the diagram expression should be unambiguous.) I think it is good and keeps it simpler and ideas less stuck on eachother, to speak in options for diagram expression. There is a general theme in the expression. It is not all wishy washy, but there is wiggle room for how to use it. Lots. I just want to share the idea, not impose how it should be used.</w:t>
       </w:r>
     </w:p>
     <w:p>
@@ -6672,21 +6649,7 @@
         <w:rPr>
           <w:lang w:val="en-US"/>
         </w:rPr>
-        <w:t xml:space="preserve"> Earlier anything language </w:t>
-      </w:r>
-      <w:proofErr w:type="spellStart"/>
-      <w:r>
-        <w:rPr>
-          <w:lang w:val="en-US"/>
-        </w:rPr>
-        <w:t>speccy</w:t>
-      </w:r>
-      <w:proofErr w:type="spellEnd"/>
-      <w:r>
-        <w:rPr>
-          <w:lang w:val="en-US"/>
-        </w:rPr>
-        <w:t xml:space="preserve"> would be still in the project definition, but deemed optional. This split up is by feeling it is part of the language or not part of the language. Now I actually have in mind 3 categories of things that kind of fall under that umbrella 'part of the language': Language Spec / Broader Perspective / Construct Proposals.</w:t>
+        <w:t xml:space="preserve"> Earlier anything language speccy would be still in the project definition, but deemed optional. This split up is by feeling it is part of the language or not part of the language. Now I actually have in mind 3 categories of things that kind of fall under that umbrella 'part of the language': Language Spec / Broader Perspective / Construct Proposals.</w:t>
       </w:r>
     </w:p>
     <w:p>
@@ -6795,94 +6758,114 @@
           <w:color w:val="FFC000"/>
           <w:lang w:val="en-US"/>
         </w:rPr>
-        <w:t xml:space="preserve">I thought MD would be the way to go with this project compared to docx. But I have doubts if MD is the better way to go. I keep getting stressed out about those doubts. It makes my decisions on what to do with the documents (formatting) harder, because I just am so unsure about this. What I would like is to have a good MD editor. I just hope some of the difficulties editing MD compared to docx can be taken away by a good tool. Also: I think MD will be </w:t>
-      </w:r>
-      <w:proofErr w:type="spellStart"/>
-      <w:r>
+        <w:t>I thought MD would be the way to go with this project compared to docx. But I have doubts if MD is the better way to go. I keep getting stressed out about those doubts. It makes my decisions on what to do with the documents (formatting) harder, because I just am so unsure about this. What I would like is to have a good MD editor. I just hope some of the difficulties editing MD compared to docx can be taken away by a good tool. Also: I think MD will be vieweable and better indexeable on the internet, but I have not really thoroughly seen that confirmed. The main problems with MD editing I have is navigating headings and sections around and viewing the outcome of my formattings better as I type the MD in. The doubts about indexing: I know GitHub can show the MD in nice formatting, but will a lot of MD's actually be nicely navigatable? Will those MD's actually be indexed, or does that only count for e.g. the REAME.MD in the root dir of a git repository? another doubt about MD is: can I be satisfied with some of the tools that convert docx to MD? Will that all be doable? It's so many articles. Can I do it in bulk? Will I merge more articles into one making converting one by one by hand better. How does it work with links but especially with images? All those doubts made me postpone decisions about converting things to MD, but that makes me burdened with formatting docx's making them look nice, which is not that useful if I am going to convert all of that to MD anyway. That last argument does not seem very strong to me. If I know that MD indexes well, that might already make some decisions to go for MD easier, when I decide e.g. about small documents.</w:t>
+      </w:r>
+    </w:p>
+    <w:p>
+      <w:pPr>
+        <w:pStyle w:val="ListParagraph"/>
+        <w:numPr>
+          <w:ilvl w:val="0"/>
+          <w:numId w:val="25"/>
+        </w:numPr>
         <w:rPr>
           <w:color w:val="FFC000"/>
           <w:lang w:val="en-US"/>
         </w:rPr>
-        <w:t>vieweable</w:t>
-      </w:r>
-      <w:proofErr w:type="spellEnd"/>
+      </w:pPr>
       <w:r>
         <w:rPr>
           <w:color w:val="FFC000"/>
           <w:lang w:val="en-US"/>
         </w:rPr>
-        <w:t xml:space="preserve"> and better </w:t>
-      </w:r>
-      <w:proofErr w:type="spellStart"/>
-      <w:r>
+        <w:t>So with all those doubts, I want to explore MD options a little.</w:t>
+      </w:r>
+    </w:p>
+    <w:p>
+      <w:pPr>
+        <w:pStyle w:val="ListParagraph"/>
+        <w:numPr>
+          <w:ilvl w:val="0"/>
+          <w:numId w:val="25"/>
+        </w:numPr>
         <w:rPr>
           <w:color w:val="FFC000"/>
           <w:lang w:val="en-US"/>
         </w:rPr>
-        <w:t>indexeable</w:t>
-      </w:r>
-      <w:proofErr w:type="spellEnd"/>
+      </w:pPr>
       <w:r>
         <w:rPr>
           <w:color w:val="FFC000"/>
           <w:lang w:val="en-US"/>
         </w:rPr>
-        <w:t xml:space="preserve"> on the internet, but I have not really thoroughly seen that confirmed. The main problems with MD editing I have is navigating headings and sections around and viewing the outcome of my </w:t>
-      </w:r>
-      <w:proofErr w:type="spellStart"/>
-      <w:r>
+        <w:t>Main points:</w:t>
+      </w:r>
+    </w:p>
+    <w:p>
+      <w:pPr>
+        <w:pStyle w:val="ListParagraph"/>
+        <w:numPr>
+          <w:ilvl w:val="1"/>
+          <w:numId w:val="25"/>
+        </w:numPr>
         <w:rPr>
           <w:color w:val="FFC000"/>
           <w:lang w:val="en-US"/>
         </w:rPr>
-        <w:t>formattings</w:t>
-      </w:r>
-      <w:proofErr w:type="spellEnd"/>
+      </w:pPr>
       <w:r>
         <w:rPr>
           <w:color w:val="FFC000"/>
           <w:lang w:val="en-US"/>
         </w:rPr>
-        <w:t xml:space="preserve"> better as I type the MD in. The doubts about indexing: I know GitHub can show the MD in nice formatting, but will a lot of MD's actually be nicely </w:t>
-      </w:r>
-      <w:proofErr w:type="spellStart"/>
-      <w:r>
+        <w:t>MD editor</w:t>
+      </w:r>
+    </w:p>
+    <w:p>
+      <w:pPr>
+        <w:pStyle w:val="ListParagraph"/>
+        <w:numPr>
+          <w:ilvl w:val="1"/>
+          <w:numId w:val="25"/>
+        </w:numPr>
         <w:rPr>
           <w:color w:val="FFC000"/>
           <w:lang w:val="en-US"/>
         </w:rPr>
-        <w:t>navigatable</w:t>
-      </w:r>
-      <w:proofErr w:type="spellEnd"/>
+      </w:pPr>
       <w:r>
         <w:rPr>
           <w:color w:val="FFC000"/>
           <w:lang w:val="en-US"/>
         </w:rPr>
-        <w:t xml:space="preserve">? Will those MD's actually be indexed, or does that only count for e.g. the REAME.MD in the root </w:t>
-      </w:r>
-      <w:proofErr w:type="spellStart"/>
-      <w:r>
+        <w:t>Will MD show and index better on the internet?</w:t>
+      </w:r>
+    </w:p>
+    <w:p>
+      <w:pPr>
+        <w:pStyle w:val="ListParagraph"/>
+        <w:numPr>
+          <w:ilvl w:val="0"/>
+          <w:numId w:val="25"/>
+        </w:numPr>
         <w:rPr>
           <w:color w:val="FFC000"/>
           <w:lang w:val="en-US"/>
         </w:rPr>
-        <w:t>dir</w:t>
-      </w:r>
-      <w:proofErr w:type="spellEnd"/>
+      </w:pPr>
       <w:r>
         <w:rPr>
           <w:color w:val="FFC000"/>
           <w:lang w:val="en-US"/>
         </w:rPr>
-        <w:t xml:space="preserve"> of a git repository? another doubt about MD is: can I be satisfied with some of the tools that convert docx to MD? Will that all be doable? It's so many articles. Can I do it in bulk? Will I merge more articles into one making converting one by one by hand better. How does it work with links but especially with images? All those doubts made me postpone decisions about converting things to MD, but that makes me burdened with formatting docx's making them look nice, which is not that useful if I am going to convert all of that to MD anyway. That last argument does not seem very strong to me. If I know that MD indexes well, that might already make some decisions to go for MD easier, when I decide e.g. about small documents.</w:t>
+        <w:t>Notes:</w:t>
       </w:r>
     </w:p>
     <w:p>
       <w:pPr>
         <w:pStyle w:val="ListParagraph"/>
         <w:numPr>
-          <w:ilvl w:val="0"/>
+          <w:ilvl w:val="1"/>
           <w:numId w:val="25"/>
         </w:numPr>
         <w:rPr>
@@ -6895,14 +6878,14 @@
           <w:color w:val="FFC000"/>
           <w:lang w:val="en-US"/>
         </w:rPr>
-        <w:t>So with all those doubts, I want to explore MD options a little.</w:t>
+        <w:t>Trying to research this puts a strain on me.</w:t>
       </w:r>
     </w:p>
     <w:p>
       <w:pPr>
         <w:pStyle w:val="ListParagraph"/>
         <w:numPr>
-          <w:ilvl w:val="0"/>
+          <w:ilvl w:val="1"/>
           <w:numId w:val="25"/>
         </w:numPr>
         <w:rPr>
@@ -6915,123 +6898,7 @@
           <w:color w:val="FFC000"/>
           <w:lang w:val="en-US"/>
         </w:rPr>
-        <w:t>Main points:</w:t>
-      </w:r>
-    </w:p>
-    <w:p>
-      <w:pPr>
-        <w:pStyle w:val="ListParagraph"/>
-        <w:numPr>
-          <w:ilvl w:val="1"/>
-          <w:numId w:val="25"/>
-        </w:numPr>
-        <w:rPr>
-          <w:color w:val="FFC000"/>
-          <w:lang w:val="en-US"/>
-        </w:rPr>
-      </w:pPr>
-      <w:r>
-        <w:rPr>
-          <w:color w:val="FFC000"/>
-          <w:lang w:val="en-US"/>
-        </w:rPr>
-        <w:t>MD editor</w:t>
-      </w:r>
-    </w:p>
-    <w:p>
-      <w:pPr>
-        <w:pStyle w:val="ListParagraph"/>
-        <w:numPr>
-          <w:ilvl w:val="1"/>
-          <w:numId w:val="25"/>
-        </w:numPr>
-        <w:rPr>
-          <w:color w:val="FFC000"/>
-          <w:lang w:val="en-US"/>
-        </w:rPr>
-      </w:pPr>
-      <w:r>
-        <w:rPr>
-          <w:color w:val="FFC000"/>
-          <w:lang w:val="en-US"/>
-        </w:rPr>
-        <w:t>Will MD show and index better on the internet?</w:t>
-      </w:r>
-    </w:p>
-    <w:p>
-      <w:pPr>
-        <w:pStyle w:val="ListParagraph"/>
-        <w:numPr>
-          <w:ilvl w:val="0"/>
-          <w:numId w:val="25"/>
-        </w:numPr>
-        <w:rPr>
-          <w:color w:val="FFC000"/>
-          <w:lang w:val="en-US"/>
-        </w:rPr>
-      </w:pPr>
-      <w:r>
-        <w:rPr>
-          <w:color w:val="FFC000"/>
-          <w:lang w:val="en-US"/>
-        </w:rPr>
-        <w:t>Notes:</w:t>
-      </w:r>
-    </w:p>
-    <w:p>
-      <w:pPr>
-        <w:pStyle w:val="ListParagraph"/>
-        <w:numPr>
-          <w:ilvl w:val="1"/>
-          <w:numId w:val="25"/>
-        </w:numPr>
-        <w:rPr>
-          <w:color w:val="FFC000"/>
-          <w:lang w:val="en-US"/>
-        </w:rPr>
-      </w:pPr>
-      <w:r>
-        <w:rPr>
-          <w:color w:val="FFC000"/>
-          <w:lang w:val="en-US"/>
-        </w:rPr>
-        <w:t>Trying to research this puts a strain on me.</w:t>
-      </w:r>
-    </w:p>
-    <w:p>
-      <w:pPr>
-        <w:pStyle w:val="ListParagraph"/>
-        <w:numPr>
-          <w:ilvl w:val="1"/>
-          <w:numId w:val="25"/>
-        </w:numPr>
-        <w:rPr>
-          <w:color w:val="FFC000"/>
-          <w:lang w:val="en-US"/>
-        </w:rPr>
-      </w:pPr>
-      <w:r>
-        <w:rPr>
-          <w:color w:val="FFC000"/>
-          <w:lang w:val="en-US"/>
-        </w:rPr>
-        <w:t xml:space="preserve">I found out relative links to images work nicely in MD on </w:t>
-      </w:r>
-      <w:proofErr w:type="spellStart"/>
-      <w:r>
-        <w:rPr>
-          <w:color w:val="FFC000"/>
-          <w:lang w:val="en-US"/>
-        </w:rPr>
-        <w:t>github</w:t>
-      </w:r>
-      <w:proofErr w:type="spellEnd"/>
-      <w:r>
-        <w:rPr>
-          <w:color w:val="FFC000"/>
-          <w:lang w:val="en-US"/>
-        </w:rPr>
-        <w:t>.</w:t>
+        <w:t>I found out relative links to images work nicely in MD on github.</w:t>
       </w:r>
     </w:p>
     <w:p>
@@ -7351,29 +7218,73 @@
           <w:color w:val="FFC000"/>
           <w:lang w:val="en-US"/>
         </w:rPr>
-        <w:t xml:space="preserve">It would help me to know if MD really has those </w:t>
-      </w:r>
-      <w:proofErr w:type="spellStart"/>
-      <w:r>
+        <w:t>It would help me to know if MD really has those advantanges. Otherwise I would keep being confused about whether or not I should convert to MD.</w:t>
+      </w:r>
+    </w:p>
+    <w:p>
+      <w:pPr>
+        <w:pStyle w:val="ListParagraph"/>
+        <w:numPr>
+          <w:ilvl w:val="1"/>
+          <w:numId w:val="25"/>
+        </w:numPr>
         <w:rPr>
           <w:color w:val="FFC000"/>
           <w:lang w:val="en-US"/>
         </w:rPr>
-        <w:t>advantanges</w:t>
-      </w:r>
-      <w:proofErr w:type="spellEnd"/>
+      </w:pPr>
       <w:r>
         <w:rPr>
           <w:color w:val="FFC000"/>
           <w:lang w:val="en-US"/>
         </w:rPr>
-        <w:t>. Otherwise I would keep being confused about whether or not I should convert to MD.</w:t>
+        <w:t>But pragmatically: That was not what I was doing. It was formatting the docx's, what I was doing. But pragmatism is sometimes something I feel others have determined for me. Maybe knowing something for sure is more pragmatic for me, because the doubt causes me so much stress.</w:t>
       </w:r>
     </w:p>
     <w:p>
       <w:pPr>
         <w:pStyle w:val="ListParagraph"/>
         <w:numPr>
+          <w:ilvl w:val="0"/>
+          <w:numId w:val="25"/>
+        </w:numPr>
+        <w:rPr>
+          <w:color w:val="FFC000"/>
+          <w:lang w:val="en-US"/>
+        </w:rPr>
+      </w:pPr>
+      <w:r>
+        <w:rPr>
+          <w:color w:val="FFC000"/>
+          <w:lang w:val="en-US"/>
+        </w:rPr>
+        <w:t>Concession: Do both. First format the 4 remaining Summary's. Then research MD more.</w:t>
+      </w:r>
+    </w:p>
+    <w:p>
+      <w:pPr>
+        <w:pStyle w:val="ListParagraph"/>
+        <w:numPr>
+          <w:ilvl w:val="0"/>
+          <w:numId w:val="25"/>
+        </w:numPr>
+        <w:rPr>
+          <w:color w:val="FFC000"/>
+          <w:lang w:val="en-US"/>
+        </w:rPr>
+      </w:pPr>
+      <w:r>
+        <w:rPr>
+          <w:color w:val="FFC000"/>
+          <w:lang w:val="en-US"/>
+        </w:rPr>
+        <w:t>Conversion programs:</w:t>
+      </w:r>
+    </w:p>
+    <w:p>
+      <w:pPr>
+        <w:pStyle w:val="ListParagraph"/>
+        <w:numPr>
           <w:ilvl w:val="1"/>
           <w:numId w:val="25"/>
         </w:numPr>
@@ -7387,252 +7298,375 @@
           <w:color w:val="FFC000"/>
           <w:lang w:val="en-US"/>
         </w:rPr>
-        <w:t>But pragmatically: That was not what I was doing. It was formatting the docx's, what I was doing. But pragmatism is sometimes something I feel others have determined for me. Maybe knowing something for sure is more pragmatic for me, because the doubt causes me so much stress.</w:t>
+        <w:t xml:space="preserve">Pandoc: I did not like it. It was expecting a user interface, but I got a command line interface. Also, the output from docx to MD is not </w:t>
+      </w:r>
+      <w:r>
+        <w:rPr>
+          <w:color w:val="FFC000"/>
+          <w:lang w:val="en-US"/>
+        </w:rPr>
+        <w:t>what I expected</w:t>
+      </w:r>
+      <w:r>
+        <w:rPr>
+          <w:color w:val="FFC000"/>
+          <w:lang w:val="en-US"/>
+        </w:rPr>
+        <w:t>. I got quote markup &gt; for just indentation and a dashed bulleted list got the dashes escaped or something \-. The check list style for GitHub that's kind a sorta already MD format, got escaped it seemed.</w:t>
+      </w:r>
+      <w:r>
+        <w:rPr>
+          <w:color w:val="FFC000"/>
+          <w:lang w:val="en-US"/>
+        </w:rPr>
+        <w:t xml:space="preserve"> </w:t>
+      </w:r>
+      <w:r>
+        <w:rPr>
+          <w:color w:val="FFC000"/>
+          <w:lang w:val="en-US"/>
+        </w:rPr>
+        <w:t xml:space="preserve">I get not everything is unambiguously translatable, but this was too far removed of what I would type in myself. </w:t>
+      </w:r>
+      <w:r>
+        <w:rPr>
+          <w:color w:val="FFC000"/>
+          <w:lang w:val="en-US"/>
+        </w:rPr>
+        <w:t>So sorry, pandoc</w:t>
+      </w:r>
+      <w:r>
+        <w:rPr>
+          <w:color w:val="FFC000"/>
+          <w:lang w:val="en-US"/>
+        </w:rPr>
+        <w:t>.</w:t>
+      </w:r>
+      <w:r>
+        <w:rPr>
+          <w:color w:val="FFC000"/>
+          <w:lang w:val="en-US"/>
+        </w:rPr>
+        <w:t xml:space="preserve"> </w:t>
+      </w:r>
+      <w:r>
+        <w:rPr>
+          <w:color w:val="FFC000"/>
+          <w:lang w:val="en-US"/>
+        </w:rPr>
+        <w:t>M</w:t>
+      </w:r>
+      <w:r>
+        <w:rPr>
+          <w:color w:val="FFC000"/>
+          <w:lang w:val="en-US"/>
+        </w:rPr>
+        <w:t>oving on.</w:t>
       </w:r>
     </w:p>
     <w:p>
       <w:pPr>
         <w:pStyle w:val="ListParagraph"/>
         <w:numPr>
+          <w:ilvl w:val="1"/>
+          <w:numId w:val="25"/>
+        </w:numPr>
+        <w:rPr>
+          <w:color w:val="FFC000"/>
+          <w:lang w:val="en-US"/>
+        </w:rPr>
+      </w:pPr>
+      <w:r>
+        <w:rPr>
+          <w:color w:val="FFC000"/>
+          <w:lang w:val="en-US"/>
+        </w:rPr>
+        <w:t>I might as well just copy paste to a text document and then do it myself.</w:t>
+      </w:r>
+    </w:p>
+    <w:p>
+      <w:pPr>
+        <w:pStyle w:val="ListParagraph"/>
+        <w:numPr>
+          <w:ilvl w:val="1"/>
+          <w:numId w:val="25"/>
+        </w:numPr>
+        <w:rPr>
+          <w:color w:val="FFC000"/>
+          <w:lang w:val="en-US"/>
+        </w:rPr>
+      </w:pPr>
+      <w:r>
+        <w:rPr>
+          <w:color w:val="FFC000"/>
+          <w:lang w:val="en-US"/>
+        </w:rPr>
+        <w:t>But I am going into reseach again, and that is not what I want to deeply into. I do not have the energy.</w:t>
+      </w:r>
+    </w:p>
+    <w:p>
+      <w:pPr>
+        <w:pStyle w:val="Heading3"/>
+        <w:rPr>
+          <w:color w:val="B4C6E7"/>
+          <w:lang w:val="en-US"/>
+        </w:rPr>
+      </w:pPr>
+      <w:r>
+        <w:rPr>
+          <w:color w:val="B4C6E7"/>
+          <w:lang w:val="en-US"/>
+        </w:rPr>
+        <w:t>2019-12-29 Brainstorm Circle Language Spec</w:t>
+      </w:r>
+      <w:r>
+        <w:rPr>
+          <w:color w:val="B4C6E7"/>
+          <w:lang w:val="en-US"/>
+        </w:rPr>
+        <w:t>:</w:t>
+      </w:r>
+      <w:r>
+        <w:rPr>
+          <w:color w:val="B4C6E7"/>
+          <w:lang w:val="en-US"/>
+        </w:rPr>
+        <w:t xml:space="preserve"> Design</w:t>
+      </w:r>
+      <w:bookmarkEnd w:id="13"/>
+    </w:p>
+    <w:p>
+      <w:pPr>
+        <w:numPr>
           <w:ilvl w:val="0"/>
           <w:numId w:val="25"/>
         </w:numPr>
         <w:rPr>
-          <w:color w:val="FFC000"/>
-          <w:lang w:val="en-US"/>
-        </w:rPr>
-      </w:pPr>
-      <w:r>
-        <w:rPr>
-          <w:color w:val="FFC000"/>
-          <w:lang w:val="en-US"/>
-        </w:rPr>
-        <w:t>Concession: Do both. First format the 4 remaining Summary's. Then research MD more.</w:t>
-      </w:r>
-    </w:p>
-    <w:p>
-      <w:pPr>
-        <w:pStyle w:val="ListParagraph"/>
+          <w:lang w:val="en-US"/>
+        </w:rPr>
+      </w:pPr>
+      <w:r>
+        <w:rPr>
+          <w:lang w:val="en-US"/>
+        </w:rPr>
+        <w:t>Rename the term 'Code Base' to something like 'Base Code' or 'Base of the Code'.</w:t>
+      </w:r>
+    </w:p>
+    <w:p>
+      <w:pPr>
         <w:numPr>
           <w:ilvl w:val="0"/>
           <w:numId w:val="25"/>
         </w:numPr>
         <w:rPr>
-          <w:color w:val="FFC000"/>
-          <w:lang w:val="en-US"/>
-        </w:rPr>
-      </w:pPr>
-      <w:r>
-        <w:rPr>
-          <w:color w:val="FFC000"/>
-          <w:lang w:val="en-US"/>
-        </w:rPr>
-        <w:t>Conversion programs:</w:t>
-      </w:r>
-    </w:p>
-    <w:p>
-      <w:pPr>
-        <w:pStyle w:val="ListParagraph"/>
+          <w:lang w:val="en-US"/>
+        </w:rPr>
+      </w:pPr>
+      <w:r>
+        <w:rPr>
+          <w:lang w:val="en-US"/>
+        </w:rPr>
+        <w:t>I think that somewhere along the way, the language lost its purity. Hypothetically, I may have gotten carried away a few times. For instance, using the dashed line as a conceptual expression of the idea of 'classes' or 'types': I think I tend to introduce ideas about notations that might simplify things visually, but possibly introducing ambiguity. At first, the language, was to be the purest form that I could find, in which you could draw out an object oriented system in a diagram. What happened to that as I started to make drawing something with dashed lines something ambiguous. I am not sure: this might be a non-issue. But maybe I want to be wary of where I got carried away and not think in definites about the final form of the language.</w:t>
+      </w:r>
+    </w:p>
+    <w:p>
+      <w:pPr>
+        <w:numPr>
+          <w:ilvl w:val="0"/>
+          <w:numId w:val="25"/>
+        </w:numPr>
+        <w:rPr>
+          <w:lang w:val="en-US"/>
+        </w:rPr>
+      </w:pPr>
+      <w:r>
+        <w:rPr>
+          <w:lang w:val="en-US"/>
+        </w:rPr>
+        <w:t>Even the large 'introduction' document to 'Software System': you might put part of it in one for 'language' and just refer to it from the main document.</w:t>
+      </w:r>
+    </w:p>
+    <w:p>
+      <w:pPr>
+        <w:pStyle w:val="Heading3"/>
+        <w:rPr>
+          <w:color w:val="B4C6E7"/>
+          <w:lang w:val="en-US"/>
+        </w:rPr>
+      </w:pPr>
+      <w:bookmarkStart w:id="14" w:name="_Toc37540061"/>
+      <w:r>
+        <w:rPr>
+          <w:color w:val="B4C6E7"/>
+          <w:lang w:val="en-US"/>
+        </w:rPr>
+        <w:t xml:space="preserve">2019-08-05 Brainstorm Circle </w:t>
+      </w:r>
+      <w:r>
+        <w:rPr>
+          <w:color w:val="B4C6E7"/>
+          <w:lang w:val="en-US"/>
+        </w:rPr>
+        <w:t>Language Spec</w:t>
+      </w:r>
+      <w:r>
+        <w:rPr>
+          <w:color w:val="B4C6E7"/>
+          <w:lang w:val="en-US"/>
+        </w:rPr>
+        <w:t>:</w:t>
+      </w:r>
+      <w:r>
+        <w:rPr>
+          <w:color w:val="B4C6E7"/>
+          <w:lang w:val="en-US"/>
+        </w:rPr>
+        <w:t xml:space="preserve"> </w:t>
+      </w:r>
+      <w:r>
+        <w:rPr>
+          <w:color w:val="B4C6E7"/>
+          <w:lang w:val="en-US"/>
+        </w:rPr>
+        <w:t>Writing Style</w:t>
+      </w:r>
+      <w:bookmarkEnd w:id="14"/>
+    </w:p>
+    <w:p>
+      <w:pPr>
+        <w:numPr>
+          <w:ilvl w:val="0"/>
+          <w:numId w:val="25"/>
+        </w:numPr>
+        <w:rPr>
+          <w:lang w:val="en-US"/>
+        </w:rPr>
+      </w:pPr>
+      <w:r>
+        <w:rPr>
+          <w:lang w:val="en-US"/>
+        </w:rPr>
+        <w:t>The read uses terminology in a very specific way, that is not shared with my peers, therefor not easing readers into the material. Maybe an introduction would do. The 'older' versions actually seemed to give that more gradual intro, that takes the reader by the hand, leading them to how and why this is actually useful, rather than just plainly stating the shapes that the diagrams can contain.</w:t>
+      </w:r>
+    </w:p>
+    <w:p>
+      <w:pPr>
+        <w:numPr>
+          <w:ilvl w:val="0"/>
+          <w:numId w:val="25"/>
+        </w:numPr>
+        <w:rPr>
+          <w:lang w:val="en-US"/>
+        </w:rPr>
+      </w:pPr>
+      <w:r>
+        <w:rPr>
+          <w:lang w:val="en-US"/>
+        </w:rPr>
+        <w:t>That said, I do want to quickly come to the raw definition of how the diagrams are built-up. To introduce the raw basic specs quickly.</w:t>
+      </w:r>
+    </w:p>
+    <w:p>
+      <w:pPr>
+        <w:numPr>
+          <w:ilvl w:val="0"/>
+          <w:numId w:val="25"/>
+        </w:numPr>
+        <w:rPr>
+          <w:lang w:val="en-US"/>
+        </w:rPr>
+      </w:pPr>
+      <w:r>
+        <w:rPr>
+          <w:lang w:val="en-US"/>
+        </w:rPr>
+        <w:t>The work might be modularized. I am not attacted to how CSS3 is modularized, each piece of specs with a different state of being finished up. It seems messy. But I can employ the same organization to accept certain concepts are just more crystalized out than others, making it easier to share, even in an unfinished state, and stimulating keeping things separated and separately usable even when other parts are just really still messy.</w:t>
+      </w:r>
+    </w:p>
+    <w:p>
+      <w:pPr>
+        <w:numPr>
+          <w:ilvl w:val="0"/>
+          <w:numId w:val="25"/>
+        </w:numPr>
+        <w:rPr>
+          <w:lang w:val="en-US"/>
+        </w:rPr>
+      </w:pPr>
+      <w:r>
+        <w:rPr>
+          <w:lang w:val="en-US"/>
+        </w:rPr>
+        <w:t>I seem to have had several goals fighting over eachother, in projects done long ago about this documentation:</w:t>
+      </w:r>
+    </w:p>
+    <w:p>
+      <w:pPr>
         <w:numPr>
           <w:ilvl w:val="1"/>
           <w:numId w:val="25"/>
         </w:numPr>
         <w:rPr>
-          <w:color w:val="FFC000"/>
-          <w:lang w:val="en-US"/>
-        </w:rPr>
-      </w:pPr>
-      <w:proofErr w:type="spellStart"/>
-      <w:r>
-        <w:rPr>
-          <w:color w:val="FFC000"/>
-          <w:lang w:val="en-US"/>
-        </w:rPr>
-        <w:t>Pandoc</w:t>
-      </w:r>
-      <w:proofErr w:type="spellEnd"/>
-      <w:r>
-        <w:rPr>
-          <w:color w:val="FFC000"/>
-          <w:lang w:val="en-US"/>
-        </w:rPr>
-        <w:t xml:space="preserve">: I did not like it. It was expecting a user interface, but I got a command line interface. Also, the output from docx to MD is not </w:t>
-      </w:r>
-      <w:r>
-        <w:rPr>
-          <w:color w:val="FFC000"/>
-          <w:lang w:val="en-US"/>
-        </w:rPr>
-        <w:t>what I expected</w:t>
-      </w:r>
-      <w:r>
-        <w:rPr>
-          <w:color w:val="FFC000"/>
-          <w:lang w:val="en-US"/>
-        </w:rPr>
-        <w:t xml:space="preserve">. I got quote markup &gt; for just indentation and a dashed bulleted list got the dashes escaped or something \-. The check list style for GitHub that's kind a </w:t>
-      </w:r>
-      <w:proofErr w:type="spellStart"/>
-      <w:r>
-        <w:rPr>
-          <w:color w:val="FFC000"/>
-          <w:lang w:val="en-US"/>
-        </w:rPr>
-        <w:t>sorta</w:t>
-      </w:r>
-      <w:proofErr w:type="spellEnd"/>
-      <w:r>
-        <w:rPr>
-          <w:color w:val="FFC000"/>
-          <w:lang w:val="en-US"/>
-        </w:rPr>
-        <w:t xml:space="preserve"> already MD format, got escaped it seemed.</w:t>
-      </w:r>
-      <w:r>
-        <w:rPr>
-          <w:color w:val="FFC000"/>
-          <w:lang w:val="en-US"/>
-        </w:rPr>
-        <w:t xml:space="preserve"> </w:t>
-      </w:r>
-      <w:r>
-        <w:rPr>
-          <w:color w:val="FFC000"/>
-          <w:lang w:val="en-US"/>
-        </w:rPr>
-        <w:t xml:space="preserve">I get not everything is unambiguously translatable, but this was too far removed of what I would type in myself. </w:t>
-      </w:r>
-      <w:r>
-        <w:rPr>
-          <w:color w:val="FFC000"/>
-          <w:lang w:val="en-US"/>
-        </w:rPr>
-        <w:t xml:space="preserve">So sorry, </w:t>
-      </w:r>
-      <w:proofErr w:type="spellStart"/>
-      <w:r>
-        <w:rPr>
-          <w:color w:val="FFC000"/>
-          <w:lang w:val="en-US"/>
-        </w:rPr>
-        <w:t>pandoc</w:t>
-      </w:r>
-      <w:proofErr w:type="spellEnd"/>
-      <w:r>
-        <w:rPr>
-          <w:color w:val="FFC000"/>
-          <w:lang w:val="en-US"/>
-        </w:rPr>
-        <w:t>.</w:t>
-      </w:r>
-      <w:r>
-        <w:rPr>
-          <w:color w:val="FFC000"/>
-          <w:lang w:val="en-US"/>
-        </w:rPr>
-        <w:t xml:space="preserve"> </w:t>
-      </w:r>
-      <w:r>
-        <w:rPr>
-          <w:color w:val="FFC000"/>
-          <w:lang w:val="en-US"/>
-        </w:rPr>
-        <w:t>M</w:t>
-      </w:r>
-      <w:r>
-        <w:rPr>
-          <w:color w:val="FFC000"/>
-          <w:lang w:val="en-US"/>
-        </w:rPr>
-        <w:t>oving on.</w:t>
-      </w:r>
-    </w:p>
-    <w:p>
-      <w:pPr>
-        <w:pStyle w:val="ListParagraph"/>
+          <w:lang w:val="en-US"/>
+        </w:rPr>
+      </w:pPr>
+      <w:r>
+        <w:rPr>
+          <w:lang w:val="en-US"/>
+        </w:rPr>
+        <w:t>Explaining it to myself.</w:t>
+      </w:r>
+    </w:p>
+    <w:p>
+      <w:pPr>
         <w:numPr>
           <w:ilvl w:val="1"/>
           <w:numId w:val="25"/>
         </w:numPr>
         <w:rPr>
-          <w:color w:val="FFC000"/>
-          <w:lang w:val="en-US"/>
-        </w:rPr>
-      </w:pPr>
-      <w:r>
-        <w:rPr>
-          <w:color w:val="FFC000"/>
-          <w:lang w:val="en-US"/>
-        </w:rPr>
-        <w:t>I might as well just copy paste to a text document and then do it myself.</w:t>
-      </w:r>
-    </w:p>
-    <w:p>
-      <w:pPr>
-        <w:pStyle w:val="ListParagraph"/>
+          <w:lang w:val="en-US"/>
+        </w:rPr>
+      </w:pPr>
+      <w:r>
+        <w:rPr>
+          <w:lang w:val="en-US"/>
+        </w:rPr>
+        <w:t>Designing the concepts, separately from the notation.</w:t>
+      </w:r>
+    </w:p>
+    <w:p>
+      <w:pPr>
         <w:numPr>
           <w:ilvl w:val="1"/>
           <w:numId w:val="25"/>
         </w:numPr>
         <w:rPr>
-          <w:color w:val="FFC000"/>
-          <w:lang w:val="en-US"/>
-        </w:rPr>
-      </w:pPr>
-      <w:r>
-        <w:rPr>
-          <w:color w:val="FFC000"/>
-          <w:lang w:val="en-US"/>
-        </w:rPr>
-        <w:t xml:space="preserve">But I am going into </w:t>
-      </w:r>
-      <w:proofErr w:type="spellStart"/>
-      <w:r>
-        <w:rPr>
-          <w:color w:val="FFC000"/>
-          <w:lang w:val="en-US"/>
-        </w:rPr>
-        <w:t>reseach</w:t>
-      </w:r>
-      <w:proofErr w:type="spellEnd"/>
-      <w:r>
-        <w:rPr>
-          <w:color w:val="FFC000"/>
-          <w:lang w:val="en-US"/>
-        </w:rPr>
-        <w:t xml:space="preserve"> again, and that is not what I want to deeply into. I do not have the energy.</w:t>
-      </w:r>
-    </w:p>
-    <w:p>
-      <w:pPr>
-        <w:pStyle w:val="Heading3"/>
-        <w:rPr>
-          <w:color w:val="B4C6E7"/>
-          <w:lang w:val="en-US"/>
-        </w:rPr>
-      </w:pPr>
-      <w:r>
-        <w:rPr>
-          <w:color w:val="B4C6E7"/>
-          <w:lang w:val="en-US"/>
-        </w:rPr>
-        <w:t>2019-12-29 Brainstorm Circle Language Spec</w:t>
-      </w:r>
-      <w:r>
-        <w:rPr>
-          <w:color w:val="B4C6E7"/>
-          <w:lang w:val="en-US"/>
-        </w:rPr>
-        <w:t>:</w:t>
-      </w:r>
-      <w:r>
-        <w:rPr>
-          <w:color w:val="B4C6E7"/>
-          <w:lang w:val="en-US"/>
-        </w:rPr>
-        <w:t xml:space="preserve"> Design</w:t>
-      </w:r>
-      <w:bookmarkEnd w:id="13"/>
+          <w:lang w:val="en-US"/>
+        </w:rPr>
+      </w:pPr>
+      <w:r>
+        <w:rPr>
+          <w:lang w:val="en-US"/>
+        </w:rPr>
+        <w:t>Tying together loose ends.</w:t>
+      </w:r>
+    </w:p>
+    <w:p>
+      <w:pPr>
+        <w:numPr>
+          <w:ilvl w:val="1"/>
+          <w:numId w:val="25"/>
+        </w:numPr>
+        <w:rPr>
+          <w:lang w:val="en-US"/>
+        </w:rPr>
+      </w:pPr>
+      <w:r>
+        <w:rPr>
+          <w:lang w:val="en-US"/>
+        </w:rPr>
+        <w:t>Making it easy to read for someone else.</w:t>
+      </w:r>
     </w:p>
     <w:p>
       <w:pPr>
@@ -7648,7 +7682,7 @@
         <w:rPr>
           <w:lang w:val="en-US"/>
         </w:rPr>
-        <w:t>Rename the term 'Code Base' to something like 'Base Code' or 'Base of the Code'.</w:t>
+        <w:t>The design of the programming language should lose some ambition and express that only as dreams.</w:t>
       </w:r>
     </w:p>
     <w:p>
@@ -7665,7 +7699,7 @@
         <w:rPr>
           <w:lang w:val="en-US"/>
         </w:rPr>
-        <w:t>I think that somewhere along the way, the language lost its purity. Hypothetically, I may have gotten carried away a few times. For instance, using the dashed line as a conceptual expression of the idea of 'classes' or 'types': I think I tend to introduce ideas about notations that might simplify things visually, but possibly introducing ambiguity. At first, the language, was to be the purest form that I could find, in which you could draw out an object oriented system in a diagram. What happened to that as I started to make drawing something with dashed lines something ambiguous. I am not sure: this might be a non-issue. But maybe I want to be wary of where I got carried away and not think in definites about the final form of the language.</w:t>
+        <w:t>I took a look at some of the postponed work. I worry about the messiness of the content. And if the loose ends will make the idea fall apart. And whether this makes it even fit for publishing. I just don't know at all. But I think I should come back to it later. Because I had strategies for this. And I might be too hard on myself. A clear 'flag' [Preliminary documentation] in red somewhere at the top usually does the trick. Might tells people clearly not to not too much from the text that follows. Just being clear about that might be enough.</w:t>
       </w:r>
     </w:p>
     <w:p>
@@ -7682,54 +7716,32 @@
         <w:rPr>
           <w:lang w:val="en-US"/>
         </w:rPr>
-        <w:t>Even the large 'introduction' document to 'Software System': you might put part of it in one for 'language' and just refer to it from the main document.</w:t>
-      </w:r>
-    </w:p>
-    <w:p>
-      <w:pPr>
-        <w:pStyle w:val="Heading3"/>
-        <w:rPr>
-          <w:color w:val="B4C6E7"/>
-          <w:lang w:val="en-US"/>
-        </w:rPr>
-      </w:pPr>
-      <w:bookmarkStart w:id="14" w:name="_Toc37540061"/>
-      <w:r>
-        <w:rPr>
-          <w:color w:val="B4C6E7"/>
-          <w:lang w:val="en-US"/>
-        </w:rPr>
-        <w:t xml:space="preserve">2019-08-05 Brainstorm Circle </w:t>
-      </w:r>
-      <w:r>
-        <w:rPr>
-          <w:color w:val="B4C6E7"/>
-          <w:lang w:val="en-US"/>
-        </w:rPr>
-        <w:t>Language Spec</w:t>
-      </w:r>
-      <w:r>
-        <w:rPr>
-          <w:color w:val="B4C6E7"/>
-          <w:lang w:val="en-US"/>
-        </w:rPr>
-        <w:t>:</w:t>
-      </w:r>
-      <w:r>
-        <w:rPr>
-          <w:color w:val="B4C6E7"/>
-          <w:lang w:val="en-US"/>
-        </w:rPr>
-        <w:t xml:space="preserve"> </w:t>
-      </w:r>
-      <w:r>
-        <w:rPr>
-          <w:color w:val="B4C6E7"/>
-          <w:lang w:val="en-US"/>
-        </w:rPr>
-        <w:t>Writing Style</w:t>
-      </w:r>
-      <w:bookmarkEnd w:id="14"/>
+        <w:t xml:space="preserve">Reading over the Interfaces planning docs I noticed I said </w:t>
+      </w:r>
+      <w:r>
+        <w:rPr>
+          <w:lang w:val="en-US"/>
+        </w:rPr>
+        <w:t xml:space="preserve">there </w:t>
+      </w:r>
+      <w:r>
+        <w:rPr>
+          <w:lang w:val="en-US"/>
+        </w:rPr>
+        <w:t xml:space="preserve">I like how the Interfaces chapter reads. I started reading it over. I notice, I only like how it reads </w:t>
+      </w:r>
+      <w:r>
+        <w:rPr>
+          <w:lang w:val="en-US"/>
+        </w:rPr>
+        <w:t xml:space="preserve">where </w:t>
+      </w:r>
+      <w:r>
+        <w:rPr>
+          <w:lang w:val="en-US"/>
+        </w:rPr>
+        <w:t>lots of little diagrams are shown. I like it not so much when I just see walls of texts. I think it is my 'brain type' so to say. But I think having both text and pictures would help a lot of brain types. So: more pictures. I like pictures.</w:t>
+      </w:r>
     </w:p>
     <w:p>
       <w:pPr>
@@ -7745,260 +7757,7 @@
         <w:rPr>
           <w:lang w:val="en-US"/>
         </w:rPr>
-        <w:t>The read uses terminology in a very specific way, that is not shared with my peers, therefor not easing readers into the material. Maybe an introduction would do. The 'older' versions actually seemed to give that more gradual intro, that takes the reader by the hand, leading them to how and why this is actually useful, rather than just plainly stating the shapes that the diagrams can contain.</w:t>
-      </w:r>
-    </w:p>
-    <w:p>
-      <w:pPr>
-        <w:numPr>
-          <w:ilvl w:val="0"/>
-          <w:numId w:val="25"/>
-        </w:numPr>
-        <w:rPr>
-          <w:lang w:val="en-US"/>
-        </w:rPr>
-      </w:pPr>
-      <w:r>
-        <w:rPr>
-          <w:lang w:val="en-US"/>
-        </w:rPr>
-        <w:t>That said, I do want to quickly come to the raw definition of how the diagrams are built-up. To introduce the raw basic specs quickly.</w:t>
-      </w:r>
-    </w:p>
-    <w:p>
-      <w:pPr>
-        <w:numPr>
-          <w:ilvl w:val="0"/>
-          <w:numId w:val="25"/>
-        </w:numPr>
-        <w:rPr>
-          <w:lang w:val="en-US"/>
-        </w:rPr>
-      </w:pPr>
-      <w:r>
-        <w:rPr>
-          <w:lang w:val="en-US"/>
-        </w:rPr>
-        <w:t xml:space="preserve">The work might be modularized. I am not </w:t>
-      </w:r>
-      <w:proofErr w:type="spellStart"/>
-      <w:r>
-        <w:rPr>
-          <w:lang w:val="en-US"/>
-        </w:rPr>
-        <w:t>attacted</w:t>
-      </w:r>
-      <w:proofErr w:type="spellEnd"/>
-      <w:r>
-        <w:rPr>
-          <w:lang w:val="en-US"/>
-        </w:rPr>
-        <w:t xml:space="preserve"> to how CSS3 is modularized, each piece of specs with a different state of being finished up. It seems messy. But I can employ the same organization to accept certain concepts are just more crystalized out than others, making it easier to share, even in an unfinished state, and stimulating keeping things separated and separately usable even when other parts are just really still messy.</w:t>
-      </w:r>
-    </w:p>
-    <w:p>
-      <w:pPr>
-        <w:numPr>
-          <w:ilvl w:val="0"/>
-          <w:numId w:val="25"/>
-        </w:numPr>
-        <w:rPr>
-          <w:lang w:val="en-US"/>
-        </w:rPr>
-      </w:pPr>
-      <w:r>
-        <w:rPr>
-          <w:lang w:val="en-US"/>
-        </w:rPr>
-        <w:t xml:space="preserve">I seem to have had several goals fighting over </w:t>
-      </w:r>
-      <w:proofErr w:type="spellStart"/>
-      <w:r>
-        <w:rPr>
-          <w:lang w:val="en-US"/>
-        </w:rPr>
-        <w:t>eachother</w:t>
-      </w:r>
-      <w:proofErr w:type="spellEnd"/>
-      <w:r>
-        <w:rPr>
-          <w:lang w:val="en-US"/>
-        </w:rPr>
-        <w:t>, in projects done long ago about this documentation:</w:t>
-      </w:r>
-    </w:p>
-    <w:p>
-      <w:pPr>
-        <w:numPr>
-          <w:ilvl w:val="1"/>
-          <w:numId w:val="25"/>
-        </w:numPr>
-        <w:rPr>
-          <w:lang w:val="en-US"/>
-        </w:rPr>
-      </w:pPr>
-      <w:r>
-        <w:rPr>
-          <w:lang w:val="en-US"/>
-        </w:rPr>
-        <w:t>Explaining it to myself.</w:t>
-      </w:r>
-    </w:p>
-    <w:p>
-      <w:pPr>
-        <w:numPr>
-          <w:ilvl w:val="1"/>
-          <w:numId w:val="25"/>
-        </w:numPr>
-        <w:rPr>
-          <w:lang w:val="en-US"/>
-        </w:rPr>
-      </w:pPr>
-      <w:r>
-        <w:rPr>
-          <w:lang w:val="en-US"/>
-        </w:rPr>
-        <w:t>Designing the concepts, separately from the notation.</w:t>
-      </w:r>
-    </w:p>
-    <w:p>
-      <w:pPr>
-        <w:numPr>
-          <w:ilvl w:val="1"/>
-          <w:numId w:val="25"/>
-        </w:numPr>
-        <w:rPr>
-          <w:lang w:val="en-US"/>
-        </w:rPr>
-      </w:pPr>
-      <w:r>
-        <w:rPr>
-          <w:lang w:val="en-US"/>
-        </w:rPr>
-        <w:t>Tying together loose ends.</w:t>
-      </w:r>
-    </w:p>
-    <w:p>
-      <w:pPr>
-        <w:numPr>
-          <w:ilvl w:val="1"/>
-          <w:numId w:val="25"/>
-        </w:numPr>
-        <w:rPr>
-          <w:lang w:val="en-US"/>
-        </w:rPr>
-      </w:pPr>
-      <w:r>
-        <w:rPr>
-          <w:lang w:val="en-US"/>
-        </w:rPr>
-        <w:t>Making it easy to read for someone else.</w:t>
-      </w:r>
-    </w:p>
-    <w:p>
-      <w:pPr>
-        <w:numPr>
-          <w:ilvl w:val="0"/>
-          <w:numId w:val="25"/>
-        </w:numPr>
-        <w:rPr>
-          <w:lang w:val="en-US"/>
-        </w:rPr>
-      </w:pPr>
-      <w:r>
-        <w:rPr>
-          <w:lang w:val="en-US"/>
-        </w:rPr>
-        <w:t>The design of the programming language should lose some ambition and express that only as dreams.</w:t>
-      </w:r>
-    </w:p>
-    <w:p>
-      <w:pPr>
-        <w:numPr>
-          <w:ilvl w:val="0"/>
-          <w:numId w:val="25"/>
-        </w:numPr>
-        <w:rPr>
-          <w:lang w:val="en-US"/>
-        </w:rPr>
-      </w:pPr>
-      <w:r>
-        <w:rPr>
-          <w:lang w:val="en-US"/>
-        </w:rPr>
-        <w:t>I took a look at some of the postponed work. I worry about the messiness of the content. And if the loose ends will make the idea fall apart. And whether this makes it even fit for publishing. I just don't know at all. But I think I should come back to it later. Because I had strategies for this. And I might be too hard on myself. A clear 'flag' [Preliminary documentation] in red somewhere at the top usually does the trick. Might tells people clearly not to not too much from the text that follows. Just being clear about that might be enough.</w:t>
-      </w:r>
-    </w:p>
-    <w:p>
-      <w:pPr>
-        <w:numPr>
-          <w:ilvl w:val="0"/>
-          <w:numId w:val="25"/>
-        </w:numPr>
-        <w:rPr>
-          <w:lang w:val="en-US"/>
-        </w:rPr>
-      </w:pPr>
-      <w:r>
-        <w:rPr>
-          <w:lang w:val="en-US"/>
-        </w:rPr>
-        <w:t xml:space="preserve">Reading over the Interfaces planning docs I noticed I said </w:t>
-      </w:r>
-      <w:r>
-        <w:rPr>
-          <w:lang w:val="en-US"/>
-        </w:rPr>
-        <w:t xml:space="preserve">there </w:t>
-      </w:r>
-      <w:r>
-        <w:rPr>
-          <w:lang w:val="en-US"/>
-        </w:rPr>
-        <w:t xml:space="preserve">I like how the Interfaces chapter reads. I started reading it over. I notice, I only like how it reads </w:t>
-      </w:r>
-      <w:r>
-        <w:rPr>
-          <w:lang w:val="en-US"/>
-        </w:rPr>
-        <w:t xml:space="preserve">where </w:t>
-      </w:r>
-      <w:r>
-        <w:rPr>
-          <w:lang w:val="en-US"/>
-        </w:rPr>
-        <w:t>lots of little diagrams are shown. I like it not so much when I just see walls of texts. I think it is my 'brain type' so to say. But I think having both text and pictures would help a lot of brain types. So: more pictures. I like pictures.</w:t>
-      </w:r>
-    </w:p>
-    <w:p>
-      <w:pPr>
-        <w:numPr>
-          <w:ilvl w:val="0"/>
-          <w:numId w:val="25"/>
-        </w:numPr>
-        <w:rPr>
-          <w:lang w:val="en-US"/>
-        </w:rPr>
-      </w:pPr>
-      <w:r>
-        <w:rPr>
-          <w:lang w:val="en-US"/>
-        </w:rPr>
-        <w:t xml:space="preserve">I notice I talk a lot about implementation rather than notation. For instance: Does a dashed circle mean it is used as a class, enforced to be a class, static inside its container, how does it work in the system interfaces? What if it is just the notation that is a good idea, what if the implementation isn't. That might even make system interfaces' precise definition not important or maybe just subjected to diagrams drawn out to represent things from another language, like C#. C# getters and setters might be in a system interface notation. But setting an object reference's interface dynamically in runtime… may be too much of an implementation detail. I think it is a language definition / runtime implementation separation. In think the engineers at Microsoft might be right about developing language spec / runtime / framework / compiler quasi-independently. Maybe I can be inspired by that and make my language definition a </w:t>
-      </w:r>
-      <w:proofErr w:type="spellStart"/>
-      <w:r>
-        <w:rPr>
-          <w:lang w:val="en-US"/>
-        </w:rPr>
-        <w:t>litte</w:t>
-      </w:r>
-      <w:proofErr w:type="spellEnd"/>
-      <w:r>
-        <w:rPr>
-          <w:lang w:val="en-US"/>
-        </w:rPr>
-        <w:t xml:space="preserve"> simpler. I am subjected to the pitfall of wa</w:t>
+        <w:t>I notice I talk a lot about implementation rather than notation. For instance: Does a dashed circle mean it is used as a class, enforced to be a class, static inside its container, how does it work in the system interfaces? What if it is just the notation that is a good idea, what if the implementation isn't. That might even make system interfaces' precise definition not important or maybe just subjected to diagrams drawn out to represent things from another language, like C#. C# getters and setters might be in a system interface notation. But setting an object reference's interface dynamically in runtime… may be too much of an implementation detail. I think it is a language definition / runtime implementation separation. In think the engineers at Microsoft might be right about developing language spec / runtime / framework / compiler quasi-independently. Maybe I can be inspired by that and make my language definition a litte simpler. I am subjected to the pitfall of wa</w:t>
       </w:r>
       <w:r>
         <w:rPr>
@@ -9218,23 +8977,7 @@
           <w:color w:val="BFBFBF" w:themeColor="background1" w:themeShade="BF"/>
           <w:lang w:val="en-US"/>
         </w:rPr>
-        <w:t xml:space="preserve">&gt; They use different templates, so this formatting and making </w:t>
-      </w:r>
-      <w:proofErr w:type="spellStart"/>
-      <w:r>
-        <w:rPr>
-          <w:color w:val="BFBFBF" w:themeColor="background1" w:themeShade="BF"/>
-          <w:lang w:val="en-US"/>
-        </w:rPr>
-        <w:t>consisntent</w:t>
-      </w:r>
-      <w:proofErr w:type="spellEnd"/>
-      <w:r>
-        <w:rPr>
-          <w:color w:val="BFBFBF" w:themeColor="background1" w:themeShade="BF"/>
-          <w:lang w:val="en-US"/>
-        </w:rPr>
-        <w:t>, probably does not apply to those.</w:t>
+        <w:t>&gt; They use different templates, so this formatting and making consisntent, probably does not apply to those.</w:t>
       </w:r>
     </w:p>
     <w:p>
@@ -9750,23 +9493,7 @@
           <w:color w:val="BFBFBF" w:themeColor="background1" w:themeShade="BF"/>
           <w:lang w:val="en-US"/>
         </w:rPr>
-        <w:t xml:space="preserve">Do I update that now? Or do I see that as </w:t>
-      </w:r>
-      <w:proofErr w:type="spellStart"/>
-      <w:r>
-        <w:rPr>
-          <w:color w:val="BFBFBF" w:themeColor="background1" w:themeShade="BF"/>
-          <w:lang w:val="en-US"/>
-        </w:rPr>
-        <w:t>replanning</w:t>
-      </w:r>
-      <w:proofErr w:type="spellEnd"/>
-      <w:r>
-        <w:rPr>
-          <w:color w:val="BFBFBF" w:themeColor="background1" w:themeShade="BF"/>
-          <w:lang w:val="en-US"/>
-        </w:rPr>
-        <w:t xml:space="preserve"> that should be done later? Don't know. It just looks inconsistent this way.</w:t>
+        <w:t>Do I update that now? Or do I see that as replanning that should be done later? Don't know. It just looks inconsistent this way.</w:t>
       </w:r>
     </w:p>
     <w:p>
@@ -10295,23 +10022,7 @@
           <w:color w:val="BFBFBF" w:themeColor="background1" w:themeShade="BF"/>
           <w:lang w:val="en-US"/>
         </w:rPr>
-        <w:t>Exp: Windows 7 File Explorer. "D:\Source\JJs Software\Project Docs\Circle Language Spec Plan". Search "</w:t>
-      </w:r>
-      <w:proofErr w:type="spellStart"/>
-      <w:r>
-        <w:rPr>
-          <w:color w:val="BFBFBF" w:themeColor="background1" w:themeShade="BF"/>
-          <w:lang w:val="en-US"/>
-        </w:rPr>
-        <w:t>content:Joost</w:t>
-      </w:r>
-      <w:proofErr w:type="spellEnd"/>
-      <w:r>
-        <w:rPr>
-          <w:color w:val="BFBFBF" w:themeColor="background1" w:themeShade="BF"/>
-          <w:lang w:val="en-US"/>
-        </w:rPr>
-        <w:t>".</w:t>
+        <w:t>Exp: Windows 7 File Explorer. "D:\Source\JJs Software\Project Docs\Circle Language Spec Plan". Search "content:Joost".</w:t>
       </w:r>
     </w:p>
     <w:p>
@@ -10688,39 +10399,7 @@
           <w:color w:val="BFBFBF"/>
           <w:lang w:val="en-US"/>
         </w:rPr>
-        <w:t xml:space="preserve">The 'Out-of-Scope' document </w:t>
-      </w:r>
-      <w:proofErr w:type="spellStart"/>
-      <w:r>
-        <w:rPr>
-          <w:color w:val="BFBFBF"/>
-          <w:lang w:val="en-US"/>
-        </w:rPr>
-        <w:t>os</w:t>
-      </w:r>
-      <w:proofErr w:type="spellEnd"/>
-      <w:r>
-        <w:rPr>
-          <w:color w:val="BFBFBF"/>
-          <w:lang w:val="en-US"/>
-        </w:rPr>
-        <w:t xml:space="preserve"> currently not just postponed items of the Circle Language Spec, but more than that: not even considered part of the Circle Language Spec </w:t>
-      </w:r>
-      <w:proofErr w:type="spellStart"/>
-      <w:r>
-        <w:rPr>
-          <w:color w:val="BFBFBF"/>
-          <w:lang w:val="en-US"/>
-        </w:rPr>
-        <w:t>proect</w:t>
-      </w:r>
-      <w:proofErr w:type="spellEnd"/>
-      <w:r>
-        <w:rPr>
-          <w:color w:val="BFBFBF"/>
-          <w:lang w:val="en-US"/>
-        </w:rPr>
-        <w:t xml:space="preserve"> at all anymore.</w:t>
+        <w:t>The 'Out-of-Scope' document os currently not just postponed items of the Circle Language Spec, but more than that: not even considered part of the Circle Language Spec proect at all anymore.</w:t>
       </w:r>
     </w:p>
     <w:p>
@@ -12492,23 +12171,7 @@
           <w:color w:val="BFBFBF"/>
           <w:lang w:val="en-US"/>
         </w:rPr>
-        <w:t xml:space="preserve">The reason for calling it that, is to make it clearer what the project </w:t>
-      </w:r>
-      <w:proofErr w:type="spellStart"/>
-      <w:r>
-        <w:rPr>
-          <w:color w:val="BFBFBF"/>
-          <w:lang w:val="en-US"/>
-        </w:rPr>
-        <w:t>entains</w:t>
-      </w:r>
-      <w:proofErr w:type="spellEnd"/>
-      <w:r>
-        <w:rPr>
-          <w:color w:val="BFBFBF"/>
-          <w:lang w:val="en-US"/>
-        </w:rPr>
-        <w:t>, separating it better from the super-project with the name 'Circle Docs', so that there is a clear distinction that one is about programming and the other is about documentation.</w:t>
+        <w:t>The reason for calling it that, is to make it clearer what the project entains, separating it better from the super-project with the name 'Circle Docs', so that there is a clear distinction that one is about programming and the other is about documentation.</w:t>
       </w:r>
     </w:p>
     <w:p>
@@ -12735,23 +12398,7 @@
           <w:color w:val="BFBFBF"/>
           <w:lang w:val="en-US"/>
         </w:rPr>
-        <w:t xml:space="preserve">Circle Language Design is also an option. 'Specification' may raise expectations about </w:t>
-      </w:r>
-      <w:proofErr w:type="spellStart"/>
-      <w:r>
-        <w:rPr>
-          <w:color w:val="BFBFBF"/>
-          <w:lang w:val="en-US"/>
-        </w:rPr>
-        <w:t>finishedness</w:t>
-      </w:r>
-      <w:proofErr w:type="spellEnd"/>
-      <w:r>
-        <w:rPr>
-          <w:color w:val="BFBFBF"/>
-          <w:lang w:val="en-US"/>
-        </w:rPr>
-        <w:t>.</w:t>
+        <w:t>Circle Language Design is also an option. 'Specification' may raise expectations about finishedness.</w:t>
       </w:r>
     </w:p>
     <w:p>
@@ -12808,23 +12455,7 @@
           <w:color w:val="BFBFBF"/>
           <w:lang w:val="en-US"/>
         </w:rPr>
-        <w:t xml:space="preserve">'Specification': suggests </w:t>
-      </w:r>
-      <w:proofErr w:type="spellStart"/>
-      <w:r>
-        <w:rPr>
-          <w:color w:val="BFBFBF"/>
-          <w:lang w:val="en-US"/>
-        </w:rPr>
-        <w:t>finishedness</w:t>
-      </w:r>
-      <w:proofErr w:type="spellEnd"/>
-      <w:r>
-        <w:rPr>
-          <w:color w:val="BFBFBF"/>
-          <w:lang w:val="en-US"/>
-        </w:rPr>
-        <w:t>, but does it? CSS is all sorts unfinished modules.</w:t>
+        <w:t>'Specification': suggests finishedness, but does it? CSS is all sorts unfinished modules.</w:t>
       </w:r>
     </w:p>
     <w:p>
@@ -13242,23 +12873,7 @@
           <w:color w:val="BFBFBF"/>
           <w:lang w:val="en-US"/>
         </w:rPr>
-        <w:t xml:space="preserve">Then it is basically just loose ideas, that might have been given a too prominent place. Maybe put it elsewhere, if it is just unhelpful for visual overview, perhaps. &gt; Some are more than that. I keep </w:t>
-      </w:r>
-      <w:proofErr w:type="spellStart"/>
-      <w:r>
-        <w:rPr>
-          <w:color w:val="BFBFBF"/>
-          <w:lang w:val="en-US"/>
-        </w:rPr>
-        <w:t>em</w:t>
-      </w:r>
-      <w:proofErr w:type="spellEnd"/>
-      <w:r>
-        <w:rPr>
-          <w:color w:val="BFBFBF"/>
-          <w:lang w:val="en-US"/>
-        </w:rPr>
-        <w:t xml:space="preserve"> this way.</w:t>
+        <w:t>Then it is basically just loose ideas, that might have been given a too prominent place. Maybe put it elsewhere, if it is just unhelpful for visual overview, perhaps. &gt; Some are more than that. I keep em this way.</w:t>
       </w:r>
     </w:p>
     <w:p>
@@ -13677,23 +13292,7 @@
           <w:color w:val="BFBFBF"/>
           <w:lang w:val="en-US"/>
         </w:rPr>
-        <w:t xml:space="preserve">That does not take away I want to split topics in these planning docs between language design one </w:t>
-      </w:r>
-      <w:proofErr w:type="spellStart"/>
-      <w:r>
-        <w:rPr>
-          <w:color w:val="BFBFBF"/>
-          <w:lang w:val="en-US"/>
-        </w:rPr>
-        <w:t>one</w:t>
-      </w:r>
-      <w:proofErr w:type="spellEnd"/>
-      <w:r>
-        <w:rPr>
-          <w:color w:val="BFBFBF"/>
-          <w:lang w:val="en-US"/>
-        </w:rPr>
-        <w:t xml:space="preserve"> end and programming at the other.</w:t>
+        <w:t>That does not take away I want to split topics in these planning docs between language design one one end and programming at the other.</w:t>
       </w:r>
     </w:p>
     <w:p>
@@ -13787,23 +13386,7 @@
           <w:color w:val="BFBFBF"/>
           <w:lang w:val="en-US"/>
         </w:rPr>
-        <w:t xml:space="preserve">Maybe I should just make 2 project folders eventually in the Project Docs repository: one for the new computer language and one for the rest, that are much like </w:t>
-      </w:r>
-      <w:proofErr w:type="spellStart"/>
-      <w:r>
-        <w:rPr>
-          <w:color w:val="BFBFBF"/>
-          <w:lang w:val="en-US"/>
-        </w:rPr>
-        <w:t>eachother</w:t>
-      </w:r>
-      <w:proofErr w:type="spellEnd"/>
-      <w:r>
-        <w:rPr>
-          <w:color w:val="BFBFBF"/>
-          <w:lang w:val="en-US"/>
-        </w:rPr>
-        <w:t>, but one stripped down to computer language functional design topics, and the other in which to dump the rest: anything deemed out-of-scope of the entire new computer language topic. Those are different than topics out-of-scope because postponed, but still much to do with the new computer language. Maybe at first, even 'worse', I make 2 documents in each folder: One with topics that belong to the new computer language, and another document much like it, in which the rest is put, that I would want to leave out of it.</w:t>
+        <w:t>Maybe I should just make 2 project folders eventually in the Project Docs repository: one for the new computer language and one for the rest, that are much like eachother, but one stripped down to computer language functional design topics, and the other in which to dump the rest: anything deemed out-of-scope of the entire new computer language topic. Those are different than topics out-of-scope because postponed, but still much to do with the new computer language. Maybe at first, even 'worse', I make 2 documents in each folder: One with topics that belong to the new computer language, and another document much like it, in which the rest is put, that I would want to leave out of it.</w:t>
       </w:r>
     </w:p>
     <w:p>
@@ -13866,23 +13449,7 @@
           <w:color w:val="BFBFBF"/>
           <w:lang w:val="en-US"/>
         </w:rPr>
-        <w:t xml:space="preserve">And lose the 'programming it out' part. And loose 'it is also a framework and an OS and any commonly used application'. It is actually quite hard for me to let go of that idea. I liked my playground back then. I wanted proof, that this could be used to realize software quicker, so one man can do what would have taken an army of programmers to do before. But I don't have that ambition anymore. Right now I just want to </w:t>
-      </w:r>
-      <w:proofErr w:type="spellStart"/>
-      <w:r>
-        <w:rPr>
-          <w:color w:val="BFBFBF"/>
-          <w:lang w:val="en-US"/>
-        </w:rPr>
-        <w:t>publically</w:t>
-      </w:r>
-      <w:proofErr w:type="spellEnd"/>
-      <w:r>
-        <w:rPr>
-          <w:color w:val="BFBFBF"/>
-          <w:lang w:val="en-US"/>
-        </w:rPr>
-        <w:t xml:space="preserve"> give away the programming language idea. I think I notice a lot of insecurities about people thinking it is a good idea or not. Maybe because I was trying to sell the idea, rather than just give it away? I get that I wanted a framework into which all of my ideas fit. I like some of the modularization of the concepts. But I do want to just cut away a few things. I think I am still trying to sell an idea, but then in a different way. I do not have the intention to sell it for cash, but I do want to not make it too ambitious, cover too much, so large in scope, that no one would pick it up anymore.</w:t>
+        <w:t>And lose the 'programming it out' part. And loose 'it is also a framework and an OS and any commonly used application'. It is actually quite hard for me to let go of that idea. I liked my playground back then. I wanted proof, that this could be used to realize software quicker, so one man can do what would have taken an army of programmers to do before. But I don't have that ambition anymore. Right now I just want to publically give away the programming language idea. I think I notice a lot of insecurities about people thinking it is a good idea or not. Maybe because I was trying to sell the idea, rather than just give it away? I get that I wanted a framework into which all of my ideas fit. I like some of the modularization of the concepts. But I do want to just cut away a few things. I think I am still trying to sell an idea, but then in a different way. I do not have the intention to sell it for cash, but I do want to not make it too ambitious, cover too much, so large in scope, that no one would pick it up anymore.</w:t>
       </w:r>
       <w:r>
         <w:rPr>
@@ -14368,23 +13935,7 @@
           <w:color w:val="BFBFBF"/>
           <w:lang w:val="en-US"/>
         </w:rPr>
-        <w:t xml:space="preserve"> the product. I have a </w:t>
-      </w:r>
-      <w:proofErr w:type="spellStart"/>
-      <w:r>
-        <w:rPr>
-          <w:color w:val="BFBFBF"/>
-          <w:lang w:val="en-US"/>
-        </w:rPr>
-        <w:t>canundrum</w:t>
-      </w:r>
-      <w:proofErr w:type="spellEnd"/>
-      <w:r>
-        <w:rPr>
-          <w:color w:val="BFBFBF"/>
-          <w:lang w:val="en-US"/>
-        </w:rPr>
-        <w:t>. I cannot describe the product without making the product, because the description is the product.</w:t>
+        <w:t xml:space="preserve"> the product. I have a canundrum. I cannot describe the product without making the product, because the description is the product.</w:t>
       </w:r>
     </w:p>
     <w:p>
@@ -14828,23 +14379,7 @@
           <w:color w:val="BFBFBF"/>
           <w:lang w:val="en-US"/>
         </w:rPr>
-        <w:t xml:space="preserve">* </w:t>
-      </w:r>
-      <w:proofErr w:type="spellStart"/>
-      <w:r>
-        <w:rPr>
-          <w:color w:val="BFBFBF"/>
-          <w:lang w:val="en-US"/>
-        </w:rPr>
-        <w:t>JMath</w:t>
-      </w:r>
-      <w:proofErr w:type="spellEnd"/>
-      <w:r>
-        <w:rPr>
-          <w:color w:val="BFBFBF"/>
-          <w:lang w:val="en-US"/>
-        </w:rPr>
-        <w:t xml:space="preserve"> 0.9 docs in Dutch</w:t>
+        <w:t>* JMath 0.9 docs in Dutch</w:t>
       </w:r>
     </w:p>
     <w:p>
@@ -15038,39 +14573,7 @@
           <w:color w:val="BFBFBF"/>
           <w:lang w:val="en-US"/>
         </w:rPr>
-        <w:t xml:space="preserve">The math as objects does have a link to how math can be made not intrinsic to the language, but an extension library, which can still be compiled to good old CPU instructions. That concept is interesting for the idea of the new computer </w:t>
-      </w:r>
-      <w:proofErr w:type="spellStart"/>
-      <w:r>
-        <w:rPr>
-          <w:color w:val="BFBFBF"/>
-          <w:lang w:val="en-US"/>
-        </w:rPr>
-        <w:t>langauge</w:t>
-      </w:r>
-      <w:proofErr w:type="spellEnd"/>
-      <w:r>
-        <w:rPr>
-          <w:color w:val="BFBFBF"/>
-          <w:lang w:val="en-US"/>
-        </w:rPr>
-        <w:t xml:space="preserve">. But... none of this documentation is well worded to </w:t>
-      </w:r>
-      <w:proofErr w:type="spellStart"/>
-      <w:r>
-        <w:rPr>
-          <w:color w:val="BFBFBF"/>
-          <w:lang w:val="en-US"/>
-        </w:rPr>
-        <w:t>suppord</w:t>
-      </w:r>
-      <w:proofErr w:type="spellEnd"/>
-      <w:r>
-        <w:rPr>
-          <w:color w:val="BFBFBF"/>
-          <w:lang w:val="en-US"/>
-        </w:rPr>
-        <w:t xml:space="preserve"> that concept...</w:t>
+        <w:t>The math as objects does have a link to how math can be made not intrinsic to the language, but an extension library, which can still be compiled to good old CPU instructions. That concept is interesting for the idea of the new computer langauge. But... none of this documentation is well worded to suppord that concept...</w:t>
       </w:r>
     </w:p>
     <w:p>

</xml_diff>

<commit_message>
Circle Language Spec Plan: Reformulations of several future sub-project docs.
</commit_message>
<xml_diff>
--- a/Circle Language Spec Plan/1. Current/2019-08 Circle Language Spec Revamp Notes.docx
+++ b/Circle Language Spec Plan/1. Current/2019-08 Circle Language Spec Revamp Notes.docx
@@ -5536,11 +5536,13 @@
           <w:numId w:val="25"/>
         </w:numPr>
         <w:rPr>
-          <w:lang w:val="en-US"/>
-        </w:rPr>
-      </w:pPr>
-      <w:r>
-        <w:rPr>
+          <w:color w:val="BFBFBF" w:themeColor="background1" w:themeShade="BF"/>
+          <w:lang w:val="en-US"/>
+        </w:rPr>
+      </w:pPr>
+      <w:r>
+        <w:rPr>
+          <w:color w:val="BFBFBF" w:themeColor="background1" w:themeShade="BF"/>
           <w:lang w:val="en-US"/>
         </w:rPr>
         <w:t>Diagrams, Coding Principles &amp; Coding Concepts Plan (old).docx</w:t>
@@ -5554,11 +5556,13 @@
           <w:numId w:val="25"/>
         </w:numPr>
         <w:rPr>
-          <w:lang w:val="en-US"/>
-        </w:rPr>
-      </w:pPr>
-      <w:r>
-        <w:rPr>
+          <w:color w:val="BFBFBF" w:themeColor="background1" w:themeShade="BF"/>
+          <w:lang w:val="en-US"/>
+        </w:rPr>
+      </w:pPr>
+      <w:r>
+        <w:rPr>
+          <w:color w:val="BFBFBF" w:themeColor="background1" w:themeShade="BF"/>
           <w:lang w:val="en-US"/>
         </w:rPr>
         <w:t>At first glance, this seems to have the same scope as the whole project Circle Language Spec.</w:t>
@@ -5572,11 +5576,13 @@
           <w:numId w:val="25"/>
         </w:numPr>
         <w:rPr>
-          <w:lang w:val="en-US"/>
-        </w:rPr>
-      </w:pPr>
-      <w:r>
-        <w:rPr>
+          <w:color w:val="BFBFBF" w:themeColor="background1" w:themeShade="BF"/>
+          <w:lang w:val="en-US"/>
+        </w:rPr>
+      </w:pPr>
+      <w:r>
+        <w:rPr>
+          <w:color w:val="BFBFBF" w:themeColor="background1" w:themeShade="BF"/>
           <w:lang w:val="en-US"/>
         </w:rPr>
         <w:t>Maybe it can be thrown away (or archived), because it's already described by newer documents.</w:t>
@@ -5586,15 +5592,231 @@
       <w:pPr>
         <w:pStyle w:val="ListParagraph"/>
         <w:numPr>
-          <w:ilvl w:val="0"/>
-          <w:numId w:val="25"/>
-        </w:numPr>
-        <w:rPr>
-          <w:lang w:val="en-US"/>
-        </w:rPr>
-      </w:pPr>
+          <w:ilvl w:val="1"/>
+          <w:numId w:val="25"/>
+        </w:numPr>
+        <w:rPr>
+          <w:color w:val="BFBFBF" w:themeColor="background1" w:themeShade="BF"/>
+          <w:lang w:val="en-US"/>
+        </w:rPr>
+      </w:pPr>
+      <w:r>
+        <w:rPr>
+          <w:color w:val="BFBFBF" w:themeColor="background1" w:themeShade="BF"/>
+          <w:lang w:val="en-US"/>
+        </w:rPr>
+        <w:t>Execution Control Spec Update Ideas.md</w:t>
+      </w:r>
+    </w:p>
+    <w:p>
+      <w:pPr>
+        <w:pStyle w:val="ListParagraph"/>
+        <w:numPr>
+          <w:ilvl w:val="1"/>
+          <w:numId w:val="25"/>
+        </w:numPr>
+        <w:rPr>
+          <w:color w:val="BFBFBF" w:themeColor="background1" w:themeShade="BF"/>
+          <w:lang w:val="en-US"/>
+        </w:rPr>
+      </w:pPr>
+      <w:r>
+        <w:rPr>
+          <w:color w:val="BFBFBF" w:themeColor="background1" w:themeShade="BF"/>
+          <w:lang w:val="en-US"/>
+        </w:rPr>
+        <w:t>Globality Spec Update Ideas.md</w:t>
+      </w:r>
+    </w:p>
+    <w:p>
+      <w:pPr>
+        <w:pStyle w:val="ListParagraph"/>
+        <w:numPr>
+          <w:ilvl w:val="1"/>
+          <w:numId w:val="25"/>
+        </w:numPr>
+        <w:rPr>
+          <w:color w:val="BFBFBF" w:themeColor="background1" w:themeShade="BF"/>
+          <w:lang w:val="en-US"/>
+        </w:rPr>
+      </w:pPr>
+      <w:r>
+        <w:rPr>
+          <w:color w:val="BFBFBF" w:themeColor="background1" w:themeShade="BF"/>
+          <w:lang w:val="en-US"/>
+        </w:rPr>
+        <w:t>Objects Multiplicity Spec Ideas.md</w:t>
+      </w:r>
+    </w:p>
+    <w:p>
+      <w:pPr>
+        <w:pStyle w:val="ListParagraph"/>
+        <w:numPr>
+          <w:ilvl w:val="1"/>
+          <w:numId w:val="25"/>
+        </w:numPr>
+        <w:rPr>
+          <w:color w:val="BFBFBF" w:themeColor="background1" w:themeShade="BF"/>
+          <w:lang w:val="en-US"/>
+        </w:rPr>
+      </w:pPr>
+      <w:r>
+        <w:rPr>
+          <w:color w:val="BFBFBF" w:themeColor="background1" w:themeShade="BF"/>
+          <w:lang w:val="en-US"/>
+        </w:rPr>
+        <w:t>Objects Spec Update Idea.md</w:t>
+      </w:r>
+    </w:p>
+    <w:p>
+      <w:pPr>
+        <w:pStyle w:val="ListParagraph"/>
+        <w:numPr>
+          <w:ilvl w:val="1"/>
+          <w:numId w:val="25"/>
+        </w:numPr>
+        <w:rPr>
+          <w:color w:val="BFBFBF" w:themeColor="background1" w:themeShade="BF"/>
+          <w:lang w:val="en-US"/>
+        </w:rPr>
+      </w:pPr>
+      <w:r>
+        <w:rPr>
+          <w:color w:val="BFBFBF" w:themeColor="background1" w:themeShade="BF"/>
+          <w:lang w:val="en-US"/>
+        </w:rPr>
+        <w:t>Parameters Spec Update Ideas.md</w:t>
+      </w:r>
+    </w:p>
+    <w:p>
+      <w:pPr>
+        <w:pStyle w:val="ListParagraph"/>
+        <w:numPr>
+          <w:ilvl w:val="1"/>
+          <w:numId w:val="25"/>
+        </w:numPr>
+        <w:rPr>
+          <w:color w:val="BFBFBF" w:themeColor="background1" w:themeShade="BF"/>
+          <w:lang w:val="en-US"/>
+        </w:rPr>
+      </w:pPr>
+      <w:r>
+        <w:rPr>
+          <w:color w:val="BFBFBF" w:themeColor="background1" w:themeShade="BF"/>
+          <w:lang w:val="en-US"/>
+        </w:rPr>
+        <w:t>Relations Spec Update Ideas.md</w:t>
+      </w:r>
+    </w:p>
+    <w:p>
+      <w:pPr>
+        <w:pStyle w:val="ListParagraph"/>
+        <w:numPr>
+          <w:ilvl w:val="1"/>
+          <w:numId w:val="25"/>
+        </w:numPr>
+        <w:rPr>
+          <w:lang w:val="en-US"/>
+        </w:rPr>
+      </w:pPr>
+      <w:r>
+        <w:rPr>
+          <w:lang w:val="en-US"/>
+        </w:rPr>
+        <w:t>Static Spec Idea.md</w:t>
+      </w:r>
+    </w:p>
+    <w:p>
+      <w:pPr>
+        <w:pStyle w:val="ListParagraph"/>
+        <w:numPr>
+          <w:ilvl w:val="2"/>
+          <w:numId w:val="25"/>
+        </w:numPr>
+        <w:rPr>
+          <w:lang w:val="en-US"/>
+        </w:rPr>
+      </w:pPr>
+      <w:r>
+        <w:rPr>
+          <w:lang w:val="en-US"/>
+        </w:rPr>
+        <w:t>The second half is an idea, that is explanatory on some of my ideas about static. But also it uses a concept I want to put out of scope: Code = Data. I want to save such concepts for 'Circle Language Broader View'</w:t>
+      </w:r>
+      <w:r>
+        <w:rPr>
+          <w:lang w:val="en-US"/>
+        </w:rPr>
+        <w:t xml:space="preserve"> or 'Circle Language JJ's Construct Proposals'.</w:t>
+      </w:r>
+    </w:p>
+    <w:p>
+      <w:pPr>
+        <w:pStyle w:val="ListParagraph"/>
+        <w:numPr>
+          <w:ilvl w:val="2"/>
+          <w:numId w:val="25"/>
+        </w:numPr>
+        <w:rPr>
+          <w:lang w:val="en-US"/>
+        </w:rPr>
+      </w:pPr>
+      <w:r>
+        <w:rPr>
+          <w:lang w:val="en-US"/>
+        </w:rPr>
+        <w:t>I would not want to remove it, if I look at that it explains how I see 'static' in a broader view.</w:t>
+      </w:r>
+    </w:p>
+    <w:p>
+      <w:pPr>
+        <w:pStyle w:val="ListParagraph"/>
+        <w:numPr>
+          <w:ilvl w:val="2"/>
+          <w:numId w:val="25"/>
+        </w:numPr>
+        <w:rPr>
+          <w:lang w:val="en-US"/>
+        </w:rPr>
+      </w:pPr>
+      <w:r>
+        <w:rPr>
+          <w:lang w:val="en-US"/>
+        </w:rPr>
+        <w:t>But to understand my own doubts about the different ways to see the concept of 'static' that idea description explains a lot and otherwise I might think: where did that idea go and how does it work?</w:t>
+      </w:r>
+    </w:p>
+    <w:p>
+      <w:pPr>
+        <w:pStyle w:val="ListParagraph"/>
+        <w:numPr>
+          <w:ilvl w:val="2"/>
+          <w:numId w:val="25"/>
+        </w:numPr>
+        <w:rPr>
+          <w:lang w:val="en-US"/>
+        </w:rPr>
+      </w:pPr>
+      <w:r>
+        <w:rPr>
+          <w:lang w:val="en-US"/>
+        </w:rPr>
+        <w:t>I feel that this concept of static might have a place in the general descriptions, but to apply this to the concept of Code = Data, though interesting to me, might not have to be part of that, because it may confuse and alienate the reader, who might be more familiar with more regular implementations of the concept.</w:t>
+      </w:r>
       <w:bookmarkStart w:id="11" w:name="_GoBack"/>
       <w:bookmarkEnd w:id="11"/>
+    </w:p>
+    <w:p>
+      <w:pPr>
+        <w:pStyle w:val="ListParagraph"/>
+        <w:numPr>
+          <w:ilvl w:val="0"/>
+          <w:numId w:val="25"/>
+        </w:numPr>
+        <w:rPr>
+          <w:lang w:val="en-US"/>
+        </w:rPr>
+      </w:pPr>
       <w:r>
         <w:rPr>
           <w:lang w:val="en-US"/>

</xml_diff>

<commit_message>
Circle Language Spec: Split ideas about static in Circle Language Spec (in scope) and Circle Broader View (out of scope).
</commit_message>
<xml_diff>
--- a/Circle Language Spec Plan/1. Current/2019-08 Circle Language Spec Revamp Notes.docx
+++ b/Circle Language Spec Plan/1. Current/2019-08 Circle Language Spec Revamp Notes.docx
@@ -5741,70 +5741,82 @@
         <w:rPr>
           <w:lang w:val="en-US"/>
         </w:rPr>
-        <w:t>The second half is an idea, that is explanatory on some of my ideas about static. But also it uses a concept I want to put out of scope: Code = Data. I want to save such concepts for 'Circle Language Broader View'</w:t>
-      </w:r>
-      <w:r>
-        <w:rPr>
-          <w:lang w:val="en-US"/>
-        </w:rPr>
-        <w:t xml:space="preserve"> or 'Circle Language JJ's Construct Proposals'.</w:t>
-      </w:r>
-    </w:p>
-    <w:p>
-      <w:pPr>
-        <w:pStyle w:val="ListParagraph"/>
-        <w:numPr>
-          <w:ilvl w:val="2"/>
-          <w:numId w:val="25"/>
-        </w:numPr>
-        <w:rPr>
-          <w:lang w:val="en-US"/>
-        </w:rPr>
-      </w:pPr>
-      <w:r>
-        <w:rPr>
-          <w:lang w:val="en-US"/>
-        </w:rPr>
-        <w:t>I would not want to remove it, if I look at that it explains how I see 'static' in a broader view.</w:t>
-      </w:r>
-    </w:p>
-    <w:p>
-      <w:pPr>
-        <w:pStyle w:val="ListParagraph"/>
-        <w:numPr>
-          <w:ilvl w:val="2"/>
-          <w:numId w:val="25"/>
-        </w:numPr>
-        <w:rPr>
-          <w:lang w:val="en-US"/>
-        </w:rPr>
-      </w:pPr>
-      <w:r>
-        <w:rPr>
-          <w:lang w:val="en-US"/>
-        </w:rPr>
-        <w:t>But to understand my own doubts about the different ways to see the concept of 'static' that idea description explains a lot and otherwise I might think: where did that idea go and how does it work?</w:t>
-      </w:r>
-    </w:p>
-    <w:p>
-      <w:pPr>
-        <w:pStyle w:val="ListParagraph"/>
-        <w:numPr>
-          <w:ilvl w:val="2"/>
-          <w:numId w:val="25"/>
-        </w:numPr>
-        <w:rPr>
-          <w:lang w:val="en-US"/>
-        </w:rPr>
-      </w:pPr>
-      <w:r>
-        <w:rPr>
-          <w:lang w:val="en-US"/>
-        </w:rPr>
-        <w:t>I feel that this concept of static might have a place in the general descriptions, but to apply this to the concept of Code = Data, though interesting to me, might not have to be part of that, because it may confuse and alienate the reader, who might be more familiar with more regular implementations of the concept.</w:t>
+        <w:t xml:space="preserve">The second half is an idea, that is explanatory on some of my ideas about static. But also it uses a concept I want to put out of scope: Code = Data. I want to save such concepts for </w:t>
+      </w:r>
+      <w:r>
+        <w:rPr>
+          <w:lang w:val="en-US"/>
+        </w:rPr>
+        <w:t>'Circle Language JJ's Construct Proposals'</w:t>
+      </w:r>
+      <w:r>
+        <w:rPr>
+          <w:lang w:val="en-US"/>
+        </w:rPr>
+        <w:t xml:space="preserve"> or something</w:t>
       </w:r>
       <w:bookmarkStart w:id="11" w:name="_GoBack"/>
       <w:bookmarkEnd w:id="11"/>
+      <w:r>
+        <w:rPr>
+          <w:lang w:val="en-US"/>
+        </w:rPr>
+        <w:t>.</w:t>
+      </w:r>
+    </w:p>
+    <w:p>
+      <w:pPr>
+        <w:pStyle w:val="ListParagraph"/>
+        <w:numPr>
+          <w:ilvl w:val="2"/>
+          <w:numId w:val="25"/>
+        </w:numPr>
+        <w:rPr>
+          <w:lang w:val="en-US"/>
+        </w:rPr>
+      </w:pPr>
+      <w:r>
+        <w:rPr>
+          <w:lang w:val="en-US"/>
+        </w:rPr>
+        <w:t>I would not want to remove it, if I look at that it explains how I see 'static' in a broader view.</w:t>
+      </w:r>
+    </w:p>
+    <w:p>
+      <w:pPr>
+        <w:pStyle w:val="ListParagraph"/>
+        <w:numPr>
+          <w:ilvl w:val="2"/>
+          <w:numId w:val="25"/>
+        </w:numPr>
+        <w:rPr>
+          <w:lang w:val="en-US"/>
+        </w:rPr>
+      </w:pPr>
+      <w:r>
+        <w:rPr>
+          <w:lang w:val="en-US"/>
+        </w:rPr>
+        <w:t>But to understand my own doubts about the different ways to see the concept of 'static' that idea description explains a lot and otherwise I might think: where did that idea go and how does it work?</w:t>
+      </w:r>
+    </w:p>
+    <w:p>
+      <w:pPr>
+        <w:pStyle w:val="ListParagraph"/>
+        <w:numPr>
+          <w:ilvl w:val="2"/>
+          <w:numId w:val="25"/>
+        </w:numPr>
+        <w:rPr>
+          <w:lang w:val="en-US"/>
+        </w:rPr>
+      </w:pPr>
+      <w:r>
+        <w:rPr>
+          <w:lang w:val="en-US"/>
+        </w:rPr>
+        <w:t>I feel that this concept of static might have a place in the general descriptions, but to apply this to the concept of Code = Data, though interesting to me, might not have to be part of that, because it may confuse and alienate the reader, who might be more familiar with more regular implementations of the concept.</w:t>
+      </w:r>
     </w:p>
     <w:p>
       <w:pPr>

</xml_diff>

<commit_message>
Circle Language Spec Plan: "System Objects Spec Update Ideas.md": Try to formulate with more 'open' language.
</commit_message>
<xml_diff>
--- a/Circle Language Spec Plan/1. Current/2019-08 Circle Language Spec Revamp Notes.docx
+++ b/Circle Language Spec Plan/1. Current/2019-08 Circle Language Spec Revamp Notes.docx
@@ -4669,7 +4669,21 @@
         <w:rPr>
           <w:lang w:val="en-US"/>
         </w:rPr>
-        <w:t>Limitation: I choose to not reorganize/resubdivide the sub projects. I choose to just change the wording.</w:t>
+        <w:t>Limitation: I choose to not reorganize/</w:t>
+      </w:r>
+      <w:proofErr w:type="spellStart"/>
+      <w:r>
+        <w:rPr>
+          <w:lang w:val="en-US"/>
+        </w:rPr>
+        <w:t>resubdivide</w:t>
+      </w:r>
+      <w:proofErr w:type="spellEnd"/>
+      <w:r>
+        <w:rPr>
+          <w:lang w:val="en-US"/>
+        </w:rPr>
+        <w:t xml:space="preserve"> the sub projects. I choose to just change the wording.</w:t>
       </w:r>
     </w:p>
     <w:p>
@@ -4751,13 +4765,29 @@
           <w:color w:val="FFC000"/>
           <w:lang w:val="en-US"/>
         </w:rPr>
-        <w:t xml:space="preserve"> Internet aS a</w:t>
-      </w:r>
+        <w:t xml:space="preserve"> Internet </w:t>
+      </w:r>
+      <w:proofErr w:type="spellStart"/>
       <w:r>
         <w:rPr>
           <w:color w:val="FFC000"/>
           <w:lang w:val="en-US"/>
         </w:rPr>
+        <w:t>aS</w:t>
+      </w:r>
+      <w:proofErr w:type="spellEnd"/>
+      <w:r>
+        <w:rPr>
+          <w:color w:val="FFC000"/>
+          <w:lang w:val="en-US"/>
+        </w:rPr>
+        <w:t xml:space="preserve"> a</w:t>
+      </w:r>
+      <w:r>
+        <w:rPr>
+          <w:color w:val="FFC000"/>
+          <w:lang w:val="en-US"/>
+        </w:rPr>
         <w:t>[N]</w:t>
       </w:r>
       <w:r>
@@ -5716,11 +5746,13 @@
           <w:numId w:val="25"/>
         </w:numPr>
         <w:rPr>
-          <w:lang w:val="en-US"/>
-        </w:rPr>
-      </w:pPr>
-      <w:r>
-        <w:rPr>
+          <w:color w:val="BFBFBF" w:themeColor="background1" w:themeShade="BF"/>
+          <w:lang w:val="en-US"/>
+        </w:rPr>
+      </w:pPr>
+      <w:r>
+        <w:rPr>
+          <w:color w:val="BFBFBF" w:themeColor="background1" w:themeShade="BF"/>
           <w:lang w:val="en-US"/>
         </w:rPr>
         <w:t>Static Spec Idea.md</w:t>
@@ -5734,40 +5766,525 @@
           <w:numId w:val="25"/>
         </w:numPr>
         <w:rPr>
-          <w:lang w:val="en-US"/>
-        </w:rPr>
-      </w:pPr>
-      <w:r>
-        <w:rPr>
+          <w:color w:val="BFBFBF" w:themeColor="background1" w:themeShade="BF"/>
+          <w:lang w:val="en-US"/>
+        </w:rPr>
+      </w:pPr>
+      <w:r>
+        <w:rPr>
+          <w:color w:val="BFBFBF" w:themeColor="background1" w:themeShade="BF"/>
           <w:lang w:val="en-US"/>
         </w:rPr>
         <w:t xml:space="preserve">The second half is an idea, that is explanatory on some of my ideas about static. But also it uses a concept I want to put out of scope: Code = Data. I want to save such concepts for </w:t>
       </w:r>
       <w:r>
         <w:rPr>
+          <w:color w:val="BFBFBF" w:themeColor="background1" w:themeShade="BF"/>
           <w:lang w:val="en-US"/>
         </w:rPr>
         <w:t>'Circle Language JJ's Construct Proposals'</w:t>
       </w:r>
       <w:r>
         <w:rPr>
+          <w:color w:val="BFBFBF" w:themeColor="background1" w:themeShade="BF"/>
           <w:lang w:val="en-US"/>
         </w:rPr>
         <w:t xml:space="preserve"> or something</w:t>
+      </w:r>
+      <w:r>
+        <w:rPr>
+          <w:color w:val="BFBFBF" w:themeColor="background1" w:themeShade="BF"/>
+          <w:lang w:val="en-US"/>
+        </w:rPr>
+        <w:t>.</w:t>
+      </w:r>
+    </w:p>
+    <w:p>
+      <w:pPr>
+        <w:pStyle w:val="ListParagraph"/>
+        <w:numPr>
+          <w:ilvl w:val="2"/>
+          <w:numId w:val="25"/>
+        </w:numPr>
+        <w:rPr>
+          <w:color w:val="BFBFBF" w:themeColor="background1" w:themeShade="BF"/>
+          <w:lang w:val="en-US"/>
+        </w:rPr>
+      </w:pPr>
+      <w:r>
+        <w:rPr>
+          <w:color w:val="BFBFBF" w:themeColor="background1" w:themeShade="BF"/>
+          <w:lang w:val="en-US"/>
+        </w:rPr>
+        <w:t>I would not want to remove it, if I look at that it explains how I see 'static' in a broader view.</w:t>
+      </w:r>
+    </w:p>
+    <w:p>
+      <w:pPr>
+        <w:pStyle w:val="ListParagraph"/>
+        <w:numPr>
+          <w:ilvl w:val="2"/>
+          <w:numId w:val="25"/>
+        </w:numPr>
+        <w:rPr>
+          <w:color w:val="BFBFBF" w:themeColor="background1" w:themeShade="BF"/>
+          <w:lang w:val="en-US"/>
+        </w:rPr>
+      </w:pPr>
+      <w:r>
+        <w:rPr>
+          <w:color w:val="BFBFBF" w:themeColor="background1" w:themeShade="BF"/>
+          <w:lang w:val="en-US"/>
+        </w:rPr>
+        <w:t>But to understand my own doubts about the different ways to see the concept of 'static' that idea description explains a lot and otherwise I might think: where did that idea go and how does it work?</w:t>
+      </w:r>
+    </w:p>
+    <w:p>
+      <w:pPr>
+        <w:pStyle w:val="ListParagraph"/>
+        <w:numPr>
+          <w:ilvl w:val="2"/>
+          <w:numId w:val="25"/>
+        </w:numPr>
+        <w:rPr>
+          <w:color w:val="BFBFBF" w:themeColor="background1" w:themeShade="BF"/>
+          <w:lang w:val="en-US"/>
+        </w:rPr>
+      </w:pPr>
+      <w:r>
+        <w:rPr>
+          <w:color w:val="BFBFBF" w:themeColor="background1" w:themeShade="BF"/>
+          <w:lang w:val="en-US"/>
+        </w:rPr>
+        <w:t>I feel that this concept of static might have a place in the general descriptions, but to apply this to the concept of Code = Data, though interesting to me, might not have to be part of that, because it may confuse and alienate the reader, who might be more familiar with more regular implementations of the concept.</w:t>
+      </w:r>
+    </w:p>
+    <w:p>
+      <w:pPr>
+        <w:pStyle w:val="ListParagraph"/>
+        <w:numPr>
+          <w:ilvl w:val="1"/>
+          <w:numId w:val="25"/>
+        </w:numPr>
+        <w:rPr>
+          <w:lang w:val="en-US"/>
+        </w:rPr>
+      </w:pPr>
+      <w:r>
+        <w:rPr>
+          <w:lang w:val="en-US"/>
+        </w:rPr>
+        <w:t>System Objects Spec Update Ideas.md</w:t>
       </w:r>
       <w:bookmarkStart w:id="11" w:name="_GoBack"/>
       <w:bookmarkEnd w:id="11"/>
-      <w:r>
-        <w:rPr>
-          <w:lang w:val="en-US"/>
-        </w:rPr>
-        <w:t>.</w:t>
-      </w:r>
     </w:p>
     <w:p>
       <w:pPr>
         <w:pStyle w:val="ListParagraph"/>
         <w:numPr>
+          <w:ilvl w:val="0"/>
+          <w:numId w:val="25"/>
+        </w:numPr>
+        <w:rPr>
+          <w:lang w:val="en-US"/>
+        </w:rPr>
+      </w:pPr>
+      <w:r>
+        <w:rPr>
+          <w:lang w:val="en-US"/>
+        </w:rPr>
+        <w:t>Done projects</w:t>
+      </w:r>
+    </w:p>
+    <w:bookmarkEnd w:id="10"/>
+    <w:p>
+      <w:pPr>
+        <w:pStyle w:val="ListParagraph"/>
+        <w:numPr>
+          <w:ilvl w:val="1"/>
+          <w:numId w:val="25"/>
+        </w:numPr>
+        <w:rPr>
+          <w:color w:val="BFBFBF" w:themeColor="background1" w:themeShade="BF"/>
+          <w:lang w:val="en-US"/>
+        </w:rPr>
+      </w:pPr>
+      <w:r>
+        <w:rPr>
+          <w:color w:val="BFBFBF" w:themeColor="background1" w:themeShade="BF"/>
+          <w:lang w:val="en-US"/>
+        </w:rPr>
+        <w:t>2008-03 02    Fundamental Principles Spec Part A Project Summary.docx</w:t>
+      </w:r>
+    </w:p>
+    <w:p>
+      <w:pPr>
+        <w:pStyle w:val="ListParagraph"/>
+        <w:numPr>
+          <w:ilvl w:val="1"/>
+          <w:numId w:val="25"/>
+        </w:numPr>
+        <w:rPr>
+          <w:color w:val="BFBFBF" w:themeColor="background1" w:themeShade="BF"/>
+          <w:lang w:val="en-US"/>
+        </w:rPr>
+      </w:pPr>
+      <w:r>
+        <w:rPr>
+          <w:color w:val="BFBFBF" w:themeColor="background1" w:themeShade="BF"/>
+          <w:lang w:val="en-US"/>
+        </w:rPr>
+        <w:t>2008-03 03       Orient in First Four Fundamental Principles Project Summary.docx</w:t>
+      </w:r>
+    </w:p>
+    <w:p>
+      <w:pPr>
+        <w:pStyle w:val="ListParagraph"/>
+        <w:numPr>
+          <w:ilvl w:val="1"/>
+          <w:numId w:val="25"/>
+        </w:numPr>
+        <w:rPr>
+          <w:color w:val="BFBFBF" w:themeColor="background1" w:themeShade="BF"/>
+          <w:lang w:val="en-US"/>
+        </w:rPr>
+      </w:pPr>
+      <w:r>
+        <w:rPr>
+          <w:color w:val="BFBFBF" w:themeColor="background1" w:themeShade="BF"/>
+          <w:lang w:val="en-US"/>
+        </w:rPr>
+        <w:t>2008-03 04       Computer Language Programmed Within Itself Spec Project Summary.docx</w:t>
+      </w:r>
+    </w:p>
+    <w:p>
+      <w:pPr>
+        <w:pStyle w:val="ListParagraph"/>
+        <w:numPr>
+          <w:ilvl w:val="1"/>
+          <w:numId w:val="25"/>
+        </w:numPr>
+        <w:rPr>
+          <w:color w:val="BFBFBF" w:themeColor="background1" w:themeShade="BF"/>
+          <w:lang w:val="en-US"/>
+        </w:rPr>
+      </w:pPr>
+      <w:r>
+        <w:rPr>
+          <w:color w:val="BFBFBF" w:themeColor="background1" w:themeShade="BF"/>
+          <w:lang w:val="en-US"/>
+        </w:rPr>
+        <w:t>2008-03 05       Generic, No Generators Spec, Project Summary.docx</w:t>
+      </w:r>
+    </w:p>
+    <w:p>
+      <w:pPr>
+        <w:pStyle w:val="Heading3"/>
+        <w:rPr>
+          <w:color w:val="B4C6E7"/>
+          <w:lang w:val="en-US"/>
+        </w:rPr>
+      </w:pPr>
+      <w:r>
+        <w:rPr>
+          <w:color w:val="B4C6E7"/>
+          <w:lang w:val="en-US"/>
+        </w:rPr>
+        <w:t>2020-04-1</w:t>
+      </w:r>
+      <w:r>
+        <w:rPr>
+          <w:color w:val="B4C6E7"/>
+          <w:lang w:val="en-US"/>
+        </w:rPr>
+        <w:t>3</w:t>
+      </w:r>
+      <w:r>
+        <w:rPr>
+          <w:color w:val="B4C6E7"/>
+          <w:lang w:val="en-US"/>
+        </w:rPr>
+        <w:t xml:space="preserve"> Notes Circle Language Spec Planning Docs</w:t>
+      </w:r>
+    </w:p>
+    <w:p>
+      <w:pPr>
+        <w:numPr>
+          <w:ilvl w:val="0"/>
+          <w:numId w:val="25"/>
+        </w:numPr>
+        <w:rPr>
+          <w:lang w:val="en-US"/>
+        </w:rPr>
+      </w:pPr>
+      <w:r>
+        <w:rPr>
+          <w:lang w:val="en-US"/>
+        </w:rPr>
+        <w:t>Reformulate:</w:t>
+      </w:r>
+    </w:p>
+    <w:p>
+      <w:pPr>
+        <w:numPr>
+          <w:ilvl w:val="1"/>
+          <w:numId w:val="25"/>
+        </w:numPr>
+        <w:rPr>
+          <w:lang w:val="en-US"/>
+        </w:rPr>
+      </w:pPr>
+      <w:r>
+        <w:rPr>
+          <w:lang w:val="en-US"/>
+        </w:rPr>
+        <w:t>I would want to read over those Done projects content before publishing. I should know what I publish exactly and have evaluated it and made some adaptations possibly. Probably nothing in it is a secret, so you don't need to remove it from source control history, but slight changes might be good.</w:t>
+      </w:r>
+    </w:p>
+    <w:p>
+      <w:pPr>
+        <w:numPr>
+          <w:ilvl w:val="1"/>
+          <w:numId w:val="25"/>
+        </w:numPr>
+        <w:rPr>
+          <w:lang w:val="en-US"/>
+        </w:rPr>
+      </w:pPr>
+      <w:r>
+        <w:rPr>
+          <w:lang w:val="en-US"/>
+        </w:rPr>
+        <w:t>I did not read the content of the sub-projects or the idea box.</w:t>
+      </w:r>
+    </w:p>
+    <w:p>
+      <w:pPr>
+        <w:numPr>
+          <w:ilvl w:val="1"/>
+          <w:numId w:val="25"/>
+        </w:numPr>
+        <w:rPr>
+          <w:lang w:val="en-US"/>
+        </w:rPr>
+      </w:pPr>
+      <w:r>
+        <w:rPr>
+          <w:lang w:val="en-US"/>
+        </w:rPr>
+        <w:t>I think, I guess, I would want to go through content top-down for reformulations?</w:t>
+      </w:r>
+    </w:p>
+    <w:p>
+      <w:pPr>
+        <w:numPr>
+          <w:ilvl w:val="0"/>
+          <w:numId w:val="25"/>
+        </w:numPr>
+        <w:rPr>
+          <w:lang w:val="en-US"/>
+        </w:rPr>
+      </w:pPr>
+      <w:r>
+        <w:rPr>
+          <w:lang w:val="en-US"/>
+        </w:rPr>
+        <w:t>Tone:</w:t>
+      </w:r>
+    </w:p>
+    <w:p>
+      <w:pPr>
+        <w:numPr>
+          <w:ilvl w:val="1"/>
+          <w:numId w:val="25"/>
+        </w:numPr>
+        <w:rPr>
+          <w:lang w:val="en-US"/>
+        </w:rPr>
+      </w:pPr>
+      <w:r>
+        <w:rPr>
+          <w:lang w:val="en-US"/>
+        </w:rPr>
+        <w:t>Some things especially in evaluations may seem cocky when I call my own successes very</w:t>
+      </w:r>
+      <w:r>
+        <w:rPr>
+          <w:lang w:val="en-US"/>
+        </w:rPr>
+        <w:t>,</w:t>
+      </w:r>
+      <w:r>
+        <w:rPr>
+          <w:lang w:val="en-US"/>
+        </w:rPr>
+        <w:t xml:space="preserve"> very good. I don't know if I need to change that. I also use I and you interchangedly when I talk about myself. Not sure if I have to change that. The plans sometimes talk in definites. Maybe openness is better language. Not sure if that's a problem.</w:t>
+      </w:r>
+    </w:p>
+    <w:p>
+      <w:pPr>
+        <w:numPr>
+          <w:ilvl w:val="1"/>
+          <w:numId w:val="25"/>
+        </w:numPr>
+        <w:rPr>
+          <w:lang w:val="en-US"/>
+        </w:rPr>
+      </w:pPr>
+      <w:r>
+        <w:rPr>
+          <w:lang w:val="en-US"/>
+        </w:rPr>
+        <w:t>I worry what people would think of me. If they'd think I'm arrogant… maybe I should not worry about that.</w:t>
+      </w:r>
+    </w:p>
+    <w:p>
+      <w:pPr>
+        <w:numPr>
+          <w:ilvl w:val="1"/>
+          <w:numId w:val="25"/>
+        </w:numPr>
+        <w:rPr>
+          <w:lang w:val="en-US"/>
+        </w:rPr>
+      </w:pPr>
+      <w:r>
+        <w:rPr>
+          <w:lang w:val="en-US"/>
+        </w:rPr>
+        <w:t>Cockiness/speaking in definites, and scope/out-of-scope are 2 different things. My intermediate goal now was to change the tone, not to change the scope covered by the documents? There are still gray areas of scope. I think I should deal with that later?</w:t>
+      </w:r>
+    </w:p>
+    <w:p>
+      <w:pPr>
+        <w:pStyle w:val="Heading3"/>
+        <w:rPr>
+          <w:color w:val="B4C6E7"/>
+          <w:lang w:val="en-US"/>
+        </w:rPr>
+      </w:pPr>
+      <w:bookmarkStart w:id="12" w:name="_Toc37540059"/>
+      <w:r>
+        <w:rPr>
+          <w:color w:val="B4C6E7"/>
+          <w:lang w:val="en-US"/>
+        </w:rPr>
+        <w:t xml:space="preserve">2019-12-29 </w:t>
+      </w:r>
+      <w:r>
+        <w:rPr>
+          <w:color w:val="B4C6E7"/>
+          <w:lang w:val="en-US"/>
+        </w:rPr>
+        <w:t>Brainstorm</w:t>
+      </w:r>
+      <w:r>
+        <w:rPr>
+          <w:color w:val="B4C6E7"/>
+          <w:lang w:val="en-US"/>
+        </w:rPr>
+        <w:t xml:space="preserve"> Scop</w:t>
+      </w:r>
+      <w:r>
+        <w:rPr>
+          <w:color w:val="B4C6E7"/>
+          <w:lang w:val="en-US"/>
+        </w:rPr>
+        <w:t>e</w:t>
+      </w:r>
+      <w:bookmarkEnd w:id="12"/>
+    </w:p>
+    <w:p>
+      <w:pPr>
+        <w:numPr>
+          <w:ilvl w:val="0"/>
+          <w:numId w:val="25"/>
+        </w:numPr>
+        <w:rPr>
+          <w:lang w:val="en-US"/>
+        </w:rPr>
+      </w:pPr>
+      <w:r>
+        <w:rPr>
+          <w:lang w:val="en-US"/>
+        </w:rPr>
+        <w:t>Basically I want to scope the project.</w:t>
+      </w:r>
+    </w:p>
+    <w:p>
+      <w:pPr>
+        <w:numPr>
+          <w:ilvl w:val="0"/>
+          <w:numId w:val="25"/>
+        </w:numPr>
+        <w:rPr>
+          <w:lang w:val="en-US"/>
+        </w:rPr>
+      </w:pPr>
+      <w:r>
+        <w:rPr>
+          <w:lang w:val="en-US"/>
+        </w:rPr>
+        <w:t>Out of scope:</w:t>
+      </w:r>
+    </w:p>
+    <w:p>
+      <w:pPr>
+        <w:numPr>
+          <w:ilvl w:val="1"/>
+          <w:numId w:val="25"/>
+        </w:numPr>
+        <w:rPr>
+          <w:lang w:val="en-US"/>
+        </w:rPr>
+      </w:pPr>
+      <w:r>
+        <w:rPr>
+          <w:lang w:val="en-US"/>
+        </w:rPr>
+        <w:t>Operating system components</w:t>
+      </w:r>
+    </w:p>
+    <w:p>
+      <w:pPr>
+        <w:numPr>
+          <w:ilvl w:val="1"/>
+          <w:numId w:val="25"/>
+        </w:numPr>
+        <w:rPr>
+          <w:color w:val="BFBFBF" w:themeColor="background1" w:themeShade="BF"/>
+          <w:lang w:val="en-US"/>
+        </w:rPr>
+      </w:pPr>
+      <w:r>
+        <w:rPr>
+          <w:color w:val="BFBFBF" w:themeColor="background1" w:themeShade="BF"/>
+          <w:lang w:val="en-US"/>
+        </w:rPr>
+        <w:t>Studying</w:t>
+      </w:r>
+    </w:p>
+    <w:p>
+      <w:pPr>
+        <w:numPr>
+          <w:ilvl w:val="1"/>
+          <w:numId w:val="25"/>
+        </w:numPr>
+        <w:rPr>
+          <w:lang w:val="en-US"/>
+        </w:rPr>
+      </w:pPr>
+      <w:r>
+        <w:rPr>
+          <w:lang w:val="en-US"/>
+        </w:rPr>
+        <w:t>Fundamental principles?</w:t>
+      </w:r>
+    </w:p>
+    <w:p>
+      <w:pPr>
+        <w:numPr>
           <w:ilvl w:val="2"/>
           <w:numId w:val="25"/>
         </w:numPr>
@@ -5779,12 +6296,11 @@
         <w:rPr>
           <w:lang w:val="en-US"/>
         </w:rPr>
-        <w:t>I would not want to remove it, if I look at that it explains how I see 'static' in a broader view.</w:t>
-      </w:r>
-    </w:p>
-    <w:p>
-      <w:pPr>
-        <w:pStyle w:val="ListParagraph"/>
+        <w:t>Are some of them out-of-scope?</w:t>
+      </w:r>
+    </w:p>
+    <w:p>
+      <w:pPr>
         <w:numPr>
           <w:ilvl w:val="2"/>
           <w:numId w:val="25"/>
@@ -5797,12 +6313,11 @@
         <w:rPr>
           <w:lang w:val="en-US"/>
         </w:rPr>
-        <w:t>But to understand my own doubts about the different ways to see the concept of 'static' that idea description explains a lot and otherwise I might think: where did that idea go and how does it work?</w:t>
-      </w:r>
-    </w:p>
-    <w:p>
-      <w:pPr>
-        <w:pStyle w:val="ListParagraph"/>
+        <w:t>Do I limit the ambitions with the project?</w:t>
+      </w:r>
+    </w:p>
+    <w:p>
+      <w:pPr>
         <w:numPr>
           <w:ilvl w:val="2"/>
           <w:numId w:val="25"/>
@@ -5815,410 +6330,24 @@
         <w:rPr>
           <w:lang w:val="en-US"/>
         </w:rPr>
-        <w:t>I feel that this concept of static might have a place in the general descriptions, but to apply this to the concept of Code = Data, though interesting to me, might not have to be part of that, because it may confuse and alienate the reader, who might be more familiar with more regular implementations of the concept.</w:t>
-      </w:r>
-    </w:p>
-    <w:p>
-      <w:pPr>
-        <w:pStyle w:val="ListParagraph"/>
-        <w:numPr>
-          <w:ilvl w:val="0"/>
-          <w:numId w:val="25"/>
-        </w:numPr>
-        <w:rPr>
-          <w:lang w:val="en-US"/>
-        </w:rPr>
-      </w:pPr>
-      <w:r>
-        <w:rPr>
-          <w:lang w:val="en-US"/>
-        </w:rPr>
-        <w:t>Done projects</w:t>
-      </w:r>
-    </w:p>
-    <w:bookmarkEnd w:id="10"/>
-    <w:p>
-      <w:pPr>
-        <w:pStyle w:val="ListParagraph"/>
+        <w:t>Do I remove fundamental principles that are questionable or irrelevant, like that the code base is written in C++, or things that may speed up development, things others could figure out, making how I feel about it not add much? Maybe ease up on things, talk less strict about things?</w:t>
+      </w:r>
+    </w:p>
+    <w:p>
+      <w:pPr>
         <w:numPr>
           <w:ilvl w:val="1"/>
           <w:numId w:val="25"/>
         </w:numPr>
         <w:rPr>
-          <w:color w:val="BFBFBF" w:themeColor="background1" w:themeShade="BF"/>
-          <w:lang w:val="en-US"/>
-        </w:rPr>
-      </w:pPr>
-      <w:r>
-        <w:rPr>
-          <w:color w:val="BFBFBF" w:themeColor="background1" w:themeShade="BF"/>
-          <w:lang w:val="en-US"/>
-        </w:rPr>
-        <w:t>2008-03 02    Fundamental Principles Spec Part A Project Summary.docx</w:t>
-      </w:r>
-    </w:p>
-    <w:p>
-      <w:pPr>
-        <w:pStyle w:val="ListParagraph"/>
-        <w:numPr>
-          <w:ilvl w:val="1"/>
-          <w:numId w:val="25"/>
-        </w:numPr>
-        <w:rPr>
-          <w:color w:val="BFBFBF" w:themeColor="background1" w:themeShade="BF"/>
-          <w:lang w:val="en-US"/>
-        </w:rPr>
-      </w:pPr>
-      <w:r>
-        <w:rPr>
-          <w:color w:val="BFBFBF" w:themeColor="background1" w:themeShade="BF"/>
-          <w:lang w:val="en-US"/>
-        </w:rPr>
-        <w:t>2008-03 03       Orient in First Four Fundamental Principles Project Summary.docx</w:t>
-      </w:r>
-    </w:p>
-    <w:p>
-      <w:pPr>
-        <w:pStyle w:val="ListParagraph"/>
-        <w:numPr>
-          <w:ilvl w:val="1"/>
-          <w:numId w:val="25"/>
-        </w:numPr>
-        <w:rPr>
-          <w:color w:val="BFBFBF" w:themeColor="background1" w:themeShade="BF"/>
-          <w:lang w:val="en-US"/>
-        </w:rPr>
-      </w:pPr>
-      <w:r>
-        <w:rPr>
-          <w:color w:val="BFBFBF" w:themeColor="background1" w:themeShade="BF"/>
-          <w:lang w:val="en-US"/>
-        </w:rPr>
-        <w:t>2008-03 04       Computer Language Programmed Within Itself Spec Project Summary.docx</w:t>
-      </w:r>
-    </w:p>
-    <w:p>
-      <w:pPr>
-        <w:pStyle w:val="ListParagraph"/>
-        <w:numPr>
-          <w:ilvl w:val="1"/>
-          <w:numId w:val="25"/>
-        </w:numPr>
-        <w:rPr>
-          <w:color w:val="BFBFBF" w:themeColor="background1" w:themeShade="BF"/>
-          <w:lang w:val="en-US"/>
-        </w:rPr>
-      </w:pPr>
-      <w:r>
-        <w:rPr>
-          <w:color w:val="BFBFBF" w:themeColor="background1" w:themeShade="BF"/>
-          <w:lang w:val="en-US"/>
-        </w:rPr>
-        <w:t>2008-03 05       Generic, No Generators Spec, Project Summary.docx</w:t>
-      </w:r>
-    </w:p>
-    <w:p>
-      <w:pPr>
-        <w:pStyle w:val="Heading3"/>
-        <w:rPr>
-          <w:color w:val="B4C6E7"/>
-          <w:lang w:val="en-US"/>
-        </w:rPr>
-      </w:pPr>
-      <w:r>
-        <w:rPr>
-          <w:color w:val="B4C6E7"/>
-          <w:lang w:val="en-US"/>
-        </w:rPr>
-        <w:t>2020-04-1</w:t>
-      </w:r>
-      <w:r>
-        <w:rPr>
-          <w:color w:val="B4C6E7"/>
-          <w:lang w:val="en-US"/>
-        </w:rPr>
-        <w:t>3</w:t>
-      </w:r>
-      <w:r>
-        <w:rPr>
-          <w:color w:val="B4C6E7"/>
-          <w:lang w:val="en-US"/>
-        </w:rPr>
-        <w:t xml:space="preserve"> Notes Circle Language Spec Planning Docs</w:t>
-      </w:r>
-    </w:p>
-    <w:p>
-      <w:pPr>
-        <w:numPr>
-          <w:ilvl w:val="0"/>
-          <w:numId w:val="25"/>
-        </w:numPr>
-        <w:rPr>
-          <w:lang w:val="en-US"/>
-        </w:rPr>
-      </w:pPr>
-      <w:r>
-        <w:rPr>
-          <w:lang w:val="en-US"/>
-        </w:rPr>
-        <w:t>Reformulate:</w:t>
-      </w:r>
-    </w:p>
-    <w:p>
-      <w:pPr>
-        <w:numPr>
-          <w:ilvl w:val="1"/>
-          <w:numId w:val="25"/>
-        </w:numPr>
-        <w:rPr>
-          <w:lang w:val="en-US"/>
-        </w:rPr>
-      </w:pPr>
-      <w:r>
-        <w:rPr>
-          <w:lang w:val="en-US"/>
-        </w:rPr>
-        <w:t>I would want to read over those Done projects content before publishing. I should know what I publish exactly and have evaluated it and made some adaptations possibly. Probably nothing in it is a secret, so you don't need to remove it from source control history, but slight changes might be good.</w:t>
-      </w:r>
-    </w:p>
-    <w:p>
-      <w:pPr>
-        <w:numPr>
-          <w:ilvl w:val="1"/>
-          <w:numId w:val="25"/>
-        </w:numPr>
-        <w:rPr>
-          <w:lang w:val="en-US"/>
-        </w:rPr>
-      </w:pPr>
-      <w:r>
-        <w:rPr>
-          <w:lang w:val="en-US"/>
-        </w:rPr>
-        <w:t>I did not read the content of the sub-projects or the idea box.</w:t>
-      </w:r>
-    </w:p>
-    <w:p>
-      <w:pPr>
-        <w:numPr>
-          <w:ilvl w:val="1"/>
-          <w:numId w:val="25"/>
-        </w:numPr>
-        <w:rPr>
-          <w:lang w:val="en-US"/>
-        </w:rPr>
-      </w:pPr>
-      <w:r>
-        <w:rPr>
-          <w:lang w:val="en-US"/>
-        </w:rPr>
-        <w:t>I think, I guess, I would want to go through content top-down for reformulations?</w:t>
-      </w:r>
-    </w:p>
-    <w:p>
-      <w:pPr>
-        <w:numPr>
-          <w:ilvl w:val="0"/>
-          <w:numId w:val="25"/>
-        </w:numPr>
-        <w:rPr>
-          <w:lang w:val="en-US"/>
-        </w:rPr>
-      </w:pPr>
-      <w:r>
-        <w:rPr>
-          <w:lang w:val="en-US"/>
-        </w:rPr>
-        <w:t>Tone:</w:t>
-      </w:r>
-    </w:p>
-    <w:p>
-      <w:pPr>
-        <w:numPr>
-          <w:ilvl w:val="1"/>
-          <w:numId w:val="25"/>
-        </w:numPr>
-        <w:rPr>
-          <w:lang w:val="en-US"/>
-        </w:rPr>
-      </w:pPr>
-      <w:r>
-        <w:rPr>
-          <w:lang w:val="en-US"/>
-        </w:rPr>
-        <w:t>Some things especially in evaluations may seem cocky when I call my own successes very</w:t>
-      </w:r>
-      <w:r>
-        <w:rPr>
-          <w:lang w:val="en-US"/>
-        </w:rPr>
-        <w:t>,</w:t>
-      </w:r>
-      <w:r>
-        <w:rPr>
-          <w:lang w:val="en-US"/>
-        </w:rPr>
-        <w:t xml:space="preserve"> very good. I don't know if I need to change that. I also use I and you interchangedly when I talk about myself. Not sure if I have to change that. The plans sometimes talk in definites. Maybe openness is better language. Not sure if that's a problem.</w:t>
-      </w:r>
-    </w:p>
-    <w:p>
-      <w:pPr>
-        <w:numPr>
-          <w:ilvl w:val="1"/>
-          <w:numId w:val="25"/>
-        </w:numPr>
-        <w:rPr>
-          <w:lang w:val="en-US"/>
-        </w:rPr>
-      </w:pPr>
-      <w:r>
-        <w:rPr>
-          <w:lang w:val="en-US"/>
-        </w:rPr>
-        <w:t>I worry what people would think of me. If they'd think I'm arrogant… maybe I should not worry about that.</w:t>
-      </w:r>
-    </w:p>
-    <w:p>
-      <w:pPr>
-        <w:numPr>
-          <w:ilvl w:val="1"/>
-          <w:numId w:val="25"/>
-        </w:numPr>
-        <w:rPr>
-          <w:lang w:val="en-US"/>
-        </w:rPr>
-      </w:pPr>
-      <w:r>
-        <w:rPr>
-          <w:lang w:val="en-US"/>
-        </w:rPr>
-        <w:t>Cockiness/speaking in definites, and scope/out-of-scope are 2 different things. My intermediate goal now was to change the tone, not to change the scope covered by the documents? There are still gray areas of scope. I think I should deal with that later?</w:t>
-      </w:r>
-    </w:p>
-    <w:p>
-      <w:pPr>
-        <w:pStyle w:val="Heading3"/>
-        <w:rPr>
-          <w:color w:val="B4C6E7"/>
-          <w:lang w:val="en-US"/>
-        </w:rPr>
-      </w:pPr>
-      <w:bookmarkStart w:id="12" w:name="_Toc37540059"/>
-      <w:r>
-        <w:rPr>
-          <w:color w:val="B4C6E7"/>
-          <w:lang w:val="en-US"/>
-        </w:rPr>
-        <w:t xml:space="preserve">2019-12-29 </w:t>
-      </w:r>
-      <w:r>
-        <w:rPr>
-          <w:color w:val="B4C6E7"/>
-          <w:lang w:val="en-US"/>
-        </w:rPr>
-        <w:t>Brainstorm</w:t>
-      </w:r>
-      <w:r>
-        <w:rPr>
-          <w:color w:val="B4C6E7"/>
-          <w:lang w:val="en-US"/>
-        </w:rPr>
-        <w:t xml:space="preserve"> Scop</w:t>
-      </w:r>
-      <w:r>
-        <w:rPr>
-          <w:color w:val="B4C6E7"/>
-          <w:lang w:val="en-US"/>
-        </w:rPr>
-        <w:t>e</w:t>
-      </w:r>
-      <w:bookmarkEnd w:id="12"/>
-    </w:p>
-    <w:p>
-      <w:pPr>
-        <w:numPr>
-          <w:ilvl w:val="0"/>
-          <w:numId w:val="25"/>
-        </w:numPr>
-        <w:rPr>
-          <w:lang w:val="en-US"/>
-        </w:rPr>
-      </w:pPr>
-      <w:r>
-        <w:rPr>
-          <w:lang w:val="en-US"/>
-        </w:rPr>
-        <w:t>Basically I want to scope the project.</w:t>
-      </w:r>
-    </w:p>
-    <w:p>
-      <w:pPr>
-        <w:numPr>
-          <w:ilvl w:val="0"/>
-          <w:numId w:val="25"/>
-        </w:numPr>
-        <w:rPr>
-          <w:lang w:val="en-US"/>
-        </w:rPr>
-      </w:pPr>
-      <w:r>
-        <w:rPr>
-          <w:lang w:val="en-US"/>
-        </w:rPr>
-        <w:t>Out of scope:</w:t>
-      </w:r>
-    </w:p>
-    <w:p>
-      <w:pPr>
-        <w:numPr>
-          <w:ilvl w:val="1"/>
-          <w:numId w:val="25"/>
-        </w:numPr>
-        <w:rPr>
-          <w:lang w:val="en-US"/>
-        </w:rPr>
-      </w:pPr>
-      <w:r>
-        <w:rPr>
-          <w:lang w:val="en-US"/>
-        </w:rPr>
-        <w:t>Operating system components</w:t>
-      </w:r>
-    </w:p>
-    <w:p>
-      <w:pPr>
-        <w:numPr>
-          <w:ilvl w:val="1"/>
-          <w:numId w:val="25"/>
-        </w:numPr>
-        <w:rPr>
-          <w:color w:val="BFBFBF" w:themeColor="background1" w:themeShade="BF"/>
-          <w:lang w:val="en-US"/>
-        </w:rPr>
-      </w:pPr>
-      <w:r>
-        <w:rPr>
-          <w:color w:val="BFBFBF" w:themeColor="background1" w:themeShade="BF"/>
-          <w:lang w:val="en-US"/>
-        </w:rPr>
-        <w:t>Studying</w:t>
-      </w:r>
-    </w:p>
-    <w:p>
-      <w:pPr>
-        <w:numPr>
-          <w:ilvl w:val="1"/>
-          <w:numId w:val="25"/>
-        </w:numPr>
-        <w:rPr>
-          <w:lang w:val="en-US"/>
-        </w:rPr>
-      </w:pPr>
-      <w:r>
-        <w:rPr>
-          <w:lang w:val="en-US"/>
-        </w:rPr>
-        <w:t>Fundamental principles?</w:t>
+          <w:lang w:val="en-US"/>
+        </w:rPr>
+      </w:pPr>
+      <w:r>
+        <w:rPr>
+          <w:lang w:val="en-US"/>
+        </w:rPr>
+        <w:t>'Software System': an abstraction layer above the new computer language.</w:t>
       </w:r>
     </w:p>
     <w:p>
@@ -6235,75 +6364,21 @@
         <w:rPr>
           <w:lang w:val="en-US"/>
         </w:rPr>
-        <w:t>Are some of them out-of-scope?</w:t>
-      </w:r>
-    </w:p>
-    <w:p>
-      <w:pPr>
-        <w:numPr>
-          <w:ilvl w:val="2"/>
-          <w:numId w:val="25"/>
-        </w:numPr>
-        <w:rPr>
-          <w:lang w:val="en-US"/>
-        </w:rPr>
-      </w:pPr>
-      <w:r>
-        <w:rPr>
-          <w:lang w:val="en-US"/>
-        </w:rPr>
-        <w:t>Do I limit the ambitions with the project?</w:t>
-      </w:r>
-    </w:p>
-    <w:p>
-      <w:pPr>
-        <w:numPr>
-          <w:ilvl w:val="2"/>
-          <w:numId w:val="25"/>
-        </w:numPr>
-        <w:rPr>
-          <w:lang w:val="en-US"/>
-        </w:rPr>
-      </w:pPr>
-      <w:r>
-        <w:rPr>
-          <w:lang w:val="en-US"/>
-        </w:rPr>
-        <w:t>Do I remove fundamental principles that are questionable or irrelevant, like that the code base is written in C++, or things that may speed up development, things others could figure out, making how I feel about it not add much? Maybe ease up on things, talk less strict about things?</w:t>
-      </w:r>
-    </w:p>
-    <w:p>
-      <w:pPr>
-        <w:numPr>
-          <w:ilvl w:val="1"/>
-          <w:numId w:val="25"/>
-        </w:numPr>
-        <w:rPr>
-          <w:lang w:val="en-US"/>
-        </w:rPr>
-      </w:pPr>
-      <w:r>
-        <w:rPr>
-          <w:lang w:val="en-US"/>
-        </w:rPr>
-        <w:t>'Software System': an abstraction layer above the new computer language.</w:t>
-      </w:r>
-    </w:p>
-    <w:p>
-      <w:pPr>
-        <w:numPr>
-          <w:ilvl w:val="2"/>
-          <w:numId w:val="25"/>
-        </w:numPr>
-        <w:rPr>
-          <w:lang w:val="en-US"/>
-        </w:rPr>
-      </w:pPr>
-      <w:r>
-        <w:rPr>
-          <w:lang w:val="en-US"/>
-        </w:rPr>
-        <w:t>How do I take interesting parts from the general Software System documentation and drop em somewhere in the Computer Language documentation.</w:t>
+        <w:t xml:space="preserve">How do I take interesting parts from the general Software System documentation and drop </w:t>
+      </w:r>
+      <w:proofErr w:type="spellStart"/>
+      <w:r>
+        <w:rPr>
+          <w:lang w:val="en-US"/>
+        </w:rPr>
+        <w:t>em</w:t>
+      </w:r>
+      <w:proofErr w:type="spellEnd"/>
+      <w:r>
+        <w:rPr>
+          <w:lang w:val="en-US"/>
+        </w:rPr>
+        <w:t xml:space="preserve"> somewhere in the Computer Language documentation.</w:t>
       </w:r>
     </w:p>
     <w:p>
@@ -6572,7 +6647,21 @@
         <w:rPr>
           <w:lang w:val="en-US"/>
         </w:rPr>
-        <w:t>. A method contained by a a class can access all the other private members of that class. In my efforts to generalize and make things interchangeable, this 'had to be</w:t>
+        <w:t xml:space="preserve">. A method contained by a </w:t>
+      </w:r>
+      <w:proofErr w:type="spellStart"/>
+      <w:r>
+        <w:rPr>
+          <w:lang w:val="en-US"/>
+        </w:rPr>
+        <w:t>a</w:t>
+      </w:r>
+      <w:proofErr w:type="spellEnd"/>
+      <w:r>
+        <w:rPr>
+          <w:lang w:val="en-US"/>
+        </w:rPr>
+        <w:t xml:space="preserve"> class can access all the other private members of that class. In my efforts to generalize and make things interchangeable, this 'had to be</w:t>
       </w:r>
       <w:r>
         <w:rPr>
@@ -6707,7 +6796,21 @@
         <w:rPr>
           <w:lang w:val="en-US"/>
         </w:rPr>
-        <w:t>The idea that the diagram expression should be canonical and unambiguously express anything from any computer language, might not be a rule I want to uphold in the Circle Language Spec doc. For instance if C# has certain rules for scoping of implied accessibility rules of members, you might not want to express that in a diagram. It sort of would make no sense if the diagrams are applied like a helper tool in Visual Studio to visualize certain aspects of C# code, to have symbols that disambiguate something, that is not unambiguous according to C#. The concept of canonicalizing things, may have a better place in Circle Language Broader View docs, I mean to isolate from the Circle Language Spec. A reason for unambiguous expression may only become clear, if you look at those ideas about possible broader applications of this notation: specifically where in a diagram you just switch from one source language to the next, by navigating the symbols. (E.g.: Now the diagram expresses something with C# as the source, navigate onward and you may see some diagram expressing something that came from JavaScript… the rules change, maybe the diagram expression should be unambiguous.) I think it is good and keeps it simpler and ideas less stuck on eachother, to speak in options for diagram expression. There is a general theme in the expression. It is not all wishy washy, but there is wiggle room for how to use it. Lots. I just want to share the idea, not impose how it should be used.</w:t>
+        <w:t xml:space="preserve">The idea that the diagram expression should be canonical and unambiguously express anything from any computer language, might not be a rule I want to uphold in the Circle Language Spec doc. For instance if C# has certain rules for scoping of implied accessibility rules of members, you might not want to express that in a diagram. It sort of would make no sense if the diagrams are applied like a helper tool in Visual Studio to visualize certain aspects of C# code, to have symbols that disambiguate something, that is not unambiguous according to C#. The concept of canonicalizing things, may have a better place in Circle Language Broader View docs, I mean to isolate from the Circle Language Spec. A reason for unambiguous expression may only become clear, if you look at those ideas about possible broader applications of this notation: specifically where in a diagram you just switch from one source language to the next, by navigating the symbols. (E.g.: Now the diagram expresses something with C# as the source, navigate onward and you may see some diagram expressing something that came from JavaScript… the rules change, maybe the diagram expression should be unambiguous.) I think it is good and keeps it simpler and ideas less stuck on </w:t>
+      </w:r>
+      <w:proofErr w:type="spellStart"/>
+      <w:r>
+        <w:rPr>
+          <w:lang w:val="en-US"/>
+        </w:rPr>
+        <w:t>eachother</w:t>
+      </w:r>
+      <w:proofErr w:type="spellEnd"/>
+      <w:r>
+        <w:rPr>
+          <w:lang w:val="en-US"/>
+        </w:rPr>
+        <w:t>, to speak in options for diagram expression. There is a general theme in the expression. It is not all wishy washy, but there is wiggle room for how to use it. Lots. I just want to share the idea, not impose how it should be used.</w:t>
       </w:r>
     </w:p>
     <w:p>
@@ -6883,7 +6986,21 @@
         <w:rPr>
           <w:lang w:val="en-US"/>
         </w:rPr>
-        <w:t xml:space="preserve"> Earlier anything language speccy would be still in the project definition, but deemed optional. This split up is by feeling it is part of the language or not part of the language. Now I actually have in mind 3 categories of things that kind of fall under that umbrella 'part of the language': Language Spec / Broader Perspective / Construct Proposals.</w:t>
+        <w:t xml:space="preserve"> Earlier anything language </w:t>
+      </w:r>
+      <w:proofErr w:type="spellStart"/>
+      <w:r>
+        <w:rPr>
+          <w:lang w:val="en-US"/>
+        </w:rPr>
+        <w:t>speccy</w:t>
+      </w:r>
+      <w:proofErr w:type="spellEnd"/>
+      <w:r>
+        <w:rPr>
+          <w:lang w:val="en-US"/>
+        </w:rPr>
+        <w:t xml:space="preserve"> would be still in the project definition, but deemed optional. This split up is by feeling it is part of the language or not part of the language. Now I actually have in mind 3 categories of things that kind of fall under that umbrella 'part of the language': Language Spec / Broader Perspective / Construct Proposals.</w:t>
       </w:r>
     </w:p>
     <w:p>
@@ -6992,7 +7109,87 @@
           <w:color w:val="FFC000"/>
           <w:lang w:val="en-US"/>
         </w:rPr>
-        <w:t>I thought MD would be the way to go with this project compared to docx. But I have doubts if MD is the better way to go. I keep getting stressed out about those doubts. It makes my decisions on what to do with the documents (formatting) harder, because I just am so unsure about this. What I would like is to have a good MD editor. I just hope some of the difficulties editing MD compared to docx can be taken away by a good tool. Also: I think MD will be vieweable and better indexeable on the internet, but I have not really thoroughly seen that confirmed. The main problems with MD editing I have is navigating headings and sections around and viewing the outcome of my formattings better as I type the MD in. The doubts about indexing: I know GitHub can show the MD in nice formatting, but will a lot of MD's actually be nicely navigatable? Will those MD's actually be indexed, or does that only count for e.g. the REAME.MD in the root dir of a git repository? another doubt about MD is: can I be satisfied with some of the tools that convert docx to MD? Will that all be doable? It's so many articles. Can I do it in bulk? Will I merge more articles into one making converting one by one by hand better. How does it work with links but especially with images? All those doubts made me postpone decisions about converting things to MD, but that makes me burdened with formatting docx's making them look nice, which is not that useful if I am going to convert all of that to MD anyway. That last argument does not seem very strong to me. If I know that MD indexes well, that might already make some decisions to go for MD easier, when I decide e.g. about small documents.</w:t>
+        <w:t xml:space="preserve">I thought MD would be the way to go with this project compared to docx. But I have doubts if MD is the better way to go. I keep getting stressed out about those doubts. It makes my decisions on what to do with the documents (formatting) harder, because I just am so unsure about this. What I would like is to have a good MD editor. I just hope some of the difficulties editing MD compared to docx can be taken away by a good tool. Also: I think MD will be </w:t>
+      </w:r>
+      <w:proofErr w:type="spellStart"/>
+      <w:r>
+        <w:rPr>
+          <w:color w:val="FFC000"/>
+          <w:lang w:val="en-US"/>
+        </w:rPr>
+        <w:t>vieweable</w:t>
+      </w:r>
+      <w:proofErr w:type="spellEnd"/>
+      <w:r>
+        <w:rPr>
+          <w:color w:val="FFC000"/>
+          <w:lang w:val="en-US"/>
+        </w:rPr>
+        <w:t xml:space="preserve"> and better </w:t>
+      </w:r>
+      <w:proofErr w:type="spellStart"/>
+      <w:r>
+        <w:rPr>
+          <w:color w:val="FFC000"/>
+          <w:lang w:val="en-US"/>
+        </w:rPr>
+        <w:t>indexeable</w:t>
+      </w:r>
+      <w:proofErr w:type="spellEnd"/>
+      <w:r>
+        <w:rPr>
+          <w:color w:val="FFC000"/>
+          <w:lang w:val="en-US"/>
+        </w:rPr>
+        <w:t xml:space="preserve"> on the internet, but I have not really thoroughly seen that confirmed. The main problems with MD editing I have is navigating headings and sections around and viewing the outcome of my </w:t>
+      </w:r>
+      <w:proofErr w:type="spellStart"/>
+      <w:r>
+        <w:rPr>
+          <w:color w:val="FFC000"/>
+          <w:lang w:val="en-US"/>
+        </w:rPr>
+        <w:t>formattings</w:t>
+      </w:r>
+      <w:proofErr w:type="spellEnd"/>
+      <w:r>
+        <w:rPr>
+          <w:color w:val="FFC000"/>
+          <w:lang w:val="en-US"/>
+        </w:rPr>
+        <w:t xml:space="preserve"> better as I type the MD in. The doubts about indexing: I know GitHub can show the MD in nice formatting, but will a lot of MD's actually be nicely </w:t>
+      </w:r>
+      <w:proofErr w:type="spellStart"/>
+      <w:r>
+        <w:rPr>
+          <w:color w:val="FFC000"/>
+          <w:lang w:val="en-US"/>
+        </w:rPr>
+        <w:t>navigatable</w:t>
+      </w:r>
+      <w:proofErr w:type="spellEnd"/>
+      <w:r>
+        <w:rPr>
+          <w:color w:val="FFC000"/>
+          <w:lang w:val="en-US"/>
+        </w:rPr>
+        <w:t xml:space="preserve">? Will those MD's actually be indexed, or does that only count for e.g. the REAME.MD in the root </w:t>
+      </w:r>
+      <w:proofErr w:type="spellStart"/>
+      <w:r>
+        <w:rPr>
+          <w:color w:val="FFC000"/>
+          <w:lang w:val="en-US"/>
+        </w:rPr>
+        <w:t>dir</w:t>
+      </w:r>
+      <w:proofErr w:type="spellEnd"/>
+      <w:r>
+        <w:rPr>
+          <w:color w:val="FFC000"/>
+          <w:lang w:val="en-US"/>
+        </w:rPr>
+        <w:t xml:space="preserve"> of a git repository? another doubt about MD is: can I be satisfied with some of the tools that convert docx to MD? Will that all be doable? It's so many articles. Can I do it in bulk? Will I merge more articles into one making converting one by one by hand better. How does it work with links but especially with images? All those doubts made me postpone decisions about converting things to MD, but that makes me burdened with formatting docx's making them look nice, which is not that useful if I am going to convert all of that to MD anyway. That last argument does not seem very strong to me. If I know that MD indexes well, that might already make some decisions to go for MD easier, when I decide e.g. about small documents.</w:t>
       </w:r>
     </w:p>
     <w:p>
@@ -7132,7 +7329,23 @@
           <w:color w:val="FFC000"/>
           <w:lang w:val="en-US"/>
         </w:rPr>
-        <w:t>I found out relative links to images work nicely in MD on github.</w:t>
+        <w:t xml:space="preserve">I found out relative links to images work nicely in MD on </w:t>
+      </w:r>
+      <w:proofErr w:type="spellStart"/>
+      <w:r>
+        <w:rPr>
+          <w:color w:val="FFC000"/>
+          <w:lang w:val="en-US"/>
+        </w:rPr>
+        <w:t>github</w:t>
+      </w:r>
+      <w:proofErr w:type="spellEnd"/>
+      <w:r>
+        <w:rPr>
+          <w:color w:val="FFC000"/>
+          <w:lang w:val="en-US"/>
+        </w:rPr>
+        <w:t>.</w:t>
       </w:r>
     </w:p>
     <w:p>
@@ -7452,7 +7665,23 @@
           <w:color w:val="FFC000"/>
           <w:lang w:val="en-US"/>
         </w:rPr>
-        <w:t>It would help me to know if MD really has those advantanges. Otherwise I would keep being confused about whether or not I should convert to MD.</w:t>
+        <w:t xml:space="preserve">It would help me to know if MD really has those </w:t>
+      </w:r>
+      <w:proofErr w:type="spellStart"/>
+      <w:r>
+        <w:rPr>
+          <w:color w:val="FFC000"/>
+          <w:lang w:val="en-US"/>
+        </w:rPr>
+        <w:t>advantanges</w:t>
+      </w:r>
+      <w:proofErr w:type="spellEnd"/>
+      <w:r>
+        <w:rPr>
+          <w:color w:val="FFC000"/>
+          <w:lang w:val="en-US"/>
+        </w:rPr>
+        <w:t>. Otherwise I would keep being confused about whether or not I should convert to MD.</w:t>
       </w:r>
     </w:p>
     <w:p>
@@ -7527,18 +7756,27 @@
           <w:lang w:val="en-US"/>
         </w:rPr>
       </w:pPr>
+      <w:proofErr w:type="spellStart"/>
       <w:r>
         <w:rPr>
           <w:color w:val="FFC000"/>
           <w:lang w:val="en-US"/>
         </w:rPr>
-        <w:t xml:space="preserve">Pandoc: I did not like it. It was expecting a user interface, but I got a command line interface. Also, the output from docx to MD is not </w:t>
-      </w:r>
+        <w:t>Pandoc</w:t>
+      </w:r>
+      <w:proofErr w:type="spellEnd"/>
       <w:r>
         <w:rPr>
           <w:color w:val="FFC000"/>
           <w:lang w:val="en-US"/>
         </w:rPr>
+        <w:t xml:space="preserve">: I did not like it. It was expecting a user interface, but I got a command line interface. Also, the output from docx to MD is not </w:t>
+      </w:r>
+      <w:r>
+        <w:rPr>
+          <w:color w:val="FFC000"/>
+          <w:lang w:val="en-US"/>
+        </w:rPr>
         <w:t>what I expected</w:t>
       </w:r>
       <w:r>
@@ -7546,13 +7784,29 @@
           <w:color w:val="FFC000"/>
           <w:lang w:val="en-US"/>
         </w:rPr>
-        <w:t>. I got quote markup &gt; for just indentation and a dashed bulleted list got the dashes escaped or something \-. The check list style for GitHub that's kind a sorta already MD format, got escaped it seemed.</w:t>
-      </w:r>
+        <w:t xml:space="preserve">. I got quote markup &gt; for just indentation and a dashed bulleted list got the dashes escaped or something \-. The check list style for GitHub that's kind a </w:t>
+      </w:r>
+      <w:proofErr w:type="spellStart"/>
       <w:r>
         <w:rPr>
           <w:color w:val="FFC000"/>
           <w:lang w:val="en-US"/>
         </w:rPr>
+        <w:t>sorta</w:t>
+      </w:r>
+      <w:proofErr w:type="spellEnd"/>
+      <w:r>
+        <w:rPr>
+          <w:color w:val="FFC000"/>
+          <w:lang w:val="en-US"/>
+        </w:rPr>
+        <w:t xml:space="preserve"> already MD format, got escaped it seemed.</w:t>
+      </w:r>
+      <w:r>
+        <w:rPr>
+          <w:color w:val="FFC000"/>
+          <w:lang w:val="en-US"/>
+        </w:rPr>
         <w:t xml:space="preserve"> </w:t>
       </w:r>
       <w:r>
@@ -7567,13 +7821,22 @@
           <w:color w:val="FFC000"/>
           <w:lang w:val="en-US"/>
         </w:rPr>
-        <w:t>So sorry, pandoc</w:t>
-      </w:r>
+        <w:t xml:space="preserve">So sorry, </w:t>
+      </w:r>
+      <w:proofErr w:type="spellStart"/>
       <w:r>
         <w:rPr>
           <w:color w:val="FFC000"/>
           <w:lang w:val="en-US"/>
         </w:rPr>
+        <w:t>pandoc</w:t>
+      </w:r>
+      <w:proofErr w:type="spellEnd"/>
+      <w:r>
+        <w:rPr>
+          <w:color w:val="FFC000"/>
+          <w:lang w:val="en-US"/>
+        </w:rPr>
         <w:t>.</w:t>
       </w:r>
       <w:r>
@@ -7635,7 +7898,23 @@
           <w:color w:val="FFC000"/>
           <w:lang w:val="en-US"/>
         </w:rPr>
-        <w:t>But I am going into reseach again, and that is not what I want to deeply into. I do not have the energy.</w:t>
+        <w:t xml:space="preserve">But I am going into </w:t>
+      </w:r>
+      <w:proofErr w:type="spellStart"/>
+      <w:r>
+        <w:rPr>
+          <w:color w:val="FFC000"/>
+          <w:lang w:val="en-US"/>
+        </w:rPr>
+        <w:t>reseach</w:t>
+      </w:r>
+      <w:proofErr w:type="spellEnd"/>
+      <w:r>
+        <w:rPr>
+          <w:color w:val="FFC000"/>
+          <w:lang w:val="en-US"/>
+        </w:rPr>
+        <w:t xml:space="preserve"> again, and that is not what I want to deeply into. I do not have the energy.</w:t>
       </w:r>
     </w:p>
     <w:p>
@@ -7814,7 +8093,21 @@
         <w:rPr>
           <w:lang w:val="en-US"/>
         </w:rPr>
-        <w:t>The work might be modularized. I am not attacted to how CSS3 is modularized, each piece of specs with a different state of being finished up. It seems messy. But I can employ the same organization to accept certain concepts are just more crystalized out than others, making it easier to share, even in an unfinished state, and stimulating keeping things separated and separately usable even when other parts are just really still messy.</w:t>
+        <w:t xml:space="preserve">The work might be modularized. I am not </w:t>
+      </w:r>
+      <w:proofErr w:type="spellStart"/>
+      <w:r>
+        <w:rPr>
+          <w:lang w:val="en-US"/>
+        </w:rPr>
+        <w:t>attacted</w:t>
+      </w:r>
+      <w:proofErr w:type="spellEnd"/>
+      <w:r>
+        <w:rPr>
+          <w:lang w:val="en-US"/>
+        </w:rPr>
+        <w:t xml:space="preserve"> to how CSS3 is modularized, each piece of specs with a different state of being finished up. It seems messy. But I can employ the same organization to accept certain concepts are just more crystalized out than others, making it easier to share, even in an unfinished state, and stimulating keeping things separated and separately usable even when other parts are just really still messy.</w:t>
       </w:r>
     </w:p>
     <w:p>
@@ -7831,7 +8124,21 @@
         <w:rPr>
           <w:lang w:val="en-US"/>
         </w:rPr>
-        <w:t>I seem to have had several goals fighting over eachother, in projects done long ago about this documentation:</w:t>
+        <w:t xml:space="preserve">I seem to have had several goals fighting over </w:t>
+      </w:r>
+      <w:proofErr w:type="spellStart"/>
+      <w:r>
+        <w:rPr>
+          <w:lang w:val="en-US"/>
+        </w:rPr>
+        <w:t>eachother</w:t>
+      </w:r>
+      <w:proofErr w:type="spellEnd"/>
+      <w:r>
+        <w:rPr>
+          <w:lang w:val="en-US"/>
+        </w:rPr>
+        <w:t>, in projects done long ago about this documentation:</w:t>
       </w:r>
     </w:p>
     <w:p>
@@ -7991,7 +8298,21 @@
         <w:rPr>
           <w:lang w:val="en-US"/>
         </w:rPr>
-        <w:t>I notice I talk a lot about implementation rather than notation. For instance: Does a dashed circle mean it is used as a class, enforced to be a class, static inside its container, how does it work in the system interfaces? What if it is just the notation that is a good idea, what if the implementation isn't. That might even make system interfaces' precise definition not important or maybe just subjected to diagrams drawn out to represent things from another language, like C#. C# getters and setters might be in a system interface notation. But setting an object reference's interface dynamically in runtime… may be too much of an implementation detail. I think it is a language definition / runtime implementation separation. In think the engineers at Microsoft might be right about developing language spec / runtime / framework / compiler quasi-independently. Maybe I can be inspired by that and make my language definition a litte simpler. I am subjected to the pitfall of wa</w:t>
+        <w:t xml:space="preserve">I notice I talk a lot about implementation rather than notation. For instance: Does a dashed circle mean it is used as a class, enforced to be a class, static inside its container, how does it work in the system interfaces? What if it is just the notation that is a good idea, what if the implementation isn't. That might even make system interfaces' precise definition not important or maybe just subjected to diagrams drawn out to represent things from another language, like C#. C# getters and setters might be in a system interface notation. But setting an object reference's interface dynamically in runtime… may be too much of an implementation detail. I think it is a language definition / runtime implementation separation. In think the engineers at Microsoft might be right about developing language spec / runtime / framework / compiler quasi-independently. Maybe I can be inspired by that and make my language definition a </w:t>
+      </w:r>
+      <w:proofErr w:type="spellStart"/>
+      <w:r>
+        <w:rPr>
+          <w:lang w:val="en-US"/>
+        </w:rPr>
+        <w:t>litte</w:t>
+      </w:r>
+      <w:proofErr w:type="spellEnd"/>
+      <w:r>
+        <w:rPr>
+          <w:lang w:val="en-US"/>
+        </w:rPr>
+        <w:t xml:space="preserve"> simpler. I am subjected to the pitfall of wa</w:t>
       </w:r>
       <w:r>
         <w:rPr>
@@ -9211,7 +9532,23 @@
           <w:color w:val="BFBFBF" w:themeColor="background1" w:themeShade="BF"/>
           <w:lang w:val="en-US"/>
         </w:rPr>
-        <w:t>&gt; They use different templates, so this formatting and making consisntent, probably does not apply to those.</w:t>
+        <w:t xml:space="preserve">&gt; They use different templates, so this formatting and making </w:t>
+      </w:r>
+      <w:proofErr w:type="spellStart"/>
+      <w:r>
+        <w:rPr>
+          <w:color w:val="BFBFBF" w:themeColor="background1" w:themeShade="BF"/>
+          <w:lang w:val="en-US"/>
+        </w:rPr>
+        <w:t>consisntent</w:t>
+      </w:r>
+      <w:proofErr w:type="spellEnd"/>
+      <w:r>
+        <w:rPr>
+          <w:color w:val="BFBFBF" w:themeColor="background1" w:themeShade="BF"/>
+          <w:lang w:val="en-US"/>
+        </w:rPr>
+        <w:t>, probably does not apply to those.</w:t>
       </w:r>
     </w:p>
     <w:p>
@@ -9727,7 +10064,23 @@
           <w:color w:val="BFBFBF" w:themeColor="background1" w:themeShade="BF"/>
           <w:lang w:val="en-US"/>
         </w:rPr>
-        <w:t>Do I update that now? Or do I see that as replanning that should be done later? Don't know. It just looks inconsistent this way.</w:t>
+        <w:t xml:space="preserve">Do I update that now? Or do I see that as </w:t>
+      </w:r>
+      <w:proofErr w:type="spellStart"/>
+      <w:r>
+        <w:rPr>
+          <w:color w:val="BFBFBF" w:themeColor="background1" w:themeShade="BF"/>
+          <w:lang w:val="en-US"/>
+        </w:rPr>
+        <w:t>replanning</w:t>
+      </w:r>
+      <w:proofErr w:type="spellEnd"/>
+      <w:r>
+        <w:rPr>
+          <w:color w:val="BFBFBF" w:themeColor="background1" w:themeShade="BF"/>
+          <w:lang w:val="en-US"/>
+        </w:rPr>
+        <w:t xml:space="preserve"> that should be done later? Don't know. It just looks inconsistent this way.</w:t>
       </w:r>
     </w:p>
     <w:p>
@@ -10256,7 +10609,23 @@
           <w:color w:val="BFBFBF" w:themeColor="background1" w:themeShade="BF"/>
           <w:lang w:val="en-US"/>
         </w:rPr>
-        <w:t>Exp: Windows 7 File Explorer. "D:\Source\JJs Software\Project Docs\Circle Language Spec Plan". Search "content:Joost".</w:t>
+        <w:t>Exp: Windows 7 File Explorer. "D:\Source\JJs Software\Project Docs\Circle Language Spec Plan". Search "</w:t>
+      </w:r>
+      <w:proofErr w:type="spellStart"/>
+      <w:r>
+        <w:rPr>
+          <w:color w:val="BFBFBF" w:themeColor="background1" w:themeShade="BF"/>
+          <w:lang w:val="en-US"/>
+        </w:rPr>
+        <w:t>content:Joost</w:t>
+      </w:r>
+      <w:proofErr w:type="spellEnd"/>
+      <w:r>
+        <w:rPr>
+          <w:color w:val="BFBFBF" w:themeColor="background1" w:themeShade="BF"/>
+          <w:lang w:val="en-US"/>
+        </w:rPr>
+        <w:t>".</w:t>
       </w:r>
     </w:p>
     <w:p>
@@ -10633,7 +11002,39 @@
           <w:color w:val="BFBFBF"/>
           <w:lang w:val="en-US"/>
         </w:rPr>
-        <w:t>The 'Out-of-Scope' document os currently not just postponed items of the Circle Language Spec, but more than that: not even considered part of the Circle Language Spec proect at all anymore.</w:t>
+        <w:t xml:space="preserve">The 'Out-of-Scope' document </w:t>
+      </w:r>
+      <w:proofErr w:type="spellStart"/>
+      <w:r>
+        <w:rPr>
+          <w:color w:val="BFBFBF"/>
+          <w:lang w:val="en-US"/>
+        </w:rPr>
+        <w:t>os</w:t>
+      </w:r>
+      <w:proofErr w:type="spellEnd"/>
+      <w:r>
+        <w:rPr>
+          <w:color w:val="BFBFBF"/>
+          <w:lang w:val="en-US"/>
+        </w:rPr>
+        <w:t xml:space="preserve"> currently not just postponed items of the Circle Language Spec, but more than that: not even considered part of the Circle Language Spec </w:t>
+      </w:r>
+      <w:proofErr w:type="spellStart"/>
+      <w:r>
+        <w:rPr>
+          <w:color w:val="BFBFBF"/>
+          <w:lang w:val="en-US"/>
+        </w:rPr>
+        <w:t>proect</w:t>
+      </w:r>
+      <w:proofErr w:type="spellEnd"/>
+      <w:r>
+        <w:rPr>
+          <w:color w:val="BFBFBF"/>
+          <w:lang w:val="en-US"/>
+        </w:rPr>
+        <w:t xml:space="preserve"> at all anymore.</w:t>
       </w:r>
     </w:p>
     <w:p>
@@ -12405,7 +12806,23 @@
           <w:color w:val="BFBFBF"/>
           <w:lang w:val="en-US"/>
         </w:rPr>
-        <w:t>The reason for calling it that, is to make it clearer what the project entains, separating it better from the super-project with the name 'Circle Docs', so that there is a clear distinction that one is about programming and the other is about documentation.</w:t>
+        <w:t xml:space="preserve">The reason for calling it that, is to make it clearer what the project </w:t>
+      </w:r>
+      <w:proofErr w:type="spellStart"/>
+      <w:r>
+        <w:rPr>
+          <w:color w:val="BFBFBF"/>
+          <w:lang w:val="en-US"/>
+        </w:rPr>
+        <w:t>entains</w:t>
+      </w:r>
+      <w:proofErr w:type="spellEnd"/>
+      <w:r>
+        <w:rPr>
+          <w:color w:val="BFBFBF"/>
+          <w:lang w:val="en-US"/>
+        </w:rPr>
+        <w:t>, separating it better from the super-project with the name 'Circle Docs', so that there is a clear distinction that one is about programming and the other is about documentation.</w:t>
       </w:r>
     </w:p>
     <w:p>
@@ -12632,7 +13049,23 @@
           <w:color w:val="BFBFBF"/>
           <w:lang w:val="en-US"/>
         </w:rPr>
-        <w:t>Circle Language Design is also an option. 'Specification' may raise expectations about finishedness.</w:t>
+        <w:t xml:space="preserve">Circle Language Design is also an option. 'Specification' may raise expectations about </w:t>
+      </w:r>
+      <w:proofErr w:type="spellStart"/>
+      <w:r>
+        <w:rPr>
+          <w:color w:val="BFBFBF"/>
+          <w:lang w:val="en-US"/>
+        </w:rPr>
+        <w:t>finishedness</w:t>
+      </w:r>
+      <w:proofErr w:type="spellEnd"/>
+      <w:r>
+        <w:rPr>
+          <w:color w:val="BFBFBF"/>
+          <w:lang w:val="en-US"/>
+        </w:rPr>
+        <w:t>.</w:t>
       </w:r>
     </w:p>
     <w:p>
@@ -12689,7 +13122,23 @@
           <w:color w:val="BFBFBF"/>
           <w:lang w:val="en-US"/>
         </w:rPr>
-        <w:t>'Specification': suggests finishedness, but does it? CSS is all sorts unfinished modules.</w:t>
+        <w:t xml:space="preserve">'Specification': suggests </w:t>
+      </w:r>
+      <w:proofErr w:type="spellStart"/>
+      <w:r>
+        <w:rPr>
+          <w:color w:val="BFBFBF"/>
+          <w:lang w:val="en-US"/>
+        </w:rPr>
+        <w:t>finishedness</w:t>
+      </w:r>
+      <w:proofErr w:type="spellEnd"/>
+      <w:r>
+        <w:rPr>
+          <w:color w:val="BFBFBF"/>
+          <w:lang w:val="en-US"/>
+        </w:rPr>
+        <w:t>, but does it? CSS is all sorts unfinished modules.</w:t>
       </w:r>
     </w:p>
     <w:p>
@@ -13107,7 +13556,23 @@
           <w:color w:val="BFBFBF"/>
           <w:lang w:val="en-US"/>
         </w:rPr>
-        <w:t>Then it is basically just loose ideas, that might have been given a too prominent place. Maybe put it elsewhere, if it is just unhelpful for visual overview, perhaps. &gt; Some are more than that. I keep em this way.</w:t>
+        <w:t xml:space="preserve">Then it is basically just loose ideas, that might have been given a too prominent place. Maybe put it elsewhere, if it is just unhelpful for visual overview, perhaps. &gt; Some are more than that. I keep </w:t>
+      </w:r>
+      <w:proofErr w:type="spellStart"/>
+      <w:r>
+        <w:rPr>
+          <w:color w:val="BFBFBF"/>
+          <w:lang w:val="en-US"/>
+        </w:rPr>
+        <w:t>em</w:t>
+      </w:r>
+      <w:proofErr w:type="spellEnd"/>
+      <w:r>
+        <w:rPr>
+          <w:color w:val="BFBFBF"/>
+          <w:lang w:val="en-US"/>
+        </w:rPr>
+        <w:t xml:space="preserve"> this way.</w:t>
       </w:r>
     </w:p>
     <w:p>
@@ -13526,7 +13991,23 @@
           <w:color w:val="BFBFBF"/>
           <w:lang w:val="en-US"/>
         </w:rPr>
-        <w:t>That does not take away I want to split topics in these planning docs between language design one one end and programming at the other.</w:t>
+        <w:t xml:space="preserve">That does not take away I want to split topics in these planning docs between language design one </w:t>
+      </w:r>
+      <w:proofErr w:type="spellStart"/>
+      <w:r>
+        <w:rPr>
+          <w:color w:val="BFBFBF"/>
+          <w:lang w:val="en-US"/>
+        </w:rPr>
+        <w:t>one</w:t>
+      </w:r>
+      <w:proofErr w:type="spellEnd"/>
+      <w:r>
+        <w:rPr>
+          <w:color w:val="BFBFBF"/>
+          <w:lang w:val="en-US"/>
+        </w:rPr>
+        <w:t xml:space="preserve"> end and programming at the other.</w:t>
       </w:r>
     </w:p>
     <w:p>
@@ -13620,7 +14101,23 @@
           <w:color w:val="BFBFBF"/>
           <w:lang w:val="en-US"/>
         </w:rPr>
-        <w:t>Maybe I should just make 2 project folders eventually in the Project Docs repository: one for the new computer language and one for the rest, that are much like eachother, but one stripped down to computer language functional design topics, and the other in which to dump the rest: anything deemed out-of-scope of the entire new computer language topic. Those are different than topics out-of-scope because postponed, but still much to do with the new computer language. Maybe at first, even 'worse', I make 2 documents in each folder: One with topics that belong to the new computer language, and another document much like it, in which the rest is put, that I would want to leave out of it.</w:t>
+        <w:t xml:space="preserve">Maybe I should just make 2 project folders eventually in the Project Docs repository: one for the new computer language and one for the rest, that are much like </w:t>
+      </w:r>
+      <w:proofErr w:type="spellStart"/>
+      <w:r>
+        <w:rPr>
+          <w:color w:val="BFBFBF"/>
+          <w:lang w:val="en-US"/>
+        </w:rPr>
+        <w:t>eachother</w:t>
+      </w:r>
+      <w:proofErr w:type="spellEnd"/>
+      <w:r>
+        <w:rPr>
+          <w:color w:val="BFBFBF"/>
+          <w:lang w:val="en-US"/>
+        </w:rPr>
+        <w:t>, but one stripped down to computer language functional design topics, and the other in which to dump the rest: anything deemed out-of-scope of the entire new computer language topic. Those are different than topics out-of-scope because postponed, but still much to do with the new computer language. Maybe at first, even 'worse', I make 2 documents in each folder: One with topics that belong to the new computer language, and another document much like it, in which the rest is put, that I would want to leave out of it.</w:t>
       </w:r>
     </w:p>
     <w:p>
@@ -13683,7 +14180,23 @@
           <w:color w:val="BFBFBF"/>
           <w:lang w:val="en-US"/>
         </w:rPr>
-        <w:t>And lose the 'programming it out' part. And loose 'it is also a framework and an OS and any commonly used application'. It is actually quite hard for me to let go of that idea. I liked my playground back then. I wanted proof, that this could be used to realize software quicker, so one man can do what would have taken an army of programmers to do before. But I don't have that ambition anymore. Right now I just want to publically give away the programming language idea. I think I notice a lot of insecurities about people thinking it is a good idea or not. Maybe because I was trying to sell the idea, rather than just give it away? I get that I wanted a framework into which all of my ideas fit. I like some of the modularization of the concepts. But I do want to just cut away a few things. I think I am still trying to sell an idea, but then in a different way. I do not have the intention to sell it for cash, but I do want to not make it too ambitious, cover too much, so large in scope, that no one would pick it up anymore.</w:t>
+        <w:t xml:space="preserve">And lose the 'programming it out' part. And loose 'it is also a framework and an OS and any commonly used application'. It is actually quite hard for me to let go of that idea. I liked my playground back then. I wanted proof, that this could be used to realize software quicker, so one man can do what would have taken an army of programmers to do before. But I don't have that ambition anymore. Right now I just want to </w:t>
+      </w:r>
+      <w:proofErr w:type="spellStart"/>
+      <w:r>
+        <w:rPr>
+          <w:color w:val="BFBFBF"/>
+          <w:lang w:val="en-US"/>
+        </w:rPr>
+        <w:t>publically</w:t>
+      </w:r>
+      <w:proofErr w:type="spellEnd"/>
+      <w:r>
+        <w:rPr>
+          <w:color w:val="BFBFBF"/>
+          <w:lang w:val="en-US"/>
+        </w:rPr>
+        <w:t xml:space="preserve"> give away the programming language idea. I think I notice a lot of insecurities about people thinking it is a good idea or not. Maybe because I was trying to sell the idea, rather than just give it away? I get that I wanted a framework into which all of my ideas fit. I like some of the modularization of the concepts. But I do want to just cut away a few things. I think I am still trying to sell an idea, but then in a different way. I do not have the intention to sell it for cash, but I do want to not make it too ambitious, cover too much, so large in scope, that no one would pick it up anymore.</w:t>
       </w:r>
       <w:r>
         <w:rPr>
@@ -14169,7 +14682,23 @@
           <w:color w:val="BFBFBF"/>
           <w:lang w:val="en-US"/>
         </w:rPr>
-        <w:t xml:space="preserve"> the product. I have a canundrum. I cannot describe the product without making the product, because the description is the product.</w:t>
+        <w:t xml:space="preserve"> the product. I have a </w:t>
+      </w:r>
+      <w:proofErr w:type="spellStart"/>
+      <w:r>
+        <w:rPr>
+          <w:color w:val="BFBFBF"/>
+          <w:lang w:val="en-US"/>
+        </w:rPr>
+        <w:t>canundrum</w:t>
+      </w:r>
+      <w:proofErr w:type="spellEnd"/>
+      <w:r>
+        <w:rPr>
+          <w:color w:val="BFBFBF"/>
+          <w:lang w:val="en-US"/>
+        </w:rPr>
+        <w:t>. I cannot describe the product without making the product, because the description is the product.</w:t>
       </w:r>
     </w:p>
     <w:p>
@@ -14613,7 +15142,23 @@
           <w:color w:val="BFBFBF"/>
           <w:lang w:val="en-US"/>
         </w:rPr>
-        <w:t>* JMath 0.9 docs in Dutch</w:t>
+        <w:t xml:space="preserve">* </w:t>
+      </w:r>
+      <w:proofErr w:type="spellStart"/>
+      <w:r>
+        <w:rPr>
+          <w:color w:val="BFBFBF"/>
+          <w:lang w:val="en-US"/>
+        </w:rPr>
+        <w:t>JMath</w:t>
+      </w:r>
+      <w:proofErr w:type="spellEnd"/>
+      <w:r>
+        <w:rPr>
+          <w:color w:val="BFBFBF"/>
+          <w:lang w:val="en-US"/>
+        </w:rPr>
+        <w:t xml:space="preserve"> 0.9 docs in Dutch</w:t>
       </w:r>
     </w:p>
     <w:p>
@@ -14807,7 +15352,39 @@
           <w:color w:val="BFBFBF"/>
           <w:lang w:val="en-US"/>
         </w:rPr>
-        <w:t>The math as objects does have a link to how math can be made not intrinsic to the language, but an extension library, which can still be compiled to good old CPU instructions. That concept is interesting for the idea of the new computer langauge. But... none of this documentation is well worded to suppord that concept...</w:t>
+        <w:t xml:space="preserve">The math as objects does have a link to how math can be made not intrinsic to the language, but an extension library, which can still be compiled to good old CPU instructions. That concept is interesting for the idea of the new computer </w:t>
+      </w:r>
+      <w:proofErr w:type="spellStart"/>
+      <w:r>
+        <w:rPr>
+          <w:color w:val="BFBFBF"/>
+          <w:lang w:val="en-US"/>
+        </w:rPr>
+        <w:t>langauge</w:t>
+      </w:r>
+      <w:proofErr w:type="spellEnd"/>
+      <w:r>
+        <w:rPr>
+          <w:color w:val="BFBFBF"/>
+          <w:lang w:val="en-US"/>
+        </w:rPr>
+        <w:t xml:space="preserve">. But... none of this documentation is well worded to </w:t>
+      </w:r>
+      <w:proofErr w:type="spellStart"/>
+      <w:r>
+        <w:rPr>
+          <w:color w:val="BFBFBF"/>
+          <w:lang w:val="en-US"/>
+        </w:rPr>
+        <w:t>suppord</w:t>
+      </w:r>
+      <w:proofErr w:type="spellEnd"/>
+      <w:r>
+        <w:rPr>
+          <w:color w:val="BFBFBF"/>
+          <w:lang w:val="en-US"/>
+        </w:rPr>
+        <w:t xml:space="preserve"> that concept...</w:t>
       </w:r>
     </w:p>
     <w:p>

</xml_diff>

<commit_message>
Circle Language Spec Plan: Move 'Text-Code' future project out of scope, including the mentionings in the Main Project docs.
</commit_message>
<xml_diff>
--- a/Circle Language Spec Plan/1. Current/2019-08 Circle Language Spec Revamp Notes.docx
+++ b/Circle Language Spec Plan/1. Current/2019-08 Circle Language Spec Revamp Notes.docx
@@ -4669,21 +4669,7 @@
         <w:rPr>
           <w:lang w:val="en-US"/>
         </w:rPr>
-        <w:t>Limitation: I choose to not reorganize/</w:t>
-      </w:r>
-      <w:proofErr w:type="spellStart"/>
-      <w:r>
-        <w:rPr>
-          <w:lang w:val="en-US"/>
-        </w:rPr>
-        <w:t>resubdivide</w:t>
-      </w:r>
-      <w:proofErr w:type="spellEnd"/>
-      <w:r>
-        <w:rPr>
-          <w:lang w:val="en-US"/>
-        </w:rPr>
-        <w:t xml:space="preserve"> the sub projects. I choose to just change the wording.</w:t>
+        <w:t>Limitation: I choose to not reorganize/resubdivide the sub projects. I choose to just change the wording.</w:t>
       </w:r>
     </w:p>
     <w:p>
@@ -4765,36 +4751,20 @@
           <w:color w:val="FFC000"/>
           <w:lang w:val="en-US"/>
         </w:rPr>
-        <w:t xml:space="preserve"> Internet </w:t>
-      </w:r>
-      <w:proofErr w:type="spellStart"/>
+        <w:t xml:space="preserve"> Internet aS a</w:t>
+      </w:r>
       <w:r>
         <w:rPr>
           <w:color w:val="FFC000"/>
           <w:lang w:val="en-US"/>
         </w:rPr>
-        <w:t>aS</w:t>
-      </w:r>
-      <w:proofErr w:type="spellEnd"/>
+        <w:t>[N]</w:t>
+      </w:r>
       <w:r>
         <w:rPr>
           <w:color w:val="FFC000"/>
           <w:lang w:val="en-US"/>
         </w:rPr>
-        <w:t xml:space="preserve"> a</w:t>
-      </w:r>
-      <w:r>
-        <w:rPr>
-          <w:color w:val="FFC000"/>
-          <w:lang w:val="en-US"/>
-        </w:rPr>
-        <w:t>[N]</w:t>
-      </w:r>
-      <w:r>
-        <w:rPr>
-          <w:color w:val="FFC000"/>
-          <w:lang w:val="en-US"/>
-        </w:rPr>
         <w:t xml:space="preserve"> Single Entity?</w:t>
       </w:r>
     </w:p>
@@ -5867,17 +5837,79 @@
           <w:numId w:val="25"/>
         </w:numPr>
         <w:rPr>
-          <w:lang w:val="en-US"/>
-        </w:rPr>
-      </w:pPr>
-      <w:r>
-        <w:rPr>
+          <w:color w:val="BFBFBF" w:themeColor="background1" w:themeShade="BF"/>
+          <w:lang w:val="en-US"/>
+        </w:rPr>
+      </w:pPr>
+      <w:r>
+        <w:rPr>
+          <w:color w:val="BFBFBF" w:themeColor="background1" w:themeShade="BF"/>
           <w:lang w:val="en-US"/>
         </w:rPr>
         <w:t>System Objects Spec Update Ideas.md</w:t>
+      </w:r>
+    </w:p>
+    <w:p>
+      <w:pPr>
+        <w:pStyle w:val="ListParagraph"/>
+        <w:numPr>
+          <w:ilvl w:val="1"/>
+          <w:numId w:val="25"/>
+        </w:numPr>
+        <w:rPr>
+          <w:lang w:val="en-US"/>
+        </w:rPr>
+      </w:pPr>
+      <w:r>
+        <w:rPr>
+          <w:lang w:val="en-US"/>
+        </w:rPr>
+        <w:t>Text Code Spec Project Summary.docx</w:t>
+      </w:r>
+    </w:p>
+    <w:p>
+      <w:pPr>
+        <w:pStyle w:val="ListParagraph"/>
+        <w:numPr>
+          <w:ilvl w:val="2"/>
+          <w:numId w:val="25"/>
+        </w:numPr>
+        <w:rPr>
+          <w:lang w:val="en-US"/>
+        </w:rPr>
+      </w:pPr>
+      <w:r>
+        <w:rPr>
+          <w:lang w:val="en-US"/>
+        </w:rPr>
+        <w:t>Out of scope</w:t>
+      </w:r>
+    </w:p>
+    <w:p>
+      <w:pPr>
+        <w:pStyle w:val="ListParagraph"/>
+        <w:numPr>
+          <w:ilvl w:val="2"/>
+          <w:numId w:val="25"/>
+        </w:numPr>
+        <w:rPr>
+          <w:lang w:val="en-US"/>
+        </w:rPr>
+      </w:pPr>
+      <w:r>
+        <w:rPr>
+          <w:lang w:val="en-US"/>
+        </w:rPr>
+        <w:t>But change the main project description too</w:t>
       </w:r>
       <w:bookmarkStart w:id="11" w:name="_GoBack"/>
       <w:bookmarkEnd w:id="11"/>
+      <w:r>
+        <w:rPr>
+          <w:lang w:val="en-US"/>
+        </w:rPr>
+        <w:t>.</w:t>
+      </w:r>
     </w:p>
     <w:p>
       <w:pPr>
@@ -6364,21 +6396,7 @@
         <w:rPr>
           <w:lang w:val="en-US"/>
         </w:rPr>
-        <w:t xml:space="preserve">How do I take interesting parts from the general Software System documentation and drop </w:t>
-      </w:r>
-      <w:proofErr w:type="spellStart"/>
-      <w:r>
-        <w:rPr>
-          <w:lang w:val="en-US"/>
-        </w:rPr>
-        <w:t>em</w:t>
-      </w:r>
-      <w:proofErr w:type="spellEnd"/>
-      <w:r>
-        <w:rPr>
-          <w:lang w:val="en-US"/>
-        </w:rPr>
-        <w:t xml:space="preserve"> somewhere in the Computer Language documentation.</w:t>
+        <w:t>How do I take interesting parts from the general Software System documentation and drop em somewhere in the Computer Language documentation.</w:t>
       </w:r>
     </w:p>
     <w:p>
@@ -6647,21 +6665,7 @@
         <w:rPr>
           <w:lang w:val="en-US"/>
         </w:rPr>
-        <w:t xml:space="preserve">. A method contained by a </w:t>
-      </w:r>
-      <w:proofErr w:type="spellStart"/>
-      <w:r>
-        <w:rPr>
-          <w:lang w:val="en-US"/>
-        </w:rPr>
-        <w:t>a</w:t>
-      </w:r>
-      <w:proofErr w:type="spellEnd"/>
-      <w:r>
-        <w:rPr>
-          <w:lang w:val="en-US"/>
-        </w:rPr>
-        <w:t xml:space="preserve"> class can access all the other private members of that class. In my efforts to generalize and make things interchangeable, this 'had to be</w:t>
+        <w:t>. A method contained by a a class can access all the other private members of that class. In my efforts to generalize and make things interchangeable, this 'had to be</w:t>
       </w:r>
       <w:r>
         <w:rPr>
@@ -6796,21 +6800,7 @@
         <w:rPr>
           <w:lang w:val="en-US"/>
         </w:rPr>
-        <w:t xml:space="preserve">The idea that the diagram expression should be canonical and unambiguously express anything from any computer language, might not be a rule I want to uphold in the Circle Language Spec doc. For instance if C# has certain rules for scoping of implied accessibility rules of members, you might not want to express that in a diagram. It sort of would make no sense if the diagrams are applied like a helper tool in Visual Studio to visualize certain aspects of C# code, to have symbols that disambiguate something, that is not unambiguous according to C#. The concept of canonicalizing things, may have a better place in Circle Language Broader View docs, I mean to isolate from the Circle Language Spec. A reason for unambiguous expression may only become clear, if you look at those ideas about possible broader applications of this notation: specifically where in a diagram you just switch from one source language to the next, by navigating the symbols. (E.g.: Now the diagram expresses something with C# as the source, navigate onward and you may see some diagram expressing something that came from JavaScript… the rules change, maybe the diagram expression should be unambiguous.) I think it is good and keeps it simpler and ideas less stuck on </w:t>
-      </w:r>
-      <w:proofErr w:type="spellStart"/>
-      <w:r>
-        <w:rPr>
-          <w:lang w:val="en-US"/>
-        </w:rPr>
-        <w:t>eachother</w:t>
-      </w:r>
-      <w:proofErr w:type="spellEnd"/>
-      <w:r>
-        <w:rPr>
-          <w:lang w:val="en-US"/>
-        </w:rPr>
-        <w:t>, to speak in options for diagram expression. There is a general theme in the expression. It is not all wishy washy, but there is wiggle room for how to use it. Lots. I just want to share the idea, not impose how it should be used.</w:t>
+        <w:t>The idea that the diagram expression should be canonical and unambiguously express anything from any computer language, might not be a rule I want to uphold in the Circle Language Spec doc. For instance if C# has certain rules for scoping of implied accessibility rules of members, you might not want to express that in a diagram. It sort of would make no sense if the diagrams are applied like a helper tool in Visual Studio to visualize certain aspects of C# code, to have symbols that disambiguate something, that is not unambiguous according to C#. The concept of canonicalizing things, may have a better place in Circle Language Broader View docs, I mean to isolate from the Circle Language Spec. A reason for unambiguous expression may only become clear, if you look at those ideas about possible broader applications of this notation: specifically where in a diagram you just switch from one source language to the next, by navigating the symbols. (E.g.: Now the diagram expresses something with C# as the source, navigate onward and you may see some diagram expressing something that came from JavaScript… the rules change, maybe the diagram expression should be unambiguous.) I think it is good and keeps it simpler and ideas less stuck on eachother, to speak in options for diagram expression. There is a general theme in the expression. It is not all wishy washy, but there is wiggle room for how to use it. Lots. I just want to share the idea, not impose how it should be used.</w:t>
       </w:r>
     </w:p>
     <w:p>
@@ -6986,21 +6976,7 @@
         <w:rPr>
           <w:lang w:val="en-US"/>
         </w:rPr>
-        <w:t xml:space="preserve"> Earlier anything language </w:t>
-      </w:r>
-      <w:proofErr w:type="spellStart"/>
-      <w:r>
-        <w:rPr>
-          <w:lang w:val="en-US"/>
-        </w:rPr>
-        <w:t>speccy</w:t>
-      </w:r>
-      <w:proofErr w:type="spellEnd"/>
-      <w:r>
-        <w:rPr>
-          <w:lang w:val="en-US"/>
-        </w:rPr>
-        <w:t xml:space="preserve"> would be still in the project definition, but deemed optional. This split up is by feeling it is part of the language or not part of the language. Now I actually have in mind 3 categories of things that kind of fall under that umbrella 'part of the language': Language Spec / Broader Perspective / Construct Proposals.</w:t>
+        <w:t xml:space="preserve"> Earlier anything language speccy would be still in the project definition, but deemed optional. This split up is by feeling it is part of the language or not part of the language. Now I actually have in mind 3 categories of things that kind of fall under that umbrella 'part of the language': Language Spec / Broader Perspective / Construct Proposals.</w:t>
       </w:r>
     </w:p>
     <w:p>
@@ -7109,94 +7085,114 @@
           <w:color w:val="FFC000"/>
           <w:lang w:val="en-US"/>
         </w:rPr>
-        <w:t xml:space="preserve">I thought MD would be the way to go with this project compared to docx. But I have doubts if MD is the better way to go. I keep getting stressed out about those doubts. It makes my decisions on what to do with the documents (formatting) harder, because I just am so unsure about this. What I would like is to have a good MD editor. I just hope some of the difficulties editing MD compared to docx can be taken away by a good tool. Also: I think MD will be </w:t>
-      </w:r>
-      <w:proofErr w:type="spellStart"/>
-      <w:r>
+        <w:t>I thought MD would be the way to go with this project compared to docx. But I have doubts if MD is the better way to go. I keep getting stressed out about those doubts. It makes my decisions on what to do with the documents (formatting) harder, because I just am so unsure about this. What I would like is to have a good MD editor. I just hope some of the difficulties editing MD compared to docx can be taken away by a good tool. Also: I think MD will be vieweable and better indexeable on the internet, but I have not really thoroughly seen that confirmed. The main problems with MD editing I have is navigating headings and sections around and viewing the outcome of my formattings better as I type the MD in. The doubts about indexing: I know GitHub can show the MD in nice formatting, but will a lot of MD's actually be nicely navigatable? Will those MD's actually be indexed, or does that only count for e.g. the REAME.MD in the root dir of a git repository? another doubt about MD is: can I be satisfied with some of the tools that convert docx to MD? Will that all be doable? It's so many articles. Can I do it in bulk? Will I merge more articles into one making converting one by one by hand better. How does it work with links but especially with images? All those doubts made me postpone decisions about converting things to MD, but that makes me burdened with formatting docx's making them look nice, which is not that useful if I am going to convert all of that to MD anyway. That last argument does not seem very strong to me. If I know that MD indexes well, that might already make some decisions to go for MD easier, when I decide e.g. about small documents.</w:t>
+      </w:r>
+    </w:p>
+    <w:p>
+      <w:pPr>
+        <w:pStyle w:val="ListParagraph"/>
+        <w:numPr>
+          <w:ilvl w:val="0"/>
+          <w:numId w:val="25"/>
+        </w:numPr>
         <w:rPr>
           <w:color w:val="FFC000"/>
           <w:lang w:val="en-US"/>
         </w:rPr>
-        <w:t>vieweable</w:t>
-      </w:r>
-      <w:proofErr w:type="spellEnd"/>
+      </w:pPr>
       <w:r>
         <w:rPr>
           <w:color w:val="FFC000"/>
           <w:lang w:val="en-US"/>
         </w:rPr>
-        <w:t xml:space="preserve"> and better </w:t>
-      </w:r>
-      <w:proofErr w:type="spellStart"/>
-      <w:r>
+        <w:t>So with all those doubts, I want to explore MD options a little.</w:t>
+      </w:r>
+    </w:p>
+    <w:p>
+      <w:pPr>
+        <w:pStyle w:val="ListParagraph"/>
+        <w:numPr>
+          <w:ilvl w:val="0"/>
+          <w:numId w:val="25"/>
+        </w:numPr>
         <w:rPr>
           <w:color w:val="FFC000"/>
           <w:lang w:val="en-US"/>
         </w:rPr>
-        <w:t>indexeable</w:t>
-      </w:r>
-      <w:proofErr w:type="spellEnd"/>
+      </w:pPr>
       <w:r>
         <w:rPr>
           <w:color w:val="FFC000"/>
           <w:lang w:val="en-US"/>
         </w:rPr>
-        <w:t xml:space="preserve"> on the internet, but I have not really thoroughly seen that confirmed. The main problems with MD editing I have is navigating headings and sections around and viewing the outcome of my </w:t>
-      </w:r>
-      <w:proofErr w:type="spellStart"/>
-      <w:r>
+        <w:t>Main points:</w:t>
+      </w:r>
+    </w:p>
+    <w:p>
+      <w:pPr>
+        <w:pStyle w:val="ListParagraph"/>
+        <w:numPr>
+          <w:ilvl w:val="1"/>
+          <w:numId w:val="25"/>
+        </w:numPr>
         <w:rPr>
           <w:color w:val="FFC000"/>
           <w:lang w:val="en-US"/>
         </w:rPr>
-        <w:t>formattings</w:t>
-      </w:r>
-      <w:proofErr w:type="spellEnd"/>
+      </w:pPr>
       <w:r>
         <w:rPr>
           <w:color w:val="FFC000"/>
           <w:lang w:val="en-US"/>
         </w:rPr>
-        <w:t xml:space="preserve"> better as I type the MD in. The doubts about indexing: I know GitHub can show the MD in nice formatting, but will a lot of MD's actually be nicely </w:t>
-      </w:r>
-      <w:proofErr w:type="spellStart"/>
-      <w:r>
+        <w:t>MD editor</w:t>
+      </w:r>
+    </w:p>
+    <w:p>
+      <w:pPr>
+        <w:pStyle w:val="ListParagraph"/>
+        <w:numPr>
+          <w:ilvl w:val="1"/>
+          <w:numId w:val="25"/>
+        </w:numPr>
         <w:rPr>
           <w:color w:val="FFC000"/>
           <w:lang w:val="en-US"/>
         </w:rPr>
-        <w:t>navigatable</w:t>
-      </w:r>
-      <w:proofErr w:type="spellEnd"/>
+      </w:pPr>
       <w:r>
         <w:rPr>
           <w:color w:val="FFC000"/>
           <w:lang w:val="en-US"/>
         </w:rPr>
-        <w:t xml:space="preserve">? Will those MD's actually be indexed, or does that only count for e.g. the REAME.MD in the root </w:t>
-      </w:r>
-      <w:proofErr w:type="spellStart"/>
-      <w:r>
+        <w:t>Will MD show and index better on the internet?</w:t>
+      </w:r>
+    </w:p>
+    <w:p>
+      <w:pPr>
+        <w:pStyle w:val="ListParagraph"/>
+        <w:numPr>
+          <w:ilvl w:val="0"/>
+          <w:numId w:val="25"/>
+        </w:numPr>
         <w:rPr>
           <w:color w:val="FFC000"/>
           <w:lang w:val="en-US"/>
         </w:rPr>
-        <w:t>dir</w:t>
-      </w:r>
-      <w:proofErr w:type="spellEnd"/>
+      </w:pPr>
       <w:r>
         <w:rPr>
           <w:color w:val="FFC000"/>
           <w:lang w:val="en-US"/>
         </w:rPr>
-        <w:t xml:space="preserve"> of a git repository? another doubt about MD is: can I be satisfied with some of the tools that convert docx to MD? Will that all be doable? It's so many articles. Can I do it in bulk? Will I merge more articles into one making converting one by one by hand better. How does it work with links but especially with images? All those doubts made me postpone decisions about converting things to MD, but that makes me burdened with formatting docx's making them look nice, which is not that useful if I am going to convert all of that to MD anyway. That last argument does not seem very strong to me. If I know that MD indexes well, that might already make some decisions to go for MD easier, when I decide e.g. about small documents.</w:t>
+        <w:t>Notes:</w:t>
       </w:r>
     </w:p>
     <w:p>
       <w:pPr>
         <w:pStyle w:val="ListParagraph"/>
         <w:numPr>
-          <w:ilvl w:val="0"/>
+          <w:ilvl w:val="1"/>
           <w:numId w:val="25"/>
         </w:numPr>
         <w:rPr>
@@ -7209,14 +7205,14 @@
           <w:color w:val="FFC000"/>
           <w:lang w:val="en-US"/>
         </w:rPr>
-        <w:t>So with all those doubts, I want to explore MD options a little.</w:t>
+        <w:t>Trying to research this puts a strain on me.</w:t>
       </w:r>
     </w:p>
     <w:p>
       <w:pPr>
         <w:pStyle w:val="ListParagraph"/>
         <w:numPr>
-          <w:ilvl w:val="0"/>
+          <w:ilvl w:val="1"/>
           <w:numId w:val="25"/>
         </w:numPr>
         <w:rPr>
@@ -7229,123 +7225,7 @@
           <w:color w:val="FFC000"/>
           <w:lang w:val="en-US"/>
         </w:rPr>
-        <w:t>Main points:</w:t>
-      </w:r>
-    </w:p>
-    <w:p>
-      <w:pPr>
-        <w:pStyle w:val="ListParagraph"/>
-        <w:numPr>
-          <w:ilvl w:val="1"/>
-          <w:numId w:val="25"/>
-        </w:numPr>
-        <w:rPr>
-          <w:color w:val="FFC000"/>
-          <w:lang w:val="en-US"/>
-        </w:rPr>
-      </w:pPr>
-      <w:r>
-        <w:rPr>
-          <w:color w:val="FFC000"/>
-          <w:lang w:val="en-US"/>
-        </w:rPr>
-        <w:t>MD editor</w:t>
-      </w:r>
-    </w:p>
-    <w:p>
-      <w:pPr>
-        <w:pStyle w:val="ListParagraph"/>
-        <w:numPr>
-          <w:ilvl w:val="1"/>
-          <w:numId w:val="25"/>
-        </w:numPr>
-        <w:rPr>
-          <w:color w:val="FFC000"/>
-          <w:lang w:val="en-US"/>
-        </w:rPr>
-      </w:pPr>
-      <w:r>
-        <w:rPr>
-          <w:color w:val="FFC000"/>
-          <w:lang w:val="en-US"/>
-        </w:rPr>
-        <w:t>Will MD show and index better on the internet?</w:t>
-      </w:r>
-    </w:p>
-    <w:p>
-      <w:pPr>
-        <w:pStyle w:val="ListParagraph"/>
-        <w:numPr>
-          <w:ilvl w:val="0"/>
-          <w:numId w:val="25"/>
-        </w:numPr>
-        <w:rPr>
-          <w:color w:val="FFC000"/>
-          <w:lang w:val="en-US"/>
-        </w:rPr>
-      </w:pPr>
-      <w:r>
-        <w:rPr>
-          <w:color w:val="FFC000"/>
-          <w:lang w:val="en-US"/>
-        </w:rPr>
-        <w:t>Notes:</w:t>
-      </w:r>
-    </w:p>
-    <w:p>
-      <w:pPr>
-        <w:pStyle w:val="ListParagraph"/>
-        <w:numPr>
-          <w:ilvl w:val="1"/>
-          <w:numId w:val="25"/>
-        </w:numPr>
-        <w:rPr>
-          <w:color w:val="FFC000"/>
-          <w:lang w:val="en-US"/>
-        </w:rPr>
-      </w:pPr>
-      <w:r>
-        <w:rPr>
-          <w:color w:val="FFC000"/>
-          <w:lang w:val="en-US"/>
-        </w:rPr>
-        <w:t>Trying to research this puts a strain on me.</w:t>
-      </w:r>
-    </w:p>
-    <w:p>
-      <w:pPr>
-        <w:pStyle w:val="ListParagraph"/>
-        <w:numPr>
-          <w:ilvl w:val="1"/>
-          <w:numId w:val="25"/>
-        </w:numPr>
-        <w:rPr>
-          <w:color w:val="FFC000"/>
-          <w:lang w:val="en-US"/>
-        </w:rPr>
-      </w:pPr>
-      <w:r>
-        <w:rPr>
-          <w:color w:val="FFC000"/>
-          <w:lang w:val="en-US"/>
-        </w:rPr>
-        <w:t xml:space="preserve">I found out relative links to images work nicely in MD on </w:t>
-      </w:r>
-      <w:proofErr w:type="spellStart"/>
-      <w:r>
-        <w:rPr>
-          <w:color w:val="FFC000"/>
-          <w:lang w:val="en-US"/>
-        </w:rPr>
-        <w:t>github</w:t>
-      </w:r>
-      <w:proofErr w:type="spellEnd"/>
-      <w:r>
-        <w:rPr>
-          <w:color w:val="FFC000"/>
-          <w:lang w:val="en-US"/>
-        </w:rPr>
-        <w:t>.</w:t>
+        <w:t>I found out relative links to images work nicely in MD on github.</w:t>
       </w:r>
     </w:p>
     <w:p>
@@ -7665,29 +7545,73 @@
           <w:color w:val="FFC000"/>
           <w:lang w:val="en-US"/>
         </w:rPr>
-        <w:t xml:space="preserve">It would help me to know if MD really has those </w:t>
-      </w:r>
-      <w:proofErr w:type="spellStart"/>
-      <w:r>
+        <w:t>It would help me to know if MD really has those advantanges. Otherwise I would keep being confused about whether or not I should convert to MD.</w:t>
+      </w:r>
+    </w:p>
+    <w:p>
+      <w:pPr>
+        <w:pStyle w:val="ListParagraph"/>
+        <w:numPr>
+          <w:ilvl w:val="1"/>
+          <w:numId w:val="25"/>
+        </w:numPr>
         <w:rPr>
           <w:color w:val="FFC000"/>
           <w:lang w:val="en-US"/>
         </w:rPr>
-        <w:t>advantanges</w:t>
-      </w:r>
-      <w:proofErr w:type="spellEnd"/>
+      </w:pPr>
       <w:r>
         <w:rPr>
           <w:color w:val="FFC000"/>
           <w:lang w:val="en-US"/>
         </w:rPr>
-        <w:t>. Otherwise I would keep being confused about whether or not I should convert to MD.</w:t>
+        <w:t>But pragmatically: That was not what I was doing. It was formatting the docx's, what I was doing. But pragmatism is sometimes something I feel others have determined for me. Maybe knowing something for sure is more pragmatic for me, because the doubt causes me so much stress.</w:t>
       </w:r>
     </w:p>
     <w:p>
       <w:pPr>
         <w:pStyle w:val="ListParagraph"/>
         <w:numPr>
+          <w:ilvl w:val="0"/>
+          <w:numId w:val="25"/>
+        </w:numPr>
+        <w:rPr>
+          <w:color w:val="FFC000"/>
+          <w:lang w:val="en-US"/>
+        </w:rPr>
+      </w:pPr>
+      <w:r>
+        <w:rPr>
+          <w:color w:val="FFC000"/>
+          <w:lang w:val="en-US"/>
+        </w:rPr>
+        <w:t>Concession: Do both. First format the 4 remaining Summary's. Then research MD more.</w:t>
+      </w:r>
+    </w:p>
+    <w:p>
+      <w:pPr>
+        <w:pStyle w:val="ListParagraph"/>
+        <w:numPr>
+          <w:ilvl w:val="0"/>
+          <w:numId w:val="25"/>
+        </w:numPr>
+        <w:rPr>
+          <w:color w:val="FFC000"/>
+          <w:lang w:val="en-US"/>
+        </w:rPr>
+      </w:pPr>
+      <w:r>
+        <w:rPr>
+          <w:color w:val="FFC000"/>
+          <w:lang w:val="en-US"/>
+        </w:rPr>
+        <w:t>Conversion programs:</w:t>
+      </w:r>
+    </w:p>
+    <w:p>
+      <w:pPr>
+        <w:pStyle w:val="ListParagraph"/>
+        <w:numPr>
           <w:ilvl w:val="1"/>
           <w:numId w:val="25"/>
         </w:numPr>
@@ -7701,252 +7625,375 @@
           <w:color w:val="FFC000"/>
           <w:lang w:val="en-US"/>
         </w:rPr>
-        <w:t>But pragmatically: That was not what I was doing. It was formatting the docx's, what I was doing. But pragmatism is sometimes something I feel others have determined for me. Maybe knowing something for sure is more pragmatic for me, because the doubt causes me so much stress.</w:t>
+        <w:t xml:space="preserve">Pandoc: I did not like it. It was expecting a user interface, but I got a command line interface. Also, the output from docx to MD is not </w:t>
+      </w:r>
+      <w:r>
+        <w:rPr>
+          <w:color w:val="FFC000"/>
+          <w:lang w:val="en-US"/>
+        </w:rPr>
+        <w:t>what I expected</w:t>
+      </w:r>
+      <w:r>
+        <w:rPr>
+          <w:color w:val="FFC000"/>
+          <w:lang w:val="en-US"/>
+        </w:rPr>
+        <w:t>. I got quote markup &gt; for just indentation and a dashed bulleted list got the dashes escaped or something \-. The check list style for GitHub that's kind a sorta already MD format, got escaped it seemed.</w:t>
+      </w:r>
+      <w:r>
+        <w:rPr>
+          <w:color w:val="FFC000"/>
+          <w:lang w:val="en-US"/>
+        </w:rPr>
+        <w:t xml:space="preserve"> </w:t>
+      </w:r>
+      <w:r>
+        <w:rPr>
+          <w:color w:val="FFC000"/>
+          <w:lang w:val="en-US"/>
+        </w:rPr>
+        <w:t xml:space="preserve">I get not everything is unambiguously translatable, but this was too far removed of what I would type in myself. </w:t>
+      </w:r>
+      <w:r>
+        <w:rPr>
+          <w:color w:val="FFC000"/>
+          <w:lang w:val="en-US"/>
+        </w:rPr>
+        <w:t>So sorry, pandoc</w:t>
+      </w:r>
+      <w:r>
+        <w:rPr>
+          <w:color w:val="FFC000"/>
+          <w:lang w:val="en-US"/>
+        </w:rPr>
+        <w:t>.</w:t>
+      </w:r>
+      <w:r>
+        <w:rPr>
+          <w:color w:val="FFC000"/>
+          <w:lang w:val="en-US"/>
+        </w:rPr>
+        <w:t xml:space="preserve"> </w:t>
+      </w:r>
+      <w:r>
+        <w:rPr>
+          <w:color w:val="FFC000"/>
+          <w:lang w:val="en-US"/>
+        </w:rPr>
+        <w:t>M</w:t>
+      </w:r>
+      <w:r>
+        <w:rPr>
+          <w:color w:val="FFC000"/>
+          <w:lang w:val="en-US"/>
+        </w:rPr>
+        <w:t>oving on.</w:t>
       </w:r>
     </w:p>
     <w:p>
       <w:pPr>
         <w:pStyle w:val="ListParagraph"/>
         <w:numPr>
+          <w:ilvl w:val="1"/>
+          <w:numId w:val="25"/>
+        </w:numPr>
+        <w:rPr>
+          <w:color w:val="FFC000"/>
+          <w:lang w:val="en-US"/>
+        </w:rPr>
+      </w:pPr>
+      <w:r>
+        <w:rPr>
+          <w:color w:val="FFC000"/>
+          <w:lang w:val="en-US"/>
+        </w:rPr>
+        <w:t>I might as well just copy paste to a text document and then do it myself.</w:t>
+      </w:r>
+    </w:p>
+    <w:p>
+      <w:pPr>
+        <w:pStyle w:val="ListParagraph"/>
+        <w:numPr>
+          <w:ilvl w:val="1"/>
+          <w:numId w:val="25"/>
+        </w:numPr>
+        <w:rPr>
+          <w:color w:val="FFC000"/>
+          <w:lang w:val="en-US"/>
+        </w:rPr>
+      </w:pPr>
+      <w:r>
+        <w:rPr>
+          <w:color w:val="FFC000"/>
+          <w:lang w:val="en-US"/>
+        </w:rPr>
+        <w:t>But I am going into reseach again, and that is not what I want to deeply into. I do not have the energy.</w:t>
+      </w:r>
+    </w:p>
+    <w:p>
+      <w:pPr>
+        <w:pStyle w:val="Heading3"/>
+        <w:rPr>
+          <w:color w:val="B4C6E7"/>
+          <w:lang w:val="en-US"/>
+        </w:rPr>
+      </w:pPr>
+      <w:r>
+        <w:rPr>
+          <w:color w:val="B4C6E7"/>
+          <w:lang w:val="en-US"/>
+        </w:rPr>
+        <w:t>2019-12-29 Brainstorm Circle Language Spec</w:t>
+      </w:r>
+      <w:r>
+        <w:rPr>
+          <w:color w:val="B4C6E7"/>
+          <w:lang w:val="en-US"/>
+        </w:rPr>
+        <w:t>:</w:t>
+      </w:r>
+      <w:r>
+        <w:rPr>
+          <w:color w:val="B4C6E7"/>
+          <w:lang w:val="en-US"/>
+        </w:rPr>
+        <w:t xml:space="preserve"> Design</w:t>
+      </w:r>
+      <w:bookmarkEnd w:id="13"/>
+    </w:p>
+    <w:p>
+      <w:pPr>
+        <w:numPr>
           <w:ilvl w:val="0"/>
           <w:numId w:val="25"/>
         </w:numPr>
         <w:rPr>
-          <w:color w:val="FFC000"/>
-          <w:lang w:val="en-US"/>
-        </w:rPr>
-      </w:pPr>
-      <w:r>
-        <w:rPr>
-          <w:color w:val="FFC000"/>
-          <w:lang w:val="en-US"/>
-        </w:rPr>
-        <w:t>Concession: Do both. First format the 4 remaining Summary's. Then research MD more.</w:t>
-      </w:r>
-    </w:p>
-    <w:p>
-      <w:pPr>
-        <w:pStyle w:val="ListParagraph"/>
+          <w:lang w:val="en-US"/>
+        </w:rPr>
+      </w:pPr>
+      <w:r>
+        <w:rPr>
+          <w:lang w:val="en-US"/>
+        </w:rPr>
+        <w:t>Rename the term 'Code Base' to something like 'Base Code' or 'Base of the Code'.</w:t>
+      </w:r>
+    </w:p>
+    <w:p>
+      <w:pPr>
         <w:numPr>
           <w:ilvl w:val="0"/>
           <w:numId w:val="25"/>
         </w:numPr>
         <w:rPr>
-          <w:color w:val="FFC000"/>
-          <w:lang w:val="en-US"/>
-        </w:rPr>
-      </w:pPr>
-      <w:r>
-        <w:rPr>
-          <w:color w:val="FFC000"/>
-          <w:lang w:val="en-US"/>
-        </w:rPr>
-        <w:t>Conversion programs:</w:t>
-      </w:r>
-    </w:p>
-    <w:p>
-      <w:pPr>
-        <w:pStyle w:val="ListParagraph"/>
+          <w:lang w:val="en-US"/>
+        </w:rPr>
+      </w:pPr>
+      <w:r>
+        <w:rPr>
+          <w:lang w:val="en-US"/>
+        </w:rPr>
+        <w:t>I think that somewhere along the way, the language lost its purity. Hypothetically, I may have gotten carried away a few times. For instance, using the dashed line as a conceptual expression of the idea of 'classes' or 'types': I think I tend to introduce ideas about notations that might simplify things visually, but possibly introducing ambiguity. At first, the language, was to be the purest form that I could find, in which you could draw out an object oriented system in a diagram. What happened to that as I started to make drawing something with dashed lines something ambiguous. I am not sure: this might be a non-issue. But maybe I want to be wary of where I got carried away and not think in definites about the final form of the language.</w:t>
+      </w:r>
+    </w:p>
+    <w:p>
+      <w:pPr>
+        <w:numPr>
+          <w:ilvl w:val="0"/>
+          <w:numId w:val="25"/>
+        </w:numPr>
+        <w:rPr>
+          <w:lang w:val="en-US"/>
+        </w:rPr>
+      </w:pPr>
+      <w:r>
+        <w:rPr>
+          <w:lang w:val="en-US"/>
+        </w:rPr>
+        <w:t>Even the large 'introduction' document to 'Software System': you might put part of it in one for 'language' and just refer to it from the main document.</w:t>
+      </w:r>
+    </w:p>
+    <w:p>
+      <w:pPr>
+        <w:pStyle w:val="Heading3"/>
+        <w:rPr>
+          <w:color w:val="B4C6E7"/>
+          <w:lang w:val="en-US"/>
+        </w:rPr>
+      </w:pPr>
+      <w:bookmarkStart w:id="14" w:name="_Toc37540061"/>
+      <w:r>
+        <w:rPr>
+          <w:color w:val="B4C6E7"/>
+          <w:lang w:val="en-US"/>
+        </w:rPr>
+        <w:t xml:space="preserve">2019-08-05 Brainstorm Circle </w:t>
+      </w:r>
+      <w:r>
+        <w:rPr>
+          <w:color w:val="B4C6E7"/>
+          <w:lang w:val="en-US"/>
+        </w:rPr>
+        <w:t>Language Spec</w:t>
+      </w:r>
+      <w:r>
+        <w:rPr>
+          <w:color w:val="B4C6E7"/>
+          <w:lang w:val="en-US"/>
+        </w:rPr>
+        <w:t>:</w:t>
+      </w:r>
+      <w:r>
+        <w:rPr>
+          <w:color w:val="B4C6E7"/>
+          <w:lang w:val="en-US"/>
+        </w:rPr>
+        <w:t xml:space="preserve"> </w:t>
+      </w:r>
+      <w:r>
+        <w:rPr>
+          <w:color w:val="B4C6E7"/>
+          <w:lang w:val="en-US"/>
+        </w:rPr>
+        <w:t>Writing Style</w:t>
+      </w:r>
+      <w:bookmarkEnd w:id="14"/>
+    </w:p>
+    <w:p>
+      <w:pPr>
+        <w:numPr>
+          <w:ilvl w:val="0"/>
+          <w:numId w:val="25"/>
+        </w:numPr>
+        <w:rPr>
+          <w:lang w:val="en-US"/>
+        </w:rPr>
+      </w:pPr>
+      <w:r>
+        <w:rPr>
+          <w:lang w:val="en-US"/>
+        </w:rPr>
+        <w:t>The read uses terminology in a very specific way, that is not shared with my peers, therefor not easing readers into the material. Maybe an introduction would do. The 'older' versions actually seemed to give that more gradual intro, that takes the reader by the hand, leading them to how and why this is actually useful, rather than just plainly stating the shapes that the diagrams can contain.</w:t>
+      </w:r>
+    </w:p>
+    <w:p>
+      <w:pPr>
+        <w:numPr>
+          <w:ilvl w:val="0"/>
+          <w:numId w:val="25"/>
+        </w:numPr>
+        <w:rPr>
+          <w:lang w:val="en-US"/>
+        </w:rPr>
+      </w:pPr>
+      <w:r>
+        <w:rPr>
+          <w:lang w:val="en-US"/>
+        </w:rPr>
+        <w:t>That said, I do want to quickly come to the raw definition of how the diagrams are built-up. To introduce the raw basic specs quickly.</w:t>
+      </w:r>
+    </w:p>
+    <w:p>
+      <w:pPr>
+        <w:numPr>
+          <w:ilvl w:val="0"/>
+          <w:numId w:val="25"/>
+        </w:numPr>
+        <w:rPr>
+          <w:lang w:val="en-US"/>
+        </w:rPr>
+      </w:pPr>
+      <w:r>
+        <w:rPr>
+          <w:lang w:val="en-US"/>
+        </w:rPr>
+        <w:t>The work might be modularized. I am not attacted to how CSS3 is modularized, each piece of specs with a different state of being finished up. It seems messy. But I can employ the same organization to accept certain concepts are just more crystalized out than others, making it easier to share, even in an unfinished state, and stimulating keeping things separated and separately usable even when other parts are just really still messy.</w:t>
+      </w:r>
+    </w:p>
+    <w:p>
+      <w:pPr>
+        <w:numPr>
+          <w:ilvl w:val="0"/>
+          <w:numId w:val="25"/>
+        </w:numPr>
+        <w:rPr>
+          <w:lang w:val="en-US"/>
+        </w:rPr>
+      </w:pPr>
+      <w:r>
+        <w:rPr>
+          <w:lang w:val="en-US"/>
+        </w:rPr>
+        <w:t>I seem to have had several goals fighting over eachother, in projects done long ago about this documentation:</w:t>
+      </w:r>
+    </w:p>
+    <w:p>
+      <w:pPr>
         <w:numPr>
           <w:ilvl w:val="1"/>
           <w:numId w:val="25"/>
         </w:numPr>
         <w:rPr>
-          <w:color w:val="FFC000"/>
-          <w:lang w:val="en-US"/>
-        </w:rPr>
-      </w:pPr>
-      <w:proofErr w:type="spellStart"/>
-      <w:r>
-        <w:rPr>
-          <w:color w:val="FFC000"/>
-          <w:lang w:val="en-US"/>
-        </w:rPr>
-        <w:t>Pandoc</w:t>
-      </w:r>
-      <w:proofErr w:type="spellEnd"/>
-      <w:r>
-        <w:rPr>
-          <w:color w:val="FFC000"/>
-          <w:lang w:val="en-US"/>
-        </w:rPr>
-        <w:t xml:space="preserve">: I did not like it. It was expecting a user interface, but I got a command line interface. Also, the output from docx to MD is not </w:t>
-      </w:r>
-      <w:r>
-        <w:rPr>
-          <w:color w:val="FFC000"/>
-          <w:lang w:val="en-US"/>
-        </w:rPr>
-        <w:t>what I expected</w:t>
-      </w:r>
-      <w:r>
-        <w:rPr>
-          <w:color w:val="FFC000"/>
-          <w:lang w:val="en-US"/>
-        </w:rPr>
-        <w:t xml:space="preserve">. I got quote markup &gt; for just indentation and a dashed bulleted list got the dashes escaped or something \-. The check list style for GitHub that's kind a </w:t>
-      </w:r>
-      <w:proofErr w:type="spellStart"/>
-      <w:r>
-        <w:rPr>
-          <w:color w:val="FFC000"/>
-          <w:lang w:val="en-US"/>
-        </w:rPr>
-        <w:t>sorta</w:t>
-      </w:r>
-      <w:proofErr w:type="spellEnd"/>
-      <w:r>
-        <w:rPr>
-          <w:color w:val="FFC000"/>
-          <w:lang w:val="en-US"/>
-        </w:rPr>
-        <w:t xml:space="preserve"> already MD format, got escaped it seemed.</w:t>
-      </w:r>
-      <w:r>
-        <w:rPr>
-          <w:color w:val="FFC000"/>
-          <w:lang w:val="en-US"/>
-        </w:rPr>
-        <w:t xml:space="preserve"> </w:t>
-      </w:r>
-      <w:r>
-        <w:rPr>
-          <w:color w:val="FFC000"/>
-          <w:lang w:val="en-US"/>
-        </w:rPr>
-        <w:t xml:space="preserve">I get not everything is unambiguously translatable, but this was too far removed of what I would type in myself. </w:t>
-      </w:r>
-      <w:r>
-        <w:rPr>
-          <w:color w:val="FFC000"/>
-          <w:lang w:val="en-US"/>
-        </w:rPr>
-        <w:t xml:space="preserve">So sorry, </w:t>
-      </w:r>
-      <w:proofErr w:type="spellStart"/>
-      <w:r>
-        <w:rPr>
-          <w:color w:val="FFC000"/>
-          <w:lang w:val="en-US"/>
-        </w:rPr>
-        <w:t>pandoc</w:t>
-      </w:r>
-      <w:proofErr w:type="spellEnd"/>
-      <w:r>
-        <w:rPr>
-          <w:color w:val="FFC000"/>
-          <w:lang w:val="en-US"/>
-        </w:rPr>
-        <w:t>.</w:t>
-      </w:r>
-      <w:r>
-        <w:rPr>
-          <w:color w:val="FFC000"/>
-          <w:lang w:val="en-US"/>
-        </w:rPr>
-        <w:t xml:space="preserve"> </w:t>
-      </w:r>
-      <w:r>
-        <w:rPr>
-          <w:color w:val="FFC000"/>
-          <w:lang w:val="en-US"/>
-        </w:rPr>
-        <w:t>M</w:t>
-      </w:r>
-      <w:r>
-        <w:rPr>
-          <w:color w:val="FFC000"/>
-          <w:lang w:val="en-US"/>
-        </w:rPr>
-        <w:t>oving on.</w:t>
-      </w:r>
-    </w:p>
-    <w:p>
-      <w:pPr>
-        <w:pStyle w:val="ListParagraph"/>
+          <w:lang w:val="en-US"/>
+        </w:rPr>
+      </w:pPr>
+      <w:r>
+        <w:rPr>
+          <w:lang w:val="en-US"/>
+        </w:rPr>
+        <w:t>Explaining it to myself.</w:t>
+      </w:r>
+    </w:p>
+    <w:p>
+      <w:pPr>
         <w:numPr>
           <w:ilvl w:val="1"/>
           <w:numId w:val="25"/>
         </w:numPr>
         <w:rPr>
-          <w:color w:val="FFC000"/>
-          <w:lang w:val="en-US"/>
-        </w:rPr>
-      </w:pPr>
-      <w:r>
-        <w:rPr>
-          <w:color w:val="FFC000"/>
-          <w:lang w:val="en-US"/>
-        </w:rPr>
-        <w:t>I might as well just copy paste to a text document and then do it myself.</w:t>
-      </w:r>
-    </w:p>
-    <w:p>
-      <w:pPr>
-        <w:pStyle w:val="ListParagraph"/>
+          <w:lang w:val="en-US"/>
+        </w:rPr>
+      </w:pPr>
+      <w:r>
+        <w:rPr>
+          <w:lang w:val="en-US"/>
+        </w:rPr>
+        <w:t>Designing the concepts, separately from the notation.</w:t>
+      </w:r>
+    </w:p>
+    <w:p>
+      <w:pPr>
         <w:numPr>
           <w:ilvl w:val="1"/>
           <w:numId w:val="25"/>
         </w:numPr>
         <w:rPr>
-          <w:color w:val="FFC000"/>
-          <w:lang w:val="en-US"/>
-        </w:rPr>
-      </w:pPr>
-      <w:r>
-        <w:rPr>
-          <w:color w:val="FFC000"/>
-          <w:lang w:val="en-US"/>
-        </w:rPr>
-        <w:t xml:space="preserve">But I am going into </w:t>
-      </w:r>
-      <w:proofErr w:type="spellStart"/>
-      <w:r>
-        <w:rPr>
-          <w:color w:val="FFC000"/>
-          <w:lang w:val="en-US"/>
-        </w:rPr>
-        <w:t>reseach</w:t>
-      </w:r>
-      <w:proofErr w:type="spellEnd"/>
-      <w:r>
-        <w:rPr>
-          <w:color w:val="FFC000"/>
-          <w:lang w:val="en-US"/>
-        </w:rPr>
-        <w:t xml:space="preserve"> again, and that is not what I want to deeply into. I do not have the energy.</w:t>
-      </w:r>
-    </w:p>
-    <w:p>
-      <w:pPr>
-        <w:pStyle w:val="Heading3"/>
-        <w:rPr>
-          <w:color w:val="B4C6E7"/>
-          <w:lang w:val="en-US"/>
-        </w:rPr>
-      </w:pPr>
-      <w:r>
-        <w:rPr>
-          <w:color w:val="B4C6E7"/>
-          <w:lang w:val="en-US"/>
-        </w:rPr>
-        <w:t>2019-12-29 Brainstorm Circle Language Spec</w:t>
-      </w:r>
-      <w:r>
-        <w:rPr>
-          <w:color w:val="B4C6E7"/>
-          <w:lang w:val="en-US"/>
-        </w:rPr>
-        <w:t>:</w:t>
-      </w:r>
-      <w:r>
-        <w:rPr>
-          <w:color w:val="B4C6E7"/>
-          <w:lang w:val="en-US"/>
-        </w:rPr>
-        <w:t xml:space="preserve"> Design</w:t>
-      </w:r>
-      <w:bookmarkEnd w:id="13"/>
+          <w:lang w:val="en-US"/>
+        </w:rPr>
+      </w:pPr>
+      <w:r>
+        <w:rPr>
+          <w:lang w:val="en-US"/>
+        </w:rPr>
+        <w:t>Tying together loose ends.</w:t>
+      </w:r>
+    </w:p>
+    <w:p>
+      <w:pPr>
+        <w:numPr>
+          <w:ilvl w:val="1"/>
+          <w:numId w:val="25"/>
+        </w:numPr>
+        <w:rPr>
+          <w:lang w:val="en-US"/>
+        </w:rPr>
+      </w:pPr>
+      <w:r>
+        <w:rPr>
+          <w:lang w:val="en-US"/>
+        </w:rPr>
+        <w:t>Making it easy to read for someone else.</w:t>
+      </w:r>
     </w:p>
     <w:p>
       <w:pPr>
@@ -7962,7 +8009,7 @@
         <w:rPr>
           <w:lang w:val="en-US"/>
         </w:rPr>
-        <w:t>Rename the term 'Code Base' to something like 'Base Code' or 'Base of the Code'.</w:t>
+        <w:t>The design of the programming language should lose some ambition and express that only as dreams.</w:t>
       </w:r>
     </w:p>
     <w:p>
@@ -7979,7 +8026,7 @@
         <w:rPr>
           <w:lang w:val="en-US"/>
         </w:rPr>
-        <w:t>I think that somewhere along the way, the language lost its purity. Hypothetically, I may have gotten carried away a few times. For instance, using the dashed line as a conceptual expression of the idea of 'classes' or 'types': I think I tend to introduce ideas about notations that might simplify things visually, but possibly introducing ambiguity. At first, the language, was to be the purest form that I could find, in which you could draw out an object oriented system in a diagram. What happened to that as I started to make drawing something with dashed lines something ambiguous. I am not sure: this might be a non-issue. But maybe I want to be wary of where I got carried away and not think in definites about the final form of the language.</w:t>
+        <w:t>I took a look at some of the postponed work. I worry about the messiness of the content. And if the loose ends will make the idea fall apart. And whether this makes it even fit for publishing. I just don't know at all. But I think I should come back to it later. Because I had strategies for this. And I might be too hard on myself. A clear 'flag' [Preliminary documentation] in red somewhere at the top usually does the trick. Might tells people clearly not to not too much from the text that follows. Just being clear about that might be enough.</w:t>
       </w:r>
     </w:p>
     <w:p>
@@ -7996,54 +8043,32 @@
         <w:rPr>
           <w:lang w:val="en-US"/>
         </w:rPr>
-        <w:t>Even the large 'introduction' document to 'Software System': you might put part of it in one for 'language' and just refer to it from the main document.</w:t>
-      </w:r>
-    </w:p>
-    <w:p>
-      <w:pPr>
-        <w:pStyle w:val="Heading3"/>
-        <w:rPr>
-          <w:color w:val="B4C6E7"/>
-          <w:lang w:val="en-US"/>
-        </w:rPr>
-      </w:pPr>
-      <w:bookmarkStart w:id="14" w:name="_Toc37540061"/>
-      <w:r>
-        <w:rPr>
-          <w:color w:val="B4C6E7"/>
-          <w:lang w:val="en-US"/>
-        </w:rPr>
-        <w:t xml:space="preserve">2019-08-05 Brainstorm Circle </w:t>
-      </w:r>
-      <w:r>
-        <w:rPr>
-          <w:color w:val="B4C6E7"/>
-          <w:lang w:val="en-US"/>
-        </w:rPr>
-        <w:t>Language Spec</w:t>
-      </w:r>
-      <w:r>
-        <w:rPr>
-          <w:color w:val="B4C6E7"/>
-          <w:lang w:val="en-US"/>
-        </w:rPr>
-        <w:t>:</w:t>
-      </w:r>
-      <w:r>
-        <w:rPr>
-          <w:color w:val="B4C6E7"/>
-          <w:lang w:val="en-US"/>
-        </w:rPr>
-        <w:t xml:space="preserve"> </w:t>
-      </w:r>
-      <w:r>
-        <w:rPr>
-          <w:color w:val="B4C6E7"/>
-          <w:lang w:val="en-US"/>
-        </w:rPr>
-        <w:t>Writing Style</w:t>
-      </w:r>
-      <w:bookmarkEnd w:id="14"/>
+        <w:t xml:space="preserve">Reading over the Interfaces planning docs I noticed I said </w:t>
+      </w:r>
+      <w:r>
+        <w:rPr>
+          <w:lang w:val="en-US"/>
+        </w:rPr>
+        <w:t xml:space="preserve">there </w:t>
+      </w:r>
+      <w:r>
+        <w:rPr>
+          <w:lang w:val="en-US"/>
+        </w:rPr>
+        <w:t xml:space="preserve">I like how the Interfaces chapter reads. I started reading it over. I notice, I only like how it reads </w:t>
+      </w:r>
+      <w:r>
+        <w:rPr>
+          <w:lang w:val="en-US"/>
+        </w:rPr>
+        <w:t xml:space="preserve">where </w:t>
+      </w:r>
+      <w:r>
+        <w:rPr>
+          <w:lang w:val="en-US"/>
+        </w:rPr>
+        <w:t>lots of little diagrams are shown. I like it not so much when I just see walls of texts. I think it is my 'brain type' so to say. But I think having both text and pictures would help a lot of brain types. So: more pictures. I like pictures.</w:t>
+      </w:r>
     </w:p>
     <w:p>
       <w:pPr>
@@ -8059,260 +8084,7 @@
         <w:rPr>
           <w:lang w:val="en-US"/>
         </w:rPr>
-        <w:t>The read uses terminology in a very specific way, that is not shared with my peers, therefor not easing readers into the material. Maybe an introduction would do. The 'older' versions actually seemed to give that more gradual intro, that takes the reader by the hand, leading them to how and why this is actually useful, rather than just plainly stating the shapes that the diagrams can contain.</w:t>
-      </w:r>
-    </w:p>
-    <w:p>
-      <w:pPr>
-        <w:numPr>
-          <w:ilvl w:val="0"/>
-          <w:numId w:val="25"/>
-        </w:numPr>
-        <w:rPr>
-          <w:lang w:val="en-US"/>
-        </w:rPr>
-      </w:pPr>
-      <w:r>
-        <w:rPr>
-          <w:lang w:val="en-US"/>
-        </w:rPr>
-        <w:t>That said, I do want to quickly come to the raw definition of how the diagrams are built-up. To introduce the raw basic specs quickly.</w:t>
-      </w:r>
-    </w:p>
-    <w:p>
-      <w:pPr>
-        <w:numPr>
-          <w:ilvl w:val="0"/>
-          <w:numId w:val="25"/>
-        </w:numPr>
-        <w:rPr>
-          <w:lang w:val="en-US"/>
-        </w:rPr>
-      </w:pPr>
-      <w:r>
-        <w:rPr>
-          <w:lang w:val="en-US"/>
-        </w:rPr>
-        <w:t xml:space="preserve">The work might be modularized. I am not </w:t>
-      </w:r>
-      <w:proofErr w:type="spellStart"/>
-      <w:r>
-        <w:rPr>
-          <w:lang w:val="en-US"/>
-        </w:rPr>
-        <w:t>attacted</w:t>
-      </w:r>
-      <w:proofErr w:type="spellEnd"/>
-      <w:r>
-        <w:rPr>
-          <w:lang w:val="en-US"/>
-        </w:rPr>
-        <w:t xml:space="preserve"> to how CSS3 is modularized, each piece of specs with a different state of being finished up. It seems messy. But I can employ the same organization to accept certain concepts are just more crystalized out than others, making it easier to share, even in an unfinished state, and stimulating keeping things separated and separately usable even when other parts are just really still messy.</w:t>
-      </w:r>
-    </w:p>
-    <w:p>
-      <w:pPr>
-        <w:numPr>
-          <w:ilvl w:val="0"/>
-          <w:numId w:val="25"/>
-        </w:numPr>
-        <w:rPr>
-          <w:lang w:val="en-US"/>
-        </w:rPr>
-      </w:pPr>
-      <w:r>
-        <w:rPr>
-          <w:lang w:val="en-US"/>
-        </w:rPr>
-        <w:t xml:space="preserve">I seem to have had several goals fighting over </w:t>
-      </w:r>
-      <w:proofErr w:type="spellStart"/>
-      <w:r>
-        <w:rPr>
-          <w:lang w:val="en-US"/>
-        </w:rPr>
-        <w:t>eachother</w:t>
-      </w:r>
-      <w:proofErr w:type="spellEnd"/>
-      <w:r>
-        <w:rPr>
-          <w:lang w:val="en-US"/>
-        </w:rPr>
-        <w:t>, in projects done long ago about this documentation:</w:t>
-      </w:r>
-    </w:p>
-    <w:p>
-      <w:pPr>
-        <w:numPr>
-          <w:ilvl w:val="1"/>
-          <w:numId w:val="25"/>
-        </w:numPr>
-        <w:rPr>
-          <w:lang w:val="en-US"/>
-        </w:rPr>
-      </w:pPr>
-      <w:r>
-        <w:rPr>
-          <w:lang w:val="en-US"/>
-        </w:rPr>
-        <w:t>Explaining it to myself.</w:t>
-      </w:r>
-    </w:p>
-    <w:p>
-      <w:pPr>
-        <w:numPr>
-          <w:ilvl w:val="1"/>
-          <w:numId w:val="25"/>
-        </w:numPr>
-        <w:rPr>
-          <w:lang w:val="en-US"/>
-        </w:rPr>
-      </w:pPr>
-      <w:r>
-        <w:rPr>
-          <w:lang w:val="en-US"/>
-        </w:rPr>
-        <w:t>Designing the concepts, separately from the notation.</w:t>
-      </w:r>
-    </w:p>
-    <w:p>
-      <w:pPr>
-        <w:numPr>
-          <w:ilvl w:val="1"/>
-          <w:numId w:val="25"/>
-        </w:numPr>
-        <w:rPr>
-          <w:lang w:val="en-US"/>
-        </w:rPr>
-      </w:pPr>
-      <w:r>
-        <w:rPr>
-          <w:lang w:val="en-US"/>
-        </w:rPr>
-        <w:t>Tying together loose ends.</w:t>
-      </w:r>
-    </w:p>
-    <w:p>
-      <w:pPr>
-        <w:numPr>
-          <w:ilvl w:val="1"/>
-          <w:numId w:val="25"/>
-        </w:numPr>
-        <w:rPr>
-          <w:lang w:val="en-US"/>
-        </w:rPr>
-      </w:pPr>
-      <w:r>
-        <w:rPr>
-          <w:lang w:val="en-US"/>
-        </w:rPr>
-        <w:t>Making it easy to read for someone else.</w:t>
-      </w:r>
-    </w:p>
-    <w:p>
-      <w:pPr>
-        <w:numPr>
-          <w:ilvl w:val="0"/>
-          <w:numId w:val="25"/>
-        </w:numPr>
-        <w:rPr>
-          <w:lang w:val="en-US"/>
-        </w:rPr>
-      </w:pPr>
-      <w:r>
-        <w:rPr>
-          <w:lang w:val="en-US"/>
-        </w:rPr>
-        <w:t>The design of the programming language should lose some ambition and express that only as dreams.</w:t>
-      </w:r>
-    </w:p>
-    <w:p>
-      <w:pPr>
-        <w:numPr>
-          <w:ilvl w:val="0"/>
-          <w:numId w:val="25"/>
-        </w:numPr>
-        <w:rPr>
-          <w:lang w:val="en-US"/>
-        </w:rPr>
-      </w:pPr>
-      <w:r>
-        <w:rPr>
-          <w:lang w:val="en-US"/>
-        </w:rPr>
-        <w:t>I took a look at some of the postponed work. I worry about the messiness of the content. And if the loose ends will make the idea fall apart. And whether this makes it even fit for publishing. I just don't know at all. But I think I should come back to it later. Because I had strategies for this. And I might be too hard on myself. A clear 'flag' [Preliminary documentation] in red somewhere at the top usually does the trick. Might tells people clearly not to not too much from the text that follows. Just being clear about that might be enough.</w:t>
-      </w:r>
-    </w:p>
-    <w:p>
-      <w:pPr>
-        <w:numPr>
-          <w:ilvl w:val="0"/>
-          <w:numId w:val="25"/>
-        </w:numPr>
-        <w:rPr>
-          <w:lang w:val="en-US"/>
-        </w:rPr>
-      </w:pPr>
-      <w:r>
-        <w:rPr>
-          <w:lang w:val="en-US"/>
-        </w:rPr>
-        <w:t xml:space="preserve">Reading over the Interfaces planning docs I noticed I said </w:t>
-      </w:r>
-      <w:r>
-        <w:rPr>
-          <w:lang w:val="en-US"/>
-        </w:rPr>
-        <w:t xml:space="preserve">there </w:t>
-      </w:r>
-      <w:r>
-        <w:rPr>
-          <w:lang w:val="en-US"/>
-        </w:rPr>
-        <w:t xml:space="preserve">I like how the Interfaces chapter reads. I started reading it over. I notice, I only like how it reads </w:t>
-      </w:r>
-      <w:r>
-        <w:rPr>
-          <w:lang w:val="en-US"/>
-        </w:rPr>
-        <w:t xml:space="preserve">where </w:t>
-      </w:r>
-      <w:r>
-        <w:rPr>
-          <w:lang w:val="en-US"/>
-        </w:rPr>
-        <w:t>lots of little diagrams are shown. I like it not so much when I just see walls of texts. I think it is my 'brain type' so to say. But I think having both text and pictures would help a lot of brain types. So: more pictures. I like pictures.</w:t>
-      </w:r>
-    </w:p>
-    <w:p>
-      <w:pPr>
-        <w:numPr>
-          <w:ilvl w:val="0"/>
-          <w:numId w:val="25"/>
-        </w:numPr>
-        <w:rPr>
-          <w:lang w:val="en-US"/>
-        </w:rPr>
-      </w:pPr>
-      <w:r>
-        <w:rPr>
-          <w:lang w:val="en-US"/>
-        </w:rPr>
-        <w:t xml:space="preserve">I notice I talk a lot about implementation rather than notation. For instance: Does a dashed circle mean it is used as a class, enforced to be a class, static inside its container, how does it work in the system interfaces? What if it is just the notation that is a good idea, what if the implementation isn't. That might even make system interfaces' precise definition not important or maybe just subjected to diagrams drawn out to represent things from another language, like C#. C# getters and setters might be in a system interface notation. But setting an object reference's interface dynamically in runtime… may be too much of an implementation detail. I think it is a language definition / runtime implementation separation. In think the engineers at Microsoft might be right about developing language spec / runtime / framework / compiler quasi-independently. Maybe I can be inspired by that and make my language definition a </w:t>
-      </w:r>
-      <w:proofErr w:type="spellStart"/>
-      <w:r>
-        <w:rPr>
-          <w:lang w:val="en-US"/>
-        </w:rPr>
-        <w:t>litte</w:t>
-      </w:r>
-      <w:proofErr w:type="spellEnd"/>
-      <w:r>
-        <w:rPr>
-          <w:lang w:val="en-US"/>
-        </w:rPr>
-        <w:t xml:space="preserve"> simpler. I am subjected to the pitfall of wa</w:t>
+        <w:t>I notice I talk a lot about implementation rather than notation. For instance: Does a dashed circle mean it is used as a class, enforced to be a class, static inside its container, how does it work in the system interfaces? What if it is just the notation that is a good idea, what if the implementation isn't. That might even make system interfaces' precise definition not important or maybe just subjected to diagrams drawn out to represent things from another language, like C#. C# getters and setters might be in a system interface notation. But setting an object reference's interface dynamically in runtime… may be too much of an implementation detail. I think it is a language definition / runtime implementation separation. In think the engineers at Microsoft might be right about developing language spec / runtime / framework / compiler quasi-independently. Maybe I can be inspired by that and make my language definition a litte simpler. I am subjected to the pitfall of wa</w:t>
       </w:r>
       <w:r>
         <w:rPr>
@@ -9532,23 +9304,7 @@
           <w:color w:val="BFBFBF" w:themeColor="background1" w:themeShade="BF"/>
           <w:lang w:val="en-US"/>
         </w:rPr>
-        <w:t xml:space="preserve">&gt; They use different templates, so this formatting and making </w:t>
-      </w:r>
-      <w:proofErr w:type="spellStart"/>
-      <w:r>
-        <w:rPr>
-          <w:color w:val="BFBFBF" w:themeColor="background1" w:themeShade="BF"/>
-          <w:lang w:val="en-US"/>
-        </w:rPr>
-        <w:t>consisntent</w:t>
-      </w:r>
-      <w:proofErr w:type="spellEnd"/>
-      <w:r>
-        <w:rPr>
-          <w:color w:val="BFBFBF" w:themeColor="background1" w:themeShade="BF"/>
-          <w:lang w:val="en-US"/>
-        </w:rPr>
-        <w:t>, probably does not apply to those.</w:t>
+        <w:t>&gt; They use different templates, so this formatting and making consisntent, probably does not apply to those.</w:t>
       </w:r>
     </w:p>
     <w:p>
@@ -10064,23 +9820,7 @@
           <w:color w:val="BFBFBF" w:themeColor="background1" w:themeShade="BF"/>
           <w:lang w:val="en-US"/>
         </w:rPr>
-        <w:t xml:space="preserve">Do I update that now? Or do I see that as </w:t>
-      </w:r>
-      <w:proofErr w:type="spellStart"/>
-      <w:r>
-        <w:rPr>
-          <w:color w:val="BFBFBF" w:themeColor="background1" w:themeShade="BF"/>
-          <w:lang w:val="en-US"/>
-        </w:rPr>
-        <w:t>replanning</w:t>
-      </w:r>
-      <w:proofErr w:type="spellEnd"/>
-      <w:r>
-        <w:rPr>
-          <w:color w:val="BFBFBF" w:themeColor="background1" w:themeShade="BF"/>
-          <w:lang w:val="en-US"/>
-        </w:rPr>
-        <w:t xml:space="preserve"> that should be done later? Don't know. It just looks inconsistent this way.</w:t>
+        <w:t>Do I update that now? Or do I see that as replanning that should be done later? Don't know. It just looks inconsistent this way.</w:t>
       </w:r>
     </w:p>
     <w:p>
@@ -10609,23 +10349,7 @@
           <w:color w:val="BFBFBF" w:themeColor="background1" w:themeShade="BF"/>
           <w:lang w:val="en-US"/>
         </w:rPr>
-        <w:t>Exp: Windows 7 File Explorer. "D:\Source\JJs Software\Project Docs\Circle Language Spec Plan". Search "</w:t>
-      </w:r>
-      <w:proofErr w:type="spellStart"/>
-      <w:r>
-        <w:rPr>
-          <w:color w:val="BFBFBF" w:themeColor="background1" w:themeShade="BF"/>
-          <w:lang w:val="en-US"/>
-        </w:rPr>
-        <w:t>content:Joost</w:t>
-      </w:r>
-      <w:proofErr w:type="spellEnd"/>
-      <w:r>
-        <w:rPr>
-          <w:color w:val="BFBFBF" w:themeColor="background1" w:themeShade="BF"/>
-          <w:lang w:val="en-US"/>
-        </w:rPr>
-        <w:t>".</w:t>
+        <w:t>Exp: Windows 7 File Explorer. "D:\Source\JJs Software\Project Docs\Circle Language Spec Plan". Search "content:Joost".</w:t>
       </w:r>
     </w:p>
     <w:p>
@@ -11002,39 +10726,7 @@
           <w:color w:val="BFBFBF"/>
           <w:lang w:val="en-US"/>
         </w:rPr>
-        <w:t xml:space="preserve">The 'Out-of-Scope' document </w:t>
-      </w:r>
-      <w:proofErr w:type="spellStart"/>
-      <w:r>
-        <w:rPr>
-          <w:color w:val="BFBFBF"/>
-          <w:lang w:val="en-US"/>
-        </w:rPr>
-        <w:t>os</w:t>
-      </w:r>
-      <w:proofErr w:type="spellEnd"/>
-      <w:r>
-        <w:rPr>
-          <w:color w:val="BFBFBF"/>
-          <w:lang w:val="en-US"/>
-        </w:rPr>
-        <w:t xml:space="preserve"> currently not just postponed items of the Circle Language Spec, but more than that: not even considered part of the Circle Language Spec </w:t>
-      </w:r>
-      <w:proofErr w:type="spellStart"/>
-      <w:r>
-        <w:rPr>
-          <w:color w:val="BFBFBF"/>
-          <w:lang w:val="en-US"/>
-        </w:rPr>
-        <w:t>proect</w:t>
-      </w:r>
-      <w:proofErr w:type="spellEnd"/>
-      <w:r>
-        <w:rPr>
-          <w:color w:val="BFBFBF"/>
-          <w:lang w:val="en-US"/>
-        </w:rPr>
-        <w:t xml:space="preserve"> at all anymore.</w:t>
+        <w:t>The 'Out-of-Scope' document os currently not just postponed items of the Circle Language Spec, but more than that: not even considered part of the Circle Language Spec proect at all anymore.</w:t>
       </w:r>
     </w:p>
     <w:p>
@@ -12806,23 +12498,7 @@
           <w:color w:val="BFBFBF"/>
           <w:lang w:val="en-US"/>
         </w:rPr>
-        <w:t xml:space="preserve">The reason for calling it that, is to make it clearer what the project </w:t>
-      </w:r>
-      <w:proofErr w:type="spellStart"/>
-      <w:r>
-        <w:rPr>
-          <w:color w:val="BFBFBF"/>
-          <w:lang w:val="en-US"/>
-        </w:rPr>
-        <w:t>entains</w:t>
-      </w:r>
-      <w:proofErr w:type="spellEnd"/>
-      <w:r>
-        <w:rPr>
-          <w:color w:val="BFBFBF"/>
-          <w:lang w:val="en-US"/>
-        </w:rPr>
-        <w:t>, separating it better from the super-project with the name 'Circle Docs', so that there is a clear distinction that one is about programming and the other is about documentation.</w:t>
+        <w:t>The reason for calling it that, is to make it clearer what the project entains, separating it better from the super-project with the name 'Circle Docs', so that there is a clear distinction that one is about programming and the other is about documentation.</w:t>
       </w:r>
     </w:p>
     <w:p>
@@ -13049,23 +12725,7 @@
           <w:color w:val="BFBFBF"/>
           <w:lang w:val="en-US"/>
         </w:rPr>
-        <w:t xml:space="preserve">Circle Language Design is also an option. 'Specification' may raise expectations about </w:t>
-      </w:r>
-      <w:proofErr w:type="spellStart"/>
-      <w:r>
-        <w:rPr>
-          <w:color w:val="BFBFBF"/>
-          <w:lang w:val="en-US"/>
-        </w:rPr>
-        <w:t>finishedness</w:t>
-      </w:r>
-      <w:proofErr w:type="spellEnd"/>
-      <w:r>
-        <w:rPr>
-          <w:color w:val="BFBFBF"/>
-          <w:lang w:val="en-US"/>
-        </w:rPr>
-        <w:t>.</w:t>
+        <w:t>Circle Language Design is also an option. 'Specification' may raise expectations about finishedness.</w:t>
       </w:r>
     </w:p>
     <w:p>
@@ -13122,23 +12782,7 @@
           <w:color w:val="BFBFBF"/>
           <w:lang w:val="en-US"/>
         </w:rPr>
-        <w:t xml:space="preserve">'Specification': suggests </w:t>
-      </w:r>
-      <w:proofErr w:type="spellStart"/>
-      <w:r>
-        <w:rPr>
-          <w:color w:val="BFBFBF"/>
-          <w:lang w:val="en-US"/>
-        </w:rPr>
-        <w:t>finishedness</w:t>
-      </w:r>
-      <w:proofErr w:type="spellEnd"/>
-      <w:r>
-        <w:rPr>
-          <w:color w:val="BFBFBF"/>
-          <w:lang w:val="en-US"/>
-        </w:rPr>
-        <w:t>, but does it? CSS is all sorts unfinished modules.</w:t>
+        <w:t>'Specification': suggests finishedness, but does it? CSS is all sorts unfinished modules.</w:t>
       </w:r>
     </w:p>
     <w:p>
@@ -13556,23 +13200,7 @@
           <w:color w:val="BFBFBF"/>
           <w:lang w:val="en-US"/>
         </w:rPr>
-        <w:t xml:space="preserve">Then it is basically just loose ideas, that might have been given a too prominent place. Maybe put it elsewhere, if it is just unhelpful for visual overview, perhaps. &gt; Some are more than that. I keep </w:t>
-      </w:r>
-      <w:proofErr w:type="spellStart"/>
-      <w:r>
-        <w:rPr>
-          <w:color w:val="BFBFBF"/>
-          <w:lang w:val="en-US"/>
-        </w:rPr>
-        <w:t>em</w:t>
-      </w:r>
-      <w:proofErr w:type="spellEnd"/>
-      <w:r>
-        <w:rPr>
-          <w:color w:val="BFBFBF"/>
-          <w:lang w:val="en-US"/>
-        </w:rPr>
-        <w:t xml:space="preserve"> this way.</w:t>
+        <w:t>Then it is basically just loose ideas, that might have been given a too prominent place. Maybe put it elsewhere, if it is just unhelpful for visual overview, perhaps. &gt; Some are more than that. I keep em this way.</w:t>
       </w:r>
     </w:p>
     <w:p>
@@ -13991,23 +13619,7 @@
           <w:color w:val="BFBFBF"/>
           <w:lang w:val="en-US"/>
         </w:rPr>
-        <w:t xml:space="preserve">That does not take away I want to split topics in these planning docs between language design one </w:t>
-      </w:r>
-      <w:proofErr w:type="spellStart"/>
-      <w:r>
-        <w:rPr>
-          <w:color w:val="BFBFBF"/>
-          <w:lang w:val="en-US"/>
-        </w:rPr>
-        <w:t>one</w:t>
-      </w:r>
-      <w:proofErr w:type="spellEnd"/>
-      <w:r>
-        <w:rPr>
-          <w:color w:val="BFBFBF"/>
-          <w:lang w:val="en-US"/>
-        </w:rPr>
-        <w:t xml:space="preserve"> end and programming at the other.</w:t>
+        <w:t>That does not take away I want to split topics in these planning docs between language design one one end and programming at the other.</w:t>
       </w:r>
     </w:p>
     <w:p>
@@ -14101,23 +13713,7 @@
           <w:color w:val="BFBFBF"/>
           <w:lang w:val="en-US"/>
         </w:rPr>
-        <w:t xml:space="preserve">Maybe I should just make 2 project folders eventually in the Project Docs repository: one for the new computer language and one for the rest, that are much like </w:t>
-      </w:r>
-      <w:proofErr w:type="spellStart"/>
-      <w:r>
-        <w:rPr>
-          <w:color w:val="BFBFBF"/>
-          <w:lang w:val="en-US"/>
-        </w:rPr>
-        <w:t>eachother</w:t>
-      </w:r>
-      <w:proofErr w:type="spellEnd"/>
-      <w:r>
-        <w:rPr>
-          <w:color w:val="BFBFBF"/>
-          <w:lang w:val="en-US"/>
-        </w:rPr>
-        <w:t>, but one stripped down to computer language functional design topics, and the other in which to dump the rest: anything deemed out-of-scope of the entire new computer language topic. Those are different than topics out-of-scope because postponed, but still much to do with the new computer language. Maybe at first, even 'worse', I make 2 documents in each folder: One with topics that belong to the new computer language, and another document much like it, in which the rest is put, that I would want to leave out of it.</w:t>
+        <w:t>Maybe I should just make 2 project folders eventually in the Project Docs repository: one for the new computer language and one for the rest, that are much like eachother, but one stripped down to computer language functional design topics, and the other in which to dump the rest: anything deemed out-of-scope of the entire new computer language topic. Those are different than topics out-of-scope because postponed, but still much to do with the new computer language. Maybe at first, even 'worse', I make 2 documents in each folder: One with topics that belong to the new computer language, and another document much like it, in which the rest is put, that I would want to leave out of it.</w:t>
       </w:r>
     </w:p>
     <w:p>
@@ -14180,23 +13776,7 @@
           <w:color w:val="BFBFBF"/>
           <w:lang w:val="en-US"/>
         </w:rPr>
-        <w:t xml:space="preserve">And lose the 'programming it out' part. And loose 'it is also a framework and an OS and any commonly used application'. It is actually quite hard for me to let go of that idea. I liked my playground back then. I wanted proof, that this could be used to realize software quicker, so one man can do what would have taken an army of programmers to do before. But I don't have that ambition anymore. Right now I just want to </w:t>
-      </w:r>
-      <w:proofErr w:type="spellStart"/>
-      <w:r>
-        <w:rPr>
-          <w:color w:val="BFBFBF"/>
-          <w:lang w:val="en-US"/>
-        </w:rPr>
-        <w:t>publically</w:t>
-      </w:r>
-      <w:proofErr w:type="spellEnd"/>
-      <w:r>
-        <w:rPr>
-          <w:color w:val="BFBFBF"/>
-          <w:lang w:val="en-US"/>
-        </w:rPr>
-        <w:t xml:space="preserve"> give away the programming language idea. I think I notice a lot of insecurities about people thinking it is a good idea or not. Maybe because I was trying to sell the idea, rather than just give it away? I get that I wanted a framework into which all of my ideas fit. I like some of the modularization of the concepts. But I do want to just cut away a few things. I think I am still trying to sell an idea, but then in a different way. I do not have the intention to sell it for cash, but I do want to not make it too ambitious, cover too much, so large in scope, that no one would pick it up anymore.</w:t>
+        <w:t>And lose the 'programming it out' part. And loose 'it is also a framework and an OS and any commonly used application'. It is actually quite hard for me to let go of that idea. I liked my playground back then. I wanted proof, that this could be used to realize software quicker, so one man can do what would have taken an army of programmers to do before. But I don't have that ambition anymore. Right now I just want to publically give away the programming language idea. I think I notice a lot of insecurities about people thinking it is a good idea or not. Maybe because I was trying to sell the idea, rather than just give it away? I get that I wanted a framework into which all of my ideas fit. I like some of the modularization of the concepts. But I do want to just cut away a few things. I think I am still trying to sell an idea, but then in a different way. I do not have the intention to sell it for cash, but I do want to not make it too ambitious, cover too much, so large in scope, that no one would pick it up anymore.</w:t>
       </w:r>
       <w:r>
         <w:rPr>
@@ -14682,23 +14262,7 @@
           <w:color w:val="BFBFBF"/>
           <w:lang w:val="en-US"/>
         </w:rPr>
-        <w:t xml:space="preserve"> the product. I have a </w:t>
-      </w:r>
-      <w:proofErr w:type="spellStart"/>
-      <w:r>
-        <w:rPr>
-          <w:color w:val="BFBFBF"/>
-          <w:lang w:val="en-US"/>
-        </w:rPr>
-        <w:t>canundrum</w:t>
-      </w:r>
-      <w:proofErr w:type="spellEnd"/>
-      <w:r>
-        <w:rPr>
-          <w:color w:val="BFBFBF"/>
-          <w:lang w:val="en-US"/>
-        </w:rPr>
-        <w:t>. I cannot describe the product without making the product, because the description is the product.</w:t>
+        <w:t xml:space="preserve"> the product. I have a canundrum. I cannot describe the product without making the product, because the description is the product.</w:t>
       </w:r>
     </w:p>
     <w:p>
@@ -15142,23 +14706,7 @@
           <w:color w:val="BFBFBF"/>
           <w:lang w:val="en-US"/>
         </w:rPr>
-        <w:t xml:space="preserve">* </w:t>
-      </w:r>
-      <w:proofErr w:type="spellStart"/>
-      <w:r>
-        <w:rPr>
-          <w:color w:val="BFBFBF"/>
-          <w:lang w:val="en-US"/>
-        </w:rPr>
-        <w:t>JMath</w:t>
-      </w:r>
-      <w:proofErr w:type="spellEnd"/>
-      <w:r>
-        <w:rPr>
-          <w:color w:val="BFBFBF"/>
-          <w:lang w:val="en-US"/>
-        </w:rPr>
-        <w:t xml:space="preserve"> 0.9 docs in Dutch</w:t>
+        <w:t>* JMath 0.9 docs in Dutch</w:t>
       </w:r>
     </w:p>
     <w:p>
@@ -15352,39 +14900,7 @@
           <w:color w:val="BFBFBF"/>
           <w:lang w:val="en-US"/>
         </w:rPr>
-        <w:t xml:space="preserve">The math as objects does have a link to how math can be made not intrinsic to the language, but an extension library, which can still be compiled to good old CPU instructions. That concept is interesting for the idea of the new computer </w:t>
-      </w:r>
-      <w:proofErr w:type="spellStart"/>
-      <w:r>
-        <w:rPr>
-          <w:color w:val="BFBFBF"/>
-          <w:lang w:val="en-US"/>
-        </w:rPr>
-        <w:t>langauge</w:t>
-      </w:r>
-      <w:proofErr w:type="spellEnd"/>
-      <w:r>
-        <w:rPr>
-          <w:color w:val="BFBFBF"/>
-          <w:lang w:val="en-US"/>
-        </w:rPr>
-        <w:t xml:space="preserve">. But... none of this documentation is well worded to </w:t>
-      </w:r>
-      <w:proofErr w:type="spellStart"/>
-      <w:r>
-        <w:rPr>
-          <w:color w:val="BFBFBF"/>
-          <w:lang w:val="en-US"/>
-        </w:rPr>
-        <w:t>suppord</w:t>
-      </w:r>
-      <w:proofErr w:type="spellEnd"/>
-      <w:r>
-        <w:rPr>
-          <w:color w:val="BFBFBF"/>
-          <w:lang w:val="en-US"/>
-        </w:rPr>
-        <w:t xml:space="preserve"> that concept...</w:t>
+        <w:t>The math as objects does have a link to how math can be made not intrinsic to the language, but an extension library, which can still be compiled to good old CPU instructions. That concept is interesting for the idea of the new computer langauge. But... none of this documentation is well worded to suppord that concept...</w:t>
       </w:r>
     </w:p>
     <w:p>

</xml_diff>

<commit_message>
Circle Language Spec Plan: Slight reformulations.
</commit_message>
<xml_diff>
--- a/Circle Language Spec Plan/1. Current/2019-08 Circle Language Spec Revamp Notes.docx
+++ b/Circle Language Spec Plan/1. Current/2019-08 Circle Language Spec Revamp Notes.docx
@@ -4669,7 +4669,21 @@
         <w:rPr>
           <w:lang w:val="en-US"/>
         </w:rPr>
-        <w:t>Limitation: I choose to not reorganize/resubdivide the sub projects. I choose to just change the wording.</w:t>
+        <w:t>Limitation: I choose to not reorganize/</w:t>
+      </w:r>
+      <w:proofErr w:type="spellStart"/>
+      <w:r>
+        <w:rPr>
+          <w:lang w:val="en-US"/>
+        </w:rPr>
+        <w:t>resubdivide</w:t>
+      </w:r>
+      <w:proofErr w:type="spellEnd"/>
+      <w:r>
+        <w:rPr>
+          <w:lang w:val="en-US"/>
+        </w:rPr>
+        <w:t xml:space="preserve"> the sub projects. I choose to just change the wording.</w:t>
       </w:r>
     </w:p>
     <w:p>
@@ -4751,13 +4765,29 @@
           <w:color w:val="FFC000"/>
           <w:lang w:val="en-US"/>
         </w:rPr>
-        <w:t xml:space="preserve"> Internet aS a</w:t>
-      </w:r>
+        <w:t xml:space="preserve"> Internet </w:t>
+      </w:r>
+      <w:proofErr w:type="spellStart"/>
       <w:r>
         <w:rPr>
           <w:color w:val="FFC000"/>
           <w:lang w:val="en-US"/>
         </w:rPr>
+        <w:t>aS</w:t>
+      </w:r>
+      <w:proofErr w:type="spellEnd"/>
+      <w:r>
+        <w:rPr>
+          <w:color w:val="FFC000"/>
+          <w:lang w:val="en-US"/>
+        </w:rPr>
+        <w:t xml:space="preserve"> a</w:t>
+      </w:r>
+      <w:r>
+        <w:rPr>
+          <w:color w:val="FFC000"/>
+          <w:lang w:val="en-US"/>
+        </w:rPr>
         <w:t>[N]</w:t>
       </w:r>
       <w:r>
@@ -5857,11 +5887,13 @@
           <w:numId w:val="25"/>
         </w:numPr>
         <w:rPr>
-          <w:lang w:val="en-US"/>
-        </w:rPr>
-      </w:pPr>
-      <w:r>
-        <w:rPr>
+          <w:color w:val="BFBFBF" w:themeColor="background1" w:themeShade="BF"/>
+          <w:lang w:val="en-US"/>
+        </w:rPr>
+      </w:pPr>
+      <w:r>
+        <w:rPr>
+          <w:color w:val="BFBFBF" w:themeColor="background1" w:themeShade="BF"/>
           <w:lang w:val="en-US"/>
         </w:rPr>
         <w:t>Text Code Spec Project Summary.docx</w:t>
@@ -5875,11 +5907,13 @@
           <w:numId w:val="25"/>
         </w:numPr>
         <w:rPr>
-          <w:lang w:val="en-US"/>
-        </w:rPr>
-      </w:pPr>
-      <w:r>
-        <w:rPr>
+          <w:color w:val="BFBFBF" w:themeColor="background1" w:themeShade="BF"/>
+          <w:lang w:val="en-US"/>
+        </w:rPr>
+      </w:pPr>
+      <w:r>
+        <w:rPr>
+          <w:color w:val="BFBFBF" w:themeColor="background1" w:themeShade="BF"/>
           <w:lang w:val="en-US"/>
         </w:rPr>
         <w:t>Out of scope</w:t>
@@ -5893,14 +5927,280 @@
           <w:numId w:val="25"/>
         </w:numPr>
         <w:rPr>
-          <w:lang w:val="en-US"/>
-        </w:rPr>
-      </w:pPr>
-      <w:r>
-        <w:rPr>
-          <w:lang w:val="en-US"/>
-        </w:rPr>
-        <w:t>But change the main project description too</w:t>
+          <w:color w:val="BFBFBF" w:themeColor="background1" w:themeShade="BF"/>
+          <w:lang w:val="en-US"/>
+        </w:rPr>
+      </w:pPr>
+      <w:r>
+        <w:rPr>
+          <w:color w:val="BFBFBF" w:themeColor="background1" w:themeShade="BF"/>
+          <w:lang w:val="en-US"/>
+        </w:rPr>
+        <w:t>But change the main project description too.</w:t>
+      </w:r>
+    </w:p>
+    <w:p>
+      <w:pPr>
+        <w:pStyle w:val="ListParagraph"/>
+        <w:numPr>
+          <w:ilvl w:val="0"/>
+          <w:numId w:val="25"/>
+        </w:numPr>
+        <w:rPr>
+          <w:lang w:val="en-US"/>
+        </w:rPr>
+      </w:pPr>
+      <w:r>
+        <w:rPr>
+          <w:lang w:val="en-US"/>
+        </w:rPr>
+        <w:t>Brainstorm:</w:t>
+      </w:r>
+    </w:p>
+    <w:p>
+      <w:pPr>
+        <w:pStyle w:val="ListParagraph"/>
+        <w:numPr>
+          <w:ilvl w:val="1"/>
+          <w:numId w:val="25"/>
+        </w:numPr>
+        <w:rPr>
+          <w:lang w:val="en-US"/>
+        </w:rPr>
+      </w:pPr>
+      <w:r>
+        <w:rPr>
+          <w:lang w:val="en-US"/>
+        </w:rPr>
+        <w:t>I was already putting things out of scope, not just reformulating. I</w:t>
+      </w:r>
+      <w:r>
+        <w:rPr>
+          <w:lang w:val="en-US"/>
+        </w:rPr>
+        <w:t xml:space="preserve"> have done</w:t>
+      </w:r>
+      <w:r>
+        <w:rPr>
+          <w:lang w:val="en-US"/>
+        </w:rPr>
+        <w:t xml:space="preserve"> that for the </w:t>
+      </w:r>
+      <w:r>
+        <w:rPr>
+          <w:lang w:val="en-US"/>
+        </w:rPr>
+        <w:t>F</w:t>
+      </w:r>
+      <w:r>
+        <w:rPr>
+          <w:lang w:val="en-US"/>
+        </w:rPr>
+        <w:t xml:space="preserve">uture projects, because putting it out of scope was easier than reformulating some of the difficult text. Maybe that rule does not hold up for reformulating the Done projects. I want to realize that the focus is on reformulation, not scoping. Only if it helps me </w:t>
+      </w:r>
+      <w:r>
+        <w:rPr>
+          <w:lang w:val="en-US"/>
+        </w:rPr>
+        <w:t xml:space="preserve">get through the </w:t>
+      </w:r>
+      <w:r>
+        <w:rPr>
+          <w:lang w:val="en-US"/>
+        </w:rPr>
+        <w:t>reformulat</w:t>
+      </w:r>
+      <w:r>
+        <w:rPr>
+          <w:lang w:val="en-US"/>
+        </w:rPr>
+        <w:t>ions</w:t>
+      </w:r>
+      <w:r>
+        <w:rPr>
+          <w:lang w:val="en-US"/>
+        </w:rPr>
+        <w:t>, I may want to also fine-tune the scoping in the planning docs.</w:t>
+      </w:r>
+    </w:p>
+    <w:p>
+      <w:pPr>
+        <w:pStyle w:val="ListParagraph"/>
+        <w:numPr>
+          <w:ilvl w:val="1"/>
+          <w:numId w:val="25"/>
+        </w:numPr>
+        <w:rPr>
+          <w:lang w:val="en-US"/>
+        </w:rPr>
+      </w:pPr>
+      <w:r>
+        <w:rPr>
+          <w:lang w:val="en-US"/>
+        </w:rPr>
+        <w:t xml:space="preserve">So </w:t>
+      </w:r>
+      <w:r>
+        <w:rPr>
+          <w:lang w:val="en-US"/>
+        </w:rPr>
+        <w:t>t</w:t>
+      </w:r>
+      <w:r>
+        <w:rPr>
+          <w:lang w:val="en-US"/>
+        </w:rPr>
+        <w:t xml:space="preserve">he same argument kind of applies. If I know it is out of scope, I can just move it without further </w:t>
+      </w:r>
+      <w:r>
+        <w:rPr>
+          <w:lang w:val="en-US"/>
+        </w:rPr>
+        <w:t>re</w:t>
+      </w:r>
+      <w:r>
+        <w:rPr>
+          <w:lang w:val="en-US"/>
+        </w:rPr>
+        <w:t>formulation.</w:t>
+      </w:r>
+    </w:p>
+    <w:p>
+      <w:pPr>
+        <w:pStyle w:val="ListParagraph"/>
+        <w:numPr>
+          <w:ilvl w:val="1"/>
+          <w:numId w:val="25"/>
+        </w:numPr>
+        <w:rPr>
+          <w:lang w:val="en-US"/>
+        </w:rPr>
+      </w:pPr>
+      <w:r>
+        <w:rPr>
+          <w:lang w:val="en-US"/>
+        </w:rPr>
+        <w:t>Fortunately I am quite clear on what I put out of scope.</w:t>
+      </w:r>
+    </w:p>
+    <w:p>
+      <w:pPr>
+        <w:pStyle w:val="ListParagraph"/>
+        <w:numPr>
+          <w:ilvl w:val="1"/>
+          <w:numId w:val="25"/>
+        </w:numPr>
+        <w:rPr>
+          <w:lang w:val="en-US"/>
+        </w:rPr>
+      </w:pPr>
+      <w:r>
+        <w:rPr>
+          <w:lang w:val="en-US"/>
+        </w:rPr>
+        <w:t xml:space="preserve">Q: </w:t>
+      </w:r>
+      <w:r>
+        <w:rPr>
+          <w:lang w:val="en-US"/>
+        </w:rPr>
+        <w:t>Will all 'fundamental principles' be put out of scope?</w:t>
+      </w:r>
+    </w:p>
+    <w:p>
+      <w:pPr>
+        <w:pStyle w:val="ListParagraph"/>
+        <w:numPr>
+          <w:ilvl w:val="1"/>
+          <w:numId w:val="25"/>
+        </w:numPr>
+        <w:rPr>
+          <w:lang w:val="en-US"/>
+        </w:rPr>
+      </w:pPr>
+      <w:r>
+        <w:rPr>
+          <w:lang w:val="en-US"/>
+        </w:rPr>
+        <w:t>Exp: Read some of the actual documentation.</w:t>
+      </w:r>
+    </w:p>
+    <w:p>
+      <w:pPr>
+        <w:pStyle w:val="ListParagraph"/>
+        <w:numPr>
+          <w:ilvl w:val="1"/>
+          <w:numId w:val="25"/>
+        </w:numPr>
+        <w:rPr>
+          <w:lang w:val="en-US"/>
+        </w:rPr>
+      </w:pPr>
+      <w:r>
+        <w:rPr>
+          <w:lang w:val="en-US"/>
+        </w:rPr>
+        <w:t>A: Yes, 'fundamental principles' is out of scope with the current ideas I have now.</w:t>
+      </w:r>
+    </w:p>
+    <w:p>
+      <w:pPr>
+        <w:pStyle w:val="ListParagraph"/>
+        <w:numPr>
+          <w:ilvl w:val="1"/>
+          <w:numId w:val="25"/>
+        </w:numPr>
+        <w:rPr>
+          <w:lang w:val="en-US"/>
+        </w:rPr>
+      </w:pPr>
+      <w:r>
+        <w:rPr>
+          <w:lang w:val="en-US"/>
+        </w:rPr>
+        <w:t xml:space="preserve">By the way: </w:t>
+      </w:r>
+      <w:r>
+        <w:rPr>
+          <w:lang w:val="en-US"/>
+        </w:rPr>
+        <w:t>I saw '</w:t>
+      </w:r>
+      <w:r>
+        <w:rPr>
+          <w:lang w:val="en-US"/>
+        </w:rPr>
+        <w:t>2. Concurrency</w:t>
+      </w:r>
+      <w:r>
+        <w:rPr>
+          <w:lang w:val="en-US"/>
+        </w:rPr>
+        <w:t>' under '</w:t>
+      </w:r>
+      <w:r>
+        <w:rPr>
+          <w:lang w:val="en-US"/>
+        </w:rPr>
+        <w:t>3. Operating System</w:t>
+      </w:r>
+      <w:r>
+        <w:rPr>
+          <w:lang w:val="en-US"/>
+        </w:rPr>
+        <w:t>' in the Circle Docs.</w:t>
+      </w:r>
+      <w:r>
+        <w:rPr>
+          <w:lang w:val="en-US"/>
+        </w:rPr>
+        <w:t xml:space="preserve"> I </w:t>
+      </w:r>
+      <w:r>
+        <w:rPr>
+          <w:lang w:val="en-US"/>
+        </w:rPr>
+        <w:t>couldn't find that content before</w:t>
       </w:r>
       <w:bookmarkStart w:id="11" w:name="_GoBack"/>
       <w:bookmarkEnd w:id="11"/>
@@ -5910,6 +6210,12 @@
         </w:rPr>
         <w:t>.</w:t>
       </w:r>
+      <w:r>
+        <w:rPr>
+          <w:lang w:val="en-US"/>
+        </w:rPr>
+        <w:t xml:space="preserve"> Found it.</w:t>
+      </w:r>
     </w:p>
     <w:p>
       <w:pPr>
@@ -6081,11 +6387,13 @@
           <w:numId w:val="25"/>
         </w:numPr>
         <w:rPr>
-          <w:lang w:val="en-US"/>
-        </w:rPr>
-      </w:pPr>
-      <w:r>
-        <w:rPr>
+          <w:color w:val="BFBFBF" w:themeColor="background1" w:themeShade="BF"/>
+          <w:lang w:val="en-US"/>
+        </w:rPr>
+      </w:pPr>
+      <w:r>
+        <w:rPr>
+          <w:color w:val="BFBFBF" w:themeColor="background1" w:themeShade="BF"/>
           <w:lang w:val="en-US"/>
         </w:rPr>
         <w:t>I did not read the content of the sub-projects or the idea box.</w:t>
@@ -6151,7 +6459,19 @@
         <w:rPr>
           <w:lang w:val="en-US"/>
         </w:rPr>
-        <w:t xml:space="preserve"> very good. I don't know if I need to change that. I also use I and you interchangedly when I talk about myself. Not sure if I have to change that. The plans sometimes talk in definites. Maybe openness is better language. Not sure if that's a problem.</w:t>
+        <w:t xml:space="preserve"> very good. I don't know if I need to change that. I also use I and you interchangedly when I talk about myself. Not sure if I have to change that. The plans sometimes talk in definites. Maybe openness is better language</w:t>
+      </w:r>
+      <w:r>
+        <w:rPr>
+          <w:lang w:val="en-US"/>
+        </w:rPr>
+        <w:t>, I mean more wiggle room in the wording</w:t>
+      </w:r>
+      <w:r>
+        <w:rPr>
+          <w:lang w:val="en-US"/>
+        </w:rPr>
+        <w:t>. Not sure if that's a problem.</w:t>
       </w:r>
     </w:p>
     <w:p>
@@ -6396,7 +6716,21 @@
         <w:rPr>
           <w:lang w:val="en-US"/>
         </w:rPr>
-        <w:t>How do I take interesting parts from the general Software System documentation and drop em somewhere in the Computer Language documentation.</w:t>
+        <w:t xml:space="preserve">How do I take interesting parts from the general Software System documentation and drop </w:t>
+      </w:r>
+      <w:proofErr w:type="spellStart"/>
+      <w:r>
+        <w:rPr>
+          <w:lang w:val="en-US"/>
+        </w:rPr>
+        <w:t>em</w:t>
+      </w:r>
+      <w:proofErr w:type="spellEnd"/>
+      <w:r>
+        <w:rPr>
+          <w:lang w:val="en-US"/>
+        </w:rPr>
+        <w:t xml:space="preserve"> somewhere in the Computer Language documentation.</w:t>
       </w:r>
     </w:p>
     <w:p>
@@ -6665,7 +6999,21 @@
         <w:rPr>
           <w:lang w:val="en-US"/>
         </w:rPr>
-        <w:t>. A method contained by a a class can access all the other private members of that class. In my efforts to generalize and make things interchangeable, this 'had to be</w:t>
+        <w:t xml:space="preserve">. A method contained by a </w:t>
+      </w:r>
+      <w:proofErr w:type="spellStart"/>
+      <w:r>
+        <w:rPr>
+          <w:lang w:val="en-US"/>
+        </w:rPr>
+        <w:t>a</w:t>
+      </w:r>
+      <w:proofErr w:type="spellEnd"/>
+      <w:r>
+        <w:rPr>
+          <w:lang w:val="en-US"/>
+        </w:rPr>
+        <w:t xml:space="preserve"> class can access all the other private members of that class. In my efforts to generalize and make things interchangeable, this 'had to be</w:t>
       </w:r>
       <w:r>
         <w:rPr>
@@ -6800,7 +7148,21 @@
         <w:rPr>
           <w:lang w:val="en-US"/>
         </w:rPr>
-        <w:t>The idea that the diagram expression should be canonical and unambiguously express anything from any computer language, might not be a rule I want to uphold in the Circle Language Spec doc. For instance if C# has certain rules for scoping of implied accessibility rules of members, you might not want to express that in a diagram. It sort of would make no sense if the diagrams are applied like a helper tool in Visual Studio to visualize certain aspects of C# code, to have symbols that disambiguate something, that is not unambiguous according to C#. The concept of canonicalizing things, may have a better place in Circle Language Broader View docs, I mean to isolate from the Circle Language Spec. A reason for unambiguous expression may only become clear, if you look at those ideas about possible broader applications of this notation: specifically where in a diagram you just switch from one source language to the next, by navigating the symbols. (E.g.: Now the diagram expresses something with C# as the source, navigate onward and you may see some diagram expressing something that came from JavaScript… the rules change, maybe the diagram expression should be unambiguous.) I think it is good and keeps it simpler and ideas less stuck on eachother, to speak in options for diagram expression. There is a general theme in the expression. It is not all wishy washy, but there is wiggle room for how to use it. Lots. I just want to share the idea, not impose how it should be used.</w:t>
+        <w:t xml:space="preserve">The idea that the diagram expression should be canonical and unambiguously express anything from any computer language, might not be a rule I want to uphold in the Circle Language Spec doc. For instance if C# has certain rules for scoping of implied accessibility rules of members, you might not want to express that in a diagram. It sort of would make no sense if the diagrams are applied like a helper tool in Visual Studio to visualize certain aspects of C# code, to have symbols that disambiguate something, that is not unambiguous according to C#. The concept of canonicalizing things, may have a better place in Circle Language Broader View docs, I mean to isolate from the Circle Language Spec. A reason for unambiguous expression may only become clear, if you look at those ideas about possible broader applications of this notation: specifically where in a diagram you just switch from one source language to the next, by navigating the symbols. (E.g.: Now the diagram expresses something with C# as the source, navigate onward and you may see some diagram expressing something that came from JavaScript… the rules change, maybe the diagram expression should be unambiguous.) I think it is good and keeps it simpler and ideas less stuck on </w:t>
+      </w:r>
+      <w:proofErr w:type="spellStart"/>
+      <w:r>
+        <w:rPr>
+          <w:lang w:val="en-US"/>
+        </w:rPr>
+        <w:t>eachother</w:t>
+      </w:r>
+      <w:proofErr w:type="spellEnd"/>
+      <w:r>
+        <w:rPr>
+          <w:lang w:val="en-US"/>
+        </w:rPr>
+        <w:t>, to speak in options for diagram expression. There is a general theme in the expression. It is not all wishy washy, but there is wiggle room for how to use it. Lots. I just want to share the idea, not impose how it should be used.</w:t>
       </w:r>
     </w:p>
     <w:p>
@@ -6976,7 +7338,21 @@
         <w:rPr>
           <w:lang w:val="en-US"/>
         </w:rPr>
-        <w:t xml:space="preserve"> Earlier anything language speccy would be still in the project definition, but deemed optional. This split up is by feeling it is part of the language or not part of the language. Now I actually have in mind 3 categories of things that kind of fall under that umbrella 'part of the language': Language Spec / Broader Perspective / Construct Proposals.</w:t>
+        <w:t xml:space="preserve"> Earlier anything language </w:t>
+      </w:r>
+      <w:proofErr w:type="spellStart"/>
+      <w:r>
+        <w:rPr>
+          <w:lang w:val="en-US"/>
+        </w:rPr>
+        <w:t>speccy</w:t>
+      </w:r>
+      <w:proofErr w:type="spellEnd"/>
+      <w:r>
+        <w:rPr>
+          <w:lang w:val="en-US"/>
+        </w:rPr>
+        <w:t xml:space="preserve"> would be still in the project definition, but deemed optional. This split up is by feeling it is part of the language or not part of the language. Now I actually have in mind 3 categories of things that kind of fall under that umbrella 'part of the language': Language Spec / Broader Perspective / Construct Proposals.</w:t>
       </w:r>
     </w:p>
     <w:p>
@@ -7085,7 +7461,87 @@
           <w:color w:val="FFC000"/>
           <w:lang w:val="en-US"/>
         </w:rPr>
-        <w:t>I thought MD would be the way to go with this project compared to docx. But I have doubts if MD is the better way to go. I keep getting stressed out about those doubts. It makes my decisions on what to do with the documents (formatting) harder, because I just am so unsure about this. What I would like is to have a good MD editor. I just hope some of the difficulties editing MD compared to docx can be taken away by a good tool. Also: I think MD will be vieweable and better indexeable on the internet, but I have not really thoroughly seen that confirmed. The main problems with MD editing I have is navigating headings and sections around and viewing the outcome of my formattings better as I type the MD in. The doubts about indexing: I know GitHub can show the MD in nice formatting, but will a lot of MD's actually be nicely navigatable? Will those MD's actually be indexed, or does that only count for e.g. the REAME.MD in the root dir of a git repository? another doubt about MD is: can I be satisfied with some of the tools that convert docx to MD? Will that all be doable? It's so many articles. Can I do it in bulk? Will I merge more articles into one making converting one by one by hand better. How does it work with links but especially with images? All those doubts made me postpone decisions about converting things to MD, but that makes me burdened with formatting docx's making them look nice, which is not that useful if I am going to convert all of that to MD anyway. That last argument does not seem very strong to me. If I know that MD indexes well, that might already make some decisions to go for MD easier, when I decide e.g. about small documents.</w:t>
+        <w:t xml:space="preserve">I thought MD would be the way to go with this project compared to docx. But I have doubts if MD is the better way to go. I keep getting stressed out about those doubts. It makes my decisions on what to do with the documents (formatting) harder, because I just am so unsure about this. What I would like is to have a good MD editor. I just hope some of the difficulties editing MD compared to docx can be taken away by a good tool. Also: I think MD will be </w:t>
+      </w:r>
+      <w:proofErr w:type="spellStart"/>
+      <w:r>
+        <w:rPr>
+          <w:color w:val="FFC000"/>
+          <w:lang w:val="en-US"/>
+        </w:rPr>
+        <w:t>vieweable</w:t>
+      </w:r>
+      <w:proofErr w:type="spellEnd"/>
+      <w:r>
+        <w:rPr>
+          <w:color w:val="FFC000"/>
+          <w:lang w:val="en-US"/>
+        </w:rPr>
+        <w:t xml:space="preserve"> and better </w:t>
+      </w:r>
+      <w:proofErr w:type="spellStart"/>
+      <w:r>
+        <w:rPr>
+          <w:color w:val="FFC000"/>
+          <w:lang w:val="en-US"/>
+        </w:rPr>
+        <w:t>indexeable</w:t>
+      </w:r>
+      <w:proofErr w:type="spellEnd"/>
+      <w:r>
+        <w:rPr>
+          <w:color w:val="FFC000"/>
+          <w:lang w:val="en-US"/>
+        </w:rPr>
+        <w:t xml:space="preserve"> on the internet, but I have not really thoroughly seen that confirmed. The main problems with MD editing I have is navigating headings and sections around and viewing the outcome of my </w:t>
+      </w:r>
+      <w:proofErr w:type="spellStart"/>
+      <w:r>
+        <w:rPr>
+          <w:color w:val="FFC000"/>
+          <w:lang w:val="en-US"/>
+        </w:rPr>
+        <w:t>formattings</w:t>
+      </w:r>
+      <w:proofErr w:type="spellEnd"/>
+      <w:r>
+        <w:rPr>
+          <w:color w:val="FFC000"/>
+          <w:lang w:val="en-US"/>
+        </w:rPr>
+        <w:t xml:space="preserve"> better as I type the MD in. The doubts about indexing: I know GitHub can show the MD in nice formatting, but will a lot of MD's actually be nicely </w:t>
+      </w:r>
+      <w:proofErr w:type="spellStart"/>
+      <w:r>
+        <w:rPr>
+          <w:color w:val="FFC000"/>
+          <w:lang w:val="en-US"/>
+        </w:rPr>
+        <w:t>navigatable</w:t>
+      </w:r>
+      <w:proofErr w:type="spellEnd"/>
+      <w:r>
+        <w:rPr>
+          <w:color w:val="FFC000"/>
+          <w:lang w:val="en-US"/>
+        </w:rPr>
+        <w:t xml:space="preserve">? Will those MD's actually be indexed, or does that only count for e.g. the REAME.MD in the root </w:t>
+      </w:r>
+      <w:proofErr w:type="spellStart"/>
+      <w:r>
+        <w:rPr>
+          <w:color w:val="FFC000"/>
+          <w:lang w:val="en-US"/>
+        </w:rPr>
+        <w:t>dir</w:t>
+      </w:r>
+      <w:proofErr w:type="spellEnd"/>
+      <w:r>
+        <w:rPr>
+          <w:color w:val="FFC000"/>
+          <w:lang w:val="en-US"/>
+        </w:rPr>
+        <w:t xml:space="preserve"> of a git repository? another doubt about MD is: can I be satisfied with some of the tools that convert docx to MD? Will that all be doable? It's so many articles. Can I do it in bulk? Will I merge more articles into one making converting one by one by hand better. How does it work with links but especially with images? All those doubts made me postpone decisions about converting things to MD, but that makes me burdened with formatting docx's making them look nice, which is not that useful if I am going to convert all of that to MD anyway. That last argument does not seem very strong to me. If I know that MD indexes well, that might already make some decisions to go for MD easier, when I decide e.g. about small documents.</w:t>
       </w:r>
     </w:p>
     <w:p>
@@ -7225,7 +7681,23 @@
           <w:color w:val="FFC000"/>
           <w:lang w:val="en-US"/>
         </w:rPr>
-        <w:t>I found out relative links to images work nicely in MD on github.</w:t>
+        <w:t xml:space="preserve">I found out relative links to images work nicely in MD on </w:t>
+      </w:r>
+      <w:proofErr w:type="spellStart"/>
+      <w:r>
+        <w:rPr>
+          <w:color w:val="FFC000"/>
+          <w:lang w:val="en-US"/>
+        </w:rPr>
+        <w:t>github</w:t>
+      </w:r>
+      <w:proofErr w:type="spellEnd"/>
+      <w:r>
+        <w:rPr>
+          <w:color w:val="FFC000"/>
+          <w:lang w:val="en-US"/>
+        </w:rPr>
+        <w:t>.</w:t>
       </w:r>
     </w:p>
     <w:p>
@@ -7545,7 +8017,23 @@
           <w:color w:val="FFC000"/>
           <w:lang w:val="en-US"/>
         </w:rPr>
-        <w:t>It would help me to know if MD really has those advantanges. Otherwise I would keep being confused about whether or not I should convert to MD.</w:t>
+        <w:t xml:space="preserve">It would help me to know if MD really has those </w:t>
+      </w:r>
+      <w:proofErr w:type="spellStart"/>
+      <w:r>
+        <w:rPr>
+          <w:color w:val="FFC000"/>
+          <w:lang w:val="en-US"/>
+        </w:rPr>
+        <w:t>advantanges</w:t>
+      </w:r>
+      <w:proofErr w:type="spellEnd"/>
+      <w:r>
+        <w:rPr>
+          <w:color w:val="FFC000"/>
+          <w:lang w:val="en-US"/>
+        </w:rPr>
+        <w:t>. Otherwise I would keep being confused about whether or not I should convert to MD.</w:t>
       </w:r>
     </w:p>
     <w:p>
@@ -7620,18 +8108,27 @@
           <w:lang w:val="en-US"/>
         </w:rPr>
       </w:pPr>
+      <w:proofErr w:type="spellStart"/>
       <w:r>
         <w:rPr>
           <w:color w:val="FFC000"/>
           <w:lang w:val="en-US"/>
         </w:rPr>
-        <w:t xml:space="preserve">Pandoc: I did not like it. It was expecting a user interface, but I got a command line interface. Also, the output from docx to MD is not </w:t>
-      </w:r>
+        <w:t>Pandoc</w:t>
+      </w:r>
+      <w:proofErr w:type="spellEnd"/>
       <w:r>
         <w:rPr>
           <w:color w:val="FFC000"/>
           <w:lang w:val="en-US"/>
         </w:rPr>
+        <w:t xml:space="preserve">: I did not like it. It was expecting a user interface, but I got a command line interface. Also, the output from docx to MD is not </w:t>
+      </w:r>
+      <w:r>
+        <w:rPr>
+          <w:color w:val="FFC000"/>
+          <w:lang w:val="en-US"/>
+        </w:rPr>
         <w:t>what I expected</w:t>
       </w:r>
       <w:r>
@@ -7639,13 +8136,29 @@
           <w:color w:val="FFC000"/>
           <w:lang w:val="en-US"/>
         </w:rPr>
-        <w:t>. I got quote markup &gt; for just indentation and a dashed bulleted list got the dashes escaped or something \-. The check list style for GitHub that's kind a sorta already MD format, got escaped it seemed.</w:t>
-      </w:r>
+        <w:t xml:space="preserve">. I got quote markup &gt; for just indentation and a dashed bulleted list got the dashes escaped or something \-. The check list style for GitHub that's kind a </w:t>
+      </w:r>
+      <w:proofErr w:type="spellStart"/>
       <w:r>
         <w:rPr>
           <w:color w:val="FFC000"/>
           <w:lang w:val="en-US"/>
         </w:rPr>
+        <w:t>sorta</w:t>
+      </w:r>
+      <w:proofErr w:type="spellEnd"/>
+      <w:r>
+        <w:rPr>
+          <w:color w:val="FFC000"/>
+          <w:lang w:val="en-US"/>
+        </w:rPr>
+        <w:t xml:space="preserve"> already MD format, got escaped it seemed.</w:t>
+      </w:r>
+      <w:r>
+        <w:rPr>
+          <w:color w:val="FFC000"/>
+          <w:lang w:val="en-US"/>
+        </w:rPr>
         <w:t xml:space="preserve"> </w:t>
       </w:r>
       <w:r>
@@ -7660,13 +8173,22 @@
           <w:color w:val="FFC000"/>
           <w:lang w:val="en-US"/>
         </w:rPr>
-        <w:t>So sorry, pandoc</w:t>
-      </w:r>
+        <w:t xml:space="preserve">So sorry, </w:t>
+      </w:r>
+      <w:proofErr w:type="spellStart"/>
       <w:r>
         <w:rPr>
           <w:color w:val="FFC000"/>
           <w:lang w:val="en-US"/>
         </w:rPr>
+        <w:t>pandoc</w:t>
+      </w:r>
+      <w:proofErr w:type="spellEnd"/>
+      <w:r>
+        <w:rPr>
+          <w:color w:val="FFC000"/>
+          <w:lang w:val="en-US"/>
+        </w:rPr>
         <w:t>.</w:t>
       </w:r>
       <w:r>
@@ -7728,7 +8250,23 @@
           <w:color w:val="FFC000"/>
           <w:lang w:val="en-US"/>
         </w:rPr>
-        <w:t>But I am going into reseach again, and that is not what I want to deeply into. I do not have the energy.</w:t>
+        <w:t xml:space="preserve">But I am going into </w:t>
+      </w:r>
+      <w:proofErr w:type="spellStart"/>
+      <w:r>
+        <w:rPr>
+          <w:color w:val="FFC000"/>
+          <w:lang w:val="en-US"/>
+        </w:rPr>
+        <w:t>reseach</w:t>
+      </w:r>
+      <w:proofErr w:type="spellEnd"/>
+      <w:r>
+        <w:rPr>
+          <w:color w:val="FFC000"/>
+          <w:lang w:val="en-US"/>
+        </w:rPr>
+        <w:t xml:space="preserve"> again, and that is not what I want to deeply into. I do not have the energy.</w:t>
       </w:r>
     </w:p>
     <w:p>
@@ -7907,7 +8445,21 @@
         <w:rPr>
           <w:lang w:val="en-US"/>
         </w:rPr>
-        <w:t>The work might be modularized. I am not attacted to how CSS3 is modularized, each piece of specs with a different state of being finished up. It seems messy. But I can employ the same organization to accept certain concepts are just more crystalized out than others, making it easier to share, even in an unfinished state, and stimulating keeping things separated and separately usable even when other parts are just really still messy.</w:t>
+        <w:t xml:space="preserve">The work might be modularized. I am not </w:t>
+      </w:r>
+      <w:proofErr w:type="spellStart"/>
+      <w:r>
+        <w:rPr>
+          <w:lang w:val="en-US"/>
+        </w:rPr>
+        <w:t>attacted</w:t>
+      </w:r>
+      <w:proofErr w:type="spellEnd"/>
+      <w:r>
+        <w:rPr>
+          <w:lang w:val="en-US"/>
+        </w:rPr>
+        <w:t xml:space="preserve"> to how CSS3 is modularized, each piece of specs with a different state of being finished up. It seems messy. But I can employ the same organization to accept certain concepts are just more crystalized out than others, making it easier to share, even in an unfinished state, and stimulating keeping things separated and separately usable even when other parts are just really still messy.</w:t>
       </w:r>
     </w:p>
     <w:p>
@@ -7924,7 +8476,21 @@
         <w:rPr>
           <w:lang w:val="en-US"/>
         </w:rPr>
-        <w:t>I seem to have had several goals fighting over eachother, in projects done long ago about this documentation:</w:t>
+        <w:t xml:space="preserve">I seem to have had several goals fighting over </w:t>
+      </w:r>
+      <w:proofErr w:type="spellStart"/>
+      <w:r>
+        <w:rPr>
+          <w:lang w:val="en-US"/>
+        </w:rPr>
+        <w:t>eachother</w:t>
+      </w:r>
+      <w:proofErr w:type="spellEnd"/>
+      <w:r>
+        <w:rPr>
+          <w:lang w:val="en-US"/>
+        </w:rPr>
+        <w:t>, in projects done long ago about this documentation:</w:t>
       </w:r>
     </w:p>
     <w:p>
@@ -8084,7 +8650,21 @@
         <w:rPr>
           <w:lang w:val="en-US"/>
         </w:rPr>
-        <w:t>I notice I talk a lot about implementation rather than notation. For instance: Does a dashed circle mean it is used as a class, enforced to be a class, static inside its container, how does it work in the system interfaces? What if it is just the notation that is a good idea, what if the implementation isn't. That might even make system interfaces' precise definition not important or maybe just subjected to diagrams drawn out to represent things from another language, like C#. C# getters and setters might be in a system interface notation. But setting an object reference's interface dynamically in runtime… may be too much of an implementation detail. I think it is a language definition / runtime implementation separation. In think the engineers at Microsoft might be right about developing language spec / runtime / framework / compiler quasi-independently. Maybe I can be inspired by that and make my language definition a litte simpler. I am subjected to the pitfall of wa</w:t>
+        <w:t xml:space="preserve">I notice I talk a lot about implementation rather than notation. For instance: Does a dashed circle mean it is used as a class, enforced to be a class, static inside its container, how does it work in the system interfaces? What if it is just the notation that is a good idea, what if the implementation isn't. That might even make system interfaces' precise definition not important or maybe just subjected to diagrams drawn out to represent things from another language, like C#. C# getters and setters might be in a system interface notation. But setting an object reference's interface dynamically in runtime… may be too much of an implementation detail. I think it is a language definition / runtime implementation separation. In think the engineers at Microsoft might be right about developing language spec / runtime / framework / compiler quasi-independently. Maybe I can be inspired by that and make my language definition a </w:t>
+      </w:r>
+      <w:proofErr w:type="spellStart"/>
+      <w:r>
+        <w:rPr>
+          <w:lang w:val="en-US"/>
+        </w:rPr>
+        <w:t>litte</w:t>
+      </w:r>
+      <w:proofErr w:type="spellEnd"/>
+      <w:r>
+        <w:rPr>
+          <w:lang w:val="en-US"/>
+        </w:rPr>
+        <w:t xml:space="preserve"> simpler. I am subjected to the pitfall of wa</w:t>
       </w:r>
       <w:r>
         <w:rPr>
@@ -9304,7 +9884,23 @@
           <w:color w:val="BFBFBF" w:themeColor="background1" w:themeShade="BF"/>
           <w:lang w:val="en-US"/>
         </w:rPr>
-        <w:t>&gt; They use different templates, so this formatting and making consisntent, probably does not apply to those.</w:t>
+        <w:t xml:space="preserve">&gt; They use different templates, so this formatting and making </w:t>
+      </w:r>
+      <w:proofErr w:type="spellStart"/>
+      <w:r>
+        <w:rPr>
+          <w:color w:val="BFBFBF" w:themeColor="background1" w:themeShade="BF"/>
+          <w:lang w:val="en-US"/>
+        </w:rPr>
+        <w:t>consisntent</w:t>
+      </w:r>
+      <w:proofErr w:type="spellEnd"/>
+      <w:r>
+        <w:rPr>
+          <w:color w:val="BFBFBF" w:themeColor="background1" w:themeShade="BF"/>
+          <w:lang w:val="en-US"/>
+        </w:rPr>
+        <w:t>, probably does not apply to those.</w:t>
       </w:r>
     </w:p>
     <w:p>
@@ -9820,7 +10416,23 @@
           <w:color w:val="BFBFBF" w:themeColor="background1" w:themeShade="BF"/>
           <w:lang w:val="en-US"/>
         </w:rPr>
-        <w:t>Do I update that now? Or do I see that as replanning that should be done later? Don't know. It just looks inconsistent this way.</w:t>
+        <w:t xml:space="preserve">Do I update that now? Or do I see that as </w:t>
+      </w:r>
+      <w:proofErr w:type="spellStart"/>
+      <w:r>
+        <w:rPr>
+          <w:color w:val="BFBFBF" w:themeColor="background1" w:themeShade="BF"/>
+          <w:lang w:val="en-US"/>
+        </w:rPr>
+        <w:t>replanning</w:t>
+      </w:r>
+      <w:proofErr w:type="spellEnd"/>
+      <w:r>
+        <w:rPr>
+          <w:color w:val="BFBFBF" w:themeColor="background1" w:themeShade="BF"/>
+          <w:lang w:val="en-US"/>
+        </w:rPr>
+        <w:t xml:space="preserve"> that should be done later? Don't know. It just looks inconsistent this way.</w:t>
       </w:r>
     </w:p>
     <w:p>
@@ -10349,7 +10961,23 @@
           <w:color w:val="BFBFBF" w:themeColor="background1" w:themeShade="BF"/>
           <w:lang w:val="en-US"/>
         </w:rPr>
-        <w:t>Exp: Windows 7 File Explorer. "D:\Source\JJs Software\Project Docs\Circle Language Spec Plan". Search "content:Joost".</w:t>
+        <w:t>Exp: Windows 7 File Explorer. "D:\Source\JJs Software\Project Docs\Circle Language Spec Plan". Search "</w:t>
+      </w:r>
+      <w:proofErr w:type="spellStart"/>
+      <w:r>
+        <w:rPr>
+          <w:color w:val="BFBFBF" w:themeColor="background1" w:themeShade="BF"/>
+          <w:lang w:val="en-US"/>
+        </w:rPr>
+        <w:t>content:Joost</w:t>
+      </w:r>
+      <w:proofErr w:type="spellEnd"/>
+      <w:r>
+        <w:rPr>
+          <w:color w:val="BFBFBF" w:themeColor="background1" w:themeShade="BF"/>
+          <w:lang w:val="en-US"/>
+        </w:rPr>
+        <w:t>".</w:t>
       </w:r>
     </w:p>
     <w:p>
@@ -10726,7 +11354,39 @@
           <w:color w:val="BFBFBF"/>
           <w:lang w:val="en-US"/>
         </w:rPr>
-        <w:t>The 'Out-of-Scope' document os currently not just postponed items of the Circle Language Spec, but more than that: not even considered part of the Circle Language Spec proect at all anymore.</w:t>
+        <w:t xml:space="preserve">The 'Out-of-Scope' document </w:t>
+      </w:r>
+      <w:proofErr w:type="spellStart"/>
+      <w:r>
+        <w:rPr>
+          <w:color w:val="BFBFBF"/>
+          <w:lang w:val="en-US"/>
+        </w:rPr>
+        <w:t>os</w:t>
+      </w:r>
+      <w:proofErr w:type="spellEnd"/>
+      <w:r>
+        <w:rPr>
+          <w:color w:val="BFBFBF"/>
+          <w:lang w:val="en-US"/>
+        </w:rPr>
+        <w:t xml:space="preserve"> currently not just postponed items of the Circle Language Spec, but more than that: not even considered part of the Circle Language Spec </w:t>
+      </w:r>
+      <w:proofErr w:type="spellStart"/>
+      <w:r>
+        <w:rPr>
+          <w:color w:val="BFBFBF"/>
+          <w:lang w:val="en-US"/>
+        </w:rPr>
+        <w:t>proect</w:t>
+      </w:r>
+      <w:proofErr w:type="spellEnd"/>
+      <w:r>
+        <w:rPr>
+          <w:color w:val="BFBFBF"/>
+          <w:lang w:val="en-US"/>
+        </w:rPr>
+        <w:t xml:space="preserve"> at all anymore.</w:t>
       </w:r>
     </w:p>
     <w:p>
@@ -12498,7 +13158,23 @@
           <w:color w:val="BFBFBF"/>
           <w:lang w:val="en-US"/>
         </w:rPr>
-        <w:t>The reason for calling it that, is to make it clearer what the project entains, separating it better from the super-project with the name 'Circle Docs', so that there is a clear distinction that one is about programming and the other is about documentation.</w:t>
+        <w:t xml:space="preserve">The reason for calling it that, is to make it clearer what the project </w:t>
+      </w:r>
+      <w:proofErr w:type="spellStart"/>
+      <w:r>
+        <w:rPr>
+          <w:color w:val="BFBFBF"/>
+          <w:lang w:val="en-US"/>
+        </w:rPr>
+        <w:t>entains</w:t>
+      </w:r>
+      <w:proofErr w:type="spellEnd"/>
+      <w:r>
+        <w:rPr>
+          <w:color w:val="BFBFBF"/>
+          <w:lang w:val="en-US"/>
+        </w:rPr>
+        <w:t>, separating it better from the super-project with the name 'Circle Docs', so that there is a clear distinction that one is about programming and the other is about documentation.</w:t>
       </w:r>
     </w:p>
     <w:p>
@@ -12725,7 +13401,23 @@
           <w:color w:val="BFBFBF"/>
           <w:lang w:val="en-US"/>
         </w:rPr>
-        <w:t>Circle Language Design is also an option. 'Specification' may raise expectations about finishedness.</w:t>
+        <w:t xml:space="preserve">Circle Language Design is also an option. 'Specification' may raise expectations about </w:t>
+      </w:r>
+      <w:proofErr w:type="spellStart"/>
+      <w:r>
+        <w:rPr>
+          <w:color w:val="BFBFBF"/>
+          <w:lang w:val="en-US"/>
+        </w:rPr>
+        <w:t>finishedness</w:t>
+      </w:r>
+      <w:proofErr w:type="spellEnd"/>
+      <w:r>
+        <w:rPr>
+          <w:color w:val="BFBFBF"/>
+          <w:lang w:val="en-US"/>
+        </w:rPr>
+        <w:t>.</w:t>
       </w:r>
     </w:p>
     <w:p>
@@ -12782,7 +13474,23 @@
           <w:color w:val="BFBFBF"/>
           <w:lang w:val="en-US"/>
         </w:rPr>
-        <w:t>'Specification': suggests finishedness, but does it? CSS is all sorts unfinished modules.</w:t>
+        <w:t xml:space="preserve">'Specification': suggests </w:t>
+      </w:r>
+      <w:proofErr w:type="spellStart"/>
+      <w:r>
+        <w:rPr>
+          <w:color w:val="BFBFBF"/>
+          <w:lang w:val="en-US"/>
+        </w:rPr>
+        <w:t>finishedness</w:t>
+      </w:r>
+      <w:proofErr w:type="spellEnd"/>
+      <w:r>
+        <w:rPr>
+          <w:color w:val="BFBFBF"/>
+          <w:lang w:val="en-US"/>
+        </w:rPr>
+        <w:t>, but does it? CSS is all sorts unfinished modules.</w:t>
       </w:r>
     </w:p>
     <w:p>
@@ -13200,7 +13908,23 @@
           <w:color w:val="BFBFBF"/>
           <w:lang w:val="en-US"/>
         </w:rPr>
-        <w:t>Then it is basically just loose ideas, that might have been given a too prominent place. Maybe put it elsewhere, if it is just unhelpful for visual overview, perhaps. &gt; Some are more than that. I keep em this way.</w:t>
+        <w:t xml:space="preserve">Then it is basically just loose ideas, that might have been given a too prominent place. Maybe put it elsewhere, if it is just unhelpful for visual overview, perhaps. &gt; Some are more than that. I keep </w:t>
+      </w:r>
+      <w:proofErr w:type="spellStart"/>
+      <w:r>
+        <w:rPr>
+          <w:color w:val="BFBFBF"/>
+          <w:lang w:val="en-US"/>
+        </w:rPr>
+        <w:t>em</w:t>
+      </w:r>
+      <w:proofErr w:type="spellEnd"/>
+      <w:r>
+        <w:rPr>
+          <w:color w:val="BFBFBF"/>
+          <w:lang w:val="en-US"/>
+        </w:rPr>
+        <w:t xml:space="preserve"> this way.</w:t>
       </w:r>
     </w:p>
     <w:p>
@@ -13619,7 +14343,23 @@
           <w:color w:val="BFBFBF"/>
           <w:lang w:val="en-US"/>
         </w:rPr>
-        <w:t>That does not take away I want to split topics in these planning docs between language design one one end and programming at the other.</w:t>
+        <w:t xml:space="preserve">That does not take away I want to split topics in these planning docs between language design one </w:t>
+      </w:r>
+      <w:proofErr w:type="spellStart"/>
+      <w:r>
+        <w:rPr>
+          <w:color w:val="BFBFBF"/>
+          <w:lang w:val="en-US"/>
+        </w:rPr>
+        <w:t>one</w:t>
+      </w:r>
+      <w:proofErr w:type="spellEnd"/>
+      <w:r>
+        <w:rPr>
+          <w:color w:val="BFBFBF"/>
+          <w:lang w:val="en-US"/>
+        </w:rPr>
+        <w:t xml:space="preserve"> end and programming at the other.</w:t>
       </w:r>
     </w:p>
     <w:p>
@@ -13713,7 +14453,23 @@
           <w:color w:val="BFBFBF"/>
           <w:lang w:val="en-US"/>
         </w:rPr>
-        <w:t>Maybe I should just make 2 project folders eventually in the Project Docs repository: one for the new computer language and one for the rest, that are much like eachother, but one stripped down to computer language functional design topics, and the other in which to dump the rest: anything deemed out-of-scope of the entire new computer language topic. Those are different than topics out-of-scope because postponed, but still much to do with the new computer language. Maybe at first, even 'worse', I make 2 documents in each folder: One with topics that belong to the new computer language, and another document much like it, in which the rest is put, that I would want to leave out of it.</w:t>
+        <w:t xml:space="preserve">Maybe I should just make 2 project folders eventually in the Project Docs repository: one for the new computer language and one for the rest, that are much like </w:t>
+      </w:r>
+      <w:proofErr w:type="spellStart"/>
+      <w:r>
+        <w:rPr>
+          <w:color w:val="BFBFBF"/>
+          <w:lang w:val="en-US"/>
+        </w:rPr>
+        <w:t>eachother</w:t>
+      </w:r>
+      <w:proofErr w:type="spellEnd"/>
+      <w:r>
+        <w:rPr>
+          <w:color w:val="BFBFBF"/>
+          <w:lang w:val="en-US"/>
+        </w:rPr>
+        <w:t>, but one stripped down to computer language functional design topics, and the other in which to dump the rest: anything deemed out-of-scope of the entire new computer language topic. Those are different than topics out-of-scope because postponed, but still much to do with the new computer language. Maybe at first, even 'worse', I make 2 documents in each folder: One with topics that belong to the new computer language, and another document much like it, in which the rest is put, that I would want to leave out of it.</w:t>
       </w:r>
     </w:p>
     <w:p>
@@ -13776,7 +14532,23 @@
           <w:color w:val="BFBFBF"/>
           <w:lang w:val="en-US"/>
         </w:rPr>
-        <w:t>And lose the 'programming it out' part. And loose 'it is also a framework and an OS and any commonly used application'. It is actually quite hard for me to let go of that idea. I liked my playground back then. I wanted proof, that this could be used to realize software quicker, so one man can do what would have taken an army of programmers to do before. But I don't have that ambition anymore. Right now I just want to publically give away the programming language idea. I think I notice a lot of insecurities about people thinking it is a good idea or not. Maybe because I was trying to sell the idea, rather than just give it away? I get that I wanted a framework into which all of my ideas fit. I like some of the modularization of the concepts. But I do want to just cut away a few things. I think I am still trying to sell an idea, but then in a different way. I do not have the intention to sell it for cash, but I do want to not make it too ambitious, cover too much, so large in scope, that no one would pick it up anymore.</w:t>
+        <w:t xml:space="preserve">And lose the 'programming it out' part. And loose 'it is also a framework and an OS and any commonly used application'. It is actually quite hard for me to let go of that idea. I liked my playground back then. I wanted proof, that this could be used to realize software quicker, so one man can do what would have taken an army of programmers to do before. But I don't have that ambition anymore. Right now I just want to </w:t>
+      </w:r>
+      <w:proofErr w:type="spellStart"/>
+      <w:r>
+        <w:rPr>
+          <w:color w:val="BFBFBF"/>
+          <w:lang w:val="en-US"/>
+        </w:rPr>
+        <w:t>publically</w:t>
+      </w:r>
+      <w:proofErr w:type="spellEnd"/>
+      <w:r>
+        <w:rPr>
+          <w:color w:val="BFBFBF"/>
+          <w:lang w:val="en-US"/>
+        </w:rPr>
+        <w:t xml:space="preserve"> give away the programming language idea. I think I notice a lot of insecurities about people thinking it is a good idea or not. Maybe because I was trying to sell the idea, rather than just give it away? I get that I wanted a framework into which all of my ideas fit. I like some of the modularization of the concepts. But I do want to just cut away a few things. I think I am still trying to sell an idea, but then in a different way. I do not have the intention to sell it for cash, but I do want to not make it too ambitious, cover too much, so large in scope, that no one would pick it up anymore.</w:t>
       </w:r>
       <w:r>
         <w:rPr>
@@ -14262,7 +15034,23 @@
           <w:color w:val="BFBFBF"/>
           <w:lang w:val="en-US"/>
         </w:rPr>
-        <w:t xml:space="preserve"> the product. I have a canundrum. I cannot describe the product without making the product, because the description is the product.</w:t>
+        <w:t xml:space="preserve"> the product. I have a </w:t>
+      </w:r>
+      <w:proofErr w:type="spellStart"/>
+      <w:r>
+        <w:rPr>
+          <w:color w:val="BFBFBF"/>
+          <w:lang w:val="en-US"/>
+        </w:rPr>
+        <w:t>canundrum</w:t>
+      </w:r>
+      <w:proofErr w:type="spellEnd"/>
+      <w:r>
+        <w:rPr>
+          <w:color w:val="BFBFBF"/>
+          <w:lang w:val="en-US"/>
+        </w:rPr>
+        <w:t>. I cannot describe the product without making the product, because the description is the product.</w:t>
       </w:r>
     </w:p>
     <w:p>
@@ -14706,7 +15494,23 @@
           <w:color w:val="BFBFBF"/>
           <w:lang w:val="en-US"/>
         </w:rPr>
-        <w:t>* JMath 0.9 docs in Dutch</w:t>
+        <w:t xml:space="preserve">* </w:t>
+      </w:r>
+      <w:proofErr w:type="spellStart"/>
+      <w:r>
+        <w:rPr>
+          <w:color w:val="BFBFBF"/>
+          <w:lang w:val="en-US"/>
+        </w:rPr>
+        <w:t>JMath</w:t>
+      </w:r>
+      <w:proofErr w:type="spellEnd"/>
+      <w:r>
+        <w:rPr>
+          <w:color w:val="BFBFBF"/>
+          <w:lang w:val="en-US"/>
+        </w:rPr>
+        <w:t xml:space="preserve"> 0.9 docs in Dutch</w:t>
       </w:r>
     </w:p>
     <w:p>
@@ -14900,7 +15704,39 @@
           <w:color w:val="BFBFBF"/>
           <w:lang w:val="en-US"/>
         </w:rPr>
-        <w:t>The math as objects does have a link to how math can be made not intrinsic to the language, but an extension library, which can still be compiled to good old CPU instructions. That concept is interesting for the idea of the new computer langauge. But... none of this documentation is well worded to suppord that concept...</w:t>
+        <w:t xml:space="preserve">The math as objects does have a link to how math can be made not intrinsic to the language, but an extension library, which can still be compiled to good old CPU instructions. That concept is interesting for the idea of the new computer </w:t>
+      </w:r>
+      <w:proofErr w:type="spellStart"/>
+      <w:r>
+        <w:rPr>
+          <w:color w:val="BFBFBF"/>
+          <w:lang w:val="en-US"/>
+        </w:rPr>
+        <w:t>langauge</w:t>
+      </w:r>
+      <w:proofErr w:type="spellEnd"/>
+      <w:r>
+        <w:rPr>
+          <w:color w:val="BFBFBF"/>
+          <w:lang w:val="en-US"/>
+        </w:rPr>
+        <w:t xml:space="preserve">. But... none of this documentation is well worded to </w:t>
+      </w:r>
+      <w:proofErr w:type="spellStart"/>
+      <w:r>
+        <w:rPr>
+          <w:color w:val="BFBFBF"/>
+          <w:lang w:val="en-US"/>
+        </w:rPr>
+        <w:t>suppord</w:t>
+      </w:r>
+      <w:proofErr w:type="spellEnd"/>
+      <w:r>
+        <w:rPr>
+          <w:color w:val="BFBFBF"/>
+          <w:lang w:val="en-US"/>
+        </w:rPr>
+        <w:t xml:space="preserve"> that concept...</w:t>
       </w:r>
     </w:p>
     <w:p>

</xml_diff>

<commit_message>
Planning Docs: Subdivide Done projects into a main grouping.
</commit_message>
<xml_diff>
--- a/Circle Language Spec Plan/1. Current/2019-08 Circle Language Spec Revamp Notes.docx
+++ b/Circle Language Spec Plan/1. Current/2019-08 Circle Language Spec Revamp Notes.docx
@@ -6202,118 +6202,266 @@
         </w:rPr>
         <w:t>couldn't find that content before</w:t>
       </w:r>
+      <w:r>
+        <w:rPr>
+          <w:lang w:val="en-US"/>
+        </w:rPr>
+        <w:t>.</w:t>
+      </w:r>
+      <w:r>
+        <w:rPr>
+          <w:lang w:val="en-US"/>
+        </w:rPr>
+        <w:t xml:space="preserve"> Found it.</w:t>
+      </w:r>
+    </w:p>
+    <w:p>
+      <w:pPr>
+        <w:pStyle w:val="ListParagraph"/>
+        <w:numPr>
+          <w:ilvl w:val="0"/>
+          <w:numId w:val="25"/>
+        </w:numPr>
+        <w:rPr>
+          <w:lang w:val="en-US"/>
+        </w:rPr>
+      </w:pPr>
+      <w:r>
+        <w:rPr>
+          <w:lang w:val="en-US"/>
+        </w:rPr>
+        <w:t>Done projects</w:t>
+      </w:r>
+    </w:p>
+    <w:bookmarkEnd w:id="10"/>
+    <w:p>
+      <w:pPr>
+        <w:pStyle w:val="ListParagraph"/>
+        <w:numPr>
+          <w:ilvl w:val="1"/>
+          <w:numId w:val="25"/>
+        </w:numPr>
+        <w:rPr>
+          <w:color w:val="BFBFBF" w:themeColor="background1" w:themeShade="BF"/>
+          <w:lang w:val="en-US"/>
+        </w:rPr>
+      </w:pPr>
+      <w:r>
+        <w:rPr>
+          <w:color w:val="BFBFBF" w:themeColor="background1" w:themeShade="BF"/>
+          <w:lang w:val="en-US"/>
+        </w:rPr>
+        <w:t>2008-03 02    Fundamental Principles Spec Part A Project Summary.docx</w:t>
+      </w:r>
+    </w:p>
+    <w:p>
+      <w:pPr>
+        <w:pStyle w:val="ListParagraph"/>
+        <w:numPr>
+          <w:ilvl w:val="1"/>
+          <w:numId w:val="25"/>
+        </w:numPr>
+        <w:rPr>
+          <w:color w:val="BFBFBF" w:themeColor="background1" w:themeShade="BF"/>
+          <w:lang w:val="en-US"/>
+        </w:rPr>
+      </w:pPr>
+      <w:r>
+        <w:rPr>
+          <w:color w:val="BFBFBF" w:themeColor="background1" w:themeShade="BF"/>
+          <w:lang w:val="en-US"/>
+        </w:rPr>
+        <w:t>2008-03 03       Orient in First Four Fundamental Principles Project Summary.docx</w:t>
+      </w:r>
+    </w:p>
+    <w:p>
+      <w:pPr>
+        <w:pStyle w:val="ListParagraph"/>
+        <w:numPr>
+          <w:ilvl w:val="1"/>
+          <w:numId w:val="25"/>
+        </w:numPr>
+        <w:rPr>
+          <w:color w:val="BFBFBF" w:themeColor="background1" w:themeShade="BF"/>
+          <w:lang w:val="en-US"/>
+        </w:rPr>
+      </w:pPr>
+      <w:r>
+        <w:rPr>
+          <w:color w:val="BFBFBF" w:themeColor="background1" w:themeShade="BF"/>
+          <w:lang w:val="en-US"/>
+        </w:rPr>
+        <w:t>2008-03 04       Computer Language Programmed Within Itself Spec Project Summary.docx</w:t>
+      </w:r>
+    </w:p>
+    <w:p>
+      <w:pPr>
+        <w:pStyle w:val="ListParagraph"/>
+        <w:numPr>
+          <w:ilvl w:val="1"/>
+          <w:numId w:val="25"/>
+        </w:numPr>
+        <w:rPr>
+          <w:color w:val="BFBFBF" w:themeColor="background1" w:themeShade="BF"/>
+          <w:lang w:val="en-US"/>
+        </w:rPr>
+      </w:pPr>
+      <w:r>
+        <w:rPr>
+          <w:color w:val="BFBFBF" w:themeColor="background1" w:themeShade="BF"/>
+          <w:lang w:val="en-US"/>
+        </w:rPr>
+        <w:t>2008-03 05       Generic, No Generators Spec, Project Summary.docx</w:t>
+      </w:r>
+    </w:p>
+    <w:p>
+      <w:pPr>
+        <w:pStyle w:val="ListParagraph"/>
+        <w:numPr>
+          <w:ilvl w:val="1"/>
+          <w:numId w:val="25"/>
+        </w:numPr>
+        <w:rPr>
+          <w:lang w:val="en-US"/>
+        </w:rPr>
+      </w:pPr>
+      <w:r>
+        <w:rPr>
+          <w:lang w:val="en-US"/>
+        </w:rPr>
+        <w:t>2008-04 02    Get Clearer View over Difficult Topics Project Summary.docx</w:t>
+      </w:r>
+    </w:p>
+    <w:p>
+      <w:pPr>
+        <w:pStyle w:val="ListParagraph"/>
+        <w:numPr>
+          <w:ilvl w:val="0"/>
+          <w:numId w:val="25"/>
+        </w:numPr>
+        <w:rPr>
+          <w:color w:val="92D050"/>
+          <w:lang w:val="en-US"/>
+        </w:rPr>
+      </w:pPr>
+      <w:r>
+        <w:rPr>
+          <w:color w:val="92D050"/>
+          <w:lang w:val="en-US"/>
+        </w:rPr>
+        <w:t>I tend to want to subdivide all the Done projects into groups, like I did the Future projects. (in the Other folder, not Circle Language Spec).</w:t>
+      </w:r>
+    </w:p>
+    <w:p>
+      <w:pPr>
+        <w:pStyle w:val="ListParagraph"/>
+        <w:numPr>
+          <w:ilvl w:val="1"/>
+          <w:numId w:val="25"/>
+        </w:numPr>
+        <w:rPr>
+          <w:lang w:val="en-US"/>
+        </w:rPr>
+      </w:pPr>
+      <w:r>
+        <w:rPr>
+          <w:lang w:val="en-US"/>
+        </w:rPr>
+        <w:t xml:space="preserve">But I get </w:t>
+      </w:r>
+      <w:proofErr w:type="spellStart"/>
+      <w:r>
+        <w:rPr>
+          <w:lang w:val="en-US"/>
+        </w:rPr>
+        <w:t>kramps</w:t>
+      </w:r>
+      <w:proofErr w:type="spellEnd"/>
+      <w:r>
+        <w:rPr>
+          <w:lang w:val="en-US"/>
+        </w:rPr>
+        <w:t xml:space="preserve"> in my face.</w:t>
+      </w:r>
+    </w:p>
+    <w:p>
+      <w:pPr>
+        <w:pStyle w:val="ListParagraph"/>
+        <w:numPr>
+          <w:ilvl w:val="1"/>
+          <w:numId w:val="25"/>
+        </w:numPr>
+        <w:rPr>
+          <w:lang w:val="en-US"/>
+        </w:rPr>
+      </w:pPr>
+      <w:r>
+        <w:rPr>
+          <w:lang w:val="en-US"/>
+        </w:rPr>
+        <w:t>It's hard, because it means processing many disparate pieces of information, which takes too much energy/strain for me.</w:t>
+      </w:r>
+    </w:p>
+    <w:p>
+      <w:pPr>
+        <w:pStyle w:val="ListParagraph"/>
+        <w:numPr>
+          <w:ilvl w:val="1"/>
+          <w:numId w:val="25"/>
+        </w:numPr>
+        <w:rPr>
+          <w:lang w:val="en-US"/>
+        </w:rPr>
+      </w:pPr>
+      <w:r>
+        <w:rPr>
+          <w:lang w:val="en-US"/>
+        </w:rPr>
+        <w:t>Feels bad</w:t>
+      </w:r>
       <w:bookmarkStart w:id="11" w:name="_GoBack"/>
       <w:bookmarkEnd w:id="11"/>
       <w:r>
         <w:rPr>
           <w:lang w:val="en-US"/>
         </w:rPr>
-        <w:t>.</w:t>
-      </w:r>
-      <w:r>
-        <w:rPr>
-          <w:lang w:val="en-US"/>
-        </w:rPr>
-        <w:t xml:space="preserve"> Found it.</w:t>
+        <w:t xml:space="preserve"> to leave a grouping/categorization half- finished.</w:t>
       </w:r>
     </w:p>
     <w:p>
       <w:pPr>
         <w:pStyle w:val="ListParagraph"/>
         <w:numPr>
-          <w:ilvl w:val="0"/>
-          <w:numId w:val="25"/>
-        </w:numPr>
-        <w:rPr>
-          <w:lang w:val="en-US"/>
-        </w:rPr>
-      </w:pPr>
-      <w:r>
-        <w:rPr>
-          <w:lang w:val="en-US"/>
-        </w:rPr>
-        <w:t>Done projects</w:t>
-      </w:r>
-    </w:p>
-    <w:bookmarkEnd w:id="10"/>
-    <w:p>
-      <w:pPr>
-        <w:pStyle w:val="ListParagraph"/>
-        <w:numPr>
           <w:ilvl w:val="1"/>
           <w:numId w:val="25"/>
         </w:numPr>
         <w:rPr>
-          <w:color w:val="BFBFBF" w:themeColor="background1" w:themeShade="BF"/>
-          <w:lang w:val="en-US"/>
-        </w:rPr>
-      </w:pPr>
-      <w:r>
-        <w:rPr>
-          <w:color w:val="BFBFBF" w:themeColor="background1" w:themeShade="BF"/>
-          <w:lang w:val="en-US"/>
-        </w:rPr>
-        <w:t>2008-03 02    Fundamental Principles Spec Part A Project Summary.docx</w:t>
-      </w:r>
-    </w:p>
-    <w:p>
-      <w:pPr>
-        <w:pStyle w:val="ListParagraph"/>
-        <w:numPr>
-          <w:ilvl w:val="1"/>
-          <w:numId w:val="25"/>
-        </w:numPr>
-        <w:rPr>
-          <w:color w:val="BFBFBF" w:themeColor="background1" w:themeShade="BF"/>
-          <w:lang w:val="en-US"/>
-        </w:rPr>
-      </w:pPr>
-      <w:r>
-        <w:rPr>
-          <w:color w:val="BFBFBF" w:themeColor="background1" w:themeShade="BF"/>
-          <w:lang w:val="en-US"/>
-        </w:rPr>
-        <w:t>2008-03 03       Orient in First Four Fundamental Principles Project Summary.docx</w:t>
-      </w:r>
-    </w:p>
-    <w:p>
-      <w:pPr>
-        <w:pStyle w:val="ListParagraph"/>
-        <w:numPr>
-          <w:ilvl w:val="1"/>
-          <w:numId w:val="25"/>
-        </w:numPr>
-        <w:rPr>
-          <w:color w:val="BFBFBF" w:themeColor="background1" w:themeShade="BF"/>
-          <w:lang w:val="en-US"/>
-        </w:rPr>
-      </w:pPr>
-      <w:r>
-        <w:rPr>
-          <w:color w:val="BFBFBF" w:themeColor="background1" w:themeShade="BF"/>
-          <w:lang w:val="en-US"/>
-        </w:rPr>
-        <w:t>2008-03 04       Computer Language Programmed Within Itself Spec Project Summary.docx</w:t>
-      </w:r>
-    </w:p>
-    <w:p>
-      <w:pPr>
-        <w:pStyle w:val="ListParagraph"/>
-        <w:numPr>
-          <w:ilvl w:val="1"/>
-          <w:numId w:val="25"/>
-        </w:numPr>
-        <w:rPr>
-          <w:color w:val="BFBFBF" w:themeColor="background1" w:themeShade="BF"/>
-          <w:lang w:val="en-US"/>
-        </w:rPr>
-      </w:pPr>
-      <w:r>
-        <w:rPr>
-          <w:color w:val="BFBFBF" w:themeColor="background1" w:themeShade="BF"/>
-          <w:lang w:val="en-US"/>
-        </w:rPr>
-        <w:t>2008-03 05       Generic, No Generators Spec, Project Summary.docx</w:t>
+          <w:lang w:val="en-US"/>
+        </w:rPr>
+      </w:pPr>
+      <w:r>
+        <w:rPr>
+          <w:lang w:val="en-US"/>
+        </w:rPr>
+        <w:t xml:space="preserve">Can I make this easier for myself? Dim the screen. Dark mode would have been nice, but don't have it on Windows 7. Take it slower. </w:t>
+      </w:r>
+      <w:r>
+        <w:rPr>
+          <w:lang w:val="en-US"/>
+        </w:rPr>
+        <w:t xml:space="preserve">Worry less about (small) mistakes. </w:t>
+      </w:r>
+      <w:r>
+        <w:rPr>
+          <w:lang w:val="en-US"/>
+        </w:rPr>
+        <w:t>Accept this will take a while. Forget about everything else</w:t>
+      </w:r>
+      <w:r>
+        <w:rPr>
+          <w:lang w:val="en-US"/>
+        </w:rPr>
+        <w:t>?</w:t>
       </w:r>
     </w:p>
     <w:p>

</xml_diff>

<commit_message>
Circle Language Spec Plan: Move some Done projects out-of-scope to the 'Other' planning docs, not inside the Circle Language Spec Plan docs. 2 of the documents even got split in two parts.
</commit_message>
<xml_diff>
--- a/Circle Language Spec Plan/1. Current/2019-08 Circle Language Spec Revamp Notes.docx
+++ b/Circle Language Spec Plan/1. Current/2019-08 Circle Language Spec Revamp Notes.docx
@@ -6311,121 +6311,16 @@
           <w:color w:val="BFBFBF" w:themeColor="background1" w:themeShade="BF"/>
           <w:lang w:val="en-US"/>
         </w:rPr>
-        <w:t>2008-03 05       Generic, No Generators Spec, Project Summary.docx</w:t>
-      </w:r>
-    </w:p>
-    <w:p>
-      <w:pPr>
-        <w:pStyle w:val="ListParagraph"/>
-        <w:numPr>
-          <w:ilvl w:val="1"/>
-          <w:numId w:val="25"/>
-        </w:numPr>
-        <w:rPr>
-          <w:lang w:val="en-US"/>
-        </w:rPr>
-      </w:pPr>
-      <w:r>
-        <w:rPr>
-          <w:lang w:val="en-US"/>
-        </w:rPr>
-        <w:t>2008-04 02    Get Clearer View over Difficult Topics Project Summary.docx</w:t>
-      </w:r>
-    </w:p>
-    <w:p>
-      <w:pPr>
-        <w:pStyle w:val="ListParagraph"/>
-        <w:numPr>
-          <w:ilvl w:val="0"/>
-          <w:numId w:val="25"/>
-        </w:numPr>
-        <w:rPr>
-          <w:color w:val="92D050"/>
-          <w:lang w:val="en-US"/>
-        </w:rPr>
-      </w:pPr>
-      <w:r>
-        <w:rPr>
-          <w:color w:val="92D050"/>
-          <w:lang w:val="en-US"/>
-        </w:rPr>
-        <w:t>I tend to want to subdivide all the Done projects into groups, like I did the Future projects. (in the Other folder, not Circle Language Spec).</w:t>
-      </w:r>
-    </w:p>
-    <w:p>
-      <w:pPr>
-        <w:pStyle w:val="ListParagraph"/>
-        <w:numPr>
-          <w:ilvl w:val="1"/>
-          <w:numId w:val="25"/>
-        </w:numPr>
-        <w:rPr>
-          <w:lang w:val="en-US"/>
-        </w:rPr>
-      </w:pPr>
-      <w:r>
-        <w:rPr>
-          <w:lang w:val="en-US"/>
-        </w:rPr>
-        <w:t xml:space="preserve">But I get </w:t>
-      </w:r>
-      <w:proofErr w:type="spellStart"/>
-      <w:r>
-        <w:rPr>
-          <w:lang w:val="en-US"/>
-        </w:rPr>
-        <w:t>kramps</w:t>
-      </w:r>
-      <w:proofErr w:type="spellEnd"/>
-      <w:r>
-        <w:rPr>
-          <w:lang w:val="en-US"/>
-        </w:rPr>
-        <w:t xml:space="preserve"> in my face.</w:t>
-      </w:r>
-    </w:p>
-    <w:p>
-      <w:pPr>
-        <w:pStyle w:val="ListParagraph"/>
-        <w:numPr>
-          <w:ilvl w:val="1"/>
-          <w:numId w:val="25"/>
-        </w:numPr>
-        <w:rPr>
-          <w:lang w:val="en-US"/>
-        </w:rPr>
-      </w:pPr>
-      <w:r>
-        <w:rPr>
-          <w:lang w:val="en-US"/>
-        </w:rPr>
-        <w:t>It's hard, because it means processing many disparate pieces of information, which takes too much energy/strain for me.</w:t>
-      </w:r>
-    </w:p>
-    <w:p>
-      <w:pPr>
-        <w:pStyle w:val="ListParagraph"/>
-        <w:numPr>
-          <w:ilvl w:val="1"/>
-          <w:numId w:val="25"/>
-        </w:numPr>
-        <w:rPr>
-          <w:lang w:val="en-US"/>
-        </w:rPr>
-      </w:pPr>
-      <w:r>
-        <w:rPr>
-          <w:lang w:val="en-US"/>
-        </w:rPr>
-        <w:t>Feels bad</w:t>
+        <w:t>2008-03 05       Ge</w:t>
       </w:r>
       <w:bookmarkStart w:id="11" w:name="_GoBack"/>
       <w:bookmarkEnd w:id="11"/>
       <w:r>
         <w:rPr>
-          <w:lang w:val="en-US"/>
-        </w:rPr>
-        <w:t xml:space="preserve"> to leave a grouping/categorization half- finished.</w:t>
+          <w:color w:val="BFBFBF" w:themeColor="background1" w:themeShade="BF"/>
+          <w:lang w:val="en-US"/>
+        </w:rPr>
+        <w:t>neric, No Generators Spec, Project Summary.docx</w:t>
       </w:r>
     </w:p>
     <w:p>
@@ -6443,22 +6338,141 @@
         <w:rPr>
           <w:lang w:val="en-US"/>
         </w:rPr>
+        <w:t>2008-04 02    Get Clearer View over Difficult Topics Project Summary.docx</w:t>
+      </w:r>
+    </w:p>
+    <w:p>
+      <w:pPr>
+        <w:pStyle w:val="ListParagraph"/>
+        <w:numPr>
+          <w:ilvl w:val="0"/>
+          <w:numId w:val="25"/>
+        </w:numPr>
+        <w:rPr>
+          <w:color w:val="BFBFBF" w:themeColor="background1" w:themeShade="BF"/>
+          <w:lang w:val="en-US"/>
+        </w:rPr>
+      </w:pPr>
+      <w:r>
+        <w:rPr>
+          <w:color w:val="BFBFBF" w:themeColor="background1" w:themeShade="BF"/>
+          <w:lang w:val="en-US"/>
+        </w:rPr>
+        <w:t>I tend to want to subdivide all the Done projects into groups, like I did the Future projects. (in the Other folder, not Circle Language Spec).</w:t>
+      </w:r>
+    </w:p>
+    <w:p>
+      <w:pPr>
+        <w:pStyle w:val="ListParagraph"/>
+        <w:numPr>
+          <w:ilvl w:val="1"/>
+          <w:numId w:val="25"/>
+        </w:numPr>
+        <w:rPr>
+          <w:color w:val="BFBFBF" w:themeColor="background1" w:themeShade="BF"/>
+          <w:lang w:val="en-US"/>
+        </w:rPr>
+      </w:pPr>
+      <w:r>
+        <w:rPr>
+          <w:color w:val="BFBFBF" w:themeColor="background1" w:themeShade="BF"/>
+          <w:lang w:val="en-US"/>
+        </w:rPr>
+        <w:t xml:space="preserve">But I get </w:t>
+      </w:r>
+      <w:proofErr w:type="spellStart"/>
+      <w:r>
+        <w:rPr>
+          <w:color w:val="BFBFBF" w:themeColor="background1" w:themeShade="BF"/>
+          <w:lang w:val="en-US"/>
+        </w:rPr>
+        <w:t>kramps</w:t>
+      </w:r>
+      <w:proofErr w:type="spellEnd"/>
+      <w:r>
+        <w:rPr>
+          <w:color w:val="BFBFBF" w:themeColor="background1" w:themeShade="BF"/>
+          <w:lang w:val="en-US"/>
+        </w:rPr>
+        <w:t xml:space="preserve"> in my face.</w:t>
+      </w:r>
+    </w:p>
+    <w:p>
+      <w:pPr>
+        <w:pStyle w:val="ListParagraph"/>
+        <w:numPr>
+          <w:ilvl w:val="1"/>
+          <w:numId w:val="25"/>
+        </w:numPr>
+        <w:rPr>
+          <w:color w:val="BFBFBF" w:themeColor="background1" w:themeShade="BF"/>
+          <w:lang w:val="en-US"/>
+        </w:rPr>
+      </w:pPr>
+      <w:r>
+        <w:rPr>
+          <w:color w:val="BFBFBF" w:themeColor="background1" w:themeShade="BF"/>
+          <w:lang w:val="en-US"/>
+        </w:rPr>
+        <w:t>It's hard, because it means processing many disparate pieces of information, which takes too much energy/strain for me.</w:t>
+      </w:r>
+    </w:p>
+    <w:p>
+      <w:pPr>
+        <w:pStyle w:val="ListParagraph"/>
+        <w:numPr>
+          <w:ilvl w:val="1"/>
+          <w:numId w:val="25"/>
+        </w:numPr>
+        <w:rPr>
+          <w:color w:val="BFBFBF" w:themeColor="background1" w:themeShade="BF"/>
+          <w:lang w:val="en-US"/>
+        </w:rPr>
+      </w:pPr>
+      <w:r>
+        <w:rPr>
+          <w:color w:val="BFBFBF" w:themeColor="background1" w:themeShade="BF"/>
+          <w:lang w:val="en-US"/>
+        </w:rPr>
+        <w:t>Feels bad to leave a grouping/categorization half- finished.</w:t>
+      </w:r>
+    </w:p>
+    <w:p>
+      <w:pPr>
+        <w:pStyle w:val="ListParagraph"/>
+        <w:numPr>
+          <w:ilvl w:val="1"/>
+          <w:numId w:val="25"/>
+        </w:numPr>
+        <w:rPr>
+          <w:color w:val="BFBFBF" w:themeColor="background1" w:themeShade="BF"/>
+          <w:lang w:val="en-US"/>
+        </w:rPr>
+      </w:pPr>
+      <w:r>
+        <w:rPr>
+          <w:color w:val="BFBFBF" w:themeColor="background1" w:themeShade="BF"/>
+          <w:lang w:val="en-US"/>
+        </w:rPr>
         <w:t xml:space="preserve">Can I make this easier for myself? Dim the screen. Dark mode would have been nice, but don't have it on Windows 7. Take it slower. </w:t>
       </w:r>
       <w:r>
         <w:rPr>
+          <w:color w:val="BFBFBF" w:themeColor="background1" w:themeShade="BF"/>
           <w:lang w:val="en-US"/>
         </w:rPr>
         <w:t xml:space="preserve">Worry less about (small) mistakes. </w:t>
       </w:r>
       <w:r>
         <w:rPr>
+          <w:color w:val="BFBFBF" w:themeColor="background1" w:themeShade="BF"/>
           <w:lang w:val="en-US"/>
         </w:rPr>
         <w:t>Accept this will take a while. Forget about everything else</w:t>
       </w:r>
       <w:r>
         <w:rPr>
+          <w:color w:val="BFBFBF" w:themeColor="background1" w:themeShade="BF"/>
           <w:lang w:val="en-US"/>
         </w:rPr>
         <w:t>?</w:t>

</xml_diff>

<commit_message>
Circle Language Spec: Reformulations of done projects 'Diagram Notation Specs' and 'Classes & Relations Specs'.
</commit_message>
<xml_diff>
--- a/Circle Language Spec Plan/1. Current/2019-08 Circle Language Spec Revamp Notes.docx
+++ b/Circle Language Spec Plan/1. Current/2019-08 Circle Language Spec Revamp Notes.docx
@@ -4595,95 +4595,343 @@
           <w:color w:val="B4C6E7"/>
           <w:lang w:val="en-US"/>
         </w:rPr>
-        <w:t xml:space="preserve"> Notes Circle Language Spec </w:t>
+        <w:t xml:space="preserve"> Notes </w:t>
       </w:r>
       <w:r>
         <w:rPr>
           <w:color w:val="B4C6E7"/>
           <w:lang w:val="en-US"/>
         </w:rPr>
-        <w:t>Plan</w:t>
+        <w:t xml:space="preserve">Reword </w:t>
       </w:r>
       <w:r>
         <w:rPr>
           <w:color w:val="B4C6E7"/>
           <w:lang w:val="en-US"/>
         </w:rPr>
-        <w:t xml:space="preserve">: </w:t>
+        <w:t xml:space="preserve">The </w:t>
       </w:r>
       <w:r>
         <w:rPr>
           <w:color w:val="B4C6E7"/>
           <w:lang w:val="en-US"/>
         </w:rPr>
-        <w:t xml:space="preserve">Scope and </w:t>
+        <w:t xml:space="preserve">Done </w:t>
       </w:r>
       <w:r>
         <w:rPr>
           <w:color w:val="B4C6E7"/>
           <w:lang w:val="en-US"/>
         </w:rPr>
-        <w:t xml:space="preserve">Reword </w:t>
+        <w:t xml:space="preserve">Circle Language Spec Planning </w:t>
       </w:r>
       <w:r>
         <w:rPr>
           <w:color w:val="B4C6E7"/>
           <w:lang w:val="en-US"/>
         </w:rPr>
-        <w:t xml:space="preserve">The </w:t>
-      </w:r>
-      <w:r>
+        <w:t>Docs</w:t>
+      </w:r>
+    </w:p>
+    <w:p>
+      <w:pPr>
+        <w:pStyle w:val="ListParagraph"/>
+        <w:numPr>
+          <w:ilvl w:val="0"/>
+          <w:numId w:val="25"/>
+        </w:numPr>
+        <w:rPr>
+          <w:color w:val="FFC000"/>
+          <w:lang w:val="en-US"/>
+        </w:rPr>
+      </w:pPr>
+      <w:r>
+        <w:rPr>
+          <w:color w:val="FFC000"/>
+          <w:lang w:val="en-US"/>
+        </w:rPr>
+        <w:t xml:space="preserve">Main Project: </w:t>
+      </w:r>
+      <w:r>
+        <w:rPr>
+          <w:color w:val="FFC000"/>
+          <w:lang w:val="en-US"/>
+        </w:rPr>
+        <w:t>Circle Language Spec Ideas: ISNSE = Internet as a Single Computer &gt; But why?</w:t>
+      </w:r>
+      <w:r>
+        <w:rPr>
+          <w:color w:val="FFC000"/>
+          <w:lang w:val="en-US"/>
+        </w:rPr>
+        <w:t xml:space="preserve"> Internet aS a[N] Single Entity?</w:t>
+      </w:r>
+    </w:p>
+    <w:p>
+      <w:pPr>
+        <w:pStyle w:val="ListParagraph"/>
+        <w:numPr>
+          <w:ilvl w:val="0"/>
+          <w:numId w:val="25"/>
+        </w:numPr>
+        <w:rPr>
+          <w:lang w:val="en-US"/>
+        </w:rPr>
+      </w:pPr>
+      <w:r>
+        <w:rPr>
+          <w:lang w:val="en-US"/>
+        </w:rPr>
+        <w:t>The aim is to use less definite, more open, language and to take out the personal 'I' form.</w:t>
+      </w:r>
+    </w:p>
+    <w:p>
+      <w:pPr>
+        <w:pStyle w:val="ListParagraph"/>
+        <w:numPr>
+          <w:ilvl w:val="0"/>
+          <w:numId w:val="25"/>
+        </w:numPr>
+        <w:rPr>
+          <w:lang w:val="en-US"/>
+        </w:rPr>
+      </w:pPr>
+      <w:r>
+        <w:rPr>
+          <w:lang w:val="en-US"/>
+        </w:rPr>
+        <w:t>Remove links, since they break so easily.</w:t>
+      </w:r>
+    </w:p>
+    <w:p>
+      <w:pPr>
+        <w:pStyle w:val="ListParagraph"/>
+        <w:numPr>
+          <w:ilvl w:val="0"/>
+          <w:numId w:val="25"/>
+        </w:numPr>
+        <w:rPr>
+          <w:lang w:val="en-US"/>
+        </w:rPr>
+      </w:pPr>
+      <w:bookmarkStart w:id="10" w:name="_Hlk38207089"/>
+      <w:r>
+        <w:rPr>
+          <w:lang w:val="en-US"/>
+        </w:rPr>
+        <w:t>Done projects</w:t>
+      </w:r>
+      <w:r>
+        <w:rPr>
+          <w:lang w:val="en-US"/>
+        </w:rPr>
+        <w:t>:</w:t>
+      </w:r>
+    </w:p>
+    <w:p>
+      <w:pPr>
+        <w:pStyle w:val="ListParagraph"/>
+        <w:numPr>
+          <w:ilvl w:val="1"/>
+          <w:numId w:val="25"/>
+        </w:numPr>
+        <w:rPr>
+          <w:color w:val="BFBFBF" w:themeColor="background1" w:themeShade="BF"/>
+          <w:lang w:val="en-US"/>
+        </w:rPr>
+      </w:pPr>
+      <w:r>
+        <w:rPr>
+          <w:color w:val="BFBFBF" w:themeColor="background1" w:themeShade="BF"/>
+          <w:lang w:val="en-US"/>
+        </w:rPr>
+        <w:t xml:space="preserve">/ </w:t>
+      </w:r>
+      <w:r>
+        <w:rPr>
+          <w:color w:val="BFBFBF" w:themeColor="background1" w:themeShade="BF"/>
+          <w:lang w:val="en-US"/>
+        </w:rPr>
+        <w:t>It kind of bothers me that the story starts in the middle. Where are the other sub-project descriptions? Maybe mixed with other big projects, like 'Software System Documentation'. Maybe.</w:t>
+      </w:r>
+    </w:p>
+    <w:p>
+      <w:pPr>
+        <w:pStyle w:val="ListParagraph"/>
+        <w:numPr>
+          <w:ilvl w:val="1"/>
+          <w:numId w:val="25"/>
+        </w:numPr>
+        <w:rPr>
+          <w:color w:val="BFBFBF" w:themeColor="background1" w:themeShade="BF"/>
+          <w:lang w:val="en-US"/>
+        </w:rPr>
+      </w:pPr>
+      <w:r>
+        <w:rPr>
+          <w:color w:val="BFBFBF" w:themeColor="background1" w:themeShade="BF"/>
+          <w:lang w:val="en-US"/>
+        </w:rPr>
+        <w:t>2008-05 01 Diagram Expression Specs Project Summary.docx</w:t>
+      </w:r>
+    </w:p>
+    <w:p>
+      <w:pPr>
+        <w:pStyle w:val="ListParagraph"/>
+        <w:numPr>
+          <w:ilvl w:val="1"/>
+          <w:numId w:val="25"/>
+        </w:numPr>
+        <w:rPr>
+          <w:color w:val="FFC000"/>
+          <w:lang w:val="en-US"/>
+        </w:rPr>
+      </w:pPr>
+      <w:r>
+        <w:rPr>
+          <w:color w:val="FFC000"/>
+          <w:lang w:val="en-US"/>
+        </w:rPr>
+        <w:t>2008-05 02 Classes &amp; Relations Specs Project Summary.docx</w:t>
+      </w:r>
+      <w:r>
+        <w:rPr>
+          <w:color w:val="FFC000"/>
+          <w:lang w:val="en-US"/>
+        </w:rPr>
+        <w:t xml:space="preserve"> &gt; Insecure about the result</w:t>
+      </w:r>
+      <w:bookmarkStart w:id="11" w:name="_GoBack"/>
+      <w:bookmarkEnd w:id="11"/>
+      <w:r>
+        <w:rPr>
+          <w:color w:val="FFC000"/>
+          <w:lang w:val="en-US"/>
+        </w:rPr>
+        <w:t>.</w:t>
+      </w:r>
+    </w:p>
+    <w:p>
+      <w:pPr>
+        <w:pStyle w:val="ListParagraph"/>
+        <w:numPr>
+          <w:ilvl w:val="1"/>
+          <w:numId w:val="25"/>
+        </w:numPr>
+        <w:rPr>
+          <w:lang w:val="en-US"/>
+        </w:rPr>
+      </w:pPr>
+      <w:r>
+        <w:rPr>
+          <w:lang w:val="en-US"/>
+        </w:rPr>
+        <w:t>qer</w:t>
+      </w:r>
+    </w:p>
+    <w:bookmarkEnd w:id="10"/>
+    <w:p>
+      <w:pPr>
+        <w:pStyle w:val="Heading3"/>
         <w:rPr>
           <w:color w:val="B4C6E7"/>
           <w:lang w:val="en-US"/>
         </w:rPr>
-        <w:t xml:space="preserve">Done </w:t>
-      </w:r>
+      </w:pPr>
       <w:r>
         <w:rPr>
           <w:color w:val="B4C6E7"/>
           <w:lang w:val="en-US"/>
         </w:rPr>
-        <w:t>Project Docs</w:t>
-      </w:r>
-    </w:p>
-    <w:p>
-      <w:pPr>
-        <w:pStyle w:val="ListParagraph"/>
+        <w:t>2020-04-1</w:t>
+      </w:r>
+      <w:r>
+        <w:rPr>
+          <w:color w:val="B4C6E7"/>
+          <w:lang w:val="en-US"/>
+        </w:rPr>
+        <w:t>3</w:t>
+      </w:r>
+      <w:r>
+        <w:rPr>
+          <w:color w:val="B4C6E7"/>
+          <w:lang w:val="en-US"/>
+        </w:rPr>
+        <w:t xml:space="preserve"> Notes Circle Language Spec Planning Docs</w:t>
+      </w:r>
+    </w:p>
+    <w:p>
+      <w:pPr>
         <w:numPr>
           <w:ilvl w:val="0"/>
           <w:numId w:val="25"/>
         </w:numPr>
         <w:rPr>
-          <w:color w:val="FFC000"/>
-          <w:lang w:val="en-US"/>
-        </w:rPr>
-      </w:pPr>
-      <w:r>
-        <w:rPr>
-          <w:color w:val="FFC000"/>
-          <w:lang w:val="en-US"/>
-        </w:rPr>
-        <w:t xml:space="preserve">Main Project: </w:t>
-      </w:r>
-      <w:r>
-        <w:rPr>
-          <w:color w:val="FFC000"/>
-          <w:lang w:val="en-US"/>
-        </w:rPr>
-        <w:t>Circle Language Spec Ideas: ISNSE = Internet as a Single Computer &gt; But why?</w:t>
-      </w:r>
-      <w:r>
-        <w:rPr>
-          <w:color w:val="FFC000"/>
-          <w:lang w:val="en-US"/>
-        </w:rPr>
-        <w:t xml:space="preserve"> Internet aS a[N] Single Entity?</w:t>
-      </w:r>
-    </w:p>
-    <w:p>
-      <w:pPr>
-        <w:pStyle w:val="ListParagraph"/>
+          <w:lang w:val="en-US"/>
+        </w:rPr>
+      </w:pPr>
+      <w:r>
+        <w:rPr>
+          <w:lang w:val="en-US"/>
+        </w:rPr>
+        <w:t>Reformulate:</w:t>
+      </w:r>
+    </w:p>
+    <w:p>
+      <w:pPr>
+        <w:numPr>
+          <w:ilvl w:val="1"/>
+          <w:numId w:val="25"/>
+        </w:numPr>
+        <w:rPr>
+          <w:lang w:val="en-US"/>
+        </w:rPr>
+      </w:pPr>
+      <w:r>
+        <w:rPr>
+          <w:lang w:val="en-US"/>
+        </w:rPr>
+        <w:t>I would want to read over those Done projects content before publishing. I should know what I publish exactly and have evaluated it and made some adaptations possibly. Probably nothing in it is a secret, so you don't need to remove it from source control history, but slight changes might be good.</w:t>
+      </w:r>
+    </w:p>
+    <w:p>
+      <w:pPr>
+        <w:numPr>
+          <w:ilvl w:val="1"/>
+          <w:numId w:val="25"/>
+        </w:numPr>
+        <w:rPr>
+          <w:color w:val="BFBFBF" w:themeColor="background1" w:themeShade="BF"/>
+          <w:lang w:val="en-US"/>
+        </w:rPr>
+      </w:pPr>
+      <w:r>
+        <w:rPr>
+          <w:color w:val="BFBFBF" w:themeColor="background1" w:themeShade="BF"/>
+          <w:lang w:val="en-US"/>
+        </w:rPr>
+        <w:t>I did not read the content of the sub-projects or the idea box.</w:t>
+      </w:r>
+    </w:p>
+    <w:p>
+      <w:pPr>
+        <w:numPr>
+          <w:ilvl w:val="1"/>
+          <w:numId w:val="25"/>
+        </w:numPr>
+        <w:rPr>
+          <w:lang w:val="en-US"/>
+        </w:rPr>
+      </w:pPr>
+      <w:r>
+        <w:rPr>
+          <w:lang w:val="en-US"/>
+        </w:rPr>
+        <w:t>I think, I guess, I would want to go through content top-down for reformulations?</w:t>
+      </w:r>
+    </w:p>
+    <w:p>
+      <w:pPr>
         <w:numPr>
           <w:ilvl w:val="0"/>
           <w:numId w:val="25"/>
@@ -4696,12 +4944,125 @@
         <w:rPr>
           <w:lang w:val="en-US"/>
         </w:rPr>
-        <w:t>The aim is to use less definite, more open, language and to take out the personal 'I' form.</w:t>
-      </w:r>
-    </w:p>
-    <w:p>
-      <w:pPr>
-        <w:pStyle w:val="ListParagraph"/>
+        <w:t>Tone:</w:t>
+      </w:r>
+    </w:p>
+    <w:p>
+      <w:pPr>
+        <w:numPr>
+          <w:ilvl w:val="1"/>
+          <w:numId w:val="25"/>
+        </w:numPr>
+        <w:rPr>
+          <w:lang w:val="en-US"/>
+        </w:rPr>
+      </w:pPr>
+      <w:r>
+        <w:rPr>
+          <w:lang w:val="en-US"/>
+        </w:rPr>
+        <w:t>Some things especially in evaluations may seem cocky when I call my own successes very</w:t>
+      </w:r>
+      <w:r>
+        <w:rPr>
+          <w:lang w:val="en-US"/>
+        </w:rPr>
+        <w:t>,</w:t>
+      </w:r>
+      <w:r>
+        <w:rPr>
+          <w:lang w:val="en-US"/>
+        </w:rPr>
+        <w:t xml:space="preserve"> very good. I don't know if I need to change that. I also use I and you interchangedly when I talk about myself. Not sure if I have to change that. The plans sometimes talk in definites. Maybe openness is better language</w:t>
+      </w:r>
+      <w:r>
+        <w:rPr>
+          <w:lang w:val="en-US"/>
+        </w:rPr>
+        <w:t>, I mean more wiggle room in the wording</w:t>
+      </w:r>
+      <w:r>
+        <w:rPr>
+          <w:lang w:val="en-US"/>
+        </w:rPr>
+        <w:t>. Not sure if that's a problem.</w:t>
+      </w:r>
+    </w:p>
+    <w:p>
+      <w:pPr>
+        <w:numPr>
+          <w:ilvl w:val="1"/>
+          <w:numId w:val="25"/>
+        </w:numPr>
+        <w:rPr>
+          <w:lang w:val="en-US"/>
+        </w:rPr>
+      </w:pPr>
+      <w:r>
+        <w:rPr>
+          <w:lang w:val="en-US"/>
+        </w:rPr>
+        <w:t>I worry what people would think of me. If they'd think I'm arrogant… maybe I should not worry about that.</w:t>
+      </w:r>
+    </w:p>
+    <w:p>
+      <w:pPr>
+        <w:numPr>
+          <w:ilvl w:val="1"/>
+          <w:numId w:val="25"/>
+        </w:numPr>
+        <w:rPr>
+          <w:lang w:val="en-US"/>
+        </w:rPr>
+      </w:pPr>
+      <w:r>
+        <w:rPr>
+          <w:lang w:val="en-US"/>
+        </w:rPr>
+        <w:t>Cockiness/speaking in definites, and scope/out-of-scope are 2 different things. My intermediate goal now was to change the tone, not to change the scope covered by the documents? There are still gray areas of scope. I think I should deal with that later?</w:t>
+      </w:r>
+    </w:p>
+    <w:p>
+      <w:pPr>
+        <w:pStyle w:val="Heading3"/>
+        <w:rPr>
+          <w:color w:val="B4C6E7"/>
+          <w:lang w:val="en-US"/>
+        </w:rPr>
+      </w:pPr>
+      <w:bookmarkStart w:id="12" w:name="_Toc37540059"/>
+      <w:r>
+        <w:rPr>
+          <w:color w:val="B4C6E7"/>
+          <w:lang w:val="en-US"/>
+        </w:rPr>
+        <w:t xml:space="preserve">2019-12-29 </w:t>
+      </w:r>
+      <w:r>
+        <w:rPr>
+          <w:color w:val="B4C6E7"/>
+          <w:lang w:val="en-US"/>
+        </w:rPr>
+        <w:t>Brainstorm</w:t>
+      </w:r>
+      <w:r>
+        <w:rPr>
+          <w:color w:val="B4C6E7"/>
+          <w:lang w:val="en-US"/>
+        </w:rPr>
+        <w:t xml:space="preserve"> Scop</w:t>
+      </w:r>
+      <w:r>
+        <w:rPr>
+          <w:color w:val="B4C6E7"/>
+          <w:lang w:val="en-US"/>
+        </w:rPr>
+        <w:t>e</w:t>
+      </w:r>
+      <w:bookmarkEnd w:id="12"/>
+    </w:p>
+    <w:p>
+      <w:pPr>
         <w:numPr>
           <w:ilvl w:val="0"/>
           <w:numId w:val="25"/>
@@ -4714,12 +5075,11 @@
         <w:rPr>
           <w:lang w:val="en-US"/>
         </w:rPr>
-        <w:t>Remove links, since they break so easily.</w:t>
-      </w:r>
-    </w:p>
-    <w:p>
-      <w:pPr>
-        <w:pStyle w:val="ListParagraph"/>
+        <w:t>Basically I want to scope the project.</w:t>
+      </w:r>
+    </w:p>
+    <w:p>
+      <w:pPr>
         <w:numPr>
           <w:ilvl w:val="0"/>
           <w:numId w:val="25"/>
@@ -4728,23 +5088,15 @@
           <w:lang w:val="en-US"/>
         </w:rPr>
       </w:pPr>
-      <w:bookmarkStart w:id="10" w:name="_Hlk38207089"/>
-      <w:r>
-        <w:rPr>
-          <w:lang w:val="en-US"/>
-        </w:rPr>
-        <w:t>Done projects</w:t>
-      </w:r>
-      <w:r>
-        <w:rPr>
-          <w:lang w:val="en-US"/>
-        </w:rPr>
-        <w:t>:</w:t>
-      </w:r>
-    </w:p>
-    <w:p>
-      <w:pPr>
-        <w:pStyle w:val="ListParagraph"/>
+      <w:r>
+        <w:rPr>
+          <w:lang w:val="en-US"/>
+        </w:rPr>
+        <w:t>Out of scope:</w:t>
+      </w:r>
+    </w:p>
+    <w:p>
+      <w:pPr>
         <w:numPr>
           <w:ilvl w:val="1"/>
           <w:numId w:val="25"/>
@@ -4757,91 +5109,26 @@
         <w:rPr>
           <w:lang w:val="en-US"/>
         </w:rPr>
-        <w:t>2008-05 01 Diagram Expression Specs Project Summary.docx</w:t>
-      </w:r>
-    </w:p>
-    <w:p>
-      <w:pPr>
-        <w:pStyle w:val="ListParagraph"/>
+        <w:t>Operating system components</w:t>
+      </w:r>
+    </w:p>
+    <w:p>
+      <w:pPr>
         <w:numPr>
           <w:ilvl w:val="1"/>
           <w:numId w:val="25"/>
         </w:numPr>
         <w:rPr>
-          <w:lang w:val="en-US"/>
-        </w:rPr>
-      </w:pPr>
-      <w:r>
-        <w:rPr>
-          <w:lang w:val="en-US"/>
-        </w:rPr>
-        <w:t>It kind of bothers me that the story starts in the middle. Where are the other sub-project descriptions?</w:t>
-      </w:r>
-      <w:r>
-        <w:rPr>
-          <w:lang w:val="en-US"/>
-        </w:rPr>
-        <w:t xml:space="preserve"> Maybe mixed with other big projects, like '</w:t>
-      </w:r>
-      <w:r>
-        <w:rPr>
-          <w:lang w:val="en-US"/>
-        </w:rPr>
-        <w:t>Software System Documentation</w:t>
-      </w:r>
-      <w:r>
-        <w:rPr>
-          <w:lang w:val="en-US"/>
-        </w:rPr>
-        <w:t>'. Maybe.</w:t>
-      </w:r>
-    </w:p>
-    <w:bookmarkEnd w:id="10"/>
-    <w:p>
-      <w:pPr>
-        <w:pStyle w:val="Heading3"/>
-        <w:rPr>
-          <w:color w:val="B4C6E7"/>
-          <w:lang w:val="en-US"/>
-        </w:rPr>
-      </w:pPr>
-      <w:r>
-        <w:rPr>
-          <w:color w:val="B4C6E7"/>
-          <w:lang w:val="en-US"/>
-        </w:rPr>
-        <w:t>2020-04-1</w:t>
-      </w:r>
-      <w:r>
-        <w:rPr>
-          <w:color w:val="B4C6E7"/>
-          <w:lang w:val="en-US"/>
-        </w:rPr>
-        <w:t>3</w:t>
-      </w:r>
-      <w:r>
-        <w:rPr>
-          <w:color w:val="B4C6E7"/>
-          <w:lang w:val="en-US"/>
-        </w:rPr>
-        <w:t xml:space="preserve"> Notes Circle Language Spec Planning Docs</w:t>
-      </w:r>
-    </w:p>
-    <w:p>
-      <w:pPr>
-        <w:numPr>
-          <w:ilvl w:val="0"/>
-          <w:numId w:val="25"/>
-        </w:numPr>
-        <w:rPr>
-          <w:lang w:val="en-US"/>
-        </w:rPr>
-      </w:pPr>
-      <w:r>
-        <w:rPr>
-          <w:lang w:val="en-US"/>
-        </w:rPr>
-        <w:t>Reformulate:</w:t>
+          <w:color w:val="BFBFBF" w:themeColor="background1" w:themeShade="BF"/>
+          <w:lang w:val="en-US"/>
+        </w:rPr>
+      </w:pPr>
+      <w:r>
+        <w:rPr>
+          <w:color w:val="BFBFBF" w:themeColor="background1" w:themeShade="BF"/>
+          <w:lang w:val="en-US"/>
+        </w:rPr>
+        <w:t>Studying</w:t>
       </w:r>
     </w:p>
     <w:p>
@@ -4858,7 +5145,74 @@
         <w:rPr>
           <w:lang w:val="en-US"/>
         </w:rPr>
-        <w:t>I would want to read over those Done projects content before publishing. I should know what I publish exactly and have evaluated it and made some adaptations possibly. Probably nothing in it is a secret, so you don't need to remove it from source control history, but slight changes might be good.</w:t>
+        <w:t>Fundamental principles</w:t>
+      </w:r>
+    </w:p>
+    <w:p>
+      <w:pPr>
+        <w:numPr>
+          <w:ilvl w:val="2"/>
+          <w:numId w:val="25"/>
+        </w:numPr>
+        <w:rPr>
+          <w:lang w:val="en-US"/>
+        </w:rPr>
+      </w:pPr>
+      <w:r>
+        <w:rPr>
+          <w:lang w:val="en-US"/>
+        </w:rPr>
+        <w:t xml:space="preserve">Basically all of them are probably </w:t>
+      </w:r>
+      <w:r>
+        <w:rPr>
+          <w:lang w:val="en-US"/>
+        </w:rPr>
+        <w:t>out-of-scope</w:t>
+      </w:r>
+      <w:r>
+        <w:rPr>
+          <w:lang w:val="en-US"/>
+        </w:rPr>
+        <w:t>.</w:t>
+      </w:r>
+    </w:p>
+    <w:p>
+      <w:pPr>
+        <w:numPr>
+          <w:ilvl w:val="2"/>
+          <w:numId w:val="25"/>
+        </w:numPr>
+        <w:rPr>
+          <w:color w:val="BFBFBF" w:themeColor="background1" w:themeShade="BF"/>
+          <w:lang w:val="en-US"/>
+        </w:rPr>
+      </w:pPr>
+      <w:r>
+        <w:rPr>
+          <w:color w:val="BFBFBF" w:themeColor="background1" w:themeShade="BF"/>
+          <w:lang w:val="en-US"/>
+        </w:rPr>
+        <w:t>Do I limit the ambitions with the project?</w:t>
+      </w:r>
+    </w:p>
+    <w:p>
+      <w:pPr>
+        <w:numPr>
+          <w:ilvl w:val="2"/>
+          <w:numId w:val="25"/>
+        </w:numPr>
+        <w:rPr>
+          <w:color w:val="BFBFBF" w:themeColor="background1" w:themeShade="BF"/>
+          <w:lang w:val="en-US"/>
+        </w:rPr>
+      </w:pPr>
+      <w:r>
+        <w:rPr>
+          <w:color w:val="BFBFBF" w:themeColor="background1" w:themeShade="BF"/>
+          <w:lang w:val="en-US"/>
+        </w:rPr>
+        <w:t>Do I remove fundamental principles that are questionable or irrelevant, like that the code base is written in C++, or things that may speed up development, things others could figure out, making how I feel about it not add much? Maybe ease up on things, talk less strict about things?</w:t>
       </w:r>
     </w:p>
     <w:p>
@@ -4868,251 +5222,14 @@
           <w:numId w:val="25"/>
         </w:numPr>
         <w:rPr>
-          <w:color w:val="BFBFBF" w:themeColor="background1" w:themeShade="BF"/>
-          <w:lang w:val="en-US"/>
-        </w:rPr>
-      </w:pPr>
-      <w:r>
-        <w:rPr>
-          <w:color w:val="BFBFBF" w:themeColor="background1" w:themeShade="BF"/>
-          <w:lang w:val="en-US"/>
-        </w:rPr>
-        <w:t>I did not read the content of the sub-projects or the idea box.</w:t>
-      </w:r>
-    </w:p>
-    <w:p>
-      <w:pPr>
-        <w:numPr>
-          <w:ilvl w:val="1"/>
-          <w:numId w:val="25"/>
-        </w:numPr>
-        <w:rPr>
-          <w:lang w:val="en-US"/>
-        </w:rPr>
-      </w:pPr>
-      <w:r>
-        <w:rPr>
-          <w:lang w:val="en-US"/>
-        </w:rPr>
-        <w:t>I think, I guess, I would want to go through content top-down for reformulations?</w:t>
-      </w:r>
-    </w:p>
-    <w:p>
-      <w:pPr>
-        <w:numPr>
-          <w:ilvl w:val="0"/>
-          <w:numId w:val="25"/>
-        </w:numPr>
-        <w:rPr>
-          <w:lang w:val="en-US"/>
-        </w:rPr>
-      </w:pPr>
-      <w:r>
-        <w:rPr>
-          <w:lang w:val="en-US"/>
-        </w:rPr>
-        <w:t>Tone:</w:t>
-      </w:r>
-    </w:p>
-    <w:p>
-      <w:pPr>
-        <w:numPr>
-          <w:ilvl w:val="1"/>
-          <w:numId w:val="25"/>
-        </w:numPr>
-        <w:rPr>
-          <w:lang w:val="en-US"/>
-        </w:rPr>
-      </w:pPr>
-      <w:r>
-        <w:rPr>
-          <w:lang w:val="en-US"/>
-        </w:rPr>
-        <w:t>Some things especially in evaluations may seem cocky when I call my own successes very</w:t>
-      </w:r>
-      <w:r>
-        <w:rPr>
-          <w:lang w:val="en-US"/>
-        </w:rPr>
-        <w:t>,</w:t>
-      </w:r>
-      <w:r>
-        <w:rPr>
-          <w:lang w:val="en-US"/>
-        </w:rPr>
-        <w:t xml:space="preserve"> very good. I don't know if I need to change that. I also use I and you interchangedly when I talk about myself. Not sure if I have to change that. The plans sometimes talk in definites. Maybe openness is better language</w:t>
-      </w:r>
-      <w:r>
-        <w:rPr>
-          <w:lang w:val="en-US"/>
-        </w:rPr>
-        <w:t>, I mean more wiggle room in the wording</w:t>
-      </w:r>
-      <w:r>
-        <w:rPr>
-          <w:lang w:val="en-US"/>
-        </w:rPr>
-        <w:t>. Not sure if that's a problem.</w:t>
-      </w:r>
-    </w:p>
-    <w:p>
-      <w:pPr>
-        <w:numPr>
-          <w:ilvl w:val="1"/>
-          <w:numId w:val="25"/>
-        </w:numPr>
-        <w:rPr>
-          <w:lang w:val="en-US"/>
-        </w:rPr>
-      </w:pPr>
-      <w:r>
-        <w:rPr>
-          <w:lang w:val="en-US"/>
-        </w:rPr>
-        <w:t>I worry what people would think of me. If they'd think I'm arrogant… maybe I should not worry about that.</w:t>
-      </w:r>
-    </w:p>
-    <w:p>
-      <w:pPr>
-        <w:numPr>
-          <w:ilvl w:val="1"/>
-          <w:numId w:val="25"/>
-        </w:numPr>
-        <w:rPr>
-          <w:lang w:val="en-US"/>
-        </w:rPr>
-      </w:pPr>
-      <w:r>
-        <w:rPr>
-          <w:lang w:val="en-US"/>
-        </w:rPr>
-        <w:t>Cockiness/speaking in definites, and scope/out-of-scope are 2 different things. My intermediate goal now was to change the tone, not to change the scope covered by the documents? There are still gray areas of scope. I think I should deal with that later?</w:t>
-      </w:r>
-    </w:p>
-    <w:p>
-      <w:pPr>
-        <w:pStyle w:val="Heading3"/>
-        <w:rPr>
-          <w:color w:val="B4C6E7"/>
-          <w:lang w:val="en-US"/>
-        </w:rPr>
-      </w:pPr>
-      <w:bookmarkStart w:id="11" w:name="_Toc37540059"/>
-      <w:r>
-        <w:rPr>
-          <w:color w:val="B4C6E7"/>
-          <w:lang w:val="en-US"/>
-        </w:rPr>
-        <w:t xml:space="preserve">2019-12-29 </w:t>
-      </w:r>
-      <w:r>
-        <w:rPr>
-          <w:color w:val="B4C6E7"/>
-          <w:lang w:val="en-US"/>
-        </w:rPr>
-        <w:t>Brainstorm</w:t>
-      </w:r>
-      <w:r>
-        <w:rPr>
-          <w:color w:val="B4C6E7"/>
-          <w:lang w:val="en-US"/>
-        </w:rPr>
-        <w:t xml:space="preserve"> Scop</w:t>
-      </w:r>
-      <w:r>
-        <w:rPr>
-          <w:color w:val="B4C6E7"/>
-          <w:lang w:val="en-US"/>
-        </w:rPr>
-        <w:t>e</w:t>
-      </w:r>
-      <w:bookmarkEnd w:id="11"/>
-    </w:p>
-    <w:p>
-      <w:pPr>
-        <w:numPr>
-          <w:ilvl w:val="0"/>
-          <w:numId w:val="25"/>
-        </w:numPr>
-        <w:rPr>
-          <w:lang w:val="en-US"/>
-        </w:rPr>
-      </w:pPr>
-      <w:r>
-        <w:rPr>
-          <w:lang w:val="en-US"/>
-        </w:rPr>
-        <w:t>Basically I want to scope the project.</w:t>
-      </w:r>
-    </w:p>
-    <w:p>
-      <w:pPr>
-        <w:numPr>
-          <w:ilvl w:val="0"/>
-          <w:numId w:val="25"/>
-        </w:numPr>
-        <w:rPr>
-          <w:lang w:val="en-US"/>
-        </w:rPr>
-      </w:pPr>
-      <w:r>
-        <w:rPr>
-          <w:lang w:val="en-US"/>
-        </w:rPr>
-        <w:t>Out of scope:</w:t>
-      </w:r>
-    </w:p>
-    <w:p>
-      <w:pPr>
-        <w:numPr>
-          <w:ilvl w:val="1"/>
-          <w:numId w:val="25"/>
-        </w:numPr>
-        <w:rPr>
-          <w:lang w:val="en-US"/>
-        </w:rPr>
-      </w:pPr>
-      <w:r>
-        <w:rPr>
-          <w:lang w:val="en-US"/>
-        </w:rPr>
-        <w:t>Operating system components</w:t>
-      </w:r>
-    </w:p>
-    <w:p>
-      <w:pPr>
-        <w:numPr>
-          <w:ilvl w:val="1"/>
-          <w:numId w:val="25"/>
-        </w:numPr>
-        <w:rPr>
-          <w:color w:val="BFBFBF" w:themeColor="background1" w:themeShade="BF"/>
-          <w:lang w:val="en-US"/>
-        </w:rPr>
-      </w:pPr>
-      <w:r>
-        <w:rPr>
-          <w:color w:val="BFBFBF" w:themeColor="background1" w:themeShade="BF"/>
-          <w:lang w:val="en-US"/>
-        </w:rPr>
-        <w:t>Studying</w:t>
-      </w:r>
-    </w:p>
-    <w:p>
-      <w:pPr>
-        <w:numPr>
-          <w:ilvl w:val="1"/>
-          <w:numId w:val="25"/>
-        </w:numPr>
-        <w:rPr>
-          <w:lang w:val="en-US"/>
-        </w:rPr>
-      </w:pPr>
-      <w:r>
-        <w:rPr>
-          <w:lang w:val="en-US"/>
-        </w:rPr>
-        <w:t>Fundamental principles</w:t>
+          <w:lang w:val="en-US"/>
+        </w:rPr>
+      </w:pPr>
+      <w:r>
+        <w:rPr>
+          <w:lang w:val="en-US"/>
+        </w:rPr>
+        <w:t>'Software System': an abstraction layer above the new computer language.</w:t>
       </w:r>
     </w:p>
     <w:p>
@@ -5129,13 +5246,13 @@
         <w:rPr>
           <w:lang w:val="en-US"/>
         </w:rPr>
-        <w:t xml:space="preserve">Basically all of them are probably </w:t>
-      </w:r>
-      <w:r>
-        <w:rPr>
-          <w:lang w:val="en-US"/>
-        </w:rPr>
-        <w:t>out-of-scope</w:t>
+        <w:t xml:space="preserve">I think I should </w:t>
+      </w:r>
+      <w:r>
+        <w:rPr>
+          <w:lang w:val="en-US"/>
+        </w:rPr>
+        <w:t>take interesting parts from the general Software System documentation</w:t>
       </w:r>
       <w:r>
         <w:rPr>
@@ -5151,16 +5268,44 @@
           <w:numId w:val="25"/>
         </w:numPr>
         <w:rPr>
-          <w:color w:val="BFBFBF" w:themeColor="background1" w:themeShade="BF"/>
-          <w:lang w:val="en-US"/>
-        </w:rPr>
-      </w:pPr>
-      <w:r>
-        <w:rPr>
-          <w:color w:val="BFBFBF" w:themeColor="background1" w:themeShade="BF"/>
-          <w:lang w:val="en-US"/>
-        </w:rPr>
-        <w:t>Do I limit the ambitions with the project?</w:t>
+          <w:lang w:val="en-US"/>
+        </w:rPr>
+      </w:pPr>
+      <w:r>
+        <w:rPr>
+          <w:lang w:val="en-US"/>
+        </w:rPr>
+        <w:t xml:space="preserve">Then </w:t>
+      </w:r>
+      <w:r>
+        <w:rPr>
+          <w:lang w:val="en-US"/>
+        </w:rPr>
+        <w:t xml:space="preserve">drop </w:t>
+      </w:r>
+      <w:r>
+        <w:rPr>
+          <w:lang w:val="en-US"/>
+        </w:rPr>
+        <w:t xml:space="preserve">them </w:t>
+      </w:r>
+      <w:r>
+        <w:rPr>
+          <w:lang w:val="en-US"/>
+        </w:rPr>
+        <w:t xml:space="preserve">somewhere in the </w:t>
+      </w:r>
+      <w:r>
+        <w:rPr>
+          <w:lang w:val="en-US"/>
+        </w:rPr>
+        <w:t xml:space="preserve">Circle Language Spec </w:t>
+      </w:r>
+      <w:r>
+        <w:rPr>
+          <w:lang w:val="en-US"/>
+        </w:rPr>
+        <w:t>documentation.</w:t>
       </w:r>
     </w:p>
     <w:p>
@@ -5170,118 +5315,6 @@
           <w:numId w:val="25"/>
         </w:numPr>
         <w:rPr>
-          <w:color w:val="BFBFBF" w:themeColor="background1" w:themeShade="BF"/>
-          <w:lang w:val="en-US"/>
-        </w:rPr>
-      </w:pPr>
-      <w:r>
-        <w:rPr>
-          <w:color w:val="BFBFBF" w:themeColor="background1" w:themeShade="BF"/>
-          <w:lang w:val="en-US"/>
-        </w:rPr>
-        <w:t>Do I remove fundamental principles that are questionable or irrelevant, like that the code base is written in C++, or things that may speed up development, things others could figure out, making how I feel about it not add much? Maybe ease up on things, talk less strict about things?</w:t>
-      </w:r>
-    </w:p>
-    <w:p>
-      <w:pPr>
-        <w:numPr>
-          <w:ilvl w:val="1"/>
-          <w:numId w:val="25"/>
-        </w:numPr>
-        <w:rPr>
-          <w:lang w:val="en-US"/>
-        </w:rPr>
-      </w:pPr>
-      <w:r>
-        <w:rPr>
-          <w:lang w:val="en-US"/>
-        </w:rPr>
-        <w:t>'Software System': an abstraction layer above the new computer language.</w:t>
-      </w:r>
-    </w:p>
-    <w:p>
-      <w:pPr>
-        <w:numPr>
-          <w:ilvl w:val="2"/>
-          <w:numId w:val="25"/>
-        </w:numPr>
-        <w:rPr>
-          <w:lang w:val="en-US"/>
-        </w:rPr>
-      </w:pPr>
-      <w:r>
-        <w:rPr>
-          <w:lang w:val="en-US"/>
-        </w:rPr>
-        <w:t xml:space="preserve">I think I should </w:t>
-      </w:r>
-      <w:r>
-        <w:rPr>
-          <w:lang w:val="en-US"/>
-        </w:rPr>
-        <w:t>take interesting parts from the general Software System documentation</w:t>
-      </w:r>
-      <w:r>
-        <w:rPr>
-          <w:lang w:val="en-US"/>
-        </w:rPr>
-        <w:t>.</w:t>
-      </w:r>
-    </w:p>
-    <w:p>
-      <w:pPr>
-        <w:numPr>
-          <w:ilvl w:val="2"/>
-          <w:numId w:val="25"/>
-        </w:numPr>
-        <w:rPr>
-          <w:lang w:val="en-US"/>
-        </w:rPr>
-      </w:pPr>
-      <w:r>
-        <w:rPr>
-          <w:lang w:val="en-US"/>
-        </w:rPr>
-        <w:t xml:space="preserve">Then </w:t>
-      </w:r>
-      <w:r>
-        <w:rPr>
-          <w:lang w:val="en-US"/>
-        </w:rPr>
-        <w:t xml:space="preserve">drop </w:t>
-      </w:r>
-      <w:r>
-        <w:rPr>
-          <w:lang w:val="en-US"/>
-        </w:rPr>
-        <w:t xml:space="preserve">them </w:t>
-      </w:r>
-      <w:r>
-        <w:rPr>
-          <w:lang w:val="en-US"/>
-        </w:rPr>
-        <w:t xml:space="preserve">somewhere in the </w:t>
-      </w:r>
-      <w:r>
-        <w:rPr>
-          <w:lang w:val="en-US"/>
-        </w:rPr>
-        <w:t xml:space="preserve">Circle Language Spec </w:t>
-      </w:r>
-      <w:r>
-        <w:rPr>
-          <w:lang w:val="en-US"/>
-        </w:rPr>
-        <w:t>documentation.</w:t>
-      </w:r>
-    </w:p>
-    <w:p>
-      <w:pPr>
-        <w:numPr>
-          <w:ilvl w:val="2"/>
-          <w:numId w:val="25"/>
-        </w:numPr>
-        <w:rPr>
           <w:lang w:val="en-US"/>
         </w:rPr>
       </w:pPr>
@@ -5297,8 +5330,6 @@
         </w:rPr>
         <w:t xml:space="preserve"> projects. Perhaps part of it was Circle Language Design.</w:t>
       </w:r>
-      <w:bookmarkStart w:id="12" w:name="_GoBack"/>
-      <w:bookmarkEnd w:id="12"/>
     </w:p>
     <w:p>
       <w:pPr>

</xml_diff>

<commit_message>
Circle Language Spec Plan: Change the term 'relation' to 'relationship' here and there.
</commit_message>
<xml_diff>
--- a/Circle Language Spec Plan/1. Current/2019-08 Circle Language Spec Revamp Notes.docx
+++ b/Circle Language Spec Plan/1. Current/2019-08 Circle Language Spec Revamp Notes.docx
@@ -4641,30 +4641,30 @@
           <w:numId w:val="25"/>
         </w:numPr>
         <w:rPr>
-          <w:color w:val="FFC000"/>
-          <w:lang w:val="en-US"/>
-        </w:rPr>
-      </w:pPr>
-      <w:r>
-        <w:rPr>
-          <w:color w:val="FFC000"/>
-          <w:lang w:val="en-US"/>
-        </w:rPr>
-        <w:t xml:space="preserve">Main Project: </w:t>
-      </w:r>
-      <w:r>
-        <w:rPr>
-          <w:color w:val="FFC000"/>
-          <w:lang w:val="en-US"/>
-        </w:rPr>
-        <w:t>Circle Language Spec Ideas: ISNSE = Internet as a Single Computer &gt; But why?</w:t>
-      </w:r>
-      <w:r>
-        <w:rPr>
-          <w:color w:val="FFC000"/>
-          <w:lang w:val="en-US"/>
-        </w:rPr>
-        <w:t xml:space="preserve"> Internet aS a[N] Single Entity?</w:t>
+          <w:color w:val="BFBFBF" w:themeColor="background1" w:themeShade="BF"/>
+          <w:lang w:val="en-US"/>
+        </w:rPr>
+      </w:pPr>
+      <w:r>
+        <w:rPr>
+          <w:color w:val="BFBFBF" w:themeColor="background1" w:themeShade="BF"/>
+          <w:lang w:val="en-US"/>
+        </w:rPr>
+        <w:t>Ideas</w:t>
+      </w:r>
+      <w:r>
+        <w:rPr>
+          <w:color w:val="BFBFBF" w:themeColor="background1" w:themeShade="BF"/>
+          <w:lang w:val="en-US"/>
+        </w:rPr>
+        <w:t xml:space="preserve"> document</w:t>
+      </w:r>
+      <w:r>
+        <w:rPr>
+          <w:color w:val="BFBFBF" w:themeColor="background1" w:themeShade="BF"/>
+          <w:lang w:val="en-US"/>
+        </w:rPr>
+        <w:t>: ISNSE = Internet as a Single Computer &gt; But why? Internet aS a[N] Single Entity?</w:t>
       </w:r>
     </w:p>
     <w:p>
@@ -4714,6 +4714,90 @@
           <w:lang w:val="en-US"/>
         </w:rPr>
       </w:pPr>
+      <w:r>
+        <w:rPr>
+          <w:lang w:val="en-US"/>
+        </w:rPr>
+        <w:t xml:space="preserve">Also checked are: whether the </w:t>
+      </w:r>
+      <w:r>
+        <w:rPr>
+          <w:lang w:val="en-US"/>
+        </w:rPr>
+        <w:t>stories</w:t>
+      </w:r>
+      <w:r>
+        <w:rPr>
+          <w:lang w:val="en-US"/>
+        </w:rPr>
+        <w:t xml:space="preserve"> make sense.</w:t>
+      </w:r>
+    </w:p>
+    <w:p>
+      <w:pPr>
+        <w:pStyle w:val="ListParagraph"/>
+        <w:numPr>
+          <w:ilvl w:val="0"/>
+          <w:numId w:val="25"/>
+        </w:numPr>
+        <w:rPr>
+          <w:lang w:val="en-US"/>
+        </w:rPr>
+      </w:pPr>
+      <w:r>
+        <w:rPr>
+          <w:lang w:val="en-US"/>
+        </w:rPr>
+        <w:t xml:space="preserve">And whether the content is </w:t>
+      </w:r>
+      <w:r>
+        <w:rPr>
+          <w:lang w:val="en-US"/>
+        </w:rPr>
+        <w:t xml:space="preserve">still </w:t>
+      </w:r>
+      <w:r>
+        <w:rPr>
+          <w:lang w:val="en-US"/>
+        </w:rPr>
+        <w:t>in scope.</w:t>
+      </w:r>
+    </w:p>
+    <w:p>
+      <w:pPr>
+        <w:pStyle w:val="ListParagraph"/>
+        <w:numPr>
+          <w:ilvl w:val="0"/>
+          <w:numId w:val="25"/>
+        </w:numPr>
+        <w:rPr>
+          <w:lang w:val="en-US"/>
+        </w:rPr>
+      </w:pPr>
+      <w:r>
+        <w:rPr>
+          <w:lang w:val="en-US"/>
+        </w:rPr>
+        <w:t>That seems quite a lot to check.</w:t>
+      </w:r>
+      <w:r>
+        <w:rPr>
+          <w:lang w:val="en-US"/>
+        </w:rPr>
+        <w:t xml:space="preserve"> Maybe that is why it is not easy.</w:t>
+      </w:r>
+    </w:p>
+    <w:p>
+      <w:pPr>
+        <w:pStyle w:val="ListParagraph"/>
+        <w:numPr>
+          <w:ilvl w:val="0"/>
+          <w:numId w:val="25"/>
+        </w:numPr>
+        <w:rPr>
+          <w:lang w:val="en-US"/>
+        </w:rPr>
+      </w:pPr>
       <w:bookmarkStart w:id="10" w:name="_Hlk38207089"/>
       <w:r>
         <w:rPr>
@@ -4783,50 +4867,197 @@
           <w:numId w:val="25"/>
         </w:numPr>
         <w:rPr>
-          <w:color w:val="FFC000"/>
-          <w:lang w:val="en-US"/>
-        </w:rPr>
-      </w:pPr>
-      <w:r>
-        <w:rPr>
-          <w:color w:val="FFC000"/>
+          <w:color w:val="BFBFBF" w:themeColor="background1" w:themeShade="BF"/>
+          <w:lang w:val="en-US"/>
+        </w:rPr>
+      </w:pPr>
+      <w:r>
+        <w:rPr>
+          <w:color w:val="BFBFBF" w:themeColor="background1" w:themeShade="BF"/>
           <w:lang w:val="en-US"/>
         </w:rPr>
         <w:t>2008-05 02 Classes &amp; Relations Specs Project Summary.docx</w:t>
       </w:r>
-      <w:r>
-        <w:rPr>
-          <w:color w:val="FFC000"/>
-          <w:lang w:val="en-US"/>
-        </w:rPr>
-        <w:t xml:space="preserve"> &gt; Insecure about the result</w:t>
+    </w:p>
+    <w:p>
+      <w:pPr>
+        <w:pStyle w:val="ListParagraph"/>
+        <w:numPr>
+          <w:ilvl w:val="2"/>
+          <w:numId w:val="25"/>
+        </w:numPr>
+        <w:rPr>
+          <w:color w:val="BFBFBF" w:themeColor="background1" w:themeShade="BF"/>
+          <w:lang w:val="en-US"/>
+        </w:rPr>
+      </w:pPr>
+      <w:r>
+        <w:rPr>
+          <w:color w:val="BFBFBF" w:themeColor="background1" w:themeShade="BF"/>
+          <w:lang w:val="en-US"/>
+        </w:rPr>
+        <w:t>/ Rename "Relation" =&gt; "Relationship" &gt; I would keep the term relation in there for now, otherwise I would have to go through so much documentation. If I refer to a product with the work relation in it and change it in the planning docs, then I also would have to change it in the language spec docs and that is just a whole lot of work.</w:t>
+      </w:r>
+      <w:r>
+        <w:rPr>
+          <w:color w:val="BFBFBF" w:themeColor="background1" w:themeShade="BF"/>
+          <w:lang w:val="en-US"/>
+        </w:rPr>
+        <w:t xml:space="preserve"> I briefly looked up a discussion online about these words, and it does not seem people can find a really clear distinction or rule, just wishy washy hand wavy stuff, I think. It's just that in IT the term is usually 'relationship'. In the spirit of not alienating readers you might change it, but it does not seem semantically incorrect would you accidentally use the word 'relation' instead.</w:t>
       </w:r>
       <w:bookmarkStart w:id="11" w:name="_GoBack"/>
       <w:bookmarkEnd w:id="11"/>
-      <w:r>
+    </w:p>
+    <w:p>
+      <w:pPr>
+        <w:pStyle w:val="ListParagraph"/>
+        <w:numPr>
+          <w:ilvl w:val="1"/>
+          <w:numId w:val="25"/>
+        </w:numPr>
         <w:rPr>
           <w:color w:val="FFC000"/>
           <w:lang w:val="en-US"/>
         </w:rPr>
+      </w:pPr>
+      <w:r>
+        <w:rPr>
+          <w:color w:val="FFC000"/>
+          <w:lang w:val="en-US"/>
+        </w:rPr>
+        <w:t>2008-06 01 Execution Control Spec Project Summary.docx</w:t>
+      </w:r>
+    </w:p>
+    <w:p>
+      <w:pPr>
+        <w:pStyle w:val="ListParagraph"/>
+        <w:numPr>
+          <w:ilvl w:val="1"/>
+          <w:numId w:val="25"/>
+        </w:numPr>
+        <w:rPr>
+          <w:lang w:val="en-US"/>
+        </w:rPr>
+      </w:pPr>
+      <w:r>
+        <w:rPr>
+          <w:lang w:val="en-US"/>
+        </w:rPr>
+        <w:t xml:space="preserve">Brainstorm: I worry a lot if the words come off too strongly. On top of that I am not in a very subtle </w:t>
+      </w:r>
+      <w:r>
+        <w:rPr>
+          <w:lang w:val="en-US"/>
+        </w:rPr>
+        <w:t xml:space="preserve">mood </w:t>
+      </w:r>
+      <w:r>
+        <w:rPr>
+          <w:lang w:val="en-US"/>
+        </w:rPr>
+        <w:t>right now</w:t>
+      </w:r>
+      <w:r>
+        <w:rPr>
+          <w:lang w:val="en-US"/>
+        </w:rPr>
+        <w:t xml:space="preserve">. If I was feeling </w:t>
+      </w:r>
+      <w:r>
+        <w:rPr>
+          <w:lang w:val="en-US"/>
+        </w:rPr>
+        <w:t xml:space="preserve">more </w:t>
+      </w:r>
+      <w:r>
+        <w:rPr>
+          <w:lang w:val="en-US"/>
+        </w:rPr>
+        <w:t>calm and friendly</w:t>
+      </w:r>
+      <w:r>
+        <w:rPr>
+          <w:lang w:val="en-US"/>
+        </w:rPr>
+        <w:t>,</w:t>
+      </w:r>
+      <w:r>
+        <w:rPr>
+          <w:lang w:val="en-US"/>
+        </w:rPr>
+        <w:t xml:space="preserve"> I </w:t>
+      </w:r>
+      <w:r>
+        <w:rPr>
+          <w:lang w:val="en-US"/>
+        </w:rPr>
+        <w:t>might have better judgement</w:t>
+      </w:r>
+      <w:r>
+        <w:rPr>
+          <w:lang w:val="en-US"/>
+        </w:rPr>
+        <w:t xml:space="preserve"> about it</w:t>
+      </w:r>
+      <w:r>
+        <w:rPr>
+          <w:lang w:val="en-US"/>
+        </w:rPr>
         <w:t>.</w:t>
       </w:r>
-    </w:p>
-    <w:p>
-      <w:pPr>
-        <w:pStyle w:val="ListParagraph"/>
-        <w:numPr>
-          <w:ilvl w:val="1"/>
-          <w:numId w:val="25"/>
-        </w:numPr>
-        <w:rPr>
-          <w:lang w:val="en-US"/>
-        </w:rPr>
-      </w:pPr>
-      <w:r>
-        <w:rPr>
-          <w:lang w:val="en-US"/>
-        </w:rPr>
-        <w:t>qer</w:t>
+      <w:r>
+        <w:rPr>
+          <w:lang w:val="en-US"/>
+        </w:rPr>
+        <w:t xml:space="preserve"> Maybe I cannot do this right now.</w:t>
+      </w:r>
+      <w:r>
+        <w:rPr>
+          <w:lang w:val="en-US"/>
+        </w:rPr>
+        <w:t xml:space="preserve"> I can only judge language constructions, not whether it feels right.</w:t>
+      </w:r>
+      <w:r>
+        <w:rPr>
+          <w:lang w:val="en-US"/>
+        </w:rPr>
+        <w:t xml:space="preserve"> When my base line mood would be calm and friendly, I can just feel whether the words bump with that</w:t>
+      </w:r>
+      <w:r>
+        <w:rPr>
+          <w:lang w:val="en-US"/>
+        </w:rPr>
+        <w:t xml:space="preserve"> or not</w:t>
+      </w:r>
+      <w:r>
+        <w:rPr>
+          <w:lang w:val="en-US"/>
+        </w:rPr>
+        <w:t>.</w:t>
+      </w:r>
+      <w:r>
+        <w:rPr>
+          <w:lang w:val="en-US"/>
+        </w:rPr>
+        <w:t xml:space="preserve"> That might be easier.</w:t>
+      </w:r>
+      <w:r>
+        <w:rPr>
+          <w:lang w:val="en-US"/>
+        </w:rPr>
+        <w:t xml:space="preserve"> Sometimes just using calmer language, makes me calmer, but right now it</w:t>
+      </w:r>
+      <w:r>
+        <w:rPr>
+          <w:lang w:val="en-US"/>
+        </w:rPr>
+        <w:t xml:space="preserve"> does not seem to be </w:t>
+      </w:r>
+      <w:r>
+        <w:rPr>
+          <w:lang w:val="en-US"/>
+        </w:rPr>
+        <w:t>working.</w:t>
       </w:r>
     </w:p>
     <w:bookmarkEnd w:id="10"/>

</xml_diff>

<commit_message>
Circle Language Spec Plan: Use more 'open' language: Reformulate "2008-06 01 Execution Control Spec Project Summary.docx". Reformulate "2008-06 02 Command as a Concept Spec Project Summary.docx". Reformulate "2008-06 03    Clarify Command as a Concept Spec Project Summary.docx", but consider if it is out-of-scope or not. Rename some Done 'Out of Scope) projects.
</commit_message>
<xml_diff>
--- a/Circle Language Spec Plan/1. Current/2019-08 Circle Language Spec Revamp Notes.docx
+++ b/Circle Language Spec Plan/1. Current/2019-08 Circle Language Spec Revamp Notes.docx
@@ -4905,6 +4905,274 @@
         </w:rPr>
         <w:t xml:space="preserve"> I briefly looked up a discussion online about these words, and it does not seem people can find a really clear distinction or rule, just wishy washy hand wavy stuff, I think. It's just that in IT the term is usually 'relationship'. In the spirit of not alienating readers you might change it, but it does not seem semantically incorrect would you accidentally use the word 'relation' instead.</w:t>
       </w:r>
+    </w:p>
+    <w:p>
+      <w:pPr>
+        <w:pStyle w:val="ListParagraph"/>
+        <w:numPr>
+          <w:ilvl w:val="1"/>
+          <w:numId w:val="25"/>
+        </w:numPr>
+        <w:rPr>
+          <w:color w:val="BFBFBF" w:themeColor="background1" w:themeShade="BF"/>
+          <w:lang w:val="en-US"/>
+        </w:rPr>
+      </w:pPr>
+      <w:r>
+        <w:rPr>
+          <w:color w:val="BFBFBF" w:themeColor="background1" w:themeShade="BF"/>
+          <w:lang w:val="en-US"/>
+        </w:rPr>
+        <w:t>Brainstorm: I worry a lot if the words come off too strongly. On top of that I am not in a very subtle mood right now. If I was feeling more calm and friendly, I might have better judgement about it. Maybe I cannot do this right now. I can only judge language constructions, not whether it feels right. When my base line mood would be calm and friendly, I can just feel whether the words bump with that or not. That might be easier. Sometimes just using calmer language, makes me calmer, but right now it does not seem to be working.</w:t>
+      </w:r>
+    </w:p>
+    <w:p>
+      <w:pPr>
+        <w:pStyle w:val="ListParagraph"/>
+        <w:numPr>
+          <w:ilvl w:val="1"/>
+          <w:numId w:val="25"/>
+        </w:numPr>
+        <w:rPr>
+          <w:color w:val="BFBFBF" w:themeColor="background1" w:themeShade="BF"/>
+          <w:lang w:val="en-US"/>
+        </w:rPr>
+      </w:pPr>
+      <w:r>
+        <w:rPr>
+          <w:color w:val="BFBFBF" w:themeColor="background1" w:themeShade="BF"/>
+          <w:lang w:val="en-US"/>
+        </w:rPr>
+        <w:t>2008-06 01 Execution Control Spec Project Summary.docx</w:t>
+      </w:r>
+    </w:p>
+    <w:p>
+      <w:pPr>
+        <w:pStyle w:val="ListParagraph"/>
+        <w:numPr>
+          <w:ilvl w:val="1"/>
+          <w:numId w:val="25"/>
+        </w:numPr>
+        <w:rPr>
+          <w:color w:val="BFBFBF" w:themeColor="background1" w:themeShade="BF"/>
+          <w:lang w:val="en-US"/>
+        </w:rPr>
+      </w:pPr>
+      <w:r>
+        <w:rPr>
+          <w:color w:val="BFBFBF" w:themeColor="background1" w:themeShade="BF"/>
+          <w:lang w:val="en-US"/>
+        </w:rPr>
+        <w:t>2008-06 02 Command as a Concept Spec Project Summary.docx</w:t>
+      </w:r>
+    </w:p>
+    <w:p>
+      <w:pPr>
+        <w:pStyle w:val="ListParagraph"/>
+        <w:numPr>
+          <w:ilvl w:val="2"/>
+          <w:numId w:val="25"/>
+        </w:numPr>
+        <w:rPr>
+          <w:color w:val="BFBFBF" w:themeColor="background1" w:themeShade="BF"/>
+          <w:lang w:val="en-US"/>
+        </w:rPr>
+      </w:pPr>
+      <w:r>
+        <w:rPr>
+          <w:color w:val="BFBFBF" w:themeColor="background1" w:themeShade="BF"/>
+          <w:lang w:val="en-US"/>
+        </w:rPr>
+        <w:t>It mentions topics very much out of scope.</w:t>
+      </w:r>
+    </w:p>
+    <w:p>
+      <w:pPr>
+        <w:pStyle w:val="ListParagraph"/>
+        <w:numPr>
+          <w:ilvl w:val="2"/>
+          <w:numId w:val="25"/>
+        </w:numPr>
+        <w:rPr>
+          <w:color w:val="BFBFBF" w:themeColor="background1" w:themeShade="BF"/>
+          <w:lang w:val="en-US"/>
+        </w:rPr>
+      </w:pPr>
+      <w:r>
+        <w:rPr>
+          <w:color w:val="BFBFBF" w:themeColor="background1" w:themeShade="BF"/>
+          <w:lang w:val="en-US"/>
+        </w:rPr>
+        <w:t>I think it might not be harmful to keep that mentioning in there.</w:t>
+      </w:r>
+    </w:p>
+    <w:p>
+      <w:pPr>
+        <w:pStyle w:val="ListParagraph"/>
+        <w:numPr>
+          <w:ilvl w:val="2"/>
+          <w:numId w:val="25"/>
+        </w:numPr>
+        <w:rPr>
+          <w:color w:val="BFBFBF" w:themeColor="background1" w:themeShade="BF"/>
+          <w:lang w:val="en-US"/>
+        </w:rPr>
+      </w:pPr>
+      <w:r>
+        <w:rPr>
+          <w:color w:val="BFBFBF" w:themeColor="background1" w:themeShade="BF"/>
+          <w:lang w:val="en-US"/>
+        </w:rPr>
+        <w:t>Maybe I am trying to hide the out-of-scope topics too rigorously.</w:t>
+      </w:r>
+    </w:p>
+    <w:p>
+      <w:pPr>
+        <w:pStyle w:val="ListParagraph"/>
+        <w:numPr>
+          <w:ilvl w:val="2"/>
+          <w:numId w:val="25"/>
+        </w:numPr>
+        <w:rPr>
+          <w:color w:val="BFBFBF" w:themeColor="background1" w:themeShade="BF"/>
+          <w:lang w:val="en-US"/>
+        </w:rPr>
+      </w:pPr>
+      <w:r>
+        <w:rPr>
+          <w:color w:val="BFBFBF" w:themeColor="background1" w:themeShade="BF"/>
+          <w:lang w:val="en-US"/>
+        </w:rPr>
+        <w:t>There seem to be maybe's and perhapses missing, but it does not seem to sound too blunt.</w:t>
+      </w:r>
+    </w:p>
+    <w:p>
+      <w:pPr>
+        <w:pStyle w:val="ListParagraph"/>
+        <w:numPr>
+          <w:ilvl w:val="2"/>
+          <w:numId w:val="25"/>
+        </w:numPr>
+        <w:rPr>
+          <w:lang w:val="en-US"/>
+        </w:rPr>
+      </w:pPr>
+      <w:r>
+        <w:rPr>
+          <w:lang w:val="en-US"/>
+        </w:rPr>
+        <w:t>Reconsider to split into in-scope and out-of-scope parts.</w:t>
+      </w:r>
+    </w:p>
+    <w:p>
+      <w:pPr>
+        <w:pStyle w:val="ListParagraph"/>
+        <w:numPr>
+          <w:ilvl w:val="2"/>
+          <w:numId w:val="25"/>
+        </w:numPr>
+        <w:rPr>
+          <w:lang w:val="en-US"/>
+        </w:rPr>
+      </w:pPr>
+      <w:r>
+        <w:rPr>
+          <w:lang w:val="en-US"/>
+        </w:rPr>
+        <w:t>Brainstorm: The input / output topics is so present in this sub-project description. It does not seem lightly touching the topic. Sometimes it is half a paragraph that goes on about just that, while it is not in-scope anymore. Maybe it is worth trying to extract it out, so the summaries of the work become simpler.</w:t>
+      </w:r>
+    </w:p>
+    <w:p>
+      <w:pPr>
+        <w:pStyle w:val="ListParagraph"/>
+        <w:numPr>
+          <w:ilvl w:val="1"/>
+          <w:numId w:val="25"/>
+        </w:numPr>
+        <w:rPr>
+          <w:lang w:val="en-US"/>
+        </w:rPr>
+      </w:pPr>
+      <w:r>
+        <w:rPr>
+          <w:lang w:val="en-US"/>
+        </w:rPr>
+        <w:t>2008-06 03    Clarify Command as a Concept Spec Project Summary.docx</w:t>
+      </w:r>
+    </w:p>
+    <w:p>
+      <w:pPr>
+        <w:pStyle w:val="ListParagraph"/>
+        <w:numPr>
+          <w:ilvl w:val="2"/>
+          <w:numId w:val="25"/>
+        </w:numPr>
+        <w:rPr>
+          <w:color w:val="BFBFBF" w:themeColor="background1" w:themeShade="BF"/>
+          <w:lang w:val="en-US"/>
+        </w:rPr>
+      </w:pPr>
+      <w:r>
+        <w:rPr>
+          <w:color w:val="BFBFBF" w:themeColor="background1" w:themeShade="BF"/>
+          <w:lang w:val="en-US"/>
+        </w:rPr>
+        <w:t>I would like to look at the end-result of the project 'Clarify Command as a Concept Spec' to see if the description of the work done still makes sense if you split it in two.</w:t>
+      </w:r>
+    </w:p>
+    <w:p>
+      <w:pPr>
+        <w:pStyle w:val="ListParagraph"/>
+        <w:numPr>
+          <w:ilvl w:val="2"/>
+          <w:numId w:val="25"/>
+        </w:numPr>
+        <w:rPr>
+          <w:lang w:val="en-US"/>
+        </w:rPr>
+      </w:pPr>
+      <w:r>
+        <w:rPr>
+          <w:lang w:val="en-US"/>
+        </w:rPr>
+        <w:t>Maybe the sub-project Clarify Command as a Concept is mostly out-of-scope.</w:t>
+      </w:r>
+    </w:p>
+    <w:p>
+      <w:pPr>
+        <w:pStyle w:val="ListParagraph"/>
+        <w:numPr>
+          <w:ilvl w:val="2"/>
+          <w:numId w:val="25"/>
+        </w:numPr>
+        <w:rPr>
+          <w:lang w:val="en-US"/>
+        </w:rPr>
+      </w:pPr>
+      <w:r>
+        <w:rPr>
+          <w:lang w:val="en-US"/>
+        </w:rPr>
+        <w:t>That whole project should be out of scope, because the end-result is just about input/output and concurrency resolution.</w:t>
+      </w:r>
+    </w:p>
+    <w:p>
+      <w:pPr>
+        <w:pStyle w:val="ListParagraph"/>
+        <w:numPr>
+          <w:ilvl w:val="2"/>
+          <w:numId w:val="25"/>
+        </w:numPr>
+        <w:rPr>
+          <w:lang w:val="en-US"/>
+        </w:rPr>
+      </w:pPr>
+      <w:r>
+        <w:rPr>
+          <w:lang w:val="en-US"/>
+        </w:rPr>
+        <w:t>That would change the super project description too.</w:t>
+      </w:r>
       <w:bookmarkStart w:id="11" w:name="_GoBack"/>
       <w:bookmarkEnd w:id="11"/>
     </w:p>
@@ -4916,64 +5184,104 @@
           <w:numId w:val="25"/>
         </w:numPr>
         <w:rPr>
-          <w:color w:val="FFC000"/>
-          <w:lang w:val="en-US"/>
-        </w:rPr>
-      </w:pPr>
-      <w:r>
-        <w:rPr>
-          <w:color w:val="FFC000"/>
-          <w:lang w:val="en-US"/>
-        </w:rPr>
-        <w:t>2008-06 01 Execution Control Spec Project Summary.docx</w:t>
+          <w:lang w:val="en-US"/>
+        </w:rPr>
+      </w:pPr>
+      <w:r>
+        <w:rPr>
+          <w:lang w:val="en-US"/>
+        </w:rPr>
+        <w:t>Brainstorm wording:</w:t>
       </w:r>
     </w:p>
     <w:p>
       <w:pPr>
         <w:pStyle w:val="ListParagraph"/>
         <w:numPr>
-          <w:ilvl w:val="1"/>
-          <w:numId w:val="25"/>
-        </w:numPr>
-        <w:rPr>
-          <w:lang w:val="en-US"/>
-        </w:rPr>
-      </w:pPr>
-      <w:r>
-        <w:rPr>
-          <w:lang w:val="en-US"/>
-        </w:rPr>
-        <w:t xml:space="preserve">Brainstorm: I worry a lot if the words come off too strongly. On top of that I am not in a very subtle </w:t>
-      </w:r>
-      <w:r>
-        <w:rPr>
-          <w:lang w:val="en-US"/>
-        </w:rPr>
-        <w:t xml:space="preserve">mood </w:t>
-      </w:r>
-      <w:r>
-        <w:rPr>
-          <w:lang w:val="en-US"/>
-        </w:rPr>
-        <w:t>right now</w:t>
-      </w:r>
-      <w:r>
-        <w:rPr>
-          <w:lang w:val="en-US"/>
-        </w:rPr>
-        <w:t xml:space="preserve">. If I was feeling </w:t>
-      </w:r>
-      <w:r>
-        <w:rPr>
-          <w:lang w:val="en-US"/>
-        </w:rPr>
-        <w:t xml:space="preserve">more </w:t>
-      </w:r>
-      <w:r>
-        <w:rPr>
-          <w:lang w:val="en-US"/>
-        </w:rPr>
-        <w:t>calm and friendly</w:t>
+          <w:ilvl w:val="2"/>
+          <w:numId w:val="25"/>
+        </w:numPr>
+        <w:rPr>
+          <w:lang w:val="en-US"/>
+        </w:rPr>
+      </w:pPr>
+      <w:r>
+        <w:rPr>
+          <w:lang w:val="en-US"/>
+        </w:rPr>
+        <w:t>Maybe I go a different direction with this.</w:t>
+      </w:r>
+    </w:p>
+    <w:p>
+      <w:pPr>
+        <w:pStyle w:val="ListParagraph"/>
+        <w:numPr>
+          <w:ilvl w:val="2"/>
+          <w:numId w:val="25"/>
+        </w:numPr>
+        <w:rPr>
+          <w:lang w:val="en-US"/>
+        </w:rPr>
+      </w:pPr>
+      <w:r>
+        <w:rPr>
+          <w:lang w:val="en-US"/>
+        </w:rPr>
+        <w:t>With my gut I might assess whether the language is too blunt or not.</w:t>
+      </w:r>
+    </w:p>
+    <w:p>
+      <w:pPr>
+        <w:pStyle w:val="ListParagraph"/>
+        <w:numPr>
+          <w:ilvl w:val="2"/>
+          <w:numId w:val="25"/>
+        </w:numPr>
+        <w:rPr>
+          <w:lang w:val="en-US"/>
+        </w:rPr>
+      </w:pPr>
+      <w:r>
+        <w:rPr>
+          <w:lang w:val="en-US"/>
+        </w:rPr>
+        <w:t>Maybe if it just list things, that actually happened, then it might not be much of a problem.</w:t>
+      </w:r>
+    </w:p>
+    <w:p>
+      <w:pPr>
+        <w:pStyle w:val="ListParagraph"/>
+        <w:numPr>
+          <w:ilvl w:val="2"/>
+          <w:numId w:val="25"/>
+        </w:numPr>
+        <w:rPr>
+          <w:lang w:val="en-US"/>
+        </w:rPr>
+      </w:pPr>
+      <w:r>
+        <w:rPr>
+          <w:lang w:val="en-US"/>
+        </w:rPr>
+        <w:t>Definite language to create a pseudo-truth for a false sense of control, might be a problem.</w:t>
+      </w:r>
+    </w:p>
+    <w:p>
+      <w:pPr>
+        <w:pStyle w:val="ListParagraph"/>
+        <w:numPr>
+          <w:ilvl w:val="2"/>
+          <w:numId w:val="25"/>
+        </w:numPr>
+        <w:rPr>
+          <w:lang w:val="en-US"/>
+        </w:rPr>
+      </w:pPr>
+      <w:r>
+        <w:rPr>
+          <w:lang w:val="en-US"/>
+        </w:rPr>
+        <w:t>Things stated as rules</w:t>
       </w:r>
       <w:r>
         <w:rPr>
@@ -4985,79 +5293,97 @@
         <w:rPr>
           <w:lang w:val="en-US"/>
         </w:rPr>
-        <w:t xml:space="preserve"> I </w:t>
-      </w:r>
-      <w:r>
-        <w:rPr>
-          <w:lang w:val="en-US"/>
-        </w:rPr>
-        <w:t>might have better judgement</w:t>
-      </w:r>
-      <w:r>
-        <w:rPr>
-          <w:lang w:val="en-US"/>
-        </w:rPr>
-        <w:t xml:space="preserve"> about it</w:t>
-      </w:r>
-      <w:r>
-        <w:rPr>
-          <w:lang w:val="en-US"/>
-        </w:rPr>
-        <w:t>.</w:t>
-      </w:r>
-      <w:r>
-        <w:rPr>
-          <w:lang w:val="en-US"/>
-        </w:rPr>
-        <w:t xml:space="preserve"> Maybe I cannot do this right now.</w:t>
-      </w:r>
-      <w:r>
-        <w:rPr>
-          <w:lang w:val="en-US"/>
-        </w:rPr>
-        <w:t xml:space="preserve"> I can only judge language constructions, not whether it feels right.</w:t>
-      </w:r>
-      <w:r>
-        <w:rPr>
-          <w:lang w:val="en-US"/>
-        </w:rPr>
-        <w:t xml:space="preserve"> When my base line mood would be calm and friendly, I can just feel whether the words bump with that</w:t>
-      </w:r>
-      <w:r>
-        <w:rPr>
-          <w:lang w:val="en-US"/>
-        </w:rPr>
-        <w:t xml:space="preserve"> or not</w:t>
-      </w:r>
-      <w:r>
-        <w:rPr>
-          <w:lang w:val="en-US"/>
-        </w:rPr>
-        <w:t>.</w:t>
-      </w:r>
-      <w:r>
-        <w:rPr>
-          <w:lang w:val="en-US"/>
-        </w:rPr>
-        <w:t xml:space="preserve"> That might be easier.</w:t>
-      </w:r>
-      <w:r>
-        <w:rPr>
-          <w:lang w:val="en-US"/>
-        </w:rPr>
-        <w:t xml:space="preserve"> Sometimes just using calmer language, makes me calmer, but right now it</w:t>
-      </w:r>
-      <w:r>
-        <w:rPr>
-          <w:lang w:val="en-US"/>
-        </w:rPr>
-        <w:t xml:space="preserve"> does not seem to be </w:t>
-      </w:r>
-      <w:r>
-        <w:rPr>
-          <w:lang w:val="en-US"/>
-        </w:rPr>
-        <w:t>working.</w:t>
+        <w:t xml:space="preserve"> that are not hard rules might be a problem.</w:t>
+      </w:r>
+    </w:p>
+    <w:p>
+      <w:pPr>
+        <w:pStyle w:val="ListParagraph"/>
+        <w:numPr>
+          <w:ilvl w:val="2"/>
+          <w:numId w:val="25"/>
+        </w:numPr>
+        <w:rPr>
+          <w:lang w:val="en-US"/>
+        </w:rPr>
+      </w:pPr>
+      <w:r>
+        <w:rPr>
+          <w:lang w:val="en-US"/>
+        </w:rPr>
+        <w:t>When setting rules to follow a plan, wiggle words might be helpful.</w:t>
+      </w:r>
+    </w:p>
+    <w:p>
+      <w:pPr>
+        <w:pStyle w:val="ListParagraph"/>
+        <w:numPr>
+          <w:ilvl w:val="2"/>
+          <w:numId w:val="25"/>
+        </w:numPr>
+        <w:rPr>
+          <w:lang w:val="en-US"/>
+        </w:rPr>
+      </w:pPr>
+      <w:r>
+        <w:rPr>
+          <w:lang w:val="en-US"/>
+        </w:rPr>
+        <w:t>Black and white opinion about something that may or may not be true, might be a problem.</w:t>
+      </w:r>
+    </w:p>
+    <w:p>
+      <w:pPr>
+        <w:pStyle w:val="ListParagraph"/>
+        <w:numPr>
+          <w:ilvl w:val="2"/>
+          <w:numId w:val="25"/>
+        </w:numPr>
+        <w:rPr>
+          <w:lang w:val="en-US"/>
+        </w:rPr>
+      </w:pPr>
+      <w:r>
+        <w:rPr>
+          <w:lang w:val="en-US"/>
+        </w:rPr>
+        <w:t>In some sentences it seems more obvious. If they sound opinionated and black-and-white.</w:t>
+      </w:r>
+    </w:p>
+    <w:p>
+      <w:pPr>
+        <w:pStyle w:val="ListParagraph"/>
+        <w:numPr>
+          <w:ilvl w:val="2"/>
+          <w:numId w:val="25"/>
+        </w:numPr>
+        <w:rPr>
+          <w:lang w:val="en-US"/>
+        </w:rPr>
+      </w:pPr>
+      <w:r>
+        <w:rPr>
+          <w:lang w:val="en-US"/>
+        </w:rPr>
+        <w:t>Maybe I am looking for clues in texts where there are none. Sort of like when I am driving and see no other traffic, I am scared that there may be traffic, that I am not seeing.</w:t>
+      </w:r>
+    </w:p>
+    <w:p>
+      <w:pPr>
+        <w:pStyle w:val="ListParagraph"/>
+        <w:numPr>
+          <w:ilvl w:val="2"/>
+          <w:numId w:val="25"/>
+        </w:numPr>
+        <w:rPr>
+          <w:lang w:val="en-US"/>
+        </w:rPr>
+      </w:pPr>
+      <w:r>
+        <w:rPr>
+          <w:lang w:val="en-US"/>
+        </w:rPr>
+        <w:t>Words like 'annoying' or 'constantly' trigger more easily. Stating something as definite, without 'maybe's seems a more subtle 'problem'.</w:t>
       </w:r>
     </w:p>
     <w:bookmarkEnd w:id="10"/>

</xml_diff>

<commit_message>
Circle Language Spec Plan: * Put Done project "2008-06 03    Clarify Command as a Concept Spec Project Summary.docx" out of scope. * Split "2008-06 02 Command as a Concept Spec Project Summary" into an 'in scope' and an 'out of scope' part. * Reformulations of their content. * Rename some main folders of the 'Other' 'Done' projects.
</commit_message>
<xml_diff>
--- a/Circle Language Spec Plan/1. Current/2019-08 Circle Language Spec Revamp Notes.docx
+++ b/Circle Language Spec Plan/1. Current/2019-08 Circle Language Spec Revamp Notes.docx
@@ -5054,11 +5054,13 @@
           <w:numId w:val="25"/>
         </w:numPr>
         <w:rPr>
-          <w:lang w:val="en-US"/>
-        </w:rPr>
-      </w:pPr>
-      <w:r>
-        <w:rPr>
+          <w:color w:val="BFBFBF" w:themeColor="background1" w:themeShade="BF"/>
+          <w:lang w:val="en-US"/>
+        </w:rPr>
+      </w:pPr>
+      <w:r>
+        <w:rPr>
+          <w:color w:val="BFBFBF" w:themeColor="background1" w:themeShade="BF"/>
           <w:lang w:val="en-US"/>
         </w:rPr>
         <w:t>Reconsider to split into in-scope and out-of-scope parts.</w:t>
@@ -5072,11 +5074,13 @@
           <w:numId w:val="25"/>
         </w:numPr>
         <w:rPr>
-          <w:lang w:val="en-US"/>
-        </w:rPr>
-      </w:pPr>
-      <w:r>
-        <w:rPr>
+          <w:color w:val="BFBFBF" w:themeColor="background1" w:themeShade="BF"/>
+          <w:lang w:val="en-US"/>
+        </w:rPr>
+      </w:pPr>
+      <w:r>
+        <w:rPr>
+          <w:color w:val="BFBFBF" w:themeColor="background1" w:themeShade="BF"/>
           <w:lang w:val="en-US"/>
         </w:rPr>
         <w:t>Brainstorm: The input / output topics is so present in this sub-project description. It does not seem lightly touching the topic. Sometimes it is half a paragraph that goes on about just that, while it is not in-scope anymore. Maybe it is worth trying to extract it out, so the summaries of the work become simpler.</w:t>
@@ -5090,11 +5094,13 @@
           <w:numId w:val="25"/>
         </w:numPr>
         <w:rPr>
-          <w:lang w:val="en-US"/>
-        </w:rPr>
-      </w:pPr>
-      <w:r>
-        <w:rPr>
+          <w:color w:val="BFBFBF" w:themeColor="background1" w:themeShade="BF"/>
+          <w:lang w:val="en-US"/>
+        </w:rPr>
+      </w:pPr>
+      <w:r>
+        <w:rPr>
+          <w:color w:val="BFBFBF" w:themeColor="background1" w:themeShade="BF"/>
           <w:lang w:val="en-US"/>
         </w:rPr>
         <w:t>2008-06 03    Clarify Command as a Concept Spec Project Summary.docx</w:t>
@@ -5128,11 +5134,13 @@
           <w:numId w:val="25"/>
         </w:numPr>
         <w:rPr>
-          <w:lang w:val="en-US"/>
-        </w:rPr>
-      </w:pPr>
-      <w:r>
-        <w:rPr>
+          <w:color w:val="BFBFBF" w:themeColor="background1" w:themeShade="BF"/>
+          <w:lang w:val="en-US"/>
+        </w:rPr>
+      </w:pPr>
+      <w:r>
+        <w:rPr>
+          <w:color w:val="BFBFBF" w:themeColor="background1" w:themeShade="BF"/>
           <w:lang w:val="en-US"/>
         </w:rPr>
         <w:t>Maybe the sub-project Clarify Command as a Concept is mostly out-of-scope.</w:t>
@@ -5146,11 +5154,13 @@
           <w:numId w:val="25"/>
         </w:numPr>
         <w:rPr>
-          <w:lang w:val="en-US"/>
-        </w:rPr>
-      </w:pPr>
-      <w:r>
-        <w:rPr>
+          <w:color w:val="BFBFBF" w:themeColor="background1" w:themeShade="BF"/>
+          <w:lang w:val="en-US"/>
+        </w:rPr>
+      </w:pPr>
+      <w:r>
+        <w:rPr>
+          <w:color w:val="BFBFBF" w:themeColor="background1" w:themeShade="BF"/>
           <w:lang w:val="en-US"/>
         </w:rPr>
         <w:t>That whole project should be out of scope, because the end-result is just about input/output and concurrency resolution.</w:t>
@@ -5164,14 +5174,34 @@
           <w:numId w:val="25"/>
         </w:numPr>
         <w:rPr>
-          <w:lang w:val="en-US"/>
-        </w:rPr>
-      </w:pPr>
-      <w:r>
-        <w:rPr>
+          <w:color w:val="BFBFBF" w:themeColor="background1" w:themeShade="BF"/>
+          <w:lang w:val="en-US"/>
+        </w:rPr>
+      </w:pPr>
+      <w:r>
+        <w:rPr>
+          <w:color w:val="BFBFBF" w:themeColor="background1" w:themeShade="BF"/>
           <w:lang w:val="en-US"/>
         </w:rPr>
         <w:t>That would change the super project description too.</w:t>
+      </w:r>
+    </w:p>
+    <w:p>
+      <w:pPr>
+        <w:pStyle w:val="ListParagraph"/>
+        <w:numPr>
+          <w:ilvl w:val="1"/>
+          <w:numId w:val="25"/>
+        </w:numPr>
+        <w:rPr>
+          <w:lang w:val="en-US"/>
+        </w:rPr>
+      </w:pPr>
+      <w:r>
+        <w:rPr>
+          <w:lang w:val="en-US"/>
+        </w:rPr>
+        <w:t>2008-07 01    System Objects Spec Project Summary.docx</w:t>
       </w:r>
       <w:bookmarkStart w:id="11" w:name="_GoBack"/>
       <w:bookmarkEnd w:id="11"/>

</xml_diff>

<commit_message>
Circle Language Spec Plan: Reformulate "2008-07 01    System Objects Spec Project Summary.docx" to use more open, less resolute language. Also changed the order and made headings to clarify things.
</commit_message>
<xml_diff>
--- a/Circle Language Spec Plan/1. Current/2019-08 Circle Language Spec Revamp Notes.docx
+++ b/Circle Language Spec Plan/1. Current/2019-08 Circle Language Spec Revamp Notes.docx
@@ -4664,7 +4664,23 @@
           <w:color w:val="BFBFBF" w:themeColor="background1" w:themeShade="BF"/>
           <w:lang w:val="en-US"/>
         </w:rPr>
-        <w:t>: ISNSE = Internet as a Single Computer &gt; But why? Internet aS a[N] Single Entity?</w:t>
+        <w:t xml:space="preserve">: ISNSE = Internet as a Single Computer &gt; But why? Internet </w:t>
+      </w:r>
+      <w:proofErr w:type="spellStart"/>
+      <w:r>
+        <w:rPr>
+          <w:color w:val="BFBFBF" w:themeColor="background1" w:themeShade="BF"/>
+          <w:lang w:val="en-US"/>
+        </w:rPr>
+        <w:t>aS</w:t>
+      </w:r>
+      <w:proofErr w:type="spellEnd"/>
+      <w:r>
+        <w:rPr>
+          <w:color w:val="BFBFBF" w:themeColor="background1" w:themeShade="BF"/>
+          <w:lang w:val="en-US"/>
+        </w:rPr>
+        <w:t xml:space="preserve"> a[N] Single Entity?</w:t>
       </w:r>
     </w:p>
     <w:p>
@@ -4675,15 +4691,38 @@
           <w:numId w:val="25"/>
         </w:numPr>
         <w:rPr>
-          <w:lang w:val="en-US"/>
-        </w:rPr>
-      </w:pPr>
-      <w:r>
-        <w:rPr>
+          <w:color w:val="92D050"/>
+          <w:lang w:val="en-US"/>
+        </w:rPr>
+      </w:pPr>
+      <w:r>
+        <w:rPr>
+          <w:color w:val="92D050"/>
           <w:lang w:val="en-US"/>
         </w:rPr>
         <w:t>The aim is to use less definite, more open, language and to take out the personal 'I' form.</w:t>
       </w:r>
+      <w:r>
+        <w:rPr>
+          <w:color w:val="92D050"/>
+          <w:lang w:val="en-US"/>
+        </w:rPr>
+        <w:t xml:space="preserve"> Consider reformulating </w:t>
+      </w:r>
+      <w:r>
+        <w:rPr>
+          <w:color w:val="92D050"/>
+          <w:lang w:val="en-US"/>
+        </w:rPr>
+        <w:t>command-like sentences and rule-like statements</w:t>
+      </w:r>
+      <w:r>
+        <w:rPr>
+          <w:color w:val="92D050"/>
+          <w:lang w:val="en-US"/>
+        </w:rPr>
+        <w:t xml:space="preserve"> to add maybe's and perhapses or past tense to describe events in the past.</w:t>
+      </w:r>
     </w:p>
     <w:p>
       <w:pPr>
@@ -4693,6 +4732,73 @@
           <w:numId w:val="25"/>
         </w:numPr>
         <w:rPr>
+          <w:color w:val="92D050"/>
+          <w:lang w:val="en-US"/>
+        </w:rPr>
+      </w:pPr>
+      <w:r>
+        <w:rPr>
+          <w:color w:val="92D050"/>
+          <w:lang w:val="en-US"/>
+        </w:rPr>
+        <w:t xml:space="preserve">Also check: whether the </w:t>
+      </w:r>
+      <w:r>
+        <w:rPr>
+          <w:color w:val="92D050"/>
+          <w:lang w:val="en-US"/>
+        </w:rPr>
+        <w:t>stories</w:t>
+      </w:r>
+      <w:r>
+        <w:rPr>
+          <w:color w:val="92D050"/>
+          <w:lang w:val="en-US"/>
+        </w:rPr>
+        <w:t xml:space="preserve"> make sense.</w:t>
+      </w:r>
+    </w:p>
+    <w:p>
+      <w:pPr>
+        <w:pStyle w:val="ListParagraph"/>
+        <w:numPr>
+          <w:ilvl w:val="0"/>
+          <w:numId w:val="25"/>
+        </w:numPr>
+        <w:rPr>
+          <w:lang w:val="en-US"/>
+        </w:rPr>
+      </w:pPr>
+      <w:r>
+        <w:rPr>
+          <w:color w:val="92D050"/>
+          <w:lang w:val="en-US"/>
+        </w:rPr>
+        <w:t xml:space="preserve">And whether the content is </w:t>
+      </w:r>
+      <w:r>
+        <w:rPr>
+          <w:color w:val="92D050"/>
+          <w:lang w:val="en-US"/>
+        </w:rPr>
+        <w:t xml:space="preserve">still </w:t>
+      </w:r>
+      <w:r>
+        <w:rPr>
+          <w:color w:val="92D050"/>
+          <w:lang w:val="en-US"/>
+        </w:rPr>
+        <w:t>in scope.</w:t>
+      </w:r>
+    </w:p>
+    <w:p>
+      <w:pPr>
+        <w:pStyle w:val="ListParagraph"/>
+        <w:numPr>
+          <w:ilvl w:val="0"/>
+          <w:numId w:val="25"/>
+        </w:numPr>
+        <w:rPr>
           <w:lang w:val="en-US"/>
         </w:rPr>
       </w:pPr>
@@ -4718,19 +4824,13 @@
         <w:rPr>
           <w:lang w:val="en-US"/>
         </w:rPr>
-        <w:t xml:space="preserve">Also checked are: whether the </w:t>
-      </w:r>
-      <w:r>
-        <w:rPr>
-          <w:lang w:val="en-US"/>
-        </w:rPr>
-        <w:t>stories</w:t>
-      </w:r>
-      <w:r>
-        <w:rPr>
-          <w:lang w:val="en-US"/>
-        </w:rPr>
-        <w:t xml:space="preserve"> make sense.</w:t>
+        <w:t>That seems quite a lot to check.</w:t>
+      </w:r>
+      <w:r>
+        <w:rPr>
+          <w:lang w:val="en-US"/>
+        </w:rPr>
+        <w:t xml:space="preserve"> Maybe that is why it is not easy.</w:t>
       </w:r>
     </w:p>
     <w:p>
@@ -4744,60 +4844,6 @@
           <w:lang w:val="en-US"/>
         </w:rPr>
       </w:pPr>
-      <w:r>
-        <w:rPr>
-          <w:lang w:val="en-US"/>
-        </w:rPr>
-        <w:t xml:space="preserve">And whether the content is </w:t>
-      </w:r>
-      <w:r>
-        <w:rPr>
-          <w:lang w:val="en-US"/>
-        </w:rPr>
-        <w:t xml:space="preserve">still </w:t>
-      </w:r>
-      <w:r>
-        <w:rPr>
-          <w:lang w:val="en-US"/>
-        </w:rPr>
-        <w:t>in scope.</w:t>
-      </w:r>
-    </w:p>
-    <w:p>
-      <w:pPr>
-        <w:pStyle w:val="ListParagraph"/>
-        <w:numPr>
-          <w:ilvl w:val="0"/>
-          <w:numId w:val="25"/>
-        </w:numPr>
-        <w:rPr>
-          <w:lang w:val="en-US"/>
-        </w:rPr>
-      </w:pPr>
-      <w:r>
-        <w:rPr>
-          <w:lang w:val="en-US"/>
-        </w:rPr>
-        <w:t>That seems quite a lot to check.</w:t>
-      </w:r>
-      <w:r>
-        <w:rPr>
-          <w:lang w:val="en-US"/>
-        </w:rPr>
-        <w:t xml:space="preserve"> Maybe that is why it is not easy.</w:t>
-      </w:r>
-    </w:p>
-    <w:p>
-      <w:pPr>
-        <w:pStyle w:val="ListParagraph"/>
-        <w:numPr>
-          <w:ilvl w:val="0"/>
-          <w:numId w:val="25"/>
-        </w:numPr>
-        <w:rPr>
-          <w:lang w:val="en-US"/>
-        </w:rPr>
-      </w:pPr>
       <w:bookmarkStart w:id="10" w:name="_Hlk38207089"/>
       <w:r>
         <w:rPr>
@@ -5203,9 +5249,392 @@
         </w:rPr>
         <w:t>2008-07 01    System Objects Spec Project Summary.docx</w:t>
       </w:r>
+    </w:p>
+    <w:p>
+      <w:pPr>
+        <w:pStyle w:val="ListParagraph"/>
+        <w:numPr>
+          <w:ilvl w:val="2"/>
+          <w:numId w:val="25"/>
+        </w:numPr>
+        <w:rPr>
+          <w:color w:val="BFBFBF" w:themeColor="background1" w:themeShade="BF"/>
+          <w:lang w:val="en-US"/>
+        </w:rPr>
+      </w:pPr>
+      <w:r>
+        <w:rPr>
+          <w:color w:val="BFBFBF" w:themeColor="background1" w:themeShade="BF"/>
+          <w:lang w:val="en-US"/>
+        </w:rPr>
+        <w:t>Maybe reformulate harsher words, rather than understanding the text of all the notes. The notes are really unpolished.</w:t>
+      </w:r>
+    </w:p>
+    <w:p>
+      <w:pPr>
+        <w:pStyle w:val="ListParagraph"/>
+        <w:numPr>
+          <w:ilvl w:val="2"/>
+          <w:numId w:val="25"/>
+        </w:numPr>
+        <w:rPr>
+          <w:color w:val="BFBFBF" w:themeColor="background1" w:themeShade="BF"/>
+          <w:lang w:val="en-US"/>
+        </w:rPr>
+      </w:pPr>
+      <w:r>
+        <w:rPr>
+          <w:color w:val="BFBFBF" w:themeColor="background1" w:themeShade="BF"/>
+          <w:lang w:val="en-US"/>
+        </w:rPr>
+        <w:t>&gt; Was at 'Other Issues' taking out the more harsh wordings.</w:t>
+      </w:r>
+    </w:p>
+    <w:p>
+      <w:pPr>
+        <w:pStyle w:val="ListParagraph"/>
+        <w:numPr>
+          <w:ilvl w:val="2"/>
+          <w:numId w:val="25"/>
+        </w:numPr>
+        <w:rPr>
+          <w:color w:val="BFBFBF" w:themeColor="background1" w:themeShade="BF"/>
+          <w:lang w:val="en-US"/>
+        </w:rPr>
+      </w:pPr>
+      <w:r>
+        <w:rPr>
+          <w:color w:val="BFBFBF" w:themeColor="background1" w:themeShade="BF"/>
+          <w:lang w:val="en-US"/>
+        </w:rPr>
+        <w:t>I see the difficulty of using the words 'concept' vs. 'aspect'. I want to call it 'aspects' everywhere. But contradictory: 'aspects' is now considered out of scope, while I cannot easily prevent mentioning it at all, because it was in the back of my head during some of these projects.</w:t>
+      </w:r>
+      <w:r>
+        <w:rPr>
+          <w:color w:val="BFBFBF" w:themeColor="background1" w:themeShade="BF"/>
+          <w:lang w:val="en-US"/>
+        </w:rPr>
+        <w:t xml:space="preserve"> I also have this a little with the term 'code base' which I want to rename to 'base of </w:t>
+      </w:r>
+      <w:r>
+        <w:rPr>
+          <w:color w:val="BFBFBF" w:themeColor="background1" w:themeShade="BF"/>
+          <w:lang w:val="en-US"/>
+        </w:rPr>
+        <w:t>the code', because 'code base' is a term often used differently in IT.</w:t>
+      </w:r>
+    </w:p>
+    <w:p>
+      <w:pPr>
+        <w:pStyle w:val="ListParagraph"/>
+        <w:numPr>
+          <w:ilvl w:val="2"/>
+          <w:numId w:val="25"/>
+        </w:numPr>
+        <w:rPr>
+          <w:color w:val="BFBFBF" w:themeColor="background1" w:themeShade="BF"/>
+          <w:lang w:val="en-US"/>
+        </w:rPr>
+      </w:pPr>
+      <w:r>
+        <w:rPr>
+          <w:color w:val="BFBFBF" w:themeColor="background1" w:themeShade="BF"/>
+          <w:lang w:val="en-US"/>
+        </w:rPr>
+        <w:t>Wording:</w:t>
+      </w:r>
+    </w:p>
+    <w:p>
+      <w:pPr>
+        <w:pStyle w:val="ListParagraph"/>
+        <w:numPr>
+          <w:ilvl w:val="3"/>
+          <w:numId w:val="25"/>
+        </w:numPr>
+        <w:rPr>
+          <w:color w:val="BFBFBF" w:themeColor="background1" w:themeShade="BF"/>
+          <w:lang w:val="en-US"/>
+        </w:rPr>
+      </w:pPr>
+      <w:r>
+        <w:rPr>
+          <w:color w:val="BFBFBF" w:themeColor="background1" w:themeShade="BF"/>
+          <w:lang w:val="en-US"/>
+        </w:rPr>
+        <w:t>Is it really such a problem, that I talk in definites about steps taken and rules of the systematics as I try to work them out? Maybe in talk like that, still add a 'might'. Imagine what if you would not explain to yourself, but to someone else that has to work it out further. Imagine what it would feel like if someone else read it. Like you're being dictated rules, perhaps.</w:t>
+      </w:r>
+    </w:p>
+    <w:p>
+      <w:pPr>
+        <w:pStyle w:val="ListParagraph"/>
+        <w:numPr>
+          <w:ilvl w:val="3"/>
+          <w:numId w:val="25"/>
+        </w:numPr>
+        <w:rPr>
+          <w:color w:val="BFBFBF" w:themeColor="background1" w:themeShade="BF"/>
+          <w:lang w:val="en-US"/>
+        </w:rPr>
+      </w:pPr>
+      <w:r>
+        <w:rPr>
+          <w:color w:val="BFBFBF" w:themeColor="background1" w:themeShade="BF"/>
+          <w:lang w:val="en-US"/>
+        </w:rPr>
+        <w:t>After that I might want to change command-like sentences and rule-like statements, to just add 'might' to it or other wiggle words. I would talk to myself that way, just maybe comes off harsh. Maybe being less strict towards myself is also not a bad idea.</w:t>
+      </w:r>
+    </w:p>
+    <w:p>
+      <w:pPr>
+        <w:pStyle w:val="ListParagraph"/>
+        <w:numPr>
+          <w:ilvl w:val="3"/>
+          <w:numId w:val="25"/>
+        </w:numPr>
+        <w:rPr>
+          <w:color w:val="BFBFBF" w:themeColor="background1" w:themeShade="BF"/>
+          <w:lang w:val="en-US"/>
+        </w:rPr>
+      </w:pPr>
+      <w:r>
+        <w:rPr>
+          <w:color w:val="BFBFBF" w:themeColor="background1" w:themeShade="BF"/>
+          <w:lang w:val="en-US"/>
+        </w:rPr>
+        <w:t>A</w:t>
+      </w:r>
+      <w:r>
+        <w:rPr>
+          <w:color w:val="BFBFBF" w:themeColor="background1" w:themeShade="BF"/>
+          <w:lang w:val="en-US"/>
+        </w:rPr>
+        <w:t>dd</w:t>
+      </w:r>
+      <w:r>
+        <w:rPr>
+          <w:color w:val="BFBFBF" w:themeColor="background1" w:themeShade="BF"/>
+          <w:lang w:val="en-US"/>
+        </w:rPr>
+        <w:t>ed</w:t>
+      </w:r>
+      <w:r>
+        <w:rPr>
+          <w:color w:val="BFBFBF" w:themeColor="background1" w:themeShade="BF"/>
+          <w:lang w:val="en-US"/>
+        </w:rPr>
+        <w:t xml:space="preserve"> maybe's.</w:t>
+      </w:r>
+    </w:p>
+    <w:p>
+      <w:pPr>
+        <w:pStyle w:val="ListParagraph"/>
+        <w:numPr>
+          <w:ilvl w:val="3"/>
+          <w:numId w:val="25"/>
+        </w:numPr>
+        <w:rPr>
+          <w:color w:val="BFBFBF" w:themeColor="background1" w:themeShade="BF"/>
+          <w:lang w:val="en-US"/>
+        </w:rPr>
+      </w:pPr>
+      <w:r>
+        <w:rPr>
+          <w:color w:val="BFBFBF" w:themeColor="background1" w:themeShade="BF"/>
+          <w:lang w:val="en-US"/>
+        </w:rPr>
+        <w:t>Perhaps after that a reformulation phase. I tend to come up with nicer flowing alternatives to just the word 'maybe'.</w:t>
+      </w:r>
+    </w:p>
+    <w:p>
+      <w:pPr>
+        <w:pStyle w:val="ListParagraph"/>
+        <w:numPr>
+          <w:ilvl w:val="2"/>
+          <w:numId w:val="25"/>
+        </w:numPr>
+        <w:rPr>
+          <w:lang w:val="en-US"/>
+        </w:rPr>
+      </w:pPr>
+      <w:r>
+        <w:rPr>
+          <w:lang w:val="en-US"/>
+        </w:rPr>
+        <w:t>Out of scope ideas:</w:t>
+      </w:r>
+    </w:p>
+    <w:p>
+      <w:pPr>
+        <w:pStyle w:val="ListParagraph"/>
+        <w:numPr>
+          <w:ilvl w:val="3"/>
+          <w:numId w:val="25"/>
+        </w:numPr>
+        <w:rPr>
+          <w:lang w:val="en-US"/>
+        </w:rPr>
+      </w:pPr>
+      <w:r>
+        <w:rPr>
+          <w:lang w:val="en-US"/>
+        </w:rPr>
+        <w:t>I see this document talks about what I would rather call a runtime. Figuring out how Circle could work stand-alone up and running is probably not in the scope of this project anymore. Just describing the language, mostly the diagram notation, is.</w:t>
+      </w:r>
+    </w:p>
+    <w:p>
+      <w:pPr>
+        <w:pStyle w:val="ListParagraph"/>
+        <w:numPr>
+          <w:ilvl w:val="3"/>
+          <w:numId w:val="25"/>
+        </w:numPr>
+        <w:rPr>
+          <w:lang w:val="en-US"/>
+        </w:rPr>
+      </w:pPr>
+      <w:r>
+        <w:rPr>
+          <w:lang w:val="en-US"/>
+        </w:rPr>
+        <w:t>I see a sentence where I call the System Objects essential for the workings of Circle. But if you see the notation as separate from the runtime it does not seem that essential.</w:t>
+      </w:r>
+    </w:p>
+    <w:p>
+      <w:pPr>
+        <w:pStyle w:val="ListParagraph"/>
+        <w:numPr>
+          <w:ilvl w:val="3"/>
+          <w:numId w:val="25"/>
+        </w:numPr>
+        <w:rPr>
+          <w:lang w:val="en-US"/>
+        </w:rPr>
+      </w:pPr>
+      <w:r>
+        <w:rPr>
+          <w:lang w:val="en-US"/>
+        </w:rPr>
+        <w:t>So how I reword this putting these ideas out of scope, without harming the integrity of the content?</w:t>
+      </w:r>
+    </w:p>
+    <w:p>
+      <w:pPr>
+        <w:pStyle w:val="ListParagraph"/>
+        <w:numPr>
+          <w:ilvl w:val="3"/>
+          <w:numId w:val="25"/>
+        </w:numPr>
+        <w:rPr>
+          <w:lang w:val="en-US"/>
+        </w:rPr>
+      </w:pPr>
+      <w:r>
+        <w:rPr>
+          <w:lang w:val="en-US"/>
+        </w:rPr>
+        <w:t>Hyp: In the original text I express that I feel system objects are essential, as a run-time, not for the notation.</w:t>
+      </w:r>
+    </w:p>
+    <w:p>
+      <w:pPr>
+        <w:pStyle w:val="ListParagraph"/>
+        <w:numPr>
+          <w:ilvl w:val="3"/>
+          <w:numId w:val="25"/>
+        </w:numPr>
+        <w:rPr>
+          <w:lang w:val="en-US"/>
+        </w:rPr>
+      </w:pPr>
+      <w:r>
+        <w:rPr>
+          <w:lang w:val="en-US"/>
+        </w:rPr>
+        <w:t>I keep seeing the idea of a runtime back. It's an interesting idea, but not in the anymore scope as I want to isolate it. I am reluctant to remove the text, because it is so nicely descriptive about that idea.</w:t>
+      </w:r>
+    </w:p>
+    <w:p>
+      <w:pPr>
+        <w:pStyle w:val="ListParagraph"/>
+        <w:numPr>
+          <w:ilvl w:val="3"/>
+          <w:numId w:val="25"/>
+        </w:numPr>
+        <w:rPr>
+          <w:lang w:val="en-US"/>
+        </w:rPr>
+      </w:pPr>
+      <w:r>
+        <w:rPr>
+          <w:lang w:val="en-US"/>
+        </w:rPr>
+        <w:t>All in all, I am still uneasy about multiple subjects now considered out of scope, being intermixed in the texts of this sub-project description.</w:t>
+      </w:r>
+    </w:p>
+    <w:p>
+      <w:pPr>
+        <w:pStyle w:val="ListParagraph"/>
+        <w:numPr>
+          <w:ilvl w:val="3"/>
+          <w:numId w:val="25"/>
+        </w:numPr>
+        <w:rPr>
+          <w:lang w:val="en-US"/>
+        </w:rPr>
+      </w:pPr>
+      <w:r>
+        <w:rPr>
+          <w:lang w:val="en-US"/>
+        </w:rPr>
+        <w:t>The 'other issues' seems to contain loose ideas not fully worked out, part of the aspects construct for instance, or about a run-time. It seems to me some of those ideas, e.g. under 'Other Issues' could be cut-pasted to out-of-scope Circle Language projects.</w:t>
+      </w:r>
+    </w:p>
+    <w:p>
+      <w:pPr>
+        <w:pStyle w:val="ListParagraph"/>
+        <w:numPr>
+          <w:ilvl w:val="3"/>
+          <w:numId w:val="25"/>
+        </w:numPr>
+        <w:rPr>
+          <w:lang w:val="en-US"/>
+        </w:rPr>
+      </w:pPr>
+      <w:r>
+        <w:rPr>
+          <w:lang w:val="en-US"/>
+        </w:rPr>
+        <w:t>It seems the System Objects Spec Project Summary has a some content that is maybe lazily left in there, while they are also like future ideas</w:t>
+      </w:r>
+      <w:r>
+        <w:rPr>
+          <w:lang w:val="en-US"/>
+        </w:rPr>
+        <w:t>?</w:t>
+      </w:r>
+    </w:p>
+    <w:p>
+      <w:pPr>
+        <w:pStyle w:val="ListParagraph"/>
+        <w:numPr>
+          <w:ilvl w:val="3"/>
+          <w:numId w:val="25"/>
+        </w:numPr>
+        <w:rPr>
+          <w:color w:val="92D050"/>
+          <w:lang w:val="en-US"/>
+        </w:rPr>
+      </w:pPr>
       <w:bookmarkStart w:id="11" w:name="_GoBack"/>
-      <w:bookmarkEnd w:id="11"/>
-    </w:p>
+      <w:r>
+        <w:rPr>
+          <w:color w:val="92D050"/>
+          <w:lang w:val="en-US"/>
+        </w:rPr>
+        <w:t>Q: The things that I now consider out of scope, that are mentioned in the sub-project planning documentation for System Objects, are those things even inside the actual language spec content for System Objects? Or is the language spec content also littered with now consider out of scope content?</w:t>
+      </w:r>
+    </w:p>
+    <w:bookmarkEnd w:id="11"/>
     <w:p>
       <w:pPr>
         <w:pStyle w:val="ListParagraph"/>
@@ -5214,11 +5643,13 @@
           <w:numId w:val="25"/>
         </w:numPr>
         <w:rPr>
-          <w:lang w:val="en-US"/>
-        </w:rPr>
-      </w:pPr>
-      <w:r>
-        <w:rPr>
+          <w:color w:val="BFBFBF" w:themeColor="background1" w:themeShade="BF"/>
+          <w:lang w:val="en-US"/>
+        </w:rPr>
+      </w:pPr>
+      <w:r>
+        <w:rPr>
+          <w:color w:val="BFBFBF" w:themeColor="background1" w:themeShade="BF"/>
           <w:lang w:val="en-US"/>
         </w:rPr>
         <w:t>Brainstorm wording:</w:t>
@@ -5232,11 +5663,13 @@
           <w:numId w:val="25"/>
         </w:numPr>
         <w:rPr>
-          <w:lang w:val="en-US"/>
-        </w:rPr>
-      </w:pPr>
-      <w:r>
-        <w:rPr>
+          <w:color w:val="BFBFBF" w:themeColor="background1" w:themeShade="BF"/>
+          <w:lang w:val="en-US"/>
+        </w:rPr>
+      </w:pPr>
+      <w:r>
+        <w:rPr>
+          <w:color w:val="BFBFBF" w:themeColor="background1" w:themeShade="BF"/>
           <w:lang w:val="en-US"/>
         </w:rPr>
         <w:t>Maybe I go a different direction with this.</w:t>
@@ -5250,11 +5683,13 @@
           <w:numId w:val="25"/>
         </w:numPr>
         <w:rPr>
-          <w:lang w:val="en-US"/>
-        </w:rPr>
-      </w:pPr>
-      <w:r>
-        <w:rPr>
+          <w:color w:val="BFBFBF" w:themeColor="background1" w:themeShade="BF"/>
+          <w:lang w:val="en-US"/>
+        </w:rPr>
+      </w:pPr>
+      <w:r>
+        <w:rPr>
+          <w:color w:val="BFBFBF" w:themeColor="background1" w:themeShade="BF"/>
           <w:lang w:val="en-US"/>
         </w:rPr>
         <w:t>With my gut I might assess whether the language is too blunt or not.</w:t>
@@ -5268,11 +5703,13 @@
           <w:numId w:val="25"/>
         </w:numPr>
         <w:rPr>
-          <w:lang w:val="en-US"/>
-        </w:rPr>
-      </w:pPr>
-      <w:r>
-        <w:rPr>
+          <w:color w:val="BFBFBF" w:themeColor="background1" w:themeShade="BF"/>
+          <w:lang w:val="en-US"/>
+        </w:rPr>
+      </w:pPr>
+      <w:r>
+        <w:rPr>
+          <w:color w:val="BFBFBF" w:themeColor="background1" w:themeShade="BF"/>
           <w:lang w:val="en-US"/>
         </w:rPr>
         <w:t>Maybe if it just list things, that actually happened, then it might not be much of a problem.</w:t>
@@ -5286,11 +5723,13 @@
           <w:numId w:val="25"/>
         </w:numPr>
         <w:rPr>
-          <w:lang w:val="en-US"/>
-        </w:rPr>
-      </w:pPr>
-      <w:r>
-        <w:rPr>
+          <w:color w:val="BFBFBF" w:themeColor="background1" w:themeShade="BF"/>
+          <w:lang w:val="en-US"/>
+        </w:rPr>
+      </w:pPr>
+      <w:r>
+        <w:rPr>
+          <w:color w:val="BFBFBF" w:themeColor="background1" w:themeShade="BF"/>
           <w:lang w:val="en-US"/>
         </w:rPr>
         <w:t>Definite language to create a pseudo-truth for a false sense of control, might be a problem.</w:t>
@@ -5304,23 +5743,27 @@
           <w:numId w:val="25"/>
         </w:numPr>
         <w:rPr>
-          <w:lang w:val="en-US"/>
-        </w:rPr>
-      </w:pPr>
-      <w:r>
-        <w:rPr>
+          <w:color w:val="BFBFBF" w:themeColor="background1" w:themeShade="BF"/>
+          <w:lang w:val="en-US"/>
+        </w:rPr>
+      </w:pPr>
+      <w:r>
+        <w:rPr>
+          <w:color w:val="BFBFBF" w:themeColor="background1" w:themeShade="BF"/>
           <w:lang w:val="en-US"/>
         </w:rPr>
         <w:t>Things stated as rules</w:t>
       </w:r>
       <w:r>
         <w:rPr>
+          <w:color w:val="BFBFBF" w:themeColor="background1" w:themeShade="BF"/>
           <w:lang w:val="en-US"/>
         </w:rPr>
         <w:t>,</w:t>
       </w:r>
       <w:r>
         <w:rPr>
+          <w:color w:val="BFBFBF" w:themeColor="background1" w:themeShade="BF"/>
           <w:lang w:val="en-US"/>
         </w:rPr>
         <w:t xml:space="preserve"> that are not hard rules might be a problem.</w:t>
@@ -5334,11 +5777,13 @@
           <w:numId w:val="25"/>
         </w:numPr>
         <w:rPr>
-          <w:lang w:val="en-US"/>
-        </w:rPr>
-      </w:pPr>
-      <w:r>
-        <w:rPr>
+          <w:color w:val="BFBFBF" w:themeColor="background1" w:themeShade="BF"/>
+          <w:lang w:val="en-US"/>
+        </w:rPr>
+      </w:pPr>
+      <w:r>
+        <w:rPr>
+          <w:color w:val="BFBFBF" w:themeColor="background1" w:themeShade="BF"/>
           <w:lang w:val="en-US"/>
         </w:rPr>
         <w:t>When setting rules to follow a plan, wiggle words might be helpful.</w:t>
@@ -5352,11 +5797,13 @@
           <w:numId w:val="25"/>
         </w:numPr>
         <w:rPr>
-          <w:lang w:val="en-US"/>
-        </w:rPr>
-      </w:pPr>
-      <w:r>
-        <w:rPr>
+          <w:color w:val="BFBFBF" w:themeColor="background1" w:themeShade="BF"/>
+          <w:lang w:val="en-US"/>
+        </w:rPr>
+      </w:pPr>
+      <w:r>
+        <w:rPr>
+          <w:color w:val="BFBFBF" w:themeColor="background1" w:themeShade="BF"/>
           <w:lang w:val="en-US"/>
         </w:rPr>
         <w:t>Black and white opinion about something that may or may not be true, might be a problem.</w:t>
@@ -5370,11 +5817,13 @@
           <w:numId w:val="25"/>
         </w:numPr>
         <w:rPr>
-          <w:lang w:val="en-US"/>
-        </w:rPr>
-      </w:pPr>
-      <w:r>
-        <w:rPr>
+          <w:color w:val="BFBFBF" w:themeColor="background1" w:themeShade="BF"/>
+          <w:lang w:val="en-US"/>
+        </w:rPr>
+      </w:pPr>
+      <w:r>
+        <w:rPr>
+          <w:color w:val="BFBFBF" w:themeColor="background1" w:themeShade="BF"/>
           <w:lang w:val="en-US"/>
         </w:rPr>
         <w:t>In some sentences it seems more obvious. If they sound opinionated and black-and-white.</w:t>
@@ -5388,11 +5837,13 @@
           <w:numId w:val="25"/>
         </w:numPr>
         <w:rPr>
-          <w:lang w:val="en-US"/>
-        </w:rPr>
-      </w:pPr>
-      <w:r>
-        <w:rPr>
+          <w:color w:val="BFBFBF" w:themeColor="background1" w:themeShade="BF"/>
+          <w:lang w:val="en-US"/>
+        </w:rPr>
+      </w:pPr>
+      <w:r>
+        <w:rPr>
+          <w:color w:val="BFBFBF" w:themeColor="background1" w:themeShade="BF"/>
           <w:lang w:val="en-US"/>
         </w:rPr>
         <w:t>Maybe I am looking for clues in texts where there are none. Sort of like when I am driving and see no other traffic, I am scared that there may be traffic, that I am not seeing.</w:t>
@@ -5406,11 +5857,13 @@
           <w:numId w:val="25"/>
         </w:numPr>
         <w:rPr>
-          <w:lang w:val="en-US"/>
-        </w:rPr>
-      </w:pPr>
-      <w:r>
-        <w:rPr>
+          <w:color w:val="BFBFBF" w:themeColor="background1" w:themeShade="BF"/>
+          <w:lang w:val="en-US"/>
+        </w:rPr>
+      </w:pPr>
+      <w:r>
+        <w:rPr>
+          <w:color w:val="BFBFBF" w:themeColor="background1" w:themeShade="BF"/>
           <w:lang w:val="en-US"/>
         </w:rPr>
         <w:t>Words like 'annoying' or 'constantly' trigger more easily. Stating something as definite, without 'maybe's seems a more subtle 'problem'.</w:t>
@@ -6184,7 +6637,21 @@
         <w:rPr>
           <w:lang w:val="en-US"/>
         </w:rPr>
-        <w:t>. A method contained by a a class can access all the other private members of that class. In my efforts to generalize and make things interchangeable, this 'had to be</w:t>
+        <w:t xml:space="preserve">. A method contained by a </w:t>
+      </w:r>
+      <w:proofErr w:type="spellStart"/>
+      <w:r>
+        <w:rPr>
+          <w:lang w:val="en-US"/>
+        </w:rPr>
+        <w:t>a</w:t>
+      </w:r>
+      <w:proofErr w:type="spellEnd"/>
+      <w:r>
+        <w:rPr>
+          <w:lang w:val="en-US"/>
+        </w:rPr>
+        <w:t xml:space="preserve"> class can access all the other private members of that class. In my efforts to generalize and make things interchangeable, this 'had to be</w:t>
       </w:r>
       <w:r>
         <w:rPr>
@@ -6319,7 +6786,21 @@
         <w:rPr>
           <w:lang w:val="en-US"/>
         </w:rPr>
-        <w:t>The idea that the diagram expression should be canonical and unambiguously express anything from any computer language, might not be a rule I want to uphold in the Circle Language Spec doc. For instance if C# has certain rules for scoping of implied accessibility rules of members, you might not want to express that in a diagram. It sort of would make no sense if the diagrams are applied like a helper tool in Visual Studio to visualize certain aspects of C# code, to have symbols that disambiguate something, that is not unambiguous according to C#. The concept of canonicalizing things, may have a better place in Circle Language Broader View docs, I mean to isolate from the Circle Language Spec. A reason for unambiguous expression may only become clear, if you look at those ideas about possible broader applications of this notation: specifically where in a diagram you just switch from one source language to the next, by navigating the symbols. (E.g.: Now the diagram expresses something with C# as the source, navigate onward and you may see some diagram expressing something that came from JavaScript… the rules change, maybe the diagram expression should be unambiguous.) I think it is good and keeps it simpler and ideas less stuck on eachother, to speak in options for diagram expression. There is a general theme in the expression. It is not all wishy washy, but there is wiggle room for how to use it. Lots. I just want to share the idea, not impose how it should be used.</w:t>
+        <w:t xml:space="preserve">The idea that the diagram expression should be canonical and unambiguously express anything from any computer language, might not be a rule I want to uphold in the Circle Language Spec doc. For instance if C# has certain rules for scoping of implied accessibility rules of members, you might not want to express that in a diagram. It sort of would make no sense if the diagrams are applied like a helper tool in Visual Studio to visualize certain aspects of C# code, to have symbols that disambiguate something, that is not unambiguous according to C#. The concept of canonicalizing things, may have a better place in Circle Language Broader View docs, I mean to isolate from the Circle Language Spec. A reason for unambiguous expression may only become clear, if you look at those ideas about possible broader applications of this notation: specifically where in a diagram you just switch from one source language to the next, by navigating the symbols. (E.g.: Now the diagram expresses something with C# as the source, navigate onward and you may see some diagram expressing something that came from JavaScript… the rules change, maybe the diagram expression should be unambiguous.) I think it is good and keeps it simpler and ideas less stuck on </w:t>
+      </w:r>
+      <w:proofErr w:type="spellStart"/>
+      <w:r>
+        <w:rPr>
+          <w:lang w:val="en-US"/>
+        </w:rPr>
+        <w:t>eachother</w:t>
+      </w:r>
+      <w:proofErr w:type="spellEnd"/>
+      <w:r>
+        <w:rPr>
+          <w:lang w:val="en-US"/>
+        </w:rPr>
+        <w:t>, to speak in options for diagram expression. There is a general theme in the expression. It is not all wishy washy, but there is wiggle room for how to use it. Lots. I just want to share the idea, not impose how it should be used.</w:t>
       </w:r>
     </w:p>
     <w:p>
@@ -6614,7 +7095,87 @@
           <w:color w:val="FFC000"/>
           <w:lang w:val="en-US"/>
         </w:rPr>
-        <w:t>I thought MD would be the way to go with this project compared to docx. But I have doubts if MD is the better way to go. I keep getting stressed out about those doubts. It makes my decisions on what to do with the documents (formatting) harder, because I just am so unsure about this. What I would like is to have a good MD editor. I just hope some of the difficulties editing MD compared to docx can be taken away by a good tool. Also: I think MD will be vieweable and better indexeable on the internet, but I have not really thoroughly seen that confirmed. The main problems with MD editing I have is navigating headings and sections around and viewing the outcome of my formattings better as I type the MD in. The doubts about indexing: I know GitHub can show the MD in nice formatting, but will a lot of MD's actually be nicely navigatable? Will those MD's actually be indexed, or does that only count for e.g. the REAME.MD in the root dir of a git repository? another doubt about MD is: can I be satisfied with some of the tools that convert docx to MD? Will that all be doable? It's so many articles. Can I do it in bulk? Will I merge more articles into one making converting one by one by hand better. How does it work with links but especially with images? All those doubts made me postpone decisions about converting things to MD, but that makes me burdened with formatting docx's making them look nice, which is not that useful if I am going to convert all of that to MD anyway. That last argument does not seem very strong to me. If I know that MD indexes well, that might already make some decisions to go for MD easier, when I decide e.g. about small documents.</w:t>
+        <w:t xml:space="preserve">I thought MD would be the way to go with this project compared to docx. But I have doubts if MD is the better way to go. I keep getting stressed out about those doubts. It makes my decisions on what to do with the documents (formatting) harder, because I just am so unsure about this. What I would like is to have a good MD editor. I just hope some of the difficulties editing MD compared to docx can be taken away by a good tool. Also: I think MD will be </w:t>
+      </w:r>
+      <w:proofErr w:type="spellStart"/>
+      <w:r>
+        <w:rPr>
+          <w:color w:val="FFC000"/>
+          <w:lang w:val="en-US"/>
+        </w:rPr>
+        <w:t>vieweable</w:t>
+      </w:r>
+      <w:proofErr w:type="spellEnd"/>
+      <w:r>
+        <w:rPr>
+          <w:color w:val="FFC000"/>
+          <w:lang w:val="en-US"/>
+        </w:rPr>
+        <w:t xml:space="preserve"> and better </w:t>
+      </w:r>
+      <w:proofErr w:type="spellStart"/>
+      <w:r>
+        <w:rPr>
+          <w:color w:val="FFC000"/>
+          <w:lang w:val="en-US"/>
+        </w:rPr>
+        <w:t>indexeable</w:t>
+      </w:r>
+      <w:proofErr w:type="spellEnd"/>
+      <w:r>
+        <w:rPr>
+          <w:color w:val="FFC000"/>
+          <w:lang w:val="en-US"/>
+        </w:rPr>
+        <w:t xml:space="preserve"> on the internet, but I have not really thoroughly seen that confirmed. The main problems with MD editing I have is navigating headings and sections around and viewing the outcome of my </w:t>
+      </w:r>
+      <w:proofErr w:type="spellStart"/>
+      <w:r>
+        <w:rPr>
+          <w:color w:val="FFC000"/>
+          <w:lang w:val="en-US"/>
+        </w:rPr>
+        <w:t>formattings</w:t>
+      </w:r>
+      <w:proofErr w:type="spellEnd"/>
+      <w:r>
+        <w:rPr>
+          <w:color w:val="FFC000"/>
+          <w:lang w:val="en-US"/>
+        </w:rPr>
+        <w:t xml:space="preserve"> better as I type the MD in. The doubts about indexing: I know GitHub can show the MD in nice formatting, but will a lot of MD's actually be nicely </w:t>
+      </w:r>
+      <w:proofErr w:type="spellStart"/>
+      <w:r>
+        <w:rPr>
+          <w:color w:val="FFC000"/>
+          <w:lang w:val="en-US"/>
+        </w:rPr>
+        <w:t>navigatable</w:t>
+      </w:r>
+      <w:proofErr w:type="spellEnd"/>
+      <w:r>
+        <w:rPr>
+          <w:color w:val="FFC000"/>
+          <w:lang w:val="en-US"/>
+        </w:rPr>
+        <w:t xml:space="preserve">? Will those MD's actually be indexed, or does that only count for e.g. the REAME.MD in the root </w:t>
+      </w:r>
+      <w:proofErr w:type="spellStart"/>
+      <w:r>
+        <w:rPr>
+          <w:color w:val="FFC000"/>
+          <w:lang w:val="en-US"/>
+        </w:rPr>
+        <w:t>dir</w:t>
+      </w:r>
+      <w:proofErr w:type="spellEnd"/>
+      <w:r>
+        <w:rPr>
+          <w:color w:val="FFC000"/>
+          <w:lang w:val="en-US"/>
+        </w:rPr>
+        <w:t xml:space="preserve"> of a git repository? another doubt about MD is: can I be satisfied with some of the tools that convert docx to MD? Will that all be doable? It's so many articles. Can I do it in bulk? Will I merge more articles into one making converting one by one by hand better. How does it work with links but especially with images? All those doubts made me postpone decisions about converting things to MD, but that makes me burdened with formatting docx's making them look nice, which is not that useful if I am going to convert all of that to MD anyway. That last argument does not seem very strong to me. If I know that MD indexes well, that might already make some decisions to go for MD easier, when I decide e.g. about small documents.</w:t>
       </w:r>
     </w:p>
     <w:p>
@@ -6754,7 +7315,23 @@
           <w:color w:val="FFC000"/>
           <w:lang w:val="en-US"/>
         </w:rPr>
-        <w:t>I found out relative links to images work nicely in MD on github.</w:t>
+        <w:t xml:space="preserve">I found out relative links to images work nicely in MD on </w:t>
+      </w:r>
+      <w:proofErr w:type="spellStart"/>
+      <w:r>
+        <w:rPr>
+          <w:color w:val="FFC000"/>
+          <w:lang w:val="en-US"/>
+        </w:rPr>
+        <w:t>github</w:t>
+      </w:r>
+      <w:proofErr w:type="spellEnd"/>
+      <w:r>
+        <w:rPr>
+          <w:color w:val="FFC000"/>
+          <w:lang w:val="en-US"/>
+        </w:rPr>
+        <w:t>.</w:t>
       </w:r>
     </w:p>
     <w:p>
@@ -7074,7 +7651,23 @@
           <w:color w:val="FFC000"/>
           <w:lang w:val="en-US"/>
         </w:rPr>
-        <w:t>It would help me to know if MD really has those advantanges. Otherwise I would keep being confused about whether or not I should convert to MD.</w:t>
+        <w:t xml:space="preserve">It would help me to know if MD really has those </w:t>
+      </w:r>
+      <w:proofErr w:type="spellStart"/>
+      <w:r>
+        <w:rPr>
+          <w:color w:val="FFC000"/>
+          <w:lang w:val="en-US"/>
+        </w:rPr>
+        <w:t>advantanges</w:t>
+      </w:r>
+      <w:proofErr w:type="spellEnd"/>
+      <w:r>
+        <w:rPr>
+          <w:color w:val="FFC000"/>
+          <w:lang w:val="en-US"/>
+        </w:rPr>
+        <w:t>. Otherwise I would keep being confused about whether or not I should convert to MD.</w:t>
       </w:r>
     </w:p>
     <w:p>
@@ -7149,18 +7742,27 @@
           <w:lang w:val="en-US"/>
         </w:rPr>
       </w:pPr>
+      <w:proofErr w:type="spellStart"/>
       <w:r>
         <w:rPr>
           <w:color w:val="FFC000"/>
           <w:lang w:val="en-US"/>
         </w:rPr>
-        <w:t xml:space="preserve">Pandoc: I did not like it. It was expecting a user interface, but I got a command line interface. Also, the output from docx to MD is not </w:t>
-      </w:r>
+        <w:t>Pandoc</w:t>
+      </w:r>
+      <w:proofErr w:type="spellEnd"/>
       <w:r>
         <w:rPr>
           <w:color w:val="FFC000"/>
           <w:lang w:val="en-US"/>
         </w:rPr>
+        <w:t xml:space="preserve">: I did not like it. It was expecting a user interface, but I got a command line interface. Also, the output from docx to MD is not </w:t>
+      </w:r>
+      <w:r>
+        <w:rPr>
+          <w:color w:val="FFC000"/>
+          <w:lang w:val="en-US"/>
+        </w:rPr>
         <w:t>what I expected</w:t>
       </w:r>
       <w:r>
@@ -7168,13 +7770,29 @@
           <w:color w:val="FFC000"/>
           <w:lang w:val="en-US"/>
         </w:rPr>
-        <w:t>. I got quote markup &gt; for just indentation and a dashed bulleted list got the dashes escaped or something \-. The check list style for GitHub that's kind a sorta already MD format, got escaped it seemed.</w:t>
-      </w:r>
+        <w:t xml:space="preserve">. I got quote markup &gt; for just indentation and a dashed bulleted list got the dashes escaped or something \-. The check list style for GitHub that's kind a </w:t>
+      </w:r>
+      <w:proofErr w:type="spellStart"/>
       <w:r>
         <w:rPr>
           <w:color w:val="FFC000"/>
           <w:lang w:val="en-US"/>
         </w:rPr>
+        <w:t>sorta</w:t>
+      </w:r>
+      <w:proofErr w:type="spellEnd"/>
+      <w:r>
+        <w:rPr>
+          <w:color w:val="FFC000"/>
+          <w:lang w:val="en-US"/>
+        </w:rPr>
+        <w:t xml:space="preserve"> already MD format, got escaped it seemed.</w:t>
+      </w:r>
+      <w:r>
+        <w:rPr>
+          <w:color w:val="FFC000"/>
+          <w:lang w:val="en-US"/>
+        </w:rPr>
         <w:t xml:space="preserve"> </w:t>
       </w:r>
       <w:r>
@@ -7189,13 +7807,22 @@
           <w:color w:val="FFC000"/>
           <w:lang w:val="en-US"/>
         </w:rPr>
-        <w:t>So sorry, pandoc</w:t>
-      </w:r>
+        <w:t xml:space="preserve">So sorry, </w:t>
+      </w:r>
+      <w:proofErr w:type="spellStart"/>
       <w:r>
         <w:rPr>
           <w:color w:val="FFC000"/>
           <w:lang w:val="en-US"/>
         </w:rPr>
+        <w:t>pandoc</w:t>
+      </w:r>
+      <w:proofErr w:type="spellEnd"/>
+      <w:r>
+        <w:rPr>
+          <w:color w:val="FFC000"/>
+          <w:lang w:val="en-US"/>
+        </w:rPr>
         <w:t>.</w:t>
       </w:r>
       <w:r>
@@ -7257,7 +7884,23 @@
           <w:color w:val="FFC000"/>
           <w:lang w:val="en-US"/>
         </w:rPr>
-        <w:t>But I am going into reseach again, and that is not what I want to deeply into. I do not have the energy.</w:t>
+        <w:t xml:space="preserve">But I am going into </w:t>
+      </w:r>
+      <w:proofErr w:type="spellStart"/>
+      <w:r>
+        <w:rPr>
+          <w:color w:val="FFC000"/>
+          <w:lang w:val="en-US"/>
+        </w:rPr>
+        <w:t>reseach</w:t>
+      </w:r>
+      <w:proofErr w:type="spellEnd"/>
+      <w:r>
+        <w:rPr>
+          <w:color w:val="FFC000"/>
+          <w:lang w:val="en-US"/>
+        </w:rPr>
+        <w:t xml:space="preserve"> again, and that is not what I want to deeply into. I do not have the energy.</w:t>
       </w:r>
     </w:p>
     <w:p>
@@ -7436,7 +8079,21 @@
         <w:rPr>
           <w:lang w:val="en-US"/>
         </w:rPr>
-        <w:t>The work might be modularized. I am not attacted to how CSS3 is modularized, each piece of specs with a different state of being finished up. It seems messy. But I can employ the same organization to accept certain concepts are just more crystalized out than others, making it easier to share, even in an unfinished state, and stimulating keeping things separated and separately usable even when other parts are just really still messy.</w:t>
+        <w:t xml:space="preserve">The work might be modularized. I am not </w:t>
+      </w:r>
+      <w:proofErr w:type="spellStart"/>
+      <w:r>
+        <w:rPr>
+          <w:lang w:val="en-US"/>
+        </w:rPr>
+        <w:t>attacted</w:t>
+      </w:r>
+      <w:proofErr w:type="spellEnd"/>
+      <w:r>
+        <w:rPr>
+          <w:lang w:val="en-US"/>
+        </w:rPr>
+        <w:t xml:space="preserve"> to how CSS3 is modularized, each piece of specs with a different state of being finished up. It seems messy. But I can employ the same organization to accept certain concepts are just more crystalized out than others, making it easier to share, even in an unfinished state, and stimulating keeping things separated and separately usable even when other parts are just really still messy.</w:t>
       </w:r>
     </w:p>
     <w:p>
@@ -7453,7 +8110,21 @@
         <w:rPr>
           <w:lang w:val="en-US"/>
         </w:rPr>
-        <w:t>I seem to have had several goals fighting over eachother, in projects done long ago about this documentation:</w:t>
+        <w:t xml:space="preserve">I seem to have had several goals fighting over </w:t>
+      </w:r>
+      <w:proofErr w:type="spellStart"/>
+      <w:r>
+        <w:rPr>
+          <w:lang w:val="en-US"/>
+        </w:rPr>
+        <w:t>eachother</w:t>
+      </w:r>
+      <w:proofErr w:type="spellEnd"/>
+      <w:r>
+        <w:rPr>
+          <w:lang w:val="en-US"/>
+        </w:rPr>
+        <w:t>, in projects done long ago about this documentation:</w:t>
       </w:r>
     </w:p>
     <w:p>
@@ -7613,7 +8284,21 @@
         <w:rPr>
           <w:lang w:val="en-US"/>
         </w:rPr>
-        <w:t>I notice I talk a lot about implementation rather than notation. For instance: Does a dashed circle mean it is used as a class, enforced to be a class, static inside its container, how does it work in the system interfaces? What if it is just the notation that is a good idea, what if the implementation isn't. That might even make system interfaces' precise definition not important or maybe just subjected to diagrams drawn out to represent things from another language, like C#. C# getters and setters might be in a system interface notation. But setting an object reference's interface dynamically in runtime… may be too much of an implementation detail. I think it is a language definition / runtime implementation separation. In think the engineers at Microsoft might be right about developing language spec / runtime / framework / compiler quasi-independently. Maybe I can be inspired by that and make my language definition a litte simpler. I am subjected to the pitfall of wa</w:t>
+        <w:t xml:space="preserve">I notice I talk a lot about implementation rather than notation. For instance: Does a dashed circle mean it is used as a class, enforced to be a class, static inside its container, how does it work in the system interfaces? What if it is just the notation that is a good idea, what if the implementation isn't. That might even make system interfaces' precise definition not important or maybe just subjected to diagrams drawn out to represent things from another language, like C#. C# getters and setters might be in a system interface notation. But setting an object reference's interface dynamically in runtime… may be too much of an implementation detail. I think it is a language definition / runtime implementation separation. In think the engineers at Microsoft might be right about developing language spec / runtime / framework / compiler quasi-independently. Maybe I can be inspired by that and make my language definition a </w:t>
+      </w:r>
+      <w:proofErr w:type="spellStart"/>
+      <w:r>
+        <w:rPr>
+          <w:lang w:val="en-US"/>
+        </w:rPr>
+        <w:t>litte</w:t>
+      </w:r>
+      <w:proofErr w:type="spellEnd"/>
+      <w:r>
+        <w:rPr>
+          <w:lang w:val="en-US"/>
+        </w:rPr>
+        <w:t xml:space="preserve"> simpler. I am subjected to the pitfall of wa</w:t>
       </w:r>
       <w:r>
         <w:rPr>
@@ -8627,7 +9312,23 @@
           <w:color w:val="BFBFBF" w:themeColor="background1" w:themeShade="BF"/>
           <w:lang w:val="en-US"/>
         </w:rPr>
-        <w:t>But I get kramps in my face.</w:t>
+        <w:t xml:space="preserve">But I get </w:t>
+      </w:r>
+      <w:proofErr w:type="spellStart"/>
+      <w:r>
+        <w:rPr>
+          <w:color w:val="BFBFBF" w:themeColor="background1" w:themeShade="BF"/>
+          <w:lang w:val="en-US"/>
+        </w:rPr>
+        <w:t>kramps</w:t>
+      </w:r>
+      <w:proofErr w:type="spellEnd"/>
+      <w:r>
+        <w:rPr>
+          <w:color w:val="BFBFBF" w:themeColor="background1" w:themeShade="BF"/>
+          <w:lang w:val="en-US"/>
+        </w:rPr>
+        <w:t xml:space="preserve"> in my face.</w:t>
       </w:r>
     </w:p>
     <w:p>
@@ -8890,7 +9591,23 @@
           <w:color w:val="BFBFBF" w:themeColor="background1" w:themeShade="BF"/>
           <w:lang w:val="en-US"/>
         </w:rPr>
-        <w:t>Limitation: I choose to not reorganize/resubdivide the sub projects. I choose to just change the wording.</w:t>
+        <w:t>Limitation: I choose to not reorganize/</w:t>
+      </w:r>
+      <w:proofErr w:type="spellStart"/>
+      <w:r>
+        <w:rPr>
+          <w:color w:val="BFBFBF" w:themeColor="background1" w:themeShade="BF"/>
+          <w:lang w:val="en-US"/>
+        </w:rPr>
+        <w:t>resubdivide</w:t>
+      </w:r>
+      <w:proofErr w:type="spellEnd"/>
+      <w:r>
+        <w:rPr>
+          <w:color w:val="BFBFBF" w:themeColor="background1" w:themeShade="BF"/>
+          <w:lang w:val="en-US"/>
+        </w:rPr>
+        <w:t xml:space="preserve"> the sub projects. I choose to just change the wording.</w:t>
       </w:r>
     </w:p>
     <w:p>
@@ -10383,7 +11100,23 @@
           <w:color w:val="BFBFBF" w:themeColor="background1" w:themeShade="BF"/>
           <w:lang w:val="en-US"/>
         </w:rPr>
-        <w:t>&gt; They use different templates, so this formatting and making consisntent, probably does not apply to those.</w:t>
+        <w:t xml:space="preserve">&gt; They use different templates, so this formatting and making </w:t>
+      </w:r>
+      <w:proofErr w:type="spellStart"/>
+      <w:r>
+        <w:rPr>
+          <w:color w:val="BFBFBF" w:themeColor="background1" w:themeShade="BF"/>
+          <w:lang w:val="en-US"/>
+        </w:rPr>
+        <w:t>consisntent</w:t>
+      </w:r>
+      <w:proofErr w:type="spellEnd"/>
+      <w:r>
+        <w:rPr>
+          <w:color w:val="BFBFBF" w:themeColor="background1" w:themeShade="BF"/>
+          <w:lang w:val="en-US"/>
+        </w:rPr>
+        <w:t>, probably does not apply to those.</w:t>
       </w:r>
     </w:p>
     <w:p>
@@ -10899,7 +11632,23 @@
           <w:color w:val="BFBFBF" w:themeColor="background1" w:themeShade="BF"/>
           <w:lang w:val="en-US"/>
         </w:rPr>
-        <w:t>Do I update that now? Or do I see that as replanning that should be done later? Don't know. It just looks inconsistent this way.</w:t>
+        <w:t xml:space="preserve">Do I update that now? Or do I see that as </w:t>
+      </w:r>
+      <w:proofErr w:type="spellStart"/>
+      <w:r>
+        <w:rPr>
+          <w:color w:val="BFBFBF" w:themeColor="background1" w:themeShade="BF"/>
+          <w:lang w:val="en-US"/>
+        </w:rPr>
+        <w:t>replanning</w:t>
+      </w:r>
+      <w:proofErr w:type="spellEnd"/>
+      <w:r>
+        <w:rPr>
+          <w:color w:val="BFBFBF" w:themeColor="background1" w:themeShade="BF"/>
+          <w:lang w:val="en-US"/>
+        </w:rPr>
+        <w:t xml:space="preserve"> that should be done later? Don't know. It just looks inconsistent this way.</w:t>
       </w:r>
     </w:p>
     <w:p>
@@ -11428,7 +12177,23 @@
           <w:color w:val="BFBFBF" w:themeColor="background1" w:themeShade="BF"/>
           <w:lang w:val="en-US"/>
         </w:rPr>
-        <w:t>Exp: Windows 7 File Explorer. "D:\Source\JJs Software\Project Docs\Circle Language Spec Plan". Search "content:Joost".</w:t>
+        <w:t>Exp: Windows 7 File Explorer. "D:\Source\JJs Software\Project Docs\Circle Language Spec Plan". Search "</w:t>
+      </w:r>
+      <w:proofErr w:type="spellStart"/>
+      <w:r>
+        <w:rPr>
+          <w:color w:val="BFBFBF" w:themeColor="background1" w:themeShade="BF"/>
+          <w:lang w:val="en-US"/>
+        </w:rPr>
+        <w:t>content:Joost</w:t>
+      </w:r>
+      <w:proofErr w:type="spellEnd"/>
+      <w:r>
+        <w:rPr>
+          <w:color w:val="BFBFBF" w:themeColor="background1" w:themeShade="BF"/>
+          <w:lang w:val="en-US"/>
+        </w:rPr>
+        <w:t>".</w:t>
       </w:r>
     </w:p>
     <w:p>
@@ -11805,7 +12570,39 @@
           <w:color w:val="BFBFBF"/>
           <w:lang w:val="en-US"/>
         </w:rPr>
-        <w:t>The 'Out-of-Scope' document os currently not just postponed items of the Circle Language Spec, but more than that: not even considered part of the Circle Language Spec proect at all anymore.</w:t>
+        <w:t xml:space="preserve">The 'Out-of-Scope' document </w:t>
+      </w:r>
+      <w:proofErr w:type="spellStart"/>
+      <w:r>
+        <w:rPr>
+          <w:color w:val="BFBFBF"/>
+          <w:lang w:val="en-US"/>
+        </w:rPr>
+        <w:t>os</w:t>
+      </w:r>
+      <w:proofErr w:type="spellEnd"/>
+      <w:r>
+        <w:rPr>
+          <w:color w:val="BFBFBF"/>
+          <w:lang w:val="en-US"/>
+        </w:rPr>
+        <w:t xml:space="preserve"> currently not just postponed items of the Circle Language Spec, but more than that: not even considered part of the Circle Language Spec </w:t>
+      </w:r>
+      <w:proofErr w:type="spellStart"/>
+      <w:r>
+        <w:rPr>
+          <w:color w:val="BFBFBF"/>
+          <w:lang w:val="en-US"/>
+        </w:rPr>
+        <w:t>proect</w:t>
+      </w:r>
+      <w:proofErr w:type="spellEnd"/>
+      <w:r>
+        <w:rPr>
+          <w:color w:val="BFBFBF"/>
+          <w:lang w:val="en-US"/>
+        </w:rPr>
+        <w:t xml:space="preserve"> at all anymore.</w:t>
       </w:r>
     </w:p>
     <w:p>
@@ -13577,7 +14374,23 @@
           <w:color w:val="BFBFBF"/>
           <w:lang w:val="en-US"/>
         </w:rPr>
-        <w:t>The reason for calling it that, is to make it clearer what the project entains, separating it better from the super-project with the name 'Circle Docs', so that there is a clear distinction that one is about programming and the other is about documentation.</w:t>
+        <w:t xml:space="preserve">The reason for calling it that, is to make it clearer what the project </w:t>
+      </w:r>
+      <w:proofErr w:type="spellStart"/>
+      <w:r>
+        <w:rPr>
+          <w:color w:val="BFBFBF"/>
+          <w:lang w:val="en-US"/>
+        </w:rPr>
+        <w:t>entains</w:t>
+      </w:r>
+      <w:proofErr w:type="spellEnd"/>
+      <w:r>
+        <w:rPr>
+          <w:color w:val="BFBFBF"/>
+          <w:lang w:val="en-US"/>
+        </w:rPr>
+        <w:t>, separating it better from the super-project with the name 'Circle Docs', so that there is a clear distinction that one is about programming and the other is about documentation.</w:t>
       </w:r>
     </w:p>
     <w:p>
@@ -13804,7 +14617,23 @@
           <w:color w:val="BFBFBF"/>
           <w:lang w:val="en-US"/>
         </w:rPr>
-        <w:t>Circle Language Design is also an option. 'Specification' may raise expectations about finishedness.</w:t>
+        <w:t xml:space="preserve">Circle Language Design is also an option. 'Specification' may raise expectations about </w:t>
+      </w:r>
+      <w:proofErr w:type="spellStart"/>
+      <w:r>
+        <w:rPr>
+          <w:color w:val="BFBFBF"/>
+          <w:lang w:val="en-US"/>
+        </w:rPr>
+        <w:t>finishedness</w:t>
+      </w:r>
+      <w:proofErr w:type="spellEnd"/>
+      <w:r>
+        <w:rPr>
+          <w:color w:val="BFBFBF"/>
+          <w:lang w:val="en-US"/>
+        </w:rPr>
+        <w:t>.</w:t>
       </w:r>
     </w:p>
     <w:p>
@@ -13861,7 +14690,23 @@
           <w:color w:val="BFBFBF"/>
           <w:lang w:val="en-US"/>
         </w:rPr>
-        <w:t>'Specification': suggests finishedness, but does it? CSS is all sorts unfinished modules.</w:t>
+        <w:t xml:space="preserve">'Specification': suggests </w:t>
+      </w:r>
+      <w:proofErr w:type="spellStart"/>
+      <w:r>
+        <w:rPr>
+          <w:color w:val="BFBFBF"/>
+          <w:lang w:val="en-US"/>
+        </w:rPr>
+        <w:t>finishedness</w:t>
+      </w:r>
+      <w:proofErr w:type="spellEnd"/>
+      <w:r>
+        <w:rPr>
+          <w:color w:val="BFBFBF"/>
+          <w:lang w:val="en-US"/>
+        </w:rPr>
+        <w:t>, but does it? CSS is all sorts unfinished modules.</w:t>
       </w:r>
     </w:p>
     <w:p>
@@ -14279,7 +15124,23 @@
           <w:color w:val="BFBFBF"/>
           <w:lang w:val="en-US"/>
         </w:rPr>
-        <w:t>Then it is basically just loose ideas, that might have been given a too prominent place. Maybe put it elsewhere, if it is just unhelpful for visual overview, perhaps. &gt; Some are more than that. I keep em this way.</w:t>
+        <w:t xml:space="preserve">Then it is basically just loose ideas, that might have been given a too prominent place. Maybe put it elsewhere, if it is just unhelpful for visual overview, perhaps. &gt; Some are more than that. I keep </w:t>
+      </w:r>
+      <w:proofErr w:type="spellStart"/>
+      <w:r>
+        <w:rPr>
+          <w:color w:val="BFBFBF"/>
+          <w:lang w:val="en-US"/>
+        </w:rPr>
+        <w:t>em</w:t>
+      </w:r>
+      <w:proofErr w:type="spellEnd"/>
+      <w:r>
+        <w:rPr>
+          <w:color w:val="BFBFBF"/>
+          <w:lang w:val="en-US"/>
+        </w:rPr>
+        <w:t xml:space="preserve"> this way.</w:t>
       </w:r>
     </w:p>
     <w:p>
@@ -14698,7 +15559,23 @@
           <w:color w:val="BFBFBF"/>
           <w:lang w:val="en-US"/>
         </w:rPr>
-        <w:t>That does not take away I want to split topics in these planning docs between language design one one end and programming at the other.</w:t>
+        <w:t xml:space="preserve">That does not take away I want to split topics in these planning docs between language design one </w:t>
+      </w:r>
+      <w:proofErr w:type="spellStart"/>
+      <w:r>
+        <w:rPr>
+          <w:color w:val="BFBFBF"/>
+          <w:lang w:val="en-US"/>
+        </w:rPr>
+        <w:t>one</w:t>
+      </w:r>
+      <w:proofErr w:type="spellEnd"/>
+      <w:r>
+        <w:rPr>
+          <w:color w:val="BFBFBF"/>
+          <w:lang w:val="en-US"/>
+        </w:rPr>
+        <w:t xml:space="preserve"> end and programming at the other.</w:t>
       </w:r>
     </w:p>
     <w:p>
@@ -14792,7 +15669,23 @@
           <w:color w:val="BFBFBF"/>
           <w:lang w:val="en-US"/>
         </w:rPr>
-        <w:t>Maybe I should just make 2 project folders eventually in the Project Docs repository: one for the new computer language and one for the rest, that are much like eachother, but one stripped down to computer language functional design topics, and the other in which to dump the rest: anything deemed out-of-scope of the entire new computer language topic. Those are different than topics out-of-scope because postponed, but still much to do with the new computer language. Maybe at first, even 'worse', I make 2 documents in each folder: One with topics that belong to the new computer language, and another document much like it, in which the rest is put, that I would want to leave out of it.</w:t>
+        <w:t xml:space="preserve">Maybe I should just make 2 project folders eventually in the Project Docs repository: one for the new computer language and one for the rest, that are much like </w:t>
+      </w:r>
+      <w:proofErr w:type="spellStart"/>
+      <w:r>
+        <w:rPr>
+          <w:color w:val="BFBFBF"/>
+          <w:lang w:val="en-US"/>
+        </w:rPr>
+        <w:t>eachother</w:t>
+      </w:r>
+      <w:proofErr w:type="spellEnd"/>
+      <w:r>
+        <w:rPr>
+          <w:color w:val="BFBFBF"/>
+          <w:lang w:val="en-US"/>
+        </w:rPr>
+        <w:t>, but one stripped down to computer language functional design topics, and the other in which to dump the rest: anything deemed out-of-scope of the entire new computer language topic. Those are different than topics out-of-scope because postponed, but still much to do with the new computer language. Maybe at first, even 'worse', I make 2 documents in each folder: One with topics that belong to the new computer language, and another document much like it, in which the rest is put, that I would want to leave out of it.</w:t>
       </w:r>
     </w:p>
     <w:p>
@@ -14855,7 +15748,23 @@
           <w:color w:val="BFBFBF"/>
           <w:lang w:val="en-US"/>
         </w:rPr>
-        <w:t>And lose the 'programming it out' part. And loose 'it is also a framework and an OS and any commonly used application'. It is actually quite hard for me to let go of that idea. I liked my playground back then. I wanted proof, that this could be used to realize software quicker, so one man can do what would have taken an army of programmers to do before. But I don't have that ambition anymore. Right now I just want to publically give away the programming language idea. I think I notice a lot of insecurities about people thinking it is a good idea or not. Maybe because I was trying to sell the idea, rather than just give it away? I get that I wanted a framework into which all of my ideas fit. I like some of the modularization of the concepts. But I do want to just cut away a few things. I think I am still trying to sell an idea, but then in a different way. I do not have the intention to sell it for cash, but I do want to not make it too ambitious, cover too much, so large in scope, that no one would pick it up anymore.</w:t>
+        <w:t xml:space="preserve">And lose the 'programming it out' part. And loose 'it is also a framework and an OS and any commonly used application'. It is actually quite hard for me to let go of that idea. I liked my playground back then. I wanted proof, that this could be used to realize software quicker, so one man can do what would have taken an army of programmers to do before. But I don't have that ambition anymore. Right now I just want to </w:t>
+      </w:r>
+      <w:proofErr w:type="spellStart"/>
+      <w:r>
+        <w:rPr>
+          <w:color w:val="BFBFBF"/>
+          <w:lang w:val="en-US"/>
+        </w:rPr>
+        <w:t>publically</w:t>
+      </w:r>
+      <w:proofErr w:type="spellEnd"/>
+      <w:r>
+        <w:rPr>
+          <w:color w:val="BFBFBF"/>
+          <w:lang w:val="en-US"/>
+        </w:rPr>
+        <w:t xml:space="preserve"> give away the programming language idea. I think I notice a lot of insecurities about people thinking it is a good idea or not. Maybe because I was trying to sell the idea, rather than just give it away? I get that I wanted a framework into which all of my ideas fit. I like some of the modularization of the concepts. But I do want to just cut away a few things. I think I am still trying to sell an idea, but then in a different way. I do not have the intention to sell it for cash, but I do want to not make it too ambitious, cover too much, so large in scope, that no one would pick it up anymore.</w:t>
       </w:r>
       <w:r>
         <w:rPr>
@@ -15341,7 +16250,23 @@
           <w:color w:val="BFBFBF"/>
           <w:lang w:val="en-US"/>
         </w:rPr>
-        <w:t xml:space="preserve"> the product. I have a canundrum. I cannot describe the product without making the product, because the description is the product.</w:t>
+        <w:t xml:space="preserve"> the product. I have a </w:t>
+      </w:r>
+      <w:proofErr w:type="spellStart"/>
+      <w:r>
+        <w:rPr>
+          <w:color w:val="BFBFBF"/>
+          <w:lang w:val="en-US"/>
+        </w:rPr>
+        <w:t>canundrum</w:t>
+      </w:r>
+      <w:proofErr w:type="spellEnd"/>
+      <w:r>
+        <w:rPr>
+          <w:color w:val="BFBFBF"/>
+          <w:lang w:val="en-US"/>
+        </w:rPr>
+        <w:t>. I cannot describe the product without making the product, because the description is the product.</w:t>
       </w:r>
     </w:p>
     <w:p>
@@ -15785,7 +16710,23 @@
           <w:color w:val="BFBFBF"/>
           <w:lang w:val="en-US"/>
         </w:rPr>
-        <w:t>* JMath 0.9 docs in Dutch</w:t>
+        <w:t xml:space="preserve">* </w:t>
+      </w:r>
+      <w:proofErr w:type="spellStart"/>
+      <w:r>
+        <w:rPr>
+          <w:color w:val="BFBFBF"/>
+          <w:lang w:val="en-US"/>
+        </w:rPr>
+        <w:t>JMath</w:t>
+      </w:r>
+      <w:proofErr w:type="spellEnd"/>
+      <w:r>
+        <w:rPr>
+          <w:color w:val="BFBFBF"/>
+          <w:lang w:val="en-US"/>
+        </w:rPr>
+        <w:t xml:space="preserve"> 0.9 docs in Dutch</w:t>
       </w:r>
     </w:p>
     <w:p>
@@ -15979,7 +16920,39 @@
           <w:color w:val="BFBFBF"/>
           <w:lang w:val="en-US"/>
         </w:rPr>
-        <w:t>The math as objects does have a link to how math can be made not intrinsic to the language, but an extension library, which can still be compiled to good old CPU instructions. That concept is interesting for the idea of the new computer langauge. But... none of this documentation is well worded to suppord that concept...</w:t>
+        <w:t xml:space="preserve">The math as objects does have a link to how math can be made not intrinsic to the language, but an extension library, which can still be compiled to good old CPU instructions. That concept is interesting for the idea of the new computer </w:t>
+      </w:r>
+      <w:proofErr w:type="spellStart"/>
+      <w:r>
+        <w:rPr>
+          <w:color w:val="BFBFBF"/>
+          <w:lang w:val="en-US"/>
+        </w:rPr>
+        <w:t>langauge</w:t>
+      </w:r>
+      <w:proofErr w:type="spellEnd"/>
+      <w:r>
+        <w:rPr>
+          <w:color w:val="BFBFBF"/>
+          <w:lang w:val="en-US"/>
+        </w:rPr>
+        <w:t xml:space="preserve">. But... none of this documentation is well worded to </w:t>
+      </w:r>
+      <w:proofErr w:type="spellStart"/>
+      <w:r>
+        <w:rPr>
+          <w:color w:val="BFBFBF"/>
+          <w:lang w:val="en-US"/>
+        </w:rPr>
+        <w:t>suppord</w:t>
+      </w:r>
+      <w:proofErr w:type="spellEnd"/>
+      <w:r>
+        <w:rPr>
+          <w:color w:val="BFBFBF"/>
+          <w:lang w:val="en-US"/>
+        </w:rPr>
+        <w:t xml:space="preserve"> that concept...</w:t>
       </w:r>
     </w:p>
     <w:p>

</xml_diff>

<commit_message>
Circle Language Spec Plan: Reformulated "2008-07 01    System Objects Spec Project Summary.docx" so that each aspect that seemed out of scope gets its place, by putting things in context.
</commit_message>
<xml_diff>
--- a/Circle Language Spec Plan/1. Current/2019-08 Circle Language Spec Revamp Notes.docx
+++ b/Circle Language Spec Plan/1. Current/2019-08 Circle Language Spec Revamp Notes.docx
@@ -5240,16 +5240,20 @@
           <w:numId w:val="25"/>
         </w:numPr>
         <w:rPr>
-          <w:lang w:val="en-US"/>
-        </w:rPr>
-      </w:pPr>
-      <w:r>
-        <w:rPr>
+          <w:color w:val="BFBFBF" w:themeColor="background1" w:themeShade="BF"/>
+          <w:lang w:val="en-US"/>
+        </w:rPr>
+      </w:pPr>
+      <w:bookmarkStart w:id="11" w:name="_GoBack"/>
+      <w:r>
+        <w:rPr>
+          <w:color w:val="BFBFBF" w:themeColor="background1" w:themeShade="BF"/>
           <w:lang w:val="en-US"/>
         </w:rPr>
         <w:t>2008-07 01    System Objects Spec Project Summary.docx</w:t>
       </w:r>
     </w:p>
+    <w:bookmarkEnd w:id="11"/>
     <w:p>
       <w:pPr>
         <w:pStyle w:val="ListParagraph"/>
@@ -5453,11 +5457,13 @@
           <w:numId w:val="25"/>
         </w:numPr>
         <w:rPr>
-          <w:lang w:val="en-US"/>
-        </w:rPr>
-      </w:pPr>
-      <w:r>
-        <w:rPr>
+          <w:color w:val="BFBFBF" w:themeColor="background1" w:themeShade="BF"/>
+          <w:lang w:val="en-US"/>
+        </w:rPr>
+      </w:pPr>
+      <w:r>
+        <w:rPr>
+          <w:color w:val="BFBFBF" w:themeColor="background1" w:themeShade="BF"/>
           <w:lang w:val="en-US"/>
         </w:rPr>
         <w:t>Out of scope ideas:</w:t>
@@ -5471,11 +5477,13 @@
           <w:numId w:val="25"/>
         </w:numPr>
         <w:rPr>
-          <w:lang w:val="en-US"/>
-        </w:rPr>
-      </w:pPr>
-      <w:r>
-        <w:rPr>
+          <w:color w:val="BFBFBF" w:themeColor="background1" w:themeShade="BF"/>
+          <w:lang w:val="en-US"/>
+        </w:rPr>
+      </w:pPr>
+      <w:r>
+        <w:rPr>
+          <w:color w:val="BFBFBF" w:themeColor="background1" w:themeShade="BF"/>
           <w:lang w:val="en-US"/>
         </w:rPr>
         <w:t>I see this document talks about what I would rather call a runtime. Figuring out how Circle could work stand-alone up and running is probably not in the scope of this project anymore. Just describing the language, mostly the diagram notation, is.</w:t>
@@ -5489,11 +5497,13 @@
           <w:numId w:val="25"/>
         </w:numPr>
         <w:rPr>
-          <w:lang w:val="en-US"/>
-        </w:rPr>
-      </w:pPr>
-      <w:r>
-        <w:rPr>
+          <w:color w:val="BFBFBF" w:themeColor="background1" w:themeShade="BF"/>
+          <w:lang w:val="en-US"/>
+        </w:rPr>
+      </w:pPr>
+      <w:r>
+        <w:rPr>
+          <w:color w:val="BFBFBF" w:themeColor="background1" w:themeShade="BF"/>
           <w:lang w:val="en-US"/>
         </w:rPr>
         <w:t>I see a sentence where I call the System Objects essential for the workings of Circle. But if you see the notation as separate from the runtime it does not seem that essential.</w:t>
@@ -5507,14 +5517,30 @@
           <w:numId w:val="25"/>
         </w:numPr>
         <w:rPr>
-          <w:lang w:val="en-US"/>
-        </w:rPr>
-      </w:pPr>
-      <w:r>
-        <w:rPr>
-          <w:lang w:val="en-US"/>
-        </w:rPr>
-        <w:t>So how I reword this putting these ideas out of scope, without harming the integrity of the content?</w:t>
+          <w:color w:val="BFBFBF" w:themeColor="background1" w:themeShade="BF"/>
+          <w:lang w:val="en-US"/>
+        </w:rPr>
+      </w:pPr>
+      <w:r>
+        <w:rPr>
+          <w:color w:val="BFBFBF" w:themeColor="background1" w:themeShade="BF"/>
+          <w:lang w:val="en-US"/>
+        </w:rPr>
+        <w:t xml:space="preserve">So how </w:t>
+      </w:r>
+      <w:r>
+        <w:rPr>
+          <w:color w:val="BFBFBF" w:themeColor="background1" w:themeShade="BF"/>
+          <w:lang w:val="en-US"/>
+        </w:rPr>
+        <w:t xml:space="preserve">do </w:t>
+      </w:r>
+      <w:r>
+        <w:rPr>
+          <w:color w:val="BFBFBF" w:themeColor="background1" w:themeShade="BF"/>
+          <w:lang w:val="en-US"/>
+        </w:rPr>
+        <w:t>I reword this putting these ideas out of scope, without harming the integrity of the content?</w:t>
       </w:r>
     </w:p>
     <w:p>
@@ -5525,11 +5551,13 @@
           <w:numId w:val="25"/>
         </w:numPr>
         <w:rPr>
-          <w:lang w:val="en-US"/>
-        </w:rPr>
-      </w:pPr>
-      <w:r>
-        <w:rPr>
+          <w:color w:val="BFBFBF" w:themeColor="background1" w:themeShade="BF"/>
+          <w:lang w:val="en-US"/>
+        </w:rPr>
+      </w:pPr>
+      <w:r>
+        <w:rPr>
+          <w:color w:val="BFBFBF" w:themeColor="background1" w:themeShade="BF"/>
           <w:lang w:val="en-US"/>
         </w:rPr>
         <w:t>Hyp: In the original text I express that I feel system objects are essential, as a run-time, not for the notation.</w:t>
@@ -5543,11 +5571,13 @@
           <w:numId w:val="25"/>
         </w:numPr>
         <w:rPr>
-          <w:lang w:val="en-US"/>
-        </w:rPr>
-      </w:pPr>
-      <w:r>
-        <w:rPr>
+          <w:color w:val="BFBFBF" w:themeColor="background1" w:themeShade="BF"/>
+          <w:lang w:val="en-US"/>
+        </w:rPr>
+      </w:pPr>
+      <w:r>
+        <w:rPr>
+          <w:color w:val="BFBFBF" w:themeColor="background1" w:themeShade="BF"/>
           <w:lang w:val="en-US"/>
         </w:rPr>
         <w:t>I keep seeing the idea of a runtime back. It's an interesting idea, but not in the anymore scope as I want to isolate it. I am reluctant to remove the text, because it is so nicely descriptive about that idea.</w:t>
@@ -5561,11 +5591,13 @@
           <w:numId w:val="25"/>
         </w:numPr>
         <w:rPr>
-          <w:lang w:val="en-US"/>
-        </w:rPr>
-      </w:pPr>
-      <w:r>
-        <w:rPr>
+          <w:color w:val="BFBFBF" w:themeColor="background1" w:themeShade="BF"/>
+          <w:lang w:val="en-US"/>
+        </w:rPr>
+      </w:pPr>
+      <w:r>
+        <w:rPr>
+          <w:color w:val="BFBFBF" w:themeColor="background1" w:themeShade="BF"/>
           <w:lang w:val="en-US"/>
         </w:rPr>
         <w:t>All in all, I am still uneasy about multiple subjects now considered out of scope, being intermixed in the texts of this sub-project description.</w:t>
@@ -5579,11 +5611,13 @@
           <w:numId w:val="25"/>
         </w:numPr>
         <w:rPr>
-          <w:lang w:val="en-US"/>
-        </w:rPr>
-      </w:pPr>
-      <w:r>
-        <w:rPr>
+          <w:color w:val="BFBFBF" w:themeColor="background1" w:themeShade="BF"/>
+          <w:lang w:val="en-US"/>
+        </w:rPr>
+      </w:pPr>
+      <w:r>
+        <w:rPr>
+          <w:color w:val="BFBFBF" w:themeColor="background1" w:themeShade="BF"/>
           <w:lang w:val="en-US"/>
         </w:rPr>
         <w:t>The 'other issues' seems to contain loose ideas not fully worked out, part of the aspects construct for instance, or about a run-time. It seems to me some of those ideas, e.g. under 'Other Issues' could be cut-pasted to out-of-scope Circle Language projects.</w:t>
@@ -5597,17 +5631,20 @@
           <w:numId w:val="25"/>
         </w:numPr>
         <w:rPr>
-          <w:lang w:val="en-US"/>
-        </w:rPr>
-      </w:pPr>
-      <w:r>
-        <w:rPr>
+          <w:color w:val="BFBFBF" w:themeColor="background1" w:themeShade="BF"/>
+          <w:lang w:val="en-US"/>
+        </w:rPr>
+      </w:pPr>
+      <w:r>
+        <w:rPr>
+          <w:color w:val="BFBFBF" w:themeColor="background1" w:themeShade="BF"/>
           <w:lang w:val="en-US"/>
         </w:rPr>
         <w:t>It seems the System Objects Spec Project Summary has a some content that is maybe lazily left in there, while they are also like future ideas</w:t>
       </w:r>
       <w:r>
         <w:rPr>
+          <w:color w:val="BFBFBF" w:themeColor="background1" w:themeShade="BF"/>
           <w:lang w:val="en-US"/>
         </w:rPr>
         <w:t>?</w:t>
@@ -5621,971 +5658,1154 @@
           <w:numId w:val="25"/>
         </w:numPr>
         <w:rPr>
-          <w:color w:val="92D050"/>
-          <w:lang w:val="en-US"/>
-        </w:rPr>
-      </w:pPr>
-      <w:bookmarkStart w:id="11" w:name="_GoBack"/>
-      <w:r>
-        <w:rPr>
-          <w:color w:val="92D050"/>
+          <w:color w:val="BFBFBF" w:themeColor="background1" w:themeShade="BF"/>
+          <w:lang w:val="en-US"/>
+        </w:rPr>
+      </w:pPr>
+      <w:r>
+        <w:rPr>
+          <w:color w:val="BFBFBF" w:themeColor="background1" w:themeShade="BF"/>
           <w:lang w:val="en-US"/>
         </w:rPr>
         <w:t>Q: The things that I now consider out of scope, that are mentioned in the sub-project planning documentation for System Objects, are those things even inside the actual language spec content for System Objects? Or is the language spec content also littered with now consider out of scope content?</w:t>
       </w:r>
     </w:p>
-    <w:bookmarkEnd w:id="11"/>
-    <w:p>
-      <w:pPr>
-        <w:pStyle w:val="ListParagraph"/>
-        <w:numPr>
-          <w:ilvl w:val="1"/>
-          <w:numId w:val="25"/>
-        </w:numPr>
-        <w:rPr>
-          <w:color w:val="BFBFBF" w:themeColor="background1" w:themeShade="BF"/>
-          <w:lang w:val="en-US"/>
-        </w:rPr>
-      </w:pPr>
-      <w:r>
-        <w:rPr>
-          <w:color w:val="BFBFBF" w:themeColor="background1" w:themeShade="BF"/>
-          <w:lang w:val="en-US"/>
-        </w:rPr>
-        <w:t>Brainstorm wording:</w:t>
-      </w:r>
-    </w:p>
-    <w:p>
-      <w:pPr>
-        <w:pStyle w:val="ListParagraph"/>
-        <w:numPr>
-          <w:ilvl w:val="2"/>
-          <w:numId w:val="25"/>
-        </w:numPr>
-        <w:rPr>
-          <w:color w:val="BFBFBF" w:themeColor="background1" w:themeShade="BF"/>
-          <w:lang w:val="en-US"/>
-        </w:rPr>
-      </w:pPr>
-      <w:r>
-        <w:rPr>
-          <w:color w:val="BFBFBF" w:themeColor="background1" w:themeShade="BF"/>
-          <w:lang w:val="en-US"/>
-        </w:rPr>
-        <w:t>Maybe I go a different direction with this.</w:t>
-      </w:r>
-    </w:p>
-    <w:p>
-      <w:pPr>
-        <w:pStyle w:val="ListParagraph"/>
-        <w:numPr>
-          <w:ilvl w:val="2"/>
-          <w:numId w:val="25"/>
-        </w:numPr>
-        <w:rPr>
-          <w:color w:val="BFBFBF" w:themeColor="background1" w:themeShade="BF"/>
-          <w:lang w:val="en-US"/>
-        </w:rPr>
-      </w:pPr>
-      <w:r>
-        <w:rPr>
-          <w:color w:val="BFBFBF" w:themeColor="background1" w:themeShade="BF"/>
-          <w:lang w:val="en-US"/>
-        </w:rPr>
-        <w:t>With my gut I might assess whether the language is too blunt or not.</w:t>
-      </w:r>
-    </w:p>
-    <w:p>
-      <w:pPr>
-        <w:pStyle w:val="ListParagraph"/>
-        <w:numPr>
-          <w:ilvl w:val="2"/>
-          <w:numId w:val="25"/>
-        </w:numPr>
-        <w:rPr>
-          <w:color w:val="BFBFBF" w:themeColor="background1" w:themeShade="BF"/>
-          <w:lang w:val="en-US"/>
-        </w:rPr>
-      </w:pPr>
-      <w:r>
-        <w:rPr>
-          <w:color w:val="BFBFBF" w:themeColor="background1" w:themeShade="BF"/>
-          <w:lang w:val="en-US"/>
-        </w:rPr>
-        <w:t>Maybe if it just list things, that actually happened, then it might not be much of a problem.</w:t>
-      </w:r>
-    </w:p>
-    <w:p>
-      <w:pPr>
-        <w:pStyle w:val="ListParagraph"/>
-        <w:numPr>
-          <w:ilvl w:val="2"/>
-          <w:numId w:val="25"/>
-        </w:numPr>
-        <w:rPr>
-          <w:color w:val="BFBFBF" w:themeColor="background1" w:themeShade="BF"/>
-          <w:lang w:val="en-US"/>
-        </w:rPr>
-      </w:pPr>
-      <w:r>
-        <w:rPr>
-          <w:color w:val="BFBFBF" w:themeColor="background1" w:themeShade="BF"/>
-          <w:lang w:val="en-US"/>
-        </w:rPr>
-        <w:t>Definite language to create a pseudo-truth for a false sense of control, might be a problem.</w:t>
-      </w:r>
-    </w:p>
-    <w:p>
-      <w:pPr>
-        <w:pStyle w:val="ListParagraph"/>
-        <w:numPr>
-          <w:ilvl w:val="2"/>
-          <w:numId w:val="25"/>
-        </w:numPr>
-        <w:rPr>
-          <w:color w:val="BFBFBF" w:themeColor="background1" w:themeShade="BF"/>
-          <w:lang w:val="en-US"/>
-        </w:rPr>
-      </w:pPr>
-      <w:r>
-        <w:rPr>
-          <w:color w:val="BFBFBF" w:themeColor="background1" w:themeShade="BF"/>
-          <w:lang w:val="en-US"/>
-        </w:rPr>
-        <w:t>Things stated as rules</w:t>
-      </w:r>
-      <w:r>
-        <w:rPr>
-          <w:color w:val="BFBFBF" w:themeColor="background1" w:themeShade="BF"/>
-          <w:lang w:val="en-US"/>
-        </w:rPr>
-        <w:t>,</w:t>
-      </w:r>
-      <w:r>
-        <w:rPr>
-          <w:color w:val="BFBFBF" w:themeColor="background1" w:themeShade="BF"/>
-          <w:lang w:val="en-US"/>
-        </w:rPr>
-        <w:t xml:space="preserve"> that are not hard rules might be a problem.</w:t>
-      </w:r>
-    </w:p>
-    <w:p>
-      <w:pPr>
-        <w:pStyle w:val="ListParagraph"/>
-        <w:numPr>
-          <w:ilvl w:val="2"/>
-          <w:numId w:val="25"/>
-        </w:numPr>
-        <w:rPr>
-          <w:color w:val="BFBFBF" w:themeColor="background1" w:themeShade="BF"/>
-          <w:lang w:val="en-US"/>
-        </w:rPr>
-      </w:pPr>
-      <w:r>
-        <w:rPr>
-          <w:color w:val="BFBFBF" w:themeColor="background1" w:themeShade="BF"/>
-          <w:lang w:val="en-US"/>
-        </w:rPr>
-        <w:t>When setting rules to follow a plan, wiggle words might be helpful.</w:t>
-      </w:r>
-    </w:p>
-    <w:p>
-      <w:pPr>
-        <w:pStyle w:val="ListParagraph"/>
-        <w:numPr>
-          <w:ilvl w:val="2"/>
-          <w:numId w:val="25"/>
-        </w:numPr>
-        <w:rPr>
-          <w:color w:val="BFBFBF" w:themeColor="background1" w:themeShade="BF"/>
-          <w:lang w:val="en-US"/>
-        </w:rPr>
-      </w:pPr>
-      <w:r>
-        <w:rPr>
-          <w:color w:val="BFBFBF" w:themeColor="background1" w:themeShade="BF"/>
-          <w:lang w:val="en-US"/>
-        </w:rPr>
-        <w:t>Black and white opinion about something that may or may not be true, might be a problem.</w:t>
-      </w:r>
-    </w:p>
-    <w:p>
-      <w:pPr>
-        <w:pStyle w:val="ListParagraph"/>
-        <w:numPr>
-          <w:ilvl w:val="2"/>
-          <w:numId w:val="25"/>
-        </w:numPr>
-        <w:rPr>
-          <w:color w:val="BFBFBF" w:themeColor="background1" w:themeShade="BF"/>
-          <w:lang w:val="en-US"/>
-        </w:rPr>
-      </w:pPr>
-      <w:r>
-        <w:rPr>
-          <w:color w:val="BFBFBF" w:themeColor="background1" w:themeShade="BF"/>
-          <w:lang w:val="en-US"/>
-        </w:rPr>
-        <w:t>In some sentences it seems more obvious. If they sound opinionated and black-and-white.</w:t>
-      </w:r>
-    </w:p>
-    <w:p>
-      <w:pPr>
-        <w:pStyle w:val="ListParagraph"/>
-        <w:numPr>
-          <w:ilvl w:val="2"/>
-          <w:numId w:val="25"/>
-        </w:numPr>
-        <w:rPr>
-          <w:color w:val="BFBFBF" w:themeColor="background1" w:themeShade="BF"/>
-          <w:lang w:val="en-US"/>
-        </w:rPr>
-      </w:pPr>
-      <w:r>
-        <w:rPr>
-          <w:color w:val="BFBFBF" w:themeColor="background1" w:themeShade="BF"/>
-          <w:lang w:val="en-US"/>
-        </w:rPr>
-        <w:t>Maybe I am looking for clues in texts where there are none. Sort of like when I am driving and see no other traffic, I am scared that there may be traffic, that I am not seeing.</w:t>
-      </w:r>
-    </w:p>
-    <w:p>
-      <w:pPr>
-        <w:pStyle w:val="ListParagraph"/>
-        <w:numPr>
-          <w:ilvl w:val="2"/>
-          <w:numId w:val="25"/>
-        </w:numPr>
-        <w:rPr>
-          <w:color w:val="BFBFBF" w:themeColor="background1" w:themeShade="BF"/>
-          <w:lang w:val="en-US"/>
-        </w:rPr>
-      </w:pPr>
-      <w:r>
-        <w:rPr>
-          <w:color w:val="BFBFBF" w:themeColor="background1" w:themeShade="BF"/>
-          <w:lang w:val="en-US"/>
-        </w:rPr>
-        <w:t>Words like 'annoying' or 'constantly' trigger more easily. Stating something as definite, without 'maybe's seems a more subtle 'problem'.</w:t>
-      </w:r>
-    </w:p>
-    <w:bookmarkEnd w:id="10"/>
-    <w:p>
-      <w:pPr>
-        <w:pStyle w:val="Heading3"/>
-        <w:rPr>
-          <w:color w:val="B4C6E7"/>
-          <w:lang w:val="en-US"/>
-        </w:rPr>
-      </w:pPr>
-      <w:r>
-        <w:rPr>
-          <w:color w:val="B4C6E7"/>
-          <w:lang w:val="en-US"/>
-        </w:rPr>
-        <w:t>2020-04-1</w:t>
-      </w:r>
-      <w:r>
-        <w:rPr>
-          <w:color w:val="B4C6E7"/>
-          <w:lang w:val="en-US"/>
-        </w:rPr>
-        <w:t>3</w:t>
-      </w:r>
-      <w:r>
-        <w:rPr>
-          <w:color w:val="B4C6E7"/>
-          <w:lang w:val="en-US"/>
-        </w:rPr>
-        <w:t xml:space="preserve"> Notes Circle Language Spec Planning Docs</w:t>
-      </w:r>
-    </w:p>
-    <w:p>
-      <w:pPr>
-        <w:numPr>
-          <w:ilvl w:val="0"/>
-          <w:numId w:val="25"/>
-        </w:numPr>
-        <w:rPr>
-          <w:lang w:val="en-US"/>
-        </w:rPr>
-      </w:pPr>
-      <w:r>
-        <w:rPr>
-          <w:lang w:val="en-US"/>
-        </w:rPr>
-        <w:t>Reformulate:</w:t>
-      </w:r>
-    </w:p>
-    <w:p>
-      <w:pPr>
-        <w:numPr>
-          <w:ilvl w:val="1"/>
-          <w:numId w:val="25"/>
-        </w:numPr>
-        <w:rPr>
-          <w:lang w:val="en-US"/>
-        </w:rPr>
-      </w:pPr>
-      <w:r>
-        <w:rPr>
-          <w:lang w:val="en-US"/>
-        </w:rPr>
-        <w:t>I would want to read over those Done projects content before publishing. I should know what I publish exactly and have evaluated it and made some adaptations possibly. Probably nothing in it is a secret, so you don't need to remove it from source control history, but slight changes might be good.</w:t>
-      </w:r>
-    </w:p>
-    <w:p>
-      <w:pPr>
-        <w:numPr>
-          <w:ilvl w:val="1"/>
-          <w:numId w:val="25"/>
-        </w:numPr>
-        <w:rPr>
-          <w:color w:val="BFBFBF" w:themeColor="background1" w:themeShade="BF"/>
-          <w:lang w:val="en-US"/>
-        </w:rPr>
-      </w:pPr>
-      <w:r>
-        <w:rPr>
-          <w:color w:val="BFBFBF" w:themeColor="background1" w:themeShade="BF"/>
-          <w:lang w:val="en-US"/>
-        </w:rPr>
-        <w:t>I did not read the content of the sub-projects or the idea box.</w:t>
-      </w:r>
-    </w:p>
-    <w:p>
-      <w:pPr>
-        <w:numPr>
-          <w:ilvl w:val="1"/>
-          <w:numId w:val="25"/>
-        </w:numPr>
-        <w:rPr>
-          <w:lang w:val="en-US"/>
-        </w:rPr>
-      </w:pPr>
-      <w:r>
-        <w:rPr>
-          <w:lang w:val="en-US"/>
-        </w:rPr>
-        <w:t>I think, I guess, I would want to go through content top-down for reformulations?</w:t>
-      </w:r>
-    </w:p>
-    <w:p>
-      <w:pPr>
-        <w:numPr>
-          <w:ilvl w:val="0"/>
-          <w:numId w:val="25"/>
-        </w:numPr>
-        <w:rPr>
-          <w:lang w:val="en-US"/>
-        </w:rPr>
-      </w:pPr>
-      <w:r>
-        <w:rPr>
-          <w:lang w:val="en-US"/>
-        </w:rPr>
-        <w:t>Tone:</w:t>
-      </w:r>
-    </w:p>
-    <w:p>
-      <w:pPr>
-        <w:numPr>
-          <w:ilvl w:val="1"/>
-          <w:numId w:val="25"/>
-        </w:numPr>
-        <w:rPr>
-          <w:lang w:val="en-US"/>
-        </w:rPr>
-      </w:pPr>
-      <w:r>
-        <w:rPr>
-          <w:lang w:val="en-US"/>
-        </w:rPr>
-        <w:t>Some things especially in evaluations may seem cocky when I call my own successes very</w:t>
-      </w:r>
-      <w:r>
-        <w:rPr>
-          <w:lang w:val="en-US"/>
-        </w:rPr>
-        <w:t>,</w:t>
-      </w:r>
-      <w:r>
-        <w:rPr>
-          <w:lang w:val="en-US"/>
-        </w:rPr>
-        <w:t xml:space="preserve"> very good. I don't know if I need to change that. I also use I and you interchangedly when I talk about myself. Not sure if I have to change that. The plans sometimes talk in definites. Maybe openness is better language</w:t>
-      </w:r>
-      <w:r>
-        <w:rPr>
-          <w:lang w:val="en-US"/>
-        </w:rPr>
-        <w:t>, I mean more wiggle room in the wording</w:t>
-      </w:r>
-      <w:r>
-        <w:rPr>
-          <w:lang w:val="en-US"/>
-        </w:rPr>
-        <w:t>. Not sure if that's a problem.</w:t>
-      </w:r>
-    </w:p>
-    <w:p>
-      <w:pPr>
-        <w:numPr>
-          <w:ilvl w:val="1"/>
-          <w:numId w:val="25"/>
-        </w:numPr>
-        <w:rPr>
-          <w:lang w:val="en-US"/>
-        </w:rPr>
-      </w:pPr>
-      <w:r>
-        <w:rPr>
-          <w:lang w:val="en-US"/>
-        </w:rPr>
-        <w:t>I worry what people would think of me. If they'd think I'm arrogant… maybe I should not worry about that.</w:t>
-      </w:r>
-    </w:p>
-    <w:p>
-      <w:pPr>
-        <w:numPr>
-          <w:ilvl w:val="1"/>
-          <w:numId w:val="25"/>
-        </w:numPr>
-        <w:rPr>
-          <w:lang w:val="en-US"/>
-        </w:rPr>
-      </w:pPr>
-      <w:r>
-        <w:rPr>
-          <w:lang w:val="en-US"/>
-        </w:rPr>
-        <w:t>Cockiness/speaking in definites, and scope/out-of-scope are 2 different things. My intermediate goal now was to change the tone, not to change the scope covered by the documents? There are still gray areas of scope. I think I should deal with that later?</w:t>
-      </w:r>
-    </w:p>
-    <w:p>
-      <w:pPr>
-        <w:pStyle w:val="Heading3"/>
-        <w:rPr>
-          <w:color w:val="B4C6E7"/>
-          <w:lang w:val="en-US"/>
-        </w:rPr>
-      </w:pPr>
-      <w:bookmarkStart w:id="12" w:name="_Toc37540059"/>
-      <w:r>
-        <w:rPr>
-          <w:color w:val="B4C6E7"/>
-          <w:lang w:val="en-US"/>
-        </w:rPr>
-        <w:t xml:space="preserve">2019-12-29 </w:t>
-      </w:r>
-      <w:r>
-        <w:rPr>
-          <w:color w:val="B4C6E7"/>
-          <w:lang w:val="en-US"/>
-        </w:rPr>
-        <w:t>Brainstorm</w:t>
-      </w:r>
-      <w:r>
-        <w:rPr>
-          <w:color w:val="B4C6E7"/>
-          <w:lang w:val="en-US"/>
-        </w:rPr>
-        <w:t xml:space="preserve"> Scop</w:t>
-      </w:r>
-      <w:r>
-        <w:rPr>
-          <w:color w:val="B4C6E7"/>
-          <w:lang w:val="en-US"/>
-        </w:rPr>
-        <w:t>e</w:t>
-      </w:r>
-      <w:bookmarkEnd w:id="12"/>
-    </w:p>
-    <w:p>
-      <w:pPr>
-        <w:numPr>
-          <w:ilvl w:val="0"/>
-          <w:numId w:val="25"/>
-        </w:numPr>
-        <w:rPr>
-          <w:lang w:val="en-US"/>
-        </w:rPr>
-      </w:pPr>
-      <w:r>
-        <w:rPr>
-          <w:lang w:val="en-US"/>
-        </w:rPr>
-        <w:t>Basically I want to scope the project.</w:t>
-      </w:r>
-    </w:p>
-    <w:p>
-      <w:pPr>
-        <w:numPr>
-          <w:ilvl w:val="0"/>
-          <w:numId w:val="25"/>
-        </w:numPr>
-        <w:rPr>
-          <w:lang w:val="en-US"/>
-        </w:rPr>
-      </w:pPr>
-      <w:r>
-        <w:rPr>
-          <w:lang w:val="en-US"/>
-        </w:rPr>
-        <w:t>Out of scope:</w:t>
-      </w:r>
-    </w:p>
-    <w:p>
-      <w:pPr>
-        <w:numPr>
-          <w:ilvl w:val="1"/>
-          <w:numId w:val="25"/>
-        </w:numPr>
-        <w:rPr>
-          <w:lang w:val="en-US"/>
-        </w:rPr>
-      </w:pPr>
-      <w:r>
-        <w:rPr>
-          <w:lang w:val="en-US"/>
-        </w:rPr>
-        <w:t>Operating system components</w:t>
-      </w:r>
-    </w:p>
-    <w:p>
-      <w:pPr>
-        <w:numPr>
-          <w:ilvl w:val="1"/>
-          <w:numId w:val="25"/>
-        </w:numPr>
-        <w:rPr>
-          <w:color w:val="BFBFBF" w:themeColor="background1" w:themeShade="BF"/>
-          <w:lang w:val="en-US"/>
-        </w:rPr>
-      </w:pPr>
-      <w:r>
-        <w:rPr>
-          <w:color w:val="BFBFBF" w:themeColor="background1" w:themeShade="BF"/>
-          <w:lang w:val="en-US"/>
-        </w:rPr>
-        <w:t>Studying</w:t>
-      </w:r>
-    </w:p>
-    <w:p>
-      <w:pPr>
-        <w:numPr>
-          <w:ilvl w:val="1"/>
-          <w:numId w:val="25"/>
-        </w:numPr>
-        <w:rPr>
-          <w:lang w:val="en-US"/>
-        </w:rPr>
-      </w:pPr>
-      <w:r>
-        <w:rPr>
-          <w:lang w:val="en-US"/>
-        </w:rPr>
-        <w:t>Fundamental principles</w:t>
-      </w:r>
-    </w:p>
-    <w:p>
-      <w:pPr>
-        <w:numPr>
-          <w:ilvl w:val="2"/>
-          <w:numId w:val="25"/>
-        </w:numPr>
-        <w:rPr>
-          <w:lang w:val="en-US"/>
-        </w:rPr>
-      </w:pPr>
-      <w:r>
-        <w:rPr>
-          <w:lang w:val="en-US"/>
-        </w:rPr>
-        <w:t xml:space="preserve">Basically all of them are probably </w:t>
-      </w:r>
-      <w:r>
-        <w:rPr>
-          <w:lang w:val="en-US"/>
-        </w:rPr>
-        <w:t>out-of-scope</w:t>
-      </w:r>
-      <w:r>
-        <w:rPr>
-          <w:lang w:val="en-US"/>
-        </w:rPr>
-        <w:t>.</w:t>
-      </w:r>
-    </w:p>
-    <w:p>
-      <w:pPr>
-        <w:numPr>
-          <w:ilvl w:val="2"/>
-          <w:numId w:val="25"/>
-        </w:numPr>
-        <w:rPr>
-          <w:color w:val="BFBFBF" w:themeColor="background1" w:themeShade="BF"/>
-          <w:lang w:val="en-US"/>
-        </w:rPr>
-      </w:pPr>
-      <w:r>
-        <w:rPr>
-          <w:color w:val="BFBFBF" w:themeColor="background1" w:themeShade="BF"/>
-          <w:lang w:val="en-US"/>
-        </w:rPr>
-        <w:t>Do I limit the ambitions with the project?</w:t>
-      </w:r>
-    </w:p>
-    <w:p>
-      <w:pPr>
-        <w:numPr>
-          <w:ilvl w:val="2"/>
-          <w:numId w:val="25"/>
-        </w:numPr>
-        <w:rPr>
-          <w:color w:val="BFBFBF" w:themeColor="background1" w:themeShade="BF"/>
-          <w:lang w:val="en-US"/>
-        </w:rPr>
-      </w:pPr>
-      <w:r>
-        <w:rPr>
-          <w:color w:val="BFBFBF" w:themeColor="background1" w:themeShade="BF"/>
-          <w:lang w:val="en-US"/>
-        </w:rPr>
-        <w:t>Do I remove fundamental principles that are questionable or irrelevant, like that the code base is written in C++, or things that may speed up development, things others could figure out, making how I feel about it not add much? Maybe ease up on things, talk less strict about things?</w:t>
-      </w:r>
-    </w:p>
-    <w:p>
-      <w:pPr>
-        <w:numPr>
-          <w:ilvl w:val="1"/>
-          <w:numId w:val="25"/>
-        </w:numPr>
-        <w:rPr>
-          <w:lang w:val="en-US"/>
-        </w:rPr>
-      </w:pPr>
-      <w:r>
-        <w:rPr>
-          <w:lang w:val="en-US"/>
-        </w:rPr>
-        <w:t>'Software System': an abstraction layer above the new computer language.</w:t>
-      </w:r>
-    </w:p>
-    <w:p>
-      <w:pPr>
-        <w:numPr>
-          <w:ilvl w:val="2"/>
-          <w:numId w:val="25"/>
-        </w:numPr>
-        <w:rPr>
-          <w:lang w:val="en-US"/>
-        </w:rPr>
-      </w:pPr>
-      <w:r>
-        <w:rPr>
-          <w:lang w:val="en-US"/>
-        </w:rPr>
-        <w:t xml:space="preserve">I think I should </w:t>
-      </w:r>
-      <w:r>
-        <w:rPr>
-          <w:lang w:val="en-US"/>
-        </w:rPr>
-        <w:t>take interesting parts from the general Software System documentation</w:t>
-      </w:r>
-      <w:r>
-        <w:rPr>
-          <w:lang w:val="en-US"/>
-        </w:rPr>
-        <w:t>.</w:t>
-      </w:r>
-    </w:p>
-    <w:p>
-      <w:pPr>
-        <w:numPr>
-          <w:ilvl w:val="2"/>
-          <w:numId w:val="25"/>
-        </w:numPr>
-        <w:rPr>
-          <w:lang w:val="en-US"/>
-        </w:rPr>
-      </w:pPr>
-      <w:r>
-        <w:rPr>
-          <w:lang w:val="en-US"/>
-        </w:rPr>
-        <w:t xml:space="preserve">Then </w:t>
-      </w:r>
-      <w:r>
-        <w:rPr>
-          <w:lang w:val="en-US"/>
-        </w:rPr>
-        <w:t xml:space="preserve">drop </w:t>
-      </w:r>
-      <w:r>
-        <w:rPr>
-          <w:lang w:val="en-US"/>
-        </w:rPr>
-        <w:t xml:space="preserve">them </w:t>
-      </w:r>
-      <w:r>
-        <w:rPr>
-          <w:lang w:val="en-US"/>
-        </w:rPr>
-        <w:t xml:space="preserve">somewhere in the </w:t>
-      </w:r>
-      <w:r>
-        <w:rPr>
-          <w:lang w:val="en-US"/>
-        </w:rPr>
-        <w:t xml:space="preserve">Circle Language Spec </w:t>
-      </w:r>
-      <w:r>
-        <w:rPr>
-          <w:lang w:val="en-US"/>
-        </w:rPr>
-        <w:t>documentation.</w:t>
-      </w:r>
-    </w:p>
-    <w:p>
-      <w:pPr>
-        <w:numPr>
-          <w:ilvl w:val="2"/>
-          <w:numId w:val="25"/>
-        </w:numPr>
-        <w:rPr>
-          <w:lang w:val="en-US"/>
-        </w:rPr>
-      </w:pPr>
-      <w:r>
-        <w:rPr>
-          <w:lang w:val="en-US"/>
-        </w:rPr>
-        <w:t>Also for the planning docs: there are Software System Documentation out-of-scope</w:t>
-      </w:r>
-      <w:r>
-        <w:rPr>
-          <w:lang w:val="en-US"/>
-        </w:rPr>
-        <w:t xml:space="preserve"> projects. Perhaps part of it was Circle Language Design.</w:t>
-      </w:r>
-    </w:p>
-    <w:p>
-      <w:pPr>
-        <w:numPr>
-          <w:ilvl w:val="1"/>
-          <w:numId w:val="25"/>
-        </w:numPr>
-        <w:rPr>
-          <w:lang w:val="en-US"/>
-        </w:rPr>
-      </w:pPr>
-      <w:r>
-        <w:rPr>
-          <w:lang w:val="en-US"/>
-        </w:rPr>
-        <w:t>Computer language topics out-of-scope:</w:t>
-      </w:r>
-    </w:p>
-    <w:p>
-      <w:pPr>
-        <w:numPr>
-          <w:ilvl w:val="2"/>
-          <w:numId w:val="25"/>
-        </w:numPr>
-        <w:rPr>
-          <w:lang w:val="en-US"/>
-        </w:rPr>
-      </w:pPr>
-      <w:r>
-        <w:rPr>
-          <w:lang w:val="en-US"/>
-        </w:rPr>
-        <w:t>Concepts / aspect oriented programming</w:t>
-      </w:r>
-    </w:p>
-    <w:p>
-      <w:pPr>
-        <w:numPr>
-          <w:ilvl w:val="2"/>
-          <w:numId w:val="25"/>
-        </w:numPr>
-        <w:rPr>
-          <w:lang w:val="en-US"/>
-        </w:rPr>
-      </w:pPr>
-      <w:r>
-        <w:rPr>
-          <w:lang w:val="en-US"/>
-        </w:rPr>
-        <w:t>Database principles</w:t>
-      </w:r>
-    </w:p>
-    <w:p>
-      <w:pPr>
-        <w:numPr>
-          <w:ilvl w:val="2"/>
-          <w:numId w:val="25"/>
-        </w:numPr>
-        <w:rPr>
-          <w:lang w:val="en-US"/>
-        </w:rPr>
-      </w:pPr>
-      <w:r>
-        <w:rPr>
-          <w:lang w:val="en-US"/>
-        </w:rPr>
-        <w:t>Concept libraries</w:t>
-      </w:r>
-    </w:p>
-    <w:p>
-      <w:pPr>
-        <w:numPr>
-          <w:ilvl w:val="2"/>
-          <w:numId w:val="25"/>
-        </w:numPr>
-        <w:rPr>
-          <w:lang w:val="en-US"/>
-        </w:rPr>
-      </w:pPr>
-      <w:r>
-        <w:rPr>
-          <w:lang w:val="en-US"/>
-        </w:rPr>
-        <w:t>Machine language</w:t>
-      </w:r>
-    </w:p>
-    <w:p>
-      <w:pPr>
-        <w:numPr>
-          <w:ilvl w:val="2"/>
-          <w:numId w:val="25"/>
-        </w:numPr>
-        <w:rPr>
-          <w:lang w:val="en-US"/>
-        </w:rPr>
-      </w:pPr>
-      <w:r>
-        <w:rPr>
-          <w:lang w:val="en-US"/>
-        </w:rPr>
-        <w:t>Internet as a single computer</w:t>
-      </w:r>
-    </w:p>
-    <w:p>
-      <w:pPr>
-        <w:numPr>
-          <w:ilvl w:val="2"/>
-          <w:numId w:val="25"/>
-        </w:numPr>
-        <w:rPr>
-          <w:lang w:val="en-US"/>
-        </w:rPr>
-      </w:pPr>
-      <w:r>
-        <w:rPr>
-          <w:lang w:val="en-US"/>
-        </w:rPr>
-        <w:t>So many things, but I want to leave them out.</w:t>
-      </w:r>
-    </w:p>
-    <w:p>
-      <w:pPr>
-        <w:numPr>
-          <w:ilvl w:val="0"/>
-          <w:numId w:val="25"/>
-        </w:numPr>
-        <w:rPr>
-          <w:lang w:val="en-US"/>
-        </w:rPr>
-      </w:pPr>
-      <w:r>
-        <w:rPr>
-          <w:lang w:val="en-US"/>
-        </w:rPr>
-        <w:t>The data concepts and coding concepts thing, and the aspect oriented-like thing, I may want to put that out of scope. I might want to accept that the idea I present has limited potential, and might not apply to what you can do with a database, or ambitious aspect oriented programming ideas… just object oriented programming expressed in diagrams is good enough. I had no idea back then how to merge the two or three concepts into that diagram language and maybe I should just give up there. That seems more achievable. I am sick, and not sure I am capable of doing anything large anymore ever.</w:t>
-      </w:r>
-    </w:p>
-    <w:p>
-      <w:pPr>
-        <w:numPr>
-          <w:ilvl w:val="0"/>
-          <w:numId w:val="25"/>
-        </w:numPr>
-        <w:rPr>
-          <w:lang w:val="en-US"/>
-        </w:rPr>
-      </w:pPr>
+    <w:p>
+      <w:pPr>
+        <w:pStyle w:val="ListParagraph"/>
+        <w:numPr>
+          <w:ilvl w:val="3"/>
+          <w:numId w:val="25"/>
+        </w:numPr>
+        <w:rPr>
+          <w:color w:val="BFBFBF" w:themeColor="background1" w:themeShade="BF"/>
+          <w:lang w:val="en-US"/>
+        </w:rPr>
+      </w:pPr>
+      <w:r>
+        <w:rPr>
+          <w:color w:val="BFBFBF" w:themeColor="background1" w:themeShade="BF"/>
+          <w:lang w:val="en-US"/>
+        </w:rPr>
+        <w:t xml:space="preserve">The chapter starts as if it </w:t>
+      </w:r>
       <w:r>
         <w:rPr>
           <w:i/>
           <w:iCs/>
-          <w:lang w:val="en-US"/>
-        </w:rPr>
-        <w:t>Diagram notation / redesigned constructs / gap lifting</w:t>
-      </w:r>
-      <w:r>
-        <w:rPr>
-          <w:lang w:val="en-US"/>
-        </w:rPr>
-        <w:t xml:space="preserve">: </w:t>
-      </w:r>
-      <w:r>
-        <w:rPr>
-          <w:lang w:val="en-US"/>
-        </w:rPr>
-        <w:t>Eventually, you might split the in-scope topics apart in pieces that are in-scope and others that are out-of-scope. Some ideas just aren't the original ones, not the hot idea, and not prone to be adopted. For instance: The spaces in identifiers, text code ideas…</w:t>
-      </w:r>
-      <w:r>
-        <w:rPr>
-          <w:lang w:val="en-US"/>
-        </w:rPr>
-        <w:t xml:space="preserve"> I might have done good by keeping conceptual thoughts apart from diagram thoughts. I tend to want to merge those two aspects for the benefit of the reader. But I also tend to want a diagram notation that can be applied to other programming languages as a source for the diagrams. In that case, not all wild conceptual ideas are relevant. I did have thoughts: how would I implement this if I did it from the ground up, how would I implement that if I did it from the ground up, like interfaces, inheritance, ref-ness etc. Also I had ideas on the other end of the spectrum, more macroscopically: how far can I take the application of this diagram notation</w:t>
-      </w:r>
-      <w:r>
-        <w:rPr>
-          <w:lang w:val="en-US"/>
-        </w:rPr>
-        <w:t>?</w:t>
-      </w:r>
-      <w:r>
-        <w:rPr>
-          <w:lang w:val="en-US"/>
-        </w:rPr>
-        <w:t xml:space="preserve"> Could they even substitute user-interfaces</w:t>
-      </w:r>
-      <w:r>
-        <w:rPr>
-          <w:lang w:val="en-US"/>
-        </w:rPr>
-        <w:t>?</w:t>
-      </w:r>
-      <w:r>
-        <w:rPr>
-          <w:lang w:val="en-US"/>
-        </w:rPr>
-        <w:t xml:space="preserve"> Could boundaries be lifted, for instance, between things running on different computers and the boundary between users and programmers. The language gaps between things like files and folders, databases, </w:t>
-      </w:r>
-      <w:r>
-        <w:rPr>
-          <w:lang w:val="en-US"/>
-        </w:rPr>
-        <w:t xml:space="preserve">programming languages, user interfaces… gaps between the physical and the logical. All that. Interesting stuff. The application of them are different (of </w:t>
-      </w:r>
+          <w:color w:val="BFBFBF" w:themeColor="background1" w:themeShade="BF"/>
+          <w:lang w:val="en-US"/>
+        </w:rPr>
+        <w:t>is</w:t>
+      </w:r>
+      <w:r>
+        <w:rPr>
+          <w:color w:val="BFBFBF" w:themeColor="background1" w:themeShade="BF"/>
+          <w:lang w:val="en-US"/>
+        </w:rPr>
+        <w:t xml:space="preserve"> a run-time.</w:t>
+      </w:r>
+    </w:p>
+    <w:p>
+      <w:pPr>
+        <w:pStyle w:val="ListParagraph"/>
+        <w:numPr>
+          <w:ilvl w:val="3"/>
+          <w:numId w:val="25"/>
+        </w:numPr>
+        <w:rPr>
+          <w:color w:val="BFBFBF" w:themeColor="background1" w:themeShade="BF"/>
+          <w:lang w:val="en-US"/>
+        </w:rPr>
+      </w:pPr>
+      <w:r>
+        <w:rPr>
+          <w:color w:val="BFBFBF" w:themeColor="background1" w:themeShade="BF"/>
+          <w:lang w:val="en-US"/>
+        </w:rPr>
+        <w:t>Maybe you can solve it easily, by introducing it as though it would run as a run-time, but the idea of controlling system aspect is wider in use and can represent constructs from other languages too.</w:t>
+      </w:r>
+      <w:r>
+        <w:rPr>
+          <w:color w:val="BFBFBF" w:themeColor="background1" w:themeShade="BF"/>
+          <w:lang w:val="en-US"/>
+        </w:rPr>
+        <w:t xml:space="preserve"> Or something.</w:t>
+      </w:r>
+      <w:r>
+        <w:rPr>
+          <w:color w:val="BFBFBF" w:themeColor="background1" w:themeShade="BF"/>
+          <w:lang w:val="en-US"/>
+        </w:rPr>
+        <w:t xml:space="preserve"> Maybe just put it into context. Or multiple contexts: can be a run-time, can be representation of system commands already part of the language. In a run-time the idea was that an object lives as sort of reflective data, so a reflection-first environment, where reflection data is not accessed through an API, but more like a readily available, language-intrinsic secondary representation of an object. Having full fledged self-reflective object live in a run-time might not be the most optimal performance-wise, though qui</w:t>
+      </w:r>
+      <w:r>
+        <w:rPr>
+          <w:color w:val="BFBFBF" w:themeColor="background1" w:themeShade="BF"/>
+          <w:lang w:val="en-US"/>
+        </w:rPr>
+        <w:t>t</w:t>
+      </w:r>
+      <w:r>
+        <w:rPr>
+          <w:color w:val="BFBFBF" w:themeColor="background1" w:themeShade="BF"/>
+          <w:lang w:val="en-US"/>
+        </w:rPr>
+        <w:t>e flexible</w:t>
+      </w:r>
+      <w:r>
+        <w:rPr>
+          <w:color w:val="BFBFBF" w:themeColor="background1" w:themeShade="BF"/>
+          <w:lang w:val="en-US"/>
+        </w:rPr>
+        <w:t xml:space="preserve"> perhaps</w:t>
+      </w:r>
+      <w:r>
+        <w:rPr>
+          <w:color w:val="BFBFBF" w:themeColor="background1" w:themeShade="BF"/>
+          <w:lang w:val="en-US"/>
+        </w:rPr>
+        <w:t>. An idea is to have the system interface be there if you need it, and optimized away if not needed or just be a view on it, not necessarily a non-optimal way of object representation in runtime. I am going too far with this now, I think. Too many edge-cases. Lots of ideas come to mind.</w:t>
+      </w:r>
+    </w:p>
+    <w:p>
+      <w:pPr>
+        <w:pStyle w:val="ListParagraph"/>
+        <w:numPr>
+          <w:ilvl w:val="3"/>
+          <w:numId w:val="25"/>
+        </w:numPr>
+        <w:rPr>
+          <w:color w:val="BFBFBF" w:themeColor="background1" w:themeShade="BF"/>
+          <w:lang w:val="en-US"/>
+        </w:rPr>
+      </w:pPr>
+      <w:r>
+        <w:rPr>
+          <w:color w:val="BFBFBF" w:themeColor="background1" w:themeShade="BF"/>
+          <w:lang w:val="en-US"/>
+        </w:rPr>
+        <w:t>I read most of the content of the System Objects chapter. I forgot what for. To assess whether the topics in the planning docs about it even made it into the documentation. Maybe I can assess that later.</w:t>
+      </w:r>
+    </w:p>
+    <w:p>
+      <w:pPr>
+        <w:pStyle w:val="ListParagraph"/>
+        <w:numPr>
+          <w:ilvl w:val="3"/>
+          <w:numId w:val="25"/>
+        </w:numPr>
+        <w:rPr>
+          <w:color w:val="BFBFBF" w:themeColor="background1" w:themeShade="BF"/>
+          <w:lang w:val="en-US"/>
+        </w:rPr>
+      </w:pPr>
+      <w:r>
+        <w:rPr>
+          <w:color w:val="BFBFBF" w:themeColor="background1" w:themeShade="BF"/>
+          <w:lang w:val="en-US"/>
+        </w:rPr>
+        <w:t>Read the sub-project documentation again, to see if some things can be moved out-of-scope?</w:t>
+      </w:r>
+    </w:p>
+    <w:p>
+      <w:pPr>
+        <w:pStyle w:val="ListParagraph"/>
+        <w:numPr>
+          <w:ilvl w:val="3"/>
+          <w:numId w:val="25"/>
+        </w:numPr>
+        <w:rPr>
+          <w:color w:val="BFBFBF" w:themeColor="background1" w:themeShade="BF"/>
+          <w:lang w:val="en-US"/>
+        </w:rPr>
+      </w:pPr>
+      <w:r>
+        <w:rPr>
+          <w:color w:val="BFBFBF" w:themeColor="background1" w:themeShade="BF"/>
+          <w:lang w:val="en-US"/>
+        </w:rPr>
+        <w:t>As I read the first sentences</w:t>
+      </w:r>
+      <w:r>
+        <w:rPr>
+          <w:color w:val="BFBFBF" w:themeColor="background1" w:themeShade="BF"/>
+          <w:lang w:val="en-US"/>
+        </w:rPr>
+        <w:t xml:space="preserve"> of the sub-project planning doc</w:t>
+      </w:r>
+      <w:r>
+        <w:rPr>
+          <w:color w:val="BFBFBF" w:themeColor="background1" w:themeShade="BF"/>
+          <w:lang w:val="en-US"/>
+        </w:rPr>
+        <w:t xml:space="preserve">, I tend to want to redescribe it, now I can put it into context. </w:t>
+      </w:r>
+      <w:r>
+        <w:rPr>
+          <w:color w:val="BFBFBF" w:themeColor="background1" w:themeShade="BF"/>
+          <w:lang w:val="en-US"/>
+        </w:rPr>
+        <w:t>As I explain that context, the integrity of the planning doc seems in tact again.</w:t>
+      </w:r>
+    </w:p>
+    <w:p>
+      <w:pPr>
+        <w:pStyle w:val="ListParagraph"/>
+        <w:numPr>
+          <w:ilvl w:val="3"/>
+          <w:numId w:val="25"/>
+        </w:numPr>
+        <w:rPr>
+          <w:color w:val="BFBFBF" w:themeColor="background1" w:themeShade="BF"/>
+          <w:lang w:val="en-US"/>
+        </w:rPr>
+      </w:pPr>
+      <w:r>
+        <w:rPr>
+          <w:color w:val="BFBFBF" w:themeColor="background1" w:themeShade="BF"/>
+          <w:lang w:val="en-US"/>
+        </w:rPr>
+        <w:t>I want to keep reading over and reformulating.</w:t>
+      </w:r>
+    </w:p>
+    <w:p>
+      <w:pPr>
+        <w:pStyle w:val="ListParagraph"/>
+        <w:numPr>
+          <w:ilvl w:val="1"/>
+          <w:numId w:val="25"/>
+        </w:numPr>
+        <w:rPr>
+          <w:color w:val="BFBFBF" w:themeColor="background1" w:themeShade="BF"/>
+          <w:lang w:val="en-US"/>
+        </w:rPr>
+      </w:pPr>
+      <w:r>
+        <w:rPr>
+          <w:color w:val="BFBFBF" w:themeColor="background1" w:themeShade="BF"/>
+          <w:lang w:val="en-US"/>
+        </w:rPr>
+        <w:t>Brainstorm wording:</w:t>
+      </w:r>
+    </w:p>
+    <w:p>
+      <w:pPr>
+        <w:pStyle w:val="ListParagraph"/>
+        <w:numPr>
+          <w:ilvl w:val="2"/>
+          <w:numId w:val="25"/>
+        </w:numPr>
+        <w:rPr>
+          <w:color w:val="BFBFBF" w:themeColor="background1" w:themeShade="BF"/>
+          <w:lang w:val="en-US"/>
+        </w:rPr>
+      </w:pPr>
+      <w:r>
+        <w:rPr>
+          <w:color w:val="BFBFBF" w:themeColor="background1" w:themeShade="BF"/>
+          <w:lang w:val="en-US"/>
+        </w:rPr>
+        <w:t>Maybe I go a different direction with this.</w:t>
+      </w:r>
+    </w:p>
+    <w:p>
+      <w:pPr>
+        <w:pStyle w:val="ListParagraph"/>
+        <w:numPr>
+          <w:ilvl w:val="2"/>
+          <w:numId w:val="25"/>
+        </w:numPr>
+        <w:rPr>
+          <w:color w:val="BFBFBF" w:themeColor="background1" w:themeShade="BF"/>
+          <w:lang w:val="en-US"/>
+        </w:rPr>
+      </w:pPr>
+      <w:r>
+        <w:rPr>
+          <w:color w:val="BFBFBF" w:themeColor="background1" w:themeShade="BF"/>
+          <w:lang w:val="en-US"/>
+        </w:rPr>
+        <w:t>With my gut I might assess whether the language is too blunt or not.</w:t>
+      </w:r>
+    </w:p>
+    <w:p>
+      <w:pPr>
+        <w:pStyle w:val="ListParagraph"/>
+        <w:numPr>
+          <w:ilvl w:val="2"/>
+          <w:numId w:val="25"/>
+        </w:numPr>
+        <w:rPr>
+          <w:color w:val="BFBFBF" w:themeColor="background1" w:themeShade="BF"/>
+          <w:lang w:val="en-US"/>
+        </w:rPr>
+      </w:pPr>
+      <w:r>
+        <w:rPr>
+          <w:color w:val="BFBFBF" w:themeColor="background1" w:themeShade="BF"/>
+          <w:lang w:val="en-US"/>
+        </w:rPr>
+        <w:t>Maybe if it just list things, that actually happened, then it might not be much of a problem.</w:t>
+      </w:r>
+    </w:p>
+    <w:p>
+      <w:pPr>
+        <w:pStyle w:val="ListParagraph"/>
+        <w:numPr>
+          <w:ilvl w:val="2"/>
+          <w:numId w:val="25"/>
+        </w:numPr>
+        <w:rPr>
+          <w:color w:val="BFBFBF" w:themeColor="background1" w:themeShade="BF"/>
+          <w:lang w:val="en-US"/>
+        </w:rPr>
+      </w:pPr>
+      <w:r>
+        <w:rPr>
+          <w:color w:val="BFBFBF" w:themeColor="background1" w:themeShade="BF"/>
+          <w:lang w:val="en-US"/>
+        </w:rPr>
+        <w:t>Definite language to create a pseudo-truth for a false sense of control, might be a problem.</w:t>
+      </w:r>
+    </w:p>
+    <w:p>
+      <w:pPr>
+        <w:pStyle w:val="ListParagraph"/>
+        <w:numPr>
+          <w:ilvl w:val="2"/>
+          <w:numId w:val="25"/>
+        </w:numPr>
+        <w:rPr>
+          <w:color w:val="BFBFBF" w:themeColor="background1" w:themeShade="BF"/>
+          <w:lang w:val="en-US"/>
+        </w:rPr>
+      </w:pPr>
+      <w:r>
+        <w:rPr>
+          <w:color w:val="BFBFBF" w:themeColor="background1" w:themeShade="BF"/>
+          <w:lang w:val="en-US"/>
+        </w:rPr>
+        <w:t>Things stated as rules</w:t>
+      </w:r>
+      <w:r>
+        <w:rPr>
+          <w:color w:val="BFBFBF" w:themeColor="background1" w:themeShade="BF"/>
+          <w:lang w:val="en-US"/>
+        </w:rPr>
+        <w:t>,</w:t>
+      </w:r>
+      <w:r>
+        <w:rPr>
+          <w:color w:val="BFBFBF" w:themeColor="background1" w:themeShade="BF"/>
+          <w:lang w:val="en-US"/>
+        </w:rPr>
+        <w:t xml:space="preserve"> that are not hard rules might be a problem.</w:t>
+      </w:r>
+    </w:p>
+    <w:p>
+      <w:pPr>
+        <w:pStyle w:val="ListParagraph"/>
+        <w:numPr>
+          <w:ilvl w:val="2"/>
+          <w:numId w:val="25"/>
+        </w:numPr>
+        <w:rPr>
+          <w:color w:val="BFBFBF" w:themeColor="background1" w:themeShade="BF"/>
+          <w:lang w:val="en-US"/>
+        </w:rPr>
+      </w:pPr>
+      <w:r>
+        <w:rPr>
+          <w:color w:val="BFBFBF" w:themeColor="background1" w:themeShade="BF"/>
+          <w:lang w:val="en-US"/>
+        </w:rPr>
+        <w:t>When setting rules to follow a plan, wiggle words might be helpful.</w:t>
+      </w:r>
+    </w:p>
+    <w:p>
+      <w:pPr>
+        <w:pStyle w:val="ListParagraph"/>
+        <w:numPr>
+          <w:ilvl w:val="2"/>
+          <w:numId w:val="25"/>
+        </w:numPr>
+        <w:rPr>
+          <w:color w:val="BFBFBF" w:themeColor="background1" w:themeShade="BF"/>
+          <w:lang w:val="en-US"/>
+        </w:rPr>
+      </w:pPr>
+      <w:r>
+        <w:rPr>
+          <w:color w:val="BFBFBF" w:themeColor="background1" w:themeShade="BF"/>
+          <w:lang w:val="en-US"/>
+        </w:rPr>
+        <w:t>Black and white opinion about something that may or may not be true, might be a problem.</w:t>
+      </w:r>
+    </w:p>
+    <w:p>
+      <w:pPr>
+        <w:pStyle w:val="ListParagraph"/>
+        <w:numPr>
+          <w:ilvl w:val="2"/>
+          <w:numId w:val="25"/>
+        </w:numPr>
+        <w:rPr>
+          <w:color w:val="BFBFBF" w:themeColor="background1" w:themeShade="BF"/>
+          <w:lang w:val="en-US"/>
+        </w:rPr>
+      </w:pPr>
+      <w:r>
+        <w:rPr>
+          <w:color w:val="BFBFBF" w:themeColor="background1" w:themeShade="BF"/>
+          <w:lang w:val="en-US"/>
+        </w:rPr>
+        <w:t>In some sentences it seems more obvious. If they sound opinionated and black-and-white.</w:t>
+      </w:r>
+    </w:p>
+    <w:p>
+      <w:pPr>
+        <w:pStyle w:val="ListParagraph"/>
+        <w:numPr>
+          <w:ilvl w:val="2"/>
+          <w:numId w:val="25"/>
+        </w:numPr>
+        <w:rPr>
+          <w:color w:val="BFBFBF" w:themeColor="background1" w:themeShade="BF"/>
+          <w:lang w:val="en-US"/>
+        </w:rPr>
+      </w:pPr>
+      <w:r>
+        <w:rPr>
+          <w:color w:val="BFBFBF" w:themeColor="background1" w:themeShade="BF"/>
+          <w:lang w:val="en-US"/>
+        </w:rPr>
+        <w:t>Maybe I am looking for clues in texts where there are none. Sort of like when I am driving and see no other traffic, I am scared that there may be traffic, that I am not seeing.</w:t>
+      </w:r>
+    </w:p>
+    <w:p>
+      <w:pPr>
+        <w:pStyle w:val="ListParagraph"/>
+        <w:numPr>
+          <w:ilvl w:val="2"/>
+          <w:numId w:val="25"/>
+        </w:numPr>
+        <w:rPr>
+          <w:color w:val="BFBFBF" w:themeColor="background1" w:themeShade="BF"/>
+          <w:lang w:val="en-US"/>
+        </w:rPr>
+      </w:pPr>
+      <w:r>
+        <w:rPr>
+          <w:color w:val="BFBFBF" w:themeColor="background1" w:themeShade="BF"/>
+          <w:lang w:val="en-US"/>
+        </w:rPr>
+        <w:t>Words like 'annoying' or 'constantly' trigger more easily. Stating something as definite, without 'maybe's seems a more subtle 'problem'.</w:t>
+      </w:r>
+    </w:p>
+    <w:bookmarkEnd w:id="10"/>
+    <w:p>
+      <w:pPr>
+        <w:pStyle w:val="Heading3"/>
+        <w:rPr>
+          <w:color w:val="B4C6E7"/>
+          <w:lang w:val="en-US"/>
+        </w:rPr>
+      </w:pPr>
+      <w:r>
+        <w:rPr>
+          <w:color w:val="B4C6E7"/>
+          <w:lang w:val="en-US"/>
+        </w:rPr>
+        <w:t>2020-04-1</w:t>
+      </w:r>
+      <w:r>
+        <w:rPr>
+          <w:color w:val="B4C6E7"/>
+          <w:lang w:val="en-US"/>
+        </w:rPr>
+        <w:t>3</w:t>
+      </w:r>
+      <w:r>
+        <w:rPr>
+          <w:color w:val="B4C6E7"/>
+          <w:lang w:val="en-US"/>
+        </w:rPr>
+        <w:t xml:space="preserve"> Notes Circle Language Spec Planning Docs</w:t>
+      </w:r>
+    </w:p>
+    <w:p>
+      <w:pPr>
+        <w:numPr>
+          <w:ilvl w:val="0"/>
+          <w:numId w:val="25"/>
+        </w:numPr>
+        <w:rPr>
+          <w:lang w:val="en-US"/>
+        </w:rPr>
+      </w:pPr>
+      <w:r>
+        <w:rPr>
+          <w:lang w:val="en-US"/>
+        </w:rPr>
+        <w:t>Reformulate:</w:t>
+      </w:r>
+    </w:p>
+    <w:p>
+      <w:pPr>
+        <w:numPr>
+          <w:ilvl w:val="1"/>
+          <w:numId w:val="25"/>
+        </w:numPr>
+        <w:rPr>
+          <w:lang w:val="en-US"/>
+        </w:rPr>
+      </w:pPr>
+      <w:r>
+        <w:rPr>
+          <w:lang w:val="en-US"/>
+        </w:rPr>
+        <w:t>I would want to read over those Done projects content before publishing. I should know what I publish exactly and have evaluated it and made some adaptations possibly. Probably nothing in it is a secret, so you don't need to remove it from source control history, but slight changes might be good.</w:t>
+      </w:r>
+    </w:p>
+    <w:p>
+      <w:pPr>
+        <w:numPr>
+          <w:ilvl w:val="1"/>
+          <w:numId w:val="25"/>
+        </w:numPr>
+        <w:rPr>
+          <w:color w:val="BFBFBF" w:themeColor="background1" w:themeShade="BF"/>
+          <w:lang w:val="en-US"/>
+        </w:rPr>
+      </w:pPr>
+      <w:r>
+        <w:rPr>
+          <w:color w:val="BFBFBF" w:themeColor="background1" w:themeShade="BF"/>
+          <w:lang w:val="en-US"/>
+        </w:rPr>
+        <w:t>I did not read the content of the sub-projects or the idea box.</w:t>
+      </w:r>
+    </w:p>
+    <w:p>
+      <w:pPr>
+        <w:numPr>
+          <w:ilvl w:val="1"/>
+          <w:numId w:val="25"/>
+        </w:numPr>
+        <w:rPr>
+          <w:lang w:val="en-US"/>
+        </w:rPr>
+      </w:pPr>
+      <w:r>
+        <w:rPr>
+          <w:lang w:val="en-US"/>
+        </w:rPr>
+        <w:t>I think, I guess, I would want to go through content top-down for reformulations?</w:t>
+      </w:r>
+    </w:p>
+    <w:p>
+      <w:pPr>
+        <w:numPr>
+          <w:ilvl w:val="0"/>
+          <w:numId w:val="25"/>
+        </w:numPr>
+        <w:rPr>
+          <w:lang w:val="en-US"/>
+        </w:rPr>
+      </w:pPr>
+      <w:r>
+        <w:rPr>
+          <w:lang w:val="en-US"/>
+        </w:rPr>
+        <w:t>Tone:</w:t>
+      </w:r>
+    </w:p>
+    <w:p>
+      <w:pPr>
+        <w:numPr>
+          <w:ilvl w:val="1"/>
+          <w:numId w:val="25"/>
+        </w:numPr>
+        <w:rPr>
+          <w:lang w:val="en-US"/>
+        </w:rPr>
+      </w:pPr>
+      <w:r>
+        <w:rPr>
+          <w:lang w:val="en-US"/>
+        </w:rPr>
+        <w:t>Some things especially in evaluations may seem cocky when I call my own successes very</w:t>
+      </w:r>
+      <w:r>
+        <w:rPr>
+          <w:lang w:val="en-US"/>
+        </w:rPr>
+        <w:t>,</w:t>
+      </w:r>
+      <w:r>
+        <w:rPr>
+          <w:lang w:val="en-US"/>
+        </w:rPr>
+        <w:t xml:space="preserve"> very good. I don't know if I need to change that. I also use I and you interchangedly when I talk about myself. Not sure if I have to change that. The plans sometimes talk in definites. Maybe openness is better language</w:t>
+      </w:r>
+      <w:r>
+        <w:rPr>
+          <w:lang w:val="en-US"/>
+        </w:rPr>
+        <w:t>, I mean more wiggle room in the wording</w:t>
+      </w:r>
+      <w:r>
+        <w:rPr>
+          <w:lang w:val="en-US"/>
+        </w:rPr>
+        <w:t>. Not sure if that's a problem.</w:t>
+      </w:r>
+    </w:p>
+    <w:p>
+      <w:pPr>
+        <w:numPr>
+          <w:ilvl w:val="1"/>
+          <w:numId w:val="25"/>
+        </w:numPr>
+        <w:rPr>
+          <w:lang w:val="en-US"/>
+        </w:rPr>
+      </w:pPr>
+      <w:r>
+        <w:rPr>
+          <w:lang w:val="en-US"/>
+        </w:rPr>
+        <w:t>I worry what people would think of me. If they'd think I'm arrogant… maybe I should not worry about that.</w:t>
+      </w:r>
+    </w:p>
+    <w:p>
+      <w:pPr>
+        <w:numPr>
+          <w:ilvl w:val="1"/>
+          <w:numId w:val="25"/>
+        </w:numPr>
+        <w:rPr>
+          <w:lang w:val="en-US"/>
+        </w:rPr>
+      </w:pPr>
+      <w:r>
+        <w:rPr>
+          <w:lang w:val="en-US"/>
+        </w:rPr>
+        <w:t>Cockiness/speaking in definites, and scope/out-of-scope are 2 different things. My intermediate goal now was to change the tone, not to change the scope covered by the documents? There are still gray areas of scope. I think I should deal with that later?</w:t>
+      </w:r>
+    </w:p>
+    <w:p>
+      <w:pPr>
+        <w:pStyle w:val="Heading3"/>
+        <w:rPr>
+          <w:color w:val="B4C6E7"/>
+          <w:lang w:val="en-US"/>
+        </w:rPr>
+      </w:pPr>
+      <w:bookmarkStart w:id="12" w:name="_Toc37540059"/>
+      <w:r>
+        <w:rPr>
+          <w:color w:val="B4C6E7"/>
+          <w:lang w:val="en-US"/>
+        </w:rPr>
+        <w:t xml:space="preserve">2019-12-29 </w:t>
+      </w:r>
+      <w:r>
+        <w:rPr>
+          <w:color w:val="B4C6E7"/>
+          <w:lang w:val="en-US"/>
+        </w:rPr>
+        <w:t>Brainstorm</w:t>
+      </w:r>
+      <w:r>
+        <w:rPr>
+          <w:color w:val="B4C6E7"/>
+          <w:lang w:val="en-US"/>
+        </w:rPr>
+        <w:t xml:space="preserve"> Scop</w:t>
+      </w:r>
+      <w:r>
+        <w:rPr>
+          <w:color w:val="B4C6E7"/>
+          <w:lang w:val="en-US"/>
+        </w:rPr>
+        <w:t>e</w:t>
+      </w:r>
+      <w:bookmarkEnd w:id="12"/>
+    </w:p>
+    <w:p>
+      <w:pPr>
+        <w:numPr>
+          <w:ilvl w:val="0"/>
+          <w:numId w:val="25"/>
+        </w:numPr>
+        <w:rPr>
+          <w:lang w:val="en-US"/>
+        </w:rPr>
+      </w:pPr>
+      <w:r>
+        <w:rPr>
+          <w:lang w:val="en-US"/>
+        </w:rPr>
+        <w:t>Basically I want to scope the project.</w:t>
+      </w:r>
+    </w:p>
+    <w:p>
+      <w:pPr>
+        <w:numPr>
+          <w:ilvl w:val="0"/>
+          <w:numId w:val="25"/>
+        </w:numPr>
+        <w:rPr>
+          <w:lang w:val="en-US"/>
+        </w:rPr>
+      </w:pPr>
+      <w:r>
+        <w:rPr>
+          <w:lang w:val="en-US"/>
+        </w:rPr>
+        <w:t>Out of scope:</w:t>
+      </w:r>
+    </w:p>
+    <w:p>
+      <w:pPr>
+        <w:numPr>
+          <w:ilvl w:val="1"/>
+          <w:numId w:val="25"/>
+        </w:numPr>
+        <w:rPr>
+          <w:lang w:val="en-US"/>
+        </w:rPr>
+      </w:pPr>
+      <w:r>
+        <w:rPr>
+          <w:lang w:val="en-US"/>
+        </w:rPr>
+        <w:t>Operating system components</w:t>
+      </w:r>
+    </w:p>
+    <w:p>
+      <w:pPr>
+        <w:numPr>
+          <w:ilvl w:val="1"/>
+          <w:numId w:val="25"/>
+        </w:numPr>
+        <w:rPr>
+          <w:color w:val="BFBFBF" w:themeColor="background1" w:themeShade="BF"/>
+          <w:lang w:val="en-US"/>
+        </w:rPr>
+      </w:pPr>
+      <w:r>
+        <w:rPr>
+          <w:color w:val="BFBFBF" w:themeColor="background1" w:themeShade="BF"/>
+          <w:lang w:val="en-US"/>
+        </w:rPr>
+        <w:t>Studying</w:t>
+      </w:r>
+    </w:p>
+    <w:p>
+      <w:pPr>
+        <w:numPr>
+          <w:ilvl w:val="1"/>
+          <w:numId w:val="25"/>
+        </w:numPr>
+        <w:rPr>
+          <w:lang w:val="en-US"/>
+        </w:rPr>
+      </w:pPr>
+      <w:r>
+        <w:rPr>
+          <w:lang w:val="en-US"/>
+        </w:rPr>
+        <w:t>Fundamental principles</w:t>
+      </w:r>
+    </w:p>
+    <w:p>
+      <w:pPr>
+        <w:numPr>
+          <w:ilvl w:val="2"/>
+          <w:numId w:val="25"/>
+        </w:numPr>
+        <w:rPr>
+          <w:lang w:val="en-US"/>
+        </w:rPr>
+      </w:pPr>
+      <w:r>
+        <w:rPr>
+          <w:lang w:val="en-US"/>
+        </w:rPr>
+        <w:t xml:space="preserve">Basically all of them are probably </w:t>
+      </w:r>
+      <w:r>
+        <w:rPr>
+          <w:lang w:val="en-US"/>
+        </w:rPr>
+        <w:t>out-of-scope</w:t>
+      </w:r>
+      <w:r>
+        <w:rPr>
+          <w:lang w:val="en-US"/>
+        </w:rPr>
+        <w:t>.</w:t>
+      </w:r>
+    </w:p>
+    <w:p>
+      <w:pPr>
+        <w:numPr>
+          <w:ilvl w:val="2"/>
+          <w:numId w:val="25"/>
+        </w:numPr>
+        <w:rPr>
+          <w:color w:val="BFBFBF" w:themeColor="background1" w:themeShade="BF"/>
+          <w:lang w:val="en-US"/>
+        </w:rPr>
+      </w:pPr>
+      <w:r>
+        <w:rPr>
+          <w:color w:val="BFBFBF" w:themeColor="background1" w:themeShade="BF"/>
+          <w:lang w:val="en-US"/>
+        </w:rPr>
+        <w:t>Do I limit the ambitions with the project?</w:t>
+      </w:r>
+    </w:p>
+    <w:p>
+      <w:pPr>
+        <w:numPr>
+          <w:ilvl w:val="2"/>
+          <w:numId w:val="25"/>
+        </w:numPr>
+        <w:rPr>
+          <w:color w:val="BFBFBF" w:themeColor="background1" w:themeShade="BF"/>
+          <w:lang w:val="en-US"/>
+        </w:rPr>
+      </w:pPr>
+      <w:r>
+        <w:rPr>
+          <w:color w:val="BFBFBF" w:themeColor="background1" w:themeShade="BF"/>
+          <w:lang w:val="en-US"/>
+        </w:rPr>
+        <w:t>Do I remove fundamental principles that are questionable or irrelevant, like that the code base is written in C++, or things that may speed up development, things others could figure out, making how I feel about it not add much? Maybe ease up on things, talk less strict about things?</w:t>
+      </w:r>
+    </w:p>
+    <w:p>
+      <w:pPr>
+        <w:numPr>
+          <w:ilvl w:val="1"/>
+          <w:numId w:val="25"/>
+        </w:numPr>
+        <w:rPr>
+          <w:lang w:val="en-US"/>
+        </w:rPr>
+      </w:pPr>
+      <w:r>
+        <w:rPr>
+          <w:lang w:val="en-US"/>
+        </w:rPr>
+        <w:t>'Software System': an abstraction layer above the new computer language.</w:t>
+      </w:r>
+    </w:p>
+    <w:p>
+      <w:pPr>
+        <w:numPr>
+          <w:ilvl w:val="2"/>
+          <w:numId w:val="25"/>
+        </w:numPr>
+        <w:rPr>
+          <w:lang w:val="en-US"/>
+        </w:rPr>
+      </w:pPr>
+      <w:r>
+        <w:rPr>
+          <w:lang w:val="en-US"/>
+        </w:rPr>
+        <w:t xml:space="preserve">I think I should </w:t>
+      </w:r>
+      <w:r>
+        <w:rPr>
+          <w:lang w:val="en-US"/>
+        </w:rPr>
+        <w:t>take interesting parts from the general Software System documentation</w:t>
+      </w:r>
+      <w:r>
+        <w:rPr>
+          <w:lang w:val="en-US"/>
+        </w:rPr>
+        <w:t>.</w:t>
+      </w:r>
+    </w:p>
+    <w:p>
+      <w:pPr>
+        <w:numPr>
+          <w:ilvl w:val="2"/>
+          <w:numId w:val="25"/>
+        </w:numPr>
+        <w:rPr>
+          <w:lang w:val="en-US"/>
+        </w:rPr>
+      </w:pPr>
+      <w:r>
+        <w:rPr>
+          <w:lang w:val="en-US"/>
+        </w:rPr>
+        <w:t xml:space="preserve">Then </w:t>
+      </w:r>
+      <w:r>
+        <w:rPr>
+          <w:lang w:val="en-US"/>
+        </w:rPr>
+        <w:t xml:space="preserve">drop </w:t>
+      </w:r>
+      <w:r>
+        <w:rPr>
+          <w:lang w:val="en-US"/>
+        </w:rPr>
+        <w:t xml:space="preserve">them </w:t>
+      </w:r>
+      <w:r>
+        <w:rPr>
+          <w:lang w:val="en-US"/>
+        </w:rPr>
+        <w:t xml:space="preserve">somewhere in the </w:t>
+      </w:r>
+      <w:r>
+        <w:rPr>
+          <w:lang w:val="en-US"/>
+        </w:rPr>
+        <w:t xml:space="preserve">Circle Language Spec </w:t>
+      </w:r>
+      <w:r>
+        <w:rPr>
+          <w:lang w:val="en-US"/>
+        </w:rPr>
+        <w:t>documentation.</w:t>
+      </w:r>
+    </w:p>
+    <w:p>
+      <w:pPr>
+        <w:numPr>
+          <w:ilvl w:val="2"/>
+          <w:numId w:val="25"/>
+        </w:numPr>
+        <w:rPr>
+          <w:lang w:val="en-US"/>
+        </w:rPr>
+      </w:pPr>
+      <w:r>
+        <w:rPr>
+          <w:lang w:val="en-US"/>
+        </w:rPr>
+        <w:t>Also for the planning docs: there are Software System Documentation out-of-scope</w:t>
+      </w:r>
+      <w:r>
+        <w:rPr>
+          <w:lang w:val="en-US"/>
+        </w:rPr>
+        <w:t xml:space="preserve"> projects. Perhaps part of it was Circle Language Design.</w:t>
+      </w:r>
+    </w:p>
+    <w:p>
+      <w:pPr>
+        <w:numPr>
+          <w:ilvl w:val="1"/>
+          <w:numId w:val="25"/>
+        </w:numPr>
+        <w:rPr>
+          <w:lang w:val="en-US"/>
+        </w:rPr>
+      </w:pPr>
+      <w:r>
+        <w:rPr>
+          <w:lang w:val="en-US"/>
+        </w:rPr>
+        <w:t>Computer language topics out-of-scope:</w:t>
+      </w:r>
+    </w:p>
+    <w:p>
+      <w:pPr>
+        <w:numPr>
+          <w:ilvl w:val="2"/>
+          <w:numId w:val="25"/>
+        </w:numPr>
+        <w:rPr>
+          <w:lang w:val="en-US"/>
+        </w:rPr>
+      </w:pPr>
+      <w:r>
+        <w:rPr>
+          <w:lang w:val="en-US"/>
+        </w:rPr>
+        <w:t>Concepts / aspect oriented programming</w:t>
+      </w:r>
+    </w:p>
+    <w:p>
+      <w:pPr>
+        <w:numPr>
+          <w:ilvl w:val="2"/>
+          <w:numId w:val="25"/>
+        </w:numPr>
+        <w:rPr>
+          <w:lang w:val="en-US"/>
+        </w:rPr>
+      </w:pPr>
+      <w:r>
+        <w:rPr>
+          <w:lang w:val="en-US"/>
+        </w:rPr>
+        <w:t>Database principles</w:t>
+      </w:r>
+    </w:p>
+    <w:p>
+      <w:pPr>
+        <w:numPr>
+          <w:ilvl w:val="2"/>
+          <w:numId w:val="25"/>
+        </w:numPr>
+        <w:rPr>
+          <w:lang w:val="en-US"/>
+        </w:rPr>
+      </w:pPr>
+      <w:r>
+        <w:rPr>
+          <w:lang w:val="en-US"/>
+        </w:rPr>
+        <w:t>Concept libraries</w:t>
+      </w:r>
+    </w:p>
+    <w:p>
+      <w:pPr>
+        <w:numPr>
+          <w:ilvl w:val="2"/>
+          <w:numId w:val="25"/>
+        </w:numPr>
+        <w:rPr>
+          <w:lang w:val="en-US"/>
+        </w:rPr>
+      </w:pPr>
+      <w:r>
+        <w:rPr>
+          <w:lang w:val="en-US"/>
+        </w:rPr>
+        <w:t>Machine language</w:t>
+      </w:r>
+    </w:p>
+    <w:p>
+      <w:pPr>
+        <w:numPr>
+          <w:ilvl w:val="2"/>
+          <w:numId w:val="25"/>
+        </w:numPr>
+        <w:rPr>
+          <w:lang w:val="en-US"/>
+        </w:rPr>
+      </w:pPr>
+      <w:r>
+        <w:rPr>
+          <w:lang w:val="en-US"/>
+        </w:rPr>
+        <w:t>Internet as a single computer</w:t>
+      </w:r>
+    </w:p>
+    <w:p>
+      <w:pPr>
+        <w:numPr>
+          <w:ilvl w:val="2"/>
+          <w:numId w:val="25"/>
+        </w:numPr>
+        <w:rPr>
+          <w:lang w:val="en-US"/>
+        </w:rPr>
+      </w:pPr>
+      <w:r>
+        <w:rPr>
+          <w:lang w:val="en-US"/>
+        </w:rPr>
+        <w:t>So many things, but I want to leave them out.</w:t>
+      </w:r>
+    </w:p>
+    <w:p>
+      <w:pPr>
+        <w:numPr>
+          <w:ilvl w:val="0"/>
+          <w:numId w:val="25"/>
+        </w:numPr>
+        <w:rPr>
+          <w:lang w:val="en-US"/>
+        </w:rPr>
+      </w:pPr>
+      <w:r>
+        <w:rPr>
+          <w:lang w:val="en-US"/>
+        </w:rPr>
+        <w:t>The data concepts and coding concepts thing, and the aspect oriented-like thing, I may want to put that out of scope. I might want to accept that the idea I present has limited potential, and might not apply to what you can do with a database, or ambitious aspect oriented programming ideas… just object oriented programming expressed in diagrams is good enough. I had no idea back then how to merge the two or three concepts into that diagram language and maybe I should just give up there. That seems more achievable. I am sick, and not sure I am capable of doing anything large anymore ever.</w:t>
+      </w:r>
+    </w:p>
+    <w:p>
+      <w:pPr>
+        <w:numPr>
+          <w:ilvl w:val="0"/>
+          <w:numId w:val="25"/>
+        </w:numPr>
+        <w:rPr>
+          <w:lang w:val="en-US"/>
+        </w:rPr>
+      </w:pPr>
       <w:r>
         <w:rPr>
           <w:i/>
           <w:iCs/>
           <w:lang w:val="en-US"/>
         </w:rPr>
-        <w:t xml:space="preserve">diagrams, conceptual constructs </w:t>
-      </w:r>
-      <w:r>
-        <w:rPr>
-          <w:lang w:val="en-US"/>
-        </w:rPr>
-        <w:t>and</w:t>
+        <w:t>Diagram notation / redesigned constructs / gap lifting</w:t>
+      </w:r>
+      <w:r>
+        <w:rPr>
+          <w:lang w:val="en-US"/>
+        </w:rPr>
+        <w:t xml:space="preserve">: </w:t>
+      </w:r>
+      <w:r>
+        <w:rPr>
+          <w:lang w:val="en-US"/>
+        </w:rPr>
+        <w:t>Eventually, you might split the in-scope topics apart in pieces that are in-scope and others that are out-of-scope. Some ideas just aren't the original ones, not the hot idea, and not prone to be adopted. For instance: The spaces in identifiers, text code ideas…</w:t>
+      </w:r>
+      <w:r>
+        <w:rPr>
+          <w:lang w:val="en-US"/>
+        </w:rPr>
+        <w:t xml:space="preserve"> I might have done good by keeping conceptual thoughts apart from diagram thoughts. I tend to want to merge those two aspects for the benefit of the reader. But I also tend to want a diagram notation that can be applied to other programming languages as a source for the diagrams. In that case, not all wild conceptual ideas are relevant. I did have thoughts: how would I implement this if I did it from the ground up, how would I implement that if I did it from the ground up, like interfaces, inheritance, ref-ness etc. Also I had ideas on the other end of the spectrum, more macroscopically: how far can I take the application of this diagram notation</w:t>
+      </w:r>
+      <w:r>
+        <w:rPr>
+          <w:lang w:val="en-US"/>
+        </w:rPr>
+        <w:t>?</w:t>
+      </w:r>
+      <w:r>
+        <w:rPr>
+          <w:lang w:val="en-US"/>
+        </w:rPr>
+        <w:t xml:space="preserve"> Could they even substitute user-interfaces</w:t>
+      </w:r>
+      <w:r>
+        <w:rPr>
+          <w:lang w:val="en-US"/>
+        </w:rPr>
+        <w:t>?</w:t>
+      </w:r>
+      <w:r>
+        <w:rPr>
+          <w:lang w:val="en-US"/>
+        </w:rPr>
+        <w:t xml:space="preserve"> Could boundaries be lifted, for instance, between things running on different computers and the boundary between users and programmers. The language gaps between things like files and folders, databases, </w:t>
+      </w:r>
+      <w:r>
+        <w:rPr>
+          <w:lang w:val="en-US"/>
+        </w:rPr>
+        <w:t xml:space="preserve">programming languages, user interfaces… gaps between the physical and the logical. All that. Interesting stuff. The application of them are different (of </w:t>
       </w:r>
       <w:r>
         <w:rPr>
@@ -6593,13 +6813,13 @@
           <w:iCs/>
           <w:lang w:val="en-US"/>
         </w:rPr>
-        <w:t xml:space="preserve"> boundaries lifting</w:t>
-      </w:r>
-      <w:r>
-        <w:rPr>
-          <w:lang w:val="en-US"/>
-        </w:rPr>
-        <w:t xml:space="preserve">). Another example is the automatic diagram organization topics. The diagram notation idea can live totally without some of the wild ideas in that. For instance, interchangeability between containment and referential structure or inversibility of containment in case of bidirectional relationships. Also the striving to want almost all relationships between objects to be bidirectional, does not apply if you want to use the diagrams to express systems in which you have a choice if relationships are bidirectional or unidirectional. Also giving things a different name (aspects are all of a sudden called concepts) is not a priority, and perhaps even alienating. Those are just some ideas I have about how to pull things apart. I think maybe those differences in application call for a rigorous split up: </w:t>
+        <w:t xml:space="preserve">diagrams, conceptual constructs </w:t>
+      </w:r>
+      <w:r>
+        <w:rPr>
+          <w:lang w:val="en-US"/>
+        </w:rPr>
+        <w:t>and</w:t>
       </w:r>
       <w:r>
         <w:rPr>
@@ -6607,6 +6827,20 @@
           <w:iCs/>
           <w:lang w:val="en-US"/>
         </w:rPr>
+        <w:t xml:space="preserve"> boundaries lifting</w:t>
+      </w:r>
+      <w:r>
+        <w:rPr>
+          <w:lang w:val="en-US"/>
+        </w:rPr>
+        <w:t xml:space="preserve">). Another example is the automatic diagram organization topics. The diagram notation idea can live totally without some of the wild ideas in that. For instance, interchangeability between containment and referential structure or inversibility of containment in case of bidirectional relationships. Also the striving to want almost all relationships between objects to be bidirectional, does not apply if you want to use the diagrams to express systems in which you have a choice if relationships are bidirectional or unidirectional. Also giving things a different name (aspects are all of a sudden called concepts) is not a priority, and perhaps even alienating. Those are just some ideas I have about how to pull things apart. I think maybe those differences in application call for a rigorous split up: </w:t>
+      </w:r>
+      <w:r>
+        <w:rPr>
+          <w:i/>
+          <w:iCs/>
+          <w:lang w:val="en-US"/>
+        </w:rPr>
         <w:t>diagram notation / redesigned constructs / gap lifting</w:t>
       </w:r>
       <w:r>
@@ -7967,6 +8201,74 @@
         </w:rPr>
         <w:t>I think that somewhere along the way, the language lost its purity. Hypothetically, I may have gotten carried away a few times. For instance, using the dashed line as a conceptual expression of the idea of 'classes' or 'types': I think I tend to introduce ideas about notations that might simplify things visually, but possibly introducing ambiguity. At first, the language, was to be the purest form that I could find, in which you could draw out an object oriented system in a diagram. What happened to that as I started to make drawing something with dashed lines something ambiguous. I am not sure: this might be a non-issue. But maybe I want to be wary of where I got carried away and not think in definites about the final form of the language.</w:t>
       </w:r>
+      <w:r>
+        <w:rPr>
+          <w:lang w:val="en-US"/>
+        </w:rPr>
+        <w:t xml:space="preserve"> This also counts for e.g. System Command Call with Argument Notation: I introduce simplified, yet abused slightly ambiguous notation for something you probably will never see used. What if at some point I find use case for this simplified notation that also looks like something it's not? E.g. a call to an object getter:</w:t>
+      </w:r>
+    </w:p>
+    <w:p>
+      <w:pPr>
+        <w:ind w:left="852"/>
+        <w:rPr>
+          <w:lang w:val="en-US"/>
+        </w:rPr>
+      </w:pPr>
+      <w:r>
+        <w:rPr>
+          <w:noProof/>
+        </w:rPr>
+        <w:drawing>
+          <wp:inline distT="0" distB="0" distL="0" distR="0" wp14:anchorId="530E7466" wp14:editId="345379CD">
+            <wp:extent cx="908685" cy="833120"/>
+            <wp:effectExtent l="0" t="0" r="5715" b="5080"/>
+            <wp:docPr id="1" name="Picture 1"/>
+            <wp:cNvGraphicFramePr>
+              <a:graphicFrameLocks xmlns:a="http://schemas.openxmlformats.org/drawingml/2006/main" noChangeAspect="1"/>
+            </wp:cNvGraphicFramePr>
+            <a:graphic xmlns:a="http://schemas.openxmlformats.org/drawingml/2006/main">
+              <a:graphicData uri="http://schemas.openxmlformats.org/drawingml/2006/picture">
+                <pic:pic xmlns:pic="http://schemas.openxmlformats.org/drawingml/2006/picture">
+                  <pic:nvPicPr>
+                    <pic:cNvPr id="0" name="Picture 1"/>
+                    <pic:cNvPicPr>
+                      <a:picLocks noChangeAspect="1" noChangeArrowheads="1"/>
+                    </pic:cNvPicPr>
+                  </pic:nvPicPr>
+                  <pic:blipFill>
+                    <a:blip r:embed="rId12" cstate="print">
+                      <a:lum bright="-18000"/>
+                      <a:extLst>
+                        <a:ext uri="{28A0092B-C50C-407E-A947-70E740481C1C}">
+                          <a14:useLocalDpi xmlns:a14="http://schemas.microsoft.com/office/drawing/2010/main" val="0"/>
+                        </a:ext>
+                      </a:extLst>
+                    </a:blip>
+                    <a:srcRect/>
+                    <a:stretch>
+                      <a:fillRect/>
+                    </a:stretch>
+                  </pic:blipFill>
+                  <pic:spPr bwMode="auto">
+                    <a:xfrm>
+                      <a:off x="0" y="0"/>
+                      <a:ext cx="908685" cy="833120"/>
+                    </a:xfrm>
+                    <a:prstGeom prst="rect">
+                      <a:avLst/>
+                    </a:prstGeom>
+                    <a:noFill/>
+                    <a:ln>
+                      <a:noFill/>
+                    </a:ln>
+                  </pic:spPr>
+                </pic:pic>
+              </a:graphicData>
+            </a:graphic>
+          </wp:inline>
+        </w:drawing>
+      </w:r>
     </w:p>
     <w:p>
       <w:pPr>
@@ -7982,6 +8284,46 @@
         <w:rPr>
           <w:lang w:val="en-US"/>
         </w:rPr>
+        <w:t>It's ambiguous, because it looks like the diamond, which is a command call to the getter, is a reference to the object. It reference-associates a command call and an object, which are two separate 'objects', but connecting them with solid lines would suggest they are the same object.</w:t>
+      </w:r>
+    </w:p>
+    <w:p>
+      <w:pPr>
+        <w:numPr>
+          <w:ilvl w:val="0"/>
+          <w:numId w:val="25"/>
+        </w:numPr>
+        <w:rPr>
+          <w:lang w:val="en-US"/>
+        </w:rPr>
+      </w:pPr>
+      <w:r>
+        <w:rPr>
+          <w:lang w:val="en-US"/>
+        </w:rPr>
+        <w:t>Maybe expressing doubt about it at the beginning is just as far as the solution might go</w:t>
+      </w:r>
+      <w:r>
+        <w:rPr>
+          <w:lang w:val="en-US"/>
+        </w:rPr>
+        <w:t>.</w:t>
+      </w:r>
+    </w:p>
+    <w:p>
+      <w:pPr>
+        <w:numPr>
+          <w:ilvl w:val="0"/>
+          <w:numId w:val="25"/>
+        </w:numPr>
+        <w:rPr>
+          <w:lang w:val="en-US"/>
+        </w:rPr>
+      </w:pPr>
+      <w:r>
+        <w:rPr>
+          <w:lang w:val="en-US"/>
+        </w:rPr>
         <w:t>Even the large 'introduction' document to 'Software System': you might put part of it in one for 'language' and just refer to it from the main document.</w:t>
       </w:r>
     </w:p>
@@ -8751,7 +9093,7 @@
           <w:lang w:val="en-US"/>
         </w:rPr>
       </w:pPr>
-      <w:hyperlink r:id="rId12" w:history="1">
+      <w:hyperlink r:id="rId13" w:history="1">
         <w:r>
           <w:rPr>
             <w:rStyle w:val="Hyperlink"/>
@@ -17327,8 +17669,8 @@
       </w:pPr>
     </w:p>
     <w:sectPr>
-      <w:headerReference w:type="default" r:id="rId13"/>
-      <w:footerReference w:type="default" r:id="rId14"/>
+      <w:headerReference w:type="default" r:id="rId14"/>
+      <w:footerReference w:type="default" r:id="rId15"/>
       <w:pgSz w:w="11906" w:h="16838"/>
       <w:pgMar w:top="1977" w:right="1417" w:bottom="1417" w:left="1417" w:header="708" w:footer="708" w:gutter="0"/>
       <w:cols w:space="708"/>

</xml_diff>

<commit_message>
Circle Language Spec Plan: '2008-07 02    Assignment Spec Project Summary.docx': More less definite language. Even took out the 'you' form, which seems to let the air in, which might makt it read less like a chore.
</commit_message>
<xml_diff>
--- a/Circle Language Spec Plan/1. Current/2019-08 Circle Language Spec Revamp Notes.docx
+++ b/Circle Language Spec Plan/1. Current/2019-08 Circle Language Spec Revamp Notes.docx
@@ -4664,7 +4664,23 @@
           <w:color w:val="BFBFBF" w:themeColor="background1" w:themeShade="BF"/>
           <w:lang w:val="en-US"/>
         </w:rPr>
-        <w:t>: ISNSE = Internet as a Single Computer &gt; But why? Internet aS a[N] Single Entity?</w:t>
+        <w:t xml:space="preserve">: ISNSE = Internet as a Single Computer &gt; But why? Internet </w:t>
+      </w:r>
+      <w:proofErr w:type="spellStart"/>
+      <w:r>
+        <w:rPr>
+          <w:color w:val="BFBFBF" w:themeColor="background1" w:themeShade="BF"/>
+          <w:lang w:val="en-US"/>
+        </w:rPr>
+        <w:t>aS</w:t>
+      </w:r>
+      <w:proofErr w:type="spellEnd"/>
+      <w:r>
+        <w:rPr>
+          <w:color w:val="BFBFBF" w:themeColor="background1" w:themeShade="BF"/>
+          <w:lang w:val="en-US"/>
+        </w:rPr>
+        <w:t xml:space="preserve"> a[N] Single Entity?</w:t>
       </w:r>
     </w:p>
     <w:p>
@@ -4714,6 +4730,48 @@
         </w:rPr>
         <w:t>instead of imperative tense.</w:t>
       </w:r>
+      <w:r>
+        <w:rPr>
+          <w:color w:val="92D050"/>
+          <w:lang w:val="en-US"/>
+        </w:rPr>
+        <w:t xml:space="preserve"> </w:t>
+      </w:r>
+      <w:r>
+        <w:rPr>
+          <w:color w:val="92D050"/>
+          <w:lang w:val="en-US"/>
+        </w:rPr>
+        <w:t>Avoiding the word 'you' also seems to let the air in (</w:t>
+      </w:r>
+      <w:r>
+        <w:rPr>
+          <w:color w:val="92D050"/>
+          <w:lang w:val="en-US"/>
+        </w:rPr>
+        <w:t xml:space="preserve">it </w:t>
+      </w:r>
+      <w:r>
+        <w:rPr>
+          <w:color w:val="92D050"/>
+          <w:lang w:val="en-US"/>
+        </w:rPr>
+        <w:t>feels less like a chore).</w:t>
+      </w:r>
+      <w:r>
+        <w:rPr>
+          <w:color w:val="92D050"/>
+          <w:lang w:val="en-US"/>
+        </w:rPr>
+        <w:t xml:space="preserve"> Even the word 'is' can be an expression </w:t>
+      </w:r>
+      <w:r>
+        <w:rPr>
+          <w:color w:val="92D050"/>
+          <w:lang w:val="en-US"/>
+        </w:rPr>
+        <w:t>of something being definite, which you may want to loosen up a bit.</w:t>
+      </w:r>
     </w:p>
     <w:p>
       <w:pPr>
@@ -4757,14 +4815,15 @@
           <w:numId w:val="25"/>
         </w:numPr>
         <w:rPr>
-          <w:lang w:val="en-US"/>
-        </w:rPr>
-      </w:pPr>
-      <w:r>
-        <w:rPr>
           <w:color w:val="92D050"/>
           <w:lang w:val="en-US"/>
         </w:rPr>
+      </w:pPr>
+      <w:r>
+        <w:rPr>
+          <w:color w:val="92D050"/>
+          <w:lang w:val="en-US"/>
+        </w:rPr>
         <w:t xml:space="preserve">And whether the content is </w:t>
       </w:r>
       <w:r>
@@ -4850,86 +4909,26 @@
           <w:numId w:val="25"/>
         </w:numPr>
         <w:rPr>
-          <w:lang w:val="en-US"/>
-        </w:rPr>
-      </w:pPr>
-      <w:r>
-        <w:rPr>
-          <w:lang w:val="en-US"/>
-        </w:rPr>
-        <w:t>2008-07 02    Assignment Spec Project Summary.docx</w:t>
-      </w:r>
-    </w:p>
-    <w:p>
-      <w:pPr>
-        <w:pStyle w:val="ListParagraph"/>
-        <w:numPr>
-          <w:ilvl w:val="2"/>
-          <w:numId w:val="25"/>
-        </w:numPr>
-        <w:rPr>
-          <w:color w:val="BFBFBF" w:themeColor="background1" w:themeShade="BF"/>
-          <w:lang w:val="en-US"/>
-        </w:rPr>
-      </w:pPr>
-      <w:r>
-        <w:rPr>
-          <w:color w:val="BFBFBF" w:themeColor="background1" w:themeShade="BF"/>
-          <w:lang w:val="en-US"/>
-        </w:rPr>
-        <w:t>Adding maybe's and perhapses</w:t>
-      </w:r>
-      <w:r>
-        <w:rPr>
-          <w:color w:val="BFBFBF" w:themeColor="background1" w:themeShade="BF"/>
-          <w:lang w:val="en-US"/>
-        </w:rPr>
-        <w:t>.</w:t>
-      </w:r>
-    </w:p>
-    <w:p>
-      <w:pPr>
-        <w:pStyle w:val="ListParagraph"/>
-        <w:numPr>
-          <w:ilvl w:val="2"/>
-          <w:numId w:val="25"/>
-        </w:numPr>
-        <w:rPr>
-          <w:lang w:val="en-US"/>
-        </w:rPr>
-      </w:pPr>
-      <w:r>
-        <w:rPr>
-          <w:lang w:val="en-US"/>
-        </w:rPr>
-        <w:t>Second phase reformulating:</w:t>
-      </w:r>
-    </w:p>
-    <w:p>
-      <w:pPr>
-        <w:pStyle w:val="ListParagraph"/>
-        <w:numPr>
-          <w:ilvl w:val="3"/>
-          <w:numId w:val="25"/>
-        </w:numPr>
-        <w:rPr>
-          <w:lang w:val="en-US"/>
-        </w:rPr>
-      </w:pPr>
-      <w:r>
-        <w:rPr>
-          <w:lang w:val="en-US"/>
-        </w:rPr>
-        <w:t xml:space="preserve">WAS AT: </w:t>
-      </w:r>
-      <w:r>
-        <w:rPr>
-          <w:lang w:val="en-US"/>
-        </w:rPr>
-        <w:t>You might want to take the following details into consideration:</w:t>
+          <w:color w:val="BFBFBF" w:themeColor="background1" w:themeShade="BF"/>
+          <w:lang w:val="en-US"/>
+        </w:rPr>
+      </w:pPr>
+      <w:r>
+        <w:rPr>
+          <w:color w:val="BFBFBF" w:themeColor="background1" w:themeShade="BF"/>
+          <w:lang w:val="en-US"/>
+        </w:rPr>
+        <w:t>2008-07 02    Assign</w:t>
       </w:r>
       <w:bookmarkStart w:id="10" w:name="_GoBack"/>
       <w:bookmarkEnd w:id="10"/>
+      <w:r>
+        <w:rPr>
+          <w:color w:val="BFBFBF" w:themeColor="background1" w:themeShade="BF"/>
+          <w:lang w:val="en-US"/>
+        </w:rPr>
+        <w:t>ment Spec Project Summary.docx</w:t>
+      </w:r>
     </w:p>
     <w:p>
       <w:pPr>
@@ -4939,14 +4938,118 @@
           <w:numId w:val="25"/>
         </w:numPr>
         <w:rPr>
-          <w:lang w:val="en-US"/>
-        </w:rPr>
-      </w:pPr>
-      <w:r>
-        <w:rPr>
+          <w:color w:val="BFBFBF" w:themeColor="background1" w:themeShade="BF"/>
+          <w:lang w:val="en-US"/>
+        </w:rPr>
+      </w:pPr>
+      <w:r>
+        <w:rPr>
+          <w:color w:val="BFBFBF" w:themeColor="background1" w:themeShade="BF"/>
+          <w:lang w:val="en-US"/>
+        </w:rPr>
+        <w:t>Adding maybe's and perhapses</w:t>
+      </w:r>
+      <w:r>
+        <w:rPr>
+          <w:color w:val="BFBFBF" w:themeColor="background1" w:themeShade="BF"/>
+          <w:lang w:val="en-US"/>
+        </w:rPr>
+        <w:t>.</w:t>
+      </w:r>
+    </w:p>
+    <w:p>
+      <w:pPr>
+        <w:pStyle w:val="ListParagraph"/>
+        <w:numPr>
+          <w:ilvl w:val="2"/>
+          <w:numId w:val="25"/>
+        </w:numPr>
+        <w:rPr>
+          <w:color w:val="BFBFBF" w:themeColor="background1" w:themeShade="BF"/>
+          <w:lang w:val="en-US"/>
+        </w:rPr>
+      </w:pPr>
+      <w:r>
+        <w:rPr>
+          <w:color w:val="BFBFBF" w:themeColor="background1" w:themeShade="BF"/>
+          <w:lang w:val="en-US"/>
+        </w:rPr>
+        <w:t>Second phase reformulating</w:t>
+      </w:r>
+      <w:r>
+        <w:rPr>
+          <w:color w:val="BFBFBF" w:themeColor="background1" w:themeShade="BF"/>
+          <w:lang w:val="en-US"/>
+        </w:rPr>
+        <w:t xml:space="preserve"> &gt; Did not change much, but did change a few things.</w:t>
+      </w:r>
+    </w:p>
+    <w:p>
+      <w:pPr>
+        <w:pStyle w:val="ListParagraph"/>
+        <w:numPr>
+          <w:ilvl w:val="2"/>
+          <w:numId w:val="25"/>
+        </w:numPr>
+        <w:rPr>
+          <w:color w:val="BFBFBF" w:themeColor="background1" w:themeShade="BF"/>
+          <w:lang w:val="en-US"/>
+        </w:rPr>
+      </w:pPr>
+      <w:r>
+        <w:rPr>
+          <w:color w:val="BFBFBF" w:themeColor="background1" w:themeShade="BF"/>
           <w:lang w:val="en-US"/>
         </w:rPr>
         <w:t>The word 'you' seems overly used. Try to reformulate to object-centric grammar, instead of person-centric.</w:t>
+      </w:r>
+    </w:p>
+    <w:p>
+      <w:pPr>
+        <w:pStyle w:val="ListParagraph"/>
+        <w:numPr>
+          <w:ilvl w:val="2"/>
+          <w:numId w:val="25"/>
+        </w:numPr>
+        <w:rPr>
+          <w:color w:val="BFBFBF" w:themeColor="background1" w:themeShade="BF"/>
+          <w:lang w:val="en-US"/>
+        </w:rPr>
+      </w:pPr>
+      <w:r>
+        <w:rPr>
+          <w:color w:val="BFBFBF" w:themeColor="background1" w:themeShade="BF"/>
+          <w:lang w:val="en-US"/>
+        </w:rPr>
+        <w:t>Maybe r</w:t>
+      </w:r>
+      <w:r>
+        <w:rPr>
+          <w:color w:val="BFBFBF" w:themeColor="background1" w:themeShade="BF"/>
+          <w:lang w:val="en-US"/>
+        </w:rPr>
+        <w:t xml:space="preserve">ead one more time for possible small </w:t>
+      </w:r>
+      <w:r>
+        <w:rPr>
+          <w:color w:val="BFBFBF" w:themeColor="background1" w:themeShade="BF"/>
+          <w:lang w:val="en-US"/>
+        </w:rPr>
+        <w:t xml:space="preserve">typing </w:t>
+      </w:r>
+      <w:r>
+        <w:rPr>
+          <w:color w:val="BFBFBF" w:themeColor="background1" w:themeShade="BF"/>
+          <w:lang w:val="en-US"/>
+        </w:rPr>
+        <w:t>errors</w:t>
+      </w:r>
+      <w:r>
+        <w:rPr>
+          <w:color w:val="BFBFBF" w:themeColor="background1" w:themeShade="BF"/>
+          <w:lang w:val="en-US"/>
+        </w:rPr>
+        <w:t>.</w:t>
       </w:r>
     </w:p>
     <w:p>
@@ -5716,7 +5819,21 @@
         <w:rPr>
           <w:lang w:val="en-US"/>
         </w:rPr>
-        <w:t>. A method contained by a a class can access all the other private members of that class. In my efforts to generalize and make things interchangeable, this 'had to be</w:t>
+        <w:t xml:space="preserve">. A method contained by a </w:t>
+      </w:r>
+      <w:proofErr w:type="spellStart"/>
+      <w:r>
+        <w:rPr>
+          <w:lang w:val="en-US"/>
+        </w:rPr>
+        <w:t>a</w:t>
+      </w:r>
+      <w:proofErr w:type="spellEnd"/>
+      <w:r>
+        <w:rPr>
+          <w:lang w:val="en-US"/>
+        </w:rPr>
+        <w:t xml:space="preserve"> class can access all the other private members of that class. In my efforts to generalize and make things interchangeable, this 'had to be</w:t>
       </w:r>
       <w:r>
         <w:rPr>
@@ -5851,7 +5968,21 @@
         <w:rPr>
           <w:lang w:val="en-US"/>
         </w:rPr>
-        <w:t>The idea that the diagram expression should be canonical and unambiguously express anything from any computer language, might not be a rule I want to uphold in the Circle Language Spec doc. For instance if C# has certain rules for scoping of implied accessibility rules of members, you might not want to express that in a diagram. It sort of would make no sense if the diagrams are applied like a helper tool in Visual Studio to visualize certain aspects of C# code, to have symbols that disambiguate something, that is not unambiguous according to C#. The concept of canonicalizing things, may have a better place in Circle Language Broader View docs, I mean to isolate from the Circle Language Spec. A reason for unambiguous expression may only become clear, if you look at those ideas about possible broader applications of this notation: specifically where in a diagram you just switch from one source language to the next, by navigating the symbols. (E.g.: Now the diagram expresses something with C# as the source, navigate onward and you may see some diagram expressing something that came from JavaScript… the rules change, maybe the diagram expression should be unambiguous.) I think it is good and keeps it simpler and ideas less stuck on eachother, to speak in options for diagram expression. There is a general theme in the expression. It is not all wishy washy, but there is wiggle room for how to use it. Lots. I just want to share the idea, not impose how it should be used.</w:t>
+        <w:t xml:space="preserve">The idea that the diagram expression should be canonical and unambiguously express anything from any computer language, might not be a rule I want to uphold in the Circle Language Spec doc. For instance if C# has certain rules for scoping of implied accessibility rules of members, you might not want to express that in a diagram. It sort of would make no sense if the diagrams are applied like a helper tool in Visual Studio to visualize certain aspects of C# code, to have symbols that disambiguate something, that is not unambiguous according to C#. The concept of canonicalizing things, may have a better place in Circle Language Broader View docs, I mean to isolate from the Circle Language Spec. A reason for unambiguous expression may only become clear, if you look at those ideas about possible broader applications of this notation: specifically where in a diagram you just switch from one source language to the next, by navigating the symbols. (E.g.: Now the diagram expresses something with C# as the source, navigate onward and you may see some diagram expressing something that came from JavaScript… the rules change, maybe the diagram expression should be unambiguous.) I think it is good and keeps it simpler and ideas less stuck on </w:t>
+      </w:r>
+      <w:proofErr w:type="spellStart"/>
+      <w:r>
+        <w:rPr>
+          <w:lang w:val="en-US"/>
+        </w:rPr>
+        <w:t>eachother</w:t>
+      </w:r>
+      <w:proofErr w:type="spellEnd"/>
+      <w:r>
+        <w:rPr>
+          <w:lang w:val="en-US"/>
+        </w:rPr>
+        <w:t>, to speak in options for diagram expression. There is a general theme in the expression. It is not all wishy washy, but there is wiggle room for how to use it. Lots. I just want to share the idea, not impose how it should be used.</w:t>
       </w:r>
     </w:p>
     <w:p>
@@ -6146,7 +6277,87 @@
           <w:color w:val="FFC000"/>
           <w:lang w:val="en-US"/>
         </w:rPr>
-        <w:t>I thought MD would be the way to go with this project compared to docx. But I have doubts if MD is the better way to go. I keep getting stressed out about those doubts. It makes my decisions on what to do with the documents (formatting) harder, because I just am so unsure about this. What I would like is to have a good MD editor. I just hope some of the difficulties editing MD compared to docx can be taken away by a good tool. Also: I think MD will be vieweable and better indexeable on the internet, but I have not really thoroughly seen that confirmed. The main problems with MD editing I have is navigating headings and sections around and viewing the outcome of my formattings better as I type the MD in. The doubts about indexing: I know GitHub can show the MD in nice formatting, but will a lot of MD's actually be nicely navigatable? Will those MD's actually be indexed, or does that only count for e.g. the REAME.MD in the root dir of a git repository? another doubt about MD is: can I be satisfied with some of the tools that convert docx to MD? Will that all be doable? It's so many articles. Can I do it in bulk? Will I merge more articles into one making converting one by one by hand better. How does it work with links but especially with images? All those doubts made me postpone decisions about converting things to MD, but that makes me burdened with formatting docx's making them look nice, which is not that useful if I am going to convert all of that to MD anyway. That last argument does not seem very strong to me. If I know that MD indexes well, that might already make some decisions to go for MD easier, when I decide e.g. about small documents.</w:t>
+        <w:t xml:space="preserve">I thought MD would be the way to go with this project compared to docx. But I have doubts if MD is the better way to go. I keep getting stressed out about those doubts. It makes my decisions on what to do with the documents (formatting) harder, because I just am so unsure about this. What I would like is to have a good MD editor. I just hope some of the difficulties editing MD compared to docx can be taken away by a good tool. Also: I think MD will be </w:t>
+      </w:r>
+      <w:proofErr w:type="spellStart"/>
+      <w:r>
+        <w:rPr>
+          <w:color w:val="FFC000"/>
+          <w:lang w:val="en-US"/>
+        </w:rPr>
+        <w:t>vieweable</w:t>
+      </w:r>
+      <w:proofErr w:type="spellEnd"/>
+      <w:r>
+        <w:rPr>
+          <w:color w:val="FFC000"/>
+          <w:lang w:val="en-US"/>
+        </w:rPr>
+        <w:t xml:space="preserve"> and better </w:t>
+      </w:r>
+      <w:proofErr w:type="spellStart"/>
+      <w:r>
+        <w:rPr>
+          <w:color w:val="FFC000"/>
+          <w:lang w:val="en-US"/>
+        </w:rPr>
+        <w:t>indexeable</w:t>
+      </w:r>
+      <w:proofErr w:type="spellEnd"/>
+      <w:r>
+        <w:rPr>
+          <w:color w:val="FFC000"/>
+          <w:lang w:val="en-US"/>
+        </w:rPr>
+        <w:t xml:space="preserve"> on the internet, but I have not really thoroughly seen that confirmed. The main problems with MD editing I have is navigating headings and sections around and viewing the outcome of my </w:t>
+      </w:r>
+      <w:proofErr w:type="spellStart"/>
+      <w:r>
+        <w:rPr>
+          <w:color w:val="FFC000"/>
+          <w:lang w:val="en-US"/>
+        </w:rPr>
+        <w:t>formattings</w:t>
+      </w:r>
+      <w:proofErr w:type="spellEnd"/>
+      <w:r>
+        <w:rPr>
+          <w:color w:val="FFC000"/>
+          <w:lang w:val="en-US"/>
+        </w:rPr>
+        <w:t xml:space="preserve"> better as I type the MD in. The doubts about indexing: I know GitHub can show the MD in nice formatting, but will a lot of MD's actually be nicely </w:t>
+      </w:r>
+      <w:proofErr w:type="spellStart"/>
+      <w:r>
+        <w:rPr>
+          <w:color w:val="FFC000"/>
+          <w:lang w:val="en-US"/>
+        </w:rPr>
+        <w:t>navigatable</w:t>
+      </w:r>
+      <w:proofErr w:type="spellEnd"/>
+      <w:r>
+        <w:rPr>
+          <w:color w:val="FFC000"/>
+          <w:lang w:val="en-US"/>
+        </w:rPr>
+        <w:t xml:space="preserve">? Will those MD's actually be indexed, or does that only count for e.g. the REAME.MD in the root </w:t>
+      </w:r>
+      <w:proofErr w:type="spellStart"/>
+      <w:r>
+        <w:rPr>
+          <w:color w:val="FFC000"/>
+          <w:lang w:val="en-US"/>
+        </w:rPr>
+        <w:t>dir</w:t>
+      </w:r>
+      <w:proofErr w:type="spellEnd"/>
+      <w:r>
+        <w:rPr>
+          <w:color w:val="FFC000"/>
+          <w:lang w:val="en-US"/>
+        </w:rPr>
+        <w:t xml:space="preserve"> of a git repository? another doubt about MD is: can I be satisfied with some of the tools that convert docx to MD? Will that all be doable? It's so many articles. Can I do it in bulk? Will I merge more articles into one making converting one by one by hand better. How does it work with links but especially with images? All those doubts made me postpone decisions about converting things to MD, but that makes me burdened with formatting docx's making them look nice, which is not that useful if I am going to convert all of that to MD anyway. That last argument does not seem very strong to me. If I know that MD indexes well, that might already make some decisions to go for MD easier, when I decide e.g. about small documents.</w:t>
       </w:r>
     </w:p>
     <w:p>
@@ -6286,7 +6497,23 @@
           <w:color w:val="FFC000"/>
           <w:lang w:val="en-US"/>
         </w:rPr>
-        <w:t>I found out relative links to images work nicely in MD on github.</w:t>
+        <w:t xml:space="preserve">I found out relative links to images work nicely in MD on </w:t>
+      </w:r>
+      <w:proofErr w:type="spellStart"/>
+      <w:r>
+        <w:rPr>
+          <w:color w:val="FFC000"/>
+          <w:lang w:val="en-US"/>
+        </w:rPr>
+        <w:t>github</w:t>
+      </w:r>
+      <w:proofErr w:type="spellEnd"/>
+      <w:r>
+        <w:rPr>
+          <w:color w:val="FFC000"/>
+          <w:lang w:val="en-US"/>
+        </w:rPr>
+        <w:t>.</w:t>
       </w:r>
     </w:p>
     <w:p>
@@ -6606,7 +6833,23 @@
           <w:color w:val="FFC000"/>
           <w:lang w:val="en-US"/>
         </w:rPr>
-        <w:t>It would help me to know if MD really has those advantanges. Otherwise I would keep being confused about whether or not I should convert to MD.</w:t>
+        <w:t xml:space="preserve">It would help me to know if MD really has those </w:t>
+      </w:r>
+      <w:proofErr w:type="spellStart"/>
+      <w:r>
+        <w:rPr>
+          <w:color w:val="FFC000"/>
+          <w:lang w:val="en-US"/>
+        </w:rPr>
+        <w:t>advantanges</w:t>
+      </w:r>
+      <w:proofErr w:type="spellEnd"/>
+      <w:r>
+        <w:rPr>
+          <w:color w:val="FFC000"/>
+          <w:lang w:val="en-US"/>
+        </w:rPr>
+        <w:t>. Otherwise I would keep being confused about whether or not I should convert to MD.</w:t>
       </w:r>
     </w:p>
     <w:p>
@@ -6681,18 +6924,27 @@
           <w:lang w:val="en-US"/>
         </w:rPr>
       </w:pPr>
+      <w:proofErr w:type="spellStart"/>
       <w:r>
         <w:rPr>
           <w:color w:val="FFC000"/>
           <w:lang w:val="en-US"/>
         </w:rPr>
-        <w:t xml:space="preserve">Pandoc: I did not like it. It was expecting a user interface, but I got a command line interface. Also, the output from docx to MD is not </w:t>
-      </w:r>
+        <w:t>Pandoc</w:t>
+      </w:r>
+      <w:proofErr w:type="spellEnd"/>
       <w:r>
         <w:rPr>
           <w:color w:val="FFC000"/>
           <w:lang w:val="en-US"/>
         </w:rPr>
+        <w:t xml:space="preserve">: I did not like it. It was expecting a user interface, but I got a command line interface. Also, the output from docx to MD is not </w:t>
+      </w:r>
+      <w:r>
+        <w:rPr>
+          <w:color w:val="FFC000"/>
+          <w:lang w:val="en-US"/>
+        </w:rPr>
         <w:t>what I expected</w:t>
       </w:r>
       <w:r>
@@ -6700,13 +6952,29 @@
           <w:color w:val="FFC000"/>
           <w:lang w:val="en-US"/>
         </w:rPr>
-        <w:t>. I got quote markup &gt; for just indentation and a dashed bulleted list got the dashes escaped or something \-. The check list style for GitHub that's kind a sorta already MD format, got escaped it seemed.</w:t>
-      </w:r>
+        <w:t xml:space="preserve">. I got quote markup &gt; for just indentation and a dashed bulleted list got the dashes escaped or something \-. The check list style for GitHub that's kind a </w:t>
+      </w:r>
+      <w:proofErr w:type="spellStart"/>
       <w:r>
         <w:rPr>
           <w:color w:val="FFC000"/>
           <w:lang w:val="en-US"/>
         </w:rPr>
+        <w:t>sorta</w:t>
+      </w:r>
+      <w:proofErr w:type="spellEnd"/>
+      <w:r>
+        <w:rPr>
+          <w:color w:val="FFC000"/>
+          <w:lang w:val="en-US"/>
+        </w:rPr>
+        <w:t xml:space="preserve"> already MD format, got escaped it seemed.</w:t>
+      </w:r>
+      <w:r>
+        <w:rPr>
+          <w:color w:val="FFC000"/>
+          <w:lang w:val="en-US"/>
+        </w:rPr>
         <w:t xml:space="preserve"> </w:t>
       </w:r>
       <w:r>
@@ -6721,13 +6989,22 @@
           <w:color w:val="FFC000"/>
           <w:lang w:val="en-US"/>
         </w:rPr>
-        <w:t>So sorry, pandoc</w:t>
-      </w:r>
+        <w:t xml:space="preserve">So sorry, </w:t>
+      </w:r>
+      <w:proofErr w:type="spellStart"/>
       <w:r>
         <w:rPr>
           <w:color w:val="FFC000"/>
           <w:lang w:val="en-US"/>
         </w:rPr>
+        <w:t>pandoc</w:t>
+      </w:r>
+      <w:proofErr w:type="spellEnd"/>
+      <w:r>
+        <w:rPr>
+          <w:color w:val="FFC000"/>
+          <w:lang w:val="en-US"/>
+        </w:rPr>
         <w:t>.</w:t>
       </w:r>
       <w:r>
@@ -6789,7 +7066,23 @@
           <w:color w:val="FFC000"/>
           <w:lang w:val="en-US"/>
         </w:rPr>
-        <w:t>But I am going into reseach again, and that is not what I want to deeply into. I do not have the energy.</w:t>
+        <w:t xml:space="preserve">But I am going into </w:t>
+      </w:r>
+      <w:proofErr w:type="spellStart"/>
+      <w:r>
+        <w:rPr>
+          <w:color w:val="FFC000"/>
+          <w:lang w:val="en-US"/>
+        </w:rPr>
+        <w:t>reseach</w:t>
+      </w:r>
+      <w:proofErr w:type="spellEnd"/>
+      <w:r>
+        <w:rPr>
+          <w:color w:val="FFC000"/>
+          <w:lang w:val="en-US"/>
+        </w:rPr>
+        <w:t xml:space="preserve"> again, and that is not what I want to deeply into. I do not have the energy.</w:t>
       </w:r>
     </w:p>
     <w:p>
@@ -7076,7 +7369,21 @@
         <w:rPr>
           <w:lang w:val="en-US"/>
         </w:rPr>
-        <w:t>The work might be modularized. I am not attacted to how CSS3 is modularized, each piece of specs with a different state of being finished up. It seems messy. But I can employ the same organization to accept certain concepts are just more crystalized out than others, making it easier to share, even in an unfinished state, and stimulating keeping things separated and separately usable even when other parts are just really still messy.</w:t>
+        <w:t xml:space="preserve">The work might be modularized. I am not </w:t>
+      </w:r>
+      <w:proofErr w:type="spellStart"/>
+      <w:r>
+        <w:rPr>
+          <w:lang w:val="en-US"/>
+        </w:rPr>
+        <w:t>attacted</w:t>
+      </w:r>
+      <w:proofErr w:type="spellEnd"/>
+      <w:r>
+        <w:rPr>
+          <w:lang w:val="en-US"/>
+        </w:rPr>
+        <w:t xml:space="preserve"> to how CSS3 is modularized, each piece of specs with a different state of being finished up. It seems messy. But I can employ the same organization to accept certain concepts are just more crystalized out than others, making it easier to share, even in an unfinished state, and stimulating keeping things separated and separately usable even when other parts are just really still messy.</w:t>
       </w:r>
     </w:p>
     <w:p>
@@ -7093,7 +7400,21 @@
         <w:rPr>
           <w:lang w:val="en-US"/>
         </w:rPr>
-        <w:t>I seem to have had several goals fighting over eachother, in projects done long ago about this documentation:</w:t>
+        <w:t xml:space="preserve">I seem to have had several goals fighting over </w:t>
+      </w:r>
+      <w:proofErr w:type="spellStart"/>
+      <w:r>
+        <w:rPr>
+          <w:lang w:val="en-US"/>
+        </w:rPr>
+        <w:t>eachother</w:t>
+      </w:r>
+      <w:proofErr w:type="spellEnd"/>
+      <w:r>
+        <w:rPr>
+          <w:lang w:val="en-US"/>
+        </w:rPr>
+        <w:t>, in projects done long ago about this documentation:</w:t>
       </w:r>
     </w:p>
     <w:p>
@@ -7253,7 +7574,21 @@
         <w:rPr>
           <w:lang w:val="en-US"/>
         </w:rPr>
-        <w:t>I notice I talk a lot about implementation rather than notation. For instance: Does a dashed circle mean it is used as a class, enforced to be a class, static inside its container, how does it work in the system interfaces? What if it is just the notation that is a good idea, what if the implementation isn't. That might even make system interfaces' precise definition not important or maybe just subjected to diagrams drawn out to represent things from another language, like C#. C# getters and setters might be in a system interface notation. But setting an object reference's interface dynamically in runtime… may be too much of an implementation detail. I think it is a language definition / runtime implementation separation. In think the engineers at Microsoft might be right about developing language spec / runtime / framework / compiler quasi-independently. Maybe I can be inspired by that and make my language definition a litte simpler. I am subjected to the pitfall of wa</w:t>
+        <w:t xml:space="preserve">I notice I talk a lot about implementation rather than notation. For instance: Does a dashed circle mean it is used as a class, enforced to be a class, static inside its container, how does it work in the system interfaces? What if it is just the notation that is a good idea, what if the implementation isn't. That might even make system interfaces' precise definition not important or maybe just subjected to diagrams drawn out to represent things from another language, like C#. C# getters and setters might be in a system interface notation. But setting an object reference's interface dynamically in runtime… may be too much of an implementation detail. I think it is a language definition / runtime implementation separation. In think the engineers at Microsoft might be right about developing language spec / runtime / framework / compiler quasi-independently. Maybe I can be inspired by that and make my language definition a </w:t>
+      </w:r>
+      <w:proofErr w:type="spellStart"/>
+      <w:r>
+        <w:rPr>
+          <w:lang w:val="en-US"/>
+        </w:rPr>
+        <w:t>litte</w:t>
+      </w:r>
+      <w:proofErr w:type="spellEnd"/>
+      <w:r>
+        <w:rPr>
+          <w:lang w:val="en-US"/>
+        </w:rPr>
+        <w:t xml:space="preserve"> simpler. I am subjected to the pitfall of wa</w:t>
       </w:r>
       <w:r>
         <w:rPr>
@@ -8031,10 +8366,10 @@
           <w:lang w:val="en-US"/>
         </w:rPr>
       </w:pPr>
-      <w:bookmarkStart w:id="20" w:name="_Toc37540056"/>
-      <w:bookmarkStart w:id="21" w:name="_Toc37540055"/>
-      <w:bookmarkStart w:id="22" w:name="_Toc37540066"/>
-      <w:bookmarkStart w:id="23" w:name="_Hlk38207089"/>
+      <w:bookmarkStart w:id="20" w:name="_Hlk38207089"/>
+      <w:bookmarkStart w:id="21" w:name="_Toc37540056"/>
+      <w:bookmarkStart w:id="22" w:name="_Toc37540055"/>
+      <w:bookmarkStart w:id="23" w:name="_Toc37540066"/>
       <w:r>
         <w:rPr>
           <w:color w:val="B4C6E7"/>
@@ -9188,7 +9523,7 @@
         <w:t>Words like 'annoying' or 'constantly' trigger more easily. Stating something as definite, without 'maybe's seems a more subtle 'problem'.</w:t>
       </w:r>
     </w:p>
-    <w:bookmarkEnd w:id="23"/>
+    <w:bookmarkEnd w:id="20"/>
     <w:p>
       <w:pPr>
         <w:pStyle w:val="Heading3"/>
@@ -9458,7 +9793,23 @@
           <w:color w:val="BFBFBF" w:themeColor="background1" w:themeShade="BF"/>
           <w:lang w:val="en-US"/>
         </w:rPr>
-        <w:t>But I get kramps in my face.</w:t>
+        <w:t xml:space="preserve">But I get </w:t>
+      </w:r>
+      <w:proofErr w:type="spellStart"/>
+      <w:r>
+        <w:rPr>
+          <w:color w:val="BFBFBF" w:themeColor="background1" w:themeShade="BF"/>
+          <w:lang w:val="en-US"/>
+        </w:rPr>
+        <w:t>kramps</w:t>
+      </w:r>
+      <w:proofErr w:type="spellEnd"/>
+      <w:r>
+        <w:rPr>
+          <w:color w:val="BFBFBF" w:themeColor="background1" w:themeShade="BF"/>
+          <w:lang w:val="en-US"/>
+        </w:rPr>
+        <w:t xml:space="preserve"> in my face.</w:t>
       </w:r>
     </w:p>
     <w:p>
@@ -9721,7 +10072,23 @@
           <w:color w:val="BFBFBF" w:themeColor="background1" w:themeShade="BF"/>
           <w:lang w:val="en-US"/>
         </w:rPr>
-        <w:t>Limitation: I choose to not reorganize/resubdivide the sub projects. I choose to just change the wording.</w:t>
+        <w:t>Limitation: I choose to not reorganize/</w:t>
+      </w:r>
+      <w:proofErr w:type="spellStart"/>
+      <w:r>
+        <w:rPr>
+          <w:color w:val="BFBFBF" w:themeColor="background1" w:themeShade="BF"/>
+          <w:lang w:val="en-US"/>
+        </w:rPr>
+        <w:t>resubdivide</w:t>
+      </w:r>
+      <w:proofErr w:type="spellEnd"/>
+      <w:r>
+        <w:rPr>
+          <w:color w:val="BFBFBF" w:themeColor="background1" w:themeShade="BF"/>
+          <w:lang w:val="en-US"/>
+        </w:rPr>
+        <w:t xml:space="preserve"> the sub projects. I choose to just change the wording.</w:t>
       </w:r>
     </w:p>
     <w:p>
@@ -11214,7 +11581,23 @@
           <w:color w:val="BFBFBF" w:themeColor="background1" w:themeShade="BF"/>
           <w:lang w:val="en-US"/>
         </w:rPr>
-        <w:t>&gt; They use different templates, so this formatting and making consisntent, probably does not apply to those.</w:t>
+        <w:t xml:space="preserve">&gt; They use different templates, so this formatting and making </w:t>
+      </w:r>
+      <w:proofErr w:type="spellStart"/>
+      <w:r>
+        <w:rPr>
+          <w:color w:val="BFBFBF" w:themeColor="background1" w:themeShade="BF"/>
+          <w:lang w:val="en-US"/>
+        </w:rPr>
+        <w:t>consisntent</w:t>
+      </w:r>
+      <w:proofErr w:type="spellEnd"/>
+      <w:r>
+        <w:rPr>
+          <w:color w:val="BFBFBF" w:themeColor="background1" w:themeShade="BF"/>
+          <w:lang w:val="en-US"/>
+        </w:rPr>
+        <w:t>, probably does not apply to those.</w:t>
       </w:r>
     </w:p>
     <w:p>
@@ -11730,7 +12113,23 @@
           <w:color w:val="BFBFBF" w:themeColor="background1" w:themeShade="BF"/>
           <w:lang w:val="en-US"/>
         </w:rPr>
-        <w:t>Do I update that now? Or do I see that as replanning that should be done later? Don't know. It just looks inconsistent this way.</w:t>
+        <w:t xml:space="preserve">Do I update that now? Or do I see that as </w:t>
+      </w:r>
+      <w:proofErr w:type="spellStart"/>
+      <w:r>
+        <w:rPr>
+          <w:color w:val="BFBFBF" w:themeColor="background1" w:themeShade="BF"/>
+          <w:lang w:val="en-US"/>
+        </w:rPr>
+        <w:t>replanning</w:t>
+      </w:r>
+      <w:proofErr w:type="spellEnd"/>
+      <w:r>
+        <w:rPr>
+          <w:color w:val="BFBFBF" w:themeColor="background1" w:themeShade="BF"/>
+          <w:lang w:val="en-US"/>
+        </w:rPr>
+        <w:t xml:space="preserve"> that should be done later? Don't know. It just looks inconsistent this way.</w:t>
       </w:r>
     </w:p>
     <w:p>
@@ -12032,7 +12431,7 @@
         </w:rPr>
         <w:t>2020-04-09 Done Explore (Content) Search Options</w:t>
       </w:r>
-      <w:bookmarkEnd w:id="20"/>
+      <w:bookmarkEnd w:id="21"/>
     </w:p>
     <w:p>
       <w:pPr>
@@ -12259,7 +12658,23 @@
           <w:color w:val="BFBFBF" w:themeColor="background1" w:themeShade="BF"/>
           <w:lang w:val="en-US"/>
         </w:rPr>
-        <w:t>Exp: Windows 7 File Explorer. "D:\Source\JJs Software\Project Docs\Circle Language Spec Plan". Search "content:Joost".</w:t>
+        <w:t>Exp: Windows 7 File Explorer. "D:\Source\JJs Software\Project Docs\Circle Language Spec Plan". Search "</w:t>
+      </w:r>
+      <w:proofErr w:type="spellStart"/>
+      <w:r>
+        <w:rPr>
+          <w:color w:val="BFBFBF" w:themeColor="background1" w:themeShade="BF"/>
+          <w:lang w:val="en-US"/>
+        </w:rPr>
+        <w:t>content:Joost</w:t>
+      </w:r>
+      <w:proofErr w:type="spellEnd"/>
+      <w:r>
+        <w:rPr>
+          <w:color w:val="BFBFBF" w:themeColor="background1" w:themeShade="BF"/>
+          <w:lang w:val="en-US"/>
+        </w:rPr>
+        <w:t>".</w:t>
       </w:r>
     </w:p>
     <w:p>
@@ -12542,7 +12957,7 @@
         </w:rPr>
         <w:t>Circle Language Spec Planning Docs</w:t>
       </w:r>
-      <w:bookmarkEnd w:id="21"/>
+      <w:bookmarkEnd w:id="22"/>
     </w:p>
     <w:p>
       <w:pPr>
@@ -12636,7 +13051,39 @@
           <w:color w:val="BFBFBF"/>
           <w:lang w:val="en-US"/>
         </w:rPr>
-        <w:t>The 'Out-of-Scope' document os currently not just postponed items of the Circle Language Spec, but more than that: not even considered part of the Circle Language Spec proect at all anymore.</w:t>
+        <w:t xml:space="preserve">The 'Out-of-Scope' document </w:t>
+      </w:r>
+      <w:proofErr w:type="spellStart"/>
+      <w:r>
+        <w:rPr>
+          <w:color w:val="BFBFBF"/>
+          <w:lang w:val="en-US"/>
+        </w:rPr>
+        <w:t>os</w:t>
+      </w:r>
+      <w:proofErr w:type="spellEnd"/>
+      <w:r>
+        <w:rPr>
+          <w:color w:val="BFBFBF"/>
+          <w:lang w:val="en-US"/>
+        </w:rPr>
+        <w:t xml:space="preserve"> currently not just postponed items of the Circle Language Spec, but more than that: not even considered part of the Circle Language Spec </w:t>
+      </w:r>
+      <w:proofErr w:type="spellStart"/>
+      <w:r>
+        <w:rPr>
+          <w:color w:val="BFBFBF"/>
+          <w:lang w:val="en-US"/>
+        </w:rPr>
+        <w:t>proect</w:t>
+      </w:r>
+      <w:proofErr w:type="spellEnd"/>
+      <w:r>
+        <w:rPr>
+          <w:color w:val="BFBFBF"/>
+          <w:lang w:val="en-US"/>
+        </w:rPr>
+        <w:t xml:space="preserve"> at all anymore.</w:t>
       </w:r>
     </w:p>
     <w:p>
@@ -13916,7 +14363,7 @@
         </w:rPr>
         <w:t>2020-04-01 Done Circle Language Spec Planning Docs</w:t>
       </w:r>
-      <w:bookmarkEnd w:id="22"/>
+      <w:bookmarkEnd w:id="23"/>
     </w:p>
     <w:p>
       <w:pPr>
@@ -14408,7 +14855,23 @@
           <w:color w:val="BFBFBF"/>
           <w:lang w:val="en-US"/>
         </w:rPr>
-        <w:t>The reason for calling it that, is to make it clearer what the project entains, separating it better from the super-project with the name 'Circle Docs', so that there is a clear distinction that one is about programming and the other is about documentation.</w:t>
+        <w:t xml:space="preserve">The reason for calling it that, is to make it clearer what the project </w:t>
+      </w:r>
+      <w:proofErr w:type="spellStart"/>
+      <w:r>
+        <w:rPr>
+          <w:color w:val="BFBFBF"/>
+          <w:lang w:val="en-US"/>
+        </w:rPr>
+        <w:t>entains</w:t>
+      </w:r>
+      <w:proofErr w:type="spellEnd"/>
+      <w:r>
+        <w:rPr>
+          <w:color w:val="BFBFBF"/>
+          <w:lang w:val="en-US"/>
+        </w:rPr>
+        <w:t>, separating it better from the super-project with the name 'Circle Docs', so that there is a clear distinction that one is about programming and the other is about documentation.</w:t>
       </w:r>
     </w:p>
     <w:p>
@@ -14635,7 +15098,23 @@
           <w:color w:val="BFBFBF"/>
           <w:lang w:val="en-US"/>
         </w:rPr>
-        <w:t>Circle Language Design is also an option. 'Specification' may raise expectations about finishedness.</w:t>
+        <w:t xml:space="preserve">Circle Language Design is also an option. 'Specification' may raise expectations about </w:t>
+      </w:r>
+      <w:proofErr w:type="spellStart"/>
+      <w:r>
+        <w:rPr>
+          <w:color w:val="BFBFBF"/>
+          <w:lang w:val="en-US"/>
+        </w:rPr>
+        <w:t>finishedness</w:t>
+      </w:r>
+      <w:proofErr w:type="spellEnd"/>
+      <w:r>
+        <w:rPr>
+          <w:color w:val="BFBFBF"/>
+          <w:lang w:val="en-US"/>
+        </w:rPr>
+        <w:t>.</w:t>
       </w:r>
     </w:p>
     <w:p>
@@ -14692,7 +15171,23 @@
           <w:color w:val="BFBFBF"/>
           <w:lang w:val="en-US"/>
         </w:rPr>
-        <w:t>'Specification': suggests finishedness, but does it? CSS is all sorts unfinished modules.</w:t>
+        <w:t xml:space="preserve">'Specification': suggests </w:t>
+      </w:r>
+      <w:proofErr w:type="spellStart"/>
+      <w:r>
+        <w:rPr>
+          <w:color w:val="BFBFBF"/>
+          <w:lang w:val="en-US"/>
+        </w:rPr>
+        <w:t>finishedness</w:t>
+      </w:r>
+      <w:proofErr w:type="spellEnd"/>
+      <w:r>
+        <w:rPr>
+          <w:color w:val="BFBFBF"/>
+          <w:lang w:val="en-US"/>
+        </w:rPr>
+        <w:t>, but does it? CSS is all sorts unfinished modules.</w:t>
       </w:r>
     </w:p>
     <w:p>
@@ -15110,7 +15605,23 @@
           <w:color w:val="BFBFBF"/>
           <w:lang w:val="en-US"/>
         </w:rPr>
-        <w:t>Then it is basically just loose ideas, that might have been given a too prominent place. Maybe put it elsewhere, if it is just unhelpful for visual overview, perhaps. &gt; Some are more than that. I keep em this way.</w:t>
+        <w:t xml:space="preserve">Then it is basically just loose ideas, that might have been given a too prominent place. Maybe put it elsewhere, if it is just unhelpful for visual overview, perhaps. &gt; Some are more than that. I keep </w:t>
+      </w:r>
+      <w:proofErr w:type="spellStart"/>
+      <w:r>
+        <w:rPr>
+          <w:color w:val="BFBFBF"/>
+          <w:lang w:val="en-US"/>
+        </w:rPr>
+        <w:t>em</w:t>
+      </w:r>
+      <w:proofErr w:type="spellEnd"/>
+      <w:r>
+        <w:rPr>
+          <w:color w:val="BFBFBF"/>
+          <w:lang w:val="en-US"/>
+        </w:rPr>
+        <w:t xml:space="preserve"> this way.</w:t>
       </w:r>
     </w:p>
     <w:p>
@@ -15529,7 +16040,23 @@
           <w:color w:val="BFBFBF"/>
           <w:lang w:val="en-US"/>
         </w:rPr>
-        <w:t>That does not take away I want to split topics in these planning docs between language design one one end and programming at the other.</w:t>
+        <w:t xml:space="preserve">That does not take away I want to split topics in these planning docs between language design one </w:t>
+      </w:r>
+      <w:proofErr w:type="spellStart"/>
+      <w:r>
+        <w:rPr>
+          <w:color w:val="BFBFBF"/>
+          <w:lang w:val="en-US"/>
+        </w:rPr>
+        <w:t>one</w:t>
+      </w:r>
+      <w:proofErr w:type="spellEnd"/>
+      <w:r>
+        <w:rPr>
+          <w:color w:val="BFBFBF"/>
+          <w:lang w:val="en-US"/>
+        </w:rPr>
+        <w:t xml:space="preserve"> end and programming at the other.</w:t>
       </w:r>
     </w:p>
     <w:p>
@@ -15623,7 +16150,23 @@
           <w:color w:val="BFBFBF"/>
           <w:lang w:val="en-US"/>
         </w:rPr>
-        <w:t>Maybe I should just make 2 project folders eventually in the Project Docs repository: one for the new computer language and one for the rest, that are much like eachother, but one stripped down to computer language functional design topics, and the other in which to dump the rest: anything deemed out-of-scope of the entire new computer language topic. Those are different than topics out-of-scope because postponed, but still much to do with the new computer language. Maybe at first, even 'worse', I make 2 documents in each folder: One with topics that belong to the new computer language, and another document much like it, in which the rest is put, that I would want to leave out of it.</w:t>
+        <w:t xml:space="preserve">Maybe I should just make 2 project folders eventually in the Project Docs repository: one for the new computer language and one for the rest, that are much like </w:t>
+      </w:r>
+      <w:proofErr w:type="spellStart"/>
+      <w:r>
+        <w:rPr>
+          <w:color w:val="BFBFBF"/>
+          <w:lang w:val="en-US"/>
+        </w:rPr>
+        <w:t>eachother</w:t>
+      </w:r>
+      <w:proofErr w:type="spellEnd"/>
+      <w:r>
+        <w:rPr>
+          <w:color w:val="BFBFBF"/>
+          <w:lang w:val="en-US"/>
+        </w:rPr>
+        <w:t>, but one stripped down to computer language functional design topics, and the other in which to dump the rest: anything deemed out-of-scope of the entire new computer language topic. Those are different than topics out-of-scope because postponed, but still much to do with the new computer language. Maybe at first, even 'worse', I make 2 documents in each folder: One with topics that belong to the new computer language, and another document much like it, in which the rest is put, that I would want to leave out of it.</w:t>
       </w:r>
     </w:p>
     <w:p>
@@ -15686,7 +16229,23 @@
           <w:color w:val="BFBFBF"/>
           <w:lang w:val="en-US"/>
         </w:rPr>
-        <w:t>And lose the 'programming it out' part. And loose 'it is also a framework and an OS and any commonly used application'. It is actually quite hard for me to let go of that idea. I liked my playground back then. I wanted proof, that this could be used to realize software quicker, so one man can do what would have taken an army of programmers to do before. But I don't have that ambition anymore. Right now I just want to publically give away the programming language idea. I think I notice a lot of insecurities about people thinking it is a good idea or not. Maybe because I was trying to sell the idea, rather than just give it away? I get that I wanted a framework into which all of my ideas fit. I like some of the modularization of the concepts. But I do want to just cut away a few things. I think I am still trying to sell an idea, but then in a different way. I do not have the intention to sell it for cash, but I do want to not make it too ambitious, cover too much, so large in scope, that no one would pick it up anymore.</w:t>
+        <w:t xml:space="preserve">And lose the 'programming it out' part. And loose 'it is also a framework and an OS and any commonly used application'. It is actually quite hard for me to let go of that idea. I liked my playground back then. I wanted proof, that this could be used to realize software quicker, so one man can do what would have taken an army of programmers to do before. But I don't have that ambition anymore. Right now I just want to </w:t>
+      </w:r>
+      <w:proofErr w:type="spellStart"/>
+      <w:r>
+        <w:rPr>
+          <w:color w:val="BFBFBF"/>
+          <w:lang w:val="en-US"/>
+        </w:rPr>
+        <w:t>publically</w:t>
+      </w:r>
+      <w:proofErr w:type="spellEnd"/>
+      <w:r>
+        <w:rPr>
+          <w:color w:val="BFBFBF"/>
+          <w:lang w:val="en-US"/>
+        </w:rPr>
+        <w:t xml:space="preserve"> give away the programming language idea. I think I notice a lot of insecurities about people thinking it is a good idea or not. Maybe because I was trying to sell the idea, rather than just give it away? I get that I wanted a framework into which all of my ideas fit. I like some of the modularization of the concepts. But I do want to just cut away a few things. I think I am still trying to sell an idea, but then in a different way. I do not have the intention to sell it for cash, but I do want to not make it too ambitious, cover too much, so large in scope, that no one would pick it up anymore.</w:t>
       </w:r>
       <w:r>
         <w:rPr>
@@ -16172,7 +16731,23 @@
           <w:color w:val="BFBFBF"/>
           <w:lang w:val="en-US"/>
         </w:rPr>
-        <w:t xml:space="preserve"> the product. I have a canundrum. I cannot describe the product without making the product, because the description is the product.</w:t>
+        <w:t xml:space="preserve"> the product. I have a </w:t>
+      </w:r>
+      <w:proofErr w:type="spellStart"/>
+      <w:r>
+        <w:rPr>
+          <w:color w:val="BFBFBF"/>
+          <w:lang w:val="en-US"/>
+        </w:rPr>
+        <w:t>canundrum</w:t>
+      </w:r>
+      <w:proofErr w:type="spellEnd"/>
+      <w:r>
+        <w:rPr>
+          <w:color w:val="BFBFBF"/>
+          <w:lang w:val="en-US"/>
+        </w:rPr>
+        <w:t>. I cannot describe the product without making the product, because the description is the product.</w:t>
       </w:r>
     </w:p>
     <w:p>
@@ -16616,7 +17191,23 @@
           <w:color w:val="BFBFBF"/>
           <w:lang w:val="en-US"/>
         </w:rPr>
-        <w:t>* JMath 0.9 docs in Dutch</w:t>
+        <w:t xml:space="preserve">* </w:t>
+      </w:r>
+      <w:proofErr w:type="spellStart"/>
+      <w:r>
+        <w:rPr>
+          <w:color w:val="BFBFBF"/>
+          <w:lang w:val="en-US"/>
+        </w:rPr>
+        <w:t>JMath</w:t>
+      </w:r>
+      <w:proofErr w:type="spellEnd"/>
+      <w:r>
+        <w:rPr>
+          <w:color w:val="BFBFBF"/>
+          <w:lang w:val="en-US"/>
+        </w:rPr>
+        <w:t xml:space="preserve"> 0.9 docs in Dutch</w:t>
       </w:r>
     </w:p>
     <w:p>
@@ -16810,7 +17401,39 @@
           <w:color w:val="BFBFBF"/>
           <w:lang w:val="en-US"/>
         </w:rPr>
-        <w:t>The math as objects does have a link to how math can be made not intrinsic to the language, but an extension library, which can still be compiled to good old CPU instructions. That concept is interesting for the idea of the new computer langauge. But... none of this documentation is well worded to suppord that concept...</w:t>
+        <w:t xml:space="preserve">The math as objects does have a link to how math can be made not intrinsic to the language, but an extension library, which can still be compiled to good old CPU instructions. That concept is interesting for the idea of the new computer </w:t>
+      </w:r>
+      <w:proofErr w:type="spellStart"/>
+      <w:r>
+        <w:rPr>
+          <w:color w:val="BFBFBF"/>
+          <w:lang w:val="en-US"/>
+        </w:rPr>
+        <w:t>langauge</w:t>
+      </w:r>
+      <w:proofErr w:type="spellEnd"/>
+      <w:r>
+        <w:rPr>
+          <w:color w:val="BFBFBF"/>
+          <w:lang w:val="en-US"/>
+        </w:rPr>
+        <w:t xml:space="preserve">. But... none of this documentation is well worded to </w:t>
+      </w:r>
+      <w:proofErr w:type="spellStart"/>
+      <w:r>
+        <w:rPr>
+          <w:color w:val="BFBFBF"/>
+          <w:lang w:val="en-US"/>
+        </w:rPr>
+        <w:t>suppord</w:t>
+      </w:r>
+      <w:proofErr w:type="spellEnd"/>
+      <w:r>
+        <w:rPr>
+          <w:color w:val="BFBFBF"/>
+          <w:lang w:val="en-US"/>
+        </w:rPr>
+        <w:t xml:space="preserve"> that concept...</w:t>
       </w:r>
     </w:p>
     <w:p>
@@ -20441,6 +21064,7 @@
   <w:style w:type="character" w:default="1" w:styleId="DefaultParagraphFont">
     <w:name w:val="Default Paragraph Font"/>
     <w:uiPriority w:val="1"/>
+    <w:semiHidden/>
     <w:unhideWhenUsed/>
   </w:style>
   <w:style w:type="table" w:default="1" w:styleId="TableNormal">

</xml_diff>

<commit_message>
Circle Language Spec Plan: Reworded 'Commands Spec Project Summary', 'Organize Circle Language Ideas Project Summary' and first-phase rewording of 'Parameters Spec Plan'. All to try to use less definite and more open language with wiggle room in it.
</commit_message>
<xml_diff>
--- a/Circle Language Spec Plan/1. Current/2019-08 Circle Language Spec Revamp Notes.docx
+++ b/Circle Language Spec Plan/1. Current/2019-08 Circle Language Spec Revamp Notes.docx
@@ -4664,23 +4664,7 @@
           <w:color w:val="BFBFBF" w:themeColor="background1" w:themeShade="BF"/>
           <w:lang w:val="en-US"/>
         </w:rPr>
-        <w:t xml:space="preserve">: ISNSE = Internet as a Single Computer &gt; But why? Internet </w:t>
-      </w:r>
-      <w:proofErr w:type="spellStart"/>
-      <w:r>
-        <w:rPr>
-          <w:color w:val="BFBFBF" w:themeColor="background1" w:themeShade="BF"/>
-          <w:lang w:val="en-US"/>
-        </w:rPr>
-        <w:t>aS</w:t>
-      </w:r>
-      <w:proofErr w:type="spellEnd"/>
-      <w:r>
-        <w:rPr>
-          <w:color w:val="BFBFBF" w:themeColor="background1" w:themeShade="BF"/>
-          <w:lang w:val="en-US"/>
-        </w:rPr>
-        <w:t xml:space="preserve"> a[N] Single Entity?</w:t>
+        <w:t>: ISNSE = Internet as a Single Computer &gt; But why? Internet aS a[N] Single Entity?</w:t>
       </w:r>
     </w:p>
     <w:p>
@@ -4700,7 +4684,7 @@
           <w:color w:val="92D050"/>
           <w:lang w:val="en-US"/>
         </w:rPr>
-        <w:t>The aim is to use less definite, more open, language and to take out the personal 'I' form.</w:t>
+        <w:t>The aim is to use less definite, more open language and to take out the personal 'I' form.</w:t>
       </w:r>
       <w:r>
         <w:rPr>
@@ -4918,138 +4902,276 @@
           <w:color w:val="BFBFBF" w:themeColor="background1" w:themeShade="BF"/>
           <w:lang w:val="en-US"/>
         </w:rPr>
-        <w:t>2008-07 02    Assign</w:t>
+        <w:t>2008-07 02    Assignment Spec Project Summary.docx</w:t>
+      </w:r>
+    </w:p>
+    <w:p>
+      <w:pPr>
+        <w:pStyle w:val="ListParagraph"/>
+        <w:numPr>
+          <w:ilvl w:val="2"/>
+          <w:numId w:val="25"/>
+        </w:numPr>
+        <w:rPr>
+          <w:color w:val="BFBFBF" w:themeColor="background1" w:themeShade="BF"/>
+          <w:lang w:val="en-US"/>
+        </w:rPr>
+      </w:pPr>
+      <w:r>
+        <w:rPr>
+          <w:color w:val="BFBFBF" w:themeColor="background1" w:themeShade="BF"/>
+          <w:lang w:val="en-US"/>
+        </w:rPr>
+        <w:t>Adding maybe's and perhapses</w:t>
+      </w:r>
+      <w:r>
+        <w:rPr>
+          <w:color w:val="BFBFBF" w:themeColor="background1" w:themeShade="BF"/>
+          <w:lang w:val="en-US"/>
+        </w:rPr>
+        <w:t>.</w:t>
+      </w:r>
+    </w:p>
+    <w:p>
+      <w:pPr>
+        <w:pStyle w:val="ListParagraph"/>
+        <w:numPr>
+          <w:ilvl w:val="2"/>
+          <w:numId w:val="25"/>
+        </w:numPr>
+        <w:rPr>
+          <w:color w:val="BFBFBF" w:themeColor="background1" w:themeShade="BF"/>
+          <w:lang w:val="en-US"/>
+        </w:rPr>
+      </w:pPr>
+      <w:r>
+        <w:rPr>
+          <w:color w:val="BFBFBF" w:themeColor="background1" w:themeShade="BF"/>
+          <w:lang w:val="en-US"/>
+        </w:rPr>
+        <w:t>Second phase reformulating</w:t>
+      </w:r>
+      <w:r>
+        <w:rPr>
+          <w:color w:val="BFBFBF" w:themeColor="background1" w:themeShade="BF"/>
+          <w:lang w:val="en-US"/>
+        </w:rPr>
+        <w:t xml:space="preserve"> &gt; Did not change much, but did change a few things.</w:t>
+      </w:r>
+    </w:p>
+    <w:p>
+      <w:pPr>
+        <w:pStyle w:val="ListParagraph"/>
+        <w:numPr>
+          <w:ilvl w:val="2"/>
+          <w:numId w:val="25"/>
+        </w:numPr>
+        <w:rPr>
+          <w:color w:val="BFBFBF" w:themeColor="background1" w:themeShade="BF"/>
+          <w:lang w:val="en-US"/>
+        </w:rPr>
+      </w:pPr>
+      <w:r>
+        <w:rPr>
+          <w:color w:val="BFBFBF" w:themeColor="background1" w:themeShade="BF"/>
+          <w:lang w:val="en-US"/>
+        </w:rPr>
+        <w:t>The word 'you' seems overly used. Try to reformulate to object-centric grammar, instead of person-centric.</w:t>
+      </w:r>
+    </w:p>
+    <w:p>
+      <w:pPr>
+        <w:pStyle w:val="ListParagraph"/>
+        <w:numPr>
+          <w:ilvl w:val="2"/>
+          <w:numId w:val="25"/>
+        </w:numPr>
+        <w:rPr>
+          <w:color w:val="BFBFBF" w:themeColor="background1" w:themeShade="BF"/>
+          <w:lang w:val="en-US"/>
+        </w:rPr>
+      </w:pPr>
+      <w:r>
+        <w:rPr>
+          <w:color w:val="BFBFBF" w:themeColor="background1" w:themeShade="BF"/>
+          <w:lang w:val="en-US"/>
+        </w:rPr>
+        <w:t>Maybe r</w:t>
+      </w:r>
+      <w:r>
+        <w:rPr>
+          <w:color w:val="BFBFBF" w:themeColor="background1" w:themeShade="BF"/>
+          <w:lang w:val="en-US"/>
+        </w:rPr>
+        <w:t xml:space="preserve">ead one more time for possible small </w:t>
+      </w:r>
+      <w:r>
+        <w:rPr>
+          <w:color w:val="BFBFBF" w:themeColor="background1" w:themeShade="BF"/>
+          <w:lang w:val="en-US"/>
+        </w:rPr>
+        <w:t xml:space="preserve">typing </w:t>
+      </w:r>
+      <w:r>
+        <w:rPr>
+          <w:color w:val="BFBFBF" w:themeColor="background1" w:themeShade="BF"/>
+          <w:lang w:val="en-US"/>
+        </w:rPr>
+        <w:t>errors</w:t>
+      </w:r>
+      <w:r>
+        <w:rPr>
+          <w:color w:val="BFBFBF" w:themeColor="background1" w:themeShade="BF"/>
+          <w:lang w:val="en-US"/>
+        </w:rPr>
+        <w:t>.</w:t>
+      </w:r>
+    </w:p>
+    <w:p>
+      <w:pPr>
+        <w:pStyle w:val="ListParagraph"/>
+        <w:numPr>
+          <w:ilvl w:val="1"/>
+          <w:numId w:val="25"/>
+        </w:numPr>
+        <w:rPr>
+          <w:color w:val="BFBFBF" w:themeColor="background1" w:themeShade="BF"/>
+          <w:lang w:val="en-US"/>
+        </w:rPr>
+      </w:pPr>
+      <w:r>
+        <w:rPr>
+          <w:color w:val="BFBFBF" w:themeColor="background1" w:themeShade="BF"/>
+          <w:lang w:val="en-US"/>
+        </w:rPr>
+        <w:t>2008-08 00    Commands Spec Project Summary.docx</w:t>
+      </w:r>
+    </w:p>
+    <w:p>
+      <w:pPr>
+        <w:pStyle w:val="ListParagraph"/>
+        <w:numPr>
+          <w:ilvl w:val="1"/>
+          <w:numId w:val="25"/>
+        </w:numPr>
+        <w:rPr>
+          <w:lang w:val="en-US"/>
+        </w:rPr>
+      </w:pPr>
+      <w:r>
+        <w:rPr>
+          <w:lang w:val="en-US"/>
+        </w:rPr>
+        <w:t>2008-09 01    Organize Circle Language Ideas Project Summary.docx</w:t>
+      </w:r>
+    </w:p>
+    <w:p>
+      <w:pPr>
+        <w:pStyle w:val="ListParagraph"/>
+        <w:numPr>
+          <w:ilvl w:val="1"/>
+          <w:numId w:val="25"/>
+        </w:numPr>
+        <w:rPr>
+          <w:lang w:val="en-US"/>
+        </w:rPr>
+      </w:pPr>
+      <w:r>
+        <w:rPr>
+          <w:lang w:val="en-US"/>
+        </w:rPr>
+        <w:t>2008-09 02    Parameters Spec Plan.docx</w:t>
+      </w:r>
+    </w:p>
+    <w:p>
+      <w:pPr>
+        <w:pStyle w:val="ListParagraph"/>
+        <w:numPr>
+          <w:ilvl w:val="2"/>
+          <w:numId w:val="25"/>
+        </w:numPr>
+        <w:rPr>
+          <w:color w:val="BFBFBF" w:themeColor="background1" w:themeShade="BF"/>
+          <w:lang w:val="en-US"/>
+        </w:rPr>
+      </w:pPr>
+      <w:r>
+        <w:rPr>
+          <w:color w:val="BFBFBF" w:themeColor="background1" w:themeShade="BF"/>
+          <w:lang w:val="en-US"/>
+        </w:rPr>
+        <w:t xml:space="preserve">"Legacy" </w:t>
+      </w:r>
+      <w:r>
+        <w:rPr>
+          <w:color w:val="BFBFBF" w:themeColor="background1" w:themeShade="BF"/>
+          <w:lang w:val="en-US"/>
+        </w:rPr>
+        <w:sym w:font="Wingdings" w:char="F0E0"/>
+      </w:r>
+      <w:r>
+        <w:rPr>
+          <w:color w:val="BFBFBF" w:themeColor="background1" w:themeShade="BF"/>
+          <w:lang w:val="en-US"/>
+        </w:rPr>
+        <w:t xml:space="preserve"> </w:t>
+      </w:r>
+      <w:r>
+        <w:rPr>
+          <w:color w:val="BFBFBF" w:themeColor="background1" w:themeShade="BF"/>
+          <w:lang w:val="en-US"/>
+        </w:rPr>
+        <w:t>"Imported"</w:t>
+      </w:r>
+    </w:p>
+    <w:p>
+      <w:pPr>
+        <w:pStyle w:val="ListParagraph"/>
+        <w:numPr>
+          <w:ilvl w:val="2"/>
+          <w:numId w:val="25"/>
+        </w:numPr>
+        <w:rPr>
+          <w:lang w:val="en-US"/>
+        </w:rPr>
+      </w:pPr>
+      <w:r>
+        <w:rPr>
+          <w:lang w:val="en-US"/>
+        </w:rPr>
+        <w:t>Is it s</w:t>
+      </w:r>
+      <w:r>
+        <w:rPr>
+          <w:lang w:val="en-US"/>
+        </w:rPr>
+        <w:t>till q</w:t>
       </w:r>
       <w:bookmarkStart w:id="10" w:name="_GoBack"/>
       <w:bookmarkEnd w:id="10"/>
       <w:r>
         <w:rPr>
-          <w:color w:val="BFBFBF" w:themeColor="background1" w:themeShade="BF"/>
-          <w:lang w:val="en-US"/>
-        </w:rPr>
-        <w:t>ment Spec Project Summary.docx</w:t>
-      </w:r>
-    </w:p>
-    <w:p>
-      <w:pPr>
-        <w:pStyle w:val="ListParagraph"/>
-        <w:numPr>
-          <w:ilvl w:val="2"/>
-          <w:numId w:val="25"/>
-        </w:numPr>
-        <w:rPr>
-          <w:color w:val="BFBFBF" w:themeColor="background1" w:themeShade="BF"/>
-          <w:lang w:val="en-US"/>
-        </w:rPr>
-      </w:pPr>
-      <w:r>
-        <w:rPr>
-          <w:color w:val="BFBFBF" w:themeColor="background1" w:themeShade="BF"/>
-          <w:lang w:val="en-US"/>
-        </w:rPr>
-        <w:t>Adding maybe's and perhapses</w:t>
-      </w:r>
-      <w:r>
-        <w:rPr>
-          <w:color w:val="BFBFBF" w:themeColor="background1" w:themeShade="BF"/>
-          <w:lang w:val="en-US"/>
-        </w:rPr>
-        <w:t>.</w:t>
-      </w:r>
-    </w:p>
-    <w:p>
-      <w:pPr>
-        <w:pStyle w:val="ListParagraph"/>
-        <w:numPr>
-          <w:ilvl w:val="2"/>
-          <w:numId w:val="25"/>
-        </w:numPr>
-        <w:rPr>
-          <w:color w:val="BFBFBF" w:themeColor="background1" w:themeShade="BF"/>
-          <w:lang w:val="en-US"/>
-        </w:rPr>
-      </w:pPr>
-      <w:r>
-        <w:rPr>
-          <w:color w:val="BFBFBF" w:themeColor="background1" w:themeShade="BF"/>
-          <w:lang w:val="en-US"/>
-        </w:rPr>
-        <w:t>Second phase reformulating</w:t>
-      </w:r>
-      <w:r>
-        <w:rPr>
-          <w:color w:val="BFBFBF" w:themeColor="background1" w:themeShade="BF"/>
-          <w:lang w:val="en-US"/>
-        </w:rPr>
-        <w:t xml:space="preserve"> &gt; Did not change much, but did change a few things.</w:t>
-      </w:r>
-    </w:p>
-    <w:p>
-      <w:pPr>
-        <w:pStyle w:val="ListParagraph"/>
-        <w:numPr>
-          <w:ilvl w:val="2"/>
-          <w:numId w:val="25"/>
-        </w:numPr>
-        <w:rPr>
-          <w:color w:val="BFBFBF" w:themeColor="background1" w:themeShade="BF"/>
-          <w:lang w:val="en-US"/>
-        </w:rPr>
-      </w:pPr>
-      <w:r>
-        <w:rPr>
-          <w:color w:val="BFBFBF" w:themeColor="background1" w:themeShade="BF"/>
-          <w:lang w:val="en-US"/>
-        </w:rPr>
-        <w:t>The word 'you' seems overly used. Try to reformulate to object-centric grammar, instead of person-centric.</w:t>
-      </w:r>
-    </w:p>
-    <w:p>
-      <w:pPr>
-        <w:pStyle w:val="ListParagraph"/>
-        <w:numPr>
-          <w:ilvl w:val="2"/>
-          <w:numId w:val="25"/>
-        </w:numPr>
-        <w:rPr>
-          <w:color w:val="BFBFBF" w:themeColor="background1" w:themeShade="BF"/>
-          <w:lang w:val="en-US"/>
-        </w:rPr>
-      </w:pPr>
-      <w:r>
-        <w:rPr>
-          <w:color w:val="BFBFBF" w:themeColor="background1" w:themeShade="BF"/>
-          <w:lang w:val="en-US"/>
-        </w:rPr>
-        <w:t>Maybe r</w:t>
-      </w:r>
-      <w:r>
-        <w:rPr>
-          <w:color w:val="BFBFBF" w:themeColor="background1" w:themeShade="BF"/>
-          <w:lang w:val="en-US"/>
-        </w:rPr>
-        <w:t xml:space="preserve">ead one more time for possible small </w:t>
-      </w:r>
-      <w:r>
-        <w:rPr>
-          <w:color w:val="BFBFBF" w:themeColor="background1" w:themeShade="BF"/>
-          <w:lang w:val="en-US"/>
-        </w:rPr>
-        <w:t xml:space="preserve">typing </w:t>
-      </w:r>
-      <w:r>
-        <w:rPr>
-          <w:color w:val="BFBFBF" w:themeColor="background1" w:themeShade="BF"/>
-          <w:lang w:val="en-US"/>
-        </w:rPr>
-        <w:t>errors</w:t>
-      </w:r>
-      <w:r>
-        <w:rPr>
-          <w:color w:val="BFBFBF" w:themeColor="background1" w:themeShade="BF"/>
-          <w:lang w:val="en-US"/>
-        </w:rPr>
-        <w:t>.</w:t>
+          <w:lang w:val="en-US"/>
+        </w:rPr>
+        <w:t>uite harsh here and there</w:t>
+      </w:r>
+      <w:r>
+        <w:rPr>
+          <w:lang w:val="en-US"/>
+        </w:rPr>
+        <w:t>?</w:t>
+      </w:r>
+      <w:r>
+        <w:rPr>
+          <w:lang w:val="en-US"/>
+        </w:rPr>
+        <w:t xml:space="preserve"> Could be softened up even more</w:t>
+      </w:r>
+      <w:r>
+        <w:rPr>
+          <w:lang w:val="en-US"/>
+        </w:rPr>
+        <w:t>?</w:t>
       </w:r>
     </w:p>
     <w:p>
@@ -5819,21 +5941,7 @@
         <w:rPr>
           <w:lang w:val="en-US"/>
         </w:rPr>
-        <w:t xml:space="preserve">. A method contained by a </w:t>
-      </w:r>
-      <w:proofErr w:type="spellStart"/>
-      <w:r>
-        <w:rPr>
-          <w:lang w:val="en-US"/>
-        </w:rPr>
-        <w:t>a</w:t>
-      </w:r>
-      <w:proofErr w:type="spellEnd"/>
-      <w:r>
-        <w:rPr>
-          <w:lang w:val="en-US"/>
-        </w:rPr>
-        <w:t xml:space="preserve"> class can access all the other private members of that class. In my efforts to generalize and make things interchangeable, this 'had to be</w:t>
+        <w:t>. A method contained by a a class can access all the other private members of that class. In my efforts to generalize and make things interchangeable, this 'had to be</w:t>
       </w:r>
       <w:r>
         <w:rPr>
@@ -5968,21 +6076,7 @@
         <w:rPr>
           <w:lang w:val="en-US"/>
         </w:rPr>
-        <w:t xml:space="preserve">The idea that the diagram expression should be canonical and unambiguously express anything from any computer language, might not be a rule I want to uphold in the Circle Language Spec doc. For instance if C# has certain rules for scoping of implied accessibility rules of members, you might not want to express that in a diagram. It sort of would make no sense if the diagrams are applied like a helper tool in Visual Studio to visualize certain aspects of C# code, to have symbols that disambiguate something, that is not unambiguous according to C#. The concept of canonicalizing things, may have a better place in Circle Language Broader View docs, I mean to isolate from the Circle Language Spec. A reason for unambiguous expression may only become clear, if you look at those ideas about possible broader applications of this notation: specifically where in a diagram you just switch from one source language to the next, by navigating the symbols. (E.g.: Now the diagram expresses something with C# as the source, navigate onward and you may see some diagram expressing something that came from JavaScript… the rules change, maybe the diagram expression should be unambiguous.) I think it is good and keeps it simpler and ideas less stuck on </w:t>
-      </w:r>
-      <w:proofErr w:type="spellStart"/>
-      <w:r>
-        <w:rPr>
-          <w:lang w:val="en-US"/>
-        </w:rPr>
-        <w:t>eachother</w:t>
-      </w:r>
-      <w:proofErr w:type="spellEnd"/>
-      <w:r>
-        <w:rPr>
-          <w:lang w:val="en-US"/>
-        </w:rPr>
-        <w:t>, to speak in options for diagram expression. There is a general theme in the expression. It is not all wishy washy, but there is wiggle room for how to use it. Lots. I just want to share the idea, not impose how it should be used.</w:t>
+        <w:t>The idea that the diagram expression should be canonical and unambiguously express anything from any computer language, might not be a rule I want to uphold in the Circle Language Spec doc. For instance if C# has certain rules for scoping of implied accessibility rules of members, you might not want to express that in a diagram. It sort of would make no sense if the diagrams are applied like a helper tool in Visual Studio to visualize certain aspects of C# code, to have symbols that disambiguate something, that is not unambiguous according to C#. The concept of canonicalizing things, may have a better place in Circle Language Broader View docs, I mean to isolate from the Circle Language Spec. A reason for unambiguous expression may only become clear, if you look at those ideas about possible broader applications of this notation: specifically where in a diagram you just switch from one source language to the next, by navigating the symbols. (E.g.: Now the diagram expresses something with C# as the source, navigate onward and you may see some diagram expressing something that came from JavaScript… the rules change, maybe the diagram expression should be unambiguous.) I think it is good and keeps it simpler and ideas less stuck on eachother, to speak in options for diagram expression. There is a general theme in the expression. It is not all wishy washy, but there is wiggle room for how to use it. Lots. I just want to share the idea, not impose how it should be used.</w:t>
       </w:r>
     </w:p>
     <w:p>
@@ -6277,94 +6371,114 @@
           <w:color w:val="FFC000"/>
           <w:lang w:val="en-US"/>
         </w:rPr>
-        <w:t xml:space="preserve">I thought MD would be the way to go with this project compared to docx. But I have doubts if MD is the better way to go. I keep getting stressed out about those doubts. It makes my decisions on what to do with the documents (formatting) harder, because I just am so unsure about this. What I would like is to have a good MD editor. I just hope some of the difficulties editing MD compared to docx can be taken away by a good tool. Also: I think MD will be </w:t>
-      </w:r>
-      <w:proofErr w:type="spellStart"/>
-      <w:r>
+        <w:t>I thought MD would be the way to go with this project compared to docx. But I have doubts if MD is the better way to go. I keep getting stressed out about those doubts. It makes my decisions on what to do with the documents (formatting) harder, because I just am so unsure about this. What I would like is to have a good MD editor. I just hope some of the difficulties editing MD compared to docx can be taken away by a good tool. Also: I think MD will be vieweable and better indexeable on the internet, but I have not really thoroughly seen that confirmed. The main problems with MD editing I have is navigating headings and sections around and viewing the outcome of my formattings better as I type the MD in. The doubts about indexing: I know GitHub can show the MD in nice formatting, but will a lot of MD's actually be nicely navigatable? Will those MD's actually be indexed, or does that only count for e.g. the REAME.MD in the root dir of a git repository? another doubt about MD is: can I be satisfied with some of the tools that convert docx to MD? Will that all be doable? It's so many articles. Can I do it in bulk? Will I merge more articles into one making converting one by one by hand better. How does it work with links but especially with images? All those doubts made me postpone decisions about converting things to MD, but that makes me burdened with formatting docx's making them look nice, which is not that useful if I am going to convert all of that to MD anyway. That last argument does not seem very strong to me. If I know that MD indexes well, that might already make some decisions to go for MD easier, when I decide e.g. about small documents.</w:t>
+      </w:r>
+    </w:p>
+    <w:p>
+      <w:pPr>
+        <w:pStyle w:val="ListParagraph"/>
+        <w:numPr>
+          <w:ilvl w:val="0"/>
+          <w:numId w:val="25"/>
+        </w:numPr>
         <w:rPr>
           <w:color w:val="FFC000"/>
           <w:lang w:val="en-US"/>
         </w:rPr>
-        <w:t>vieweable</w:t>
-      </w:r>
-      <w:proofErr w:type="spellEnd"/>
+      </w:pPr>
       <w:r>
         <w:rPr>
           <w:color w:val="FFC000"/>
           <w:lang w:val="en-US"/>
         </w:rPr>
-        <w:t xml:space="preserve"> and better </w:t>
-      </w:r>
-      <w:proofErr w:type="spellStart"/>
-      <w:r>
+        <w:t>So with all those doubts, I want to explore MD options a little.</w:t>
+      </w:r>
+    </w:p>
+    <w:p>
+      <w:pPr>
+        <w:pStyle w:val="ListParagraph"/>
+        <w:numPr>
+          <w:ilvl w:val="0"/>
+          <w:numId w:val="25"/>
+        </w:numPr>
         <w:rPr>
           <w:color w:val="FFC000"/>
           <w:lang w:val="en-US"/>
         </w:rPr>
-        <w:t>indexeable</w:t>
-      </w:r>
-      <w:proofErr w:type="spellEnd"/>
+      </w:pPr>
       <w:r>
         <w:rPr>
           <w:color w:val="FFC000"/>
           <w:lang w:val="en-US"/>
         </w:rPr>
-        <w:t xml:space="preserve"> on the internet, but I have not really thoroughly seen that confirmed. The main problems with MD editing I have is navigating headings and sections around and viewing the outcome of my </w:t>
-      </w:r>
-      <w:proofErr w:type="spellStart"/>
-      <w:r>
+        <w:t>Main points:</w:t>
+      </w:r>
+    </w:p>
+    <w:p>
+      <w:pPr>
+        <w:pStyle w:val="ListParagraph"/>
+        <w:numPr>
+          <w:ilvl w:val="1"/>
+          <w:numId w:val="25"/>
+        </w:numPr>
         <w:rPr>
           <w:color w:val="FFC000"/>
           <w:lang w:val="en-US"/>
         </w:rPr>
-        <w:t>formattings</w:t>
-      </w:r>
-      <w:proofErr w:type="spellEnd"/>
+      </w:pPr>
       <w:r>
         <w:rPr>
           <w:color w:val="FFC000"/>
           <w:lang w:val="en-US"/>
         </w:rPr>
-        <w:t xml:space="preserve"> better as I type the MD in. The doubts about indexing: I know GitHub can show the MD in nice formatting, but will a lot of MD's actually be nicely </w:t>
-      </w:r>
-      <w:proofErr w:type="spellStart"/>
-      <w:r>
+        <w:t>MD editor</w:t>
+      </w:r>
+    </w:p>
+    <w:p>
+      <w:pPr>
+        <w:pStyle w:val="ListParagraph"/>
+        <w:numPr>
+          <w:ilvl w:val="1"/>
+          <w:numId w:val="25"/>
+        </w:numPr>
         <w:rPr>
           <w:color w:val="FFC000"/>
           <w:lang w:val="en-US"/>
         </w:rPr>
-        <w:t>navigatable</w:t>
-      </w:r>
-      <w:proofErr w:type="spellEnd"/>
+      </w:pPr>
       <w:r>
         <w:rPr>
           <w:color w:val="FFC000"/>
           <w:lang w:val="en-US"/>
         </w:rPr>
-        <w:t xml:space="preserve">? Will those MD's actually be indexed, or does that only count for e.g. the REAME.MD in the root </w:t>
-      </w:r>
-      <w:proofErr w:type="spellStart"/>
-      <w:r>
+        <w:t>Will MD show and index better on the internet?</w:t>
+      </w:r>
+    </w:p>
+    <w:p>
+      <w:pPr>
+        <w:pStyle w:val="ListParagraph"/>
+        <w:numPr>
+          <w:ilvl w:val="0"/>
+          <w:numId w:val="25"/>
+        </w:numPr>
         <w:rPr>
           <w:color w:val="FFC000"/>
           <w:lang w:val="en-US"/>
         </w:rPr>
-        <w:t>dir</w:t>
-      </w:r>
-      <w:proofErr w:type="spellEnd"/>
+      </w:pPr>
       <w:r>
         <w:rPr>
           <w:color w:val="FFC000"/>
           <w:lang w:val="en-US"/>
         </w:rPr>
-        <w:t xml:space="preserve"> of a git repository? another doubt about MD is: can I be satisfied with some of the tools that convert docx to MD? Will that all be doable? It's so many articles. Can I do it in bulk? Will I merge more articles into one making converting one by one by hand better. How does it work with links but especially with images? All those doubts made me postpone decisions about converting things to MD, but that makes me burdened with formatting docx's making them look nice, which is not that useful if I am going to convert all of that to MD anyway. That last argument does not seem very strong to me. If I know that MD indexes well, that might already make some decisions to go for MD easier, when I decide e.g. about small documents.</w:t>
-      </w:r>
-    </w:p>
-    <w:p>
-      <w:pPr>
-        <w:pStyle w:val="ListParagraph"/>
-        <w:numPr>
-          <w:ilvl w:val="0"/>
+        <w:t>Notes:</w:t>
+      </w:r>
+    </w:p>
+    <w:p>
+      <w:pPr>
+        <w:pStyle w:val="ListParagraph"/>
+        <w:numPr>
+          <w:ilvl w:val="1"/>
           <w:numId w:val="25"/>
         </w:numPr>
         <w:rPr>
@@ -6377,14 +6491,14 @@
           <w:color w:val="FFC000"/>
           <w:lang w:val="en-US"/>
         </w:rPr>
-        <w:t>So with all those doubts, I want to explore MD options a little.</w:t>
-      </w:r>
-    </w:p>
-    <w:p>
-      <w:pPr>
-        <w:pStyle w:val="ListParagraph"/>
-        <w:numPr>
-          <w:ilvl w:val="0"/>
+        <w:t>Trying to research this puts a strain on me.</w:t>
+      </w:r>
+    </w:p>
+    <w:p>
+      <w:pPr>
+        <w:pStyle w:val="ListParagraph"/>
+        <w:numPr>
+          <w:ilvl w:val="1"/>
           <w:numId w:val="25"/>
         </w:numPr>
         <w:rPr>
@@ -6397,123 +6511,7 @@
           <w:color w:val="FFC000"/>
           <w:lang w:val="en-US"/>
         </w:rPr>
-        <w:t>Main points:</w:t>
-      </w:r>
-    </w:p>
-    <w:p>
-      <w:pPr>
-        <w:pStyle w:val="ListParagraph"/>
-        <w:numPr>
-          <w:ilvl w:val="1"/>
-          <w:numId w:val="25"/>
-        </w:numPr>
-        <w:rPr>
-          <w:color w:val="FFC000"/>
-          <w:lang w:val="en-US"/>
-        </w:rPr>
-      </w:pPr>
-      <w:r>
-        <w:rPr>
-          <w:color w:val="FFC000"/>
-          <w:lang w:val="en-US"/>
-        </w:rPr>
-        <w:t>MD editor</w:t>
-      </w:r>
-    </w:p>
-    <w:p>
-      <w:pPr>
-        <w:pStyle w:val="ListParagraph"/>
-        <w:numPr>
-          <w:ilvl w:val="1"/>
-          <w:numId w:val="25"/>
-        </w:numPr>
-        <w:rPr>
-          <w:color w:val="FFC000"/>
-          <w:lang w:val="en-US"/>
-        </w:rPr>
-      </w:pPr>
-      <w:r>
-        <w:rPr>
-          <w:color w:val="FFC000"/>
-          <w:lang w:val="en-US"/>
-        </w:rPr>
-        <w:t>Will MD show and index better on the internet?</w:t>
-      </w:r>
-    </w:p>
-    <w:p>
-      <w:pPr>
-        <w:pStyle w:val="ListParagraph"/>
-        <w:numPr>
-          <w:ilvl w:val="0"/>
-          <w:numId w:val="25"/>
-        </w:numPr>
-        <w:rPr>
-          <w:color w:val="FFC000"/>
-          <w:lang w:val="en-US"/>
-        </w:rPr>
-      </w:pPr>
-      <w:r>
-        <w:rPr>
-          <w:color w:val="FFC000"/>
-          <w:lang w:val="en-US"/>
-        </w:rPr>
-        <w:t>Notes:</w:t>
-      </w:r>
-    </w:p>
-    <w:p>
-      <w:pPr>
-        <w:pStyle w:val="ListParagraph"/>
-        <w:numPr>
-          <w:ilvl w:val="1"/>
-          <w:numId w:val="25"/>
-        </w:numPr>
-        <w:rPr>
-          <w:color w:val="FFC000"/>
-          <w:lang w:val="en-US"/>
-        </w:rPr>
-      </w:pPr>
-      <w:r>
-        <w:rPr>
-          <w:color w:val="FFC000"/>
-          <w:lang w:val="en-US"/>
-        </w:rPr>
-        <w:t>Trying to research this puts a strain on me.</w:t>
-      </w:r>
-    </w:p>
-    <w:p>
-      <w:pPr>
-        <w:pStyle w:val="ListParagraph"/>
-        <w:numPr>
-          <w:ilvl w:val="1"/>
-          <w:numId w:val="25"/>
-        </w:numPr>
-        <w:rPr>
-          <w:color w:val="FFC000"/>
-          <w:lang w:val="en-US"/>
-        </w:rPr>
-      </w:pPr>
-      <w:r>
-        <w:rPr>
-          <w:color w:val="FFC000"/>
-          <w:lang w:val="en-US"/>
-        </w:rPr>
-        <w:t xml:space="preserve">I found out relative links to images work nicely in MD on </w:t>
-      </w:r>
-      <w:proofErr w:type="spellStart"/>
-      <w:r>
-        <w:rPr>
-          <w:color w:val="FFC000"/>
-          <w:lang w:val="en-US"/>
-        </w:rPr>
-        <w:t>github</w:t>
-      </w:r>
-      <w:proofErr w:type="spellEnd"/>
-      <w:r>
-        <w:rPr>
-          <w:color w:val="FFC000"/>
-          <w:lang w:val="en-US"/>
-        </w:rPr>
-        <w:t>.</w:t>
+        <w:t>I found out relative links to images work nicely in MD on github.</w:t>
       </w:r>
     </w:p>
     <w:p>
@@ -6833,23 +6831,67 @@
           <w:color w:val="FFC000"/>
           <w:lang w:val="en-US"/>
         </w:rPr>
-        <w:t xml:space="preserve">It would help me to know if MD really has those </w:t>
-      </w:r>
-      <w:proofErr w:type="spellStart"/>
-      <w:r>
+        <w:t>It would help me to know if MD really has those advantanges. Otherwise I would keep being confused about whether or not I should convert to MD.</w:t>
+      </w:r>
+    </w:p>
+    <w:p>
+      <w:pPr>
+        <w:pStyle w:val="ListParagraph"/>
+        <w:numPr>
+          <w:ilvl w:val="1"/>
+          <w:numId w:val="25"/>
+        </w:numPr>
         <w:rPr>
           <w:color w:val="FFC000"/>
           <w:lang w:val="en-US"/>
         </w:rPr>
-        <w:t>advantanges</w:t>
-      </w:r>
-      <w:proofErr w:type="spellEnd"/>
+      </w:pPr>
       <w:r>
         <w:rPr>
           <w:color w:val="FFC000"/>
           <w:lang w:val="en-US"/>
         </w:rPr>
-        <w:t>. Otherwise I would keep being confused about whether or not I should convert to MD.</w:t>
+        <w:t>But pragmatically: That was not what I was doing. It was formatting the docx's, what I was doing. But pragmatism is sometimes something I feel others have determined for me. Maybe knowing something for sure is more pragmatic for me, because the doubt causes me so much stress.</w:t>
+      </w:r>
+    </w:p>
+    <w:p>
+      <w:pPr>
+        <w:pStyle w:val="ListParagraph"/>
+        <w:numPr>
+          <w:ilvl w:val="0"/>
+          <w:numId w:val="25"/>
+        </w:numPr>
+        <w:rPr>
+          <w:color w:val="FFC000"/>
+          <w:lang w:val="en-US"/>
+        </w:rPr>
+      </w:pPr>
+      <w:r>
+        <w:rPr>
+          <w:color w:val="FFC000"/>
+          <w:lang w:val="en-US"/>
+        </w:rPr>
+        <w:t>Concession: Do both. First format the 4 remaining Summary's. Then research MD more.</w:t>
+      </w:r>
+    </w:p>
+    <w:p>
+      <w:pPr>
+        <w:pStyle w:val="ListParagraph"/>
+        <w:numPr>
+          <w:ilvl w:val="0"/>
+          <w:numId w:val="25"/>
+        </w:numPr>
+        <w:rPr>
+          <w:color w:val="FFC000"/>
+          <w:lang w:val="en-US"/>
+        </w:rPr>
+      </w:pPr>
+      <w:r>
+        <w:rPr>
+          <w:color w:val="FFC000"/>
+          <w:lang w:val="en-US"/>
+        </w:rPr>
+        <w:t>Conversion programs:</w:t>
       </w:r>
     </w:p>
     <w:p>
@@ -6869,47 +6911,70 @@
           <w:color w:val="FFC000"/>
           <w:lang w:val="en-US"/>
         </w:rPr>
-        <w:t>But pragmatically: That was not what I was doing. It was formatting the docx's, what I was doing. But pragmatism is sometimes something I feel others have determined for me. Maybe knowing something for sure is more pragmatic for me, because the doubt causes me so much stress.</w:t>
-      </w:r>
-    </w:p>
-    <w:p>
-      <w:pPr>
-        <w:pStyle w:val="ListParagraph"/>
-        <w:numPr>
-          <w:ilvl w:val="0"/>
-          <w:numId w:val="25"/>
-        </w:numPr>
+        <w:t xml:space="preserve">Pandoc: I did not like it. It was expecting a user interface, but I got a command line interface. Also, the output from docx to MD is not </w:t>
+      </w:r>
+      <w:r>
         <w:rPr>
           <w:color w:val="FFC000"/>
           <w:lang w:val="en-US"/>
         </w:rPr>
-      </w:pPr>
+        <w:t>what I expected</w:t>
+      </w:r>
       <w:r>
         <w:rPr>
           <w:color w:val="FFC000"/>
           <w:lang w:val="en-US"/>
         </w:rPr>
-        <w:t>Concession: Do both. First format the 4 remaining Summary's. Then research MD more.</w:t>
-      </w:r>
-    </w:p>
-    <w:p>
-      <w:pPr>
-        <w:pStyle w:val="ListParagraph"/>
-        <w:numPr>
-          <w:ilvl w:val="0"/>
-          <w:numId w:val="25"/>
-        </w:numPr>
+        <w:t>. I got quote markup &gt; for just indentation and a dashed bulleted list got the dashes escaped or something \-. The check list style for GitHub that's kind a sorta already MD format, got escaped it seemed.</w:t>
+      </w:r>
+      <w:r>
         <w:rPr>
           <w:color w:val="FFC000"/>
           <w:lang w:val="en-US"/>
         </w:rPr>
-      </w:pPr>
+        <w:t xml:space="preserve"> </w:t>
+      </w:r>
       <w:r>
         <w:rPr>
           <w:color w:val="FFC000"/>
           <w:lang w:val="en-US"/>
         </w:rPr>
-        <w:t>Conversion programs:</w:t>
+        <w:t xml:space="preserve">I get not everything is unambiguously translatable, but this was too far removed of what I would type in myself. </w:t>
+      </w:r>
+      <w:r>
+        <w:rPr>
+          <w:color w:val="FFC000"/>
+          <w:lang w:val="en-US"/>
+        </w:rPr>
+        <w:t>So sorry, pandoc</w:t>
+      </w:r>
+      <w:r>
+        <w:rPr>
+          <w:color w:val="FFC000"/>
+          <w:lang w:val="en-US"/>
+        </w:rPr>
+        <w:t>.</w:t>
+      </w:r>
+      <w:r>
+        <w:rPr>
+          <w:color w:val="FFC000"/>
+          <w:lang w:val="en-US"/>
+        </w:rPr>
+        <w:t xml:space="preserve"> </w:t>
+      </w:r>
+      <w:r>
+        <w:rPr>
+          <w:color w:val="FFC000"/>
+          <w:lang w:val="en-US"/>
+        </w:rPr>
+        <w:t>M</w:t>
+      </w:r>
+      <w:r>
+        <w:rPr>
+          <w:color w:val="FFC000"/>
+          <w:lang w:val="en-US"/>
+        </w:rPr>
+        <w:t>oving on.</w:t>
       </w:r>
     </w:p>
     <w:p>
@@ -6924,165 +6989,32 @@
           <w:lang w:val="en-US"/>
         </w:rPr>
       </w:pPr>
-      <w:proofErr w:type="spellStart"/>
       <w:r>
         <w:rPr>
           <w:color w:val="FFC000"/>
           <w:lang w:val="en-US"/>
         </w:rPr>
-        <w:t>Pandoc</w:t>
-      </w:r>
-      <w:proofErr w:type="spellEnd"/>
-      <w:r>
+        <w:t>I might as well just copy paste to a text document and then do it myself.</w:t>
+      </w:r>
+    </w:p>
+    <w:p>
+      <w:pPr>
+        <w:pStyle w:val="ListParagraph"/>
+        <w:numPr>
+          <w:ilvl w:val="1"/>
+          <w:numId w:val="25"/>
+        </w:numPr>
         <w:rPr>
           <w:color w:val="FFC000"/>
           <w:lang w:val="en-US"/>
         </w:rPr>
-        <w:t xml:space="preserve">: I did not like it. It was expecting a user interface, but I got a command line interface. Also, the output from docx to MD is not </w:t>
-      </w:r>
+      </w:pPr>
       <w:r>
         <w:rPr>
           <w:color w:val="FFC000"/>
           <w:lang w:val="en-US"/>
         </w:rPr>
-        <w:t>what I expected</w:t>
-      </w:r>
-      <w:r>
-        <w:rPr>
-          <w:color w:val="FFC000"/>
-          <w:lang w:val="en-US"/>
-        </w:rPr>
-        <w:t xml:space="preserve">. I got quote markup &gt; for just indentation and a dashed bulleted list got the dashes escaped or something \-. The check list style for GitHub that's kind a </w:t>
-      </w:r>
-      <w:proofErr w:type="spellStart"/>
-      <w:r>
-        <w:rPr>
-          <w:color w:val="FFC000"/>
-          <w:lang w:val="en-US"/>
-        </w:rPr>
-        <w:t>sorta</w:t>
-      </w:r>
-      <w:proofErr w:type="spellEnd"/>
-      <w:r>
-        <w:rPr>
-          <w:color w:val="FFC000"/>
-          <w:lang w:val="en-US"/>
-        </w:rPr>
-        <w:t xml:space="preserve"> already MD format, got escaped it seemed.</w:t>
-      </w:r>
-      <w:r>
-        <w:rPr>
-          <w:color w:val="FFC000"/>
-          <w:lang w:val="en-US"/>
-        </w:rPr>
-        <w:t xml:space="preserve"> </w:t>
-      </w:r>
-      <w:r>
-        <w:rPr>
-          <w:color w:val="FFC000"/>
-          <w:lang w:val="en-US"/>
-        </w:rPr>
-        <w:t xml:space="preserve">I get not everything is unambiguously translatable, but this was too far removed of what I would type in myself. </w:t>
-      </w:r>
-      <w:r>
-        <w:rPr>
-          <w:color w:val="FFC000"/>
-          <w:lang w:val="en-US"/>
-        </w:rPr>
-        <w:t xml:space="preserve">So sorry, </w:t>
-      </w:r>
-      <w:proofErr w:type="spellStart"/>
-      <w:r>
-        <w:rPr>
-          <w:color w:val="FFC000"/>
-          <w:lang w:val="en-US"/>
-        </w:rPr>
-        <w:t>pandoc</w:t>
-      </w:r>
-      <w:proofErr w:type="spellEnd"/>
-      <w:r>
-        <w:rPr>
-          <w:color w:val="FFC000"/>
-          <w:lang w:val="en-US"/>
-        </w:rPr>
-        <w:t>.</w:t>
-      </w:r>
-      <w:r>
-        <w:rPr>
-          <w:color w:val="FFC000"/>
-          <w:lang w:val="en-US"/>
-        </w:rPr>
-        <w:t xml:space="preserve"> </w:t>
-      </w:r>
-      <w:r>
-        <w:rPr>
-          <w:color w:val="FFC000"/>
-          <w:lang w:val="en-US"/>
-        </w:rPr>
-        <w:t>M</w:t>
-      </w:r>
-      <w:r>
-        <w:rPr>
-          <w:color w:val="FFC000"/>
-          <w:lang w:val="en-US"/>
-        </w:rPr>
-        <w:t>oving on.</w:t>
-      </w:r>
-    </w:p>
-    <w:p>
-      <w:pPr>
-        <w:pStyle w:val="ListParagraph"/>
-        <w:numPr>
-          <w:ilvl w:val="1"/>
-          <w:numId w:val="25"/>
-        </w:numPr>
-        <w:rPr>
-          <w:color w:val="FFC000"/>
-          <w:lang w:val="en-US"/>
-        </w:rPr>
-      </w:pPr>
-      <w:r>
-        <w:rPr>
-          <w:color w:val="FFC000"/>
-          <w:lang w:val="en-US"/>
-        </w:rPr>
-        <w:t>I might as well just copy paste to a text document and then do it myself.</w:t>
-      </w:r>
-    </w:p>
-    <w:p>
-      <w:pPr>
-        <w:pStyle w:val="ListParagraph"/>
-        <w:numPr>
-          <w:ilvl w:val="1"/>
-          <w:numId w:val="25"/>
-        </w:numPr>
-        <w:rPr>
-          <w:color w:val="FFC000"/>
-          <w:lang w:val="en-US"/>
-        </w:rPr>
-      </w:pPr>
-      <w:r>
-        <w:rPr>
-          <w:color w:val="FFC000"/>
-          <w:lang w:val="en-US"/>
-        </w:rPr>
-        <w:t xml:space="preserve">But I am going into </w:t>
-      </w:r>
-      <w:proofErr w:type="spellStart"/>
-      <w:r>
-        <w:rPr>
-          <w:color w:val="FFC000"/>
-          <w:lang w:val="en-US"/>
-        </w:rPr>
-        <w:t>reseach</w:t>
-      </w:r>
-      <w:proofErr w:type="spellEnd"/>
-      <w:r>
-        <w:rPr>
-          <w:color w:val="FFC000"/>
-          <w:lang w:val="en-US"/>
-        </w:rPr>
-        <w:t xml:space="preserve"> again, and that is not what I want to deeply into. I do not have the energy.</w:t>
+        <w:t>But I am going into reseach again, and that is not what I want to deeply into. I do not have the energy.</w:t>
       </w:r>
     </w:p>
     <w:p>
@@ -7369,21 +7301,7 @@
         <w:rPr>
           <w:lang w:val="en-US"/>
         </w:rPr>
-        <w:t xml:space="preserve">The work might be modularized. I am not </w:t>
-      </w:r>
-      <w:proofErr w:type="spellStart"/>
-      <w:r>
-        <w:rPr>
-          <w:lang w:val="en-US"/>
-        </w:rPr>
-        <w:t>attacted</w:t>
-      </w:r>
-      <w:proofErr w:type="spellEnd"/>
-      <w:r>
-        <w:rPr>
-          <w:lang w:val="en-US"/>
-        </w:rPr>
-        <w:t xml:space="preserve"> to how CSS3 is modularized, each piece of specs with a different state of being finished up. It seems messy. But I can employ the same organization to accept certain concepts are just more crystalized out than others, making it easier to share, even in an unfinished state, and stimulating keeping things separated and separately usable even when other parts are just really still messy.</w:t>
+        <w:t>The work might be modularized. I am not attacted to how CSS3 is modularized, each piece of specs with a different state of being finished up. It seems messy. But I can employ the same organization to accept certain concepts are just more crystalized out than others, making it easier to share, even in an unfinished state, and stimulating keeping things separated and separately usable even when other parts are just really still messy.</w:t>
       </w:r>
     </w:p>
     <w:p>
@@ -7400,21 +7318,7 @@
         <w:rPr>
           <w:lang w:val="en-US"/>
         </w:rPr>
-        <w:t xml:space="preserve">I seem to have had several goals fighting over </w:t>
-      </w:r>
-      <w:proofErr w:type="spellStart"/>
-      <w:r>
-        <w:rPr>
-          <w:lang w:val="en-US"/>
-        </w:rPr>
-        <w:t>eachother</w:t>
-      </w:r>
-      <w:proofErr w:type="spellEnd"/>
-      <w:r>
-        <w:rPr>
-          <w:lang w:val="en-US"/>
-        </w:rPr>
-        <w:t>, in projects done long ago about this documentation:</w:t>
+        <w:t>I seem to have had several goals fighting over eachother, in projects done long ago about this documentation:</w:t>
       </w:r>
     </w:p>
     <w:p>
@@ -7574,21 +7478,7 @@
         <w:rPr>
           <w:lang w:val="en-US"/>
         </w:rPr>
-        <w:t xml:space="preserve">I notice I talk a lot about implementation rather than notation. For instance: Does a dashed circle mean it is used as a class, enforced to be a class, static inside its container, how does it work in the system interfaces? What if it is just the notation that is a good idea, what if the implementation isn't. That might even make system interfaces' precise definition not important or maybe just subjected to diagrams drawn out to represent things from another language, like C#. C# getters and setters might be in a system interface notation. But setting an object reference's interface dynamically in runtime… may be too much of an implementation detail. I think it is a language definition / runtime implementation separation. In think the engineers at Microsoft might be right about developing language spec / runtime / framework / compiler quasi-independently. Maybe I can be inspired by that and make my language definition a </w:t>
-      </w:r>
-      <w:proofErr w:type="spellStart"/>
-      <w:r>
-        <w:rPr>
-          <w:lang w:val="en-US"/>
-        </w:rPr>
-        <w:t>litte</w:t>
-      </w:r>
-      <w:proofErr w:type="spellEnd"/>
-      <w:r>
-        <w:rPr>
-          <w:lang w:val="en-US"/>
-        </w:rPr>
-        <w:t xml:space="preserve"> simpler. I am subjected to the pitfall of wa</w:t>
+        <w:t>I notice I talk a lot about implementation rather than notation. For instance: Does a dashed circle mean it is used as a class, enforced to be a class, static inside its container, how does it work in the system interfaces? What if it is just the notation that is a good idea, what if the implementation isn't. That might even make system interfaces' precise definition not important or maybe just subjected to diagrams drawn out to represent things from another language, like C#. C# getters and setters might be in a system interface notation. But setting an object reference's interface dynamically in runtime… may be too much of an implementation detail. I think it is a language definition / runtime implementation separation. In think the engineers at Microsoft might be right about developing language spec / runtime / framework / compiler quasi-independently. Maybe I can be inspired by that and make my language definition a litte simpler. I am subjected to the pitfall of wa</w:t>
       </w:r>
       <w:r>
         <w:rPr>
@@ -9793,23 +9683,7 @@
           <w:color w:val="BFBFBF" w:themeColor="background1" w:themeShade="BF"/>
           <w:lang w:val="en-US"/>
         </w:rPr>
-        <w:t xml:space="preserve">But I get </w:t>
-      </w:r>
-      <w:proofErr w:type="spellStart"/>
-      <w:r>
-        <w:rPr>
-          <w:color w:val="BFBFBF" w:themeColor="background1" w:themeShade="BF"/>
-          <w:lang w:val="en-US"/>
-        </w:rPr>
-        <w:t>kramps</w:t>
-      </w:r>
-      <w:proofErr w:type="spellEnd"/>
-      <w:r>
-        <w:rPr>
-          <w:color w:val="BFBFBF" w:themeColor="background1" w:themeShade="BF"/>
-          <w:lang w:val="en-US"/>
-        </w:rPr>
-        <w:t xml:space="preserve"> in my face.</w:t>
+        <w:t>But I get kramps in my face.</w:t>
       </w:r>
     </w:p>
     <w:p>
@@ -10072,23 +9946,7 @@
           <w:color w:val="BFBFBF" w:themeColor="background1" w:themeShade="BF"/>
           <w:lang w:val="en-US"/>
         </w:rPr>
-        <w:t>Limitation: I choose to not reorganize/</w:t>
-      </w:r>
-      <w:proofErr w:type="spellStart"/>
-      <w:r>
-        <w:rPr>
-          <w:color w:val="BFBFBF" w:themeColor="background1" w:themeShade="BF"/>
-          <w:lang w:val="en-US"/>
-        </w:rPr>
-        <w:t>resubdivide</w:t>
-      </w:r>
-      <w:proofErr w:type="spellEnd"/>
-      <w:r>
-        <w:rPr>
-          <w:color w:val="BFBFBF" w:themeColor="background1" w:themeShade="BF"/>
-          <w:lang w:val="en-US"/>
-        </w:rPr>
-        <w:t xml:space="preserve"> the sub projects. I choose to just change the wording.</w:t>
+        <w:t>Limitation: I choose to not reorganize/resubdivide the sub projects. I choose to just change the wording.</w:t>
       </w:r>
     </w:p>
     <w:p>
@@ -11581,23 +11439,7 @@
           <w:color w:val="BFBFBF" w:themeColor="background1" w:themeShade="BF"/>
           <w:lang w:val="en-US"/>
         </w:rPr>
-        <w:t xml:space="preserve">&gt; They use different templates, so this formatting and making </w:t>
-      </w:r>
-      <w:proofErr w:type="spellStart"/>
-      <w:r>
-        <w:rPr>
-          <w:color w:val="BFBFBF" w:themeColor="background1" w:themeShade="BF"/>
-          <w:lang w:val="en-US"/>
-        </w:rPr>
-        <w:t>consisntent</w:t>
-      </w:r>
-      <w:proofErr w:type="spellEnd"/>
-      <w:r>
-        <w:rPr>
-          <w:color w:val="BFBFBF" w:themeColor="background1" w:themeShade="BF"/>
-          <w:lang w:val="en-US"/>
-        </w:rPr>
-        <w:t>, probably does not apply to those.</w:t>
+        <w:t>&gt; They use different templates, so this formatting and making consisntent, probably does not apply to those.</w:t>
       </w:r>
     </w:p>
     <w:p>
@@ -12113,23 +11955,7 @@
           <w:color w:val="BFBFBF" w:themeColor="background1" w:themeShade="BF"/>
           <w:lang w:val="en-US"/>
         </w:rPr>
-        <w:t xml:space="preserve">Do I update that now? Or do I see that as </w:t>
-      </w:r>
-      <w:proofErr w:type="spellStart"/>
-      <w:r>
-        <w:rPr>
-          <w:color w:val="BFBFBF" w:themeColor="background1" w:themeShade="BF"/>
-          <w:lang w:val="en-US"/>
-        </w:rPr>
-        <w:t>replanning</w:t>
-      </w:r>
-      <w:proofErr w:type="spellEnd"/>
-      <w:r>
-        <w:rPr>
-          <w:color w:val="BFBFBF" w:themeColor="background1" w:themeShade="BF"/>
-          <w:lang w:val="en-US"/>
-        </w:rPr>
-        <w:t xml:space="preserve"> that should be done later? Don't know. It just looks inconsistent this way.</w:t>
+        <w:t>Do I update that now? Or do I see that as replanning that should be done later? Don't know. It just looks inconsistent this way.</w:t>
       </w:r>
     </w:p>
     <w:p>
@@ -12658,23 +12484,7 @@
           <w:color w:val="BFBFBF" w:themeColor="background1" w:themeShade="BF"/>
           <w:lang w:val="en-US"/>
         </w:rPr>
-        <w:t>Exp: Windows 7 File Explorer. "D:\Source\JJs Software\Project Docs\Circle Language Spec Plan". Search "</w:t>
-      </w:r>
-      <w:proofErr w:type="spellStart"/>
-      <w:r>
-        <w:rPr>
-          <w:color w:val="BFBFBF" w:themeColor="background1" w:themeShade="BF"/>
-          <w:lang w:val="en-US"/>
-        </w:rPr>
-        <w:t>content:Joost</w:t>
-      </w:r>
-      <w:proofErr w:type="spellEnd"/>
-      <w:r>
-        <w:rPr>
-          <w:color w:val="BFBFBF" w:themeColor="background1" w:themeShade="BF"/>
-          <w:lang w:val="en-US"/>
-        </w:rPr>
-        <w:t>".</w:t>
+        <w:t>Exp: Windows 7 File Explorer. "D:\Source\JJs Software\Project Docs\Circle Language Spec Plan". Search "content:Joost".</w:t>
       </w:r>
     </w:p>
     <w:p>
@@ -13051,39 +12861,7 @@
           <w:color w:val="BFBFBF"/>
           <w:lang w:val="en-US"/>
         </w:rPr>
-        <w:t xml:space="preserve">The 'Out-of-Scope' document </w:t>
-      </w:r>
-      <w:proofErr w:type="spellStart"/>
-      <w:r>
-        <w:rPr>
-          <w:color w:val="BFBFBF"/>
-          <w:lang w:val="en-US"/>
-        </w:rPr>
-        <w:t>os</w:t>
-      </w:r>
-      <w:proofErr w:type="spellEnd"/>
-      <w:r>
-        <w:rPr>
-          <w:color w:val="BFBFBF"/>
-          <w:lang w:val="en-US"/>
-        </w:rPr>
-        <w:t xml:space="preserve"> currently not just postponed items of the Circle Language Spec, but more than that: not even considered part of the Circle Language Spec </w:t>
-      </w:r>
-      <w:proofErr w:type="spellStart"/>
-      <w:r>
-        <w:rPr>
-          <w:color w:val="BFBFBF"/>
-          <w:lang w:val="en-US"/>
-        </w:rPr>
-        <w:t>proect</w:t>
-      </w:r>
-      <w:proofErr w:type="spellEnd"/>
-      <w:r>
-        <w:rPr>
-          <w:color w:val="BFBFBF"/>
-          <w:lang w:val="en-US"/>
-        </w:rPr>
-        <w:t xml:space="preserve"> at all anymore.</w:t>
+        <w:t>The 'Out-of-Scope' document os currently not just postponed items of the Circle Language Spec, but more than that: not even considered part of the Circle Language Spec proect at all anymore.</w:t>
       </w:r>
     </w:p>
     <w:p>
@@ -14855,23 +14633,7 @@
           <w:color w:val="BFBFBF"/>
           <w:lang w:val="en-US"/>
         </w:rPr>
-        <w:t xml:space="preserve">The reason for calling it that, is to make it clearer what the project </w:t>
-      </w:r>
-      <w:proofErr w:type="spellStart"/>
-      <w:r>
-        <w:rPr>
-          <w:color w:val="BFBFBF"/>
-          <w:lang w:val="en-US"/>
-        </w:rPr>
-        <w:t>entains</w:t>
-      </w:r>
-      <w:proofErr w:type="spellEnd"/>
-      <w:r>
-        <w:rPr>
-          <w:color w:val="BFBFBF"/>
-          <w:lang w:val="en-US"/>
-        </w:rPr>
-        <w:t>, separating it better from the super-project with the name 'Circle Docs', so that there is a clear distinction that one is about programming and the other is about documentation.</w:t>
+        <w:t>The reason for calling it that, is to make it clearer what the project entains, separating it better from the super-project with the name 'Circle Docs', so that there is a clear distinction that one is about programming and the other is about documentation.</w:t>
       </w:r>
     </w:p>
     <w:p>
@@ -15098,23 +14860,7 @@
           <w:color w:val="BFBFBF"/>
           <w:lang w:val="en-US"/>
         </w:rPr>
-        <w:t xml:space="preserve">Circle Language Design is also an option. 'Specification' may raise expectations about </w:t>
-      </w:r>
-      <w:proofErr w:type="spellStart"/>
-      <w:r>
-        <w:rPr>
-          <w:color w:val="BFBFBF"/>
-          <w:lang w:val="en-US"/>
-        </w:rPr>
-        <w:t>finishedness</w:t>
-      </w:r>
-      <w:proofErr w:type="spellEnd"/>
-      <w:r>
-        <w:rPr>
-          <w:color w:val="BFBFBF"/>
-          <w:lang w:val="en-US"/>
-        </w:rPr>
-        <w:t>.</w:t>
+        <w:t>Circle Language Design is also an option. 'Specification' may raise expectations about finishedness.</w:t>
       </w:r>
     </w:p>
     <w:p>
@@ -15171,23 +14917,7 @@
           <w:color w:val="BFBFBF"/>
           <w:lang w:val="en-US"/>
         </w:rPr>
-        <w:t xml:space="preserve">'Specification': suggests </w:t>
-      </w:r>
-      <w:proofErr w:type="spellStart"/>
-      <w:r>
-        <w:rPr>
-          <w:color w:val="BFBFBF"/>
-          <w:lang w:val="en-US"/>
-        </w:rPr>
-        <w:t>finishedness</w:t>
-      </w:r>
-      <w:proofErr w:type="spellEnd"/>
-      <w:r>
-        <w:rPr>
-          <w:color w:val="BFBFBF"/>
-          <w:lang w:val="en-US"/>
-        </w:rPr>
-        <w:t>, but does it? CSS is all sorts unfinished modules.</w:t>
+        <w:t>'Specification': suggests finishedness, but does it? CSS is all sorts unfinished modules.</w:t>
       </w:r>
     </w:p>
     <w:p>
@@ -15605,23 +15335,7 @@
           <w:color w:val="BFBFBF"/>
           <w:lang w:val="en-US"/>
         </w:rPr>
-        <w:t xml:space="preserve">Then it is basically just loose ideas, that might have been given a too prominent place. Maybe put it elsewhere, if it is just unhelpful for visual overview, perhaps. &gt; Some are more than that. I keep </w:t>
-      </w:r>
-      <w:proofErr w:type="spellStart"/>
-      <w:r>
-        <w:rPr>
-          <w:color w:val="BFBFBF"/>
-          <w:lang w:val="en-US"/>
-        </w:rPr>
-        <w:t>em</w:t>
-      </w:r>
-      <w:proofErr w:type="spellEnd"/>
-      <w:r>
-        <w:rPr>
-          <w:color w:val="BFBFBF"/>
-          <w:lang w:val="en-US"/>
-        </w:rPr>
-        <w:t xml:space="preserve"> this way.</w:t>
+        <w:t>Then it is basically just loose ideas, that might have been given a too prominent place. Maybe put it elsewhere, if it is just unhelpful for visual overview, perhaps. &gt; Some are more than that. I keep em this way.</w:t>
       </w:r>
     </w:p>
     <w:p>
@@ -16040,23 +15754,7 @@
           <w:color w:val="BFBFBF"/>
           <w:lang w:val="en-US"/>
         </w:rPr>
-        <w:t xml:space="preserve">That does not take away I want to split topics in these planning docs between language design one </w:t>
-      </w:r>
-      <w:proofErr w:type="spellStart"/>
-      <w:r>
-        <w:rPr>
-          <w:color w:val="BFBFBF"/>
-          <w:lang w:val="en-US"/>
-        </w:rPr>
-        <w:t>one</w:t>
-      </w:r>
-      <w:proofErr w:type="spellEnd"/>
-      <w:r>
-        <w:rPr>
-          <w:color w:val="BFBFBF"/>
-          <w:lang w:val="en-US"/>
-        </w:rPr>
-        <w:t xml:space="preserve"> end and programming at the other.</w:t>
+        <w:t>That does not take away I want to split topics in these planning docs between language design one one end and programming at the other.</w:t>
       </w:r>
     </w:p>
     <w:p>
@@ -16150,23 +15848,7 @@
           <w:color w:val="BFBFBF"/>
           <w:lang w:val="en-US"/>
         </w:rPr>
-        <w:t xml:space="preserve">Maybe I should just make 2 project folders eventually in the Project Docs repository: one for the new computer language and one for the rest, that are much like </w:t>
-      </w:r>
-      <w:proofErr w:type="spellStart"/>
-      <w:r>
-        <w:rPr>
-          <w:color w:val="BFBFBF"/>
-          <w:lang w:val="en-US"/>
-        </w:rPr>
-        <w:t>eachother</w:t>
-      </w:r>
-      <w:proofErr w:type="spellEnd"/>
-      <w:r>
-        <w:rPr>
-          <w:color w:val="BFBFBF"/>
-          <w:lang w:val="en-US"/>
-        </w:rPr>
-        <w:t>, but one stripped down to computer language functional design topics, and the other in which to dump the rest: anything deemed out-of-scope of the entire new computer language topic. Those are different than topics out-of-scope because postponed, but still much to do with the new computer language. Maybe at first, even 'worse', I make 2 documents in each folder: One with topics that belong to the new computer language, and another document much like it, in which the rest is put, that I would want to leave out of it.</w:t>
+        <w:t>Maybe I should just make 2 project folders eventually in the Project Docs repository: one for the new computer language and one for the rest, that are much like eachother, but one stripped down to computer language functional design topics, and the other in which to dump the rest: anything deemed out-of-scope of the entire new computer language topic. Those are different than topics out-of-scope because postponed, but still much to do with the new computer language. Maybe at first, even 'worse', I make 2 documents in each folder: One with topics that belong to the new computer language, and another document much like it, in which the rest is put, that I would want to leave out of it.</w:t>
       </w:r>
     </w:p>
     <w:p>
@@ -16229,23 +15911,7 @@
           <w:color w:val="BFBFBF"/>
           <w:lang w:val="en-US"/>
         </w:rPr>
-        <w:t xml:space="preserve">And lose the 'programming it out' part. And loose 'it is also a framework and an OS and any commonly used application'. It is actually quite hard for me to let go of that idea. I liked my playground back then. I wanted proof, that this could be used to realize software quicker, so one man can do what would have taken an army of programmers to do before. But I don't have that ambition anymore. Right now I just want to </w:t>
-      </w:r>
-      <w:proofErr w:type="spellStart"/>
-      <w:r>
-        <w:rPr>
-          <w:color w:val="BFBFBF"/>
-          <w:lang w:val="en-US"/>
-        </w:rPr>
-        <w:t>publically</w:t>
-      </w:r>
-      <w:proofErr w:type="spellEnd"/>
-      <w:r>
-        <w:rPr>
-          <w:color w:val="BFBFBF"/>
-          <w:lang w:val="en-US"/>
-        </w:rPr>
-        <w:t xml:space="preserve"> give away the programming language idea. I think I notice a lot of insecurities about people thinking it is a good idea or not. Maybe because I was trying to sell the idea, rather than just give it away? I get that I wanted a framework into which all of my ideas fit. I like some of the modularization of the concepts. But I do want to just cut away a few things. I think I am still trying to sell an idea, but then in a different way. I do not have the intention to sell it for cash, but I do want to not make it too ambitious, cover too much, so large in scope, that no one would pick it up anymore.</w:t>
+        <w:t>And lose the 'programming it out' part. And loose 'it is also a framework and an OS and any commonly used application'. It is actually quite hard for me to let go of that idea. I liked my playground back then. I wanted proof, that this could be used to realize software quicker, so one man can do what would have taken an army of programmers to do before. But I don't have that ambition anymore. Right now I just want to publically give away the programming language idea. I think I notice a lot of insecurities about people thinking it is a good idea or not. Maybe because I was trying to sell the idea, rather than just give it away? I get that I wanted a framework into which all of my ideas fit. I like some of the modularization of the concepts. But I do want to just cut away a few things. I think I am still trying to sell an idea, but then in a different way. I do not have the intention to sell it for cash, but I do want to not make it too ambitious, cover too much, so large in scope, that no one would pick it up anymore.</w:t>
       </w:r>
       <w:r>
         <w:rPr>
@@ -16731,23 +16397,7 @@
           <w:color w:val="BFBFBF"/>
           <w:lang w:val="en-US"/>
         </w:rPr>
-        <w:t xml:space="preserve"> the product. I have a </w:t>
-      </w:r>
-      <w:proofErr w:type="spellStart"/>
-      <w:r>
-        <w:rPr>
-          <w:color w:val="BFBFBF"/>
-          <w:lang w:val="en-US"/>
-        </w:rPr>
-        <w:t>canundrum</w:t>
-      </w:r>
-      <w:proofErr w:type="spellEnd"/>
-      <w:r>
-        <w:rPr>
-          <w:color w:val="BFBFBF"/>
-          <w:lang w:val="en-US"/>
-        </w:rPr>
-        <w:t>. I cannot describe the product without making the product, because the description is the product.</w:t>
+        <w:t xml:space="preserve"> the product. I have a canundrum. I cannot describe the product without making the product, because the description is the product.</w:t>
       </w:r>
     </w:p>
     <w:p>
@@ -17191,23 +16841,7 @@
           <w:color w:val="BFBFBF"/>
           <w:lang w:val="en-US"/>
         </w:rPr>
-        <w:t xml:space="preserve">* </w:t>
-      </w:r>
-      <w:proofErr w:type="spellStart"/>
-      <w:r>
-        <w:rPr>
-          <w:color w:val="BFBFBF"/>
-          <w:lang w:val="en-US"/>
-        </w:rPr>
-        <w:t>JMath</w:t>
-      </w:r>
-      <w:proofErr w:type="spellEnd"/>
-      <w:r>
-        <w:rPr>
-          <w:color w:val="BFBFBF"/>
-          <w:lang w:val="en-US"/>
-        </w:rPr>
-        <w:t xml:space="preserve"> 0.9 docs in Dutch</w:t>
+        <w:t>* JMath 0.9 docs in Dutch</w:t>
       </w:r>
     </w:p>
     <w:p>
@@ -17401,39 +17035,7 @@
           <w:color w:val="BFBFBF"/>
           <w:lang w:val="en-US"/>
         </w:rPr>
-        <w:t xml:space="preserve">The math as objects does have a link to how math can be made not intrinsic to the language, but an extension library, which can still be compiled to good old CPU instructions. That concept is interesting for the idea of the new computer </w:t>
-      </w:r>
-      <w:proofErr w:type="spellStart"/>
-      <w:r>
-        <w:rPr>
-          <w:color w:val="BFBFBF"/>
-          <w:lang w:val="en-US"/>
-        </w:rPr>
-        <w:t>langauge</w:t>
-      </w:r>
-      <w:proofErr w:type="spellEnd"/>
-      <w:r>
-        <w:rPr>
-          <w:color w:val="BFBFBF"/>
-          <w:lang w:val="en-US"/>
-        </w:rPr>
-        <w:t xml:space="preserve">. But... none of this documentation is well worded to </w:t>
-      </w:r>
-      <w:proofErr w:type="spellStart"/>
-      <w:r>
-        <w:rPr>
-          <w:color w:val="BFBFBF"/>
-          <w:lang w:val="en-US"/>
-        </w:rPr>
-        <w:t>suppord</w:t>
-      </w:r>
-      <w:proofErr w:type="spellEnd"/>
-      <w:r>
-        <w:rPr>
-          <w:color w:val="BFBFBF"/>
-          <w:lang w:val="en-US"/>
-        </w:rPr>
-        <w:t xml:space="preserve"> that concept...</w:t>
+        <w:t>The math as objects does have a link to how math can be made not intrinsic to the language, but an extension library, which can still be compiled to good old CPU instructions. That concept is interesting for the idea of the new computer langauge. But... none of this documentation is well worded to suppord that concept...</w:t>
       </w:r>
     </w:p>
     <w:p>

</xml_diff>

<commit_message>
Circle Language Spec Plan: Mostly mark out of scope things in red in some sub project planning docs.
</commit_message>
<xml_diff>
--- a/Circle Language Spec Plan/1. Current/2019-08 Circle Language Spec Revamp Notes.docx
+++ b/Circle Language Spec Plan/1. Current/2019-08 Circle Language Spec Revamp Notes.docx
@@ -4702,6 +4702,60 @@
       <w:pPr>
         <w:pStyle w:val="ListParagraph"/>
         <w:numPr>
+          <w:ilvl w:val="2"/>
+          <w:numId w:val="25"/>
+        </w:numPr>
+        <w:rPr>
+          <w:lang w:val="en-US"/>
+        </w:rPr>
+      </w:pPr>
+      <w:r>
+        <w:rPr>
+          <w:lang w:val="en-US"/>
+        </w:rPr>
+        <w:t>Marked some content in red.</w:t>
+      </w:r>
+    </w:p>
+    <w:p>
+      <w:pPr>
+        <w:pStyle w:val="ListParagraph"/>
+        <w:numPr>
+          <w:ilvl w:val="2"/>
+          <w:numId w:val="25"/>
+        </w:numPr>
+        <w:rPr>
+          <w:lang w:val="en-US"/>
+        </w:rPr>
+      </w:pPr>
+      <w:r>
+        <w:rPr>
+          <w:lang w:val="en-US"/>
+        </w:rPr>
+        <w:t>Take out the person's name.</w:t>
+      </w:r>
+    </w:p>
+    <w:p>
+      <w:pPr>
+        <w:pStyle w:val="ListParagraph"/>
+        <w:numPr>
+          <w:ilvl w:val="2"/>
+          <w:numId w:val="25"/>
+        </w:numPr>
+        <w:rPr>
+          <w:lang w:val="en-US"/>
+        </w:rPr>
+      </w:pPr>
+      <w:r>
+        <w:rPr>
+          <w:lang w:val="en-US"/>
+        </w:rPr>
+        <w:t>Still want to split the document up in two.</w:t>
+      </w:r>
+    </w:p>
+    <w:p>
+      <w:pPr>
+        <w:pStyle w:val="ListParagraph"/>
+        <w:numPr>
           <w:ilvl w:val="1"/>
           <w:numId w:val="25"/>
         </w:numPr>
@@ -4738,15 +4792,55 @@
       <w:pPr>
         <w:pStyle w:val="ListParagraph"/>
         <w:numPr>
+          <w:ilvl w:val="2"/>
+          <w:numId w:val="25"/>
+        </w:numPr>
+        <w:rPr>
+          <w:lang w:val="en-US"/>
+        </w:rPr>
+      </w:pPr>
+      <w:r>
+        <w:rPr>
+          <w:lang w:val="en-US"/>
+        </w:rPr>
+        <w:t>Marked some content in red.</w:t>
+      </w:r>
+    </w:p>
+    <w:p>
+      <w:pPr>
+        <w:pStyle w:val="ListParagraph"/>
+        <w:numPr>
+          <w:ilvl w:val="2"/>
+          <w:numId w:val="25"/>
+        </w:numPr>
+        <w:rPr>
+          <w:lang w:val="en-US"/>
+        </w:rPr>
+      </w:pPr>
+      <w:r>
+        <w:rPr>
+          <w:lang w:val="en-US"/>
+        </w:rPr>
+        <w:t>Still want to split the document up in two.</w:t>
+      </w:r>
+    </w:p>
+    <w:p>
+      <w:pPr>
+        <w:pStyle w:val="ListParagraph"/>
+        <w:numPr>
           <w:ilvl w:val="0"/>
           <w:numId w:val="25"/>
         </w:numPr>
         <w:rPr>
-          <w:lang w:val="en-US"/>
-        </w:rPr>
-      </w:pPr>
-      <w:r>
-        <w:rPr>
+          <w:color w:val="BFBFBF" w:themeColor="background1" w:themeShade="BF"/>
+          <w:lang w:val="en-US"/>
+        </w:rPr>
+      </w:pPr>
+      <w:bookmarkStart w:id="10" w:name="_GoBack"/>
+      <w:bookmarkEnd w:id="10"/>
+      <w:r>
+        <w:rPr>
+          <w:color w:val="BFBFBF" w:themeColor="background1" w:themeShade="BF"/>
           <w:lang w:val="en-US"/>
         </w:rPr>
         <w:t>The other Circle Language Spec Plan docs seem fine regarding scoping for now.</w:t>
@@ -4760,23 +4854,27 @@
           <w:numId w:val="25"/>
         </w:numPr>
         <w:rPr>
-          <w:lang w:val="en-US"/>
-        </w:rPr>
-      </w:pPr>
-      <w:r>
-        <w:rPr>
+          <w:color w:val="BFBFBF" w:themeColor="background1" w:themeShade="BF"/>
+          <w:lang w:val="en-US"/>
+        </w:rPr>
+      </w:pPr>
+      <w:r>
+        <w:rPr>
+          <w:color w:val="BFBFBF" w:themeColor="background1" w:themeShade="BF"/>
           <w:lang w:val="en-US"/>
         </w:rPr>
         <w:t>Still want to move the things marked red in the documents, to the out-of</w:t>
       </w:r>
       <w:r>
         <w:rPr>
+          <w:color w:val="BFBFBF" w:themeColor="background1" w:themeShade="BF"/>
           <w:lang w:val="en-US"/>
         </w:rPr>
         <w:t>-</w:t>
       </w:r>
       <w:r>
         <w:rPr>
+          <w:color w:val="BFBFBF" w:themeColor="background1" w:themeShade="BF"/>
           <w:lang w:val="en-US"/>
         </w:rPr>
         <w:t>scope documents.</w:t>
@@ -4797,7 +4895,7 @@
         <w:rPr>
           <w:lang w:val="en-US"/>
         </w:rPr>
-        <w:t>Next step might even be starting to split up the Circle Docs themselves in 'in scope' and 'out of scope'.</w:t>
+        <w:t>Or consider the 'Software System' topics to put in scope.</w:t>
       </w:r>
     </w:p>
     <w:p>
@@ -4815,7 +4913,31 @@
         <w:rPr>
           <w:lang w:val="en-US"/>
         </w:rPr>
-        <w:t>Or consider the 'Software System' topics to put in scope.</w:t>
+        <w:t xml:space="preserve">Next step might even be starting to split up the Circle </w:t>
+      </w:r>
+      <w:r>
+        <w:rPr>
+          <w:lang w:val="en-US"/>
+        </w:rPr>
+        <w:t>Language Spec</w:t>
+      </w:r>
+      <w:r>
+        <w:rPr>
+          <w:lang w:val="en-US"/>
+        </w:rPr>
+        <w:t xml:space="preserve"> </w:t>
+      </w:r>
+      <w:r>
+        <w:rPr>
+          <w:lang w:val="en-US"/>
+        </w:rPr>
+        <w:t xml:space="preserve">itself </w:t>
+      </w:r>
+      <w:r>
+        <w:rPr>
+          <w:lang w:val="en-US"/>
+        </w:rPr>
+        <w:t>in 'in scope' and 'out of scope'.</w:t>
       </w:r>
     </w:p>
     <w:p>
@@ -5620,21 +5742,7 @@
         <w:rPr>
           <w:lang w:val="en-US"/>
         </w:rPr>
-        <w:t xml:space="preserve">. Diagram notation is a bit of a grey area, because it wants to use constructs. Some of the notation capabilities imply different variations of otherwise fixed constructs. Black box is a notation I dislike. It works, but it is not elegant (I think). Also, if you take C# as a source, rules about private/public are set, and some things just don't have to be denoted, because they are implied. A method contained by a </w:t>
-      </w:r>
-      <w:proofErr w:type="spellStart"/>
-      <w:r>
-        <w:rPr>
-          <w:lang w:val="en-US"/>
-        </w:rPr>
-        <w:t>a</w:t>
-      </w:r>
-      <w:proofErr w:type="spellEnd"/>
-      <w:r>
-        <w:rPr>
-          <w:lang w:val="en-US"/>
-        </w:rPr>
-        <w:t xml:space="preserve"> class can access all the other private members of that class. In my efforts to generalize and make things interchangeable, this 'had to be' explicitly denoted… I think a separation of some main groups of concepts is appropriate here, so the ideas are better transferable and perhaps better usable and applicable. It might make the general idea about the diagram notation more pure and also more freely usable. </w:t>
+        <w:t xml:space="preserve">. Diagram notation is a bit of a grey area, because it wants to use constructs. Some of the notation capabilities imply different variations of otherwise fixed constructs. Black box is a notation I dislike. It works, but it is not elegant (I think). Also, if you take C# as a source, rules about private/public are set, and some things just don't have to be denoted, because they are implied. A method contained by a a class can access all the other private members of that class. In my efforts to generalize and make things interchangeable, this 'had to be' explicitly denoted… I think a separation of some main groups of concepts is appropriate here, so the ideas are better transferable and perhaps better usable and applicable. It might make the general idea about the diagram notation more pure and also more freely usable. </w:t>
       </w:r>
       <w:r>
         <w:rPr>
@@ -5668,8 +5776,6 @@
           <w:lang w:val="en-US"/>
         </w:rPr>
       </w:pPr>
-      <w:bookmarkStart w:id="10" w:name="_GoBack"/>
-      <w:bookmarkEnd w:id="10"/>
       <w:r>
         <w:rPr>
           <w:lang w:val="en-US"/>
@@ -6561,21 +6667,7 @@
         <w:rPr>
           <w:lang w:val="en-US"/>
         </w:rPr>
-        <w:t xml:space="preserve"> the language. I feel that writing new texts, I already seem to adopt a </w:t>
-      </w:r>
-      <w:proofErr w:type="spellStart"/>
-      <w:r>
-        <w:rPr>
-          <w:lang w:val="en-US"/>
-        </w:rPr>
-        <w:t>ligher</w:t>
-      </w:r>
-      <w:proofErr w:type="spellEnd"/>
-      <w:r>
-        <w:rPr>
-          <w:lang w:val="en-US"/>
-        </w:rPr>
-        <w:t xml:space="preserve"> way of conveying ideas. Evaluating existing texts seems harder.</w:t>
+        <w:t xml:space="preserve"> the language. I feel that writing new texts, I already seem to adopt a ligher way of conveying ideas. Evaluating existing texts seems harder.</w:t>
       </w:r>
     </w:p>
     <w:p>
@@ -6711,19 +6803,11 @@
         </w:rPr>
         <w:t xml:space="preserve">So with that new perspective on the work, I was done and satisfied with the last page of text within like a minute. Perhaps </w:t>
       </w:r>
-      <w:proofErr w:type="spellStart"/>
-      <w:r>
-        <w:rPr>
-          <w:lang w:val="en-US"/>
-        </w:rPr>
-        <w:t>noew</w:t>
-      </w:r>
-      <w:proofErr w:type="spellEnd"/>
-      <w:r>
-        <w:rPr>
-          <w:lang w:val="en-US"/>
-        </w:rPr>
-        <w:t xml:space="preserve"> </w:t>
+      <w:r>
+        <w:rPr>
+          <w:lang w:val="en-US"/>
+        </w:rPr>
+        <w:t xml:space="preserve">noew </w:t>
       </w:r>
       <w:r>
         <w:rPr>
@@ -6767,94 +6851,114 @@
           <w:color w:val="FFC000"/>
           <w:lang w:val="en-US"/>
         </w:rPr>
-        <w:t xml:space="preserve">I thought MD would be the way to go with this project compared to docx. But I have doubts if MD is the better way to go. I keep getting stressed out about those doubts. It makes my decisions on what to do with the documents (formatting) harder, because I just am so unsure about this. What I would like is to have a good MD editor. I just hope some of the difficulties editing MD compared to docx can be taken away by a good tool. Also: I think MD will be </w:t>
-      </w:r>
-      <w:proofErr w:type="spellStart"/>
-      <w:r>
+        <w:t>I thought MD would be the way to go with this project compared to docx. But I have doubts if MD is the better way to go. I keep getting stressed out about those doubts. It makes my decisions on what to do with the documents (formatting) harder, because I just am so unsure about this. What I would like is to have a good MD editor. I just hope some of the difficulties editing MD compared to docx can be taken away by a good tool. Also: I think MD will be vieweable and better indexeable on the internet, but I have not really thoroughly seen that confirmed. The main problems with MD editing I have is navigating headings and sections around and viewing the outcome of my formattings better as I type the MD in. The doubts about indexing: I know GitHub can show the MD in nice formatting, but will a lot of MD's actually be nicely navigatable? Will those MD's actually be indexed, or does that only count for e.g. the REAME.MD in the root dir of a git repository? another doubt about MD is: can I be satisfied with some of the tools that convert docx to MD? Will that all be doable? It's so many articles. Can I do it in bulk? Will I merge more articles into one making converting one by one by hand better. How does it work with links but especially with images? All those doubts made me postpone decisions about converting things to MD, but that makes me burdened with formatting docx's making them look nice, which is not that useful if I am going to convert all of that to MD anyway. That last argument does not seem very strong to me. If I know that MD indexes well, that might already make some decisions to go for MD easier, when I decide e.g. about small documents.</w:t>
+      </w:r>
+    </w:p>
+    <w:p>
+      <w:pPr>
+        <w:pStyle w:val="ListParagraph"/>
+        <w:numPr>
+          <w:ilvl w:val="0"/>
+          <w:numId w:val="25"/>
+        </w:numPr>
         <w:rPr>
           <w:color w:val="FFC000"/>
           <w:lang w:val="en-US"/>
         </w:rPr>
-        <w:t>vieweable</w:t>
-      </w:r>
-      <w:proofErr w:type="spellEnd"/>
+      </w:pPr>
       <w:r>
         <w:rPr>
           <w:color w:val="FFC000"/>
           <w:lang w:val="en-US"/>
         </w:rPr>
-        <w:t xml:space="preserve"> and better </w:t>
-      </w:r>
-      <w:proofErr w:type="spellStart"/>
-      <w:r>
+        <w:t>So with all those doubts, I want to explore MD options a little.</w:t>
+      </w:r>
+    </w:p>
+    <w:p>
+      <w:pPr>
+        <w:pStyle w:val="ListParagraph"/>
+        <w:numPr>
+          <w:ilvl w:val="0"/>
+          <w:numId w:val="25"/>
+        </w:numPr>
         <w:rPr>
           <w:color w:val="FFC000"/>
           <w:lang w:val="en-US"/>
         </w:rPr>
-        <w:t>indexeable</w:t>
-      </w:r>
-      <w:proofErr w:type="spellEnd"/>
+      </w:pPr>
       <w:r>
         <w:rPr>
           <w:color w:val="FFC000"/>
           <w:lang w:val="en-US"/>
         </w:rPr>
-        <w:t xml:space="preserve"> on the internet, but I have not really thoroughly seen that confirmed. The main problems with MD editing I have is navigating headings and sections around and viewing the outcome of my </w:t>
-      </w:r>
-      <w:proofErr w:type="spellStart"/>
-      <w:r>
+        <w:t>Main points:</w:t>
+      </w:r>
+    </w:p>
+    <w:p>
+      <w:pPr>
+        <w:pStyle w:val="ListParagraph"/>
+        <w:numPr>
+          <w:ilvl w:val="1"/>
+          <w:numId w:val="25"/>
+        </w:numPr>
         <w:rPr>
           <w:color w:val="FFC000"/>
           <w:lang w:val="en-US"/>
         </w:rPr>
-        <w:t>formattings</w:t>
-      </w:r>
-      <w:proofErr w:type="spellEnd"/>
+      </w:pPr>
       <w:r>
         <w:rPr>
           <w:color w:val="FFC000"/>
           <w:lang w:val="en-US"/>
         </w:rPr>
-        <w:t xml:space="preserve"> better as I type the MD in. The doubts about indexing: I know GitHub can show the MD in nice formatting, but will a lot of MD's actually be nicely </w:t>
-      </w:r>
-      <w:proofErr w:type="spellStart"/>
-      <w:r>
+        <w:t>MD editor</w:t>
+      </w:r>
+    </w:p>
+    <w:p>
+      <w:pPr>
+        <w:pStyle w:val="ListParagraph"/>
+        <w:numPr>
+          <w:ilvl w:val="1"/>
+          <w:numId w:val="25"/>
+        </w:numPr>
         <w:rPr>
           <w:color w:val="FFC000"/>
           <w:lang w:val="en-US"/>
         </w:rPr>
-        <w:t>navigatable</w:t>
-      </w:r>
-      <w:proofErr w:type="spellEnd"/>
+      </w:pPr>
       <w:r>
         <w:rPr>
           <w:color w:val="FFC000"/>
           <w:lang w:val="en-US"/>
         </w:rPr>
-        <w:t xml:space="preserve">? Will those MD's actually be indexed, or does that only count for e.g. the REAME.MD in the root </w:t>
-      </w:r>
-      <w:proofErr w:type="spellStart"/>
-      <w:r>
+        <w:t>Will MD show and index better on the internet?</w:t>
+      </w:r>
+    </w:p>
+    <w:p>
+      <w:pPr>
+        <w:pStyle w:val="ListParagraph"/>
+        <w:numPr>
+          <w:ilvl w:val="0"/>
+          <w:numId w:val="25"/>
+        </w:numPr>
         <w:rPr>
           <w:color w:val="FFC000"/>
           <w:lang w:val="en-US"/>
         </w:rPr>
-        <w:t>dir</w:t>
-      </w:r>
-      <w:proofErr w:type="spellEnd"/>
+      </w:pPr>
       <w:r>
         <w:rPr>
           <w:color w:val="FFC000"/>
           <w:lang w:val="en-US"/>
         </w:rPr>
-        <w:t xml:space="preserve"> of a git repository? another doubt about MD is: can I be satisfied with some of the tools that convert docx to MD? Will that all be doable? It's so many articles. Can I do it in bulk? Will I merge more articles into one making converting one by one by hand better. How does it work with links but especially with images? All those doubts made me postpone decisions about converting things to MD, but that makes me burdened with formatting docx's making them look nice, which is not that useful if I am going to convert all of that to MD anyway. That last argument does not seem very strong to me. If I know that MD indexes well, that might already make some decisions to go for MD easier, when I decide e.g. about small documents.</w:t>
-      </w:r>
-    </w:p>
-    <w:p>
-      <w:pPr>
-        <w:pStyle w:val="ListParagraph"/>
-        <w:numPr>
-          <w:ilvl w:val="0"/>
+        <w:t>Notes:</w:t>
+      </w:r>
+    </w:p>
+    <w:p>
+      <w:pPr>
+        <w:pStyle w:val="ListParagraph"/>
+        <w:numPr>
+          <w:ilvl w:val="1"/>
           <w:numId w:val="25"/>
         </w:numPr>
         <w:rPr>
@@ -6867,14 +6971,14 @@
           <w:color w:val="FFC000"/>
           <w:lang w:val="en-US"/>
         </w:rPr>
-        <w:t>So with all those doubts, I want to explore MD options a little.</w:t>
-      </w:r>
-    </w:p>
-    <w:p>
-      <w:pPr>
-        <w:pStyle w:val="ListParagraph"/>
-        <w:numPr>
-          <w:ilvl w:val="0"/>
+        <w:t>Trying to research this puts a strain on me.</w:t>
+      </w:r>
+    </w:p>
+    <w:p>
+      <w:pPr>
+        <w:pStyle w:val="ListParagraph"/>
+        <w:numPr>
+          <w:ilvl w:val="1"/>
           <w:numId w:val="25"/>
         </w:numPr>
         <w:rPr>
@@ -6887,123 +6991,7 @@
           <w:color w:val="FFC000"/>
           <w:lang w:val="en-US"/>
         </w:rPr>
-        <w:t>Main points:</w:t>
-      </w:r>
-    </w:p>
-    <w:p>
-      <w:pPr>
-        <w:pStyle w:val="ListParagraph"/>
-        <w:numPr>
-          <w:ilvl w:val="1"/>
-          <w:numId w:val="25"/>
-        </w:numPr>
-        <w:rPr>
-          <w:color w:val="FFC000"/>
-          <w:lang w:val="en-US"/>
-        </w:rPr>
-      </w:pPr>
-      <w:r>
-        <w:rPr>
-          <w:color w:val="FFC000"/>
-          <w:lang w:val="en-US"/>
-        </w:rPr>
-        <w:t>MD editor</w:t>
-      </w:r>
-    </w:p>
-    <w:p>
-      <w:pPr>
-        <w:pStyle w:val="ListParagraph"/>
-        <w:numPr>
-          <w:ilvl w:val="1"/>
-          <w:numId w:val="25"/>
-        </w:numPr>
-        <w:rPr>
-          <w:color w:val="FFC000"/>
-          <w:lang w:val="en-US"/>
-        </w:rPr>
-      </w:pPr>
-      <w:r>
-        <w:rPr>
-          <w:color w:val="FFC000"/>
-          <w:lang w:val="en-US"/>
-        </w:rPr>
-        <w:t>Will MD show and index better on the internet?</w:t>
-      </w:r>
-    </w:p>
-    <w:p>
-      <w:pPr>
-        <w:pStyle w:val="ListParagraph"/>
-        <w:numPr>
-          <w:ilvl w:val="0"/>
-          <w:numId w:val="25"/>
-        </w:numPr>
-        <w:rPr>
-          <w:color w:val="FFC000"/>
-          <w:lang w:val="en-US"/>
-        </w:rPr>
-      </w:pPr>
-      <w:r>
-        <w:rPr>
-          <w:color w:val="FFC000"/>
-          <w:lang w:val="en-US"/>
-        </w:rPr>
-        <w:t>Notes:</w:t>
-      </w:r>
-    </w:p>
-    <w:p>
-      <w:pPr>
-        <w:pStyle w:val="ListParagraph"/>
-        <w:numPr>
-          <w:ilvl w:val="1"/>
-          <w:numId w:val="25"/>
-        </w:numPr>
-        <w:rPr>
-          <w:color w:val="FFC000"/>
-          <w:lang w:val="en-US"/>
-        </w:rPr>
-      </w:pPr>
-      <w:r>
-        <w:rPr>
-          <w:color w:val="FFC000"/>
-          <w:lang w:val="en-US"/>
-        </w:rPr>
-        <w:t>Trying to research this puts a strain on me.</w:t>
-      </w:r>
-    </w:p>
-    <w:p>
-      <w:pPr>
-        <w:pStyle w:val="ListParagraph"/>
-        <w:numPr>
-          <w:ilvl w:val="1"/>
-          <w:numId w:val="25"/>
-        </w:numPr>
-        <w:rPr>
-          <w:color w:val="FFC000"/>
-          <w:lang w:val="en-US"/>
-        </w:rPr>
-      </w:pPr>
-      <w:r>
-        <w:rPr>
-          <w:color w:val="FFC000"/>
-          <w:lang w:val="en-US"/>
-        </w:rPr>
-        <w:t xml:space="preserve">I found out relative links to images work nicely in MD on </w:t>
-      </w:r>
-      <w:proofErr w:type="spellStart"/>
-      <w:r>
-        <w:rPr>
-          <w:color w:val="FFC000"/>
-          <w:lang w:val="en-US"/>
-        </w:rPr>
-        <w:t>github</w:t>
-      </w:r>
-      <w:proofErr w:type="spellEnd"/>
-      <w:r>
-        <w:rPr>
-          <w:color w:val="FFC000"/>
-          <w:lang w:val="en-US"/>
-        </w:rPr>
-        <w:t>.</w:t>
+        <w:t>I found out relative links to images work nicely in MD on github.</w:t>
       </w:r>
     </w:p>
     <w:p>
@@ -7323,23 +7311,67 @@
           <w:color w:val="FFC000"/>
           <w:lang w:val="en-US"/>
         </w:rPr>
-        <w:t xml:space="preserve">It would help me to know if MD really has those </w:t>
-      </w:r>
-      <w:proofErr w:type="spellStart"/>
-      <w:r>
+        <w:t>It would help me to know if MD really has those advantanges. Otherwise I would keep being confused about whether or not I should convert to MD.</w:t>
+      </w:r>
+    </w:p>
+    <w:p>
+      <w:pPr>
+        <w:pStyle w:val="ListParagraph"/>
+        <w:numPr>
+          <w:ilvl w:val="1"/>
+          <w:numId w:val="25"/>
+        </w:numPr>
         <w:rPr>
           <w:color w:val="FFC000"/>
           <w:lang w:val="en-US"/>
         </w:rPr>
-        <w:t>advantanges</w:t>
-      </w:r>
-      <w:proofErr w:type="spellEnd"/>
+      </w:pPr>
       <w:r>
         <w:rPr>
           <w:color w:val="FFC000"/>
           <w:lang w:val="en-US"/>
         </w:rPr>
-        <w:t>. Otherwise I would keep being confused about whether or not I should convert to MD.</w:t>
+        <w:t>But pragmatically: That was not what I was doing. It was formatting the docx's, what I was doing. But pragmatism is sometimes something I feel others have determined for me. Maybe knowing something for sure is more pragmatic for me, because the doubt causes me so much stress.</w:t>
+      </w:r>
+    </w:p>
+    <w:p>
+      <w:pPr>
+        <w:pStyle w:val="ListParagraph"/>
+        <w:numPr>
+          <w:ilvl w:val="0"/>
+          <w:numId w:val="25"/>
+        </w:numPr>
+        <w:rPr>
+          <w:color w:val="FFC000"/>
+          <w:lang w:val="en-US"/>
+        </w:rPr>
+      </w:pPr>
+      <w:r>
+        <w:rPr>
+          <w:color w:val="FFC000"/>
+          <w:lang w:val="en-US"/>
+        </w:rPr>
+        <w:t>Concession: Do both. First format the 4 remaining Summary's. Then research MD more.</w:t>
+      </w:r>
+    </w:p>
+    <w:p>
+      <w:pPr>
+        <w:pStyle w:val="ListParagraph"/>
+        <w:numPr>
+          <w:ilvl w:val="0"/>
+          <w:numId w:val="25"/>
+        </w:numPr>
+        <w:rPr>
+          <w:color w:val="FFC000"/>
+          <w:lang w:val="en-US"/>
+        </w:rPr>
+      </w:pPr>
+      <w:r>
+        <w:rPr>
+          <w:color w:val="FFC000"/>
+          <w:lang w:val="en-US"/>
+        </w:rPr>
+        <w:t>Conversion programs:</w:t>
       </w:r>
     </w:p>
     <w:p>
@@ -7359,47 +7391,70 @@
           <w:color w:val="FFC000"/>
           <w:lang w:val="en-US"/>
         </w:rPr>
-        <w:t>But pragmatically: That was not what I was doing. It was formatting the docx's, what I was doing. But pragmatism is sometimes something I feel others have determined for me. Maybe knowing something for sure is more pragmatic for me, because the doubt causes me so much stress.</w:t>
-      </w:r>
-    </w:p>
-    <w:p>
-      <w:pPr>
-        <w:pStyle w:val="ListParagraph"/>
-        <w:numPr>
-          <w:ilvl w:val="0"/>
-          <w:numId w:val="25"/>
-        </w:numPr>
+        <w:t xml:space="preserve">Pandoc: I did not like it. It was expecting a user interface, but I got a command line interface. Also, the output from docx to MD is not </w:t>
+      </w:r>
+      <w:r>
         <w:rPr>
           <w:color w:val="FFC000"/>
           <w:lang w:val="en-US"/>
         </w:rPr>
-      </w:pPr>
+        <w:t>what I expected</w:t>
+      </w:r>
       <w:r>
         <w:rPr>
           <w:color w:val="FFC000"/>
           <w:lang w:val="en-US"/>
         </w:rPr>
-        <w:t>Concession: Do both. First format the 4 remaining Summary's. Then research MD more.</w:t>
-      </w:r>
-    </w:p>
-    <w:p>
-      <w:pPr>
-        <w:pStyle w:val="ListParagraph"/>
-        <w:numPr>
-          <w:ilvl w:val="0"/>
-          <w:numId w:val="25"/>
-        </w:numPr>
+        <w:t>. I got quote markup &gt; for just indentation and a dashed bulleted list got the dashes escaped or something \-. The check list style for GitHub that's kind a sorta already MD format, got escaped it seemed.</w:t>
+      </w:r>
+      <w:r>
         <w:rPr>
           <w:color w:val="FFC000"/>
           <w:lang w:val="en-US"/>
         </w:rPr>
-      </w:pPr>
+        <w:t xml:space="preserve"> </w:t>
+      </w:r>
       <w:r>
         <w:rPr>
           <w:color w:val="FFC000"/>
           <w:lang w:val="en-US"/>
         </w:rPr>
-        <w:t>Conversion programs:</w:t>
+        <w:t xml:space="preserve">I get not everything is unambiguously translatable, but this was too far removed of what I would type in myself. </w:t>
+      </w:r>
+      <w:r>
+        <w:rPr>
+          <w:color w:val="FFC000"/>
+          <w:lang w:val="en-US"/>
+        </w:rPr>
+        <w:t>So sorry, pandoc</w:t>
+      </w:r>
+      <w:r>
+        <w:rPr>
+          <w:color w:val="FFC000"/>
+          <w:lang w:val="en-US"/>
+        </w:rPr>
+        <w:t>.</w:t>
+      </w:r>
+      <w:r>
+        <w:rPr>
+          <w:color w:val="FFC000"/>
+          <w:lang w:val="en-US"/>
+        </w:rPr>
+        <w:t xml:space="preserve"> </w:t>
+      </w:r>
+      <w:r>
+        <w:rPr>
+          <w:color w:val="FFC000"/>
+          <w:lang w:val="en-US"/>
+        </w:rPr>
+        <w:t>M</w:t>
+      </w:r>
+      <w:r>
+        <w:rPr>
+          <w:color w:val="FFC000"/>
+          <w:lang w:val="en-US"/>
+        </w:rPr>
+        <w:t>oving on.</w:t>
       </w:r>
     </w:p>
     <w:p>
@@ -7414,165 +7469,32 @@
           <w:lang w:val="en-US"/>
         </w:rPr>
       </w:pPr>
-      <w:proofErr w:type="spellStart"/>
       <w:r>
         <w:rPr>
           <w:color w:val="FFC000"/>
           <w:lang w:val="en-US"/>
         </w:rPr>
-        <w:t>Pandoc</w:t>
-      </w:r>
-      <w:proofErr w:type="spellEnd"/>
-      <w:r>
+        <w:t>I might as well just copy paste to a text document and then do it myself.</w:t>
+      </w:r>
+    </w:p>
+    <w:p>
+      <w:pPr>
+        <w:pStyle w:val="ListParagraph"/>
+        <w:numPr>
+          <w:ilvl w:val="1"/>
+          <w:numId w:val="25"/>
+        </w:numPr>
         <w:rPr>
           <w:color w:val="FFC000"/>
           <w:lang w:val="en-US"/>
         </w:rPr>
-        <w:t xml:space="preserve">: I did not like it. It was expecting a user interface, but I got a command line interface. Also, the output from docx to MD is not </w:t>
-      </w:r>
+      </w:pPr>
       <w:r>
         <w:rPr>
           <w:color w:val="FFC000"/>
           <w:lang w:val="en-US"/>
         </w:rPr>
-        <w:t>what I expected</w:t>
-      </w:r>
-      <w:r>
-        <w:rPr>
-          <w:color w:val="FFC000"/>
-          <w:lang w:val="en-US"/>
-        </w:rPr>
-        <w:t xml:space="preserve">. I got quote markup &gt; for just indentation and a dashed bulleted list got the dashes escaped or something \-. The check list style for GitHub that's kind a </w:t>
-      </w:r>
-      <w:proofErr w:type="spellStart"/>
-      <w:r>
-        <w:rPr>
-          <w:color w:val="FFC000"/>
-          <w:lang w:val="en-US"/>
-        </w:rPr>
-        <w:t>sorta</w:t>
-      </w:r>
-      <w:proofErr w:type="spellEnd"/>
-      <w:r>
-        <w:rPr>
-          <w:color w:val="FFC000"/>
-          <w:lang w:val="en-US"/>
-        </w:rPr>
-        <w:t xml:space="preserve"> already MD format, got escaped it seemed.</w:t>
-      </w:r>
-      <w:r>
-        <w:rPr>
-          <w:color w:val="FFC000"/>
-          <w:lang w:val="en-US"/>
-        </w:rPr>
-        <w:t xml:space="preserve"> </w:t>
-      </w:r>
-      <w:r>
-        <w:rPr>
-          <w:color w:val="FFC000"/>
-          <w:lang w:val="en-US"/>
-        </w:rPr>
-        <w:t xml:space="preserve">I get not everything is unambiguously translatable, but this was too far removed of what I would type in myself. </w:t>
-      </w:r>
-      <w:r>
-        <w:rPr>
-          <w:color w:val="FFC000"/>
-          <w:lang w:val="en-US"/>
-        </w:rPr>
-        <w:t xml:space="preserve">So sorry, </w:t>
-      </w:r>
-      <w:proofErr w:type="spellStart"/>
-      <w:r>
-        <w:rPr>
-          <w:color w:val="FFC000"/>
-          <w:lang w:val="en-US"/>
-        </w:rPr>
-        <w:t>pandoc</w:t>
-      </w:r>
-      <w:proofErr w:type="spellEnd"/>
-      <w:r>
-        <w:rPr>
-          <w:color w:val="FFC000"/>
-          <w:lang w:val="en-US"/>
-        </w:rPr>
-        <w:t>.</w:t>
-      </w:r>
-      <w:r>
-        <w:rPr>
-          <w:color w:val="FFC000"/>
-          <w:lang w:val="en-US"/>
-        </w:rPr>
-        <w:t xml:space="preserve"> </w:t>
-      </w:r>
-      <w:r>
-        <w:rPr>
-          <w:color w:val="FFC000"/>
-          <w:lang w:val="en-US"/>
-        </w:rPr>
-        <w:t>M</w:t>
-      </w:r>
-      <w:r>
-        <w:rPr>
-          <w:color w:val="FFC000"/>
-          <w:lang w:val="en-US"/>
-        </w:rPr>
-        <w:t>oving on.</w:t>
-      </w:r>
-    </w:p>
-    <w:p>
-      <w:pPr>
-        <w:pStyle w:val="ListParagraph"/>
-        <w:numPr>
-          <w:ilvl w:val="1"/>
-          <w:numId w:val="25"/>
-        </w:numPr>
-        <w:rPr>
-          <w:color w:val="FFC000"/>
-          <w:lang w:val="en-US"/>
-        </w:rPr>
-      </w:pPr>
-      <w:r>
-        <w:rPr>
-          <w:color w:val="FFC000"/>
-          <w:lang w:val="en-US"/>
-        </w:rPr>
-        <w:t>I might as well just copy paste to a text document and then do it myself.</w:t>
-      </w:r>
-    </w:p>
-    <w:p>
-      <w:pPr>
-        <w:pStyle w:val="ListParagraph"/>
-        <w:numPr>
-          <w:ilvl w:val="1"/>
-          <w:numId w:val="25"/>
-        </w:numPr>
-        <w:rPr>
-          <w:color w:val="FFC000"/>
-          <w:lang w:val="en-US"/>
-        </w:rPr>
-      </w:pPr>
-      <w:r>
-        <w:rPr>
-          <w:color w:val="FFC000"/>
-          <w:lang w:val="en-US"/>
-        </w:rPr>
-        <w:t xml:space="preserve">But I am going into </w:t>
-      </w:r>
-      <w:proofErr w:type="spellStart"/>
-      <w:r>
-        <w:rPr>
-          <w:color w:val="FFC000"/>
-          <w:lang w:val="en-US"/>
-        </w:rPr>
-        <w:t>reseach</w:t>
-      </w:r>
-      <w:proofErr w:type="spellEnd"/>
-      <w:r>
-        <w:rPr>
-          <w:color w:val="FFC000"/>
-          <w:lang w:val="en-US"/>
-        </w:rPr>
-        <w:t xml:space="preserve"> again, and that is not what I want to deeply into. I do not have the energy.</w:t>
+        <w:t>But I am going into reseach again, and that is not what I want to deeply into. I do not have the energy.</w:t>
       </w:r>
     </w:p>
     <w:p>
@@ -7985,21 +7907,7 @@
         <w:rPr>
           <w:lang w:val="en-US"/>
         </w:rPr>
-        <w:t xml:space="preserve">The work might be modularized. I am not </w:t>
-      </w:r>
-      <w:proofErr w:type="spellStart"/>
-      <w:r>
-        <w:rPr>
-          <w:lang w:val="en-US"/>
-        </w:rPr>
-        <w:t>attacted</w:t>
-      </w:r>
-      <w:proofErr w:type="spellEnd"/>
-      <w:r>
-        <w:rPr>
-          <w:lang w:val="en-US"/>
-        </w:rPr>
-        <w:t xml:space="preserve"> to how CSS3 is modularized, each piece of specs with a different state of being finished up. It seems messy. But I can employ the same organization to accept certain concepts are just more crystalized out than others, making it easier to share, even in an unfinished state, and stimulating keeping things separated and separately usable even when other parts are just really still messy.</w:t>
+        <w:t>The work might be modularized. I am not attacted to how CSS3 is modularized, each piece of specs with a different state of being finished up. It seems messy. But I can employ the same organization to accept certain concepts are just more crystalized out than others, making it easier to share, even in an unfinished state, and stimulating keeping things separated and separately usable even when other parts are just really still messy.</w:t>
       </w:r>
     </w:p>
     <w:p>
@@ -8016,21 +7924,7 @@
         <w:rPr>
           <w:lang w:val="en-US"/>
         </w:rPr>
-        <w:t xml:space="preserve">I seem to have had several goals fighting over </w:t>
-      </w:r>
-      <w:proofErr w:type="spellStart"/>
-      <w:r>
-        <w:rPr>
-          <w:lang w:val="en-US"/>
-        </w:rPr>
-        <w:t>eachother</w:t>
-      </w:r>
-      <w:proofErr w:type="spellEnd"/>
-      <w:r>
-        <w:rPr>
-          <w:lang w:val="en-US"/>
-        </w:rPr>
-        <w:t>, in projects done long ago about this documentation:</w:t>
+        <w:t>I seem to have had several goals fighting over eachother, in projects done long ago about this documentation:</w:t>
       </w:r>
     </w:p>
     <w:p>
@@ -8190,21 +8084,7 @@
         <w:rPr>
           <w:lang w:val="en-US"/>
         </w:rPr>
-        <w:t xml:space="preserve">I notice I talk a lot about implementation rather than notation. For instance: Does a dashed circle mean it is used as a class, enforced to be a class, static inside its container, how does it work in the system interfaces? What if it is just the notation that is a good idea, what if the implementation isn't. That might even make system interfaces' precise definition not important or maybe just subjected to diagrams drawn out to represent things from another language, like C#. C# getters and setters might be in a system interface notation. But setting an object reference's interface dynamically in runtime… may be too much of an implementation detail. I think it is a language definition / runtime implementation separation. In think the engineers at Microsoft might be right about developing language spec / runtime / framework / compiler quasi-independently. Maybe I can be inspired by that and make my language definition a </w:t>
-      </w:r>
-      <w:proofErr w:type="spellStart"/>
-      <w:r>
-        <w:rPr>
-          <w:lang w:val="en-US"/>
-        </w:rPr>
-        <w:t>litte</w:t>
-      </w:r>
-      <w:proofErr w:type="spellEnd"/>
-      <w:r>
-        <w:rPr>
-          <w:lang w:val="en-US"/>
-        </w:rPr>
-        <w:t xml:space="preserve"> simpler. I am subjected to the pitfall of wa</w:t>
+        <w:t>I notice I talk a lot about implementation rather than notation. For instance: Does a dashed circle mean it is used as a class, enforced to be a class, static inside its container, how does it work in the system interfaces? What if it is just the notation that is a good idea, what if the implementation isn't. That might even make system interfaces' precise definition not important or maybe just subjected to diagrams drawn out to represent things from another language, like C#. C# getters and setters might be in a system interface notation. But setting an object reference's interface dynamically in runtime… may be too much of an implementation detail. I think it is a language definition / runtime implementation separation. In think the engineers at Microsoft might be right about developing language spec / runtime / framework / compiler quasi-independently. Maybe I can be inspired by that and make my language definition a litte simpler. I am subjected to the pitfall of wa</w:t>
       </w:r>
       <w:r>
         <w:rPr>
@@ -11469,23 +11349,7 @@
           <w:color w:val="BFBFBF" w:themeColor="background1" w:themeShade="BF"/>
           <w:lang w:val="en-US"/>
         </w:rPr>
-        <w:t xml:space="preserve">Ideas document: ISNSE = Internet as a Single Computer &gt; But why? Internet </w:t>
-      </w:r>
-      <w:proofErr w:type="spellStart"/>
-      <w:r>
-        <w:rPr>
-          <w:color w:val="BFBFBF" w:themeColor="background1" w:themeShade="BF"/>
-          <w:lang w:val="en-US"/>
-        </w:rPr>
-        <w:t>aS</w:t>
-      </w:r>
-      <w:proofErr w:type="spellEnd"/>
-      <w:r>
-        <w:rPr>
-          <w:color w:val="BFBFBF" w:themeColor="background1" w:themeShade="BF"/>
-          <w:lang w:val="en-US"/>
-        </w:rPr>
-        <w:t xml:space="preserve"> a[N] Single Entity?</w:t>
+        <w:t>Ideas document: ISNSE = Internet as a Single Computer &gt; But why? Internet aS a[N] Single Entity?</w:t>
       </w:r>
     </w:p>
     <w:p>
@@ -11990,23 +11854,7 @@
           <w:color w:val="BFBFBF" w:themeColor="background1" w:themeShade="BF"/>
           <w:lang w:val="en-US"/>
         </w:rPr>
-        <w:t>Limitation: I choose to not reorganize/</w:t>
-      </w:r>
-      <w:proofErr w:type="spellStart"/>
-      <w:r>
-        <w:rPr>
-          <w:color w:val="BFBFBF" w:themeColor="background1" w:themeShade="BF"/>
-          <w:lang w:val="en-US"/>
-        </w:rPr>
-        <w:t>resubdivide</w:t>
-      </w:r>
-      <w:proofErr w:type="spellEnd"/>
-      <w:r>
-        <w:rPr>
-          <w:color w:val="BFBFBF" w:themeColor="background1" w:themeShade="BF"/>
-          <w:lang w:val="en-US"/>
-        </w:rPr>
-        <w:t xml:space="preserve"> the sub projects. I choose to just change the wording.</w:t>
+        <w:t>Limitation: I choose to not reorganize/resubdivide the sub projects. I choose to just change the wording.</w:t>
       </w:r>
     </w:p>
     <w:p>
@@ -13499,23 +13347,7 @@
           <w:color w:val="BFBFBF" w:themeColor="background1" w:themeShade="BF"/>
           <w:lang w:val="en-US"/>
         </w:rPr>
-        <w:t xml:space="preserve">&gt; They use different templates, so this formatting and making </w:t>
-      </w:r>
-      <w:proofErr w:type="spellStart"/>
-      <w:r>
-        <w:rPr>
-          <w:color w:val="BFBFBF" w:themeColor="background1" w:themeShade="BF"/>
-          <w:lang w:val="en-US"/>
-        </w:rPr>
-        <w:t>consisntent</w:t>
-      </w:r>
-      <w:proofErr w:type="spellEnd"/>
-      <w:r>
-        <w:rPr>
-          <w:color w:val="BFBFBF" w:themeColor="background1" w:themeShade="BF"/>
-          <w:lang w:val="en-US"/>
-        </w:rPr>
-        <w:t>, probably does not apply to those.</w:t>
+        <w:t>&gt; They use different templates, so this formatting and making consisntent, probably does not apply to those.</w:t>
       </w:r>
     </w:p>
     <w:p>
@@ -14031,23 +13863,7 @@
           <w:color w:val="BFBFBF" w:themeColor="background1" w:themeShade="BF"/>
           <w:lang w:val="en-US"/>
         </w:rPr>
-        <w:t xml:space="preserve">Do I update that now? Or do I see that as </w:t>
-      </w:r>
-      <w:proofErr w:type="spellStart"/>
-      <w:r>
-        <w:rPr>
-          <w:color w:val="BFBFBF" w:themeColor="background1" w:themeShade="BF"/>
-          <w:lang w:val="en-US"/>
-        </w:rPr>
-        <w:t>replanning</w:t>
-      </w:r>
-      <w:proofErr w:type="spellEnd"/>
-      <w:r>
-        <w:rPr>
-          <w:color w:val="BFBFBF" w:themeColor="background1" w:themeShade="BF"/>
-          <w:lang w:val="en-US"/>
-        </w:rPr>
-        <w:t xml:space="preserve"> that should be done later? Don't know. It just looks inconsistent this way.</w:t>
+        <w:t>Do I update that now? Or do I see that as replanning that should be done later? Don't know. It just looks inconsistent this way.</w:t>
       </w:r>
     </w:p>
     <w:p>
@@ -14576,23 +14392,7 @@
           <w:color w:val="BFBFBF" w:themeColor="background1" w:themeShade="BF"/>
           <w:lang w:val="en-US"/>
         </w:rPr>
-        <w:t>Exp: Windows 7 File Explorer. "D:\Source\JJs Software\Project Docs\Circle Language Spec Plan". Search "</w:t>
-      </w:r>
-      <w:proofErr w:type="spellStart"/>
-      <w:r>
-        <w:rPr>
-          <w:color w:val="BFBFBF" w:themeColor="background1" w:themeShade="BF"/>
-          <w:lang w:val="en-US"/>
-        </w:rPr>
-        <w:t>content:Joost</w:t>
-      </w:r>
-      <w:proofErr w:type="spellEnd"/>
-      <w:r>
-        <w:rPr>
-          <w:color w:val="BFBFBF" w:themeColor="background1" w:themeShade="BF"/>
-          <w:lang w:val="en-US"/>
-        </w:rPr>
-        <w:t>".</w:t>
+        <w:t>Exp: Windows 7 File Explorer. "D:\Source\JJs Software\Project Docs\Circle Language Spec Plan". Search "content:Joost".</w:t>
       </w:r>
     </w:p>
     <w:p>
@@ -14969,39 +14769,7 @@
           <w:color w:val="BFBFBF"/>
           <w:lang w:val="en-US"/>
         </w:rPr>
-        <w:t xml:space="preserve">The 'Out-of-Scope' document </w:t>
-      </w:r>
-      <w:proofErr w:type="spellStart"/>
-      <w:r>
-        <w:rPr>
-          <w:color w:val="BFBFBF"/>
-          <w:lang w:val="en-US"/>
-        </w:rPr>
-        <w:t>os</w:t>
-      </w:r>
-      <w:proofErr w:type="spellEnd"/>
-      <w:r>
-        <w:rPr>
-          <w:color w:val="BFBFBF"/>
-          <w:lang w:val="en-US"/>
-        </w:rPr>
-        <w:t xml:space="preserve"> currently not just postponed items of the Circle Language Spec, but more than that: not even considered part of the Circle Language Spec </w:t>
-      </w:r>
-      <w:proofErr w:type="spellStart"/>
-      <w:r>
-        <w:rPr>
-          <w:color w:val="BFBFBF"/>
-          <w:lang w:val="en-US"/>
-        </w:rPr>
-        <w:t>proect</w:t>
-      </w:r>
-      <w:proofErr w:type="spellEnd"/>
-      <w:r>
-        <w:rPr>
-          <w:color w:val="BFBFBF"/>
-          <w:lang w:val="en-US"/>
-        </w:rPr>
-        <w:t xml:space="preserve"> at all anymore.</w:t>
+        <w:t>The 'Out-of-Scope' document os currently not just postponed items of the Circle Language Spec, but more than that: not even considered part of the Circle Language Spec proect at all anymore.</w:t>
       </w:r>
     </w:p>
     <w:p>
@@ -16773,23 +16541,7 @@
           <w:color w:val="BFBFBF"/>
           <w:lang w:val="en-US"/>
         </w:rPr>
-        <w:t xml:space="preserve">The reason for calling it that, is to make it clearer what the project </w:t>
-      </w:r>
-      <w:proofErr w:type="spellStart"/>
-      <w:r>
-        <w:rPr>
-          <w:color w:val="BFBFBF"/>
-          <w:lang w:val="en-US"/>
-        </w:rPr>
-        <w:t>entains</w:t>
-      </w:r>
-      <w:proofErr w:type="spellEnd"/>
-      <w:r>
-        <w:rPr>
-          <w:color w:val="BFBFBF"/>
-          <w:lang w:val="en-US"/>
-        </w:rPr>
-        <w:t>, separating it better from the super-project with the name 'Circle Docs', so that there is a clear distinction that one is about programming and the other is about documentation.</w:t>
+        <w:t>The reason for calling it that, is to make it clearer what the project entains, separating it better from the super-project with the name 'Circle Docs', so that there is a clear distinction that one is about programming and the other is about documentation.</w:t>
       </w:r>
     </w:p>
     <w:p>
@@ -17016,23 +16768,7 @@
           <w:color w:val="BFBFBF"/>
           <w:lang w:val="en-US"/>
         </w:rPr>
-        <w:t xml:space="preserve">Circle Language Design is also an option. 'Specification' may raise expectations about </w:t>
-      </w:r>
-      <w:proofErr w:type="spellStart"/>
-      <w:r>
-        <w:rPr>
-          <w:color w:val="BFBFBF"/>
-          <w:lang w:val="en-US"/>
-        </w:rPr>
-        <w:t>finishedness</w:t>
-      </w:r>
-      <w:proofErr w:type="spellEnd"/>
-      <w:r>
-        <w:rPr>
-          <w:color w:val="BFBFBF"/>
-          <w:lang w:val="en-US"/>
-        </w:rPr>
-        <w:t>.</w:t>
+        <w:t>Circle Language Design is also an option. 'Specification' may raise expectations about finishedness.</w:t>
       </w:r>
     </w:p>
     <w:p>
@@ -17089,23 +16825,7 @@
           <w:color w:val="BFBFBF"/>
           <w:lang w:val="en-US"/>
         </w:rPr>
-        <w:t xml:space="preserve">'Specification': suggests </w:t>
-      </w:r>
-      <w:proofErr w:type="spellStart"/>
-      <w:r>
-        <w:rPr>
-          <w:color w:val="BFBFBF"/>
-          <w:lang w:val="en-US"/>
-        </w:rPr>
-        <w:t>finishedness</w:t>
-      </w:r>
-      <w:proofErr w:type="spellEnd"/>
-      <w:r>
-        <w:rPr>
-          <w:color w:val="BFBFBF"/>
-          <w:lang w:val="en-US"/>
-        </w:rPr>
-        <w:t>, but does it? CSS is all sorts unfinished modules.</w:t>
+        <w:t>'Specification': suggests finishedness, but does it? CSS is all sorts unfinished modules.</w:t>
       </w:r>
     </w:p>
     <w:p>
@@ -17523,23 +17243,7 @@
           <w:color w:val="BFBFBF"/>
           <w:lang w:val="en-US"/>
         </w:rPr>
-        <w:t xml:space="preserve">Then it is basically just loose ideas, that might have been given a too prominent place. Maybe put it elsewhere, if it is just unhelpful for visual overview, perhaps. &gt; Some are more than that. I keep </w:t>
-      </w:r>
-      <w:proofErr w:type="spellStart"/>
-      <w:r>
-        <w:rPr>
-          <w:color w:val="BFBFBF"/>
-          <w:lang w:val="en-US"/>
-        </w:rPr>
-        <w:t>em</w:t>
-      </w:r>
-      <w:proofErr w:type="spellEnd"/>
-      <w:r>
-        <w:rPr>
-          <w:color w:val="BFBFBF"/>
-          <w:lang w:val="en-US"/>
-        </w:rPr>
-        <w:t xml:space="preserve"> this way.</w:t>
+        <w:t>Then it is basically just loose ideas, that might have been given a too prominent place. Maybe put it elsewhere, if it is just unhelpful for visual overview, perhaps. &gt; Some are more than that. I keep em this way.</w:t>
       </w:r>
     </w:p>
     <w:p>
@@ -17958,23 +17662,7 @@
           <w:color w:val="BFBFBF"/>
           <w:lang w:val="en-US"/>
         </w:rPr>
-        <w:t xml:space="preserve">That does not take away I want to split topics in these planning docs between language design one </w:t>
-      </w:r>
-      <w:proofErr w:type="spellStart"/>
-      <w:r>
-        <w:rPr>
-          <w:color w:val="BFBFBF"/>
-          <w:lang w:val="en-US"/>
-        </w:rPr>
-        <w:t>one</w:t>
-      </w:r>
-      <w:proofErr w:type="spellEnd"/>
-      <w:r>
-        <w:rPr>
-          <w:color w:val="BFBFBF"/>
-          <w:lang w:val="en-US"/>
-        </w:rPr>
-        <w:t xml:space="preserve"> end and programming at the other.</w:t>
+        <w:t>That does not take away I want to split topics in these planning docs between language design one one end and programming at the other.</w:t>
       </w:r>
     </w:p>
     <w:p>
@@ -18068,23 +17756,7 @@
           <w:color w:val="BFBFBF"/>
           <w:lang w:val="en-US"/>
         </w:rPr>
-        <w:t xml:space="preserve">Maybe I should just make 2 project folders eventually in the Project Docs repository: one for the new computer language and one for the rest, that are much like </w:t>
-      </w:r>
-      <w:proofErr w:type="spellStart"/>
-      <w:r>
-        <w:rPr>
-          <w:color w:val="BFBFBF"/>
-          <w:lang w:val="en-US"/>
-        </w:rPr>
-        <w:t>eachother</w:t>
-      </w:r>
-      <w:proofErr w:type="spellEnd"/>
-      <w:r>
-        <w:rPr>
-          <w:color w:val="BFBFBF"/>
-          <w:lang w:val="en-US"/>
-        </w:rPr>
-        <w:t>, but one stripped down to computer language functional design topics, and the other in which to dump the rest: anything deemed out-of-scope of the entire new computer language topic. Those are different than topics out-of-scope because postponed, but still much to do with the new computer language. Maybe at first, even 'worse', I make 2 documents in each folder: One with topics that belong to the new computer language, and another document much like it, in which the rest is put, that I would want to leave out of it.</w:t>
+        <w:t>Maybe I should just make 2 project folders eventually in the Project Docs repository: one for the new computer language and one for the rest, that are much like eachother, but one stripped down to computer language functional design topics, and the other in which to dump the rest: anything deemed out-of-scope of the entire new computer language topic. Those are different than topics out-of-scope because postponed, but still much to do with the new computer language. Maybe at first, even 'worse', I make 2 documents in each folder: One with topics that belong to the new computer language, and another document much like it, in which the rest is put, that I would want to leave out of it.</w:t>
       </w:r>
     </w:p>
     <w:p>
@@ -18147,23 +17819,7 @@
           <w:color w:val="BFBFBF"/>
           <w:lang w:val="en-US"/>
         </w:rPr>
-        <w:t xml:space="preserve">And lose the 'programming it out' part. And loose 'it is also a framework and an OS and any commonly used application'. It is actually quite hard for me to let go of that idea. I liked my playground back then. I wanted proof, that this could be used to realize software quicker, so one man can do what would have taken an army of programmers to do before. But I don't have that ambition anymore. Right now I just want to </w:t>
-      </w:r>
-      <w:proofErr w:type="spellStart"/>
-      <w:r>
-        <w:rPr>
-          <w:color w:val="BFBFBF"/>
-          <w:lang w:val="en-US"/>
-        </w:rPr>
-        <w:t>publically</w:t>
-      </w:r>
-      <w:proofErr w:type="spellEnd"/>
-      <w:r>
-        <w:rPr>
-          <w:color w:val="BFBFBF"/>
-          <w:lang w:val="en-US"/>
-        </w:rPr>
-        <w:t xml:space="preserve"> give away the programming language idea. I think I notice a lot of insecurities about people thinking it is a good idea or not. Maybe because I was trying to sell the idea, rather than just give it away? I get that I wanted a framework into which all of my ideas fit. I like some of the modularization of the concepts. But I do want to just cut away a few things. I think I am still trying to sell an idea, but then in a different way. I do not have the intention to sell it for cash, but I do want to not make it too ambitious, cover too much, so large in scope, that no one would pick it up anymore.</w:t>
+        <w:t>And lose the 'programming it out' part. And loose 'it is also a framework and an OS and any commonly used application'. It is actually quite hard for me to let go of that idea. I liked my playground back then. I wanted proof, that this could be used to realize software quicker, so one man can do what would have taken an army of programmers to do before. But I don't have that ambition anymore. Right now I just want to publically give away the programming language idea. I think I notice a lot of insecurities about people thinking it is a good idea or not. Maybe because I was trying to sell the idea, rather than just give it away? I get that I wanted a framework into which all of my ideas fit. I like some of the modularization of the concepts. But I do want to just cut away a few things. I think I am still trying to sell an idea, but then in a different way. I do not have the intention to sell it for cash, but I do want to not make it too ambitious, cover too much, so large in scope, that no one would pick it up anymore.</w:t>
       </w:r>
       <w:r>
         <w:rPr>
@@ -18649,23 +18305,7 @@
           <w:color w:val="BFBFBF"/>
           <w:lang w:val="en-US"/>
         </w:rPr>
-        <w:t xml:space="preserve"> the product. I have a </w:t>
-      </w:r>
-      <w:proofErr w:type="spellStart"/>
-      <w:r>
-        <w:rPr>
-          <w:color w:val="BFBFBF"/>
-          <w:lang w:val="en-US"/>
-        </w:rPr>
-        <w:t>canundrum</w:t>
-      </w:r>
-      <w:proofErr w:type="spellEnd"/>
-      <w:r>
-        <w:rPr>
-          <w:color w:val="BFBFBF"/>
-          <w:lang w:val="en-US"/>
-        </w:rPr>
-        <w:t>. I cannot describe the product without making the product, because the description is the product.</w:t>
+        <w:t xml:space="preserve"> the product. I have a canundrum. I cannot describe the product without making the product, because the description is the product.</w:t>
       </w:r>
     </w:p>
     <w:p>
@@ -19109,23 +18749,7 @@
           <w:color w:val="BFBFBF"/>
           <w:lang w:val="en-US"/>
         </w:rPr>
-        <w:t xml:space="preserve">* </w:t>
-      </w:r>
-      <w:proofErr w:type="spellStart"/>
-      <w:r>
-        <w:rPr>
-          <w:color w:val="BFBFBF"/>
-          <w:lang w:val="en-US"/>
-        </w:rPr>
-        <w:t>JMath</w:t>
-      </w:r>
-      <w:proofErr w:type="spellEnd"/>
-      <w:r>
-        <w:rPr>
-          <w:color w:val="BFBFBF"/>
-          <w:lang w:val="en-US"/>
-        </w:rPr>
-        <w:t xml:space="preserve"> 0.9 docs in Dutch</w:t>
+        <w:t>* JMath 0.9 docs in Dutch</w:t>
       </w:r>
     </w:p>
     <w:p>
@@ -19319,39 +18943,7 @@
           <w:color w:val="BFBFBF"/>
           <w:lang w:val="en-US"/>
         </w:rPr>
-        <w:t xml:space="preserve">The math as objects does have a link to how math can be made not intrinsic to the language, but an extension library, which can still be compiled to good old CPU instructions. That concept is interesting for the idea of the new computer </w:t>
-      </w:r>
-      <w:proofErr w:type="spellStart"/>
-      <w:r>
-        <w:rPr>
-          <w:color w:val="BFBFBF"/>
-          <w:lang w:val="en-US"/>
-        </w:rPr>
-        <w:t>langauge</w:t>
-      </w:r>
-      <w:proofErr w:type="spellEnd"/>
-      <w:r>
-        <w:rPr>
-          <w:color w:val="BFBFBF"/>
-          <w:lang w:val="en-US"/>
-        </w:rPr>
-        <w:t xml:space="preserve">. But... none of this documentation is well worded to </w:t>
-      </w:r>
-      <w:proofErr w:type="spellStart"/>
-      <w:r>
-        <w:rPr>
-          <w:color w:val="BFBFBF"/>
-          <w:lang w:val="en-US"/>
-        </w:rPr>
-        <w:t>suppord</w:t>
-      </w:r>
-      <w:proofErr w:type="spellEnd"/>
-      <w:r>
-        <w:rPr>
-          <w:color w:val="BFBFBF"/>
-          <w:lang w:val="en-US"/>
-        </w:rPr>
-        <w:t xml:space="preserve"> that concept...</w:t>
+        <w:t>The math as objects does have a link to how math can be made not intrinsic to the language, but an extension library, which can still be compiled to good old CPU instructions. That concept is interesting for the idea of the new computer langauge. But... none of this documentation is well worded to suppord that concept...</w:t>
       </w:r>
     </w:p>
     <w:p>

</xml_diff>

<commit_message>
Circle Language Spec Plan: Take out someone's first name.
</commit_message>
<xml_diff>
--- a/Circle Language Spec Plan/1. Current/2019-08 Circle Language Spec Revamp Notes.docx
+++ b/Circle Language Spec Plan/1. Current/2019-08 Circle Language Spec Revamp Notes.docx
@@ -4706,11 +4706,13 @@
           <w:numId w:val="25"/>
         </w:numPr>
         <w:rPr>
-          <w:lang w:val="en-US"/>
-        </w:rPr>
-      </w:pPr>
-      <w:r>
-        <w:rPr>
+          <w:color w:val="BFBFBF" w:themeColor="background1" w:themeShade="BF"/>
+          <w:lang w:val="en-US"/>
+        </w:rPr>
+      </w:pPr>
+      <w:r>
+        <w:rPr>
+          <w:color w:val="BFBFBF" w:themeColor="background1" w:themeShade="BF"/>
           <w:lang w:val="en-US"/>
         </w:rPr>
         <w:t>Marked some content in red.</w:t>
@@ -4796,11 +4798,13 @@
           <w:numId w:val="25"/>
         </w:numPr>
         <w:rPr>
-          <w:lang w:val="en-US"/>
-        </w:rPr>
-      </w:pPr>
-      <w:r>
-        <w:rPr>
+          <w:color w:val="BFBFBF" w:themeColor="background1" w:themeShade="BF"/>
+          <w:lang w:val="en-US"/>
+        </w:rPr>
+      </w:pPr>
+      <w:r>
+        <w:rPr>
+          <w:color w:val="BFBFBF" w:themeColor="background1" w:themeShade="BF"/>
           <w:lang w:val="en-US"/>
         </w:rPr>
         <w:t>Marked some content in red.</w:t>
@@ -4836,8 +4840,6 @@
           <w:lang w:val="en-US"/>
         </w:rPr>
       </w:pPr>
-      <w:bookmarkStart w:id="10" w:name="_GoBack"/>
-      <w:bookmarkEnd w:id="10"/>
       <w:r>
         <w:rPr>
           <w:color w:val="BFBFBF" w:themeColor="background1" w:themeShade="BF"/>
@@ -6458,7 +6460,7 @@
           <w:lang w:val="en-US"/>
         </w:rPr>
       </w:pPr>
-      <w:bookmarkStart w:id="11" w:name="_Toc37540059"/>
+      <w:bookmarkStart w:id="10" w:name="_Toc37540059"/>
       <w:r>
         <w:rPr>
           <w:color w:val="B4C6E7"/>
@@ -6824,8 +6826,8 @@
           <w:lang w:val="en-US"/>
         </w:rPr>
       </w:pPr>
-      <w:bookmarkStart w:id="12" w:name="_Toc37540060"/>
-      <w:bookmarkEnd w:id="11"/>
+      <w:bookmarkStart w:id="11" w:name="_Toc37540060"/>
+      <w:bookmarkEnd w:id="10"/>
       <w:r>
         <w:rPr>
           <w:color w:val="FFC000"/>
@@ -7526,7 +7528,7 @@
         </w:rPr>
         <w:t xml:space="preserve"> Design</w:t>
       </w:r>
-      <w:bookmarkEnd w:id="12"/>
+      <w:bookmarkEnd w:id="11"/>
     </w:p>
     <w:p>
       <w:pPr>
@@ -7695,7 +7697,7 @@
           <w:lang w:val="en-US"/>
         </w:rPr>
       </w:pPr>
-      <w:bookmarkStart w:id="13" w:name="_Toc37540061"/>
+      <w:bookmarkStart w:id="12" w:name="_Toc37540061"/>
       <w:r>
         <w:rPr>
           <w:color w:val="B4C6E7"/>
@@ -7857,6 +7859,348 @@
         </w:rPr>
         <w:t>2019-08-05 Brainstorm Writing Style</w:t>
       </w:r>
+      <w:bookmarkEnd w:id="12"/>
+    </w:p>
+    <w:p>
+      <w:pPr>
+        <w:numPr>
+          <w:ilvl w:val="0"/>
+          <w:numId w:val="25"/>
+        </w:numPr>
+        <w:rPr>
+          <w:lang w:val="en-US"/>
+        </w:rPr>
+      </w:pPr>
+      <w:r>
+        <w:rPr>
+          <w:lang w:val="en-US"/>
+        </w:rPr>
+        <w:t>The read uses terminology in a very specific way, that is not shared with my peers, therefor not easing readers into the material. Maybe an introduction would do. The 'older' versions actually seemed to give that more gradual intro, that takes the reader by the hand, leading them to how and why this is actually useful, rather than just plainly stating the shapes that the diagrams can contain.</w:t>
+      </w:r>
+    </w:p>
+    <w:p>
+      <w:pPr>
+        <w:numPr>
+          <w:ilvl w:val="0"/>
+          <w:numId w:val="25"/>
+        </w:numPr>
+        <w:rPr>
+          <w:lang w:val="en-US"/>
+        </w:rPr>
+      </w:pPr>
+      <w:r>
+        <w:rPr>
+          <w:lang w:val="en-US"/>
+        </w:rPr>
+        <w:t>That said, I do want to quickly come to the raw definition of how the diagrams are built-up. To introduce the raw basic specs quickly.</w:t>
+      </w:r>
+    </w:p>
+    <w:p>
+      <w:pPr>
+        <w:numPr>
+          <w:ilvl w:val="0"/>
+          <w:numId w:val="25"/>
+        </w:numPr>
+        <w:rPr>
+          <w:lang w:val="en-US"/>
+        </w:rPr>
+      </w:pPr>
+      <w:r>
+        <w:rPr>
+          <w:lang w:val="en-US"/>
+        </w:rPr>
+        <w:t>The work might be modularized. I am not attacted to how CSS3 is modularized, each piece of specs with a different state of being finished up. It seems messy. But I can employ the same organization to accept certain concepts are just more crystalized out than others, making it easier to share, even in an unfinished state, and stimulating keeping things separated and separately usable even when other parts are just really still messy.</w:t>
+      </w:r>
+    </w:p>
+    <w:p>
+      <w:pPr>
+        <w:numPr>
+          <w:ilvl w:val="0"/>
+          <w:numId w:val="25"/>
+        </w:numPr>
+        <w:rPr>
+          <w:lang w:val="en-US"/>
+        </w:rPr>
+      </w:pPr>
+      <w:r>
+        <w:rPr>
+          <w:lang w:val="en-US"/>
+        </w:rPr>
+        <w:t>I seem to have had several goals fighting over eachother, in projects done long ago about this documentation:</w:t>
+      </w:r>
+    </w:p>
+    <w:p>
+      <w:pPr>
+        <w:numPr>
+          <w:ilvl w:val="1"/>
+          <w:numId w:val="25"/>
+        </w:numPr>
+        <w:rPr>
+          <w:lang w:val="en-US"/>
+        </w:rPr>
+      </w:pPr>
+      <w:r>
+        <w:rPr>
+          <w:lang w:val="en-US"/>
+        </w:rPr>
+        <w:t>Explaining it to myself.</w:t>
+      </w:r>
+    </w:p>
+    <w:p>
+      <w:pPr>
+        <w:numPr>
+          <w:ilvl w:val="1"/>
+          <w:numId w:val="25"/>
+        </w:numPr>
+        <w:rPr>
+          <w:lang w:val="en-US"/>
+        </w:rPr>
+      </w:pPr>
+      <w:r>
+        <w:rPr>
+          <w:lang w:val="en-US"/>
+        </w:rPr>
+        <w:t>Designing the concepts, separately from the notation.</w:t>
+      </w:r>
+    </w:p>
+    <w:p>
+      <w:pPr>
+        <w:numPr>
+          <w:ilvl w:val="1"/>
+          <w:numId w:val="25"/>
+        </w:numPr>
+        <w:rPr>
+          <w:lang w:val="en-US"/>
+        </w:rPr>
+      </w:pPr>
+      <w:r>
+        <w:rPr>
+          <w:lang w:val="en-US"/>
+        </w:rPr>
+        <w:t>Tying together loose ends.</w:t>
+      </w:r>
+    </w:p>
+    <w:p>
+      <w:pPr>
+        <w:numPr>
+          <w:ilvl w:val="1"/>
+          <w:numId w:val="25"/>
+        </w:numPr>
+        <w:rPr>
+          <w:lang w:val="en-US"/>
+        </w:rPr>
+      </w:pPr>
+      <w:r>
+        <w:rPr>
+          <w:lang w:val="en-US"/>
+        </w:rPr>
+        <w:t>Making it easy to read for someone else.</w:t>
+      </w:r>
+    </w:p>
+    <w:p>
+      <w:pPr>
+        <w:numPr>
+          <w:ilvl w:val="0"/>
+          <w:numId w:val="25"/>
+        </w:numPr>
+        <w:rPr>
+          <w:lang w:val="en-US"/>
+        </w:rPr>
+      </w:pPr>
+      <w:r>
+        <w:rPr>
+          <w:lang w:val="en-US"/>
+        </w:rPr>
+        <w:t>The design of the programming language should lose some ambition and express that only as dreams.</w:t>
+      </w:r>
+    </w:p>
+    <w:p>
+      <w:pPr>
+        <w:numPr>
+          <w:ilvl w:val="0"/>
+          <w:numId w:val="25"/>
+        </w:numPr>
+        <w:rPr>
+          <w:lang w:val="en-US"/>
+        </w:rPr>
+      </w:pPr>
+      <w:r>
+        <w:rPr>
+          <w:lang w:val="en-US"/>
+        </w:rPr>
+        <w:t>I took a look at some of the postponed work. I worry about the messiness of the content. And if the loose ends will make the idea fall apart. And whether this makes it even fit for publishing. I just don't know at all. But I think I should come back to it later. Because I had strategies for this. And I might be too hard on myself. A clear 'flag' [Preliminary documentation] in red somewhere at the top usually does the trick. Might tells people clearly not to not too much from the text that follows. Just being clear about that might be enough.</w:t>
+      </w:r>
+    </w:p>
+    <w:p>
+      <w:pPr>
+        <w:numPr>
+          <w:ilvl w:val="0"/>
+          <w:numId w:val="25"/>
+        </w:numPr>
+        <w:rPr>
+          <w:lang w:val="en-US"/>
+        </w:rPr>
+      </w:pPr>
+      <w:r>
+        <w:rPr>
+          <w:lang w:val="en-US"/>
+        </w:rPr>
+        <w:t xml:space="preserve">Reading over the Interfaces planning docs I noticed I said </w:t>
+      </w:r>
+      <w:r>
+        <w:rPr>
+          <w:lang w:val="en-US"/>
+        </w:rPr>
+        <w:t xml:space="preserve">there </w:t>
+      </w:r>
+      <w:r>
+        <w:rPr>
+          <w:lang w:val="en-US"/>
+        </w:rPr>
+        <w:t xml:space="preserve">I like how the Interfaces chapter reads. I started reading it over. I notice, I only like how it reads </w:t>
+      </w:r>
+      <w:r>
+        <w:rPr>
+          <w:lang w:val="en-US"/>
+        </w:rPr>
+        <w:t xml:space="preserve">where </w:t>
+      </w:r>
+      <w:r>
+        <w:rPr>
+          <w:lang w:val="en-US"/>
+        </w:rPr>
+        <w:t>lots of little diagrams are shown. I like it not so much when I just see walls of texts. I think it is my 'brain type' so to say. But I think having both text and pictures would help a lot of brain types. So: more pictures. I like pictures.</w:t>
+      </w:r>
+    </w:p>
+    <w:p>
+      <w:pPr>
+        <w:numPr>
+          <w:ilvl w:val="0"/>
+          <w:numId w:val="25"/>
+        </w:numPr>
+        <w:rPr>
+          <w:lang w:val="en-US"/>
+        </w:rPr>
+      </w:pPr>
+      <w:r>
+        <w:rPr>
+          <w:lang w:val="en-US"/>
+        </w:rPr>
+        <w:t>I notice I talk a lot about implementation rather than notation. For instance: Does a dashed circle mean it is used as a class, enforced to be a class, static inside its container, how does it work in the system interfaces? What if it is just the notation that is a good idea, what if the implementation isn't. That might even make system interfaces' precise definition not important or maybe just subjected to diagrams drawn out to represent things from another language, like C#. C# getters and setters might be in a system interface notation. But setting an object reference's interface dynamically in runtime… may be too much of an implementation detail. I think it is a language definition / runtime implementation separation. In think the engineers at Microsoft might be right about developing language spec / runtime / framework / compiler quasi-independently. Maybe I can be inspired by that and make my language definition a litte simpler. I am subjected to the pitfall of wa</w:t>
+      </w:r>
+      <w:r>
+        <w:rPr>
+          <w:lang w:val="en-US"/>
+        </w:rPr>
+        <w:t>n</w:t>
+      </w:r>
+      <w:r>
+        <w:rPr>
+          <w:lang w:val="en-US"/>
+        </w:rPr>
+        <w:t>ting to cover every little minor edge-case, of which I have a fear that it may make the whole system fall to pieces. I already warned myself about that in the Circle Language Spec Strategy document. But now I think other people might actually read this, I start to think: maybe limit the scope. Somehow define the diagram notation and what it represents and not want to work out how things would work in a runtime. Runtime would be a system where the diagrams and actually the data that internally describes the diagram, to be loaded and run as computer programs. I think I wanted to check the usability of the notation by shining light on any little aspect of it, I could find. But I think some details are not that important. Maybe those are to be demoted to possible implementation details, to keep the main part of the story clean.</w:t>
+      </w:r>
+      <w:r>
+        <w:rPr>
+          <w:lang w:val="en-US"/>
+        </w:rPr>
+        <w:t xml:space="preserve"> I am OK with apologizing in the documentation, that this might not be usable or something.</w:t>
+      </w:r>
+      <w:r>
+        <w:rPr>
+          <w:lang w:val="en-US"/>
+        </w:rPr>
+        <w:t xml:space="preserve"> The description in the Strategy document is pretty much spot on</w:t>
+      </w:r>
+      <w:r>
+        <w:rPr>
+          <w:lang w:val="en-US"/>
+        </w:rPr>
+        <w:t>, I think.</w:t>
+      </w:r>
+    </w:p>
+    <w:p>
+      <w:pPr>
+        <w:numPr>
+          <w:ilvl w:val="0"/>
+          <w:numId w:val="25"/>
+        </w:numPr>
+        <w:rPr>
+          <w:lang w:val="en-US"/>
+        </w:rPr>
+      </w:pPr>
+      <w:r>
+        <w:rPr>
+          <w:lang w:val="en-US"/>
+        </w:rPr>
+        <w:t>I get the problem that next to introducing new notation, I also wanted to introduce new concepts. A new conceptual take on things. I think it all became a little much. Maybe I can improve that during this project</w:t>
+      </w:r>
+      <w:r>
+        <w:rPr>
+          <w:lang w:val="en-US"/>
+        </w:rPr>
+        <w:t xml:space="preserve"> 'Circle Language Spec Revamp'</w:t>
+      </w:r>
+      <w:r>
+        <w:rPr>
+          <w:lang w:val="en-US"/>
+        </w:rPr>
+        <w:t>.</w:t>
+      </w:r>
+    </w:p>
+    <w:p>
+      <w:pPr>
+        <w:numPr>
+          <w:ilvl w:val="0"/>
+          <w:numId w:val="25"/>
+        </w:numPr>
+        <w:rPr>
+          <w:lang w:val="en-US"/>
+        </w:rPr>
+      </w:pPr>
+      <w:r>
+        <w:rPr>
+          <w:lang w:val="en-US"/>
+        </w:rPr>
+        <w:t>I think the 'being blunt' might help. It is not blunt unfriendly, because the explanations might become so much simpler if you say: this is that, this is that, instead of and this far-fetched edge case is solved in this difficult, abstract, theoretical, but precisely determined way, that I'm not sure I even understand anymore</w:t>
+      </w:r>
+      <w:r>
+        <w:rPr>
+          <w:lang w:val="en-US"/>
+        </w:rPr>
+        <w:t>… : )</w:t>
+      </w:r>
+    </w:p>
+    <w:p>
+      <w:pPr>
+        <w:pStyle w:val="Heading3"/>
+        <w:rPr>
+          <w:color w:val="B4C6E7"/>
+          <w:lang w:val="en-US"/>
+        </w:rPr>
+      </w:pPr>
+      <w:bookmarkStart w:id="13" w:name="_Toc37540062"/>
+      <w:r>
+        <w:rPr>
+          <w:color w:val="B4C6E7"/>
+          <w:lang w:val="en-US"/>
+        </w:rPr>
+        <w:t>2019-08-05</w:t>
+      </w:r>
+      <w:r>
+        <w:rPr>
+          <w:color w:val="B4C6E7"/>
+          <w:lang w:val="en-US"/>
+        </w:rPr>
+        <w:t xml:space="preserve"> Brainstorm Circle Language </w:t>
+      </w:r>
+      <w:r>
+        <w:rPr>
+          <w:color w:val="B4C6E7"/>
+          <w:lang w:val="en-US"/>
+        </w:rPr>
+        <w:t>Spec: Large Lists Problem</w:t>
+      </w:r>
       <w:bookmarkEnd w:id="13"/>
     </w:p>
     <w:p>
@@ -7873,300 +8217,128 @@
         <w:rPr>
           <w:lang w:val="en-US"/>
         </w:rPr>
-        <w:t>The read uses terminology in a very specific way, that is not shared with my peers, therefor not easing readers into the material. Maybe an introduction would do. The 'older' versions actually seemed to give that more gradual intro, that takes the reader by the hand, leading them to how and why this is actually useful, rather than just plainly stating the shapes that the diagrams can contain.</w:t>
-      </w:r>
-    </w:p>
-    <w:p>
-      <w:pPr>
-        <w:numPr>
-          <w:ilvl w:val="0"/>
-          <w:numId w:val="25"/>
-        </w:numPr>
-        <w:rPr>
-          <w:lang w:val="en-US"/>
-        </w:rPr>
-      </w:pPr>
-      <w:r>
-        <w:rPr>
-          <w:lang w:val="en-US"/>
-        </w:rPr>
-        <w:t>That said, I do want to quickly come to the raw definition of how the diagrams are built-up. To introduce the raw basic specs quickly.</w:t>
-      </w:r>
-    </w:p>
-    <w:p>
-      <w:pPr>
-        <w:numPr>
-          <w:ilvl w:val="0"/>
-          <w:numId w:val="25"/>
-        </w:numPr>
-        <w:rPr>
-          <w:lang w:val="en-US"/>
-        </w:rPr>
-      </w:pPr>
-      <w:r>
-        <w:rPr>
-          <w:lang w:val="en-US"/>
-        </w:rPr>
-        <w:t>The work might be modularized. I am not attacted to how CSS3 is modularized, each piece of specs with a different state of being finished up. It seems messy. But I can employ the same organization to accept certain concepts are just more crystalized out than others, making it easier to share, even in an unfinished state, and stimulating keeping things separated and separately usable even when other parts are just really still messy.</w:t>
-      </w:r>
-    </w:p>
-    <w:p>
-      <w:pPr>
-        <w:numPr>
-          <w:ilvl w:val="0"/>
-          <w:numId w:val="25"/>
-        </w:numPr>
-        <w:rPr>
-          <w:lang w:val="en-US"/>
-        </w:rPr>
-      </w:pPr>
-      <w:r>
-        <w:rPr>
-          <w:lang w:val="en-US"/>
-        </w:rPr>
-        <w:t>I seem to have had several goals fighting over eachother, in projects done long ago about this documentation:</w:t>
-      </w:r>
-    </w:p>
-    <w:p>
-      <w:pPr>
-        <w:numPr>
-          <w:ilvl w:val="1"/>
-          <w:numId w:val="25"/>
-        </w:numPr>
-        <w:rPr>
-          <w:lang w:val="en-US"/>
-        </w:rPr>
-      </w:pPr>
-      <w:r>
-        <w:rPr>
-          <w:lang w:val="en-US"/>
-        </w:rPr>
-        <w:t>Explaining it to myself.</w:t>
-      </w:r>
-    </w:p>
-    <w:p>
-      <w:pPr>
-        <w:numPr>
-          <w:ilvl w:val="1"/>
-          <w:numId w:val="25"/>
-        </w:numPr>
-        <w:rPr>
-          <w:lang w:val="en-US"/>
-        </w:rPr>
-      </w:pPr>
-      <w:r>
-        <w:rPr>
-          <w:lang w:val="en-US"/>
-        </w:rPr>
-        <w:t>Designing the concepts, separately from the notation.</w:t>
-      </w:r>
-    </w:p>
-    <w:p>
-      <w:pPr>
-        <w:numPr>
-          <w:ilvl w:val="1"/>
-          <w:numId w:val="25"/>
-        </w:numPr>
-        <w:rPr>
-          <w:lang w:val="en-US"/>
-        </w:rPr>
-      </w:pPr>
-      <w:r>
-        <w:rPr>
-          <w:lang w:val="en-US"/>
-        </w:rPr>
-        <w:t>Tying together loose ends.</w:t>
-      </w:r>
-    </w:p>
-    <w:p>
-      <w:pPr>
-        <w:numPr>
-          <w:ilvl w:val="1"/>
-          <w:numId w:val="25"/>
-        </w:numPr>
-        <w:rPr>
-          <w:lang w:val="en-US"/>
-        </w:rPr>
-      </w:pPr>
-      <w:r>
-        <w:rPr>
-          <w:lang w:val="en-US"/>
-        </w:rPr>
-        <w:t>Making it easy to read for someone else.</w:t>
-      </w:r>
-    </w:p>
-    <w:p>
-      <w:pPr>
-        <w:numPr>
-          <w:ilvl w:val="0"/>
-          <w:numId w:val="25"/>
-        </w:numPr>
-        <w:rPr>
-          <w:lang w:val="en-US"/>
-        </w:rPr>
-      </w:pPr>
-      <w:r>
-        <w:rPr>
-          <w:lang w:val="en-US"/>
-        </w:rPr>
-        <w:t>The design of the programming language should lose some ambition and express that only as dreams.</w:t>
-      </w:r>
-    </w:p>
-    <w:p>
-      <w:pPr>
-        <w:numPr>
-          <w:ilvl w:val="0"/>
-          <w:numId w:val="25"/>
-        </w:numPr>
-        <w:rPr>
-          <w:lang w:val="en-US"/>
-        </w:rPr>
-      </w:pPr>
-      <w:r>
-        <w:rPr>
-          <w:lang w:val="en-US"/>
-        </w:rPr>
-        <w:t>I took a look at some of the postponed work. I worry about the messiness of the content. And if the loose ends will make the idea fall apart. And whether this makes it even fit for publishing. I just don't know at all. But I think I should come back to it later. Because I had strategies for this. And I might be too hard on myself. A clear 'flag' [Preliminary documentation] in red somewhere at the top usually does the trick. Might tells people clearly not to not too much from the text that follows. Just being clear about that might be enough.</w:t>
-      </w:r>
-    </w:p>
-    <w:p>
-      <w:pPr>
-        <w:numPr>
-          <w:ilvl w:val="0"/>
-          <w:numId w:val="25"/>
-        </w:numPr>
-        <w:rPr>
-          <w:lang w:val="en-US"/>
-        </w:rPr>
-      </w:pPr>
-      <w:r>
-        <w:rPr>
-          <w:lang w:val="en-US"/>
-        </w:rPr>
-        <w:t xml:space="preserve">Reading over the Interfaces planning docs I noticed I said </w:t>
-      </w:r>
-      <w:r>
-        <w:rPr>
-          <w:lang w:val="en-US"/>
-        </w:rPr>
-        <w:t xml:space="preserve">there </w:t>
-      </w:r>
-      <w:r>
-        <w:rPr>
-          <w:lang w:val="en-US"/>
-        </w:rPr>
-        <w:t xml:space="preserve">I like how the Interfaces chapter reads. I started reading it over. I notice, I only like how it reads </w:t>
-      </w:r>
-      <w:r>
-        <w:rPr>
-          <w:lang w:val="en-US"/>
-        </w:rPr>
-        <w:t xml:space="preserve">where </w:t>
-      </w:r>
-      <w:r>
-        <w:rPr>
-          <w:lang w:val="en-US"/>
-        </w:rPr>
-        <w:t>lots of little diagrams are shown. I like it not so much when I just see walls of texts. I think it is my 'brain type' so to say. But I think having both text and pictures would help a lot of brain types. So: more pictures. I like pictures.</w:t>
-      </w:r>
-    </w:p>
-    <w:p>
-      <w:pPr>
-        <w:numPr>
-          <w:ilvl w:val="0"/>
-          <w:numId w:val="25"/>
-        </w:numPr>
-        <w:rPr>
-          <w:lang w:val="en-US"/>
-        </w:rPr>
-      </w:pPr>
-      <w:r>
-        <w:rPr>
-          <w:lang w:val="en-US"/>
-        </w:rPr>
-        <w:t>I notice I talk a lot about implementation rather than notation. For instance: Does a dashed circle mean it is used as a class, enforced to be a class, static inside its container, how does it work in the system interfaces? What if it is just the notation that is a good idea, what if the implementation isn't. That might even make system interfaces' precise definition not important or maybe just subjected to diagrams drawn out to represent things from another language, like C#. C# getters and setters might be in a system interface notation. But setting an object reference's interface dynamically in runtime… may be too much of an implementation detail. I think it is a language definition / runtime implementation separation. In think the engineers at Microsoft might be right about developing language spec / runtime / framework / compiler quasi-independently. Maybe I can be inspired by that and make my language definition a litte simpler. I am subjected to the pitfall of wa</w:t>
-      </w:r>
-      <w:r>
-        <w:rPr>
-          <w:lang w:val="en-US"/>
-        </w:rPr>
-        <w:t>n</w:t>
-      </w:r>
-      <w:r>
-        <w:rPr>
-          <w:lang w:val="en-US"/>
-        </w:rPr>
-        <w:t>ting to cover every little minor edge-case, of which I have a fear that it may make the whole system fall to pieces. I already warned myself about that in the Circle Language Spec Strategy document. But now I think other people might actually read this, I start to think: maybe limit the scope. Somehow define the diagram notation and what it represents and not want to work out how things would work in a runtime. Runtime would be a system where the diagrams and actually the data that internally describes the diagram, to be loaded and run as computer programs. I think I wanted to check the usability of the notation by shining light on any little aspect of it, I could find. But I think some details are not that important. Maybe those are to be demoted to possible implementation details, to keep the main part of the story clean.</w:t>
-      </w:r>
-      <w:r>
-        <w:rPr>
-          <w:lang w:val="en-US"/>
-        </w:rPr>
-        <w:t xml:space="preserve"> I am OK with apologizing in the documentation, that this might not be usable or something.</w:t>
-      </w:r>
-      <w:r>
-        <w:rPr>
-          <w:lang w:val="en-US"/>
-        </w:rPr>
-        <w:t xml:space="preserve"> The description in the Strategy document is pretty much spot on</w:t>
-      </w:r>
-      <w:r>
-        <w:rPr>
-          <w:lang w:val="en-US"/>
-        </w:rPr>
-        <w:t>, I think.</w:t>
-      </w:r>
-    </w:p>
-    <w:p>
-      <w:pPr>
-        <w:numPr>
-          <w:ilvl w:val="0"/>
-          <w:numId w:val="25"/>
-        </w:numPr>
-        <w:rPr>
-          <w:lang w:val="en-US"/>
-        </w:rPr>
-      </w:pPr>
-      <w:r>
-        <w:rPr>
-          <w:lang w:val="en-US"/>
-        </w:rPr>
-        <w:t>I get the problem that next to introducing new notation, I also wanted to introduce new concepts. A new conceptual take on things. I think it all became a little much. Maybe I can improve that during this project</w:t>
-      </w:r>
-      <w:r>
-        <w:rPr>
-          <w:lang w:val="en-US"/>
-        </w:rPr>
-        <w:t xml:space="preserve"> 'Circle Language Spec Revamp'</w:t>
-      </w:r>
-      <w:r>
-        <w:rPr>
-          <w:lang w:val="en-US"/>
-        </w:rPr>
-        <w:t>.</w:t>
-      </w:r>
-    </w:p>
-    <w:p>
-      <w:pPr>
-        <w:numPr>
-          <w:ilvl w:val="0"/>
-          <w:numId w:val="25"/>
-        </w:numPr>
-        <w:rPr>
-          <w:lang w:val="en-US"/>
-        </w:rPr>
-      </w:pPr>
-      <w:r>
-        <w:rPr>
-          <w:lang w:val="en-US"/>
-        </w:rPr>
-        <w:t>I think the 'being blunt' might help. It is not blunt unfriendly, because the explanations might become so much simpler if you say: this is that, this is that, instead of and this far-fetched edge case is solved in this difficult, abstract, theoretical, but precisely determined way, that I'm not sure I even understand anymore</w:t>
-      </w:r>
-      <w:r>
-        <w:rPr>
-          <w:lang w:val="en-US"/>
-        </w:rPr>
-        <w:t>… : )</w:t>
+        <w:t>One point of failure I see in this computer language, is that it works well when there are a limited number of symbols, but as lists get big, the language seems to lose its effectivity. One way to still make it useful, is perhaps to filter, or only partially display lists in the diagrams, just like a normal grid or list would. There was a prototype app that would generate diagrams out of vast sources of symbols. The problem became apparent there and it has been in the back of my head since then.</w:t>
+      </w:r>
+    </w:p>
+    <w:p>
+      <w:pPr>
+        <w:rPr>
+          <w:lang w:val="en-US"/>
+        </w:rPr>
+      </w:pPr>
+    </w:p>
+    <w:p>
+      <w:pPr>
+        <w:rPr>
+          <w:lang w:val="en-US"/>
+        </w:rPr>
+      </w:pPr>
+      <w:r>
+        <w:rPr>
+          <w:lang w:val="en-US"/>
+        </w:rPr>
+        <w:t xml:space="preserve">The </w:t>
+      </w:r>
+      <w:r>
+        <w:rPr>
+          <w:lang w:val="en-US"/>
+        </w:rPr>
+        <w:t>'</w:t>
+      </w:r>
+      <w:r>
+        <w:rPr>
+          <w:lang w:val="en-US"/>
+        </w:rPr>
+        <w:t>large list</w:t>
+      </w:r>
+      <w:r>
+        <w:rPr>
+          <w:lang w:val="en-US"/>
+        </w:rPr>
+        <w:t>s'</w:t>
+      </w:r>
+      <w:r>
+        <w:rPr>
+          <w:lang w:val="en-US"/>
+        </w:rPr>
+        <w:t xml:space="preserve"> problem in Circle also applies to large lists of commands, that might apply to an object.</w:t>
+      </w:r>
+    </w:p>
+    <w:p>
+      <w:pPr>
+        <w:rPr>
+          <w:lang w:val="en-US"/>
+        </w:rPr>
+      </w:pPr>
+      <w:r>
+        <w:rPr>
+          <w:lang w:val="en-US"/>
+        </w:rPr>
+        <w:t xml:space="preserve">Also that UI's are often optimized to show the most relevant options and then I </w:t>
+      </w:r>
+      <w:r>
+        <w:rPr>
+          <w:lang w:val="en-US"/>
+        </w:rPr>
+        <w:t xml:space="preserve">(with poor judgement?) </w:t>
+      </w:r>
+      <w:r>
+        <w:rPr>
+          <w:lang w:val="en-US"/>
+        </w:rPr>
+        <w:t>just say: no none of that, everything only.</w:t>
+      </w:r>
+    </w:p>
+    <w:p>
+      <w:pPr>
+        <w:rPr>
+          <w:lang w:val="en-US"/>
+        </w:rPr>
+      </w:pPr>
+      <w:r>
+        <w:rPr>
+          <w:lang w:val="en-US"/>
+        </w:rPr>
+        <w:t>Maybe it's just that this UI will have its place along side other techniques.</w:t>
+      </w:r>
+    </w:p>
+    <w:p>
+      <w:pPr>
+        <w:rPr>
+          <w:lang w:val="en-US"/>
+        </w:rPr>
+      </w:pPr>
+      <w:r>
+        <w:rPr>
+          <w:lang w:val="en-US"/>
+        </w:rPr>
+        <w:t>It's just that the large lists problem should be solved in my view.</w:t>
+      </w:r>
+    </w:p>
+    <w:p>
+      <w:pPr>
+        <w:rPr>
+          <w:lang w:val="en-US"/>
+        </w:rPr>
+      </w:pPr>
+      <w:r>
+        <w:rPr>
+          <w:lang w:val="en-US"/>
+        </w:rPr>
+        <w:t>Maybe permanent filtering and reordering, which is often hard to customize in windows programs. Like a menu customizer.</w:t>
+      </w:r>
+    </w:p>
+    <w:p>
+      <w:pPr>
+        <w:rPr>
+          <w:lang w:val="en-US"/>
+        </w:rPr>
+      </w:pPr>
+      <w:r>
+        <w:rPr>
+          <w:lang w:val="en-US"/>
+        </w:rPr>
+        <w:t>Try to make it easier to do that. Construct your own limited view.</w:t>
       </w:r>
     </w:p>
     <w:p>
@@ -8177,241 +8349,71 @@
           <w:lang w:val="en-US"/>
         </w:rPr>
       </w:pPr>
-      <w:bookmarkStart w:id="14" w:name="_Toc37540062"/>
+      <w:bookmarkStart w:id="14" w:name="_Toc37540064"/>
       <w:r>
         <w:rPr>
           <w:color w:val="B4C6E7"/>
           <w:lang w:val="en-US"/>
         </w:rPr>
-        <w:t>2019-08-05</w:t>
+        <w:t xml:space="preserve">2019-08-05 Brainstorm </w:t>
       </w:r>
       <w:r>
         <w:rPr>
           <w:color w:val="B4C6E7"/>
           <w:lang w:val="en-US"/>
         </w:rPr>
-        <w:t xml:space="preserve"> Brainstorm Circle Language </w:t>
+        <w:t>V</w:t>
       </w:r>
       <w:r>
         <w:rPr>
           <w:color w:val="B4C6E7"/>
           <w:lang w:val="en-US"/>
         </w:rPr>
-        <w:t>Spec: Large Lists Problem</w:t>
+        <w:t xml:space="preserve">ersion </w:t>
+      </w:r>
+      <w:r>
+        <w:rPr>
+          <w:color w:val="B4C6E7"/>
+          <w:lang w:val="en-US"/>
+        </w:rPr>
+        <w:t>C</w:t>
+      </w:r>
+      <w:r>
+        <w:rPr>
+          <w:color w:val="B4C6E7"/>
+          <w:lang w:val="en-US"/>
+        </w:rPr>
+        <w:t xml:space="preserve">ontrol and </w:t>
+      </w:r>
+      <w:r>
+        <w:rPr>
+          <w:color w:val="B4C6E7"/>
+          <w:lang w:val="en-US"/>
+        </w:rPr>
+        <w:t>O</w:t>
+      </w:r>
+      <w:r>
+        <w:rPr>
+          <w:color w:val="B4C6E7"/>
+          <w:lang w:val="en-US"/>
+        </w:rPr>
+        <w:t xml:space="preserve">pen </w:t>
+      </w:r>
+      <w:r>
+        <w:rPr>
+          <w:color w:val="B4C6E7"/>
+          <w:lang w:val="en-US"/>
+        </w:rPr>
+        <w:t>S</w:t>
+      </w:r>
+      <w:r>
+        <w:rPr>
+          <w:color w:val="B4C6E7"/>
+          <w:lang w:val="en-US"/>
+        </w:rPr>
+        <w:t>ource</w:t>
       </w:r>
       <w:bookmarkEnd w:id="14"/>
-    </w:p>
-    <w:p>
-      <w:pPr>
-        <w:numPr>
-          <w:ilvl w:val="0"/>
-          <w:numId w:val="25"/>
-        </w:numPr>
-        <w:rPr>
-          <w:lang w:val="en-US"/>
-        </w:rPr>
-      </w:pPr>
-      <w:r>
-        <w:rPr>
-          <w:lang w:val="en-US"/>
-        </w:rPr>
-        <w:t>One point of failure I see in this computer language, is that it works well when there are a limited number of symbols, but as lists get big, the language seems to lose its effectivity. One way to still make it useful, is perhaps to filter, or only partially display lists in the diagrams, just like a normal grid or list would. There was a prototype app that would generate diagrams out of vast sources of symbols. The problem became apparent there and it has been in the back of my head since then.</w:t>
-      </w:r>
-    </w:p>
-    <w:p>
-      <w:pPr>
-        <w:rPr>
-          <w:lang w:val="en-US"/>
-        </w:rPr>
-      </w:pPr>
-    </w:p>
-    <w:p>
-      <w:pPr>
-        <w:rPr>
-          <w:lang w:val="en-US"/>
-        </w:rPr>
-      </w:pPr>
-      <w:r>
-        <w:rPr>
-          <w:lang w:val="en-US"/>
-        </w:rPr>
-        <w:t xml:space="preserve">The </w:t>
-      </w:r>
-      <w:r>
-        <w:rPr>
-          <w:lang w:val="en-US"/>
-        </w:rPr>
-        <w:t>'</w:t>
-      </w:r>
-      <w:r>
-        <w:rPr>
-          <w:lang w:val="en-US"/>
-        </w:rPr>
-        <w:t>large list</w:t>
-      </w:r>
-      <w:r>
-        <w:rPr>
-          <w:lang w:val="en-US"/>
-        </w:rPr>
-        <w:t>s'</w:t>
-      </w:r>
-      <w:r>
-        <w:rPr>
-          <w:lang w:val="en-US"/>
-        </w:rPr>
-        <w:t xml:space="preserve"> problem in Circle also applies to large lists of commands, that might apply to an object.</w:t>
-      </w:r>
-    </w:p>
-    <w:p>
-      <w:pPr>
-        <w:rPr>
-          <w:lang w:val="en-US"/>
-        </w:rPr>
-      </w:pPr>
-      <w:r>
-        <w:rPr>
-          <w:lang w:val="en-US"/>
-        </w:rPr>
-        <w:t xml:space="preserve">Also that UI's are often optimized to show the most relevant options and then I </w:t>
-      </w:r>
-      <w:r>
-        <w:rPr>
-          <w:lang w:val="en-US"/>
-        </w:rPr>
-        <w:t xml:space="preserve">(with poor judgement?) </w:t>
-      </w:r>
-      <w:r>
-        <w:rPr>
-          <w:lang w:val="en-US"/>
-        </w:rPr>
-        <w:t>just say: no none of that, everything only.</w:t>
-      </w:r>
-    </w:p>
-    <w:p>
-      <w:pPr>
-        <w:rPr>
-          <w:lang w:val="en-US"/>
-        </w:rPr>
-      </w:pPr>
-      <w:r>
-        <w:rPr>
-          <w:lang w:val="en-US"/>
-        </w:rPr>
-        <w:t>Maybe it's just that this UI will have its place along side other techniques.</w:t>
-      </w:r>
-    </w:p>
-    <w:p>
-      <w:pPr>
-        <w:rPr>
-          <w:lang w:val="en-US"/>
-        </w:rPr>
-      </w:pPr>
-      <w:r>
-        <w:rPr>
-          <w:lang w:val="en-US"/>
-        </w:rPr>
-        <w:t>It's just that the large lists problem should be solved in my view.</w:t>
-      </w:r>
-    </w:p>
-    <w:p>
-      <w:pPr>
-        <w:rPr>
-          <w:lang w:val="en-US"/>
-        </w:rPr>
-      </w:pPr>
-      <w:r>
-        <w:rPr>
-          <w:lang w:val="en-US"/>
-        </w:rPr>
-        <w:t>Maybe permanent filtering and reordering, which is often hard to customize in windows programs. Like a menu customizer.</w:t>
-      </w:r>
-    </w:p>
-    <w:p>
-      <w:pPr>
-        <w:rPr>
-          <w:lang w:val="en-US"/>
-        </w:rPr>
-      </w:pPr>
-      <w:r>
-        <w:rPr>
-          <w:lang w:val="en-US"/>
-        </w:rPr>
-        <w:t>Try to make it easier to do that. Construct your own limited view.</w:t>
-      </w:r>
-    </w:p>
-    <w:p>
-      <w:pPr>
-        <w:pStyle w:val="Heading3"/>
-        <w:rPr>
-          <w:color w:val="B4C6E7"/>
-          <w:lang w:val="en-US"/>
-        </w:rPr>
-      </w:pPr>
-      <w:bookmarkStart w:id="15" w:name="_Toc37540064"/>
-      <w:r>
-        <w:rPr>
-          <w:color w:val="B4C6E7"/>
-          <w:lang w:val="en-US"/>
-        </w:rPr>
-        <w:t xml:space="preserve">2019-08-05 Brainstorm </w:t>
-      </w:r>
-      <w:r>
-        <w:rPr>
-          <w:color w:val="B4C6E7"/>
-          <w:lang w:val="en-US"/>
-        </w:rPr>
-        <w:t>V</w:t>
-      </w:r>
-      <w:r>
-        <w:rPr>
-          <w:color w:val="B4C6E7"/>
-          <w:lang w:val="en-US"/>
-        </w:rPr>
-        <w:t xml:space="preserve">ersion </w:t>
-      </w:r>
-      <w:r>
-        <w:rPr>
-          <w:color w:val="B4C6E7"/>
-          <w:lang w:val="en-US"/>
-        </w:rPr>
-        <w:t>C</w:t>
-      </w:r>
-      <w:r>
-        <w:rPr>
-          <w:color w:val="B4C6E7"/>
-          <w:lang w:val="en-US"/>
-        </w:rPr>
-        <w:t xml:space="preserve">ontrol and </w:t>
-      </w:r>
-      <w:r>
-        <w:rPr>
-          <w:color w:val="B4C6E7"/>
-          <w:lang w:val="en-US"/>
-        </w:rPr>
-        <w:t>O</w:t>
-      </w:r>
-      <w:r>
-        <w:rPr>
-          <w:color w:val="B4C6E7"/>
-          <w:lang w:val="en-US"/>
-        </w:rPr>
-        <w:t xml:space="preserve">pen </w:t>
-      </w:r>
-      <w:r>
-        <w:rPr>
-          <w:color w:val="B4C6E7"/>
-          <w:lang w:val="en-US"/>
-        </w:rPr>
-        <w:t>S</w:t>
-      </w:r>
-      <w:r>
-        <w:rPr>
-          <w:color w:val="B4C6E7"/>
-          <w:lang w:val="en-US"/>
-        </w:rPr>
-        <w:t>ource</w:t>
-      </w:r>
-      <w:bookmarkEnd w:id="15"/>
     </w:p>
     <w:p>
       <w:pPr>
@@ -8552,6 +8554,28 @@
         </w:rPr>
         <w:t xml:space="preserve"> </w:t>
       </w:r>
+    </w:p>
+    <w:p>
+      <w:pPr>
+        <w:rPr>
+          <w:lang w:val="en-US"/>
+        </w:rPr>
+      </w:pPr>
+    </w:p>
+    <w:p>
+      <w:pPr>
+        <w:rPr>
+          <w:lang w:val="en-US"/>
+        </w:rPr>
+      </w:pPr>
+      <w:r>
+        <w:rPr>
+          <w:lang w:val="en-US"/>
+        </w:rPr>
+        <w:t>My brother's first name is in some sub-project planning doc. I can take it out of the current version. I should ask him if he is OK with it staying in the source control history or if he wants it out of there.</w:t>
+      </w:r>
+      <w:bookmarkStart w:id="15" w:name="_GoBack"/>
+      <w:bookmarkEnd w:id="15"/>
     </w:p>
     <w:p>
       <w:pPr>

</xml_diff>

<commit_message>
Circle Language Spec Plan: Remove out of scope content from "2009-08 Review by Brother, Small Plan.docx"
</commit_message>
<xml_diff>
--- a/Circle Language Spec Plan/1. Current/2019-08 Circle Language Spec Revamp Notes.docx
+++ b/Circle Language Spec Plan/1. Current/2019-08 Circle Language Spec Revamp Notes.docx
@@ -4726,11 +4726,13 @@
           <w:numId w:val="25"/>
         </w:numPr>
         <w:rPr>
-          <w:lang w:val="en-US"/>
-        </w:rPr>
-      </w:pPr>
-      <w:r>
-        <w:rPr>
+          <w:color w:val="BFBFBF" w:themeColor="background1" w:themeShade="BF"/>
+          <w:lang w:val="en-US"/>
+        </w:rPr>
+      </w:pPr>
+      <w:r>
+        <w:rPr>
+          <w:color w:val="BFBFBF" w:themeColor="background1" w:themeShade="BF"/>
           <w:lang w:val="en-US"/>
         </w:rPr>
         <w:t>Take out the person's name.</w:t>
@@ -4744,14 +4746,25 @@
           <w:numId w:val="25"/>
         </w:numPr>
         <w:rPr>
-          <w:lang w:val="en-US"/>
-        </w:rPr>
-      </w:pPr>
-      <w:r>
-        <w:rPr>
-          <w:lang w:val="en-US"/>
-        </w:rPr>
-        <w:t>Still want to split the document up in two.</w:t>
+          <w:color w:val="BFBFBF" w:themeColor="background1" w:themeShade="BF"/>
+          <w:lang w:val="en-US"/>
+        </w:rPr>
+      </w:pPr>
+      <w:r>
+        <w:rPr>
+          <w:color w:val="BFBFBF" w:themeColor="background1" w:themeShade="BF"/>
+          <w:lang w:val="en-US"/>
+        </w:rPr>
+        <w:t xml:space="preserve">Still want to split the document </w:t>
+      </w:r>
+      <w:bookmarkStart w:id="10" w:name="_GoBack"/>
+      <w:bookmarkEnd w:id="10"/>
+      <w:r>
+        <w:rPr>
+          <w:color w:val="BFBFBF" w:themeColor="background1" w:themeShade="BF"/>
+          <w:lang w:val="en-US"/>
+        </w:rPr>
+        <w:t>up in two.</w:t>
       </w:r>
     </w:p>
     <w:p>
@@ -5744,7 +5757,21 @@
         <w:rPr>
           <w:lang w:val="en-US"/>
         </w:rPr>
-        <w:t xml:space="preserve">. Diagram notation is a bit of a grey area, because it wants to use constructs. Some of the notation capabilities imply different variations of otherwise fixed constructs. Black box is a notation I dislike. It works, but it is not elegant (I think). Also, if you take C# as a source, rules about private/public are set, and some things just don't have to be denoted, because they are implied. A method contained by a a class can access all the other private members of that class. In my efforts to generalize and make things interchangeable, this 'had to be' explicitly denoted… I think a separation of some main groups of concepts is appropriate here, so the ideas are better transferable and perhaps better usable and applicable. It might make the general idea about the diagram notation more pure and also more freely usable. </w:t>
+        <w:t xml:space="preserve">. Diagram notation is a bit of a grey area, because it wants to use constructs. Some of the notation capabilities imply different variations of otherwise fixed constructs. Black box is a notation I dislike. It works, but it is not elegant (I think). Also, if you take C# as a source, rules about private/public are set, and some things just don't have to be denoted, because they are implied. A method contained by a </w:t>
+      </w:r>
+      <w:proofErr w:type="spellStart"/>
+      <w:r>
+        <w:rPr>
+          <w:lang w:val="en-US"/>
+        </w:rPr>
+        <w:t>a</w:t>
+      </w:r>
+      <w:proofErr w:type="spellEnd"/>
+      <w:r>
+        <w:rPr>
+          <w:lang w:val="en-US"/>
+        </w:rPr>
+        <w:t xml:space="preserve"> class can access all the other private members of that class. In my efforts to generalize and make things interchangeable, this 'had to be' explicitly denoted… I think a separation of some main groups of concepts is appropriate here, so the ideas are better transferable and perhaps better usable and applicable. It might make the general idea about the diagram notation more pure and also more freely usable. </w:t>
       </w:r>
       <w:r>
         <w:rPr>
@@ -6460,7 +6487,7 @@
           <w:lang w:val="en-US"/>
         </w:rPr>
       </w:pPr>
-      <w:bookmarkStart w:id="10" w:name="_Toc37540059"/>
+      <w:bookmarkStart w:id="11" w:name="_Toc37540059"/>
       <w:r>
         <w:rPr>
           <w:color w:val="B4C6E7"/>
@@ -6669,7 +6696,21 @@
         <w:rPr>
           <w:lang w:val="en-US"/>
         </w:rPr>
-        <w:t xml:space="preserve"> the language. I feel that writing new texts, I already seem to adopt a ligher way of conveying ideas. Evaluating existing texts seems harder.</w:t>
+        <w:t xml:space="preserve"> the language. I feel that writing new texts, I already seem to adopt a </w:t>
+      </w:r>
+      <w:proofErr w:type="spellStart"/>
+      <w:r>
+        <w:rPr>
+          <w:lang w:val="en-US"/>
+        </w:rPr>
+        <w:t>ligher</w:t>
+      </w:r>
+      <w:proofErr w:type="spellEnd"/>
+      <w:r>
+        <w:rPr>
+          <w:lang w:val="en-US"/>
+        </w:rPr>
+        <w:t xml:space="preserve"> way of conveying ideas. Evaluating existing texts seems harder.</w:t>
       </w:r>
     </w:p>
     <w:p>
@@ -6805,11 +6846,19 @@
         </w:rPr>
         <w:t xml:space="preserve">So with that new perspective on the work, I was done and satisfied with the last page of text within like a minute. Perhaps </w:t>
       </w:r>
-      <w:r>
-        <w:rPr>
-          <w:lang w:val="en-US"/>
-        </w:rPr>
-        <w:t xml:space="preserve">noew </w:t>
+      <w:proofErr w:type="spellStart"/>
+      <w:r>
+        <w:rPr>
+          <w:lang w:val="en-US"/>
+        </w:rPr>
+        <w:t>noew</w:t>
+      </w:r>
+      <w:proofErr w:type="spellEnd"/>
+      <w:r>
+        <w:rPr>
+          <w:lang w:val="en-US"/>
+        </w:rPr>
+        <w:t xml:space="preserve"> </w:t>
       </w:r>
       <w:r>
         <w:rPr>
@@ -6826,8 +6875,8 @@
           <w:lang w:val="en-US"/>
         </w:rPr>
       </w:pPr>
-      <w:bookmarkStart w:id="11" w:name="_Toc37540060"/>
-      <w:bookmarkEnd w:id="10"/>
+      <w:bookmarkStart w:id="12" w:name="_Toc37540060"/>
+      <w:bookmarkEnd w:id="11"/>
       <w:r>
         <w:rPr>
           <w:color w:val="FFC000"/>
@@ -6853,7 +6902,87 @@
           <w:color w:val="FFC000"/>
           <w:lang w:val="en-US"/>
         </w:rPr>
-        <w:t>I thought MD would be the way to go with this project compared to docx. But I have doubts if MD is the better way to go. I keep getting stressed out about those doubts. It makes my decisions on what to do with the documents (formatting) harder, because I just am so unsure about this. What I would like is to have a good MD editor. I just hope some of the difficulties editing MD compared to docx can be taken away by a good tool. Also: I think MD will be vieweable and better indexeable on the internet, but I have not really thoroughly seen that confirmed. The main problems with MD editing I have is navigating headings and sections around and viewing the outcome of my formattings better as I type the MD in. The doubts about indexing: I know GitHub can show the MD in nice formatting, but will a lot of MD's actually be nicely navigatable? Will those MD's actually be indexed, or does that only count for e.g. the REAME.MD in the root dir of a git repository? another doubt about MD is: can I be satisfied with some of the tools that convert docx to MD? Will that all be doable? It's so many articles. Can I do it in bulk? Will I merge more articles into one making converting one by one by hand better. How does it work with links but especially with images? All those doubts made me postpone decisions about converting things to MD, but that makes me burdened with formatting docx's making them look nice, which is not that useful if I am going to convert all of that to MD anyway. That last argument does not seem very strong to me. If I know that MD indexes well, that might already make some decisions to go for MD easier, when I decide e.g. about small documents.</w:t>
+        <w:t xml:space="preserve">I thought MD would be the way to go with this project compared to docx. But I have doubts if MD is the better way to go. I keep getting stressed out about those doubts. It makes my decisions on what to do with the documents (formatting) harder, because I just am so unsure about this. What I would like is to have a good MD editor. I just hope some of the difficulties editing MD compared to docx can be taken away by a good tool. Also: I think MD will be </w:t>
+      </w:r>
+      <w:proofErr w:type="spellStart"/>
+      <w:r>
+        <w:rPr>
+          <w:color w:val="FFC000"/>
+          <w:lang w:val="en-US"/>
+        </w:rPr>
+        <w:t>vieweable</w:t>
+      </w:r>
+      <w:proofErr w:type="spellEnd"/>
+      <w:r>
+        <w:rPr>
+          <w:color w:val="FFC000"/>
+          <w:lang w:val="en-US"/>
+        </w:rPr>
+        <w:t xml:space="preserve"> and better </w:t>
+      </w:r>
+      <w:proofErr w:type="spellStart"/>
+      <w:r>
+        <w:rPr>
+          <w:color w:val="FFC000"/>
+          <w:lang w:val="en-US"/>
+        </w:rPr>
+        <w:t>indexeable</w:t>
+      </w:r>
+      <w:proofErr w:type="spellEnd"/>
+      <w:r>
+        <w:rPr>
+          <w:color w:val="FFC000"/>
+          <w:lang w:val="en-US"/>
+        </w:rPr>
+        <w:t xml:space="preserve"> on the internet, but I have not really thoroughly seen that confirmed. The main problems with MD editing I have is navigating headings and sections around and viewing the outcome of my </w:t>
+      </w:r>
+      <w:proofErr w:type="spellStart"/>
+      <w:r>
+        <w:rPr>
+          <w:color w:val="FFC000"/>
+          <w:lang w:val="en-US"/>
+        </w:rPr>
+        <w:t>formattings</w:t>
+      </w:r>
+      <w:proofErr w:type="spellEnd"/>
+      <w:r>
+        <w:rPr>
+          <w:color w:val="FFC000"/>
+          <w:lang w:val="en-US"/>
+        </w:rPr>
+        <w:t xml:space="preserve"> better as I type the MD in. The doubts about indexing: I know GitHub can show the MD in nice formatting, but will a lot of MD's actually be nicely </w:t>
+      </w:r>
+      <w:proofErr w:type="spellStart"/>
+      <w:r>
+        <w:rPr>
+          <w:color w:val="FFC000"/>
+          <w:lang w:val="en-US"/>
+        </w:rPr>
+        <w:t>navigatable</w:t>
+      </w:r>
+      <w:proofErr w:type="spellEnd"/>
+      <w:r>
+        <w:rPr>
+          <w:color w:val="FFC000"/>
+          <w:lang w:val="en-US"/>
+        </w:rPr>
+        <w:t xml:space="preserve">? Will those MD's actually be indexed, or does that only count for e.g. the REAME.MD in the root </w:t>
+      </w:r>
+      <w:proofErr w:type="spellStart"/>
+      <w:r>
+        <w:rPr>
+          <w:color w:val="FFC000"/>
+          <w:lang w:val="en-US"/>
+        </w:rPr>
+        <w:t>dir</w:t>
+      </w:r>
+      <w:proofErr w:type="spellEnd"/>
+      <w:r>
+        <w:rPr>
+          <w:color w:val="FFC000"/>
+          <w:lang w:val="en-US"/>
+        </w:rPr>
+        <w:t xml:space="preserve"> of a git repository? another doubt about MD is: can I be satisfied with some of the tools that convert docx to MD? Will that all be doable? It's so many articles. Can I do it in bulk? Will I merge more articles into one making converting one by one by hand better. How does it work with links but especially with images? All those doubts made me postpone decisions about converting things to MD, but that makes me burdened with formatting docx's making them look nice, which is not that useful if I am going to convert all of that to MD anyway. That last argument does not seem very strong to me. If I know that MD indexes well, that might already make some decisions to go for MD easier, when I decide e.g. about small documents.</w:t>
       </w:r>
     </w:p>
     <w:p>
@@ -6993,7 +7122,23 @@
           <w:color w:val="FFC000"/>
           <w:lang w:val="en-US"/>
         </w:rPr>
-        <w:t>I found out relative links to images work nicely in MD on github.</w:t>
+        <w:t xml:space="preserve">I found out relative links to images work nicely in MD on </w:t>
+      </w:r>
+      <w:proofErr w:type="spellStart"/>
+      <w:r>
+        <w:rPr>
+          <w:color w:val="FFC000"/>
+          <w:lang w:val="en-US"/>
+        </w:rPr>
+        <w:t>github</w:t>
+      </w:r>
+      <w:proofErr w:type="spellEnd"/>
+      <w:r>
+        <w:rPr>
+          <w:color w:val="FFC000"/>
+          <w:lang w:val="en-US"/>
+        </w:rPr>
+        <w:t>.</w:t>
       </w:r>
     </w:p>
     <w:p>
@@ -7313,7 +7458,23 @@
           <w:color w:val="FFC000"/>
           <w:lang w:val="en-US"/>
         </w:rPr>
-        <w:t>It would help me to know if MD really has those advantanges. Otherwise I would keep being confused about whether or not I should convert to MD.</w:t>
+        <w:t xml:space="preserve">It would help me to know if MD really has those </w:t>
+      </w:r>
+      <w:proofErr w:type="spellStart"/>
+      <w:r>
+        <w:rPr>
+          <w:color w:val="FFC000"/>
+          <w:lang w:val="en-US"/>
+        </w:rPr>
+        <w:t>advantanges</w:t>
+      </w:r>
+      <w:proofErr w:type="spellEnd"/>
+      <w:r>
+        <w:rPr>
+          <w:color w:val="FFC000"/>
+          <w:lang w:val="en-US"/>
+        </w:rPr>
+        <w:t>. Otherwise I would keep being confused about whether or not I should convert to MD.</w:t>
       </w:r>
     </w:p>
     <w:p>
@@ -7388,18 +7549,27 @@
           <w:lang w:val="en-US"/>
         </w:rPr>
       </w:pPr>
+      <w:proofErr w:type="spellStart"/>
       <w:r>
         <w:rPr>
           <w:color w:val="FFC000"/>
           <w:lang w:val="en-US"/>
         </w:rPr>
-        <w:t xml:space="preserve">Pandoc: I did not like it. It was expecting a user interface, but I got a command line interface. Also, the output from docx to MD is not </w:t>
-      </w:r>
+        <w:t>Pandoc</w:t>
+      </w:r>
+      <w:proofErr w:type="spellEnd"/>
       <w:r>
         <w:rPr>
           <w:color w:val="FFC000"/>
           <w:lang w:val="en-US"/>
         </w:rPr>
+        <w:t xml:space="preserve">: I did not like it. It was expecting a user interface, but I got a command line interface. Also, the output from docx to MD is not </w:t>
+      </w:r>
+      <w:r>
+        <w:rPr>
+          <w:color w:val="FFC000"/>
+          <w:lang w:val="en-US"/>
+        </w:rPr>
         <w:t>what I expected</w:t>
       </w:r>
       <w:r>
@@ -7407,13 +7577,29 @@
           <w:color w:val="FFC000"/>
           <w:lang w:val="en-US"/>
         </w:rPr>
-        <w:t>. I got quote markup &gt; for just indentation and a dashed bulleted list got the dashes escaped or something \-. The check list style for GitHub that's kind a sorta already MD format, got escaped it seemed.</w:t>
-      </w:r>
+        <w:t xml:space="preserve">. I got quote markup &gt; for just indentation and a dashed bulleted list got the dashes escaped or something \-. The check list style for GitHub that's kind a </w:t>
+      </w:r>
+      <w:proofErr w:type="spellStart"/>
       <w:r>
         <w:rPr>
           <w:color w:val="FFC000"/>
           <w:lang w:val="en-US"/>
         </w:rPr>
+        <w:t>sorta</w:t>
+      </w:r>
+      <w:proofErr w:type="spellEnd"/>
+      <w:r>
+        <w:rPr>
+          <w:color w:val="FFC000"/>
+          <w:lang w:val="en-US"/>
+        </w:rPr>
+        <w:t xml:space="preserve"> already MD format, got escaped it seemed.</w:t>
+      </w:r>
+      <w:r>
+        <w:rPr>
+          <w:color w:val="FFC000"/>
+          <w:lang w:val="en-US"/>
+        </w:rPr>
         <w:t xml:space="preserve"> </w:t>
       </w:r>
       <w:r>
@@ -7428,13 +7614,22 @@
           <w:color w:val="FFC000"/>
           <w:lang w:val="en-US"/>
         </w:rPr>
-        <w:t>So sorry, pandoc</w:t>
-      </w:r>
+        <w:t xml:space="preserve">So sorry, </w:t>
+      </w:r>
+      <w:proofErr w:type="spellStart"/>
       <w:r>
         <w:rPr>
           <w:color w:val="FFC000"/>
           <w:lang w:val="en-US"/>
         </w:rPr>
+        <w:t>pandoc</w:t>
+      </w:r>
+      <w:proofErr w:type="spellEnd"/>
+      <w:r>
+        <w:rPr>
+          <w:color w:val="FFC000"/>
+          <w:lang w:val="en-US"/>
+        </w:rPr>
         <w:t>.</w:t>
       </w:r>
       <w:r>
@@ -7496,7 +7691,23 @@
           <w:color w:val="FFC000"/>
           <w:lang w:val="en-US"/>
         </w:rPr>
-        <w:t>But I am going into reseach again, and that is not what I want to deeply into. I do not have the energy.</w:t>
+        <w:t xml:space="preserve">But I am going into </w:t>
+      </w:r>
+      <w:proofErr w:type="spellStart"/>
+      <w:r>
+        <w:rPr>
+          <w:color w:val="FFC000"/>
+          <w:lang w:val="en-US"/>
+        </w:rPr>
+        <w:t>reseach</w:t>
+      </w:r>
+      <w:proofErr w:type="spellEnd"/>
+      <w:r>
+        <w:rPr>
+          <w:color w:val="FFC000"/>
+          <w:lang w:val="en-US"/>
+        </w:rPr>
+        <w:t xml:space="preserve"> again, and that is not what I want to deeply into. I do not have the energy.</w:t>
       </w:r>
     </w:p>
     <w:p>
@@ -7528,7 +7739,7 @@
         </w:rPr>
         <w:t xml:space="preserve"> Design</w:t>
       </w:r>
-      <w:bookmarkEnd w:id="11"/>
+      <w:bookmarkEnd w:id="12"/>
     </w:p>
     <w:p>
       <w:pPr>
@@ -7697,7 +7908,7 @@
           <w:lang w:val="en-US"/>
         </w:rPr>
       </w:pPr>
-      <w:bookmarkStart w:id="12" w:name="_Toc37540061"/>
+      <w:bookmarkStart w:id="13" w:name="_Toc37540061"/>
       <w:r>
         <w:rPr>
           <w:color w:val="B4C6E7"/>
@@ -7859,7 +8070,7 @@
         </w:rPr>
         <w:t>2019-08-05 Brainstorm Writing Style</w:t>
       </w:r>
-      <w:bookmarkEnd w:id="12"/>
+      <w:bookmarkEnd w:id="13"/>
     </w:p>
     <w:p>
       <w:pPr>
@@ -7909,7 +8120,21 @@
         <w:rPr>
           <w:lang w:val="en-US"/>
         </w:rPr>
-        <w:t>The work might be modularized. I am not attacted to how CSS3 is modularized, each piece of specs with a different state of being finished up. It seems messy. But I can employ the same organization to accept certain concepts are just more crystalized out than others, making it easier to share, even in an unfinished state, and stimulating keeping things separated and separately usable even when other parts are just really still messy.</w:t>
+        <w:t xml:space="preserve">The work might be modularized. I am not </w:t>
+      </w:r>
+      <w:proofErr w:type="spellStart"/>
+      <w:r>
+        <w:rPr>
+          <w:lang w:val="en-US"/>
+        </w:rPr>
+        <w:t>attacted</w:t>
+      </w:r>
+      <w:proofErr w:type="spellEnd"/>
+      <w:r>
+        <w:rPr>
+          <w:lang w:val="en-US"/>
+        </w:rPr>
+        <w:t xml:space="preserve"> to how CSS3 is modularized, each piece of specs with a different state of being finished up. It seems messy. But I can employ the same organization to accept certain concepts are just more crystalized out than others, making it easier to share, even in an unfinished state, and stimulating keeping things separated and separately usable even when other parts are just really still messy.</w:t>
       </w:r>
     </w:p>
     <w:p>
@@ -7926,7 +8151,21 @@
         <w:rPr>
           <w:lang w:val="en-US"/>
         </w:rPr>
-        <w:t>I seem to have had several goals fighting over eachother, in projects done long ago about this documentation:</w:t>
+        <w:t xml:space="preserve">I seem to have had several goals fighting over </w:t>
+      </w:r>
+      <w:proofErr w:type="spellStart"/>
+      <w:r>
+        <w:rPr>
+          <w:lang w:val="en-US"/>
+        </w:rPr>
+        <w:t>eachother</w:t>
+      </w:r>
+      <w:proofErr w:type="spellEnd"/>
+      <w:r>
+        <w:rPr>
+          <w:lang w:val="en-US"/>
+        </w:rPr>
+        <w:t>, in projects done long ago about this documentation:</w:t>
       </w:r>
     </w:p>
     <w:p>
@@ -8086,7 +8325,21 @@
         <w:rPr>
           <w:lang w:val="en-US"/>
         </w:rPr>
-        <w:t>I notice I talk a lot about implementation rather than notation. For instance: Does a dashed circle mean it is used as a class, enforced to be a class, static inside its container, how does it work in the system interfaces? What if it is just the notation that is a good idea, what if the implementation isn't. That might even make system interfaces' precise definition not important or maybe just subjected to diagrams drawn out to represent things from another language, like C#. C# getters and setters might be in a system interface notation. But setting an object reference's interface dynamically in runtime… may be too much of an implementation detail. I think it is a language definition / runtime implementation separation. In think the engineers at Microsoft might be right about developing language spec / runtime / framework / compiler quasi-independently. Maybe I can be inspired by that and make my language definition a litte simpler. I am subjected to the pitfall of wa</w:t>
+        <w:t xml:space="preserve">I notice I talk a lot about implementation rather than notation. For instance: Does a dashed circle mean it is used as a class, enforced to be a class, static inside its container, how does it work in the system interfaces? What if it is just the notation that is a good idea, what if the implementation isn't. That might even make system interfaces' precise definition not important or maybe just subjected to diagrams drawn out to represent things from another language, like C#. C# getters and setters might be in a system interface notation. But setting an object reference's interface dynamically in runtime… may be too much of an implementation detail. I think it is a language definition / runtime implementation separation. In think the engineers at Microsoft might be right about developing language spec / runtime / framework / compiler quasi-independently. Maybe I can be inspired by that and make my language definition a </w:t>
+      </w:r>
+      <w:proofErr w:type="spellStart"/>
+      <w:r>
+        <w:rPr>
+          <w:lang w:val="en-US"/>
+        </w:rPr>
+        <w:t>litte</w:t>
+      </w:r>
+      <w:proofErr w:type="spellEnd"/>
+      <w:r>
+        <w:rPr>
+          <w:lang w:val="en-US"/>
+        </w:rPr>
+        <w:t xml:space="preserve"> simpler. I am subjected to the pitfall of wa</w:t>
       </w:r>
       <w:r>
         <w:rPr>
@@ -8179,7 +8432,7 @@
           <w:lang w:val="en-US"/>
         </w:rPr>
       </w:pPr>
-      <w:bookmarkStart w:id="13" w:name="_Toc37540062"/>
+      <w:bookmarkStart w:id="14" w:name="_Toc37540062"/>
       <w:r>
         <w:rPr>
           <w:color w:val="B4C6E7"/>
@@ -8201,7 +8454,7 @@
         </w:rPr>
         <w:t>Spec: Large Lists Problem</w:t>
       </w:r>
-      <w:bookmarkEnd w:id="13"/>
+      <w:bookmarkEnd w:id="14"/>
     </w:p>
     <w:p>
       <w:pPr>
@@ -8349,7 +8602,7 @@
           <w:lang w:val="en-US"/>
         </w:rPr>
       </w:pPr>
-      <w:bookmarkStart w:id="14" w:name="_Toc37540064"/>
+      <w:bookmarkStart w:id="15" w:name="_Toc37540064"/>
       <w:r>
         <w:rPr>
           <w:color w:val="B4C6E7"/>
@@ -8413,7 +8666,7 @@
         </w:rPr>
         <w:t>ource</w:t>
       </w:r>
-      <w:bookmarkEnd w:id="14"/>
+      <w:bookmarkEnd w:id="15"/>
     </w:p>
     <w:p>
       <w:pPr>
@@ -8574,8 +8827,6 @@
         </w:rPr>
         <w:t>My brother's first name is in some sub-project planning doc. I can take it out of the current version. I should ask him if he is OK with it staying in the source control history or if he wants it out of there.</w:t>
       </w:r>
-      <w:bookmarkStart w:id="15" w:name="_GoBack"/>
-      <w:bookmarkEnd w:id="15"/>
     </w:p>
     <w:p>
       <w:pPr>
@@ -11373,7 +11624,23 @@
           <w:color w:val="BFBFBF" w:themeColor="background1" w:themeShade="BF"/>
           <w:lang w:val="en-US"/>
         </w:rPr>
-        <w:t>Ideas document: ISNSE = Internet as a Single Computer &gt; But why? Internet aS a[N] Single Entity?</w:t>
+        <w:t xml:space="preserve">Ideas document: ISNSE = Internet as a Single Computer &gt; But why? Internet </w:t>
+      </w:r>
+      <w:proofErr w:type="spellStart"/>
+      <w:r>
+        <w:rPr>
+          <w:color w:val="BFBFBF" w:themeColor="background1" w:themeShade="BF"/>
+          <w:lang w:val="en-US"/>
+        </w:rPr>
+        <w:t>aS</w:t>
+      </w:r>
+      <w:proofErr w:type="spellEnd"/>
+      <w:r>
+        <w:rPr>
+          <w:color w:val="BFBFBF" w:themeColor="background1" w:themeShade="BF"/>
+          <w:lang w:val="en-US"/>
+        </w:rPr>
+        <w:t xml:space="preserve"> a[N] Single Entity?</w:t>
       </w:r>
     </w:p>
     <w:p>
@@ -11878,7 +12145,23 @@
           <w:color w:val="BFBFBF" w:themeColor="background1" w:themeShade="BF"/>
           <w:lang w:val="en-US"/>
         </w:rPr>
-        <w:t>Limitation: I choose to not reorganize/resubdivide the sub projects. I choose to just change the wording.</w:t>
+        <w:t>Limitation: I choose to not reorganize/</w:t>
+      </w:r>
+      <w:proofErr w:type="spellStart"/>
+      <w:r>
+        <w:rPr>
+          <w:color w:val="BFBFBF" w:themeColor="background1" w:themeShade="BF"/>
+          <w:lang w:val="en-US"/>
+        </w:rPr>
+        <w:t>resubdivide</w:t>
+      </w:r>
+      <w:proofErr w:type="spellEnd"/>
+      <w:r>
+        <w:rPr>
+          <w:color w:val="BFBFBF" w:themeColor="background1" w:themeShade="BF"/>
+          <w:lang w:val="en-US"/>
+        </w:rPr>
+        <w:t xml:space="preserve"> the sub projects. I choose to just change the wording.</w:t>
       </w:r>
     </w:p>
     <w:p>
@@ -13371,7 +13654,23 @@
           <w:color w:val="BFBFBF" w:themeColor="background1" w:themeShade="BF"/>
           <w:lang w:val="en-US"/>
         </w:rPr>
-        <w:t>&gt; They use different templates, so this formatting and making consisntent, probably does not apply to those.</w:t>
+        <w:t xml:space="preserve">&gt; They use different templates, so this formatting and making </w:t>
+      </w:r>
+      <w:proofErr w:type="spellStart"/>
+      <w:r>
+        <w:rPr>
+          <w:color w:val="BFBFBF" w:themeColor="background1" w:themeShade="BF"/>
+          <w:lang w:val="en-US"/>
+        </w:rPr>
+        <w:t>consisntent</w:t>
+      </w:r>
+      <w:proofErr w:type="spellEnd"/>
+      <w:r>
+        <w:rPr>
+          <w:color w:val="BFBFBF" w:themeColor="background1" w:themeShade="BF"/>
+          <w:lang w:val="en-US"/>
+        </w:rPr>
+        <w:t>, probably does not apply to those.</w:t>
       </w:r>
     </w:p>
     <w:p>
@@ -13887,7 +14186,23 @@
           <w:color w:val="BFBFBF" w:themeColor="background1" w:themeShade="BF"/>
           <w:lang w:val="en-US"/>
         </w:rPr>
-        <w:t>Do I update that now? Or do I see that as replanning that should be done later? Don't know. It just looks inconsistent this way.</w:t>
+        <w:t xml:space="preserve">Do I update that now? Or do I see that as </w:t>
+      </w:r>
+      <w:proofErr w:type="spellStart"/>
+      <w:r>
+        <w:rPr>
+          <w:color w:val="BFBFBF" w:themeColor="background1" w:themeShade="BF"/>
+          <w:lang w:val="en-US"/>
+        </w:rPr>
+        <w:t>replanning</w:t>
+      </w:r>
+      <w:proofErr w:type="spellEnd"/>
+      <w:r>
+        <w:rPr>
+          <w:color w:val="BFBFBF" w:themeColor="background1" w:themeShade="BF"/>
+          <w:lang w:val="en-US"/>
+        </w:rPr>
+        <w:t xml:space="preserve"> that should be done later? Don't know. It just looks inconsistent this way.</w:t>
       </w:r>
     </w:p>
     <w:p>
@@ -14416,7 +14731,23 @@
           <w:color w:val="BFBFBF" w:themeColor="background1" w:themeShade="BF"/>
           <w:lang w:val="en-US"/>
         </w:rPr>
-        <w:t>Exp: Windows 7 File Explorer. "D:\Source\JJs Software\Project Docs\Circle Language Spec Plan". Search "content:Joost".</w:t>
+        <w:t>Exp: Windows 7 File Explorer. "D:\Source\JJs Software\Project Docs\Circle Language Spec Plan". Search "</w:t>
+      </w:r>
+      <w:proofErr w:type="spellStart"/>
+      <w:r>
+        <w:rPr>
+          <w:color w:val="BFBFBF" w:themeColor="background1" w:themeShade="BF"/>
+          <w:lang w:val="en-US"/>
+        </w:rPr>
+        <w:t>content:Joost</w:t>
+      </w:r>
+      <w:proofErr w:type="spellEnd"/>
+      <w:r>
+        <w:rPr>
+          <w:color w:val="BFBFBF" w:themeColor="background1" w:themeShade="BF"/>
+          <w:lang w:val="en-US"/>
+        </w:rPr>
+        <w:t>".</w:t>
       </w:r>
     </w:p>
     <w:p>
@@ -14793,7 +15124,39 @@
           <w:color w:val="BFBFBF"/>
           <w:lang w:val="en-US"/>
         </w:rPr>
-        <w:t>The 'Out-of-Scope' document os currently not just postponed items of the Circle Language Spec, but more than that: not even considered part of the Circle Language Spec proect at all anymore.</w:t>
+        <w:t xml:space="preserve">The 'Out-of-Scope' document </w:t>
+      </w:r>
+      <w:proofErr w:type="spellStart"/>
+      <w:r>
+        <w:rPr>
+          <w:color w:val="BFBFBF"/>
+          <w:lang w:val="en-US"/>
+        </w:rPr>
+        <w:t>os</w:t>
+      </w:r>
+      <w:proofErr w:type="spellEnd"/>
+      <w:r>
+        <w:rPr>
+          <w:color w:val="BFBFBF"/>
+          <w:lang w:val="en-US"/>
+        </w:rPr>
+        <w:t xml:space="preserve"> currently not just postponed items of the Circle Language Spec, but more than that: not even considered part of the Circle Language Spec </w:t>
+      </w:r>
+      <w:proofErr w:type="spellStart"/>
+      <w:r>
+        <w:rPr>
+          <w:color w:val="BFBFBF"/>
+          <w:lang w:val="en-US"/>
+        </w:rPr>
+        <w:t>proect</w:t>
+      </w:r>
+      <w:proofErr w:type="spellEnd"/>
+      <w:r>
+        <w:rPr>
+          <w:color w:val="BFBFBF"/>
+          <w:lang w:val="en-US"/>
+        </w:rPr>
+        <w:t xml:space="preserve"> at all anymore.</w:t>
       </w:r>
     </w:p>
     <w:p>
@@ -16565,7 +16928,23 @@
           <w:color w:val="BFBFBF"/>
           <w:lang w:val="en-US"/>
         </w:rPr>
-        <w:t>The reason for calling it that, is to make it clearer what the project entains, separating it better from the super-project with the name 'Circle Docs', so that there is a clear distinction that one is about programming and the other is about documentation.</w:t>
+        <w:t xml:space="preserve">The reason for calling it that, is to make it clearer what the project </w:t>
+      </w:r>
+      <w:proofErr w:type="spellStart"/>
+      <w:r>
+        <w:rPr>
+          <w:color w:val="BFBFBF"/>
+          <w:lang w:val="en-US"/>
+        </w:rPr>
+        <w:t>entains</w:t>
+      </w:r>
+      <w:proofErr w:type="spellEnd"/>
+      <w:r>
+        <w:rPr>
+          <w:color w:val="BFBFBF"/>
+          <w:lang w:val="en-US"/>
+        </w:rPr>
+        <w:t>, separating it better from the super-project with the name 'Circle Docs', so that there is a clear distinction that one is about programming and the other is about documentation.</w:t>
       </w:r>
     </w:p>
     <w:p>
@@ -16792,7 +17171,23 @@
           <w:color w:val="BFBFBF"/>
           <w:lang w:val="en-US"/>
         </w:rPr>
-        <w:t>Circle Language Design is also an option. 'Specification' may raise expectations about finishedness.</w:t>
+        <w:t xml:space="preserve">Circle Language Design is also an option. 'Specification' may raise expectations about </w:t>
+      </w:r>
+      <w:proofErr w:type="spellStart"/>
+      <w:r>
+        <w:rPr>
+          <w:color w:val="BFBFBF"/>
+          <w:lang w:val="en-US"/>
+        </w:rPr>
+        <w:t>finishedness</w:t>
+      </w:r>
+      <w:proofErr w:type="spellEnd"/>
+      <w:r>
+        <w:rPr>
+          <w:color w:val="BFBFBF"/>
+          <w:lang w:val="en-US"/>
+        </w:rPr>
+        <w:t>.</w:t>
       </w:r>
     </w:p>
     <w:p>
@@ -16849,7 +17244,23 @@
           <w:color w:val="BFBFBF"/>
           <w:lang w:val="en-US"/>
         </w:rPr>
-        <w:t>'Specification': suggests finishedness, but does it? CSS is all sorts unfinished modules.</w:t>
+        <w:t xml:space="preserve">'Specification': suggests </w:t>
+      </w:r>
+      <w:proofErr w:type="spellStart"/>
+      <w:r>
+        <w:rPr>
+          <w:color w:val="BFBFBF"/>
+          <w:lang w:val="en-US"/>
+        </w:rPr>
+        <w:t>finishedness</w:t>
+      </w:r>
+      <w:proofErr w:type="spellEnd"/>
+      <w:r>
+        <w:rPr>
+          <w:color w:val="BFBFBF"/>
+          <w:lang w:val="en-US"/>
+        </w:rPr>
+        <w:t>, but does it? CSS is all sorts unfinished modules.</w:t>
       </w:r>
     </w:p>
     <w:p>
@@ -17267,7 +17678,23 @@
           <w:color w:val="BFBFBF"/>
           <w:lang w:val="en-US"/>
         </w:rPr>
-        <w:t>Then it is basically just loose ideas, that might have been given a too prominent place. Maybe put it elsewhere, if it is just unhelpful for visual overview, perhaps. &gt; Some are more than that. I keep em this way.</w:t>
+        <w:t xml:space="preserve">Then it is basically just loose ideas, that might have been given a too prominent place. Maybe put it elsewhere, if it is just unhelpful for visual overview, perhaps. &gt; Some are more than that. I keep </w:t>
+      </w:r>
+      <w:proofErr w:type="spellStart"/>
+      <w:r>
+        <w:rPr>
+          <w:color w:val="BFBFBF"/>
+          <w:lang w:val="en-US"/>
+        </w:rPr>
+        <w:t>em</w:t>
+      </w:r>
+      <w:proofErr w:type="spellEnd"/>
+      <w:r>
+        <w:rPr>
+          <w:color w:val="BFBFBF"/>
+          <w:lang w:val="en-US"/>
+        </w:rPr>
+        <w:t xml:space="preserve"> this way.</w:t>
       </w:r>
     </w:p>
     <w:p>
@@ -17686,7 +18113,23 @@
           <w:color w:val="BFBFBF"/>
           <w:lang w:val="en-US"/>
         </w:rPr>
-        <w:t>That does not take away I want to split topics in these planning docs between language design one one end and programming at the other.</w:t>
+        <w:t xml:space="preserve">That does not take away I want to split topics in these planning docs between language design one </w:t>
+      </w:r>
+      <w:proofErr w:type="spellStart"/>
+      <w:r>
+        <w:rPr>
+          <w:color w:val="BFBFBF"/>
+          <w:lang w:val="en-US"/>
+        </w:rPr>
+        <w:t>one</w:t>
+      </w:r>
+      <w:proofErr w:type="spellEnd"/>
+      <w:r>
+        <w:rPr>
+          <w:color w:val="BFBFBF"/>
+          <w:lang w:val="en-US"/>
+        </w:rPr>
+        <w:t xml:space="preserve"> end and programming at the other.</w:t>
       </w:r>
     </w:p>
     <w:p>
@@ -17780,7 +18223,23 @@
           <w:color w:val="BFBFBF"/>
           <w:lang w:val="en-US"/>
         </w:rPr>
-        <w:t>Maybe I should just make 2 project folders eventually in the Project Docs repository: one for the new computer language and one for the rest, that are much like eachother, but one stripped down to computer language functional design topics, and the other in which to dump the rest: anything deemed out-of-scope of the entire new computer language topic. Those are different than topics out-of-scope because postponed, but still much to do with the new computer language. Maybe at first, even 'worse', I make 2 documents in each folder: One with topics that belong to the new computer language, and another document much like it, in which the rest is put, that I would want to leave out of it.</w:t>
+        <w:t xml:space="preserve">Maybe I should just make 2 project folders eventually in the Project Docs repository: one for the new computer language and one for the rest, that are much like </w:t>
+      </w:r>
+      <w:proofErr w:type="spellStart"/>
+      <w:r>
+        <w:rPr>
+          <w:color w:val="BFBFBF"/>
+          <w:lang w:val="en-US"/>
+        </w:rPr>
+        <w:t>eachother</w:t>
+      </w:r>
+      <w:proofErr w:type="spellEnd"/>
+      <w:r>
+        <w:rPr>
+          <w:color w:val="BFBFBF"/>
+          <w:lang w:val="en-US"/>
+        </w:rPr>
+        <w:t>, but one stripped down to computer language functional design topics, and the other in which to dump the rest: anything deemed out-of-scope of the entire new computer language topic. Those are different than topics out-of-scope because postponed, but still much to do with the new computer language. Maybe at first, even 'worse', I make 2 documents in each folder: One with topics that belong to the new computer language, and another document much like it, in which the rest is put, that I would want to leave out of it.</w:t>
       </w:r>
     </w:p>
     <w:p>
@@ -17843,7 +18302,23 @@
           <w:color w:val="BFBFBF"/>
           <w:lang w:val="en-US"/>
         </w:rPr>
-        <w:t>And lose the 'programming it out' part. And loose 'it is also a framework and an OS and any commonly used application'. It is actually quite hard for me to let go of that idea. I liked my playground back then. I wanted proof, that this could be used to realize software quicker, so one man can do what would have taken an army of programmers to do before. But I don't have that ambition anymore. Right now I just want to publically give away the programming language idea. I think I notice a lot of insecurities about people thinking it is a good idea or not. Maybe because I was trying to sell the idea, rather than just give it away? I get that I wanted a framework into which all of my ideas fit. I like some of the modularization of the concepts. But I do want to just cut away a few things. I think I am still trying to sell an idea, but then in a different way. I do not have the intention to sell it for cash, but I do want to not make it too ambitious, cover too much, so large in scope, that no one would pick it up anymore.</w:t>
+        <w:t xml:space="preserve">And lose the 'programming it out' part. And loose 'it is also a framework and an OS and any commonly used application'. It is actually quite hard for me to let go of that idea. I liked my playground back then. I wanted proof, that this could be used to realize software quicker, so one man can do what would have taken an army of programmers to do before. But I don't have that ambition anymore. Right now I just want to </w:t>
+      </w:r>
+      <w:proofErr w:type="spellStart"/>
+      <w:r>
+        <w:rPr>
+          <w:color w:val="BFBFBF"/>
+          <w:lang w:val="en-US"/>
+        </w:rPr>
+        <w:t>publically</w:t>
+      </w:r>
+      <w:proofErr w:type="spellEnd"/>
+      <w:r>
+        <w:rPr>
+          <w:color w:val="BFBFBF"/>
+          <w:lang w:val="en-US"/>
+        </w:rPr>
+        <w:t xml:space="preserve"> give away the programming language idea. I think I notice a lot of insecurities about people thinking it is a good idea or not. Maybe because I was trying to sell the idea, rather than just give it away? I get that I wanted a framework into which all of my ideas fit. I like some of the modularization of the concepts. But I do want to just cut away a few things. I think I am still trying to sell an idea, but then in a different way. I do not have the intention to sell it for cash, but I do want to not make it too ambitious, cover too much, so large in scope, that no one would pick it up anymore.</w:t>
       </w:r>
       <w:r>
         <w:rPr>
@@ -18329,7 +18804,23 @@
           <w:color w:val="BFBFBF"/>
           <w:lang w:val="en-US"/>
         </w:rPr>
-        <w:t xml:space="preserve"> the product. I have a canundrum. I cannot describe the product without making the product, because the description is the product.</w:t>
+        <w:t xml:space="preserve"> the product. I have a </w:t>
+      </w:r>
+      <w:proofErr w:type="spellStart"/>
+      <w:r>
+        <w:rPr>
+          <w:color w:val="BFBFBF"/>
+          <w:lang w:val="en-US"/>
+        </w:rPr>
+        <w:t>canundrum</w:t>
+      </w:r>
+      <w:proofErr w:type="spellEnd"/>
+      <w:r>
+        <w:rPr>
+          <w:color w:val="BFBFBF"/>
+          <w:lang w:val="en-US"/>
+        </w:rPr>
+        <w:t>. I cannot describe the product without making the product, because the description is the product.</w:t>
       </w:r>
     </w:p>
     <w:p>
@@ -18773,7 +19264,23 @@
           <w:color w:val="BFBFBF"/>
           <w:lang w:val="en-US"/>
         </w:rPr>
-        <w:t>* JMath 0.9 docs in Dutch</w:t>
+        <w:t xml:space="preserve">* </w:t>
+      </w:r>
+      <w:proofErr w:type="spellStart"/>
+      <w:r>
+        <w:rPr>
+          <w:color w:val="BFBFBF"/>
+          <w:lang w:val="en-US"/>
+        </w:rPr>
+        <w:t>JMath</w:t>
+      </w:r>
+      <w:proofErr w:type="spellEnd"/>
+      <w:r>
+        <w:rPr>
+          <w:color w:val="BFBFBF"/>
+          <w:lang w:val="en-US"/>
+        </w:rPr>
+        <w:t xml:space="preserve"> 0.9 docs in Dutch</w:t>
       </w:r>
     </w:p>
     <w:p>
@@ -18967,7 +19474,39 @@
           <w:color w:val="BFBFBF"/>
           <w:lang w:val="en-US"/>
         </w:rPr>
-        <w:t>The math as objects does have a link to how math can be made not intrinsic to the language, but an extension library, which can still be compiled to good old CPU instructions. That concept is interesting for the idea of the new computer langauge. But... none of this documentation is well worded to suppord that concept...</w:t>
+        <w:t xml:space="preserve">The math as objects does have a link to how math can be made not intrinsic to the language, but an extension library, which can still be compiled to good old CPU instructions. That concept is interesting for the idea of the new computer </w:t>
+      </w:r>
+      <w:proofErr w:type="spellStart"/>
+      <w:r>
+        <w:rPr>
+          <w:color w:val="BFBFBF"/>
+          <w:lang w:val="en-US"/>
+        </w:rPr>
+        <w:t>langauge</w:t>
+      </w:r>
+      <w:proofErr w:type="spellEnd"/>
+      <w:r>
+        <w:rPr>
+          <w:color w:val="BFBFBF"/>
+          <w:lang w:val="en-US"/>
+        </w:rPr>
+        <w:t xml:space="preserve">. But... none of this documentation is well worded to </w:t>
+      </w:r>
+      <w:proofErr w:type="spellStart"/>
+      <w:r>
+        <w:rPr>
+          <w:color w:val="BFBFBF"/>
+          <w:lang w:val="en-US"/>
+        </w:rPr>
+        <w:t>suppord</w:t>
+      </w:r>
+      <w:proofErr w:type="spellEnd"/>
+      <w:r>
+        <w:rPr>
+          <w:color w:val="BFBFBF"/>
+          <w:lang w:val="en-US"/>
+        </w:rPr>
+        <w:t xml:space="preserve"> that concept...</w:t>
       </w:r>
     </w:p>
     <w:p>

</xml_diff>

<commit_message>
Circle Language Spec Plan: Split document in two: "Diagrams, Coding Principles & Coding Concepts Plan (obsolete).docx", into an in scope and out of scope part.
</commit_message>
<xml_diff>
--- a/Circle Language Spec Plan/1. Current/2019-08 Circle Language Spec Revamp Notes.docx
+++ b/Circle Language Spec Plan/1. Current/2019-08 Circle Language Spec Revamp Notes.docx
@@ -4658,11 +4658,13 @@
           <w:numId w:val="25"/>
         </w:numPr>
         <w:rPr>
-          <w:lang w:val="en-US"/>
-        </w:rPr>
-      </w:pPr>
-      <w:r>
-        <w:rPr>
+          <w:color w:val="BFBFBF" w:themeColor="background1" w:themeShade="BF"/>
+          <w:lang w:val="en-US"/>
+        </w:rPr>
+      </w:pPr>
+      <w:r>
+        <w:rPr>
+          <w:color w:val="BFBFBF" w:themeColor="background1" w:themeShade="BF"/>
           <w:lang w:val="en-US"/>
         </w:rPr>
         <w:t>These two documents may have content to weed out at one point:</w:t>
@@ -4676,26 +4678,16 @@
           <w:numId w:val="25"/>
         </w:numPr>
         <w:rPr>
-          <w:lang w:val="en-US"/>
-        </w:rPr>
-      </w:pPr>
-      <w:r>
-        <w:rPr>
-          <w:lang w:val="en-US"/>
-        </w:rPr>
-        <w:t>"</w:t>
-      </w:r>
-      <w:r>
-        <w:rPr>
-          <w:lang w:val="en-US"/>
-        </w:rPr>
-        <w:t>2009-08 Review by Ramses, Small Plan.docx</w:t>
-      </w:r>
-      <w:r>
-        <w:rPr>
-          <w:lang w:val="en-US"/>
-        </w:rPr>
-        <w:t>" has out-of-scope things. It's just a little hard to extract. Perhaps postpone that when I reconsider reformulating this content again.</w:t>
+          <w:color w:val="BFBFBF" w:themeColor="background1" w:themeShade="BF"/>
+          <w:lang w:val="en-US"/>
+        </w:rPr>
+      </w:pPr>
+      <w:r>
+        <w:rPr>
+          <w:color w:val="BFBFBF" w:themeColor="background1" w:themeShade="BF"/>
+          <w:lang w:val="en-US"/>
+        </w:rPr>
+        <w:t>"2009-08 Review by Ramses, Small Plan.docx" has out-of-scope things. It's just a little hard to extract. Perhaps postpone that when I reconsider reformulating this content again.</w:t>
       </w:r>
     </w:p>
     <w:p>
@@ -4716,55 +4708,48 @@
           <w:lang w:val="en-US"/>
         </w:rPr>
         <w:t>Marked some content in red.</w:t>
-      </w:r>
-    </w:p>
-    <w:p>
-      <w:pPr>
-        <w:pStyle w:val="ListParagraph"/>
-        <w:numPr>
-          <w:ilvl w:val="2"/>
-          <w:numId w:val="25"/>
-        </w:numPr>
-        <w:rPr>
-          <w:color w:val="BFBFBF" w:themeColor="background1" w:themeShade="BF"/>
-          <w:lang w:val="en-US"/>
-        </w:rPr>
-      </w:pPr>
-      <w:r>
-        <w:rPr>
-          <w:color w:val="BFBFBF" w:themeColor="background1" w:themeShade="BF"/>
-          <w:lang w:val="en-US"/>
-        </w:rPr>
-        <w:t>Take out the person's name.</w:t>
-      </w:r>
-    </w:p>
-    <w:p>
-      <w:pPr>
-        <w:pStyle w:val="ListParagraph"/>
-        <w:numPr>
-          <w:ilvl w:val="2"/>
-          <w:numId w:val="25"/>
-        </w:numPr>
-        <w:rPr>
-          <w:color w:val="BFBFBF" w:themeColor="background1" w:themeShade="BF"/>
-          <w:lang w:val="en-US"/>
-        </w:rPr>
-      </w:pPr>
-      <w:r>
-        <w:rPr>
-          <w:color w:val="BFBFBF" w:themeColor="background1" w:themeShade="BF"/>
-          <w:lang w:val="en-US"/>
-        </w:rPr>
-        <w:t xml:space="preserve">Still want to split the document </w:t>
       </w:r>
       <w:bookmarkStart w:id="10" w:name="_GoBack"/>
       <w:bookmarkEnd w:id="10"/>
-      <w:r>
-        <w:rPr>
-          <w:color w:val="BFBFBF" w:themeColor="background1" w:themeShade="BF"/>
-          <w:lang w:val="en-US"/>
-        </w:rPr>
-        <w:t>up in two.</w:t>
+    </w:p>
+    <w:p>
+      <w:pPr>
+        <w:pStyle w:val="ListParagraph"/>
+        <w:numPr>
+          <w:ilvl w:val="2"/>
+          <w:numId w:val="25"/>
+        </w:numPr>
+        <w:rPr>
+          <w:color w:val="BFBFBF" w:themeColor="background1" w:themeShade="BF"/>
+          <w:lang w:val="en-US"/>
+        </w:rPr>
+      </w:pPr>
+      <w:r>
+        <w:rPr>
+          <w:color w:val="BFBFBF" w:themeColor="background1" w:themeShade="BF"/>
+          <w:lang w:val="en-US"/>
+        </w:rPr>
+        <w:t>Take out the person's name.</w:t>
+      </w:r>
+    </w:p>
+    <w:p>
+      <w:pPr>
+        <w:pStyle w:val="ListParagraph"/>
+        <w:numPr>
+          <w:ilvl w:val="2"/>
+          <w:numId w:val="25"/>
+        </w:numPr>
+        <w:rPr>
+          <w:color w:val="BFBFBF" w:themeColor="background1" w:themeShade="BF"/>
+          <w:lang w:val="en-US"/>
+        </w:rPr>
+      </w:pPr>
+      <w:r>
+        <w:rPr>
+          <w:color w:val="BFBFBF" w:themeColor="background1" w:themeShade="BF"/>
+          <w:lang w:val="en-US"/>
+        </w:rPr>
+        <w:t>Still want to split the document up in two.</w:t>
       </w:r>
     </w:p>
     <w:p>
@@ -4775,29 +4760,20 @@
           <w:numId w:val="25"/>
         </w:numPr>
         <w:rPr>
-          <w:lang w:val="en-US"/>
-        </w:rPr>
-      </w:pPr>
-      <w:r>
-        <w:rPr>
-          <w:lang w:val="en-US"/>
-        </w:rPr>
-        <w:t>"</w:t>
-      </w:r>
-      <w:r>
-        <w:rPr>
-          <w:lang w:val="en-US"/>
-        </w:rPr>
-        <w:t>Diagrams, Coding Principles &amp; Coding Concepts Plan (obsolete).docx</w:t>
-      </w:r>
-      <w:r>
-        <w:rPr>
-          <w:lang w:val="en-US"/>
-        </w:rPr>
-        <w:t>": I may want to consider moving this out of scope</w:t>
-      </w:r>
-      <w:r>
-        <w:rPr>
+          <w:color w:val="BFBFBF" w:themeColor="background1" w:themeShade="BF"/>
+          <w:lang w:val="en-US"/>
+        </w:rPr>
+      </w:pPr>
+      <w:r>
+        <w:rPr>
+          <w:color w:val="BFBFBF" w:themeColor="background1" w:themeShade="BF"/>
+          <w:lang w:val="en-US"/>
+        </w:rPr>
+        <w:t>"Diagrams, Coding Principles &amp; Coding Concepts Plan (obsolete).docx": I may want to consider moving this out of scope</w:t>
+      </w:r>
+      <w:r>
+        <w:rPr>
+          <w:color w:val="BFBFBF" w:themeColor="background1" w:themeShade="BF"/>
           <w:lang w:val="en-US"/>
         </w:rPr>
         <w:t>, or at least part of it.</w:t>
@@ -4831,11 +4807,13 @@
           <w:numId w:val="25"/>
         </w:numPr>
         <w:rPr>
-          <w:lang w:val="en-US"/>
-        </w:rPr>
-      </w:pPr>
-      <w:r>
-        <w:rPr>
+          <w:color w:val="BFBFBF" w:themeColor="background1" w:themeShade="BF"/>
+          <w:lang w:val="en-US"/>
+        </w:rPr>
+      </w:pPr>
+      <w:r>
+        <w:rPr>
+          <w:color w:val="BFBFBF" w:themeColor="background1" w:themeShade="BF"/>
           <w:lang w:val="en-US"/>
         </w:rPr>
         <w:t>Still want to split the document up in two.</w:t>

</xml_diff>

<commit_message>
Circle Language Spec Plan: Trivial prioritization.
</commit_message>
<xml_diff>
--- a/Circle Language Spec Plan/1. Current/2019-08 Circle Language Spec Revamp Notes.docx
+++ b/Circle Language Spec Plan/1. Current/2019-08 Circle Language Spec Revamp Notes.docx
@@ -3577,16 +3577,291 @@
           <w:numId w:val="25"/>
         </w:numPr>
         <w:rPr>
+          <w:color w:val="BFBFBF" w:themeColor="background1" w:themeShade="BF"/>
+          <w:lang w:val="en-US"/>
+        </w:rPr>
+      </w:pPr>
+      <w:r>
+        <w:rPr>
+          <w:color w:val="BFBFBF" w:themeColor="background1" w:themeShade="BF"/>
+          <w:lang w:val="en-US"/>
+        </w:rPr>
+        <w:t xml:space="preserve">/ </w:t>
+      </w:r>
+      <w:r>
+        <w:rPr>
+          <w:color w:val="BFBFBF" w:themeColor="background1" w:themeShade="BF"/>
+          <w:lang w:val="en-US"/>
+        </w:rPr>
+        <w:t>Make the documents usable for implementation.</w:t>
+      </w:r>
+    </w:p>
+    <w:p>
+      <w:pPr>
+        <w:numPr>
+          <w:ilvl w:val="1"/>
+          <w:numId w:val="25"/>
+        </w:numPr>
+        <w:rPr>
+          <w:color w:val="BFBFBF" w:themeColor="background1" w:themeShade="BF"/>
+          <w:lang w:val="en-US"/>
+        </w:rPr>
+      </w:pPr>
+      <w:r>
+        <w:rPr>
+          <w:color w:val="BFBFBF" w:themeColor="background1" w:themeShade="BF"/>
+          <w:lang w:val="en-US"/>
+        </w:rPr>
+        <w:t xml:space="preserve">/ </w:t>
+      </w:r>
+      <w:r>
+        <w:rPr>
+          <w:color w:val="BFBFBF" w:themeColor="background1" w:themeShade="BF"/>
+          <w:lang w:val="en-US"/>
+        </w:rPr>
+        <w:t>Make a technical design</w:t>
+      </w:r>
+    </w:p>
+    <w:p>
+      <w:pPr>
+        <w:ind w:left="1704"/>
+        <w:rPr>
+          <w:color w:val="BFBFBF" w:themeColor="background1" w:themeShade="BF"/>
+          <w:lang w:val="en-US"/>
+        </w:rPr>
+      </w:pPr>
+      <w:r>
+        <w:rPr>
+          <w:color w:val="BFBFBF" w:themeColor="background1" w:themeShade="BF"/>
+          <w:lang w:val="en-US"/>
+        </w:rPr>
+        <w:t xml:space="preserve">/ </w:t>
+      </w:r>
+      <w:r>
+        <w:rPr>
+          <w:color w:val="BFBFBF" w:themeColor="background1" w:themeShade="BF"/>
+          <w:lang w:val="en-US"/>
+        </w:rPr>
+        <w:t>To highlight the challenges of how one might implement this as a working piece of software.</w:t>
+      </w:r>
+    </w:p>
+    <w:p>
+      <w:pPr>
+        <w:pStyle w:val="Heading3"/>
+        <w:rPr>
           <w:color w:val="FFC000"/>
           <w:lang w:val="en-US"/>
         </w:rPr>
       </w:pPr>
+      <w:bookmarkStart w:id="5" w:name="_Toc37540050"/>
       <w:r>
         <w:rPr>
           <w:color w:val="FFC000"/>
           <w:lang w:val="en-US"/>
         </w:rPr>
-        <w:t>Make the documents usable for implementation.</w:t>
+        <w:t>Limitations</w:t>
+      </w:r>
+      <w:bookmarkEnd w:id="5"/>
+    </w:p>
+    <w:p>
+      <w:pPr>
+        <w:numPr>
+          <w:ilvl w:val="0"/>
+          <w:numId w:val="25"/>
+        </w:numPr>
+        <w:rPr>
+          <w:color w:val="FFC000"/>
+          <w:lang w:val="en-US"/>
+        </w:rPr>
+      </w:pPr>
+      <w:r>
+        <w:rPr>
+          <w:color w:val="FFC000"/>
+          <w:lang w:val="en-US"/>
+        </w:rPr>
+        <w:t>Do not program.</w:t>
+      </w:r>
+    </w:p>
+    <w:p>
+      <w:pPr>
+        <w:numPr>
+          <w:ilvl w:val="0"/>
+          <w:numId w:val="25"/>
+        </w:numPr>
+        <w:rPr>
+          <w:color w:val="FFC000"/>
+          <w:lang w:val="en-US"/>
+        </w:rPr>
+      </w:pPr>
+      <w:r>
+        <w:rPr>
+          <w:color w:val="FFC000"/>
+          <w:lang w:val="en-US"/>
+        </w:rPr>
+        <w:t>Limit it to the 'Language' part of the docs (not 'Framework', 'Operating System' or 'Applications &amp; Media')</w:t>
+      </w:r>
+    </w:p>
+    <w:p>
+      <w:pPr>
+        <w:numPr>
+          <w:ilvl w:val="0"/>
+          <w:numId w:val="25"/>
+        </w:numPr>
+        <w:rPr>
+          <w:color w:val="FFC000"/>
+          <w:lang w:val="en-US"/>
+        </w:rPr>
+      </w:pPr>
+      <w:r>
+        <w:rPr>
+          <w:color w:val="FFC000"/>
+          <w:lang w:val="en-US"/>
+        </w:rPr>
+        <w:t>Do not open source the prototype apps.</w:t>
+      </w:r>
+    </w:p>
+    <w:p>
+      <w:pPr>
+        <w:numPr>
+          <w:ilvl w:val="0"/>
+          <w:numId w:val="25"/>
+        </w:numPr>
+        <w:rPr>
+          <w:color w:val="BFBFBF"/>
+          <w:lang w:val="en-US"/>
+        </w:rPr>
+      </w:pPr>
+      <w:r>
+        <w:rPr>
+          <w:color w:val="BFBFBF"/>
+          <w:lang w:val="en-US"/>
+        </w:rPr>
+        <w:t xml:space="preserve">Before I start changing anything, I </w:t>
+      </w:r>
+      <w:r>
+        <w:rPr>
+          <w:color w:val="BFBFBF"/>
+          <w:lang w:val="en-US"/>
+        </w:rPr>
+        <w:t xml:space="preserve">might </w:t>
+      </w:r>
+      <w:r>
+        <w:rPr>
+          <w:color w:val="BFBFBF"/>
+          <w:lang w:val="en-US"/>
+        </w:rPr>
+        <w:t>just read the material as-is.</w:t>
+      </w:r>
+    </w:p>
+    <w:p>
+      <w:pPr>
+        <w:ind w:left="852"/>
+        <w:rPr>
+          <w:color w:val="BFBFBF"/>
+          <w:lang w:val="en-US"/>
+        </w:rPr>
+      </w:pPr>
+      <w:r>
+        <w:rPr>
+          <w:color w:val="BFBFBF"/>
+          <w:lang w:val="en-US"/>
+        </w:rPr>
+        <w:t>(I have great difficulty maintaining this rule. I tend to immediately want to start changing things.)</w:t>
+      </w:r>
+    </w:p>
+    <w:p>
+      <w:pPr>
+        <w:numPr>
+          <w:ilvl w:val="0"/>
+          <w:numId w:val="25"/>
+        </w:numPr>
+        <w:rPr>
+          <w:lang w:val="en-US"/>
+        </w:rPr>
+      </w:pPr>
+      <w:r>
+        <w:rPr>
+          <w:lang w:val="en-US"/>
+        </w:rPr>
+        <w:t>I might want to focus on splitting apart non-Circle-Language topics from the Circle Language topics.</w:t>
+      </w:r>
+    </w:p>
+    <w:p>
+      <w:pPr>
+        <w:numPr>
+          <w:ilvl w:val="0"/>
+          <w:numId w:val="25"/>
+        </w:numPr>
+        <w:rPr>
+          <w:lang w:val="en-US"/>
+        </w:rPr>
+      </w:pPr>
+      <w:r>
+        <w:rPr>
+          <w:lang w:val="en-US"/>
+        </w:rPr>
+        <w:t xml:space="preserve">Maybe not write to clarify new concepts, but rather </w:t>
+      </w:r>
+      <w:r>
+        <w:rPr>
+          <w:lang w:val="en-US"/>
+        </w:rPr>
+        <w:t xml:space="preserve">limit it organizing </w:t>
+      </w:r>
+      <w:r>
+        <w:rPr>
+          <w:lang w:val="en-US"/>
+        </w:rPr>
+        <w:t>already worked out</w:t>
+      </w:r>
+      <w:r>
+        <w:rPr>
+          <w:lang w:val="en-US"/>
+        </w:rPr>
+        <w:t xml:space="preserve"> </w:t>
+      </w:r>
+      <w:r>
+        <w:rPr>
+          <w:lang w:val="en-US"/>
+        </w:rPr>
+        <w:t>concepts.</w:t>
+      </w:r>
+    </w:p>
+    <w:p>
+      <w:pPr>
+        <w:pStyle w:val="Heading3"/>
+        <w:rPr>
+          <w:color w:val="B4C6E7"/>
+          <w:lang w:val="en-US"/>
+        </w:rPr>
+      </w:pPr>
+      <w:bookmarkStart w:id="6" w:name="_Toc37540051"/>
+      <w:r>
+        <w:rPr>
+          <w:color w:val="B4C6E7"/>
+          <w:lang w:val="en-US"/>
+        </w:rPr>
+        <w:t>Steps</w:t>
+      </w:r>
+      <w:bookmarkEnd w:id="6"/>
+    </w:p>
+    <w:p>
+      <w:pPr>
+        <w:numPr>
+          <w:ilvl w:val="0"/>
+          <w:numId w:val="25"/>
+        </w:numPr>
+        <w:rPr>
+          <w:color w:val="BFBFBF"/>
+          <w:lang w:val="en-US"/>
+        </w:rPr>
+      </w:pPr>
+      <w:r>
+        <w:rPr>
+          <w:color w:val="BFBFBF"/>
+          <w:lang w:val="en-US"/>
+        </w:rPr>
+        <w:t>Reorganize</w:t>
       </w:r>
     </w:p>
     <w:p>
@@ -3596,6 +3871,129 @@
           <w:numId w:val="25"/>
         </w:numPr>
         <w:rPr>
+          <w:color w:val="BFBFBF"/>
+          <w:lang w:val="en-US"/>
+        </w:rPr>
+      </w:pPr>
+      <w:r>
+        <w:rPr>
+          <w:color w:val="BFBFBF"/>
+          <w:lang w:val="en-US"/>
+        </w:rPr>
+        <w:t xml:space="preserve">Convert </w:t>
+      </w:r>
+      <w:r>
+        <w:rPr>
+          <w:color w:val="BFBFBF"/>
+          <w:lang w:val="en-US"/>
+        </w:rPr>
+        <w:t xml:space="preserve">docs </w:t>
+      </w:r>
+      <w:r>
+        <w:rPr>
+          <w:color w:val="BFBFBF"/>
+          <w:lang w:val="en-US"/>
+        </w:rPr>
+        <w:t>version folders to source control history.</w:t>
+      </w:r>
+    </w:p>
+    <w:p>
+      <w:pPr>
+        <w:numPr>
+          <w:ilvl w:val="1"/>
+          <w:numId w:val="25"/>
+        </w:numPr>
+        <w:rPr>
+          <w:color w:val="BFBFBF"/>
+          <w:lang w:val="en-US"/>
+        </w:rPr>
+      </w:pPr>
+      <w:r>
+        <w:rPr>
+          <w:color w:val="BFBFBF"/>
+          <w:lang w:val="en-US"/>
+        </w:rPr>
+        <w:t>Convert project docs version folders to source control history.</w:t>
+      </w:r>
+    </w:p>
+    <w:p>
+      <w:pPr>
+        <w:numPr>
+          <w:ilvl w:val="1"/>
+          <w:numId w:val="25"/>
+        </w:numPr>
+        <w:rPr>
+          <w:color w:val="BFBFBF"/>
+          <w:lang w:val="en-US"/>
+        </w:rPr>
+      </w:pPr>
+      <w:r>
+        <w:rPr>
+          <w:color w:val="BFBFBF"/>
+          <w:lang w:val="en-US"/>
+        </w:rPr>
+        <w:t>Categorize loose ideas in in Ideas.doc, so Circ</w:t>
+      </w:r>
+      <w:r>
+        <w:rPr>
+          <w:color w:val="BFBFBF"/>
+          <w:lang w:val="en-US"/>
+        </w:rPr>
+        <w:t>l</w:t>
+      </w:r>
+      <w:r>
+        <w:rPr>
+          <w:color w:val="BFBFBF"/>
+          <w:lang w:val="en-US"/>
+        </w:rPr>
+        <w:t>e Language and Circle 3 Programming are isolated.</w:t>
+      </w:r>
+    </w:p>
+    <w:p>
+      <w:pPr>
+        <w:numPr>
+          <w:ilvl w:val="0"/>
+          <w:numId w:val="25"/>
+        </w:numPr>
+        <w:rPr>
+          <w:color w:val="BFBFBF"/>
+          <w:lang w:val="en-US"/>
+        </w:rPr>
+      </w:pPr>
+      <w:r>
+        <w:rPr>
+          <w:color w:val="BFBFBF"/>
+          <w:lang w:val="en-US"/>
+        </w:rPr>
+        <w:t>Reorient</w:t>
+      </w:r>
+    </w:p>
+    <w:p>
+      <w:pPr>
+        <w:numPr>
+          <w:ilvl w:val="1"/>
+          <w:numId w:val="25"/>
+        </w:numPr>
+        <w:rPr>
+          <w:color w:val="BFBFBF"/>
+          <w:lang w:val="en-US"/>
+        </w:rPr>
+      </w:pPr>
+      <w:r>
+        <w:rPr>
+          <w:color w:val="BFBFBF"/>
+          <w:lang w:val="en-US"/>
+        </w:rPr>
+        <w:t>Read project docs sequentially for thorough orientation.</w:t>
+      </w:r>
+    </w:p>
+    <w:p>
+      <w:pPr>
+        <w:numPr>
+          <w:ilvl w:val="0"/>
+          <w:numId w:val="25"/>
+        </w:numPr>
+        <w:rPr>
           <w:color w:val="FFC000"/>
           <w:lang w:val="en-US"/>
         </w:rPr>
@@ -3605,42 +4003,481 @@
           <w:color w:val="FFC000"/>
           <w:lang w:val="en-US"/>
         </w:rPr>
-        <w:t>Make a technical design</w:t>
-      </w:r>
-    </w:p>
-    <w:p>
-      <w:pPr>
-        <w:ind w:left="1704"/>
+        <w:t xml:space="preserve">Improve </w:t>
+      </w:r>
+      <w:r>
         <w:rPr>
           <w:color w:val="FFC000"/>
           <w:lang w:val="en-US"/>
         </w:rPr>
-      </w:pPr>
+        <w:t xml:space="preserve">planning </w:t>
+      </w:r>
       <w:r>
         <w:rPr>
           <w:color w:val="FFC000"/>
           <w:lang w:val="en-US"/>
         </w:rPr>
-        <w:t>To highlight the challenges of how one might implement this as a working piece of software.</w:t>
+        <w:t>docs:</w:t>
+      </w:r>
+    </w:p>
+    <w:p>
+      <w:pPr>
+        <w:numPr>
+          <w:ilvl w:val="1"/>
+          <w:numId w:val="25"/>
+        </w:numPr>
+        <w:rPr>
+          <w:color w:val="BFBFBF"/>
+          <w:lang w:val="en-US"/>
+        </w:rPr>
+      </w:pPr>
+      <w:r>
+        <w:rPr>
+          <w:color w:val="BFBFBF"/>
+          <w:lang w:val="en-US"/>
+        </w:rPr>
+        <w:t>R</w:t>
+      </w:r>
+      <w:r>
+        <w:rPr>
+          <w:color w:val="BFBFBF"/>
+          <w:lang w:val="en-US"/>
+        </w:rPr>
+        <w:t>eorganize project docs</w:t>
+      </w:r>
+    </w:p>
+    <w:p>
+      <w:pPr>
+        <w:numPr>
+          <w:ilvl w:val="1"/>
+          <w:numId w:val="25"/>
+        </w:numPr>
+        <w:rPr>
+          <w:color w:val="BFBFBF" w:themeColor="background1" w:themeShade="BF"/>
+          <w:lang w:val="en-US"/>
+        </w:rPr>
+      </w:pPr>
+      <w:r>
+        <w:rPr>
+          <w:color w:val="BFBFBF" w:themeColor="background1" w:themeShade="BF"/>
+          <w:lang w:val="en-US"/>
+        </w:rPr>
+        <w:t>Remove studying goals.</w:t>
+      </w:r>
+    </w:p>
+    <w:p>
+      <w:pPr>
+        <w:numPr>
+          <w:ilvl w:val="1"/>
+          <w:numId w:val="25"/>
+        </w:numPr>
+        <w:rPr>
+          <w:color w:val="BFBFBF"/>
+          <w:lang w:val="en-US"/>
+        </w:rPr>
+      </w:pPr>
+      <w:r>
+        <w:rPr>
+          <w:color w:val="BFBFBF"/>
+          <w:lang w:val="en-US"/>
+        </w:rPr>
+        <w:t>Split documentation goals from programming goals.</w:t>
+      </w:r>
+    </w:p>
+    <w:p>
+      <w:pPr>
+        <w:numPr>
+          <w:ilvl w:val="1"/>
+          <w:numId w:val="25"/>
+        </w:numPr>
+        <w:rPr>
+          <w:color w:val="FFC000"/>
+          <w:lang w:val="en-US"/>
+        </w:rPr>
+      </w:pPr>
+      <w:r>
+        <w:rPr>
+          <w:color w:val="FFC000"/>
+          <w:lang w:val="en-US"/>
+        </w:rPr>
+        <w:t>Less resolute language, more wiggle room.</w:t>
+      </w:r>
+    </w:p>
+    <w:p>
+      <w:pPr>
+        <w:numPr>
+          <w:ilvl w:val="2"/>
+          <w:numId w:val="25"/>
+        </w:numPr>
+        <w:rPr>
+          <w:color w:val="FFC000"/>
+          <w:lang w:val="en-US"/>
+        </w:rPr>
+      </w:pPr>
+      <w:r>
+        <w:rPr>
+          <w:color w:val="FFC000"/>
+          <w:lang w:val="en-US"/>
+        </w:rPr>
+        <w:t>(</w:t>
+      </w:r>
+      <w:r>
+        <w:rPr>
+          <w:color w:val="FFC000"/>
+          <w:lang w:val="en-US"/>
+        </w:rPr>
+        <w:t>P</w:t>
+      </w:r>
+      <w:r>
+        <w:rPr>
+          <w:color w:val="FFC000"/>
+          <w:lang w:val="en-US"/>
+        </w:rPr>
+        <w:t>erhaps search for definites such as 'have to', 'must', 'will'</w:t>
+      </w:r>
+      <w:r>
+        <w:rPr>
+          <w:color w:val="FFC000"/>
+          <w:lang w:val="en-US"/>
+        </w:rPr>
+        <w:t>, 'should'</w:t>
+      </w:r>
+      <w:r>
+        <w:rPr>
+          <w:color w:val="FFC000"/>
+          <w:lang w:val="en-US"/>
+        </w:rPr>
+        <w:t>, 'very'</w:t>
+      </w:r>
+      <w:r>
+        <w:rPr>
+          <w:color w:val="FFC000"/>
+          <w:lang w:val="en-US"/>
+        </w:rPr>
+        <w:t>.</w:t>
+      </w:r>
+      <w:r>
+        <w:rPr>
+          <w:color w:val="FFC000"/>
+          <w:lang w:val="en-US"/>
+        </w:rPr>
+        <w:t>)</w:t>
+      </w:r>
+    </w:p>
+    <w:p>
+      <w:pPr>
+        <w:numPr>
+          <w:ilvl w:val="2"/>
+          <w:numId w:val="25"/>
+        </w:numPr>
+        <w:rPr>
+          <w:color w:val="BFBFBF" w:themeColor="background1" w:themeShade="BF"/>
+          <w:lang w:val="en-US"/>
+        </w:rPr>
+      </w:pPr>
+      <w:r>
+        <w:rPr>
+          <w:color w:val="BFBFBF" w:themeColor="background1" w:themeShade="BF"/>
+          <w:lang w:val="en-US"/>
+        </w:rPr>
+        <w:t>(The 'Productive Writing' part of the Strategy doc is quite resolute in the language.)</w:t>
+      </w:r>
+    </w:p>
+    <w:p>
+      <w:pPr>
+        <w:numPr>
+          <w:ilvl w:val="2"/>
+          <w:numId w:val="25"/>
+        </w:numPr>
+        <w:rPr>
+          <w:color w:val="FFC000"/>
+          <w:lang w:val="en-US"/>
+        </w:rPr>
+      </w:pPr>
+      <w:r>
+        <w:rPr>
+          <w:color w:val="FFC000"/>
+          <w:lang w:val="en-US"/>
+        </w:rPr>
+        <w:t>(Maybe I am being too strict towards myself, about having to rewrite everything in a milder tone.)</w:t>
+      </w:r>
+    </w:p>
+    <w:p>
+      <w:pPr>
+        <w:numPr>
+          <w:ilvl w:val="1"/>
+          <w:numId w:val="25"/>
+        </w:numPr>
+        <w:rPr>
+          <w:color w:val="BFBFBF" w:themeColor="background1" w:themeShade="BF"/>
+          <w:lang w:val="en-US"/>
+        </w:rPr>
+      </w:pPr>
+      <w:r>
+        <w:rPr>
+          <w:color w:val="BFBFBF" w:themeColor="background1" w:themeShade="BF"/>
+          <w:lang w:val="en-US"/>
+        </w:rPr>
+        <w:t>Scoping</w:t>
+      </w:r>
+    </w:p>
+    <w:p>
+      <w:pPr>
+        <w:numPr>
+          <w:ilvl w:val="1"/>
+          <w:numId w:val="25"/>
+        </w:numPr>
+        <w:rPr>
+          <w:color w:val="FFC000"/>
+          <w:lang w:val="en-US"/>
+        </w:rPr>
+      </w:pPr>
+      <w:r>
+        <w:rPr>
+          <w:color w:val="FFC000"/>
+          <w:lang w:val="en-US"/>
+        </w:rPr>
+        <w:t>Include hour sheet?</w:t>
+      </w:r>
+    </w:p>
+    <w:p>
+      <w:pPr>
+        <w:numPr>
+          <w:ilvl w:val="0"/>
+          <w:numId w:val="25"/>
+        </w:numPr>
+        <w:rPr>
+          <w:lang w:val="en-US"/>
+        </w:rPr>
+      </w:pPr>
+      <w:r>
+        <w:rPr>
+          <w:lang w:val="en-US"/>
+        </w:rPr>
+        <w:t xml:space="preserve">Improve </w:t>
+      </w:r>
+      <w:r>
+        <w:rPr>
+          <w:lang w:val="en-US"/>
+        </w:rPr>
+        <w:t>Circle Language Spec</w:t>
+      </w:r>
+      <w:r>
+        <w:rPr>
+          <w:lang w:val="en-US"/>
+        </w:rPr>
+        <w:t>:</w:t>
+      </w:r>
+    </w:p>
+    <w:p>
+      <w:pPr>
+        <w:numPr>
+          <w:ilvl w:val="1"/>
+          <w:numId w:val="25"/>
+        </w:numPr>
+        <w:rPr>
+          <w:color w:val="D9E2F3"/>
+          <w:lang w:val="en-US"/>
+        </w:rPr>
+      </w:pPr>
+      <w:r>
+        <w:rPr>
+          <w:color w:val="D9E2F3"/>
+          <w:lang w:val="en-US"/>
+        </w:rPr>
+        <w:t xml:space="preserve">Reorganize </w:t>
+      </w:r>
+      <w:r>
+        <w:rPr>
+          <w:color w:val="D9E2F3"/>
+          <w:lang w:val="en-US"/>
+        </w:rPr>
+        <w:t>Circle D</w:t>
+      </w:r>
+      <w:r>
+        <w:rPr>
+          <w:color w:val="D9E2F3"/>
+          <w:lang w:val="en-US"/>
+        </w:rPr>
+        <w:t xml:space="preserve">ocs </w:t>
+      </w:r>
+      <w:r>
+        <w:rPr>
+          <w:color w:val="D9E2F3"/>
+          <w:lang w:val="en-US"/>
+        </w:rPr>
+        <w:t>files and folders (e.g. lone files in folders is not handy).</w:t>
+      </w:r>
+    </w:p>
+    <w:p>
+      <w:pPr>
+        <w:numPr>
+          <w:ilvl w:val="1"/>
+          <w:numId w:val="25"/>
+        </w:numPr>
+        <w:rPr>
+          <w:lang w:val="en-US"/>
+        </w:rPr>
+      </w:pPr>
+      <w:r>
+        <w:rPr>
+          <w:lang w:val="en-US"/>
+        </w:rPr>
+        <w:t>Scoping</w:t>
+      </w:r>
+    </w:p>
+    <w:p>
+      <w:pPr>
+        <w:numPr>
+          <w:ilvl w:val="1"/>
+          <w:numId w:val="25"/>
+        </w:numPr>
+        <w:rPr>
+          <w:lang w:val="en-US"/>
+        </w:rPr>
+      </w:pPr>
+      <w:r>
+        <w:rPr>
+          <w:lang w:val="en-US"/>
+        </w:rPr>
+        <w:t>Drop loose ideas from Ideas.doc into the appropriate spot in the documentation</w:t>
+      </w:r>
+      <w:r>
+        <w:rPr>
+          <w:lang w:val="en-US"/>
+        </w:rPr>
+        <w:t>?</w:t>
+      </w:r>
+    </w:p>
+    <w:p>
+      <w:pPr>
+        <w:numPr>
+          <w:ilvl w:val="1"/>
+          <w:numId w:val="25"/>
+        </w:numPr>
+        <w:rPr>
+          <w:lang w:val="en-US"/>
+        </w:rPr>
+      </w:pPr>
+      <w:r>
+        <w:rPr>
+          <w:lang w:val="en-US"/>
+        </w:rPr>
+        <w:t>Turn separate Concept/Diagram/Text Code articles into one.</w:t>
+      </w:r>
+    </w:p>
+    <w:p>
+      <w:pPr>
+        <w:numPr>
+          <w:ilvl w:val="1"/>
+          <w:numId w:val="25"/>
+        </w:numPr>
+        <w:rPr>
+          <w:lang w:val="en-US"/>
+        </w:rPr>
+      </w:pPr>
+      <w:r>
+        <w:rPr>
+          <w:lang w:val="en-US"/>
+        </w:rPr>
+        <w:t>Start reading / writing / reformulating.</w:t>
+      </w:r>
+    </w:p>
+    <w:p>
+      <w:pPr>
+        <w:numPr>
+          <w:ilvl w:val="1"/>
+          <w:numId w:val="25"/>
+        </w:numPr>
+        <w:rPr>
+          <w:lang w:val="en-US"/>
+        </w:rPr>
+      </w:pPr>
+      <w:r>
+        <w:rPr>
+          <w:lang w:val="en-US"/>
+        </w:rPr>
+        <w:t xml:space="preserve">Convert from Word to markdown, so it may get indexed by Google </w:t>
+      </w:r>
+      <w:r>
+        <w:rPr>
+          <w:lang w:val="en-US"/>
+        </w:rPr>
+        <w:t xml:space="preserve">and easier to navigate and read </w:t>
+      </w:r>
+      <w:r>
+        <w:rPr>
+          <w:lang w:val="en-US"/>
+        </w:rPr>
+        <w:t>once published.</w:t>
+      </w:r>
+    </w:p>
+    <w:p>
+      <w:pPr>
+        <w:numPr>
+          <w:ilvl w:val="0"/>
+          <w:numId w:val="25"/>
+        </w:numPr>
+        <w:rPr>
+          <w:lang w:val="en-US"/>
+        </w:rPr>
+      </w:pPr>
+      <w:r>
+        <w:rPr>
+          <w:lang w:val="en-US"/>
+        </w:rPr>
+        <w:t>Separate git repositories:</w:t>
+      </w:r>
+    </w:p>
+    <w:p>
+      <w:pPr>
+        <w:numPr>
+          <w:ilvl w:val="1"/>
+          <w:numId w:val="25"/>
+        </w:numPr>
+        <w:rPr>
+          <w:lang w:val="en-US"/>
+        </w:rPr>
+      </w:pPr>
+      <w:r>
+        <w:rPr>
+          <w:lang w:val="en-US"/>
+        </w:rPr>
+        <w:t>Split off Project Docs for Circle language documentation into a separate git repository.</w:t>
+      </w:r>
+    </w:p>
+    <w:p>
+      <w:pPr>
+        <w:numPr>
+          <w:ilvl w:val="1"/>
+          <w:numId w:val="25"/>
+        </w:numPr>
+        <w:rPr>
+          <w:lang w:val="en-US"/>
+        </w:rPr>
+      </w:pPr>
+      <w:r>
+        <w:rPr>
+          <w:lang w:val="en-US"/>
+        </w:rPr>
+        <w:t>Split off Circle Docs' language specification part into a separate git repository.</w:t>
       </w:r>
     </w:p>
     <w:p>
       <w:pPr>
         <w:pStyle w:val="Heading3"/>
         <w:rPr>
-          <w:color w:val="FFC000"/>
-          <w:lang w:val="en-US"/>
-        </w:rPr>
-      </w:pPr>
-      <w:bookmarkStart w:id="5" w:name="_Toc37540050"/>
-      <w:r>
-        <w:rPr>
-          <w:color w:val="FFC000"/>
-          <w:lang w:val="en-US"/>
-        </w:rPr>
-        <w:t>Limitations</w:t>
-      </w:r>
-      <w:bookmarkEnd w:id="5"/>
+          <w:lang w:val="en-US"/>
+        </w:rPr>
+      </w:pPr>
+      <w:bookmarkStart w:id="7" w:name="_Toc37540052"/>
+      <w:r>
+        <w:rPr>
+          <w:lang w:val="en-US"/>
+        </w:rPr>
+        <w:t>Requirements</w:t>
+      </w:r>
+      <w:bookmarkEnd w:id="7"/>
     </w:p>
     <w:p>
       <w:pPr>
@@ -3649,16 +4486,25 @@
           <w:numId w:val="25"/>
         </w:numPr>
         <w:rPr>
-          <w:color w:val="FFC000"/>
-          <w:lang w:val="en-US"/>
-        </w:rPr>
-      </w:pPr>
-      <w:r>
-        <w:rPr>
-          <w:color w:val="FFC000"/>
-          <w:lang w:val="en-US"/>
-        </w:rPr>
-        <w:t>Do not program.</w:t>
+          <w:color w:val="BFBFBF"/>
+          <w:lang w:val="en-US"/>
+        </w:rPr>
+      </w:pPr>
+      <w:r>
+        <w:rPr>
+          <w:color w:val="BFBFBF"/>
+          <w:lang w:val="en-US"/>
+        </w:rPr>
+        <w:t>Read "New Computer Lan</w:t>
+      </w:r>
+      <w:bookmarkStart w:id="8" w:name="_GoBack"/>
+      <w:bookmarkEnd w:id="8"/>
+      <w:r>
+        <w:rPr>
+          <w:color w:val="BFBFBF"/>
+          <w:lang w:val="en-US"/>
+        </w:rPr>
+        <w:t>guage, Strategy.doc"</w:t>
       </w:r>
     </w:p>
     <w:p>
@@ -3668,16 +4514,16 @@
           <w:numId w:val="25"/>
         </w:numPr>
         <w:rPr>
-          <w:color w:val="FFC000"/>
-          <w:lang w:val="en-US"/>
-        </w:rPr>
-      </w:pPr>
-      <w:r>
-        <w:rPr>
-          <w:color w:val="FFC000"/>
-          <w:lang w:val="en-US"/>
-        </w:rPr>
-        <w:t>Limit it to the 'Language' part of the docs (not 'Framework', 'Operating System' or 'Applications &amp; Media')</w:t>
+          <w:color w:val="BFBFBF"/>
+          <w:lang w:val="en-US"/>
+        </w:rPr>
+      </w:pPr>
+      <w:r>
+        <w:rPr>
+          <w:color w:val="BFBFBF"/>
+          <w:lang w:val="en-US"/>
+        </w:rPr>
+        <w:t>Read "New Computer Language, Products.doc"</w:t>
       </w:r>
     </w:p>
     <w:p>
@@ -3687,799 +4533,33 @@
           <w:numId w:val="25"/>
         </w:numPr>
         <w:rPr>
-          <w:color w:val="FFC000"/>
-          <w:lang w:val="en-US"/>
-        </w:rPr>
-      </w:pPr>
-      <w:r>
-        <w:rPr>
-          <w:color w:val="FFC000"/>
-          <w:lang w:val="en-US"/>
-        </w:rPr>
-        <w:t>Do not open source the prototype apps.</w:t>
-      </w:r>
-    </w:p>
-    <w:p>
-      <w:pPr>
-        <w:numPr>
-          <w:ilvl w:val="0"/>
-          <w:numId w:val="25"/>
-        </w:numPr>
-        <w:rPr>
-          <w:color w:val="BFBFBF"/>
-          <w:lang w:val="en-US"/>
-        </w:rPr>
-      </w:pPr>
-      <w:r>
-        <w:rPr>
-          <w:color w:val="BFBFBF"/>
-          <w:lang w:val="en-US"/>
-        </w:rPr>
-        <w:t xml:space="preserve">Before I start changing anything, I </w:t>
-      </w:r>
-      <w:r>
-        <w:rPr>
-          <w:color w:val="BFBFBF"/>
-          <w:lang w:val="en-US"/>
-        </w:rPr>
-        <w:t xml:space="preserve">might </w:t>
-      </w:r>
-      <w:r>
-        <w:rPr>
-          <w:color w:val="BFBFBF"/>
-          <w:lang w:val="en-US"/>
-        </w:rPr>
-        <w:t>just read the material as-is.</w:t>
-      </w:r>
-    </w:p>
-    <w:p>
-      <w:pPr>
-        <w:ind w:left="852"/>
-        <w:rPr>
-          <w:color w:val="BFBFBF"/>
-          <w:lang w:val="en-US"/>
-        </w:rPr>
-      </w:pPr>
-      <w:r>
-        <w:rPr>
-          <w:color w:val="BFBFBF"/>
-          <w:lang w:val="en-US"/>
-        </w:rPr>
-        <w:t>(I have great difficulty maintaining this rule. I tend to immediately want to start changing things.)</w:t>
-      </w:r>
-    </w:p>
-    <w:p>
-      <w:pPr>
-        <w:numPr>
-          <w:ilvl w:val="0"/>
-          <w:numId w:val="25"/>
-        </w:numPr>
-        <w:rPr>
-          <w:lang w:val="en-US"/>
-        </w:rPr>
-      </w:pPr>
-      <w:r>
-        <w:rPr>
-          <w:lang w:val="en-US"/>
-        </w:rPr>
-        <w:t>I might want to focus on splitting apart non-Circle-Language topics from the Circle Language topics.</w:t>
-      </w:r>
-    </w:p>
-    <w:p>
-      <w:pPr>
-        <w:numPr>
-          <w:ilvl w:val="0"/>
-          <w:numId w:val="25"/>
-        </w:numPr>
-        <w:rPr>
-          <w:lang w:val="en-US"/>
-        </w:rPr>
-      </w:pPr>
-      <w:r>
-        <w:rPr>
-          <w:lang w:val="en-US"/>
-        </w:rPr>
-        <w:t xml:space="preserve">Maybe not write to clarify new concepts, but rather </w:t>
-      </w:r>
-      <w:r>
-        <w:rPr>
-          <w:lang w:val="en-US"/>
-        </w:rPr>
-        <w:t xml:space="preserve">limit it organizing </w:t>
-      </w:r>
-      <w:r>
-        <w:rPr>
-          <w:lang w:val="en-US"/>
-        </w:rPr>
-        <w:t>already worked out</w:t>
-      </w:r>
-      <w:r>
-        <w:rPr>
-          <w:lang w:val="en-US"/>
-        </w:rPr>
-        <w:t xml:space="preserve"> </w:t>
-      </w:r>
-      <w:r>
-        <w:rPr>
-          <w:lang w:val="en-US"/>
-        </w:rPr>
-        <w:t>concepts.</w:t>
-      </w:r>
-    </w:p>
-    <w:p>
-      <w:pPr>
-        <w:pStyle w:val="Heading3"/>
+          <w:lang w:val="en-US"/>
+        </w:rPr>
+      </w:pPr>
+      <w:r>
+        <w:rPr>
+          <w:lang w:val="en-US"/>
+        </w:rPr>
+        <w:t>…</w:t>
+      </w:r>
+    </w:p>
+    <w:p>
+      <w:pPr>
+        <w:pStyle w:val="Heading2"/>
         <w:rPr>
           <w:color w:val="B4C6E7"/>
           <w:lang w:val="en-US"/>
         </w:rPr>
       </w:pPr>
-      <w:bookmarkStart w:id="6" w:name="_Toc37540051"/>
+      <w:bookmarkStart w:id="9" w:name="_Toc37540053"/>
       <w:r>
         <w:rPr>
           <w:color w:val="B4C6E7"/>
           <w:lang w:val="en-US"/>
         </w:rPr>
-        <w:t>Steps</w:t>
-      </w:r>
-      <w:bookmarkEnd w:id="6"/>
-    </w:p>
-    <w:p>
-      <w:pPr>
-        <w:numPr>
-          <w:ilvl w:val="0"/>
-          <w:numId w:val="25"/>
-        </w:numPr>
-        <w:rPr>
-          <w:color w:val="BFBFBF"/>
-          <w:lang w:val="en-US"/>
-        </w:rPr>
-      </w:pPr>
-      <w:r>
-        <w:rPr>
-          <w:color w:val="BFBFBF"/>
-          <w:lang w:val="en-US"/>
-        </w:rPr>
-        <w:t>Reorganize</w:t>
-      </w:r>
-    </w:p>
-    <w:p>
-      <w:pPr>
-        <w:numPr>
-          <w:ilvl w:val="1"/>
-          <w:numId w:val="25"/>
-        </w:numPr>
-        <w:rPr>
-          <w:color w:val="BFBFBF"/>
-          <w:lang w:val="en-US"/>
-        </w:rPr>
-      </w:pPr>
-      <w:r>
-        <w:rPr>
-          <w:color w:val="BFBFBF"/>
-          <w:lang w:val="en-US"/>
-        </w:rPr>
-        <w:t xml:space="preserve">Convert </w:t>
-      </w:r>
-      <w:r>
-        <w:rPr>
-          <w:color w:val="BFBFBF"/>
-          <w:lang w:val="en-US"/>
-        </w:rPr>
-        <w:t xml:space="preserve">docs </w:t>
-      </w:r>
-      <w:r>
-        <w:rPr>
-          <w:color w:val="BFBFBF"/>
-          <w:lang w:val="en-US"/>
-        </w:rPr>
-        <w:t>version folders to source control history.</w:t>
-      </w:r>
-    </w:p>
-    <w:p>
-      <w:pPr>
-        <w:numPr>
-          <w:ilvl w:val="1"/>
-          <w:numId w:val="25"/>
-        </w:numPr>
-        <w:rPr>
-          <w:color w:val="BFBFBF"/>
-          <w:lang w:val="en-US"/>
-        </w:rPr>
-      </w:pPr>
-      <w:r>
-        <w:rPr>
-          <w:color w:val="BFBFBF"/>
-          <w:lang w:val="en-US"/>
-        </w:rPr>
-        <w:t>Convert project docs version folders to source control history.</w:t>
-      </w:r>
-    </w:p>
-    <w:p>
-      <w:pPr>
-        <w:numPr>
-          <w:ilvl w:val="1"/>
-          <w:numId w:val="25"/>
-        </w:numPr>
-        <w:rPr>
-          <w:color w:val="BFBFBF"/>
-          <w:lang w:val="en-US"/>
-        </w:rPr>
-      </w:pPr>
-      <w:r>
-        <w:rPr>
-          <w:color w:val="BFBFBF"/>
-          <w:lang w:val="en-US"/>
-        </w:rPr>
-        <w:t>Categorize loose ideas in in Ideas.doc, so Circ</w:t>
-      </w:r>
-      <w:r>
-        <w:rPr>
-          <w:color w:val="BFBFBF"/>
-          <w:lang w:val="en-US"/>
-        </w:rPr>
-        <w:t>l</w:t>
-      </w:r>
-      <w:r>
-        <w:rPr>
-          <w:color w:val="BFBFBF"/>
-          <w:lang w:val="en-US"/>
-        </w:rPr>
-        <w:t>e Language and Circle 3 Programming are isolated.</w:t>
-      </w:r>
-    </w:p>
-    <w:p>
-      <w:pPr>
-        <w:numPr>
-          <w:ilvl w:val="0"/>
-          <w:numId w:val="25"/>
-        </w:numPr>
-        <w:rPr>
-          <w:color w:val="BFBFBF"/>
-          <w:lang w:val="en-US"/>
-        </w:rPr>
-      </w:pPr>
-      <w:r>
-        <w:rPr>
-          <w:color w:val="BFBFBF"/>
-          <w:lang w:val="en-US"/>
-        </w:rPr>
-        <w:t>Reorient</w:t>
-      </w:r>
-    </w:p>
-    <w:p>
-      <w:pPr>
-        <w:numPr>
-          <w:ilvl w:val="1"/>
-          <w:numId w:val="25"/>
-        </w:numPr>
-        <w:rPr>
-          <w:color w:val="BFBFBF"/>
-          <w:lang w:val="en-US"/>
-        </w:rPr>
-      </w:pPr>
-      <w:r>
-        <w:rPr>
-          <w:color w:val="BFBFBF"/>
-          <w:lang w:val="en-US"/>
-        </w:rPr>
-        <w:t>Read project docs sequentially for thorough orientation.</w:t>
-      </w:r>
-    </w:p>
-    <w:p>
-      <w:pPr>
-        <w:numPr>
-          <w:ilvl w:val="0"/>
-          <w:numId w:val="25"/>
-        </w:numPr>
-        <w:rPr>
-          <w:color w:val="D9E2F3"/>
-          <w:lang w:val="en-US"/>
-        </w:rPr>
-      </w:pPr>
-      <w:r>
-        <w:rPr>
-          <w:color w:val="D9E2F3"/>
-          <w:lang w:val="en-US"/>
-        </w:rPr>
-        <w:t xml:space="preserve">Improve </w:t>
-      </w:r>
-      <w:r>
-        <w:rPr>
-          <w:color w:val="D9E2F3"/>
-          <w:lang w:val="en-US"/>
-        </w:rPr>
-        <w:t xml:space="preserve">planning </w:t>
-      </w:r>
-      <w:r>
-        <w:rPr>
-          <w:color w:val="D9E2F3"/>
-          <w:lang w:val="en-US"/>
-        </w:rPr>
-        <w:t>docs:</w:t>
-      </w:r>
-    </w:p>
-    <w:p>
-      <w:pPr>
-        <w:numPr>
-          <w:ilvl w:val="1"/>
-          <w:numId w:val="25"/>
-        </w:numPr>
-        <w:rPr>
-          <w:color w:val="BFBFBF"/>
-          <w:lang w:val="en-US"/>
-        </w:rPr>
-      </w:pPr>
-      <w:r>
-        <w:rPr>
-          <w:color w:val="BFBFBF"/>
-          <w:lang w:val="en-US"/>
-        </w:rPr>
-        <w:t>R</w:t>
-      </w:r>
-      <w:r>
-        <w:rPr>
-          <w:color w:val="BFBFBF"/>
-          <w:lang w:val="en-US"/>
-        </w:rPr>
-        <w:t>eorganize project docs</w:t>
-      </w:r>
-    </w:p>
-    <w:p>
-      <w:pPr>
-        <w:numPr>
-          <w:ilvl w:val="1"/>
-          <w:numId w:val="25"/>
-        </w:numPr>
-        <w:rPr>
-          <w:color w:val="BFBFBF" w:themeColor="background1" w:themeShade="BF"/>
-          <w:lang w:val="en-US"/>
-        </w:rPr>
-      </w:pPr>
-      <w:r>
-        <w:rPr>
-          <w:color w:val="BFBFBF" w:themeColor="background1" w:themeShade="BF"/>
-          <w:lang w:val="en-US"/>
-        </w:rPr>
-        <w:t>Remove studying goals.</w:t>
-      </w:r>
-    </w:p>
-    <w:p>
-      <w:pPr>
-        <w:numPr>
-          <w:ilvl w:val="1"/>
-          <w:numId w:val="25"/>
-        </w:numPr>
-        <w:rPr>
-          <w:color w:val="BFBFBF"/>
-          <w:lang w:val="en-US"/>
-        </w:rPr>
-      </w:pPr>
-      <w:r>
-        <w:rPr>
-          <w:color w:val="BFBFBF"/>
-          <w:lang w:val="en-US"/>
-        </w:rPr>
-        <w:t>Split documentation goals from programming goals.</w:t>
-      </w:r>
-    </w:p>
-    <w:p>
-      <w:pPr>
-        <w:numPr>
-          <w:ilvl w:val="1"/>
-          <w:numId w:val="25"/>
-        </w:numPr>
-        <w:rPr>
-          <w:lang w:val="en-US"/>
-        </w:rPr>
-      </w:pPr>
-      <w:r>
-        <w:rPr>
-          <w:lang w:val="en-US"/>
-        </w:rPr>
-        <w:t>Less resolute language, more wiggle room.</w:t>
-      </w:r>
-    </w:p>
-    <w:p>
-      <w:pPr>
-        <w:numPr>
-          <w:ilvl w:val="2"/>
-          <w:numId w:val="25"/>
-        </w:numPr>
-        <w:rPr>
-          <w:lang w:val="en-US"/>
-        </w:rPr>
-      </w:pPr>
-      <w:r>
-        <w:rPr>
-          <w:lang w:val="en-US"/>
-        </w:rPr>
-        <w:t>(</w:t>
-      </w:r>
-      <w:r>
-        <w:rPr>
-          <w:lang w:val="en-US"/>
-        </w:rPr>
-        <w:t>P</w:t>
-      </w:r>
-      <w:r>
-        <w:rPr>
-          <w:lang w:val="en-US"/>
-        </w:rPr>
-        <w:t>erhaps search for definites such as 'have to', 'must', 'will'</w:t>
-      </w:r>
-      <w:r>
-        <w:rPr>
-          <w:lang w:val="en-US"/>
-        </w:rPr>
-        <w:t>, 'should'</w:t>
-      </w:r>
-      <w:r>
-        <w:rPr>
-          <w:lang w:val="en-US"/>
-        </w:rPr>
-        <w:t>, 'very'</w:t>
-      </w:r>
-      <w:r>
-        <w:rPr>
-          <w:lang w:val="en-US"/>
-        </w:rPr>
-        <w:t>.</w:t>
-      </w:r>
-      <w:r>
-        <w:rPr>
-          <w:lang w:val="en-US"/>
-        </w:rPr>
-        <w:t>)</w:t>
-      </w:r>
-    </w:p>
-    <w:p>
-      <w:pPr>
-        <w:numPr>
-          <w:ilvl w:val="2"/>
-          <w:numId w:val="25"/>
-        </w:numPr>
-        <w:rPr>
-          <w:color w:val="BFBFBF" w:themeColor="background1" w:themeShade="BF"/>
-          <w:lang w:val="en-US"/>
-        </w:rPr>
-      </w:pPr>
-      <w:r>
-        <w:rPr>
-          <w:color w:val="BFBFBF" w:themeColor="background1" w:themeShade="BF"/>
-          <w:lang w:val="en-US"/>
-        </w:rPr>
-        <w:t>(The 'Productive Writing' part of the Strategy doc is quite resolute in the language.)</w:t>
-      </w:r>
-    </w:p>
-    <w:p>
-      <w:pPr>
-        <w:numPr>
-          <w:ilvl w:val="2"/>
-          <w:numId w:val="25"/>
-        </w:numPr>
-        <w:rPr>
-          <w:lang w:val="en-US"/>
-        </w:rPr>
-      </w:pPr>
-      <w:r>
-        <w:rPr>
-          <w:lang w:val="en-US"/>
-        </w:rPr>
-        <w:t>(Maybe I am being too strict towards myself, about having to rewrite everything in a milder tone.)</w:t>
-      </w:r>
-    </w:p>
-    <w:p>
-      <w:pPr>
-        <w:numPr>
-          <w:ilvl w:val="1"/>
-          <w:numId w:val="25"/>
-        </w:numPr>
-        <w:rPr>
-          <w:lang w:val="en-US"/>
-        </w:rPr>
-      </w:pPr>
-      <w:r>
-        <w:rPr>
-          <w:lang w:val="en-US"/>
-        </w:rPr>
-        <w:t>Include hour sheet?</w:t>
-      </w:r>
-    </w:p>
-    <w:p>
-      <w:pPr>
-        <w:numPr>
-          <w:ilvl w:val="0"/>
-          <w:numId w:val="25"/>
-        </w:numPr>
-        <w:rPr>
-          <w:lang w:val="en-US"/>
-        </w:rPr>
-      </w:pPr>
-      <w:r>
-        <w:rPr>
-          <w:lang w:val="en-US"/>
-        </w:rPr>
-        <w:t xml:space="preserve">Improve </w:t>
-      </w:r>
-      <w:r>
-        <w:rPr>
-          <w:lang w:val="en-US"/>
-        </w:rPr>
-        <w:t>Circle Language Spec</w:t>
-      </w:r>
-      <w:r>
-        <w:rPr>
-          <w:lang w:val="en-US"/>
-        </w:rPr>
-        <w:t>:</w:t>
-      </w:r>
-    </w:p>
-    <w:p>
-      <w:pPr>
-        <w:numPr>
-          <w:ilvl w:val="1"/>
-          <w:numId w:val="25"/>
-        </w:numPr>
-        <w:rPr>
-          <w:color w:val="D9E2F3"/>
-          <w:lang w:val="en-US"/>
-        </w:rPr>
-      </w:pPr>
-      <w:r>
-        <w:rPr>
-          <w:color w:val="D9E2F3"/>
-          <w:lang w:val="en-US"/>
-        </w:rPr>
-        <w:t xml:space="preserve">Reorganize </w:t>
-      </w:r>
-      <w:r>
-        <w:rPr>
-          <w:color w:val="D9E2F3"/>
-          <w:lang w:val="en-US"/>
-        </w:rPr>
-        <w:t>Circle D</w:t>
-      </w:r>
-      <w:r>
-        <w:rPr>
-          <w:color w:val="D9E2F3"/>
-          <w:lang w:val="en-US"/>
-        </w:rPr>
-        <w:t xml:space="preserve">ocs </w:t>
-      </w:r>
-      <w:r>
-        <w:rPr>
-          <w:color w:val="D9E2F3"/>
-          <w:lang w:val="en-US"/>
-        </w:rPr>
-        <w:t>files and folders (e.g. lone files in folders is not handy).</w:t>
-      </w:r>
-    </w:p>
-    <w:p>
-      <w:pPr>
-        <w:numPr>
-          <w:ilvl w:val="1"/>
-          <w:numId w:val="25"/>
-        </w:numPr>
-        <w:rPr>
-          <w:lang w:val="en-US"/>
-        </w:rPr>
-      </w:pPr>
-      <w:r>
-        <w:rPr>
-          <w:lang w:val="en-US"/>
-        </w:rPr>
-        <w:t>Drop loose ideas from Ideas.doc into the appropriate spot in the documentation</w:t>
-      </w:r>
-      <w:r>
-        <w:rPr>
-          <w:lang w:val="en-US"/>
-        </w:rPr>
-        <w:t>?</w:t>
-      </w:r>
-    </w:p>
-    <w:p>
-      <w:pPr>
-        <w:numPr>
-          <w:ilvl w:val="1"/>
-          <w:numId w:val="25"/>
-        </w:numPr>
-        <w:rPr>
-          <w:lang w:val="en-US"/>
-        </w:rPr>
-      </w:pPr>
-      <w:r>
-        <w:rPr>
-          <w:lang w:val="en-US"/>
-        </w:rPr>
-        <w:t>Turn separate Concept/Diagram/Text Code articles into one.</w:t>
-      </w:r>
-    </w:p>
-    <w:p>
-      <w:pPr>
-        <w:numPr>
-          <w:ilvl w:val="1"/>
-          <w:numId w:val="25"/>
-        </w:numPr>
-        <w:rPr>
-          <w:lang w:val="en-US"/>
-        </w:rPr>
-      </w:pPr>
-      <w:r>
-        <w:rPr>
-          <w:lang w:val="en-US"/>
-        </w:rPr>
-        <w:t>Start reading / writing / reformulating.</w:t>
-      </w:r>
-    </w:p>
-    <w:p>
-      <w:pPr>
-        <w:numPr>
-          <w:ilvl w:val="1"/>
-          <w:numId w:val="25"/>
-        </w:numPr>
-        <w:rPr>
-          <w:lang w:val="en-US"/>
-        </w:rPr>
-      </w:pPr>
-      <w:r>
-        <w:rPr>
-          <w:lang w:val="en-US"/>
-        </w:rPr>
-        <w:t xml:space="preserve">Convert from Word to markdown, so it may get indexed by Google </w:t>
-      </w:r>
-      <w:r>
-        <w:rPr>
-          <w:lang w:val="en-US"/>
-        </w:rPr>
-        <w:t xml:space="preserve">and easier to navigate and read </w:t>
-      </w:r>
-      <w:r>
-        <w:rPr>
-          <w:lang w:val="en-US"/>
-        </w:rPr>
-        <w:t>once published.</w:t>
-      </w:r>
-    </w:p>
-    <w:p>
-      <w:pPr>
-        <w:numPr>
-          <w:ilvl w:val="0"/>
-          <w:numId w:val="25"/>
-        </w:numPr>
-        <w:rPr>
-          <w:lang w:val="en-US"/>
-        </w:rPr>
-      </w:pPr>
-      <w:r>
-        <w:rPr>
-          <w:lang w:val="en-US"/>
-        </w:rPr>
-        <w:t>Separate git repositories:</w:t>
-      </w:r>
-    </w:p>
-    <w:p>
-      <w:pPr>
-        <w:numPr>
-          <w:ilvl w:val="1"/>
-          <w:numId w:val="25"/>
-        </w:numPr>
-        <w:rPr>
-          <w:lang w:val="en-US"/>
-        </w:rPr>
-      </w:pPr>
-      <w:r>
-        <w:rPr>
-          <w:lang w:val="en-US"/>
-        </w:rPr>
-        <w:t>Split off Project Docs for Circle language documentation into a separate git repository.</w:t>
-      </w:r>
-    </w:p>
-    <w:p>
-      <w:pPr>
-        <w:numPr>
-          <w:ilvl w:val="1"/>
-          <w:numId w:val="25"/>
-        </w:numPr>
-        <w:rPr>
-          <w:lang w:val="en-US"/>
-        </w:rPr>
-      </w:pPr>
-      <w:r>
-        <w:rPr>
-          <w:lang w:val="en-US"/>
-        </w:rPr>
-        <w:t>Split off Circle Docs' language specification part into a separate git repository.</w:t>
-      </w:r>
-    </w:p>
-    <w:p>
-      <w:pPr>
-        <w:pStyle w:val="Heading3"/>
-        <w:rPr>
-          <w:lang w:val="en-US"/>
-        </w:rPr>
-      </w:pPr>
-      <w:bookmarkStart w:id="7" w:name="_Toc37540052"/>
-      <w:r>
-        <w:rPr>
-          <w:lang w:val="en-US"/>
-        </w:rPr>
-        <w:t>Requirements</w:t>
-      </w:r>
-      <w:bookmarkEnd w:id="7"/>
-    </w:p>
-    <w:p>
-      <w:pPr>
-        <w:numPr>
-          <w:ilvl w:val="0"/>
-          <w:numId w:val="25"/>
-        </w:numPr>
-        <w:rPr>
-          <w:color w:val="BFBFBF"/>
-          <w:lang w:val="en-US"/>
-        </w:rPr>
-      </w:pPr>
-      <w:r>
-        <w:rPr>
-          <w:color w:val="BFBFBF"/>
-          <w:lang w:val="en-US"/>
-        </w:rPr>
-        <w:t>Read "New Computer Language, Strategy.doc"</w:t>
-      </w:r>
-    </w:p>
-    <w:p>
-      <w:pPr>
-        <w:numPr>
-          <w:ilvl w:val="0"/>
-          <w:numId w:val="25"/>
-        </w:numPr>
-        <w:rPr>
-          <w:color w:val="BFBFBF"/>
-          <w:lang w:val="en-US"/>
-        </w:rPr>
-      </w:pPr>
-      <w:r>
-        <w:rPr>
-          <w:color w:val="BFBFBF"/>
-          <w:lang w:val="en-US"/>
-        </w:rPr>
-        <w:t>Read "New Computer Language, Products.doc"</w:t>
-      </w:r>
-    </w:p>
-    <w:p>
-      <w:pPr>
-        <w:numPr>
-          <w:ilvl w:val="0"/>
-          <w:numId w:val="25"/>
-        </w:numPr>
-        <w:rPr>
-          <w:lang w:val="en-US"/>
-        </w:rPr>
-      </w:pPr>
-      <w:r>
-        <w:rPr>
-          <w:lang w:val="en-US"/>
-        </w:rPr>
-        <w:t>…</w:t>
-      </w:r>
-    </w:p>
-    <w:p>
-      <w:pPr>
-        <w:pStyle w:val="Heading2"/>
-        <w:rPr>
-          <w:color w:val="B4C6E7"/>
-          <w:lang w:val="en-US"/>
-        </w:rPr>
-      </w:pPr>
-      <w:bookmarkStart w:id="8" w:name="_Toc37540053"/>
-      <w:r>
-        <w:rPr>
-          <w:color w:val="B4C6E7"/>
-          <w:lang w:val="en-US"/>
-        </w:rPr>
         <w:t>Information</w:t>
       </w:r>
-      <w:bookmarkEnd w:id="8"/>
+      <w:bookmarkEnd w:id="9"/>
     </w:p>
     <w:p>
       <w:pPr>
@@ -4652,17 +4732,20 @@
           <w:numId w:val="25"/>
         </w:numPr>
         <w:rPr>
-          <w:lang w:val="en-US"/>
-        </w:rPr>
-      </w:pPr>
-      <w:r>
-        <w:rPr>
+          <w:color w:val="BFBFBF" w:themeColor="background1" w:themeShade="BF"/>
+          <w:lang w:val="en-US"/>
+        </w:rPr>
+      </w:pPr>
+      <w:r>
+        <w:rPr>
+          <w:color w:val="BFBFBF" w:themeColor="background1" w:themeShade="BF"/>
           <w:lang w:val="en-US"/>
         </w:rPr>
         <w:t>Really</w:t>
       </w:r>
       <w:r>
         <w:rPr>
+          <w:color w:val="BFBFBF" w:themeColor="background1" w:themeShade="BF"/>
           <w:lang w:val="en-US"/>
         </w:rPr>
         <w:t>?</w:t>
@@ -4676,11 +4759,13 @@
           <w:numId w:val="25"/>
         </w:numPr>
         <w:rPr>
-          <w:lang w:val="en-US"/>
-        </w:rPr>
-      </w:pPr>
-      <w:r>
-        <w:rPr>
+          <w:color w:val="BFBFBF" w:themeColor="background1" w:themeShade="BF"/>
+          <w:lang w:val="en-US"/>
+        </w:rPr>
+      </w:pPr>
+      <w:r>
+        <w:rPr>
+          <w:color w:val="BFBFBF" w:themeColor="background1" w:themeShade="BF"/>
           <w:lang w:val="en-US"/>
         </w:rPr>
         <w:t>I scoped all of the project planning docs?</w:t>
@@ -4694,17 +4779,35 @@
           <w:numId w:val="25"/>
         </w:numPr>
         <w:rPr>
-          <w:lang w:val="en-US"/>
-        </w:rPr>
-      </w:pPr>
-      <w:r>
-        <w:rPr>
+          <w:color w:val="BFBFBF" w:themeColor="background1" w:themeShade="BF"/>
+          <w:lang w:val="en-US"/>
+        </w:rPr>
+      </w:pPr>
+      <w:r>
+        <w:rPr>
+          <w:color w:val="BFBFBF" w:themeColor="background1" w:themeShade="BF"/>
           <w:lang w:val="en-US"/>
         </w:rPr>
         <w:t>Maybe do a git push.</w:t>
       </w:r>
-      <w:bookmarkStart w:id="9" w:name="_GoBack"/>
-      <w:bookmarkEnd w:id="9"/>
+    </w:p>
+    <w:p>
+      <w:pPr>
+        <w:pStyle w:val="ListParagraph"/>
+        <w:numPr>
+          <w:ilvl w:val="0"/>
+          <w:numId w:val="25"/>
+        </w:numPr>
+        <w:rPr>
+          <w:lang w:val="en-US"/>
+        </w:rPr>
+      </w:pPr>
+      <w:r>
+        <w:rPr>
+          <w:lang w:val="en-US"/>
+        </w:rPr>
+        <w:t>I can hardly believe I am ready to start changing the actual documentation finally.</w:t>
+      </w:r>
     </w:p>
     <w:p>
       <w:pPr>
@@ -5534,7 +5637,21 @@
         <w:rPr>
           <w:lang w:val="en-US"/>
         </w:rPr>
-        <w:t xml:space="preserve">. Diagram notation is a bit of a grey area, because it wants to use constructs. Some of the notation capabilities imply different variations of otherwise fixed constructs. Black box is a notation I dislike. It works, but it is not elegant (I think). Also, if you take C# as a source, rules about private/public are set, and some things just don't have to be denoted, because they are implied. A method contained by a a class can access all the other private members of that class. In my efforts to generalize and make things interchangeable, this 'had to be' explicitly denoted… I think a separation of some main groups of concepts is appropriate here, so the ideas are better transferable and perhaps better usable and applicable. It might make the general idea about the diagram notation more pure and also more freely usable. </w:t>
+        <w:t xml:space="preserve">. Diagram notation is a bit of a grey area, because it wants to use constructs. Some of the notation capabilities imply different variations of otherwise fixed constructs. Black box is a notation I dislike. It works, but it is not elegant (I think). Also, if you take C# as a source, rules about private/public are set, and some things just don't have to be denoted, because they are implied. A method contained by a </w:t>
+      </w:r>
+      <w:proofErr w:type="spellStart"/>
+      <w:r>
+        <w:rPr>
+          <w:lang w:val="en-US"/>
+        </w:rPr>
+        <w:t>a</w:t>
+      </w:r>
+      <w:proofErr w:type="spellEnd"/>
+      <w:r>
+        <w:rPr>
+          <w:lang w:val="en-US"/>
+        </w:rPr>
+        <w:t xml:space="preserve"> class can access all the other private members of that class. In my efforts to generalize and make things interchangeable, this 'had to be' explicitly denoted… I think a separation of some main groups of concepts is appropriate here, so the ideas are better transferable and perhaps better usable and applicable. It might make the general idea about the diagram notation more pure and also more freely usable. </w:t>
       </w:r>
       <w:r>
         <w:rPr>
@@ -5874,7 +5991,21 @@
         <w:rPr>
           <w:lang w:val="en-US"/>
         </w:rPr>
-        <w:t>The work might be modularized. I am not attacted to how CSS3 is modularized, each piece of specs with a different state of being finished up. It seems messy. But I can employ the same organization to accept certain concepts are just more crystalized out than others, making it easier to share, even in an unfinished state, and stimulating keeping things separated and separately usable even when other parts are just really still messy.</w:t>
+        <w:t xml:space="preserve">The work might be modularized. I am not </w:t>
+      </w:r>
+      <w:proofErr w:type="spellStart"/>
+      <w:r>
+        <w:rPr>
+          <w:lang w:val="en-US"/>
+        </w:rPr>
+        <w:t>attacted</w:t>
+      </w:r>
+      <w:proofErr w:type="spellEnd"/>
+      <w:r>
+        <w:rPr>
+          <w:lang w:val="en-US"/>
+        </w:rPr>
+        <w:t xml:space="preserve"> to how CSS3 is modularized, each piece of specs with a different state of being finished up. It seems messy. But I can employ the same organization to accept certain concepts are just more crystalized out than others, making it easier to share, even in an unfinished state, and stimulating keeping things separated and separately usable even when other parts are just really still messy.</w:t>
       </w:r>
     </w:p>
     <w:p>
@@ -5891,7 +6022,21 @@
         <w:rPr>
           <w:lang w:val="en-US"/>
         </w:rPr>
-        <w:t>I seem to have had several goals fighting over eachother, in projects done long ago about this documentation:</w:t>
+        <w:t xml:space="preserve">I seem to have had several goals fighting over </w:t>
+      </w:r>
+      <w:proofErr w:type="spellStart"/>
+      <w:r>
+        <w:rPr>
+          <w:lang w:val="en-US"/>
+        </w:rPr>
+        <w:t>eachother</w:t>
+      </w:r>
+      <w:proofErr w:type="spellEnd"/>
+      <w:r>
+        <w:rPr>
+          <w:lang w:val="en-US"/>
+        </w:rPr>
+        <w:t>, in projects done long ago about this documentation:</w:t>
       </w:r>
     </w:p>
     <w:p>
@@ -6051,7 +6196,21 @@
         <w:rPr>
           <w:lang w:val="en-US"/>
         </w:rPr>
-        <w:t>I notice I talk a lot about implementation rather than notation. For instance: Does a dashed circle mean it is used as a class, enforced to be a class, static inside its container, how does it work in the system interfaces? What if it is just the notation that is a good idea, what if the implementation isn't. That might even make system interfaces' precise definition not important or maybe just subjected to diagrams drawn out to represent things from another language, like C#. C# getters and setters might be in a system interface notation. But setting an object reference's interface dynamically in runtime… may be too much of an implementation detail. I think it is a language definition / runtime implementation separation. In think the engineers at Microsoft might be right about developing language spec / runtime / framework / compiler quasi-independently. Maybe I can be inspired by that and make my language definition a litte simpler. I am subjected to the pitfall of wa</w:t>
+        <w:t xml:space="preserve">I notice I talk a lot about implementation rather than notation. For instance: Does a dashed circle mean it is used as a class, enforced to be a class, static inside its container, how does it work in the system interfaces? What if it is just the notation that is a good idea, what if the implementation isn't. That might even make system interfaces' precise definition not important or maybe just subjected to diagrams drawn out to represent things from another language, like C#. C# getters and setters might be in a system interface notation. But setting an object reference's interface dynamically in runtime… may be too much of an implementation detail. I think it is a language definition / runtime implementation separation. In think the engineers at Microsoft might be right about developing language spec / runtime / framework / compiler quasi-independently. Maybe I can be inspired by that and make my language definition a </w:t>
+      </w:r>
+      <w:proofErr w:type="spellStart"/>
+      <w:r>
+        <w:rPr>
+          <w:lang w:val="en-US"/>
+        </w:rPr>
+        <w:t>litte</w:t>
+      </w:r>
+      <w:proofErr w:type="spellEnd"/>
+      <w:r>
+        <w:rPr>
+          <w:lang w:val="en-US"/>
+        </w:rPr>
+        <w:t xml:space="preserve"> simpler. I am subjected to the pitfall of wa</w:t>
       </w:r>
       <w:r>
         <w:rPr>
@@ -6605,7 +6764,87 @@
           <w:color w:val="FFC000"/>
           <w:lang w:val="en-US"/>
         </w:rPr>
-        <w:t>I thought MD would be the way to go with this project compared to docx. But I have doubts if MD is the better way to go. I keep getting stressed out about those doubts. It makes my decisions on what to do with the documents (formatting) harder, because I just am so unsure about this. What I would like is to have a good MD editor. I just hope some of the difficulties editing MD compared to docx can be taken away by a good tool. Also: I think MD will be vieweable and better indexeable on the internet, but I have not really thoroughly seen that confirmed. The main problems with MD editing I have is navigating headings and sections around and viewing the outcome of my formattings better as I type the MD in. The doubts about indexing: I know GitHub can show the MD in nice formatting, but will a lot of MD's actually be nicely navigatable? Will those MD's actually be indexed, or does that only count for e.g. the REAME.MD in the root dir of a git repository? another doubt about MD is: can I be satisfied with some of the tools that convert docx to MD? Will that all be doable? It's so many articles. Can I do it in bulk? Will I merge more articles into one making converting one by one by hand better. How does it work with links but especially with images? All those doubts made me postpone decisions about converting things to MD, but that makes me burdened with formatting docx's making them look nice, which is not that useful if I am going to convert all of that to MD anyway. That last argument does not seem very strong to me. If I know that MD indexes well, that might already make some decisions to go for MD easier, when I decide e.g. about small documents.</w:t>
+        <w:t xml:space="preserve">I thought MD would be the way to go with this project compared to docx. But I have doubts if MD is the better way to go. I keep getting stressed out about those doubts. It makes my decisions on what to do with the documents (formatting) harder, because I just am so unsure about this. What I would like is to have a good MD editor. I just hope some of the difficulties editing MD compared to docx can be taken away by a good tool. Also: I think MD will be </w:t>
+      </w:r>
+      <w:proofErr w:type="spellStart"/>
+      <w:r>
+        <w:rPr>
+          <w:color w:val="FFC000"/>
+          <w:lang w:val="en-US"/>
+        </w:rPr>
+        <w:t>vieweable</w:t>
+      </w:r>
+      <w:proofErr w:type="spellEnd"/>
+      <w:r>
+        <w:rPr>
+          <w:color w:val="FFC000"/>
+          <w:lang w:val="en-US"/>
+        </w:rPr>
+        <w:t xml:space="preserve"> and better </w:t>
+      </w:r>
+      <w:proofErr w:type="spellStart"/>
+      <w:r>
+        <w:rPr>
+          <w:color w:val="FFC000"/>
+          <w:lang w:val="en-US"/>
+        </w:rPr>
+        <w:t>indexeable</w:t>
+      </w:r>
+      <w:proofErr w:type="spellEnd"/>
+      <w:r>
+        <w:rPr>
+          <w:color w:val="FFC000"/>
+          <w:lang w:val="en-US"/>
+        </w:rPr>
+        <w:t xml:space="preserve"> on the internet, but I have not really thoroughly seen that confirmed. The main problems with MD editing I have is navigating headings and sections around and viewing the outcome of my </w:t>
+      </w:r>
+      <w:proofErr w:type="spellStart"/>
+      <w:r>
+        <w:rPr>
+          <w:color w:val="FFC000"/>
+          <w:lang w:val="en-US"/>
+        </w:rPr>
+        <w:t>formattings</w:t>
+      </w:r>
+      <w:proofErr w:type="spellEnd"/>
+      <w:r>
+        <w:rPr>
+          <w:color w:val="FFC000"/>
+          <w:lang w:val="en-US"/>
+        </w:rPr>
+        <w:t xml:space="preserve"> better as I type the MD in. The doubts about indexing: I know GitHub can show the MD in nice formatting, but will a lot of MD's actually be nicely </w:t>
+      </w:r>
+      <w:proofErr w:type="spellStart"/>
+      <w:r>
+        <w:rPr>
+          <w:color w:val="FFC000"/>
+          <w:lang w:val="en-US"/>
+        </w:rPr>
+        <w:t>navigatable</w:t>
+      </w:r>
+      <w:proofErr w:type="spellEnd"/>
+      <w:r>
+        <w:rPr>
+          <w:color w:val="FFC000"/>
+          <w:lang w:val="en-US"/>
+        </w:rPr>
+        <w:t xml:space="preserve">? Will those MD's actually be indexed, or does that only count for e.g. the REAME.MD in the root </w:t>
+      </w:r>
+      <w:proofErr w:type="spellStart"/>
+      <w:r>
+        <w:rPr>
+          <w:color w:val="FFC000"/>
+          <w:lang w:val="en-US"/>
+        </w:rPr>
+        <w:t>dir</w:t>
+      </w:r>
+      <w:proofErr w:type="spellEnd"/>
+      <w:r>
+        <w:rPr>
+          <w:color w:val="FFC000"/>
+          <w:lang w:val="en-US"/>
+        </w:rPr>
+        <w:t xml:space="preserve"> of a git repository? another doubt about MD is: can I be satisfied with some of the tools that convert docx to MD? Will that all be doable? It's so many articles. Can I do it in bulk? Will I merge more articles into one making converting one by one by hand better. How does it work with links but especially with images? All those doubts made me postpone decisions about converting things to MD, but that makes me burdened with formatting docx's making them look nice, which is not that useful if I am going to convert all of that to MD anyway. That last argument does not seem very strong to me. If I know that MD indexes well, that might already make some decisions to go for MD easier, when I decide e.g. about small documents.</w:t>
       </w:r>
     </w:p>
     <w:p>
@@ -6745,7 +6984,23 @@
           <w:color w:val="FFC000"/>
           <w:lang w:val="en-US"/>
         </w:rPr>
-        <w:t>I found out relative links to images work nicely in MD on github.</w:t>
+        <w:t xml:space="preserve">I found out relative links to images work nicely in MD on </w:t>
+      </w:r>
+      <w:proofErr w:type="spellStart"/>
+      <w:r>
+        <w:rPr>
+          <w:color w:val="FFC000"/>
+          <w:lang w:val="en-US"/>
+        </w:rPr>
+        <w:t>github</w:t>
+      </w:r>
+      <w:proofErr w:type="spellEnd"/>
+      <w:r>
+        <w:rPr>
+          <w:color w:val="FFC000"/>
+          <w:lang w:val="en-US"/>
+        </w:rPr>
+        <w:t>.</w:t>
       </w:r>
     </w:p>
     <w:p>
@@ -7065,7 +7320,23 @@
           <w:color w:val="FFC000"/>
           <w:lang w:val="en-US"/>
         </w:rPr>
-        <w:t>It would help me to know if MD really has those advantanges. Otherwise I would keep being confused about whether or not I should convert to MD.</w:t>
+        <w:t xml:space="preserve">It would help me to know if MD really has those </w:t>
+      </w:r>
+      <w:proofErr w:type="spellStart"/>
+      <w:r>
+        <w:rPr>
+          <w:color w:val="FFC000"/>
+          <w:lang w:val="en-US"/>
+        </w:rPr>
+        <w:t>advantanges</w:t>
+      </w:r>
+      <w:proofErr w:type="spellEnd"/>
+      <w:r>
+        <w:rPr>
+          <w:color w:val="FFC000"/>
+          <w:lang w:val="en-US"/>
+        </w:rPr>
+        <w:t>. Otherwise I would keep being confused about whether or not I should convert to MD.</w:t>
       </w:r>
     </w:p>
     <w:p>
@@ -7140,12 +7411,53 @@
           <w:lang w:val="en-US"/>
         </w:rPr>
       </w:pPr>
+      <w:proofErr w:type="spellStart"/>
       <w:r>
         <w:rPr>
           <w:color w:val="FFC000"/>
           <w:lang w:val="en-US"/>
         </w:rPr>
-        <w:t>Pandoc: I did not like it. It was expecting a user interface, but I got a command line interface. Also, the output from docx to MD is not what I expected. I got quote markup &gt; for just indentation and a dashed bulleted list got the dashes escaped or something \-. The check list style for GitHub that's kind a sorta already MD format, got escaped it seemed. I get not everything is unambiguously translatable, but this was too far removed of what I would type in myself. So sorry, pandoc. Moving on.</w:t>
+        <w:t>Pandoc</w:t>
+      </w:r>
+      <w:proofErr w:type="spellEnd"/>
+      <w:r>
+        <w:rPr>
+          <w:color w:val="FFC000"/>
+          <w:lang w:val="en-US"/>
+        </w:rPr>
+        <w:t xml:space="preserve">: I did not like it. It was expecting a user interface, but I got a command line interface. Also, the output from docx to MD is not what I expected. I got quote markup &gt; for just indentation and a dashed bulleted list got the dashes escaped or something \-. The check list style for GitHub that's kind a </w:t>
+      </w:r>
+      <w:proofErr w:type="spellStart"/>
+      <w:r>
+        <w:rPr>
+          <w:color w:val="FFC000"/>
+          <w:lang w:val="en-US"/>
+        </w:rPr>
+        <w:t>sorta</w:t>
+      </w:r>
+      <w:proofErr w:type="spellEnd"/>
+      <w:r>
+        <w:rPr>
+          <w:color w:val="FFC000"/>
+          <w:lang w:val="en-US"/>
+        </w:rPr>
+        <w:t xml:space="preserve"> already MD format, got escaped it seemed. I get not everything is unambiguously translatable, but this was too far removed of what I would type in myself. So sorry, </w:t>
+      </w:r>
+      <w:proofErr w:type="spellStart"/>
+      <w:r>
+        <w:rPr>
+          <w:color w:val="FFC000"/>
+          <w:lang w:val="en-US"/>
+        </w:rPr>
+        <w:t>pandoc</w:t>
+      </w:r>
+      <w:proofErr w:type="spellEnd"/>
+      <w:r>
+        <w:rPr>
+          <w:color w:val="FFC000"/>
+          <w:lang w:val="en-US"/>
+        </w:rPr>
+        <w:t>. Moving on.</w:t>
       </w:r>
     </w:p>
     <w:p>
@@ -7185,7 +7497,23 @@
           <w:color w:val="FFC000"/>
           <w:lang w:val="en-US"/>
         </w:rPr>
-        <w:t>But I am going into reseach again, and that is not what I want to deeply into. I do not have the energy.</w:t>
+        <w:t xml:space="preserve">But I am going into </w:t>
+      </w:r>
+      <w:proofErr w:type="spellStart"/>
+      <w:r>
+        <w:rPr>
+          <w:color w:val="FFC000"/>
+          <w:lang w:val="en-US"/>
+        </w:rPr>
+        <w:t>reseach</w:t>
+      </w:r>
+      <w:proofErr w:type="spellEnd"/>
+      <w:r>
+        <w:rPr>
+          <w:color w:val="FFC000"/>
+          <w:lang w:val="en-US"/>
+        </w:rPr>
+        <w:t xml:space="preserve"> again, and that is not what I want to deeply into. I do not have the energy.</w:t>
       </w:r>
     </w:p>
     <w:bookmarkEnd w:id="13"/>
@@ -8459,7 +8787,23 @@
           <w:color w:val="BFBFBF" w:themeColor="background1" w:themeShade="BF"/>
           <w:lang w:val="en-US"/>
         </w:rPr>
-        <w:t xml:space="preserve"> seems to harsh." I think maybe that won't work. Because I tend to evaluate the harshness, and this evaluation is 'jittery': sometimes it seems to be 'on', sometimes 'off', sometimes too on tightly, sometimes maybe too weakly. Perhaps I am better off dropping the whole goal of rewording it. I like learning to use language with more air in it, for my personal life for communication to others, or to prevent holding on too tightly to an idea. But this hobby project may need some air in it. Paradoxically, by not loosening up the language. I feel that writing new texts, I already seem to adopt a ligher way of conveying ideas. Evaluating existing texts seems harder.</w:t>
+        <w:t xml:space="preserve"> seems to harsh." I think maybe that won't work. Because I tend to evaluate the harshness, and this evaluation is 'jittery': sometimes it seems to be 'on', sometimes 'off', sometimes too on tightly, sometimes maybe too weakly. Perhaps I am better off dropping the whole goal of rewording it. I like learning to use language with more air in it, for my personal life for communication to others, or to prevent holding on too tightly to an idea. But this hobby project may need some air in it. Paradoxically, by not loosening up the language. I feel that writing new texts, I already seem to adopt a </w:t>
+      </w:r>
+      <w:proofErr w:type="spellStart"/>
+      <w:r>
+        <w:rPr>
+          <w:color w:val="BFBFBF" w:themeColor="background1" w:themeShade="BF"/>
+          <w:lang w:val="en-US"/>
+        </w:rPr>
+        <w:t>ligher</w:t>
+      </w:r>
+      <w:proofErr w:type="spellEnd"/>
+      <w:r>
+        <w:rPr>
+          <w:color w:val="BFBFBF" w:themeColor="background1" w:themeShade="BF"/>
+          <w:lang w:val="en-US"/>
+        </w:rPr>
+        <w:t xml:space="preserve"> way of conveying ideas. Evaluating existing texts seems harder.</w:t>
       </w:r>
     </w:p>
     <w:p>
@@ -10004,7 +10348,23 @@
           <w:color w:val="BFBFBF" w:themeColor="background1" w:themeShade="BF"/>
           <w:lang w:val="en-US"/>
         </w:rPr>
-        <w:t>I do not think I can even formulate just a few sentences 'this and that' has been done regarding Circle Language Spec in this project, while the project was also about larger parts. It's just that inconcrete.</w:t>
+        <w:t xml:space="preserve">I do not think I can even formulate just a few sentences 'this and that' has been done regarding Circle Language Spec in this project, while the project was also about larger parts. It's just that </w:t>
+      </w:r>
+      <w:proofErr w:type="spellStart"/>
+      <w:r>
+        <w:rPr>
+          <w:color w:val="BFBFBF" w:themeColor="background1" w:themeShade="BF"/>
+          <w:lang w:val="en-US"/>
+        </w:rPr>
+        <w:t>inconcrete</w:t>
+      </w:r>
+      <w:proofErr w:type="spellEnd"/>
+      <w:r>
+        <w:rPr>
+          <w:color w:val="BFBFBF" w:themeColor="background1" w:themeShade="BF"/>
+          <w:lang w:val="en-US"/>
+        </w:rPr>
+        <w:t>.</w:t>
       </w:r>
     </w:p>
     <w:p>
@@ -10485,7 +10845,23 @@
           <w:color w:val="BFBFBF" w:themeColor="background1" w:themeShade="BF"/>
           <w:lang w:val="en-US"/>
         </w:rPr>
-        <w:t>/ "2003 - 2009 Software System Documentation" is sort of the prequel to Circle Language Spec. Haha.</w:t>
+        <w:t xml:space="preserve">/ "2003 - 2009 Software System Documentation" is sort of the prequel to Circle Language Spec. </w:t>
+      </w:r>
+      <w:proofErr w:type="spellStart"/>
+      <w:r>
+        <w:rPr>
+          <w:color w:val="BFBFBF" w:themeColor="background1" w:themeShade="BF"/>
+          <w:lang w:val="en-US"/>
+        </w:rPr>
+        <w:t>Haha</w:t>
+      </w:r>
+      <w:proofErr w:type="spellEnd"/>
+      <w:r>
+        <w:rPr>
+          <w:color w:val="BFBFBF" w:themeColor="background1" w:themeShade="BF"/>
+          <w:lang w:val="en-US"/>
+        </w:rPr>
+        <w:t>.</w:t>
       </w:r>
     </w:p>
     <w:p>
@@ -11936,7 +12312,23 @@
           <w:color w:val="BFBFBF" w:themeColor="background1" w:themeShade="BF"/>
           <w:lang w:val="en-US"/>
         </w:rPr>
-        <w:t>Ideas document: ISNSE = Internet as a Single Computer &gt; But why? Internet aS a[N] Single Entity?</w:t>
+        <w:t xml:space="preserve">Ideas document: ISNSE = Internet as a Single Computer &gt; But why? Internet </w:t>
+      </w:r>
+      <w:proofErr w:type="spellStart"/>
+      <w:r>
+        <w:rPr>
+          <w:color w:val="BFBFBF" w:themeColor="background1" w:themeShade="BF"/>
+          <w:lang w:val="en-US"/>
+        </w:rPr>
+        <w:t>aS</w:t>
+      </w:r>
+      <w:proofErr w:type="spellEnd"/>
+      <w:r>
+        <w:rPr>
+          <w:color w:val="BFBFBF" w:themeColor="background1" w:themeShade="BF"/>
+          <w:lang w:val="en-US"/>
+        </w:rPr>
+        <w:t xml:space="preserve"> a[N] Single Entity?</w:t>
       </w:r>
     </w:p>
     <w:p>
@@ -12441,7 +12833,23 @@
           <w:color w:val="BFBFBF" w:themeColor="background1" w:themeShade="BF"/>
           <w:lang w:val="en-US"/>
         </w:rPr>
-        <w:t>Limitation: I choose to not reorganize/resubdivide the sub projects. I choose to just change the wording.</w:t>
+        <w:t>Limitation: I choose to not reorganize/</w:t>
+      </w:r>
+      <w:proofErr w:type="spellStart"/>
+      <w:r>
+        <w:rPr>
+          <w:color w:val="BFBFBF" w:themeColor="background1" w:themeShade="BF"/>
+          <w:lang w:val="en-US"/>
+        </w:rPr>
+        <w:t>resubdivide</w:t>
+      </w:r>
+      <w:proofErr w:type="spellEnd"/>
+      <w:r>
+        <w:rPr>
+          <w:color w:val="BFBFBF" w:themeColor="background1" w:themeShade="BF"/>
+          <w:lang w:val="en-US"/>
+        </w:rPr>
+        <w:t xml:space="preserve"> the sub projects. I choose to just change the wording.</w:t>
       </w:r>
     </w:p>
     <w:p>
@@ -13934,7 +14342,23 @@
           <w:color w:val="BFBFBF" w:themeColor="background1" w:themeShade="BF"/>
           <w:lang w:val="en-US"/>
         </w:rPr>
-        <w:t>&gt; They use different templates, so this formatting and making consisntent, probably does not apply to those.</w:t>
+        <w:t xml:space="preserve">&gt; They use different templates, so this formatting and making </w:t>
+      </w:r>
+      <w:proofErr w:type="spellStart"/>
+      <w:r>
+        <w:rPr>
+          <w:color w:val="BFBFBF" w:themeColor="background1" w:themeShade="BF"/>
+          <w:lang w:val="en-US"/>
+        </w:rPr>
+        <w:t>consisntent</w:t>
+      </w:r>
+      <w:proofErr w:type="spellEnd"/>
+      <w:r>
+        <w:rPr>
+          <w:color w:val="BFBFBF" w:themeColor="background1" w:themeShade="BF"/>
+          <w:lang w:val="en-US"/>
+        </w:rPr>
+        <w:t>, probably does not apply to those.</w:t>
       </w:r>
     </w:p>
     <w:p>
@@ -14450,7 +14874,23 @@
           <w:color w:val="BFBFBF" w:themeColor="background1" w:themeShade="BF"/>
           <w:lang w:val="en-US"/>
         </w:rPr>
-        <w:t>Do I update that now? Or do I see that as replanning that should be done later? Don't know. It just looks inconsistent this way.</w:t>
+        <w:t xml:space="preserve">Do I update that now? Or do I see that as </w:t>
+      </w:r>
+      <w:proofErr w:type="spellStart"/>
+      <w:r>
+        <w:rPr>
+          <w:color w:val="BFBFBF" w:themeColor="background1" w:themeShade="BF"/>
+          <w:lang w:val="en-US"/>
+        </w:rPr>
+        <w:t>replanning</w:t>
+      </w:r>
+      <w:proofErr w:type="spellEnd"/>
+      <w:r>
+        <w:rPr>
+          <w:color w:val="BFBFBF" w:themeColor="background1" w:themeShade="BF"/>
+          <w:lang w:val="en-US"/>
+        </w:rPr>
+        <w:t xml:space="preserve"> that should be done later? Don't know. It just looks inconsistent this way.</w:t>
       </w:r>
     </w:p>
     <w:p>
@@ -14979,7 +15419,23 @@
           <w:color w:val="BFBFBF" w:themeColor="background1" w:themeShade="BF"/>
           <w:lang w:val="en-US"/>
         </w:rPr>
-        <w:t>Exp: Windows 7 File Explorer. "D:\Source\JJs Software\Project Docs\Circle Language Spec Plan". Search "content:Joost".</w:t>
+        <w:t>Exp: Windows 7 File Explorer. "D:\Source\JJs Software\Project Docs\Circle Language Spec Plan". Search "</w:t>
+      </w:r>
+      <w:proofErr w:type="spellStart"/>
+      <w:r>
+        <w:rPr>
+          <w:color w:val="BFBFBF" w:themeColor="background1" w:themeShade="BF"/>
+          <w:lang w:val="en-US"/>
+        </w:rPr>
+        <w:t>content:Joost</w:t>
+      </w:r>
+      <w:proofErr w:type="spellEnd"/>
+      <w:r>
+        <w:rPr>
+          <w:color w:val="BFBFBF" w:themeColor="background1" w:themeShade="BF"/>
+          <w:lang w:val="en-US"/>
+        </w:rPr>
+        <w:t>".</w:t>
       </w:r>
     </w:p>
     <w:p>
@@ -15356,7 +15812,39 @@
           <w:color w:val="BFBFBF"/>
           <w:lang w:val="en-US"/>
         </w:rPr>
-        <w:t>The 'Out-of-Scope' document os currently not just postponed items of the Circle Language Spec, but more than that: not even considered part of the Circle Language Spec proect at all anymore.</w:t>
+        <w:t xml:space="preserve">The 'Out-of-Scope' document </w:t>
+      </w:r>
+      <w:proofErr w:type="spellStart"/>
+      <w:r>
+        <w:rPr>
+          <w:color w:val="BFBFBF"/>
+          <w:lang w:val="en-US"/>
+        </w:rPr>
+        <w:t>os</w:t>
+      </w:r>
+      <w:proofErr w:type="spellEnd"/>
+      <w:r>
+        <w:rPr>
+          <w:color w:val="BFBFBF"/>
+          <w:lang w:val="en-US"/>
+        </w:rPr>
+        <w:t xml:space="preserve"> currently not just postponed items of the Circle Language Spec, but more than that: not even considered part of the Circle Language Spec </w:t>
+      </w:r>
+      <w:proofErr w:type="spellStart"/>
+      <w:r>
+        <w:rPr>
+          <w:color w:val="BFBFBF"/>
+          <w:lang w:val="en-US"/>
+        </w:rPr>
+        <w:t>proect</w:t>
+      </w:r>
+      <w:proofErr w:type="spellEnd"/>
+      <w:r>
+        <w:rPr>
+          <w:color w:val="BFBFBF"/>
+          <w:lang w:val="en-US"/>
+        </w:rPr>
+        <w:t xml:space="preserve"> at all anymore.</w:t>
       </w:r>
     </w:p>
     <w:p>
@@ -17128,7 +17616,23 @@
           <w:color w:val="BFBFBF"/>
           <w:lang w:val="en-US"/>
         </w:rPr>
-        <w:t>The reason for calling it that, is to make it clearer what the project entains, separating it better from the super-project with the name 'Circle Docs', so that there is a clear distinction that one is about programming and the other is about documentation.</w:t>
+        <w:t xml:space="preserve">The reason for calling it that, is to make it clearer what the project </w:t>
+      </w:r>
+      <w:proofErr w:type="spellStart"/>
+      <w:r>
+        <w:rPr>
+          <w:color w:val="BFBFBF"/>
+          <w:lang w:val="en-US"/>
+        </w:rPr>
+        <w:t>entains</w:t>
+      </w:r>
+      <w:proofErr w:type="spellEnd"/>
+      <w:r>
+        <w:rPr>
+          <w:color w:val="BFBFBF"/>
+          <w:lang w:val="en-US"/>
+        </w:rPr>
+        <w:t>, separating it better from the super-project with the name 'Circle Docs', so that there is a clear distinction that one is about programming and the other is about documentation.</w:t>
       </w:r>
     </w:p>
     <w:p>
@@ -17355,7 +17859,23 @@
           <w:color w:val="BFBFBF"/>
           <w:lang w:val="en-US"/>
         </w:rPr>
-        <w:t>Circle Language Design is also an option. 'Specification' may raise expectations about finishedness.</w:t>
+        <w:t xml:space="preserve">Circle Language Design is also an option. 'Specification' may raise expectations about </w:t>
+      </w:r>
+      <w:proofErr w:type="spellStart"/>
+      <w:r>
+        <w:rPr>
+          <w:color w:val="BFBFBF"/>
+          <w:lang w:val="en-US"/>
+        </w:rPr>
+        <w:t>finishedness</w:t>
+      </w:r>
+      <w:proofErr w:type="spellEnd"/>
+      <w:r>
+        <w:rPr>
+          <w:color w:val="BFBFBF"/>
+          <w:lang w:val="en-US"/>
+        </w:rPr>
+        <w:t>.</w:t>
       </w:r>
     </w:p>
     <w:p>
@@ -17412,7 +17932,23 @@
           <w:color w:val="BFBFBF"/>
           <w:lang w:val="en-US"/>
         </w:rPr>
-        <w:t>'Specification': suggests finishedness, but does it? CSS is all sorts unfinished modules.</w:t>
+        <w:t xml:space="preserve">'Specification': suggests </w:t>
+      </w:r>
+      <w:proofErr w:type="spellStart"/>
+      <w:r>
+        <w:rPr>
+          <w:color w:val="BFBFBF"/>
+          <w:lang w:val="en-US"/>
+        </w:rPr>
+        <w:t>finishedness</w:t>
+      </w:r>
+      <w:proofErr w:type="spellEnd"/>
+      <w:r>
+        <w:rPr>
+          <w:color w:val="BFBFBF"/>
+          <w:lang w:val="en-US"/>
+        </w:rPr>
+        <w:t>, but does it? CSS is all sorts unfinished modules.</w:t>
       </w:r>
     </w:p>
     <w:p>
@@ -17830,7 +18366,23 @@
           <w:color w:val="BFBFBF"/>
           <w:lang w:val="en-US"/>
         </w:rPr>
-        <w:t>Then it is basically just loose ideas, that might have been given a too prominent place. Maybe put it elsewhere, if it is just unhelpful for visual overview, perhaps. &gt; Some are more than that. I keep em this way.</w:t>
+        <w:t xml:space="preserve">Then it is basically just loose ideas, that might have been given a too prominent place. Maybe put it elsewhere, if it is just unhelpful for visual overview, perhaps. &gt; Some are more than that. I keep </w:t>
+      </w:r>
+      <w:proofErr w:type="spellStart"/>
+      <w:r>
+        <w:rPr>
+          <w:color w:val="BFBFBF"/>
+          <w:lang w:val="en-US"/>
+        </w:rPr>
+        <w:t>em</w:t>
+      </w:r>
+      <w:proofErr w:type="spellEnd"/>
+      <w:r>
+        <w:rPr>
+          <w:color w:val="BFBFBF"/>
+          <w:lang w:val="en-US"/>
+        </w:rPr>
+        <w:t xml:space="preserve"> this way.</w:t>
       </w:r>
     </w:p>
     <w:p>
@@ -18249,7 +18801,23 @@
           <w:color w:val="BFBFBF"/>
           <w:lang w:val="en-US"/>
         </w:rPr>
-        <w:t>That does not take away I want to split topics in these planning docs between language design one one end and programming at the other.</w:t>
+        <w:t xml:space="preserve">That does not take away I want to split topics in these planning docs between language design one </w:t>
+      </w:r>
+      <w:proofErr w:type="spellStart"/>
+      <w:r>
+        <w:rPr>
+          <w:color w:val="BFBFBF"/>
+          <w:lang w:val="en-US"/>
+        </w:rPr>
+        <w:t>one</w:t>
+      </w:r>
+      <w:proofErr w:type="spellEnd"/>
+      <w:r>
+        <w:rPr>
+          <w:color w:val="BFBFBF"/>
+          <w:lang w:val="en-US"/>
+        </w:rPr>
+        <w:t xml:space="preserve"> end and programming at the other.</w:t>
       </w:r>
     </w:p>
     <w:p>
@@ -18343,7 +18911,23 @@
           <w:color w:val="BFBFBF"/>
           <w:lang w:val="en-US"/>
         </w:rPr>
-        <w:t>Maybe I should just make 2 project folders eventually in the Project Docs repository: one for the new computer language and one for the rest, that are much like eachother, but one stripped down to computer language functional design topics, and the other in which to dump the rest: anything deemed out-of-scope of the entire new computer language topic. Those are different than topics out-of-scope because postponed, but still much to do with the new computer language. Maybe at first, even 'worse', I make 2 documents in each folder: One with topics that belong to the new computer language, and another document much like it, in which the rest is put, that I would want to leave out of it.</w:t>
+        <w:t xml:space="preserve">Maybe I should just make 2 project folders eventually in the Project Docs repository: one for the new computer language and one for the rest, that are much like </w:t>
+      </w:r>
+      <w:proofErr w:type="spellStart"/>
+      <w:r>
+        <w:rPr>
+          <w:color w:val="BFBFBF"/>
+          <w:lang w:val="en-US"/>
+        </w:rPr>
+        <w:t>eachother</w:t>
+      </w:r>
+      <w:proofErr w:type="spellEnd"/>
+      <w:r>
+        <w:rPr>
+          <w:color w:val="BFBFBF"/>
+          <w:lang w:val="en-US"/>
+        </w:rPr>
+        <w:t>, but one stripped down to computer language functional design topics, and the other in which to dump the rest: anything deemed out-of-scope of the entire new computer language topic. Those are different than topics out-of-scope because postponed, but still much to do with the new computer language. Maybe at first, even 'worse', I make 2 documents in each folder: One with topics that belong to the new computer language, and another document much like it, in which the rest is put, that I would want to leave out of it.</w:t>
       </w:r>
     </w:p>
     <w:p>
@@ -18406,7 +18990,23 @@
           <w:color w:val="BFBFBF"/>
           <w:lang w:val="en-US"/>
         </w:rPr>
-        <w:t>And lose the 'programming it out' part. And loose 'it is also a framework and an OS and any commonly used application'. It is actually quite hard for me to let go of that idea. I liked my playground back then. I wanted proof, that this could be used to realize software quicker, so one man can do what would have taken an army of programmers to do before. But I don't have that ambition anymore. Right now I just want to publically give away the programming language idea. I think I notice a lot of insecurities about people thinking it is a good idea or not. Maybe because I was trying to sell the idea, rather than just give it away? I get that I wanted a framework into which all of my ideas fit. I like some of the modularization of the concepts. But I do want to just cut away a few things. I think I am still trying to sell an idea, but then in a different way. I do not have the intention to sell it for cash, but I do want to not make it too ambitious, cover too much, so large in scope, that no one would pick it up anymore.</w:t>
+        <w:t xml:space="preserve">And lose the 'programming it out' part. And loose 'it is also a framework and an OS and any commonly used application'. It is actually quite hard for me to let go of that idea. I liked my playground back then. I wanted proof, that this could be used to realize software quicker, so one man can do what would have taken an army of programmers to do before. But I don't have that ambition anymore. Right now I just want to </w:t>
+      </w:r>
+      <w:proofErr w:type="spellStart"/>
+      <w:r>
+        <w:rPr>
+          <w:color w:val="BFBFBF"/>
+          <w:lang w:val="en-US"/>
+        </w:rPr>
+        <w:t>publically</w:t>
+      </w:r>
+      <w:proofErr w:type="spellEnd"/>
+      <w:r>
+        <w:rPr>
+          <w:color w:val="BFBFBF"/>
+          <w:lang w:val="en-US"/>
+        </w:rPr>
+        <w:t xml:space="preserve"> give away the programming language idea. I think I notice a lot of insecurities about people thinking it is a good idea or not. Maybe because I was trying to sell the idea, rather than just give it away? I get that I wanted a framework into which all of my ideas fit. I like some of the modularization of the concepts. But I do want to just cut away a few things. I think I am still trying to sell an idea, but then in a different way. I do not have the intention to sell it for cash, but I do want to not make it too ambitious, cover too much, so large in scope, that no one would pick it up anymore.</w:t>
       </w:r>
       <w:r>
         <w:rPr>
@@ -18892,7 +19492,23 @@
           <w:color w:val="BFBFBF"/>
           <w:lang w:val="en-US"/>
         </w:rPr>
-        <w:t xml:space="preserve"> the product. I have a canundrum. I cannot describe the product without making the product, because the description is the product.</w:t>
+        <w:t xml:space="preserve"> the product. I have a </w:t>
+      </w:r>
+      <w:proofErr w:type="spellStart"/>
+      <w:r>
+        <w:rPr>
+          <w:color w:val="BFBFBF"/>
+          <w:lang w:val="en-US"/>
+        </w:rPr>
+        <w:t>canundrum</w:t>
+      </w:r>
+      <w:proofErr w:type="spellEnd"/>
+      <w:r>
+        <w:rPr>
+          <w:color w:val="BFBFBF"/>
+          <w:lang w:val="en-US"/>
+        </w:rPr>
+        <w:t>. I cannot describe the product without making the product, because the description is the product.</w:t>
       </w:r>
     </w:p>
     <w:p>
@@ -19336,7 +19952,23 @@
           <w:color w:val="BFBFBF"/>
           <w:lang w:val="en-US"/>
         </w:rPr>
-        <w:t>* JMath 0.9 docs in Dutch</w:t>
+        <w:t xml:space="preserve">* </w:t>
+      </w:r>
+      <w:proofErr w:type="spellStart"/>
+      <w:r>
+        <w:rPr>
+          <w:color w:val="BFBFBF"/>
+          <w:lang w:val="en-US"/>
+        </w:rPr>
+        <w:t>JMath</w:t>
+      </w:r>
+      <w:proofErr w:type="spellEnd"/>
+      <w:r>
+        <w:rPr>
+          <w:color w:val="BFBFBF"/>
+          <w:lang w:val="en-US"/>
+        </w:rPr>
+        <w:t xml:space="preserve"> 0.9 docs in Dutch</w:t>
       </w:r>
     </w:p>
     <w:p>
@@ -19530,7 +20162,39 @@
           <w:color w:val="BFBFBF"/>
           <w:lang w:val="en-US"/>
         </w:rPr>
-        <w:t>The math as objects does have a link to how math can be made not intrinsic to the language, but an extension library, which can still be compiled to good old CPU instructions. That concept is interesting for the idea of the new computer langauge. But... none of this documentation is well worded to suppord that concept...</w:t>
+        <w:t xml:space="preserve">The math as objects does have a link to how math can be made not intrinsic to the language, but an extension library, which can still be compiled to good old CPU instructions. That concept is interesting for the idea of the new computer </w:t>
+      </w:r>
+      <w:proofErr w:type="spellStart"/>
+      <w:r>
+        <w:rPr>
+          <w:color w:val="BFBFBF"/>
+          <w:lang w:val="en-US"/>
+        </w:rPr>
+        <w:t>langauge</w:t>
+      </w:r>
+      <w:proofErr w:type="spellEnd"/>
+      <w:r>
+        <w:rPr>
+          <w:color w:val="BFBFBF"/>
+          <w:lang w:val="en-US"/>
+        </w:rPr>
+        <w:t xml:space="preserve">. But... none of this documentation is well worded to </w:t>
+      </w:r>
+      <w:proofErr w:type="spellStart"/>
+      <w:r>
+        <w:rPr>
+          <w:color w:val="BFBFBF"/>
+          <w:lang w:val="en-US"/>
+        </w:rPr>
+        <w:t>suppord</w:t>
+      </w:r>
+      <w:proofErr w:type="spellEnd"/>
+      <w:r>
+        <w:rPr>
+          <w:color w:val="BFBFBF"/>
+          <w:lang w:val="en-US"/>
+        </w:rPr>
+        <w:t xml:space="preserve"> that concept...</w:t>
       </w:r>
     </w:p>
     <w:p>

</xml_diff>

<commit_message>
Circle Language Spec Plan: Merging more articles together. Some brainstorming about future content changes.
</commit_message>
<xml_diff>
--- a/Circle Language Spec Plan/1. Current/2019-08 Circle Language Spec Revamp Notes.docx
+++ b/Circle Language Spec Plan/1. Current/2019-08 Circle Language Spec Revamp Notes.docx
@@ -4055,9 +4055,57 @@
           <w:ilvl w:val="1"/>
           <w:numId w:val="25"/>
         </w:numPr>
-      </w:pPr>
-      <w:r>
-        <w:t>Add pictures to the 'walls of text'.</w:t>
+        <w:rPr>
+          <w:color w:val="BFBFBF" w:themeColor="background1" w:themeShade="BF"/>
+        </w:rPr>
+      </w:pPr>
+      <w:r>
+        <w:rPr>
+          <w:color w:val="BFBFBF" w:themeColor="background1" w:themeShade="BF"/>
+        </w:rPr>
+        <w:t>Reduce the number of articles, by grouping topics together.</w:t>
+      </w:r>
+    </w:p>
+    <w:p>
+      <w:pPr>
+        <w:numPr>
+          <w:ilvl w:val="1"/>
+          <w:numId w:val="25"/>
+        </w:numPr>
+      </w:pPr>
+      <w:r>
+        <w:t>Generally go through content reformulating things</w:t>
+      </w:r>
+      <w:r>
+        <w:t>?</w:t>
+      </w:r>
+    </w:p>
+    <w:p>
+      <w:pPr>
+        <w:numPr>
+          <w:ilvl w:val="1"/>
+          <w:numId w:val="25"/>
+        </w:numPr>
+      </w:pPr>
+      <w:r>
+        <w:t>Less resolute language, more wiggle room</w:t>
+      </w:r>
+      <w:r>
+        <w:t>?</w:t>
+      </w:r>
+    </w:p>
+    <w:p>
+      <w:pPr>
+        <w:numPr>
+          <w:ilvl w:val="1"/>
+          <w:numId w:val="25"/>
+        </w:numPr>
+      </w:pPr>
+      <w:r>
+        <w:t>Add pictures to the 'walls of text'</w:t>
+      </w:r>
+      <w:r>
+        <w:t>?</w:t>
       </w:r>
     </w:p>
     <w:p>
@@ -4070,6 +4118,8 @@
       <w:r>
         <w:t>Start reading / writing / reformulating.</w:t>
       </w:r>
+      <w:bookmarkStart w:id="7" w:name="_GoBack"/>
+      <w:bookmarkEnd w:id="7"/>
     </w:p>
     <w:p>
       <w:pPr>
@@ -4125,7 +4175,7 @@
       <w:pPr>
         <w:pStyle w:val="Heading3"/>
       </w:pPr>
-      <w:bookmarkStart w:id="7" w:name="_Toc37540053"/>
+      <w:bookmarkStart w:id="8" w:name="_Toc37540053"/>
       <w:r>
         <w:t xml:space="preserve">Language </w:t>
       </w:r>
@@ -4220,7 +4270,13 @@
         </w:numPr>
       </w:pPr>
       <w:r>
-        <w:t>Language lost its purity (with implicit notations)?</w:t>
+        <w:t>Language lost its purity (with implicit notations</w:t>
+      </w:r>
+      <w:r>
+        <w:t>?</w:t>
+      </w:r>
+      <w:r>
+        <w:t>)</w:t>
       </w:r>
     </w:p>
     <w:p>
@@ -4304,7 +4360,19 @@
         <w:t xml:space="preserve"> </w:t>
       </w:r>
       <w:r>
-        <w:t>bidirectional (not a good choice?)</w:t>
+        <w:t>bidirectional (</w:t>
+      </w:r>
+      <w:r>
+        <w:t xml:space="preserve">might </w:t>
+      </w:r>
+      <w:r>
+        <w:t xml:space="preserve">not </w:t>
+      </w:r>
+      <w:r>
+        <w:t xml:space="preserve">be </w:t>
+      </w:r>
+      <w:r>
+        <w:t>a good choice)</w:t>
       </w:r>
     </w:p>
     <w:p>
@@ -4445,7 +4513,7 @@
         </w:rPr>
         <w:t>Information</w:t>
       </w:r>
-      <w:bookmarkEnd w:id="7"/>
+      <w:bookmarkEnd w:id="8"/>
     </w:p>
     <w:p>
       <w:pPr>
@@ -4518,343 +4586,6 @@
         <w:pStyle w:val="Heading3"/>
       </w:pPr>
       <w:r>
-        <w:t>2020-05-25 Brainstorm Merging Relations Articles Together</w:t>
-      </w:r>
-    </w:p>
-    <w:p>
-      <w:pPr>
-        <w:rPr>
-          <w:color w:val="BFBFBF" w:themeColor="background1" w:themeShade="BF"/>
-        </w:rPr>
-      </w:pPr>
-      <w:r>
-        <w:rPr>
-          <w:color w:val="BFBFBF" w:themeColor="background1" w:themeShade="BF"/>
-        </w:rPr>
-        <w:t xml:space="preserve">I feel merging the articles together is not something I necessarily want to do right now. I am not sure why those two things are connected to </w:t>
-      </w:r>
-      <w:proofErr w:type="spellStart"/>
-      <w:r>
-        <w:rPr>
-          <w:color w:val="BFBFBF" w:themeColor="background1" w:themeShade="BF"/>
-        </w:rPr>
-        <w:t>eachother</w:t>
-      </w:r>
-      <w:proofErr w:type="spellEnd"/>
-      <w:r>
-        <w:rPr>
-          <w:color w:val="BFBFBF" w:themeColor="background1" w:themeShade="BF"/>
-        </w:rPr>
-        <w:t xml:space="preserve"> in my view.</w:t>
-      </w:r>
-    </w:p>
-    <w:p>
-      <w:pPr>
-        <w:rPr>
-          <w:color w:val="BFBFBF" w:themeColor="background1" w:themeShade="BF"/>
-        </w:rPr>
-      </w:pPr>
-    </w:p>
-    <w:p>
-      <w:pPr>
-        <w:rPr>
-          <w:color w:val="BFBFBF" w:themeColor="background1" w:themeShade="BF"/>
-        </w:rPr>
-      </w:pPr>
-      <w:r>
-        <w:rPr>
-          <w:color w:val="BFBFBF" w:themeColor="background1" w:themeShade="BF"/>
-        </w:rPr>
-        <w:t>I guess I feel I might want to polish up the way I explain things, before I put effort into merging the articles together at all? Are the articles not particularly small, like some of the articles I merged together before?</w:t>
-      </w:r>
-      <w:bookmarkStart w:id="8" w:name="_GoBack"/>
-      <w:bookmarkEnd w:id="8"/>
-    </w:p>
-    <w:p>
-      <w:pPr>
-        <w:rPr>
-          <w:color w:val="BFBFBF" w:themeColor="background1" w:themeShade="BF"/>
-        </w:rPr>
-      </w:pPr>
-    </w:p>
-    <w:p>
-      <w:pPr>
-        <w:rPr>
-          <w:color w:val="BFBFBF" w:themeColor="background1" w:themeShade="BF"/>
-        </w:rPr>
-      </w:pPr>
-      <w:r>
-        <w:rPr>
-          <w:color w:val="BFBFBF" w:themeColor="background1" w:themeShade="BF"/>
-        </w:rPr>
-        <w:t>Some articles are smallish or sort of medium sized. I think I could just make it one article. That may make it more manageable the way I would like. I do not see my not entirely agreeing with the concept anymore as standing in the way of that.</w:t>
-      </w:r>
-    </w:p>
-    <w:p/>
-    <w:p>
-      <w:r>
-        <w:t>Still want to change the fonts.</w:t>
-      </w:r>
-    </w:p>
-    <w:p>
-      <w:pPr>
-        <w:pStyle w:val="Heading3"/>
-      </w:pPr>
-      <w:r>
-        <w:t>2020-05-24 TODO Merge More Articles</w:t>
-      </w:r>
-    </w:p>
-    <w:p>
-      <w:pPr>
-        <w:pStyle w:val="ListParagraph"/>
-        <w:numPr>
-          <w:ilvl w:val="0"/>
-          <w:numId w:val="25"/>
-        </w:numPr>
-      </w:pPr>
-      <w:r>
-        <w:t>More articles from the first chapters might be merged together.</w:t>
-      </w:r>
-    </w:p>
-    <w:p>
-      <w:pPr>
-        <w:pStyle w:val="ListParagraph"/>
-        <w:numPr>
-          <w:ilvl w:val="0"/>
-          <w:numId w:val="25"/>
-        </w:numPr>
-      </w:pPr>
-      <w:r>
-        <w:t>Structure changes:</w:t>
-      </w:r>
-    </w:p>
-    <w:p>
-      <w:pPr>
-        <w:pStyle w:val="ListParagraph"/>
-        <w:numPr>
-          <w:ilvl w:val="1"/>
-          <w:numId w:val="25"/>
-        </w:numPr>
-        <w:rPr>
-          <w:color w:val="BFBFBF" w:themeColor="background1" w:themeShade="BF"/>
-        </w:rPr>
-      </w:pPr>
-      <w:r>
-        <w:rPr>
-          <w:color w:val="BFBFBF" w:themeColor="background1" w:themeShade="BF"/>
-        </w:rPr>
-        <w:t xml:space="preserve">x </w:t>
-      </w:r>
-      <w:r>
-        <w:rPr>
-          <w:color w:val="BFBFBF" w:themeColor="background1" w:themeShade="BF"/>
-        </w:rPr>
-        <w:t>Making back ground black?</w:t>
-      </w:r>
-    </w:p>
-    <w:p>
-      <w:pPr>
-        <w:pStyle w:val="ListParagraph"/>
-        <w:numPr>
-          <w:ilvl w:val="1"/>
-          <w:numId w:val="25"/>
-        </w:numPr>
-        <w:rPr>
-          <w:color w:val="BFBFBF" w:themeColor="background1" w:themeShade="BF"/>
-        </w:rPr>
-      </w:pPr>
-      <w:r>
-        <w:rPr>
-          <w:color w:val="BFBFBF" w:themeColor="background1" w:themeShade="BF"/>
-        </w:rPr>
-        <w:t xml:space="preserve">x </w:t>
-      </w:r>
-      <w:r>
-        <w:rPr>
-          <w:color w:val="BFBFBF" w:themeColor="background1" w:themeShade="BF"/>
-        </w:rPr>
-        <w:t>Changing main headers?</w:t>
-      </w:r>
-    </w:p>
-    <w:p>
-      <w:pPr>
-        <w:pStyle w:val="ListParagraph"/>
-        <w:numPr>
-          <w:ilvl w:val="1"/>
-          <w:numId w:val="25"/>
-        </w:numPr>
-        <w:rPr>
-          <w:color w:val="BFBFBF" w:themeColor="background1" w:themeShade="BF"/>
-        </w:rPr>
-      </w:pPr>
-      <w:r>
-        <w:rPr>
-          <w:color w:val="BFBFBF" w:themeColor="background1" w:themeShade="BF"/>
-        </w:rPr>
-        <w:t xml:space="preserve">/ </w:t>
-      </w:r>
-      <w:r>
-        <w:rPr>
-          <w:color w:val="BFBFBF" w:themeColor="background1" w:themeShade="BF"/>
-        </w:rPr>
-        <w:t>Removing the footers?</w:t>
-      </w:r>
-    </w:p>
-    <w:p>
-      <w:pPr>
-        <w:pStyle w:val="ListParagraph"/>
-        <w:numPr>
-          <w:ilvl w:val="1"/>
-          <w:numId w:val="25"/>
-        </w:numPr>
-        <w:rPr>
-          <w:color w:val="BFBFBF" w:themeColor="background1" w:themeShade="BF"/>
-        </w:rPr>
-      </w:pPr>
-      <w:r>
-        <w:rPr>
-          <w:color w:val="BFBFBF" w:themeColor="background1" w:themeShade="BF"/>
-        </w:rPr>
-        <w:t xml:space="preserve">/ </w:t>
-      </w:r>
-      <w:r>
-        <w:rPr>
-          <w:color w:val="BFBFBF" w:themeColor="background1" w:themeShade="BF"/>
-        </w:rPr>
-        <w:t>Removing 'see also' references?</w:t>
-      </w:r>
-    </w:p>
-    <w:p>
-      <w:pPr>
-        <w:pStyle w:val="ListParagraph"/>
-        <w:numPr>
-          <w:ilvl w:val="1"/>
-          <w:numId w:val="25"/>
-        </w:numPr>
-        <w:rPr>
-          <w:color w:val="BFBFBF" w:themeColor="background1" w:themeShade="BF"/>
-        </w:rPr>
-      </w:pPr>
-      <w:r>
-        <w:rPr>
-          <w:color w:val="BFBFBF" w:themeColor="background1" w:themeShade="BF"/>
-        </w:rPr>
-        <w:t xml:space="preserve">x </w:t>
-      </w:r>
-      <w:r>
-        <w:rPr>
-          <w:color w:val="BFBFBF" w:themeColor="background1" w:themeShade="BF"/>
-        </w:rPr>
-        <w:t>Convert to docx.</w:t>
-      </w:r>
-    </w:p>
-    <w:p>
-      <w:pPr>
-        <w:pStyle w:val="ListParagraph"/>
-        <w:numPr>
-          <w:ilvl w:val="1"/>
-          <w:numId w:val="25"/>
-        </w:numPr>
-      </w:pPr>
-      <w:r>
-        <w:t>Merging or redistributing articles?</w:t>
-      </w:r>
-    </w:p>
-    <w:p>
-      <w:pPr>
-        <w:pStyle w:val="ListParagraph"/>
-        <w:numPr>
-          <w:ilvl w:val="0"/>
-          <w:numId w:val="25"/>
-        </w:numPr>
-      </w:pPr>
-      <w:r>
-        <w:t>Chapters</w:t>
-      </w:r>
-    </w:p>
-    <w:p>
-      <w:pPr>
-        <w:pStyle w:val="ListParagraph"/>
-        <w:numPr>
-          <w:ilvl w:val="1"/>
-          <w:numId w:val="25"/>
-        </w:numPr>
-        <w:rPr>
-          <w:color w:val="BFBFBF" w:themeColor="background1" w:themeShade="BF"/>
-        </w:rPr>
-      </w:pPr>
-      <w:r>
-        <w:rPr>
-          <w:color w:val="BFBFBF" w:themeColor="background1" w:themeShade="BF"/>
-        </w:rPr>
-        <w:t>Objects</w:t>
-      </w:r>
-    </w:p>
-    <w:p>
-      <w:pPr>
-        <w:pStyle w:val="ListParagraph"/>
-        <w:numPr>
-          <w:ilvl w:val="1"/>
-          <w:numId w:val="25"/>
-        </w:numPr>
-        <w:rPr>
-          <w:color w:val="BFBFBF" w:themeColor="background1" w:themeShade="BF"/>
-        </w:rPr>
-      </w:pPr>
-      <w:r>
-        <w:rPr>
-          <w:color w:val="BFBFBF" w:themeColor="background1" w:themeShade="BF"/>
-        </w:rPr>
-        <w:t>Classes</w:t>
-      </w:r>
-    </w:p>
-    <w:p>
-      <w:pPr>
-        <w:pStyle w:val="ListParagraph"/>
-        <w:numPr>
-          <w:ilvl w:val="1"/>
-          <w:numId w:val="25"/>
-        </w:numPr>
-        <w:rPr>
-          <w:color w:val="92D050"/>
-        </w:rPr>
-      </w:pPr>
-      <w:r>
-        <w:rPr>
-          <w:color w:val="92D050"/>
-        </w:rPr>
-        <w:t>Relations</w:t>
-      </w:r>
-    </w:p>
-    <w:p>
-      <w:pPr>
-        <w:pStyle w:val="ListParagraph"/>
-        <w:numPr>
-          <w:ilvl w:val="1"/>
-          <w:numId w:val="25"/>
-        </w:numPr>
-      </w:pPr>
-      <w:r>
-        <w:t>System Objects</w:t>
-      </w:r>
-    </w:p>
-    <w:p>
-      <w:pPr>
-        <w:pStyle w:val="ListParagraph"/>
-        <w:numPr>
-          <w:ilvl w:val="0"/>
-          <w:numId w:val="25"/>
-        </w:numPr>
-      </w:pPr>
-      <w:r>
-        <w:t>Consider later whether to do more chapters.</w:t>
-      </w:r>
-    </w:p>
-    <w:p>
-      <w:pPr>
-        <w:pStyle w:val="Heading3"/>
-      </w:pPr>
-      <w:r>
         <w:t>2020-05-24 Notes Planning</w:t>
       </w:r>
     </w:p>
@@ -4865,11 +4596,20 @@
           <w:ilvl w:val="0"/>
           <w:numId w:val="25"/>
         </w:numPr>
-      </w:pPr>
-      <w:r>
+        <w:rPr>
+          <w:color w:val="BFBFBF" w:themeColor="background1" w:themeShade="BF"/>
+        </w:rPr>
+      </w:pPr>
+      <w:r>
+        <w:rPr>
+          <w:color w:val="BFBFBF" w:themeColor="background1" w:themeShade="BF"/>
+        </w:rPr>
         <w:t>Maybe merge more article together in the first chapters</w:t>
       </w:r>
       <w:r>
+        <w:rPr>
+          <w:color w:val="BFBFBF" w:themeColor="background1" w:themeShade="BF"/>
+        </w:rPr>
         <w:t>.</w:t>
       </w:r>
     </w:p>
@@ -8063,6 +7803,36 @@
     </w:p>
     <w:p>
       <w:pPr>
+        <w:pStyle w:val="ListParagraph"/>
+        <w:numPr>
+          <w:ilvl w:val="0"/>
+          <w:numId w:val="25"/>
+        </w:numPr>
+        <w:rPr>
+          <w:color w:val="FFC000"/>
+        </w:rPr>
+      </w:pPr>
+      <w:r>
+        <w:rPr>
+          <w:color w:val="FFC000"/>
+        </w:rPr>
+        <w:t>What if you would just remove most of the rules imposed onto commands compared to regular objects</w:t>
+      </w:r>
+      <w:r>
+        <w:rPr>
+          <w:color w:val="FFC000"/>
+        </w:rPr>
+        <w:t>?</w:t>
+      </w:r>
+      <w:r>
+        <w:rPr>
+          <w:color w:val="FFC000"/>
+        </w:rPr>
+        <w:t xml:space="preserve"> It seems that maybe no disasters would happen. I would like to evaluate which rules can be lived without so the idea might be presented in a simpler way.</w:t>
+      </w:r>
+    </w:p>
+    <w:p>
+      <w:pPr>
         <w:pStyle w:val="Heading3"/>
         <w:rPr>
           <w:color w:val="FFC000"/>
@@ -9841,6 +9611,1039 @@
       <w:bookmarkStart w:id="20" w:name="_Toc37540056"/>
       <w:bookmarkStart w:id="21" w:name="_Toc37540055"/>
       <w:bookmarkStart w:id="22" w:name="_Toc37540066"/>
+      <w:r>
+        <w:rPr>
+          <w:color w:val="BFBFBF" w:themeColor="background1" w:themeShade="BF"/>
+        </w:rPr>
+        <w:t xml:space="preserve">2020-05-24 </w:t>
+      </w:r>
+      <w:r>
+        <w:rPr>
+          <w:color w:val="BFBFBF" w:themeColor="background1" w:themeShade="BF"/>
+        </w:rPr>
+        <w:t xml:space="preserve">Done </w:t>
+      </w:r>
+      <w:r>
+        <w:rPr>
+          <w:color w:val="BFBFBF" w:themeColor="background1" w:themeShade="BF"/>
+        </w:rPr>
+        <w:t>Merge More Articles</w:t>
+      </w:r>
+    </w:p>
+    <w:p>
+      <w:pPr>
+        <w:pStyle w:val="ListParagraph"/>
+        <w:numPr>
+          <w:ilvl w:val="0"/>
+          <w:numId w:val="25"/>
+        </w:numPr>
+        <w:rPr>
+          <w:color w:val="BFBFBF" w:themeColor="background1" w:themeShade="BF"/>
+        </w:rPr>
+      </w:pPr>
+      <w:r>
+        <w:rPr>
+          <w:color w:val="BFBFBF" w:themeColor="background1" w:themeShade="BF"/>
+        </w:rPr>
+        <w:t>More articles from the first chapters might be merged together.</w:t>
+      </w:r>
+    </w:p>
+    <w:p>
+      <w:pPr>
+        <w:pStyle w:val="ListParagraph"/>
+        <w:numPr>
+          <w:ilvl w:val="0"/>
+          <w:numId w:val="25"/>
+        </w:numPr>
+        <w:rPr>
+          <w:color w:val="BFBFBF" w:themeColor="background1" w:themeShade="BF"/>
+        </w:rPr>
+      </w:pPr>
+      <w:r>
+        <w:rPr>
+          <w:color w:val="BFBFBF" w:themeColor="background1" w:themeShade="BF"/>
+        </w:rPr>
+        <w:t>Structure changes:</w:t>
+      </w:r>
+    </w:p>
+    <w:p>
+      <w:pPr>
+        <w:pStyle w:val="ListParagraph"/>
+        <w:numPr>
+          <w:ilvl w:val="1"/>
+          <w:numId w:val="25"/>
+        </w:numPr>
+        <w:rPr>
+          <w:color w:val="BFBFBF" w:themeColor="background1" w:themeShade="BF"/>
+        </w:rPr>
+      </w:pPr>
+      <w:r>
+        <w:rPr>
+          <w:color w:val="BFBFBF" w:themeColor="background1" w:themeShade="BF"/>
+        </w:rPr>
+        <w:t>x Making back ground black?</w:t>
+      </w:r>
+    </w:p>
+    <w:p>
+      <w:pPr>
+        <w:pStyle w:val="ListParagraph"/>
+        <w:numPr>
+          <w:ilvl w:val="1"/>
+          <w:numId w:val="25"/>
+        </w:numPr>
+        <w:rPr>
+          <w:color w:val="BFBFBF" w:themeColor="background1" w:themeShade="BF"/>
+        </w:rPr>
+      </w:pPr>
+      <w:r>
+        <w:rPr>
+          <w:color w:val="BFBFBF" w:themeColor="background1" w:themeShade="BF"/>
+        </w:rPr>
+        <w:t>x Changing main headers?</w:t>
+      </w:r>
+    </w:p>
+    <w:p>
+      <w:pPr>
+        <w:pStyle w:val="ListParagraph"/>
+        <w:numPr>
+          <w:ilvl w:val="1"/>
+          <w:numId w:val="25"/>
+        </w:numPr>
+        <w:rPr>
+          <w:color w:val="BFBFBF" w:themeColor="background1" w:themeShade="BF"/>
+        </w:rPr>
+      </w:pPr>
+      <w:r>
+        <w:rPr>
+          <w:color w:val="BFBFBF" w:themeColor="background1" w:themeShade="BF"/>
+        </w:rPr>
+        <w:t>/ Removing the footers?</w:t>
+      </w:r>
+    </w:p>
+    <w:p>
+      <w:pPr>
+        <w:pStyle w:val="ListParagraph"/>
+        <w:numPr>
+          <w:ilvl w:val="1"/>
+          <w:numId w:val="25"/>
+        </w:numPr>
+        <w:rPr>
+          <w:color w:val="BFBFBF" w:themeColor="background1" w:themeShade="BF"/>
+        </w:rPr>
+      </w:pPr>
+      <w:r>
+        <w:rPr>
+          <w:color w:val="BFBFBF" w:themeColor="background1" w:themeShade="BF"/>
+        </w:rPr>
+        <w:t>/ Removing 'see also' references?</w:t>
+      </w:r>
+    </w:p>
+    <w:p>
+      <w:pPr>
+        <w:pStyle w:val="ListParagraph"/>
+        <w:numPr>
+          <w:ilvl w:val="1"/>
+          <w:numId w:val="25"/>
+        </w:numPr>
+        <w:rPr>
+          <w:color w:val="BFBFBF" w:themeColor="background1" w:themeShade="BF"/>
+        </w:rPr>
+      </w:pPr>
+      <w:r>
+        <w:rPr>
+          <w:color w:val="BFBFBF" w:themeColor="background1" w:themeShade="BF"/>
+        </w:rPr>
+        <w:t>x Convert to docx.</w:t>
+      </w:r>
+    </w:p>
+    <w:p>
+      <w:pPr>
+        <w:pStyle w:val="ListParagraph"/>
+        <w:numPr>
+          <w:ilvl w:val="1"/>
+          <w:numId w:val="25"/>
+        </w:numPr>
+        <w:rPr>
+          <w:color w:val="BFBFBF" w:themeColor="background1" w:themeShade="BF"/>
+        </w:rPr>
+      </w:pPr>
+      <w:r>
+        <w:rPr>
+          <w:color w:val="BFBFBF" w:themeColor="background1" w:themeShade="BF"/>
+        </w:rPr>
+        <w:t>Merging or redistributing articles?</w:t>
+      </w:r>
+    </w:p>
+    <w:p>
+      <w:pPr>
+        <w:pStyle w:val="ListParagraph"/>
+        <w:numPr>
+          <w:ilvl w:val="0"/>
+          <w:numId w:val="25"/>
+        </w:numPr>
+        <w:rPr>
+          <w:color w:val="BFBFBF" w:themeColor="background1" w:themeShade="BF"/>
+        </w:rPr>
+      </w:pPr>
+      <w:r>
+        <w:rPr>
+          <w:color w:val="BFBFBF" w:themeColor="background1" w:themeShade="BF"/>
+        </w:rPr>
+        <w:t>Chapters</w:t>
+      </w:r>
+    </w:p>
+    <w:p>
+      <w:pPr>
+        <w:pStyle w:val="ListParagraph"/>
+        <w:numPr>
+          <w:ilvl w:val="1"/>
+          <w:numId w:val="25"/>
+        </w:numPr>
+        <w:rPr>
+          <w:color w:val="BFBFBF" w:themeColor="background1" w:themeShade="BF"/>
+        </w:rPr>
+      </w:pPr>
+      <w:r>
+        <w:rPr>
+          <w:color w:val="BFBFBF" w:themeColor="background1" w:themeShade="BF"/>
+        </w:rPr>
+        <w:t>Objects</w:t>
+      </w:r>
+    </w:p>
+    <w:p>
+      <w:pPr>
+        <w:pStyle w:val="ListParagraph"/>
+        <w:numPr>
+          <w:ilvl w:val="1"/>
+          <w:numId w:val="25"/>
+        </w:numPr>
+        <w:rPr>
+          <w:color w:val="BFBFBF" w:themeColor="background1" w:themeShade="BF"/>
+        </w:rPr>
+      </w:pPr>
+      <w:r>
+        <w:rPr>
+          <w:color w:val="BFBFBF" w:themeColor="background1" w:themeShade="BF"/>
+        </w:rPr>
+        <w:t>Classes</w:t>
+      </w:r>
+    </w:p>
+    <w:p>
+      <w:pPr>
+        <w:pStyle w:val="ListParagraph"/>
+        <w:numPr>
+          <w:ilvl w:val="1"/>
+          <w:numId w:val="25"/>
+        </w:numPr>
+        <w:rPr>
+          <w:color w:val="BFBFBF" w:themeColor="background1" w:themeShade="BF"/>
+        </w:rPr>
+      </w:pPr>
+      <w:r>
+        <w:rPr>
+          <w:color w:val="BFBFBF" w:themeColor="background1" w:themeShade="BF"/>
+        </w:rPr>
+        <w:t>Relations</w:t>
+      </w:r>
+    </w:p>
+    <w:p>
+      <w:pPr>
+        <w:pStyle w:val="ListParagraph"/>
+        <w:numPr>
+          <w:ilvl w:val="1"/>
+          <w:numId w:val="25"/>
+        </w:numPr>
+        <w:rPr>
+          <w:color w:val="BFBFBF" w:themeColor="background1" w:themeShade="BF"/>
+        </w:rPr>
+      </w:pPr>
+      <w:r>
+        <w:rPr>
+          <w:color w:val="BFBFBF" w:themeColor="background1" w:themeShade="BF"/>
+        </w:rPr>
+        <w:t>System Objects</w:t>
+      </w:r>
+    </w:p>
+    <w:p>
+      <w:pPr>
+        <w:pStyle w:val="ListParagraph"/>
+        <w:numPr>
+          <w:ilvl w:val="1"/>
+          <w:numId w:val="25"/>
+        </w:numPr>
+        <w:rPr>
+          <w:color w:val="BFBFBF" w:themeColor="background1" w:themeShade="BF"/>
+        </w:rPr>
+      </w:pPr>
+      <w:r>
+        <w:rPr>
+          <w:color w:val="BFBFBF" w:themeColor="background1" w:themeShade="BF"/>
+        </w:rPr>
+        <w:t>Commands</w:t>
+      </w:r>
+    </w:p>
+    <w:p>
+      <w:pPr>
+        <w:pStyle w:val="Heading3"/>
+        <w:rPr>
+          <w:color w:val="BFBFBF" w:themeColor="background1" w:themeShade="BF"/>
+        </w:rPr>
+      </w:pPr>
+      <w:r>
+        <w:rPr>
+          <w:color w:val="BFBFBF" w:themeColor="background1" w:themeShade="BF"/>
+        </w:rPr>
+        <w:t xml:space="preserve">2020-05-27 </w:t>
+      </w:r>
+      <w:r>
+        <w:rPr>
+          <w:color w:val="BFBFBF" w:themeColor="background1" w:themeShade="BF"/>
+        </w:rPr>
+        <w:t xml:space="preserve">Done </w:t>
+      </w:r>
+      <w:r>
+        <w:rPr>
+          <w:color w:val="BFBFBF" w:themeColor="background1" w:themeShade="BF"/>
+        </w:rPr>
+        <w:t>Merging More Commands Articles Together</w:t>
+      </w:r>
+    </w:p>
+    <w:p>
+      <w:pPr>
+        <w:pStyle w:val="ListParagraph"/>
+        <w:numPr>
+          <w:ilvl w:val="0"/>
+          <w:numId w:val="25"/>
+        </w:numPr>
+        <w:rPr>
+          <w:color w:val="BFBFBF" w:themeColor="background1" w:themeShade="BF"/>
+        </w:rPr>
+      </w:pPr>
+      <w:r>
+        <w:rPr>
+          <w:color w:val="BFBFBF" w:themeColor="background1" w:themeShade="BF"/>
+        </w:rPr>
+        <w:t>Redirection and recursion seem to have some overlap conceptually.</w:t>
+      </w:r>
+    </w:p>
+    <w:p>
+      <w:pPr>
+        <w:pStyle w:val="ListParagraph"/>
+        <w:numPr>
+          <w:ilvl w:val="0"/>
+          <w:numId w:val="25"/>
+        </w:numPr>
+        <w:rPr>
+          <w:color w:val="BFBFBF" w:themeColor="background1" w:themeShade="BF"/>
+        </w:rPr>
+      </w:pPr>
+      <w:r>
+        <w:rPr>
+          <w:color w:val="BFBFBF" w:themeColor="background1" w:themeShade="BF"/>
+        </w:rPr>
+        <w:t>Maybe 05. Comparison to CPU-Like Calls belongs in 04. Creation Behavior Of Commands.</w:t>
+      </w:r>
+    </w:p>
+    <w:p>
+      <w:pPr>
+        <w:rPr>
+          <w:color w:val="BFBFBF" w:themeColor="background1" w:themeShade="BF"/>
+        </w:rPr>
+      </w:pPr>
+    </w:p>
+    <w:p>
+      <w:pPr>
+        <w:pStyle w:val="ListParagraph"/>
+        <w:numPr>
+          <w:ilvl w:val="0"/>
+          <w:numId w:val="25"/>
+        </w:numPr>
+        <w:rPr>
+          <w:color w:val="BFBFBF" w:themeColor="background1" w:themeShade="BF"/>
+        </w:rPr>
+      </w:pPr>
+      <w:r>
+        <w:rPr>
+          <w:color w:val="BFBFBF" w:themeColor="background1" w:themeShade="BF"/>
+        </w:rPr>
+        <w:t>01. Commands Main Concepts &gt; Larger &gt; Keep separate</w:t>
+      </w:r>
+    </w:p>
+    <w:p>
+      <w:pPr>
+        <w:pStyle w:val="ListParagraph"/>
+        <w:numPr>
+          <w:ilvl w:val="0"/>
+          <w:numId w:val="25"/>
+        </w:numPr>
+        <w:rPr>
+          <w:color w:val="BFBFBF" w:themeColor="background1" w:themeShade="BF"/>
+        </w:rPr>
+      </w:pPr>
+      <w:r>
+        <w:rPr>
+          <w:color w:val="BFBFBF" w:themeColor="background1" w:themeShade="BF"/>
+        </w:rPr>
+        <w:t>02. Start &amp; Stop &gt; Larger &gt; Keep separate</w:t>
+      </w:r>
+    </w:p>
+    <w:p>
+      <w:pPr>
+        <w:pStyle w:val="ListParagraph"/>
+        <w:numPr>
+          <w:ilvl w:val="0"/>
+          <w:numId w:val="25"/>
+        </w:numPr>
+        <w:rPr>
+          <w:color w:val="BFBFBF" w:themeColor="background1" w:themeShade="BF"/>
+        </w:rPr>
+      </w:pPr>
+      <w:r>
+        <w:rPr>
+          <w:color w:val="BFBFBF" w:themeColor="background1" w:themeShade="BF"/>
+        </w:rPr>
+        <w:t>03. Parent Controls Its Sub-Executions &gt; Medium sized &gt; Misc-ish</w:t>
+      </w:r>
+    </w:p>
+    <w:p>
+      <w:pPr>
+        <w:pStyle w:val="ListParagraph"/>
+        <w:numPr>
+          <w:ilvl w:val="0"/>
+          <w:numId w:val="25"/>
+        </w:numPr>
+        <w:rPr>
+          <w:color w:val="BFBFBF" w:themeColor="background1" w:themeShade="BF"/>
+        </w:rPr>
+      </w:pPr>
+      <w:r>
+        <w:rPr>
+          <w:color w:val="BFBFBF" w:themeColor="background1" w:themeShade="BF"/>
+        </w:rPr>
+        <w:t>04. Creation Behavior Of Commands &gt; Larger</w:t>
+      </w:r>
+    </w:p>
+    <w:p>
+      <w:pPr>
+        <w:pStyle w:val="ListParagraph"/>
+        <w:numPr>
+          <w:ilvl w:val="0"/>
+          <w:numId w:val="25"/>
+        </w:numPr>
+        <w:rPr>
+          <w:color w:val="BFBFBF" w:themeColor="background1" w:themeShade="BF"/>
+        </w:rPr>
+      </w:pPr>
+      <w:r>
+        <w:rPr>
+          <w:color w:val="BFBFBF" w:themeColor="background1" w:themeShade="BF"/>
+        </w:rPr>
+        <w:t>05. Comparison to CPU-Like Calls &gt; Medium sized &gt; Might group into Creation Behavior Of Commands</w:t>
+      </w:r>
+    </w:p>
+    <w:p>
+      <w:pPr>
+        <w:pStyle w:val="ListParagraph"/>
+        <w:numPr>
+          <w:ilvl w:val="0"/>
+          <w:numId w:val="25"/>
+        </w:numPr>
+        <w:rPr>
+          <w:color w:val="BFBFBF" w:themeColor="background1" w:themeShade="BF"/>
+        </w:rPr>
+      </w:pPr>
+      <w:r>
+        <w:rPr>
+          <w:color w:val="BFBFBF" w:themeColor="background1" w:themeShade="BF"/>
+        </w:rPr>
+        <w:t>06. Command Redirection &gt; Medium sized</w:t>
+      </w:r>
+    </w:p>
+    <w:p>
+      <w:pPr>
+        <w:pStyle w:val="ListParagraph"/>
+        <w:numPr>
+          <w:ilvl w:val="0"/>
+          <w:numId w:val="25"/>
+        </w:numPr>
+        <w:rPr>
+          <w:color w:val="BFBFBF" w:themeColor="background1" w:themeShade="BF"/>
+        </w:rPr>
+      </w:pPr>
+      <w:r>
+        <w:rPr>
+          <w:color w:val="BFBFBF" w:themeColor="background1" w:themeShade="BF"/>
+        </w:rPr>
+        <w:t>07. Recursion &gt; Medium sized / smallish &gt; Might group into Command Redirection.</w:t>
+      </w:r>
+    </w:p>
+    <w:p>
+      <w:pPr>
+        <w:pStyle w:val="ListParagraph"/>
+        <w:numPr>
+          <w:ilvl w:val="0"/>
+          <w:numId w:val="25"/>
+        </w:numPr>
+        <w:rPr>
+          <w:color w:val="BFBFBF" w:themeColor="background1" w:themeShade="BF"/>
+        </w:rPr>
+      </w:pPr>
+      <w:r>
+        <w:rPr>
+          <w:color w:val="BFBFBF" w:themeColor="background1" w:themeShade="BF"/>
+        </w:rPr>
+        <w:t>08. Command Referrers &gt; Smaller &gt; Misc-ish</w:t>
+      </w:r>
+    </w:p>
+    <w:p>
+      <w:pPr>
+        <w:pStyle w:val="ListParagraph"/>
+        <w:numPr>
+          <w:ilvl w:val="0"/>
+          <w:numId w:val="25"/>
+        </w:numPr>
+        <w:rPr>
+          <w:color w:val="BFBFBF" w:themeColor="background1" w:themeShade="BF"/>
+        </w:rPr>
+      </w:pPr>
+      <w:r>
+        <w:rPr>
+          <w:color w:val="BFBFBF" w:themeColor="background1" w:themeShade="BF"/>
+        </w:rPr>
+        <w:t>09. Commands Example Diagrams &gt; Larger &gt; Keep separate</w:t>
+      </w:r>
+    </w:p>
+    <w:p>
+      <w:pPr>
+        <w:pStyle w:val="ListParagraph"/>
+        <w:numPr>
+          <w:ilvl w:val="0"/>
+          <w:numId w:val="25"/>
+        </w:numPr>
+        <w:rPr>
+          <w:color w:val="BFBFBF" w:themeColor="background1" w:themeShade="BF"/>
+        </w:rPr>
+      </w:pPr>
+      <w:r>
+        <w:rPr>
+          <w:color w:val="BFBFBF" w:themeColor="background1" w:themeShade="BF"/>
+        </w:rPr>
+        <w:t>10. Commands Ideas &gt; Larger &gt; Keep separate</w:t>
+      </w:r>
+    </w:p>
+    <w:p>
+      <w:pPr>
+        <w:pStyle w:val="ListParagraph"/>
+        <w:numPr>
+          <w:ilvl w:val="0"/>
+          <w:numId w:val="25"/>
+        </w:numPr>
+        <w:rPr>
+          <w:color w:val="BFBFBF" w:themeColor="background1" w:themeShade="BF"/>
+        </w:rPr>
+      </w:pPr>
+      <w:r>
+        <w:rPr>
+          <w:color w:val="BFBFBF" w:themeColor="background1" w:themeShade="BF"/>
+        </w:rPr>
+        <w:t>11. This (unfinished) &gt; Smaller &gt; Misc-ish</w:t>
+      </w:r>
+    </w:p>
+    <w:p>
+      <w:pPr>
+        <w:pStyle w:val="Heading3"/>
+        <w:rPr>
+          <w:color w:val="BFBFBF" w:themeColor="background1" w:themeShade="BF"/>
+        </w:rPr>
+      </w:pPr>
+      <w:r>
+        <w:rPr>
+          <w:color w:val="BFBFBF" w:themeColor="background1" w:themeShade="BF"/>
+        </w:rPr>
+        <w:t xml:space="preserve">2020-05-26 </w:t>
+      </w:r>
+      <w:r>
+        <w:rPr>
+          <w:color w:val="BFBFBF" w:themeColor="background1" w:themeShade="BF"/>
+        </w:rPr>
+        <w:t xml:space="preserve">Done </w:t>
+      </w:r>
+      <w:r>
+        <w:rPr>
+          <w:color w:val="BFBFBF" w:themeColor="background1" w:themeShade="BF"/>
+        </w:rPr>
+        <w:t>Merging More System Objects Articles Together</w:t>
+      </w:r>
+    </w:p>
+    <w:p>
+      <w:pPr>
+        <w:pStyle w:val="ListParagraph"/>
+        <w:numPr>
+          <w:ilvl w:val="0"/>
+          <w:numId w:val="25"/>
+        </w:numPr>
+        <w:rPr>
+          <w:color w:val="BFBFBF" w:themeColor="background1" w:themeShade="BF"/>
+        </w:rPr>
+      </w:pPr>
+      <w:r>
+        <w:rPr>
+          <w:color w:val="BFBFBF" w:themeColor="background1" w:themeShade="BF"/>
+        </w:rPr>
+        <w:t>Last time it seems I only merged together a few large groups of articles into their main topic.</w:t>
+      </w:r>
+    </w:p>
+    <w:p>
+      <w:pPr>
+        <w:pStyle w:val="ListParagraph"/>
+        <w:numPr>
+          <w:ilvl w:val="0"/>
+          <w:numId w:val="25"/>
+        </w:numPr>
+        <w:rPr>
+          <w:color w:val="BFBFBF" w:themeColor="background1" w:themeShade="BF"/>
+        </w:rPr>
+      </w:pPr>
+      <w:r>
+        <w:rPr>
+          <w:color w:val="BFBFBF" w:themeColor="background1" w:themeShade="BF"/>
+        </w:rPr>
+        <w:t>Right now I feel maybe the first 5 could be merged into one.</w:t>
+      </w:r>
+    </w:p>
+    <w:p>
+      <w:pPr>
+        <w:pStyle w:val="ListParagraph"/>
+        <w:numPr>
+          <w:ilvl w:val="0"/>
+          <w:numId w:val="25"/>
+        </w:numPr>
+        <w:rPr>
+          <w:color w:val="BFBFBF" w:themeColor="background1" w:themeShade="BF"/>
+        </w:rPr>
+      </w:pPr>
+      <w:r>
+        <w:rPr>
+          <w:color w:val="BFBFBF" w:themeColor="background1" w:themeShade="BF"/>
+        </w:rPr>
+        <w:t>Along with some main topics, I feel there are loose topics. Maybe those loose topics could be grouped together with something.</w:t>
+      </w:r>
+    </w:p>
+    <w:p>
+      <w:pPr>
+        <w:pStyle w:val="ListParagraph"/>
+        <w:numPr>
+          <w:ilvl w:val="0"/>
+          <w:numId w:val="25"/>
+        </w:numPr>
+        <w:rPr>
+          <w:color w:val="BFBFBF" w:themeColor="background1" w:themeShade="BF"/>
+        </w:rPr>
+      </w:pPr>
+      <w:r>
+        <w:rPr>
+          <w:color w:val="BFBFBF" w:themeColor="background1" w:themeShade="BF"/>
+        </w:rPr>
+        <w:t>I think Connectors and Connections is something I might want to combine into one article.</w:t>
+      </w:r>
+    </w:p>
+    <w:p>
+      <w:pPr>
+        <w:pStyle w:val="ListParagraph"/>
+        <w:numPr>
+          <w:ilvl w:val="0"/>
+          <w:numId w:val="25"/>
+        </w:numPr>
+        <w:rPr>
+          <w:color w:val="BFBFBF" w:themeColor="background1" w:themeShade="BF"/>
+        </w:rPr>
+      </w:pPr>
+      <w:r>
+        <w:rPr>
+          <w:color w:val="BFBFBF" w:themeColor="background1" w:themeShade="BF"/>
+        </w:rPr>
+        <w:t>Assignment I would like to keep separate for now.</w:t>
+      </w:r>
+    </w:p>
+    <w:p>
+      <w:pPr>
+        <w:pStyle w:val="ListParagraph"/>
+        <w:numPr>
+          <w:ilvl w:val="0"/>
+          <w:numId w:val="25"/>
+        </w:numPr>
+        <w:rPr>
+          <w:color w:val="BFBFBF" w:themeColor="background1" w:themeShade="BF"/>
+        </w:rPr>
+      </w:pPr>
+      <w:r>
+        <w:rPr>
+          <w:color w:val="BFBFBF" w:themeColor="background1" w:themeShade="BF"/>
+        </w:rPr>
+        <w:t>System Command Call Notations too. It's kind of large and honestly a bit questionable, so I would like to keep that separate.</w:t>
+      </w:r>
+    </w:p>
+    <w:p>
+      <w:pPr>
+        <w:pStyle w:val="ListParagraph"/>
+        <w:numPr>
+          <w:ilvl w:val="0"/>
+          <w:numId w:val="25"/>
+        </w:numPr>
+        <w:rPr>
+          <w:color w:val="BFBFBF" w:themeColor="background1" w:themeShade="BF"/>
+        </w:rPr>
+      </w:pPr>
+      <w:r>
+        <w:rPr>
+          <w:color w:val="BFBFBF" w:themeColor="background1" w:themeShade="BF"/>
+        </w:rPr>
+        <w:t>I am thinking the remaining 4 relatively small articles, might be combined into a System Objects Misc article.</w:t>
+      </w:r>
+    </w:p>
+    <w:p>
+      <w:pPr>
+        <w:pStyle w:val="ListParagraph"/>
+        <w:ind w:left="644"/>
+        <w:rPr>
+          <w:color w:val="BFBFBF" w:themeColor="background1" w:themeShade="BF"/>
+        </w:rPr>
+      </w:pPr>
+    </w:p>
+    <w:p>
+      <w:pPr>
+        <w:pStyle w:val="ListParagraph"/>
+        <w:numPr>
+          <w:ilvl w:val="0"/>
+          <w:numId w:val="25"/>
+        </w:numPr>
+        <w:rPr>
+          <w:color w:val="BFBFBF" w:themeColor="background1" w:themeShade="BF"/>
+        </w:rPr>
+      </w:pPr>
+      <w:r>
+        <w:rPr>
+          <w:color w:val="BFBFBF" w:themeColor="background1" w:themeShade="BF"/>
+        </w:rPr>
+        <w:t xml:space="preserve">01. </w:t>
+      </w:r>
+      <w:r>
+        <w:rPr>
+          <w:color w:val="BFBFBF" w:themeColor="background1" w:themeShade="BF"/>
+        </w:rPr>
+        <w:t>System Objects &gt; Larger</w:t>
+      </w:r>
+      <w:r>
+        <w:rPr>
+          <w:color w:val="BFBFBF" w:themeColor="background1" w:themeShade="BF"/>
+        </w:rPr>
+        <w:t xml:space="preserve"> &gt; Keep separate</w:t>
+      </w:r>
+    </w:p>
+    <w:p>
+      <w:pPr>
+        <w:pStyle w:val="ListParagraph"/>
+        <w:numPr>
+          <w:ilvl w:val="0"/>
+          <w:numId w:val="25"/>
+        </w:numPr>
+        <w:rPr>
+          <w:color w:val="BFBFBF" w:themeColor="background1" w:themeShade="BF"/>
+        </w:rPr>
+      </w:pPr>
+      <w:r>
+        <w:rPr>
+          <w:color w:val="BFBFBF" w:themeColor="background1" w:themeShade="BF"/>
+        </w:rPr>
+        <w:t>02. Assignment &gt; Medium sized &gt; Keep separate</w:t>
+      </w:r>
+    </w:p>
+    <w:p>
+      <w:pPr>
+        <w:pStyle w:val="ListParagraph"/>
+        <w:numPr>
+          <w:ilvl w:val="0"/>
+          <w:numId w:val="25"/>
+        </w:numPr>
+        <w:rPr>
+          <w:color w:val="BFBFBF" w:themeColor="background1" w:themeShade="BF"/>
+        </w:rPr>
+      </w:pPr>
+      <w:r>
+        <w:rPr>
+          <w:color w:val="BFBFBF" w:themeColor="background1" w:themeShade="BF"/>
+        </w:rPr>
+        <w:t>03. System Command Call Notations &gt; Larger &gt; Keep separate</w:t>
+      </w:r>
+    </w:p>
+    <w:p>
+      <w:pPr>
+        <w:pStyle w:val="ListParagraph"/>
+        <w:numPr>
+          <w:ilvl w:val="0"/>
+          <w:numId w:val="25"/>
+        </w:numPr>
+        <w:rPr>
+          <w:color w:val="BFBFBF" w:themeColor="background1" w:themeShade="BF"/>
+        </w:rPr>
+      </w:pPr>
+      <w:r>
+        <w:rPr>
+          <w:color w:val="BFBFBF" w:themeColor="background1" w:themeShade="BF"/>
+        </w:rPr>
+        <w:t>04. Connectors &gt; Smaller &gt; Combined into Connectors &amp; Connections.</w:t>
+      </w:r>
+    </w:p>
+    <w:p>
+      <w:pPr>
+        <w:pStyle w:val="ListParagraph"/>
+        <w:numPr>
+          <w:ilvl w:val="0"/>
+          <w:numId w:val="25"/>
+        </w:numPr>
+        <w:rPr>
+          <w:color w:val="BFBFBF" w:themeColor="background1" w:themeShade="BF"/>
+        </w:rPr>
+      </w:pPr>
+      <w:r>
+        <w:rPr>
+          <w:color w:val="BFBFBF" w:themeColor="background1" w:themeShade="BF"/>
+        </w:rPr>
+        <w:t>05. Connections &gt; Medium sized &gt; Combined into Connectors &amp; Connections.</w:t>
+      </w:r>
+    </w:p>
+    <w:p>
+      <w:pPr>
+        <w:pStyle w:val="ListParagraph"/>
+        <w:numPr>
+          <w:ilvl w:val="0"/>
+          <w:numId w:val="25"/>
+        </w:numPr>
+        <w:rPr>
+          <w:color w:val="BFBFBF" w:themeColor="background1" w:themeShade="BF"/>
+        </w:rPr>
+      </w:pPr>
+      <w:r>
+        <w:rPr>
+          <w:color w:val="BFBFBF" w:themeColor="background1" w:themeShade="BF"/>
+        </w:rPr>
+        <w:t>06. System Command Calls by User &gt; Small &gt; Put into single article System Objects Misc Issues.</w:t>
+      </w:r>
+    </w:p>
+    <w:p>
+      <w:pPr>
+        <w:pStyle w:val="ListParagraph"/>
+        <w:numPr>
+          <w:ilvl w:val="0"/>
+          <w:numId w:val="25"/>
+        </w:numPr>
+        <w:rPr>
+          <w:color w:val="BFBFBF" w:themeColor="background1" w:themeShade="BF"/>
+        </w:rPr>
+      </w:pPr>
+      <w:r>
+        <w:rPr>
+          <w:color w:val="BFBFBF" w:themeColor="background1" w:themeShade="BF"/>
+        </w:rPr>
+        <w:t>07. Objects Floating Around &gt; Small &gt; Put into single article System Objects Misc Issues.</w:t>
+      </w:r>
+    </w:p>
+    <w:p>
+      <w:pPr>
+        <w:pStyle w:val="ListParagraph"/>
+        <w:numPr>
+          <w:ilvl w:val="0"/>
+          <w:numId w:val="25"/>
+        </w:numPr>
+        <w:rPr>
+          <w:color w:val="BFBFBF" w:themeColor="background1" w:themeShade="BF"/>
+        </w:rPr>
+      </w:pPr>
+      <w:r>
+        <w:rPr>
+          <w:color w:val="BFBFBF" w:themeColor="background1" w:themeShade="BF"/>
+        </w:rPr>
+        <w:t>08. System Command Extension &gt; Small &gt; Put into single article System Objects Misc Issues.</w:t>
+      </w:r>
+    </w:p>
+    <w:p>
+      <w:pPr>
+        <w:pStyle w:val="ListParagraph"/>
+        <w:numPr>
+          <w:ilvl w:val="0"/>
+          <w:numId w:val="25"/>
+        </w:numPr>
+        <w:rPr>
+          <w:color w:val="BFBFBF" w:themeColor="background1" w:themeShade="BF"/>
+        </w:rPr>
+      </w:pPr>
+      <w:r>
+        <w:rPr>
+          <w:color w:val="BFBFBF" w:themeColor="background1" w:themeShade="BF"/>
+        </w:rPr>
+        <w:t>09. Parameters For Objects &gt; Medium sized &gt; Put into single article System Objects Misc Issues.</w:t>
+      </w:r>
+    </w:p>
+    <w:p>
+      <w:pPr>
+        <w:pStyle w:val="ListParagraph"/>
+        <w:numPr>
+          <w:ilvl w:val="0"/>
+          <w:numId w:val="25"/>
+        </w:numPr>
+        <w:rPr>
+          <w:color w:val="BFBFBF" w:themeColor="background1" w:themeShade="BF"/>
+        </w:rPr>
+      </w:pPr>
+      <w:r>
+        <w:rPr>
+          <w:color w:val="BFBFBF" w:themeColor="background1" w:themeShade="BF"/>
+        </w:rPr>
+        <w:t>10. List Concept &gt; Medium sized</w:t>
+      </w:r>
+      <w:r>
+        <w:rPr>
+          <w:color w:val="BFBFBF" w:themeColor="background1" w:themeShade="BF"/>
+        </w:rPr>
+        <w:t xml:space="preserve"> &gt; Keep separate</w:t>
+      </w:r>
+    </w:p>
+    <w:p>
+      <w:pPr>
+        <w:pStyle w:val="ListParagraph"/>
+        <w:numPr>
+          <w:ilvl w:val="0"/>
+          <w:numId w:val="25"/>
+        </w:numPr>
+        <w:rPr>
+          <w:color w:val="BFBFBF" w:themeColor="background1" w:themeShade="BF"/>
+        </w:rPr>
+      </w:pPr>
+      <w:r>
+        <w:rPr>
+          <w:color w:val="BFBFBF" w:themeColor="background1" w:themeShade="BF"/>
+        </w:rPr>
+        <w:t>11. System Objects Ideas &gt; Larger &gt; Keep separate</w:t>
+      </w:r>
+    </w:p>
+    <w:p>
+      <w:pPr>
+        <w:pStyle w:val="Heading3"/>
+        <w:rPr>
+          <w:color w:val="BFBFBF" w:themeColor="background1" w:themeShade="BF"/>
+        </w:rPr>
+      </w:pPr>
+      <w:r>
+        <w:rPr>
+          <w:color w:val="BFBFBF" w:themeColor="background1" w:themeShade="BF"/>
+        </w:rPr>
+        <w:t xml:space="preserve">2020-05-25 </w:t>
+      </w:r>
+      <w:r>
+        <w:rPr>
+          <w:color w:val="BFBFBF" w:themeColor="background1" w:themeShade="BF"/>
+        </w:rPr>
+        <w:t xml:space="preserve">Done </w:t>
+      </w:r>
+      <w:r>
+        <w:rPr>
+          <w:color w:val="BFBFBF" w:themeColor="background1" w:themeShade="BF"/>
+        </w:rPr>
+        <w:t xml:space="preserve">Merging </w:t>
+      </w:r>
+      <w:r>
+        <w:rPr>
+          <w:color w:val="BFBFBF" w:themeColor="background1" w:themeShade="BF"/>
+        </w:rPr>
+        <w:t xml:space="preserve">More </w:t>
+      </w:r>
+      <w:r>
+        <w:rPr>
+          <w:color w:val="BFBFBF" w:themeColor="background1" w:themeShade="BF"/>
+        </w:rPr>
+        <w:t>Relations Articles Together</w:t>
+      </w:r>
+    </w:p>
+    <w:p>
+      <w:pPr>
+        <w:rPr>
+          <w:color w:val="BFBFBF" w:themeColor="background1" w:themeShade="BF"/>
+        </w:rPr>
+      </w:pPr>
+      <w:r>
+        <w:rPr>
+          <w:color w:val="BFBFBF" w:themeColor="background1" w:themeShade="BF"/>
+        </w:rPr>
+        <w:t>I feel merging the articles together is not something I necessarily want to do right now. I am not sure why those two things are connected to each other in my view.</w:t>
+      </w:r>
+    </w:p>
+    <w:p>
+      <w:pPr>
+        <w:rPr>
+          <w:color w:val="BFBFBF" w:themeColor="background1" w:themeShade="BF"/>
+        </w:rPr>
+      </w:pPr>
+    </w:p>
+    <w:p>
+      <w:pPr>
+        <w:rPr>
+          <w:color w:val="BFBFBF" w:themeColor="background1" w:themeShade="BF"/>
+        </w:rPr>
+      </w:pPr>
+      <w:r>
+        <w:rPr>
+          <w:color w:val="BFBFBF" w:themeColor="background1" w:themeShade="BF"/>
+        </w:rPr>
+        <w:t>I guess I feel I might want to polish up the way I explain things, before I put effort into merging the articles together at all? Are the articles not particularly small, like some of the articles I merged together before?</w:t>
+      </w:r>
+    </w:p>
+    <w:p>
+      <w:pPr>
+        <w:rPr>
+          <w:color w:val="BFBFBF" w:themeColor="background1" w:themeShade="BF"/>
+        </w:rPr>
+      </w:pPr>
+    </w:p>
+    <w:p>
+      <w:pPr>
+        <w:rPr>
+          <w:color w:val="BFBFBF" w:themeColor="background1" w:themeShade="BF"/>
+        </w:rPr>
+      </w:pPr>
+      <w:r>
+        <w:rPr>
+          <w:color w:val="BFBFBF" w:themeColor="background1" w:themeShade="BF"/>
+        </w:rPr>
+        <w:t>Some articles are smallish or sort of medium sized. I think I could just make it one article. That may make it more manageable the way I would like. I do not see my not entirely agreeing with the concept anymore as standing in the way of that.</w:t>
+      </w:r>
+    </w:p>
+    <w:p>
+      <w:pPr>
+        <w:rPr>
+          <w:color w:val="BFBFBF" w:themeColor="background1" w:themeShade="BF"/>
+        </w:rPr>
+      </w:pPr>
+    </w:p>
+    <w:p>
+      <w:pPr>
+        <w:rPr>
+          <w:color w:val="BFBFBF" w:themeColor="background1" w:themeShade="BF"/>
+        </w:rPr>
+      </w:pPr>
+      <w:r>
+        <w:rPr>
+          <w:color w:val="BFBFBF" w:themeColor="background1" w:themeShade="BF"/>
+        </w:rPr>
+        <w:t>Still want to change the fonts.</w:t>
+      </w:r>
+    </w:p>
+    <w:p>
+      <w:pPr>
+        <w:pStyle w:val="Heading3"/>
+        <w:rPr>
+          <w:color w:val="BFBFBF" w:themeColor="background1" w:themeShade="BF"/>
+        </w:rPr>
+      </w:pPr>
       <w:r>
         <w:rPr>
           <w:color w:val="BFBFBF" w:themeColor="background1" w:themeShade="BF"/>

</xml_diff>

<commit_message>
Circle Language Spec Plan: Try to reformulate '2008-10 01  Scatter Symbol Language Documentation Content Project Summary' in more open, less resolute language.
</commit_message>
<xml_diff>
--- a/Circle Language Spec Plan/1. Current/2019-08 Circle Language Spec Revamp Notes.docx
+++ b/Circle Language Spec Plan/1. Current/2019-08 Circle Language Spec Revamp Notes.docx
@@ -4775,18 +4775,6 @@
         </w:rPr>
         <w:t>Brainstorm Writing Style</w:t>
       </w:r>
-      <w:r>
-        <w:rPr>
-          <w:color w:val="B4C6E7"/>
-        </w:rPr>
-        <w:t>:</w:t>
-      </w:r>
-      <w:r>
-        <w:rPr>
-          <w:color w:val="B4C6E7"/>
-        </w:rPr>
-        <w:t xml:space="preserve"> Main Points</w:t>
-      </w:r>
     </w:p>
     <w:p>
       <w:pPr>
@@ -5184,119 +5172,29 @@
         <w:rPr>
           <w:color w:val="BFBFBF" w:themeColor="background1" w:themeShade="BF"/>
         </w:rPr>
-        <w:t>2008-09 02    Parameters Sp</w:t>
-      </w:r>
+        <w:t>2008-09 02    Parameters Spec Plan.docx</w:t>
+      </w:r>
+    </w:p>
+    <w:p>
+      <w:pPr>
+        <w:pStyle w:val="ListParagraph"/>
+        <w:numPr>
+          <w:ilvl w:val="0"/>
+          <w:numId w:val="25"/>
+        </w:numPr>
+        <w:rPr>
+          <w:color w:val="BFBFBF" w:themeColor="background1" w:themeShade="BF"/>
+        </w:rPr>
+      </w:pPr>
       <w:bookmarkStart w:id="11" w:name="_GoBack"/>
-      <w:bookmarkEnd w:id="11"/>
-      <w:r>
-        <w:rPr>
-          <w:color w:val="BFBFBF" w:themeColor="background1" w:themeShade="BF"/>
-        </w:rPr>
-        <w:t>ec Plan.docx</w:t>
-      </w:r>
-    </w:p>
-    <w:p>
-      <w:pPr>
-        <w:pStyle w:val="ListParagraph"/>
-        <w:numPr>
-          <w:ilvl w:val="1"/>
-          <w:numId w:val="25"/>
-        </w:numPr>
-        <w:rPr>
-          <w:color w:val="BFBFBF" w:themeColor="background1" w:themeShade="BF"/>
-        </w:rPr>
-      </w:pPr>
-      <w:r>
-        <w:rPr>
-          <w:color w:val="BFBFBF" w:themeColor="background1" w:themeShade="BF"/>
-        </w:rPr>
-        <w:t xml:space="preserve">"Legacy" </w:t>
-      </w:r>
-      <w:r>
-        <w:rPr>
-          <w:color w:val="BFBFBF" w:themeColor="background1" w:themeShade="BF"/>
-        </w:rPr>
-        <w:sym w:font="Wingdings" w:char="F0E0"/>
-      </w:r>
-      <w:r>
-        <w:rPr>
-          <w:color w:val="BFBFBF" w:themeColor="background1" w:themeShade="BF"/>
-        </w:rPr>
-        <w:t xml:space="preserve"> "Imported"</w:t>
-      </w:r>
-    </w:p>
-    <w:p>
-      <w:pPr>
-        <w:pStyle w:val="ListParagraph"/>
-        <w:numPr>
-          <w:ilvl w:val="1"/>
-          <w:numId w:val="25"/>
-        </w:numPr>
-        <w:rPr>
-          <w:color w:val="BFBFBF" w:themeColor="background1" w:themeShade="BF"/>
-        </w:rPr>
-      </w:pPr>
-      <w:r>
-        <w:rPr>
-          <w:color w:val="BFBFBF" w:themeColor="background1" w:themeShade="BF"/>
-        </w:rPr>
-        <w:t>Is it still quite harsh here and there? Could be softened up even more?</w:t>
-      </w:r>
-    </w:p>
-    <w:p>
-      <w:pPr>
-        <w:pStyle w:val="ListParagraph"/>
-        <w:numPr>
-          <w:ilvl w:val="1"/>
-          <w:numId w:val="25"/>
-        </w:numPr>
-        <w:rPr>
-          <w:color w:val="BFBFBF" w:themeColor="background1" w:themeShade="BF"/>
-        </w:rPr>
-      </w:pPr>
-      <w:r>
-        <w:rPr>
-          <w:color w:val="BFBFBF" w:themeColor="background1" w:themeShade="BF"/>
-        </w:rPr>
-        <w:t>I am reconsidering in how much detail I would want to go with this.</w:t>
-      </w:r>
-    </w:p>
-    <w:p>
-      <w:pPr>
-        <w:pStyle w:val="ListParagraph"/>
-        <w:numPr>
-          <w:ilvl w:val="1"/>
-          <w:numId w:val="25"/>
-        </w:numPr>
-        <w:rPr>
-          <w:color w:val="BFBFBF" w:themeColor="background1" w:themeShade="BF"/>
-        </w:rPr>
-      </w:pPr>
-      <w:r>
-        <w:rPr>
-          <w:color w:val="BFBFBF" w:themeColor="background1" w:themeShade="BF"/>
-        </w:rPr>
-        <w:t>I lost track of why I want to do this if it's that much work.</w:t>
-      </w:r>
-    </w:p>
-    <w:p>
-      <w:pPr>
-        <w:pStyle w:val="ListParagraph"/>
-        <w:numPr>
-          <w:ilvl w:val="0"/>
-          <w:numId w:val="25"/>
-        </w:numPr>
-        <w:rPr>
-          <w:color w:val="FFC000"/>
-        </w:rPr>
-      </w:pPr>
-      <w:r>
-        <w:rPr>
-          <w:color w:val="FFC000"/>
+      <w:r>
+        <w:rPr>
+          <w:color w:val="BFBFBF" w:themeColor="background1" w:themeShade="BF"/>
         </w:rPr>
         <w:t>2008-10 01  Scatter Symbol Language Documentation Content Project Summmary.docx</w:t>
       </w:r>
     </w:p>
+    <w:bookmarkEnd w:id="11"/>
     <w:p>
       <w:pPr>
         <w:pStyle w:val="ListParagraph"/>

</xml_diff>

<commit_message>
Circle Language Spec Plan: Try to reformulate '2009-06 01 Circle Language Spec Plan Part B, Sub-Projects.docx' into less resolute, more open language.
</commit_message>
<xml_diff>
--- a/Circle Language Spec Plan/1. Current/2019-08 Circle Language Spec Revamp Notes.docx
+++ b/Circle Language Spec Plan/1. Current/2019-08 Circle Language Spec Revamp Notes.docx
@@ -5186,7 +5186,6 @@
           <w:color w:val="BFBFBF" w:themeColor="background1" w:themeShade="BF"/>
         </w:rPr>
       </w:pPr>
-      <w:bookmarkStart w:id="11" w:name="_GoBack"/>
       <w:r>
         <w:rPr>
           <w:color w:val="BFBFBF" w:themeColor="background1" w:themeShade="BF"/>
@@ -5194,22 +5193,15 @@
         <w:t>2008-10 01  Scatter Symbol Language Documentation Content Project Summmary.docx</w:t>
       </w:r>
     </w:p>
-    <w:bookmarkEnd w:id="11"/>
-    <w:p>
-      <w:pPr>
-        <w:pStyle w:val="ListParagraph"/>
-        <w:numPr>
-          <w:ilvl w:val="0"/>
-          <w:numId w:val="25"/>
-        </w:numPr>
-        <w:rPr>
-          <w:color w:val="FFC000"/>
-        </w:rPr>
-      </w:pPr>
-      <w:r>
-        <w:rPr>
-          <w:color w:val="FFC000"/>
-        </w:rPr>
+    <w:p>
+      <w:pPr>
+        <w:pStyle w:val="ListParagraph"/>
+        <w:numPr>
+          <w:ilvl w:val="0"/>
+          <w:numId w:val="25"/>
+        </w:numPr>
+      </w:pPr>
+      <w:r>
         <w:t>2009-06 01 Circle Language Spec Plan Part B, Sub-Projects.docx</w:t>
       </w:r>
     </w:p>
@@ -5702,7 +5694,7 @@
           <w:color w:val="FFC000"/>
         </w:rPr>
       </w:pPr>
-      <w:bookmarkStart w:id="12" w:name="_Toc37540063"/>
+      <w:bookmarkStart w:id="11" w:name="_Toc37540063"/>
       <w:r>
         <w:rPr>
           <w:color w:val="FFC000"/>
@@ -7473,21 +7465,7 @@
         <w:rPr>
           <w:color w:val="FFC000"/>
         </w:rPr>
-        <w:t xml:space="preserve">lied. A method contained by a </w:t>
-      </w:r>
-      <w:proofErr w:type="spellStart"/>
-      <w:r>
-        <w:rPr>
-          <w:color w:val="FFC000"/>
-        </w:rPr>
-        <w:t>a</w:t>
-      </w:r>
-      <w:proofErr w:type="spellEnd"/>
-      <w:r>
-        <w:rPr>
-          <w:color w:val="FFC000"/>
-        </w:rPr>
-        <w:t xml:space="preserve"> class can access all the other private members of that class.</w:t>
+        <w:t>lied. A method contained by a a class can access all the other private members of that class.</w:t>
       </w:r>
       <w:r>
         <w:rPr>
@@ -8221,7 +8199,7 @@
         <w:t>I might move that Object Order issue to the chapter Objects. It's single lone topic now. It starts with the word 'Object', so maybe therefore Objects is the chapter for it. It's just right now (2020-05-24) it is unfinished and unfinished things tend to be put at the bottom of the documentation right now and do not want to do anything about it right now, I think.</w:t>
       </w:r>
     </w:p>
-    <w:bookmarkEnd w:id="12"/>
+    <w:bookmarkEnd w:id="11"/>
     <w:p>
       <w:pPr>
         <w:pStyle w:val="Heading3"/>
@@ -8263,77 +8241,7 @@
         <w:rPr>
           <w:color w:val="FFC000"/>
         </w:rPr>
-        <w:t xml:space="preserve">I thought MD would be the way to go with this project compared to docx. But I have doubts if MD is the better way to go. I keep getting stressed out about those doubts. It makes my decisions on what to do with the documents (formatting) harder, because I just am so unsure about this. What I would like is to have a good MD editor. I just hope some of the difficulties editing MD compared to docx can be taken away by a good tool. Also: I think MD will be </w:t>
-      </w:r>
-      <w:proofErr w:type="spellStart"/>
-      <w:r>
-        <w:rPr>
-          <w:color w:val="FFC000"/>
-        </w:rPr>
-        <w:t>vieweable</w:t>
-      </w:r>
-      <w:proofErr w:type="spellEnd"/>
-      <w:r>
-        <w:rPr>
-          <w:color w:val="FFC000"/>
-        </w:rPr>
-        <w:t xml:space="preserve"> and better </w:t>
-      </w:r>
-      <w:proofErr w:type="spellStart"/>
-      <w:r>
-        <w:rPr>
-          <w:color w:val="FFC000"/>
-        </w:rPr>
-        <w:t>indexeable</w:t>
-      </w:r>
-      <w:proofErr w:type="spellEnd"/>
-      <w:r>
-        <w:rPr>
-          <w:color w:val="FFC000"/>
-        </w:rPr>
-        <w:t xml:space="preserve"> on the internet, but I have not really thoroughly seen that confirmed. The main problems with MD editing I have is navigating headings and sections around and viewing the outcome of my </w:t>
-      </w:r>
-      <w:proofErr w:type="spellStart"/>
-      <w:r>
-        <w:rPr>
-          <w:color w:val="FFC000"/>
-        </w:rPr>
-        <w:t>formattings</w:t>
-      </w:r>
-      <w:proofErr w:type="spellEnd"/>
-      <w:r>
-        <w:rPr>
-          <w:color w:val="FFC000"/>
-        </w:rPr>
-        <w:t xml:space="preserve"> better as I type the MD in. The doubts about indexing: I know GitHub can show the MD in nice formatting, but will a lot of MD's actually be nicely </w:t>
-      </w:r>
-      <w:proofErr w:type="spellStart"/>
-      <w:r>
-        <w:rPr>
-          <w:color w:val="FFC000"/>
-        </w:rPr>
-        <w:t>navigatable</w:t>
-      </w:r>
-      <w:proofErr w:type="spellEnd"/>
-      <w:r>
-        <w:rPr>
-          <w:color w:val="FFC000"/>
-        </w:rPr>
-        <w:t xml:space="preserve">? Will those MD's actually be indexed, or does that only count for e.g. the REAME.MD in the root </w:t>
-      </w:r>
-      <w:proofErr w:type="spellStart"/>
-      <w:r>
-        <w:rPr>
-          <w:color w:val="FFC000"/>
-        </w:rPr>
-        <w:t>dir</w:t>
-      </w:r>
-      <w:proofErr w:type="spellEnd"/>
-      <w:r>
-        <w:rPr>
-          <w:color w:val="FFC000"/>
-        </w:rPr>
-        <w:t xml:space="preserve"> of a git repository? another doubt about MD is: can I be satisfied with some of the tools that convert docx to MD? Will that all be doable? It's so many articles. Can I do it in bulk? Will I merge more articles into one making converting one by one by hand better. How does it work with links but especially with images? All those doubts made me postpone decisions about converting things to MD, but that makes me burdened with formatting docx's making them look nice, which is not that useful if I am going to convert all of that to MD anyway. That last argument does not seem very strong to me. If I know that MD indexes well, that might already make some decisions to go for MD easier, when I decide e.g. about small documents.</w:t>
+        <w:t>I thought MD would be the way to go with this project compared to docx. But I have doubts if MD is the better way to go. I keep getting stressed out about those doubts. It makes my decisions on what to do with the documents (formatting) harder, because I just am so unsure about this. What I would like is to have a good MD editor. I just hope some of the difficulties editing MD compared to docx can be taken away by a good tool. Also: I think MD will be vieweable and better indexeable on the internet, but I have not really thoroughly seen that confirmed. The main problems with MD editing I have is navigating headings and sections around and viewing the outcome of my formattings better as I type the MD in. The doubts about indexing: I know GitHub can show the MD in nice formatting, but will a lot of MD's actually be nicely navigatable? Will those MD's actually be indexed, or does that only count for e.g. the REAME.MD in the root dir of a git repository? another doubt about MD is: can I be satisfied with some of the tools that convert docx to MD? Will that all be doable? It's so many articles. Can I do it in bulk? Will I merge more articles into one making converting one by one by hand better. How does it work with links but especially with images? All those doubts made me postpone decisions about converting things to MD, but that makes me burdened with formatting docx's making them look nice, which is not that useful if I am going to convert all of that to MD anyway. That last argument does not seem very strong to me. If I know that MD indexes well, that might already make some decisions to go for MD easier, when I decide e.g. about small documents.</w:t>
       </w:r>
     </w:p>
     <w:p>
@@ -8459,21 +8367,7 @@
         <w:rPr>
           <w:color w:val="FFC000"/>
         </w:rPr>
-        <w:t xml:space="preserve">I found out relative links to images work nicely in MD on </w:t>
-      </w:r>
-      <w:proofErr w:type="spellStart"/>
-      <w:r>
-        <w:rPr>
-          <w:color w:val="FFC000"/>
-        </w:rPr>
-        <w:t>github</w:t>
-      </w:r>
-      <w:proofErr w:type="spellEnd"/>
-      <w:r>
-        <w:rPr>
-          <w:color w:val="FFC000"/>
-        </w:rPr>
-        <w:t>.</w:t>
+        <w:t>I found out relative links to images work nicely in MD on github.</w:t>
       </w:r>
     </w:p>
     <w:p>
@@ -8761,21 +8655,7 @@
         <w:rPr>
           <w:color w:val="FFC000"/>
         </w:rPr>
-        <w:t xml:space="preserve">It would help me to know if MD really has those </w:t>
-      </w:r>
-      <w:proofErr w:type="spellStart"/>
-      <w:r>
-        <w:rPr>
-          <w:color w:val="FFC000"/>
-        </w:rPr>
-        <w:t>advantanges</w:t>
-      </w:r>
-      <w:proofErr w:type="spellEnd"/>
-      <w:r>
-        <w:rPr>
-          <w:color w:val="FFC000"/>
-        </w:rPr>
-        <w:t>. Otherwise I would keep being confused about whether or not I should convert to MD.</w:t>
+        <w:t>It would help me to know if MD really has those advantanges. Otherwise I would keep being confused about whether or not I should convert to MD.</w:t>
       </w:r>
     </w:p>
     <w:p>
@@ -8843,47 +8723,11 @@
           <w:color w:val="FFC000"/>
         </w:rPr>
       </w:pPr>
-      <w:proofErr w:type="spellStart"/>
-      <w:r>
-        <w:rPr>
-          <w:color w:val="FFC000"/>
-        </w:rPr>
-        <w:t>Pandoc</w:t>
-      </w:r>
-      <w:proofErr w:type="spellEnd"/>
-      <w:r>
-        <w:rPr>
-          <w:color w:val="FFC000"/>
-        </w:rPr>
-        <w:t xml:space="preserve">: I did not like it. It was expecting a user interface, but I got a command line interface. Also, the output from docx to MD is not what I expected. I got quote markup &gt; for just indentation and a dashed bulleted list got the dashes escaped or something \-. The check list style for GitHub that's kind a </w:t>
-      </w:r>
-      <w:proofErr w:type="spellStart"/>
-      <w:r>
-        <w:rPr>
-          <w:color w:val="FFC000"/>
-        </w:rPr>
-        <w:t>sorta</w:t>
-      </w:r>
-      <w:proofErr w:type="spellEnd"/>
-      <w:r>
-        <w:rPr>
-          <w:color w:val="FFC000"/>
-        </w:rPr>
-        <w:t xml:space="preserve"> already MD format, got escaped it seemed. I get not everything is unambiguously translatable, but this was too far removed of what I would type in myself. So sorry, </w:t>
-      </w:r>
-      <w:proofErr w:type="spellStart"/>
-      <w:r>
-        <w:rPr>
-          <w:color w:val="FFC000"/>
-        </w:rPr>
-        <w:t>pandoc</w:t>
-      </w:r>
-      <w:proofErr w:type="spellEnd"/>
-      <w:r>
-        <w:rPr>
-          <w:color w:val="FFC000"/>
-        </w:rPr>
-        <w:t>. Moving on.</w:t>
+      <w:r>
+        <w:rPr>
+          <w:color w:val="FFC000"/>
+        </w:rPr>
+        <w:t>Pandoc: I did not like it. It was expecting a user interface, but I got a command line interface. Also, the output from docx to MD is not what I expected. I got quote markup &gt; for just indentation and a dashed bulleted list got the dashes escaped or something \-. The check list style for GitHub that's kind a sorta already MD format, got escaped it seemed. I get not everything is unambiguously translatable, but this was too far removed of what I would type in myself. So sorry, pandoc. Moving on.</w:t>
       </w:r>
     </w:p>
     <w:p>
@@ -8919,21 +8763,7 @@
         <w:rPr>
           <w:color w:val="FFC000"/>
         </w:rPr>
-        <w:t xml:space="preserve">But I am going into </w:t>
-      </w:r>
-      <w:proofErr w:type="spellStart"/>
-      <w:r>
-        <w:rPr>
-          <w:color w:val="FFC000"/>
-        </w:rPr>
-        <w:t>reseach</w:t>
-      </w:r>
-      <w:proofErr w:type="spellEnd"/>
-      <w:r>
-        <w:rPr>
-          <w:color w:val="FFC000"/>
-        </w:rPr>
-        <w:t xml:space="preserve"> again, and that is not what I want to deeply into. I do not have the energy.</w:t>
+        <w:t>But I am going into reseach again, and that is not what I want to deeply into. I do not have the energy.</w:t>
       </w:r>
     </w:p>
     <w:p>
@@ -8943,14 +8773,14 @@
           <w:color w:val="FFC000"/>
         </w:rPr>
       </w:pPr>
-      <w:bookmarkStart w:id="13" w:name="_Toc37540064"/>
+      <w:bookmarkStart w:id="12" w:name="_Toc37540064"/>
       <w:r>
         <w:rPr>
           <w:color w:val="FFC000"/>
         </w:rPr>
         <w:t>2019-08-05 Brainstorm Open Source</w:t>
       </w:r>
-      <w:bookmarkEnd w:id="13"/>
+      <w:bookmarkEnd w:id="12"/>
     </w:p>
     <w:p>
       <w:pPr>
@@ -9065,6 +8895,32 @@
           <w:color w:val="FFC000"/>
         </w:rPr>
         <w:t>My brother's first name is in some sub-project planning doc. I can take it out of the current version. I should ask him if he is OK with it staying in the source control history or if he wants it out of there.</w:t>
+      </w:r>
+      <w:r>
+        <w:rPr>
+          <w:color w:val="FFC000"/>
+        </w:rPr>
+        <w:t xml:space="preserve"> Also in '</w:t>
+      </w:r>
+      <w:bookmarkStart w:id="13" w:name="_GoBack"/>
+      <w:bookmarkEnd w:id="13"/>
+      <w:r>
+        <w:rPr>
+          <w:color w:val="FFC000"/>
+        </w:rPr>
+        <w:t>2009-06 01 Circle Language Spec Plan Part B, Sub-Projects</w:t>
+      </w:r>
+      <w:r>
+        <w:rPr>
+          <w:color w:val="FFC000"/>
+        </w:rPr>
+        <w:t>'</w:t>
+      </w:r>
+      <w:r>
+        <w:rPr>
+          <w:color w:val="FFC000"/>
+        </w:rPr>
+        <w:t>.</w:t>
       </w:r>
     </w:p>
     <w:p>
@@ -9480,21 +9336,7 @@
         <w:rPr>
           <w:color w:val="BFBFBF" w:themeColor="background1" w:themeShade="BF"/>
         </w:rPr>
-        <w:t xml:space="preserve">The work might be modularized. I am not </w:t>
-      </w:r>
-      <w:proofErr w:type="spellStart"/>
-      <w:r>
-        <w:rPr>
-          <w:color w:val="BFBFBF" w:themeColor="background1" w:themeShade="BF"/>
-        </w:rPr>
-        <w:t>attacted</w:t>
-      </w:r>
-      <w:proofErr w:type="spellEnd"/>
-      <w:r>
-        <w:rPr>
-          <w:color w:val="BFBFBF" w:themeColor="background1" w:themeShade="BF"/>
-        </w:rPr>
-        <w:t xml:space="preserve"> to how CSS3 is modularized, each piece of specs with a different state of being finished up. It seems messy. But I can employ the same organization to accept certain concepts are just more crystalized out than others, making it easier to share, even in an unfinished state, and stimulating keeping things separated and separately usable even when other parts are just really still messy. &gt; Scoped things more sharply instead, so more is finished up better percentually.</w:t>
+        <w:t>The work might be modularized. I am not attacted to how CSS3 is modularized, each piece of specs with a different state of being finished up. It seems messy. But I can employ the same organization to accept certain concepts are just more crystalized out than others, making it easier to share, even in an unfinished state, and stimulating keeping things separated and separately usable even when other parts are just really still messy. &gt; Scoped things more sharply instead, so more is finished up better percentually.</w:t>
       </w:r>
     </w:p>
     <w:p>
@@ -9571,21 +9413,7 @@
         <w:rPr>
           <w:color w:val="BFBFBF" w:themeColor="background1" w:themeShade="BF"/>
         </w:rPr>
-        <w:t xml:space="preserve">I notice I talk a lot about implementation rather than notation. For instance: Does a dashed circle mean it is used as a class, enforced to be a class, static inside its container, how does it work in the system interfaces? What if it is just the notation that is the main idea, what if the implementation isn't. That might even make system interfaces' precise definition not important or maybe just subjected to diagrams drawn out to represent things from another language, like C#. C# getters and setters might be in a system interface notation. But setting an object reference's interface dynamically in runtime… may be too much of an implementation detail. I think it is a language definition / runtime implementation separation. In think the engineers at Microsoft might be right about developing language spec / runtime / framework / compiler quasi-independently. Maybe I can be inspired by that and make my language definition a </w:t>
-      </w:r>
-      <w:proofErr w:type="spellStart"/>
-      <w:r>
-        <w:rPr>
-          <w:color w:val="BFBFBF" w:themeColor="background1" w:themeShade="BF"/>
-        </w:rPr>
-        <w:t>litte</w:t>
-      </w:r>
-      <w:proofErr w:type="spellEnd"/>
-      <w:r>
-        <w:rPr>
-          <w:color w:val="BFBFBF" w:themeColor="background1" w:themeShade="BF"/>
-        </w:rPr>
-        <w:t xml:space="preserve"> simpler. I am subjected to the pitfall of wanting to cover every little minor edge-case, of which I have a fear that it may make the whole system fall to pieces. I already warned myself about that in the Circle Language Spec Strategy document. But now I think other people might actually read this, I start to think: maybe limit the scope. Somehow define the diagram notation and what it represents and not want to work out how things would work in a runtime. Runtime would be a system where the diagrams and actually the data that internally describes the diagram, to be loaded and run as computer programs. I think I wanted to check the usability of the notation by shining light on any little aspect of it, I could find. But I think some details are not that important. Maybe those are to be demoted to possible implementation details, to keep the main part of the story clean. I am OK with apologizing in the documentation, that this might not be usable or something. The description in the Strategy document is pretty much spot on, I think.</w:t>
+        <w:t>I notice I talk a lot about implementation rather than notation. For instance: Does a dashed circle mean it is used as a class, enforced to be a class, static inside its container, how does it work in the system interfaces? What if it is just the notation that is the main idea, what if the implementation isn't. That might even make system interfaces' precise definition not important or maybe just subjected to diagrams drawn out to represent things from another language, like C#. C# getters and setters might be in a system interface notation. But setting an object reference's interface dynamically in runtime… may be too much of an implementation detail. I think it is a language definition / runtime implementation separation. In think the engineers at Microsoft might be right about developing language spec / runtime / framework / compiler quasi-independently. Maybe I can be inspired by that and make my language definition a litte simpler. I am subjected to the pitfall of wanting to cover every little minor edge-case, of which I have a fear that it may make the whole system fall to pieces. I already warned myself about that in the Circle Language Spec Strategy document. But now I think other people might actually read this, I start to think: maybe limit the scope. Somehow define the diagram notation and what it represents and not want to work out how things would work in a runtime. Runtime would be a system where the diagrams and actually the data that internally describes the diagram, to be loaded and run as computer programs. I think I wanted to check the usability of the notation by shining light on any little aspect of it, I could find. But I think some details are not that important. Maybe those are to be demoted to possible implementation details, to keep the main part of the story clean. I am OK with apologizing in the documentation, that this might not be usable or something. The description in the Strategy document is pretty much spot on, I think.</w:t>
       </w:r>
     </w:p>
     <w:p>
@@ -11922,14 +11750,7 @@
         <w:rPr>
           <w:color w:val="BFBFBF" w:themeColor="background1" w:themeShade="BF"/>
         </w:rPr>
-        <w:t xml:space="preserve">I think I already had a place in mind for that, to move this article to a different main topic. I think </w:t>
-      </w:r>
-      <w:proofErr w:type="spellStart"/>
-      <w:r>
-        <w:rPr>
-          <w:color w:val="BFBFBF" w:themeColor="background1" w:themeShade="BF"/>
-        </w:rPr>
-        <w:t>t</w:t>
+        <w:t>I think I already had a place in mind for that, to move this article to a different main topic. I think t</w:t>
       </w:r>
       <w:r>
         <w:rPr>
@@ -11941,14 +11762,7 @@
         <w:rPr>
           <w:color w:val="BFBFBF" w:themeColor="background1" w:themeShade="BF"/>
         </w:rPr>
-        <w:t>o</w:t>
-      </w:r>
-      <w:proofErr w:type="spellEnd"/>
-      <w:r>
-        <w:rPr>
-          <w:color w:val="BFBFBF" w:themeColor="background1" w:themeShade="BF"/>
-        </w:rPr>
-        <w:t xml:space="preserve"> Commands, but I think I put that down in the planning doc Circle Language Spec Product List.</w:t>
+        <w:t>o Commands, but I think I put that down in the planning doc Circle Language Spec Product List.</w:t>
       </w:r>
     </w:p>
     <w:p>
@@ -16253,35 +16067,7 @@
         <w:rPr>
           <w:color w:val="BFBFBF" w:themeColor="background1" w:themeShade="BF"/>
         </w:rPr>
-        <w:t xml:space="preserve">Maybe if </w:t>
-      </w:r>
-      <w:proofErr w:type="spellStart"/>
-      <w:r>
-        <w:rPr>
-          <w:color w:val="BFBFBF" w:themeColor="background1" w:themeShade="BF"/>
-        </w:rPr>
-        <w:t>ut</w:t>
-      </w:r>
-      <w:proofErr w:type="spellEnd"/>
-      <w:r>
-        <w:rPr>
-          <w:color w:val="BFBFBF" w:themeColor="background1" w:themeShade="BF"/>
-        </w:rPr>
-        <w:t xml:space="preserve"> </w:t>
-      </w:r>
-      <w:proofErr w:type="spellStart"/>
-      <w:r>
-        <w:rPr>
-          <w:color w:val="BFBFBF" w:themeColor="background1" w:themeShade="BF"/>
-        </w:rPr>
-        <w:t>were'd</w:t>
-      </w:r>
-      <w:proofErr w:type="spellEnd"/>
-      <w:r>
-        <w:rPr>
-          <w:color w:val="BFBFBF" w:themeColor="background1" w:themeShade="BF"/>
-        </w:rPr>
-        <w:t xml:space="preserve"> for the Start and Stop article in between I would just move more to Commands Main Concepts.</w:t>
+        <w:t>Maybe if ut were'd for the Start and Stop article in between I would just move more to Commands Main Concepts.</w:t>
       </w:r>
     </w:p>
     <w:p>
@@ -18474,21 +18260,7 @@
         <w:rPr>
           <w:color w:val="BFBFBF" w:themeColor="background1" w:themeShade="BF"/>
         </w:rPr>
-        <w:t xml:space="preserve"> seems to harsh." I think maybe that won't work. Because I tend to evaluate the harshness, and this evaluation is 'jittery': sometimes it seems to be 'on', sometimes 'off', sometimes too on tightly, sometimes maybe too weakly. Perhaps I am better off dropping the whole goal of rewording it. I like learning to use language with more air in it, for my personal life for communication to others, or to prevent holding on too tightly to an idea. But this hobby project may need some air in it. Paradoxically, by not loosening up the language. I feel that writing new texts, I already seem to adopt a </w:t>
-      </w:r>
-      <w:proofErr w:type="spellStart"/>
-      <w:r>
-        <w:rPr>
-          <w:color w:val="BFBFBF" w:themeColor="background1" w:themeShade="BF"/>
-        </w:rPr>
-        <w:t>ligher</w:t>
-      </w:r>
-      <w:proofErr w:type="spellEnd"/>
-      <w:r>
-        <w:rPr>
-          <w:color w:val="BFBFBF" w:themeColor="background1" w:themeShade="BF"/>
-        </w:rPr>
-        <w:t xml:space="preserve"> way of conveying ideas. Evaluating existing texts seems harder.</w:t>
+        <w:t xml:space="preserve"> seems to harsh." I think maybe that won't work. Because I tend to evaluate the harshness, and this evaluation is 'jittery': sometimes it seems to be 'on', sometimes 'off', sometimes too on tightly, sometimes maybe too weakly. Perhaps I am better off dropping the whole goal of rewording it. I like learning to use language with more air in it, for my personal life for communication to others, or to prevent holding on too tightly to an idea. But this hobby project may need some air in it. Paradoxically, by not loosening up the language. I feel that writing new texts, I already seem to adopt a ligher way of conveying ideas. Evaluating existing texts seems harder.</w:t>
       </w:r>
     </w:p>
     <w:p>
@@ -19831,21 +19603,7 @@
         <w:rPr>
           <w:color w:val="BFBFBF" w:themeColor="background1" w:themeShade="BF"/>
         </w:rPr>
-        <w:t xml:space="preserve">I do not think I can even formulate just a few sentences 'this and that' has been done regarding Circle Language Spec in this project, while the project was also about larger parts. It's just that </w:t>
-      </w:r>
-      <w:proofErr w:type="spellStart"/>
-      <w:r>
-        <w:rPr>
-          <w:color w:val="BFBFBF" w:themeColor="background1" w:themeShade="BF"/>
-        </w:rPr>
-        <w:t>inconcrete</w:t>
-      </w:r>
-      <w:proofErr w:type="spellEnd"/>
-      <w:r>
-        <w:rPr>
-          <w:color w:val="BFBFBF" w:themeColor="background1" w:themeShade="BF"/>
-        </w:rPr>
-        <w:t>.</w:t>
+        <w:t>I do not think I can even formulate just a few sentences 'this and that' has been done regarding Circle Language Spec in this project, while the project was also about larger parts. It's just that inconcrete.</w:t>
       </w:r>
     </w:p>
     <w:p>
@@ -20277,21 +20035,7 @@
         <w:rPr>
           <w:color w:val="BFBFBF" w:themeColor="background1" w:themeShade="BF"/>
         </w:rPr>
-        <w:t xml:space="preserve">/ "2003 - 2009 Software System Documentation" is sort of the prequel to Circle Language Spec. </w:t>
-      </w:r>
-      <w:proofErr w:type="spellStart"/>
-      <w:r>
-        <w:rPr>
-          <w:color w:val="BFBFBF" w:themeColor="background1" w:themeShade="BF"/>
-        </w:rPr>
-        <w:t>Haha</w:t>
-      </w:r>
-      <w:proofErr w:type="spellEnd"/>
-      <w:r>
-        <w:rPr>
-          <w:color w:val="BFBFBF" w:themeColor="background1" w:themeShade="BF"/>
-        </w:rPr>
-        <w:t>.</w:t>
+        <w:t>/ "2003 - 2009 Software System Documentation" is sort of the prequel to Circle Language Spec. Haha.</w:t>
       </w:r>
     </w:p>
     <w:p>
@@ -21571,21 +21315,7 @@
         <w:rPr>
           <w:color w:val="BFBFBF" w:themeColor="background1" w:themeShade="BF"/>
         </w:rPr>
-        <w:t xml:space="preserve">Ideas document: ISNSE = Internet as a Single Computer &gt; But why? Internet </w:t>
-      </w:r>
-      <w:proofErr w:type="spellStart"/>
-      <w:r>
-        <w:rPr>
-          <w:color w:val="BFBFBF" w:themeColor="background1" w:themeShade="BF"/>
-        </w:rPr>
-        <w:t>aS</w:t>
-      </w:r>
-      <w:proofErr w:type="spellEnd"/>
-      <w:r>
-        <w:rPr>
-          <w:color w:val="BFBFBF" w:themeColor="background1" w:themeShade="BF"/>
-        </w:rPr>
-        <w:t xml:space="preserve"> a[N] Single Entity?</w:t>
+        <w:t>Ideas document: ISNSE = Internet as a Single Computer &gt; But why? Internet aS a[N] Single Entity?</w:t>
       </w:r>
     </w:p>
     <w:p>
@@ -22037,21 +21767,7 @@
         <w:rPr>
           <w:color w:val="BFBFBF" w:themeColor="background1" w:themeShade="BF"/>
         </w:rPr>
-        <w:t>Limitation: I choose to not reorganize/</w:t>
-      </w:r>
-      <w:proofErr w:type="spellStart"/>
-      <w:r>
-        <w:rPr>
-          <w:color w:val="BFBFBF" w:themeColor="background1" w:themeShade="BF"/>
-        </w:rPr>
-        <w:t>resubdivide</w:t>
-      </w:r>
-      <w:proofErr w:type="spellEnd"/>
-      <w:r>
-        <w:rPr>
-          <w:color w:val="BFBFBF" w:themeColor="background1" w:themeShade="BF"/>
-        </w:rPr>
-        <w:t xml:space="preserve"> the sub projects. I choose to just change the wording.</w:t>
+        <w:t>Limitation: I choose to not reorganize/resubdivide the sub projects. I choose to just change the wording.</w:t>
       </w:r>
     </w:p>
     <w:p>
@@ -23392,21 +23108,7 @@
         <w:rPr>
           <w:color w:val="BFBFBF" w:themeColor="background1" w:themeShade="BF"/>
         </w:rPr>
-        <w:t xml:space="preserve">&gt; They use different templates, so this formatting and making </w:t>
-      </w:r>
-      <w:proofErr w:type="spellStart"/>
-      <w:r>
-        <w:rPr>
-          <w:color w:val="BFBFBF" w:themeColor="background1" w:themeShade="BF"/>
-        </w:rPr>
-        <w:t>consisntent</w:t>
-      </w:r>
-      <w:proofErr w:type="spellEnd"/>
-      <w:r>
-        <w:rPr>
-          <w:color w:val="BFBFBF" w:themeColor="background1" w:themeShade="BF"/>
-        </w:rPr>
-        <w:t>, probably does not apply to those.</w:t>
+        <w:t>&gt; They use different templates, so this formatting and making consisntent, probably does not apply to those.</w:t>
       </w:r>
     </w:p>
     <w:p>
@@ -23870,21 +23572,7 @@
         <w:rPr>
           <w:color w:val="BFBFBF" w:themeColor="background1" w:themeShade="BF"/>
         </w:rPr>
-        <w:t xml:space="preserve">Do I update that now? Or do I see that as </w:t>
-      </w:r>
-      <w:proofErr w:type="spellStart"/>
-      <w:r>
-        <w:rPr>
-          <w:color w:val="BFBFBF" w:themeColor="background1" w:themeShade="BF"/>
-        </w:rPr>
-        <w:t>replanning</w:t>
-      </w:r>
-      <w:proofErr w:type="spellEnd"/>
-      <w:r>
-        <w:rPr>
-          <w:color w:val="BFBFBF" w:themeColor="background1" w:themeShade="BF"/>
-        </w:rPr>
-        <w:t xml:space="preserve"> that should be done later? Don't know. It just looks inconsistent this way.</w:t>
+        <w:t>Do I update that now? Or do I see that as replanning that should be done later? Don't know. It just looks inconsistent this way.</w:t>
       </w:r>
     </w:p>
     <w:p>
@@ -24357,21 +24045,7 @@
         <w:rPr>
           <w:color w:val="BFBFBF" w:themeColor="background1" w:themeShade="BF"/>
         </w:rPr>
-        <w:t>Exp: Windows 7 File Explorer. "D:\Source\JJs Software\Project Docs\Circle Language Spec Plan". Search "</w:t>
-      </w:r>
-      <w:proofErr w:type="spellStart"/>
-      <w:r>
-        <w:rPr>
-          <w:color w:val="BFBFBF" w:themeColor="background1" w:themeShade="BF"/>
-        </w:rPr>
-        <w:t>content:Joost</w:t>
-      </w:r>
-      <w:proofErr w:type="spellEnd"/>
-      <w:r>
-        <w:rPr>
-          <w:color w:val="BFBFBF" w:themeColor="background1" w:themeShade="BF"/>
-        </w:rPr>
-        <w:t>".</w:t>
+        <w:t>Exp: Windows 7 File Explorer. "D:\Source\JJs Software\Project Docs\Circle Language Spec Plan". Search "content:Joost".</w:t>
       </w:r>
     </w:p>
     <w:p>
@@ -24707,35 +24381,7 @@
         <w:rPr>
           <w:color w:val="BFBFBF"/>
         </w:rPr>
-        <w:t xml:space="preserve">The 'Out-of-Scope' document </w:t>
-      </w:r>
-      <w:proofErr w:type="spellStart"/>
-      <w:r>
-        <w:rPr>
-          <w:color w:val="BFBFBF"/>
-        </w:rPr>
-        <w:t>os</w:t>
-      </w:r>
-      <w:proofErr w:type="spellEnd"/>
-      <w:r>
-        <w:rPr>
-          <w:color w:val="BFBFBF"/>
-        </w:rPr>
-        <w:t xml:space="preserve"> currently not just postponed items of the Circle Language Spec, but more than that: not even considered part of the Circle Language Spec </w:t>
-      </w:r>
-      <w:proofErr w:type="spellStart"/>
-      <w:r>
-        <w:rPr>
-          <w:color w:val="BFBFBF"/>
-        </w:rPr>
-        <w:t>proect</w:t>
-      </w:r>
-      <w:proofErr w:type="spellEnd"/>
-      <w:r>
-        <w:rPr>
-          <w:color w:val="BFBFBF"/>
-        </w:rPr>
-        <w:t xml:space="preserve"> at all anymore.</w:t>
+        <w:t>The 'Out-of-Scope' document os currently not just postponed items of the Circle Language Spec, but more than that: not even considered part of the Circle Language Spec proect at all anymore.</w:t>
       </w:r>
     </w:p>
     <w:p>
@@ -26320,21 +25966,7 @@
         <w:rPr>
           <w:color w:val="BFBFBF"/>
         </w:rPr>
-        <w:t xml:space="preserve">The reason for calling it that, is to make it clearer what the project </w:t>
-      </w:r>
-      <w:proofErr w:type="spellStart"/>
-      <w:r>
-        <w:rPr>
-          <w:color w:val="BFBFBF"/>
-        </w:rPr>
-        <w:t>entains</w:t>
-      </w:r>
-      <w:proofErr w:type="spellEnd"/>
-      <w:r>
-        <w:rPr>
-          <w:color w:val="BFBFBF"/>
-        </w:rPr>
-        <w:t>, separating it better from the super-project with the name 'Circle Docs', so that there is a clear distinction that one is about programming and the other is about documentation.</w:t>
+        <w:t>The reason for calling it that, is to make it clearer what the project entains, separating it better from the super-project with the name 'Circle Docs', so that there is a clear distinction that one is about programming and the other is about documentation.</w:t>
       </w:r>
     </w:p>
     <w:p>
@@ -26537,21 +26169,7 @@
         <w:rPr>
           <w:color w:val="BFBFBF"/>
         </w:rPr>
-        <w:t xml:space="preserve">Circle Language Design is also an option. 'Specification' may raise expectations about </w:t>
-      </w:r>
-      <w:proofErr w:type="spellStart"/>
-      <w:r>
-        <w:rPr>
-          <w:color w:val="BFBFBF"/>
-        </w:rPr>
-        <w:t>finishedness</w:t>
-      </w:r>
-      <w:proofErr w:type="spellEnd"/>
-      <w:r>
-        <w:rPr>
-          <w:color w:val="BFBFBF"/>
-        </w:rPr>
-        <w:t>.</w:t>
+        <w:t>Circle Language Design is also an option. 'Specification' may raise expectations about finishedness.</w:t>
       </w:r>
     </w:p>
     <w:p>
@@ -26602,21 +26220,7 @@
         <w:rPr>
           <w:color w:val="BFBFBF"/>
         </w:rPr>
-        <w:t xml:space="preserve">'Specification': suggests </w:t>
-      </w:r>
-      <w:proofErr w:type="spellStart"/>
-      <w:r>
-        <w:rPr>
-          <w:color w:val="BFBFBF"/>
-        </w:rPr>
-        <w:t>finishedness</w:t>
-      </w:r>
-      <w:proofErr w:type="spellEnd"/>
-      <w:r>
-        <w:rPr>
-          <w:color w:val="BFBFBF"/>
-        </w:rPr>
-        <w:t>, but does it? CSS is all sorts unfinished modules.</w:t>
+        <w:t>'Specification': suggests finishedness, but does it? CSS is all sorts unfinished modules.</w:t>
       </w:r>
     </w:p>
     <w:p>
@@ -26990,21 +26594,7 @@
         <w:rPr>
           <w:color w:val="BFBFBF"/>
         </w:rPr>
-        <w:t xml:space="preserve">Then it is basically just loose ideas, that might have been given a too prominent place. Maybe put it elsewhere, if it is just unhelpful for visual overview, perhaps. &gt; Some are more than that. I keep </w:t>
-      </w:r>
-      <w:proofErr w:type="spellStart"/>
-      <w:r>
-        <w:rPr>
-          <w:color w:val="BFBFBF"/>
-        </w:rPr>
-        <w:t>em</w:t>
-      </w:r>
-      <w:proofErr w:type="spellEnd"/>
-      <w:r>
-        <w:rPr>
-          <w:color w:val="BFBFBF"/>
-        </w:rPr>
-        <w:t xml:space="preserve"> this way.</w:t>
+        <w:t>Then it is basically just loose ideas, that might have been given a too prominent place. Maybe put it elsewhere, if it is just unhelpful for visual overview, perhaps. &gt; Some are more than that. I keep em this way.</w:t>
       </w:r>
     </w:p>
     <w:p>
@@ -27352,21 +26942,7 @@
         <w:rPr>
           <w:color w:val="BFBFBF"/>
         </w:rPr>
-        <w:t xml:space="preserve">That does not take away I want to split topics in these planning docs between language design one </w:t>
-      </w:r>
-      <w:proofErr w:type="spellStart"/>
-      <w:r>
-        <w:rPr>
-          <w:color w:val="BFBFBF"/>
-        </w:rPr>
-        <w:t>one</w:t>
-      </w:r>
-      <w:proofErr w:type="spellEnd"/>
-      <w:r>
-        <w:rPr>
-          <w:color w:val="BFBFBF"/>
-        </w:rPr>
-        <w:t xml:space="preserve"> end and programming at the other.</w:t>
+        <w:t>That does not take away I want to split topics in these planning docs between language design one one end and programming at the other.</w:t>
       </w:r>
     </w:p>
     <w:p>
@@ -27752,21 +27328,7 @@
         <w:rPr>
           <w:color w:val="BFBFBF"/>
         </w:rPr>
-        <w:t xml:space="preserve"> the product. I have a </w:t>
-      </w:r>
-      <w:proofErr w:type="spellStart"/>
-      <w:r>
-        <w:rPr>
-          <w:color w:val="BFBFBF"/>
-        </w:rPr>
-        <w:t>canundrum</w:t>
-      </w:r>
-      <w:proofErr w:type="spellEnd"/>
-      <w:r>
-        <w:rPr>
-          <w:color w:val="BFBFBF"/>
-        </w:rPr>
-        <w:t>. I cannot describe the product without making the product, because the description is the product.</w:t>
+        <w:t xml:space="preserve"> the product. I have a canundrum. I cannot describe the product without making the product, because the description is the product.</w:t>
       </w:r>
     </w:p>
     <w:p>
@@ -28631,21 +28193,7 @@
         <w:rPr>
           <w:color w:val="BFBFBF"/>
         </w:rPr>
-        <w:t xml:space="preserve">Maybe I should just make 2 project folders eventually in the Project Docs repository: one for the new computer language and one for the rest, that are much like </w:t>
-      </w:r>
-      <w:proofErr w:type="spellStart"/>
-      <w:r>
-        <w:rPr>
-          <w:color w:val="BFBFBF"/>
-        </w:rPr>
-        <w:t>eachother</w:t>
-      </w:r>
-      <w:proofErr w:type="spellEnd"/>
-      <w:r>
-        <w:rPr>
-          <w:color w:val="BFBFBF"/>
-        </w:rPr>
-        <w:t>, but one stripped down to computer language functional design topics, and the other in which to dump the rest: anything deemed out-of-scope of the entire new computer language topic. Those are different than topics out-of-scope because postponed, but still much to do with the new computer language. Maybe at first, even 'worse', I make 2 documents in each folder: One with topics that belong to the new computer language, and another document much like it, in which the rest is put, that I would want to leave out of it.</w:t>
+        <w:t>Maybe I should just make 2 project folders eventually in the Project Docs repository: one for the new computer language and one for the rest, that are much like eachother, but one stripped down to computer language functional design topics, and the other in which to dump the rest: anything deemed out-of-scope of the entire new computer language topic. Those are different than topics out-of-scope because postponed, but still much to do with the new computer language. Maybe at first, even 'worse', I make 2 documents in each folder: One with topics that belong to the new computer language, and another document much like it, in which the rest is put, that I would want to leave out of it.</w:t>
       </w:r>
     </w:p>
     <w:p>
@@ -28696,21 +28244,7 @@
         <w:rPr>
           <w:color w:val="BFBFBF"/>
         </w:rPr>
-        <w:t xml:space="preserve">And lose the 'programming it out' part. And loose 'it is also a framework and an OS and any commonly used application'. It is actually quite hard for me to let go of that idea. I liked my playground back then. I wanted proof, that this could be used to realize software quicker, so one man can do what would have taken an army of programmers to do before. But I don't have that ambition anymore. Right now I just want to </w:t>
-      </w:r>
-      <w:proofErr w:type="spellStart"/>
-      <w:r>
-        <w:rPr>
-          <w:color w:val="BFBFBF"/>
-        </w:rPr>
-        <w:t>publically</w:t>
-      </w:r>
-      <w:proofErr w:type="spellEnd"/>
-      <w:r>
-        <w:rPr>
-          <w:color w:val="BFBFBF"/>
-        </w:rPr>
-        <w:t xml:space="preserve"> give away the programming language idea. I think I notice a lot of insecurities about people thinking it is a good idea or not. Maybe because I was trying to sell the idea, rather than just give it away? I get that I wanted a framework into which all of my ideas fit. I like some of the modularization of the concepts. But I do want to just cut away a few things. I think I am still trying to sell an idea, but then in a different way. I do not have the intention to sell it for cash, but I do want to not make it too ambitious, cover too much, so large in scope, that no one would pick it up anymore.</w:t>
+        <w:t>And lose the 'programming it out' part. And loose 'it is also a framework and an OS and any commonly used application'. It is actually quite hard for me to let go of that idea. I liked my playground back then. I wanted proof, that this could be used to realize software quicker, so one man can do what would have taken an army of programmers to do before. But I don't have that ambition anymore. Right now I just want to publically give away the programming language idea. I think I notice a lot of insecurities about people thinking it is a good idea or not. Maybe because I was trying to sell the idea, rather than just give it away? I get that I wanted a framework into which all of my ideas fit. I like some of the modularization of the concepts. But I do want to just cut away a few things. I think I am still trying to sell an idea, but then in a different way. I do not have the intention to sell it for cash, but I do want to not make it too ambitious, cover too much, so large in scope, that no one would pick it up anymore.</w:t>
       </w:r>
       <w:r>
         <w:t xml:space="preserve"> </w:t>
@@ -29028,21 +28562,7 @@
         <w:rPr>
           <w:color w:val="BFBFBF"/>
         </w:rPr>
-        <w:t xml:space="preserve">* </w:t>
-      </w:r>
-      <w:proofErr w:type="spellStart"/>
-      <w:r>
-        <w:rPr>
-          <w:color w:val="BFBFBF"/>
-        </w:rPr>
-        <w:t>JMath</w:t>
-      </w:r>
-      <w:proofErr w:type="spellEnd"/>
-      <w:r>
-        <w:rPr>
-          <w:color w:val="BFBFBF"/>
-        </w:rPr>
-        <w:t xml:space="preserve"> 0.9 docs in Dutch</w:t>
+        <w:t>* JMath 0.9 docs in Dutch</w:t>
       </w:r>
     </w:p>
     <w:p>
@@ -29212,35 +28732,7 @@
         <w:rPr>
           <w:color w:val="BFBFBF"/>
         </w:rPr>
-        <w:t xml:space="preserve">The math as objects does have a link to how math can be made not intrinsic to the language, but an extension library, which can still be compiled to good old CPU instructions. That concept is interesting for the idea of the new computer </w:t>
-      </w:r>
-      <w:proofErr w:type="spellStart"/>
-      <w:r>
-        <w:rPr>
-          <w:color w:val="BFBFBF"/>
-        </w:rPr>
-        <w:t>langauge</w:t>
-      </w:r>
-      <w:proofErr w:type="spellEnd"/>
-      <w:r>
-        <w:rPr>
-          <w:color w:val="BFBFBF"/>
-        </w:rPr>
-        <w:t xml:space="preserve">. But... none of this documentation is well worded to </w:t>
-      </w:r>
-      <w:proofErr w:type="spellStart"/>
-      <w:r>
-        <w:rPr>
-          <w:color w:val="BFBFBF"/>
-        </w:rPr>
-        <w:t>suppord</w:t>
-      </w:r>
-      <w:proofErr w:type="spellEnd"/>
-      <w:r>
-        <w:rPr>
-          <w:color w:val="BFBFBF"/>
-        </w:rPr>
-        <w:t xml:space="preserve"> that concept...</w:t>
+        <w:t>The math as objects does have a link to how math can be made not intrinsic to the language, but an extension library, which can still be compiled to good old CPU instructions. That concept is interesting for the idea of the new computer langauge. But... none of this documentation is well worded to suppord that concept...</w:t>
       </w:r>
     </w:p>
     <w:p>

</xml_diff>

<commit_message>
Circle Language Spec Plan: Rename a file. Small prioritization changes.
</commit_message>
<xml_diff>
--- a/Circle Language Spec Plan/1. Current/2019-08 Circle Language Spec Revamp Notes.docx
+++ b/Circle Language Spec Plan/1. Current/2019-08 Circle Language Spec Revamp Notes.docx
@@ -3554,7 +3554,15 @@
         <w:rPr>
           <w:color w:val="BFBFBF"/>
         </w:rPr>
-        <w:t>(I have great difficulty maintaining this rule. I tend to immediately want to start changing things.)</w:t>
+        <w:t xml:space="preserve">(I have difficulty maintaining this rule. I tend to </w:t>
+      </w:r>
+      <w:bookmarkStart w:id="6" w:name="_GoBack"/>
+      <w:bookmarkEnd w:id="6"/>
+      <w:r>
+        <w:rPr>
+          <w:color w:val="BFBFBF"/>
+        </w:rPr>
+        <w:t>want to start changing things.)</w:t>
       </w:r>
     </w:p>
     <w:p>
@@ -3604,14 +3612,14 @@
           <w:color w:val="B4C6E7"/>
         </w:rPr>
       </w:pPr>
-      <w:bookmarkStart w:id="6" w:name="_Toc37540051"/>
+      <w:bookmarkStart w:id="7" w:name="_Toc37540051"/>
       <w:r>
         <w:rPr>
           <w:color w:val="B4C6E7"/>
         </w:rPr>
         <w:t>Steps</w:t>
       </w:r>
-      <w:bookmarkEnd w:id="6"/>
+      <w:bookmarkEnd w:id="7"/>
     </w:p>
     <w:p>
       <w:pPr>
@@ -4173,7 +4181,7 @@
       <w:pPr>
         <w:pStyle w:val="Heading3"/>
       </w:pPr>
-      <w:bookmarkStart w:id="7" w:name="_Toc37540053"/>
+      <w:bookmarkStart w:id="8" w:name="_Toc37540053"/>
       <w:r>
         <w:t xml:space="preserve">Language </w:t>
       </w:r>
@@ -4523,7 +4531,7 @@
         </w:rPr>
         <w:t>Information</w:t>
       </w:r>
-      <w:bookmarkEnd w:id="7"/>
+      <w:bookmarkEnd w:id="8"/>
     </w:p>
     <w:p>
       <w:pPr>
@@ -4598,7 +4606,7 @@
           <w:color w:val="B4C6E7"/>
         </w:rPr>
       </w:pPr>
-      <w:bookmarkStart w:id="8" w:name="_Toc37540061"/>
+      <w:bookmarkStart w:id="9" w:name="_Toc37540061"/>
       <w:r>
         <w:rPr>
           <w:color w:val="B4C6E7"/>
@@ -4614,13 +4622,79 @@
           <w:numId w:val="25"/>
         </w:numPr>
         <w:rPr>
-          <w:color w:val="FFC000"/>
-        </w:rPr>
-      </w:pPr>
-      <w:r>
-        <w:rPr>
-          <w:color w:val="FFC000"/>
-        </w:rPr>
+          <w:color w:val="BFBFBF" w:themeColor="background1" w:themeShade="BF"/>
+        </w:rPr>
+      </w:pPr>
+      <w:r>
+        <w:rPr>
+          <w:color w:val="BFBFBF" w:themeColor="background1" w:themeShade="BF"/>
+        </w:rPr>
+        <w:t>Done projects:</w:t>
+      </w:r>
+    </w:p>
+    <w:p>
+      <w:pPr>
+        <w:pStyle w:val="ListParagraph"/>
+        <w:numPr>
+          <w:ilvl w:val="1"/>
+          <w:numId w:val="25"/>
+        </w:numPr>
+        <w:rPr>
+          <w:color w:val="BFBFBF" w:themeColor="background1" w:themeShade="BF"/>
+        </w:rPr>
+      </w:pPr>
+      <w:r>
+        <w:rPr>
+          <w:color w:val="BFBFBF" w:themeColor="background1" w:themeShade="BF"/>
+        </w:rPr>
+        <w:t>The postponed reformulation of the done projects is on my mind.</w:t>
+      </w:r>
+    </w:p>
+    <w:p>
+      <w:pPr>
+        <w:pStyle w:val="ListParagraph"/>
+        <w:numPr>
+          <w:ilvl w:val="0"/>
+          <w:numId w:val="25"/>
+        </w:numPr>
+      </w:pPr>
+      <w:r>
+        <w:t>New Intro:</w:t>
+      </w:r>
+    </w:p>
+    <w:p>
+      <w:pPr>
+        <w:pStyle w:val="ListParagraph"/>
+        <w:numPr>
+          <w:ilvl w:val="1"/>
+          <w:numId w:val="25"/>
+        </w:numPr>
+      </w:pPr>
+      <w:r>
+        <w:t>But that makes me think: I want to give it a new beginning in the first place: use some of the old Symbol Language documentation and reformulate a gentler intro.</w:t>
+      </w:r>
+    </w:p>
+    <w:p>
+      <w:pPr>
+        <w:pStyle w:val="ListParagraph"/>
+        <w:numPr>
+          <w:ilvl w:val="0"/>
+          <w:numId w:val="25"/>
+        </w:numPr>
+      </w:pPr>
+      <w:r>
+        <w:t>Reformulating:</w:t>
+      </w:r>
+    </w:p>
+    <w:p>
+      <w:pPr>
+        <w:pStyle w:val="ListParagraph"/>
+        <w:numPr>
+          <w:ilvl w:val="1"/>
+          <w:numId w:val="25"/>
+        </w:numPr>
+      </w:pPr>
+      <w:r>
         <w:t>I could start reading and reformulating top to bottom.</w:t>
       </w:r>
     </w:p>
@@ -4631,50 +4705,38 @@
           <w:ilvl w:val="0"/>
           <w:numId w:val="25"/>
         </w:numPr>
-        <w:rPr>
-          <w:color w:val="FFC000"/>
-        </w:rPr>
-      </w:pPr>
-      <w:r>
-        <w:rPr>
-          <w:color w:val="FFC000"/>
-        </w:rPr>
+      </w:pPr>
+      <w:r>
+        <w:t>Merge conceptual/diagram explanations:</w:t>
+      </w:r>
+    </w:p>
+    <w:p>
+      <w:pPr>
+        <w:pStyle w:val="ListParagraph"/>
+        <w:numPr>
+          <w:ilvl w:val="1"/>
+          <w:numId w:val="25"/>
+        </w:numPr>
+      </w:pPr>
+      <w:r>
         <w:t xml:space="preserve">When I reformulate things top to bottom, I might at one point feel that the merging of conceptual </w:t>
       </w:r>
       <w:r>
-        <w:rPr>
-          <w:color w:val="FFC000"/>
-        </w:rPr>
         <w:t>explanation</w:t>
       </w:r>
       <w:r>
-        <w:rPr>
-          <w:color w:val="FFC000"/>
-        </w:rPr>
         <w:t xml:space="preserve"> and diagram </w:t>
       </w:r>
       <w:r>
-        <w:rPr>
-          <w:color w:val="FFC000"/>
-        </w:rPr>
         <w:t>explanation</w:t>
       </w:r>
       <w:r>
-        <w:rPr>
-          <w:color w:val="FFC000"/>
-        </w:rPr>
         <w:t xml:space="preserve"> is actually finished, because right now, often they are put near </w:t>
       </w:r>
       <w:r>
-        <w:rPr>
-          <w:color w:val="FFC000"/>
-        </w:rPr>
         <w:t>each other</w:t>
       </w:r>
       <w:r>
-        <w:rPr>
-          <w:color w:val="FFC000"/>
-        </w:rPr>
         <w:t>, but not really became one merged text.</w:t>
       </w:r>
     </w:p>
@@ -4685,67 +4747,31 @@
           <w:ilvl w:val="0"/>
           <w:numId w:val="25"/>
         </w:numPr>
-        <w:rPr>
-          <w:color w:val="FFC000"/>
-        </w:rPr>
-      </w:pPr>
-      <w:r>
-        <w:rPr>
-          <w:color w:val="FFC000"/>
-        </w:rPr>
+      </w:pPr>
+      <w:r>
+        <w:t>More pictures:</w:t>
+      </w:r>
+    </w:p>
+    <w:p>
+      <w:pPr>
+        <w:pStyle w:val="ListParagraph"/>
+        <w:numPr>
+          <w:ilvl w:val="1"/>
+          <w:numId w:val="25"/>
+        </w:numPr>
+      </w:pPr>
+      <w:r>
         <w:t xml:space="preserve">Also, explaining more with images is also something I would value. That might be more </w:t>
       </w:r>
       <w:r>
-        <w:rPr>
-          <w:color w:val="FFC000"/>
-        </w:rPr>
         <w:t>intense</w:t>
       </w:r>
       <w:r>
-        <w:rPr>
-          <w:color w:val="FFC000"/>
-        </w:rPr>
         <w:t xml:space="preserve"> for me, because it requires some more 'mixed' tasks, which could be more difficult for me right now: reading, determine places to put pictures, draw pictures, scan, cut them out, paste them in text.</w:t>
       </w:r>
     </w:p>
     <w:p>
       <w:pPr>
-        <w:pStyle w:val="ListParagraph"/>
-        <w:numPr>
-          <w:ilvl w:val="0"/>
-          <w:numId w:val="25"/>
-        </w:numPr>
-        <w:rPr>
-          <w:color w:val="FFC000"/>
-        </w:rPr>
-      </w:pPr>
-      <w:r>
-        <w:rPr>
-          <w:color w:val="FFC000"/>
-        </w:rPr>
-        <w:t>But that makes me think: I want to give it a new beginning in the first place: use some of the old Symbol Language documentation and reformulate a gentler intro.</w:t>
-      </w:r>
-    </w:p>
-    <w:p>
-      <w:pPr>
-        <w:pStyle w:val="ListParagraph"/>
-        <w:numPr>
-          <w:ilvl w:val="0"/>
-          <w:numId w:val="25"/>
-        </w:numPr>
-        <w:rPr>
-          <w:color w:val="FFC000"/>
-        </w:rPr>
-      </w:pPr>
-      <w:r>
-        <w:rPr>
-          <w:color w:val="FFC000"/>
-        </w:rPr>
-        <w:t>The postponed reformulation of the done projects is on my mind.</w:t>
-      </w:r>
-    </w:p>
-    <w:p>
-      <w:pPr>
         <w:pStyle w:val="Heading3"/>
         <w:rPr>
           <w:color w:val="B4C6E7"/>
@@ -4944,52 +4970,28 @@
     <w:p>
       <w:pPr>
         <w:pStyle w:val="Heading3"/>
-        <w:rPr>
-          <w:color w:val="FFC000"/>
-        </w:rPr>
-      </w:pPr>
-      <w:bookmarkStart w:id="9" w:name="_Toc37540065"/>
-      <w:bookmarkEnd w:id="8"/>
-      <w:r>
-        <w:rPr>
-          <w:color w:val="FFC000"/>
-        </w:rPr>
+      </w:pPr>
+      <w:bookmarkStart w:id="10" w:name="_Toc37540065"/>
+      <w:bookmarkEnd w:id="9"/>
+      <w:r>
         <w:t xml:space="preserve">2020-04-18 </w:t>
       </w:r>
       <w:r>
-        <w:rPr>
-          <w:color w:val="FFC000"/>
-        </w:rPr>
         <w:t>TODO</w:t>
       </w:r>
       <w:r>
-        <w:rPr>
-          <w:color w:val="FFC000"/>
-        </w:rPr>
         <w:t xml:space="preserve"> Reword </w:t>
       </w:r>
       <w:r>
-        <w:rPr>
-          <w:color w:val="FFC000"/>
-        </w:rPr>
         <w:t>'</w:t>
       </w:r>
       <w:r>
-        <w:rPr>
-          <w:color w:val="FFC000"/>
-        </w:rPr>
         <w:t>Done</w:t>
       </w:r>
       <w:r>
-        <w:rPr>
-          <w:color w:val="FFC000"/>
-        </w:rPr>
         <w:t>'</w:t>
       </w:r>
       <w:r>
-        <w:rPr>
-          <w:color w:val="FFC000"/>
-        </w:rPr>
         <w:t xml:space="preserve"> Circle Language Spec Planning Docs</w:t>
       </w:r>
     </w:p>
@@ -5022,14 +5024,14 @@
           <w:color w:val="BFBFBF" w:themeColor="background1" w:themeShade="BF"/>
         </w:rPr>
       </w:pPr>
-      <w:bookmarkStart w:id="10" w:name="_Hlk39873250"/>
+      <w:bookmarkStart w:id="11" w:name="_Hlk39873250"/>
       <w:r>
         <w:rPr>
           <w:color w:val="BFBFBF" w:themeColor="background1" w:themeShade="BF"/>
         </w:rPr>
         <w:t>2008-05 02 Classes &amp; Relations Specs Project Summary.docx</w:t>
       </w:r>
-      <w:bookmarkEnd w:id="10"/>
+      <w:bookmarkEnd w:id="11"/>
     </w:p>
     <w:p>
       <w:pPr>
@@ -5190,18 +5192,24 @@
         <w:rPr>
           <w:color w:val="BFBFBF" w:themeColor="background1" w:themeShade="BF"/>
         </w:rPr>
-        <w:t>2008-10 01  Scatter Symbol Language Documentation Content Project Summmary.docx</w:t>
-      </w:r>
-    </w:p>
-    <w:p>
-      <w:pPr>
-        <w:pStyle w:val="ListParagraph"/>
-        <w:numPr>
-          <w:ilvl w:val="0"/>
-          <w:numId w:val="25"/>
-        </w:numPr>
-      </w:pPr>
-      <w:r>
+        <w:t>2008-10 01 Scatter Symbol Language Documentation Content Project Summmary.docx</w:t>
+      </w:r>
+    </w:p>
+    <w:p>
+      <w:pPr>
+        <w:pStyle w:val="ListParagraph"/>
+        <w:numPr>
+          <w:ilvl w:val="0"/>
+          <w:numId w:val="25"/>
+        </w:numPr>
+        <w:rPr>
+          <w:color w:val="BFBFBF" w:themeColor="background1" w:themeShade="BF"/>
+        </w:rPr>
+      </w:pPr>
+      <w:r>
+        <w:rPr>
+          <w:color w:val="BFBFBF" w:themeColor="background1" w:themeShade="BF"/>
+        </w:rPr>
         <w:t>2009-06 01 Circle Language Spec Plan Part B, Sub-Projects.docx</w:t>
       </w:r>
     </w:p>
@@ -5694,7 +5702,7 @@
           <w:color w:val="FFC000"/>
         </w:rPr>
       </w:pPr>
-      <w:bookmarkStart w:id="11" w:name="_Toc37540063"/>
+      <w:bookmarkStart w:id="12" w:name="_Toc37540063"/>
       <w:r>
         <w:rPr>
           <w:color w:val="FFC000"/>
@@ -8199,7 +8207,7 @@
         <w:t>I might move that Object Order issue to the chapter Objects. It's single lone topic now. It starts with the word 'Object', so maybe therefore Objects is the chapter for it. It's just right now (2020-05-24) it is unfinished and unfinished things tend to be put at the bottom of the documentation right now and do not want to do anything about it right now, I think.</w:t>
       </w:r>
     </w:p>
-    <w:bookmarkEnd w:id="11"/>
+    <w:bookmarkEnd w:id="12"/>
     <w:p>
       <w:pPr>
         <w:pStyle w:val="Heading3"/>
@@ -8773,14 +8781,14 @@
           <w:color w:val="FFC000"/>
         </w:rPr>
       </w:pPr>
-      <w:bookmarkStart w:id="12" w:name="_Toc37540064"/>
+      <w:bookmarkStart w:id="13" w:name="_Toc37540064"/>
       <w:r>
         <w:rPr>
           <w:color w:val="FFC000"/>
         </w:rPr>
         <w:t>2019-08-05 Brainstorm Open Source</w:t>
       </w:r>
-      <w:bookmarkEnd w:id="12"/>
+      <w:bookmarkEnd w:id="13"/>
     </w:p>
     <w:p>
       <w:pPr>
@@ -8902,8 +8910,6 @@
         </w:rPr>
         <w:t xml:space="preserve"> Also in '</w:t>
       </w:r>
-      <w:bookmarkStart w:id="13" w:name="_GoBack"/>
-      <w:bookmarkEnd w:id="13"/>
       <w:r>
         <w:rPr>
           <w:color w:val="FFC000"/>
@@ -9075,7 +9081,7 @@
         </w:rPr>
         <w:t>Done</w:t>
       </w:r>
-      <w:bookmarkEnd w:id="9"/>
+      <w:bookmarkEnd w:id="10"/>
     </w:p>
     <w:p>
       <w:pPr>

</xml_diff>

<commit_message>
Circle Language Spec: Attempted to reword '2009-06 02 Circle Language Spec Plan Part B, Evaluation', but sort of cramped up about what words to use, so stopped.
</commit_message>
<xml_diff>
--- a/Circle Language Spec Plan/1. Current/2019-08 Circle Language Spec Revamp Notes.docx
+++ b/Circle Language Spec Plan/1. Current/2019-08 Circle Language Spec Revamp Notes.docx
@@ -3554,634 +3554,626 @@
         <w:rPr>
           <w:color w:val="BFBFBF"/>
         </w:rPr>
-        <w:t xml:space="preserve">(I have difficulty maintaining this rule. I tend to </w:t>
-      </w:r>
-      <w:bookmarkStart w:id="6" w:name="_GoBack"/>
+        <w:t>(I have difficulty maintaining this rule. I tend to want to start changing things.)</w:t>
+      </w:r>
+    </w:p>
+    <w:p>
+      <w:pPr>
+        <w:numPr>
+          <w:ilvl w:val="0"/>
+          <w:numId w:val="25"/>
+        </w:numPr>
+        <w:rPr>
+          <w:color w:val="BFBFBF" w:themeColor="background1" w:themeShade="BF"/>
+        </w:rPr>
+      </w:pPr>
+      <w:r>
+        <w:rPr>
+          <w:color w:val="BFBFBF" w:themeColor="background1" w:themeShade="BF"/>
+        </w:rPr>
+        <w:t>I might want to focus on splitting apart non-Circle-Language topics from the Circle Language topics.</w:t>
+      </w:r>
+    </w:p>
+    <w:p>
+      <w:pPr>
+        <w:numPr>
+          <w:ilvl w:val="0"/>
+          <w:numId w:val="25"/>
+        </w:numPr>
+      </w:pPr>
+      <w:r>
+        <w:t xml:space="preserve">Maybe not write to clarify new concepts, but rather </w:t>
+      </w:r>
+      <w:r>
+        <w:t xml:space="preserve">limit it organizing </w:t>
+      </w:r>
+      <w:r>
+        <w:t>already worked out</w:t>
+      </w:r>
+      <w:r>
+        <w:t xml:space="preserve"> </w:t>
+      </w:r>
+      <w:r>
+        <w:t>concepts.</w:t>
+      </w:r>
+    </w:p>
+    <w:p>
+      <w:pPr>
+        <w:pStyle w:val="Heading3"/>
+        <w:rPr>
+          <w:color w:val="B4C6E7"/>
+        </w:rPr>
+      </w:pPr>
+      <w:bookmarkStart w:id="6" w:name="_Toc37540051"/>
+      <w:r>
+        <w:rPr>
+          <w:color w:val="B4C6E7"/>
+        </w:rPr>
+        <w:t>Steps</w:t>
+      </w:r>
       <w:bookmarkEnd w:id="6"/>
-      <w:r>
-        <w:rPr>
-          <w:color w:val="BFBFBF"/>
-        </w:rPr>
-        <w:t>want to start changing things.)</w:t>
-      </w:r>
-    </w:p>
-    <w:p>
-      <w:pPr>
-        <w:numPr>
-          <w:ilvl w:val="0"/>
-          <w:numId w:val="25"/>
-        </w:numPr>
-        <w:rPr>
-          <w:color w:val="BFBFBF" w:themeColor="background1" w:themeShade="BF"/>
-        </w:rPr>
-      </w:pPr>
-      <w:r>
-        <w:rPr>
-          <w:color w:val="BFBFBF" w:themeColor="background1" w:themeShade="BF"/>
-        </w:rPr>
-        <w:t>I might want to focus on splitting apart non-Circle-Language topics from the Circle Language topics.</w:t>
-      </w:r>
-    </w:p>
-    <w:p>
-      <w:pPr>
-        <w:numPr>
-          <w:ilvl w:val="0"/>
-          <w:numId w:val="25"/>
-        </w:numPr>
-      </w:pPr>
-      <w:r>
-        <w:t xml:space="preserve">Maybe not write to clarify new concepts, but rather </w:t>
-      </w:r>
-      <w:r>
-        <w:t xml:space="preserve">limit it organizing </w:t>
-      </w:r>
-      <w:r>
-        <w:t>already worked out</w:t>
-      </w:r>
-      <w:r>
-        <w:t xml:space="preserve"> </w:t>
-      </w:r>
-      <w:r>
-        <w:t>concepts.</w:t>
+    </w:p>
+    <w:p>
+      <w:pPr>
+        <w:numPr>
+          <w:ilvl w:val="0"/>
+          <w:numId w:val="25"/>
+        </w:numPr>
+        <w:rPr>
+          <w:color w:val="BFBFBF"/>
+        </w:rPr>
+      </w:pPr>
+      <w:r>
+        <w:rPr>
+          <w:color w:val="BFBFBF"/>
+        </w:rPr>
+        <w:t>Reorganize</w:t>
+      </w:r>
+    </w:p>
+    <w:p>
+      <w:pPr>
+        <w:numPr>
+          <w:ilvl w:val="1"/>
+          <w:numId w:val="25"/>
+        </w:numPr>
+        <w:rPr>
+          <w:color w:val="BFBFBF"/>
+        </w:rPr>
+      </w:pPr>
+      <w:r>
+        <w:rPr>
+          <w:color w:val="BFBFBF"/>
+        </w:rPr>
+        <w:t xml:space="preserve">Convert </w:t>
+      </w:r>
+      <w:r>
+        <w:rPr>
+          <w:color w:val="BFBFBF"/>
+        </w:rPr>
+        <w:t xml:space="preserve">docs </w:t>
+      </w:r>
+      <w:r>
+        <w:rPr>
+          <w:color w:val="BFBFBF"/>
+        </w:rPr>
+        <w:t>version folders to source control history.</w:t>
+      </w:r>
+    </w:p>
+    <w:p>
+      <w:pPr>
+        <w:numPr>
+          <w:ilvl w:val="1"/>
+          <w:numId w:val="25"/>
+        </w:numPr>
+        <w:rPr>
+          <w:color w:val="BFBFBF"/>
+        </w:rPr>
+      </w:pPr>
+      <w:r>
+        <w:rPr>
+          <w:color w:val="BFBFBF"/>
+        </w:rPr>
+        <w:t>Convert project docs version folders to source control history.</w:t>
+      </w:r>
+    </w:p>
+    <w:p>
+      <w:pPr>
+        <w:numPr>
+          <w:ilvl w:val="1"/>
+          <w:numId w:val="25"/>
+        </w:numPr>
+        <w:rPr>
+          <w:color w:val="BFBFBF"/>
+        </w:rPr>
+      </w:pPr>
+      <w:r>
+        <w:rPr>
+          <w:color w:val="BFBFBF"/>
+        </w:rPr>
+        <w:t>Categorize loose ideas in in Ideas.doc, so Circ</w:t>
+      </w:r>
+      <w:r>
+        <w:rPr>
+          <w:color w:val="BFBFBF"/>
+        </w:rPr>
+        <w:t>l</w:t>
+      </w:r>
+      <w:r>
+        <w:rPr>
+          <w:color w:val="BFBFBF"/>
+        </w:rPr>
+        <w:t>e Language and Circle 3 Programming are isolated.</w:t>
+      </w:r>
+    </w:p>
+    <w:p>
+      <w:pPr>
+        <w:numPr>
+          <w:ilvl w:val="0"/>
+          <w:numId w:val="25"/>
+        </w:numPr>
+        <w:rPr>
+          <w:color w:val="BFBFBF"/>
+        </w:rPr>
+      </w:pPr>
+      <w:r>
+        <w:rPr>
+          <w:color w:val="BFBFBF"/>
+        </w:rPr>
+        <w:t>Reorient</w:t>
+      </w:r>
+    </w:p>
+    <w:p>
+      <w:pPr>
+        <w:numPr>
+          <w:ilvl w:val="1"/>
+          <w:numId w:val="25"/>
+        </w:numPr>
+        <w:rPr>
+          <w:color w:val="BFBFBF"/>
+        </w:rPr>
+      </w:pPr>
+      <w:r>
+        <w:rPr>
+          <w:color w:val="BFBFBF"/>
+        </w:rPr>
+        <w:t>Read project docs sequentially for thorough orientation.</w:t>
+      </w:r>
+    </w:p>
+    <w:p>
+      <w:pPr>
+        <w:numPr>
+          <w:ilvl w:val="0"/>
+          <w:numId w:val="25"/>
+        </w:numPr>
+        <w:rPr>
+          <w:color w:val="FFC000"/>
+        </w:rPr>
+      </w:pPr>
+      <w:r>
+        <w:rPr>
+          <w:color w:val="FFC000"/>
+        </w:rPr>
+        <w:t xml:space="preserve">Improve </w:t>
+      </w:r>
+      <w:r>
+        <w:rPr>
+          <w:color w:val="FFC000"/>
+        </w:rPr>
+        <w:t xml:space="preserve">planning </w:t>
+      </w:r>
+      <w:r>
+        <w:rPr>
+          <w:color w:val="FFC000"/>
+        </w:rPr>
+        <w:t>docs:</w:t>
+      </w:r>
+    </w:p>
+    <w:p>
+      <w:pPr>
+        <w:numPr>
+          <w:ilvl w:val="1"/>
+          <w:numId w:val="25"/>
+        </w:numPr>
+        <w:rPr>
+          <w:color w:val="BFBFBF"/>
+        </w:rPr>
+      </w:pPr>
+      <w:r>
+        <w:rPr>
+          <w:color w:val="BFBFBF"/>
+        </w:rPr>
+        <w:t>R</w:t>
+      </w:r>
+      <w:r>
+        <w:rPr>
+          <w:color w:val="BFBFBF"/>
+        </w:rPr>
+        <w:t>eorganize project docs</w:t>
+      </w:r>
+    </w:p>
+    <w:p>
+      <w:pPr>
+        <w:numPr>
+          <w:ilvl w:val="1"/>
+          <w:numId w:val="25"/>
+        </w:numPr>
+        <w:rPr>
+          <w:color w:val="BFBFBF" w:themeColor="background1" w:themeShade="BF"/>
+        </w:rPr>
+      </w:pPr>
+      <w:r>
+        <w:rPr>
+          <w:color w:val="BFBFBF" w:themeColor="background1" w:themeShade="BF"/>
+        </w:rPr>
+        <w:t>Remove studying goals.</w:t>
+      </w:r>
+    </w:p>
+    <w:p>
+      <w:pPr>
+        <w:numPr>
+          <w:ilvl w:val="1"/>
+          <w:numId w:val="25"/>
+        </w:numPr>
+        <w:rPr>
+          <w:color w:val="BFBFBF"/>
+        </w:rPr>
+      </w:pPr>
+      <w:r>
+        <w:rPr>
+          <w:color w:val="BFBFBF"/>
+        </w:rPr>
+        <w:t>Split documentation goals from programming goals.</w:t>
+      </w:r>
+    </w:p>
+    <w:p>
+      <w:pPr>
+        <w:numPr>
+          <w:ilvl w:val="1"/>
+          <w:numId w:val="25"/>
+        </w:numPr>
+        <w:rPr>
+          <w:color w:val="FFC000"/>
+        </w:rPr>
+      </w:pPr>
+      <w:r>
+        <w:rPr>
+          <w:color w:val="FFC000"/>
+        </w:rPr>
+        <w:t>Less resolute language, more wiggle room.</w:t>
+      </w:r>
+    </w:p>
+    <w:p>
+      <w:pPr>
+        <w:numPr>
+          <w:ilvl w:val="2"/>
+          <w:numId w:val="25"/>
+        </w:numPr>
+        <w:rPr>
+          <w:color w:val="FFC000"/>
+        </w:rPr>
+      </w:pPr>
+      <w:r>
+        <w:rPr>
+          <w:color w:val="FFC000"/>
+        </w:rPr>
+        <w:t>(</w:t>
+      </w:r>
+      <w:r>
+        <w:rPr>
+          <w:color w:val="FFC000"/>
+        </w:rPr>
+        <w:t>P</w:t>
+      </w:r>
+      <w:r>
+        <w:rPr>
+          <w:color w:val="FFC000"/>
+        </w:rPr>
+        <w:t>erhaps search for definites such as 'have to', 'must', 'will'</w:t>
+      </w:r>
+      <w:r>
+        <w:rPr>
+          <w:color w:val="FFC000"/>
+        </w:rPr>
+        <w:t>, 'should'</w:t>
+      </w:r>
+      <w:r>
+        <w:rPr>
+          <w:color w:val="FFC000"/>
+        </w:rPr>
+        <w:t>, 'very'</w:t>
+      </w:r>
+      <w:r>
+        <w:rPr>
+          <w:color w:val="FFC000"/>
+        </w:rPr>
+        <w:t>.</w:t>
+      </w:r>
+      <w:r>
+        <w:rPr>
+          <w:color w:val="FFC000"/>
+        </w:rPr>
+        <w:t>)</w:t>
+      </w:r>
+    </w:p>
+    <w:p>
+      <w:pPr>
+        <w:numPr>
+          <w:ilvl w:val="2"/>
+          <w:numId w:val="25"/>
+        </w:numPr>
+        <w:rPr>
+          <w:color w:val="BFBFBF" w:themeColor="background1" w:themeShade="BF"/>
+        </w:rPr>
+      </w:pPr>
+      <w:r>
+        <w:rPr>
+          <w:color w:val="BFBFBF" w:themeColor="background1" w:themeShade="BF"/>
+        </w:rPr>
+        <w:t>(The 'Productive Writing' part of the Strategy doc is quite resolute in the language.)</w:t>
+      </w:r>
+    </w:p>
+    <w:p>
+      <w:pPr>
+        <w:numPr>
+          <w:ilvl w:val="2"/>
+          <w:numId w:val="25"/>
+        </w:numPr>
+        <w:rPr>
+          <w:color w:val="FFC000"/>
+        </w:rPr>
+      </w:pPr>
+      <w:r>
+        <w:rPr>
+          <w:color w:val="FFC000"/>
+        </w:rPr>
+        <w:t>(Maybe I am being too strict towards myself, about having to rewrite everything in a milder tone.)</w:t>
+      </w:r>
+    </w:p>
+    <w:p>
+      <w:pPr>
+        <w:numPr>
+          <w:ilvl w:val="1"/>
+          <w:numId w:val="25"/>
+        </w:numPr>
+        <w:rPr>
+          <w:color w:val="BFBFBF" w:themeColor="background1" w:themeShade="BF"/>
+        </w:rPr>
+      </w:pPr>
+      <w:r>
+        <w:rPr>
+          <w:color w:val="BFBFBF" w:themeColor="background1" w:themeShade="BF"/>
+        </w:rPr>
+        <w:t>Scoping</w:t>
+      </w:r>
+    </w:p>
+    <w:p>
+      <w:pPr>
+        <w:numPr>
+          <w:ilvl w:val="1"/>
+          <w:numId w:val="25"/>
+        </w:numPr>
+        <w:rPr>
+          <w:color w:val="FFC000"/>
+        </w:rPr>
+      </w:pPr>
+      <w:r>
+        <w:rPr>
+          <w:color w:val="FFC000"/>
+        </w:rPr>
+        <w:t>Include hour sheet?</w:t>
+      </w:r>
+    </w:p>
+    <w:p>
+      <w:pPr>
+        <w:numPr>
+          <w:ilvl w:val="0"/>
+          <w:numId w:val="25"/>
+        </w:numPr>
+      </w:pPr>
+      <w:r>
+        <w:t xml:space="preserve">Improve </w:t>
+      </w:r>
+      <w:r>
+        <w:t>Circle Language Spec</w:t>
+      </w:r>
+      <w:r>
+        <w:t>:</w:t>
+      </w:r>
+    </w:p>
+    <w:p>
+      <w:pPr>
+        <w:numPr>
+          <w:ilvl w:val="1"/>
+          <w:numId w:val="25"/>
+        </w:numPr>
+        <w:rPr>
+          <w:color w:val="BFBFBF" w:themeColor="background1" w:themeShade="BF"/>
+        </w:rPr>
+      </w:pPr>
+      <w:r>
+        <w:rPr>
+          <w:color w:val="BFBFBF" w:themeColor="background1" w:themeShade="BF"/>
+        </w:rPr>
+        <w:t xml:space="preserve">Reorganize </w:t>
+      </w:r>
+      <w:r>
+        <w:rPr>
+          <w:color w:val="BFBFBF" w:themeColor="background1" w:themeShade="BF"/>
+        </w:rPr>
+        <w:t>Circle D</w:t>
+      </w:r>
+      <w:r>
+        <w:rPr>
+          <w:color w:val="BFBFBF" w:themeColor="background1" w:themeShade="BF"/>
+        </w:rPr>
+        <w:t xml:space="preserve">ocs </w:t>
+      </w:r>
+      <w:r>
+        <w:rPr>
+          <w:color w:val="BFBFBF" w:themeColor="background1" w:themeShade="BF"/>
+        </w:rPr>
+        <w:t>files and folders (e.g. lone files in folders is not handy).</w:t>
+      </w:r>
+    </w:p>
+    <w:p>
+      <w:pPr>
+        <w:numPr>
+          <w:ilvl w:val="1"/>
+          <w:numId w:val="25"/>
+        </w:numPr>
+        <w:rPr>
+          <w:color w:val="BFBFBF" w:themeColor="background1" w:themeShade="BF"/>
+        </w:rPr>
+      </w:pPr>
+      <w:r>
+        <w:rPr>
+          <w:color w:val="BFBFBF" w:themeColor="background1" w:themeShade="BF"/>
+        </w:rPr>
+        <w:t>Scoping</w:t>
+      </w:r>
+    </w:p>
+    <w:p>
+      <w:pPr>
+        <w:numPr>
+          <w:ilvl w:val="1"/>
+          <w:numId w:val="25"/>
+        </w:numPr>
+        <w:rPr>
+          <w:color w:val="BFBFBF" w:themeColor="background1" w:themeShade="BF"/>
+        </w:rPr>
+      </w:pPr>
+      <w:r>
+        <w:rPr>
+          <w:color w:val="BFBFBF" w:themeColor="background1" w:themeShade="BF"/>
+        </w:rPr>
+        <w:t>Turn separate Concept/Diagram/Text Code articles into one.</w:t>
+      </w:r>
+    </w:p>
+    <w:p>
+      <w:pPr>
+        <w:numPr>
+          <w:ilvl w:val="1"/>
+          <w:numId w:val="25"/>
+        </w:numPr>
+        <w:rPr>
+          <w:color w:val="BFBFBF" w:themeColor="background1" w:themeShade="BF"/>
+        </w:rPr>
+      </w:pPr>
+      <w:r>
+        <w:rPr>
+          <w:color w:val="BFBFBF" w:themeColor="background1" w:themeShade="BF"/>
+        </w:rPr>
+        <w:t>Reduce the number of articles, by grouping topics together.</w:t>
+      </w:r>
+    </w:p>
+    <w:p>
+      <w:pPr>
+        <w:numPr>
+          <w:ilvl w:val="1"/>
+          <w:numId w:val="25"/>
+        </w:numPr>
+      </w:pPr>
+      <w:r>
+        <w:t>Generally go through content reformulating things</w:t>
+      </w:r>
+      <w:r>
+        <w:t>?</w:t>
+      </w:r>
+    </w:p>
+    <w:p>
+      <w:pPr>
+        <w:numPr>
+          <w:ilvl w:val="1"/>
+          <w:numId w:val="25"/>
+        </w:numPr>
+      </w:pPr>
+      <w:r>
+        <w:t>Less resolute language, more wiggle room</w:t>
+      </w:r>
+      <w:r>
+        <w:t>?</w:t>
+      </w:r>
+    </w:p>
+    <w:p>
+      <w:pPr>
+        <w:numPr>
+          <w:ilvl w:val="1"/>
+          <w:numId w:val="25"/>
+        </w:numPr>
+      </w:pPr>
+      <w:r>
+        <w:t>Add pictures to the 'walls of text'</w:t>
+      </w:r>
+      <w:r>
+        <w:t>?</w:t>
+      </w:r>
+    </w:p>
+    <w:p>
+      <w:pPr>
+        <w:numPr>
+          <w:ilvl w:val="1"/>
+          <w:numId w:val="25"/>
+        </w:numPr>
+      </w:pPr>
+      <w:r>
+        <w:t>Start reading / writing / reformulating.</w:t>
+      </w:r>
+    </w:p>
+    <w:p>
+      <w:pPr>
+        <w:numPr>
+          <w:ilvl w:val="1"/>
+          <w:numId w:val="25"/>
+        </w:numPr>
+      </w:pPr>
+      <w:r>
+        <w:t xml:space="preserve">Convert from Word to markdown, so it may get indexed by Google </w:t>
+      </w:r>
+      <w:r>
+        <w:t xml:space="preserve">and easier to navigate and read </w:t>
+      </w:r>
+      <w:r>
+        <w:t>once published.</w:t>
+      </w:r>
+    </w:p>
+    <w:p>
+      <w:pPr>
+        <w:numPr>
+          <w:ilvl w:val="0"/>
+          <w:numId w:val="25"/>
+        </w:numPr>
+      </w:pPr>
+      <w:r>
+        <w:t>Separate git repositories:</w:t>
+      </w:r>
+    </w:p>
+    <w:p>
+      <w:pPr>
+        <w:numPr>
+          <w:ilvl w:val="1"/>
+          <w:numId w:val="25"/>
+        </w:numPr>
+      </w:pPr>
+      <w:r>
+        <w:t>Split off Project Docs for Circle language documentation into a separate git repository.</w:t>
+      </w:r>
+    </w:p>
+    <w:p>
+      <w:pPr>
+        <w:numPr>
+          <w:ilvl w:val="1"/>
+          <w:numId w:val="25"/>
+        </w:numPr>
+      </w:pPr>
+      <w:r>
+        <w:t>Split off Circle Docs' language specification part into a separate git repository.</w:t>
       </w:r>
     </w:p>
     <w:p>
       <w:pPr>
         <w:pStyle w:val="Heading3"/>
-        <w:rPr>
-          <w:color w:val="B4C6E7"/>
-        </w:rPr>
-      </w:pPr>
-      <w:bookmarkStart w:id="7" w:name="_Toc37540051"/>
-      <w:r>
-        <w:rPr>
-          <w:color w:val="B4C6E7"/>
-        </w:rPr>
-        <w:t>Steps</w:t>
-      </w:r>
-      <w:bookmarkEnd w:id="7"/>
-    </w:p>
-    <w:p>
-      <w:pPr>
-        <w:numPr>
-          <w:ilvl w:val="0"/>
-          <w:numId w:val="25"/>
-        </w:numPr>
-        <w:rPr>
-          <w:color w:val="BFBFBF"/>
-        </w:rPr>
-      </w:pPr>
-      <w:r>
-        <w:rPr>
-          <w:color w:val="BFBFBF"/>
-        </w:rPr>
-        <w:t>Reorganize</w:t>
-      </w:r>
-    </w:p>
-    <w:p>
-      <w:pPr>
-        <w:numPr>
-          <w:ilvl w:val="1"/>
-          <w:numId w:val="25"/>
-        </w:numPr>
-        <w:rPr>
-          <w:color w:val="BFBFBF"/>
-        </w:rPr>
-      </w:pPr>
-      <w:r>
-        <w:rPr>
-          <w:color w:val="BFBFBF"/>
-        </w:rPr>
-        <w:t xml:space="preserve">Convert </w:t>
-      </w:r>
-      <w:r>
-        <w:rPr>
-          <w:color w:val="BFBFBF"/>
-        </w:rPr>
-        <w:t xml:space="preserve">docs </w:t>
-      </w:r>
-      <w:r>
-        <w:rPr>
-          <w:color w:val="BFBFBF"/>
-        </w:rPr>
-        <w:t>version folders to source control history.</w:t>
-      </w:r>
-    </w:p>
-    <w:p>
-      <w:pPr>
-        <w:numPr>
-          <w:ilvl w:val="1"/>
-          <w:numId w:val="25"/>
-        </w:numPr>
-        <w:rPr>
-          <w:color w:val="BFBFBF"/>
-        </w:rPr>
-      </w:pPr>
-      <w:r>
-        <w:rPr>
-          <w:color w:val="BFBFBF"/>
-        </w:rPr>
-        <w:t>Convert project docs version folders to source control history.</w:t>
-      </w:r>
-    </w:p>
-    <w:p>
-      <w:pPr>
-        <w:numPr>
-          <w:ilvl w:val="1"/>
-          <w:numId w:val="25"/>
-        </w:numPr>
-        <w:rPr>
-          <w:color w:val="BFBFBF"/>
-        </w:rPr>
-      </w:pPr>
-      <w:r>
-        <w:rPr>
-          <w:color w:val="BFBFBF"/>
-        </w:rPr>
-        <w:t>Categorize loose ideas in in Ideas.doc, so Circ</w:t>
-      </w:r>
-      <w:r>
-        <w:rPr>
-          <w:color w:val="BFBFBF"/>
-        </w:rPr>
-        <w:t>l</w:t>
-      </w:r>
-      <w:r>
-        <w:rPr>
-          <w:color w:val="BFBFBF"/>
-        </w:rPr>
-        <w:t>e Language and Circle 3 Programming are isolated.</w:t>
-      </w:r>
-    </w:p>
-    <w:p>
-      <w:pPr>
-        <w:numPr>
-          <w:ilvl w:val="0"/>
-          <w:numId w:val="25"/>
-        </w:numPr>
-        <w:rPr>
-          <w:color w:val="BFBFBF"/>
-        </w:rPr>
-      </w:pPr>
-      <w:r>
-        <w:rPr>
-          <w:color w:val="BFBFBF"/>
-        </w:rPr>
-        <w:t>Reorient</w:t>
-      </w:r>
-    </w:p>
-    <w:p>
-      <w:pPr>
-        <w:numPr>
-          <w:ilvl w:val="1"/>
-          <w:numId w:val="25"/>
-        </w:numPr>
-        <w:rPr>
-          <w:color w:val="BFBFBF"/>
-        </w:rPr>
-      </w:pPr>
-      <w:r>
-        <w:rPr>
-          <w:color w:val="BFBFBF"/>
-        </w:rPr>
-        <w:t>Read project docs sequentially for thorough orientation.</w:t>
-      </w:r>
-    </w:p>
-    <w:p>
-      <w:pPr>
-        <w:numPr>
-          <w:ilvl w:val="0"/>
-          <w:numId w:val="25"/>
-        </w:numPr>
-        <w:rPr>
-          <w:color w:val="FFC000"/>
-        </w:rPr>
-      </w:pPr>
-      <w:r>
-        <w:rPr>
-          <w:color w:val="FFC000"/>
-        </w:rPr>
-        <w:t xml:space="preserve">Improve </w:t>
-      </w:r>
-      <w:r>
-        <w:rPr>
-          <w:color w:val="FFC000"/>
-        </w:rPr>
-        <w:t xml:space="preserve">planning </w:t>
-      </w:r>
-      <w:r>
-        <w:rPr>
-          <w:color w:val="FFC000"/>
-        </w:rPr>
-        <w:t>docs:</w:t>
-      </w:r>
-    </w:p>
-    <w:p>
-      <w:pPr>
-        <w:numPr>
-          <w:ilvl w:val="1"/>
-          <w:numId w:val="25"/>
-        </w:numPr>
-        <w:rPr>
-          <w:color w:val="BFBFBF"/>
-        </w:rPr>
-      </w:pPr>
-      <w:r>
-        <w:rPr>
-          <w:color w:val="BFBFBF"/>
-        </w:rPr>
-        <w:t>R</w:t>
-      </w:r>
-      <w:r>
-        <w:rPr>
-          <w:color w:val="BFBFBF"/>
-        </w:rPr>
-        <w:t>eorganize project docs</w:t>
-      </w:r>
-    </w:p>
-    <w:p>
-      <w:pPr>
-        <w:numPr>
-          <w:ilvl w:val="1"/>
-          <w:numId w:val="25"/>
-        </w:numPr>
-        <w:rPr>
-          <w:color w:val="BFBFBF" w:themeColor="background1" w:themeShade="BF"/>
-        </w:rPr>
-      </w:pPr>
-      <w:r>
-        <w:rPr>
-          <w:color w:val="BFBFBF" w:themeColor="background1" w:themeShade="BF"/>
-        </w:rPr>
-        <w:t>Remove studying goals.</w:t>
-      </w:r>
-    </w:p>
-    <w:p>
-      <w:pPr>
-        <w:numPr>
-          <w:ilvl w:val="1"/>
-          <w:numId w:val="25"/>
-        </w:numPr>
-        <w:rPr>
-          <w:color w:val="BFBFBF"/>
-        </w:rPr>
-      </w:pPr>
-      <w:r>
-        <w:rPr>
-          <w:color w:val="BFBFBF"/>
-        </w:rPr>
-        <w:t>Split documentation goals from programming goals.</w:t>
-      </w:r>
-    </w:p>
-    <w:p>
-      <w:pPr>
-        <w:numPr>
-          <w:ilvl w:val="1"/>
-          <w:numId w:val="25"/>
-        </w:numPr>
-        <w:rPr>
-          <w:color w:val="FFC000"/>
-        </w:rPr>
-      </w:pPr>
-      <w:r>
-        <w:rPr>
-          <w:color w:val="FFC000"/>
-        </w:rPr>
-        <w:t>Less resolute language, more wiggle room.</w:t>
-      </w:r>
-    </w:p>
-    <w:p>
-      <w:pPr>
-        <w:numPr>
-          <w:ilvl w:val="2"/>
-          <w:numId w:val="25"/>
-        </w:numPr>
-        <w:rPr>
-          <w:color w:val="FFC000"/>
-        </w:rPr>
-      </w:pPr>
-      <w:r>
-        <w:rPr>
-          <w:color w:val="FFC000"/>
-        </w:rPr>
-        <w:t>(</w:t>
-      </w:r>
-      <w:r>
-        <w:rPr>
-          <w:color w:val="FFC000"/>
-        </w:rPr>
-        <w:t>P</w:t>
-      </w:r>
-      <w:r>
-        <w:rPr>
-          <w:color w:val="FFC000"/>
-        </w:rPr>
-        <w:t>erhaps search for definites such as 'have to', 'must', 'will'</w:t>
-      </w:r>
-      <w:r>
-        <w:rPr>
-          <w:color w:val="FFC000"/>
-        </w:rPr>
-        <w:t>, 'should'</w:t>
-      </w:r>
-      <w:r>
-        <w:rPr>
-          <w:color w:val="FFC000"/>
-        </w:rPr>
-        <w:t>, 'very'</w:t>
-      </w:r>
-      <w:r>
-        <w:rPr>
-          <w:color w:val="FFC000"/>
-        </w:rPr>
-        <w:t>.</w:t>
-      </w:r>
-      <w:r>
-        <w:rPr>
-          <w:color w:val="FFC000"/>
-        </w:rPr>
-        <w:t>)</w:t>
-      </w:r>
-    </w:p>
-    <w:p>
-      <w:pPr>
-        <w:numPr>
-          <w:ilvl w:val="2"/>
-          <w:numId w:val="25"/>
-        </w:numPr>
-        <w:rPr>
-          <w:color w:val="BFBFBF" w:themeColor="background1" w:themeShade="BF"/>
-        </w:rPr>
-      </w:pPr>
-      <w:r>
-        <w:rPr>
-          <w:color w:val="BFBFBF" w:themeColor="background1" w:themeShade="BF"/>
-        </w:rPr>
-        <w:t>(The 'Productive Writing' part of the Strategy doc is quite resolute in the language.)</w:t>
-      </w:r>
-    </w:p>
-    <w:p>
-      <w:pPr>
-        <w:numPr>
-          <w:ilvl w:val="2"/>
-          <w:numId w:val="25"/>
-        </w:numPr>
-        <w:rPr>
-          <w:color w:val="FFC000"/>
-        </w:rPr>
-      </w:pPr>
-      <w:r>
-        <w:rPr>
-          <w:color w:val="FFC000"/>
-        </w:rPr>
-        <w:t>(Maybe I am being too strict towards myself, about having to rewrite everything in a milder tone.)</w:t>
-      </w:r>
-    </w:p>
-    <w:p>
-      <w:pPr>
-        <w:numPr>
-          <w:ilvl w:val="1"/>
-          <w:numId w:val="25"/>
-        </w:numPr>
-        <w:rPr>
-          <w:color w:val="BFBFBF" w:themeColor="background1" w:themeShade="BF"/>
-        </w:rPr>
-      </w:pPr>
-      <w:r>
-        <w:rPr>
-          <w:color w:val="BFBFBF" w:themeColor="background1" w:themeShade="BF"/>
-        </w:rPr>
-        <w:t>Scoping</w:t>
-      </w:r>
-    </w:p>
-    <w:p>
-      <w:pPr>
-        <w:numPr>
-          <w:ilvl w:val="1"/>
-          <w:numId w:val="25"/>
-        </w:numPr>
-        <w:rPr>
-          <w:color w:val="FFC000"/>
-        </w:rPr>
-      </w:pPr>
-      <w:r>
-        <w:rPr>
-          <w:color w:val="FFC000"/>
-        </w:rPr>
-        <w:t>Include hour sheet?</w:t>
-      </w:r>
-    </w:p>
-    <w:p>
-      <w:pPr>
-        <w:numPr>
-          <w:ilvl w:val="0"/>
-          <w:numId w:val="25"/>
-        </w:numPr>
-      </w:pPr>
-      <w:r>
-        <w:t xml:space="preserve">Improve </w:t>
-      </w:r>
-      <w:r>
-        <w:t>Circle Language Spec</w:t>
-      </w:r>
-      <w:r>
-        <w:t>:</w:t>
-      </w:r>
-    </w:p>
-    <w:p>
-      <w:pPr>
-        <w:numPr>
-          <w:ilvl w:val="1"/>
-          <w:numId w:val="25"/>
-        </w:numPr>
-        <w:rPr>
-          <w:color w:val="BFBFBF" w:themeColor="background1" w:themeShade="BF"/>
-        </w:rPr>
-      </w:pPr>
-      <w:r>
-        <w:rPr>
-          <w:color w:val="BFBFBF" w:themeColor="background1" w:themeShade="BF"/>
-        </w:rPr>
-        <w:t xml:space="preserve">Reorganize </w:t>
-      </w:r>
-      <w:r>
-        <w:rPr>
-          <w:color w:val="BFBFBF" w:themeColor="background1" w:themeShade="BF"/>
-        </w:rPr>
-        <w:t>Circle D</w:t>
-      </w:r>
-      <w:r>
-        <w:rPr>
-          <w:color w:val="BFBFBF" w:themeColor="background1" w:themeShade="BF"/>
-        </w:rPr>
-        <w:t xml:space="preserve">ocs </w:t>
-      </w:r>
-      <w:r>
-        <w:rPr>
-          <w:color w:val="BFBFBF" w:themeColor="background1" w:themeShade="BF"/>
-        </w:rPr>
-        <w:t>files and folders (e.g. lone files in folders is not handy).</w:t>
-      </w:r>
-    </w:p>
-    <w:p>
-      <w:pPr>
-        <w:numPr>
-          <w:ilvl w:val="1"/>
-          <w:numId w:val="25"/>
-        </w:numPr>
-        <w:rPr>
-          <w:color w:val="BFBFBF" w:themeColor="background1" w:themeShade="BF"/>
-        </w:rPr>
-      </w:pPr>
-      <w:r>
-        <w:rPr>
-          <w:color w:val="BFBFBF" w:themeColor="background1" w:themeShade="BF"/>
-        </w:rPr>
-        <w:t>Scoping</w:t>
-      </w:r>
-    </w:p>
-    <w:p>
-      <w:pPr>
-        <w:numPr>
-          <w:ilvl w:val="1"/>
-          <w:numId w:val="25"/>
-        </w:numPr>
-        <w:rPr>
-          <w:color w:val="BFBFBF" w:themeColor="background1" w:themeShade="BF"/>
-        </w:rPr>
-      </w:pPr>
-      <w:r>
-        <w:rPr>
-          <w:color w:val="BFBFBF" w:themeColor="background1" w:themeShade="BF"/>
-        </w:rPr>
-        <w:t>Turn separate Concept/Diagram/Text Code articles into one.</w:t>
-      </w:r>
-    </w:p>
-    <w:p>
-      <w:pPr>
-        <w:numPr>
-          <w:ilvl w:val="1"/>
-          <w:numId w:val="25"/>
-        </w:numPr>
-        <w:rPr>
-          <w:color w:val="BFBFBF" w:themeColor="background1" w:themeShade="BF"/>
-        </w:rPr>
-      </w:pPr>
-      <w:r>
-        <w:rPr>
-          <w:color w:val="BFBFBF" w:themeColor="background1" w:themeShade="BF"/>
-        </w:rPr>
-        <w:t>Reduce the number of articles, by grouping topics together.</w:t>
-      </w:r>
-    </w:p>
-    <w:p>
-      <w:pPr>
-        <w:numPr>
-          <w:ilvl w:val="1"/>
-          <w:numId w:val="25"/>
-        </w:numPr>
-      </w:pPr>
-      <w:r>
-        <w:t>Generally go through content reformulating things</w:t>
-      </w:r>
-      <w:r>
-        <w:t>?</w:t>
-      </w:r>
-    </w:p>
-    <w:p>
-      <w:pPr>
-        <w:numPr>
-          <w:ilvl w:val="1"/>
-          <w:numId w:val="25"/>
-        </w:numPr>
-      </w:pPr>
-      <w:r>
-        <w:t>Less resolute language, more wiggle room</w:t>
-      </w:r>
-      <w:r>
-        <w:t>?</w:t>
-      </w:r>
-    </w:p>
-    <w:p>
-      <w:pPr>
-        <w:numPr>
-          <w:ilvl w:val="1"/>
-          <w:numId w:val="25"/>
-        </w:numPr>
-      </w:pPr>
-      <w:r>
-        <w:t>Add pictures to the 'walls of text'</w:t>
-      </w:r>
-      <w:r>
-        <w:t>?</w:t>
-      </w:r>
-    </w:p>
-    <w:p>
-      <w:pPr>
-        <w:numPr>
-          <w:ilvl w:val="1"/>
-          <w:numId w:val="25"/>
-        </w:numPr>
-      </w:pPr>
-      <w:r>
-        <w:t>Start reading / writing / reformulating.</w:t>
-      </w:r>
-    </w:p>
-    <w:p>
-      <w:pPr>
-        <w:numPr>
-          <w:ilvl w:val="1"/>
-          <w:numId w:val="25"/>
-        </w:numPr>
-      </w:pPr>
-      <w:r>
-        <w:t xml:space="preserve">Convert from Word to markdown, so it may get indexed by Google </w:t>
-      </w:r>
-      <w:r>
-        <w:t xml:space="preserve">and easier to navigate and read </w:t>
-      </w:r>
-      <w:r>
-        <w:t>once published.</w:t>
-      </w:r>
-    </w:p>
-    <w:p>
-      <w:pPr>
-        <w:numPr>
-          <w:ilvl w:val="0"/>
-          <w:numId w:val="25"/>
-        </w:numPr>
-      </w:pPr>
-      <w:r>
-        <w:t>Separate git repositories:</w:t>
-      </w:r>
-    </w:p>
-    <w:p>
-      <w:pPr>
-        <w:numPr>
-          <w:ilvl w:val="1"/>
-          <w:numId w:val="25"/>
-        </w:numPr>
-      </w:pPr>
-      <w:r>
-        <w:t>Split off Project Docs for Circle language documentation into a separate git repository.</w:t>
-      </w:r>
-    </w:p>
-    <w:p>
-      <w:pPr>
-        <w:numPr>
-          <w:ilvl w:val="1"/>
-          <w:numId w:val="25"/>
-        </w:numPr>
-      </w:pPr>
-      <w:r>
-        <w:t>Split off Circle Docs' language specification part into a separate git repository.</w:t>
-      </w:r>
-    </w:p>
-    <w:p>
-      <w:pPr>
-        <w:pStyle w:val="Heading3"/>
-      </w:pPr>
-      <w:bookmarkStart w:id="8" w:name="_Toc37540053"/>
+      </w:pPr>
+      <w:bookmarkStart w:id="7" w:name="_Toc37540053"/>
       <w:r>
         <w:t xml:space="preserve">Language </w:t>
       </w:r>
@@ -4531,7 +4523,7 @@
         </w:rPr>
         <w:t>Information</w:t>
       </w:r>
-      <w:bookmarkEnd w:id="8"/>
+      <w:bookmarkEnd w:id="7"/>
     </w:p>
     <w:p>
       <w:pPr>
@@ -4606,7 +4598,7 @@
           <w:color w:val="B4C6E7"/>
         </w:rPr>
       </w:pPr>
-      <w:bookmarkStart w:id="9" w:name="_Toc37540061"/>
+      <w:bookmarkStart w:id="8" w:name="_Toc37540061"/>
       <w:r>
         <w:rPr>
           <w:color w:val="B4C6E7"/>
@@ -4971,8 +4963,8 @@
       <w:pPr>
         <w:pStyle w:val="Heading3"/>
       </w:pPr>
-      <w:bookmarkStart w:id="10" w:name="_Toc37540065"/>
-      <w:bookmarkEnd w:id="9"/>
+      <w:bookmarkStart w:id="9" w:name="_Toc37540065"/>
+      <w:bookmarkEnd w:id="8"/>
       <w:r>
         <w:t xml:space="preserve">2020-04-18 </w:t>
       </w:r>
@@ -5024,211 +5016,237 @@
           <w:color w:val="BFBFBF" w:themeColor="background1" w:themeShade="BF"/>
         </w:rPr>
       </w:pPr>
-      <w:bookmarkStart w:id="11" w:name="_Hlk39873250"/>
+      <w:bookmarkStart w:id="10" w:name="_Hlk39873250"/>
       <w:r>
         <w:rPr>
           <w:color w:val="BFBFBF" w:themeColor="background1" w:themeShade="BF"/>
         </w:rPr>
         <w:t>2008-05 02 Classes &amp; Relations Specs Project Summary.docx</w:t>
       </w:r>
+      <w:bookmarkEnd w:id="10"/>
+    </w:p>
+    <w:p>
+      <w:pPr>
+        <w:pStyle w:val="ListParagraph"/>
+        <w:numPr>
+          <w:ilvl w:val="0"/>
+          <w:numId w:val="25"/>
+        </w:numPr>
+        <w:rPr>
+          <w:color w:val="BFBFBF" w:themeColor="background1" w:themeShade="BF"/>
+        </w:rPr>
+      </w:pPr>
+      <w:r>
+        <w:rPr>
+          <w:color w:val="BFBFBF" w:themeColor="background1" w:themeShade="BF"/>
+        </w:rPr>
+        <w:t>2008-06 01 Execution Control Spec Project Summary.docx</w:t>
+      </w:r>
+    </w:p>
+    <w:p>
+      <w:pPr>
+        <w:pStyle w:val="ListParagraph"/>
+        <w:numPr>
+          <w:ilvl w:val="0"/>
+          <w:numId w:val="25"/>
+        </w:numPr>
+        <w:rPr>
+          <w:color w:val="BFBFBF" w:themeColor="background1" w:themeShade="BF"/>
+        </w:rPr>
+      </w:pPr>
+      <w:r>
+        <w:rPr>
+          <w:color w:val="BFBFBF" w:themeColor="background1" w:themeShade="BF"/>
+        </w:rPr>
+        <w:t>2008-06 02 Command as a Concept Spec Project Summary.docx</w:t>
+      </w:r>
+    </w:p>
+    <w:p>
+      <w:pPr>
+        <w:pStyle w:val="ListParagraph"/>
+        <w:numPr>
+          <w:ilvl w:val="0"/>
+          <w:numId w:val="25"/>
+        </w:numPr>
+        <w:rPr>
+          <w:color w:val="BFBFBF" w:themeColor="background1" w:themeShade="BF"/>
+        </w:rPr>
+      </w:pPr>
+      <w:r>
+        <w:rPr>
+          <w:color w:val="BFBFBF" w:themeColor="background1" w:themeShade="BF"/>
+        </w:rPr>
+        <w:t>2008-06 03    Clarify Command as a Concept Spec Project Summary.docx</w:t>
+      </w:r>
+    </w:p>
+    <w:p>
+      <w:pPr>
+        <w:pStyle w:val="ListParagraph"/>
+        <w:numPr>
+          <w:ilvl w:val="0"/>
+          <w:numId w:val="25"/>
+        </w:numPr>
+        <w:rPr>
+          <w:color w:val="BFBFBF" w:themeColor="background1" w:themeShade="BF"/>
+        </w:rPr>
+      </w:pPr>
+      <w:r>
+        <w:rPr>
+          <w:color w:val="BFBFBF" w:themeColor="background1" w:themeShade="BF"/>
+        </w:rPr>
+        <w:t>2008-07 01    System Objects Spec Project Summary.docx</w:t>
+      </w:r>
+    </w:p>
+    <w:p>
+      <w:pPr>
+        <w:pStyle w:val="ListParagraph"/>
+        <w:numPr>
+          <w:ilvl w:val="0"/>
+          <w:numId w:val="25"/>
+        </w:numPr>
+        <w:rPr>
+          <w:color w:val="BFBFBF" w:themeColor="background1" w:themeShade="BF"/>
+        </w:rPr>
+      </w:pPr>
+      <w:r>
+        <w:rPr>
+          <w:color w:val="BFBFBF" w:themeColor="background1" w:themeShade="BF"/>
+        </w:rPr>
+        <w:t>2008-07 02    Assignment Spec Project Summary.docx</w:t>
+      </w:r>
+    </w:p>
+    <w:p>
+      <w:pPr>
+        <w:pStyle w:val="ListParagraph"/>
+        <w:numPr>
+          <w:ilvl w:val="0"/>
+          <w:numId w:val="25"/>
+        </w:numPr>
+        <w:rPr>
+          <w:color w:val="BFBFBF" w:themeColor="background1" w:themeShade="BF"/>
+        </w:rPr>
+      </w:pPr>
+      <w:r>
+        <w:rPr>
+          <w:color w:val="BFBFBF" w:themeColor="background1" w:themeShade="BF"/>
+        </w:rPr>
+        <w:t>2008-08 00    Commands Spec Project Summary.docx</w:t>
+      </w:r>
+    </w:p>
+    <w:p>
+      <w:pPr>
+        <w:pStyle w:val="ListParagraph"/>
+        <w:numPr>
+          <w:ilvl w:val="0"/>
+          <w:numId w:val="25"/>
+        </w:numPr>
+        <w:rPr>
+          <w:color w:val="BFBFBF" w:themeColor="background1" w:themeShade="BF"/>
+        </w:rPr>
+      </w:pPr>
+      <w:r>
+        <w:rPr>
+          <w:color w:val="BFBFBF" w:themeColor="background1" w:themeShade="BF"/>
+        </w:rPr>
+        <w:t>2008-09 01    Organize Circle Language Ideas Project Summary.docx</w:t>
+      </w:r>
+    </w:p>
+    <w:p>
+      <w:pPr>
+        <w:pStyle w:val="ListParagraph"/>
+        <w:numPr>
+          <w:ilvl w:val="0"/>
+          <w:numId w:val="25"/>
+        </w:numPr>
+        <w:rPr>
+          <w:color w:val="BFBFBF" w:themeColor="background1" w:themeShade="BF"/>
+        </w:rPr>
+      </w:pPr>
+      <w:r>
+        <w:rPr>
+          <w:color w:val="BFBFBF" w:themeColor="background1" w:themeShade="BF"/>
+        </w:rPr>
+        <w:t>2008-09 02    Parameters Spec Plan.docx</w:t>
+      </w:r>
+    </w:p>
+    <w:p>
+      <w:pPr>
+        <w:pStyle w:val="ListParagraph"/>
+        <w:numPr>
+          <w:ilvl w:val="0"/>
+          <w:numId w:val="25"/>
+        </w:numPr>
+        <w:rPr>
+          <w:color w:val="BFBFBF" w:themeColor="background1" w:themeShade="BF"/>
+        </w:rPr>
+      </w:pPr>
+      <w:r>
+        <w:rPr>
+          <w:color w:val="BFBFBF" w:themeColor="background1" w:themeShade="BF"/>
+        </w:rPr>
+        <w:t>2008-10 01 Scatter Symbol Language Documentation Content Project Summmary.docx</w:t>
+      </w:r>
+    </w:p>
+    <w:p>
+      <w:pPr>
+        <w:pStyle w:val="ListParagraph"/>
+        <w:numPr>
+          <w:ilvl w:val="0"/>
+          <w:numId w:val="25"/>
+        </w:numPr>
+        <w:rPr>
+          <w:color w:val="BFBFBF" w:themeColor="background1" w:themeShade="BF"/>
+        </w:rPr>
+      </w:pPr>
+      <w:r>
+        <w:rPr>
+          <w:color w:val="BFBFBF" w:themeColor="background1" w:themeShade="BF"/>
+        </w:rPr>
+        <w:t>2009-06 01 Circle Language Spec Plan Part B, Sub-Projects.docx</w:t>
+      </w:r>
+    </w:p>
+    <w:p>
+      <w:pPr>
+        <w:pStyle w:val="ListParagraph"/>
+        <w:numPr>
+          <w:ilvl w:val="0"/>
+          <w:numId w:val="25"/>
+        </w:numPr>
+        <w:rPr>
+          <w:color w:val="FFC000"/>
+        </w:rPr>
+      </w:pPr>
+      <w:r>
+        <w:rPr>
+          <w:color w:val="FFC000"/>
+        </w:rPr>
+        <w:t>2009-06 02 Circle Language Spec Plan Part B, Evaluation.docx</w:t>
+      </w:r>
+    </w:p>
+    <w:p>
+      <w:pPr>
+        <w:pStyle w:val="ListParagraph"/>
+        <w:numPr>
+          <w:ilvl w:val="1"/>
+          <w:numId w:val="25"/>
+        </w:numPr>
+        <w:rPr>
+          <w:color w:val="FFC000"/>
+        </w:rPr>
+      </w:pPr>
+      <w:r>
+        <w:rPr>
+          <w:color w:val="FFC000"/>
+        </w:rPr>
+        <w:t>&gt; Stopped, because I seem panicky about which words to pick and whether someone might be rubbed the wrong way with it somehow</w:t>
+      </w:r>
+      <w:bookmarkStart w:id="11" w:name="_GoBack"/>
       <w:bookmarkEnd w:id="11"/>
-    </w:p>
-    <w:p>
-      <w:pPr>
-        <w:pStyle w:val="ListParagraph"/>
-        <w:numPr>
-          <w:ilvl w:val="0"/>
-          <w:numId w:val="25"/>
-        </w:numPr>
-        <w:rPr>
-          <w:color w:val="BFBFBF" w:themeColor="background1" w:themeShade="BF"/>
-        </w:rPr>
-      </w:pPr>
-      <w:r>
-        <w:rPr>
-          <w:color w:val="BFBFBF" w:themeColor="background1" w:themeShade="BF"/>
-        </w:rPr>
-        <w:t>2008-06 01 Execution Control Spec Project Summary.docx</w:t>
-      </w:r>
-    </w:p>
-    <w:p>
-      <w:pPr>
-        <w:pStyle w:val="ListParagraph"/>
-        <w:numPr>
-          <w:ilvl w:val="0"/>
-          <w:numId w:val="25"/>
-        </w:numPr>
-        <w:rPr>
-          <w:color w:val="BFBFBF" w:themeColor="background1" w:themeShade="BF"/>
-        </w:rPr>
-      </w:pPr>
-      <w:r>
-        <w:rPr>
-          <w:color w:val="BFBFBF" w:themeColor="background1" w:themeShade="BF"/>
-        </w:rPr>
-        <w:t>2008-06 02 Command as a Concept Spec Project Summary.docx</w:t>
-      </w:r>
-    </w:p>
-    <w:p>
-      <w:pPr>
-        <w:pStyle w:val="ListParagraph"/>
-        <w:numPr>
-          <w:ilvl w:val="0"/>
-          <w:numId w:val="25"/>
-        </w:numPr>
-        <w:rPr>
-          <w:color w:val="BFBFBF" w:themeColor="background1" w:themeShade="BF"/>
-        </w:rPr>
-      </w:pPr>
-      <w:r>
-        <w:rPr>
-          <w:color w:val="BFBFBF" w:themeColor="background1" w:themeShade="BF"/>
-        </w:rPr>
-        <w:t>2008-06 03    Clarify Command as a Concept Spec Project Summary.docx</w:t>
-      </w:r>
-    </w:p>
-    <w:p>
-      <w:pPr>
-        <w:pStyle w:val="ListParagraph"/>
-        <w:numPr>
-          <w:ilvl w:val="0"/>
-          <w:numId w:val="25"/>
-        </w:numPr>
-        <w:rPr>
-          <w:color w:val="BFBFBF" w:themeColor="background1" w:themeShade="BF"/>
-        </w:rPr>
-      </w:pPr>
-      <w:r>
-        <w:rPr>
-          <w:color w:val="BFBFBF" w:themeColor="background1" w:themeShade="BF"/>
-        </w:rPr>
-        <w:t>2008-07 01    System Objects Spec Project Summary.docx</w:t>
-      </w:r>
-    </w:p>
-    <w:p>
-      <w:pPr>
-        <w:pStyle w:val="ListParagraph"/>
-        <w:numPr>
-          <w:ilvl w:val="0"/>
-          <w:numId w:val="25"/>
-        </w:numPr>
-        <w:rPr>
-          <w:color w:val="BFBFBF" w:themeColor="background1" w:themeShade="BF"/>
-        </w:rPr>
-      </w:pPr>
-      <w:r>
-        <w:rPr>
-          <w:color w:val="BFBFBF" w:themeColor="background1" w:themeShade="BF"/>
-        </w:rPr>
-        <w:t>2008-07 02    Assignment Spec Project Summary.docx</w:t>
-      </w:r>
-    </w:p>
-    <w:p>
-      <w:pPr>
-        <w:pStyle w:val="ListParagraph"/>
-        <w:numPr>
-          <w:ilvl w:val="0"/>
-          <w:numId w:val="25"/>
-        </w:numPr>
-        <w:rPr>
-          <w:color w:val="BFBFBF" w:themeColor="background1" w:themeShade="BF"/>
-        </w:rPr>
-      </w:pPr>
-      <w:r>
-        <w:rPr>
-          <w:color w:val="BFBFBF" w:themeColor="background1" w:themeShade="BF"/>
-        </w:rPr>
-        <w:t>2008-08 00    Commands Spec Project Summary.docx</w:t>
-      </w:r>
-    </w:p>
-    <w:p>
-      <w:pPr>
-        <w:pStyle w:val="ListParagraph"/>
-        <w:numPr>
-          <w:ilvl w:val="0"/>
-          <w:numId w:val="25"/>
-        </w:numPr>
-        <w:rPr>
-          <w:color w:val="BFBFBF" w:themeColor="background1" w:themeShade="BF"/>
-        </w:rPr>
-      </w:pPr>
-      <w:r>
-        <w:rPr>
-          <w:color w:val="BFBFBF" w:themeColor="background1" w:themeShade="BF"/>
-        </w:rPr>
-        <w:t>2008-09 01    Organize Circle Language Ideas Project Summary.docx</w:t>
-      </w:r>
-    </w:p>
-    <w:p>
-      <w:pPr>
-        <w:pStyle w:val="ListParagraph"/>
-        <w:numPr>
-          <w:ilvl w:val="0"/>
-          <w:numId w:val="25"/>
-        </w:numPr>
-        <w:rPr>
-          <w:color w:val="BFBFBF" w:themeColor="background1" w:themeShade="BF"/>
-        </w:rPr>
-      </w:pPr>
-      <w:r>
-        <w:rPr>
-          <w:color w:val="BFBFBF" w:themeColor="background1" w:themeShade="BF"/>
-        </w:rPr>
-        <w:t>2008-09 02    Parameters Spec Plan.docx</w:t>
-      </w:r>
-    </w:p>
-    <w:p>
-      <w:pPr>
-        <w:pStyle w:val="ListParagraph"/>
-        <w:numPr>
-          <w:ilvl w:val="0"/>
-          <w:numId w:val="25"/>
-        </w:numPr>
-        <w:rPr>
-          <w:color w:val="BFBFBF" w:themeColor="background1" w:themeShade="BF"/>
-        </w:rPr>
-      </w:pPr>
-      <w:r>
-        <w:rPr>
-          <w:color w:val="BFBFBF" w:themeColor="background1" w:themeShade="BF"/>
-        </w:rPr>
-        <w:t>2008-10 01 Scatter Symbol Language Documentation Content Project Summmary.docx</w:t>
-      </w:r>
-    </w:p>
-    <w:p>
-      <w:pPr>
-        <w:pStyle w:val="ListParagraph"/>
-        <w:numPr>
-          <w:ilvl w:val="0"/>
-          <w:numId w:val="25"/>
-        </w:numPr>
-        <w:rPr>
-          <w:color w:val="BFBFBF" w:themeColor="background1" w:themeShade="BF"/>
-        </w:rPr>
-      </w:pPr>
-      <w:r>
-        <w:rPr>
-          <w:color w:val="BFBFBF" w:themeColor="background1" w:themeShade="BF"/>
-        </w:rPr>
-        <w:t>2009-06 01 Circle Language Spec Plan Part B, Sub-Projects.docx</w:t>
-      </w:r>
-    </w:p>
-    <w:p>
-      <w:pPr>
-        <w:pStyle w:val="ListParagraph"/>
-        <w:numPr>
-          <w:ilvl w:val="0"/>
-          <w:numId w:val="25"/>
-        </w:numPr>
-        <w:rPr>
-          <w:color w:val="FFC000"/>
-        </w:rPr>
-      </w:pPr>
-      <w:r>
-        <w:rPr>
-          <w:color w:val="FFC000"/>
-        </w:rPr>
-        <w:t>2009-06 02 Circle Language Spec Plan Part B, Evaluation.docx</w:t>
+      <w:r>
+        <w:rPr>
+          <w:color w:val="FFC000"/>
+        </w:rPr>
+        <w:t>.</w:t>
       </w:r>
     </w:p>
     <w:p>
@@ -9081,7 +9099,7 @@
         </w:rPr>
         <w:t>Done</w:t>
       </w:r>
-      <w:bookmarkEnd w:id="10"/>
+      <w:bookmarkEnd w:id="9"/>
     </w:p>
     <w:p>
       <w:pPr>

</xml_diff>

<commit_message>
Circle Language Spec Plan: Reformulate first chapters/articles.
</commit_message>
<xml_diff>
--- a/Circle Language Spec Plan/1. Current/2019-08 Circle Language Spec Revamp Notes.docx
+++ b/Circle Language Spec Plan/1. Current/2019-08 Circle Language Spec Revamp Notes.docx
@@ -3849,9 +3849,32 @@
           <w:numId w:val="25"/>
         </w:numPr>
         <w:rPr>
-          <w:color w:val="FFC000"/>
-        </w:rPr>
-      </w:pPr>
+          <w:color w:val="BFBFBF" w:themeColor="background1" w:themeShade="BF"/>
+        </w:rPr>
+      </w:pPr>
+      <w:r>
+        <w:rPr>
+          <w:color w:val="BFBFBF" w:themeColor="background1" w:themeShade="BF"/>
+        </w:rPr>
+        <w:t>(The 'Productive Writing' part of the Strategy doc is quite resolute in the language.)</w:t>
+      </w:r>
+    </w:p>
+    <w:p>
+      <w:pPr>
+        <w:numPr>
+          <w:ilvl w:val="2"/>
+          <w:numId w:val="25"/>
+        </w:numPr>
+        <w:rPr>
+          <w:color w:val="FFC000"/>
+        </w:rPr>
+      </w:pPr>
+      <w:r>
+        <w:rPr>
+          <w:color w:val="FFC000"/>
+        </w:rPr>
+        <w:t xml:space="preserve"> </w:t>
+      </w:r>
       <w:r>
         <w:rPr>
           <w:color w:val="FFC000"/>
@@ -3902,26 +3925,15 @@
           <w:numId w:val="25"/>
         </w:numPr>
         <w:rPr>
-          <w:color w:val="BFBFBF" w:themeColor="background1" w:themeShade="BF"/>
-        </w:rPr>
-      </w:pPr>
-      <w:r>
-        <w:rPr>
-          <w:color w:val="BFBFBF" w:themeColor="background1" w:themeShade="BF"/>
-        </w:rPr>
-        <w:t>(The 'Productive Writing' part of the Strategy doc is quite resolute in the language.)</w:t>
-      </w:r>
-    </w:p>
-    <w:p>
-      <w:pPr>
-        <w:numPr>
-          <w:ilvl w:val="2"/>
-          <w:numId w:val="25"/>
-        </w:numPr>
-        <w:rPr>
-          <w:color w:val="FFC000"/>
-        </w:rPr>
-      </w:pPr>
+          <w:color w:val="FFC000"/>
+        </w:rPr>
+      </w:pPr>
+      <w:r>
+        <w:rPr>
+          <w:color w:val="FFC000"/>
+        </w:rPr>
+        <w:t xml:space="preserve"> </w:t>
+      </w:r>
       <w:r>
         <w:rPr>
           <w:color w:val="FFC000"/>
@@ -3962,6 +3974,12 @@
         </w:rPr>
         <w:t>Include hour sheet?</w:t>
       </w:r>
+      <w:r>
+        <w:rPr>
+          <w:color w:val="FFC000"/>
+        </w:rPr>
+        <w:t xml:space="preserve"> (Extracted from hour sheet about multiple projects?)</w:t>
+      </w:r>
     </w:p>
     <w:p>
       <w:pPr>
@@ -4102,20 +4120,6 @@
         </w:numPr>
       </w:pPr>
       <w:r>
-        <w:t>Add pictures to the 'walls of text'</w:t>
-      </w:r>
-      <w:r>
-        <w:t>?</w:t>
-      </w:r>
-    </w:p>
-    <w:p>
-      <w:pPr>
-        <w:numPr>
-          <w:ilvl w:val="1"/>
-          <w:numId w:val="25"/>
-        </w:numPr>
-      </w:pPr>
-      <w:r>
         <w:t>Start reading / writing / reformulating.</w:t>
       </w:r>
     </w:p>
@@ -4191,9 +4195,27 @@
           <w:ilvl w:val="0"/>
           <w:numId w:val="25"/>
         </w:numPr>
-      </w:pPr>
-      <w:r>
-        <w:t>Gentle intro</w:t>
+        <w:rPr>
+          <w:color w:val="BFBFBF" w:themeColor="background1" w:themeShade="BF"/>
+        </w:rPr>
+      </w:pPr>
+      <w:r>
+        <w:rPr>
+          <w:color w:val="BFBFBF" w:themeColor="background1" w:themeShade="BF"/>
+        </w:rPr>
+        <w:t>Gentle</w:t>
+      </w:r>
+      <w:r>
+        <w:rPr>
+          <w:color w:val="BFBFBF" w:themeColor="background1" w:themeShade="BF"/>
+        </w:rPr>
+        <w:t>r</w:t>
+      </w:r>
+      <w:r>
+        <w:rPr>
+          <w:color w:val="BFBFBF" w:themeColor="background1" w:themeShade="BF"/>
+        </w:rPr>
+        <w:t xml:space="preserve"> intro</w:t>
       </w:r>
     </w:p>
     <w:p>
@@ -4603,6 +4625,302 @@
         <w:rPr>
           <w:color w:val="B4C6E7"/>
         </w:rPr>
+        <w:t>2020-06-01 Brainstorm Reformulate Basic Diagram Elements</w:t>
+      </w:r>
+    </w:p>
+    <w:p>
+      <w:pPr>
+        <w:pStyle w:val="ListParagraph"/>
+        <w:numPr>
+          <w:ilvl w:val="0"/>
+          <w:numId w:val="25"/>
+        </w:numPr>
+      </w:pPr>
+      <w:r>
+        <w:t>Maybe replace the word 'globality' by 'module'. I seem to keep running into it.</w:t>
+      </w:r>
+    </w:p>
+    <w:p>
+      <w:pPr>
+        <w:pStyle w:val="ListParagraph"/>
+        <w:numPr>
+          <w:ilvl w:val="0"/>
+          <w:numId w:val="25"/>
+        </w:numPr>
+      </w:pPr>
+      <w:r>
+        <w:t>Maybe there are so many rules in there, because of the idea that this would become the base for a patent? Patenting is sort of off the table now.</w:t>
+      </w:r>
+    </w:p>
+    <w:p>
+      <w:pPr>
+        <w:pStyle w:val="ListParagraph"/>
+        <w:numPr>
+          <w:ilvl w:val="0"/>
+          <w:numId w:val="25"/>
+        </w:numPr>
+      </w:pPr>
+      <w:r>
+        <w:t>Some things might be implementation details, movable to the Circle Construct Draft part?</w:t>
+      </w:r>
+    </w:p>
+    <w:p>
+      <w:pPr>
+        <w:pStyle w:val="ListParagraph"/>
+        <w:numPr>
+          <w:ilvl w:val="0"/>
+          <w:numId w:val="25"/>
+        </w:numPr>
+      </w:pPr>
+      <w:r>
+        <w:t>Certain rules might change and simplify</w:t>
+      </w:r>
+      <w:bookmarkStart w:id="9" w:name="_GoBack"/>
+      <w:bookmarkEnd w:id="9"/>
+      <w:r>
+        <w:t>, but that might not be for now.</w:t>
+      </w:r>
+    </w:p>
+    <w:p>
+      <w:pPr>
+        <w:pStyle w:val="Heading3"/>
+        <w:rPr>
+          <w:color w:val="B4C6E7"/>
+        </w:rPr>
+      </w:pPr>
+      <w:r>
+        <w:rPr>
+          <w:color w:val="B4C6E7"/>
+        </w:rPr>
+        <w:t>2020-06-01 Brainstorm Method for Tone Change</w:t>
+      </w:r>
+    </w:p>
+    <w:p>
+      <w:pPr>
+        <w:pStyle w:val="ListParagraph"/>
+        <w:numPr>
+          <w:ilvl w:val="0"/>
+          <w:numId w:val="25"/>
+        </w:numPr>
+      </w:pPr>
+      <w:r>
+        <w:t>(More helpers are in my personal development notes, not here</w:t>
+      </w:r>
+      <w:r>
+        <w:t>, sorry</w:t>
+      </w:r>
+      <w:r>
+        <w:t>.)</w:t>
+      </w:r>
+    </w:p>
+    <w:p>
+      <w:pPr>
+        <w:pStyle w:val="ListParagraph"/>
+        <w:numPr>
+          <w:ilvl w:val="0"/>
+          <w:numId w:val="25"/>
+        </w:numPr>
+      </w:pPr>
+      <w:r>
+        <w:t>Mark</w:t>
+      </w:r>
+      <w:r>
+        <w:t>ing</w:t>
+      </w:r>
+      <w:r>
+        <w:t xml:space="preserve"> trigger words with red.</w:t>
+      </w:r>
+    </w:p>
+    <w:p>
+      <w:pPr>
+        <w:pStyle w:val="ListParagraph"/>
+        <w:numPr>
+          <w:ilvl w:val="0"/>
+          <w:numId w:val="25"/>
+        </w:numPr>
+      </w:pPr>
+      <w:r>
+        <w:t xml:space="preserve">Possibly mark questionable trigger words with a star </w:t>
+      </w:r>
+      <w:r>
+        <w:t>(</w:t>
+      </w:r>
+      <w:r>
+        <w:t>*</w:t>
+      </w:r>
+      <w:r>
+        <w:t>)</w:t>
+      </w:r>
+      <w:r>
+        <w:t xml:space="preserve"> too.</w:t>
+      </w:r>
+    </w:p>
+    <w:p>
+      <w:pPr>
+        <w:pStyle w:val="ListParagraph"/>
+        <w:numPr>
+          <w:ilvl w:val="0"/>
+          <w:numId w:val="25"/>
+        </w:numPr>
+      </w:pPr>
+      <w:r>
+        <w:t>Find</w:t>
+      </w:r>
+      <w:r>
+        <w:t>ing</w:t>
+      </w:r>
+      <w:r>
+        <w:t xml:space="preserve"> replacement words, possibly using online thesaurus.</w:t>
+      </w:r>
+    </w:p>
+    <w:p>
+      <w:pPr>
+        <w:pStyle w:val="ListParagraph"/>
+        <w:numPr>
+          <w:ilvl w:val="0"/>
+          <w:numId w:val="25"/>
+        </w:numPr>
+      </w:pPr>
+      <w:r>
+        <w:t>Going over the document again to reformulate.</w:t>
+      </w:r>
+    </w:p>
+    <w:p>
+      <w:pPr>
+        <w:pStyle w:val="Heading3"/>
+        <w:rPr>
+          <w:color w:val="B4C6E7"/>
+        </w:rPr>
+      </w:pPr>
+      <w:r>
+        <w:rPr>
+          <w:color w:val="B4C6E7"/>
+        </w:rPr>
+        <w:t>2020-04-1</w:t>
+      </w:r>
+      <w:r>
+        <w:rPr>
+          <w:color w:val="B4C6E7"/>
+        </w:rPr>
+        <w:t>8</w:t>
+      </w:r>
+      <w:r>
+        <w:rPr>
+          <w:color w:val="B4C6E7"/>
+        </w:rPr>
+        <w:t xml:space="preserve"> </w:t>
+      </w:r>
+      <w:r>
+        <w:rPr>
+          <w:color w:val="B4C6E7"/>
+        </w:rPr>
+        <w:t>Brainstorm Writing Style</w:t>
+      </w:r>
+    </w:p>
+    <w:p>
+      <w:pPr>
+        <w:pStyle w:val="ListParagraph"/>
+        <w:numPr>
+          <w:ilvl w:val="0"/>
+          <w:numId w:val="25"/>
+        </w:numPr>
+      </w:pPr>
+      <w:r>
+        <w:t>The aim is to use less definite, more open language</w:t>
+      </w:r>
+      <w:r>
+        <w:t>.</w:t>
+      </w:r>
+    </w:p>
+    <w:p>
+      <w:pPr>
+        <w:pStyle w:val="ListParagraph"/>
+        <w:numPr>
+          <w:ilvl w:val="0"/>
+          <w:numId w:val="25"/>
+        </w:numPr>
+      </w:pPr>
+      <w:r>
+        <w:t>(I can view ideas on how in my personal development notes, not here</w:t>
+      </w:r>
+      <w:r>
+        <w:t>, sorry</w:t>
+      </w:r>
+      <w:r>
+        <w:t>.)</w:t>
+      </w:r>
+    </w:p>
+    <w:p>
+      <w:pPr>
+        <w:pStyle w:val="ListParagraph"/>
+        <w:numPr>
+          <w:ilvl w:val="0"/>
+          <w:numId w:val="25"/>
+        </w:numPr>
+      </w:pPr>
+      <w:r>
+        <w:t>Also check: whether the stories make sense.</w:t>
+      </w:r>
+    </w:p>
+    <w:p>
+      <w:pPr>
+        <w:pStyle w:val="ListParagraph"/>
+        <w:numPr>
+          <w:ilvl w:val="0"/>
+          <w:numId w:val="25"/>
+        </w:numPr>
+      </w:pPr>
+      <w:r>
+        <w:t>And whether the content is still in scope.</w:t>
+      </w:r>
+    </w:p>
+    <w:p>
+      <w:pPr>
+        <w:pStyle w:val="ListParagraph"/>
+        <w:numPr>
+          <w:ilvl w:val="0"/>
+          <w:numId w:val="25"/>
+        </w:numPr>
+      </w:pPr>
+      <w:r>
+        <w:t>Remove links, since they break so easily.</w:t>
+      </w:r>
+    </w:p>
+    <w:p>
+      <w:pPr>
+        <w:pStyle w:val="ListParagraph"/>
+        <w:numPr>
+          <w:ilvl w:val="0"/>
+          <w:numId w:val="25"/>
+        </w:numPr>
+      </w:pPr>
+      <w:r>
+        <w:t>Casual mentionings of article titles are also fragile. They break quite easily.</w:t>
+      </w:r>
+    </w:p>
+    <w:p>
+      <w:pPr>
+        <w:pStyle w:val="ListParagraph"/>
+        <w:numPr>
+          <w:ilvl w:val="0"/>
+          <w:numId w:val="25"/>
+        </w:numPr>
+      </w:pPr>
+      <w:r>
+        <w:t>That seems quite a lot to check. Maybe that is why it is not easy.</w:t>
+      </w:r>
+    </w:p>
+    <w:p>
+      <w:pPr>
+        <w:pStyle w:val="Heading3"/>
+        <w:rPr>
+          <w:color w:val="B4C6E7"/>
+        </w:rPr>
+      </w:pPr>
+      <w:r>
+        <w:rPr>
+          <w:color w:val="B4C6E7"/>
+        </w:rPr>
         <w:t>2020-05-27 Brainstorm Priorities</w:t>
       </w:r>
     </w:p>
@@ -4649,8 +4967,14 @@
           <w:ilvl w:val="0"/>
           <w:numId w:val="25"/>
         </w:numPr>
-      </w:pPr>
-      <w:r>
+        <w:rPr>
+          <w:color w:val="BFBFBF" w:themeColor="background1" w:themeShade="BF"/>
+        </w:rPr>
+      </w:pPr>
+      <w:r>
+        <w:rPr>
+          <w:color w:val="BFBFBF" w:themeColor="background1" w:themeShade="BF"/>
+        </w:rPr>
         <w:t>New Intro:</w:t>
       </w:r>
     </w:p>
@@ -4661,8 +4985,14 @@
           <w:ilvl w:val="1"/>
           <w:numId w:val="25"/>
         </w:numPr>
-      </w:pPr>
-      <w:r>
+        <w:rPr>
+          <w:color w:val="BFBFBF" w:themeColor="background1" w:themeShade="BF"/>
+        </w:rPr>
+      </w:pPr>
+      <w:r>
+        <w:rPr>
+          <w:color w:val="BFBFBF" w:themeColor="background1" w:themeShade="BF"/>
+        </w:rPr>
         <w:t>But that makes me think: I want to give it a new beginning in the first place: use some of the old Symbol Language documentation and reformulate a gentler intro.</w:t>
       </w:r>
     </w:p>
@@ -4687,6 +5017,18 @@
         </w:numPr>
       </w:pPr>
       <w:r>
+        <w:t>More open, less resolute language</w:t>
+      </w:r>
+    </w:p>
+    <w:p>
+      <w:pPr>
+        <w:pStyle w:val="ListParagraph"/>
+        <w:numPr>
+          <w:ilvl w:val="1"/>
+          <w:numId w:val="25"/>
+        </w:numPr>
+      </w:pPr>
+      <w:r>
         <w:t>I could start reading and reformulating top to bottom.</w:t>
       </w:r>
     </w:p>
@@ -4694,6 +5036,78 @@
       <w:pPr>
         <w:pStyle w:val="ListParagraph"/>
         <w:numPr>
+          <w:ilvl w:val="1"/>
+          <w:numId w:val="25"/>
+        </w:numPr>
+        <w:rPr>
+          <w:color w:val="BFBFBF" w:themeColor="background1" w:themeShade="BF"/>
+        </w:rPr>
+      </w:pPr>
+      <w:r>
+        <w:rPr>
+          <w:color w:val="BFBFBF" w:themeColor="background1" w:themeShade="BF"/>
+        </w:rPr>
+        <w:t>Circle Language Spec Overview</w:t>
+      </w:r>
+    </w:p>
+    <w:p>
+      <w:pPr>
+        <w:pStyle w:val="ListParagraph"/>
+        <w:numPr>
+          <w:ilvl w:val="1"/>
+          <w:numId w:val="25"/>
+        </w:numPr>
+        <w:rPr>
+          <w:color w:val="FFC000"/>
+        </w:rPr>
+      </w:pPr>
+      <w:r>
+        <w:rPr>
+          <w:color w:val="FFC000"/>
+        </w:rPr>
+        <w:t>Circle Language Spec Introduction: Apply</w:t>
+      </w:r>
+      <w:r>
+        <w:rPr>
+          <w:color w:val="FFC000"/>
+        </w:rPr>
+        <w:t>ing</w:t>
+      </w:r>
+      <w:r>
+        <w:rPr>
+          <w:color w:val="FFC000"/>
+        </w:rPr>
+        <w:t xml:space="preserve"> trigger word marking technique to this already reworded document</w:t>
+      </w:r>
+      <w:r>
+        <w:rPr>
+          <w:color w:val="FFC000"/>
+        </w:rPr>
+        <w:t>.</w:t>
+      </w:r>
+    </w:p>
+    <w:p>
+      <w:pPr>
+        <w:pStyle w:val="ListParagraph"/>
+        <w:numPr>
+          <w:ilvl w:val="1"/>
+          <w:numId w:val="25"/>
+        </w:numPr>
+        <w:rPr>
+          <w:color w:val="92D050"/>
+        </w:rPr>
+      </w:pPr>
+      <w:r>
+        <w:rPr>
+          <w:color w:val="92D050"/>
+        </w:rPr>
+        <w:t>Basic Diagram Elements</w:t>
+      </w:r>
+    </w:p>
+    <w:p>
+      <w:pPr>
+        <w:pStyle w:val="ListParagraph"/>
+        <w:numPr>
           <w:ilvl w:val="0"/>
           <w:numId w:val="25"/>
         </w:numPr>
@@ -4765,205 +5179,8 @@
     <w:p>
       <w:pPr>
         <w:pStyle w:val="Heading3"/>
-        <w:rPr>
-          <w:color w:val="B4C6E7"/>
-        </w:rPr>
-      </w:pPr>
-      <w:r>
-        <w:rPr>
-          <w:color w:val="B4C6E7"/>
-        </w:rPr>
-        <w:t>2020-04-1</w:t>
-      </w:r>
-      <w:r>
-        <w:rPr>
-          <w:color w:val="B4C6E7"/>
-        </w:rPr>
-        <w:t>8</w:t>
-      </w:r>
-      <w:r>
-        <w:rPr>
-          <w:color w:val="B4C6E7"/>
-        </w:rPr>
-        <w:t xml:space="preserve"> </w:t>
-      </w:r>
-      <w:r>
-        <w:rPr>
-          <w:color w:val="B4C6E7"/>
-        </w:rPr>
-        <w:t>Brainstorm Writing Style</w:t>
-      </w:r>
-    </w:p>
-    <w:p>
-      <w:pPr>
-        <w:pStyle w:val="ListParagraph"/>
-        <w:numPr>
-          <w:ilvl w:val="0"/>
-          <w:numId w:val="25"/>
-        </w:numPr>
-      </w:pPr>
-      <w:r>
-        <w:t>The aim is to use less definite, more open language</w:t>
-      </w:r>
-      <w:r>
-        <w:t>.</w:t>
-      </w:r>
-    </w:p>
-    <w:p>
-      <w:pPr>
-        <w:pStyle w:val="ListParagraph"/>
-        <w:numPr>
-          <w:ilvl w:val="1"/>
-          <w:numId w:val="25"/>
-        </w:numPr>
-      </w:pPr>
-      <w:r>
-        <w:t>Consider reformulating command-like sentences and rule-like statements to add maybe's and perhapses</w:t>
-      </w:r>
-      <w:r>
-        <w:t>.</w:t>
-      </w:r>
-    </w:p>
-    <w:p>
-      <w:pPr>
-        <w:pStyle w:val="ListParagraph"/>
-        <w:numPr>
-          <w:ilvl w:val="1"/>
-          <w:numId w:val="25"/>
-        </w:numPr>
-      </w:pPr>
-      <w:r>
-        <w:t>O</w:t>
-      </w:r>
-      <w:r>
-        <w:t>r past tense instead of imperative tense.</w:t>
-      </w:r>
-    </w:p>
-    <w:p>
-      <w:pPr>
-        <w:pStyle w:val="ListParagraph"/>
-        <w:numPr>
-          <w:ilvl w:val="1"/>
-          <w:numId w:val="25"/>
-        </w:numPr>
-      </w:pPr>
-      <w:r>
-        <w:t>Avoiding the word 'you' also seems to let the air in (it feels less like a chore).</w:t>
-      </w:r>
-    </w:p>
-    <w:p>
-      <w:pPr>
-        <w:pStyle w:val="ListParagraph"/>
-        <w:numPr>
-          <w:ilvl w:val="1"/>
-          <w:numId w:val="25"/>
-        </w:numPr>
-      </w:pPr>
-      <w:r>
-        <w:t>Even the word 'is' can be an expression of something being definite, which you may want to loosen up a bit.</w:t>
-      </w:r>
-    </w:p>
-    <w:p>
-      <w:pPr>
-        <w:pStyle w:val="ListParagraph"/>
-        <w:numPr>
-          <w:ilvl w:val="1"/>
-          <w:numId w:val="25"/>
-        </w:numPr>
-      </w:pPr>
-      <w:r>
-        <w:t>Removing a quantifier might make something more neutral or pleasant. 'Quite some', 'much'</w:t>
-      </w:r>
-      <w:r>
-        <w:t>, 'most'</w:t>
-      </w:r>
-      <w:r>
-        <w:t xml:space="preserve"> are examples of words that might just be deleted</w:t>
-      </w:r>
-      <w:r>
-        <w:t>, to let the air in.</w:t>
-      </w:r>
-    </w:p>
-    <w:p>
-      <w:pPr>
-        <w:pStyle w:val="ListParagraph"/>
-        <w:numPr>
-          <w:ilvl w:val="0"/>
-          <w:numId w:val="25"/>
-        </w:numPr>
-      </w:pPr>
-      <w:r>
-        <w:t>A</w:t>
-      </w:r>
-      <w:r>
-        <w:t>nd to take out the personal 'I' form.</w:t>
-      </w:r>
-    </w:p>
-    <w:p>
-      <w:pPr>
-        <w:pStyle w:val="ListParagraph"/>
-        <w:numPr>
-          <w:ilvl w:val="0"/>
-          <w:numId w:val="25"/>
-        </w:numPr>
-      </w:pPr>
-      <w:r>
-        <w:t>Also check: whether the stories make sense.</w:t>
-      </w:r>
-    </w:p>
-    <w:p>
-      <w:pPr>
-        <w:pStyle w:val="ListParagraph"/>
-        <w:numPr>
-          <w:ilvl w:val="0"/>
-          <w:numId w:val="25"/>
-        </w:numPr>
-      </w:pPr>
-      <w:r>
-        <w:t>And whether the content is still in scope.</w:t>
-      </w:r>
-    </w:p>
-    <w:p>
-      <w:pPr>
-        <w:pStyle w:val="ListParagraph"/>
-        <w:numPr>
-          <w:ilvl w:val="0"/>
-          <w:numId w:val="25"/>
-        </w:numPr>
-      </w:pPr>
-      <w:r>
-        <w:t>Remove links, since they break so easily.</w:t>
-      </w:r>
-    </w:p>
-    <w:p>
-      <w:pPr>
-        <w:pStyle w:val="ListParagraph"/>
-        <w:numPr>
-          <w:ilvl w:val="0"/>
-          <w:numId w:val="25"/>
-        </w:numPr>
-      </w:pPr>
-      <w:r>
-        <w:t>Casual mentionings of article titles are also fragile. They break quite easily.</w:t>
-      </w:r>
-    </w:p>
-    <w:p>
-      <w:pPr>
-        <w:pStyle w:val="ListParagraph"/>
-        <w:numPr>
-          <w:ilvl w:val="0"/>
-          <w:numId w:val="25"/>
-        </w:numPr>
-      </w:pPr>
-      <w:r>
-        <w:t>That seems quite a lot to check. Maybe that is why it is not easy.</w:t>
-      </w:r>
-    </w:p>
-    <w:p>
-      <w:pPr>
-        <w:pStyle w:val="Heading3"/>
-      </w:pPr>
-      <w:bookmarkStart w:id="9" w:name="_Toc37540065"/>
+      </w:pPr>
+      <w:bookmarkStart w:id="10" w:name="_Toc37540065"/>
       <w:bookmarkEnd w:id="8"/>
       <w:r>
         <w:t xml:space="preserve">2020-04-18 </w:t>
@@ -5016,14 +5233,14 @@
           <w:color w:val="BFBFBF" w:themeColor="background1" w:themeShade="BF"/>
         </w:rPr>
       </w:pPr>
-      <w:bookmarkStart w:id="10" w:name="_Hlk39873250"/>
+      <w:bookmarkStart w:id="11" w:name="_Hlk39873250"/>
       <w:r>
         <w:rPr>
           <w:color w:val="BFBFBF" w:themeColor="background1" w:themeShade="BF"/>
         </w:rPr>
         <w:t>2008-05 02 Classes &amp; Relations Specs Project Summary.docx</w:t>
       </w:r>
-      <w:bookmarkEnd w:id="10"/>
+      <w:bookmarkEnd w:id="11"/>
     </w:p>
     <w:p>
       <w:pPr>
@@ -5238,15 +5455,7 @@
         <w:rPr>
           <w:color w:val="FFC000"/>
         </w:rPr>
-        <w:t>&gt; Stopped, because I seem panicky about which words to pick and whether someone might be rubbed the wrong way with it somehow</w:t>
-      </w:r>
-      <w:bookmarkStart w:id="11" w:name="_GoBack"/>
-      <w:bookmarkEnd w:id="11"/>
-      <w:r>
-        <w:rPr>
-          <w:color w:val="FFC000"/>
-        </w:rPr>
-        <w:t>.</w:t>
+        <w:t>&gt; Stopped, because I seem panicky about which words to pick and whether someone might be rubbed the wrong way with it somehow.</w:t>
       </w:r>
     </w:p>
     <w:p>
@@ -6791,7 +7000,456 @@
         <w:rPr>
           <w:color w:val="FFC000"/>
         </w:rPr>
-        <w:t xml:space="preserve">2019-08-05 </w:t>
+        <w:t>2020-05-25 Postponed Content Changes for Relations</w:t>
+      </w:r>
+    </w:p>
+    <w:p>
+      <w:pPr>
+        <w:rPr>
+          <w:color w:val="FFC000"/>
+        </w:rPr>
+      </w:pPr>
+      <w:r>
+        <w:rPr>
+          <w:color w:val="FFC000"/>
+        </w:rPr>
+        <w:t xml:space="preserve">I question the way the Relations topic is approached. </w:t>
+      </w:r>
+    </w:p>
+    <w:p>
+      <w:pPr>
+        <w:rPr>
+          <w:color w:val="FFC000"/>
+        </w:rPr>
+      </w:pPr>
+    </w:p>
+    <w:p>
+      <w:pPr>
+        <w:rPr>
+          <w:color w:val="FFC000"/>
+        </w:rPr>
+      </w:pPr>
+      <w:r>
+        <w:rPr>
+          <w:color w:val="FFC000"/>
+        </w:rPr>
+        <w:t>I think it is an interesting idea. But it seems presented in a way that all relationships are supposed to be bidirectional. In one of my prototype apps for a programming environment this idea was sort of centric. But now that the notation seems more important to me trying to push constructs that might not be that widely applicable, this seems to disturb the story.</w:t>
+      </w:r>
+    </w:p>
+    <w:p>
+      <w:pPr>
+        <w:rPr>
+          <w:color w:val="FFC000"/>
+        </w:rPr>
+      </w:pPr>
+    </w:p>
+    <w:p>
+      <w:pPr>
+        <w:rPr>
+          <w:color w:val="FFC000"/>
+        </w:rPr>
+      </w:pPr>
+      <w:r>
+        <w:rPr>
+          <w:color w:val="FFC000"/>
+        </w:rPr>
+        <w:t>It seems to be more about an idea for ubiquitous bidirectional relationships. It seems that Relations in my view back then was synonymous for bi-directional relationships and my idea was you should make most relationships bi-directional. But the problem with, that I have with that now, is that doing so sort of removes hierarchy: everything seems to land on the same level of the containment structure, if every relationship is mutual. I had some ideas how to then solve that again, with relation direction. I think I still like that idea. But now I have a construct proposal, that seems to be pushed too hard to the foreground, that seems something you should be able to choose, not something you should be pushed down your throat, excuse the sarcasm. And unless I finish it, it hinders the notation, that I find more important than having all relationships be bi-directional.</w:t>
+      </w:r>
+    </w:p>
+    <w:p>
+      <w:pPr>
+        <w:rPr>
+          <w:color w:val="FFC000"/>
+        </w:rPr>
+      </w:pPr>
+    </w:p>
+    <w:p>
+      <w:pPr>
+        <w:rPr>
+          <w:color w:val="FFC000"/>
+        </w:rPr>
+      </w:pPr>
+      <w:r>
+        <w:rPr>
+          <w:color w:val="FFC000"/>
+        </w:rPr>
+        <w:t>Maybe I might demote the Relations construct to Circle Construct Drafts entirely. Maybe.</w:t>
+      </w:r>
+      <w:r>
+        <w:rPr>
+          <w:color w:val="FFC000"/>
+        </w:rPr>
+        <w:t xml:space="preserve"> It seems about what you could do with these unfinished 'Creator' systems I </w:t>
+      </w:r>
+      <w:r>
+        <w:rPr>
+          <w:color w:val="FFC000"/>
+        </w:rPr>
+        <w:t xml:space="preserve">once </w:t>
+      </w:r>
+      <w:r>
+        <w:rPr>
+          <w:color w:val="FFC000"/>
+        </w:rPr>
+        <w:t>programmed. But what you could do with Creator had to do with aspects, relationships, libraries of aspects, that tap into a way to describe relationships. Possibly all those concepts will be put aside. Maybe to pick up at one point later, but not so much part of the Circle notation. I do think that in the Circle projects in the past, I had figured out that the Creator concepts are probably integ</w:t>
+      </w:r>
+      <w:r>
+        <w:rPr>
+          <w:color w:val="FFC000"/>
+        </w:rPr>
+        <w:t>r</w:t>
+      </w:r>
+      <w:r>
+        <w:rPr>
+          <w:color w:val="FFC000"/>
+        </w:rPr>
+        <w:t>able with Circle</w:t>
+      </w:r>
+      <w:r>
+        <w:rPr>
+          <w:color w:val="FFC000"/>
+        </w:rPr>
+        <w:t>, though the precise notation was not worked out to the last detail.</w:t>
+      </w:r>
+      <w:r>
+        <w:rPr>
+          <w:color w:val="FFC000"/>
+        </w:rPr>
+        <w:t xml:space="preserve"> I remember now, that I was quite keen to try and make sure the Circle and Creator ideas were to be combined into one. </w:t>
+      </w:r>
+      <w:r>
+        <w:rPr>
+          <w:color w:val="FFC000"/>
+        </w:rPr>
+        <w:t>Later on</w:t>
+      </w:r>
+      <w:r>
+        <w:rPr>
+          <w:color w:val="FFC000"/>
+        </w:rPr>
+        <w:t xml:space="preserve"> I think I had it clearer in my head where these two ideas met, and how they could go together</w:t>
+      </w:r>
+      <w:r>
+        <w:rPr>
+          <w:color w:val="FFC000"/>
+        </w:rPr>
+        <w:t>.</w:t>
+      </w:r>
+    </w:p>
+    <w:p>
+      <w:pPr>
+        <w:rPr>
+          <w:color w:val="FFC000"/>
+        </w:rPr>
+      </w:pPr>
+    </w:p>
+    <w:p>
+      <w:pPr>
+        <w:rPr>
+          <w:color w:val="FFC000"/>
+        </w:rPr>
+      </w:pPr>
+      <w:r>
+        <w:rPr>
+          <w:color w:val="FFC000"/>
+        </w:rPr>
+        <w:t>Maybe describing it more 'openly' would just make it usable as a proposed construct notation. Right now the aim is not so much that everything will work as a run-time or that automatic determination of containment structure is also let go of, which might simplify things. I just might not want to propose that this is a required thing.</w:t>
+      </w:r>
+    </w:p>
+    <w:p>
+      <w:pPr>
+        <w:rPr>
+          <w:color w:val="FFC000"/>
+        </w:rPr>
+      </w:pPr>
+    </w:p>
+    <w:p>
+      <w:pPr>
+        <w:rPr>
+          <w:color w:val="FFC000"/>
+        </w:rPr>
+      </w:pPr>
+      <w:r>
+        <w:rPr>
+          <w:color w:val="FFC000"/>
+        </w:rPr>
+        <w:t>I think I remember that some other chapters do tap into it. Maybe it is nicer to just keep it separated into this topic on its own, so not to make other notation explanations dependent on it.</w:t>
+      </w:r>
+    </w:p>
+    <w:p>
+      <w:pPr>
+        <w:pStyle w:val="Heading3"/>
+        <w:rPr>
+          <w:color w:val="FFC000"/>
+        </w:rPr>
+      </w:pPr>
+      <w:r>
+        <w:rPr>
+          <w:color w:val="FFC000"/>
+        </w:rPr>
+        <w:t xml:space="preserve">2020-05-18 Postponed Content Changes for System Commands </w:t>
+      </w:r>
+    </w:p>
+    <w:p>
+      <w:pPr>
+        <w:pStyle w:val="ListParagraph"/>
+        <w:numPr>
+          <w:ilvl w:val="0"/>
+          <w:numId w:val="25"/>
+        </w:numPr>
+        <w:rPr>
+          <w:color w:val="FFC000"/>
+        </w:rPr>
+      </w:pPr>
+      <w:r>
+        <w:rPr>
+          <w:color w:val="FFC000"/>
+        </w:rPr>
+        <w:t>Content: System Command Call Notations: I actually feel uneasy about the notations introduced there at all. I want to try and avoid exaggeration, but this seems like a opening a flood gate to ambiguity. But that is not the question at hand.</w:t>
+      </w:r>
+    </w:p>
+    <w:p>
+      <w:pPr>
+        <w:pStyle w:val="ListParagraph"/>
+        <w:numPr>
+          <w:ilvl w:val="0"/>
+          <w:numId w:val="25"/>
+        </w:numPr>
+        <w:rPr>
+          <w:color w:val="FFC000"/>
+        </w:rPr>
+      </w:pPr>
+      <w:r>
+        <w:rPr>
+          <w:color w:val="FFC000"/>
+        </w:rPr>
+        <w:t>Content: System Objects seem to lead to Assignment, Connectors and Connections, but one is sort of the internals, while the other is just basics of notation, so not sure to keep them intermixed like that.</w:t>
+      </w:r>
+    </w:p>
+    <w:p>
+      <w:pPr>
+        <w:pStyle w:val="ListParagraph"/>
+        <w:numPr>
+          <w:ilvl w:val="0"/>
+          <w:numId w:val="25"/>
+        </w:numPr>
+        <w:rPr>
+          <w:color w:val="FFC000"/>
+        </w:rPr>
+      </w:pPr>
+      <w:r>
+        <w:rPr>
+          <w:color w:val="FFC000"/>
+        </w:rPr>
+        <w:t>Content: I wonder if System Commands and System Interfaces could become 1 article, because is the System Interfaces article(s) the visualization of the System Commands? I tend to not like conceptual explanations without accompanying diagrams anymore, so perhaps. I can consider later.</w:t>
+      </w:r>
+    </w:p>
+    <w:p>
+      <w:pPr>
+        <w:pStyle w:val="Heading3"/>
+        <w:rPr>
+          <w:color w:val="FFC000"/>
+        </w:rPr>
+      </w:pPr>
+      <w:r>
+        <w:rPr>
+          <w:color w:val="FFC000"/>
+        </w:rPr>
+        <w:t xml:space="preserve">2020-05-18 Postponed Content Changes for Commands </w:t>
+      </w:r>
+    </w:p>
+    <w:p>
+      <w:pPr>
+        <w:pStyle w:val="ListParagraph"/>
+        <w:numPr>
+          <w:ilvl w:val="0"/>
+          <w:numId w:val="25"/>
+        </w:numPr>
+        <w:rPr>
+          <w:color w:val="FFC000"/>
+        </w:rPr>
+      </w:pPr>
+      <w:r>
+        <w:rPr>
+          <w:color w:val="FFC000"/>
+        </w:rPr>
+        <w:t>It seems to me that I wanted to evaluate back then:</w:t>
+      </w:r>
+    </w:p>
+    <w:p>
+      <w:pPr>
+        <w:pStyle w:val="ListParagraph"/>
+        <w:numPr>
+          <w:ilvl w:val="0"/>
+          <w:numId w:val="25"/>
+        </w:numPr>
+        <w:rPr>
+          <w:color w:val="FFC000"/>
+        </w:rPr>
+      </w:pPr>
+      <w:r>
+        <w:rPr>
+          <w:color w:val="FFC000"/>
+        </w:rPr>
+        <w:t>What concepts from other programming languages could look like in the diagram notation.</w:t>
+      </w:r>
+    </w:p>
+    <w:p>
+      <w:pPr>
+        <w:pStyle w:val="ListParagraph"/>
+        <w:numPr>
+          <w:ilvl w:val="0"/>
+          <w:numId w:val="25"/>
+        </w:numPr>
+        <w:rPr>
+          <w:color w:val="FFC000"/>
+        </w:rPr>
+      </w:pPr>
+      <w:r>
+        <w:rPr>
+          <w:color w:val="FFC000"/>
+        </w:rPr>
+        <w:t xml:space="preserve">What each diagram notation situation could mean in terms of other programming languages </w:t>
+      </w:r>
+      <w:r>
+        <w:rPr>
+          <w:color w:val="FFC000"/>
+        </w:rPr>
+        <w:t>like C#.</w:t>
+      </w:r>
+    </w:p>
+    <w:p>
+      <w:pPr>
+        <w:pStyle w:val="ListParagraph"/>
+        <w:numPr>
+          <w:ilvl w:val="0"/>
+          <w:numId w:val="25"/>
+        </w:numPr>
+        <w:rPr>
+          <w:color w:val="FFC000"/>
+        </w:rPr>
+      </w:pPr>
+      <w:r>
+        <w:rPr>
+          <w:color w:val="FFC000"/>
+        </w:rPr>
+        <w:t>What would happen if you try to draw a parallel between objects and commands. Where things overlap, what the implications of being a command is, compared to an object.</w:t>
+      </w:r>
+    </w:p>
+    <w:p>
+      <w:pPr>
+        <w:pStyle w:val="ListParagraph"/>
+        <w:numPr>
+          <w:ilvl w:val="0"/>
+          <w:numId w:val="25"/>
+        </w:numPr>
+        <w:rPr>
+          <w:color w:val="FFC000"/>
+        </w:rPr>
+      </w:pPr>
+      <w:r>
+        <w:rPr>
+          <w:color w:val="FFC000"/>
+        </w:rPr>
+        <w:t>That.</w:t>
+      </w:r>
+    </w:p>
+    <w:p>
+      <w:pPr>
+        <w:pStyle w:val="ListParagraph"/>
+        <w:numPr>
+          <w:ilvl w:val="0"/>
+          <w:numId w:val="25"/>
+        </w:numPr>
+        <w:rPr>
+          <w:color w:val="FFC000"/>
+        </w:rPr>
+      </w:pPr>
+      <w:r>
+        <w:rPr>
+          <w:color w:val="FFC000"/>
+        </w:rPr>
+        <w:t>But it may have resulted in a bit of an overwhelming set of situations being shed light on.</w:t>
+      </w:r>
+    </w:p>
+    <w:p>
+      <w:pPr>
+        <w:pStyle w:val="ListParagraph"/>
+        <w:numPr>
+          <w:ilvl w:val="0"/>
+          <w:numId w:val="25"/>
+        </w:numPr>
+        <w:rPr>
+          <w:color w:val="FFC000"/>
+        </w:rPr>
+      </w:pPr>
+      <w:r>
+        <w:rPr>
+          <w:color w:val="FFC000"/>
+        </w:rPr>
+        <w:t>Not sure to what extent this is a problem.</w:t>
+      </w:r>
+    </w:p>
+    <w:p>
+      <w:pPr>
+        <w:pStyle w:val="ListParagraph"/>
+        <w:numPr>
+          <w:ilvl w:val="0"/>
+          <w:numId w:val="25"/>
+        </w:numPr>
+        <w:rPr>
+          <w:color w:val="FFC000"/>
+        </w:rPr>
+      </w:pPr>
+      <w:r>
+        <w:rPr>
+          <w:color w:val="FFC000"/>
+        </w:rPr>
+        <w:t>It's more of a content issue, rather than a formatting issue. I was focusing on formatting issues for now, so maybe postpone this.</w:t>
+      </w:r>
+    </w:p>
+    <w:p>
+      <w:pPr>
+        <w:pStyle w:val="ListParagraph"/>
+        <w:numPr>
+          <w:ilvl w:val="0"/>
+          <w:numId w:val="25"/>
+        </w:numPr>
+        <w:rPr>
+          <w:color w:val="FFC000"/>
+        </w:rPr>
+      </w:pPr>
+      <w:r>
+        <w:rPr>
+          <w:color w:val="FFC000"/>
+        </w:rPr>
+        <w:t>What if you would just remove most of the rules imposed onto commands compared to regular objects</w:t>
+      </w:r>
+      <w:r>
+        <w:rPr>
+          <w:color w:val="FFC000"/>
+        </w:rPr>
+        <w:t>?</w:t>
+      </w:r>
+      <w:r>
+        <w:rPr>
+          <w:color w:val="FFC000"/>
+        </w:rPr>
+        <w:t xml:space="preserve"> It seems that maybe no disasters would happen. I would like to evaluate which rules can be lived without so the idea might be presented in a simpler way.</w:t>
+      </w:r>
+    </w:p>
+    <w:p>
+      <w:pPr>
+        <w:pStyle w:val="Heading3"/>
+        <w:rPr>
+          <w:color w:val="FFC000"/>
+        </w:rPr>
+      </w:pPr>
+      <w:r>
+        <w:rPr>
+          <w:color w:val="FFC000"/>
+        </w:rPr>
+        <w:t xml:space="preserve">2020-05-20 </w:t>
       </w:r>
       <w:r>
         <w:rPr>
@@ -6803,41 +7461,73 @@
         <w:rPr>
           <w:color w:val="FFC000"/>
         </w:rPr>
-        <w:t xml:space="preserve"> New Intro</w:t>
-      </w:r>
-    </w:p>
-    <w:p>
-      <w:pPr>
-        <w:numPr>
-          <w:ilvl w:val="0"/>
-          <w:numId w:val="25"/>
-        </w:numPr>
-        <w:rPr>
-          <w:color w:val="FFC000"/>
-        </w:rPr>
-      </w:pPr>
-      <w:r>
-        <w:rPr>
-          <w:color w:val="FFC000"/>
-        </w:rPr>
-        <w:t>Maybe an introduction would do. The 'older' versions actually seemed to give that more gradual intro, that takes the reader by the hand, leading them to how and why this might actually be useful, rather than just plainly stating the shapes that the diagrams can contain.</w:t>
-      </w:r>
-    </w:p>
-    <w:p>
-      <w:pPr>
-        <w:numPr>
-          <w:ilvl w:val="0"/>
-          <w:numId w:val="25"/>
-        </w:numPr>
-        <w:rPr>
-          <w:color w:val="FFC000"/>
-        </w:rPr>
-      </w:pPr>
-      <w:r>
-        <w:rPr>
-          <w:color w:val="FFC000"/>
-        </w:rPr>
-        <w:t>That said, I do want to quickly come to the raw definition of how the diagrams are built-up. To introduce the raw basic specs quickly.</w:t>
+        <w:t xml:space="preserve"> Content </w:t>
+      </w:r>
+      <w:r>
+        <w:rPr>
+          <w:color w:val="FFC000"/>
+        </w:rPr>
+        <w:t xml:space="preserve">Changes for </w:t>
+      </w:r>
+      <w:r>
+        <w:rPr>
+          <w:color w:val="FFC000"/>
+        </w:rPr>
+        <w:t xml:space="preserve">Parameters </w:t>
+      </w:r>
+    </w:p>
+    <w:p>
+      <w:pPr>
+        <w:pStyle w:val="ListParagraph"/>
+        <w:numPr>
+          <w:ilvl w:val="0"/>
+          <w:numId w:val="25"/>
+        </w:numPr>
+        <w:rPr>
+          <w:color w:val="FFC000"/>
+        </w:rPr>
+      </w:pPr>
+      <w:r>
+        <w:rPr>
+          <w:color w:val="FFC000"/>
+        </w:rPr>
+        <w:t>Maybe make the idea of ubiquitous bidirectional relationships between commands and objects less centric. Or perhaps at least diverge into other approaches, so attempting to make room for expressing what goes on in other languages, rather than replacing the construct by another take on it.</w:t>
+      </w:r>
+    </w:p>
+    <w:p>
+      <w:pPr>
+        <w:pStyle w:val="ListParagraph"/>
+        <w:numPr>
+          <w:ilvl w:val="0"/>
+          <w:numId w:val="25"/>
+        </w:numPr>
+        <w:rPr>
+          <w:color w:val="FFC000"/>
+        </w:rPr>
+      </w:pPr>
+      <w:r>
+        <w:rPr>
+          <w:color w:val="FFC000"/>
+        </w:rPr>
+        <w:t>I think maybe that bidirectionality is not of much use in this Circle Language Spec. It seems better off being placed in Circle Construct Drafts, because it just does not resonate much with other languages, programming seems to be able to live without it, and it seems alienating and full of implications, that seems to make concepts fall apart that did not seem to need to be ripped apart in the first place. I might be too harsh about it here. It is an interesting idea, I think, but it just complicates the idea of the diagram notation, which seems centric, not drastically changing how constructs work.</w:t>
+      </w:r>
+    </w:p>
+    <w:p>
+      <w:pPr>
+        <w:pStyle w:val="ListParagraph"/>
+        <w:numPr>
+          <w:ilvl w:val="0"/>
+          <w:numId w:val="25"/>
+        </w:numPr>
+        <w:rPr>
+          <w:color w:val="FFC000"/>
+        </w:rPr>
+      </w:pPr>
+      <w:r>
+        <w:rPr>
+          <w:color w:val="FFC000"/>
+        </w:rPr>
+        <w:t>The Imported Parameter Concepts could be tidied up. The ideas from the original Symbol Language.doc might be processed: discarded or embedded into the main text. Merging the texts of the conceptual explanation and diagram notation might make things more overviewable and shorter / less text.</w:t>
       </w:r>
     </w:p>
     <w:p>
@@ -6851,553 +7541,12 @@
         <w:rPr>
           <w:color w:val="FFC000"/>
         </w:rPr>
-        <w:t>2020-05-25 Postponed Content Changes for Relations</w:t>
-      </w:r>
-    </w:p>
-    <w:p>
-      <w:pPr>
-        <w:rPr>
-          <w:color w:val="FFC000"/>
-        </w:rPr>
-      </w:pPr>
-      <w:r>
-        <w:rPr>
-          <w:color w:val="FFC000"/>
-        </w:rPr>
-        <w:t xml:space="preserve">I question the way the Relations topic is approached. </w:t>
-      </w:r>
-    </w:p>
-    <w:p>
-      <w:pPr>
-        <w:rPr>
-          <w:color w:val="FFC000"/>
-        </w:rPr>
-      </w:pPr>
-    </w:p>
-    <w:p>
-      <w:pPr>
-        <w:rPr>
-          <w:color w:val="FFC000"/>
-        </w:rPr>
-      </w:pPr>
-      <w:r>
-        <w:rPr>
-          <w:color w:val="FFC000"/>
-        </w:rPr>
-        <w:t>I think it is an interesting idea. But it seems presented in a way that all relationships are supposed to be bidirectional. In one of my prototype apps for a programming environment this idea was sort of centric. But now that the notation seems more important to me trying to push constructs that might not be that widely applicable, this seems to disturb the story.</w:t>
-      </w:r>
-    </w:p>
-    <w:p>
-      <w:pPr>
-        <w:rPr>
-          <w:color w:val="FFC000"/>
-        </w:rPr>
-      </w:pPr>
-    </w:p>
-    <w:p>
-      <w:pPr>
-        <w:rPr>
-          <w:color w:val="FFC000"/>
-        </w:rPr>
-      </w:pPr>
-      <w:r>
-        <w:rPr>
-          <w:color w:val="FFC000"/>
-        </w:rPr>
-        <w:t>It seems to be more about an idea for ubiquitous bidirectional relationships. It seems that Relations in my view back then was synonymous for bi-directional relationships and my idea was you should make most relationships bi-directional. But the problem with, that I have with that now, is that doing so sort of removes hierarchy: everything seems to land on the same level of the containment structure, if every relationship is mutual. I had some ideas how to then solve that again, with relation direction. I think I still like that idea. But now I have a construct proposal, that seems to be pushed too hard to the foreground, that seems something you should be able to choose, not something you should be pushed down your throat, excuse the sarcasm. And unless I finish it, it hinders the notation, that I find more important than having all relationships be bi-directional.</w:t>
-      </w:r>
-    </w:p>
-    <w:p>
-      <w:pPr>
-        <w:rPr>
-          <w:color w:val="FFC000"/>
-        </w:rPr>
-      </w:pPr>
-    </w:p>
-    <w:p>
-      <w:pPr>
-        <w:rPr>
-          <w:color w:val="FFC000"/>
-        </w:rPr>
-      </w:pPr>
-      <w:r>
-        <w:rPr>
-          <w:color w:val="FFC000"/>
-        </w:rPr>
-        <w:t>Maybe I might demote the Relations construct to Circle Construct Drafts entirely. Maybe.</w:t>
-      </w:r>
-      <w:r>
-        <w:rPr>
-          <w:color w:val="FFC000"/>
-        </w:rPr>
-        <w:t xml:space="preserve"> It seems about what you could do with these unfinished 'Creator' systems I </w:t>
-      </w:r>
-      <w:r>
-        <w:rPr>
-          <w:color w:val="FFC000"/>
-        </w:rPr>
-        <w:t xml:space="preserve">once </w:t>
-      </w:r>
-      <w:r>
-        <w:rPr>
-          <w:color w:val="FFC000"/>
-        </w:rPr>
-        <w:t>programmed. But what you could do with Creator had to do with aspects, relationships, libraries of aspects, that tap into a way to describe relationships. Possibly all those concepts will be put aside. Maybe to pick up at one point later, but not so much part of the Circle notation. I do think that in the Circle projects in the past, I had figured out that the Creator concepts are probably integ</w:t>
-      </w:r>
-      <w:r>
-        <w:rPr>
-          <w:color w:val="FFC000"/>
-        </w:rPr>
-        <w:t>r</w:t>
-      </w:r>
-      <w:r>
-        <w:rPr>
-          <w:color w:val="FFC000"/>
-        </w:rPr>
-        <w:t>able with Circle</w:t>
-      </w:r>
-      <w:r>
-        <w:rPr>
-          <w:color w:val="FFC000"/>
-        </w:rPr>
-        <w:t>, though the precise notation was not worked out to the last detail.</w:t>
-      </w:r>
-      <w:r>
-        <w:rPr>
-          <w:color w:val="FFC000"/>
-        </w:rPr>
-        <w:t xml:space="preserve"> I remember now, that I was quite keen to try and make sure the Circle and Creator ideas were to be combined into one. </w:t>
-      </w:r>
-      <w:r>
-        <w:rPr>
-          <w:color w:val="FFC000"/>
-        </w:rPr>
-        <w:t>Later on</w:t>
-      </w:r>
-      <w:r>
-        <w:rPr>
-          <w:color w:val="FFC000"/>
-        </w:rPr>
-        <w:t xml:space="preserve"> I think I had it clearer in my head where these two ideas met, and how they could go together</w:t>
-      </w:r>
-      <w:r>
-        <w:rPr>
-          <w:color w:val="FFC000"/>
-        </w:rPr>
-        <w:t>.</w:t>
-      </w:r>
-    </w:p>
-    <w:p>
-      <w:pPr>
-        <w:rPr>
-          <w:color w:val="FFC000"/>
-        </w:rPr>
-      </w:pPr>
-    </w:p>
-    <w:p>
-      <w:pPr>
-        <w:rPr>
-          <w:color w:val="FFC000"/>
-        </w:rPr>
-      </w:pPr>
-      <w:r>
-        <w:rPr>
-          <w:color w:val="FFC000"/>
-        </w:rPr>
-        <w:t>Maybe describing it more 'openly' would just make it usable as a proposed construct notation. Right now the aim is not so much that everything will work as a run-time or that automatic determination of containment structure is also let go of, which might simplify things. I just might not want to propose that this is a required thing.</w:t>
-      </w:r>
-    </w:p>
-    <w:p>
-      <w:pPr>
-        <w:rPr>
-          <w:color w:val="FFC000"/>
-        </w:rPr>
-      </w:pPr>
-    </w:p>
-    <w:p>
-      <w:pPr>
-        <w:rPr>
-          <w:color w:val="FFC000"/>
-        </w:rPr>
-      </w:pPr>
-      <w:r>
-        <w:rPr>
-          <w:color w:val="FFC000"/>
-        </w:rPr>
-        <w:t>I think I remember that some other chapters do tap into it. Maybe it is nicer to just keep it separated into this topic on its own, so not to make other notation explanations dependent on it.</w:t>
-      </w:r>
-    </w:p>
-    <w:p>
-      <w:pPr>
-        <w:pStyle w:val="Heading3"/>
-        <w:rPr>
-          <w:color w:val="FFC000"/>
-        </w:rPr>
-      </w:pPr>
-      <w:r>
-        <w:rPr>
-          <w:color w:val="FFC000"/>
-        </w:rPr>
-        <w:t xml:space="preserve">2020-05-18 Postponed Content Changes for System Commands </w:t>
-      </w:r>
-    </w:p>
-    <w:p>
-      <w:pPr>
-        <w:pStyle w:val="ListParagraph"/>
-        <w:numPr>
-          <w:ilvl w:val="0"/>
-          <w:numId w:val="25"/>
-        </w:numPr>
-        <w:rPr>
-          <w:color w:val="FFC000"/>
-        </w:rPr>
-      </w:pPr>
-      <w:r>
-        <w:rPr>
-          <w:color w:val="FFC000"/>
-        </w:rPr>
-        <w:t>Content: System Command Call Notations: I actually feel uneasy about the notations introduced there at all. I want to try and avoid exaggeration, but this seems like a opening a flood gate to ambiguity. But that is not the question at hand.</w:t>
-      </w:r>
-    </w:p>
-    <w:p>
-      <w:pPr>
-        <w:pStyle w:val="ListParagraph"/>
-        <w:numPr>
-          <w:ilvl w:val="0"/>
-          <w:numId w:val="25"/>
-        </w:numPr>
-        <w:rPr>
-          <w:color w:val="FFC000"/>
-        </w:rPr>
-      </w:pPr>
-      <w:r>
-        <w:rPr>
-          <w:color w:val="FFC000"/>
-        </w:rPr>
-        <w:t>Content: System Objects seem to lead to Assignment, Connectors and Connections, but one is sort of the internals, while the other is just basics of notation, so not sure to keep them intermixed like that.</w:t>
-      </w:r>
-    </w:p>
-    <w:p>
-      <w:pPr>
-        <w:pStyle w:val="ListParagraph"/>
-        <w:numPr>
-          <w:ilvl w:val="0"/>
-          <w:numId w:val="25"/>
-        </w:numPr>
-        <w:rPr>
-          <w:color w:val="FFC000"/>
-        </w:rPr>
-      </w:pPr>
-      <w:r>
-        <w:rPr>
-          <w:color w:val="FFC000"/>
-        </w:rPr>
-        <w:t>Content: I wonder if System Commands and System Interfaces could become 1 article, because is the System Interfaces article(s) the visualization of the System Commands? I tend to not like conceptual explanations without accompanying diagrams anymore, so perhaps. I can consider later.</w:t>
-      </w:r>
-    </w:p>
-    <w:p>
-      <w:pPr>
-        <w:pStyle w:val="Heading3"/>
-        <w:rPr>
-          <w:color w:val="FFC000"/>
-        </w:rPr>
-      </w:pPr>
-      <w:r>
-        <w:rPr>
-          <w:color w:val="FFC000"/>
-        </w:rPr>
-        <w:t xml:space="preserve">2020-05-18 Postponed Content Changes for Commands </w:t>
-      </w:r>
-    </w:p>
-    <w:p>
-      <w:pPr>
-        <w:pStyle w:val="ListParagraph"/>
-        <w:numPr>
-          <w:ilvl w:val="0"/>
-          <w:numId w:val="25"/>
-        </w:numPr>
-        <w:rPr>
-          <w:color w:val="FFC000"/>
-        </w:rPr>
-      </w:pPr>
-      <w:r>
-        <w:rPr>
-          <w:color w:val="FFC000"/>
-        </w:rPr>
-        <w:t>It seems to me that I wanted to evaluate back then:</w:t>
-      </w:r>
-    </w:p>
-    <w:p>
-      <w:pPr>
-        <w:pStyle w:val="ListParagraph"/>
-        <w:numPr>
-          <w:ilvl w:val="0"/>
-          <w:numId w:val="25"/>
-        </w:numPr>
-        <w:rPr>
-          <w:color w:val="FFC000"/>
-        </w:rPr>
-      </w:pPr>
-      <w:r>
-        <w:rPr>
-          <w:color w:val="FFC000"/>
-        </w:rPr>
-        <w:t>What concepts from other programming languages could look like in the diagram notation.</w:t>
-      </w:r>
-    </w:p>
-    <w:p>
-      <w:pPr>
-        <w:pStyle w:val="ListParagraph"/>
-        <w:numPr>
-          <w:ilvl w:val="0"/>
-          <w:numId w:val="25"/>
-        </w:numPr>
-        <w:rPr>
-          <w:color w:val="FFC000"/>
-        </w:rPr>
-      </w:pPr>
-      <w:r>
-        <w:rPr>
-          <w:color w:val="FFC000"/>
-        </w:rPr>
-        <w:t xml:space="preserve">What each diagram notation situation could mean in terms of other programming languages </w:t>
-      </w:r>
-      <w:r>
-        <w:rPr>
-          <w:color w:val="FFC000"/>
-        </w:rPr>
-        <w:t>like C#.</w:t>
-      </w:r>
-    </w:p>
-    <w:p>
-      <w:pPr>
-        <w:pStyle w:val="ListParagraph"/>
-        <w:numPr>
-          <w:ilvl w:val="0"/>
-          <w:numId w:val="25"/>
-        </w:numPr>
-        <w:rPr>
-          <w:color w:val="FFC000"/>
-        </w:rPr>
-      </w:pPr>
-      <w:r>
-        <w:rPr>
-          <w:color w:val="FFC000"/>
-        </w:rPr>
-        <w:t>What would happen if you try to draw a parallel between objects and commands. Where things overlap, what the implications of being a command is, compared to an object.</w:t>
-      </w:r>
-    </w:p>
-    <w:p>
-      <w:pPr>
-        <w:pStyle w:val="ListParagraph"/>
-        <w:numPr>
-          <w:ilvl w:val="0"/>
-          <w:numId w:val="25"/>
-        </w:numPr>
-        <w:rPr>
-          <w:color w:val="FFC000"/>
-        </w:rPr>
-      </w:pPr>
-      <w:r>
-        <w:rPr>
-          <w:color w:val="FFC000"/>
-        </w:rPr>
-        <w:t>That.</w:t>
-      </w:r>
-    </w:p>
-    <w:p>
-      <w:pPr>
-        <w:pStyle w:val="ListParagraph"/>
-        <w:numPr>
-          <w:ilvl w:val="0"/>
-          <w:numId w:val="25"/>
-        </w:numPr>
-        <w:rPr>
-          <w:color w:val="FFC000"/>
-        </w:rPr>
-      </w:pPr>
-      <w:r>
-        <w:rPr>
-          <w:color w:val="FFC000"/>
-        </w:rPr>
-        <w:t>But it may have resulted in a bit of an overwhelming set of situations being shed light on.</w:t>
-      </w:r>
-    </w:p>
-    <w:p>
-      <w:pPr>
-        <w:pStyle w:val="ListParagraph"/>
-        <w:numPr>
-          <w:ilvl w:val="0"/>
-          <w:numId w:val="25"/>
-        </w:numPr>
-        <w:rPr>
-          <w:color w:val="FFC000"/>
-        </w:rPr>
-      </w:pPr>
-      <w:r>
-        <w:rPr>
-          <w:color w:val="FFC000"/>
-        </w:rPr>
-        <w:t>Not sure to what extent this is a problem.</w:t>
-      </w:r>
-    </w:p>
-    <w:p>
-      <w:pPr>
-        <w:pStyle w:val="ListParagraph"/>
-        <w:numPr>
-          <w:ilvl w:val="0"/>
-          <w:numId w:val="25"/>
-        </w:numPr>
-        <w:rPr>
-          <w:color w:val="FFC000"/>
-        </w:rPr>
-      </w:pPr>
-      <w:r>
-        <w:rPr>
-          <w:color w:val="FFC000"/>
-        </w:rPr>
-        <w:t>It's more of a content issue, rather than a formatting issue. I was focusing on formatting issues for now, so maybe postpone this.</w:t>
-      </w:r>
-    </w:p>
-    <w:p>
-      <w:pPr>
-        <w:pStyle w:val="ListParagraph"/>
-        <w:numPr>
-          <w:ilvl w:val="0"/>
-          <w:numId w:val="25"/>
-        </w:numPr>
-        <w:rPr>
-          <w:color w:val="FFC000"/>
-        </w:rPr>
-      </w:pPr>
-      <w:r>
-        <w:rPr>
-          <w:color w:val="FFC000"/>
-        </w:rPr>
-        <w:t>What if you would just remove most of the rules imposed onto commands compared to regular objects</w:t>
-      </w:r>
-      <w:r>
-        <w:rPr>
-          <w:color w:val="FFC000"/>
-        </w:rPr>
-        <w:t>?</w:t>
-      </w:r>
-      <w:r>
-        <w:rPr>
-          <w:color w:val="FFC000"/>
-        </w:rPr>
-        <w:t xml:space="preserve"> It seems that maybe no disasters would happen. I would like to evaluate which rules can be lived without so the idea might be presented in a simpler way.</w:t>
-      </w:r>
-    </w:p>
-    <w:p>
-      <w:pPr>
-        <w:pStyle w:val="Heading3"/>
-        <w:rPr>
-          <w:color w:val="FFC000"/>
-        </w:rPr>
-      </w:pPr>
-      <w:r>
-        <w:rPr>
-          <w:color w:val="FFC000"/>
-        </w:rPr>
         <w:t xml:space="preserve">2020-05-20 </w:t>
       </w:r>
       <w:r>
         <w:rPr>
           <w:color w:val="FFC000"/>
         </w:rPr>
-        <w:t>Postponed</w:t>
-      </w:r>
-      <w:r>
-        <w:rPr>
-          <w:color w:val="FFC000"/>
-        </w:rPr>
-        <w:t xml:space="preserve"> Content </w:t>
-      </w:r>
-      <w:r>
-        <w:rPr>
-          <w:color w:val="FFC000"/>
-        </w:rPr>
-        <w:t xml:space="preserve">Changes for </w:t>
-      </w:r>
-      <w:r>
-        <w:rPr>
-          <w:color w:val="FFC000"/>
-        </w:rPr>
-        <w:t xml:space="preserve">Parameters </w:t>
-      </w:r>
-    </w:p>
-    <w:p>
-      <w:pPr>
-        <w:pStyle w:val="ListParagraph"/>
-        <w:numPr>
-          <w:ilvl w:val="0"/>
-          <w:numId w:val="25"/>
-        </w:numPr>
-        <w:rPr>
-          <w:color w:val="FFC000"/>
-        </w:rPr>
-      </w:pPr>
-      <w:r>
-        <w:rPr>
-          <w:color w:val="FFC000"/>
-        </w:rPr>
-        <w:t>Maybe make the idea of ubiquitous bidirectional relationships between commands and objects less centric. Or perhaps at least diverge into other approaches, so attempting to make room for expressing what goes on in other languages, rather than replacing the construct by another take on it.</w:t>
-      </w:r>
-    </w:p>
-    <w:p>
-      <w:pPr>
-        <w:pStyle w:val="ListParagraph"/>
-        <w:numPr>
-          <w:ilvl w:val="0"/>
-          <w:numId w:val="25"/>
-        </w:numPr>
-        <w:rPr>
-          <w:color w:val="FFC000"/>
-        </w:rPr>
-      </w:pPr>
-      <w:r>
-        <w:rPr>
-          <w:color w:val="FFC000"/>
-        </w:rPr>
-        <w:t>I think maybe that bidirectionality is not of much use in this Circle Language Spec. It seems better off being placed in Circle Construct Drafts, because it just does not resonate much with other languages, programming seems to be able to live without it, and it seems alienating and full of implications, that seems to make concepts fall apart that did not seem to need to be ripped apart in the first place. I might be too harsh about it here. It is an interesting idea, I think, but it just complicates the idea of the diagram notation, which seems centric, not drastically changing how constructs work.</w:t>
-      </w:r>
-    </w:p>
-    <w:p>
-      <w:pPr>
-        <w:pStyle w:val="ListParagraph"/>
-        <w:numPr>
-          <w:ilvl w:val="0"/>
-          <w:numId w:val="25"/>
-        </w:numPr>
-        <w:rPr>
-          <w:color w:val="FFC000"/>
-        </w:rPr>
-      </w:pPr>
-      <w:r>
-        <w:rPr>
-          <w:color w:val="FFC000"/>
-        </w:rPr>
-        <w:t>The Imported Parameter Concepts could be tidied up. The ideas from the original Symbol Language.doc might be processed: discarded or embedded into the main text. Merging the texts of the conceptual explanation and diagram notation might make things more overviewable and shorter / less text.</w:t>
-      </w:r>
-    </w:p>
-    <w:p>
-      <w:pPr>
-        <w:pStyle w:val="Heading3"/>
-        <w:rPr>
-          <w:color w:val="FFC000"/>
-        </w:rPr>
-      </w:pPr>
-      <w:r>
-        <w:rPr>
-          <w:color w:val="FFC000"/>
-        </w:rPr>
-        <w:t xml:space="preserve">2020-05-20 </w:t>
-      </w:r>
-      <w:r>
-        <w:rPr>
-          <w:color w:val="FFC000"/>
-        </w:rPr>
         <w:t xml:space="preserve">Postponed </w:t>
       </w:r>
       <w:r>
@@ -7423,6 +7572,36 @@
           <w:color w:val="FFC000"/>
         </w:rPr>
         <w:t>Execution Control sort of seems an application of Circle Language rather than an intrinsic part. Arithmetic and other operators were supposed to be something like that too: an application of Circle diagrams. I wonder why I explain execution control in detail, while for math operations I leave that out. Maybe an article about that would make things clearer/complete/make you not wonder where all the operators have gone in this language.</w:t>
+      </w:r>
+    </w:p>
+    <w:p>
+      <w:pPr>
+        <w:pStyle w:val="ListParagraph"/>
+        <w:numPr>
+          <w:ilvl w:val="0"/>
+          <w:numId w:val="25"/>
+        </w:numPr>
+        <w:rPr>
+          <w:color w:val="FFC000"/>
+        </w:rPr>
+      </w:pPr>
+      <w:r>
+        <w:rPr>
+          <w:color w:val="FFC000"/>
+        </w:rPr>
+        <w:t>I saw 'execution flow' somewhere. I want to consider using that term instead of execution control. I just like the word flow. It makes me feel better than 'control'. But maybe it will somehow not work in sentences.</w:t>
+      </w:r>
+      <w:r>
+        <w:rPr>
+          <w:color w:val="FFC000"/>
+        </w:rPr>
+        <w:t xml:space="preserve"> Not sure.</w:t>
+      </w:r>
+      <w:r>
+        <w:rPr>
+          <w:color w:val="FFC000"/>
+        </w:rPr>
+        <w:t xml:space="preserve"> Maybe execution flow can mean the normal flow, while execution 'control' can actually change the flow. Still maybe flow as a general term feel nicer.</w:t>
       </w:r>
     </w:p>
     <w:p>
@@ -9099,7 +9278,7 @@
         </w:rPr>
         <w:t>Done</w:t>
       </w:r>
-      <w:bookmarkEnd w:id="9"/>
+      <w:bookmarkEnd w:id="10"/>
     </w:p>
     <w:p>
       <w:pPr>
@@ -9119,6 +9298,1543 @@
         <w:rPr>
           <w:color w:val="BFBFBF" w:themeColor="background1" w:themeShade="BF"/>
         </w:rPr>
+        <w:t xml:space="preserve">2020-05-31 Done </w:t>
+      </w:r>
+      <w:r>
+        <w:rPr>
+          <w:color w:val="BFBFBF" w:themeColor="background1" w:themeShade="BF"/>
+        </w:rPr>
+        <w:t xml:space="preserve">Reformulate </w:t>
+      </w:r>
+      <w:r>
+        <w:rPr>
+          <w:color w:val="BFBFBF" w:themeColor="background1" w:themeShade="BF"/>
+        </w:rPr>
+        <w:t>Circle Language Spec Overview</w:t>
+      </w:r>
+    </w:p>
+    <w:p>
+      <w:pPr>
+        <w:pStyle w:val="ListParagraph"/>
+        <w:numPr>
+          <w:ilvl w:val="0"/>
+          <w:numId w:val="25"/>
+        </w:numPr>
+        <w:rPr>
+          <w:color w:val="BFBFBF" w:themeColor="background1" w:themeShade="BF"/>
+        </w:rPr>
+      </w:pPr>
+      <w:r>
+        <w:rPr>
+          <w:color w:val="BFBFBF" w:themeColor="background1" w:themeShade="BF"/>
+        </w:rPr>
+        <w:t>Committing reformulations of tone of Circle Language Spec Overview.</w:t>
+      </w:r>
+    </w:p>
+    <w:p>
+      <w:pPr>
+        <w:pStyle w:val="ListParagraph"/>
+        <w:numPr>
+          <w:ilvl w:val="0"/>
+          <w:numId w:val="25"/>
+        </w:numPr>
+        <w:rPr>
+          <w:color w:val="BFBFBF" w:themeColor="background1" w:themeShade="BF"/>
+        </w:rPr>
+      </w:pPr>
+      <w:r>
+        <w:rPr>
+          <w:color w:val="BFBFBF" w:themeColor="background1" w:themeShade="BF"/>
+        </w:rPr>
+        <w:t>Maybe a 2</w:t>
+      </w:r>
+      <w:r>
+        <w:rPr>
+          <w:color w:val="BFBFBF" w:themeColor="background1" w:themeShade="BF"/>
+          <w:vertAlign w:val="superscript"/>
+        </w:rPr>
+        <w:t>nd</w:t>
+      </w:r>
+      <w:r>
+        <w:rPr>
+          <w:color w:val="BFBFBF" w:themeColor="background1" w:themeShade="BF"/>
+        </w:rPr>
+        <w:t xml:space="preserve"> phase of editing aimed at the content, not so much about the tone.</w:t>
+      </w:r>
+    </w:p>
+    <w:p>
+      <w:pPr>
+        <w:pStyle w:val="ListParagraph"/>
+        <w:numPr>
+          <w:ilvl w:val="0"/>
+          <w:numId w:val="25"/>
+        </w:numPr>
+        <w:rPr>
+          <w:color w:val="BFBFBF" w:themeColor="background1" w:themeShade="BF"/>
+        </w:rPr>
+      </w:pPr>
+      <w:r>
+        <w:rPr>
+          <w:color w:val="BFBFBF" w:themeColor="background1" w:themeShade="BF"/>
+        </w:rPr>
+        <w:t>Then there is Loose Ideas at the end. Do I want to put it in a separate document? Do I want to evaluate them one by one to see if they are relevant or might be moved or something?</w:t>
+      </w:r>
+    </w:p>
+    <w:p>
+      <w:pPr>
+        <w:pStyle w:val="ListParagraph"/>
+        <w:numPr>
+          <w:ilvl w:val="1"/>
+          <w:numId w:val="25"/>
+        </w:numPr>
+        <w:rPr>
+          <w:color w:val="BFBFBF" w:themeColor="background1" w:themeShade="BF"/>
+        </w:rPr>
+      </w:pPr>
+      <w:r>
+        <w:rPr>
+          <w:color w:val="BFBFBF" w:themeColor="background1" w:themeShade="BF"/>
+        </w:rPr>
+        <w:t>Comparisons with other systems might be better off in Circle Broader View. I feel it is interesting, that I looked around at other systems for inspiration or comparison, but it might not be that interesting to share what my opinion about it was. But topic-wise I think is might not belong in Circle Language Spec, but in Circle Broader View.</w:t>
+      </w:r>
+    </w:p>
+    <w:p>
+      <w:pPr>
+        <w:pStyle w:val="ListParagraph"/>
+        <w:numPr>
+          <w:ilvl w:val="0"/>
+          <w:numId w:val="25"/>
+        </w:numPr>
+        <w:rPr>
+          <w:color w:val="BFBFBF" w:themeColor="background1" w:themeShade="BF"/>
+        </w:rPr>
+      </w:pPr>
+      <w:r>
+        <w:rPr>
+          <w:color w:val="BFBFBF" w:themeColor="background1" w:themeShade="BF"/>
+        </w:rPr>
+        <w:t>Images in the overview page?</w:t>
+      </w:r>
+    </w:p>
+    <w:p>
+      <w:pPr>
+        <w:pStyle w:val="ListParagraph"/>
+        <w:numPr>
+          <w:ilvl w:val="1"/>
+          <w:numId w:val="25"/>
+        </w:numPr>
+        <w:rPr>
+          <w:color w:val="BFBFBF" w:themeColor="background1" w:themeShade="BF"/>
+        </w:rPr>
+      </w:pPr>
+      <w:r>
+        <w:rPr>
+          <w:color w:val="BFBFBF" w:themeColor="background1" w:themeShade="BF"/>
+        </w:rPr>
+        <w:t>For Object Order: Not sure about the notation yet, so not sure what picture might be suitable.</w:t>
+      </w:r>
+    </w:p>
+    <w:p>
+      <w:pPr>
+        <w:pStyle w:val="ListParagraph"/>
+        <w:numPr>
+          <w:ilvl w:val="1"/>
+          <w:numId w:val="25"/>
+        </w:numPr>
+        <w:rPr>
+          <w:color w:val="BFBFBF" w:themeColor="background1" w:themeShade="BF"/>
+        </w:rPr>
+      </w:pPr>
+      <w:r>
+        <w:rPr>
+          <w:color w:val="BFBFBF" w:themeColor="background1" w:themeShade="BF"/>
+        </w:rPr>
+        <w:t>For Ponters: Current picture lies a little. This may be how you might express it with abused/abstracted notation, but this might not be a pointer in Circle, if I look at it from a puritan perspective. It might be supposed to point 'inward'? I am not even sure.</w:t>
+      </w:r>
+    </w:p>
+    <w:p>
+      <w:pPr>
+        <w:pStyle w:val="Heading3"/>
+        <w:rPr>
+          <w:color w:val="BFBFBF" w:themeColor="background1" w:themeShade="BF"/>
+        </w:rPr>
+      </w:pPr>
+      <w:r>
+        <w:rPr>
+          <w:color w:val="BFBFBF" w:themeColor="background1" w:themeShade="BF"/>
+        </w:rPr>
+        <w:t>2020-05-28 Done Content Changes for Circle Language Spec Overview</w:t>
+      </w:r>
+    </w:p>
+    <w:p>
+      <w:pPr>
+        <w:pStyle w:val="ListParagraph"/>
+        <w:numPr>
+          <w:ilvl w:val="0"/>
+          <w:numId w:val="25"/>
+        </w:numPr>
+        <w:rPr>
+          <w:color w:val="BFBFBF" w:themeColor="background1" w:themeShade="BF"/>
+        </w:rPr>
+      </w:pPr>
+      <w:r>
+        <w:rPr>
+          <w:color w:val="BFBFBF" w:themeColor="background1" w:themeShade="BF"/>
+        </w:rPr>
+        <w:t>I wonder how useful it is to mention what has been programmed or not. I would like to consider what the reasons of that were and if they still apply. I think I applied that as a general rule for these 'overview' or 'index' or 'contents' documents. The Circle Language Spec used to be part of a bigger whole that documented more pieces of software. Each contents page would mention what had been programmed and how far it was finished up. Now that the Circle Language Spec is intended to be more isolated from the rest, this rule might not apply anymore.</w:t>
+      </w:r>
+    </w:p>
+    <w:p>
+      <w:pPr>
+        <w:pStyle w:val="ListParagraph"/>
+        <w:numPr>
+          <w:ilvl w:val="0"/>
+          <w:numId w:val="25"/>
+        </w:numPr>
+        <w:rPr>
+          <w:color w:val="BFBFBF" w:themeColor="background1" w:themeShade="BF"/>
+        </w:rPr>
+      </w:pPr>
+      <w:r>
+        <w:rPr>
+          <w:color w:val="BFBFBF" w:themeColor="background1" w:themeShade="BF"/>
+        </w:rPr>
+        <w:t>Also the % state of finished up. Not sure if it necessarily adds much. Even when I say it is mostly finished, there are still loose ideas, and still adaptations I might want to make. And most topics do have some sort of description. Just some near the end are less finished up. I think I mention half-way the overview that 'now starts the ones that are less finished'.</w:t>
+      </w:r>
+    </w:p>
+    <w:p>
+      <w:pPr>
+        <w:pStyle w:val="ListParagraph"/>
+        <w:numPr>
+          <w:ilvl w:val="0"/>
+          <w:numId w:val="25"/>
+        </w:numPr>
+        <w:rPr>
+          <w:color w:val="BFBFBF" w:themeColor="background1" w:themeShade="BF"/>
+        </w:rPr>
+      </w:pPr>
+      <w:r>
+        <w:rPr>
+          <w:color w:val="BFBFBF" w:themeColor="background1" w:themeShade="BF"/>
+        </w:rPr>
+        <w:t>I think maybe the conclusion should be: just remove them.</w:t>
+      </w:r>
+    </w:p>
+    <w:p>
+      <w:pPr>
+        <w:pStyle w:val="ListParagraph"/>
+        <w:numPr>
+          <w:ilvl w:val="0"/>
+          <w:numId w:val="25"/>
+        </w:numPr>
+        <w:rPr>
+          <w:color w:val="BFBFBF" w:themeColor="background1" w:themeShade="BF"/>
+        </w:rPr>
+      </w:pPr>
+      <w:r>
+        <w:rPr>
+          <w:color w:val="BFBFBF" w:themeColor="background1" w:themeShade="BF"/>
+        </w:rPr>
+        <w:t>Outtake System Objects section:</w:t>
+      </w:r>
+    </w:p>
+    <w:p>
+      <w:pPr>
+        <w:pStyle w:val="ListParagraph"/>
+        <w:numPr>
+          <w:ilvl w:val="1"/>
+          <w:numId w:val="25"/>
+        </w:numPr>
+        <w:rPr>
+          <w:color w:val="BFBFBF" w:themeColor="background1" w:themeShade="BF"/>
+        </w:rPr>
+      </w:pPr>
+      <w:r>
+        <w:rPr>
+          <w:color w:val="BFBFBF" w:themeColor="background1" w:themeShade="BF"/>
+        </w:rPr>
+        <w:t xml:space="preserve">Most of the system objects are part of the </w:t>
+      </w:r>
+      <w:r>
+        <w:rPr>
+          <w:i/>
+          <w:color w:val="BFBFBF" w:themeColor="background1" w:themeShade="BF"/>
+        </w:rPr>
+        <w:t>code base</w:t>
+      </w:r>
+      <w:r>
+        <w:rPr>
+          <w:color w:val="BFBFBF" w:themeColor="background1" w:themeShade="BF"/>
+        </w:rPr>
+        <w:t>.</w:t>
+      </w:r>
+    </w:p>
+    <w:p>
+      <w:pPr>
+        <w:pStyle w:val="ListParagraph"/>
+        <w:numPr>
+          <w:ilvl w:val="0"/>
+          <w:numId w:val="25"/>
+        </w:numPr>
+        <w:rPr>
+          <w:color w:val="BFBFBF" w:themeColor="background1" w:themeShade="BF"/>
+        </w:rPr>
+      </w:pPr>
+      <w:r>
+        <w:rPr>
+          <w:color w:val="BFBFBF" w:themeColor="background1" w:themeShade="BF"/>
+        </w:rPr>
+        <w:t>Outtakes  Commands section:</w:t>
+      </w:r>
+    </w:p>
+    <w:p>
+      <w:pPr>
+        <w:pStyle w:val="ListParagraph"/>
+        <w:numPr>
+          <w:ilvl w:val="1"/>
+          <w:numId w:val="25"/>
+        </w:numPr>
+        <w:rPr>
+          <w:color w:val="BFBFBF" w:themeColor="background1" w:themeShade="BF"/>
+        </w:rPr>
+      </w:pPr>
+      <w:r>
+        <w:rPr>
+          <w:color w:val="BFBFBF" w:themeColor="background1" w:themeShade="BF"/>
+        </w:rPr>
+        <w:t>This seems a more general term for something you can execute on a computer.</w:t>
+      </w:r>
+    </w:p>
+    <w:p>
+      <w:pPr>
+        <w:pStyle w:val="ListParagraph"/>
+        <w:numPr>
+          <w:ilvl w:val="0"/>
+          <w:numId w:val="25"/>
+        </w:numPr>
+        <w:rPr>
+          <w:color w:val="BFBFBF" w:themeColor="background1" w:themeShade="BF"/>
+        </w:rPr>
+      </w:pPr>
+      <w:r>
+        <w:rPr>
+          <w:color w:val="BFBFBF" w:themeColor="background1" w:themeShade="BF"/>
+        </w:rPr>
+        <w:t>Black Boxes</w:t>
+      </w:r>
+    </w:p>
+    <w:p>
+      <w:pPr>
+        <w:pStyle w:val="ListParagraph"/>
+        <w:numPr>
+          <w:ilvl w:val="1"/>
+          <w:numId w:val="25"/>
+        </w:numPr>
+        <w:rPr>
+          <w:color w:val="BFBFBF" w:themeColor="background1" w:themeShade="BF"/>
+        </w:rPr>
+      </w:pPr>
+      <w:r>
+        <w:rPr>
+          <w:color w:val="BFBFBF" w:themeColor="background1" w:themeShade="BF"/>
+        </w:rPr>
+        <w:t>The maybe alien nature of how black boxes took shape (the ubiquitous friend notation), might have made its story in this Overview long. But that is the design it is right now. No redesign would take place yet, is the plan. So can I shorten it? Do I admit, that maybe this notation will not be as prominent anymore at a later stage. Does it harm stability of the text if I say that? Or does it jus</w:t>
+      </w:r>
+      <w:r>
+        <w:rPr>
+          <w:color w:val="BFBFBF" w:themeColor="background1" w:themeShade="BF"/>
+        </w:rPr>
+        <w:t>t humanize it?</w:t>
+      </w:r>
+    </w:p>
+    <w:p>
+      <w:pPr>
+        <w:pStyle w:val="ListParagraph"/>
+        <w:numPr>
+          <w:ilvl w:val="1"/>
+          <w:numId w:val="25"/>
+        </w:numPr>
+        <w:rPr>
+          <w:color w:val="BFBFBF" w:themeColor="background1" w:themeShade="BF"/>
+        </w:rPr>
+      </w:pPr>
+      <w:r>
+        <w:rPr>
+          <w:color w:val="BFBFBF" w:themeColor="background1" w:themeShade="BF"/>
+        </w:rPr>
+        <w:t>Outtake:</w:t>
+      </w:r>
+    </w:p>
+    <w:p>
+      <w:pPr>
+        <w:pStyle w:val="ListParagraph"/>
+        <w:numPr>
+          <w:ilvl w:val="2"/>
+          <w:numId w:val="25"/>
+        </w:numPr>
+        <w:rPr>
+          <w:color w:val="BFBFBF" w:themeColor="background1" w:themeShade="BF"/>
+        </w:rPr>
+      </w:pPr>
+      <w:r>
+        <w:rPr>
+          <w:color w:val="BFBFBF" w:themeColor="background1" w:themeShade="BF"/>
+        </w:rPr>
+        <w:t xml:space="preserve">The idea for the future is that </w:t>
+      </w:r>
+      <w:r>
+        <w:rPr>
+          <w:i/>
+          <w:color w:val="BFBFBF" w:themeColor="background1" w:themeShade="BF"/>
+        </w:rPr>
+        <w:t xml:space="preserve">user </w:t>
+      </w:r>
+      <w:r>
+        <w:rPr>
+          <w:color w:val="BFBFBF" w:themeColor="background1" w:themeShade="BF"/>
+        </w:rPr>
+        <w:t xml:space="preserve">access control and </w:t>
+      </w:r>
+      <w:r>
+        <w:rPr>
+          <w:i/>
+          <w:color w:val="BFBFBF" w:themeColor="background1" w:themeShade="BF"/>
+        </w:rPr>
+        <w:t xml:space="preserve">black boxing </w:t>
+      </w:r>
+      <w:r>
+        <w:rPr>
+          <w:color w:val="BFBFBF" w:themeColor="background1" w:themeShade="BF"/>
+        </w:rPr>
+        <w:t>access control will become a single concept of ‘what has access to what’, but that will not immediately be done at first.</w:t>
+      </w:r>
+    </w:p>
+    <w:p>
+      <w:pPr>
+        <w:pStyle w:val="ListParagraph"/>
+        <w:numPr>
+          <w:ilvl w:val="0"/>
+          <w:numId w:val="25"/>
+        </w:numPr>
+        <w:rPr>
+          <w:color w:val="BFBFBF" w:themeColor="background1" w:themeShade="BF"/>
+        </w:rPr>
+      </w:pPr>
+      <w:r>
+        <w:rPr>
+          <w:color w:val="BFBFBF" w:themeColor="background1" w:themeShade="BF"/>
+        </w:rPr>
+        <w:t>Interfaces outtakes:</w:t>
+      </w:r>
+    </w:p>
+    <w:p>
+      <w:pPr>
+        <w:pStyle w:val="ListParagraph"/>
+        <w:numPr>
+          <w:ilvl w:val="1"/>
+          <w:numId w:val="25"/>
+        </w:numPr>
+        <w:rPr>
+          <w:color w:val="BFBFBF" w:themeColor="background1" w:themeShade="BF"/>
+        </w:rPr>
+      </w:pPr>
+      <w:r>
+        <w:rPr>
+          <w:color w:val="BFBFBF" w:themeColor="background1" w:themeShade="BF"/>
+        </w:rPr>
+        <w:t xml:space="preserve">Another concept, yet to be worked out, is how commands of an object are grouped by site: an object can have commands, defined on different sites, and the commands should be grouped by site in order to judge how reliable the commands are </w:t>
+      </w:r>
+      <w:r>
+        <w:rPr>
+          <w:i/>
+          <w:color w:val="BFBFBF" w:themeColor="background1" w:themeShade="BF"/>
+        </w:rPr>
+        <w:t>(grouped by source)</w:t>
+      </w:r>
+      <w:r>
+        <w:rPr>
+          <w:color w:val="BFBFBF" w:themeColor="background1" w:themeShade="BF"/>
+        </w:rPr>
+        <w:t>.</w:t>
+      </w:r>
+    </w:p>
+    <w:p>
+      <w:pPr>
+        <w:pStyle w:val="ListParagraph"/>
+        <w:numPr>
+          <w:ilvl w:val="1"/>
+          <w:numId w:val="25"/>
+        </w:numPr>
+        <w:rPr>
+          <w:color w:val="BFBFBF" w:themeColor="background1" w:themeShade="BF"/>
+        </w:rPr>
+      </w:pPr>
+      <w:r>
+        <w:rPr>
+          <w:color w:val="BFBFBF" w:themeColor="background1" w:themeShade="BF"/>
+        </w:rPr>
+        <w:t xml:space="preserve">At some point the idea was, to also cover all the different </w:t>
+      </w:r>
+      <w:r>
+        <w:rPr>
+          <w:i/>
+          <w:color w:val="BFBFBF" w:themeColor="background1" w:themeShade="BF"/>
+        </w:rPr>
+        <w:t>uses</w:t>
+      </w:r>
+      <w:r>
+        <w:rPr>
+          <w:color w:val="BFBFBF" w:themeColor="background1" w:themeShade="BF"/>
+        </w:rPr>
+        <w:t xml:space="preserve"> of interfaces. But the different uses of interfaces are adequately described by other literature. The focus will lie on explaining the raw concept of interfaces and their presence in the new computer language.</w:t>
+      </w:r>
+    </w:p>
+    <w:p>
+      <w:pPr>
+        <w:pStyle w:val="ListParagraph"/>
+        <w:numPr>
+          <w:ilvl w:val="0"/>
+          <w:numId w:val="25"/>
+        </w:numPr>
+        <w:rPr>
+          <w:color w:val="BFBFBF" w:themeColor="background1" w:themeShade="BF"/>
+        </w:rPr>
+      </w:pPr>
+      <w:r>
+        <w:rPr>
+          <w:color w:val="BFBFBF" w:themeColor="background1" w:themeShade="BF"/>
+        </w:rPr>
+        <w:t>Type Control outtakes:</w:t>
+      </w:r>
+    </w:p>
+    <w:p>
+      <w:pPr>
+        <w:pStyle w:val="ListParagraph"/>
+        <w:numPr>
+          <w:ilvl w:val="1"/>
+          <w:numId w:val="25"/>
+        </w:numPr>
+        <w:rPr>
+          <w:color w:val="BFBFBF" w:themeColor="background1" w:themeShade="BF"/>
+        </w:rPr>
+      </w:pPr>
+      <w:r>
+        <w:rPr>
+          <w:color w:val="BFBFBF" w:themeColor="background1" w:themeShade="BF"/>
+        </w:rPr>
+        <w:t>Type control seems quite present in programming languages, almost as if programming languages need it. But It might be 'easier' to construct a programming language with no type control in it, than to program type control into it. You might say, that when a programming language supports classes and interfaces, then the programming language might need additional functionality. But in reality, all the possibilities are already present.</w:t>
+      </w:r>
+    </w:p>
+    <w:p>
+      <w:pPr>
+        <w:pStyle w:val="ListParagraph"/>
+        <w:numPr>
+          <w:ilvl w:val="1"/>
+          <w:numId w:val="25"/>
+        </w:numPr>
+        <w:rPr>
+          <w:color w:val="BFBFBF" w:themeColor="background1" w:themeShade="BF"/>
+        </w:rPr>
+      </w:pPr>
+      <w:r>
+        <w:rPr>
+          <w:color w:val="BFBFBF" w:themeColor="background1" w:themeShade="BF"/>
+        </w:rPr>
+        <w:t>At first there is no type control at all. Anything can reference anything and this results in all sorts of possibilities, that things will go wrong in a program. Type control only enforces restrictions. When type controls is implemented inside the new computer language, it is like nothing extra is offered, but only the ability to impose more restrictions to the possiblities already offered.</w:t>
+      </w:r>
+    </w:p>
+    <w:p>
+      <w:pPr>
+        <w:pStyle w:val="ListParagraph"/>
+        <w:numPr>
+          <w:ilvl w:val="0"/>
+          <w:numId w:val="25"/>
+        </w:numPr>
+        <w:rPr>
+          <w:color w:val="BFBFBF" w:themeColor="background1" w:themeShade="BF"/>
+        </w:rPr>
+      </w:pPr>
+      <w:r>
+        <w:rPr>
+          <w:color w:val="BFBFBF" w:themeColor="background1" w:themeShade="BF"/>
+        </w:rPr>
+        <w:t>Brainstorm:</w:t>
+      </w:r>
+    </w:p>
+    <w:p>
+      <w:pPr>
+        <w:pStyle w:val="ListParagraph"/>
+        <w:numPr>
+          <w:ilvl w:val="1"/>
+          <w:numId w:val="25"/>
+        </w:numPr>
+        <w:rPr>
+          <w:color w:val="BFBFBF" w:themeColor="background1" w:themeShade="BF"/>
+        </w:rPr>
+      </w:pPr>
+      <w:r>
+        <w:rPr>
+          <w:color w:val="BFBFBF" w:themeColor="background1" w:themeShade="BF"/>
+        </w:rPr>
+        <w:t>I am correcting something that does not naturally come to me somehow. I do not seem to have an intuition for it. This seems to make it harder. I am more used to evaluating whether texts are clear, not whether they are stated in a 'loose enough' fashion. I am not sure if I can do this…</w:t>
+      </w:r>
+    </w:p>
+    <w:p>
+      <w:pPr>
+        <w:pStyle w:val="ListParagraph"/>
+        <w:numPr>
+          <w:ilvl w:val="1"/>
+          <w:numId w:val="25"/>
+        </w:numPr>
+        <w:rPr>
+          <w:color w:val="BFBFBF" w:themeColor="background1" w:themeShade="BF"/>
+        </w:rPr>
+      </w:pPr>
+      <w:r>
+        <w:rPr>
+          <w:color w:val="BFBFBF" w:themeColor="background1" w:themeShade="BF"/>
+        </w:rPr>
+        <w:t>Maybe it is unnecessary. I am not sure. I would like it not to be necessary, because it does not seem I can do it.</w:t>
+      </w:r>
+    </w:p>
+    <w:p>
+      <w:pPr>
+        <w:pStyle w:val="ListParagraph"/>
+        <w:numPr>
+          <w:ilvl w:val="1"/>
+          <w:numId w:val="25"/>
+        </w:numPr>
+        <w:rPr>
+          <w:color w:val="BFBFBF" w:themeColor="background1" w:themeShade="BF"/>
+        </w:rPr>
+      </w:pPr>
+      <w:r>
+        <w:rPr>
+          <w:color w:val="BFBFBF" w:themeColor="background1" w:themeShade="BF"/>
+        </w:rPr>
+        <w:t>It seems useful, but I do not know if I can do it.</w:t>
+      </w:r>
+    </w:p>
+    <w:p>
+      <w:pPr>
+        <w:pStyle w:val="ListParagraph"/>
+        <w:numPr>
+          <w:ilvl w:val="1"/>
+          <w:numId w:val="25"/>
+        </w:numPr>
+        <w:rPr>
+          <w:color w:val="BFBFBF" w:themeColor="background1" w:themeShade="BF"/>
+        </w:rPr>
+      </w:pPr>
+      <w:r>
+        <w:rPr>
+          <w:color w:val="BFBFBF" w:themeColor="background1" w:themeShade="BF"/>
+        </w:rPr>
+        <w:t>What can do? What am I better at?</w:t>
+      </w:r>
+    </w:p>
+    <w:p>
+      <w:pPr>
+        <w:pStyle w:val="ListParagraph"/>
+        <w:numPr>
+          <w:ilvl w:val="1"/>
+          <w:numId w:val="25"/>
+        </w:numPr>
+        <w:rPr>
+          <w:color w:val="BFBFBF" w:themeColor="background1" w:themeShade="BF"/>
+        </w:rPr>
+      </w:pPr>
+      <w:r>
+        <w:rPr>
+          <w:color w:val="BFBFBF" w:themeColor="background1" w:themeShade="BF"/>
+        </w:rPr>
+        <w:t>Systemic tricks? Mark trigger words in red or something?</w:t>
+      </w:r>
+    </w:p>
+    <w:p>
+      <w:pPr>
+        <w:pStyle w:val="ListParagraph"/>
+        <w:numPr>
+          <w:ilvl w:val="1"/>
+          <w:numId w:val="25"/>
+        </w:numPr>
+        <w:rPr>
+          <w:color w:val="BFBFBF" w:themeColor="background1" w:themeShade="BF"/>
+        </w:rPr>
+      </w:pPr>
+      <w:r>
+        <w:rPr>
+          <w:color w:val="BFBFBF" w:themeColor="background1" w:themeShade="BF"/>
+        </w:rPr>
+        <w:t>Try to build up a dictionary of standard trigger words, I might usually always check for?</w:t>
+      </w:r>
+    </w:p>
+    <w:p>
+      <w:pPr>
+        <w:pStyle w:val="ListParagraph"/>
+        <w:numPr>
+          <w:ilvl w:val="1"/>
+          <w:numId w:val="25"/>
+        </w:numPr>
+        <w:rPr>
+          <w:color w:val="BFBFBF" w:themeColor="background1" w:themeShade="BF"/>
+        </w:rPr>
+      </w:pPr>
+      <w:r>
+        <w:rPr>
+          <w:color w:val="BFBFBF" w:themeColor="background1" w:themeShade="BF"/>
+        </w:rPr>
+        <w:t>I wonder whether searching on all the trigger words is useful. They seem too many. Maybe just an awareness of them is good enough to pick them out by hand.</w:t>
+      </w:r>
+    </w:p>
+    <w:p>
+      <w:pPr>
+        <w:pStyle w:val="Heading3"/>
+        <w:rPr>
+          <w:color w:val="BFBFBF" w:themeColor="background1" w:themeShade="BF"/>
+        </w:rPr>
+      </w:pPr>
+      <w:r>
+        <w:rPr>
+          <w:color w:val="BFBFBF" w:themeColor="background1" w:themeShade="BF"/>
+        </w:rPr>
+        <w:t xml:space="preserve">2020-05-31 </w:t>
+      </w:r>
+      <w:r>
+        <w:rPr>
+          <w:color w:val="BFBFBF" w:themeColor="background1" w:themeShade="BF"/>
+        </w:rPr>
+        <w:t xml:space="preserve">Done </w:t>
+      </w:r>
+      <w:r>
+        <w:rPr>
+          <w:color w:val="BFBFBF" w:themeColor="background1" w:themeShade="BF"/>
+        </w:rPr>
+        <w:t>Wiggle Word Difficulty</w:t>
+      </w:r>
+    </w:p>
+    <w:p>
+      <w:pPr>
+        <w:pStyle w:val="ListParagraph"/>
+        <w:numPr>
+          <w:ilvl w:val="0"/>
+          <w:numId w:val="25"/>
+        </w:numPr>
+        <w:rPr>
+          <w:color w:val="BFBFBF" w:themeColor="background1" w:themeShade="BF"/>
+        </w:rPr>
+      </w:pPr>
+      <w:r>
+        <w:rPr>
+          <w:color w:val="BFBFBF" w:themeColor="background1" w:themeShade="BF"/>
+        </w:rPr>
+        <w:t>A less pleasant experience yesterday with the trigger word marking.</w:t>
+      </w:r>
+    </w:p>
+    <w:p>
+      <w:pPr>
+        <w:pStyle w:val="ListParagraph"/>
+        <w:numPr>
+          <w:ilvl w:val="0"/>
+          <w:numId w:val="25"/>
+        </w:numPr>
+        <w:rPr>
+          <w:color w:val="BFBFBF" w:themeColor="background1" w:themeShade="BF"/>
+        </w:rPr>
+      </w:pPr>
+      <w:r>
+        <w:rPr>
+          <w:color w:val="BFBFBF" w:themeColor="background1" w:themeShade="BF"/>
+        </w:rPr>
+        <w:t>Still the problem that formulations not necessarily come naturally to me.</w:t>
+      </w:r>
+    </w:p>
+    <w:p>
+      <w:pPr>
+        <w:pStyle w:val="ListParagraph"/>
+        <w:numPr>
+          <w:ilvl w:val="0"/>
+          <w:numId w:val="25"/>
+        </w:numPr>
+        <w:rPr>
+          <w:color w:val="BFBFBF" w:themeColor="background1" w:themeShade="BF"/>
+        </w:rPr>
+      </w:pPr>
+      <w:r>
+        <w:rPr>
+          <w:color w:val="BFBFBF" w:themeColor="background1" w:themeShade="BF"/>
+        </w:rPr>
+        <w:t>I liked describing a system of trigger words.</w:t>
+      </w:r>
+    </w:p>
+    <w:p>
+      <w:pPr>
+        <w:pStyle w:val="ListParagraph"/>
+        <w:numPr>
+          <w:ilvl w:val="0"/>
+          <w:numId w:val="25"/>
+        </w:numPr>
+        <w:rPr>
+          <w:color w:val="BFBFBF" w:themeColor="background1" w:themeShade="BF"/>
+        </w:rPr>
+      </w:pPr>
+      <w:r>
+        <w:rPr>
+          <w:color w:val="BFBFBF" w:themeColor="background1" w:themeShade="BF"/>
+        </w:rPr>
+        <w:t>I also kind of liked picking them out, marking them red.</w:t>
+      </w:r>
+    </w:p>
+    <w:p>
+      <w:pPr>
+        <w:pStyle w:val="ListParagraph"/>
+        <w:numPr>
+          <w:ilvl w:val="0"/>
+          <w:numId w:val="25"/>
+        </w:numPr>
+        <w:rPr>
+          <w:color w:val="BFBFBF" w:themeColor="background1" w:themeShade="BF"/>
+        </w:rPr>
+      </w:pPr>
+      <w:r>
+        <w:rPr>
+          <w:color w:val="BFBFBF" w:themeColor="background1" w:themeShade="BF"/>
+        </w:rPr>
+        <w:t>But trying to find alternate formulations for them, was tricky.</w:t>
+      </w:r>
+    </w:p>
+    <w:p>
+      <w:pPr>
+        <w:pStyle w:val="ListParagraph"/>
+        <w:numPr>
+          <w:ilvl w:val="0"/>
+          <w:numId w:val="25"/>
+        </w:numPr>
+        <w:rPr>
+          <w:color w:val="BFBFBF" w:themeColor="background1" w:themeShade="BF"/>
+        </w:rPr>
+      </w:pPr>
+      <w:r>
+        <w:rPr>
+          <w:color w:val="BFBFBF" w:themeColor="background1" w:themeShade="BF"/>
+        </w:rPr>
+        <w:t>One thing that seems to bother me, is that I do not see that a rule is too fixated, until I have formulated it in a more open sense and sensed that it is feels closer to the truth. But I do not seem to read a resolute sentence and realize it could use wiggle room. I mostly just see a valid rule, not one too harshly stated.</w:t>
+      </w:r>
+    </w:p>
+    <w:p>
+      <w:pPr>
+        <w:pStyle w:val="ListParagraph"/>
+        <w:numPr>
+          <w:ilvl w:val="0"/>
+          <w:numId w:val="25"/>
+        </w:numPr>
+        <w:rPr>
+          <w:color w:val="BFBFBF" w:themeColor="background1" w:themeShade="BF"/>
+        </w:rPr>
+      </w:pPr>
+      <w:r>
+        <w:rPr>
+          <w:color w:val="BFBFBF" w:themeColor="background1" w:themeShade="BF"/>
+        </w:rPr>
+        <w:t>Another aspect to consider is that formulating new sentences quite automatically I insert the wiggle words, probably because I did train myself a bit to use them more. But seeing the problem in existing texts is harder somehow.</w:t>
+      </w:r>
+    </w:p>
+    <w:p>
+      <w:pPr>
+        <w:pStyle w:val="ListParagraph"/>
+        <w:numPr>
+          <w:ilvl w:val="0"/>
+          <w:numId w:val="25"/>
+        </w:numPr>
+        <w:rPr>
+          <w:color w:val="BFBFBF" w:themeColor="background1" w:themeShade="BF"/>
+        </w:rPr>
+      </w:pPr>
+      <w:r>
+        <w:rPr>
+          <w:color w:val="BFBFBF" w:themeColor="background1" w:themeShade="BF"/>
+        </w:rPr>
+        <w:t>I would like that after marking trigger words in red, it would be a matter of arbitrarily inserting wiggle words, removing adjectives or changing definite verbs to more polite ones.</w:t>
+      </w:r>
+    </w:p>
+    <w:p>
+      <w:pPr>
+        <w:pStyle w:val="ListParagraph"/>
+        <w:numPr>
+          <w:ilvl w:val="0"/>
+          <w:numId w:val="25"/>
+        </w:numPr>
+        <w:rPr>
+          <w:color w:val="BFBFBF" w:themeColor="background1" w:themeShade="BF"/>
+        </w:rPr>
+      </w:pPr>
+      <w:r>
+        <w:rPr>
+          <w:color w:val="BFBFBF" w:themeColor="background1" w:themeShade="BF"/>
+        </w:rPr>
+        <w:t>But I end up scratching my head trying to find a way to reformulate something. Difficulty to find the 'nicest' alternate word, or sometimes even to realize something is even wrong with the trigger word I marked in red.</w:t>
+      </w:r>
+    </w:p>
+    <w:p>
+      <w:pPr>
+        <w:pStyle w:val="ListParagraph"/>
+        <w:numPr>
+          <w:ilvl w:val="0"/>
+          <w:numId w:val="25"/>
+        </w:numPr>
+        <w:rPr>
+          <w:color w:val="BFBFBF" w:themeColor="background1" w:themeShade="BF"/>
+        </w:rPr>
+      </w:pPr>
+      <w:r>
+        <w:rPr>
+          <w:color w:val="BFBFBF" w:themeColor="background1" w:themeShade="BF"/>
+        </w:rPr>
+        <w:t>Sometimes my brain says: nothing is wrong with trigger word, but when I replaced it with difficulty, I realize the trigger word did seemed to be 'wrong' after all, and realize that things are not necessarily that black and white.</w:t>
+      </w:r>
+    </w:p>
+    <w:p>
+      <w:pPr>
+        <w:pStyle w:val="ListParagraph"/>
+        <w:numPr>
+          <w:ilvl w:val="0"/>
+          <w:numId w:val="25"/>
+        </w:numPr>
+        <w:rPr>
+          <w:color w:val="BFBFBF" w:themeColor="background1" w:themeShade="BF"/>
+        </w:rPr>
+      </w:pPr>
+      <w:r>
+        <w:rPr>
+          <w:color w:val="BFBFBF" w:themeColor="background1" w:themeShade="BF"/>
+        </w:rPr>
+        <w:t>But my mind, that is reading and understanding these existing sentences does not sense anything wrong with them really, so has difficulty finding a proper way to change it, or even a reason. It's it like my mind resists changing the sentence, because at first I fail to see why.</w:t>
+      </w:r>
+    </w:p>
+    <w:p>
+      <w:pPr>
+        <w:pStyle w:val="ListParagraph"/>
+        <w:numPr>
+          <w:ilvl w:val="0"/>
+          <w:numId w:val="25"/>
+        </w:numPr>
+        <w:rPr>
+          <w:color w:val="BFBFBF" w:themeColor="background1" w:themeShade="BF"/>
+        </w:rPr>
+      </w:pPr>
+      <w:r>
+        <w:rPr>
+          <w:color w:val="BFBFBF" w:themeColor="background1" w:themeShade="BF"/>
+        </w:rPr>
+        <w:t>An additional problem seems to be that I have very little energy. This computer hobby usually takes little energy. I am built that way. But certain things about it do take energy. This task seems to tap into something my mind does not automatically do naturally or easily. Not sure why. It just takes too much effort.</w:t>
+      </w:r>
+    </w:p>
+    <w:p>
+      <w:pPr>
+        <w:pStyle w:val="ListParagraph"/>
+        <w:numPr>
+          <w:ilvl w:val="0"/>
+          <w:numId w:val="25"/>
+        </w:numPr>
+        <w:rPr>
+          <w:color w:val="BFBFBF" w:themeColor="background1" w:themeShade="BF"/>
+        </w:rPr>
+      </w:pPr>
+      <w:r>
+        <w:rPr>
+          <w:color w:val="BFBFBF" w:themeColor="background1" w:themeShade="BF"/>
+        </w:rPr>
+        <w:t>I kept re-evaluating the sentence as rewritten: whether it 'walked' well, whether it still made sense, whether the wording is varied enough in the document as a whole. That might be a lot of language processing for me right now.</w:t>
+      </w:r>
+    </w:p>
+    <w:p>
+      <w:pPr>
+        <w:pStyle w:val="ListParagraph"/>
+        <w:numPr>
+          <w:ilvl w:val="0"/>
+          <w:numId w:val="25"/>
+        </w:numPr>
+        <w:rPr>
+          <w:color w:val="BFBFBF" w:themeColor="background1" w:themeShade="BF"/>
+        </w:rPr>
+      </w:pPr>
+      <w:r>
+        <w:rPr>
+          <w:color w:val="BFBFBF" w:themeColor="background1" w:themeShade="BF"/>
+        </w:rPr>
+        <w:t>So after this reflection I am left with a question: How to proceed?</w:t>
+      </w:r>
+    </w:p>
+    <w:p>
+      <w:pPr>
+        <w:pStyle w:val="ListParagraph"/>
+        <w:numPr>
+          <w:ilvl w:val="0"/>
+          <w:numId w:val="25"/>
+        </w:numPr>
+        <w:rPr>
+          <w:color w:val="BFBFBF" w:themeColor="background1" w:themeShade="BF"/>
+        </w:rPr>
+      </w:pPr>
+      <w:r>
+        <w:rPr>
+          <w:color w:val="BFBFBF" w:themeColor="background1" w:themeShade="BF"/>
+        </w:rPr>
+        <w:t>Alternative: I am not sure, but could I proceed the same way, and just hope I will have more energy now?</w:t>
+      </w:r>
+    </w:p>
+    <w:p>
+      <w:pPr>
+        <w:pStyle w:val="ListParagraph"/>
+        <w:numPr>
+          <w:ilvl w:val="0"/>
+          <w:numId w:val="25"/>
+        </w:numPr>
+        <w:rPr>
+          <w:color w:val="BFBFBF" w:themeColor="background1" w:themeShade="BF"/>
+        </w:rPr>
+      </w:pPr>
+      <w:r>
+        <w:rPr>
+          <w:color w:val="BFBFBF" w:themeColor="background1" w:themeShade="BF"/>
+        </w:rPr>
+        <w:t>Alternative: It may need focus to try and insert wiggle words sort of 'robotically', maybe not even looking at the meaning of the sentences.</w:t>
+      </w:r>
+    </w:p>
+    <w:p>
+      <w:pPr>
+        <w:pStyle w:val="ListParagraph"/>
+        <w:numPr>
+          <w:ilvl w:val="0"/>
+          <w:numId w:val="25"/>
+        </w:numPr>
+        <w:rPr>
+          <w:color w:val="BFBFBF" w:themeColor="background1" w:themeShade="BF"/>
+        </w:rPr>
+      </w:pPr>
+      <w:r>
+        <w:rPr>
+          <w:color w:val="BFBFBF" w:themeColor="background1" w:themeShade="BF"/>
+        </w:rPr>
+        <w:t>&gt; One alternative seems to need energy. The other altenative seems to need focus. Neither is aplenty.</w:t>
+      </w:r>
+    </w:p>
+    <w:p>
+      <w:pPr>
+        <w:pStyle w:val="ListParagraph"/>
+        <w:numPr>
+          <w:ilvl w:val="0"/>
+          <w:numId w:val="25"/>
+        </w:numPr>
+        <w:rPr>
+          <w:color w:val="BFBFBF" w:themeColor="background1" w:themeShade="BF"/>
+        </w:rPr>
+      </w:pPr>
+      <w:r>
+        <w:rPr>
+          <w:color w:val="BFBFBF" w:themeColor="background1" w:themeShade="BF"/>
+        </w:rPr>
+        <w:t>Alternative: Build up more wiggle word dictionary. May be hard, because thinking of alternate words seems energy draining.</w:t>
+      </w:r>
+    </w:p>
+    <w:p>
+      <w:pPr>
+        <w:pStyle w:val="ListParagraph"/>
+        <w:numPr>
+          <w:ilvl w:val="0"/>
+          <w:numId w:val="25"/>
+        </w:numPr>
+        <w:rPr>
+          <w:color w:val="BFBFBF" w:themeColor="background1" w:themeShade="BF"/>
+        </w:rPr>
+      </w:pPr>
+      <w:r>
+        <w:rPr>
+          <w:color w:val="BFBFBF" w:themeColor="background1" w:themeShade="BF"/>
+        </w:rPr>
+        <w:t>Limitation: That the document I work on now goes from one topic to the next, might not help me.</w:t>
+      </w:r>
+    </w:p>
+    <w:p>
+      <w:pPr>
+        <w:pStyle w:val="ListParagraph"/>
+        <w:numPr>
+          <w:ilvl w:val="0"/>
+          <w:numId w:val="25"/>
+        </w:numPr>
+        <w:rPr>
+          <w:color w:val="BFBFBF" w:themeColor="background1" w:themeShade="BF"/>
+        </w:rPr>
+      </w:pPr>
+      <w:r>
+        <w:rPr>
+          <w:color w:val="BFBFBF" w:themeColor="background1" w:themeShade="BF"/>
+        </w:rPr>
+        <w:t>Limitation: Switching between the chapter content and the overview content is probably difficult switching for me.</w:t>
+      </w:r>
+    </w:p>
+    <w:p>
+      <w:pPr>
+        <w:pStyle w:val="ListParagraph"/>
+        <w:numPr>
+          <w:ilvl w:val="0"/>
+          <w:numId w:val="25"/>
+        </w:numPr>
+        <w:rPr>
+          <w:color w:val="BFBFBF" w:themeColor="background1" w:themeShade="BF"/>
+        </w:rPr>
+      </w:pPr>
+      <w:r>
+        <w:rPr>
+          <w:color w:val="BFBFBF" w:themeColor="background1" w:themeShade="BF"/>
+        </w:rPr>
+        <w:t>Limitation: Doing it in a way to avoid where my problems are, requires focus, which seems to be a problem in itself.</w:t>
+      </w:r>
+    </w:p>
+    <w:p>
+      <w:pPr>
+        <w:pStyle w:val="ListParagraph"/>
+        <w:numPr>
+          <w:ilvl w:val="0"/>
+          <w:numId w:val="25"/>
+        </w:numPr>
+        <w:rPr>
+          <w:color w:val="BFBFBF" w:themeColor="background1" w:themeShade="BF"/>
+        </w:rPr>
+      </w:pPr>
+      <w:r>
+        <w:rPr>
+          <w:color w:val="BFBFBF" w:themeColor="background1" w:themeShade="BF"/>
+        </w:rPr>
+        <w:t>Limitation: I think maybe language processing is problematic for me right now.</w:t>
+      </w:r>
+    </w:p>
+    <w:p>
+      <w:pPr>
+        <w:pStyle w:val="ListParagraph"/>
+        <w:numPr>
+          <w:ilvl w:val="0"/>
+          <w:numId w:val="25"/>
+        </w:numPr>
+        <w:rPr>
+          <w:color w:val="BFBFBF" w:themeColor="background1" w:themeShade="BF"/>
+        </w:rPr>
+      </w:pPr>
+      <w:r>
+        <w:rPr>
+          <w:color w:val="BFBFBF" w:themeColor="background1" w:themeShade="BF"/>
+        </w:rPr>
+        <w:t>Alternative: Using the existing wiggle word dictionary, inserting wiggle words robotically. No careful evaluation.</w:t>
+      </w:r>
+    </w:p>
+    <w:p>
+      <w:pPr>
+        <w:pStyle w:val="ListParagraph"/>
+        <w:numPr>
+          <w:ilvl w:val="0"/>
+          <w:numId w:val="25"/>
+        </w:numPr>
+        <w:rPr>
+          <w:color w:val="BFBFBF" w:themeColor="background1" w:themeShade="BF"/>
+        </w:rPr>
+      </w:pPr>
+      <w:r>
+        <w:rPr>
+          <w:color w:val="BFBFBF" w:themeColor="background1" w:themeShade="BF"/>
+        </w:rPr>
+        <w:t>I do estimate that the above should be the kind of thing I used to be good at. But focus was the problem yesterday. Could not hold myself to a plan anymore yesterday, I guess. Maybe I can today.</w:t>
+      </w:r>
+    </w:p>
+    <w:p>
+      <w:pPr>
+        <w:pStyle w:val="ListParagraph"/>
+        <w:numPr>
+          <w:ilvl w:val="0"/>
+          <w:numId w:val="25"/>
+        </w:numPr>
+        <w:rPr>
+          <w:color w:val="BFBFBF" w:themeColor="background1" w:themeShade="BF"/>
+        </w:rPr>
+      </w:pPr>
+      <w:r>
+        <w:rPr>
+          <w:color w:val="BFBFBF" w:themeColor="background1" w:themeShade="BF"/>
+        </w:rPr>
+        <w:t>Helper: Putting up a Post It: "Insert wiggle words robotically", for focus.</w:t>
+      </w:r>
+    </w:p>
+    <w:p>
+      <w:pPr>
+        <w:pStyle w:val="ListParagraph"/>
+        <w:numPr>
+          <w:ilvl w:val="0"/>
+          <w:numId w:val="25"/>
+        </w:numPr>
+        <w:rPr>
+          <w:color w:val="BFBFBF" w:themeColor="background1" w:themeShade="BF"/>
+        </w:rPr>
+      </w:pPr>
+      <w:r>
+        <w:rPr>
+          <w:color w:val="BFBFBF" w:themeColor="background1" w:themeShade="BF"/>
+        </w:rPr>
+        <w:t>Helper: Keeping the wiggle room dictionary closed? (prevent switching)</w:t>
+      </w:r>
+    </w:p>
+    <w:p>
+      <w:pPr>
+        <w:pStyle w:val="ListParagraph"/>
+        <w:numPr>
+          <w:ilvl w:val="0"/>
+          <w:numId w:val="25"/>
+        </w:numPr>
+        <w:rPr>
+          <w:color w:val="BFBFBF" w:themeColor="background1" w:themeShade="BF"/>
+        </w:rPr>
+      </w:pPr>
+      <w:r>
+        <w:rPr>
+          <w:color w:val="BFBFBF" w:themeColor="background1" w:themeShade="BF"/>
+        </w:rPr>
+        <w:t>Helper: Use thesaurus.com for words.</w:t>
+      </w:r>
+    </w:p>
+    <w:p>
+      <w:pPr>
+        <w:pStyle w:val="ListParagraph"/>
+        <w:numPr>
+          <w:ilvl w:val="0"/>
+          <w:numId w:val="25"/>
+        </w:numPr>
+        <w:rPr>
+          <w:color w:val="BFBFBF" w:themeColor="background1" w:themeShade="BF"/>
+        </w:rPr>
+      </w:pPr>
+      <w:r>
+        <w:rPr>
+          <w:color w:val="BFBFBF" w:themeColor="background1" w:themeShade="BF"/>
+        </w:rPr>
+        <w:t>One problem I see with 'insert wiggle words robotically', is that inserting wiggle words was not my only goal editing this documentation. Maybe I can make wiggle words one phase and reformulation a second phase, and not do it in one blow, because it seems to make it more difficult. I just do not want to forget that I also want to make the text better content-wise, not just change the tone.</w:t>
+      </w:r>
+    </w:p>
+    <w:p>
+      <w:pPr>
+        <w:pStyle w:val="ListParagraph"/>
+        <w:numPr>
+          <w:ilvl w:val="0"/>
+          <w:numId w:val="25"/>
+        </w:numPr>
+        <w:rPr>
+          <w:color w:val="BFBFBF" w:themeColor="background1" w:themeShade="BF"/>
+        </w:rPr>
+      </w:pPr>
+      <w:r>
+        <w:rPr>
+          <w:color w:val="BFBFBF" w:themeColor="background1" w:themeShade="BF"/>
+        </w:rPr>
+        <w:t>While doing it:</w:t>
+      </w:r>
+    </w:p>
+    <w:p>
+      <w:pPr>
+        <w:pStyle w:val="ListParagraph"/>
+        <w:numPr>
+          <w:ilvl w:val="1"/>
+          <w:numId w:val="25"/>
+        </w:numPr>
+        <w:rPr>
+          <w:color w:val="BFBFBF" w:themeColor="background1" w:themeShade="BF"/>
+        </w:rPr>
+      </w:pPr>
+      <w:r>
+        <w:rPr>
+          <w:color w:val="BFBFBF" w:themeColor="background1" w:themeShade="BF"/>
+        </w:rPr>
+        <w:t>Accept limited word variation at first?</w:t>
+      </w:r>
+    </w:p>
+    <w:p>
+      <w:pPr>
+        <w:pStyle w:val="ListParagraph"/>
+        <w:numPr>
+          <w:ilvl w:val="1"/>
+          <w:numId w:val="25"/>
+        </w:numPr>
+        <w:rPr>
+          <w:color w:val="BFBFBF" w:themeColor="background1" w:themeShade="BF"/>
+        </w:rPr>
+      </w:pPr>
+      <w:r>
+        <w:rPr>
+          <w:color w:val="BFBFBF" w:themeColor="background1" w:themeShade="BF"/>
+        </w:rPr>
+        <w:t>Yes, when I cannot find a word, it is hard on me.</w:t>
+      </w:r>
+    </w:p>
+    <w:p>
+      <w:pPr>
+        <w:pStyle w:val="ListParagraph"/>
+        <w:numPr>
+          <w:ilvl w:val="1"/>
+          <w:numId w:val="25"/>
+        </w:numPr>
+        <w:rPr>
+          <w:color w:val="BFBFBF" w:themeColor="background1" w:themeShade="BF"/>
+        </w:rPr>
+      </w:pPr>
+      <w:r>
+        <w:rPr>
+          <w:color w:val="BFBFBF" w:themeColor="background1" w:themeShade="BF"/>
+        </w:rPr>
+        <w:t>Sometimes a text might be deprecated. Saves some reformulation, but may personally mean more information processing &gt; more easily tired.</w:t>
+      </w:r>
+    </w:p>
+    <w:p>
+      <w:pPr>
+        <w:pStyle w:val="Heading3"/>
+        <w:rPr>
+          <w:color w:val="BFBFBF" w:themeColor="background1" w:themeShade="BF"/>
+        </w:rPr>
+      </w:pPr>
+      <w:r>
+        <w:rPr>
+          <w:color w:val="BFBFBF" w:themeColor="background1" w:themeShade="BF"/>
+        </w:rPr>
+        <w:t>2019-08-05 Done New Intro</w:t>
+      </w:r>
+    </w:p>
+    <w:p>
+      <w:pPr>
+        <w:numPr>
+          <w:ilvl w:val="0"/>
+          <w:numId w:val="25"/>
+        </w:numPr>
+        <w:rPr>
+          <w:color w:val="BFBFBF" w:themeColor="background1" w:themeShade="BF"/>
+        </w:rPr>
+      </w:pPr>
+      <w:r>
+        <w:rPr>
+          <w:color w:val="BFBFBF" w:themeColor="background1" w:themeShade="BF"/>
+        </w:rPr>
+        <w:t>Maybe an introduction would do. The 'older' versions actually seemed to give that more gradual intro, that takes the reader by the hand, leading them to how and why this might actually be useful, rather than just plainly stating the shapes that the diagrams can contain.</w:t>
+      </w:r>
+    </w:p>
+    <w:p>
+      <w:pPr>
+        <w:numPr>
+          <w:ilvl w:val="0"/>
+          <w:numId w:val="25"/>
+        </w:numPr>
+        <w:rPr>
+          <w:color w:val="BFBFBF" w:themeColor="background1" w:themeShade="BF"/>
+        </w:rPr>
+      </w:pPr>
+      <w:r>
+        <w:rPr>
+          <w:color w:val="BFBFBF" w:themeColor="background1" w:themeShade="BF"/>
+        </w:rPr>
+        <w:t>That said, I do want to quickly come to the raw definition of how the diagrams are built-up. To introduce the raw basic specs quickly.</w:t>
+      </w:r>
+    </w:p>
+    <w:p>
+      <w:pPr>
+        <w:pStyle w:val="Heading3"/>
+        <w:rPr>
+          <w:color w:val="BFBFBF" w:themeColor="background1" w:themeShade="BF"/>
+        </w:rPr>
+      </w:pPr>
+      <w:r>
+        <w:rPr>
+          <w:color w:val="BFBFBF" w:themeColor="background1" w:themeShade="BF"/>
+        </w:rPr>
+        <w:t>2020-05-28 Done New Intro</w:t>
+      </w:r>
+    </w:p>
+    <w:p>
+      <w:pPr>
+        <w:pStyle w:val="ListParagraph"/>
+        <w:numPr>
+          <w:ilvl w:val="0"/>
+          <w:numId w:val="25"/>
+        </w:numPr>
+        <w:rPr>
+          <w:color w:val="BFBFBF" w:themeColor="background1" w:themeShade="BF"/>
+        </w:rPr>
+      </w:pPr>
+      <w:r>
+        <w:rPr>
+          <w:color w:val="BFBFBF" w:themeColor="background1" w:themeShade="BF"/>
+        </w:rPr>
+        <w:t>I have the idea, that I might copy and paste more content and search and replace certain basic trigger words like 'is' by 'could' and 'might' for instance. And also visually scan the text for trigger words, like superlatives, words that see express value or devalue.</w:t>
+      </w:r>
+    </w:p>
+    <w:p>
+      <w:pPr>
+        <w:pStyle w:val="ListParagraph"/>
+        <w:numPr>
+          <w:ilvl w:val="0"/>
+          <w:numId w:val="25"/>
+        </w:numPr>
+        <w:rPr>
+          <w:color w:val="BFBFBF" w:themeColor="background1" w:themeShade="BF"/>
+        </w:rPr>
+      </w:pPr>
+      <w:r>
+        <w:rPr>
+          <w:color w:val="BFBFBF" w:themeColor="background1" w:themeShade="BF"/>
+        </w:rPr>
+        <w:t>I would like to replace the word 'Procedure' by 'Command', also in the pictures.</w:t>
+      </w:r>
+    </w:p>
+    <w:p>
+      <w:pPr>
+        <w:pStyle w:val="ListParagraph"/>
+        <w:numPr>
+          <w:ilvl w:val="0"/>
+          <w:numId w:val="25"/>
+        </w:numPr>
+        <w:rPr>
+          <w:color w:val="BFBFBF" w:themeColor="background1" w:themeShade="BF"/>
+        </w:rPr>
+      </w:pPr>
+      <w:r>
+        <w:rPr>
+          <w:color w:val="BFBFBF" w:themeColor="background1" w:themeShade="BF"/>
+        </w:rPr>
+        <w:t>When I change notations, the call lines in the Circle Language Spec Introduction might become dashed.</w:t>
+      </w:r>
+    </w:p>
+    <w:p>
+      <w:pPr>
+        <w:pStyle w:val="Heading3"/>
+        <w:rPr>
+          <w:color w:val="BFBFBF" w:themeColor="background1" w:themeShade="BF"/>
+        </w:rPr>
+      </w:pPr>
+      <w:r>
+        <w:rPr>
+          <w:color w:val="BFBFBF" w:themeColor="background1" w:themeShade="BF"/>
+        </w:rPr>
+        <w:t xml:space="preserve">2020-05-28 </w:t>
+      </w:r>
+      <w:r>
+        <w:rPr>
+          <w:color w:val="BFBFBF" w:themeColor="background1" w:themeShade="BF"/>
+        </w:rPr>
+        <w:t xml:space="preserve">Done </w:t>
+      </w:r>
+      <w:r>
+        <w:rPr>
+          <w:color w:val="BFBFBF" w:themeColor="background1" w:themeShade="BF"/>
+        </w:rPr>
+        <w:t>Brainstorm New Intro: Word Stress</w:t>
+      </w:r>
+    </w:p>
+    <w:p>
+      <w:pPr>
+        <w:rPr>
+          <w:color w:val="BFBFBF" w:themeColor="background1" w:themeShade="BF"/>
+        </w:rPr>
+      </w:pPr>
+      <w:r>
+        <w:rPr>
+          <w:color w:val="BFBFBF" w:themeColor="background1" w:themeShade="BF"/>
+        </w:rPr>
+        <w:t>I started writing over sentences from the 'old' Symbol Language documentation. I kept finding words that might seem opinionated. I feel things are slow. I liked the older text, except for some parts. Now it is like I want to reconsider each word from it, and replace it by something milder. But it seems so difficult to be so wary.</w:t>
+      </w:r>
+    </w:p>
+    <w:p>
+      <w:pPr>
+        <w:rPr>
+          <w:color w:val="BFBFBF" w:themeColor="background1" w:themeShade="BF"/>
+        </w:rPr>
+      </w:pPr>
+    </w:p>
+    <w:p>
+      <w:pPr>
+        <w:rPr>
+          <w:color w:val="BFBFBF" w:themeColor="background1" w:themeShade="BF"/>
+        </w:rPr>
+      </w:pPr>
+      <w:r>
+        <w:rPr>
+          <w:color w:val="BFBFBF" w:themeColor="background1" w:themeShade="BF"/>
+        </w:rPr>
+        <w:t>So I have the idea, that I might copy and paste more content and search and replace certain basic trigger words like 'is' by 'could' and 'might' for instance. And also visually scan the text for trigger words, like superlatives, words that see express value or devalue.</w:t>
+      </w:r>
+    </w:p>
+    <w:p>
+      <w:pPr>
+        <w:rPr>
+          <w:color w:val="BFBFBF" w:themeColor="background1" w:themeShade="BF"/>
+        </w:rPr>
+      </w:pPr>
+    </w:p>
+    <w:p>
+      <w:pPr>
+        <w:rPr>
+          <w:color w:val="BFBFBF" w:themeColor="background1" w:themeShade="BF"/>
+        </w:rPr>
+      </w:pPr>
+      <w:r>
+        <w:rPr>
+          <w:color w:val="BFBFBF" w:themeColor="background1" w:themeShade="BF"/>
+        </w:rPr>
+        <w:t>Copying text, then adapting it to be more gentle, might also not be easy. I might read over things quickly and not notice things. But carefully reconsidering each word, feels a bit cramped. It also feels less appreciative of the previous text, which I thought I liked.</w:t>
+      </w:r>
+    </w:p>
+    <w:p>
+      <w:pPr>
+        <w:rPr>
+          <w:color w:val="BFBFBF" w:themeColor="background1" w:themeShade="BF"/>
+        </w:rPr>
+      </w:pPr>
+    </w:p>
+    <w:p>
+      <w:pPr>
+        <w:rPr>
+          <w:color w:val="BFBFBF" w:themeColor="background1" w:themeShade="BF"/>
+        </w:rPr>
+      </w:pPr>
+      <w:r>
+        <w:rPr>
+          <w:color w:val="BFBFBF" w:themeColor="background1" w:themeShade="BF"/>
+        </w:rPr>
+        <w:t>It just feels I am taking these communication style rules a bit too far.</w:t>
+      </w:r>
+    </w:p>
+    <w:p>
+      <w:pPr>
+        <w:rPr>
+          <w:color w:val="BFBFBF" w:themeColor="background1" w:themeShade="BF"/>
+        </w:rPr>
+      </w:pPr>
+    </w:p>
+    <w:p>
+      <w:pPr>
+        <w:rPr>
+          <w:color w:val="BFBFBF" w:themeColor="background1" w:themeShade="BF"/>
+        </w:rPr>
+      </w:pPr>
+      <w:r>
+        <w:rPr>
+          <w:color w:val="BFBFBF" w:themeColor="background1" w:themeShade="BF"/>
+        </w:rPr>
+        <w:t>I feel that if I am not over-alert about the written text, I feel I might not recognize that a statement could be too black and white or opinionated, or an exaggerated view. So I seem to be inducing an alertness that I cannot maintain. Also I question how necessary all of this strain is. I just don't really know.</w:t>
+      </w:r>
+    </w:p>
+    <w:p>
+      <w:pPr>
+        <w:pStyle w:val="Heading3"/>
+        <w:rPr>
+          <w:color w:val="BFBFBF" w:themeColor="background1" w:themeShade="BF"/>
+        </w:rPr>
+      </w:pPr>
+      <w:r>
+        <w:rPr>
+          <w:color w:val="BFBFBF" w:themeColor="background1" w:themeShade="BF"/>
+        </w:rPr>
         <w:t>2020-05-27 Done Brainstorm Priorities</w:t>
       </w:r>
     </w:p>
@@ -29111,14 +30827,143 @@
     </w:p>
     <w:p>
       <w:pPr>
-        <w:ind w:left="0"/>
-        <w:rPr>
-          <w:rFonts w:ascii="Times New Roman" w:hAnsi="Times New Roman"/>
-          <w:sz w:val="20"/>
-          <w:szCs w:val="20"/>
-          <w:lang w:val="nl-NL"/>
-        </w:rPr>
-      </w:pPr>
+        <w:pStyle w:val="Heading3"/>
+        <w:rPr>
+          <w:color w:val="BFBFBF" w:themeColor="background1" w:themeShade="BF"/>
+        </w:rPr>
+      </w:pPr>
+      <w:r>
+        <w:rPr>
+          <w:color w:val="BFBFBF" w:themeColor="background1" w:themeShade="BF"/>
+        </w:rPr>
+        <w:t>2008-08-31 Done Writing Style Ideas</w:t>
+      </w:r>
+    </w:p>
+    <w:p>
+      <w:pPr>
+        <w:rPr>
+          <w:color w:val="BFBFBF" w:themeColor="background1" w:themeShade="BF"/>
+        </w:rPr>
+      </w:pPr>
+      <w:r>
+        <w:rPr>
+          <w:color w:val="BFBFBF" w:themeColor="background1" w:themeShade="BF"/>
+        </w:rPr>
+        <w:t>Circle Language Spec, Writing Style,</w:t>
+      </w:r>
+    </w:p>
+    <w:p>
+      <w:pPr>
+        <w:rPr>
+          <w:color w:val="BFBFBF" w:themeColor="background1" w:themeShade="BF"/>
+        </w:rPr>
+      </w:pPr>
+      <w:r>
+        <w:rPr>
+          <w:color w:val="BFBFBF" w:themeColor="background1" w:themeShade="BF"/>
+        </w:rPr>
+        <w:t>2008-08-31</w:t>
+      </w:r>
+    </w:p>
+    <w:p>
+      <w:pPr>
+        <w:rPr>
+          <w:color w:val="BFBFBF" w:themeColor="background1" w:themeShade="BF"/>
+        </w:rPr>
+      </w:pPr>
+    </w:p>
+    <w:p>
+      <w:pPr>
+        <w:rPr>
+          <w:color w:val="BFBFBF" w:themeColor="background1" w:themeShade="BF"/>
+        </w:rPr>
+      </w:pPr>
+      <w:r>
+        <w:rPr>
+          <w:color w:val="BFBFBF" w:themeColor="background1" w:themeShade="BF"/>
+        </w:rPr>
+        <w:t>Sometimes it is just clearer to have an article,</w:t>
+      </w:r>
+    </w:p>
+    <w:p>
+      <w:pPr>
+        <w:rPr>
+          <w:color w:val="BFBFBF" w:themeColor="background1" w:themeShade="BF"/>
+        </w:rPr>
+      </w:pPr>
+      <w:r>
+        <w:rPr>
+          <w:color w:val="BFBFBF" w:themeColor="background1" w:themeShade="BF"/>
+        </w:rPr>
+        <w:t>with diagrams in it straight away, without</w:t>
+      </w:r>
+    </w:p>
+    <w:p>
+      <w:pPr>
+        <w:rPr>
+          <w:color w:val="BFBFBF" w:themeColor="background1" w:themeShade="BF"/>
+        </w:rPr>
+      </w:pPr>
+      <w:r>
+        <w:rPr>
+          <w:color w:val="BFBFBF" w:themeColor="background1" w:themeShade="BF"/>
+        </w:rPr>
+        <w:t>any article with just textual explanations.</w:t>
+      </w:r>
+    </w:p>
+    <w:p>
+      <w:pPr>
+        <w:rPr>
+          <w:color w:val="BFBFBF" w:themeColor="background1" w:themeShade="BF"/>
+        </w:rPr>
+      </w:pPr>
+      <w:r>
+        <w:rPr>
+          <w:color w:val="BFBFBF" w:themeColor="background1" w:themeShade="BF"/>
+        </w:rPr>
+        <w:t>In the future, the whole form of the documentation</w:t>
+      </w:r>
+    </w:p>
+    <w:p>
+      <w:pPr>
+        <w:rPr>
+          <w:color w:val="BFBFBF" w:themeColor="background1" w:themeShade="BF"/>
+        </w:rPr>
+      </w:pPr>
+      <w:r>
+        <w:rPr>
+          <w:color w:val="BFBFBF" w:themeColor="background1" w:themeShade="BF"/>
+        </w:rPr>
+        <w:t>might change as such and have diagram expression</w:t>
+      </w:r>
+    </w:p>
+    <w:p>
+      <w:pPr>
+        <w:rPr>
+          <w:color w:val="BFBFBF" w:themeColor="background1" w:themeShade="BF"/>
+        </w:rPr>
+      </w:pPr>
+      <w:r>
+        <w:rPr>
+          <w:color w:val="BFBFBF" w:themeColor="background1" w:themeShade="BF"/>
+        </w:rPr>
+        <w:t>be more present in the conceptual explanations.</w:t>
+      </w:r>
+    </w:p>
+    <w:p>
+      <w:pPr>
+        <w:rPr>
+          <w:color w:val="BFBFBF" w:themeColor="background1" w:themeShade="BF"/>
+        </w:rPr>
+      </w:pPr>
+    </w:p>
+    <w:p>
+      <w:r>
+        <w:rPr>
+          <w:color w:val="BFBFBF" w:themeColor="background1" w:themeShade="BF"/>
+        </w:rPr>
+        <w:t>JJ</w:t>
+      </w:r>
     </w:p>
     <w:sectPr>
       <w:headerReference w:type="default" r:id="rId20"/>
@@ -32395,7 +34240,7 @@
     <w:basedOn w:val="Normal"/>
     <w:next w:val="Normal"/>
     <w:qFormat/>
-    <w:rsid w:val="005F3907"/>
+    <w:rsid w:val="001D4855"/>
     <w:pPr>
       <w:keepNext/>
       <w:spacing w:before="180" w:after="120"/>
@@ -32404,7 +34249,7 @@
     <w:rPr>
       <w:b/>
       <w:bCs/>
-      <w:color w:val="6582CB"/>
+      <w:color w:val="B4C6E7" w:themeColor="accent1" w:themeTint="66"/>
       <w:szCs w:val="28"/>
     </w:rPr>
   </w:style>
@@ -32413,7 +34258,7 @@
     <w:basedOn w:val="Normal"/>
     <w:next w:val="Normal"/>
     <w:qFormat/>
-    <w:rsid w:val="001D4610"/>
+    <w:rsid w:val="002407CC"/>
     <w:pPr>
       <w:spacing w:before="120" w:after="60"/>
       <w:outlineLvl w:val="4"/>
@@ -32422,8 +34267,7 @@
       <w:bCs/>
       <w:i/>
       <w:iCs/>
-      <w:color w:val="6482C8"/>
-      <w:sz w:val="20"/>
+      <w:color w:val="B4C6E7" w:themeColor="accent1" w:themeTint="66"/>
       <w:szCs w:val="26"/>
     </w:rPr>
   </w:style>

</xml_diff>

<commit_message>
Circle Language Spec Plan: Reformulated the Classes chapter in more open language, mean while gathering up ideas.
</commit_message>
<xml_diff>
--- a/Circle Language Spec Plan/1. Current/2019-08 Circle Language Spec Revamp Notes.docx
+++ b/Circle Language Spec Plan/1. Current/2019-08 Circle Language Spec Revamp Notes.docx
@@ -4104,11 +4104,20 @@
           <w:ilvl w:val="1"/>
           <w:numId w:val="25"/>
         </w:numPr>
-      </w:pPr>
-      <w:r>
+        <w:rPr>
+          <w:color w:val="92D050"/>
+        </w:rPr>
+      </w:pPr>
+      <w:r>
+        <w:rPr>
+          <w:color w:val="92D050"/>
+        </w:rPr>
         <w:t>Less resolute language, more wiggle room</w:t>
       </w:r>
       <w:r>
+        <w:rPr>
+          <w:color w:val="92D050"/>
+        </w:rPr>
         <w:t>?</w:t>
       </w:r>
     </w:p>
@@ -4542,6 +4551,30 @@
       </w:r>
       <w:r>
         <w:t>?</w:t>
+      </w:r>
+    </w:p>
+    <w:p>
+      <w:pPr>
+        <w:pStyle w:val="ListParagraph"/>
+        <w:numPr>
+          <w:ilvl w:val="2"/>
+          <w:numId w:val="25"/>
+        </w:numPr>
+      </w:pPr>
+      <w:r>
+        <w:t>(Texts might insist that Circle is a run-time, while the notation might be the main point of things.)</w:t>
+      </w:r>
+    </w:p>
+    <w:p>
+      <w:pPr>
+        <w:pStyle w:val="ListParagraph"/>
+        <w:numPr>
+          <w:ilvl w:val="1"/>
+          <w:numId w:val="25"/>
+        </w:numPr>
+      </w:pPr>
+      <w:r>
+        <w:t>Over-awareness of pointers?</w:t>
       </w:r>
     </w:p>
     <w:p>
@@ -4637,7 +4670,19 @@
         <w:rPr>
           <w:color w:val="B4C6E7"/>
         </w:rPr>
-        <w:t>2020-06-07 Brainstorm Reformulate Objects Chapter</w:t>
+        <w:t>2020-06-</w:t>
+      </w:r>
+      <w:r>
+        <w:rPr>
+          <w:color w:val="B4C6E7"/>
+        </w:rPr>
+        <w:t>11</w:t>
+      </w:r>
+      <w:r>
+        <w:rPr>
+          <w:color w:val="B4C6E7"/>
+        </w:rPr>
+        <w:t xml:space="preserve"> Brainstorm Reformulate Classes Chapter</w:t>
       </w:r>
     </w:p>
     <w:p>
@@ -4683,8 +4728,14 @@
           <w:ilvl w:val="0"/>
           <w:numId w:val="25"/>
         </w:numPr>
-      </w:pPr>
-      <w:r>
+        <w:rPr>
+          <w:color w:val="BFBFBF" w:themeColor="background1" w:themeShade="BF"/>
+        </w:rPr>
+      </w:pPr>
+      <w:r>
+        <w:rPr>
+          <w:color w:val="BFBFBF" w:themeColor="background1" w:themeShade="BF"/>
+        </w:rPr>
         <w:t>Finding replacement words, possibly using online thesaurus.</w:t>
       </w:r>
     </w:p>
@@ -4692,17 +4743,98 @@
       <w:pPr>
         <w:pStyle w:val="ListParagraph"/>
         <w:numPr>
-          <w:ilvl w:val="0"/>
-          <w:numId w:val="25"/>
-        </w:numPr>
-      </w:pPr>
-      <w:r>
-        <w:t>I might go over the loose ideas in the document and cross out</w:t>
+          <w:ilvl w:val="1"/>
+          <w:numId w:val="25"/>
+        </w:numPr>
+        <w:rPr>
+          <w:color w:val="BFBFBF" w:themeColor="background1" w:themeShade="BF"/>
+        </w:rPr>
+      </w:pPr>
+      <w:r>
+        <w:rPr>
+          <w:color w:val="BFBFBF" w:themeColor="background1" w:themeShade="BF"/>
+        </w:rPr>
+        <w:t>I seem less motivated, becau</w:t>
       </w:r>
       <w:bookmarkStart w:id="9" w:name="_GoBack"/>
       <w:bookmarkEnd w:id="9"/>
       <w:r>
-        <w:t xml:space="preserve"> or distribute those.</w:t>
+        <w:rPr>
+          <w:color w:val="BFBFBF" w:themeColor="background1" w:themeShade="BF"/>
+        </w:rPr>
+        <w:t>se I question the validity of the idea, so this action may seem futile.</w:t>
+      </w:r>
+    </w:p>
+    <w:p>
+      <w:pPr>
+        <w:pStyle w:val="ListParagraph"/>
+        <w:numPr>
+          <w:ilvl w:val="1"/>
+          <w:numId w:val="25"/>
+        </w:numPr>
+        <w:rPr>
+          <w:color w:val="BFBFBF" w:themeColor="background1" w:themeShade="BF"/>
+        </w:rPr>
+      </w:pPr>
+      <w:r>
+        <w:rPr>
+          <w:color w:val="BFBFBF" w:themeColor="background1" w:themeShade="BF"/>
+        </w:rPr>
+        <w:t xml:space="preserve">Perhaps I might appreciate the idea for what it is. Maybe not part of this Circle Language Spec, but </w:t>
+      </w:r>
+      <w:r>
+        <w:rPr>
+          <w:color w:val="BFBFBF" w:themeColor="background1" w:themeShade="BF"/>
+        </w:rPr>
+        <w:t>a Circle Broader View idea. So even though I might not use it in Circle Language Spec, I might still appreciate it as an idea outside of that.</w:t>
+      </w:r>
+    </w:p>
+    <w:p>
+      <w:pPr>
+        <w:pStyle w:val="ListParagraph"/>
+        <w:numPr>
+          <w:ilvl w:val="1"/>
+          <w:numId w:val="25"/>
+        </w:numPr>
+        <w:rPr>
+          <w:color w:val="BFBFBF" w:themeColor="background1" w:themeShade="BF"/>
+        </w:rPr>
+      </w:pPr>
+      <w:r>
+        <w:rPr>
+          <w:color w:val="BFBFBF" w:themeColor="background1" w:themeShade="BF"/>
+        </w:rPr>
+        <w:t>I get anxiety if something seems unuseful to me. It's a thing.</w:t>
+      </w:r>
+    </w:p>
+    <w:p>
+      <w:pPr>
+        <w:pStyle w:val="ListParagraph"/>
+        <w:numPr>
+          <w:ilvl w:val="1"/>
+          <w:numId w:val="25"/>
+        </w:numPr>
+        <w:rPr>
+          <w:color w:val="BFBFBF" w:themeColor="background1" w:themeShade="BF"/>
+        </w:rPr>
+      </w:pPr>
+      <w:r>
+        <w:rPr>
+          <w:color w:val="BFBFBF" w:themeColor="background1" w:themeShade="BF"/>
+        </w:rPr>
+        <w:t xml:space="preserve">I am done with this, but I feel uneasy about the ideas. </w:t>
+      </w:r>
+    </w:p>
+    <w:p>
+      <w:pPr>
+        <w:pStyle w:val="ListParagraph"/>
+        <w:numPr>
+          <w:ilvl w:val="0"/>
+          <w:numId w:val="25"/>
+        </w:numPr>
+      </w:pPr>
+      <w:r>
+        <w:t>I might go over the loose ideas in the document and cross out or distribute those.</w:t>
       </w:r>
     </w:p>
     <w:p>
@@ -4726,69 +4858,652 @@
         </w:numPr>
       </w:pPr>
       <w:r>
-        <w:t>I have difficulty not wanting to change the story, while the aim is to just reword it, and I seem to experience an impossibility not absorbing the story. My conundrum might be solved, by adding indicators that everything is just a suggestion, so that no idea disrupts anything, when I may not entirely disagree with it myself.</w:t>
+        <w:t>Pictures:</w:t>
+      </w:r>
+    </w:p>
+    <w:p>
+      <w:pPr>
+        <w:pStyle w:val="ListParagraph"/>
+        <w:numPr>
+          <w:ilvl w:val="1"/>
+          <w:numId w:val="25"/>
+        </w:numPr>
+      </w:pPr>
+      <w:r>
+        <w:t>Maybe draw new ones in one go, on paper and then scan it.</w:t>
+      </w:r>
+    </w:p>
+    <w:p>
+      <w:pPr>
+        <w:pStyle w:val="ListParagraph"/>
+        <w:numPr>
+          <w:ilvl w:val="1"/>
+          <w:numId w:val="25"/>
+        </w:numPr>
+      </w:pPr>
+      <w:r>
+        <w:t>Sometimes borrow (pieces of) other pictures</w:t>
+      </w:r>
+    </w:p>
+    <w:p>
+      <w:pPr>
+        <w:pStyle w:val="ListParagraph"/>
+        <w:numPr>
+          <w:ilvl w:val="1"/>
+          <w:numId w:val="25"/>
+        </w:numPr>
+      </w:pPr>
+      <w:r>
+        <w:t>Or simplify pictures by editing them.</w:t>
+      </w:r>
+    </w:p>
+    <w:p>
+      <w:pPr>
+        <w:pStyle w:val="ListParagraph"/>
+        <w:numPr>
+          <w:ilvl w:val="0"/>
+          <w:numId w:val="25"/>
+        </w:numPr>
+      </w:pPr>
+      <w:r>
+        <w:t>I have difficulty not wanting to change the story, while the aim is to just reword it, and I seem to experience an impossibility not absorbing the story. My conundrum might be solved, by adding indicators that everything is just a suggestion, so that no idea would disrupt anything, even when I may not entirely disagree with it myself.</w:t>
       </w:r>
     </w:p>
     <w:p>
       <w:pPr>
         <w:pStyle w:val="Heading3"/>
-      </w:pPr>
-      <w:r>
-        <w:t>2020-0</w:t>
-      </w:r>
-      <w:r>
-        <w:t>6</w:t>
-      </w:r>
-      <w:r>
-        <w:t>-</w:t>
-      </w:r>
-      <w:r>
-        <w:t>07</w:t>
+        <w:rPr>
+          <w:color w:val="B4C6E7"/>
+        </w:rPr>
+      </w:pPr>
+      <w:r>
+        <w:rPr>
+          <w:color w:val="B4C6E7"/>
+        </w:rPr>
+        <w:t>2020-06-11 Brainstorm Content Changes for Classes Chapter</w:t>
+      </w:r>
+    </w:p>
+    <w:p>
+      <w:pPr>
+        <w:pStyle w:val="ListParagraph"/>
+        <w:numPr>
+          <w:ilvl w:val="0"/>
+          <w:numId w:val="25"/>
+        </w:numPr>
+      </w:pPr>
+      <w:r>
+        <w:t>Object-commands / command-objects exchangeability doubts.</w:t>
+      </w:r>
+    </w:p>
+    <w:p>
+      <w:pPr>
+        <w:pStyle w:val="ListParagraph"/>
+        <w:numPr>
+          <w:ilvl w:val="0"/>
+          <w:numId w:val="25"/>
+        </w:numPr>
+      </w:pPr>
+      <w:r>
+        <w:t xml:space="preserve">It seems to be used as the main idea, this exchangeability. But that seems </w:t>
+      </w:r>
+      <w:proofErr w:type="spellStart"/>
+      <w:r>
+        <w:t>demotable</w:t>
+      </w:r>
+      <w:proofErr w:type="spellEnd"/>
+      <w:r>
+        <w:t xml:space="preserve"> to Circle Broader View perhaps or maybe even Circle Construct Drafts.</w:t>
+      </w:r>
+    </w:p>
+    <w:p>
+      <w:pPr>
+        <w:pStyle w:val="ListParagraph"/>
+        <w:numPr>
+          <w:ilvl w:val="0"/>
+          <w:numId w:val="25"/>
+        </w:numPr>
+      </w:pPr>
+      <w:r>
+        <w:t>What might be left of the Classes story if the base of it would be deprecated? Almost a rewrite? Not sure.</w:t>
+      </w:r>
+    </w:p>
+    <w:p>
+      <w:pPr>
+        <w:pStyle w:val="ListParagraph"/>
+        <w:numPr>
+          <w:ilvl w:val="0"/>
+          <w:numId w:val="25"/>
+        </w:numPr>
+      </w:pPr>
+      <w:r>
+        <w:t>What if I move the exchangeability issue to Circle Broader View or Circle Construct Drafts? Will not much text be left?</w:t>
+      </w:r>
+    </w:p>
+    <w:p>
+      <w:pPr>
+        <w:pStyle w:val="ListParagraph"/>
+        <w:numPr>
+          <w:ilvl w:val="0"/>
+          <w:numId w:val="25"/>
+        </w:numPr>
+      </w:pPr>
+      <w:r>
+        <w:t>Is there a version in the history that does not make the Object-commands / command-objects exchangeability issue centric?</w:t>
+      </w:r>
+      <w:r>
+        <w:t xml:space="preserve"> Could that text be used?</w:t>
+      </w:r>
+    </w:p>
+    <w:p>
+      <w:pPr>
+        <w:pStyle w:val="ListParagraph"/>
+        <w:numPr>
+          <w:ilvl w:val="0"/>
+          <w:numId w:val="25"/>
+        </w:numPr>
+      </w:pPr>
+      <w:r>
+        <w:t>Some of the text seems to address the design time = run time issues. That issue might also not be in scope anymore</w:t>
+      </w:r>
+      <w:r>
+        <w:t>.</w:t>
+      </w:r>
+    </w:p>
+    <w:p>
+      <w:pPr>
+        <w:pStyle w:val="ListParagraph"/>
+        <w:numPr>
+          <w:ilvl w:val="0"/>
+          <w:numId w:val="25"/>
+        </w:numPr>
+      </w:pPr>
+      <w:r>
+        <w:t>I feel the same sentence is repeated a lot in just slightly different formulations</w:t>
+      </w:r>
+      <w:r>
+        <w:t>.</w:t>
+      </w:r>
+    </w:p>
+    <w:p>
+      <w:pPr>
+        <w:pStyle w:val="ListParagraph"/>
+        <w:numPr>
+          <w:ilvl w:val="0"/>
+          <w:numId w:val="25"/>
+        </w:numPr>
+      </w:pPr>
+      <w:r>
+        <w:t>What might be mentioned if the text would be built up from the ground up? I think I would just talk about the static concept, because that seems to me the number 1 candidate for what classes might have a lot to do with</w:t>
+      </w:r>
+      <w:r>
+        <w:t xml:space="preserve"> and might possibly determine the dashed notation and what makes room for the distinction between classes and prototypes and might give a clearer definition of what classes and static structure might be conceptually and have that reflected in the diagrams more directly.</w:t>
+      </w:r>
+      <w:r>
+        <w:t xml:space="preserve"> I would move the more creative concepts away from the Circle Language Spec.</w:t>
+      </w:r>
+    </w:p>
+    <w:p>
+      <w:pPr>
+        <w:pStyle w:val="ListParagraph"/>
+        <w:numPr>
+          <w:ilvl w:val="0"/>
+          <w:numId w:val="25"/>
+        </w:numPr>
+      </w:pPr>
+      <w:r>
+        <w:t>Class Reference seems a bit of an ambiguous term.</w:t>
+      </w:r>
+      <w:r>
+        <w:t xml:space="preserve"> You might reference a class with an object line, but here I mean when an object points out its class with a class line. Class redirection?</w:t>
+      </w:r>
+      <w:r>
+        <w:t xml:space="preserve"> Class pointer? I think I would rather make pointer and reference synonymous, so maybe not class pointer.</w:t>
+      </w:r>
+    </w:p>
+    <w:p>
+      <w:pPr>
+        <w:pStyle w:val="ListParagraph"/>
+        <w:numPr>
+          <w:ilvl w:val="0"/>
+          <w:numId w:val="25"/>
+        </w:numPr>
+      </w:pPr>
+      <w:r>
+        <w:t>The diagram explanation of Commands and Classes Loosely Coupled would be merged into the conceptual explan</w:t>
+      </w:r>
+      <w:r>
+        <w:t>a</w:t>
+      </w:r>
+      <w:r>
+        <w:t>tion, if</w:t>
+      </w:r>
+      <w:r>
+        <w:t xml:space="preserve"> I follow the</w:t>
+      </w:r>
+      <w:r>
+        <w:t xml:space="preserve"> editing ideas I had. But the issue might be moved from Circle Language Spec to Circle Broader View at some point, so perhaps this has less priority. Not sure. </w:t>
+      </w:r>
+      <w:r>
+        <w:t>I c</w:t>
+      </w:r>
+      <w:r>
+        <w:t>ould go either way.</w:t>
+      </w:r>
+    </w:p>
+    <w:p>
+      <w:pPr>
+        <w:pStyle w:val="ListParagraph"/>
+        <w:numPr>
+          <w:ilvl w:val="0"/>
+          <w:numId w:val="25"/>
+        </w:numPr>
+      </w:pPr>
+      <w:r>
+        <w:t xml:space="preserve">I </w:t>
+      </w:r>
+      <w:r>
+        <w:t xml:space="preserve">have questions about </w:t>
+      </w:r>
+      <w:r>
+        <w:t xml:space="preserve">the dashed line usage </w:t>
+      </w:r>
+      <w:r>
+        <w:t>of lines of the smaller squares:</w:t>
+      </w:r>
+    </w:p>
+    <w:p>
+      <w:pPr>
+        <w:pStyle w:val="ListParagraph"/>
+        <w:ind w:left="852"/>
+      </w:pPr>
+      <w:r>
+        <w:rPr>
+          <w:noProof/>
+        </w:rPr>
+        <w:drawing>
+          <wp:inline distT="0" distB="0" distL="0" distR="0" wp14:anchorId="789D35FE" wp14:editId="422D542C">
+            <wp:extent cx="1784791" cy="1422459"/>
+            <wp:effectExtent l="0" t="0" r="6350" b="6350"/>
+            <wp:docPr id="11" name="Picture 11"/>
+            <wp:cNvGraphicFramePr>
+              <a:graphicFrameLocks xmlns:a="http://schemas.openxmlformats.org/drawingml/2006/main" noChangeAspect="1"/>
+            </wp:cNvGraphicFramePr>
+            <a:graphic xmlns:a="http://schemas.openxmlformats.org/drawingml/2006/main">
+              <a:graphicData uri="http://schemas.openxmlformats.org/drawingml/2006/picture">
+                <pic:pic xmlns:pic="http://schemas.openxmlformats.org/drawingml/2006/picture">
+                  <pic:nvPicPr>
+                    <pic:cNvPr id="0" name="Picture 4"/>
+                    <pic:cNvPicPr>
+                      <a:picLocks noChangeAspect="1" noChangeArrowheads="1"/>
+                    </pic:cNvPicPr>
+                  </pic:nvPicPr>
+                  <pic:blipFill>
+                    <a:blip r:embed="rId9">
+                      <a:extLst>
+                        <a:ext uri="{BEBA8EAE-BF5A-486C-A8C5-ECC9F3942E4B}">
+                          <a14:imgProps xmlns:a14="http://schemas.microsoft.com/office/drawing/2010/main">
+                            <a14:imgLayer r:embed="rId10">
+                              <a14:imgEffect>
+                                <a14:brightnessContrast bright="-20000"/>
+                              </a14:imgEffect>
+                            </a14:imgLayer>
+                          </a14:imgProps>
+                        </a:ext>
+                        <a:ext uri="{28A0092B-C50C-407E-A947-70E740481C1C}">
+                          <a14:useLocalDpi xmlns:a14="http://schemas.microsoft.com/office/drawing/2010/main" val="0"/>
+                        </a:ext>
+                      </a:extLst>
+                    </a:blip>
+                    <a:srcRect/>
+                    <a:stretch>
+                      <a:fillRect/>
+                    </a:stretch>
+                  </pic:blipFill>
+                  <pic:spPr bwMode="auto">
+                    <a:xfrm>
+                      <a:off x="0" y="0"/>
+                      <a:ext cx="1802737" cy="1436762"/>
+                    </a:xfrm>
+                    <a:prstGeom prst="rect">
+                      <a:avLst/>
+                    </a:prstGeom>
+                    <a:noFill/>
+                    <a:ln>
+                      <a:noFill/>
+                    </a:ln>
+                  </pic:spPr>
+                </pic:pic>
+              </a:graphicData>
+            </a:graphic>
+          </wp:inline>
+        </w:drawing>
+      </w:r>
+    </w:p>
+    <w:p>
+      <w:pPr>
+        <w:pStyle w:val="ListParagraph"/>
+        <w:ind w:left="644"/>
+      </w:pPr>
+      <w:r>
+        <w:t xml:space="preserve">I do not understand why the class would point out the external command definition with a dashed line, while the objects point out the external command definition with a solid line. </w:t>
+      </w:r>
+      <w:r>
+        <w:t>I think I might have followed a style choice more than an exact depiction of things?</w:t>
       </w:r>
       <w:r>
         <w:t xml:space="preserve"> </w:t>
       </w:r>
       <w:r>
-        <w:t xml:space="preserve">Brainstorm </w:t>
-      </w:r>
-      <w:r>
-        <w:t>Co</w:t>
-      </w:r>
-      <w:r>
-        <w:t>n</w:t>
-      </w:r>
-      <w:r>
-        <w:t xml:space="preserve">tent Changes for </w:t>
-      </w:r>
-      <w:r>
-        <w:t>Objects Chapter</w:t>
-      </w:r>
-    </w:p>
-    <w:p>
-      <w:pPr>
-        <w:pStyle w:val="ListParagraph"/>
-        <w:numPr>
-          <w:ilvl w:val="0"/>
-          <w:numId w:val="25"/>
-        </w:numPr>
-      </w:pPr>
-      <w:r>
-        <w:t>Object Reference</w:t>
-      </w:r>
-      <w:r>
-        <w:t xml:space="preserve"> section may start with a more basic image of the concept, along side the more composite picture it </w:t>
-      </w:r>
-      <w:r>
-        <w:t xml:space="preserve">might </w:t>
-      </w:r>
-      <w:r>
-        <w:t>displa</w:t>
-      </w:r>
-      <w:r>
-        <w:t>y</w:t>
-      </w:r>
-      <w:r>
-        <w:t xml:space="preserve"> now</w:t>
+        <w:t>Would both lines express something that kind of works, leaving the options open for a stylistics choice</w:t>
+      </w:r>
+      <w:r>
+        <w:t xml:space="preserve"> to have class structure be more with dashed lines and object structure be more with solid lines</w:t>
+      </w:r>
+      <w:r>
+        <w:t>?</w:t>
+      </w:r>
+      <w:r>
+        <w:t xml:space="preserve"> I suspect that I might leave this doubt open.</w:t>
+      </w:r>
+    </w:p>
+    <w:p>
+      <w:pPr>
+        <w:pStyle w:val="ListParagraph"/>
+        <w:ind w:left="644"/>
+      </w:pPr>
+      <w:r>
+        <w:t xml:space="preserve">I am </w:t>
+      </w:r>
+      <w:r>
+        <w:t xml:space="preserve">a bit amused by </w:t>
+      </w:r>
+      <w:r>
+        <w:t xml:space="preserve">my own </w:t>
+      </w:r>
+      <w:r>
+        <w:t xml:space="preserve">typical </w:t>
+      </w:r>
+      <w:r>
+        <w:t>behavior, because half an hour later, I see that the explanation was already in the text.</w:t>
+      </w:r>
+    </w:p>
+    <w:p>
+      <w:pPr>
+        <w:pStyle w:val="ListParagraph"/>
+        <w:ind w:left="644"/>
+      </w:pPr>
+      <w:r>
+        <w:t>I do feel it might be quite something to burden the reader with.</w:t>
+      </w:r>
+      <w:r>
+        <w:t xml:space="preserve"> I am hoping for a more clear meaning for dashed shapes in the future.</w:t>
+      </w:r>
+    </w:p>
+    <w:p>
+      <w:pPr>
+        <w:pStyle w:val="ListParagraph"/>
+        <w:numPr>
+          <w:ilvl w:val="0"/>
+          <w:numId w:val="25"/>
+        </w:numPr>
+      </w:pPr>
+      <w:r>
+        <w:t>Another point of doubt might be:</w:t>
+      </w:r>
+    </w:p>
+    <w:p>
+      <w:pPr>
+        <w:pStyle w:val="ListParagraph"/>
+        <w:ind w:left="644"/>
+      </w:pPr>
+      <w:r>
+        <w:rPr>
+          <w:noProof/>
+        </w:rPr>
+        <w:drawing>
+          <wp:inline distT="0" distB="0" distL="0" distR="0" wp14:anchorId="71170605" wp14:editId="1B4EE46E">
+            <wp:extent cx="1806734" cy="1447393"/>
+            <wp:effectExtent l="0" t="0" r="3175" b="635"/>
+            <wp:docPr id="15" name="Picture 15"/>
+            <wp:cNvGraphicFramePr>
+              <a:graphicFrameLocks xmlns:a="http://schemas.openxmlformats.org/drawingml/2006/main" noChangeAspect="1"/>
+            </wp:cNvGraphicFramePr>
+            <a:graphic xmlns:a="http://schemas.openxmlformats.org/drawingml/2006/main">
+              <a:graphicData uri="http://schemas.openxmlformats.org/drawingml/2006/picture">
+                <pic:pic xmlns:pic="http://schemas.openxmlformats.org/drawingml/2006/picture">
+                  <pic:nvPicPr>
+                    <pic:cNvPr id="0" name="Picture 8"/>
+                    <pic:cNvPicPr>
+                      <a:picLocks noChangeAspect="1" noChangeArrowheads="1"/>
+                    </pic:cNvPicPr>
+                  </pic:nvPicPr>
+                  <pic:blipFill>
+                    <a:blip r:embed="rId11">
+                      <a:extLst>
+                        <a:ext uri="{BEBA8EAE-BF5A-486C-A8C5-ECC9F3942E4B}">
+                          <a14:imgProps xmlns:a14="http://schemas.microsoft.com/office/drawing/2010/main">
+                            <a14:imgLayer r:embed="rId12">
+                              <a14:imgEffect>
+                                <a14:brightnessContrast bright="-20000"/>
+                              </a14:imgEffect>
+                            </a14:imgLayer>
+                          </a14:imgProps>
+                        </a:ext>
+                        <a:ext uri="{28A0092B-C50C-407E-A947-70E740481C1C}">
+                          <a14:useLocalDpi xmlns:a14="http://schemas.microsoft.com/office/drawing/2010/main" val="0"/>
+                        </a:ext>
+                      </a:extLst>
+                    </a:blip>
+                    <a:srcRect/>
+                    <a:stretch>
+                      <a:fillRect/>
+                    </a:stretch>
+                  </pic:blipFill>
+                  <pic:spPr bwMode="auto">
+                    <a:xfrm>
+                      <a:off x="0" y="0"/>
+                      <a:ext cx="1834462" cy="1469606"/>
+                    </a:xfrm>
+                    <a:prstGeom prst="rect">
+                      <a:avLst/>
+                    </a:prstGeom>
+                    <a:noFill/>
+                    <a:ln>
+                      <a:noFill/>
+                    </a:ln>
+                  </pic:spPr>
+                </pic:pic>
+              </a:graphicData>
+            </a:graphic>
+          </wp:inline>
+        </w:drawing>
+      </w:r>
+    </w:p>
+    <w:p>
+      <w:pPr>
+        <w:pStyle w:val="ListParagraph"/>
+        <w:ind w:left="644"/>
+      </w:pPr>
+      <w:r>
+        <w:t>Why is the line on the right no extended to the circle, so class structure and object structure look more alike except for the dashed and solid lines?</w:t>
+      </w:r>
+    </w:p>
+    <w:p>
+      <w:pPr>
+        <w:pStyle w:val="ListParagraph"/>
+        <w:numPr>
+          <w:ilvl w:val="0"/>
+          <w:numId w:val="25"/>
+        </w:numPr>
+      </w:pPr>
+      <w:r>
+        <w:t>I think I notice a tendency to sometimes be helped with a step by step explanation/justification for each symbol or line, when it raises questions for me. But I also have another tendency sometimes, to let the images follow and support the conceptual story, rather than adding text to explain the pictures, the pictures would be there to explain the conceptual text.</w:t>
+      </w:r>
+      <w:r>
+        <w:t xml:space="preserve"> I</w:t>
+      </w:r>
+      <w:r>
+        <w:t xml:space="preserve"> do not seem to </w:t>
+      </w:r>
+      <w:r>
+        <w:t xml:space="preserve">have </w:t>
+      </w:r>
+      <w:r>
+        <w:t>a rule there.</w:t>
+      </w:r>
+    </w:p>
+    <w:p>
+      <w:pPr>
+        <w:pStyle w:val="Heading3"/>
+        <w:rPr>
+          <w:color w:val="B4C6E7"/>
+        </w:rPr>
+      </w:pPr>
+      <w:r>
+        <w:rPr>
+          <w:color w:val="B4C6E7"/>
+        </w:rPr>
+        <w:t>2020-06-01 Brainstorm Method for Tone Change</w:t>
+      </w:r>
+    </w:p>
+    <w:p>
+      <w:pPr>
+        <w:pStyle w:val="ListParagraph"/>
+        <w:numPr>
+          <w:ilvl w:val="0"/>
+          <w:numId w:val="25"/>
+        </w:numPr>
+      </w:pPr>
+      <w:r>
+        <w:t>(More helpers are in my personal development notes, not here</w:t>
+      </w:r>
+      <w:r>
+        <w:t>, sorry</w:t>
+      </w:r>
+      <w:r>
+        <w:t>.)</w:t>
+      </w:r>
+    </w:p>
+    <w:p>
+      <w:pPr>
+        <w:pStyle w:val="ListParagraph"/>
+        <w:numPr>
+          <w:ilvl w:val="0"/>
+          <w:numId w:val="25"/>
+        </w:numPr>
+      </w:pPr>
+      <w:r>
+        <w:t>Mark</w:t>
+      </w:r>
+      <w:r>
+        <w:t>ing</w:t>
+      </w:r>
+      <w:r>
+        <w:t xml:space="preserve"> trigger words </w:t>
+      </w:r>
+      <w:r>
+        <w:t>in</w:t>
+      </w:r>
+      <w:r>
+        <w:t xml:space="preserve"> red.</w:t>
+      </w:r>
+    </w:p>
+    <w:p>
+      <w:pPr>
+        <w:pStyle w:val="ListParagraph"/>
+        <w:numPr>
+          <w:ilvl w:val="0"/>
+          <w:numId w:val="25"/>
+        </w:numPr>
+      </w:pPr>
+      <w:r>
+        <w:t xml:space="preserve">Possibly mark questionable trigger words with a star </w:t>
+      </w:r>
+      <w:r>
+        <w:t>(</w:t>
+      </w:r>
+      <w:r>
+        <w:t>*</w:t>
+      </w:r>
+      <w:r>
+        <w:t>)</w:t>
+      </w:r>
+      <w:r>
+        <w:t xml:space="preserve"> too.</w:t>
+      </w:r>
+    </w:p>
+    <w:p>
+      <w:pPr>
+        <w:pStyle w:val="ListParagraph"/>
+        <w:numPr>
+          <w:ilvl w:val="0"/>
+          <w:numId w:val="25"/>
+        </w:numPr>
+      </w:pPr>
+      <w:r>
+        <w:t>Find</w:t>
+      </w:r>
+      <w:r>
+        <w:t>ing</w:t>
+      </w:r>
+      <w:r>
+        <w:t xml:space="preserve"> replacement words, possibly using online thesaurus.</w:t>
+      </w:r>
+    </w:p>
+    <w:p>
+      <w:pPr>
+        <w:pStyle w:val="ListParagraph"/>
+        <w:numPr>
+          <w:ilvl w:val="0"/>
+          <w:numId w:val="25"/>
+        </w:numPr>
+      </w:pPr>
+      <w:r>
+        <w:t>Going over the document again to reformulate.</w:t>
+      </w:r>
+    </w:p>
+    <w:p>
+      <w:pPr>
+        <w:pStyle w:val="Heading3"/>
+        <w:rPr>
+          <w:color w:val="B4C6E7"/>
+        </w:rPr>
+      </w:pPr>
+      <w:r>
+        <w:rPr>
+          <w:color w:val="B4C6E7"/>
+        </w:rPr>
+        <w:t>2020-04-1</w:t>
+      </w:r>
+      <w:r>
+        <w:rPr>
+          <w:color w:val="B4C6E7"/>
+        </w:rPr>
+        <w:t>8</w:t>
+      </w:r>
+      <w:r>
+        <w:rPr>
+          <w:color w:val="B4C6E7"/>
+        </w:rPr>
+        <w:t xml:space="preserve"> </w:t>
+      </w:r>
+      <w:r>
+        <w:rPr>
+          <w:color w:val="B4C6E7"/>
+        </w:rPr>
+        <w:t>Brainstorm Writing Style</w:t>
+      </w:r>
+    </w:p>
+    <w:p>
+      <w:pPr>
+        <w:pStyle w:val="ListParagraph"/>
+        <w:numPr>
+          <w:ilvl w:val="0"/>
+          <w:numId w:val="25"/>
+        </w:numPr>
+      </w:pPr>
+      <w:r>
+        <w:t>The aim is to use less definite, more open language</w:t>
       </w:r>
       <w:r>
         <w:t>.</w:t>
@@ -4803,49 +5518,73 @@
         </w:numPr>
       </w:pPr>
       <w:r>
-        <w:t>Maybe attributes can be introduced as perhaps not really a specific part of the Circle language. It is more of a concept with an explanation of how it might fit into the Circle programming language.</w:t>
-      </w:r>
-    </w:p>
-    <w:p>
-      <w:pPr>
-        <w:pStyle w:val="ListParagraph"/>
-        <w:numPr>
-          <w:ilvl w:val="0"/>
-          <w:numId w:val="25"/>
-        </w:numPr>
-      </w:pPr>
-      <w:r>
-        <w:t>Attributes might get the 'cookie' notation.</w:t>
-      </w:r>
-    </w:p>
-    <w:p>
-      <w:pPr>
-        <w:pStyle w:val="ListParagraph"/>
-        <w:numPr>
-          <w:ilvl w:val="0"/>
-          <w:numId w:val="25"/>
-        </w:numPr>
-      </w:pPr>
-      <w:r>
-        <w:t>'Target Objects' kind of puts aside a different interpretation of object references, where all symbols are references, even 'final</w:t>
-      </w:r>
-      <w:r>
-        <w:t xml:space="preserve"> target</w:t>
-      </w:r>
-      <w:r>
-        <w:t>' symbols.</w:t>
-      </w:r>
-    </w:p>
-    <w:p>
-      <w:pPr>
-        <w:pStyle w:val="ListParagraph"/>
-        <w:numPr>
-          <w:ilvl w:val="0"/>
-          <w:numId w:val="25"/>
-        </w:numPr>
-      </w:pPr>
-      <w:r>
-        <w:t>'Related Objects': The picture has the labels A and B, which do not seem to serve a function at that particular spot.</w:t>
+        <w:t>(I can view ideas on how in my personal development notes, not here</w:t>
+      </w:r>
+      <w:r>
+        <w:t>, sorry</w:t>
+      </w:r>
+      <w:r>
+        <w:t>.)</w:t>
+      </w:r>
+    </w:p>
+    <w:p>
+      <w:pPr>
+        <w:pStyle w:val="ListParagraph"/>
+        <w:numPr>
+          <w:ilvl w:val="0"/>
+          <w:numId w:val="25"/>
+        </w:numPr>
+      </w:pPr>
+      <w:r>
+        <w:t>Also check: whether the stories make sense.</w:t>
+      </w:r>
+    </w:p>
+    <w:p>
+      <w:pPr>
+        <w:pStyle w:val="ListParagraph"/>
+        <w:numPr>
+          <w:ilvl w:val="0"/>
+          <w:numId w:val="25"/>
+        </w:numPr>
+      </w:pPr>
+      <w:r>
+        <w:t>And whether the content is still in scope.</w:t>
+      </w:r>
+    </w:p>
+    <w:p>
+      <w:pPr>
+        <w:pStyle w:val="ListParagraph"/>
+        <w:numPr>
+          <w:ilvl w:val="0"/>
+          <w:numId w:val="25"/>
+        </w:numPr>
+      </w:pPr>
+      <w:r>
+        <w:t>Remove links, since they break so easily.</w:t>
+      </w:r>
+    </w:p>
+    <w:p>
+      <w:pPr>
+        <w:pStyle w:val="ListParagraph"/>
+        <w:numPr>
+          <w:ilvl w:val="0"/>
+          <w:numId w:val="25"/>
+        </w:numPr>
+      </w:pPr>
+      <w:r>
+        <w:t>Casual mentionings of article titles are also fragile. They break quite easily.</w:t>
+      </w:r>
+    </w:p>
+    <w:p>
+      <w:pPr>
+        <w:pStyle w:val="ListParagraph"/>
+        <w:numPr>
+          <w:ilvl w:val="0"/>
+          <w:numId w:val="25"/>
+        </w:numPr>
+      </w:pPr>
+      <w:r>
+        <w:t>That seems quite a lot to check. Maybe that is why it is not easy.</w:t>
       </w:r>
     </w:p>
     <w:p>
@@ -4859,529 +5598,383 @@
         <w:rPr>
           <w:color w:val="B4C6E7"/>
         </w:rPr>
-        <w:t>2020-06-01 Brainstorm Method for Tone Change</w:t>
-      </w:r>
-    </w:p>
-    <w:p>
-      <w:pPr>
-        <w:pStyle w:val="ListParagraph"/>
-        <w:numPr>
-          <w:ilvl w:val="0"/>
-          <w:numId w:val="25"/>
-        </w:numPr>
-      </w:pPr>
-      <w:r>
-        <w:t>(More helpers are in my personal development notes, not here</w:t>
-      </w:r>
-      <w:r>
-        <w:t>, sorry</w:t>
-      </w:r>
-      <w:r>
-        <w:t>.)</w:t>
-      </w:r>
-    </w:p>
-    <w:p>
-      <w:pPr>
-        <w:pStyle w:val="ListParagraph"/>
-        <w:numPr>
-          <w:ilvl w:val="0"/>
-          <w:numId w:val="25"/>
-        </w:numPr>
-      </w:pPr>
-      <w:r>
-        <w:t>Mark</w:t>
-      </w:r>
-      <w:r>
+        <w:t xml:space="preserve">2020-05-27 Brainstorm </w:t>
+      </w:r>
+      <w:r>
+        <w:rPr>
+          <w:color w:val="B4C6E7"/>
+        </w:rPr>
+        <w:t>Reformulations</w:t>
+      </w:r>
+    </w:p>
+    <w:p>
+      <w:pPr>
+        <w:pStyle w:val="ListParagraph"/>
+        <w:numPr>
+          <w:ilvl w:val="0"/>
+          <w:numId w:val="25"/>
+        </w:numPr>
+        <w:rPr>
+          <w:color w:val="BFBFBF" w:themeColor="background1" w:themeShade="BF"/>
+        </w:rPr>
+      </w:pPr>
+      <w:r>
+        <w:rPr>
+          <w:color w:val="BFBFBF" w:themeColor="background1" w:themeShade="BF"/>
+        </w:rPr>
+        <w:t>Done projects:</w:t>
+      </w:r>
+    </w:p>
+    <w:p>
+      <w:pPr>
+        <w:pStyle w:val="ListParagraph"/>
+        <w:numPr>
+          <w:ilvl w:val="1"/>
+          <w:numId w:val="25"/>
+        </w:numPr>
+        <w:rPr>
+          <w:color w:val="BFBFBF" w:themeColor="background1" w:themeShade="BF"/>
+        </w:rPr>
+      </w:pPr>
+      <w:r>
+        <w:rPr>
+          <w:color w:val="BFBFBF" w:themeColor="background1" w:themeShade="BF"/>
+        </w:rPr>
+        <w:t>The postponed reformulation of the done projects is on my mind.</w:t>
+      </w:r>
+    </w:p>
+    <w:p>
+      <w:pPr>
+        <w:pStyle w:val="ListParagraph"/>
+        <w:numPr>
+          <w:ilvl w:val="0"/>
+          <w:numId w:val="25"/>
+        </w:numPr>
+        <w:rPr>
+          <w:color w:val="BFBFBF" w:themeColor="background1" w:themeShade="BF"/>
+        </w:rPr>
+      </w:pPr>
+      <w:r>
+        <w:rPr>
+          <w:color w:val="BFBFBF" w:themeColor="background1" w:themeShade="BF"/>
+        </w:rPr>
+        <w:t>New Intro:</w:t>
+      </w:r>
+    </w:p>
+    <w:p>
+      <w:pPr>
+        <w:pStyle w:val="ListParagraph"/>
+        <w:numPr>
+          <w:ilvl w:val="1"/>
+          <w:numId w:val="25"/>
+        </w:numPr>
+        <w:rPr>
+          <w:color w:val="BFBFBF" w:themeColor="background1" w:themeShade="BF"/>
+        </w:rPr>
+      </w:pPr>
+      <w:r>
+        <w:rPr>
+          <w:color w:val="BFBFBF" w:themeColor="background1" w:themeShade="BF"/>
+        </w:rPr>
+        <w:t>But that makes me think: I want to give it a new beginning in the first place: use some of the old Symbol Language documentation and reformulate a gentler intro.</w:t>
+      </w:r>
+    </w:p>
+    <w:p>
+      <w:pPr>
+        <w:pStyle w:val="ListParagraph"/>
+        <w:numPr>
+          <w:ilvl w:val="0"/>
+          <w:numId w:val="25"/>
+        </w:numPr>
+      </w:pPr>
+      <w:r>
+        <w:t>Reformulating:</w:t>
+      </w:r>
+    </w:p>
+    <w:p>
+      <w:pPr>
+        <w:pStyle w:val="ListParagraph"/>
+        <w:numPr>
+          <w:ilvl w:val="1"/>
+          <w:numId w:val="25"/>
+        </w:numPr>
+      </w:pPr>
+      <w:r>
+        <w:t>More open, less resolute language</w:t>
+      </w:r>
+    </w:p>
+    <w:p>
+      <w:pPr>
+        <w:pStyle w:val="ListParagraph"/>
+        <w:numPr>
+          <w:ilvl w:val="1"/>
+          <w:numId w:val="25"/>
+        </w:numPr>
+      </w:pPr>
+      <w:r>
+        <w:t>I could start reading and reformulating top to bottom.</w:t>
+      </w:r>
+    </w:p>
+    <w:p>
+      <w:pPr>
+        <w:pStyle w:val="ListParagraph"/>
+        <w:numPr>
+          <w:ilvl w:val="1"/>
+          <w:numId w:val="25"/>
+        </w:numPr>
+        <w:rPr>
+          <w:color w:val="BFBFBF" w:themeColor="background1" w:themeShade="BF"/>
+        </w:rPr>
+      </w:pPr>
+      <w:r>
+        <w:rPr>
+          <w:color w:val="BFBFBF" w:themeColor="background1" w:themeShade="BF"/>
+        </w:rPr>
+        <w:t>Circle Language Spec Overview</w:t>
+      </w:r>
+    </w:p>
+    <w:p>
+      <w:pPr>
+        <w:pStyle w:val="ListParagraph"/>
+        <w:numPr>
+          <w:ilvl w:val="1"/>
+          <w:numId w:val="25"/>
+        </w:numPr>
+        <w:rPr>
+          <w:color w:val="FFC000"/>
+        </w:rPr>
+      </w:pPr>
+      <w:r>
+        <w:rPr>
+          <w:color w:val="FFC000"/>
+        </w:rPr>
+        <w:t>Circle Language Spec Introduction: Apply</w:t>
+      </w:r>
+      <w:r>
+        <w:rPr>
+          <w:color w:val="FFC000"/>
+        </w:rPr>
         <w:t>ing</w:t>
       </w:r>
       <w:r>
-        <w:t xml:space="preserve"> trigger words </w:t>
-      </w:r>
-      <w:r>
-        <w:t>in</w:t>
-      </w:r>
-      <w:r>
-        <w:t xml:space="preserve"> red.</w:t>
-      </w:r>
-    </w:p>
-    <w:p>
-      <w:pPr>
-        <w:pStyle w:val="ListParagraph"/>
-        <w:numPr>
-          <w:ilvl w:val="0"/>
-          <w:numId w:val="25"/>
-        </w:numPr>
-      </w:pPr>
-      <w:r>
-        <w:t xml:space="preserve">Possibly mark questionable trigger words with a star </w:t>
-      </w:r>
-      <w:r>
-        <w:t>(</w:t>
-      </w:r>
-      <w:r>
-        <w:t>*</w:t>
-      </w:r>
-      <w:r>
-        <w:t>)</w:t>
-      </w:r>
-      <w:r>
-        <w:t xml:space="preserve"> too.</w:t>
-      </w:r>
-    </w:p>
-    <w:p>
-      <w:pPr>
-        <w:pStyle w:val="ListParagraph"/>
-        <w:numPr>
-          <w:ilvl w:val="0"/>
-          <w:numId w:val="25"/>
-        </w:numPr>
-      </w:pPr>
-      <w:r>
-        <w:t>Find</w:t>
-      </w:r>
-      <w:r>
-        <w:t>ing</w:t>
-      </w:r>
-      <w:r>
-        <w:t xml:space="preserve"> replacement words, possibly using online thesaurus.</w:t>
-      </w:r>
-    </w:p>
-    <w:p>
-      <w:pPr>
-        <w:pStyle w:val="ListParagraph"/>
-        <w:numPr>
-          <w:ilvl w:val="0"/>
-          <w:numId w:val="25"/>
-        </w:numPr>
-      </w:pPr>
-      <w:r>
-        <w:t>Going over the document again to reformulate.</w:t>
+        <w:rPr>
+          <w:color w:val="FFC000"/>
+        </w:rPr>
+        <w:t xml:space="preserve"> trigger word marking technique to this already reworded document</w:t>
+      </w:r>
+      <w:r>
+        <w:rPr>
+          <w:color w:val="FFC000"/>
+        </w:rPr>
+        <w:t>?</w:t>
+      </w:r>
+    </w:p>
+    <w:p>
+      <w:pPr>
+        <w:pStyle w:val="ListParagraph"/>
+        <w:numPr>
+          <w:ilvl w:val="1"/>
+          <w:numId w:val="25"/>
+        </w:numPr>
+        <w:rPr>
+          <w:color w:val="BFBFBF" w:themeColor="background1" w:themeShade="BF"/>
+        </w:rPr>
+      </w:pPr>
+      <w:r>
+        <w:rPr>
+          <w:color w:val="BFBFBF" w:themeColor="background1" w:themeShade="BF"/>
+        </w:rPr>
+        <w:t>Basic Diagram Elements</w:t>
+      </w:r>
+    </w:p>
+    <w:p>
+      <w:pPr>
+        <w:pStyle w:val="ListParagraph"/>
+        <w:numPr>
+          <w:ilvl w:val="1"/>
+          <w:numId w:val="25"/>
+        </w:numPr>
+        <w:rPr>
+          <w:color w:val="BFBFBF" w:themeColor="background1" w:themeShade="BF"/>
+        </w:rPr>
+      </w:pPr>
+      <w:r>
+        <w:rPr>
+          <w:color w:val="BFBFBF" w:themeColor="background1" w:themeShade="BF"/>
+        </w:rPr>
+        <w:t>Objects</w:t>
+      </w:r>
+      <w:r>
+        <w:rPr>
+          <w:color w:val="BFBFBF" w:themeColor="background1" w:themeShade="BF"/>
+        </w:rPr>
+        <w:t xml:space="preserve"> chapter</w:t>
+      </w:r>
+    </w:p>
+    <w:p>
+      <w:pPr>
+        <w:pStyle w:val="ListParagraph"/>
+        <w:numPr>
+          <w:ilvl w:val="1"/>
+          <w:numId w:val="25"/>
+        </w:numPr>
+        <w:rPr>
+          <w:color w:val="92D050"/>
+        </w:rPr>
+      </w:pPr>
+      <w:r>
+        <w:rPr>
+          <w:color w:val="92D050"/>
+        </w:rPr>
+        <w:t>Classes chapter</w:t>
+      </w:r>
+    </w:p>
+    <w:p>
+      <w:pPr>
+        <w:pStyle w:val="ListParagraph"/>
+        <w:numPr>
+          <w:ilvl w:val="0"/>
+          <w:numId w:val="25"/>
+        </w:numPr>
+      </w:pPr>
+      <w:r>
+        <w:t>Merge conceptual/diagram explanations:</w:t>
+      </w:r>
+    </w:p>
+    <w:p>
+      <w:pPr>
+        <w:pStyle w:val="ListParagraph"/>
+        <w:numPr>
+          <w:ilvl w:val="1"/>
+          <w:numId w:val="25"/>
+        </w:numPr>
+      </w:pPr>
+      <w:r>
+        <w:t xml:space="preserve">When I reformulate things top to bottom, I might at one point feel that the merging of conceptual </w:t>
+      </w:r>
+      <w:r>
+        <w:t>explanation</w:t>
+      </w:r>
+      <w:r>
+        <w:t xml:space="preserve"> and diagram </w:t>
+      </w:r>
+      <w:r>
+        <w:t>explanation</w:t>
+      </w:r>
+      <w:r>
+        <w:t xml:space="preserve"> is actually finished, because right now, often they are put near </w:t>
+      </w:r>
+      <w:r>
+        <w:t>each other</w:t>
+      </w:r>
+      <w:r>
+        <w:t>, but not really became one merged text.</w:t>
       </w:r>
     </w:p>
     <w:p>
       <w:pPr>
         <w:pStyle w:val="Heading3"/>
-        <w:rPr>
-          <w:color w:val="B4C6E7"/>
-        </w:rPr>
-      </w:pPr>
-      <w:r>
-        <w:rPr>
-          <w:color w:val="B4C6E7"/>
-        </w:rPr>
-        <w:t>2020-04-1</w:t>
-      </w:r>
-      <w:r>
-        <w:rPr>
-          <w:color w:val="B4C6E7"/>
-        </w:rPr>
-        <w:t>8</w:t>
-      </w:r>
-      <w:r>
-        <w:rPr>
-          <w:color w:val="B4C6E7"/>
-        </w:rPr>
+      </w:pPr>
+      <w:r>
+        <w:t xml:space="preserve">2020-06-11 Brainstorm </w:t>
+      </w:r>
+      <w:r>
+        <w:t>Over-</w:t>
+      </w:r>
+      <w:r>
+        <w:t>A</w:t>
+      </w:r>
+      <w:r>
+        <w:t xml:space="preserve">wareness of </w:t>
+      </w:r>
+      <w:r>
+        <w:t>P</w:t>
+      </w:r>
+      <w:r>
+        <w:t>ointers</w:t>
+      </w:r>
+    </w:p>
+    <w:p>
+      <w:pPr>
+        <w:pStyle w:val="ListParagraph"/>
+        <w:numPr>
+          <w:ilvl w:val="0"/>
+          <w:numId w:val="25"/>
+        </w:numPr>
+      </w:pPr>
+      <w:r>
+        <w:t xml:space="preserve">Some texts may also make a bit of an issue out of something almost always being related to a </w:t>
+      </w:r>
+      <w:r>
+        <w:rPr>
+          <w:i/>
+          <w:iCs/>
+        </w:rPr>
+        <w:t>parent</w:t>
+      </w:r>
+      <w:r>
         <w:t xml:space="preserve"> </w:t>
       </w:r>
       <w:r>
         <w:rPr>
-          <w:color w:val="B4C6E7"/>
-        </w:rPr>
-        <w:t>Brainstorm Writing Style</w:t>
-      </w:r>
-    </w:p>
-    <w:p>
-      <w:pPr>
-        <w:pStyle w:val="ListParagraph"/>
-        <w:numPr>
-          <w:ilvl w:val="0"/>
-          <w:numId w:val="25"/>
-        </w:numPr>
-      </w:pPr>
-      <w:r>
-        <w:t>The aim is to use less definite, more open language</w:t>
-      </w:r>
-      <w:r>
-        <w:t>.</w:t>
-      </w:r>
-    </w:p>
-    <w:p>
-      <w:pPr>
-        <w:pStyle w:val="ListParagraph"/>
-        <w:numPr>
-          <w:ilvl w:val="0"/>
-          <w:numId w:val="25"/>
-        </w:numPr>
-      </w:pPr>
-      <w:r>
-        <w:t>(I can view ideas on how in my personal development notes, not here</w:t>
-      </w:r>
-      <w:r>
-        <w:t>, sorry</w:t>
-      </w:r>
-      <w:r>
-        <w:t>.)</w:t>
-      </w:r>
-    </w:p>
-    <w:p>
-      <w:pPr>
-        <w:pStyle w:val="ListParagraph"/>
-        <w:numPr>
-          <w:ilvl w:val="0"/>
-          <w:numId w:val="25"/>
-        </w:numPr>
-      </w:pPr>
-      <w:r>
-        <w:t>Also check: whether the stories make sense.</w:t>
-      </w:r>
-    </w:p>
-    <w:p>
-      <w:pPr>
-        <w:pStyle w:val="ListParagraph"/>
-        <w:numPr>
-          <w:ilvl w:val="0"/>
-          <w:numId w:val="25"/>
-        </w:numPr>
-      </w:pPr>
-      <w:r>
-        <w:t>And whether the content is still in scope.</w:t>
-      </w:r>
-    </w:p>
-    <w:p>
-      <w:pPr>
-        <w:pStyle w:val="ListParagraph"/>
-        <w:numPr>
-          <w:ilvl w:val="0"/>
-          <w:numId w:val="25"/>
-        </w:numPr>
-      </w:pPr>
-      <w:r>
-        <w:t>Remove links, since they break so easily.</w:t>
-      </w:r>
-    </w:p>
-    <w:p>
-      <w:pPr>
-        <w:pStyle w:val="ListParagraph"/>
-        <w:numPr>
-          <w:ilvl w:val="0"/>
-          <w:numId w:val="25"/>
-        </w:numPr>
-      </w:pPr>
-      <w:r>
-        <w:t>Casual mentionings of article titles are also fragile. They break quite easily.</w:t>
-      </w:r>
-    </w:p>
-    <w:p>
-      <w:pPr>
-        <w:pStyle w:val="ListParagraph"/>
-        <w:numPr>
-          <w:ilvl w:val="0"/>
-          <w:numId w:val="25"/>
-        </w:numPr>
-      </w:pPr>
-      <w:r>
-        <w:t>That seems quite a lot to check. Maybe that is why it is not easy.</w:t>
+          <w:i/>
+          <w:iCs/>
+        </w:rPr>
+        <w:t>object</w:t>
+      </w:r>
+      <w:r>
+        <w:t>. It may have gone a bit far incorporating that concept in pictures, usage of terminology. In pictures by displaying a parent object, where it might not add much and it might be an idea to remove it for clarity. In terminology, awareness of ref-ness might have slipped in by calling things related items and related lists more often than perhaps required. The terms 'object' or 'item' and 'list' might do in cases and that may make the text easier to absorb.</w:t>
       </w:r>
     </w:p>
     <w:p>
       <w:pPr>
         <w:pStyle w:val="Heading3"/>
-        <w:rPr>
-          <w:color w:val="B4C6E7"/>
-        </w:rPr>
-      </w:pPr>
-      <w:r>
-        <w:rPr>
-          <w:color w:val="B4C6E7"/>
-        </w:rPr>
-        <w:t xml:space="preserve">2020-05-27 Brainstorm </w:t>
-      </w:r>
-      <w:r>
-        <w:rPr>
-          <w:color w:val="B4C6E7"/>
-        </w:rPr>
-        <w:t>Next Steps</w:t>
-      </w:r>
-    </w:p>
-    <w:p>
-      <w:pPr>
-        <w:pStyle w:val="ListParagraph"/>
-        <w:numPr>
-          <w:ilvl w:val="0"/>
-          <w:numId w:val="25"/>
-        </w:numPr>
-        <w:rPr>
-          <w:color w:val="BFBFBF" w:themeColor="background1" w:themeShade="BF"/>
-        </w:rPr>
-      </w:pPr>
-      <w:r>
-        <w:rPr>
-          <w:color w:val="BFBFBF" w:themeColor="background1" w:themeShade="BF"/>
-        </w:rPr>
-        <w:t>Done projects:</w:t>
-      </w:r>
-    </w:p>
-    <w:p>
-      <w:pPr>
-        <w:pStyle w:val="ListParagraph"/>
-        <w:numPr>
-          <w:ilvl w:val="1"/>
-          <w:numId w:val="25"/>
-        </w:numPr>
-        <w:rPr>
-          <w:color w:val="BFBFBF" w:themeColor="background1" w:themeShade="BF"/>
-        </w:rPr>
-      </w:pPr>
-      <w:r>
-        <w:rPr>
-          <w:color w:val="BFBFBF" w:themeColor="background1" w:themeShade="BF"/>
-        </w:rPr>
-        <w:t>The postponed reformulation of the done projects is on my mind.</w:t>
-      </w:r>
-    </w:p>
-    <w:p>
-      <w:pPr>
-        <w:pStyle w:val="ListParagraph"/>
-        <w:numPr>
-          <w:ilvl w:val="0"/>
-          <w:numId w:val="25"/>
-        </w:numPr>
-        <w:rPr>
-          <w:color w:val="BFBFBF" w:themeColor="background1" w:themeShade="BF"/>
-        </w:rPr>
-      </w:pPr>
-      <w:r>
-        <w:rPr>
-          <w:color w:val="BFBFBF" w:themeColor="background1" w:themeShade="BF"/>
-        </w:rPr>
-        <w:t>New Intro:</w:t>
-      </w:r>
-    </w:p>
-    <w:p>
-      <w:pPr>
-        <w:pStyle w:val="ListParagraph"/>
-        <w:numPr>
-          <w:ilvl w:val="1"/>
-          <w:numId w:val="25"/>
-        </w:numPr>
-        <w:rPr>
-          <w:color w:val="BFBFBF" w:themeColor="background1" w:themeShade="BF"/>
-        </w:rPr>
-      </w:pPr>
-      <w:r>
-        <w:rPr>
-          <w:color w:val="BFBFBF" w:themeColor="background1" w:themeShade="BF"/>
-        </w:rPr>
-        <w:t>But that makes me think: I want to give it a new beginning in the first place: use some of the old Symbol Language documentation and reformulate a gentler intro.</w:t>
-      </w:r>
-    </w:p>
-    <w:p>
-      <w:pPr>
-        <w:pStyle w:val="ListParagraph"/>
-        <w:numPr>
-          <w:ilvl w:val="0"/>
-          <w:numId w:val="25"/>
-        </w:numPr>
-      </w:pPr>
-      <w:r>
-        <w:t>Reformulating:</w:t>
-      </w:r>
-    </w:p>
-    <w:p>
-      <w:pPr>
-        <w:pStyle w:val="ListParagraph"/>
-        <w:numPr>
-          <w:ilvl w:val="1"/>
-          <w:numId w:val="25"/>
-        </w:numPr>
-      </w:pPr>
-      <w:r>
-        <w:t>More open, less resolute language</w:t>
-      </w:r>
-    </w:p>
-    <w:p>
-      <w:pPr>
-        <w:pStyle w:val="ListParagraph"/>
-        <w:numPr>
-          <w:ilvl w:val="1"/>
-          <w:numId w:val="25"/>
-        </w:numPr>
-      </w:pPr>
-      <w:r>
-        <w:t>I could start reading and reformulating top to bottom.</w:t>
-      </w:r>
-    </w:p>
-    <w:p>
-      <w:pPr>
-        <w:pStyle w:val="ListParagraph"/>
-        <w:numPr>
-          <w:ilvl w:val="1"/>
-          <w:numId w:val="25"/>
-        </w:numPr>
-        <w:rPr>
-          <w:color w:val="BFBFBF" w:themeColor="background1" w:themeShade="BF"/>
-        </w:rPr>
-      </w:pPr>
-      <w:r>
-        <w:rPr>
-          <w:color w:val="BFBFBF" w:themeColor="background1" w:themeShade="BF"/>
-        </w:rPr>
-        <w:t>Circle Language Spec Overview</w:t>
-      </w:r>
-    </w:p>
-    <w:p>
-      <w:pPr>
-        <w:pStyle w:val="ListParagraph"/>
-        <w:numPr>
-          <w:ilvl w:val="1"/>
-          <w:numId w:val="25"/>
-        </w:numPr>
-        <w:rPr>
-          <w:color w:val="FFC000"/>
-        </w:rPr>
-      </w:pPr>
-      <w:r>
-        <w:rPr>
-          <w:color w:val="FFC000"/>
-        </w:rPr>
-        <w:t>Circle Language Spec Introduction: Apply</w:t>
-      </w:r>
-      <w:r>
-        <w:rPr>
-          <w:color w:val="FFC000"/>
-        </w:rPr>
-        <w:t>ing</w:t>
-      </w:r>
-      <w:r>
-        <w:rPr>
-          <w:color w:val="FFC000"/>
-        </w:rPr>
-        <w:t xml:space="preserve"> trigger word marking technique to this already reworded document</w:t>
-      </w:r>
-      <w:r>
-        <w:rPr>
-          <w:color w:val="FFC000"/>
-        </w:rPr>
-        <w:t>?</w:t>
-      </w:r>
-    </w:p>
-    <w:p>
-      <w:pPr>
-        <w:pStyle w:val="ListParagraph"/>
-        <w:numPr>
-          <w:ilvl w:val="1"/>
-          <w:numId w:val="25"/>
-        </w:numPr>
-        <w:rPr>
-          <w:color w:val="BFBFBF" w:themeColor="background1" w:themeShade="BF"/>
-        </w:rPr>
-      </w:pPr>
-      <w:r>
-        <w:rPr>
-          <w:color w:val="BFBFBF" w:themeColor="background1" w:themeShade="BF"/>
-        </w:rPr>
-        <w:t>Basic Diagram Elements</w:t>
-      </w:r>
-    </w:p>
-    <w:p>
-      <w:pPr>
-        <w:pStyle w:val="ListParagraph"/>
-        <w:numPr>
-          <w:ilvl w:val="1"/>
-          <w:numId w:val="25"/>
-        </w:numPr>
-        <w:rPr>
-          <w:color w:val="92D050"/>
-        </w:rPr>
-      </w:pPr>
-      <w:r>
-        <w:rPr>
-          <w:color w:val="92D050"/>
-        </w:rPr>
-        <w:t>Objects</w:t>
-      </w:r>
-    </w:p>
-    <w:p>
-      <w:pPr>
-        <w:pStyle w:val="ListParagraph"/>
-        <w:numPr>
-          <w:ilvl w:val="0"/>
-          <w:numId w:val="25"/>
-        </w:numPr>
-      </w:pPr>
-      <w:r>
-        <w:t>Merge conceptual/diagram explanations:</w:t>
-      </w:r>
-    </w:p>
-    <w:p>
-      <w:pPr>
-        <w:pStyle w:val="ListParagraph"/>
-        <w:numPr>
-          <w:ilvl w:val="1"/>
-          <w:numId w:val="25"/>
-        </w:numPr>
-      </w:pPr>
-      <w:r>
-        <w:t xml:space="preserve">When I reformulate things top to bottom, I might at one point feel that the merging of conceptual </w:t>
-      </w:r>
-      <w:r>
-        <w:t>explanation</w:t>
-      </w:r>
-      <w:r>
-        <w:t xml:space="preserve"> and diagram </w:t>
-      </w:r>
-      <w:r>
-        <w:t>explanation</w:t>
-      </w:r>
-      <w:r>
-        <w:t xml:space="preserve"> is actually finished, because right now, often they are put near </w:t>
-      </w:r>
-      <w:r>
-        <w:t>each other</w:t>
-      </w:r>
-      <w:r>
-        <w:t>, but not really became one merged text.</w:t>
-      </w:r>
-    </w:p>
-    <w:p>
-      <w:pPr>
-        <w:pStyle w:val="ListParagraph"/>
-        <w:numPr>
-          <w:ilvl w:val="0"/>
-          <w:numId w:val="25"/>
-        </w:numPr>
-      </w:pPr>
-      <w:r>
-        <w:t>More pictures:</w:t>
-      </w:r>
-    </w:p>
-    <w:p>
-      <w:pPr>
-        <w:pStyle w:val="ListParagraph"/>
-        <w:numPr>
-          <w:ilvl w:val="1"/>
-          <w:numId w:val="25"/>
-        </w:numPr>
-      </w:pPr>
-      <w:r>
-        <w:t xml:space="preserve">Also, explaining more with images is also something I would value. That might be more </w:t>
-      </w:r>
-      <w:r>
-        <w:t>intense</w:t>
-      </w:r>
-      <w:r>
-        <w:t xml:space="preserve"> for me, because it requires some more 'mixed' tasks, which could be more difficult for me right now: reading, determine places to put pictures, draw pictures, scan, cut them out, paste them in text.</w:t>
-      </w:r>
-    </w:p>
-    <w:p>
-      <w:pPr>
-        <w:pStyle w:val="Heading2"/>
-        <w:rPr>
-          <w:color w:val="FFC000"/>
-        </w:rPr>
       </w:pPr>
       <w:bookmarkStart w:id="10" w:name="_Toc37540065"/>
       <w:bookmarkEnd w:id="8"/>
+      <w:r>
+        <w:t xml:space="preserve">2019-08-05 </w:t>
+      </w:r>
+      <w:r>
+        <w:t xml:space="preserve">Brainstorm </w:t>
+      </w:r>
+      <w:r>
+        <w:t xml:space="preserve">More </w:t>
+      </w:r>
+      <w:r>
+        <w:t>Pictures</w:t>
+      </w:r>
+    </w:p>
+    <w:p>
+      <w:pPr>
+        <w:pStyle w:val="ListParagraph"/>
+        <w:numPr>
+          <w:ilvl w:val="0"/>
+          <w:numId w:val="25"/>
+        </w:numPr>
+      </w:pPr>
+      <w:r>
+        <w:t>Explaining more with images is also something I would value. That might be more intense for me, because it requires some more 'mixed' tasks, which could be more difficult for me right now: reading, determine places to put pictures, draw pictures, scan, cut them out, paste them in text.</w:t>
+      </w:r>
+    </w:p>
+    <w:p>
+      <w:pPr>
+        <w:numPr>
+          <w:ilvl w:val="0"/>
+          <w:numId w:val="25"/>
+        </w:numPr>
+      </w:pPr>
+      <w:r>
+        <w:t>Reading over the Interfaces planning docs I noticed I said there I like how the Interfaces chapter reads. I started reading it over. I notice, I only like how it reads where lots of little diagrams are shown. I like it not so much when I just see walls of texts. I think it is my 'brain type' so to say. But I think having both text and pictures would help a lot of brain types. So: more pictures. I like pictures.</w:t>
+      </w:r>
+    </w:p>
+    <w:p>
+      <w:pPr>
+        <w:pStyle w:val="Heading2"/>
+        <w:rPr>
+          <w:color w:val="FFC000"/>
+        </w:rPr>
+      </w:pPr>
       <w:r>
         <w:rPr>
           <w:color w:val="FFC000"/>
@@ -6366,7 +6959,7 @@
                     </pic:cNvPicPr>
                   </pic:nvPicPr>
                   <pic:blipFill>
-                    <a:blip r:embed="rId9" cstate="print">
+                    <a:blip r:embed="rId13" cstate="print">
                       <a:lum bright="-18000"/>
                       <a:extLst>
                         <a:ext uri="{28A0092B-C50C-407E-A947-70E740481C1C}">
@@ -6486,7 +7079,7 @@
                     </pic:cNvPicPr>
                   </pic:nvPicPr>
                   <pic:blipFill>
-                    <a:blip r:embed="rId10" cstate="print">
+                    <a:blip r:embed="rId14" cstate="print">
                       <a:lum bright="-18000"/>
                       <a:extLst>
                         <a:ext uri="{28A0092B-C50C-407E-A947-70E740481C1C}">
@@ -6563,7 +7156,7 @@
                     </pic:cNvPicPr>
                   </pic:nvPicPr>
                   <pic:blipFill>
-                    <a:blip r:embed="rId11">
+                    <a:blip r:embed="rId15">
                       <a:extLst>
                         <a:ext uri="{28A0092B-C50C-407E-A947-70E740481C1C}">
                           <a14:useLocalDpi xmlns:a14="http://schemas.microsoft.com/office/drawing/2010/main" val="0"/>
@@ -6639,7 +7232,7 @@
                     </pic:cNvPicPr>
                   </pic:nvPicPr>
                   <pic:blipFill>
-                    <a:blip r:embed="rId12">
+                    <a:blip r:embed="rId16">
                       <a:lum bright="-18000"/>
                       <a:extLst>
                         <a:ext uri="{28A0092B-C50C-407E-A947-70E740481C1C}">
@@ -6730,7 +7323,7 @@
                     </pic:cNvPicPr>
                   </pic:nvPicPr>
                   <pic:blipFill>
-                    <a:blip r:embed="rId13">
+                    <a:blip r:embed="rId17">
                       <a:lum bright="-18000"/>
                       <a:extLst>
                         <a:ext uri="{28A0092B-C50C-407E-A947-70E740481C1C}">
@@ -6835,7 +7428,7 @@
                     </pic:cNvPicPr>
                   </pic:nvPicPr>
                   <pic:blipFill>
-                    <a:blip r:embed="rId14">
+                    <a:blip r:embed="rId18">
                       <a:extLst>
                         <a:ext uri="{28A0092B-C50C-407E-A947-70E740481C1C}">
                           <a14:useLocalDpi xmlns:a14="http://schemas.microsoft.com/office/drawing/2010/main" val="0"/>
@@ -7258,37 +7851,6 @@
           <w:color w:val="FFC000"/>
         </w:rPr>
         <w:t>I think the 'being blunt' might help. It is not blunt unfriendly, because the explanations might become so much simpler if you say: this is that, this is that, instead of and this far-fetched edge case is solved in this difficult, abstract, theoretical, but precisely determined way, that I'm not sure I even understand anymore… : )</w:t>
-      </w:r>
-    </w:p>
-    <w:p>
-      <w:pPr>
-        <w:pStyle w:val="Heading3"/>
-        <w:rPr>
-          <w:color w:val="FFC000"/>
-        </w:rPr>
-      </w:pPr>
-      <w:r>
-        <w:rPr>
-          <w:color w:val="FFC000"/>
-        </w:rPr>
-        <w:t>2019-08-05 Postponed More Pictures</w:t>
-      </w:r>
-    </w:p>
-    <w:p>
-      <w:pPr>
-        <w:numPr>
-          <w:ilvl w:val="0"/>
-          <w:numId w:val="25"/>
-        </w:numPr>
-        <w:rPr>
-          <w:color w:val="FFC000"/>
-        </w:rPr>
-      </w:pPr>
-      <w:r>
-        <w:rPr>
-          <w:color w:val="FFC000"/>
-        </w:rPr>
-        <w:t>Reading over the Interfaces planning docs I noticed I said there I like how the Interfaces chapter reads. I started reading it over. I notice, I only like how it reads where lots of little diagrams are shown. I like it not so much when I just see walls of texts. I think it is my 'brain type' so to say. But I think having both text and pictures would help a lot of brain types. So: more pictures. I like pictures.</w:t>
       </w:r>
     </w:p>
     <w:p>
@@ -7674,7 +8236,7 @@
                           </pic:cNvPicPr>
                         </pic:nvPicPr>
                         <pic:blipFill>
-                          <a:blip r:embed="rId15">
+                          <a:blip r:embed="rId19">
                             <a:extLst>
                               <a:ext uri="{28A0092B-C50C-407E-A947-70E740481C1C}">
                                 <a14:useLocalDpi xmlns:a14="http://schemas.microsoft.com/office/drawing/2010/main" val="0"/>
@@ -7744,7 +8306,7 @@
                           </pic:cNvPicPr>
                         </pic:nvPicPr>
                         <pic:blipFill>
-                          <a:blip r:embed="rId16">
+                          <a:blip r:embed="rId20">
                             <a:extLst>
                               <a:ext uri="{28A0092B-C50C-407E-A947-70E740481C1C}">
                                 <a14:useLocalDpi xmlns:a14="http://schemas.microsoft.com/office/drawing/2010/main" val="0"/>
@@ -7814,7 +8376,7 @@
                           </pic:cNvPicPr>
                         </pic:nvPicPr>
                         <pic:blipFill>
-                          <a:blip r:embed="rId17" cstate="print">
+                          <a:blip r:embed="rId21" cstate="print">
                             <a:extLst>
                               <a:ext uri="{28A0092B-C50C-407E-A947-70E740481C1C}">
                                 <a14:useLocalDpi xmlns:a14="http://schemas.microsoft.com/office/drawing/2010/main" val="0"/>
@@ -7884,7 +8446,7 @@
                           </pic:cNvPicPr>
                         </pic:nvPicPr>
                         <pic:blipFill>
-                          <a:blip r:embed="rId18" cstate="print">
+                          <a:blip r:embed="rId22" cstate="print">
                             <a:extLst>
                               <a:ext uri="{28A0092B-C50C-407E-A947-70E740481C1C}">
                                 <a14:useLocalDpi xmlns:a14="http://schemas.microsoft.com/office/drawing/2010/main" val="0"/>
@@ -8034,6 +8596,56 @@
         <w:rPr>
           <w:color w:val="FFC000"/>
         </w:rPr>
+        <w:t>2020-06-11 Postponed Content Changes for Objects Chapter</w:t>
+      </w:r>
+    </w:p>
+    <w:p>
+      <w:pPr>
+        <w:pStyle w:val="ListParagraph"/>
+        <w:numPr>
+          <w:ilvl w:val="0"/>
+          <w:numId w:val="25"/>
+        </w:numPr>
+        <w:rPr>
+          <w:color w:val="FFC000"/>
+        </w:rPr>
+      </w:pPr>
+      <w:r>
+        <w:rPr>
+          <w:color w:val="FFC000"/>
+        </w:rPr>
+        <w:t>Attributes might get the 'cookie' notation.</w:t>
+      </w:r>
+    </w:p>
+    <w:p>
+      <w:pPr>
+        <w:pStyle w:val="ListParagraph"/>
+        <w:numPr>
+          <w:ilvl w:val="0"/>
+          <w:numId w:val="25"/>
+        </w:numPr>
+        <w:rPr>
+          <w:color w:val="FFC000"/>
+        </w:rPr>
+      </w:pPr>
+      <w:r>
+        <w:rPr>
+          <w:color w:val="FFC000"/>
+        </w:rPr>
+        <w:t>Attributes section: Could each sub-section be expressed in a picture in a way?</w:t>
+      </w:r>
+    </w:p>
+    <w:p>
+      <w:pPr>
+        <w:pStyle w:val="Heading3"/>
+        <w:rPr>
+          <w:color w:val="FFC000"/>
+        </w:rPr>
+      </w:pPr>
+      <w:r>
+        <w:rPr>
+          <w:color w:val="FFC000"/>
+        </w:rPr>
         <w:t>2020-05-25 Postponed Content Changes for Relations</w:t>
       </w:r>
     </w:p>
@@ -9140,7 +9752,7 @@
                     </pic:cNvPicPr>
                   </pic:nvPicPr>
                   <pic:blipFill>
-                    <a:blip r:embed="rId19">
+                    <a:blip r:embed="rId23">
                       <a:lum bright="-18000"/>
                       <a:extLst>
                         <a:ext uri="{28A0092B-C50C-407E-A947-70E740481C1C}">
@@ -9796,7 +10408,7 @@
         </w:rPr>
         <w:t xml:space="preserve">Visual Studio code has a preview view and outline view: </w:t>
       </w:r>
-      <w:hyperlink r:id="rId20" w:history="1">
+      <w:hyperlink r:id="rId24" w:history="1">
         <w:r>
           <w:rPr>
             <w:rStyle w:val="Hyperlink"/>
@@ -9822,7 +10434,7 @@
           <w:color w:val="FFC000"/>
         </w:rPr>
       </w:pPr>
-      <w:hyperlink r:id="rId21" w:history="1">
+      <w:hyperlink r:id="rId25" w:history="1">
         <w:r>
           <w:rPr>
             <w:rStyle w:val="Hyperlink"/>
@@ -9842,7 +10454,7 @@
           <w:color w:val="FFC000"/>
         </w:rPr>
       </w:pPr>
-      <w:hyperlink r:id="rId22" w:history="1">
+      <w:hyperlink r:id="rId26" w:history="1">
         <w:r>
           <w:rPr>
             <w:rStyle w:val="Hyperlink"/>
@@ -10262,7 +10874,7 @@
           <w:color w:val="FFC000"/>
         </w:rPr>
       </w:pPr>
-      <w:hyperlink r:id="rId23" w:history="1">
+      <w:hyperlink r:id="rId27" w:history="1">
         <w:r>
           <w:rPr>
             <w:rStyle w:val="Hyperlink"/>
@@ -10494,6 +11106,730 @@
         <w:rPr>
           <w:color w:val="BFBFBF" w:themeColor="background1" w:themeShade="BF"/>
         </w:rPr>
+        <w:t>2020-06-11 Done Content Changes for Objects Chapter</w:t>
+      </w:r>
+    </w:p>
+    <w:p>
+      <w:pPr>
+        <w:pStyle w:val="ListParagraph"/>
+        <w:numPr>
+          <w:ilvl w:val="0"/>
+          <w:numId w:val="25"/>
+        </w:numPr>
+        <w:rPr>
+          <w:color w:val="BFBFBF" w:themeColor="background1" w:themeShade="BF"/>
+        </w:rPr>
+      </w:pPr>
+      <w:r>
+        <w:rPr>
+          <w:color w:val="BFBFBF" w:themeColor="background1" w:themeShade="BF"/>
+        </w:rPr>
+        <w:t>Object Reference section may start with a more basic image of the concept, / along side the more composite picture it might display now.</w:t>
+      </w:r>
+    </w:p>
+    <w:p>
+      <w:pPr>
+        <w:pStyle w:val="ListParagraph"/>
+        <w:numPr>
+          <w:ilvl w:val="0"/>
+          <w:numId w:val="25"/>
+        </w:numPr>
+        <w:rPr>
+          <w:color w:val="BFBFBF" w:themeColor="background1" w:themeShade="BF"/>
+        </w:rPr>
+      </w:pPr>
+      <w:r>
+        <w:rPr>
+          <w:color w:val="BFBFBF" w:themeColor="background1" w:themeShade="BF"/>
+        </w:rPr>
+        <w:t>I might be explaining multiplicity as a concept in quite some detail. Should it be more about the notation?</w:t>
+      </w:r>
+    </w:p>
+    <w:p>
+      <w:pPr>
+        <w:pStyle w:val="ListParagraph"/>
+        <w:numPr>
+          <w:ilvl w:val="0"/>
+          <w:numId w:val="25"/>
+        </w:numPr>
+        <w:rPr>
+          <w:color w:val="BFBFBF" w:themeColor="background1" w:themeShade="BF"/>
+        </w:rPr>
+      </w:pPr>
+      <w:r>
+        <w:rPr>
+          <w:color w:val="BFBFBF" w:themeColor="background1" w:themeShade="BF"/>
+        </w:rPr>
+        <w:t>Outtakes:</w:t>
+      </w:r>
+    </w:p>
+    <w:p>
+      <w:pPr>
+        <w:pStyle w:val="ListParagraph"/>
+        <w:numPr>
+          <w:ilvl w:val="1"/>
+          <w:numId w:val="25"/>
+        </w:numPr>
+        <w:rPr>
+          <w:color w:val="BFBFBF" w:themeColor="background1" w:themeShade="BF"/>
+        </w:rPr>
+      </w:pPr>
+      <w:r>
+        <w:rPr>
+          <w:color w:val="BFBFBF" w:themeColor="background1" w:themeShade="BF"/>
+        </w:rPr>
+        <w:t>/ From 'Multiplicity' (might use this text in the future again): There might be different words that can be used to express the concepts of single and multiple.</w:t>
+      </w:r>
+    </w:p>
+    <w:p>
+      <w:pPr>
+        <w:pStyle w:val="Heading3"/>
+        <w:rPr>
+          <w:color w:val="BFBFBF" w:themeColor="background1" w:themeShade="BF"/>
+        </w:rPr>
+      </w:pPr>
+      <w:r>
+        <w:rPr>
+          <w:color w:val="BFBFBF" w:themeColor="background1" w:themeShade="BF"/>
+        </w:rPr>
+        <w:t>2020-06-07 Done Reformulate Objects Chapter</w:t>
+      </w:r>
+    </w:p>
+    <w:p>
+      <w:pPr>
+        <w:pStyle w:val="ListParagraph"/>
+        <w:numPr>
+          <w:ilvl w:val="0"/>
+          <w:numId w:val="25"/>
+        </w:numPr>
+        <w:rPr>
+          <w:color w:val="BFBFBF" w:themeColor="background1" w:themeShade="BF"/>
+        </w:rPr>
+      </w:pPr>
+      <w:r>
+        <w:rPr>
+          <w:color w:val="BFBFBF" w:themeColor="background1" w:themeShade="BF"/>
+        </w:rPr>
+        <w:t>Marking trigger words in red.</w:t>
+      </w:r>
+    </w:p>
+    <w:p>
+      <w:pPr>
+        <w:pStyle w:val="ListParagraph"/>
+        <w:numPr>
+          <w:ilvl w:val="0"/>
+          <w:numId w:val="25"/>
+        </w:numPr>
+        <w:rPr>
+          <w:color w:val="BFBFBF" w:themeColor="background1" w:themeShade="BF"/>
+        </w:rPr>
+      </w:pPr>
+      <w:r>
+        <w:rPr>
+          <w:color w:val="BFBFBF" w:themeColor="background1" w:themeShade="BF"/>
+        </w:rPr>
+        <w:t>Possibly mark questionable trigger words with a star (*) too.</w:t>
+      </w:r>
+    </w:p>
+    <w:p>
+      <w:pPr>
+        <w:pStyle w:val="ListParagraph"/>
+        <w:numPr>
+          <w:ilvl w:val="0"/>
+          <w:numId w:val="25"/>
+        </w:numPr>
+        <w:rPr>
+          <w:color w:val="BFBFBF" w:themeColor="background1" w:themeShade="BF"/>
+        </w:rPr>
+      </w:pPr>
+      <w:r>
+        <w:rPr>
+          <w:color w:val="BFBFBF" w:themeColor="background1" w:themeShade="BF"/>
+        </w:rPr>
+        <w:t>Finding replacement words, possibly using online thesaurus.</w:t>
+      </w:r>
+    </w:p>
+    <w:p>
+      <w:pPr>
+        <w:pStyle w:val="ListParagraph"/>
+        <w:numPr>
+          <w:ilvl w:val="1"/>
+          <w:numId w:val="25"/>
+        </w:numPr>
+        <w:rPr>
+          <w:color w:val="BFBFBF" w:themeColor="background1" w:themeShade="BF"/>
+        </w:rPr>
+      </w:pPr>
+      <w:r>
+        <w:rPr>
+          <w:color w:val="BFBFBF" w:themeColor="background1" w:themeShade="BF"/>
+        </w:rPr>
+        <w:t>Changes to the 'Multiplicity' topic went a bit overboard. Trying to revert it a bit.</w:t>
+      </w:r>
+    </w:p>
+    <w:p>
+      <w:pPr>
+        <w:pStyle w:val="ListParagraph"/>
+        <w:numPr>
+          <w:ilvl w:val="0"/>
+          <w:numId w:val="25"/>
+        </w:numPr>
+        <w:rPr>
+          <w:color w:val="BFBFBF" w:themeColor="background1" w:themeShade="BF"/>
+        </w:rPr>
+      </w:pPr>
+      <w:r>
+        <w:rPr>
+          <w:color w:val="BFBFBF" w:themeColor="background1" w:themeShade="BF"/>
+        </w:rPr>
+        <w:t>I might go over the loose ideas in the document and cross out or distribute those.</w:t>
+      </w:r>
+    </w:p>
+    <w:p>
+      <w:pPr>
+        <w:pStyle w:val="ListParagraph"/>
+        <w:numPr>
+          <w:ilvl w:val="0"/>
+          <w:numId w:val="25"/>
+        </w:numPr>
+        <w:rPr>
+          <w:color w:val="BFBFBF" w:themeColor="background1" w:themeShade="BF"/>
+        </w:rPr>
+      </w:pPr>
+      <w:r>
+        <w:rPr>
+          <w:color w:val="BFBFBF" w:themeColor="background1" w:themeShade="BF"/>
+        </w:rPr>
+        <w:t>Going over the document again to reformulate.</w:t>
+      </w:r>
+    </w:p>
+    <w:p>
+      <w:pPr>
+        <w:pStyle w:val="ListParagraph"/>
+        <w:numPr>
+          <w:ilvl w:val="1"/>
+          <w:numId w:val="25"/>
+        </w:numPr>
+        <w:rPr>
+          <w:color w:val="BFBFBF" w:themeColor="background1" w:themeShade="BF"/>
+        </w:rPr>
+      </w:pPr>
+      <w:r>
+        <w:rPr>
+          <w:color w:val="BFBFBF" w:themeColor="background1" w:themeShade="BF"/>
+        </w:rPr>
+        <w:t>Would I replace 'related object' with just 'object' in certain cases for simplicity?</w:t>
+      </w:r>
+    </w:p>
+    <w:p>
+      <w:pPr>
+        <w:pStyle w:val="ListParagraph"/>
+        <w:numPr>
+          <w:ilvl w:val="0"/>
+          <w:numId w:val="25"/>
+        </w:numPr>
+        <w:rPr>
+          <w:color w:val="BFBFBF" w:themeColor="background1" w:themeShade="BF"/>
+        </w:rPr>
+      </w:pPr>
+      <w:r>
+        <w:rPr>
+          <w:color w:val="BFBFBF" w:themeColor="background1" w:themeShade="BF"/>
+        </w:rPr>
+        <w:t>Pictures:</w:t>
+      </w:r>
+    </w:p>
+    <w:p>
+      <w:pPr>
+        <w:pStyle w:val="ListParagraph"/>
+        <w:numPr>
+          <w:ilvl w:val="1"/>
+          <w:numId w:val="25"/>
+        </w:numPr>
+        <w:rPr>
+          <w:color w:val="BFBFBF" w:themeColor="background1" w:themeShade="BF"/>
+        </w:rPr>
+      </w:pPr>
+      <w:r>
+        <w:rPr>
+          <w:color w:val="BFBFBF" w:themeColor="background1" w:themeShade="BF"/>
+        </w:rPr>
+        <w:t>Maybe draw new ones in one go, on paper and then scan it.</w:t>
+      </w:r>
+    </w:p>
+    <w:p>
+      <w:pPr>
+        <w:pStyle w:val="ListParagraph"/>
+        <w:numPr>
+          <w:ilvl w:val="1"/>
+          <w:numId w:val="25"/>
+        </w:numPr>
+        <w:rPr>
+          <w:color w:val="BFBFBF" w:themeColor="background1" w:themeShade="BF"/>
+        </w:rPr>
+      </w:pPr>
+      <w:r>
+        <w:rPr>
+          <w:color w:val="BFBFBF" w:themeColor="background1" w:themeShade="BF"/>
+        </w:rPr>
+        <w:t>Sometimes borrow (pieces of) other pictures</w:t>
+      </w:r>
+    </w:p>
+    <w:p>
+      <w:pPr>
+        <w:pStyle w:val="ListParagraph"/>
+        <w:numPr>
+          <w:ilvl w:val="1"/>
+          <w:numId w:val="25"/>
+        </w:numPr>
+        <w:rPr>
+          <w:color w:val="BFBFBF" w:themeColor="background1" w:themeShade="BF"/>
+        </w:rPr>
+      </w:pPr>
+      <w:r>
+        <w:rPr>
+          <w:color w:val="BFBFBF" w:themeColor="background1" w:themeShade="BF"/>
+        </w:rPr>
+        <w:t>Or simplify pictures by editing them.</w:t>
+      </w:r>
+    </w:p>
+    <w:p>
+      <w:pPr>
+        <w:pStyle w:val="ListParagraph"/>
+        <w:numPr>
+          <w:ilvl w:val="0"/>
+          <w:numId w:val="25"/>
+        </w:numPr>
+        <w:rPr>
+          <w:color w:val="BFBFBF" w:themeColor="background1" w:themeShade="BF"/>
+        </w:rPr>
+      </w:pPr>
+      <w:r>
+        <w:rPr>
+          <w:color w:val="BFBFBF" w:themeColor="background1" w:themeShade="BF"/>
+        </w:rPr>
+        <w:t>I have difficulty not wanting to change the story, while the aim is to just reword it, and I seem to experience an impossibility not absorbing the story. My conundrum might be solved, by adding indicators that everything is just a suggestion, so that no idea would disrupt anything, even when I may not entirely disagree with it myself.</w:t>
+      </w:r>
+    </w:p>
+    <w:p>
+      <w:pPr>
+        <w:pStyle w:val="Heading3"/>
+        <w:rPr>
+          <w:color w:val="BFBFBF" w:themeColor="background1" w:themeShade="BF"/>
+        </w:rPr>
+      </w:pPr>
+      <w:r>
+        <w:rPr>
+          <w:color w:val="BFBFBF" w:themeColor="background1" w:themeShade="BF"/>
+        </w:rPr>
+        <w:t xml:space="preserve">2020-06-07 </w:t>
+      </w:r>
+      <w:r>
+        <w:rPr>
+          <w:color w:val="BFBFBF" w:themeColor="background1" w:themeShade="BF"/>
+        </w:rPr>
+        <w:t xml:space="preserve">Done </w:t>
+      </w:r>
+      <w:r>
+        <w:rPr>
+          <w:color w:val="BFBFBF" w:themeColor="background1" w:themeShade="BF"/>
+        </w:rPr>
+        <w:t>Content Changes for Objects Chapter</w:t>
+      </w:r>
+    </w:p>
+    <w:p>
+      <w:pPr>
+        <w:pStyle w:val="ListParagraph"/>
+        <w:numPr>
+          <w:ilvl w:val="0"/>
+          <w:numId w:val="25"/>
+        </w:numPr>
+        <w:rPr>
+          <w:color w:val="BFBFBF" w:themeColor="background1" w:themeShade="BF"/>
+        </w:rPr>
+      </w:pPr>
+      <w:r>
+        <w:rPr>
+          <w:color w:val="BFBFBF" w:themeColor="background1" w:themeShade="BF"/>
+        </w:rPr>
+        <w:t>Maybe attributes can be introduced as perhaps not really a specific part of the Circle language. It is more of a concept with an explanation of how it might fit into the Circle programming language.</w:t>
+      </w:r>
+    </w:p>
+    <w:p>
+      <w:pPr>
+        <w:pStyle w:val="ListParagraph"/>
+        <w:numPr>
+          <w:ilvl w:val="0"/>
+          <w:numId w:val="25"/>
+        </w:numPr>
+        <w:rPr>
+          <w:color w:val="BFBFBF" w:themeColor="background1" w:themeShade="BF"/>
+        </w:rPr>
+      </w:pPr>
+      <w:r>
+        <w:rPr>
+          <w:color w:val="BFBFBF" w:themeColor="background1" w:themeShade="BF"/>
+        </w:rPr>
+        <w:t>'Target Objects' kind of puts aside a different interpretation of object references, where all symbols are references, even 'final target' symbols.</w:t>
+      </w:r>
+    </w:p>
+    <w:p>
+      <w:pPr>
+        <w:pStyle w:val="ListParagraph"/>
+        <w:numPr>
+          <w:ilvl w:val="0"/>
+          <w:numId w:val="25"/>
+        </w:numPr>
+        <w:rPr>
+          <w:color w:val="BFBFBF" w:themeColor="background1" w:themeShade="BF"/>
+        </w:rPr>
+      </w:pPr>
+      <w:r>
+        <w:rPr>
+          <w:color w:val="BFBFBF" w:themeColor="background1" w:themeShade="BF"/>
+        </w:rPr>
+        <w:t>Attributes section:</w:t>
+      </w:r>
+    </w:p>
+    <w:p>
+      <w:pPr>
+        <w:pStyle w:val="ListParagraph"/>
+        <w:numPr>
+          <w:ilvl w:val="1"/>
+          <w:numId w:val="25"/>
+        </w:numPr>
+        <w:rPr>
+          <w:color w:val="BFBFBF" w:themeColor="background1" w:themeShade="BF"/>
+        </w:rPr>
+      </w:pPr>
+      <w:r>
+        <w:rPr>
+          <w:color w:val="BFBFBF" w:themeColor="background1" w:themeShade="BF"/>
+        </w:rPr>
+        <w:t>Enumeration of Attributes:  It has a text that might apply in an application where you might query for reflective data, perhaps for aspect oriented purposes? The issue might be a bit out of place there. Maybe elsewhere? In System Objects? Or otherwise in Circle Construct Drafts somewhere?</w:t>
+      </w:r>
+    </w:p>
+    <w:p>
+      <w:pPr>
+        <w:pStyle w:val="ListParagraph"/>
+        <w:numPr>
+          <w:ilvl w:val="0"/>
+          <w:numId w:val="25"/>
+        </w:numPr>
+        <w:rPr>
+          <w:color w:val="BFBFBF" w:themeColor="background1" w:themeShade="BF"/>
+        </w:rPr>
+      </w:pPr>
+      <w:r>
+        <w:rPr>
+          <w:color w:val="BFBFBF" w:themeColor="background1" w:themeShade="BF"/>
+        </w:rPr>
+        <w:t>I might move Target Objects to Pointers now. I am pretty sure I want to give it a separate place and might not want to reformulate parts of it now?</w:t>
+      </w:r>
+    </w:p>
+    <w:p>
+      <w:pPr>
+        <w:pStyle w:val="ListParagraph"/>
+        <w:numPr>
+          <w:ilvl w:val="1"/>
+          <w:numId w:val="25"/>
+        </w:numPr>
+        <w:rPr>
+          <w:color w:val="BFBFBF" w:themeColor="background1" w:themeShade="BF"/>
+        </w:rPr>
+      </w:pPr>
+      <w:r>
+        <w:rPr>
+          <w:color w:val="BFBFBF" w:themeColor="background1" w:themeShade="BF"/>
+        </w:rPr>
+        <w:t xml:space="preserve">&gt; Yes, I think I </w:t>
+      </w:r>
+      <w:r>
+        <w:rPr>
+          <w:color w:val="BFBFBF" w:themeColor="background1" w:themeShade="BF"/>
+        </w:rPr>
+        <w:t xml:space="preserve">would do </w:t>
+      </w:r>
+      <w:r>
+        <w:rPr>
+          <w:color w:val="BFBFBF" w:themeColor="background1" w:themeShade="BF"/>
+        </w:rPr>
+        <w:t>that.</w:t>
+      </w:r>
+    </w:p>
+    <w:p>
+      <w:pPr>
+        <w:pStyle w:val="ListParagraph"/>
+        <w:numPr>
+          <w:ilvl w:val="0"/>
+          <w:numId w:val="25"/>
+        </w:numPr>
+        <w:rPr>
+          <w:color w:val="BFBFBF" w:themeColor="background1" w:themeShade="BF"/>
+        </w:rPr>
+      </w:pPr>
+      <w:r>
+        <w:rPr>
+          <w:color w:val="BFBFBF" w:themeColor="background1" w:themeShade="BF"/>
+        </w:rPr>
+        <w:t>'Related Objects': The picture has the labels A and B, which do not seem to serve a function at that particular spot.</w:t>
+      </w:r>
+    </w:p>
+    <w:p>
+      <w:pPr>
+        <w:pStyle w:val="ListParagraph"/>
+        <w:numPr>
+          <w:ilvl w:val="0"/>
+          <w:numId w:val="25"/>
+        </w:numPr>
+        <w:rPr>
+          <w:color w:val="BFBFBF" w:themeColor="background1" w:themeShade="BF"/>
+        </w:rPr>
+      </w:pPr>
+      <w:r>
+        <w:rPr>
+          <w:color w:val="BFBFBF" w:themeColor="background1" w:themeShade="BF"/>
+        </w:rPr>
+        <w:t>Related Objects section:</w:t>
+      </w:r>
+    </w:p>
+    <w:p>
+      <w:pPr>
+        <w:pStyle w:val="ListParagraph"/>
+        <w:numPr>
+          <w:ilvl w:val="1"/>
+          <w:numId w:val="25"/>
+        </w:numPr>
+        <w:rPr>
+          <w:color w:val="BFBFBF" w:themeColor="background1" w:themeShade="BF"/>
+        </w:rPr>
+      </w:pPr>
+      <w:r>
+        <w:rPr>
+          <w:color w:val="BFBFBF" w:themeColor="background1" w:themeShade="BF"/>
+        </w:rPr>
+        <w:t>The term sub-object seems to change meaning from time to time.</w:t>
+      </w:r>
+    </w:p>
+    <w:p>
+      <w:pPr>
+        <w:pStyle w:val="ListParagraph"/>
+        <w:numPr>
+          <w:ilvl w:val="1"/>
+          <w:numId w:val="25"/>
+        </w:numPr>
+        <w:rPr>
+          <w:color w:val="BFBFBF" w:themeColor="background1" w:themeShade="BF"/>
+        </w:rPr>
+      </w:pPr>
+      <w:r>
+        <w:rPr>
+          <w:color w:val="BFBFBF" w:themeColor="background1" w:themeShade="BF"/>
+        </w:rPr>
+        <w:t xml:space="preserve">At one point it means not the external references. At another it includes the external references. It might be more about the notation, rather than the terminology. I think I might tend to make terminology leading. I seems to explain synonyms of things in separate headings. I have </w:t>
+      </w:r>
+      <w:proofErr w:type="spellStart"/>
+      <w:r>
+        <w:rPr>
+          <w:color w:val="BFBFBF" w:themeColor="background1" w:themeShade="BF"/>
+        </w:rPr>
+        <w:t>doubs</w:t>
+      </w:r>
+      <w:proofErr w:type="spellEnd"/>
+      <w:r>
+        <w:rPr>
+          <w:color w:val="BFBFBF" w:themeColor="background1" w:themeShade="BF"/>
+        </w:rPr>
+        <w:t xml:space="preserve"> about the usefulness of that. Maybe thinking more of the concepts rather than the terms, might clean up the text? My goal is not to tech terminology or something, or make one up and then teach that. My goal might be to convey an idea. The term 'sub-objects' might not be a term often heard in IT. I think I just use it, because it makes the explanations work better. Maybe, since it does not seem a well adopted, perhaps therefor not well defined, term in IT, I might mention it briefly for the flow of the story, then maybe adopt common IT terminology or at least something I seem to assign a clear, non-ambiguous definition. It might be a subtle effect in the text, this ambiguity around the term 'sub-object', but it might clean things up if I do something with it. But how? </w:t>
+      </w:r>
+    </w:p>
+    <w:p>
+      <w:pPr>
+        <w:pStyle w:val="ListParagraph"/>
+        <w:numPr>
+          <w:ilvl w:val="1"/>
+          <w:numId w:val="25"/>
+        </w:numPr>
+        <w:rPr>
+          <w:color w:val="BFBFBF" w:themeColor="background1" w:themeShade="BF"/>
+        </w:rPr>
+      </w:pPr>
+      <w:r>
+        <w:rPr>
+          <w:color w:val="BFBFBF" w:themeColor="background1" w:themeShade="BF"/>
+        </w:rPr>
+        <w:t xml:space="preserve">Maybe by using sub-object only for non-object-references, then letting go of the term. </w:t>
+      </w:r>
+    </w:p>
+    <w:p>
+      <w:pPr>
+        <w:pStyle w:val="ListParagraph"/>
+        <w:numPr>
+          <w:ilvl w:val="1"/>
+          <w:numId w:val="25"/>
+        </w:numPr>
+        <w:rPr>
+          <w:color w:val="BFBFBF" w:themeColor="background1" w:themeShade="BF"/>
+        </w:rPr>
+      </w:pPr>
+      <w:r>
+        <w:rPr>
+          <w:color w:val="BFBFBF" w:themeColor="background1" w:themeShade="BF"/>
+        </w:rPr>
+        <w:t>The term 'object' may simply be used in a certain set of occurrences of 'sub-object' within the Objects chapter.</w:t>
+      </w:r>
+    </w:p>
+    <w:p>
+      <w:pPr>
+        <w:pStyle w:val="ListParagraph"/>
+        <w:numPr>
+          <w:ilvl w:val="1"/>
+          <w:numId w:val="25"/>
+        </w:numPr>
+        <w:rPr>
+          <w:color w:val="BFBFBF" w:themeColor="background1" w:themeShade="BF"/>
+        </w:rPr>
+      </w:pPr>
+      <w:r>
+        <w:rPr>
+          <w:color w:val="BFBFBF" w:themeColor="background1" w:themeShade="BF"/>
+        </w:rPr>
+        <w:t>I think the argument 'use common IT terms' that I formulated in the project outline might apply here and prevent possible confusion.</w:t>
+      </w:r>
+    </w:p>
+    <w:p>
+      <w:pPr>
+        <w:pStyle w:val="ListParagraph"/>
+        <w:numPr>
+          <w:ilvl w:val="1"/>
+          <w:numId w:val="25"/>
+        </w:numPr>
+        <w:rPr>
+          <w:color w:val="BFBFBF" w:themeColor="background1" w:themeShade="BF"/>
+        </w:rPr>
+      </w:pPr>
+      <w:r>
+        <w:rPr>
+          <w:color w:val="BFBFBF" w:themeColor="background1" w:themeShade="BF"/>
+        </w:rPr>
+        <w:t>Child object and sub-object might be synonyms. Child object also might be an object reference.</w:t>
+      </w:r>
+    </w:p>
+    <w:p>
+      <w:pPr>
+        <w:pStyle w:val="ListParagraph"/>
+        <w:numPr>
+          <w:ilvl w:val="1"/>
+          <w:numId w:val="25"/>
+        </w:numPr>
+        <w:rPr>
+          <w:color w:val="BFBFBF" w:themeColor="background1" w:themeShade="BF"/>
+        </w:rPr>
+      </w:pPr>
+      <w:r>
+        <w:rPr>
+          <w:color w:val="BFBFBF" w:themeColor="background1" w:themeShade="BF"/>
+        </w:rPr>
+        <w:t xml:space="preserve">Object references are a bit </w:t>
+      </w:r>
+      <w:proofErr w:type="spellStart"/>
+      <w:r>
+        <w:rPr>
+          <w:color w:val="BFBFBF" w:themeColor="background1" w:themeShade="BF"/>
+        </w:rPr>
+        <w:t>amgibuous</w:t>
+      </w:r>
+      <w:proofErr w:type="spellEnd"/>
+      <w:r>
+        <w:rPr>
+          <w:color w:val="BFBFBF" w:themeColor="background1" w:themeShade="BF"/>
+        </w:rPr>
+        <w:t xml:space="preserve"> here. The notation suggests an external link. But other interpretations of pointer suggest otherwise (denoted in the Pointers chapter).</w:t>
+      </w:r>
+    </w:p>
+    <w:p>
+      <w:pPr>
+        <w:pStyle w:val="ListParagraph"/>
+        <w:numPr>
+          <w:ilvl w:val="1"/>
+          <w:numId w:val="25"/>
+        </w:numPr>
+        <w:rPr>
+          <w:color w:val="BFBFBF" w:themeColor="background1" w:themeShade="BF"/>
+        </w:rPr>
+      </w:pPr>
+      <w:r>
+        <w:rPr>
+          <w:color w:val="BFBFBF" w:themeColor="background1" w:themeShade="BF"/>
+        </w:rPr>
+        <w:t>Maybe it should not be much of a problem to call it sub-objects some times. It might be a problem in the Relation Objects section specifically, when you try to assign a (too?) specific meaning to it.</w:t>
+      </w:r>
+    </w:p>
+    <w:p>
+      <w:pPr>
+        <w:pStyle w:val="ListParagraph"/>
+        <w:numPr>
+          <w:ilvl w:val="1"/>
+          <w:numId w:val="25"/>
+        </w:numPr>
+        <w:rPr>
+          <w:color w:val="BFBFBF" w:themeColor="background1" w:themeShade="BF"/>
+        </w:rPr>
+      </w:pPr>
+      <w:r>
+        <w:rPr>
+          <w:color w:val="BFBFBF" w:themeColor="background1" w:themeShade="BF"/>
+        </w:rPr>
+        <w:t>Does the section 'Related Objects' serve a purpose at all? Maybe you can drop the term 'related object' arbitrarily and it does not necessarily have to be defined, because it already makes sense on its own? The Related Objects section suggests something new and distinct is introduced, but it is really just the introduction of a term, and the sum-up of what has been previously said. Maybe this confusing effect can be thought of as rudimentary from when the documentation was more 'definition based', like a big glossary. That each term 'had to' have its own article. That might not be how I want to end up describing things.</w:t>
+      </w:r>
+    </w:p>
+    <w:p>
+      <w:pPr>
+        <w:pStyle w:val="ListParagraph"/>
+        <w:numPr>
+          <w:ilvl w:val="1"/>
+          <w:numId w:val="25"/>
+        </w:numPr>
+        <w:rPr>
+          <w:color w:val="BFBFBF" w:themeColor="background1" w:themeShade="BF"/>
+        </w:rPr>
+      </w:pPr>
+      <w:r>
+        <w:rPr>
+          <w:color w:val="BFBFBF" w:themeColor="background1" w:themeShade="BF"/>
+        </w:rPr>
+        <w:t>I do like the picture. Maybe I can just drop that picture under object reference, if it seems to clarify things. Maybe I could just suggest the synonym there too, but briefly.</w:t>
+      </w:r>
+    </w:p>
+    <w:p>
+      <w:pPr>
+        <w:pStyle w:val="ListParagraph"/>
+        <w:numPr>
+          <w:ilvl w:val="1"/>
+          <w:numId w:val="25"/>
+        </w:numPr>
+        <w:rPr>
+          <w:color w:val="BFBFBF" w:themeColor="background1" w:themeShade="BF"/>
+        </w:rPr>
+      </w:pPr>
+      <w:r>
+        <w:rPr>
+          <w:color w:val="BFBFBF" w:themeColor="background1" w:themeShade="BF"/>
+        </w:rPr>
+        <w:t>I question whether to show the picture at all and whether to define the term related objects at all.</w:t>
+      </w:r>
+    </w:p>
+    <w:p>
+      <w:pPr>
+        <w:pStyle w:val="Heading3"/>
+        <w:rPr>
+          <w:color w:val="BFBFBF" w:themeColor="background1" w:themeShade="BF"/>
+        </w:rPr>
+      </w:pPr>
+      <w:r>
+        <w:rPr>
+          <w:color w:val="BFBFBF" w:themeColor="background1" w:themeShade="BF"/>
+        </w:rPr>
         <w:t>2020-06-01 Done Reformulate Basic Diagram Elements</w:t>
       </w:r>
     </w:p>
@@ -32912,8 +34248,8 @@
       </w:r>
     </w:p>
     <w:sectPr>
-      <w:headerReference w:type="default" r:id="rId24"/>
-      <w:footerReference w:type="default" r:id="rId25"/>
+      <w:headerReference w:type="default" r:id="rId28"/>
+      <w:footerReference w:type="default" r:id="rId29"/>
       <w:pgSz w:w="11906" w:h="16838"/>
       <w:pgMar w:top="1977" w:right="1417" w:bottom="1417" w:left="1417" w:header="708" w:footer="708" w:gutter="0"/>
       <w:cols w:space="708"/>

</xml_diff>

<commit_message>
Circle Language Spec Plan: Added relational ring notation to Basic Diagram Elements chapter, more Relationship chapter fine-tuning.
</commit_message>
<xml_diff>
--- a/Circle Language Spec Plan/1. Current/2019-08 Circle Language Spec Revamp Notes.docx
+++ b/Circle Language Spec Plan/1. Current/2019-08 Circle Language Spec Revamp Notes.docx
@@ -4362,19 +4362,13 @@
         </w:numPr>
       </w:pPr>
       <w:r>
-        <w:t>Pointer to pointer (</w:t>
-      </w:r>
-      <w:r>
-        <w:t xml:space="preserve">move to </w:t>
-      </w:r>
-      <w:r>
-        <w:t>separate chapter</w:t>
-      </w:r>
-      <w:r>
-        <w:t>?</w:t>
-      </w:r>
-      <w:r>
-        <w:t>)</w:t>
+        <w:t>Pointer</w:t>
+      </w:r>
+      <w:r>
+        <w:t xml:space="preserve">s </w:t>
+      </w:r>
+      <w:r>
+        <w:t>(separate chapter)</w:t>
       </w:r>
     </w:p>
     <w:p>
@@ -4648,788 +4642,444 @@
       <w:pPr>
         <w:pStyle w:val="Heading2"/>
         <w:rPr>
+          <w:color w:val="BFBFBF" w:themeColor="background1" w:themeShade="BF"/>
+        </w:rPr>
+      </w:pPr>
+      <w:r>
+        <w:rPr>
           <w:color w:val="B4C6E7"/>
         </w:rPr>
-      </w:pPr>
-      <w:r>
+        <w:t>TODO</w:t>
+      </w:r>
+    </w:p>
+    <w:p>
+      <w:pPr>
+        <w:pStyle w:val="Heading3"/>
         <w:rPr>
           <w:color w:val="B4C6E7"/>
         </w:rPr>
-        <w:t>TODO</w:t>
-      </w:r>
-    </w:p>
-    <w:p>
-      <w:pPr>
-        <w:pStyle w:val="Heading3"/>
       </w:pPr>
       <w:bookmarkStart w:id="8" w:name="_Toc37540061"/>
       <w:r>
-        <w:t xml:space="preserve">2020-06-19 </w:t>
+        <w:rPr>
+          <w:color w:val="B4C6E7"/>
+        </w:rPr>
+        <w:t xml:space="preserve">2020-06-26 </w:t>
       </w:r>
       <w:r>
         <w:t xml:space="preserve">TODO </w:t>
       </w:r>
       <w:r>
-        <w:t>Deprecat</w:t>
-      </w:r>
-      <w:r>
+        <w:rPr>
+          <w:color w:val="B4C6E7"/>
+        </w:rPr>
+        <w:t>Reformulating Relationships Chapter</w:t>
+      </w:r>
+    </w:p>
+    <w:p>
+      <w:pPr>
+        <w:pStyle w:val="ListParagraph"/>
+        <w:numPr>
+          <w:ilvl w:val="0"/>
+          <w:numId w:val="25"/>
+        </w:numPr>
+        <w:rPr>
+          <w:color w:val="BFBFBF" w:themeColor="background1" w:themeShade="BF"/>
+        </w:rPr>
+      </w:pPr>
+      <w:r>
+        <w:rPr>
+          <w:color w:val="BFBFBF" w:themeColor="background1" w:themeShade="BF"/>
+        </w:rPr>
+        <w:t>Redo trigger word analysis?</w:t>
+      </w:r>
+    </w:p>
+    <w:p>
+      <w:pPr>
+        <w:pStyle w:val="ListParagraph"/>
+        <w:numPr>
+          <w:ilvl w:val="1"/>
+          <w:numId w:val="25"/>
+        </w:numPr>
+        <w:rPr>
+          <w:color w:val="BFBFBF" w:themeColor="background1" w:themeShade="BF"/>
+        </w:rPr>
+      </w:pPr>
+      <w:r>
+        <w:rPr>
+          <w:color w:val="BFBFBF" w:themeColor="background1" w:themeShade="BF"/>
+        </w:rPr>
+        <w:t>I do think I see the pitfall of trigger words.</w:t>
+      </w:r>
+    </w:p>
+    <w:p>
+      <w:pPr>
+        <w:pStyle w:val="ListParagraph"/>
+        <w:numPr>
+          <w:ilvl w:val="1"/>
+          <w:numId w:val="25"/>
+        </w:numPr>
+        <w:rPr>
+          <w:color w:val="BFBFBF" w:themeColor="background1" w:themeShade="BF"/>
+        </w:rPr>
+      </w:pPr>
+      <w:r>
+        <w:rPr>
+          <w:color w:val="BFBFBF" w:themeColor="background1" w:themeShade="BF"/>
+        </w:rPr>
+        <w:t>Maybe do a</w:t>
+      </w:r>
+      <w:r>
+        <w:rPr>
+          <w:color w:val="BFBFBF" w:themeColor="background1" w:themeShade="BF"/>
+        </w:rPr>
+        <w:t>nother</w:t>
+      </w:r>
+      <w:r>
+        <w:rPr>
+          <w:color w:val="BFBFBF" w:themeColor="background1" w:themeShade="BF"/>
+        </w:rPr>
+        <w:t xml:space="preserve"> trigger word analysis.</w:t>
+      </w:r>
+    </w:p>
+    <w:p>
+      <w:pPr>
+        <w:pStyle w:val="ListParagraph"/>
+        <w:numPr>
+          <w:ilvl w:val="1"/>
+          <w:numId w:val="25"/>
+        </w:numPr>
+        <w:rPr>
+          <w:color w:val="BFBFBF" w:themeColor="background1" w:themeShade="BF"/>
+        </w:rPr>
+      </w:pPr>
+      <w:r>
+        <w:rPr>
+          <w:color w:val="BFBFBF" w:themeColor="background1" w:themeShade="BF"/>
+        </w:rPr>
+        <w:t xml:space="preserve">I think I wanted to reconsider </w:t>
+      </w:r>
+      <w:r>
+        <w:rPr>
+          <w:color w:val="BFBFBF" w:themeColor="background1" w:themeShade="BF"/>
+        </w:rPr>
+        <w:t>how I perform these trigger word analyses</w:t>
+      </w:r>
+      <w:r>
+        <w:rPr>
+          <w:color w:val="BFBFBF" w:themeColor="background1" w:themeShade="BF"/>
+        </w:rPr>
+        <w:t>.</w:t>
+      </w:r>
+    </w:p>
+    <w:p>
+      <w:pPr>
+        <w:pStyle w:val="ListParagraph"/>
+        <w:numPr>
+          <w:ilvl w:val="1"/>
+          <w:numId w:val="25"/>
+        </w:numPr>
+        <w:rPr>
+          <w:color w:val="BFBFBF" w:themeColor="background1" w:themeShade="BF"/>
+        </w:rPr>
+      </w:pPr>
+      <w:r>
+        <w:rPr>
+          <w:color w:val="BFBFBF" w:themeColor="background1" w:themeShade="BF"/>
+        </w:rPr>
+        <w:t>Perhaps a standard list of words might be marked.</w:t>
+      </w:r>
+    </w:p>
+    <w:p>
+      <w:pPr>
+        <w:pStyle w:val="ListParagraph"/>
+        <w:numPr>
+          <w:ilvl w:val="1"/>
+          <w:numId w:val="25"/>
+        </w:numPr>
+        <w:rPr>
+          <w:color w:val="BFBFBF" w:themeColor="background1" w:themeShade="BF"/>
+        </w:rPr>
+      </w:pPr>
+      <w:r>
+        <w:rPr>
+          <w:color w:val="BFBFBF" w:themeColor="background1" w:themeShade="BF"/>
+        </w:rPr>
+        <w:t>I might want to reconsider the list of standard words, that I might mark with find and replace.</w:t>
+      </w:r>
+    </w:p>
+    <w:p>
+      <w:pPr>
+        <w:pStyle w:val="ListParagraph"/>
+        <w:numPr>
+          <w:ilvl w:val="1"/>
+          <w:numId w:val="25"/>
+        </w:numPr>
+        <w:rPr>
+          <w:color w:val="BFBFBF" w:themeColor="background1" w:themeShade="BF"/>
+        </w:rPr>
+      </w:pPr>
+      <w:r>
+        <w:rPr>
+          <w:color w:val="BFBFBF" w:themeColor="background1" w:themeShade="BF"/>
+        </w:rPr>
+        <w:t>Then manually spotting words of resoluteness.</w:t>
+      </w:r>
+    </w:p>
+    <w:p>
+      <w:pPr>
+        <w:pStyle w:val="ListParagraph"/>
+        <w:numPr>
+          <w:ilvl w:val="1"/>
+          <w:numId w:val="25"/>
+        </w:numPr>
+        <w:rPr>
+          <w:color w:val="BFBFBF" w:themeColor="background1" w:themeShade="BF"/>
+        </w:rPr>
+      </w:pPr>
+      <w:r>
+        <w:rPr>
+          <w:color w:val="BFBFBF" w:themeColor="background1" w:themeShade="BF"/>
+        </w:rPr>
+        <w:t>Replac</w:t>
+      </w:r>
+      <w:r>
+        <w:rPr>
+          <w:color w:val="BFBFBF" w:themeColor="background1" w:themeShade="BF"/>
+        </w:rPr>
         <w:t>ing</w:t>
       </w:r>
       <w:r>
-        <w:t xml:space="preserve"> Double Dashed Ring Notation</w:t>
-      </w:r>
-    </w:p>
-    <w:p>
-      <w:r>
-        <w:t>The Basic Diagram Elements chapter may mention the double dashed ring notation. I think I remember it already expressed doubt about it. I may extend Basic Diagram Elements with the proposed relational ring notation, and maybe carefully express preference for it.</w:t>
-      </w:r>
-    </w:p>
-    <w:p/>
-    <w:p>
